<commit_message>
Updating config parameters in Report
</commit_message>
<xml_diff>
--- a/Project_Report(Sec-05).docx
+++ b/Project_Report(Sec-05).docx
@@ -1,6 +1,6 @@
 
 <file path=word/document.xml><?xml version="1.0" encoding="utf-8"?>
-<w:document xmlns:wpc="http://schemas.microsoft.com/office/word/2010/wordprocessingCanvas" xmlns:cx="http://schemas.microsoft.com/office/drawing/2014/chartex" xmlns:cx1="http://schemas.microsoft.com/office/drawing/2015/9/8/chartex" xmlns:cx2="http://schemas.microsoft.com/office/drawing/2015/10/21/chartex" xmlns:cx3="http://schemas.microsoft.com/office/drawing/2016/5/9/chartex" xmlns:cx4="http://schemas.microsoft.com/office/drawing/2016/5/10/chartex" xmlns:cx5="http://schemas.microsoft.com/office/drawing/2016/5/11/chartex" xmlns:cx6="http://schemas.microsoft.com/office/drawing/2016/5/12/chartex" xmlns:cx7="http://schemas.microsoft.com/office/drawing/2016/5/13/chartex" xmlns:cx8="http://schemas.microsoft.com/office/drawing/2016/5/14/chartex" xmlns:mc="http://schemas.openxmlformats.org/markup-compatibility/2006" xmlns:aink="http://schemas.microsoft.com/office/drawing/2016/ink" xmlns:am3d="http://schemas.microsoft.com/office/drawing/2017/model3d" xmlns:o="urn:schemas-microsoft-com:office:office" xmlns:r="http://schemas.openxmlformats.org/officeDocument/2006/relationships" xmlns:m="http://schemas.openxmlformats.org/officeDocument/2006/math" xmlns:v="urn:schemas-microsoft-com:vml" xmlns:wp14="http://schemas.microsoft.com/office/word/2010/wordprocessingDrawing" xmlns:wp="http://schemas.openxmlformats.org/drawingml/2006/wordprocessingDrawing" xmlns:w10="urn:schemas-microsoft-com:office:word" xmlns:w="http://schemas.openxmlformats.org/wordprocessingml/2006/main" xmlns:w14="http://schemas.microsoft.com/office/word/2010/wordml" xmlns:w15="http://schemas.microsoft.com/office/word/2012/wordml" xmlns:w16cex="http://schemas.microsoft.com/office/word/2018/wordml/cex" xmlns:w16cid="http://schemas.microsoft.com/office/word/2016/wordml/cid" xmlns:w16="http://schemas.microsoft.com/office/word/2018/wordml" xmlns:w16sdtdh="http://schemas.microsoft.com/office/word/2020/wordml/sdtdatahash" xmlns:w16se="http://schemas.microsoft.com/office/word/2015/wordml/symex" xmlns:wpg="http://schemas.microsoft.com/office/word/2010/wordprocessingGroup" xmlns:wpi="http://schemas.microsoft.com/office/word/2010/wordprocessingInk" xmlns:wne="http://schemas.microsoft.com/office/word/2006/wordml" xmlns:wps="http://schemas.microsoft.com/office/word/2010/wordprocessingShape" mc:Ignorable="w14 w15 w16se w16cid w16 w16cex w16sdtdh wp14">
+<w:document xmlns:wpc="http://schemas.microsoft.com/office/word/2010/wordprocessingCanvas" xmlns:cx="http://schemas.microsoft.com/office/drawing/2014/chartex" xmlns:cx1="http://schemas.microsoft.com/office/drawing/2015/9/8/chartex" xmlns:cx2="http://schemas.microsoft.com/office/drawing/2015/10/21/chartex" xmlns:cx3="http://schemas.microsoft.com/office/drawing/2016/5/9/chartex" xmlns:cx4="http://schemas.microsoft.com/office/drawing/2016/5/10/chartex" xmlns:cx5="http://schemas.microsoft.com/office/drawing/2016/5/11/chartex" xmlns:cx6="http://schemas.microsoft.com/office/drawing/2016/5/12/chartex" xmlns:cx7="http://schemas.microsoft.com/office/drawing/2016/5/13/chartex" xmlns:cx8="http://schemas.microsoft.com/office/drawing/2016/5/14/chartex" xmlns:mc="http://schemas.openxmlformats.org/markup-compatibility/2006" xmlns:aink="http://schemas.microsoft.com/office/drawing/2016/ink" xmlns:am3d="http://schemas.microsoft.com/office/drawing/2017/model3d" xmlns:o="urn:schemas-microsoft-com:office:office" xmlns:r="http://schemas.openxmlformats.org/officeDocument/2006/relationships" xmlns:m="http://schemas.openxmlformats.org/officeDocument/2006/math" xmlns:v="urn:schemas-microsoft-com:vml" xmlns:wp14="http://schemas.microsoft.com/office/word/2010/wordprocessingDrawing" xmlns:wp="http://schemas.openxmlformats.org/drawingml/2006/wordprocessingDrawing" xmlns:w10="urn:schemas-microsoft-com:office:word" xmlns:w="http://schemas.openxmlformats.org/wordprocessingml/2006/main" xmlns:w14="http://schemas.microsoft.com/office/word/2010/wordml" xmlns:w15="http://schemas.microsoft.com/office/word/2012/wordml" xmlns:w16cex="http://schemas.microsoft.com/office/word/2018/wordml/cex" xmlns:w16cid="http://schemas.microsoft.com/office/word/2016/wordml/cid" xmlns:w16="http://schemas.microsoft.com/office/word/2018/wordml" xmlns:w16se="http://schemas.microsoft.com/office/word/2015/wordml/symex" xmlns:wpg="http://schemas.microsoft.com/office/word/2010/wordprocessingGroup" xmlns:wpi="http://schemas.microsoft.com/office/word/2010/wordprocessingInk" xmlns:wne="http://schemas.microsoft.com/office/word/2006/wordml" xmlns:wps="http://schemas.microsoft.com/office/word/2010/wordprocessingShape" mc:Ignorable="w14 w15 w16se w16cid w16 w16cex wp14">
   <w:body>
     <w:p>
       <w:pPr>
@@ -578,7 +578,6 @@
           <w:sz w:val="28"/>
           <w:szCs w:val="28"/>
         </w:rPr>
-        <w:lastRenderedPageBreak/>
         <w:t>Introduction</w:t>
       </w:r>
     </w:p>
@@ -1948,7 +1947,6 @@
           <w:sz w:val="28"/>
           <w:szCs w:val="28"/>
         </w:rPr>
-        <w:lastRenderedPageBreak/>
         <w:t>Aim of the project</w:t>
       </w:r>
     </w:p>
@@ -2307,6 +2305,9 @@
         <w:jc w:val="center"/>
       </w:pPr>
       <w:r>
+        <w:rPr>
+          <w:noProof/>
+        </w:rPr>
         <w:object w:dxaOrig="11191" w:dyaOrig="11561" w14:anchorId="3029BD1A">
           <v:shapetype id="_x0000_t75" coordsize="21600,21600" o:spt="75" o:preferrelative="t" path="m@4@5l@4@11@9@11@9@5xe" filled="f" stroked="f">
             <v:stroke joinstyle="miter"/>
@@ -2327,10 +2328,10 @@
             <v:path o:extrusionok="f" gradientshapeok="t" o:connecttype="rect"/>
             <o:lock v:ext="edit" aspectratio="t"/>
           </v:shapetype>
-          <v:shape id="_x0000_i1148" type="#_x0000_t75" style="width:404.35pt;height:416.1pt" o:ole="">
+          <v:shape id="_x0000_i1025" type="#_x0000_t75" alt="" style="width:405.2pt;height:415.9pt;mso-width-percent:0;mso-height-percent:0;mso-width-percent:0;mso-height-percent:0" o:ole="">
             <v:imagedata r:id="rId8" o:title=""/>
           </v:shape>
-          <o:OLEObject Type="Embed" ProgID="Visio.Drawing.15" ShapeID="_x0000_i1148" DrawAspect="Content" ObjectID="_1680293886" r:id="rId9"/>
+          <o:OLEObject Type="Embed" ProgID="Visio.Drawing.15" ShapeID="_x0000_i1025" DrawAspect="Content" ObjectID="_1680329166" r:id="rId9"/>
         </w:object>
       </w:r>
     </w:p>
@@ -2349,24 +2350,14 @@
       <w:r>
         <w:t xml:space="preserve">Figure </w:t>
       </w:r>
-      <w:r>
-        <w:fldChar w:fldCharType="begin"/>
-      </w:r>
-      <w:r>
-        <w:instrText xml:space="preserve"> SEQ Figure \* ARABIC </w:instrText>
-      </w:r>
-      <w:r>
-        <w:fldChar w:fldCharType="separate"/>
-      </w:r>
-      <w:r>
-        <w:rPr>
-          <w:noProof/>
-        </w:rPr>
-        <w:t>1</w:t>
-      </w:r>
-      <w:r>
-        <w:fldChar w:fldCharType="end"/>
-      </w:r>
+      <w:fldSimple w:instr=" SEQ Figure \* ARABIC ">
+        <w:r>
+          <w:rPr>
+            <w:noProof/>
+          </w:rPr>
+          <w:t>1</w:t>
+        </w:r>
+      </w:fldSimple>
       <w:r>
         <w:t>: Flow Chart</w:t>
       </w:r>
@@ -2392,7 +2383,6 @@
           <w:b/>
           <w:bCs/>
         </w:rPr>
-        <w:lastRenderedPageBreak/>
         <w:t>The data structure</w:t>
       </w:r>
     </w:p>
@@ -2577,7 +2567,21 @@
         <w:rPr>
           <w:rFonts w:ascii="Times New Roman" w:hAnsi="Times New Roman" w:cs="Times New Roman"/>
         </w:rPr>
-        <w:t xml:space="preserve">ison between both the covid and </w:t>
+        <w:t xml:space="preserve">ison between both the </w:t>
+      </w:r>
+      <w:proofErr w:type="spellStart"/>
+      <w:r>
+        <w:rPr>
+          <w:rFonts w:ascii="Times New Roman" w:hAnsi="Times New Roman" w:cs="Times New Roman"/>
+        </w:rPr>
+        <w:t>covid</w:t>
+      </w:r>
+      <w:proofErr w:type="spellEnd"/>
+      <w:r>
+        <w:rPr>
+          <w:rFonts w:ascii="Times New Roman" w:hAnsi="Times New Roman" w:cs="Times New Roman"/>
+        </w:rPr>
+        <w:t xml:space="preserve"> and </w:t>
       </w:r>
       <w:proofErr w:type="spellStart"/>
       <w:r>
@@ -2866,13 +2870,7 @@
         <w:rPr>
           <w:rFonts w:ascii="Times New Roman" w:hAnsi="Times New Roman" w:cs="Times New Roman"/>
         </w:rPr>
-        <w:t>Infected</w:t>
-      </w:r>
-      <w:r>
-        <w:rPr>
-          <w:rFonts w:ascii="Times New Roman" w:hAnsi="Times New Roman" w:cs="Times New Roman"/>
-        </w:rPr>
-        <w:t xml:space="preserve"> – </w:t>
+        <w:t xml:space="preserve">Infected – </w:t>
       </w:r>
       <w:r>
         <w:rPr>
@@ -2928,13 +2926,7 @@
         <w:rPr>
           <w:rFonts w:ascii="Times New Roman" w:hAnsi="Times New Roman" w:cs="Times New Roman"/>
         </w:rPr>
-        <w:t>Infected</w:t>
-      </w:r>
-      <w:r>
-        <w:rPr>
-          <w:rFonts w:ascii="Times New Roman" w:hAnsi="Times New Roman" w:cs="Times New Roman"/>
-        </w:rPr>
-        <w:t xml:space="preserve"> – </w:t>
+        <w:t xml:space="preserve">Infected – </w:t>
       </w:r>
       <w:r>
         <w:rPr>
@@ -3278,21 +3270,7 @@
         <w:rPr>
           <w:rFonts w:ascii="Times New Roman" w:hAnsi="Times New Roman" w:cs="Times New Roman"/>
         </w:rPr>
-        <w:t xml:space="preserve">The vaccine efficiency </w:t>
-      </w:r>
-      <w:proofErr w:type="gramStart"/>
-      <w:r>
-        <w:rPr>
-          <w:rFonts w:ascii="Times New Roman" w:hAnsi="Times New Roman" w:cs="Times New Roman"/>
-        </w:rPr>
-        <w:t>is considered to be</w:t>
-      </w:r>
-      <w:proofErr w:type="gramEnd"/>
-      <w:r>
-        <w:rPr>
-          <w:rFonts w:ascii="Times New Roman" w:hAnsi="Times New Roman" w:cs="Times New Roman"/>
-        </w:rPr>
-        <w:t xml:space="preserve"> </w:t>
+        <w:t xml:space="preserve">The vaccine efficiency is considered to be </w:t>
       </w:r>
       <w:r>
         <w:rPr>
@@ -3538,14 +3516,7 @@
         <w:rPr>
           <w:rFonts w:ascii="Times New Roman" w:hAnsi="Times New Roman" w:cs="Times New Roman"/>
         </w:rPr>
-        <w:t xml:space="preserve"> that </w:t>
-      </w:r>
-      <w:proofErr w:type="gramStart"/>
-      <w:r>
-        <w:rPr>
-          <w:rFonts w:ascii="Times New Roman" w:hAnsi="Times New Roman" w:cs="Times New Roman"/>
-        </w:rPr>
-        <w:t>come</w:t>
+        <w:t xml:space="preserve"> that come</w:t>
       </w:r>
       <w:r>
         <w:rPr>
@@ -3557,14 +3528,7 @@
         <w:rPr>
           <w:rFonts w:ascii="Times New Roman" w:hAnsi="Times New Roman" w:cs="Times New Roman"/>
         </w:rPr>
-        <w:t xml:space="preserve"> in contact with</w:t>
-      </w:r>
-      <w:proofErr w:type="gramEnd"/>
-      <w:r>
-        <w:rPr>
-          <w:rFonts w:ascii="Times New Roman" w:hAnsi="Times New Roman" w:cs="Times New Roman"/>
-        </w:rPr>
-        <w:t xml:space="preserve"> the infected person </w:t>
+        <w:t xml:space="preserve"> in contact with the infected person </w:t>
       </w:r>
       <w:r>
         <w:rPr>
@@ -3672,7 +3636,6 @@
         <w:rPr>
           <w:rFonts w:ascii="Times New Roman" w:hAnsi="Times New Roman" w:cs="Times New Roman"/>
         </w:rPr>
-        <w:lastRenderedPageBreak/>
         <w:t xml:space="preserve">This will include healthy people who have recently travelled, </w:t>
       </w:r>
       <w:r>
@@ -3805,13 +3768,7 @@
         <w:rPr>
           <w:rFonts w:ascii="Times New Roman" w:hAnsi="Times New Roman" w:cs="Times New Roman"/>
         </w:rPr>
-        <w:t>Mask</w:t>
-      </w:r>
-      <w:r>
-        <w:rPr>
-          <w:rFonts w:ascii="Times New Roman" w:hAnsi="Times New Roman" w:cs="Times New Roman"/>
-        </w:rPr>
-        <w:t xml:space="preserve"> </w:t>
+        <w:t xml:space="preserve">Mask </w:t>
       </w:r>
       <w:r>
         <w:rPr>
@@ -4038,19 +3995,7 @@
         <w:rPr>
           <w:rFonts w:ascii="Times New Roman" w:hAnsi="Times New Roman" w:cs="Times New Roman"/>
         </w:rPr>
-        <w:t>massive gathering</w:t>
-      </w:r>
-      <w:r>
-        <w:rPr>
-          <w:rFonts w:ascii="Times New Roman" w:hAnsi="Times New Roman" w:cs="Times New Roman"/>
-        </w:rPr>
-        <w:t xml:space="preserve"> </w:t>
-      </w:r>
-      <w:r>
-        <w:rPr>
-          <w:rFonts w:ascii="Times New Roman" w:hAnsi="Times New Roman" w:cs="Times New Roman"/>
-        </w:rPr>
-        <w:t xml:space="preserve">event </w:t>
+        <w:t xml:space="preserve">massive gathering event </w:t>
       </w:r>
       <w:r>
         <w:rPr>
@@ -4233,13 +4178,7 @@
         <w:rPr>
           <w:rFonts w:ascii="Times New Roman" w:hAnsi="Times New Roman" w:cs="Times New Roman"/>
         </w:rPr>
-        <w:t xml:space="preserve"> </w:t>
-      </w:r>
-      <w:r>
-        <w:rPr>
-          <w:rFonts w:ascii="Times New Roman" w:hAnsi="Times New Roman" w:cs="Times New Roman"/>
-        </w:rPr>
-        <w:t xml:space="preserve">of 15 days </w:t>
+        <w:t xml:space="preserve"> of 15 days </w:t>
       </w:r>
       <w:r>
         <w:rPr>
@@ -4565,19 +4504,7 @@
         <w:rPr>
           <w:rFonts w:ascii="Times New Roman" w:hAnsi="Times New Roman" w:cs="Times New Roman"/>
         </w:rPr>
-        <w:t xml:space="preserve"> </w:t>
-      </w:r>
-      <w:r>
-        <w:rPr>
-          <w:rFonts w:ascii="Times New Roman" w:hAnsi="Times New Roman" w:cs="Times New Roman"/>
-        </w:rPr>
-        <w:t>period:</w:t>
-      </w:r>
-      <w:r>
-        <w:rPr>
-          <w:rFonts w:ascii="Times New Roman" w:hAnsi="Times New Roman" w:cs="Times New Roman"/>
-        </w:rPr>
-        <w:t xml:space="preserve"> </w:t>
+        <w:t xml:space="preserve"> period: </w:t>
       </w:r>
     </w:p>
     <w:p>
@@ -4621,19 +4548,7 @@
         <w:rPr>
           <w:rFonts w:ascii="Times New Roman" w:hAnsi="Times New Roman" w:cs="Times New Roman"/>
         </w:rPr>
-        <w:t>incubation period</w:t>
-      </w:r>
-      <w:r>
-        <w:rPr>
-          <w:rFonts w:ascii="Times New Roman" w:hAnsi="Times New Roman" w:cs="Times New Roman"/>
-        </w:rPr>
-        <w:t xml:space="preserve"> </w:t>
-      </w:r>
-      <w:r>
-        <w:rPr>
-          <w:rFonts w:ascii="Times New Roman" w:hAnsi="Times New Roman" w:cs="Times New Roman"/>
-        </w:rPr>
-        <w:t>of 5 to 7 days to 3ms</w:t>
+        <w:t>incubation period of 5 to 7 days to 3ms</w:t>
       </w:r>
       <w:r>
         <w:rPr>
@@ -4677,6 +4592,17 @@
     <w:p>
       <w:pPr>
         <w:pStyle w:val="ListParagraph"/>
+        <w:spacing w:line="276" w:lineRule="auto"/>
+        <w:ind w:left="1440"/>
+        <w:jc w:val="both"/>
+        <w:rPr>
+          <w:rFonts w:ascii="Times New Roman" w:hAnsi="Times New Roman" w:cs="Times New Roman"/>
+        </w:rPr>
+      </w:pPr>
+    </w:p>
+    <w:p>
+      <w:pPr>
+        <w:pStyle w:val="ListParagraph"/>
         <w:numPr>
           <w:ilvl w:val="0"/>
           <w:numId w:val="16"/>
@@ -4689,6 +4615,7 @@
           <w:bCs/>
           <w:sz w:val="24"/>
           <w:szCs w:val="24"/>
+          <w:u w:val="single"/>
         </w:rPr>
       </w:pPr>
       <w:r>
@@ -4698,23 +4625,475 @@
           <w:bCs/>
           <w:sz w:val="24"/>
           <w:szCs w:val="24"/>
+          <w:u w:val="single"/>
         </w:rPr>
         <w:t>Config.ini details</w:t>
       </w:r>
-    </w:p>
-    <w:p>
-      <w:pPr>
+      <w:r>
+        <w:rPr>
+          <w:rFonts w:ascii="Times New Roman" w:hAnsi="Times New Roman" w:cs="Times New Roman"/>
+          <w:b/>
+          <w:bCs/>
+          <w:sz w:val="24"/>
+          <w:szCs w:val="24"/>
+          <w:u w:val="single"/>
+        </w:rPr>
+        <w:t>:</w:t>
+      </w:r>
+    </w:p>
+    <w:p>
+      <w:pPr>
+        <w:pStyle w:val="ListParagraph"/>
+        <w:spacing w:line="240" w:lineRule="auto"/>
+        <w:jc w:val="both"/>
+        <w:rPr>
+          <w:rFonts w:ascii="Times New Roman" w:hAnsi="Times New Roman" w:cs="Times New Roman"/>
+          <w:b/>
+          <w:bCs/>
+          <w:sz w:val="24"/>
+          <w:szCs w:val="24"/>
+        </w:rPr>
+      </w:pPr>
+    </w:p>
+    <w:p>
+      <w:pPr>
+        <w:pStyle w:val="ListParagraph"/>
+        <w:numPr>
+          <w:ilvl w:val="0"/>
+          <w:numId w:val="26"/>
+        </w:numPr>
         <w:spacing w:line="276" w:lineRule="auto"/>
         <w:jc w:val="both"/>
         <w:rPr>
           <w:rFonts w:ascii="Times New Roman" w:hAnsi="Times New Roman" w:cs="Times New Roman"/>
         </w:rPr>
       </w:pPr>
-    </w:p>
-    <w:p>
-      <w:pPr>
-        <w:pStyle w:val="ListParagraph"/>
-        <w:spacing w:line="240" w:lineRule="auto"/>
+      <w:r>
+        <w:rPr>
+          <w:rFonts w:ascii="Times New Roman" w:hAnsi="Times New Roman" w:cs="Times New Roman"/>
+        </w:rPr>
+        <w:t>Infection Parameters:</w:t>
+      </w:r>
+    </w:p>
+    <w:p>
+      <w:pPr>
+        <w:pStyle w:val="ListParagraph"/>
+        <w:numPr>
+          <w:ilvl w:val="1"/>
+          <w:numId w:val="26"/>
+        </w:numPr>
+        <w:spacing w:line="276" w:lineRule="auto"/>
+        <w:jc w:val="both"/>
+        <w:rPr>
+          <w:rFonts w:ascii="Times New Roman" w:hAnsi="Times New Roman" w:cs="Times New Roman"/>
+        </w:rPr>
+      </w:pPr>
+      <w:proofErr w:type="spellStart"/>
+      <w:proofErr w:type="gramStart"/>
+      <w:r>
+        <w:rPr>
+          <w:rFonts w:ascii="Times New Roman" w:hAnsi="Times New Roman" w:cs="Times New Roman"/>
+        </w:rPr>
+        <w:t>infectionRate</w:t>
+      </w:r>
+      <w:proofErr w:type="spellEnd"/>
+      <w:r>
+        <w:rPr>
+          <w:rFonts w:ascii="Times New Roman" w:hAnsi="Times New Roman" w:cs="Times New Roman"/>
+        </w:rPr>
+        <w:t xml:space="preserve"> :</w:t>
+      </w:r>
+      <w:proofErr w:type="gramEnd"/>
+      <w:r>
+        <w:rPr>
+          <w:rFonts w:ascii="Times New Roman" w:hAnsi="Times New Roman" w:cs="Times New Roman"/>
+        </w:rPr>
+        <w:t xml:space="preserve"> This is the percentage of population initially infected. We have taken it as </w:t>
+      </w:r>
+      <w:proofErr w:type="gramStart"/>
+      <w:r>
+        <w:rPr>
+          <w:rFonts w:ascii="Times New Roman" w:hAnsi="Times New Roman" w:cs="Times New Roman"/>
+        </w:rPr>
+        <w:t>0.1 ,</w:t>
+      </w:r>
+      <w:proofErr w:type="gramEnd"/>
+      <w:r>
+        <w:rPr>
+          <w:rFonts w:ascii="Times New Roman" w:hAnsi="Times New Roman" w:cs="Times New Roman"/>
+        </w:rPr>
+        <w:t xml:space="preserve"> which means 10% of population would be infected at the start of simulation.</w:t>
+      </w:r>
+    </w:p>
+    <w:p>
+      <w:pPr>
+        <w:pStyle w:val="ListParagraph"/>
+        <w:numPr>
+          <w:ilvl w:val="1"/>
+          <w:numId w:val="26"/>
+        </w:numPr>
+        <w:spacing w:line="276" w:lineRule="auto"/>
+        <w:jc w:val="both"/>
+        <w:rPr>
+          <w:rFonts w:ascii="Times New Roman" w:hAnsi="Times New Roman" w:cs="Times New Roman"/>
+        </w:rPr>
+      </w:pPr>
+      <w:proofErr w:type="spellStart"/>
+      <w:r>
+        <w:rPr>
+          <w:rFonts w:ascii="Times New Roman" w:hAnsi="Times New Roman" w:cs="Times New Roman"/>
+        </w:rPr>
+        <w:t>asymptoticFraction</w:t>
+      </w:r>
+      <w:proofErr w:type="spellEnd"/>
+      <w:r>
+        <w:rPr>
+          <w:rFonts w:ascii="Times New Roman" w:hAnsi="Times New Roman" w:cs="Times New Roman"/>
+        </w:rPr>
+        <w:t xml:space="preserve">: Fraction of infected people that are asymptomatic. We have taken 3, </w:t>
+      </w:r>
+      <w:proofErr w:type="spellStart"/>
+      <w:r>
+        <w:rPr>
+          <w:rFonts w:ascii="Times New Roman" w:hAnsi="Times New Roman" w:cs="Times New Roman"/>
+        </w:rPr>
+        <w:t>i.e</w:t>
+      </w:r>
+      <w:proofErr w:type="spellEnd"/>
+      <w:r>
+        <w:rPr>
+          <w:rFonts w:ascii="Times New Roman" w:hAnsi="Times New Roman" w:cs="Times New Roman"/>
+        </w:rPr>
+        <w:t xml:space="preserve">, 1 out of 3 infected </w:t>
+      </w:r>
+      <w:proofErr w:type="gramStart"/>
+      <w:r>
+        <w:rPr>
+          <w:rFonts w:ascii="Times New Roman" w:hAnsi="Times New Roman" w:cs="Times New Roman"/>
+        </w:rPr>
+        <w:t>person</w:t>
+      </w:r>
+      <w:proofErr w:type="gramEnd"/>
+      <w:r>
+        <w:rPr>
+          <w:rFonts w:ascii="Times New Roman" w:hAnsi="Times New Roman" w:cs="Times New Roman"/>
+        </w:rPr>
+        <w:t xml:space="preserve"> is asymptomatic.</w:t>
+      </w:r>
+    </w:p>
+    <w:p>
+      <w:pPr>
+        <w:pStyle w:val="ListParagraph"/>
+        <w:numPr>
+          <w:ilvl w:val="1"/>
+          <w:numId w:val="26"/>
+        </w:numPr>
+        <w:spacing w:line="276" w:lineRule="auto"/>
+        <w:jc w:val="both"/>
+        <w:rPr>
+          <w:rFonts w:ascii="Times New Roman" w:hAnsi="Times New Roman" w:cs="Times New Roman"/>
+        </w:rPr>
+      </w:pPr>
+      <w:proofErr w:type="spellStart"/>
+      <w:r>
+        <w:rPr>
+          <w:rFonts w:ascii="Times New Roman" w:hAnsi="Times New Roman" w:cs="Times New Roman"/>
+        </w:rPr>
+        <w:t>comorbidPercentage</w:t>
+      </w:r>
+      <w:proofErr w:type="spellEnd"/>
+      <w:r>
+        <w:rPr>
+          <w:rFonts w:ascii="Times New Roman" w:hAnsi="Times New Roman" w:cs="Times New Roman"/>
+        </w:rPr>
+        <w:t>: Percentage of population that are comorbid. Currently considered as 45%.</w:t>
+      </w:r>
+    </w:p>
+    <w:p>
+      <w:pPr>
+        <w:pStyle w:val="ListParagraph"/>
+        <w:numPr>
+          <w:ilvl w:val="1"/>
+          <w:numId w:val="26"/>
+        </w:numPr>
+        <w:spacing w:line="276" w:lineRule="auto"/>
+        <w:jc w:val="both"/>
+        <w:rPr>
+          <w:rFonts w:ascii="Times New Roman" w:hAnsi="Times New Roman" w:cs="Times New Roman"/>
+        </w:rPr>
+      </w:pPr>
+      <w:proofErr w:type="spellStart"/>
+      <w:r>
+        <w:rPr>
+          <w:rFonts w:ascii="Times New Roman" w:hAnsi="Times New Roman" w:cs="Times New Roman"/>
+        </w:rPr>
+        <w:t>infectedQuarantinePercentage</w:t>
+      </w:r>
+      <w:proofErr w:type="spellEnd"/>
+      <w:r>
+        <w:rPr>
+          <w:rFonts w:ascii="Times New Roman" w:hAnsi="Times New Roman" w:cs="Times New Roman"/>
+        </w:rPr>
+        <w:t>: When quarantine constraint is selected, this is the percentage of infected population that actually quarantine. Taken as 20%.</w:t>
+      </w:r>
+    </w:p>
+    <w:p>
+      <w:pPr>
+        <w:pStyle w:val="ListParagraph"/>
+        <w:numPr>
+          <w:ilvl w:val="0"/>
+          <w:numId w:val="26"/>
+        </w:numPr>
+        <w:spacing w:line="276" w:lineRule="auto"/>
+        <w:jc w:val="both"/>
+        <w:rPr>
+          <w:rFonts w:ascii="Times New Roman" w:hAnsi="Times New Roman" w:cs="Times New Roman"/>
+        </w:rPr>
+      </w:pPr>
+      <w:r>
+        <w:rPr>
+          <w:rFonts w:ascii="Times New Roman" w:hAnsi="Times New Roman" w:cs="Times New Roman"/>
+        </w:rPr>
+        <w:t>Vaccine Parameters:</w:t>
+      </w:r>
+    </w:p>
+    <w:p>
+      <w:pPr>
+        <w:pStyle w:val="ListParagraph"/>
+        <w:numPr>
+          <w:ilvl w:val="1"/>
+          <w:numId w:val="26"/>
+        </w:numPr>
+        <w:spacing w:line="276" w:lineRule="auto"/>
+        <w:jc w:val="both"/>
+        <w:rPr>
+          <w:rFonts w:ascii="Times New Roman" w:hAnsi="Times New Roman" w:cs="Times New Roman"/>
+        </w:rPr>
+      </w:pPr>
+      <w:proofErr w:type="spellStart"/>
+      <w:r>
+        <w:rPr>
+          <w:rFonts w:ascii="Times New Roman" w:hAnsi="Times New Roman" w:cs="Times New Roman"/>
+        </w:rPr>
+        <w:t>vaccinatedPercentage</w:t>
+      </w:r>
+      <w:proofErr w:type="spellEnd"/>
+      <w:r>
+        <w:rPr>
+          <w:rFonts w:ascii="Times New Roman" w:hAnsi="Times New Roman" w:cs="Times New Roman"/>
+        </w:rPr>
+        <w:t>: This is the percentage of population that are vaccinated when we consider efficacy of vaccine constraint. Currently considered as 50%.</w:t>
+      </w:r>
+    </w:p>
+    <w:p>
+      <w:pPr>
+        <w:pStyle w:val="ListParagraph"/>
+        <w:numPr>
+          <w:ilvl w:val="1"/>
+          <w:numId w:val="26"/>
+        </w:numPr>
+        <w:spacing w:line="276" w:lineRule="auto"/>
+        <w:jc w:val="both"/>
+        <w:rPr>
+          <w:rFonts w:ascii="Times New Roman" w:hAnsi="Times New Roman" w:cs="Times New Roman"/>
+        </w:rPr>
+      </w:pPr>
+      <w:proofErr w:type="spellStart"/>
+      <w:r>
+        <w:rPr>
+          <w:rFonts w:ascii="Times New Roman" w:hAnsi="Times New Roman" w:cs="Times New Roman"/>
+        </w:rPr>
+        <w:t>vaccineEffectiveness</w:t>
+      </w:r>
+      <w:proofErr w:type="spellEnd"/>
+      <w:r>
+        <w:rPr>
+          <w:rFonts w:ascii="Times New Roman" w:hAnsi="Times New Roman" w:cs="Times New Roman"/>
+        </w:rPr>
+        <w:t>: Percentage of vaccinate population that do not get infected. Effectiveness is considered as 94%.</w:t>
+      </w:r>
+    </w:p>
+    <w:p>
+      <w:pPr>
+        <w:pStyle w:val="ListParagraph"/>
+        <w:numPr>
+          <w:ilvl w:val="0"/>
+          <w:numId w:val="26"/>
+        </w:numPr>
+        <w:spacing w:line="276" w:lineRule="auto"/>
+        <w:jc w:val="both"/>
+        <w:rPr>
+          <w:rFonts w:ascii="Times New Roman" w:hAnsi="Times New Roman" w:cs="Times New Roman"/>
+        </w:rPr>
+      </w:pPr>
+      <w:r>
+        <w:rPr>
+          <w:rFonts w:ascii="Times New Roman" w:hAnsi="Times New Roman" w:cs="Times New Roman"/>
+        </w:rPr>
+        <w:t>Population Ball Parameters</w:t>
+      </w:r>
+      <w:r>
+        <w:rPr>
+          <w:rFonts w:ascii="Times New Roman" w:hAnsi="Times New Roman" w:cs="Times New Roman"/>
+        </w:rPr>
+        <w:t>:</w:t>
+      </w:r>
+    </w:p>
+    <w:p>
+      <w:pPr>
+        <w:pStyle w:val="ListParagraph"/>
+        <w:numPr>
+          <w:ilvl w:val="1"/>
+          <w:numId w:val="26"/>
+        </w:numPr>
+        <w:spacing w:line="276" w:lineRule="auto"/>
+        <w:jc w:val="both"/>
+        <w:rPr>
+          <w:rFonts w:ascii="Times New Roman" w:hAnsi="Times New Roman" w:cs="Times New Roman"/>
+        </w:rPr>
+      </w:pPr>
+      <w:proofErr w:type="spellStart"/>
+      <w:r>
+        <w:rPr>
+          <w:rFonts w:ascii="Times New Roman" w:hAnsi="Times New Roman" w:cs="Times New Roman"/>
+        </w:rPr>
+        <w:t>populationBallHeight</w:t>
+      </w:r>
+      <w:proofErr w:type="spellEnd"/>
+      <w:r>
+        <w:rPr>
+          <w:rFonts w:ascii="Times New Roman" w:hAnsi="Times New Roman" w:cs="Times New Roman"/>
+        </w:rPr>
+        <w:t xml:space="preserve">: </w:t>
+      </w:r>
+      <w:r>
+        <w:rPr>
+          <w:rFonts w:ascii="Times New Roman" w:hAnsi="Times New Roman" w:cs="Times New Roman"/>
+        </w:rPr>
+        <w:t>Height of the 2D Graphics ball shape components that we have considered for displaying population.</w:t>
+      </w:r>
+    </w:p>
+    <w:p>
+      <w:pPr>
+        <w:pStyle w:val="ListParagraph"/>
+        <w:numPr>
+          <w:ilvl w:val="1"/>
+          <w:numId w:val="26"/>
+        </w:numPr>
+        <w:spacing w:line="276" w:lineRule="auto"/>
+        <w:jc w:val="both"/>
+        <w:rPr>
+          <w:rFonts w:ascii="Times New Roman" w:hAnsi="Times New Roman" w:cs="Times New Roman"/>
+        </w:rPr>
+      </w:pPr>
+      <w:proofErr w:type="spellStart"/>
+      <w:r>
+        <w:rPr>
+          <w:rFonts w:ascii="Times New Roman" w:hAnsi="Times New Roman" w:cs="Times New Roman"/>
+        </w:rPr>
+        <w:t>populationBallWidth</w:t>
+      </w:r>
+      <w:proofErr w:type="spellEnd"/>
+      <w:r>
+        <w:rPr>
+          <w:rFonts w:ascii="Times New Roman" w:hAnsi="Times New Roman" w:cs="Times New Roman"/>
+        </w:rPr>
+        <w:t>: Width</w:t>
+      </w:r>
+      <w:r>
+        <w:rPr>
+          <w:rFonts w:ascii="Times New Roman" w:hAnsi="Times New Roman" w:cs="Times New Roman"/>
+        </w:rPr>
+        <w:t xml:space="preserve"> of the 2D Graphics ball shape components that we have considered for displaying population.</w:t>
+      </w:r>
+    </w:p>
+    <w:p>
+      <w:pPr>
+        <w:pStyle w:val="ListParagraph"/>
+        <w:numPr>
+          <w:ilvl w:val="0"/>
+          <w:numId w:val="26"/>
+        </w:numPr>
+        <w:spacing w:line="276" w:lineRule="auto"/>
+        <w:jc w:val="both"/>
+        <w:rPr>
+          <w:rFonts w:ascii="Times New Roman" w:hAnsi="Times New Roman" w:cs="Times New Roman"/>
+        </w:rPr>
+      </w:pPr>
+      <w:r>
+        <w:rPr>
+          <w:rFonts w:ascii="Times New Roman" w:hAnsi="Times New Roman" w:cs="Times New Roman"/>
+        </w:rPr>
+        <w:t>Other Conditions</w:t>
+      </w:r>
+      <w:r>
+        <w:rPr>
+          <w:rFonts w:ascii="Times New Roman" w:hAnsi="Times New Roman" w:cs="Times New Roman"/>
+        </w:rPr>
+        <w:t>:</w:t>
+      </w:r>
+    </w:p>
+    <w:p>
+      <w:pPr>
+        <w:pStyle w:val="ListParagraph"/>
+        <w:numPr>
+          <w:ilvl w:val="1"/>
+          <w:numId w:val="26"/>
+        </w:numPr>
+        <w:spacing w:line="276" w:lineRule="auto"/>
+        <w:jc w:val="both"/>
+        <w:rPr>
+          <w:rFonts w:ascii="Times New Roman" w:hAnsi="Times New Roman" w:cs="Times New Roman"/>
+        </w:rPr>
+      </w:pPr>
+      <w:proofErr w:type="spellStart"/>
+      <w:r>
+        <w:rPr>
+          <w:rFonts w:ascii="Times New Roman" w:hAnsi="Times New Roman" w:cs="Times New Roman"/>
+        </w:rPr>
+        <w:t>hospitalCapacity</w:t>
+      </w:r>
+      <w:proofErr w:type="spellEnd"/>
+      <w:r>
+        <w:rPr>
+          <w:rFonts w:ascii="Times New Roman" w:hAnsi="Times New Roman" w:cs="Times New Roman"/>
+        </w:rPr>
+        <w:t xml:space="preserve">: Capacity of hospital is considered based on percentage of population taken. </w:t>
+      </w:r>
+      <w:proofErr w:type="spellStart"/>
+      <w:r>
+        <w:rPr>
+          <w:rFonts w:ascii="Times New Roman" w:hAnsi="Times New Roman" w:cs="Times New Roman"/>
+        </w:rPr>
+        <w:t>i.e</w:t>
+      </w:r>
+      <w:proofErr w:type="spellEnd"/>
+      <w:r>
+        <w:rPr>
+          <w:rFonts w:ascii="Times New Roman" w:hAnsi="Times New Roman" w:cs="Times New Roman"/>
+        </w:rPr>
+        <w:t xml:space="preserve">, if </w:t>
+      </w:r>
+      <w:proofErr w:type="spellStart"/>
+      <w:r>
+        <w:rPr>
+          <w:rFonts w:ascii="Times New Roman" w:hAnsi="Times New Roman" w:cs="Times New Roman"/>
+        </w:rPr>
+        <w:t>hospitalCapacity</w:t>
+      </w:r>
+      <w:proofErr w:type="spellEnd"/>
+      <w:r>
+        <w:rPr>
+          <w:rFonts w:ascii="Times New Roman" w:hAnsi="Times New Roman" w:cs="Times New Roman"/>
+        </w:rPr>
+        <w:t xml:space="preserve"> is 0.2 then the hospital capacity is 20% of the population.</w:t>
+      </w:r>
+    </w:p>
+    <w:p>
+      <w:pPr>
+        <w:pStyle w:val="ListParagraph"/>
+        <w:spacing w:line="276" w:lineRule="auto"/>
+        <w:ind w:left="1440"/>
         <w:jc w:val="both"/>
         <w:rPr>
           <w:rFonts w:ascii="Times New Roman" w:hAnsi="Times New Roman" w:cs="Times New Roman"/>
@@ -5382,7 +5761,6 @@
         <w:spacing w:line="480" w:lineRule="auto"/>
       </w:pPr>
       <w:r>
-        <w:lastRenderedPageBreak/>
         <w:t xml:space="preserve">Chowell, G., Castillo-Chavez, C., Fenimore, P. W., Kribs-Zaleta, C. M., Arriola, L., &amp; Hyman, J. M. (2004). Model Parameters and Outbreak Control for SARS. </w:t>
       </w:r>
       <w:r>
@@ -5781,7 +6159,7 @@
 </file>
 
 <file path=word/endnotes.xml><?xml version="1.0" encoding="utf-8"?>
-<w:endnotes xmlns:wpc="http://schemas.microsoft.com/office/word/2010/wordprocessingCanvas" xmlns:cx="http://schemas.microsoft.com/office/drawing/2014/chartex" xmlns:cx1="http://schemas.microsoft.com/office/drawing/2015/9/8/chartex" xmlns:cx2="http://schemas.microsoft.com/office/drawing/2015/10/21/chartex" xmlns:cx3="http://schemas.microsoft.com/office/drawing/2016/5/9/chartex" xmlns:cx4="http://schemas.microsoft.com/office/drawing/2016/5/10/chartex" xmlns:cx5="http://schemas.microsoft.com/office/drawing/2016/5/11/chartex" xmlns:cx6="http://schemas.microsoft.com/office/drawing/2016/5/12/chartex" xmlns:cx7="http://schemas.microsoft.com/office/drawing/2016/5/13/chartex" xmlns:cx8="http://schemas.microsoft.com/office/drawing/2016/5/14/chartex" xmlns:mc="http://schemas.openxmlformats.org/markup-compatibility/2006" xmlns:aink="http://schemas.microsoft.com/office/drawing/2016/ink" xmlns:am3d="http://schemas.microsoft.com/office/drawing/2017/model3d" xmlns:o="urn:schemas-microsoft-com:office:office" xmlns:r="http://schemas.openxmlformats.org/officeDocument/2006/relationships" xmlns:m="http://schemas.openxmlformats.org/officeDocument/2006/math" xmlns:v="urn:schemas-microsoft-com:vml" xmlns:wp14="http://schemas.microsoft.com/office/word/2010/wordprocessingDrawing" xmlns:wp="http://schemas.openxmlformats.org/drawingml/2006/wordprocessingDrawing" xmlns:w10="urn:schemas-microsoft-com:office:word" xmlns:w="http://schemas.openxmlformats.org/wordprocessingml/2006/main" xmlns:w14="http://schemas.microsoft.com/office/word/2010/wordml" xmlns:w15="http://schemas.microsoft.com/office/word/2012/wordml" xmlns:w16cex="http://schemas.microsoft.com/office/word/2018/wordml/cex" xmlns:w16cid="http://schemas.microsoft.com/office/word/2016/wordml/cid" xmlns:w16="http://schemas.microsoft.com/office/word/2018/wordml" xmlns:w16sdtdh="http://schemas.microsoft.com/office/word/2020/wordml/sdtdatahash" xmlns:w16se="http://schemas.microsoft.com/office/word/2015/wordml/symex" xmlns:wpg="http://schemas.microsoft.com/office/word/2010/wordprocessingGroup" xmlns:wpi="http://schemas.microsoft.com/office/word/2010/wordprocessingInk" xmlns:wne="http://schemas.microsoft.com/office/word/2006/wordml" xmlns:wps="http://schemas.microsoft.com/office/word/2010/wordprocessingShape" mc:Ignorable="w14 w15 w16se w16cid w16 w16cex w16sdtdh wp14">
+<w:endnotes xmlns:wpc="http://schemas.microsoft.com/office/word/2010/wordprocessingCanvas" xmlns:cx="http://schemas.microsoft.com/office/drawing/2014/chartex" xmlns:cx1="http://schemas.microsoft.com/office/drawing/2015/9/8/chartex" xmlns:cx2="http://schemas.microsoft.com/office/drawing/2015/10/21/chartex" xmlns:cx3="http://schemas.microsoft.com/office/drawing/2016/5/9/chartex" xmlns:cx4="http://schemas.microsoft.com/office/drawing/2016/5/10/chartex" xmlns:cx5="http://schemas.microsoft.com/office/drawing/2016/5/11/chartex" xmlns:cx6="http://schemas.microsoft.com/office/drawing/2016/5/12/chartex" xmlns:cx7="http://schemas.microsoft.com/office/drawing/2016/5/13/chartex" xmlns:cx8="http://schemas.microsoft.com/office/drawing/2016/5/14/chartex" xmlns:mc="http://schemas.openxmlformats.org/markup-compatibility/2006" xmlns:aink="http://schemas.microsoft.com/office/drawing/2016/ink" xmlns:am3d="http://schemas.microsoft.com/office/drawing/2017/model3d" xmlns:o="urn:schemas-microsoft-com:office:office" xmlns:r="http://schemas.openxmlformats.org/officeDocument/2006/relationships" xmlns:m="http://schemas.openxmlformats.org/officeDocument/2006/math" xmlns:v="urn:schemas-microsoft-com:vml" xmlns:wp14="http://schemas.microsoft.com/office/word/2010/wordprocessingDrawing" xmlns:wp="http://schemas.openxmlformats.org/drawingml/2006/wordprocessingDrawing" xmlns:w10="urn:schemas-microsoft-com:office:word" xmlns:w="http://schemas.openxmlformats.org/wordprocessingml/2006/main" xmlns:w14="http://schemas.microsoft.com/office/word/2010/wordml" xmlns:w15="http://schemas.microsoft.com/office/word/2012/wordml" xmlns:w16cex="http://schemas.microsoft.com/office/word/2018/wordml/cex" xmlns:w16cid="http://schemas.microsoft.com/office/word/2016/wordml/cid" xmlns:w16="http://schemas.microsoft.com/office/word/2018/wordml" xmlns:w16se="http://schemas.microsoft.com/office/word/2015/wordml/symex" xmlns:wpg="http://schemas.microsoft.com/office/word/2010/wordprocessingGroup" xmlns:wpi="http://schemas.microsoft.com/office/word/2010/wordprocessingInk" xmlns:wne="http://schemas.microsoft.com/office/word/2006/wordml" xmlns:wps="http://schemas.microsoft.com/office/word/2010/wordprocessingShape" mc:Ignorable="w14 w15 w16se w16cid w16 w16cex wp14">
   <w:endnote w:type="separator" w:id="-1">
     <w:p>
       <w:pPr>
@@ -5806,7 +6184,7 @@
 </file>
 
 <file path=word/footnotes.xml><?xml version="1.0" encoding="utf-8"?>
-<w:footnotes xmlns:wpc="http://schemas.microsoft.com/office/word/2010/wordprocessingCanvas" xmlns:cx="http://schemas.microsoft.com/office/drawing/2014/chartex" xmlns:cx1="http://schemas.microsoft.com/office/drawing/2015/9/8/chartex" xmlns:cx2="http://schemas.microsoft.com/office/drawing/2015/10/21/chartex" xmlns:cx3="http://schemas.microsoft.com/office/drawing/2016/5/9/chartex" xmlns:cx4="http://schemas.microsoft.com/office/drawing/2016/5/10/chartex" xmlns:cx5="http://schemas.microsoft.com/office/drawing/2016/5/11/chartex" xmlns:cx6="http://schemas.microsoft.com/office/drawing/2016/5/12/chartex" xmlns:cx7="http://schemas.microsoft.com/office/drawing/2016/5/13/chartex" xmlns:cx8="http://schemas.microsoft.com/office/drawing/2016/5/14/chartex" xmlns:mc="http://schemas.openxmlformats.org/markup-compatibility/2006" xmlns:aink="http://schemas.microsoft.com/office/drawing/2016/ink" xmlns:am3d="http://schemas.microsoft.com/office/drawing/2017/model3d" xmlns:o="urn:schemas-microsoft-com:office:office" xmlns:r="http://schemas.openxmlformats.org/officeDocument/2006/relationships" xmlns:m="http://schemas.openxmlformats.org/officeDocument/2006/math" xmlns:v="urn:schemas-microsoft-com:vml" xmlns:wp14="http://schemas.microsoft.com/office/word/2010/wordprocessingDrawing" xmlns:wp="http://schemas.openxmlformats.org/drawingml/2006/wordprocessingDrawing" xmlns:w10="urn:schemas-microsoft-com:office:word" xmlns:w="http://schemas.openxmlformats.org/wordprocessingml/2006/main" xmlns:w14="http://schemas.microsoft.com/office/word/2010/wordml" xmlns:w15="http://schemas.microsoft.com/office/word/2012/wordml" xmlns:w16cex="http://schemas.microsoft.com/office/word/2018/wordml/cex" xmlns:w16cid="http://schemas.microsoft.com/office/word/2016/wordml/cid" xmlns:w16="http://schemas.microsoft.com/office/word/2018/wordml" xmlns:w16sdtdh="http://schemas.microsoft.com/office/word/2020/wordml/sdtdatahash" xmlns:w16se="http://schemas.microsoft.com/office/word/2015/wordml/symex" xmlns:wpg="http://schemas.microsoft.com/office/word/2010/wordprocessingGroup" xmlns:wpi="http://schemas.microsoft.com/office/word/2010/wordprocessingInk" xmlns:wne="http://schemas.microsoft.com/office/word/2006/wordml" xmlns:wps="http://schemas.microsoft.com/office/word/2010/wordprocessingShape" mc:Ignorable="w14 w15 w16se w16cid w16 w16cex w16sdtdh wp14">
+<w:footnotes xmlns:wpc="http://schemas.microsoft.com/office/word/2010/wordprocessingCanvas" xmlns:cx="http://schemas.microsoft.com/office/drawing/2014/chartex" xmlns:cx1="http://schemas.microsoft.com/office/drawing/2015/9/8/chartex" xmlns:cx2="http://schemas.microsoft.com/office/drawing/2015/10/21/chartex" xmlns:cx3="http://schemas.microsoft.com/office/drawing/2016/5/9/chartex" xmlns:cx4="http://schemas.microsoft.com/office/drawing/2016/5/10/chartex" xmlns:cx5="http://schemas.microsoft.com/office/drawing/2016/5/11/chartex" xmlns:cx6="http://schemas.microsoft.com/office/drawing/2016/5/12/chartex" xmlns:cx7="http://schemas.microsoft.com/office/drawing/2016/5/13/chartex" xmlns:cx8="http://schemas.microsoft.com/office/drawing/2016/5/14/chartex" xmlns:mc="http://schemas.openxmlformats.org/markup-compatibility/2006" xmlns:aink="http://schemas.microsoft.com/office/drawing/2016/ink" xmlns:am3d="http://schemas.microsoft.com/office/drawing/2017/model3d" xmlns:o="urn:schemas-microsoft-com:office:office" xmlns:r="http://schemas.openxmlformats.org/officeDocument/2006/relationships" xmlns:m="http://schemas.openxmlformats.org/officeDocument/2006/math" xmlns:v="urn:schemas-microsoft-com:vml" xmlns:wp14="http://schemas.microsoft.com/office/word/2010/wordprocessingDrawing" xmlns:wp="http://schemas.openxmlformats.org/drawingml/2006/wordprocessingDrawing" xmlns:w10="urn:schemas-microsoft-com:office:word" xmlns:w="http://schemas.openxmlformats.org/wordprocessingml/2006/main" xmlns:w14="http://schemas.microsoft.com/office/word/2010/wordml" xmlns:w15="http://schemas.microsoft.com/office/word/2012/wordml" xmlns:w16cex="http://schemas.microsoft.com/office/word/2018/wordml/cex" xmlns:w16cid="http://schemas.microsoft.com/office/word/2016/wordml/cid" xmlns:w16="http://schemas.microsoft.com/office/word/2018/wordml" xmlns:w16se="http://schemas.microsoft.com/office/word/2015/wordml/symex" xmlns:wpg="http://schemas.microsoft.com/office/word/2010/wordprocessingGroup" xmlns:wpi="http://schemas.microsoft.com/office/word/2010/wordprocessingInk" xmlns:wne="http://schemas.microsoft.com/office/word/2006/wordml" xmlns:wps="http://schemas.microsoft.com/office/word/2010/wordprocessingShape" mc:Ignorable="w14 w15 w16se w16cid w16 w16cex wp14">
   <w:footnote w:type="separator" w:id="-1">
     <w:p>
       <w:pPr>
@@ -5831,7 +6209,7 @@
 </file>
 
 <file path=word/numbering.xml><?xml version="1.0" encoding="utf-8"?>
-<w:numbering xmlns:wpc="http://schemas.microsoft.com/office/word/2010/wordprocessingCanvas" xmlns:cx="http://schemas.microsoft.com/office/drawing/2014/chartex" xmlns:cx1="http://schemas.microsoft.com/office/drawing/2015/9/8/chartex" xmlns:cx2="http://schemas.microsoft.com/office/drawing/2015/10/21/chartex" xmlns:cx3="http://schemas.microsoft.com/office/drawing/2016/5/9/chartex" xmlns:cx4="http://schemas.microsoft.com/office/drawing/2016/5/10/chartex" xmlns:cx5="http://schemas.microsoft.com/office/drawing/2016/5/11/chartex" xmlns:cx6="http://schemas.microsoft.com/office/drawing/2016/5/12/chartex" xmlns:cx7="http://schemas.microsoft.com/office/drawing/2016/5/13/chartex" xmlns:cx8="http://schemas.microsoft.com/office/drawing/2016/5/14/chartex" xmlns:mc="http://schemas.openxmlformats.org/markup-compatibility/2006" xmlns:aink="http://schemas.microsoft.com/office/drawing/2016/ink" xmlns:am3d="http://schemas.microsoft.com/office/drawing/2017/model3d" xmlns:o="urn:schemas-microsoft-com:office:office" xmlns:r="http://schemas.openxmlformats.org/officeDocument/2006/relationships" xmlns:m="http://schemas.openxmlformats.org/officeDocument/2006/math" xmlns:v="urn:schemas-microsoft-com:vml" xmlns:wp14="http://schemas.microsoft.com/office/word/2010/wordprocessingDrawing" xmlns:wp="http://schemas.openxmlformats.org/drawingml/2006/wordprocessingDrawing" xmlns:w10="urn:schemas-microsoft-com:office:word" xmlns:w="http://schemas.openxmlformats.org/wordprocessingml/2006/main" xmlns:w14="http://schemas.microsoft.com/office/word/2010/wordml" xmlns:w15="http://schemas.microsoft.com/office/word/2012/wordml" xmlns:w16cex="http://schemas.microsoft.com/office/word/2018/wordml/cex" xmlns:w16cid="http://schemas.microsoft.com/office/word/2016/wordml/cid" xmlns:w16="http://schemas.microsoft.com/office/word/2018/wordml" xmlns:w16sdtdh="http://schemas.microsoft.com/office/word/2020/wordml/sdtdatahash" xmlns:w16se="http://schemas.microsoft.com/office/word/2015/wordml/symex" xmlns:wpg="http://schemas.microsoft.com/office/word/2010/wordprocessingGroup" xmlns:wpi="http://schemas.microsoft.com/office/word/2010/wordprocessingInk" xmlns:wne="http://schemas.microsoft.com/office/word/2006/wordml" xmlns:wps="http://schemas.microsoft.com/office/word/2010/wordprocessingShape" mc:Ignorable="w14 w15 w16se w16cid w16 w16cex w16sdtdh wp14">
+<w:numbering xmlns:wpc="http://schemas.microsoft.com/office/word/2010/wordprocessingCanvas" xmlns:cx="http://schemas.microsoft.com/office/drawing/2014/chartex" xmlns:cx1="http://schemas.microsoft.com/office/drawing/2015/9/8/chartex" xmlns:cx2="http://schemas.microsoft.com/office/drawing/2015/10/21/chartex" xmlns:cx3="http://schemas.microsoft.com/office/drawing/2016/5/9/chartex" xmlns:cx4="http://schemas.microsoft.com/office/drawing/2016/5/10/chartex" xmlns:cx5="http://schemas.microsoft.com/office/drawing/2016/5/11/chartex" xmlns:cx6="http://schemas.microsoft.com/office/drawing/2016/5/12/chartex" xmlns:cx7="http://schemas.microsoft.com/office/drawing/2016/5/13/chartex" xmlns:cx8="http://schemas.microsoft.com/office/drawing/2016/5/14/chartex" xmlns:mc="http://schemas.openxmlformats.org/markup-compatibility/2006" xmlns:aink="http://schemas.microsoft.com/office/drawing/2016/ink" xmlns:am3d="http://schemas.microsoft.com/office/drawing/2017/model3d" xmlns:o="urn:schemas-microsoft-com:office:office" xmlns:r="http://schemas.openxmlformats.org/officeDocument/2006/relationships" xmlns:m="http://schemas.openxmlformats.org/officeDocument/2006/math" xmlns:v="urn:schemas-microsoft-com:vml" xmlns:wp14="http://schemas.microsoft.com/office/word/2010/wordprocessingDrawing" xmlns:wp="http://schemas.openxmlformats.org/drawingml/2006/wordprocessingDrawing" xmlns:w10="urn:schemas-microsoft-com:office:word" xmlns:w="http://schemas.openxmlformats.org/wordprocessingml/2006/main" xmlns:w14="http://schemas.microsoft.com/office/word/2010/wordml" xmlns:w15="http://schemas.microsoft.com/office/word/2012/wordml" xmlns:w16cex="http://schemas.microsoft.com/office/word/2018/wordml/cex" xmlns:w16cid="http://schemas.microsoft.com/office/word/2016/wordml/cid" xmlns:w16="http://schemas.microsoft.com/office/word/2018/wordml" xmlns:w16se="http://schemas.microsoft.com/office/word/2015/wordml/symex" xmlns:wpg="http://schemas.microsoft.com/office/word/2010/wordprocessingGroup" xmlns:wpi="http://schemas.microsoft.com/office/word/2010/wordprocessingInk" xmlns:wne="http://schemas.microsoft.com/office/word/2006/wordml" xmlns:wps="http://schemas.microsoft.com/office/word/2010/wordprocessingShape" mc:Ignorable="w14 w15 w16se w16cid w16 w16cex wp14">
   <w:abstractNum w:abstractNumId="0" w15:restartNumberingAfterBreak="0">
     <w:nsid w:val="01831A23"/>
     <w:multiLevelType w:val="hybridMultilevel"/>
@@ -5934,7 +6312,7 @@
       <w:lvlText w:val="%1."/>
       <w:lvlJc w:val="left"/>
       <w:pPr>
-        <w:ind w:left="720" w:hanging="360"/>
+        <w:ind w:left="540" w:hanging="360"/>
       </w:pPr>
       <w:rPr>
         <w:rFonts w:hint="default"/>
@@ -7190,304 +7568,25 @@
     </w:lvl>
   </w:abstractNum>
   <w:abstractNum w:abstractNumId="14" w15:restartNumberingAfterBreak="0">
-    <w:nsid w:val="47373B1F"/>
+    <w:nsid w:val="41D9769D"/>
     <w:multiLevelType w:val="hybridMultilevel"/>
-    <w:tmpl w:val="67CA22E2"/>
-    <w:lvl w:ilvl="0" w:tplc="5056827C">
+    <w:tmpl w:val="8584A59E"/>
+    <w:lvl w:ilvl="0" w:tplc="0409000F">
       <w:start w:val="1"/>
       <w:numFmt w:val="decimal"/>
       <w:lvlText w:val="%1."/>
       <w:lvlJc w:val="left"/>
       <w:pPr>
-        <w:ind w:left="1080" w:hanging="360"/>
+        <w:ind w:left="720" w:hanging="360"/>
       </w:pPr>
       <w:rPr>
         <w:rFonts w:hint="default"/>
       </w:rPr>
     </w:lvl>
-    <w:lvl w:ilvl="1" w:tplc="04090019" w:tentative="1">
+    <w:lvl w:ilvl="1" w:tplc="DA324C56">
       <w:start w:val="1"/>
       <w:numFmt w:val="lowerLetter"/>
       <w:lvlText w:val="%2."/>
-      <w:lvlJc w:val="left"/>
-      <w:pPr>
-        <w:ind w:left="1800" w:hanging="360"/>
-      </w:pPr>
-    </w:lvl>
-    <w:lvl w:ilvl="2" w:tplc="0409001B" w:tentative="1">
-      <w:start w:val="1"/>
-      <w:numFmt w:val="lowerRoman"/>
-      <w:lvlText w:val="%3."/>
-      <w:lvlJc w:val="right"/>
-      <w:pPr>
-        <w:ind w:left="2520" w:hanging="180"/>
-      </w:pPr>
-    </w:lvl>
-    <w:lvl w:ilvl="3" w:tplc="0409000F" w:tentative="1">
-      <w:start w:val="1"/>
-      <w:numFmt w:val="decimal"/>
-      <w:lvlText w:val="%4."/>
-      <w:lvlJc w:val="left"/>
-      <w:pPr>
-        <w:ind w:left="3240" w:hanging="360"/>
-      </w:pPr>
-    </w:lvl>
-    <w:lvl w:ilvl="4" w:tplc="04090019" w:tentative="1">
-      <w:start w:val="1"/>
-      <w:numFmt w:val="lowerLetter"/>
-      <w:lvlText w:val="%5."/>
-      <w:lvlJc w:val="left"/>
-      <w:pPr>
-        <w:ind w:left="3960" w:hanging="360"/>
-      </w:pPr>
-    </w:lvl>
-    <w:lvl w:ilvl="5" w:tplc="0409001B" w:tentative="1">
-      <w:start w:val="1"/>
-      <w:numFmt w:val="lowerRoman"/>
-      <w:lvlText w:val="%6."/>
-      <w:lvlJc w:val="right"/>
-      <w:pPr>
-        <w:ind w:left="4680" w:hanging="180"/>
-      </w:pPr>
-    </w:lvl>
-    <w:lvl w:ilvl="6" w:tplc="0409000F" w:tentative="1">
-      <w:start w:val="1"/>
-      <w:numFmt w:val="decimal"/>
-      <w:lvlText w:val="%7."/>
-      <w:lvlJc w:val="left"/>
-      <w:pPr>
-        <w:ind w:left="5400" w:hanging="360"/>
-      </w:pPr>
-    </w:lvl>
-    <w:lvl w:ilvl="7" w:tplc="04090019" w:tentative="1">
-      <w:start w:val="1"/>
-      <w:numFmt w:val="lowerLetter"/>
-      <w:lvlText w:val="%8."/>
-      <w:lvlJc w:val="left"/>
-      <w:pPr>
-        <w:ind w:left="6120" w:hanging="360"/>
-      </w:pPr>
-    </w:lvl>
-    <w:lvl w:ilvl="8" w:tplc="0409001B" w:tentative="1">
-      <w:start w:val="1"/>
-      <w:numFmt w:val="lowerRoman"/>
-      <w:lvlText w:val="%9."/>
-      <w:lvlJc w:val="right"/>
-      <w:pPr>
-        <w:ind w:left="6840" w:hanging="180"/>
-      </w:pPr>
-    </w:lvl>
-  </w:abstractNum>
-  <w:abstractNum w:abstractNumId="15" w15:restartNumberingAfterBreak="0">
-    <w:nsid w:val="48E37EEE"/>
-    <w:multiLevelType w:val="hybridMultilevel"/>
-    <w:tmpl w:val="8D1879E8"/>
-    <w:lvl w:ilvl="0" w:tplc="04090005">
-      <w:start w:val="1"/>
-      <w:numFmt w:val="bullet"/>
-      <w:lvlText w:val=""/>
-      <w:lvlJc w:val="left"/>
-      <w:pPr>
-        <w:ind w:left="1440" w:hanging="360"/>
-      </w:pPr>
-      <w:rPr>
-        <w:rFonts w:ascii="Wingdings" w:hAnsi="Wingdings" w:hint="default"/>
-      </w:rPr>
-    </w:lvl>
-    <w:lvl w:ilvl="1" w:tplc="04090003" w:tentative="1">
-      <w:start w:val="1"/>
-      <w:numFmt w:val="bullet"/>
-      <w:lvlText w:val="o"/>
-      <w:lvlJc w:val="left"/>
-      <w:pPr>
-        <w:ind w:left="2160" w:hanging="360"/>
-      </w:pPr>
-      <w:rPr>
-        <w:rFonts w:ascii="Courier New" w:hAnsi="Courier New" w:cs="Courier New" w:hint="default"/>
-      </w:rPr>
-    </w:lvl>
-    <w:lvl w:ilvl="2" w:tplc="04090005" w:tentative="1">
-      <w:start w:val="1"/>
-      <w:numFmt w:val="bullet"/>
-      <w:lvlText w:val=""/>
-      <w:lvlJc w:val="left"/>
-      <w:pPr>
-        <w:ind w:left="2880" w:hanging="360"/>
-      </w:pPr>
-      <w:rPr>
-        <w:rFonts w:ascii="Wingdings" w:hAnsi="Wingdings" w:hint="default"/>
-      </w:rPr>
-    </w:lvl>
-    <w:lvl w:ilvl="3" w:tplc="04090001" w:tentative="1">
-      <w:start w:val="1"/>
-      <w:numFmt w:val="bullet"/>
-      <w:lvlText w:val=""/>
-      <w:lvlJc w:val="left"/>
-      <w:pPr>
-        <w:ind w:left="3600" w:hanging="360"/>
-      </w:pPr>
-      <w:rPr>
-        <w:rFonts w:ascii="Symbol" w:hAnsi="Symbol" w:hint="default"/>
-      </w:rPr>
-    </w:lvl>
-    <w:lvl w:ilvl="4" w:tplc="04090003" w:tentative="1">
-      <w:start w:val="1"/>
-      <w:numFmt w:val="bullet"/>
-      <w:lvlText w:val="o"/>
-      <w:lvlJc w:val="left"/>
-      <w:pPr>
-        <w:ind w:left="4320" w:hanging="360"/>
-      </w:pPr>
-      <w:rPr>
-        <w:rFonts w:ascii="Courier New" w:hAnsi="Courier New" w:cs="Courier New" w:hint="default"/>
-      </w:rPr>
-    </w:lvl>
-    <w:lvl w:ilvl="5" w:tplc="04090005" w:tentative="1">
-      <w:start w:val="1"/>
-      <w:numFmt w:val="bullet"/>
-      <w:lvlText w:val=""/>
-      <w:lvlJc w:val="left"/>
-      <w:pPr>
-        <w:ind w:left="5040" w:hanging="360"/>
-      </w:pPr>
-      <w:rPr>
-        <w:rFonts w:ascii="Wingdings" w:hAnsi="Wingdings" w:hint="default"/>
-      </w:rPr>
-    </w:lvl>
-    <w:lvl w:ilvl="6" w:tplc="04090001" w:tentative="1">
-      <w:start w:val="1"/>
-      <w:numFmt w:val="bullet"/>
-      <w:lvlText w:val=""/>
-      <w:lvlJc w:val="left"/>
-      <w:pPr>
-        <w:ind w:left="5760" w:hanging="360"/>
-      </w:pPr>
-      <w:rPr>
-        <w:rFonts w:ascii="Symbol" w:hAnsi="Symbol" w:hint="default"/>
-      </w:rPr>
-    </w:lvl>
-    <w:lvl w:ilvl="7" w:tplc="04090003" w:tentative="1">
-      <w:start w:val="1"/>
-      <w:numFmt w:val="bullet"/>
-      <w:lvlText w:val="o"/>
-      <w:lvlJc w:val="left"/>
-      <w:pPr>
-        <w:ind w:left="6480" w:hanging="360"/>
-      </w:pPr>
-      <w:rPr>
-        <w:rFonts w:ascii="Courier New" w:hAnsi="Courier New" w:cs="Courier New" w:hint="default"/>
-      </w:rPr>
-    </w:lvl>
-    <w:lvl w:ilvl="8" w:tplc="04090005" w:tentative="1">
-      <w:start w:val="1"/>
-      <w:numFmt w:val="bullet"/>
-      <w:lvlText w:val=""/>
-      <w:lvlJc w:val="left"/>
-      <w:pPr>
-        <w:ind w:left="7200" w:hanging="360"/>
-      </w:pPr>
-      <w:rPr>
-        <w:rFonts w:ascii="Wingdings" w:hAnsi="Wingdings" w:hint="default"/>
-      </w:rPr>
-    </w:lvl>
-  </w:abstractNum>
-  <w:abstractNum w:abstractNumId="16" w15:restartNumberingAfterBreak="0">
-    <w:nsid w:val="515624CC"/>
-    <w:multiLevelType w:val="hybridMultilevel"/>
-    <w:tmpl w:val="C9A41E30"/>
-    <w:lvl w:ilvl="0" w:tplc="0409000F">
-      <w:start w:val="1"/>
-      <w:numFmt w:val="decimal"/>
-      <w:lvlText w:val="%1."/>
-      <w:lvlJc w:val="left"/>
-      <w:pPr>
-        <w:ind w:left="720" w:hanging="360"/>
-      </w:pPr>
-      <w:rPr>
-        <w:rFonts w:hint="default"/>
-      </w:rPr>
-    </w:lvl>
-    <w:lvl w:ilvl="1" w:tplc="04090019" w:tentative="1">
-      <w:start w:val="1"/>
-      <w:numFmt w:val="lowerLetter"/>
-      <w:lvlText w:val="%2."/>
-      <w:lvlJc w:val="left"/>
-      <w:pPr>
-        <w:ind w:left="1440" w:hanging="360"/>
-      </w:pPr>
-    </w:lvl>
-    <w:lvl w:ilvl="2" w:tplc="0409001B" w:tentative="1">
-      <w:start w:val="1"/>
-      <w:numFmt w:val="lowerRoman"/>
-      <w:lvlText w:val="%3."/>
-      <w:lvlJc w:val="right"/>
-      <w:pPr>
-        <w:ind w:left="2160" w:hanging="180"/>
-      </w:pPr>
-    </w:lvl>
-    <w:lvl w:ilvl="3" w:tplc="0409000F" w:tentative="1">
-      <w:start w:val="1"/>
-      <w:numFmt w:val="decimal"/>
-      <w:lvlText w:val="%4."/>
-      <w:lvlJc w:val="left"/>
-      <w:pPr>
-        <w:ind w:left="2880" w:hanging="360"/>
-      </w:pPr>
-    </w:lvl>
-    <w:lvl w:ilvl="4" w:tplc="04090019" w:tentative="1">
-      <w:start w:val="1"/>
-      <w:numFmt w:val="lowerLetter"/>
-      <w:lvlText w:val="%5."/>
-      <w:lvlJc w:val="left"/>
-      <w:pPr>
-        <w:ind w:left="3600" w:hanging="360"/>
-      </w:pPr>
-    </w:lvl>
-    <w:lvl w:ilvl="5" w:tplc="0409001B" w:tentative="1">
-      <w:start w:val="1"/>
-      <w:numFmt w:val="lowerRoman"/>
-      <w:lvlText w:val="%6."/>
-      <w:lvlJc w:val="right"/>
-      <w:pPr>
-        <w:ind w:left="4320" w:hanging="180"/>
-      </w:pPr>
-    </w:lvl>
-    <w:lvl w:ilvl="6" w:tplc="0409000F" w:tentative="1">
-      <w:start w:val="1"/>
-      <w:numFmt w:val="decimal"/>
-      <w:lvlText w:val="%7."/>
-      <w:lvlJc w:val="left"/>
-      <w:pPr>
-        <w:ind w:left="5040" w:hanging="360"/>
-      </w:pPr>
-    </w:lvl>
-    <w:lvl w:ilvl="7" w:tplc="04090019" w:tentative="1">
-      <w:start w:val="1"/>
-      <w:numFmt w:val="lowerLetter"/>
-      <w:lvlText w:val="%8."/>
-      <w:lvlJc w:val="left"/>
-      <w:pPr>
-        <w:ind w:left="5760" w:hanging="360"/>
-      </w:pPr>
-    </w:lvl>
-    <w:lvl w:ilvl="8" w:tplc="0409001B" w:tentative="1">
-      <w:start w:val="1"/>
-      <w:numFmt w:val="lowerRoman"/>
-      <w:lvlText w:val="%9."/>
-      <w:lvlJc w:val="right"/>
-      <w:pPr>
-        <w:ind w:left="6480" w:hanging="180"/>
-      </w:pPr>
-    </w:lvl>
-  </w:abstractNum>
-  <w:abstractNum w:abstractNumId="17" w15:restartNumberingAfterBreak="0">
-    <w:nsid w:val="55FF5260"/>
-    <w:multiLevelType w:val="hybridMultilevel"/>
-    <w:tmpl w:val="F202D01E"/>
-    <w:lvl w:ilvl="0" w:tplc="DA324C56">
-      <w:start w:val="1"/>
-      <w:numFmt w:val="lowerLetter"/>
-      <w:lvlText w:val="%1."/>
       <w:lvlJc w:val="left"/>
       <w:pPr>
         <w:ind w:left="1440" w:hanging="360"/>
@@ -7499,13 +7598,96 @@
         <w:szCs w:val="22"/>
       </w:rPr>
     </w:lvl>
+    <w:lvl w:ilvl="2" w:tplc="CC847848">
+      <w:start w:val="1"/>
+      <w:numFmt w:val="decimal"/>
+      <w:lvlText w:val="%3."/>
+      <w:lvlJc w:val="left"/>
+      <w:pPr>
+        <w:ind w:left="2340" w:hanging="360"/>
+      </w:pPr>
+      <w:rPr>
+        <w:rFonts w:hint="default"/>
+      </w:rPr>
+    </w:lvl>
+    <w:lvl w:ilvl="3" w:tplc="0409000F" w:tentative="1">
+      <w:start w:val="1"/>
+      <w:numFmt w:val="decimal"/>
+      <w:lvlText w:val="%4."/>
+      <w:lvlJc w:val="left"/>
+      <w:pPr>
+        <w:ind w:left="2880" w:hanging="360"/>
+      </w:pPr>
+    </w:lvl>
+    <w:lvl w:ilvl="4" w:tplc="04090019" w:tentative="1">
+      <w:start w:val="1"/>
+      <w:numFmt w:val="lowerLetter"/>
+      <w:lvlText w:val="%5."/>
+      <w:lvlJc w:val="left"/>
+      <w:pPr>
+        <w:ind w:left="3600" w:hanging="360"/>
+      </w:pPr>
+    </w:lvl>
+    <w:lvl w:ilvl="5" w:tplc="0409001B" w:tentative="1">
+      <w:start w:val="1"/>
+      <w:numFmt w:val="lowerRoman"/>
+      <w:lvlText w:val="%6."/>
+      <w:lvlJc w:val="right"/>
+      <w:pPr>
+        <w:ind w:left="4320" w:hanging="180"/>
+      </w:pPr>
+    </w:lvl>
+    <w:lvl w:ilvl="6" w:tplc="0409000F" w:tentative="1">
+      <w:start w:val="1"/>
+      <w:numFmt w:val="decimal"/>
+      <w:lvlText w:val="%7."/>
+      <w:lvlJc w:val="left"/>
+      <w:pPr>
+        <w:ind w:left="5040" w:hanging="360"/>
+      </w:pPr>
+    </w:lvl>
+    <w:lvl w:ilvl="7" w:tplc="04090019" w:tentative="1">
+      <w:start w:val="1"/>
+      <w:numFmt w:val="lowerLetter"/>
+      <w:lvlText w:val="%8."/>
+      <w:lvlJc w:val="left"/>
+      <w:pPr>
+        <w:ind w:left="5760" w:hanging="360"/>
+      </w:pPr>
+    </w:lvl>
+    <w:lvl w:ilvl="8" w:tplc="0409001B" w:tentative="1">
+      <w:start w:val="1"/>
+      <w:numFmt w:val="lowerRoman"/>
+      <w:lvlText w:val="%9."/>
+      <w:lvlJc w:val="right"/>
+      <w:pPr>
+        <w:ind w:left="6480" w:hanging="180"/>
+      </w:pPr>
+    </w:lvl>
+  </w:abstractNum>
+  <w:abstractNum w:abstractNumId="15" w15:restartNumberingAfterBreak="0">
+    <w:nsid w:val="47373B1F"/>
+    <w:multiLevelType w:val="hybridMultilevel"/>
+    <w:tmpl w:val="67CA22E2"/>
+    <w:lvl w:ilvl="0" w:tplc="5056827C">
+      <w:start w:val="1"/>
+      <w:numFmt w:val="decimal"/>
+      <w:lvlText w:val="%1."/>
+      <w:lvlJc w:val="left"/>
+      <w:pPr>
+        <w:ind w:left="1080" w:hanging="360"/>
+      </w:pPr>
+      <w:rPr>
+        <w:rFonts w:hint="default"/>
+      </w:rPr>
+    </w:lvl>
     <w:lvl w:ilvl="1" w:tplc="04090019" w:tentative="1">
       <w:start w:val="1"/>
       <w:numFmt w:val="lowerLetter"/>
       <w:lvlText w:val="%2."/>
       <w:lvlJc w:val="left"/>
       <w:pPr>
-        <w:ind w:left="1440" w:hanging="360"/>
+        <w:ind w:left="1800" w:hanging="360"/>
       </w:pPr>
     </w:lvl>
     <w:lvl w:ilvl="2" w:tplc="0409001B" w:tentative="1">
@@ -7514,7 +7696,7 @@
       <w:lvlText w:val="%3."/>
       <w:lvlJc w:val="right"/>
       <w:pPr>
-        <w:ind w:left="2160" w:hanging="180"/>
+        <w:ind w:left="2520" w:hanging="180"/>
       </w:pPr>
     </w:lvl>
     <w:lvl w:ilvl="3" w:tplc="0409000F" w:tentative="1">
@@ -7523,7 +7705,7 @@
       <w:lvlText w:val="%4."/>
       <w:lvlJc w:val="left"/>
       <w:pPr>
-        <w:ind w:left="2880" w:hanging="360"/>
+        <w:ind w:left="3240" w:hanging="360"/>
       </w:pPr>
     </w:lvl>
     <w:lvl w:ilvl="4" w:tplc="04090019" w:tentative="1">
@@ -7532,7 +7714,7 @@
       <w:lvlText w:val="%5."/>
       <w:lvlJc w:val="left"/>
       <w:pPr>
-        <w:ind w:left="3600" w:hanging="360"/>
+        <w:ind w:left="3960" w:hanging="360"/>
       </w:pPr>
     </w:lvl>
     <w:lvl w:ilvl="5" w:tplc="0409001B" w:tentative="1">
@@ -7541,7 +7723,7 @@
       <w:lvlText w:val="%6."/>
       <w:lvlJc w:val="right"/>
       <w:pPr>
-        <w:ind w:left="4320" w:hanging="180"/>
+        <w:ind w:left="4680" w:hanging="180"/>
       </w:pPr>
     </w:lvl>
     <w:lvl w:ilvl="6" w:tplc="0409000F" w:tentative="1">
@@ -7550,7 +7732,7 @@
       <w:lvlText w:val="%7."/>
       <w:lvlJc w:val="left"/>
       <w:pPr>
-        <w:ind w:left="5040" w:hanging="360"/>
+        <w:ind w:left="5400" w:hanging="360"/>
       </w:pPr>
     </w:lvl>
     <w:lvl w:ilvl="7" w:tplc="04090019" w:tentative="1">
@@ -7559,7 +7741,7 @@
       <w:lvlText w:val="%8."/>
       <w:lvlJc w:val="left"/>
       <w:pPr>
-        <w:ind w:left="5760" w:hanging="360"/>
+        <w:ind w:left="6120" w:hanging="360"/>
       </w:pPr>
     </w:lvl>
     <w:lvl w:ilvl="8" w:tplc="0409001B" w:tentative="1">
@@ -7568,14 +7750,127 @@
       <w:lvlText w:val="%9."/>
       <w:lvlJc w:val="right"/>
       <w:pPr>
-        <w:ind w:left="6480" w:hanging="180"/>
+        <w:ind w:left="6840" w:hanging="180"/>
       </w:pPr>
     </w:lvl>
   </w:abstractNum>
-  <w:abstractNum w:abstractNumId="18" w15:restartNumberingAfterBreak="0">
-    <w:nsid w:val="5A5536CE"/>
+  <w:abstractNum w:abstractNumId="16" w15:restartNumberingAfterBreak="0">
+    <w:nsid w:val="48E37EEE"/>
     <w:multiLevelType w:val="hybridMultilevel"/>
-    <w:tmpl w:val="814E09FA"/>
+    <w:tmpl w:val="8D1879E8"/>
+    <w:lvl w:ilvl="0" w:tplc="04090005">
+      <w:start w:val="1"/>
+      <w:numFmt w:val="bullet"/>
+      <w:lvlText w:val=""/>
+      <w:lvlJc w:val="left"/>
+      <w:pPr>
+        <w:ind w:left="1440" w:hanging="360"/>
+      </w:pPr>
+      <w:rPr>
+        <w:rFonts w:ascii="Wingdings" w:hAnsi="Wingdings" w:hint="default"/>
+      </w:rPr>
+    </w:lvl>
+    <w:lvl w:ilvl="1" w:tplc="04090003" w:tentative="1">
+      <w:start w:val="1"/>
+      <w:numFmt w:val="bullet"/>
+      <w:lvlText w:val="o"/>
+      <w:lvlJc w:val="left"/>
+      <w:pPr>
+        <w:ind w:left="2160" w:hanging="360"/>
+      </w:pPr>
+      <w:rPr>
+        <w:rFonts w:ascii="Courier New" w:hAnsi="Courier New" w:cs="Courier New" w:hint="default"/>
+      </w:rPr>
+    </w:lvl>
+    <w:lvl w:ilvl="2" w:tplc="04090005" w:tentative="1">
+      <w:start w:val="1"/>
+      <w:numFmt w:val="bullet"/>
+      <w:lvlText w:val=""/>
+      <w:lvlJc w:val="left"/>
+      <w:pPr>
+        <w:ind w:left="2880" w:hanging="360"/>
+      </w:pPr>
+      <w:rPr>
+        <w:rFonts w:ascii="Wingdings" w:hAnsi="Wingdings" w:hint="default"/>
+      </w:rPr>
+    </w:lvl>
+    <w:lvl w:ilvl="3" w:tplc="04090001" w:tentative="1">
+      <w:start w:val="1"/>
+      <w:numFmt w:val="bullet"/>
+      <w:lvlText w:val=""/>
+      <w:lvlJc w:val="left"/>
+      <w:pPr>
+        <w:ind w:left="3600" w:hanging="360"/>
+      </w:pPr>
+      <w:rPr>
+        <w:rFonts w:ascii="Symbol" w:hAnsi="Symbol" w:hint="default"/>
+      </w:rPr>
+    </w:lvl>
+    <w:lvl w:ilvl="4" w:tplc="04090003" w:tentative="1">
+      <w:start w:val="1"/>
+      <w:numFmt w:val="bullet"/>
+      <w:lvlText w:val="o"/>
+      <w:lvlJc w:val="left"/>
+      <w:pPr>
+        <w:ind w:left="4320" w:hanging="360"/>
+      </w:pPr>
+      <w:rPr>
+        <w:rFonts w:ascii="Courier New" w:hAnsi="Courier New" w:cs="Courier New" w:hint="default"/>
+      </w:rPr>
+    </w:lvl>
+    <w:lvl w:ilvl="5" w:tplc="04090005" w:tentative="1">
+      <w:start w:val="1"/>
+      <w:numFmt w:val="bullet"/>
+      <w:lvlText w:val=""/>
+      <w:lvlJc w:val="left"/>
+      <w:pPr>
+        <w:ind w:left="5040" w:hanging="360"/>
+      </w:pPr>
+      <w:rPr>
+        <w:rFonts w:ascii="Wingdings" w:hAnsi="Wingdings" w:hint="default"/>
+      </w:rPr>
+    </w:lvl>
+    <w:lvl w:ilvl="6" w:tplc="04090001" w:tentative="1">
+      <w:start w:val="1"/>
+      <w:numFmt w:val="bullet"/>
+      <w:lvlText w:val=""/>
+      <w:lvlJc w:val="left"/>
+      <w:pPr>
+        <w:ind w:left="5760" w:hanging="360"/>
+      </w:pPr>
+      <w:rPr>
+        <w:rFonts w:ascii="Symbol" w:hAnsi="Symbol" w:hint="default"/>
+      </w:rPr>
+    </w:lvl>
+    <w:lvl w:ilvl="7" w:tplc="04090003" w:tentative="1">
+      <w:start w:val="1"/>
+      <w:numFmt w:val="bullet"/>
+      <w:lvlText w:val="o"/>
+      <w:lvlJc w:val="left"/>
+      <w:pPr>
+        <w:ind w:left="6480" w:hanging="360"/>
+      </w:pPr>
+      <w:rPr>
+        <w:rFonts w:ascii="Courier New" w:hAnsi="Courier New" w:cs="Courier New" w:hint="default"/>
+      </w:rPr>
+    </w:lvl>
+    <w:lvl w:ilvl="8" w:tplc="04090005" w:tentative="1">
+      <w:start w:val="1"/>
+      <w:numFmt w:val="bullet"/>
+      <w:lvlText w:val=""/>
+      <w:lvlJc w:val="left"/>
+      <w:pPr>
+        <w:ind w:left="7200" w:hanging="360"/>
+      </w:pPr>
+      <w:rPr>
+        <w:rFonts w:ascii="Wingdings" w:hAnsi="Wingdings" w:hint="default"/>
+      </w:rPr>
+    </w:lvl>
+  </w:abstractNum>
+  <w:abstractNum w:abstractNumId="17" w15:restartNumberingAfterBreak="0">
+    <w:nsid w:val="515624CC"/>
+    <w:multiLevelType w:val="hybridMultilevel"/>
+    <w:tmpl w:val="C9A41E30"/>
     <w:lvl w:ilvl="0" w:tplc="0409000F">
       <w:start w:val="1"/>
       <w:numFmt w:val="decimal"/>
@@ -7584,6 +7879,9 @@
       <w:pPr>
         <w:ind w:left="720" w:hanging="360"/>
       </w:pPr>
+      <w:rPr>
+        <w:rFonts w:hint="default"/>
+      </w:rPr>
     </w:lvl>
     <w:lvl w:ilvl="1" w:tplc="04090019" w:tentative="1">
       <w:start w:val="1"/>
@@ -7658,8 +7956,8 @@
       </w:pPr>
     </w:lvl>
   </w:abstractNum>
-  <w:abstractNum w:abstractNumId="19" w15:restartNumberingAfterBreak="0">
-    <w:nsid w:val="688A5690"/>
+  <w:abstractNum w:abstractNumId="18" w15:restartNumberingAfterBreak="0">
+    <w:nsid w:val="55FF5260"/>
     <w:multiLevelType w:val="hybridMultilevel"/>
     <w:tmpl w:val="F202D01E"/>
     <w:lvl w:ilvl="0" w:tplc="DA324C56">
@@ -7750,7 +8048,185 @@
       </w:pPr>
     </w:lvl>
   </w:abstractNum>
+  <w:abstractNum w:abstractNumId="19" w15:restartNumberingAfterBreak="0">
+    <w:nsid w:val="5A5536CE"/>
+    <w:multiLevelType w:val="hybridMultilevel"/>
+    <w:tmpl w:val="814E09FA"/>
+    <w:lvl w:ilvl="0" w:tplc="0409000F">
+      <w:start w:val="1"/>
+      <w:numFmt w:val="decimal"/>
+      <w:lvlText w:val="%1."/>
+      <w:lvlJc w:val="left"/>
+      <w:pPr>
+        <w:ind w:left="720" w:hanging="360"/>
+      </w:pPr>
+    </w:lvl>
+    <w:lvl w:ilvl="1" w:tplc="04090019" w:tentative="1">
+      <w:start w:val="1"/>
+      <w:numFmt w:val="lowerLetter"/>
+      <w:lvlText w:val="%2."/>
+      <w:lvlJc w:val="left"/>
+      <w:pPr>
+        <w:ind w:left="1440" w:hanging="360"/>
+      </w:pPr>
+    </w:lvl>
+    <w:lvl w:ilvl="2" w:tplc="0409001B" w:tentative="1">
+      <w:start w:val="1"/>
+      <w:numFmt w:val="lowerRoman"/>
+      <w:lvlText w:val="%3."/>
+      <w:lvlJc w:val="right"/>
+      <w:pPr>
+        <w:ind w:left="2160" w:hanging="180"/>
+      </w:pPr>
+    </w:lvl>
+    <w:lvl w:ilvl="3" w:tplc="0409000F" w:tentative="1">
+      <w:start w:val="1"/>
+      <w:numFmt w:val="decimal"/>
+      <w:lvlText w:val="%4."/>
+      <w:lvlJc w:val="left"/>
+      <w:pPr>
+        <w:ind w:left="2880" w:hanging="360"/>
+      </w:pPr>
+    </w:lvl>
+    <w:lvl w:ilvl="4" w:tplc="04090019" w:tentative="1">
+      <w:start w:val="1"/>
+      <w:numFmt w:val="lowerLetter"/>
+      <w:lvlText w:val="%5."/>
+      <w:lvlJc w:val="left"/>
+      <w:pPr>
+        <w:ind w:left="3600" w:hanging="360"/>
+      </w:pPr>
+    </w:lvl>
+    <w:lvl w:ilvl="5" w:tplc="0409001B" w:tentative="1">
+      <w:start w:val="1"/>
+      <w:numFmt w:val="lowerRoman"/>
+      <w:lvlText w:val="%6."/>
+      <w:lvlJc w:val="right"/>
+      <w:pPr>
+        <w:ind w:left="4320" w:hanging="180"/>
+      </w:pPr>
+    </w:lvl>
+    <w:lvl w:ilvl="6" w:tplc="0409000F" w:tentative="1">
+      <w:start w:val="1"/>
+      <w:numFmt w:val="decimal"/>
+      <w:lvlText w:val="%7."/>
+      <w:lvlJc w:val="left"/>
+      <w:pPr>
+        <w:ind w:left="5040" w:hanging="360"/>
+      </w:pPr>
+    </w:lvl>
+    <w:lvl w:ilvl="7" w:tplc="04090019" w:tentative="1">
+      <w:start w:val="1"/>
+      <w:numFmt w:val="lowerLetter"/>
+      <w:lvlText w:val="%8."/>
+      <w:lvlJc w:val="left"/>
+      <w:pPr>
+        <w:ind w:left="5760" w:hanging="360"/>
+      </w:pPr>
+    </w:lvl>
+    <w:lvl w:ilvl="8" w:tplc="0409001B" w:tentative="1">
+      <w:start w:val="1"/>
+      <w:numFmt w:val="lowerRoman"/>
+      <w:lvlText w:val="%9."/>
+      <w:lvlJc w:val="right"/>
+      <w:pPr>
+        <w:ind w:left="6480" w:hanging="180"/>
+      </w:pPr>
+    </w:lvl>
+  </w:abstractNum>
   <w:abstractNum w:abstractNumId="20" w15:restartNumberingAfterBreak="0">
+    <w:nsid w:val="688A5690"/>
+    <w:multiLevelType w:val="hybridMultilevel"/>
+    <w:tmpl w:val="F202D01E"/>
+    <w:lvl w:ilvl="0" w:tplc="DA324C56">
+      <w:start w:val="1"/>
+      <w:numFmt w:val="lowerLetter"/>
+      <w:lvlText w:val="%1."/>
+      <w:lvlJc w:val="left"/>
+      <w:pPr>
+        <w:ind w:left="1440" w:hanging="360"/>
+      </w:pPr>
+      <w:rPr>
+        <w:b w:val="0"/>
+        <w:bCs w:val="0"/>
+        <w:sz w:val="22"/>
+        <w:szCs w:val="22"/>
+      </w:rPr>
+    </w:lvl>
+    <w:lvl w:ilvl="1" w:tplc="04090019" w:tentative="1">
+      <w:start w:val="1"/>
+      <w:numFmt w:val="lowerLetter"/>
+      <w:lvlText w:val="%2."/>
+      <w:lvlJc w:val="left"/>
+      <w:pPr>
+        <w:ind w:left="1440" w:hanging="360"/>
+      </w:pPr>
+    </w:lvl>
+    <w:lvl w:ilvl="2" w:tplc="0409001B" w:tentative="1">
+      <w:start w:val="1"/>
+      <w:numFmt w:val="lowerRoman"/>
+      <w:lvlText w:val="%3."/>
+      <w:lvlJc w:val="right"/>
+      <w:pPr>
+        <w:ind w:left="2160" w:hanging="180"/>
+      </w:pPr>
+    </w:lvl>
+    <w:lvl w:ilvl="3" w:tplc="0409000F" w:tentative="1">
+      <w:start w:val="1"/>
+      <w:numFmt w:val="decimal"/>
+      <w:lvlText w:val="%4."/>
+      <w:lvlJc w:val="left"/>
+      <w:pPr>
+        <w:ind w:left="2880" w:hanging="360"/>
+      </w:pPr>
+    </w:lvl>
+    <w:lvl w:ilvl="4" w:tplc="04090019" w:tentative="1">
+      <w:start w:val="1"/>
+      <w:numFmt w:val="lowerLetter"/>
+      <w:lvlText w:val="%5."/>
+      <w:lvlJc w:val="left"/>
+      <w:pPr>
+        <w:ind w:left="3600" w:hanging="360"/>
+      </w:pPr>
+    </w:lvl>
+    <w:lvl w:ilvl="5" w:tplc="0409001B" w:tentative="1">
+      <w:start w:val="1"/>
+      <w:numFmt w:val="lowerRoman"/>
+      <w:lvlText w:val="%6."/>
+      <w:lvlJc w:val="right"/>
+      <w:pPr>
+        <w:ind w:left="4320" w:hanging="180"/>
+      </w:pPr>
+    </w:lvl>
+    <w:lvl w:ilvl="6" w:tplc="0409000F" w:tentative="1">
+      <w:start w:val="1"/>
+      <w:numFmt w:val="decimal"/>
+      <w:lvlText w:val="%7."/>
+      <w:lvlJc w:val="left"/>
+      <w:pPr>
+        <w:ind w:left="5040" w:hanging="360"/>
+      </w:pPr>
+    </w:lvl>
+    <w:lvl w:ilvl="7" w:tplc="04090019" w:tentative="1">
+      <w:start w:val="1"/>
+      <w:numFmt w:val="lowerLetter"/>
+      <w:lvlText w:val="%8."/>
+      <w:lvlJc w:val="left"/>
+      <w:pPr>
+        <w:ind w:left="5760" w:hanging="360"/>
+      </w:pPr>
+    </w:lvl>
+    <w:lvl w:ilvl="8" w:tplc="0409001B" w:tentative="1">
+      <w:start w:val="1"/>
+      <w:numFmt w:val="lowerRoman"/>
+      <w:lvlText w:val="%9."/>
+      <w:lvlJc w:val="right"/>
+      <w:pPr>
+        <w:ind w:left="6480" w:hanging="180"/>
+      </w:pPr>
+    </w:lvl>
+  </w:abstractNum>
+  <w:abstractNum w:abstractNumId="21" w15:restartNumberingAfterBreak="0">
     <w:nsid w:val="6AC728EE"/>
     <w:multiLevelType w:val="hybridMultilevel"/>
     <w:tmpl w:val="7CEE15FC"/>
@@ -7863,7 +8339,7 @@
       </w:rPr>
     </w:lvl>
   </w:abstractNum>
-  <w:abstractNum w:abstractNumId="21" w15:restartNumberingAfterBreak="0">
+  <w:abstractNum w:abstractNumId="22" w15:restartNumberingAfterBreak="0">
     <w:nsid w:val="6C107C5E"/>
     <w:multiLevelType w:val="multilevel"/>
     <w:tmpl w:val="D9C28DBE"/>
@@ -7976,7 +8452,7 @@
       </w:pPr>
     </w:lvl>
   </w:abstractNum>
-  <w:abstractNum w:abstractNumId="22" w15:restartNumberingAfterBreak="0">
+  <w:abstractNum w:abstractNumId="23" w15:restartNumberingAfterBreak="0">
     <w:nsid w:val="6D38402E"/>
     <w:multiLevelType w:val="hybridMultilevel"/>
     <w:tmpl w:val="ECECE0CE"/>
@@ -8089,7 +8565,7 @@
       </w:rPr>
     </w:lvl>
   </w:abstractNum>
-  <w:abstractNum w:abstractNumId="23" w15:restartNumberingAfterBreak="0">
+  <w:abstractNum w:abstractNumId="24" w15:restartNumberingAfterBreak="0">
     <w:nsid w:val="70401E1A"/>
     <w:multiLevelType w:val="hybridMultilevel"/>
     <w:tmpl w:val="29E22448"/>
@@ -8201,7 +8677,7 @@
       </w:rPr>
     </w:lvl>
   </w:abstractNum>
-  <w:abstractNum w:abstractNumId="24" w15:restartNumberingAfterBreak="0">
+  <w:abstractNum w:abstractNumId="25" w15:restartNumberingAfterBreak="0">
     <w:nsid w:val="742A3F5F"/>
     <w:multiLevelType w:val="hybridMultilevel"/>
     <w:tmpl w:val="B64C1F6C"/>
@@ -8321,16 +8797,16 @@
     <w:abstractNumId w:val="7"/>
   </w:num>
   <w:num w:numId="3">
-    <w:abstractNumId w:val="21"/>
+    <w:abstractNumId w:val="22"/>
   </w:num>
   <w:num w:numId="4">
-    <w:abstractNumId w:val="14"/>
+    <w:abstractNumId w:val="15"/>
   </w:num>
   <w:num w:numId="5">
-    <w:abstractNumId w:val="22"/>
+    <w:abstractNumId w:val="23"/>
   </w:num>
   <w:num w:numId="6">
-    <w:abstractNumId w:val="24"/>
+    <w:abstractNumId w:val="25"/>
   </w:num>
   <w:num w:numId="7">
     <w:abstractNumId w:val="3"/>
@@ -8339,22 +8815,22 @@
     <w:abstractNumId w:val="5"/>
   </w:num>
   <w:num w:numId="9">
-    <w:abstractNumId w:val="15"/>
+    <w:abstractNumId w:val="16"/>
   </w:num>
   <w:num w:numId="10">
     <w:abstractNumId w:val="9"/>
   </w:num>
   <w:num w:numId="11">
-    <w:abstractNumId w:val="18"/>
+    <w:abstractNumId w:val="19"/>
   </w:num>
   <w:num w:numId="12">
-    <w:abstractNumId w:val="23"/>
+    <w:abstractNumId w:val="24"/>
   </w:num>
   <w:num w:numId="13">
     <w:abstractNumId w:val="13"/>
   </w:num>
   <w:num w:numId="14">
-    <w:abstractNumId w:val="20"/>
+    <w:abstractNumId w:val="21"/>
   </w:num>
   <w:num w:numId="15">
     <w:abstractNumId w:val="10"/>
@@ -8363,7 +8839,7 @@
     <w:abstractNumId w:val="11"/>
   </w:num>
   <w:num w:numId="17">
-    <w:abstractNumId w:val="16"/>
+    <w:abstractNumId w:val="17"/>
   </w:num>
   <w:num w:numId="18">
     <w:abstractNumId w:val="2"/>
@@ -8378,10 +8854,10 @@
     <w:abstractNumId w:val="0"/>
   </w:num>
   <w:num w:numId="22">
-    <w:abstractNumId w:val="17"/>
+    <w:abstractNumId w:val="18"/>
   </w:num>
   <w:num w:numId="23">
-    <w:abstractNumId w:val="19"/>
+    <w:abstractNumId w:val="20"/>
   </w:num>
   <w:num w:numId="24">
     <w:abstractNumId w:val="1"/>
@@ -8389,11 +8865,14 @@
   <w:num w:numId="25">
     <w:abstractNumId w:val="4"/>
   </w:num>
+  <w:num w:numId="26">
+    <w:abstractNumId w:val="14"/>
+  </w:num>
 </w:numbering>
 </file>
 
 <file path=word/styles.xml><?xml version="1.0" encoding="utf-8"?>
-<w:styles xmlns:mc="http://schemas.openxmlformats.org/markup-compatibility/2006" xmlns:r="http://schemas.openxmlformats.org/officeDocument/2006/relationships" xmlns:w="http://schemas.openxmlformats.org/wordprocessingml/2006/main" xmlns:w14="http://schemas.microsoft.com/office/word/2010/wordml" xmlns:w15="http://schemas.microsoft.com/office/word/2012/wordml" xmlns:w16cex="http://schemas.microsoft.com/office/word/2018/wordml/cex" xmlns:w16cid="http://schemas.microsoft.com/office/word/2016/wordml/cid" xmlns:w16="http://schemas.microsoft.com/office/word/2018/wordml" xmlns:w16sdtdh="http://schemas.microsoft.com/office/word/2020/wordml/sdtdatahash" xmlns:w16se="http://schemas.microsoft.com/office/word/2015/wordml/symex" mc:Ignorable="w14 w15 w16se w16cid w16 w16cex w16sdtdh">
+<w:styles xmlns:mc="http://schemas.openxmlformats.org/markup-compatibility/2006" xmlns:r="http://schemas.openxmlformats.org/officeDocument/2006/relationships" xmlns:w="http://schemas.openxmlformats.org/wordprocessingml/2006/main" xmlns:w14="http://schemas.microsoft.com/office/word/2010/wordml" xmlns:w15="http://schemas.microsoft.com/office/word/2012/wordml" xmlns:w16cex="http://schemas.microsoft.com/office/word/2018/wordml/cex" xmlns:w16cid="http://schemas.microsoft.com/office/word/2016/wordml/cid" xmlns:w16="http://schemas.microsoft.com/office/word/2018/wordml" xmlns:w16se="http://schemas.microsoft.com/office/word/2015/wordml/symex" mc:Ignorable="w14 w15 w16se w16cid w16 w16cex">
   <w:docDefaults>
     <w:rPrDefault>
       <w:rPr>

</xml_diff>

<commit_message>
Adding comparison plots in report
</commit_message>
<xml_diff>
--- a/Project_Report(Sec-05).docx
+++ b/Project_Report(Sec-05).docx
@@ -1,6 +1,6 @@
 
 <file path=word/document.xml><?xml version="1.0" encoding="utf-8"?>
-<w:document xmlns:wpc="http://schemas.microsoft.com/office/word/2010/wordprocessingCanvas" xmlns:cx="http://schemas.microsoft.com/office/drawing/2014/chartex" xmlns:cx1="http://schemas.microsoft.com/office/drawing/2015/9/8/chartex" xmlns:cx2="http://schemas.microsoft.com/office/drawing/2015/10/21/chartex" xmlns:cx3="http://schemas.microsoft.com/office/drawing/2016/5/9/chartex" xmlns:cx4="http://schemas.microsoft.com/office/drawing/2016/5/10/chartex" xmlns:cx5="http://schemas.microsoft.com/office/drawing/2016/5/11/chartex" xmlns:cx6="http://schemas.microsoft.com/office/drawing/2016/5/12/chartex" xmlns:cx7="http://schemas.microsoft.com/office/drawing/2016/5/13/chartex" xmlns:cx8="http://schemas.microsoft.com/office/drawing/2016/5/14/chartex" xmlns:mc="http://schemas.openxmlformats.org/markup-compatibility/2006" xmlns:aink="http://schemas.microsoft.com/office/drawing/2016/ink" xmlns:am3d="http://schemas.microsoft.com/office/drawing/2017/model3d" xmlns:o="urn:schemas-microsoft-com:office:office" xmlns:r="http://schemas.openxmlformats.org/officeDocument/2006/relationships" xmlns:m="http://schemas.openxmlformats.org/officeDocument/2006/math" xmlns:v="urn:schemas-microsoft-com:vml" xmlns:wp14="http://schemas.microsoft.com/office/word/2010/wordprocessingDrawing" xmlns:wp="http://schemas.openxmlformats.org/drawingml/2006/wordprocessingDrawing" xmlns:w10="urn:schemas-microsoft-com:office:word" xmlns:w="http://schemas.openxmlformats.org/wordprocessingml/2006/main" xmlns:w14="http://schemas.microsoft.com/office/word/2010/wordml" xmlns:w15="http://schemas.microsoft.com/office/word/2012/wordml" xmlns:w16cex="http://schemas.microsoft.com/office/word/2018/wordml/cex" xmlns:w16cid="http://schemas.microsoft.com/office/word/2016/wordml/cid" xmlns:w16="http://schemas.microsoft.com/office/word/2018/wordml" xmlns:w16sdtdh="http://schemas.microsoft.com/office/word/2020/wordml/sdtdatahash" xmlns:w16se="http://schemas.microsoft.com/office/word/2015/wordml/symex" xmlns:wpg="http://schemas.microsoft.com/office/word/2010/wordprocessingGroup" xmlns:wpi="http://schemas.microsoft.com/office/word/2010/wordprocessingInk" xmlns:wne="http://schemas.microsoft.com/office/word/2006/wordml" xmlns:wps="http://schemas.microsoft.com/office/word/2010/wordprocessingShape" mc:Ignorable="w14 w15 w16se w16cid w16 w16cex w16sdtdh wp14">
+<w:document xmlns:wpc="http://schemas.microsoft.com/office/word/2010/wordprocessingCanvas" xmlns:cx="http://schemas.microsoft.com/office/drawing/2014/chartex" xmlns:cx1="http://schemas.microsoft.com/office/drawing/2015/9/8/chartex" xmlns:cx2="http://schemas.microsoft.com/office/drawing/2015/10/21/chartex" xmlns:cx3="http://schemas.microsoft.com/office/drawing/2016/5/9/chartex" xmlns:cx4="http://schemas.microsoft.com/office/drawing/2016/5/10/chartex" xmlns:cx5="http://schemas.microsoft.com/office/drawing/2016/5/11/chartex" xmlns:cx6="http://schemas.microsoft.com/office/drawing/2016/5/12/chartex" xmlns:cx7="http://schemas.microsoft.com/office/drawing/2016/5/13/chartex" xmlns:cx8="http://schemas.microsoft.com/office/drawing/2016/5/14/chartex" xmlns:mc="http://schemas.openxmlformats.org/markup-compatibility/2006" xmlns:aink="http://schemas.microsoft.com/office/drawing/2016/ink" xmlns:am3d="http://schemas.microsoft.com/office/drawing/2017/model3d" xmlns:o="urn:schemas-microsoft-com:office:office" xmlns:r="http://schemas.openxmlformats.org/officeDocument/2006/relationships" xmlns:m="http://schemas.openxmlformats.org/officeDocument/2006/math" xmlns:v="urn:schemas-microsoft-com:vml" xmlns:wp14="http://schemas.microsoft.com/office/word/2010/wordprocessingDrawing" xmlns:wp="http://schemas.openxmlformats.org/drawingml/2006/wordprocessingDrawing" xmlns:w10="urn:schemas-microsoft-com:office:word" xmlns:w="http://schemas.openxmlformats.org/wordprocessingml/2006/main" xmlns:w14="http://schemas.microsoft.com/office/word/2010/wordml" xmlns:w15="http://schemas.microsoft.com/office/word/2012/wordml" xmlns:w16cex="http://schemas.microsoft.com/office/word/2018/wordml/cex" xmlns:w16cid="http://schemas.microsoft.com/office/word/2016/wordml/cid" xmlns:w16="http://schemas.microsoft.com/office/word/2018/wordml" xmlns:w16se="http://schemas.microsoft.com/office/word/2015/wordml/symex" xmlns:wpg="http://schemas.microsoft.com/office/word/2010/wordprocessingGroup" xmlns:wpi="http://schemas.microsoft.com/office/word/2010/wordprocessingInk" xmlns:wne="http://schemas.microsoft.com/office/word/2006/wordml" xmlns:wps="http://schemas.microsoft.com/office/word/2010/wordprocessingShape" mc:Ignorable="w14 w15 w16se w16cid w16 w16cex wp14">
   <w:body>
     <w:p>
       <w:pPr>
@@ -322,44 +322,42 @@
         </w:rPr>
         <w:t xml:space="preserve">       </w:t>
       </w:r>
-      <w:proofErr w:type="spellStart"/>
       <w:r>
         <w:rPr>
           <w:rFonts w:ascii="Times New Roman" w:hAnsi="Times New Roman" w:cs="Times New Roman"/>
           <w:sz w:val="28"/>
           <w:szCs w:val="28"/>
         </w:rPr>
-        <w:t>Manasa</w:t>
-      </w:r>
-      <w:proofErr w:type="spellEnd"/>
-      <w:r>
+        <w:t>Manasa Bhat - NUID 001032278</w:t>
+      </w:r>
+    </w:p>
+    <w:p>
+      <w:pPr>
+        <w:pStyle w:val="ListParagraph"/>
+        <w:spacing w:line="276" w:lineRule="auto"/>
+        <w:ind w:left="1440"/>
+        <w:jc w:val="both"/>
         <w:rPr>
           <w:rFonts w:ascii="Times New Roman" w:hAnsi="Times New Roman" w:cs="Times New Roman"/>
           <w:sz w:val="28"/>
           <w:szCs w:val="28"/>
         </w:rPr>
-        <w:t xml:space="preserve"> Bhat - NUID 001032278</w:t>
-      </w:r>
-    </w:p>
-    <w:p>
-      <w:pPr>
-        <w:pStyle w:val="ListParagraph"/>
-        <w:spacing w:line="276" w:lineRule="auto"/>
-        <w:ind w:left="1440"/>
-        <w:jc w:val="both"/>
+      </w:pPr>
+      <w:r>
         <w:rPr>
           <w:rFonts w:ascii="Times New Roman" w:hAnsi="Times New Roman" w:cs="Times New Roman"/>
           <w:sz w:val="28"/>
           <w:szCs w:val="28"/>
         </w:rPr>
-      </w:pPr>
+        <w:t xml:space="preserve">        </w:t>
+      </w:r>
       <w:r>
         <w:rPr>
           <w:rFonts w:ascii="Times New Roman" w:hAnsi="Times New Roman" w:cs="Times New Roman"/>
           <w:sz w:val="28"/>
           <w:szCs w:val="28"/>
         </w:rPr>
-        <w:t xml:space="preserve">        </w:t>
+        <w:t xml:space="preserve">    </w:t>
       </w:r>
       <w:r>
         <w:rPr>
@@ -367,18 +365,8 @@
           <w:sz w:val="28"/>
           <w:szCs w:val="28"/>
         </w:rPr>
-        <w:t xml:space="preserve">    </w:t>
-      </w:r>
-      <w:proofErr w:type="spellStart"/>
-      <w:r>
-        <w:rPr>
-          <w:rFonts w:ascii="Times New Roman" w:hAnsi="Times New Roman" w:cs="Times New Roman"/>
-          <w:sz w:val="28"/>
-          <w:szCs w:val="28"/>
-        </w:rPr>
         <w:t>Moumita</w:t>
       </w:r>
-      <w:proofErr w:type="spellEnd"/>
       <w:r>
         <w:rPr>
           <w:rFonts w:ascii="Times New Roman" w:hAnsi="Times New Roman" w:cs="Times New Roman"/>
@@ -2335,7 +2323,6 @@
           <w:sz w:val="28"/>
           <w:szCs w:val="28"/>
         </w:rPr>
-        <w:lastRenderedPageBreak/>
         <w:t>Introduction</w:t>
       </w:r>
       <w:bookmarkEnd w:id="0"/>
@@ -2446,14 +2433,12 @@
         </w:rPr>
         <w:t>SARS-</w:t>
       </w:r>
-      <w:proofErr w:type="spellStart"/>
       <w:r>
         <w:rPr>
           <w:rFonts w:ascii="Times New Roman" w:hAnsi="Times New Roman" w:cs="Times New Roman"/>
         </w:rPr>
         <w:t>CoV</w:t>
       </w:r>
-      <w:proofErr w:type="spellEnd"/>
       <w:r>
         <w:rPr>
           <w:rFonts w:ascii="Times New Roman" w:hAnsi="Times New Roman" w:cs="Times New Roman"/>
@@ -2495,16 +2480,8 @@
         <w:rPr>
           <w:rFonts w:ascii="Times New Roman" w:hAnsi="Times New Roman" w:cs="Times New Roman"/>
         </w:rPr>
-        <w:t>MERS-</w:t>
-      </w:r>
-      <w:proofErr w:type="spellStart"/>
-      <w:r>
-        <w:rPr>
-          <w:rFonts w:ascii="Times New Roman" w:hAnsi="Times New Roman" w:cs="Times New Roman"/>
-        </w:rPr>
-        <w:t>CoV</w:t>
-      </w:r>
-      <w:proofErr w:type="spellEnd"/>
+        <w:t>MERS-CoV</w:t>
+      </w:r>
       <w:r>
         <w:rPr>
           <w:rFonts w:ascii="Times New Roman" w:hAnsi="Times New Roman" w:cs="Times New Roman"/>
@@ -3407,16 +3384,8 @@
         <w:rPr>
           <w:rFonts w:ascii="Times New Roman" w:hAnsi="Times New Roman" w:cs="Times New Roman"/>
         </w:rPr>
-        <w:t>SARS-</w:t>
-      </w:r>
-      <w:proofErr w:type="spellStart"/>
-      <w:r>
-        <w:rPr>
-          <w:rFonts w:ascii="Times New Roman" w:hAnsi="Times New Roman" w:cs="Times New Roman"/>
-        </w:rPr>
-        <w:t>CoV</w:t>
-      </w:r>
-      <w:proofErr w:type="spellEnd"/>
+        <w:t>SARS-CoV</w:t>
+      </w:r>
     </w:p>
     <w:p>
       <w:pPr>
@@ -3446,16 +3415,8 @@
         <w:rPr>
           <w:rFonts w:ascii="Times New Roman" w:hAnsi="Times New Roman" w:cs="Times New Roman"/>
         </w:rPr>
-        <w:t xml:space="preserve"> for SARS-</w:t>
-      </w:r>
-      <w:proofErr w:type="spellStart"/>
-      <w:r>
-        <w:rPr>
-          <w:rFonts w:ascii="Times New Roman" w:hAnsi="Times New Roman" w:cs="Times New Roman"/>
-        </w:rPr>
-        <w:t>CoV</w:t>
-      </w:r>
-      <w:proofErr w:type="spellEnd"/>
+        <w:t xml:space="preserve"> for SARS-CoV</w:t>
+      </w:r>
       <w:r>
         <w:rPr>
           <w:rFonts w:ascii="Times New Roman" w:hAnsi="Times New Roman" w:cs="Times New Roman"/>
@@ -3690,7 +3651,6 @@
           <w:sz w:val="28"/>
           <w:szCs w:val="28"/>
         </w:rPr>
-        <w:lastRenderedPageBreak/>
         <w:t>Aim of the project</w:t>
       </w:r>
       <w:bookmarkEnd w:id="1"/>
@@ -4091,6 +4051,9 @@
         <w:jc w:val="center"/>
       </w:pPr>
       <w:r>
+        <w:rPr>
+          <w:noProof/>
+        </w:rPr>
         <w:object w:dxaOrig="11191" w:dyaOrig="11561" w14:anchorId="3029BD1A">
           <v:shapetype id="_x0000_t75" coordsize="21600,21600" o:spt="75" o:preferrelative="t" path="m@4@5l@4@11@9@11@9@5xe" filled="f" stroked="f">
             <v:stroke joinstyle="miter"/>
@@ -4111,10 +4074,10 @@
             <v:path o:extrusionok="f" gradientshapeok="t" o:connecttype="rect"/>
             <o:lock v:ext="edit" aspectratio="t"/>
           </v:shapetype>
-          <v:shape id="_x0000_i1025" type="#_x0000_t75" style="width:397.55pt;height:409.45pt" o:ole="">
+          <v:shape id="_x0000_i1025" type="#_x0000_t75" alt="" style="width:396.75pt;height:409pt;mso-width-percent:0;mso-height-percent:0;mso-width-percent:0;mso-height-percent:0" o:ole="">
             <v:imagedata r:id="rId8" o:title=""/>
           </v:shape>
-          <o:OLEObject Type="Embed" ProgID="Visio.Drawing.15" ShapeID="_x0000_i1025" DrawAspect="Content" ObjectID="_1680349240" r:id="rId9"/>
+          <o:OLEObject Type="Embed" ProgID="Visio.Drawing.15" ShapeID="_x0000_i1025" DrawAspect="Content" ObjectID="_1680375152" r:id="rId9"/>
         </w:object>
       </w:r>
     </w:p>
@@ -4134,14 +4097,27 @@
       <w:r>
         <w:t xml:space="preserve">Figure </w:t>
       </w:r>
-      <w:fldSimple w:instr=" SEQ Figure \* ARABIC ">
-        <w:r>
-          <w:rPr>
-            <w:noProof/>
-          </w:rPr>
-          <w:t>1</w:t>
-        </w:r>
-      </w:fldSimple>
+      <w:r>
+        <w:fldChar w:fldCharType="begin"/>
+      </w:r>
+      <w:r>
+        <w:instrText xml:space="preserve"> SEQ Figure \* ARABIC </w:instrText>
+      </w:r>
+      <w:r>
+        <w:fldChar w:fldCharType="separate"/>
+      </w:r>
+      <w:r>
+        <w:rPr>
+          <w:noProof/>
+        </w:rPr>
+        <w:t>1</w:t>
+      </w:r>
+      <w:r>
+        <w:rPr>
+          <w:noProof/>
+        </w:rPr>
+        <w:fldChar w:fldCharType="end"/>
+      </w:r>
       <w:r>
         <w:t>: Flow Chart</w:t>
       </w:r>
@@ -4169,7 +4145,6 @@
           <w:b/>
           <w:bCs/>
         </w:rPr>
-        <w:lastRenderedPageBreak/>
         <w:t>D</w:t>
       </w:r>
       <w:r>
@@ -4597,16 +4572,8 @@
         <w:rPr>
           <w:rFonts w:ascii="Times New Roman" w:hAnsi="Times New Roman" w:cs="Times New Roman"/>
         </w:rPr>
-        <w:t>SARS-</w:t>
-      </w:r>
-      <w:proofErr w:type="spellStart"/>
-      <w:r>
-        <w:rPr>
-          <w:rFonts w:ascii="Times New Roman" w:hAnsi="Times New Roman" w:cs="Times New Roman"/>
-        </w:rPr>
-        <w:t>CoV</w:t>
-      </w:r>
-      <w:proofErr w:type="spellEnd"/>
+        <w:t>SARS-CoV</w:t>
+      </w:r>
       <w:r>
         <w:rPr>
           <w:rFonts w:ascii="Times New Roman" w:hAnsi="Times New Roman" w:cs="Times New Roman"/>
@@ -4669,21 +4636,7 @@
         <w:rPr>
           <w:rFonts w:ascii="Times New Roman" w:hAnsi="Times New Roman" w:cs="Times New Roman"/>
         </w:rPr>
-        <w:t>SARS-CoV-2 or SARS-</w:t>
-      </w:r>
-      <w:proofErr w:type="spellStart"/>
-      <w:r>
-        <w:rPr>
-          <w:rFonts w:ascii="Times New Roman" w:hAnsi="Times New Roman" w:cs="Times New Roman"/>
-        </w:rPr>
-        <w:t>CoV</w:t>
-      </w:r>
-      <w:proofErr w:type="spellEnd"/>
-      <w:r>
-        <w:rPr>
-          <w:rFonts w:ascii="Times New Roman" w:hAnsi="Times New Roman" w:cs="Times New Roman"/>
-        </w:rPr>
-        <w:t>, as it would include several other factors. Th</w:t>
+        <w:t>SARS-CoV-2 or SARS-CoV, as it would include several other factors. Th</w:t>
       </w:r>
       <w:r>
         <w:rPr>
@@ -4896,7 +4849,6 @@
         <w:rPr>
           <w:noProof/>
         </w:rPr>
-        <w:lastRenderedPageBreak/>
         <w:drawing>
           <wp:inline distT="0" distB="0" distL="0" distR="0" wp14:anchorId="672111D1" wp14:editId="6F58D546">
             <wp:extent cx="5943600" cy="3392805"/>
@@ -4948,14 +4900,27 @@
       <w:r>
         <w:t xml:space="preserve">Figure </w:t>
       </w:r>
-      <w:fldSimple w:instr=" SEQ Figure \* ARABIC ">
-        <w:r>
-          <w:rPr>
-            <w:noProof/>
-          </w:rPr>
-          <w:t>2</w:t>
-        </w:r>
-      </w:fldSimple>
+      <w:r>
+        <w:fldChar w:fldCharType="begin"/>
+      </w:r>
+      <w:r>
+        <w:instrText xml:space="preserve"> SEQ Figure \* ARABIC </w:instrText>
+      </w:r>
+      <w:r>
+        <w:fldChar w:fldCharType="separate"/>
+      </w:r>
+      <w:r>
+        <w:rPr>
+          <w:noProof/>
+        </w:rPr>
+        <w:t>2</w:t>
+      </w:r>
+      <w:r>
+        <w:rPr>
+          <w:noProof/>
+        </w:rPr>
+        <w:fldChar w:fldCharType="end"/>
+      </w:r>
       <w:r>
         <w:t>:</w:t>
       </w:r>
@@ -5631,16 +5596,8 @@
         <w:rPr>
           <w:rFonts w:ascii="Times New Roman" w:hAnsi="Times New Roman" w:cs="Times New Roman"/>
         </w:rPr>
-        <w:t>SARS-</w:t>
-      </w:r>
-      <w:proofErr w:type="spellStart"/>
-      <w:r>
-        <w:rPr>
-          <w:rFonts w:ascii="Times New Roman" w:hAnsi="Times New Roman" w:cs="Times New Roman"/>
-        </w:rPr>
-        <w:t>CoV</w:t>
-      </w:r>
-      <w:proofErr w:type="spellEnd"/>
+        <w:t>SARS-CoV</w:t>
+      </w:r>
       <w:r>
         <w:rPr>
           <w:rFonts w:ascii="Times New Roman" w:hAnsi="Times New Roman" w:cs="Times New Roman"/>
@@ -5665,7 +5622,6 @@
         <w:rPr>
           <w:rFonts w:ascii="Times New Roman" w:hAnsi="Times New Roman" w:cs="Times New Roman"/>
         </w:rPr>
-        <w:lastRenderedPageBreak/>
         <w:t xml:space="preserve">Testing and Contact Tracing: </w:t>
       </w:r>
     </w:p>
@@ -6784,16 +6740,8 @@
         <w:rPr>
           <w:rFonts w:ascii="Times New Roman" w:hAnsi="Times New Roman" w:cs="Times New Roman"/>
         </w:rPr>
-        <w:t>SARS-</w:t>
-      </w:r>
-      <w:proofErr w:type="spellStart"/>
-      <w:r>
-        <w:rPr>
-          <w:rFonts w:ascii="Times New Roman" w:hAnsi="Times New Roman" w:cs="Times New Roman"/>
-        </w:rPr>
-        <w:t>CoV</w:t>
-      </w:r>
-      <w:proofErr w:type="spellEnd"/>
+        <w:t>SARS-CoV</w:t>
+      </w:r>
       <w:r>
         <w:rPr>
           <w:rFonts w:ascii="Times New Roman" w:hAnsi="Times New Roman" w:cs="Times New Roman"/>
@@ -6960,7 +6908,6 @@
           <w:sz w:val="24"/>
           <w:szCs w:val="24"/>
         </w:rPr>
-        <w:lastRenderedPageBreak/>
         <w:t xml:space="preserve">Config.ini </w:t>
       </w:r>
       <w:bookmarkEnd w:id="10"/>
@@ -7047,37 +6994,11 @@
           <w:rFonts w:ascii="Times New Roman" w:hAnsi="Times New Roman" w:cs="Times New Roman"/>
         </w:rPr>
       </w:pPr>
-      <w:proofErr w:type="spellStart"/>
-      <w:r>
-        <w:rPr>
-          <w:rFonts w:ascii="Times New Roman" w:hAnsi="Times New Roman" w:cs="Times New Roman"/>
-        </w:rPr>
-        <w:t>infectionRate</w:t>
-      </w:r>
-      <w:proofErr w:type="spellEnd"/>
-      <w:r>
-        <w:rPr>
-          <w:rFonts w:ascii="Times New Roman" w:hAnsi="Times New Roman" w:cs="Times New Roman"/>
-        </w:rPr>
-        <w:t>:</w:t>
-      </w:r>
-      <w:r>
-        <w:rPr>
-          <w:rFonts w:ascii="Times New Roman" w:hAnsi="Times New Roman" w:cs="Times New Roman"/>
-        </w:rPr>
-        <w:t xml:space="preserve"> This is the percentage of population initially infected. We have taken it as </w:t>
-      </w:r>
-      <w:r>
-        <w:rPr>
-          <w:rFonts w:ascii="Times New Roman" w:hAnsi="Times New Roman" w:cs="Times New Roman"/>
-        </w:rPr>
-        <w:t>0.1,</w:t>
-      </w:r>
-      <w:r>
-        <w:rPr>
-          <w:rFonts w:ascii="Times New Roman" w:hAnsi="Times New Roman" w:cs="Times New Roman"/>
-        </w:rPr>
-        <w:t xml:space="preserve"> which means 10% of population would be infected at the start of simulation.</w:t>
+      <w:r>
+        <w:rPr>
+          <w:rFonts w:ascii="Times New Roman" w:hAnsi="Times New Roman" w:cs="Times New Roman"/>
+        </w:rPr>
+        <w:t>infectionRate: This is the percentage of population initially infected. We have taken it as 0.1, which means 10% of population would be infected at the start of simulation.</w:t>
       </w:r>
     </w:p>
     <w:p>
@@ -7093,45 +7014,11 @@
           <w:rFonts w:ascii="Times New Roman" w:hAnsi="Times New Roman" w:cs="Times New Roman"/>
         </w:rPr>
       </w:pPr>
-      <w:proofErr w:type="spellStart"/>
-      <w:r>
-        <w:rPr>
-          <w:rFonts w:ascii="Times New Roman" w:hAnsi="Times New Roman" w:cs="Times New Roman"/>
-        </w:rPr>
-        <w:t>asymptoticFraction</w:t>
-      </w:r>
-      <w:proofErr w:type="spellEnd"/>
-      <w:r>
-        <w:rPr>
-          <w:rFonts w:ascii="Times New Roman" w:hAnsi="Times New Roman" w:cs="Times New Roman"/>
-        </w:rPr>
-        <w:t xml:space="preserve">: Fraction of infected people that are asymptomatic. We have taken 3, </w:t>
-      </w:r>
-      <w:proofErr w:type="spellStart"/>
-      <w:r>
-        <w:rPr>
-          <w:rFonts w:ascii="Times New Roman" w:hAnsi="Times New Roman" w:cs="Times New Roman"/>
-        </w:rPr>
-        <w:t>i.e</w:t>
-      </w:r>
-      <w:proofErr w:type="spellEnd"/>
-      <w:r>
-        <w:rPr>
-          <w:rFonts w:ascii="Times New Roman" w:hAnsi="Times New Roman" w:cs="Times New Roman"/>
-        </w:rPr>
-        <w:t xml:space="preserve">, 1 out of 3 infected </w:t>
-      </w:r>
-      <w:r>
-        <w:rPr>
-          <w:rFonts w:ascii="Times New Roman" w:hAnsi="Times New Roman" w:cs="Times New Roman"/>
-        </w:rPr>
-        <w:t>people</w:t>
-      </w:r>
-      <w:r>
-        <w:rPr>
-          <w:rFonts w:ascii="Times New Roman" w:hAnsi="Times New Roman" w:cs="Times New Roman"/>
-        </w:rPr>
-        <w:t xml:space="preserve"> is asymptomatic.</w:t>
+      <w:r>
+        <w:rPr>
+          <w:rFonts w:ascii="Times New Roman" w:hAnsi="Times New Roman" w:cs="Times New Roman"/>
+        </w:rPr>
+        <w:t>asymptoticFraction: Fraction of infected people that are asymptomatic. We have taken 3, i.e, 1 out of 3 infected people is asymptomatic.</w:t>
       </w:r>
     </w:p>
     <w:p>
@@ -7147,19 +7034,11 @@
           <w:rFonts w:ascii="Times New Roman" w:hAnsi="Times New Roman" w:cs="Times New Roman"/>
         </w:rPr>
       </w:pPr>
-      <w:proofErr w:type="spellStart"/>
-      <w:r>
-        <w:rPr>
-          <w:rFonts w:ascii="Times New Roman" w:hAnsi="Times New Roman" w:cs="Times New Roman"/>
-        </w:rPr>
-        <w:t>comorbidPercentage</w:t>
-      </w:r>
-      <w:proofErr w:type="spellEnd"/>
-      <w:r>
-        <w:rPr>
-          <w:rFonts w:ascii="Times New Roman" w:hAnsi="Times New Roman" w:cs="Times New Roman"/>
-        </w:rPr>
-        <w:t>: Percentage of population that are comorbid. Currently considered as 45%.</w:t>
+      <w:r>
+        <w:rPr>
+          <w:rFonts w:ascii="Times New Roman" w:hAnsi="Times New Roman" w:cs="Times New Roman"/>
+        </w:rPr>
+        <w:t>comorbidPercentage: Percentage of population that are comorbid. Currently considered as 45%.</w:t>
       </w:r>
     </w:p>
     <w:p>
@@ -7175,14 +7054,12 @@
           <w:rFonts w:ascii="Times New Roman" w:hAnsi="Times New Roman" w:cs="Times New Roman"/>
         </w:rPr>
       </w:pPr>
-      <w:proofErr w:type="spellStart"/>
       <w:r>
         <w:rPr>
           <w:rFonts w:ascii="Times New Roman" w:hAnsi="Times New Roman" w:cs="Times New Roman"/>
         </w:rPr>
         <w:t>infectedQuarantinePercentage</w:t>
       </w:r>
-      <w:proofErr w:type="spellEnd"/>
       <w:r>
         <w:rPr>
           <w:rFonts w:ascii="Times New Roman" w:hAnsi="Times New Roman" w:cs="Times New Roman"/>
@@ -7223,14 +7100,12 @@
           <w:rFonts w:ascii="Times New Roman" w:hAnsi="Times New Roman" w:cs="Times New Roman"/>
         </w:rPr>
       </w:pPr>
-      <w:proofErr w:type="spellStart"/>
       <w:r>
         <w:rPr>
           <w:rFonts w:ascii="Times New Roman" w:hAnsi="Times New Roman" w:cs="Times New Roman"/>
         </w:rPr>
         <w:t>vaccinatedPercentage</w:t>
       </w:r>
-      <w:proofErr w:type="spellEnd"/>
       <w:r>
         <w:rPr>
           <w:rFonts w:ascii="Times New Roman" w:hAnsi="Times New Roman" w:cs="Times New Roman"/>
@@ -7251,14 +7126,12 @@
           <w:rFonts w:ascii="Times New Roman" w:hAnsi="Times New Roman" w:cs="Times New Roman"/>
         </w:rPr>
       </w:pPr>
-      <w:proofErr w:type="spellStart"/>
       <w:r>
         <w:rPr>
           <w:rFonts w:ascii="Times New Roman" w:hAnsi="Times New Roman" w:cs="Times New Roman"/>
         </w:rPr>
         <w:t>vaccineEffectiveness</w:t>
       </w:r>
-      <w:proofErr w:type="spellEnd"/>
       <w:r>
         <w:rPr>
           <w:rFonts w:ascii="Times New Roman" w:hAnsi="Times New Roman" w:cs="Times New Roman"/>
@@ -7305,14 +7178,12 @@
           <w:rFonts w:ascii="Times New Roman" w:hAnsi="Times New Roman" w:cs="Times New Roman"/>
         </w:rPr>
       </w:pPr>
-      <w:proofErr w:type="spellStart"/>
       <w:r>
         <w:rPr>
           <w:rFonts w:ascii="Times New Roman" w:hAnsi="Times New Roman" w:cs="Times New Roman"/>
         </w:rPr>
         <w:t>populationBallHeight</w:t>
       </w:r>
-      <w:proofErr w:type="spellEnd"/>
       <w:r>
         <w:rPr>
           <w:rFonts w:ascii="Times New Roman" w:hAnsi="Times New Roman" w:cs="Times New Roman"/>
@@ -7333,14 +7204,12 @@
           <w:rFonts w:ascii="Times New Roman" w:hAnsi="Times New Roman" w:cs="Times New Roman"/>
         </w:rPr>
       </w:pPr>
-      <w:proofErr w:type="spellStart"/>
       <w:r>
         <w:rPr>
           <w:rFonts w:ascii="Times New Roman" w:hAnsi="Times New Roman" w:cs="Times New Roman"/>
         </w:rPr>
         <w:t>populationBallWidth</w:t>
       </w:r>
-      <w:proofErr w:type="spellEnd"/>
       <w:r>
         <w:rPr>
           <w:rFonts w:ascii="Times New Roman" w:hAnsi="Times New Roman" w:cs="Times New Roman"/>
@@ -7387,47 +7256,11 @@
           <w:rFonts w:ascii="Times New Roman" w:hAnsi="Times New Roman" w:cs="Times New Roman"/>
         </w:rPr>
       </w:pPr>
-      <w:proofErr w:type="spellStart"/>
-      <w:r>
-        <w:rPr>
-          <w:rFonts w:ascii="Times New Roman" w:hAnsi="Times New Roman" w:cs="Times New Roman"/>
-        </w:rPr>
-        <w:t>hospitalCapacity</w:t>
-      </w:r>
-      <w:proofErr w:type="spellEnd"/>
-      <w:r>
-        <w:rPr>
-          <w:rFonts w:ascii="Times New Roman" w:hAnsi="Times New Roman" w:cs="Times New Roman"/>
-        </w:rPr>
-        <w:t xml:space="preserve">: Capacity of hospital is considered based on percentage of population taken. </w:t>
-      </w:r>
-      <w:proofErr w:type="spellStart"/>
-      <w:r>
-        <w:rPr>
-          <w:rFonts w:ascii="Times New Roman" w:hAnsi="Times New Roman" w:cs="Times New Roman"/>
-        </w:rPr>
-        <w:t>i.e</w:t>
-      </w:r>
-      <w:proofErr w:type="spellEnd"/>
-      <w:r>
-        <w:rPr>
-          <w:rFonts w:ascii="Times New Roman" w:hAnsi="Times New Roman" w:cs="Times New Roman"/>
-        </w:rPr>
-        <w:t xml:space="preserve">, if </w:t>
-      </w:r>
-      <w:proofErr w:type="spellStart"/>
-      <w:r>
-        <w:rPr>
-          <w:rFonts w:ascii="Times New Roman" w:hAnsi="Times New Roman" w:cs="Times New Roman"/>
-        </w:rPr>
-        <w:t>hospitalCapacity</w:t>
-      </w:r>
-      <w:proofErr w:type="spellEnd"/>
-      <w:r>
-        <w:rPr>
-          <w:rFonts w:ascii="Times New Roman" w:hAnsi="Times New Roman" w:cs="Times New Roman"/>
-        </w:rPr>
-        <w:t xml:space="preserve"> is 0.2 then the hospital capacity is 20% of the population.</w:t>
+      <w:r>
+        <w:rPr>
+          <w:rFonts w:ascii="Times New Roman" w:hAnsi="Times New Roman" w:cs="Times New Roman"/>
+        </w:rPr>
+        <w:t>hospitalCapacity: Capacity of hospital is considered based on percentage of population taken. i.e, if hospitalCapacity is 0.2 then the hospital capacity is 20% of the population.</w:t>
       </w:r>
     </w:p>
     <w:p>
@@ -7539,7 +7372,13 @@
           <w:numId w:val="16"/>
         </w:numPr>
         <w:spacing w:line="276" w:lineRule="auto"/>
-        <w:jc w:val="both"/>
+        <w:rPr>
+          <w:rFonts w:ascii="Times New Roman" w:hAnsi="Times New Roman" w:cs="Times New Roman"/>
+          <w:sz w:val="24"/>
+          <w:szCs w:val="24"/>
+        </w:rPr>
+      </w:pPr>
+      <w:r>
         <w:rPr>
           <w:rFonts w:ascii="Times New Roman" w:hAnsi="Times New Roman" w:cs="Times New Roman"/>
           <w:b/>
@@ -7547,6 +7386,131 @@
           <w:sz w:val="28"/>
           <w:szCs w:val="28"/>
         </w:rPr>
+        <w:t>Comparison Plot for Quarantine condition</w:t>
+      </w:r>
+    </w:p>
+    <w:p>
+      <w:pPr>
+        <w:pStyle w:val="ListParagraph"/>
+        <w:spacing w:line="276" w:lineRule="auto"/>
+        <w:ind w:left="2340"/>
+        <w:rPr>
+          <w:rFonts w:ascii="Times New Roman" w:hAnsi="Times New Roman" w:cs="Times New Roman"/>
+          <w:sz w:val="24"/>
+          <w:szCs w:val="24"/>
+        </w:rPr>
+      </w:pPr>
+      <w:r>
+        <w:rPr>
+          <w:rFonts w:ascii="Times New Roman" w:hAnsi="Times New Roman" w:cs="Times New Roman"/>
+          <w:noProof/>
+          <w:sz w:val="24"/>
+          <w:szCs w:val="24"/>
+        </w:rPr>
+        <w:drawing>
+          <wp:inline distT="0" distB="0" distL="0" distR="0" wp14:anchorId="6C5F9076" wp14:editId="65190298">
+            <wp:extent cx="7869676" cy="2732614"/>
+            <wp:effectExtent l="0" t="0" r="4445" b="0"/>
+            <wp:docPr id="5" name="Picture 5" descr="Chart, line chart&#10;&#10;Description automatically generated"/>
+            <wp:cNvGraphicFramePr>
+              <a:graphicFrameLocks xmlns:a="http://schemas.openxmlformats.org/drawingml/2006/main" noChangeAspect="1"/>
+            </wp:cNvGraphicFramePr>
+            <a:graphic xmlns:a="http://schemas.openxmlformats.org/drawingml/2006/main">
+              <a:graphicData uri="http://schemas.openxmlformats.org/drawingml/2006/picture">
+                <pic:pic xmlns:pic="http://schemas.openxmlformats.org/drawingml/2006/picture">
+                  <pic:nvPicPr>
+                    <pic:cNvPr id="5" name="Picture 5" descr="Chart, line chart&#10;&#10;Description automatically generated"/>
+                    <pic:cNvPicPr/>
+                  </pic:nvPicPr>
+                  <pic:blipFill>
+                    <a:blip r:embed="rId11">
+                      <a:extLst>
+                        <a:ext uri="{28A0092B-C50C-407E-A947-70E740481C1C}">
+                          <a14:useLocalDpi xmlns:a14="http://schemas.microsoft.com/office/drawing/2010/main" val="0"/>
+                        </a:ext>
+                      </a:extLst>
+                    </a:blip>
+                    <a:stretch>
+                      <a:fillRect/>
+                    </a:stretch>
+                  </pic:blipFill>
+                  <pic:spPr>
+                    <a:xfrm>
+                      <a:off x="0" y="0"/>
+                      <a:ext cx="7923549" cy="2751320"/>
+                    </a:xfrm>
+                    <a:prstGeom prst="rect">
+                      <a:avLst/>
+                    </a:prstGeom>
+                  </pic:spPr>
+                </pic:pic>
+              </a:graphicData>
+            </a:graphic>
+          </wp:inline>
+        </w:drawing>
+      </w:r>
+    </w:p>
+    <w:p>
+      <w:pPr>
+        <w:spacing w:line="276" w:lineRule="auto"/>
+        <w:rPr>
+          <w:rFonts w:ascii="Times New Roman" w:hAnsi="Times New Roman" w:cs="Times New Roman"/>
+          <w:sz w:val="24"/>
+          <w:szCs w:val="24"/>
+        </w:rPr>
+      </w:pPr>
+      <w:r>
+        <w:rPr>
+          <w:rFonts w:ascii="Times New Roman" w:hAnsi="Times New Roman" w:cs="Times New Roman"/>
+          <w:sz w:val="24"/>
+          <w:szCs w:val="24"/>
+        </w:rPr>
+        <w:t xml:space="preserve">                    We observed that when quarantine is not considered </w:t>
+      </w:r>
+      <w:r>
+        <w:rPr>
+          <w:rFonts w:ascii="Times New Roman" w:hAnsi="Times New Roman" w:cs="Times New Roman"/>
+          <w:sz w:val="24"/>
+          <w:szCs w:val="24"/>
+        </w:rPr>
+        <w:t xml:space="preserve">the mean infected count is 208 and when quarantine is considered it is 55. There is 73% reduction of infection if we follow quarantine. </w:t>
+      </w:r>
+    </w:p>
+    <w:p>
+      <w:pPr>
+        <w:spacing w:line="276" w:lineRule="auto"/>
+        <w:rPr>
+          <w:rFonts w:ascii="Times New Roman" w:hAnsi="Times New Roman" w:cs="Times New Roman"/>
+          <w:sz w:val="24"/>
+          <w:szCs w:val="24"/>
+        </w:rPr>
+      </w:pPr>
+    </w:p>
+    <w:p>
+      <w:pPr>
+        <w:pStyle w:val="ListParagraph"/>
+        <w:spacing w:line="276" w:lineRule="auto"/>
+        <w:ind w:left="1440"/>
+        <w:rPr>
+          <w:rFonts w:ascii="Times New Roman" w:hAnsi="Times New Roman" w:cs="Times New Roman"/>
+          <w:sz w:val="24"/>
+          <w:szCs w:val="24"/>
+        </w:rPr>
+      </w:pPr>
+    </w:p>
+    <w:p>
+      <w:pPr>
+        <w:pStyle w:val="ListParagraph"/>
+        <w:numPr>
+          <w:ilvl w:val="2"/>
+          <w:numId w:val="16"/>
+        </w:numPr>
+        <w:spacing w:line="276" w:lineRule="auto"/>
+        <w:rPr>
+          <w:rFonts w:ascii="Times New Roman" w:hAnsi="Times New Roman" w:cs="Times New Roman"/>
+          <w:sz w:val="24"/>
+          <w:szCs w:val="24"/>
+        </w:rPr>
       </w:pPr>
       <w:r>
         <w:rPr>
@@ -7556,13 +7520,12 @@
           <w:sz w:val="28"/>
           <w:szCs w:val="28"/>
         </w:rPr>
-        <w:t>R0 value as 2.5 with no parameter checked.</w:t>
-      </w:r>
-    </w:p>
-    <w:p>
-      <w:pPr>
-        <w:keepNext/>
-        <w:spacing w:line="276" w:lineRule="auto"/>
+        <w:t>Comparison Plot for Social Distancing and Mask condition</w:t>
+      </w:r>
+    </w:p>
+    <w:p>
+      <w:pPr>
+        <w:pStyle w:val="ListParagraph"/>
         <w:rPr>
           <w:rFonts w:ascii="Times New Roman" w:hAnsi="Times New Roman" w:cs="Times New Roman"/>
           <w:sz w:val="24"/>
@@ -7574,27 +7537,65 @@
       <w:pPr>
         <w:pStyle w:val="ListParagraph"/>
         <w:spacing w:line="276" w:lineRule="auto"/>
+        <w:ind w:left="2340"/>
         <w:rPr>
           <w:rFonts w:ascii="Times New Roman" w:hAnsi="Times New Roman" w:cs="Times New Roman"/>
           <w:sz w:val="24"/>
           <w:szCs w:val="24"/>
         </w:rPr>
       </w:pPr>
-    </w:p>
-    <w:p>
-      <w:pPr>
-        <w:pStyle w:val="ListParagraph"/>
-        <w:spacing w:line="276" w:lineRule="auto"/>
-        <w:rPr>
-          <w:rFonts w:ascii="Times New Roman" w:hAnsi="Times New Roman" w:cs="Times New Roman"/>
+      <w:r>
+        <w:rPr>
+          <w:rFonts w:ascii="Times New Roman" w:hAnsi="Times New Roman" w:cs="Times New Roman"/>
+          <w:noProof/>
           <w:sz w:val="24"/>
           <w:szCs w:val="24"/>
         </w:rPr>
-      </w:pPr>
-    </w:p>
-    <w:p>
-      <w:pPr>
-        <w:pStyle w:val="ListParagraph"/>
+        <w:drawing>
+          <wp:inline distT="0" distB="0" distL="0" distR="0" wp14:anchorId="21AE8178" wp14:editId="58077AD7">
+            <wp:extent cx="7947498" cy="2841527"/>
+            <wp:effectExtent l="0" t="0" r="3175" b="3810"/>
+            <wp:docPr id="4" name="Picture 4" descr="Chart, line chart&#10;&#10;Description automatically generated"/>
+            <wp:cNvGraphicFramePr>
+              <a:graphicFrameLocks xmlns:a="http://schemas.openxmlformats.org/drawingml/2006/main" noChangeAspect="1"/>
+            </wp:cNvGraphicFramePr>
+            <a:graphic xmlns:a="http://schemas.openxmlformats.org/drawingml/2006/main">
+              <a:graphicData uri="http://schemas.openxmlformats.org/drawingml/2006/picture">
+                <pic:pic xmlns:pic="http://schemas.openxmlformats.org/drawingml/2006/picture">
+                  <pic:nvPicPr>
+                    <pic:cNvPr id="4" name="Picture 4" descr="Chart, line chart&#10;&#10;Description automatically generated"/>
+                    <pic:cNvPicPr/>
+                  </pic:nvPicPr>
+                  <pic:blipFill>
+                    <a:blip r:embed="rId12">
+                      <a:extLst>
+                        <a:ext uri="{28A0092B-C50C-407E-A947-70E740481C1C}">
+                          <a14:useLocalDpi xmlns:a14="http://schemas.microsoft.com/office/drawing/2010/main" val="0"/>
+                        </a:ext>
+                      </a:extLst>
+                    </a:blip>
+                    <a:stretch>
+                      <a:fillRect/>
+                    </a:stretch>
+                  </pic:blipFill>
+                  <pic:spPr>
+                    <a:xfrm>
+                      <a:off x="0" y="0"/>
+                      <a:ext cx="8003931" cy="2861704"/>
+                    </a:xfrm>
+                    <a:prstGeom prst="rect">
+                      <a:avLst/>
+                    </a:prstGeom>
+                  </pic:spPr>
+                </pic:pic>
+              </a:graphicData>
+            </a:graphic>
+          </wp:inline>
+        </w:drawing>
+      </w:r>
+    </w:p>
+    <w:p>
+      <w:pPr>
         <w:spacing w:line="276" w:lineRule="auto"/>
         <w:rPr>
           <w:rFonts w:ascii="Times New Roman" w:hAnsi="Times New Roman" w:cs="Times New Roman"/>
@@ -7602,23 +7603,594 @@
           <w:szCs w:val="24"/>
         </w:rPr>
       </w:pPr>
-    </w:p>
-    <w:p>
-      <w:pPr>
-        <w:pStyle w:val="ListParagraph"/>
-        <w:spacing w:line="276" w:lineRule="auto"/>
+      <w:r>
         <w:rPr>
           <w:rFonts w:ascii="Times New Roman" w:hAnsi="Times New Roman" w:cs="Times New Roman"/>
           <w:sz w:val="24"/>
           <w:szCs w:val="24"/>
         </w:rPr>
-      </w:pPr>
-    </w:p>
-    <w:p>
-      <w:pPr>
-        <w:pStyle w:val="ListParagraph"/>
-        <w:spacing w:line="276" w:lineRule="auto"/>
-        <w:jc w:val="center"/>
+        <w:t xml:space="preserve">We observed that when </w:t>
+      </w:r>
+      <w:r>
+        <w:rPr>
+          <w:rFonts w:ascii="Times New Roman" w:hAnsi="Times New Roman" w:cs="Times New Roman"/>
+          <w:sz w:val="24"/>
+          <w:szCs w:val="24"/>
+        </w:rPr>
+        <w:t>social distancing is not followed</w:t>
+      </w:r>
+      <w:r>
+        <w:rPr>
+          <w:rFonts w:ascii="Times New Roman" w:hAnsi="Times New Roman" w:cs="Times New Roman"/>
+          <w:sz w:val="24"/>
+          <w:szCs w:val="24"/>
+        </w:rPr>
+        <w:t xml:space="preserve"> </w:t>
+      </w:r>
+      <w:r>
+        <w:rPr>
+          <w:rFonts w:ascii="Times New Roman" w:hAnsi="Times New Roman" w:cs="Times New Roman"/>
+          <w:sz w:val="24"/>
+          <w:szCs w:val="24"/>
+        </w:rPr>
+        <w:t>the</w:t>
+      </w:r>
+      <w:r>
+        <w:rPr>
+          <w:rFonts w:ascii="Times New Roman" w:hAnsi="Times New Roman" w:cs="Times New Roman"/>
+          <w:sz w:val="24"/>
+          <w:szCs w:val="24"/>
+        </w:rPr>
+        <w:t xml:space="preserve"> mean infected count is </w:t>
+      </w:r>
+      <w:r>
+        <w:rPr>
+          <w:rFonts w:ascii="Times New Roman" w:hAnsi="Times New Roman" w:cs="Times New Roman"/>
+          <w:sz w:val="24"/>
+          <w:szCs w:val="24"/>
+        </w:rPr>
+        <w:t>169</w:t>
+      </w:r>
+      <w:r>
+        <w:rPr>
+          <w:rFonts w:ascii="Times New Roman" w:hAnsi="Times New Roman" w:cs="Times New Roman"/>
+          <w:sz w:val="24"/>
+          <w:szCs w:val="24"/>
+        </w:rPr>
+        <w:t xml:space="preserve"> and when </w:t>
+      </w:r>
+      <w:r>
+        <w:rPr>
+          <w:rFonts w:ascii="Times New Roman" w:hAnsi="Times New Roman" w:cs="Times New Roman"/>
+          <w:sz w:val="24"/>
+          <w:szCs w:val="24"/>
+        </w:rPr>
+        <w:t>social distancing</w:t>
+      </w:r>
+      <w:r>
+        <w:rPr>
+          <w:rFonts w:ascii="Times New Roman" w:hAnsi="Times New Roman" w:cs="Times New Roman"/>
+          <w:sz w:val="24"/>
+          <w:szCs w:val="24"/>
+        </w:rPr>
+        <w:t xml:space="preserve"> is considered </w:t>
+      </w:r>
+      <w:r>
+        <w:rPr>
+          <w:rFonts w:ascii="Times New Roman" w:hAnsi="Times New Roman" w:cs="Times New Roman"/>
+          <w:sz w:val="24"/>
+          <w:szCs w:val="24"/>
+        </w:rPr>
+        <w:t>the mean infection count</w:t>
+      </w:r>
+      <w:r>
+        <w:rPr>
+          <w:rFonts w:ascii="Times New Roman" w:hAnsi="Times New Roman" w:cs="Times New Roman"/>
+          <w:sz w:val="24"/>
+          <w:szCs w:val="24"/>
+        </w:rPr>
+        <w:t xml:space="preserve"> is </w:t>
+      </w:r>
+      <w:r>
+        <w:rPr>
+          <w:rFonts w:ascii="Times New Roman" w:hAnsi="Times New Roman" w:cs="Times New Roman"/>
+          <w:sz w:val="24"/>
+          <w:szCs w:val="24"/>
+        </w:rPr>
+        <w:t>128</w:t>
+      </w:r>
+      <w:r>
+        <w:rPr>
+          <w:rFonts w:ascii="Times New Roman" w:hAnsi="Times New Roman" w:cs="Times New Roman"/>
+          <w:sz w:val="24"/>
+          <w:szCs w:val="24"/>
+        </w:rPr>
+        <w:t xml:space="preserve">. There is </w:t>
+      </w:r>
+      <w:r>
+        <w:rPr>
+          <w:rFonts w:ascii="Times New Roman" w:hAnsi="Times New Roman" w:cs="Times New Roman"/>
+          <w:sz w:val="24"/>
+          <w:szCs w:val="24"/>
+        </w:rPr>
+        <w:t>24</w:t>
+      </w:r>
+      <w:r>
+        <w:rPr>
+          <w:rFonts w:ascii="Times New Roman" w:hAnsi="Times New Roman" w:cs="Times New Roman"/>
+          <w:sz w:val="24"/>
+          <w:szCs w:val="24"/>
+        </w:rPr>
+        <w:t xml:space="preserve">% reduction of infection if we follow </w:t>
+      </w:r>
+      <w:r>
+        <w:rPr>
+          <w:rFonts w:ascii="Times New Roman" w:hAnsi="Times New Roman" w:cs="Times New Roman"/>
+          <w:sz w:val="24"/>
+          <w:szCs w:val="24"/>
+        </w:rPr>
+        <w:t>social distancing and use masks</w:t>
+      </w:r>
+      <w:r>
+        <w:rPr>
+          <w:rFonts w:ascii="Times New Roman" w:hAnsi="Times New Roman" w:cs="Times New Roman"/>
+          <w:sz w:val="24"/>
+          <w:szCs w:val="24"/>
+        </w:rPr>
+        <w:t xml:space="preserve">. </w:t>
+      </w:r>
+    </w:p>
+    <w:p>
+      <w:pPr>
+        <w:pStyle w:val="ListParagraph"/>
+        <w:spacing w:line="276" w:lineRule="auto"/>
+        <w:ind w:left="2340"/>
+        <w:rPr>
+          <w:rFonts w:ascii="Times New Roman" w:hAnsi="Times New Roman" w:cs="Times New Roman"/>
+          <w:sz w:val="24"/>
+          <w:szCs w:val="24"/>
+        </w:rPr>
+      </w:pPr>
+    </w:p>
+    <w:p>
+      <w:pPr>
+        <w:pStyle w:val="ListParagraph"/>
+        <w:numPr>
+          <w:ilvl w:val="2"/>
+          <w:numId w:val="16"/>
+        </w:numPr>
+        <w:spacing w:line="276" w:lineRule="auto"/>
+        <w:rPr>
+          <w:rFonts w:ascii="Times New Roman" w:hAnsi="Times New Roman" w:cs="Times New Roman"/>
+          <w:sz w:val="24"/>
+          <w:szCs w:val="24"/>
+        </w:rPr>
+      </w:pPr>
+      <w:r>
+        <w:rPr>
+          <w:rFonts w:ascii="Times New Roman" w:hAnsi="Times New Roman" w:cs="Times New Roman"/>
+          <w:b/>
+          <w:bCs/>
+          <w:sz w:val="28"/>
+          <w:szCs w:val="28"/>
+        </w:rPr>
+        <w:t>Comparison Plot for Vaccine condition</w:t>
+      </w:r>
+    </w:p>
+    <w:p>
+      <w:pPr>
+        <w:pStyle w:val="ListParagraph"/>
+        <w:spacing w:line="276" w:lineRule="auto"/>
+        <w:ind w:left="2340"/>
+        <w:rPr>
+          <w:rFonts w:ascii="Times New Roman" w:hAnsi="Times New Roman" w:cs="Times New Roman"/>
+          <w:sz w:val="24"/>
+          <w:szCs w:val="24"/>
+        </w:rPr>
+      </w:pPr>
+    </w:p>
+    <w:p>
+      <w:pPr>
+        <w:pStyle w:val="ListParagraph"/>
+        <w:spacing w:line="276" w:lineRule="auto"/>
+        <w:ind w:left="2340"/>
+        <w:rPr>
+          <w:rFonts w:ascii="Times New Roman" w:hAnsi="Times New Roman" w:cs="Times New Roman"/>
+          <w:sz w:val="24"/>
+          <w:szCs w:val="24"/>
+        </w:rPr>
+      </w:pPr>
+      <w:r>
+        <w:rPr>
+          <w:rFonts w:ascii="Times New Roman" w:hAnsi="Times New Roman" w:cs="Times New Roman"/>
+          <w:noProof/>
+          <w:sz w:val="24"/>
+          <w:szCs w:val="24"/>
+        </w:rPr>
+        <w:drawing>
+          <wp:inline distT="0" distB="0" distL="0" distR="0" wp14:anchorId="469CA9DD" wp14:editId="5C3049E2">
+            <wp:extent cx="7821038" cy="2654564"/>
+            <wp:effectExtent l="0" t="0" r="2540" b="0"/>
+            <wp:docPr id="7" name="Picture 7" descr="Chart, line chart&#10;&#10;Description automatically generated"/>
+            <wp:cNvGraphicFramePr>
+              <a:graphicFrameLocks xmlns:a="http://schemas.openxmlformats.org/drawingml/2006/main" noChangeAspect="1"/>
+            </wp:cNvGraphicFramePr>
+            <a:graphic xmlns:a="http://schemas.openxmlformats.org/drawingml/2006/main">
+              <a:graphicData uri="http://schemas.openxmlformats.org/drawingml/2006/picture">
+                <pic:pic xmlns:pic="http://schemas.openxmlformats.org/drawingml/2006/picture">
+                  <pic:nvPicPr>
+                    <pic:cNvPr id="7" name="Picture 7" descr="Chart, line chart&#10;&#10;Description automatically generated"/>
+                    <pic:cNvPicPr/>
+                  </pic:nvPicPr>
+                  <pic:blipFill>
+                    <a:blip r:embed="rId13">
+                      <a:extLst>
+                        <a:ext uri="{28A0092B-C50C-407E-A947-70E740481C1C}">
+                          <a14:useLocalDpi xmlns:a14="http://schemas.microsoft.com/office/drawing/2010/main" val="0"/>
+                        </a:ext>
+                      </a:extLst>
+                    </a:blip>
+                    <a:stretch>
+                      <a:fillRect/>
+                    </a:stretch>
+                  </pic:blipFill>
+                  <pic:spPr>
+                    <a:xfrm>
+                      <a:off x="0" y="0"/>
+                      <a:ext cx="7858810" cy="2667384"/>
+                    </a:xfrm>
+                    <a:prstGeom prst="rect">
+                      <a:avLst/>
+                    </a:prstGeom>
+                  </pic:spPr>
+                </pic:pic>
+              </a:graphicData>
+            </a:graphic>
+          </wp:inline>
+        </w:drawing>
+      </w:r>
+    </w:p>
+    <w:p>
+      <w:pPr>
+        <w:spacing w:line="276" w:lineRule="auto"/>
+        <w:rPr>
+          <w:rFonts w:ascii="Times New Roman" w:hAnsi="Times New Roman" w:cs="Times New Roman"/>
+          <w:sz w:val="24"/>
+          <w:szCs w:val="24"/>
+        </w:rPr>
+      </w:pPr>
+      <w:r>
+        <w:rPr>
+          <w:rFonts w:ascii="Times New Roman" w:hAnsi="Times New Roman" w:cs="Times New Roman"/>
+          <w:sz w:val="24"/>
+          <w:szCs w:val="24"/>
+        </w:rPr>
+        <w:t xml:space="preserve">We observed that when </w:t>
+      </w:r>
+      <w:r>
+        <w:rPr>
+          <w:rFonts w:ascii="Times New Roman" w:hAnsi="Times New Roman" w:cs="Times New Roman"/>
+          <w:sz w:val="24"/>
+          <w:szCs w:val="24"/>
+        </w:rPr>
+        <w:t>in group without any vaccination</w:t>
+      </w:r>
+      <w:r>
+        <w:rPr>
+          <w:rFonts w:ascii="Times New Roman" w:hAnsi="Times New Roman" w:cs="Times New Roman"/>
+          <w:sz w:val="24"/>
+          <w:szCs w:val="24"/>
+        </w:rPr>
+        <w:t xml:space="preserve"> the mean infected count is </w:t>
+      </w:r>
+      <w:r>
+        <w:rPr>
+          <w:rFonts w:ascii="Times New Roman" w:hAnsi="Times New Roman" w:cs="Times New Roman"/>
+          <w:sz w:val="24"/>
+          <w:szCs w:val="24"/>
+        </w:rPr>
+        <w:t>244</w:t>
+      </w:r>
+      <w:r>
+        <w:rPr>
+          <w:rFonts w:ascii="Times New Roman" w:hAnsi="Times New Roman" w:cs="Times New Roman"/>
+          <w:sz w:val="24"/>
+          <w:szCs w:val="24"/>
+        </w:rPr>
+        <w:t xml:space="preserve"> and when </w:t>
+      </w:r>
+      <w:r>
+        <w:rPr>
+          <w:rFonts w:ascii="Times New Roman" w:hAnsi="Times New Roman" w:cs="Times New Roman"/>
+          <w:sz w:val="24"/>
+          <w:szCs w:val="24"/>
+        </w:rPr>
+        <w:t>group with vaccination</w:t>
+      </w:r>
+      <w:r>
+        <w:rPr>
+          <w:rFonts w:ascii="Times New Roman" w:hAnsi="Times New Roman" w:cs="Times New Roman"/>
+          <w:sz w:val="24"/>
+          <w:szCs w:val="24"/>
+        </w:rPr>
+        <w:t xml:space="preserve"> is considered</w:t>
+      </w:r>
+      <w:r>
+        <w:rPr>
+          <w:rFonts w:ascii="Times New Roman" w:hAnsi="Times New Roman" w:cs="Times New Roman"/>
+          <w:sz w:val="24"/>
+          <w:szCs w:val="24"/>
+        </w:rPr>
+        <w:t>,</w:t>
+      </w:r>
+      <w:r>
+        <w:rPr>
+          <w:rFonts w:ascii="Times New Roman" w:hAnsi="Times New Roman" w:cs="Times New Roman"/>
+          <w:sz w:val="24"/>
+          <w:szCs w:val="24"/>
+        </w:rPr>
+        <w:t xml:space="preserve"> the mean infection count is </w:t>
+      </w:r>
+      <w:r>
+        <w:rPr>
+          <w:rFonts w:ascii="Times New Roman" w:hAnsi="Times New Roman" w:cs="Times New Roman"/>
+          <w:sz w:val="24"/>
+          <w:szCs w:val="24"/>
+        </w:rPr>
+        <w:t>75</w:t>
+      </w:r>
+      <w:r>
+        <w:rPr>
+          <w:rFonts w:ascii="Times New Roman" w:hAnsi="Times New Roman" w:cs="Times New Roman"/>
+          <w:sz w:val="24"/>
+          <w:szCs w:val="24"/>
+        </w:rPr>
+        <w:t xml:space="preserve">. There is </w:t>
+      </w:r>
+      <w:r>
+        <w:rPr>
+          <w:rFonts w:ascii="Times New Roman" w:hAnsi="Times New Roman" w:cs="Times New Roman"/>
+          <w:sz w:val="24"/>
+          <w:szCs w:val="24"/>
+        </w:rPr>
+        <w:t>69</w:t>
+      </w:r>
+      <w:r>
+        <w:rPr>
+          <w:rFonts w:ascii="Times New Roman" w:hAnsi="Times New Roman" w:cs="Times New Roman"/>
+          <w:sz w:val="24"/>
+          <w:szCs w:val="24"/>
+        </w:rPr>
+        <w:t>% reduction of infection</w:t>
+      </w:r>
+      <w:r>
+        <w:rPr>
+          <w:rFonts w:ascii="Times New Roman" w:hAnsi="Times New Roman" w:cs="Times New Roman"/>
+          <w:sz w:val="24"/>
+          <w:szCs w:val="24"/>
+        </w:rPr>
+        <w:t>.</w:t>
+      </w:r>
+      <w:r>
+        <w:rPr>
+          <w:rFonts w:ascii="Times New Roman" w:hAnsi="Times New Roman" w:cs="Times New Roman"/>
+          <w:sz w:val="24"/>
+          <w:szCs w:val="24"/>
+        </w:rPr>
+        <w:t xml:space="preserve"> </w:t>
+      </w:r>
+    </w:p>
+    <w:p>
+      <w:pPr>
+        <w:pStyle w:val="ListParagraph"/>
+        <w:spacing w:line="276" w:lineRule="auto"/>
+        <w:ind w:left="1440"/>
+        <w:rPr>
+          <w:rFonts w:ascii="Times New Roman" w:hAnsi="Times New Roman" w:cs="Times New Roman"/>
+          <w:sz w:val="24"/>
+          <w:szCs w:val="24"/>
+        </w:rPr>
+      </w:pPr>
+    </w:p>
+    <w:p>
+      <w:pPr>
+        <w:pStyle w:val="ListParagraph"/>
+        <w:numPr>
+          <w:ilvl w:val="2"/>
+          <w:numId w:val="16"/>
+        </w:numPr>
+        <w:spacing w:line="276" w:lineRule="auto"/>
+        <w:rPr>
+          <w:rFonts w:ascii="Times New Roman" w:hAnsi="Times New Roman" w:cs="Times New Roman"/>
+          <w:sz w:val="24"/>
+          <w:szCs w:val="24"/>
+        </w:rPr>
+      </w:pPr>
+      <w:r>
+        <w:rPr>
+          <w:rFonts w:ascii="Times New Roman" w:hAnsi="Times New Roman" w:cs="Times New Roman"/>
+          <w:b/>
+          <w:bCs/>
+          <w:sz w:val="28"/>
+          <w:szCs w:val="28"/>
+        </w:rPr>
+        <w:t>Comparison Plot for Remote Work/School condition</w:t>
+      </w:r>
+    </w:p>
+    <w:p>
+      <w:pPr>
+        <w:spacing w:line="276" w:lineRule="auto"/>
+        <w:ind w:left="2880"/>
+        <w:rPr>
+          <w:rFonts w:ascii="Times New Roman" w:hAnsi="Times New Roman" w:cs="Times New Roman"/>
+          <w:sz w:val="24"/>
+          <w:szCs w:val="24"/>
+        </w:rPr>
+      </w:pPr>
+      <w:r>
+        <w:rPr>
+          <w:rFonts w:ascii="Times New Roman" w:hAnsi="Times New Roman" w:cs="Times New Roman"/>
+          <w:noProof/>
+          <w:sz w:val="24"/>
+          <w:szCs w:val="24"/>
+        </w:rPr>
+        <w:drawing>
+          <wp:inline distT="0" distB="0" distL="0" distR="0" wp14:anchorId="1E9FCAA3" wp14:editId="3111A12E">
+            <wp:extent cx="7422204" cy="2550627"/>
+            <wp:effectExtent l="0" t="0" r="0" b="2540"/>
+            <wp:docPr id="6" name="Picture 6" descr="Chart, line chart&#10;&#10;Description automatically generated"/>
+            <wp:cNvGraphicFramePr>
+              <a:graphicFrameLocks xmlns:a="http://schemas.openxmlformats.org/drawingml/2006/main" noChangeAspect="1"/>
+            </wp:cNvGraphicFramePr>
+            <a:graphic xmlns:a="http://schemas.openxmlformats.org/drawingml/2006/main">
+              <a:graphicData uri="http://schemas.openxmlformats.org/drawingml/2006/picture">
+                <pic:pic xmlns:pic="http://schemas.openxmlformats.org/drawingml/2006/picture">
+                  <pic:nvPicPr>
+                    <pic:cNvPr id="6" name="Picture 6" descr="Chart, line chart&#10;&#10;Description automatically generated"/>
+                    <pic:cNvPicPr/>
+                  </pic:nvPicPr>
+                  <pic:blipFill>
+                    <a:blip r:embed="rId14">
+                      <a:extLst>
+                        <a:ext uri="{28A0092B-C50C-407E-A947-70E740481C1C}">
+                          <a14:useLocalDpi xmlns:a14="http://schemas.microsoft.com/office/drawing/2010/main" val="0"/>
+                        </a:ext>
+                      </a:extLst>
+                    </a:blip>
+                    <a:stretch>
+                      <a:fillRect/>
+                    </a:stretch>
+                  </pic:blipFill>
+                  <pic:spPr>
+                    <a:xfrm>
+                      <a:off x="0" y="0"/>
+                      <a:ext cx="7452488" cy="2561034"/>
+                    </a:xfrm>
+                    <a:prstGeom prst="rect">
+                      <a:avLst/>
+                    </a:prstGeom>
+                  </pic:spPr>
+                </pic:pic>
+              </a:graphicData>
+            </a:graphic>
+          </wp:inline>
+        </w:drawing>
+      </w:r>
+    </w:p>
+    <w:p>
+      <w:pPr>
+        <w:spacing w:line="276" w:lineRule="auto"/>
+        <w:rPr>
+          <w:rFonts w:ascii="Times New Roman" w:hAnsi="Times New Roman" w:cs="Times New Roman"/>
+          <w:sz w:val="24"/>
+          <w:szCs w:val="24"/>
+        </w:rPr>
+      </w:pPr>
+      <w:r>
+        <w:rPr>
+          <w:rFonts w:ascii="Times New Roman" w:hAnsi="Times New Roman" w:cs="Times New Roman"/>
+          <w:sz w:val="24"/>
+          <w:szCs w:val="24"/>
+        </w:rPr>
+        <w:t xml:space="preserve">We observed that when </w:t>
+      </w:r>
+      <w:r>
+        <w:rPr>
+          <w:rFonts w:ascii="Times New Roman" w:hAnsi="Times New Roman" w:cs="Times New Roman"/>
+          <w:sz w:val="24"/>
+          <w:szCs w:val="24"/>
+        </w:rPr>
+        <w:t xml:space="preserve">all Offices and schools are open </w:t>
+      </w:r>
+      <w:r>
+        <w:rPr>
+          <w:rFonts w:ascii="Times New Roman" w:hAnsi="Times New Roman" w:cs="Times New Roman"/>
+          <w:sz w:val="24"/>
+          <w:szCs w:val="24"/>
+        </w:rPr>
+        <w:t>the mean infected count is 24</w:t>
+      </w:r>
+      <w:r>
+        <w:rPr>
+          <w:rFonts w:ascii="Times New Roman" w:hAnsi="Times New Roman" w:cs="Times New Roman"/>
+          <w:sz w:val="24"/>
+          <w:szCs w:val="24"/>
+        </w:rPr>
+        <w:t>0</w:t>
+      </w:r>
+      <w:r>
+        <w:rPr>
+          <w:rFonts w:ascii="Times New Roman" w:hAnsi="Times New Roman" w:cs="Times New Roman"/>
+          <w:sz w:val="24"/>
+          <w:szCs w:val="24"/>
+        </w:rPr>
+        <w:t xml:space="preserve"> </w:t>
+      </w:r>
+      <w:r>
+        <w:rPr>
+          <w:rFonts w:ascii="Times New Roman" w:hAnsi="Times New Roman" w:cs="Times New Roman"/>
+          <w:sz w:val="24"/>
+          <w:szCs w:val="24"/>
+        </w:rPr>
+        <w:t xml:space="preserve">whereas the mean count is 24 when </w:t>
+      </w:r>
+      <w:r>
+        <w:rPr>
+          <w:rFonts w:ascii="Times New Roman" w:hAnsi="Times New Roman" w:cs="Times New Roman"/>
+          <w:sz w:val="24"/>
+          <w:szCs w:val="24"/>
+        </w:rPr>
+        <w:t xml:space="preserve">offices and schools </w:t>
+      </w:r>
+      <w:r>
+        <w:rPr>
+          <w:rFonts w:ascii="Times New Roman" w:hAnsi="Times New Roman" w:cs="Times New Roman"/>
+          <w:sz w:val="24"/>
+          <w:szCs w:val="24"/>
+        </w:rPr>
+        <w:t>go remote. T</w:t>
+      </w:r>
+      <w:r>
+        <w:rPr>
+          <w:rFonts w:ascii="Times New Roman" w:hAnsi="Times New Roman" w:cs="Times New Roman"/>
+          <w:sz w:val="24"/>
+          <w:szCs w:val="24"/>
+        </w:rPr>
+        <w:t xml:space="preserve">here is </w:t>
+      </w:r>
+      <w:r>
+        <w:rPr>
+          <w:rFonts w:ascii="Times New Roman" w:hAnsi="Times New Roman" w:cs="Times New Roman"/>
+          <w:sz w:val="24"/>
+          <w:szCs w:val="24"/>
+        </w:rPr>
+        <w:t>90</w:t>
+      </w:r>
+      <w:r>
+        <w:rPr>
+          <w:rFonts w:ascii="Times New Roman" w:hAnsi="Times New Roman" w:cs="Times New Roman"/>
+          <w:sz w:val="24"/>
+          <w:szCs w:val="24"/>
+        </w:rPr>
+        <w:t xml:space="preserve">% reduction of infection. </w:t>
+      </w:r>
+    </w:p>
+    <w:p>
+      <w:pPr>
+        <w:pStyle w:val="ListParagraph"/>
+        <w:spacing w:line="276" w:lineRule="auto"/>
+        <w:ind w:left="1440"/>
+        <w:rPr>
+          <w:rFonts w:ascii="Times New Roman" w:hAnsi="Times New Roman" w:cs="Times New Roman"/>
+          <w:sz w:val="24"/>
+          <w:szCs w:val="24"/>
+        </w:rPr>
+      </w:pPr>
+    </w:p>
+    <w:p>
+      <w:pPr>
+        <w:pStyle w:val="ListParagraph"/>
+        <w:spacing w:line="276" w:lineRule="auto"/>
         <w:rPr>
           <w:rFonts w:ascii="Times New Roman" w:hAnsi="Times New Roman" w:cs="Times New Roman"/>
           <w:sz w:val="24"/>
@@ -8104,7 +8676,7 @@
         </w:rPr>
         <w:t xml:space="preserve">. (2020, February 11). Centers for Disease Control and Prevention. </w:t>
       </w:r>
-      <w:hyperlink r:id="rId11" w:history="1">
+      <w:hyperlink r:id="rId15" w:history="1">
         <w:r>
           <w:rPr>
             <w:rStyle w:val="Hyperlink"/>
@@ -8302,7 +8874,6 @@
           <w:sz w:val="22"/>
           <w:szCs w:val="22"/>
         </w:rPr>
-        <w:lastRenderedPageBreak/>
         <w:t xml:space="preserve">Zhang, S., Diao, M., Yu, W., Pei, L., Lin, Z., &amp; Chen, D. (2020). Estimation of the reproductive number of novel coronavirus (COVID-19) and the probable outbreak size on the Diamond Princess cruise ship: A data-driven analysis. </w:t>
       </w:r>
       <w:r>
@@ -8390,7 +8961,7 @@
         </w:rPr>
         <w:t xml:space="preserve">, 67. </w:t>
       </w:r>
-      <w:hyperlink r:id="rId12" w:history="1">
+      <w:hyperlink r:id="rId16" w:history="1">
         <w:r>
           <w:rPr>
             <w:rStyle w:val="Hyperlink"/>
@@ -8509,7 +9080,7 @@
         </w:rPr>
         <w:t xml:space="preserve">(7), 1258–1263. </w:t>
       </w:r>
-      <w:hyperlink r:id="rId13" w:history="1">
+      <w:hyperlink r:id="rId17" w:history="1">
         <w:r>
           <w:rPr>
             <w:rStyle w:val="Hyperlink"/>
@@ -8556,7 +9127,7 @@
         </w:rPr>
         <w:t xml:space="preserve">. BMC Public Health. </w:t>
       </w:r>
-      <w:hyperlink r:id="rId14" w:history="1">
+      <w:hyperlink r:id="rId18" w:history="1">
         <w:r>
           <w:rPr>
             <w:rStyle w:val="Hyperlink"/>
@@ -8594,27 +9165,7 @@
           <w:sz w:val="22"/>
           <w:szCs w:val="22"/>
         </w:rPr>
-        <w:t xml:space="preserve">Comparing three Covid-19 vaccines: Pfizer, </w:t>
-      </w:r>
-      <w:proofErr w:type="spellStart"/>
-      <w:r>
-        <w:rPr>
-          <w:i/>
-          <w:iCs/>
-          <w:sz w:val="22"/>
-          <w:szCs w:val="22"/>
-        </w:rPr>
-        <w:t>Moderna</w:t>
-      </w:r>
-      <w:proofErr w:type="spellEnd"/>
-      <w:r>
-        <w:rPr>
-          <w:i/>
-          <w:iCs/>
-          <w:sz w:val="22"/>
-          <w:szCs w:val="22"/>
-        </w:rPr>
-        <w:t>, J&amp;J</w:t>
+        <w:t>Comparing three Covid-19 vaccines: Pfizer, Moderna, J&amp;J</w:t>
       </w:r>
       <w:r>
         <w:rPr>
@@ -8671,7 +9222,7 @@
       </w:pPr>
     </w:p>
     <w:sectPr>
-      <w:footerReference w:type="default" r:id="rId15"/>
+      <w:footerReference w:type="default" r:id="rId19"/>
       <w:pgSz w:w="12240" w:h="15840"/>
       <w:pgMar w:top="1350" w:right="1440" w:bottom="990" w:left="1440" w:header="720" w:footer="720" w:gutter="0"/>
       <w:cols w:space="720"/>
@@ -8682,7 +9233,7 @@
 </file>
 
 <file path=word/endnotes.xml><?xml version="1.0" encoding="utf-8"?>
-<w:endnotes xmlns:wpc="http://schemas.microsoft.com/office/word/2010/wordprocessingCanvas" xmlns:cx="http://schemas.microsoft.com/office/drawing/2014/chartex" xmlns:cx1="http://schemas.microsoft.com/office/drawing/2015/9/8/chartex" xmlns:cx2="http://schemas.microsoft.com/office/drawing/2015/10/21/chartex" xmlns:cx3="http://schemas.microsoft.com/office/drawing/2016/5/9/chartex" xmlns:cx4="http://schemas.microsoft.com/office/drawing/2016/5/10/chartex" xmlns:cx5="http://schemas.microsoft.com/office/drawing/2016/5/11/chartex" xmlns:cx6="http://schemas.microsoft.com/office/drawing/2016/5/12/chartex" xmlns:cx7="http://schemas.microsoft.com/office/drawing/2016/5/13/chartex" xmlns:cx8="http://schemas.microsoft.com/office/drawing/2016/5/14/chartex" xmlns:mc="http://schemas.openxmlformats.org/markup-compatibility/2006" xmlns:aink="http://schemas.microsoft.com/office/drawing/2016/ink" xmlns:am3d="http://schemas.microsoft.com/office/drawing/2017/model3d" xmlns:o="urn:schemas-microsoft-com:office:office" xmlns:r="http://schemas.openxmlformats.org/officeDocument/2006/relationships" xmlns:m="http://schemas.openxmlformats.org/officeDocument/2006/math" xmlns:v="urn:schemas-microsoft-com:vml" xmlns:wp14="http://schemas.microsoft.com/office/word/2010/wordprocessingDrawing" xmlns:wp="http://schemas.openxmlformats.org/drawingml/2006/wordprocessingDrawing" xmlns:w10="urn:schemas-microsoft-com:office:word" xmlns:w="http://schemas.openxmlformats.org/wordprocessingml/2006/main" xmlns:w14="http://schemas.microsoft.com/office/word/2010/wordml" xmlns:w15="http://schemas.microsoft.com/office/word/2012/wordml" xmlns:w16cex="http://schemas.microsoft.com/office/word/2018/wordml/cex" xmlns:w16cid="http://schemas.microsoft.com/office/word/2016/wordml/cid" xmlns:w16="http://schemas.microsoft.com/office/word/2018/wordml" xmlns:w16sdtdh="http://schemas.microsoft.com/office/word/2020/wordml/sdtdatahash" xmlns:w16se="http://schemas.microsoft.com/office/word/2015/wordml/symex" xmlns:wpg="http://schemas.microsoft.com/office/word/2010/wordprocessingGroup" xmlns:wpi="http://schemas.microsoft.com/office/word/2010/wordprocessingInk" xmlns:wne="http://schemas.microsoft.com/office/word/2006/wordml" xmlns:wps="http://schemas.microsoft.com/office/word/2010/wordprocessingShape" mc:Ignorable="w14 w15 w16se w16cid w16 w16cex w16sdtdh wp14">
+<w:endnotes xmlns:wpc="http://schemas.microsoft.com/office/word/2010/wordprocessingCanvas" xmlns:cx="http://schemas.microsoft.com/office/drawing/2014/chartex" xmlns:cx1="http://schemas.microsoft.com/office/drawing/2015/9/8/chartex" xmlns:cx2="http://schemas.microsoft.com/office/drawing/2015/10/21/chartex" xmlns:cx3="http://schemas.microsoft.com/office/drawing/2016/5/9/chartex" xmlns:cx4="http://schemas.microsoft.com/office/drawing/2016/5/10/chartex" xmlns:cx5="http://schemas.microsoft.com/office/drawing/2016/5/11/chartex" xmlns:cx6="http://schemas.microsoft.com/office/drawing/2016/5/12/chartex" xmlns:cx7="http://schemas.microsoft.com/office/drawing/2016/5/13/chartex" xmlns:cx8="http://schemas.microsoft.com/office/drawing/2016/5/14/chartex" xmlns:mc="http://schemas.openxmlformats.org/markup-compatibility/2006" xmlns:aink="http://schemas.microsoft.com/office/drawing/2016/ink" xmlns:am3d="http://schemas.microsoft.com/office/drawing/2017/model3d" xmlns:o="urn:schemas-microsoft-com:office:office" xmlns:r="http://schemas.openxmlformats.org/officeDocument/2006/relationships" xmlns:m="http://schemas.openxmlformats.org/officeDocument/2006/math" xmlns:v="urn:schemas-microsoft-com:vml" xmlns:wp14="http://schemas.microsoft.com/office/word/2010/wordprocessingDrawing" xmlns:wp="http://schemas.openxmlformats.org/drawingml/2006/wordprocessingDrawing" xmlns:w10="urn:schemas-microsoft-com:office:word" xmlns:w="http://schemas.openxmlformats.org/wordprocessingml/2006/main" xmlns:w14="http://schemas.microsoft.com/office/word/2010/wordml" xmlns:w15="http://schemas.microsoft.com/office/word/2012/wordml" xmlns:w16cex="http://schemas.microsoft.com/office/word/2018/wordml/cex" xmlns:w16cid="http://schemas.microsoft.com/office/word/2016/wordml/cid" xmlns:w16="http://schemas.microsoft.com/office/word/2018/wordml" xmlns:w16se="http://schemas.microsoft.com/office/word/2015/wordml/symex" xmlns:wpg="http://schemas.microsoft.com/office/word/2010/wordprocessingGroup" xmlns:wpi="http://schemas.microsoft.com/office/word/2010/wordprocessingInk" xmlns:wne="http://schemas.microsoft.com/office/word/2006/wordml" xmlns:wps="http://schemas.microsoft.com/office/word/2010/wordprocessingShape" mc:Ignorable="w14 w15 w16se w16cid w16 w16cex wp14">
   <w:endnote w:type="separator" w:id="-1">
     <w:p>
       <w:pPr>
@@ -8707,7 +9258,7 @@
 </file>
 
 <file path=word/footer1.xml><?xml version="1.0" encoding="utf-8"?>
-<w:ftr xmlns:wpc="http://schemas.microsoft.com/office/word/2010/wordprocessingCanvas" xmlns:cx="http://schemas.microsoft.com/office/drawing/2014/chartex" xmlns:cx1="http://schemas.microsoft.com/office/drawing/2015/9/8/chartex" xmlns:cx2="http://schemas.microsoft.com/office/drawing/2015/10/21/chartex" xmlns:cx3="http://schemas.microsoft.com/office/drawing/2016/5/9/chartex" xmlns:cx4="http://schemas.microsoft.com/office/drawing/2016/5/10/chartex" xmlns:cx5="http://schemas.microsoft.com/office/drawing/2016/5/11/chartex" xmlns:cx6="http://schemas.microsoft.com/office/drawing/2016/5/12/chartex" xmlns:cx7="http://schemas.microsoft.com/office/drawing/2016/5/13/chartex" xmlns:cx8="http://schemas.microsoft.com/office/drawing/2016/5/14/chartex" xmlns:mc="http://schemas.openxmlformats.org/markup-compatibility/2006" xmlns:aink="http://schemas.microsoft.com/office/drawing/2016/ink" xmlns:am3d="http://schemas.microsoft.com/office/drawing/2017/model3d" xmlns:o="urn:schemas-microsoft-com:office:office" xmlns:r="http://schemas.openxmlformats.org/officeDocument/2006/relationships" xmlns:m="http://schemas.openxmlformats.org/officeDocument/2006/math" xmlns:v="urn:schemas-microsoft-com:vml" xmlns:wp14="http://schemas.microsoft.com/office/word/2010/wordprocessingDrawing" xmlns:wp="http://schemas.openxmlformats.org/drawingml/2006/wordprocessingDrawing" xmlns:w10="urn:schemas-microsoft-com:office:word" xmlns:w="http://schemas.openxmlformats.org/wordprocessingml/2006/main" xmlns:w14="http://schemas.microsoft.com/office/word/2010/wordml" xmlns:w15="http://schemas.microsoft.com/office/word/2012/wordml" xmlns:w16cex="http://schemas.microsoft.com/office/word/2018/wordml/cex" xmlns:w16cid="http://schemas.microsoft.com/office/word/2016/wordml/cid" xmlns:w16="http://schemas.microsoft.com/office/word/2018/wordml" xmlns:w16sdtdh="http://schemas.microsoft.com/office/word/2020/wordml/sdtdatahash" xmlns:w16se="http://schemas.microsoft.com/office/word/2015/wordml/symex" xmlns:wpg="http://schemas.microsoft.com/office/word/2010/wordprocessingGroup" xmlns:wpi="http://schemas.microsoft.com/office/word/2010/wordprocessingInk" xmlns:wne="http://schemas.microsoft.com/office/word/2006/wordml" xmlns:wps="http://schemas.microsoft.com/office/word/2010/wordprocessingShape" mc:Ignorable="w14 w15 w16se w16cid w16 w16cex w16sdtdh wp14">
+<w:ftr xmlns:wpc="http://schemas.microsoft.com/office/word/2010/wordprocessingCanvas" xmlns:cx="http://schemas.microsoft.com/office/drawing/2014/chartex" xmlns:cx1="http://schemas.microsoft.com/office/drawing/2015/9/8/chartex" xmlns:cx2="http://schemas.microsoft.com/office/drawing/2015/10/21/chartex" xmlns:cx3="http://schemas.microsoft.com/office/drawing/2016/5/9/chartex" xmlns:cx4="http://schemas.microsoft.com/office/drawing/2016/5/10/chartex" xmlns:cx5="http://schemas.microsoft.com/office/drawing/2016/5/11/chartex" xmlns:cx6="http://schemas.microsoft.com/office/drawing/2016/5/12/chartex" xmlns:cx7="http://schemas.microsoft.com/office/drawing/2016/5/13/chartex" xmlns:cx8="http://schemas.microsoft.com/office/drawing/2016/5/14/chartex" xmlns:mc="http://schemas.openxmlformats.org/markup-compatibility/2006" xmlns:aink="http://schemas.microsoft.com/office/drawing/2016/ink" xmlns:am3d="http://schemas.microsoft.com/office/drawing/2017/model3d" xmlns:o="urn:schemas-microsoft-com:office:office" xmlns:r="http://schemas.openxmlformats.org/officeDocument/2006/relationships" xmlns:m="http://schemas.openxmlformats.org/officeDocument/2006/math" xmlns:v="urn:schemas-microsoft-com:vml" xmlns:wp14="http://schemas.microsoft.com/office/word/2010/wordprocessingDrawing" xmlns:wp="http://schemas.openxmlformats.org/drawingml/2006/wordprocessingDrawing" xmlns:w10="urn:schemas-microsoft-com:office:word" xmlns:w="http://schemas.openxmlformats.org/wordprocessingml/2006/main" xmlns:w14="http://schemas.microsoft.com/office/word/2010/wordml" xmlns:w15="http://schemas.microsoft.com/office/word/2012/wordml" xmlns:w16cex="http://schemas.microsoft.com/office/word/2018/wordml/cex" xmlns:w16cid="http://schemas.microsoft.com/office/word/2016/wordml/cid" xmlns:w16="http://schemas.microsoft.com/office/word/2018/wordml" xmlns:w16se="http://schemas.microsoft.com/office/word/2015/wordml/symex" xmlns:wpg="http://schemas.microsoft.com/office/word/2010/wordprocessingGroup" xmlns:wpi="http://schemas.microsoft.com/office/word/2010/wordprocessingInk" xmlns:wne="http://schemas.microsoft.com/office/word/2006/wordml" xmlns:wps="http://schemas.microsoft.com/office/word/2010/wordprocessingShape" mc:Ignorable="w14 w15 w16se w16cid w16 w16cex wp14">
   <w:sdt>
     <w:sdtPr>
       <w:id w:val="-67199580"/>
@@ -8760,7 +9311,7 @@
 </file>
 
 <file path=word/footnotes.xml><?xml version="1.0" encoding="utf-8"?>
-<w:footnotes xmlns:wpc="http://schemas.microsoft.com/office/word/2010/wordprocessingCanvas" xmlns:cx="http://schemas.microsoft.com/office/drawing/2014/chartex" xmlns:cx1="http://schemas.microsoft.com/office/drawing/2015/9/8/chartex" xmlns:cx2="http://schemas.microsoft.com/office/drawing/2015/10/21/chartex" xmlns:cx3="http://schemas.microsoft.com/office/drawing/2016/5/9/chartex" xmlns:cx4="http://schemas.microsoft.com/office/drawing/2016/5/10/chartex" xmlns:cx5="http://schemas.microsoft.com/office/drawing/2016/5/11/chartex" xmlns:cx6="http://schemas.microsoft.com/office/drawing/2016/5/12/chartex" xmlns:cx7="http://schemas.microsoft.com/office/drawing/2016/5/13/chartex" xmlns:cx8="http://schemas.microsoft.com/office/drawing/2016/5/14/chartex" xmlns:mc="http://schemas.openxmlformats.org/markup-compatibility/2006" xmlns:aink="http://schemas.microsoft.com/office/drawing/2016/ink" xmlns:am3d="http://schemas.microsoft.com/office/drawing/2017/model3d" xmlns:o="urn:schemas-microsoft-com:office:office" xmlns:r="http://schemas.openxmlformats.org/officeDocument/2006/relationships" xmlns:m="http://schemas.openxmlformats.org/officeDocument/2006/math" xmlns:v="urn:schemas-microsoft-com:vml" xmlns:wp14="http://schemas.microsoft.com/office/word/2010/wordprocessingDrawing" xmlns:wp="http://schemas.openxmlformats.org/drawingml/2006/wordprocessingDrawing" xmlns:w10="urn:schemas-microsoft-com:office:word" xmlns:w="http://schemas.openxmlformats.org/wordprocessingml/2006/main" xmlns:w14="http://schemas.microsoft.com/office/word/2010/wordml" xmlns:w15="http://schemas.microsoft.com/office/word/2012/wordml" xmlns:w16cex="http://schemas.microsoft.com/office/word/2018/wordml/cex" xmlns:w16cid="http://schemas.microsoft.com/office/word/2016/wordml/cid" xmlns:w16="http://schemas.microsoft.com/office/word/2018/wordml" xmlns:w16sdtdh="http://schemas.microsoft.com/office/word/2020/wordml/sdtdatahash" xmlns:w16se="http://schemas.microsoft.com/office/word/2015/wordml/symex" xmlns:wpg="http://schemas.microsoft.com/office/word/2010/wordprocessingGroup" xmlns:wpi="http://schemas.microsoft.com/office/word/2010/wordprocessingInk" xmlns:wne="http://schemas.microsoft.com/office/word/2006/wordml" xmlns:wps="http://schemas.microsoft.com/office/word/2010/wordprocessingShape" mc:Ignorable="w14 w15 w16se w16cid w16 w16cex w16sdtdh wp14">
+<w:footnotes xmlns:wpc="http://schemas.microsoft.com/office/word/2010/wordprocessingCanvas" xmlns:cx="http://schemas.microsoft.com/office/drawing/2014/chartex" xmlns:cx1="http://schemas.microsoft.com/office/drawing/2015/9/8/chartex" xmlns:cx2="http://schemas.microsoft.com/office/drawing/2015/10/21/chartex" xmlns:cx3="http://schemas.microsoft.com/office/drawing/2016/5/9/chartex" xmlns:cx4="http://schemas.microsoft.com/office/drawing/2016/5/10/chartex" xmlns:cx5="http://schemas.microsoft.com/office/drawing/2016/5/11/chartex" xmlns:cx6="http://schemas.microsoft.com/office/drawing/2016/5/12/chartex" xmlns:cx7="http://schemas.microsoft.com/office/drawing/2016/5/13/chartex" xmlns:cx8="http://schemas.microsoft.com/office/drawing/2016/5/14/chartex" xmlns:mc="http://schemas.openxmlformats.org/markup-compatibility/2006" xmlns:aink="http://schemas.microsoft.com/office/drawing/2016/ink" xmlns:am3d="http://schemas.microsoft.com/office/drawing/2017/model3d" xmlns:o="urn:schemas-microsoft-com:office:office" xmlns:r="http://schemas.openxmlformats.org/officeDocument/2006/relationships" xmlns:m="http://schemas.openxmlformats.org/officeDocument/2006/math" xmlns:v="urn:schemas-microsoft-com:vml" xmlns:wp14="http://schemas.microsoft.com/office/word/2010/wordprocessingDrawing" xmlns:wp="http://schemas.openxmlformats.org/drawingml/2006/wordprocessingDrawing" xmlns:w10="urn:schemas-microsoft-com:office:word" xmlns:w="http://schemas.openxmlformats.org/wordprocessingml/2006/main" xmlns:w14="http://schemas.microsoft.com/office/word/2010/wordml" xmlns:w15="http://schemas.microsoft.com/office/word/2012/wordml" xmlns:w16cex="http://schemas.microsoft.com/office/word/2018/wordml/cex" xmlns:w16cid="http://schemas.microsoft.com/office/word/2016/wordml/cid" xmlns:w16="http://schemas.microsoft.com/office/word/2018/wordml" xmlns:w16se="http://schemas.microsoft.com/office/word/2015/wordml/symex" xmlns:wpg="http://schemas.microsoft.com/office/word/2010/wordprocessingGroup" xmlns:wpi="http://schemas.microsoft.com/office/word/2010/wordprocessingInk" xmlns:wne="http://schemas.microsoft.com/office/word/2006/wordml" xmlns:wps="http://schemas.microsoft.com/office/word/2010/wordprocessingShape" mc:Ignorable="w14 w15 w16se w16cid w16 w16cex wp14">
   <w:footnote w:type="separator" w:id="-1">
     <w:p>
       <w:pPr>
@@ -8785,7 +9336,7 @@
 </file>
 
 <file path=word/numbering.xml><?xml version="1.0" encoding="utf-8"?>
-<w:numbering xmlns:wpc="http://schemas.microsoft.com/office/word/2010/wordprocessingCanvas" xmlns:cx="http://schemas.microsoft.com/office/drawing/2014/chartex" xmlns:cx1="http://schemas.microsoft.com/office/drawing/2015/9/8/chartex" xmlns:cx2="http://schemas.microsoft.com/office/drawing/2015/10/21/chartex" xmlns:cx3="http://schemas.microsoft.com/office/drawing/2016/5/9/chartex" xmlns:cx4="http://schemas.microsoft.com/office/drawing/2016/5/10/chartex" xmlns:cx5="http://schemas.microsoft.com/office/drawing/2016/5/11/chartex" xmlns:cx6="http://schemas.microsoft.com/office/drawing/2016/5/12/chartex" xmlns:cx7="http://schemas.microsoft.com/office/drawing/2016/5/13/chartex" xmlns:cx8="http://schemas.microsoft.com/office/drawing/2016/5/14/chartex" xmlns:mc="http://schemas.openxmlformats.org/markup-compatibility/2006" xmlns:aink="http://schemas.microsoft.com/office/drawing/2016/ink" xmlns:am3d="http://schemas.microsoft.com/office/drawing/2017/model3d" xmlns:o="urn:schemas-microsoft-com:office:office" xmlns:r="http://schemas.openxmlformats.org/officeDocument/2006/relationships" xmlns:m="http://schemas.openxmlformats.org/officeDocument/2006/math" xmlns:v="urn:schemas-microsoft-com:vml" xmlns:wp14="http://schemas.microsoft.com/office/word/2010/wordprocessingDrawing" xmlns:wp="http://schemas.openxmlformats.org/drawingml/2006/wordprocessingDrawing" xmlns:w10="urn:schemas-microsoft-com:office:word" xmlns:w="http://schemas.openxmlformats.org/wordprocessingml/2006/main" xmlns:w14="http://schemas.microsoft.com/office/word/2010/wordml" xmlns:w15="http://schemas.microsoft.com/office/word/2012/wordml" xmlns:w16cex="http://schemas.microsoft.com/office/word/2018/wordml/cex" xmlns:w16cid="http://schemas.microsoft.com/office/word/2016/wordml/cid" xmlns:w16="http://schemas.microsoft.com/office/word/2018/wordml" xmlns:w16sdtdh="http://schemas.microsoft.com/office/word/2020/wordml/sdtdatahash" xmlns:w16se="http://schemas.microsoft.com/office/word/2015/wordml/symex" xmlns:wpg="http://schemas.microsoft.com/office/word/2010/wordprocessingGroup" xmlns:wpi="http://schemas.microsoft.com/office/word/2010/wordprocessingInk" xmlns:wne="http://schemas.microsoft.com/office/word/2006/wordml" xmlns:wps="http://schemas.microsoft.com/office/word/2010/wordprocessingShape" mc:Ignorable="w14 w15 w16se w16cid w16 w16cex w16sdtdh wp14">
+<w:numbering xmlns:wpc="http://schemas.microsoft.com/office/word/2010/wordprocessingCanvas" xmlns:cx="http://schemas.microsoft.com/office/drawing/2014/chartex" xmlns:cx1="http://schemas.microsoft.com/office/drawing/2015/9/8/chartex" xmlns:cx2="http://schemas.microsoft.com/office/drawing/2015/10/21/chartex" xmlns:cx3="http://schemas.microsoft.com/office/drawing/2016/5/9/chartex" xmlns:cx4="http://schemas.microsoft.com/office/drawing/2016/5/10/chartex" xmlns:cx5="http://schemas.microsoft.com/office/drawing/2016/5/11/chartex" xmlns:cx6="http://schemas.microsoft.com/office/drawing/2016/5/12/chartex" xmlns:cx7="http://schemas.microsoft.com/office/drawing/2016/5/13/chartex" xmlns:cx8="http://schemas.microsoft.com/office/drawing/2016/5/14/chartex" xmlns:mc="http://schemas.openxmlformats.org/markup-compatibility/2006" xmlns:aink="http://schemas.microsoft.com/office/drawing/2016/ink" xmlns:am3d="http://schemas.microsoft.com/office/drawing/2017/model3d" xmlns:o="urn:schemas-microsoft-com:office:office" xmlns:r="http://schemas.openxmlformats.org/officeDocument/2006/relationships" xmlns:m="http://schemas.openxmlformats.org/officeDocument/2006/math" xmlns:v="urn:schemas-microsoft-com:vml" xmlns:wp14="http://schemas.microsoft.com/office/word/2010/wordprocessingDrawing" xmlns:wp="http://schemas.openxmlformats.org/drawingml/2006/wordprocessingDrawing" xmlns:w10="urn:schemas-microsoft-com:office:word" xmlns:w="http://schemas.openxmlformats.org/wordprocessingml/2006/main" xmlns:w14="http://schemas.microsoft.com/office/word/2010/wordml" xmlns:w15="http://schemas.microsoft.com/office/word/2012/wordml" xmlns:w16cex="http://schemas.microsoft.com/office/word/2018/wordml/cex" xmlns:w16cid="http://schemas.microsoft.com/office/word/2016/wordml/cid" xmlns:w16="http://schemas.microsoft.com/office/word/2018/wordml" xmlns:w16se="http://schemas.microsoft.com/office/word/2015/wordml/symex" xmlns:wpg="http://schemas.microsoft.com/office/word/2010/wordprocessingGroup" xmlns:wpi="http://schemas.microsoft.com/office/word/2010/wordprocessingInk" xmlns:wne="http://schemas.microsoft.com/office/word/2006/wordml" xmlns:wps="http://schemas.microsoft.com/office/word/2010/wordprocessingShape" mc:Ignorable="w14 w15 w16se w16cid w16 w16cex wp14">
   <w:abstractNum w:abstractNumId="0" w15:restartNumberingAfterBreak="0">
     <w:nsid w:val="01831A23"/>
     <w:multiLevelType w:val="hybridMultilevel"/>
@@ -12787,7 +13338,7 @@
 </file>
 
 <file path=word/styles.xml><?xml version="1.0" encoding="utf-8"?>
-<w:styles xmlns:mc="http://schemas.openxmlformats.org/markup-compatibility/2006" xmlns:r="http://schemas.openxmlformats.org/officeDocument/2006/relationships" xmlns:w="http://schemas.openxmlformats.org/wordprocessingml/2006/main" xmlns:w14="http://schemas.microsoft.com/office/word/2010/wordml" xmlns:w15="http://schemas.microsoft.com/office/word/2012/wordml" xmlns:w16cex="http://schemas.microsoft.com/office/word/2018/wordml/cex" xmlns:w16cid="http://schemas.microsoft.com/office/word/2016/wordml/cid" xmlns:w16="http://schemas.microsoft.com/office/word/2018/wordml" xmlns:w16sdtdh="http://schemas.microsoft.com/office/word/2020/wordml/sdtdatahash" xmlns:w16se="http://schemas.microsoft.com/office/word/2015/wordml/symex" mc:Ignorable="w14 w15 w16se w16cid w16 w16cex w16sdtdh">
+<w:styles xmlns:mc="http://schemas.openxmlformats.org/markup-compatibility/2006" xmlns:r="http://schemas.openxmlformats.org/officeDocument/2006/relationships" xmlns:w="http://schemas.openxmlformats.org/wordprocessingml/2006/main" xmlns:w14="http://schemas.microsoft.com/office/word/2010/wordml" xmlns:w15="http://schemas.microsoft.com/office/word/2012/wordml" xmlns:w16cex="http://schemas.microsoft.com/office/word/2018/wordml/cex" xmlns:w16cid="http://schemas.microsoft.com/office/word/2016/wordml/cid" xmlns:w16="http://schemas.microsoft.com/office/word/2018/wordml" xmlns:w16se="http://schemas.microsoft.com/office/word/2015/wordml/symex" mc:Ignorable="w14 w15 w16se w16cid w16 w16cex">
   <w:docDefaults>
     <w:rPrDefault>
       <w:rPr>

</xml_diff>

<commit_message>
Adding Plot and result for quarantine factor analysis
</commit_message>
<xml_diff>
--- a/Project_Report(Sec-05).docx
+++ b/Project_Report(Sec-05).docx
@@ -4155,7 +4155,7 @@
           <v:shape id="_x0000_i1025" type="#_x0000_t75" alt="" style="width:396.75pt;height:409pt;mso-width-percent:0;mso-height-percent:0;mso-width-percent:0;mso-height-percent:0" o:ole="">
             <v:imagedata r:id="rId8" o:title=""/>
           </v:shape>
-          <o:OLEObject Type="Embed" ProgID="Visio.Drawing.15" ShapeID="_x0000_i1025" DrawAspect="Content" ObjectID="_1680415599" r:id="rId9"/>
+          <o:OLEObject Type="Embed" ProgID="Visio.Drawing.15" ShapeID="_x0000_i1025" DrawAspect="Content" ObjectID="_1680415904" r:id="rId9"/>
         </w:object>
       </w:r>
     </w:p>
@@ -8945,8 +8945,1203 @@
           <w:rFonts w:ascii="Times New Roman" w:hAnsi="Times New Roman" w:cs="Times New Roman"/>
           <w:b/>
           <w:bCs/>
+        </w:rPr>
+      </w:pPr>
+    </w:p>
+    <w:p>
+      <w:pPr>
+        <w:pStyle w:val="ListParagraph"/>
+        <w:numPr>
+          <w:ilvl w:val="0"/>
+          <w:numId w:val="41"/>
+        </w:numPr>
+        <w:spacing w:line="276" w:lineRule="auto"/>
+        <w:jc w:val="both"/>
+        <w:rPr>
+          <w:rFonts w:ascii="Times New Roman" w:hAnsi="Times New Roman" w:cs="Times New Roman"/>
+        </w:rPr>
+      </w:pPr>
+      <w:r>
+        <w:rPr>
+          <w:rFonts w:ascii="Times New Roman" w:hAnsi="Times New Roman" w:cs="Times New Roman"/>
+          <w:b/>
+          <w:bCs/>
+        </w:rPr>
+        <w:t>Comparison plot for quarantine condition</w:t>
+      </w:r>
+    </w:p>
+    <w:p>
+      <w:pPr>
+        <w:pStyle w:val="ListParagraph"/>
+        <w:spacing w:line="276" w:lineRule="auto"/>
+        <w:ind w:left="1080"/>
+        <w:jc w:val="both"/>
+        <w:rPr>
+          <w:rFonts w:ascii="Times New Roman" w:hAnsi="Times New Roman" w:cs="Times New Roman"/>
+        </w:rPr>
+      </w:pPr>
+      <w:r>
+        <w:rPr>
+          <w:noProof/>
+        </w:rPr>
+        <w:drawing>
+          <wp:anchor distT="0" distB="0" distL="114300" distR="114300" simplePos="0" relativeHeight="251659264" behindDoc="1" locked="0" layoutInCell="1" allowOverlap="1" wp14:anchorId="6924E2CE" wp14:editId="1D4E7C17">
+            <wp:simplePos x="0" y="0"/>
+            <wp:positionH relativeFrom="column">
+              <wp:posOffset>690245</wp:posOffset>
+            </wp:positionH>
+            <wp:positionV relativeFrom="paragraph">
+              <wp:posOffset>0</wp:posOffset>
+            </wp:positionV>
+            <wp:extent cx="6045741" cy="3005847"/>
+            <wp:effectExtent l="0" t="0" r="12700" b="17145"/>
+            <wp:wrapTight wrapText="bothSides">
+              <wp:wrapPolygon edited="0">
+                <wp:start x="136" y="0"/>
+                <wp:lineTo x="0" y="365"/>
+                <wp:lineTo x="0" y="21267"/>
+                <wp:lineTo x="182" y="21632"/>
+                <wp:lineTo x="21418" y="21632"/>
+                <wp:lineTo x="21600" y="21267"/>
+                <wp:lineTo x="21600" y="365"/>
+                <wp:lineTo x="21418" y="0"/>
+                <wp:lineTo x="136" y="0"/>
+              </wp:wrapPolygon>
+            </wp:wrapTight>
+            <wp:docPr id="7" name="Chart 7" title="Chart">
+              <a:extLst xmlns:a="http://schemas.openxmlformats.org/drawingml/2006/main">
+                <a:ext uri="{FF2B5EF4-FFF2-40B4-BE49-F238E27FC236}">
+                  <a16:creationId xmlns:a16="http://schemas.microsoft.com/office/drawing/2014/main" id="{00000000-0008-0000-0000-000003000000}"/>
+                </a:ext>
+              </a:extLst>
+            </wp:docPr>
+            <wp:cNvGraphicFramePr/>
+            <a:graphic xmlns:a="http://schemas.openxmlformats.org/drawingml/2006/main">
+              <a:graphicData uri="http://schemas.openxmlformats.org/drawingml/2006/chart">
+                <c:chart xmlns:c="http://schemas.openxmlformats.org/drawingml/2006/chart" xmlns:r="http://schemas.openxmlformats.org/officeDocument/2006/relationships" r:id="rId12"/>
+              </a:graphicData>
+            </a:graphic>
+            <wp14:sizeRelH relativeFrom="page">
+              <wp14:pctWidth>0</wp14:pctWidth>
+            </wp14:sizeRelH>
+            <wp14:sizeRelV relativeFrom="page">
+              <wp14:pctHeight>0</wp14:pctHeight>
+            </wp14:sizeRelV>
+          </wp:anchor>
+        </w:drawing>
+      </w:r>
+    </w:p>
+    <w:tbl>
+      <w:tblPr>
+        <w:tblW w:w="4400" w:type="dxa"/>
+        <w:tblLook w:val="04A0" w:firstRow="1" w:lastRow="0" w:firstColumn="1" w:lastColumn="0" w:noHBand="0" w:noVBand="1"/>
+      </w:tblPr>
+      <w:tblGrid>
+        <w:gridCol w:w="1100"/>
+        <w:gridCol w:w="1740"/>
+        <w:gridCol w:w="1560"/>
+      </w:tblGrid>
+      <w:tr>
+        <w:trPr>
+          <w:trHeight w:val="680"/>
+        </w:trPr>
+        <w:tc>
+          <w:tcPr>
+            <w:tcW w:w="1100" w:type="dxa"/>
+            <w:tcBorders>
+              <w:top w:val="single" w:sz="4" w:space="0" w:color="000000"/>
+              <w:left w:val="single" w:sz="4" w:space="0" w:color="000000"/>
+              <w:bottom w:val="single" w:sz="4" w:space="0" w:color="000000"/>
+              <w:right w:val="single" w:sz="4" w:space="0" w:color="000000"/>
+            </w:tcBorders>
+            <w:shd w:val="clear" w:color="auto" w:fill="auto"/>
+            <w:vAlign w:val="bottom"/>
+            <w:hideMark/>
+          </w:tcPr>
+          <w:p>
+            <w:pPr>
+              <w:spacing w:after="0" w:line="240" w:lineRule="auto"/>
+              <w:jc w:val="center"/>
+              <w:rPr>
+                <w:rFonts w:ascii="Calibri" w:eastAsia="Times New Roman" w:hAnsi="Calibri" w:cs="Calibri"/>
+                <w:b/>
+                <w:bCs/>
+                <w:color w:val="000000"/>
+                <w:sz w:val="24"/>
+                <w:szCs w:val="24"/>
+              </w:rPr>
+            </w:pPr>
+            <w:r>
+              <w:rPr>
+                <w:rFonts w:ascii="Calibri" w:eastAsia="Times New Roman" w:hAnsi="Calibri" w:cs="Calibri"/>
+                <w:b/>
+                <w:bCs/>
+                <w:color w:val="000000"/>
+                <w:sz w:val="24"/>
+                <w:szCs w:val="24"/>
+              </w:rPr>
+              <w:t>Time</w:t>
+            </w:r>
+          </w:p>
+        </w:tc>
+        <w:tc>
+          <w:tcPr>
+            <w:tcW w:w="1740" w:type="dxa"/>
+            <w:tcBorders>
+              <w:top w:val="single" w:sz="4" w:space="0" w:color="000000"/>
+              <w:left w:val="nil"/>
+              <w:bottom w:val="single" w:sz="4" w:space="0" w:color="000000"/>
+              <w:right w:val="single" w:sz="4" w:space="0" w:color="000000"/>
+            </w:tcBorders>
+            <w:shd w:val="clear" w:color="auto" w:fill="auto"/>
+            <w:vAlign w:val="bottom"/>
+            <w:hideMark/>
+          </w:tcPr>
+          <w:p>
+            <w:pPr>
+              <w:spacing w:after="0" w:line="240" w:lineRule="auto"/>
+              <w:jc w:val="center"/>
+              <w:rPr>
+                <w:rFonts w:ascii="Calibri" w:eastAsia="Times New Roman" w:hAnsi="Calibri" w:cs="Calibri"/>
+                <w:b/>
+                <w:bCs/>
+                <w:color w:val="000000"/>
+                <w:sz w:val="24"/>
+                <w:szCs w:val="24"/>
+              </w:rPr>
+            </w:pPr>
+            <w:r>
+              <w:rPr>
+                <w:rFonts w:ascii="Calibri" w:eastAsia="Times New Roman" w:hAnsi="Calibri" w:cs="Calibri"/>
+                <w:b/>
+                <w:bCs/>
+                <w:color w:val="000000"/>
+                <w:sz w:val="24"/>
+                <w:szCs w:val="24"/>
+              </w:rPr>
+              <w:t>With Quarantine</w:t>
+            </w:r>
+          </w:p>
+        </w:tc>
+        <w:tc>
+          <w:tcPr>
+            <w:tcW w:w="1560" w:type="dxa"/>
+            <w:tcBorders>
+              <w:top w:val="single" w:sz="4" w:space="0" w:color="000000"/>
+              <w:left w:val="nil"/>
+              <w:bottom w:val="single" w:sz="4" w:space="0" w:color="000000"/>
+              <w:right w:val="single" w:sz="4" w:space="0" w:color="000000"/>
+            </w:tcBorders>
+            <w:shd w:val="clear" w:color="auto" w:fill="auto"/>
+            <w:vAlign w:val="bottom"/>
+            <w:hideMark/>
+          </w:tcPr>
+          <w:p>
+            <w:pPr>
+              <w:spacing w:after="0" w:line="240" w:lineRule="auto"/>
+              <w:jc w:val="center"/>
+              <w:rPr>
+                <w:rFonts w:ascii="Calibri" w:eastAsia="Times New Roman" w:hAnsi="Calibri" w:cs="Calibri"/>
+                <w:b/>
+                <w:bCs/>
+                <w:color w:val="000000"/>
+                <w:sz w:val="24"/>
+                <w:szCs w:val="24"/>
+              </w:rPr>
+            </w:pPr>
+            <w:r>
+              <w:rPr>
+                <w:rFonts w:ascii="Calibri" w:eastAsia="Times New Roman" w:hAnsi="Calibri" w:cs="Calibri"/>
+                <w:b/>
+                <w:bCs/>
+                <w:color w:val="000000"/>
+                <w:sz w:val="24"/>
+                <w:szCs w:val="24"/>
+              </w:rPr>
+              <w:t>Without Quarantine</w:t>
+            </w:r>
+          </w:p>
+        </w:tc>
+      </w:tr>
+      <w:tr>
+        <w:trPr>
+          <w:trHeight w:val="320"/>
+        </w:trPr>
+        <w:tc>
+          <w:tcPr>
+            <w:tcW w:w="1100" w:type="dxa"/>
+            <w:tcBorders>
+              <w:top w:val="nil"/>
+              <w:left w:val="single" w:sz="4" w:space="0" w:color="000000"/>
+              <w:bottom w:val="single" w:sz="4" w:space="0" w:color="000000"/>
+              <w:right w:val="single" w:sz="4" w:space="0" w:color="000000"/>
+            </w:tcBorders>
+            <w:shd w:val="clear" w:color="auto" w:fill="auto"/>
+            <w:noWrap/>
+            <w:vAlign w:val="bottom"/>
+            <w:hideMark/>
+          </w:tcPr>
+          <w:p>
+            <w:pPr>
+              <w:spacing w:after="0" w:line="240" w:lineRule="auto"/>
+              <w:jc w:val="right"/>
+              <w:rPr>
+                <w:rFonts w:ascii="Calibri" w:eastAsia="Times New Roman" w:hAnsi="Calibri" w:cs="Calibri"/>
+                <w:color w:val="000000"/>
+                <w:sz w:val="24"/>
+                <w:szCs w:val="24"/>
+              </w:rPr>
+            </w:pPr>
+            <w:r>
+              <w:rPr>
+                <w:rFonts w:ascii="Calibri" w:eastAsia="Times New Roman" w:hAnsi="Calibri" w:cs="Calibri"/>
+                <w:color w:val="000000"/>
+                <w:sz w:val="24"/>
+                <w:szCs w:val="24"/>
+              </w:rPr>
+              <w:t>1</w:t>
+            </w:r>
+          </w:p>
+        </w:tc>
+        <w:tc>
+          <w:tcPr>
+            <w:tcW w:w="1740" w:type="dxa"/>
+            <w:tcBorders>
+              <w:top w:val="nil"/>
+              <w:left w:val="nil"/>
+              <w:bottom w:val="single" w:sz="4" w:space="0" w:color="000000"/>
+              <w:right w:val="single" w:sz="4" w:space="0" w:color="000000"/>
+            </w:tcBorders>
+            <w:shd w:val="clear" w:color="auto" w:fill="auto"/>
+            <w:noWrap/>
+            <w:vAlign w:val="bottom"/>
+            <w:hideMark/>
+          </w:tcPr>
+          <w:p>
+            <w:pPr>
+              <w:spacing w:after="0" w:line="240" w:lineRule="auto"/>
+              <w:jc w:val="right"/>
+              <w:rPr>
+                <w:rFonts w:ascii="Calibri" w:eastAsia="Times New Roman" w:hAnsi="Calibri" w:cs="Calibri"/>
+                <w:color w:val="000000"/>
+                <w:sz w:val="24"/>
+                <w:szCs w:val="24"/>
+              </w:rPr>
+            </w:pPr>
+            <w:r>
+              <w:rPr>
+                <w:rFonts w:ascii="Calibri" w:eastAsia="Times New Roman" w:hAnsi="Calibri" w:cs="Calibri"/>
+                <w:color w:val="000000"/>
+                <w:sz w:val="24"/>
+                <w:szCs w:val="24"/>
+              </w:rPr>
+              <w:t>22</w:t>
+            </w:r>
+          </w:p>
+        </w:tc>
+        <w:tc>
+          <w:tcPr>
+            <w:tcW w:w="1560" w:type="dxa"/>
+            <w:tcBorders>
+              <w:top w:val="nil"/>
+              <w:left w:val="nil"/>
+              <w:bottom w:val="single" w:sz="4" w:space="0" w:color="000000"/>
+              <w:right w:val="single" w:sz="4" w:space="0" w:color="000000"/>
+            </w:tcBorders>
+            <w:shd w:val="clear" w:color="auto" w:fill="auto"/>
+            <w:noWrap/>
+            <w:vAlign w:val="bottom"/>
+            <w:hideMark/>
+          </w:tcPr>
+          <w:p>
+            <w:pPr>
+              <w:spacing w:after="0" w:line="240" w:lineRule="auto"/>
+              <w:jc w:val="right"/>
+              <w:rPr>
+                <w:rFonts w:ascii="Calibri" w:eastAsia="Times New Roman" w:hAnsi="Calibri" w:cs="Calibri"/>
+                <w:color w:val="000000"/>
+                <w:sz w:val="24"/>
+                <w:szCs w:val="24"/>
+              </w:rPr>
+            </w:pPr>
+            <w:r>
+              <w:rPr>
+                <w:rFonts w:ascii="Calibri" w:eastAsia="Times New Roman" w:hAnsi="Calibri" w:cs="Calibri"/>
+                <w:color w:val="000000"/>
+                <w:sz w:val="24"/>
+                <w:szCs w:val="24"/>
+              </w:rPr>
+              <w:t>49</w:t>
+            </w:r>
+          </w:p>
+        </w:tc>
+      </w:tr>
+      <w:tr>
+        <w:trPr>
+          <w:trHeight w:val="320"/>
+        </w:trPr>
+        <w:tc>
+          <w:tcPr>
+            <w:tcW w:w="1100" w:type="dxa"/>
+            <w:tcBorders>
+              <w:top w:val="nil"/>
+              <w:left w:val="single" w:sz="4" w:space="0" w:color="000000"/>
+              <w:bottom w:val="single" w:sz="4" w:space="0" w:color="000000"/>
+              <w:right w:val="single" w:sz="4" w:space="0" w:color="000000"/>
+            </w:tcBorders>
+            <w:shd w:val="clear" w:color="auto" w:fill="auto"/>
+            <w:noWrap/>
+            <w:vAlign w:val="bottom"/>
+            <w:hideMark/>
+          </w:tcPr>
+          <w:p>
+            <w:pPr>
+              <w:spacing w:after="0" w:line="240" w:lineRule="auto"/>
+              <w:jc w:val="right"/>
+              <w:rPr>
+                <w:rFonts w:ascii="Calibri" w:eastAsia="Times New Roman" w:hAnsi="Calibri" w:cs="Calibri"/>
+                <w:color w:val="000000"/>
+                <w:sz w:val="24"/>
+                <w:szCs w:val="24"/>
+              </w:rPr>
+            </w:pPr>
+            <w:r>
+              <w:rPr>
+                <w:rFonts w:ascii="Calibri" w:eastAsia="Times New Roman" w:hAnsi="Calibri" w:cs="Calibri"/>
+                <w:color w:val="000000"/>
+                <w:sz w:val="24"/>
+                <w:szCs w:val="24"/>
+              </w:rPr>
+              <w:t>2</w:t>
+            </w:r>
+          </w:p>
+        </w:tc>
+        <w:tc>
+          <w:tcPr>
+            <w:tcW w:w="1740" w:type="dxa"/>
+            <w:tcBorders>
+              <w:top w:val="nil"/>
+              <w:left w:val="nil"/>
+              <w:bottom w:val="single" w:sz="4" w:space="0" w:color="000000"/>
+              <w:right w:val="single" w:sz="4" w:space="0" w:color="000000"/>
+            </w:tcBorders>
+            <w:shd w:val="clear" w:color="auto" w:fill="auto"/>
+            <w:noWrap/>
+            <w:vAlign w:val="bottom"/>
+            <w:hideMark/>
+          </w:tcPr>
+          <w:p>
+            <w:pPr>
+              <w:spacing w:after="0" w:line="240" w:lineRule="auto"/>
+              <w:jc w:val="right"/>
+              <w:rPr>
+                <w:rFonts w:ascii="Calibri" w:eastAsia="Times New Roman" w:hAnsi="Calibri" w:cs="Calibri"/>
+                <w:color w:val="000000"/>
+                <w:sz w:val="24"/>
+                <w:szCs w:val="24"/>
+              </w:rPr>
+            </w:pPr>
+            <w:r>
+              <w:rPr>
+                <w:rFonts w:ascii="Calibri" w:eastAsia="Times New Roman" w:hAnsi="Calibri" w:cs="Calibri"/>
+                <w:color w:val="000000"/>
+                <w:sz w:val="24"/>
+                <w:szCs w:val="24"/>
+              </w:rPr>
+              <w:t>29</w:t>
+            </w:r>
+          </w:p>
+        </w:tc>
+        <w:tc>
+          <w:tcPr>
+            <w:tcW w:w="1560" w:type="dxa"/>
+            <w:tcBorders>
+              <w:top w:val="nil"/>
+              <w:left w:val="nil"/>
+              <w:bottom w:val="single" w:sz="4" w:space="0" w:color="000000"/>
+              <w:right w:val="single" w:sz="4" w:space="0" w:color="000000"/>
+            </w:tcBorders>
+            <w:shd w:val="clear" w:color="auto" w:fill="auto"/>
+            <w:noWrap/>
+            <w:vAlign w:val="bottom"/>
+            <w:hideMark/>
+          </w:tcPr>
+          <w:p>
+            <w:pPr>
+              <w:spacing w:after="0" w:line="240" w:lineRule="auto"/>
+              <w:jc w:val="right"/>
+              <w:rPr>
+                <w:rFonts w:ascii="Calibri" w:eastAsia="Times New Roman" w:hAnsi="Calibri" w:cs="Calibri"/>
+                <w:color w:val="000000"/>
+                <w:sz w:val="24"/>
+                <w:szCs w:val="24"/>
+              </w:rPr>
+            </w:pPr>
+            <w:r>
+              <w:rPr>
+                <w:rFonts w:ascii="Calibri" w:eastAsia="Times New Roman" w:hAnsi="Calibri" w:cs="Calibri"/>
+                <w:color w:val="000000"/>
+                <w:sz w:val="24"/>
+                <w:szCs w:val="24"/>
+              </w:rPr>
+              <w:t>79</w:t>
+            </w:r>
+          </w:p>
+        </w:tc>
+      </w:tr>
+      <w:tr>
+        <w:trPr>
+          <w:trHeight w:val="320"/>
+        </w:trPr>
+        <w:tc>
+          <w:tcPr>
+            <w:tcW w:w="1100" w:type="dxa"/>
+            <w:tcBorders>
+              <w:top w:val="nil"/>
+              <w:left w:val="single" w:sz="4" w:space="0" w:color="000000"/>
+              <w:bottom w:val="single" w:sz="4" w:space="0" w:color="000000"/>
+              <w:right w:val="single" w:sz="4" w:space="0" w:color="000000"/>
+            </w:tcBorders>
+            <w:shd w:val="clear" w:color="auto" w:fill="auto"/>
+            <w:noWrap/>
+            <w:vAlign w:val="bottom"/>
+            <w:hideMark/>
+          </w:tcPr>
+          <w:p>
+            <w:pPr>
+              <w:spacing w:after="0" w:line="240" w:lineRule="auto"/>
+              <w:jc w:val="right"/>
+              <w:rPr>
+                <w:rFonts w:ascii="Calibri" w:eastAsia="Times New Roman" w:hAnsi="Calibri" w:cs="Calibri"/>
+                <w:color w:val="000000"/>
+                <w:sz w:val="24"/>
+                <w:szCs w:val="24"/>
+              </w:rPr>
+            </w:pPr>
+            <w:r>
+              <w:rPr>
+                <w:rFonts w:ascii="Calibri" w:eastAsia="Times New Roman" w:hAnsi="Calibri" w:cs="Calibri"/>
+                <w:color w:val="000000"/>
+                <w:sz w:val="24"/>
+                <w:szCs w:val="24"/>
+              </w:rPr>
+              <w:t>3</w:t>
+            </w:r>
+          </w:p>
+        </w:tc>
+        <w:tc>
+          <w:tcPr>
+            <w:tcW w:w="1740" w:type="dxa"/>
+            <w:tcBorders>
+              <w:top w:val="nil"/>
+              <w:left w:val="nil"/>
+              <w:bottom w:val="single" w:sz="4" w:space="0" w:color="000000"/>
+              <w:right w:val="single" w:sz="4" w:space="0" w:color="000000"/>
+            </w:tcBorders>
+            <w:shd w:val="clear" w:color="auto" w:fill="auto"/>
+            <w:noWrap/>
+            <w:vAlign w:val="bottom"/>
+            <w:hideMark/>
+          </w:tcPr>
+          <w:p>
+            <w:pPr>
+              <w:spacing w:after="0" w:line="240" w:lineRule="auto"/>
+              <w:jc w:val="right"/>
+              <w:rPr>
+                <w:rFonts w:ascii="Calibri" w:eastAsia="Times New Roman" w:hAnsi="Calibri" w:cs="Calibri"/>
+                <w:color w:val="000000"/>
+                <w:sz w:val="24"/>
+                <w:szCs w:val="24"/>
+              </w:rPr>
+            </w:pPr>
+            <w:r>
+              <w:rPr>
+                <w:rFonts w:ascii="Calibri" w:eastAsia="Times New Roman" w:hAnsi="Calibri" w:cs="Calibri"/>
+                <w:color w:val="000000"/>
+                <w:sz w:val="24"/>
+                <w:szCs w:val="24"/>
+              </w:rPr>
+              <w:t>20</w:t>
+            </w:r>
+          </w:p>
+        </w:tc>
+        <w:tc>
+          <w:tcPr>
+            <w:tcW w:w="1560" w:type="dxa"/>
+            <w:tcBorders>
+              <w:top w:val="nil"/>
+              <w:left w:val="nil"/>
+              <w:bottom w:val="single" w:sz="4" w:space="0" w:color="000000"/>
+              <w:right w:val="single" w:sz="4" w:space="0" w:color="000000"/>
+            </w:tcBorders>
+            <w:shd w:val="clear" w:color="auto" w:fill="auto"/>
+            <w:noWrap/>
+            <w:vAlign w:val="bottom"/>
+            <w:hideMark/>
+          </w:tcPr>
+          <w:p>
+            <w:pPr>
+              <w:spacing w:after="0" w:line="240" w:lineRule="auto"/>
+              <w:jc w:val="right"/>
+              <w:rPr>
+                <w:rFonts w:ascii="Calibri" w:eastAsia="Times New Roman" w:hAnsi="Calibri" w:cs="Calibri"/>
+                <w:color w:val="000000"/>
+                <w:sz w:val="24"/>
+                <w:szCs w:val="24"/>
+              </w:rPr>
+            </w:pPr>
+            <w:r>
+              <w:rPr>
+                <w:rFonts w:ascii="Calibri" w:eastAsia="Times New Roman" w:hAnsi="Calibri" w:cs="Calibri"/>
+                <w:color w:val="000000"/>
+                <w:sz w:val="24"/>
+                <w:szCs w:val="24"/>
+              </w:rPr>
+              <w:t>166</w:t>
+            </w:r>
+          </w:p>
+        </w:tc>
+      </w:tr>
+      <w:tr>
+        <w:trPr>
+          <w:trHeight w:val="320"/>
+        </w:trPr>
+        <w:tc>
+          <w:tcPr>
+            <w:tcW w:w="1100" w:type="dxa"/>
+            <w:tcBorders>
+              <w:top w:val="nil"/>
+              <w:left w:val="single" w:sz="4" w:space="0" w:color="000000"/>
+              <w:bottom w:val="single" w:sz="4" w:space="0" w:color="000000"/>
+              <w:right w:val="single" w:sz="4" w:space="0" w:color="000000"/>
+            </w:tcBorders>
+            <w:shd w:val="clear" w:color="auto" w:fill="auto"/>
+            <w:noWrap/>
+            <w:vAlign w:val="bottom"/>
+            <w:hideMark/>
+          </w:tcPr>
+          <w:p>
+            <w:pPr>
+              <w:spacing w:after="0" w:line="240" w:lineRule="auto"/>
+              <w:jc w:val="right"/>
+              <w:rPr>
+                <w:rFonts w:ascii="Calibri" w:eastAsia="Times New Roman" w:hAnsi="Calibri" w:cs="Calibri"/>
+                <w:color w:val="000000"/>
+                <w:sz w:val="24"/>
+                <w:szCs w:val="24"/>
+              </w:rPr>
+            </w:pPr>
+            <w:r>
+              <w:rPr>
+                <w:rFonts w:ascii="Calibri" w:eastAsia="Times New Roman" w:hAnsi="Calibri" w:cs="Calibri"/>
+                <w:color w:val="000000"/>
+                <w:sz w:val="24"/>
+                <w:szCs w:val="24"/>
+              </w:rPr>
+              <w:t>4</w:t>
+            </w:r>
+          </w:p>
+        </w:tc>
+        <w:tc>
+          <w:tcPr>
+            <w:tcW w:w="1740" w:type="dxa"/>
+            <w:tcBorders>
+              <w:top w:val="nil"/>
+              <w:left w:val="nil"/>
+              <w:bottom w:val="single" w:sz="4" w:space="0" w:color="000000"/>
+              <w:right w:val="single" w:sz="4" w:space="0" w:color="000000"/>
+            </w:tcBorders>
+            <w:shd w:val="clear" w:color="auto" w:fill="auto"/>
+            <w:noWrap/>
+            <w:vAlign w:val="bottom"/>
+            <w:hideMark/>
+          </w:tcPr>
+          <w:p>
+            <w:pPr>
+              <w:spacing w:after="0" w:line="240" w:lineRule="auto"/>
+              <w:jc w:val="right"/>
+              <w:rPr>
+                <w:rFonts w:ascii="Calibri" w:eastAsia="Times New Roman" w:hAnsi="Calibri" w:cs="Calibri"/>
+                <w:color w:val="000000"/>
+                <w:sz w:val="24"/>
+                <w:szCs w:val="24"/>
+              </w:rPr>
+            </w:pPr>
+            <w:r>
+              <w:rPr>
+                <w:rFonts w:ascii="Calibri" w:eastAsia="Times New Roman" w:hAnsi="Calibri" w:cs="Calibri"/>
+                <w:color w:val="000000"/>
+                <w:sz w:val="24"/>
+                <w:szCs w:val="24"/>
+              </w:rPr>
+              <w:t>62</w:t>
+            </w:r>
+          </w:p>
+        </w:tc>
+        <w:tc>
+          <w:tcPr>
+            <w:tcW w:w="1560" w:type="dxa"/>
+            <w:tcBorders>
+              <w:top w:val="nil"/>
+              <w:left w:val="nil"/>
+              <w:bottom w:val="single" w:sz="4" w:space="0" w:color="000000"/>
+              <w:right w:val="single" w:sz="4" w:space="0" w:color="000000"/>
+            </w:tcBorders>
+            <w:shd w:val="clear" w:color="auto" w:fill="auto"/>
+            <w:noWrap/>
+            <w:vAlign w:val="bottom"/>
+            <w:hideMark/>
+          </w:tcPr>
+          <w:p>
+            <w:pPr>
+              <w:spacing w:after="0" w:line="240" w:lineRule="auto"/>
+              <w:jc w:val="right"/>
+              <w:rPr>
+                <w:rFonts w:ascii="Calibri" w:eastAsia="Times New Roman" w:hAnsi="Calibri" w:cs="Calibri"/>
+                <w:color w:val="000000"/>
+                <w:sz w:val="24"/>
+                <w:szCs w:val="24"/>
+              </w:rPr>
+            </w:pPr>
+            <w:r>
+              <w:rPr>
+                <w:rFonts w:ascii="Calibri" w:eastAsia="Times New Roman" w:hAnsi="Calibri" w:cs="Calibri"/>
+                <w:color w:val="000000"/>
+                <w:sz w:val="24"/>
+                <w:szCs w:val="24"/>
+              </w:rPr>
+              <w:t>161</w:t>
+            </w:r>
+          </w:p>
+        </w:tc>
+      </w:tr>
+      <w:tr>
+        <w:trPr>
+          <w:trHeight w:val="320"/>
+        </w:trPr>
+        <w:tc>
+          <w:tcPr>
+            <w:tcW w:w="1100" w:type="dxa"/>
+            <w:tcBorders>
+              <w:top w:val="nil"/>
+              <w:left w:val="single" w:sz="4" w:space="0" w:color="000000"/>
+              <w:bottom w:val="single" w:sz="4" w:space="0" w:color="000000"/>
+              <w:right w:val="single" w:sz="4" w:space="0" w:color="000000"/>
+            </w:tcBorders>
+            <w:shd w:val="clear" w:color="auto" w:fill="auto"/>
+            <w:noWrap/>
+            <w:vAlign w:val="bottom"/>
+            <w:hideMark/>
+          </w:tcPr>
+          <w:p>
+            <w:pPr>
+              <w:spacing w:after="0" w:line="240" w:lineRule="auto"/>
+              <w:jc w:val="right"/>
+              <w:rPr>
+                <w:rFonts w:ascii="Calibri" w:eastAsia="Times New Roman" w:hAnsi="Calibri" w:cs="Calibri"/>
+                <w:color w:val="000000"/>
+                <w:sz w:val="24"/>
+                <w:szCs w:val="24"/>
+              </w:rPr>
+            </w:pPr>
+            <w:r>
+              <w:rPr>
+                <w:rFonts w:ascii="Calibri" w:eastAsia="Times New Roman" w:hAnsi="Calibri" w:cs="Calibri"/>
+                <w:color w:val="000000"/>
+                <w:sz w:val="24"/>
+                <w:szCs w:val="24"/>
+              </w:rPr>
+              <w:t>5</w:t>
+            </w:r>
+          </w:p>
+        </w:tc>
+        <w:tc>
+          <w:tcPr>
+            <w:tcW w:w="1740" w:type="dxa"/>
+            <w:tcBorders>
+              <w:top w:val="nil"/>
+              <w:left w:val="nil"/>
+              <w:bottom w:val="single" w:sz="4" w:space="0" w:color="000000"/>
+              <w:right w:val="single" w:sz="4" w:space="0" w:color="000000"/>
+            </w:tcBorders>
+            <w:shd w:val="clear" w:color="auto" w:fill="auto"/>
+            <w:noWrap/>
+            <w:vAlign w:val="bottom"/>
+            <w:hideMark/>
+          </w:tcPr>
+          <w:p>
+            <w:pPr>
+              <w:spacing w:after="0" w:line="240" w:lineRule="auto"/>
+              <w:jc w:val="right"/>
+              <w:rPr>
+                <w:rFonts w:ascii="Calibri" w:eastAsia="Times New Roman" w:hAnsi="Calibri" w:cs="Calibri"/>
+                <w:color w:val="000000"/>
+                <w:sz w:val="24"/>
+                <w:szCs w:val="24"/>
+              </w:rPr>
+            </w:pPr>
+            <w:r>
+              <w:rPr>
+                <w:rFonts w:ascii="Calibri" w:eastAsia="Times New Roman" w:hAnsi="Calibri" w:cs="Calibri"/>
+                <w:color w:val="000000"/>
+                <w:sz w:val="24"/>
+                <w:szCs w:val="24"/>
+              </w:rPr>
+              <w:t>65</w:t>
+            </w:r>
+          </w:p>
+        </w:tc>
+        <w:tc>
+          <w:tcPr>
+            <w:tcW w:w="1560" w:type="dxa"/>
+            <w:tcBorders>
+              <w:top w:val="nil"/>
+              <w:left w:val="nil"/>
+              <w:bottom w:val="single" w:sz="4" w:space="0" w:color="000000"/>
+              <w:right w:val="single" w:sz="4" w:space="0" w:color="000000"/>
+            </w:tcBorders>
+            <w:shd w:val="clear" w:color="auto" w:fill="auto"/>
+            <w:noWrap/>
+            <w:vAlign w:val="bottom"/>
+            <w:hideMark/>
+          </w:tcPr>
+          <w:p>
+            <w:pPr>
+              <w:spacing w:after="0" w:line="240" w:lineRule="auto"/>
+              <w:jc w:val="right"/>
+              <w:rPr>
+                <w:rFonts w:ascii="Calibri" w:eastAsia="Times New Roman" w:hAnsi="Calibri" w:cs="Calibri"/>
+                <w:color w:val="000000"/>
+                <w:sz w:val="24"/>
+                <w:szCs w:val="24"/>
+              </w:rPr>
+            </w:pPr>
+            <w:r>
+              <w:rPr>
+                <w:rFonts w:ascii="Calibri" w:eastAsia="Times New Roman" w:hAnsi="Calibri" w:cs="Calibri"/>
+                <w:color w:val="000000"/>
+                <w:sz w:val="24"/>
+                <w:szCs w:val="24"/>
+              </w:rPr>
+              <w:t>302</w:t>
+            </w:r>
+          </w:p>
+        </w:tc>
+      </w:tr>
+      <w:tr>
+        <w:trPr>
+          <w:trHeight w:val="320"/>
+        </w:trPr>
+        <w:tc>
+          <w:tcPr>
+            <w:tcW w:w="1100" w:type="dxa"/>
+            <w:tcBorders>
+              <w:top w:val="nil"/>
+              <w:left w:val="single" w:sz="4" w:space="0" w:color="000000"/>
+              <w:bottom w:val="single" w:sz="4" w:space="0" w:color="000000"/>
+              <w:right w:val="single" w:sz="4" w:space="0" w:color="000000"/>
+            </w:tcBorders>
+            <w:shd w:val="clear" w:color="auto" w:fill="auto"/>
+            <w:noWrap/>
+            <w:vAlign w:val="bottom"/>
+            <w:hideMark/>
+          </w:tcPr>
+          <w:p>
+            <w:pPr>
+              <w:spacing w:after="0" w:line="240" w:lineRule="auto"/>
+              <w:jc w:val="right"/>
+              <w:rPr>
+                <w:rFonts w:ascii="Calibri" w:eastAsia="Times New Roman" w:hAnsi="Calibri" w:cs="Calibri"/>
+                <w:color w:val="000000"/>
+                <w:sz w:val="24"/>
+                <w:szCs w:val="24"/>
+              </w:rPr>
+            </w:pPr>
+            <w:r>
+              <w:rPr>
+                <w:rFonts w:ascii="Calibri" w:eastAsia="Times New Roman" w:hAnsi="Calibri" w:cs="Calibri"/>
+                <w:color w:val="000000"/>
+                <w:sz w:val="24"/>
+                <w:szCs w:val="24"/>
+              </w:rPr>
+              <w:t>6</w:t>
+            </w:r>
+          </w:p>
+        </w:tc>
+        <w:tc>
+          <w:tcPr>
+            <w:tcW w:w="1740" w:type="dxa"/>
+            <w:tcBorders>
+              <w:top w:val="nil"/>
+              <w:left w:val="nil"/>
+              <w:bottom w:val="single" w:sz="4" w:space="0" w:color="000000"/>
+              <w:right w:val="single" w:sz="4" w:space="0" w:color="000000"/>
+            </w:tcBorders>
+            <w:shd w:val="clear" w:color="auto" w:fill="auto"/>
+            <w:noWrap/>
+            <w:vAlign w:val="bottom"/>
+            <w:hideMark/>
+          </w:tcPr>
+          <w:p>
+            <w:pPr>
+              <w:spacing w:after="0" w:line="240" w:lineRule="auto"/>
+              <w:jc w:val="right"/>
+              <w:rPr>
+                <w:rFonts w:ascii="Calibri" w:eastAsia="Times New Roman" w:hAnsi="Calibri" w:cs="Calibri"/>
+                <w:color w:val="000000"/>
+                <w:sz w:val="24"/>
+                <w:szCs w:val="24"/>
+              </w:rPr>
+            </w:pPr>
+            <w:r>
+              <w:rPr>
+                <w:rFonts w:ascii="Calibri" w:eastAsia="Times New Roman" w:hAnsi="Calibri" w:cs="Calibri"/>
+                <w:color w:val="000000"/>
+                <w:sz w:val="24"/>
+                <w:szCs w:val="24"/>
+              </w:rPr>
+              <w:t>94</w:t>
+            </w:r>
+          </w:p>
+        </w:tc>
+        <w:tc>
+          <w:tcPr>
+            <w:tcW w:w="1560" w:type="dxa"/>
+            <w:tcBorders>
+              <w:top w:val="nil"/>
+              <w:left w:val="nil"/>
+              <w:bottom w:val="single" w:sz="4" w:space="0" w:color="000000"/>
+              <w:right w:val="single" w:sz="4" w:space="0" w:color="000000"/>
+            </w:tcBorders>
+            <w:shd w:val="clear" w:color="auto" w:fill="auto"/>
+            <w:noWrap/>
+            <w:vAlign w:val="bottom"/>
+            <w:hideMark/>
+          </w:tcPr>
+          <w:p>
+            <w:pPr>
+              <w:spacing w:after="0" w:line="240" w:lineRule="auto"/>
+              <w:jc w:val="right"/>
+              <w:rPr>
+                <w:rFonts w:ascii="Calibri" w:eastAsia="Times New Roman" w:hAnsi="Calibri" w:cs="Calibri"/>
+                <w:color w:val="000000"/>
+                <w:sz w:val="24"/>
+                <w:szCs w:val="24"/>
+              </w:rPr>
+            </w:pPr>
+            <w:r>
+              <w:rPr>
+                <w:rFonts w:ascii="Calibri" w:eastAsia="Times New Roman" w:hAnsi="Calibri" w:cs="Calibri"/>
+                <w:color w:val="000000"/>
+                <w:sz w:val="24"/>
+                <w:szCs w:val="24"/>
+              </w:rPr>
+              <w:t>226</w:t>
+            </w:r>
+          </w:p>
+        </w:tc>
+      </w:tr>
+      <w:tr>
+        <w:trPr>
+          <w:trHeight w:val="320"/>
+        </w:trPr>
+        <w:tc>
+          <w:tcPr>
+            <w:tcW w:w="1100" w:type="dxa"/>
+            <w:tcBorders>
+              <w:top w:val="nil"/>
+              <w:left w:val="single" w:sz="4" w:space="0" w:color="000000"/>
+              <w:bottom w:val="single" w:sz="4" w:space="0" w:color="000000"/>
+              <w:right w:val="single" w:sz="4" w:space="0" w:color="000000"/>
+            </w:tcBorders>
+            <w:shd w:val="clear" w:color="auto" w:fill="auto"/>
+            <w:noWrap/>
+            <w:vAlign w:val="bottom"/>
+            <w:hideMark/>
+          </w:tcPr>
+          <w:p>
+            <w:pPr>
+              <w:spacing w:after="0" w:line="240" w:lineRule="auto"/>
+              <w:jc w:val="right"/>
+              <w:rPr>
+                <w:rFonts w:ascii="Calibri" w:eastAsia="Times New Roman" w:hAnsi="Calibri" w:cs="Calibri"/>
+                <w:color w:val="000000"/>
+                <w:sz w:val="24"/>
+                <w:szCs w:val="24"/>
+              </w:rPr>
+            </w:pPr>
+            <w:r>
+              <w:rPr>
+                <w:rFonts w:ascii="Calibri" w:eastAsia="Times New Roman" w:hAnsi="Calibri" w:cs="Calibri"/>
+                <w:color w:val="000000"/>
+                <w:sz w:val="24"/>
+                <w:szCs w:val="24"/>
+              </w:rPr>
+              <w:t>7</w:t>
+            </w:r>
+          </w:p>
+        </w:tc>
+        <w:tc>
+          <w:tcPr>
+            <w:tcW w:w="1740" w:type="dxa"/>
+            <w:tcBorders>
+              <w:top w:val="nil"/>
+              <w:left w:val="nil"/>
+              <w:bottom w:val="single" w:sz="4" w:space="0" w:color="000000"/>
+              <w:right w:val="single" w:sz="4" w:space="0" w:color="000000"/>
+            </w:tcBorders>
+            <w:shd w:val="clear" w:color="auto" w:fill="auto"/>
+            <w:noWrap/>
+            <w:vAlign w:val="bottom"/>
+            <w:hideMark/>
+          </w:tcPr>
+          <w:p>
+            <w:pPr>
+              <w:spacing w:after="0" w:line="240" w:lineRule="auto"/>
+              <w:jc w:val="right"/>
+              <w:rPr>
+                <w:rFonts w:ascii="Calibri" w:eastAsia="Times New Roman" w:hAnsi="Calibri" w:cs="Calibri"/>
+                <w:color w:val="000000"/>
+                <w:sz w:val="24"/>
+                <w:szCs w:val="24"/>
+              </w:rPr>
+            </w:pPr>
+            <w:r>
+              <w:rPr>
+                <w:rFonts w:ascii="Calibri" w:eastAsia="Times New Roman" w:hAnsi="Calibri" w:cs="Calibri"/>
+                <w:color w:val="000000"/>
+                <w:sz w:val="24"/>
+                <w:szCs w:val="24"/>
+              </w:rPr>
+              <w:t>94</w:t>
+            </w:r>
+          </w:p>
+        </w:tc>
+        <w:tc>
+          <w:tcPr>
+            <w:tcW w:w="1560" w:type="dxa"/>
+            <w:tcBorders>
+              <w:top w:val="nil"/>
+              <w:left w:val="nil"/>
+              <w:bottom w:val="single" w:sz="4" w:space="0" w:color="000000"/>
+              <w:right w:val="single" w:sz="4" w:space="0" w:color="000000"/>
+            </w:tcBorders>
+            <w:shd w:val="clear" w:color="auto" w:fill="auto"/>
+            <w:noWrap/>
+            <w:vAlign w:val="bottom"/>
+            <w:hideMark/>
+          </w:tcPr>
+          <w:p>
+            <w:pPr>
+              <w:spacing w:after="0" w:line="240" w:lineRule="auto"/>
+              <w:jc w:val="right"/>
+              <w:rPr>
+                <w:rFonts w:ascii="Calibri" w:eastAsia="Times New Roman" w:hAnsi="Calibri" w:cs="Calibri"/>
+                <w:color w:val="000000"/>
+                <w:sz w:val="24"/>
+                <w:szCs w:val="24"/>
+              </w:rPr>
+            </w:pPr>
+            <w:r>
+              <w:rPr>
+                <w:rFonts w:ascii="Calibri" w:eastAsia="Times New Roman" w:hAnsi="Calibri" w:cs="Calibri"/>
+                <w:color w:val="000000"/>
+                <w:sz w:val="24"/>
+                <w:szCs w:val="24"/>
+              </w:rPr>
+              <w:t>474</w:t>
+            </w:r>
+          </w:p>
+        </w:tc>
+      </w:tr>
+    </w:tbl>
+    <w:p>
+      <w:pPr>
+        <w:pStyle w:val="ListParagraph"/>
+        <w:spacing w:line="276" w:lineRule="auto"/>
+        <w:jc w:val="both"/>
+        <w:rPr>
+          <w:rFonts w:ascii="Times New Roman" w:hAnsi="Times New Roman" w:cs="Times New Roman"/>
+        </w:rPr>
+      </w:pPr>
+    </w:p>
+    <w:p>
+      <w:pPr>
+        <w:pStyle w:val="ListParagraph"/>
+        <w:spacing w:line="276" w:lineRule="auto"/>
+        <w:ind w:left="1080"/>
+        <w:jc w:val="both"/>
+        <w:rPr>
+          <w:rFonts w:ascii="Times New Roman" w:hAnsi="Times New Roman" w:cs="Times New Roman"/>
+          <w:b/>
+          <w:bCs/>
           <w:sz w:val="24"/>
           <w:szCs w:val="24"/>
+        </w:rPr>
+      </w:pPr>
+      <w:r>
+        <w:rPr>
+          <w:rFonts w:ascii="Times New Roman" w:hAnsi="Times New Roman" w:cs="Times New Roman"/>
+          <w:b/>
+          <w:bCs/>
+          <w:sz w:val="24"/>
+          <w:szCs w:val="24"/>
+        </w:rPr>
+        <w:t xml:space="preserve">From the plot reading we could infer that the infection reduces by </w:t>
+      </w:r>
+      <w:r>
+        <w:rPr>
+          <w:rFonts w:ascii="Times New Roman" w:hAnsi="Times New Roman" w:cs="Times New Roman"/>
+          <w:b/>
+          <w:bCs/>
+          <w:sz w:val="24"/>
+          <w:szCs w:val="24"/>
+        </w:rPr>
+        <w:t>73</w:t>
+      </w:r>
+      <w:r>
+        <w:rPr>
+          <w:rFonts w:ascii="Times New Roman" w:hAnsi="Times New Roman" w:cs="Times New Roman"/>
+          <w:b/>
+          <w:bCs/>
+          <w:sz w:val="24"/>
+          <w:szCs w:val="24"/>
+        </w:rPr>
+        <w:t xml:space="preserve">% if we follow </w:t>
+      </w:r>
+      <w:r>
+        <w:rPr>
+          <w:rFonts w:ascii="Times New Roman" w:hAnsi="Times New Roman" w:cs="Times New Roman"/>
+          <w:b/>
+          <w:bCs/>
+          <w:sz w:val="24"/>
+          <w:szCs w:val="24"/>
+        </w:rPr>
+        <w:t>quarantine conditions.</w:t>
+      </w:r>
+    </w:p>
+    <w:p>
+      <w:pPr>
+        <w:pStyle w:val="ListParagraph"/>
+        <w:spacing w:line="276" w:lineRule="auto"/>
+        <w:ind w:left="1080"/>
+        <w:jc w:val="both"/>
+        <w:rPr>
+          <w:rFonts w:ascii="Times New Roman" w:hAnsi="Times New Roman" w:cs="Times New Roman"/>
+          <w:b/>
+          <w:bCs/>
+          <w:sz w:val="24"/>
+          <w:szCs w:val="24"/>
+        </w:rPr>
+      </w:pPr>
+    </w:p>
+    <w:p>
+      <w:pPr>
+        <w:pStyle w:val="ListParagraph"/>
+        <w:spacing w:line="276" w:lineRule="auto"/>
+        <w:jc w:val="both"/>
+        <w:rPr>
+          <w:rFonts w:ascii="Times New Roman" w:hAnsi="Times New Roman" w:cs="Times New Roman"/>
+        </w:rPr>
+      </w:pPr>
+    </w:p>
+    <w:p>
+      <w:pPr>
+        <w:pStyle w:val="ListParagraph"/>
+        <w:spacing w:line="276" w:lineRule="auto"/>
+        <w:jc w:val="both"/>
+        <w:rPr>
+          <w:rFonts w:ascii="Times New Roman" w:hAnsi="Times New Roman" w:cs="Times New Roman"/>
+        </w:rPr>
+      </w:pPr>
+    </w:p>
+    <w:p>
+      <w:pPr>
+        <w:pStyle w:val="ListParagraph"/>
+        <w:spacing w:line="276" w:lineRule="auto"/>
+        <w:jc w:val="both"/>
+        <w:rPr>
+          <w:rFonts w:ascii="Times New Roman" w:hAnsi="Times New Roman" w:cs="Times New Roman"/>
+        </w:rPr>
+      </w:pPr>
+    </w:p>
+    <w:p>
+      <w:pPr>
+        <w:pStyle w:val="ListParagraph"/>
+        <w:spacing w:line="276" w:lineRule="auto"/>
+        <w:jc w:val="both"/>
+        <w:rPr>
+          <w:rFonts w:ascii="Times New Roman" w:hAnsi="Times New Roman" w:cs="Times New Roman"/>
+        </w:rPr>
+      </w:pPr>
+    </w:p>
+    <w:p>
+      <w:pPr>
+        <w:pStyle w:val="ListParagraph"/>
+        <w:spacing w:line="276" w:lineRule="auto"/>
+        <w:jc w:val="both"/>
+        <w:rPr>
+          <w:rFonts w:ascii="Times New Roman" w:hAnsi="Times New Roman" w:cs="Times New Roman"/>
+        </w:rPr>
+      </w:pPr>
+    </w:p>
+    <w:p>
+      <w:pPr>
+        <w:pStyle w:val="ListParagraph"/>
+        <w:spacing w:line="276" w:lineRule="auto"/>
+        <w:jc w:val="both"/>
+        <w:rPr>
+          <w:rFonts w:ascii="Times New Roman" w:hAnsi="Times New Roman" w:cs="Times New Roman"/>
+        </w:rPr>
+      </w:pPr>
+    </w:p>
+    <w:p>
+      <w:pPr>
+        <w:pStyle w:val="ListParagraph"/>
+        <w:spacing w:line="276" w:lineRule="auto"/>
+        <w:jc w:val="both"/>
+        <w:rPr>
+          <w:rFonts w:ascii="Times New Roman" w:hAnsi="Times New Roman" w:cs="Times New Roman"/>
+        </w:rPr>
+      </w:pPr>
+    </w:p>
+    <w:p>
+      <w:pPr>
+        <w:pStyle w:val="ListParagraph"/>
+        <w:spacing w:line="276" w:lineRule="auto"/>
+        <w:jc w:val="both"/>
+        <w:rPr>
+          <w:rFonts w:ascii="Times New Roman" w:hAnsi="Times New Roman" w:cs="Times New Roman"/>
+        </w:rPr>
+      </w:pPr>
+    </w:p>
+    <w:p>
+      <w:pPr>
+        <w:pStyle w:val="ListParagraph"/>
+        <w:spacing w:line="276" w:lineRule="auto"/>
+        <w:jc w:val="both"/>
+        <w:rPr>
+          <w:rFonts w:ascii="Times New Roman" w:hAnsi="Times New Roman" w:cs="Times New Roman"/>
+        </w:rPr>
+      </w:pPr>
+    </w:p>
+    <w:p>
+      <w:pPr>
+        <w:pStyle w:val="ListParagraph"/>
+        <w:spacing w:line="276" w:lineRule="auto"/>
+        <w:jc w:val="both"/>
+        <w:rPr>
+          <w:rFonts w:ascii="Times New Roman" w:hAnsi="Times New Roman" w:cs="Times New Roman"/>
+        </w:rPr>
+      </w:pPr>
+    </w:p>
+    <w:p>
+      <w:pPr>
+        <w:pStyle w:val="ListParagraph"/>
+        <w:spacing w:line="276" w:lineRule="auto"/>
+        <w:jc w:val="both"/>
+        <w:rPr>
+          <w:rFonts w:ascii="Times New Roman" w:hAnsi="Times New Roman" w:cs="Times New Roman"/>
         </w:rPr>
       </w:pPr>
     </w:p>
@@ -9699,7 +10894,7 @@
             <wp:cNvGraphicFramePr/>
             <a:graphic xmlns:a="http://schemas.openxmlformats.org/drawingml/2006/main">
               <a:graphicData uri="http://schemas.openxmlformats.org/drawingml/2006/chart">
-                <c:chart xmlns:c="http://schemas.openxmlformats.org/drawingml/2006/chart" xmlns:r="http://schemas.openxmlformats.org/officeDocument/2006/relationships" r:id="rId12"/>
+                <c:chart xmlns:c="http://schemas.openxmlformats.org/drawingml/2006/chart" xmlns:r="http://schemas.openxmlformats.org/officeDocument/2006/relationships" r:id="rId13"/>
               </a:graphicData>
             </a:graphic>
           </wp:inline>
@@ -9719,14 +10914,27 @@
       <w:r>
         <w:t xml:space="preserve">Figure </w:t>
       </w:r>
-      <w:fldSimple w:instr=" SEQ Figure \* ARABIC ">
-        <w:r>
-          <w:rPr>
-            <w:noProof/>
-          </w:rPr>
-          <w:t>8</w:t>
-        </w:r>
-      </w:fldSimple>
+      <w:r>
+        <w:fldChar w:fldCharType="begin"/>
+      </w:r>
+      <w:r>
+        <w:instrText xml:space="preserve"> SEQ Figure \* ARABIC </w:instrText>
+      </w:r>
+      <w:r>
+        <w:fldChar w:fldCharType="separate"/>
+      </w:r>
+      <w:r>
+        <w:rPr>
+          <w:noProof/>
+        </w:rPr>
+        <w:t>8</w:t>
+      </w:r>
+      <w:r>
+        <w:rPr>
+          <w:noProof/>
+        </w:rPr>
+        <w:fldChar w:fldCharType="end"/>
+      </w:r>
       <w:r>
         <w:t>:</w:t>
       </w:r>
@@ -10621,7 +11829,7 @@
             <wp:cNvGraphicFramePr/>
             <a:graphic xmlns:a="http://schemas.openxmlformats.org/drawingml/2006/main">
               <a:graphicData uri="http://schemas.openxmlformats.org/drawingml/2006/chart">
-                <c:chart xmlns:c="http://schemas.openxmlformats.org/drawingml/2006/chart" xmlns:r="http://schemas.openxmlformats.org/officeDocument/2006/relationships" r:id="rId13"/>
+                <c:chart xmlns:c="http://schemas.openxmlformats.org/drawingml/2006/chart" xmlns:r="http://schemas.openxmlformats.org/officeDocument/2006/relationships" r:id="rId14"/>
               </a:graphicData>
             </a:graphic>
           </wp:inline>
@@ -10641,14 +11849,27 @@
       <w:r>
         <w:t xml:space="preserve">Figure </w:t>
       </w:r>
-      <w:fldSimple w:instr=" SEQ Figure \* ARABIC ">
-        <w:r>
-          <w:rPr>
-            <w:noProof/>
-          </w:rPr>
-          <w:t>9</w:t>
-        </w:r>
-      </w:fldSimple>
+      <w:r>
+        <w:fldChar w:fldCharType="begin"/>
+      </w:r>
+      <w:r>
+        <w:instrText xml:space="preserve"> SEQ Figure \* ARABIC </w:instrText>
+      </w:r>
+      <w:r>
+        <w:fldChar w:fldCharType="separate"/>
+      </w:r>
+      <w:r>
+        <w:rPr>
+          <w:noProof/>
+        </w:rPr>
+        <w:t>9</w:t>
+      </w:r>
+      <w:r>
+        <w:rPr>
+          <w:noProof/>
+        </w:rPr>
+        <w:fldChar w:fldCharType="end"/>
+      </w:r>
       <w:r>
         <w:t>:</w:t>
       </w:r>
@@ -11556,7 +12777,7 @@
             <wp:cNvGraphicFramePr/>
             <a:graphic xmlns:a="http://schemas.openxmlformats.org/drawingml/2006/main">
               <a:graphicData uri="http://schemas.openxmlformats.org/drawingml/2006/chart">
-                <c:chart xmlns:c="http://schemas.openxmlformats.org/drawingml/2006/chart" xmlns:r="http://schemas.openxmlformats.org/officeDocument/2006/relationships" r:id="rId14"/>
+                <c:chart xmlns:c="http://schemas.openxmlformats.org/drawingml/2006/chart" xmlns:r="http://schemas.openxmlformats.org/officeDocument/2006/relationships" r:id="rId15"/>
               </a:graphicData>
             </a:graphic>
           </wp:inline>
@@ -11576,14 +12797,27 @@
       <w:r>
         <w:t xml:space="preserve">Figure </w:t>
       </w:r>
-      <w:fldSimple w:instr=" SEQ Figure \* ARABIC ">
-        <w:r>
-          <w:rPr>
-            <w:noProof/>
-          </w:rPr>
-          <w:t>10</w:t>
-        </w:r>
-      </w:fldSimple>
+      <w:r>
+        <w:fldChar w:fldCharType="begin"/>
+      </w:r>
+      <w:r>
+        <w:instrText xml:space="preserve"> SEQ Figure \* ARABIC </w:instrText>
+      </w:r>
+      <w:r>
+        <w:fldChar w:fldCharType="separate"/>
+      </w:r>
+      <w:r>
+        <w:rPr>
+          <w:noProof/>
+        </w:rPr>
+        <w:t>10</w:t>
+      </w:r>
+      <w:r>
+        <w:rPr>
+          <w:noProof/>
+        </w:rPr>
+        <w:fldChar w:fldCharType="end"/>
+      </w:r>
       <w:r>
         <w:t>:</w:t>
       </w:r>
@@ -12984,10 +14218,10 @@
                     <pic:cNvPicPr/>
                   </pic:nvPicPr>
                   <pic:blipFill>
-                    <a:blip r:embed="rId15">
+                    <a:blip r:embed="rId16">
                       <a:extLst>
                         <a:ext uri="{96DAC541-7B7A-43D3-8B79-37D633B846F1}">
-                          <asvg:svgBlip xmlns:asvg="http://schemas.microsoft.com/office/drawing/2016/SVG/main" r:embed="rId16"/>
+                          <asvg:svgBlip xmlns:asvg="http://schemas.microsoft.com/office/drawing/2016/SVG/main" r:embed="rId17"/>
                         </a:ext>
                       </a:extLst>
                     </a:blip>
@@ -13022,14 +14256,27 @@
       <w:r>
         <w:t xml:space="preserve">Figure </w:t>
       </w:r>
-      <w:fldSimple w:instr=" SEQ Figure \* ARABIC ">
-        <w:r>
-          <w:rPr>
-            <w:noProof/>
-          </w:rPr>
-          <w:t>11</w:t>
-        </w:r>
-      </w:fldSimple>
+      <w:r>
+        <w:fldChar w:fldCharType="begin"/>
+      </w:r>
+      <w:r>
+        <w:instrText xml:space="preserve"> SEQ Figure \* ARABIC </w:instrText>
+      </w:r>
+      <w:r>
+        <w:fldChar w:fldCharType="separate"/>
+      </w:r>
+      <w:r>
+        <w:rPr>
+          <w:noProof/>
+        </w:rPr>
+        <w:t>11</w:t>
+      </w:r>
+      <w:r>
+        <w:rPr>
+          <w:noProof/>
+        </w:rPr>
+        <w:fldChar w:fldCharType="end"/>
+      </w:r>
       <w:r>
         <w:t>:</w:t>
       </w:r>
@@ -13758,7 +15005,7 @@
             <wp:cNvGraphicFramePr/>
             <a:graphic xmlns:a="http://schemas.openxmlformats.org/drawingml/2006/main">
               <a:graphicData uri="http://schemas.openxmlformats.org/drawingml/2006/chart">
-                <c:chart xmlns:c="http://schemas.openxmlformats.org/drawingml/2006/chart" xmlns:r="http://schemas.openxmlformats.org/officeDocument/2006/relationships" r:id="rId17"/>
+                <c:chart xmlns:c="http://schemas.openxmlformats.org/drawingml/2006/chart" xmlns:r="http://schemas.openxmlformats.org/officeDocument/2006/relationships" r:id="rId18"/>
               </a:graphicData>
             </a:graphic>
           </wp:inline>
@@ -13773,14 +15020,27 @@
       <w:r>
         <w:t xml:space="preserve">Figure </w:t>
       </w:r>
-      <w:fldSimple w:instr=" SEQ Figure \* ARABIC ">
-        <w:r>
-          <w:rPr>
-            <w:noProof/>
-          </w:rPr>
-          <w:t>7</w:t>
-        </w:r>
-      </w:fldSimple>
+      <w:r>
+        <w:fldChar w:fldCharType="begin"/>
+      </w:r>
+      <w:r>
+        <w:instrText xml:space="preserve"> SEQ Figure \* ARABIC </w:instrText>
+      </w:r>
+      <w:r>
+        <w:fldChar w:fldCharType="separate"/>
+      </w:r>
+      <w:r>
+        <w:rPr>
+          <w:noProof/>
+        </w:rPr>
+        <w:t>7</w:t>
+      </w:r>
+      <w:r>
+        <w:rPr>
+          <w:noProof/>
+        </w:rPr>
+        <w:fldChar w:fldCharType="end"/>
+      </w:r>
       <w:r>
         <w:t>:</w:t>
       </w:r>
@@ -13957,7 +15217,7 @@
                     <pic:cNvPicPr/>
                   </pic:nvPicPr>
                   <pic:blipFill>
-                    <a:blip r:embed="rId18"/>
+                    <a:blip r:embed="rId19"/>
                     <a:stretch>
                       <a:fillRect/>
                     </a:stretch>
@@ -14905,7 +16165,7 @@
         </w:rPr>
         <w:t xml:space="preserve">. (2020, February 11). Centers for Disease Control and Prevention. </w:t>
       </w:r>
-      <w:hyperlink r:id="rId19" w:history="1">
+      <w:hyperlink r:id="rId20" w:history="1">
         <w:r>
           <w:rPr>
             <w:rStyle w:val="Hyperlink"/>
@@ -15190,7 +16450,7 @@
         </w:rPr>
         <w:t xml:space="preserve">, 67. </w:t>
       </w:r>
-      <w:hyperlink r:id="rId20" w:history="1">
+      <w:hyperlink r:id="rId21" w:history="1">
         <w:r>
           <w:rPr>
             <w:rStyle w:val="Hyperlink"/>
@@ -15309,7 +16569,7 @@
         </w:rPr>
         <w:t xml:space="preserve">(7), 1258–1263. </w:t>
       </w:r>
-      <w:hyperlink r:id="rId21" w:history="1">
+      <w:hyperlink r:id="rId22" w:history="1">
         <w:r>
           <w:rPr>
             <w:rStyle w:val="Hyperlink"/>
@@ -15356,7 +16616,7 @@
         </w:rPr>
         <w:t xml:space="preserve">. BMC Public Health. </w:t>
       </w:r>
-      <w:hyperlink r:id="rId22" w:history="1">
+      <w:hyperlink r:id="rId23" w:history="1">
         <w:r>
           <w:rPr>
             <w:rStyle w:val="Hyperlink"/>
@@ -15491,7 +16751,7 @@
       </w:pPr>
     </w:p>
     <w:sectPr>
-      <w:footerReference w:type="default" r:id="rId23"/>
+      <w:footerReference w:type="default" r:id="rId24"/>
       <w:pgSz w:w="12240" w:h="15840"/>
       <w:pgMar w:top="1350" w:right="1440" w:bottom="990" w:left="1440" w:header="720" w:footer="720" w:gutter="0"/>
       <w:cols w:space="720"/>
@@ -21121,6 +22381,437 @@
 <c:chartSpace xmlns:c="http://schemas.openxmlformats.org/drawingml/2006/chart" xmlns:a="http://schemas.openxmlformats.org/drawingml/2006/main" xmlns:r="http://schemas.openxmlformats.org/officeDocument/2006/relationships" xmlns:c16r2="http://schemas.microsoft.com/office/drawing/2015/06/chart">
   <c:date1904 val="0"/>
   <c:lang val="en-US"/>
+  <c:roundedCorners val="1"/>
+  <mc:AlternateContent xmlns:mc="http://schemas.openxmlformats.org/markup-compatibility/2006">
+    <mc:Choice xmlns:c14="http://schemas.microsoft.com/office/drawing/2007/8/2/chart" Requires="c14">
+      <c14:style val="102"/>
+    </mc:Choice>
+    <mc:Fallback>
+      <c:style val="2"/>
+    </mc:Fallback>
+  </mc:AlternateContent>
+  <c:chart>
+    <c:title>
+      <c:tx>
+        <c:rich>
+          <a:bodyPr/>
+          <a:lstStyle/>
+          <a:p>
+            <a:pPr lvl="0">
+              <a:defRPr b="0">
+                <a:solidFill>
+                  <a:srgbClr val="20124D"/>
+                </a:solidFill>
+                <a:latin typeface="+mn-lt"/>
+              </a:defRPr>
+            </a:pPr>
+            <a:r>
+              <a:rPr lang="en-US" b="0">
+                <a:solidFill>
+                  <a:srgbClr val="20124D"/>
+                </a:solidFill>
+                <a:latin typeface="+mn-lt"/>
+              </a:rPr>
+              <a:t>Infection spread considering quarantine versus no quarantine</a:t>
+            </a:r>
+          </a:p>
+        </c:rich>
+      </c:tx>
+      <c:overlay val="0"/>
+    </c:title>
+    <c:autoTitleDeleted val="0"/>
+    <c:plotArea>
+      <c:layout/>
+      <c:lineChart>
+        <c:grouping val="standard"/>
+        <c:varyColors val="1"/>
+        <c:ser>
+          <c:idx val="0"/>
+          <c:order val="0"/>
+          <c:tx>
+            <c:strRef>
+              <c:f>Sheet1!$B$23</c:f>
+              <c:strCache>
+                <c:ptCount val="1"/>
+                <c:pt idx="0">
+                  <c:v>With Quarantine</c:v>
+                </c:pt>
+              </c:strCache>
+            </c:strRef>
+          </c:tx>
+          <c:spPr>
+            <a:ln cmpd="sng">
+              <a:solidFill>
+                <a:srgbClr val="4285F4"/>
+              </a:solidFill>
+            </a:ln>
+          </c:spPr>
+          <c:marker>
+            <c:symbol val="circle"/>
+            <c:size val="7"/>
+            <c:spPr>
+              <a:solidFill>
+                <a:srgbClr val="4285F4"/>
+              </a:solidFill>
+              <a:ln cmpd="sng">
+                <a:solidFill>
+                  <a:srgbClr val="4285F4"/>
+                </a:solidFill>
+              </a:ln>
+            </c:spPr>
+          </c:marker>
+          <c:cat>
+            <c:numRef>
+              <c:f>Sheet1!$A$24:$A$30</c:f>
+              <c:numCache>
+                <c:formatCode>General</c:formatCode>
+                <c:ptCount val="7"/>
+                <c:pt idx="0">
+                  <c:v>1</c:v>
+                </c:pt>
+                <c:pt idx="1">
+                  <c:v>2</c:v>
+                </c:pt>
+                <c:pt idx="2">
+                  <c:v>3</c:v>
+                </c:pt>
+                <c:pt idx="3">
+                  <c:v>4</c:v>
+                </c:pt>
+                <c:pt idx="4">
+                  <c:v>5</c:v>
+                </c:pt>
+                <c:pt idx="5">
+                  <c:v>6</c:v>
+                </c:pt>
+                <c:pt idx="6">
+                  <c:v>7</c:v>
+                </c:pt>
+              </c:numCache>
+            </c:numRef>
+          </c:cat>
+          <c:val>
+            <c:numRef>
+              <c:f>Sheet1!$B$24:$B$30</c:f>
+              <c:numCache>
+                <c:formatCode>General</c:formatCode>
+                <c:ptCount val="7"/>
+                <c:pt idx="0">
+                  <c:v>22</c:v>
+                </c:pt>
+                <c:pt idx="1">
+                  <c:v>29</c:v>
+                </c:pt>
+                <c:pt idx="2">
+                  <c:v>20</c:v>
+                </c:pt>
+                <c:pt idx="3">
+                  <c:v>62</c:v>
+                </c:pt>
+                <c:pt idx="4">
+                  <c:v>65</c:v>
+                </c:pt>
+                <c:pt idx="5">
+                  <c:v>94</c:v>
+                </c:pt>
+                <c:pt idx="6">
+                  <c:v>94</c:v>
+                </c:pt>
+              </c:numCache>
+            </c:numRef>
+          </c:val>
+          <c:smooth val="0"/>
+          <c:extLst>
+            <c:ext xmlns:c16="http://schemas.microsoft.com/office/drawing/2014/chart" uri="{C3380CC4-5D6E-409C-BE32-E72D297353CC}">
+              <c16:uniqueId val="{00000000-E8E9-EB41-B35F-2E7F2A128D9B}"/>
+            </c:ext>
+          </c:extLst>
+        </c:ser>
+        <c:ser>
+          <c:idx val="1"/>
+          <c:order val="1"/>
+          <c:tx>
+            <c:strRef>
+              <c:f>Sheet1!$C$23</c:f>
+              <c:strCache>
+                <c:ptCount val="1"/>
+                <c:pt idx="0">
+                  <c:v>Without Quarantine</c:v>
+                </c:pt>
+              </c:strCache>
+            </c:strRef>
+          </c:tx>
+          <c:spPr>
+            <a:ln cmpd="sng">
+              <a:solidFill>
+                <a:srgbClr val="EA4335"/>
+              </a:solidFill>
+            </a:ln>
+          </c:spPr>
+          <c:marker>
+            <c:symbol val="circle"/>
+            <c:size val="7"/>
+            <c:spPr>
+              <a:solidFill>
+                <a:srgbClr val="EA4335"/>
+              </a:solidFill>
+              <a:ln cmpd="sng">
+                <a:solidFill>
+                  <a:srgbClr val="EA4335"/>
+                </a:solidFill>
+              </a:ln>
+            </c:spPr>
+          </c:marker>
+          <c:cat>
+            <c:numRef>
+              <c:f>Sheet1!$A$24:$A$30</c:f>
+              <c:numCache>
+                <c:formatCode>General</c:formatCode>
+                <c:ptCount val="7"/>
+                <c:pt idx="0">
+                  <c:v>1</c:v>
+                </c:pt>
+                <c:pt idx="1">
+                  <c:v>2</c:v>
+                </c:pt>
+                <c:pt idx="2">
+                  <c:v>3</c:v>
+                </c:pt>
+                <c:pt idx="3">
+                  <c:v>4</c:v>
+                </c:pt>
+                <c:pt idx="4">
+                  <c:v>5</c:v>
+                </c:pt>
+                <c:pt idx="5">
+                  <c:v>6</c:v>
+                </c:pt>
+                <c:pt idx="6">
+                  <c:v>7</c:v>
+                </c:pt>
+              </c:numCache>
+            </c:numRef>
+          </c:cat>
+          <c:val>
+            <c:numRef>
+              <c:f>Sheet1!$C$24:$C$30</c:f>
+              <c:numCache>
+                <c:formatCode>General</c:formatCode>
+                <c:ptCount val="7"/>
+                <c:pt idx="0">
+                  <c:v>49</c:v>
+                </c:pt>
+                <c:pt idx="1">
+                  <c:v>79</c:v>
+                </c:pt>
+                <c:pt idx="2">
+                  <c:v>166</c:v>
+                </c:pt>
+                <c:pt idx="3">
+                  <c:v>161</c:v>
+                </c:pt>
+                <c:pt idx="4">
+                  <c:v>302</c:v>
+                </c:pt>
+                <c:pt idx="5">
+                  <c:v>226</c:v>
+                </c:pt>
+                <c:pt idx="6">
+                  <c:v>474</c:v>
+                </c:pt>
+              </c:numCache>
+            </c:numRef>
+          </c:val>
+          <c:smooth val="0"/>
+          <c:extLst>
+            <c:ext xmlns:c16="http://schemas.microsoft.com/office/drawing/2014/chart" uri="{C3380CC4-5D6E-409C-BE32-E72D297353CC}">
+              <c16:uniqueId val="{00000001-E8E9-EB41-B35F-2E7F2A128D9B}"/>
+            </c:ext>
+          </c:extLst>
+        </c:ser>
+        <c:dLbls>
+          <c:showLegendKey val="0"/>
+          <c:showVal val="0"/>
+          <c:showCatName val="0"/>
+          <c:showSerName val="0"/>
+          <c:showPercent val="0"/>
+          <c:showBubbleSize val="0"/>
+        </c:dLbls>
+        <c:marker val="1"/>
+        <c:smooth val="0"/>
+        <c:axId val="1669523051"/>
+        <c:axId val="688542083"/>
+      </c:lineChart>
+      <c:catAx>
+        <c:axId val="1669523051"/>
+        <c:scaling>
+          <c:orientation val="minMax"/>
+        </c:scaling>
+        <c:delete val="0"/>
+        <c:axPos val="b"/>
+        <c:title>
+          <c:tx>
+            <c:rich>
+              <a:bodyPr/>
+              <a:lstStyle/>
+              <a:p>
+                <a:pPr lvl="0">
+                  <a:defRPr b="0">
+                    <a:solidFill>
+                      <a:srgbClr val="000000"/>
+                    </a:solidFill>
+                    <a:latin typeface="+mn-lt"/>
+                  </a:defRPr>
+                </a:pPr>
+                <a:r>
+                  <a:rPr lang="en-US" b="0">
+                    <a:solidFill>
+                      <a:srgbClr val="000000"/>
+                    </a:solidFill>
+                    <a:latin typeface="+mn-lt"/>
+                  </a:rPr>
+                  <a:t>Time</a:t>
+                </a:r>
+              </a:p>
+            </c:rich>
+          </c:tx>
+          <c:overlay val="0"/>
+        </c:title>
+        <c:numFmt formatCode="General" sourceLinked="1"/>
+        <c:majorTickMark val="none"/>
+        <c:minorTickMark val="none"/>
+        <c:tickLblPos val="nextTo"/>
+        <c:txPr>
+          <a:bodyPr/>
+          <a:lstStyle/>
+          <a:p>
+            <a:pPr lvl="0">
+              <a:defRPr b="0">
+                <a:solidFill>
+                  <a:srgbClr val="000000"/>
+                </a:solidFill>
+                <a:latin typeface="+mn-lt"/>
+              </a:defRPr>
+            </a:pPr>
+            <a:endParaRPr lang="en-US"/>
+          </a:p>
+        </c:txPr>
+        <c:crossAx val="688542083"/>
+        <c:crosses val="autoZero"/>
+        <c:auto val="1"/>
+        <c:lblAlgn val="ctr"/>
+        <c:lblOffset val="100"/>
+        <c:noMultiLvlLbl val="1"/>
+      </c:catAx>
+      <c:valAx>
+        <c:axId val="688542083"/>
+        <c:scaling>
+          <c:orientation val="minMax"/>
+        </c:scaling>
+        <c:delete val="0"/>
+        <c:axPos val="l"/>
+        <c:majorGridlines>
+          <c:spPr>
+            <a:ln>
+              <a:solidFill>
+                <a:srgbClr val="B7B7B7"/>
+              </a:solidFill>
+            </a:ln>
+          </c:spPr>
+        </c:majorGridlines>
+        <c:minorGridlines>
+          <c:spPr>
+            <a:ln>
+              <a:solidFill>
+                <a:srgbClr val="CCCCCC">
+                  <a:alpha val="0"/>
+                </a:srgbClr>
+              </a:solidFill>
+            </a:ln>
+          </c:spPr>
+        </c:minorGridlines>
+        <c:title>
+          <c:tx>
+            <c:rich>
+              <a:bodyPr/>
+              <a:lstStyle/>
+              <a:p>
+                <a:pPr lvl="0">
+                  <a:defRPr b="0">
+                    <a:solidFill>
+                      <a:srgbClr val="000000"/>
+                    </a:solidFill>
+                    <a:latin typeface="+mn-lt"/>
+                  </a:defRPr>
+                </a:pPr>
+                <a:endParaRPr lang="en-US"/>
+              </a:p>
+            </c:rich>
+          </c:tx>
+          <c:overlay val="0"/>
+        </c:title>
+        <c:numFmt formatCode="General" sourceLinked="1"/>
+        <c:majorTickMark val="none"/>
+        <c:minorTickMark val="none"/>
+        <c:tickLblPos val="nextTo"/>
+        <c:spPr>
+          <a:ln>
+            <a:solidFill/>
+          </a:ln>
+        </c:spPr>
+        <c:txPr>
+          <a:bodyPr/>
+          <a:lstStyle/>
+          <a:p>
+            <a:pPr lvl="0">
+              <a:defRPr b="0">
+                <a:solidFill>
+                  <a:srgbClr val="000000"/>
+                </a:solidFill>
+                <a:latin typeface="+mn-lt"/>
+              </a:defRPr>
+            </a:pPr>
+            <a:endParaRPr lang="en-US"/>
+          </a:p>
+        </c:txPr>
+        <c:crossAx val="1669523051"/>
+        <c:crosses val="autoZero"/>
+        <c:crossBetween val="between"/>
+      </c:valAx>
+    </c:plotArea>
+    <c:legend>
+      <c:legendPos val="r"/>
+      <c:overlay val="0"/>
+      <c:txPr>
+        <a:bodyPr/>
+        <a:lstStyle/>
+        <a:p>
+          <a:pPr lvl="0">
+            <a:defRPr b="0">
+              <a:solidFill>
+                <a:srgbClr val="1A1A1A"/>
+              </a:solidFill>
+              <a:latin typeface="+mn-lt"/>
+            </a:defRPr>
+          </a:pPr>
+          <a:endParaRPr lang="en-US"/>
+        </a:p>
+      </c:txPr>
+    </c:legend>
+    <c:plotVisOnly val="1"/>
+    <c:dispBlanksAs val="zero"/>
+    <c:showDLblsOverMax val="1"/>
+  </c:chart>
+  <c:externalData r:id="rId1">
+    <c:autoUpdate val="0"/>
+  </c:externalData>
+</c:chartSpace>
+</file>
+
+<file path=word/charts/chart3.xml><?xml version="1.0" encoding="utf-8"?>
+<c:chartSpace xmlns:c="http://schemas.openxmlformats.org/drawingml/2006/chart" xmlns:a="http://schemas.openxmlformats.org/drawingml/2006/main" xmlns:r="http://schemas.openxmlformats.org/officeDocument/2006/relationships" xmlns:c16r2="http://schemas.microsoft.com/office/drawing/2015/06/chart">
+  <c:date1904 val="0"/>
+  <c:lang val="en-US"/>
   <c:roundedCorners val="0"/>
   <mc:AlternateContent xmlns:mc="http://schemas.openxmlformats.org/markup-compatibility/2006">
     <mc:Choice xmlns:c14="http://schemas.microsoft.com/office/drawing/2007/8/2/chart" Requires="c14">
@@ -21767,7 +23458,7 @@
 </c:chartSpace>
 </file>
 
-<file path=word/charts/chart3.xml><?xml version="1.0" encoding="utf-8"?>
+<file path=word/charts/chart4.xml><?xml version="1.0" encoding="utf-8"?>
 <c:chartSpace xmlns:c="http://schemas.openxmlformats.org/drawingml/2006/chart" xmlns:a="http://schemas.openxmlformats.org/drawingml/2006/main" xmlns:r="http://schemas.openxmlformats.org/officeDocument/2006/relationships" xmlns:c16r2="http://schemas.microsoft.com/office/drawing/2015/06/chart">
   <c:date1904 val="0"/>
   <c:lang val="en-US"/>
@@ -22397,7 +24088,7 @@
 </c:chartSpace>
 </file>
 
-<file path=word/charts/chart4.xml><?xml version="1.0" encoding="utf-8"?>
+<file path=word/charts/chart5.xml><?xml version="1.0" encoding="utf-8"?>
 <c:chartSpace xmlns:c="http://schemas.openxmlformats.org/drawingml/2006/chart" xmlns:a="http://schemas.openxmlformats.org/drawingml/2006/main" xmlns:r="http://schemas.openxmlformats.org/officeDocument/2006/relationships" xmlns:c16r2="http://schemas.microsoft.com/office/drawing/2015/06/chart">
   <c:date1904 val="0"/>
   <c:lang val="en-US"/>
@@ -23014,7 +24705,7 @@
 </c:chartSpace>
 </file>
 
-<file path=word/charts/chart5.xml><?xml version="1.0" encoding="utf-8"?>
+<file path=word/charts/chart6.xml><?xml version="1.0" encoding="utf-8"?>
 <c:chartSpace xmlns:c="http://schemas.openxmlformats.org/drawingml/2006/chart" xmlns:a="http://schemas.openxmlformats.org/drawingml/2006/main" xmlns:r="http://schemas.openxmlformats.org/officeDocument/2006/relationships" xmlns:c16r2="http://schemas.microsoft.com/office/drawing/2015/06/chart">
   <c:date1904 val="0"/>
   <c:lang val="en-US"/>

</xml_diff>

<commit_message>
Updating Report - infection spread comparison considering remote work conditions
</commit_message>
<xml_diff>
--- a/Project_Report(Sec-05).docx
+++ b/Project_Report(Sec-05).docx
@@ -4155,7 +4155,7 @@
           <v:shape id="_x0000_i1025" type="#_x0000_t75" alt="" style="width:396.75pt;height:409pt;mso-width-percent:0;mso-height-percent:0;mso-width-percent:0;mso-height-percent:0" o:ole="">
             <v:imagedata r:id="rId8" o:title=""/>
           </v:shape>
-          <o:OLEObject Type="Embed" ProgID="Visio.Drawing.15" ShapeID="_x0000_i1025" DrawAspect="Content" ObjectID="_1680415904" r:id="rId9"/>
+          <o:OLEObject Type="Embed" ProgID="Visio.Drawing.15" ShapeID="_x0000_i1025" DrawAspect="Content" ObjectID="_1680416110" r:id="rId9"/>
         </w:object>
       </w:r>
     </w:p>
@@ -9987,9 +9987,15 @@
           <w:sz w:val="24"/>
           <w:szCs w:val="24"/>
         </w:rPr>
-        <w:t xml:space="preserve">From the plot reading we could infer that the infection reduces by </w:t>
-      </w:r>
-      <w:r>
+        <w:t>From the plot reading we could infer that the infection reduces by 73% if we follow quarantine conditions.</w:t>
+      </w:r>
+    </w:p>
+    <w:p>
+      <w:pPr>
+        <w:pStyle w:val="ListParagraph"/>
+        <w:spacing w:line="276" w:lineRule="auto"/>
+        <w:ind w:left="1080"/>
+        <w:jc w:val="both"/>
         <w:rPr>
           <w:rFonts w:ascii="Times New Roman" w:hAnsi="Times New Roman" w:cs="Times New Roman"/>
           <w:b/>
@@ -9997,9 +10003,1086 @@
           <w:sz w:val="24"/>
           <w:szCs w:val="24"/>
         </w:rPr>
-        <w:t>73</w:t>
-      </w:r>
-      <w:r>
+      </w:pPr>
+    </w:p>
+    <w:p>
+      <w:pPr>
+        <w:pStyle w:val="ListParagraph"/>
+        <w:spacing w:line="276" w:lineRule="auto"/>
+        <w:jc w:val="both"/>
+        <w:rPr>
+          <w:rFonts w:ascii="Times New Roman" w:hAnsi="Times New Roman" w:cs="Times New Roman"/>
+        </w:rPr>
+      </w:pPr>
+    </w:p>
+    <w:p>
+      <w:pPr>
+        <w:pStyle w:val="ListParagraph"/>
+        <w:spacing w:line="276" w:lineRule="auto"/>
+        <w:jc w:val="both"/>
+        <w:rPr>
+          <w:rFonts w:ascii="Times New Roman" w:hAnsi="Times New Roman" w:cs="Times New Roman"/>
+        </w:rPr>
+      </w:pPr>
+    </w:p>
+    <w:p>
+      <w:pPr>
+        <w:pStyle w:val="ListParagraph"/>
+        <w:spacing w:line="276" w:lineRule="auto"/>
+        <w:jc w:val="both"/>
+        <w:rPr>
+          <w:rFonts w:ascii="Times New Roman" w:hAnsi="Times New Roman" w:cs="Times New Roman"/>
+        </w:rPr>
+      </w:pPr>
+    </w:p>
+    <w:p>
+      <w:pPr>
+        <w:pStyle w:val="ListParagraph"/>
+        <w:numPr>
+          <w:ilvl w:val="0"/>
+          <w:numId w:val="41"/>
+        </w:numPr>
+        <w:spacing w:line="276" w:lineRule="auto"/>
+        <w:jc w:val="both"/>
+        <w:rPr>
+          <w:rFonts w:ascii="Times New Roman" w:hAnsi="Times New Roman" w:cs="Times New Roman"/>
+          <w:b/>
+          <w:bCs/>
+        </w:rPr>
+      </w:pPr>
+      <w:r>
+        <w:rPr>
+          <w:rFonts w:ascii="Times New Roman" w:hAnsi="Times New Roman" w:cs="Times New Roman"/>
+          <w:b/>
+          <w:bCs/>
+        </w:rPr>
+        <w:t>Comparison Plot for Remote Work/School condition</w:t>
+      </w:r>
+    </w:p>
+    <w:p>
+      <w:pPr>
+        <w:pStyle w:val="ListParagraph"/>
+        <w:spacing w:line="276" w:lineRule="auto"/>
+        <w:ind w:left="1080"/>
+        <w:jc w:val="both"/>
+        <w:rPr>
+          <w:rFonts w:ascii="Times New Roman" w:hAnsi="Times New Roman" w:cs="Times New Roman"/>
+        </w:rPr>
+      </w:pPr>
+      <w:r>
+        <w:rPr>
+          <w:noProof/>
+        </w:rPr>
+        <w:drawing>
+          <wp:anchor distT="0" distB="0" distL="114300" distR="114300" simplePos="0" relativeHeight="251660288" behindDoc="1" locked="0" layoutInCell="1" allowOverlap="1" wp14:anchorId="496D6DFF" wp14:editId="00D0BDC4">
+            <wp:simplePos x="0" y="0"/>
+            <wp:positionH relativeFrom="column">
+              <wp:posOffset>690245</wp:posOffset>
+            </wp:positionH>
+            <wp:positionV relativeFrom="paragraph">
+              <wp:posOffset>0</wp:posOffset>
+            </wp:positionV>
+            <wp:extent cx="5715000" cy="3533775"/>
+            <wp:effectExtent l="0" t="0" r="12700" b="9525"/>
+            <wp:wrapTight wrapText="bothSides">
+              <wp:wrapPolygon edited="0">
+                <wp:start x="144" y="0"/>
+                <wp:lineTo x="0" y="311"/>
+                <wp:lineTo x="0" y="21270"/>
+                <wp:lineTo x="192" y="21581"/>
+                <wp:lineTo x="21408" y="21581"/>
+                <wp:lineTo x="21600" y="21270"/>
+                <wp:lineTo x="21600" y="311"/>
+                <wp:lineTo x="21408" y="0"/>
+                <wp:lineTo x="144" y="0"/>
+              </wp:wrapPolygon>
+            </wp:wrapTight>
+            <wp:docPr id="8" name="Chart 8" title="Chart">
+              <a:extLst xmlns:a="http://schemas.openxmlformats.org/drawingml/2006/main">
+                <a:ext uri="{FF2B5EF4-FFF2-40B4-BE49-F238E27FC236}">
+                  <a16:creationId xmlns:a16="http://schemas.microsoft.com/office/drawing/2014/main" id="{00000000-0008-0000-0000-000004000000}"/>
+                </a:ext>
+              </a:extLst>
+            </wp:docPr>
+            <wp:cNvGraphicFramePr/>
+            <a:graphic xmlns:a="http://schemas.openxmlformats.org/drawingml/2006/main">
+              <a:graphicData uri="http://schemas.openxmlformats.org/drawingml/2006/chart">
+                <c:chart xmlns:c="http://schemas.openxmlformats.org/drawingml/2006/chart" xmlns:r="http://schemas.openxmlformats.org/officeDocument/2006/relationships" r:id="rId13"/>
+              </a:graphicData>
+            </a:graphic>
+            <wp14:sizeRelH relativeFrom="page">
+              <wp14:pctWidth>0</wp14:pctWidth>
+            </wp14:sizeRelH>
+            <wp14:sizeRelV relativeFrom="page">
+              <wp14:pctHeight>0</wp14:pctHeight>
+            </wp14:sizeRelV>
+          </wp:anchor>
+        </w:drawing>
+      </w:r>
+    </w:p>
+    <w:p>
+      <w:pPr>
+        <w:pStyle w:val="ListParagraph"/>
+        <w:spacing w:line="276" w:lineRule="auto"/>
+        <w:jc w:val="both"/>
+        <w:rPr>
+          <w:rFonts w:ascii="Times New Roman" w:hAnsi="Times New Roman" w:cs="Times New Roman"/>
+        </w:rPr>
+      </w:pPr>
+    </w:p>
+    <w:p>
+      <w:pPr>
+        <w:pStyle w:val="ListParagraph"/>
+        <w:spacing w:line="276" w:lineRule="auto"/>
+        <w:jc w:val="both"/>
+        <w:rPr>
+          <w:rFonts w:ascii="Times New Roman" w:hAnsi="Times New Roman" w:cs="Times New Roman"/>
+        </w:rPr>
+      </w:pPr>
+    </w:p>
+    <w:p>
+      <w:pPr>
+        <w:pStyle w:val="ListParagraph"/>
+        <w:spacing w:line="276" w:lineRule="auto"/>
+        <w:jc w:val="both"/>
+        <w:rPr>
+          <w:rFonts w:ascii="Times New Roman" w:hAnsi="Times New Roman" w:cs="Times New Roman"/>
+        </w:rPr>
+      </w:pPr>
+    </w:p>
+    <w:tbl>
+      <w:tblPr>
+        <w:tblW w:w="4400" w:type="dxa"/>
+        <w:tblLook w:val="04A0" w:firstRow="1" w:lastRow="0" w:firstColumn="1" w:lastColumn="0" w:noHBand="0" w:noVBand="1"/>
+      </w:tblPr>
+      <w:tblGrid>
+        <w:gridCol w:w="1100"/>
+        <w:gridCol w:w="1740"/>
+        <w:gridCol w:w="1560"/>
+      </w:tblGrid>
+      <w:tr>
+        <w:trPr>
+          <w:trHeight w:val="320"/>
+        </w:trPr>
+        <w:tc>
+          <w:tcPr>
+            <w:tcW w:w="1100" w:type="dxa"/>
+            <w:tcBorders>
+              <w:top w:val="single" w:sz="4" w:space="0" w:color="000000"/>
+              <w:left w:val="single" w:sz="4" w:space="0" w:color="000000"/>
+              <w:bottom w:val="single" w:sz="4" w:space="0" w:color="000000"/>
+              <w:right w:val="single" w:sz="4" w:space="0" w:color="000000"/>
+            </w:tcBorders>
+            <w:shd w:val="clear" w:color="auto" w:fill="auto"/>
+            <w:noWrap/>
+            <w:vAlign w:val="bottom"/>
+            <w:hideMark/>
+          </w:tcPr>
+          <w:p>
+            <w:pPr>
+              <w:spacing w:after="0" w:line="240" w:lineRule="auto"/>
+              <w:jc w:val="center"/>
+              <w:rPr>
+                <w:rFonts w:ascii="Calibri" w:eastAsia="Times New Roman" w:hAnsi="Calibri" w:cs="Calibri"/>
+                <w:b/>
+                <w:bCs/>
+                <w:color w:val="000000"/>
+                <w:sz w:val="24"/>
+                <w:szCs w:val="24"/>
+              </w:rPr>
+            </w:pPr>
+            <w:r>
+              <w:rPr>
+                <w:rFonts w:ascii="Calibri" w:eastAsia="Times New Roman" w:hAnsi="Calibri" w:cs="Calibri"/>
+                <w:b/>
+                <w:bCs/>
+                <w:color w:val="000000"/>
+                <w:sz w:val="24"/>
+                <w:szCs w:val="24"/>
+              </w:rPr>
+              <w:t>Time</w:t>
+            </w:r>
+          </w:p>
+        </w:tc>
+        <w:tc>
+          <w:tcPr>
+            <w:tcW w:w="1740" w:type="dxa"/>
+            <w:tcBorders>
+              <w:top w:val="single" w:sz="4" w:space="0" w:color="000000"/>
+              <w:left w:val="nil"/>
+              <w:bottom w:val="single" w:sz="4" w:space="0" w:color="000000"/>
+              <w:right w:val="single" w:sz="4" w:space="0" w:color="000000"/>
+            </w:tcBorders>
+            <w:shd w:val="clear" w:color="auto" w:fill="auto"/>
+            <w:noWrap/>
+            <w:vAlign w:val="bottom"/>
+            <w:hideMark/>
+          </w:tcPr>
+          <w:p>
+            <w:pPr>
+              <w:spacing w:after="0" w:line="240" w:lineRule="auto"/>
+              <w:jc w:val="center"/>
+              <w:rPr>
+                <w:rFonts w:ascii="Calibri" w:eastAsia="Times New Roman" w:hAnsi="Calibri" w:cs="Calibri"/>
+                <w:b/>
+                <w:bCs/>
+                <w:color w:val="000000"/>
+                <w:sz w:val="24"/>
+                <w:szCs w:val="24"/>
+              </w:rPr>
+            </w:pPr>
+            <w:r>
+              <w:rPr>
+                <w:rFonts w:ascii="Calibri" w:eastAsia="Times New Roman" w:hAnsi="Calibri" w:cs="Calibri"/>
+                <w:b/>
+                <w:bCs/>
+                <w:color w:val="000000"/>
+                <w:sz w:val="24"/>
+                <w:szCs w:val="24"/>
+              </w:rPr>
+              <w:t>Remote</w:t>
+            </w:r>
+          </w:p>
+        </w:tc>
+        <w:tc>
+          <w:tcPr>
+            <w:tcW w:w="1560" w:type="dxa"/>
+            <w:tcBorders>
+              <w:top w:val="single" w:sz="4" w:space="0" w:color="000000"/>
+              <w:left w:val="nil"/>
+              <w:bottom w:val="single" w:sz="4" w:space="0" w:color="000000"/>
+              <w:right w:val="single" w:sz="4" w:space="0" w:color="000000"/>
+            </w:tcBorders>
+            <w:shd w:val="clear" w:color="auto" w:fill="auto"/>
+            <w:noWrap/>
+            <w:vAlign w:val="bottom"/>
+            <w:hideMark/>
+          </w:tcPr>
+          <w:p>
+            <w:pPr>
+              <w:spacing w:after="0" w:line="240" w:lineRule="auto"/>
+              <w:jc w:val="center"/>
+              <w:rPr>
+                <w:rFonts w:ascii="Calibri" w:eastAsia="Times New Roman" w:hAnsi="Calibri" w:cs="Calibri"/>
+                <w:b/>
+                <w:bCs/>
+                <w:color w:val="000000"/>
+                <w:sz w:val="24"/>
+                <w:szCs w:val="24"/>
+              </w:rPr>
+            </w:pPr>
+            <w:r>
+              <w:rPr>
+                <w:rFonts w:ascii="Calibri" w:eastAsia="Times New Roman" w:hAnsi="Calibri" w:cs="Calibri"/>
+                <w:b/>
+                <w:bCs/>
+                <w:color w:val="000000"/>
+                <w:sz w:val="24"/>
+                <w:szCs w:val="24"/>
+              </w:rPr>
+              <w:t>Not Remote</w:t>
+            </w:r>
+          </w:p>
+        </w:tc>
+      </w:tr>
+      <w:tr>
+        <w:trPr>
+          <w:trHeight w:val="320"/>
+        </w:trPr>
+        <w:tc>
+          <w:tcPr>
+            <w:tcW w:w="1100" w:type="dxa"/>
+            <w:tcBorders>
+              <w:top w:val="nil"/>
+              <w:left w:val="single" w:sz="4" w:space="0" w:color="000000"/>
+              <w:bottom w:val="single" w:sz="4" w:space="0" w:color="000000"/>
+              <w:right w:val="single" w:sz="4" w:space="0" w:color="000000"/>
+            </w:tcBorders>
+            <w:shd w:val="clear" w:color="auto" w:fill="auto"/>
+            <w:noWrap/>
+            <w:vAlign w:val="bottom"/>
+            <w:hideMark/>
+          </w:tcPr>
+          <w:p>
+            <w:pPr>
+              <w:spacing w:after="0" w:line="240" w:lineRule="auto"/>
+              <w:jc w:val="center"/>
+              <w:rPr>
+                <w:rFonts w:ascii="Calibri" w:eastAsia="Times New Roman" w:hAnsi="Calibri" w:cs="Calibri"/>
+                <w:color w:val="000000"/>
+                <w:sz w:val="24"/>
+                <w:szCs w:val="24"/>
+              </w:rPr>
+            </w:pPr>
+            <w:r>
+              <w:rPr>
+                <w:rFonts w:ascii="Calibri" w:eastAsia="Times New Roman" w:hAnsi="Calibri" w:cs="Calibri"/>
+                <w:color w:val="000000"/>
+                <w:sz w:val="24"/>
+                <w:szCs w:val="24"/>
+              </w:rPr>
+              <w:t>1</w:t>
+            </w:r>
+          </w:p>
+        </w:tc>
+        <w:tc>
+          <w:tcPr>
+            <w:tcW w:w="1740" w:type="dxa"/>
+            <w:tcBorders>
+              <w:top w:val="nil"/>
+              <w:left w:val="nil"/>
+              <w:bottom w:val="single" w:sz="4" w:space="0" w:color="000000"/>
+              <w:right w:val="single" w:sz="4" w:space="0" w:color="000000"/>
+            </w:tcBorders>
+            <w:shd w:val="clear" w:color="auto" w:fill="auto"/>
+            <w:noWrap/>
+            <w:vAlign w:val="bottom"/>
+            <w:hideMark/>
+          </w:tcPr>
+          <w:p>
+            <w:pPr>
+              <w:spacing w:after="0" w:line="240" w:lineRule="auto"/>
+              <w:jc w:val="center"/>
+              <w:rPr>
+                <w:rFonts w:ascii="Calibri" w:eastAsia="Times New Roman" w:hAnsi="Calibri" w:cs="Calibri"/>
+                <w:color w:val="000000"/>
+                <w:sz w:val="24"/>
+                <w:szCs w:val="24"/>
+              </w:rPr>
+            </w:pPr>
+            <w:r>
+              <w:rPr>
+                <w:rFonts w:ascii="Calibri" w:eastAsia="Times New Roman" w:hAnsi="Calibri" w:cs="Calibri"/>
+                <w:color w:val="000000"/>
+                <w:sz w:val="24"/>
+                <w:szCs w:val="24"/>
+              </w:rPr>
+              <w:t>20</w:t>
+            </w:r>
+          </w:p>
+        </w:tc>
+        <w:tc>
+          <w:tcPr>
+            <w:tcW w:w="1560" w:type="dxa"/>
+            <w:tcBorders>
+              <w:top w:val="nil"/>
+              <w:left w:val="nil"/>
+              <w:bottom w:val="single" w:sz="4" w:space="0" w:color="000000"/>
+              <w:right w:val="single" w:sz="4" w:space="0" w:color="000000"/>
+            </w:tcBorders>
+            <w:shd w:val="clear" w:color="auto" w:fill="auto"/>
+            <w:noWrap/>
+            <w:vAlign w:val="bottom"/>
+            <w:hideMark/>
+          </w:tcPr>
+          <w:p>
+            <w:pPr>
+              <w:spacing w:after="0" w:line="240" w:lineRule="auto"/>
+              <w:jc w:val="center"/>
+              <w:rPr>
+                <w:rFonts w:ascii="Calibri" w:eastAsia="Times New Roman" w:hAnsi="Calibri" w:cs="Calibri"/>
+                <w:color w:val="000000"/>
+                <w:sz w:val="24"/>
+                <w:szCs w:val="24"/>
+              </w:rPr>
+            </w:pPr>
+            <w:r>
+              <w:rPr>
+                <w:rFonts w:ascii="Calibri" w:eastAsia="Times New Roman" w:hAnsi="Calibri" w:cs="Calibri"/>
+                <w:color w:val="000000"/>
+                <w:sz w:val="24"/>
+                <w:szCs w:val="24"/>
+              </w:rPr>
+              <w:t>78</w:t>
+            </w:r>
+          </w:p>
+        </w:tc>
+      </w:tr>
+      <w:tr>
+        <w:trPr>
+          <w:trHeight w:val="320"/>
+        </w:trPr>
+        <w:tc>
+          <w:tcPr>
+            <w:tcW w:w="1100" w:type="dxa"/>
+            <w:tcBorders>
+              <w:top w:val="nil"/>
+              <w:left w:val="single" w:sz="4" w:space="0" w:color="000000"/>
+              <w:bottom w:val="single" w:sz="4" w:space="0" w:color="000000"/>
+              <w:right w:val="single" w:sz="4" w:space="0" w:color="000000"/>
+            </w:tcBorders>
+            <w:shd w:val="clear" w:color="auto" w:fill="auto"/>
+            <w:noWrap/>
+            <w:vAlign w:val="bottom"/>
+            <w:hideMark/>
+          </w:tcPr>
+          <w:p>
+            <w:pPr>
+              <w:spacing w:after="0" w:line="240" w:lineRule="auto"/>
+              <w:jc w:val="center"/>
+              <w:rPr>
+                <w:rFonts w:ascii="Calibri" w:eastAsia="Times New Roman" w:hAnsi="Calibri" w:cs="Calibri"/>
+                <w:color w:val="000000"/>
+                <w:sz w:val="24"/>
+                <w:szCs w:val="24"/>
+              </w:rPr>
+            </w:pPr>
+            <w:r>
+              <w:rPr>
+                <w:rFonts w:ascii="Calibri" w:eastAsia="Times New Roman" w:hAnsi="Calibri" w:cs="Calibri"/>
+                <w:color w:val="000000"/>
+                <w:sz w:val="24"/>
+                <w:szCs w:val="24"/>
+              </w:rPr>
+              <w:t>2</w:t>
+            </w:r>
+          </w:p>
+        </w:tc>
+        <w:tc>
+          <w:tcPr>
+            <w:tcW w:w="1740" w:type="dxa"/>
+            <w:tcBorders>
+              <w:top w:val="nil"/>
+              <w:left w:val="nil"/>
+              <w:bottom w:val="single" w:sz="4" w:space="0" w:color="000000"/>
+              <w:right w:val="single" w:sz="4" w:space="0" w:color="000000"/>
+            </w:tcBorders>
+            <w:shd w:val="clear" w:color="auto" w:fill="auto"/>
+            <w:noWrap/>
+            <w:vAlign w:val="bottom"/>
+            <w:hideMark/>
+          </w:tcPr>
+          <w:p>
+            <w:pPr>
+              <w:spacing w:after="0" w:line="240" w:lineRule="auto"/>
+              <w:jc w:val="center"/>
+              <w:rPr>
+                <w:rFonts w:ascii="Calibri" w:eastAsia="Times New Roman" w:hAnsi="Calibri" w:cs="Calibri"/>
+                <w:color w:val="000000"/>
+                <w:sz w:val="24"/>
+                <w:szCs w:val="24"/>
+              </w:rPr>
+            </w:pPr>
+            <w:r>
+              <w:rPr>
+                <w:rFonts w:ascii="Calibri" w:eastAsia="Times New Roman" w:hAnsi="Calibri" w:cs="Calibri"/>
+                <w:color w:val="000000"/>
+                <w:sz w:val="24"/>
+                <w:szCs w:val="24"/>
+              </w:rPr>
+              <w:t>42</w:t>
+            </w:r>
+          </w:p>
+        </w:tc>
+        <w:tc>
+          <w:tcPr>
+            <w:tcW w:w="1560" w:type="dxa"/>
+            <w:tcBorders>
+              <w:top w:val="nil"/>
+              <w:left w:val="nil"/>
+              <w:bottom w:val="single" w:sz="4" w:space="0" w:color="000000"/>
+              <w:right w:val="single" w:sz="4" w:space="0" w:color="000000"/>
+            </w:tcBorders>
+            <w:shd w:val="clear" w:color="auto" w:fill="auto"/>
+            <w:noWrap/>
+            <w:vAlign w:val="bottom"/>
+            <w:hideMark/>
+          </w:tcPr>
+          <w:p>
+            <w:pPr>
+              <w:spacing w:after="0" w:line="240" w:lineRule="auto"/>
+              <w:jc w:val="center"/>
+              <w:rPr>
+                <w:rFonts w:ascii="Calibri" w:eastAsia="Times New Roman" w:hAnsi="Calibri" w:cs="Calibri"/>
+                <w:color w:val="000000"/>
+                <w:sz w:val="24"/>
+                <w:szCs w:val="24"/>
+              </w:rPr>
+            </w:pPr>
+            <w:r>
+              <w:rPr>
+                <w:rFonts w:ascii="Calibri" w:eastAsia="Times New Roman" w:hAnsi="Calibri" w:cs="Calibri"/>
+                <w:color w:val="000000"/>
+                <w:sz w:val="24"/>
+                <w:szCs w:val="24"/>
+              </w:rPr>
+              <w:t>69</w:t>
+            </w:r>
+          </w:p>
+        </w:tc>
+      </w:tr>
+      <w:tr>
+        <w:trPr>
+          <w:trHeight w:val="320"/>
+        </w:trPr>
+        <w:tc>
+          <w:tcPr>
+            <w:tcW w:w="1100" w:type="dxa"/>
+            <w:tcBorders>
+              <w:top w:val="nil"/>
+              <w:left w:val="single" w:sz="4" w:space="0" w:color="000000"/>
+              <w:bottom w:val="single" w:sz="4" w:space="0" w:color="000000"/>
+              <w:right w:val="single" w:sz="4" w:space="0" w:color="000000"/>
+            </w:tcBorders>
+            <w:shd w:val="clear" w:color="auto" w:fill="auto"/>
+            <w:noWrap/>
+            <w:vAlign w:val="bottom"/>
+            <w:hideMark/>
+          </w:tcPr>
+          <w:p>
+            <w:pPr>
+              <w:spacing w:after="0" w:line="240" w:lineRule="auto"/>
+              <w:jc w:val="center"/>
+              <w:rPr>
+                <w:rFonts w:ascii="Calibri" w:eastAsia="Times New Roman" w:hAnsi="Calibri" w:cs="Calibri"/>
+                <w:color w:val="000000"/>
+                <w:sz w:val="24"/>
+                <w:szCs w:val="24"/>
+              </w:rPr>
+            </w:pPr>
+            <w:r>
+              <w:rPr>
+                <w:rFonts w:ascii="Calibri" w:eastAsia="Times New Roman" w:hAnsi="Calibri" w:cs="Calibri"/>
+                <w:color w:val="000000"/>
+                <w:sz w:val="24"/>
+                <w:szCs w:val="24"/>
+              </w:rPr>
+              <w:t>3</w:t>
+            </w:r>
+          </w:p>
+        </w:tc>
+        <w:tc>
+          <w:tcPr>
+            <w:tcW w:w="1740" w:type="dxa"/>
+            <w:tcBorders>
+              <w:top w:val="nil"/>
+              <w:left w:val="nil"/>
+              <w:bottom w:val="single" w:sz="4" w:space="0" w:color="000000"/>
+              <w:right w:val="single" w:sz="4" w:space="0" w:color="000000"/>
+            </w:tcBorders>
+            <w:shd w:val="clear" w:color="auto" w:fill="auto"/>
+            <w:noWrap/>
+            <w:vAlign w:val="bottom"/>
+            <w:hideMark/>
+          </w:tcPr>
+          <w:p>
+            <w:pPr>
+              <w:spacing w:after="0" w:line="240" w:lineRule="auto"/>
+              <w:jc w:val="center"/>
+              <w:rPr>
+                <w:rFonts w:ascii="Calibri" w:eastAsia="Times New Roman" w:hAnsi="Calibri" w:cs="Calibri"/>
+                <w:color w:val="000000"/>
+                <w:sz w:val="24"/>
+                <w:szCs w:val="24"/>
+              </w:rPr>
+            </w:pPr>
+            <w:r>
+              <w:rPr>
+                <w:rFonts w:ascii="Calibri" w:eastAsia="Times New Roman" w:hAnsi="Calibri" w:cs="Calibri"/>
+                <w:color w:val="000000"/>
+                <w:sz w:val="24"/>
+                <w:szCs w:val="24"/>
+              </w:rPr>
+              <w:t>14</w:t>
+            </w:r>
+          </w:p>
+        </w:tc>
+        <w:tc>
+          <w:tcPr>
+            <w:tcW w:w="1560" w:type="dxa"/>
+            <w:tcBorders>
+              <w:top w:val="nil"/>
+              <w:left w:val="nil"/>
+              <w:bottom w:val="single" w:sz="4" w:space="0" w:color="000000"/>
+              <w:right w:val="single" w:sz="4" w:space="0" w:color="000000"/>
+            </w:tcBorders>
+            <w:shd w:val="clear" w:color="auto" w:fill="auto"/>
+            <w:noWrap/>
+            <w:vAlign w:val="bottom"/>
+            <w:hideMark/>
+          </w:tcPr>
+          <w:p>
+            <w:pPr>
+              <w:spacing w:after="0" w:line="240" w:lineRule="auto"/>
+              <w:jc w:val="center"/>
+              <w:rPr>
+                <w:rFonts w:ascii="Calibri" w:eastAsia="Times New Roman" w:hAnsi="Calibri" w:cs="Calibri"/>
+                <w:color w:val="000000"/>
+                <w:sz w:val="24"/>
+                <w:szCs w:val="24"/>
+              </w:rPr>
+            </w:pPr>
+            <w:r>
+              <w:rPr>
+                <w:rFonts w:ascii="Calibri" w:eastAsia="Times New Roman" w:hAnsi="Calibri" w:cs="Calibri"/>
+                <w:color w:val="000000"/>
+                <w:sz w:val="24"/>
+                <w:szCs w:val="24"/>
+              </w:rPr>
+              <w:t>202</w:t>
+            </w:r>
+          </w:p>
+        </w:tc>
+      </w:tr>
+      <w:tr>
+        <w:trPr>
+          <w:trHeight w:val="320"/>
+        </w:trPr>
+        <w:tc>
+          <w:tcPr>
+            <w:tcW w:w="1100" w:type="dxa"/>
+            <w:tcBorders>
+              <w:top w:val="nil"/>
+              <w:left w:val="single" w:sz="4" w:space="0" w:color="000000"/>
+              <w:bottom w:val="single" w:sz="4" w:space="0" w:color="000000"/>
+              <w:right w:val="single" w:sz="4" w:space="0" w:color="000000"/>
+            </w:tcBorders>
+            <w:shd w:val="clear" w:color="auto" w:fill="auto"/>
+            <w:noWrap/>
+            <w:vAlign w:val="bottom"/>
+            <w:hideMark/>
+          </w:tcPr>
+          <w:p>
+            <w:pPr>
+              <w:spacing w:after="0" w:line="240" w:lineRule="auto"/>
+              <w:jc w:val="center"/>
+              <w:rPr>
+                <w:rFonts w:ascii="Calibri" w:eastAsia="Times New Roman" w:hAnsi="Calibri" w:cs="Calibri"/>
+                <w:color w:val="000000"/>
+                <w:sz w:val="24"/>
+                <w:szCs w:val="24"/>
+              </w:rPr>
+            </w:pPr>
+            <w:r>
+              <w:rPr>
+                <w:rFonts w:ascii="Calibri" w:eastAsia="Times New Roman" w:hAnsi="Calibri" w:cs="Calibri"/>
+                <w:color w:val="000000"/>
+                <w:sz w:val="24"/>
+                <w:szCs w:val="24"/>
+              </w:rPr>
+              <w:t>4</w:t>
+            </w:r>
+          </w:p>
+        </w:tc>
+        <w:tc>
+          <w:tcPr>
+            <w:tcW w:w="1740" w:type="dxa"/>
+            <w:tcBorders>
+              <w:top w:val="nil"/>
+              <w:left w:val="nil"/>
+              <w:bottom w:val="single" w:sz="4" w:space="0" w:color="000000"/>
+              <w:right w:val="single" w:sz="4" w:space="0" w:color="000000"/>
+            </w:tcBorders>
+            <w:shd w:val="clear" w:color="auto" w:fill="auto"/>
+            <w:noWrap/>
+            <w:vAlign w:val="bottom"/>
+            <w:hideMark/>
+          </w:tcPr>
+          <w:p>
+            <w:pPr>
+              <w:spacing w:after="0" w:line="240" w:lineRule="auto"/>
+              <w:jc w:val="center"/>
+              <w:rPr>
+                <w:rFonts w:ascii="Calibri" w:eastAsia="Times New Roman" w:hAnsi="Calibri" w:cs="Calibri"/>
+                <w:color w:val="000000"/>
+                <w:sz w:val="24"/>
+                <w:szCs w:val="24"/>
+              </w:rPr>
+            </w:pPr>
+            <w:r>
+              <w:rPr>
+                <w:rFonts w:ascii="Calibri" w:eastAsia="Times New Roman" w:hAnsi="Calibri" w:cs="Calibri"/>
+                <w:color w:val="000000"/>
+                <w:sz w:val="24"/>
+                <w:szCs w:val="24"/>
+              </w:rPr>
+              <w:t>18</w:t>
+            </w:r>
+          </w:p>
+        </w:tc>
+        <w:tc>
+          <w:tcPr>
+            <w:tcW w:w="1560" w:type="dxa"/>
+            <w:tcBorders>
+              <w:top w:val="nil"/>
+              <w:left w:val="nil"/>
+              <w:bottom w:val="single" w:sz="4" w:space="0" w:color="000000"/>
+              <w:right w:val="single" w:sz="4" w:space="0" w:color="000000"/>
+            </w:tcBorders>
+            <w:shd w:val="clear" w:color="auto" w:fill="auto"/>
+            <w:noWrap/>
+            <w:vAlign w:val="bottom"/>
+            <w:hideMark/>
+          </w:tcPr>
+          <w:p>
+            <w:pPr>
+              <w:spacing w:after="0" w:line="240" w:lineRule="auto"/>
+              <w:jc w:val="center"/>
+              <w:rPr>
+                <w:rFonts w:ascii="Calibri" w:eastAsia="Times New Roman" w:hAnsi="Calibri" w:cs="Calibri"/>
+                <w:color w:val="000000"/>
+                <w:sz w:val="24"/>
+                <w:szCs w:val="24"/>
+              </w:rPr>
+            </w:pPr>
+            <w:r>
+              <w:rPr>
+                <w:rFonts w:ascii="Calibri" w:eastAsia="Times New Roman" w:hAnsi="Calibri" w:cs="Calibri"/>
+                <w:color w:val="000000"/>
+                <w:sz w:val="24"/>
+                <w:szCs w:val="24"/>
+              </w:rPr>
+              <w:t>258</w:t>
+            </w:r>
+          </w:p>
+        </w:tc>
+      </w:tr>
+      <w:tr>
+        <w:trPr>
+          <w:trHeight w:val="320"/>
+        </w:trPr>
+        <w:tc>
+          <w:tcPr>
+            <w:tcW w:w="1100" w:type="dxa"/>
+            <w:tcBorders>
+              <w:top w:val="nil"/>
+              <w:left w:val="single" w:sz="4" w:space="0" w:color="000000"/>
+              <w:bottom w:val="single" w:sz="4" w:space="0" w:color="000000"/>
+              <w:right w:val="single" w:sz="4" w:space="0" w:color="000000"/>
+            </w:tcBorders>
+            <w:shd w:val="clear" w:color="auto" w:fill="auto"/>
+            <w:noWrap/>
+            <w:vAlign w:val="bottom"/>
+            <w:hideMark/>
+          </w:tcPr>
+          <w:p>
+            <w:pPr>
+              <w:spacing w:after="0" w:line="240" w:lineRule="auto"/>
+              <w:jc w:val="center"/>
+              <w:rPr>
+                <w:rFonts w:ascii="Calibri" w:eastAsia="Times New Roman" w:hAnsi="Calibri" w:cs="Calibri"/>
+                <w:color w:val="000000"/>
+                <w:sz w:val="24"/>
+                <w:szCs w:val="24"/>
+              </w:rPr>
+            </w:pPr>
+            <w:r>
+              <w:rPr>
+                <w:rFonts w:ascii="Calibri" w:eastAsia="Times New Roman" w:hAnsi="Calibri" w:cs="Calibri"/>
+                <w:color w:val="000000"/>
+                <w:sz w:val="24"/>
+                <w:szCs w:val="24"/>
+              </w:rPr>
+              <w:t>5</w:t>
+            </w:r>
+          </w:p>
+        </w:tc>
+        <w:tc>
+          <w:tcPr>
+            <w:tcW w:w="1740" w:type="dxa"/>
+            <w:tcBorders>
+              <w:top w:val="nil"/>
+              <w:left w:val="nil"/>
+              <w:bottom w:val="single" w:sz="4" w:space="0" w:color="000000"/>
+              <w:right w:val="single" w:sz="4" w:space="0" w:color="000000"/>
+            </w:tcBorders>
+            <w:shd w:val="clear" w:color="auto" w:fill="auto"/>
+            <w:noWrap/>
+            <w:vAlign w:val="bottom"/>
+            <w:hideMark/>
+          </w:tcPr>
+          <w:p>
+            <w:pPr>
+              <w:spacing w:after="0" w:line="240" w:lineRule="auto"/>
+              <w:jc w:val="center"/>
+              <w:rPr>
+                <w:rFonts w:ascii="Calibri" w:eastAsia="Times New Roman" w:hAnsi="Calibri" w:cs="Calibri"/>
+                <w:color w:val="000000"/>
+                <w:sz w:val="24"/>
+                <w:szCs w:val="24"/>
+              </w:rPr>
+            </w:pPr>
+            <w:r>
+              <w:rPr>
+                <w:rFonts w:ascii="Calibri" w:eastAsia="Times New Roman" w:hAnsi="Calibri" w:cs="Calibri"/>
+                <w:color w:val="000000"/>
+                <w:sz w:val="24"/>
+                <w:szCs w:val="24"/>
+              </w:rPr>
+              <w:t>21</w:t>
+            </w:r>
+          </w:p>
+        </w:tc>
+        <w:tc>
+          <w:tcPr>
+            <w:tcW w:w="1560" w:type="dxa"/>
+            <w:tcBorders>
+              <w:top w:val="nil"/>
+              <w:left w:val="nil"/>
+              <w:bottom w:val="single" w:sz="4" w:space="0" w:color="000000"/>
+              <w:right w:val="single" w:sz="4" w:space="0" w:color="000000"/>
+            </w:tcBorders>
+            <w:shd w:val="clear" w:color="auto" w:fill="auto"/>
+            <w:noWrap/>
+            <w:vAlign w:val="bottom"/>
+            <w:hideMark/>
+          </w:tcPr>
+          <w:p>
+            <w:pPr>
+              <w:spacing w:after="0" w:line="240" w:lineRule="auto"/>
+              <w:jc w:val="center"/>
+              <w:rPr>
+                <w:rFonts w:ascii="Calibri" w:eastAsia="Times New Roman" w:hAnsi="Calibri" w:cs="Calibri"/>
+                <w:color w:val="000000"/>
+                <w:sz w:val="24"/>
+                <w:szCs w:val="24"/>
+              </w:rPr>
+            </w:pPr>
+            <w:r>
+              <w:rPr>
+                <w:rFonts w:ascii="Calibri" w:eastAsia="Times New Roman" w:hAnsi="Calibri" w:cs="Calibri"/>
+                <w:color w:val="000000"/>
+                <w:sz w:val="24"/>
+                <w:szCs w:val="24"/>
+              </w:rPr>
+              <w:t>165</w:t>
+            </w:r>
+          </w:p>
+        </w:tc>
+      </w:tr>
+      <w:tr>
+        <w:trPr>
+          <w:trHeight w:val="320"/>
+        </w:trPr>
+        <w:tc>
+          <w:tcPr>
+            <w:tcW w:w="1100" w:type="dxa"/>
+            <w:tcBorders>
+              <w:top w:val="nil"/>
+              <w:left w:val="single" w:sz="4" w:space="0" w:color="000000"/>
+              <w:bottom w:val="single" w:sz="4" w:space="0" w:color="000000"/>
+              <w:right w:val="single" w:sz="4" w:space="0" w:color="000000"/>
+            </w:tcBorders>
+            <w:shd w:val="clear" w:color="auto" w:fill="auto"/>
+            <w:noWrap/>
+            <w:vAlign w:val="bottom"/>
+            <w:hideMark/>
+          </w:tcPr>
+          <w:p>
+            <w:pPr>
+              <w:spacing w:after="0" w:line="240" w:lineRule="auto"/>
+              <w:jc w:val="center"/>
+              <w:rPr>
+                <w:rFonts w:ascii="Calibri" w:eastAsia="Times New Roman" w:hAnsi="Calibri" w:cs="Calibri"/>
+                <w:color w:val="000000"/>
+                <w:sz w:val="24"/>
+                <w:szCs w:val="24"/>
+              </w:rPr>
+            </w:pPr>
+            <w:r>
+              <w:rPr>
+                <w:rFonts w:ascii="Calibri" w:eastAsia="Times New Roman" w:hAnsi="Calibri" w:cs="Calibri"/>
+                <w:color w:val="000000"/>
+                <w:sz w:val="24"/>
+                <w:szCs w:val="24"/>
+              </w:rPr>
+              <w:t>6</w:t>
+            </w:r>
+          </w:p>
+        </w:tc>
+        <w:tc>
+          <w:tcPr>
+            <w:tcW w:w="1740" w:type="dxa"/>
+            <w:tcBorders>
+              <w:top w:val="nil"/>
+              <w:left w:val="nil"/>
+              <w:bottom w:val="single" w:sz="4" w:space="0" w:color="000000"/>
+              <w:right w:val="single" w:sz="4" w:space="0" w:color="000000"/>
+            </w:tcBorders>
+            <w:shd w:val="clear" w:color="auto" w:fill="auto"/>
+            <w:noWrap/>
+            <w:vAlign w:val="bottom"/>
+            <w:hideMark/>
+          </w:tcPr>
+          <w:p>
+            <w:pPr>
+              <w:spacing w:after="0" w:line="240" w:lineRule="auto"/>
+              <w:jc w:val="center"/>
+              <w:rPr>
+                <w:rFonts w:ascii="Calibri" w:eastAsia="Times New Roman" w:hAnsi="Calibri" w:cs="Calibri"/>
+                <w:color w:val="000000"/>
+                <w:sz w:val="24"/>
+                <w:szCs w:val="24"/>
+              </w:rPr>
+            </w:pPr>
+            <w:r>
+              <w:rPr>
+                <w:rFonts w:ascii="Calibri" w:eastAsia="Times New Roman" w:hAnsi="Calibri" w:cs="Calibri"/>
+                <w:color w:val="000000"/>
+                <w:sz w:val="24"/>
+                <w:szCs w:val="24"/>
+              </w:rPr>
+              <w:t>30</w:t>
+            </w:r>
+          </w:p>
+        </w:tc>
+        <w:tc>
+          <w:tcPr>
+            <w:tcW w:w="1560" w:type="dxa"/>
+            <w:tcBorders>
+              <w:top w:val="nil"/>
+              <w:left w:val="nil"/>
+              <w:bottom w:val="single" w:sz="4" w:space="0" w:color="000000"/>
+              <w:right w:val="single" w:sz="4" w:space="0" w:color="000000"/>
+            </w:tcBorders>
+            <w:shd w:val="clear" w:color="auto" w:fill="auto"/>
+            <w:noWrap/>
+            <w:vAlign w:val="bottom"/>
+            <w:hideMark/>
+          </w:tcPr>
+          <w:p>
+            <w:pPr>
+              <w:spacing w:after="0" w:line="240" w:lineRule="auto"/>
+              <w:jc w:val="center"/>
+              <w:rPr>
+                <w:rFonts w:ascii="Calibri" w:eastAsia="Times New Roman" w:hAnsi="Calibri" w:cs="Calibri"/>
+                <w:color w:val="000000"/>
+                <w:sz w:val="24"/>
+                <w:szCs w:val="24"/>
+              </w:rPr>
+            </w:pPr>
+            <w:r>
+              <w:rPr>
+                <w:rFonts w:ascii="Calibri" w:eastAsia="Times New Roman" w:hAnsi="Calibri" w:cs="Calibri"/>
+                <w:color w:val="000000"/>
+                <w:sz w:val="24"/>
+                <w:szCs w:val="24"/>
+              </w:rPr>
+              <w:t>436</w:t>
+            </w:r>
+          </w:p>
+        </w:tc>
+      </w:tr>
+      <w:tr>
+        <w:trPr>
+          <w:trHeight w:val="320"/>
+        </w:trPr>
+        <w:tc>
+          <w:tcPr>
+            <w:tcW w:w="1100" w:type="dxa"/>
+            <w:tcBorders>
+              <w:top w:val="nil"/>
+              <w:left w:val="single" w:sz="4" w:space="0" w:color="000000"/>
+              <w:bottom w:val="single" w:sz="4" w:space="0" w:color="000000"/>
+              <w:right w:val="single" w:sz="4" w:space="0" w:color="000000"/>
+            </w:tcBorders>
+            <w:shd w:val="clear" w:color="auto" w:fill="auto"/>
+            <w:noWrap/>
+            <w:vAlign w:val="bottom"/>
+            <w:hideMark/>
+          </w:tcPr>
+          <w:p>
+            <w:pPr>
+              <w:spacing w:after="0" w:line="240" w:lineRule="auto"/>
+              <w:jc w:val="center"/>
+              <w:rPr>
+                <w:rFonts w:ascii="Calibri" w:eastAsia="Times New Roman" w:hAnsi="Calibri" w:cs="Calibri"/>
+                <w:color w:val="000000"/>
+                <w:sz w:val="24"/>
+                <w:szCs w:val="24"/>
+              </w:rPr>
+            </w:pPr>
+            <w:r>
+              <w:rPr>
+                <w:rFonts w:ascii="Calibri" w:eastAsia="Times New Roman" w:hAnsi="Calibri" w:cs="Calibri"/>
+                <w:color w:val="000000"/>
+                <w:sz w:val="24"/>
+                <w:szCs w:val="24"/>
+              </w:rPr>
+              <w:t>7</w:t>
+            </w:r>
+          </w:p>
+        </w:tc>
+        <w:tc>
+          <w:tcPr>
+            <w:tcW w:w="1740" w:type="dxa"/>
+            <w:tcBorders>
+              <w:top w:val="nil"/>
+              <w:left w:val="nil"/>
+              <w:bottom w:val="single" w:sz="4" w:space="0" w:color="000000"/>
+              <w:right w:val="single" w:sz="4" w:space="0" w:color="000000"/>
+            </w:tcBorders>
+            <w:shd w:val="clear" w:color="auto" w:fill="auto"/>
+            <w:noWrap/>
+            <w:vAlign w:val="bottom"/>
+            <w:hideMark/>
+          </w:tcPr>
+          <w:p>
+            <w:pPr>
+              <w:spacing w:after="0" w:line="240" w:lineRule="auto"/>
+              <w:jc w:val="center"/>
+              <w:rPr>
+                <w:rFonts w:ascii="Calibri" w:eastAsia="Times New Roman" w:hAnsi="Calibri" w:cs="Calibri"/>
+                <w:color w:val="000000"/>
+                <w:sz w:val="24"/>
+                <w:szCs w:val="24"/>
+              </w:rPr>
+            </w:pPr>
+            <w:r>
+              <w:rPr>
+                <w:rFonts w:ascii="Calibri" w:eastAsia="Times New Roman" w:hAnsi="Calibri" w:cs="Calibri"/>
+                <w:color w:val="000000"/>
+                <w:sz w:val="24"/>
+                <w:szCs w:val="24"/>
+              </w:rPr>
+              <w:t>27</w:t>
+            </w:r>
+          </w:p>
+        </w:tc>
+        <w:tc>
+          <w:tcPr>
+            <w:tcW w:w="1560" w:type="dxa"/>
+            <w:tcBorders>
+              <w:top w:val="nil"/>
+              <w:left w:val="nil"/>
+              <w:bottom w:val="single" w:sz="4" w:space="0" w:color="000000"/>
+              <w:right w:val="single" w:sz="4" w:space="0" w:color="000000"/>
+            </w:tcBorders>
+            <w:shd w:val="clear" w:color="auto" w:fill="auto"/>
+            <w:noWrap/>
+            <w:vAlign w:val="bottom"/>
+            <w:hideMark/>
+          </w:tcPr>
+          <w:p>
+            <w:pPr>
+              <w:spacing w:after="0" w:line="240" w:lineRule="auto"/>
+              <w:jc w:val="center"/>
+              <w:rPr>
+                <w:rFonts w:ascii="Calibri" w:eastAsia="Times New Roman" w:hAnsi="Calibri" w:cs="Calibri"/>
+                <w:color w:val="000000"/>
+                <w:sz w:val="24"/>
+                <w:szCs w:val="24"/>
+              </w:rPr>
+            </w:pPr>
+            <w:r>
+              <w:rPr>
+                <w:rFonts w:ascii="Calibri" w:eastAsia="Times New Roman" w:hAnsi="Calibri" w:cs="Calibri"/>
+                <w:color w:val="000000"/>
+                <w:sz w:val="24"/>
+                <w:szCs w:val="24"/>
+              </w:rPr>
+              <w:t>476</w:t>
+            </w:r>
+          </w:p>
+        </w:tc>
+      </w:tr>
+    </w:tbl>
+    <w:p>
+      <w:pPr>
+        <w:pStyle w:val="ListParagraph"/>
+        <w:spacing w:line="276" w:lineRule="auto"/>
+        <w:ind w:left="1080"/>
+        <w:jc w:val="both"/>
         <w:rPr>
           <w:rFonts w:ascii="Times New Roman" w:hAnsi="Times New Roman" w:cs="Times New Roman"/>
           <w:b/>
@@ -10007,9 +11090,14 @@
           <w:sz w:val="24"/>
           <w:szCs w:val="24"/>
         </w:rPr>
-        <w:t xml:space="preserve">% if we follow </w:t>
-      </w:r>
-      <w:r>
+      </w:pPr>
+    </w:p>
+    <w:p>
+      <w:pPr>
+        <w:pStyle w:val="ListParagraph"/>
+        <w:spacing w:line="276" w:lineRule="auto"/>
+        <w:ind w:left="1080"/>
+        <w:jc w:val="both"/>
         <w:rPr>
           <w:rFonts w:ascii="Times New Roman" w:hAnsi="Times New Roman" w:cs="Times New Roman"/>
           <w:b/>
@@ -10017,21 +11105,125 @@
           <w:sz w:val="24"/>
           <w:szCs w:val="24"/>
         </w:rPr>
-        <w:t>quarantine conditions.</w:t>
-      </w:r>
-    </w:p>
-    <w:p>
-      <w:pPr>
-        <w:pStyle w:val="ListParagraph"/>
-        <w:spacing w:line="276" w:lineRule="auto"/>
-        <w:ind w:left="1080"/>
-        <w:jc w:val="both"/>
+      </w:pPr>
+      <w:r>
         <w:rPr>
           <w:rFonts w:ascii="Times New Roman" w:hAnsi="Times New Roman" w:cs="Times New Roman"/>
           <w:b/>
           <w:bCs/>
           <w:sz w:val="24"/>
           <w:szCs w:val="24"/>
+        </w:rPr>
+        <w:t xml:space="preserve">From the </w:t>
+      </w:r>
+      <w:r>
+        <w:rPr>
+          <w:rFonts w:ascii="Times New Roman" w:hAnsi="Times New Roman" w:cs="Times New Roman"/>
+          <w:b/>
+          <w:bCs/>
+          <w:sz w:val="24"/>
+          <w:szCs w:val="24"/>
+        </w:rPr>
+        <w:t>graph we observe that</w:t>
+      </w:r>
+      <w:r>
+        <w:rPr>
+          <w:rFonts w:ascii="Times New Roman" w:hAnsi="Times New Roman" w:cs="Times New Roman"/>
+          <w:b/>
+          <w:bCs/>
+          <w:sz w:val="24"/>
+          <w:szCs w:val="24"/>
+        </w:rPr>
+        <w:t xml:space="preserve"> the infection reduces by </w:t>
+      </w:r>
+      <w:r>
+        <w:rPr>
+          <w:rFonts w:ascii="Times New Roman" w:hAnsi="Times New Roman" w:cs="Times New Roman"/>
+          <w:b/>
+          <w:bCs/>
+          <w:sz w:val="24"/>
+          <w:szCs w:val="24"/>
+        </w:rPr>
+        <w:t>69</w:t>
+      </w:r>
+      <w:r>
+        <w:rPr>
+          <w:rFonts w:ascii="Times New Roman" w:hAnsi="Times New Roman" w:cs="Times New Roman"/>
+          <w:b/>
+          <w:bCs/>
+          <w:sz w:val="24"/>
+          <w:szCs w:val="24"/>
+        </w:rPr>
+        <w:t>% if</w:t>
+      </w:r>
+      <w:r>
+        <w:rPr>
+          <w:rFonts w:ascii="Times New Roman" w:hAnsi="Times New Roman" w:cs="Times New Roman"/>
+          <w:b/>
+          <w:bCs/>
+          <w:sz w:val="24"/>
+          <w:szCs w:val="24"/>
+        </w:rPr>
+        <w:t xml:space="preserve"> schools and offices go remote</w:t>
+      </w:r>
+      <w:r>
+        <w:rPr>
+          <w:rFonts w:ascii="Times New Roman" w:hAnsi="Times New Roman" w:cs="Times New Roman"/>
+          <w:b/>
+          <w:bCs/>
+          <w:sz w:val="24"/>
+          <w:szCs w:val="24"/>
+        </w:rPr>
+        <w:t>.</w:t>
+      </w:r>
+    </w:p>
+    <w:p>
+      <w:pPr>
+        <w:pStyle w:val="ListParagraph"/>
+        <w:spacing w:line="276" w:lineRule="auto"/>
+        <w:jc w:val="both"/>
+        <w:rPr>
+          <w:rFonts w:ascii="Times New Roman" w:hAnsi="Times New Roman" w:cs="Times New Roman"/>
+        </w:rPr>
+      </w:pPr>
+    </w:p>
+    <w:p>
+      <w:pPr>
+        <w:pStyle w:val="ListParagraph"/>
+        <w:spacing w:line="276" w:lineRule="auto"/>
+        <w:jc w:val="both"/>
+        <w:rPr>
+          <w:rFonts w:ascii="Times New Roman" w:hAnsi="Times New Roman" w:cs="Times New Roman"/>
+        </w:rPr>
+      </w:pPr>
+    </w:p>
+    <w:p>
+      <w:pPr>
+        <w:pStyle w:val="ListParagraph"/>
+        <w:spacing w:line="276" w:lineRule="auto"/>
+        <w:jc w:val="both"/>
+        <w:rPr>
+          <w:rFonts w:ascii="Times New Roman" w:hAnsi="Times New Roman" w:cs="Times New Roman"/>
+        </w:rPr>
+      </w:pPr>
+    </w:p>
+    <w:p>
+      <w:pPr>
+        <w:pStyle w:val="ListParagraph"/>
+        <w:spacing w:line="276" w:lineRule="auto"/>
+        <w:jc w:val="both"/>
+        <w:rPr>
+          <w:rFonts w:ascii="Times New Roman" w:hAnsi="Times New Roman" w:cs="Times New Roman"/>
+        </w:rPr>
+      </w:pPr>
+    </w:p>
+    <w:p>
+      <w:pPr>
+        <w:pStyle w:val="ListParagraph"/>
+        <w:spacing w:line="276" w:lineRule="auto"/>
+        <w:jc w:val="both"/>
+        <w:rPr>
+          <w:rFonts w:ascii="Times New Roman" w:hAnsi="Times New Roman" w:cs="Times New Roman"/>
         </w:rPr>
       </w:pPr>
     </w:p>
@@ -10894,7 +12086,7 @@
             <wp:cNvGraphicFramePr/>
             <a:graphic xmlns:a="http://schemas.openxmlformats.org/drawingml/2006/main">
               <a:graphicData uri="http://schemas.openxmlformats.org/drawingml/2006/chart">
-                <c:chart xmlns:c="http://schemas.openxmlformats.org/drawingml/2006/chart" xmlns:r="http://schemas.openxmlformats.org/officeDocument/2006/relationships" r:id="rId13"/>
+                <c:chart xmlns:c="http://schemas.openxmlformats.org/drawingml/2006/chart" xmlns:r="http://schemas.openxmlformats.org/officeDocument/2006/relationships" r:id="rId14"/>
               </a:graphicData>
             </a:graphic>
           </wp:inline>
@@ -10914,27 +12106,14 @@
       <w:r>
         <w:t xml:space="preserve">Figure </w:t>
       </w:r>
-      <w:r>
-        <w:fldChar w:fldCharType="begin"/>
-      </w:r>
-      <w:r>
-        <w:instrText xml:space="preserve"> SEQ Figure \* ARABIC </w:instrText>
-      </w:r>
-      <w:r>
-        <w:fldChar w:fldCharType="separate"/>
-      </w:r>
-      <w:r>
-        <w:rPr>
-          <w:noProof/>
-        </w:rPr>
-        <w:t>8</w:t>
-      </w:r>
-      <w:r>
-        <w:rPr>
-          <w:noProof/>
-        </w:rPr>
-        <w:fldChar w:fldCharType="end"/>
-      </w:r>
+      <w:fldSimple w:instr=" SEQ Figure \* ARABIC ">
+        <w:r>
+          <w:rPr>
+            <w:noProof/>
+          </w:rPr>
+          <w:t>8</w:t>
+        </w:r>
+      </w:fldSimple>
       <w:r>
         <w:t>:</w:t>
       </w:r>
@@ -11829,7 +13008,7 @@
             <wp:cNvGraphicFramePr/>
             <a:graphic xmlns:a="http://schemas.openxmlformats.org/drawingml/2006/main">
               <a:graphicData uri="http://schemas.openxmlformats.org/drawingml/2006/chart">
-                <c:chart xmlns:c="http://schemas.openxmlformats.org/drawingml/2006/chart" xmlns:r="http://schemas.openxmlformats.org/officeDocument/2006/relationships" r:id="rId14"/>
+                <c:chart xmlns:c="http://schemas.openxmlformats.org/drawingml/2006/chart" xmlns:r="http://schemas.openxmlformats.org/officeDocument/2006/relationships" r:id="rId15"/>
               </a:graphicData>
             </a:graphic>
           </wp:inline>
@@ -11849,27 +13028,14 @@
       <w:r>
         <w:t xml:space="preserve">Figure </w:t>
       </w:r>
-      <w:r>
-        <w:fldChar w:fldCharType="begin"/>
-      </w:r>
-      <w:r>
-        <w:instrText xml:space="preserve"> SEQ Figure \* ARABIC </w:instrText>
-      </w:r>
-      <w:r>
-        <w:fldChar w:fldCharType="separate"/>
-      </w:r>
-      <w:r>
-        <w:rPr>
-          <w:noProof/>
-        </w:rPr>
-        <w:t>9</w:t>
-      </w:r>
-      <w:r>
-        <w:rPr>
-          <w:noProof/>
-        </w:rPr>
-        <w:fldChar w:fldCharType="end"/>
-      </w:r>
+      <w:fldSimple w:instr=" SEQ Figure \* ARABIC ">
+        <w:r>
+          <w:rPr>
+            <w:noProof/>
+          </w:rPr>
+          <w:t>9</w:t>
+        </w:r>
+      </w:fldSimple>
       <w:r>
         <w:t>:</w:t>
       </w:r>
@@ -12777,7 +13943,7 @@
             <wp:cNvGraphicFramePr/>
             <a:graphic xmlns:a="http://schemas.openxmlformats.org/drawingml/2006/main">
               <a:graphicData uri="http://schemas.openxmlformats.org/drawingml/2006/chart">
-                <c:chart xmlns:c="http://schemas.openxmlformats.org/drawingml/2006/chart" xmlns:r="http://schemas.openxmlformats.org/officeDocument/2006/relationships" r:id="rId15"/>
+                <c:chart xmlns:c="http://schemas.openxmlformats.org/drawingml/2006/chart" xmlns:r="http://schemas.openxmlformats.org/officeDocument/2006/relationships" r:id="rId16"/>
               </a:graphicData>
             </a:graphic>
           </wp:inline>
@@ -12797,27 +13963,14 @@
       <w:r>
         <w:t xml:space="preserve">Figure </w:t>
       </w:r>
-      <w:r>
-        <w:fldChar w:fldCharType="begin"/>
-      </w:r>
-      <w:r>
-        <w:instrText xml:space="preserve"> SEQ Figure \* ARABIC </w:instrText>
-      </w:r>
-      <w:r>
-        <w:fldChar w:fldCharType="separate"/>
-      </w:r>
-      <w:r>
-        <w:rPr>
-          <w:noProof/>
-        </w:rPr>
-        <w:t>10</w:t>
-      </w:r>
-      <w:r>
-        <w:rPr>
-          <w:noProof/>
-        </w:rPr>
-        <w:fldChar w:fldCharType="end"/>
-      </w:r>
+      <w:fldSimple w:instr=" SEQ Figure \* ARABIC ">
+        <w:r>
+          <w:rPr>
+            <w:noProof/>
+          </w:rPr>
+          <w:t>10</w:t>
+        </w:r>
+      </w:fldSimple>
       <w:r>
         <w:t>:</w:t>
       </w:r>
@@ -14218,10 +15371,10 @@
                     <pic:cNvPicPr/>
                   </pic:nvPicPr>
                   <pic:blipFill>
-                    <a:blip r:embed="rId16">
+                    <a:blip r:embed="rId17">
                       <a:extLst>
                         <a:ext uri="{96DAC541-7B7A-43D3-8B79-37D633B846F1}">
-                          <asvg:svgBlip xmlns:asvg="http://schemas.microsoft.com/office/drawing/2016/SVG/main" r:embed="rId17"/>
+                          <asvg:svgBlip xmlns:asvg="http://schemas.microsoft.com/office/drawing/2016/SVG/main" r:embed="rId18"/>
                         </a:ext>
                       </a:extLst>
                     </a:blip>
@@ -14256,27 +15409,14 @@
       <w:r>
         <w:t xml:space="preserve">Figure </w:t>
       </w:r>
-      <w:r>
-        <w:fldChar w:fldCharType="begin"/>
-      </w:r>
-      <w:r>
-        <w:instrText xml:space="preserve"> SEQ Figure \* ARABIC </w:instrText>
-      </w:r>
-      <w:r>
-        <w:fldChar w:fldCharType="separate"/>
-      </w:r>
-      <w:r>
-        <w:rPr>
-          <w:noProof/>
-        </w:rPr>
-        <w:t>11</w:t>
-      </w:r>
-      <w:r>
-        <w:rPr>
-          <w:noProof/>
-        </w:rPr>
-        <w:fldChar w:fldCharType="end"/>
-      </w:r>
+      <w:fldSimple w:instr=" SEQ Figure \* ARABIC ">
+        <w:r>
+          <w:rPr>
+            <w:noProof/>
+          </w:rPr>
+          <w:t>11</w:t>
+        </w:r>
+      </w:fldSimple>
       <w:r>
         <w:t>:</w:t>
       </w:r>
@@ -15005,7 +16145,7 @@
             <wp:cNvGraphicFramePr/>
             <a:graphic xmlns:a="http://schemas.openxmlformats.org/drawingml/2006/main">
               <a:graphicData uri="http://schemas.openxmlformats.org/drawingml/2006/chart">
-                <c:chart xmlns:c="http://schemas.openxmlformats.org/drawingml/2006/chart" xmlns:r="http://schemas.openxmlformats.org/officeDocument/2006/relationships" r:id="rId18"/>
+                <c:chart xmlns:c="http://schemas.openxmlformats.org/drawingml/2006/chart" xmlns:r="http://schemas.openxmlformats.org/officeDocument/2006/relationships" r:id="rId19"/>
               </a:graphicData>
             </a:graphic>
           </wp:inline>
@@ -15020,27 +16160,14 @@
       <w:r>
         <w:t xml:space="preserve">Figure </w:t>
       </w:r>
-      <w:r>
-        <w:fldChar w:fldCharType="begin"/>
-      </w:r>
-      <w:r>
-        <w:instrText xml:space="preserve"> SEQ Figure \* ARABIC </w:instrText>
-      </w:r>
-      <w:r>
-        <w:fldChar w:fldCharType="separate"/>
-      </w:r>
-      <w:r>
-        <w:rPr>
-          <w:noProof/>
-        </w:rPr>
-        <w:t>7</w:t>
-      </w:r>
-      <w:r>
-        <w:rPr>
-          <w:noProof/>
-        </w:rPr>
-        <w:fldChar w:fldCharType="end"/>
-      </w:r>
+      <w:fldSimple w:instr=" SEQ Figure \* ARABIC ">
+        <w:r>
+          <w:rPr>
+            <w:noProof/>
+          </w:rPr>
+          <w:t>7</w:t>
+        </w:r>
+      </w:fldSimple>
       <w:r>
         <w:t>:</w:t>
       </w:r>
@@ -15217,7 +16344,7 @@
                     <pic:cNvPicPr/>
                   </pic:nvPicPr>
                   <pic:blipFill>
-                    <a:blip r:embed="rId19"/>
+                    <a:blip r:embed="rId20"/>
                     <a:stretch>
                       <a:fillRect/>
                     </a:stretch>
@@ -16165,7 +17292,7 @@
         </w:rPr>
         <w:t xml:space="preserve">. (2020, February 11). Centers for Disease Control and Prevention. </w:t>
       </w:r>
-      <w:hyperlink r:id="rId20" w:history="1">
+      <w:hyperlink r:id="rId21" w:history="1">
         <w:r>
           <w:rPr>
             <w:rStyle w:val="Hyperlink"/>
@@ -16450,7 +17577,7 @@
         </w:rPr>
         <w:t xml:space="preserve">, 67. </w:t>
       </w:r>
-      <w:hyperlink r:id="rId21" w:history="1">
+      <w:hyperlink r:id="rId22" w:history="1">
         <w:r>
           <w:rPr>
             <w:rStyle w:val="Hyperlink"/>
@@ -16569,7 +17696,7 @@
         </w:rPr>
         <w:t xml:space="preserve">(7), 1258–1263. </w:t>
       </w:r>
-      <w:hyperlink r:id="rId22" w:history="1">
+      <w:hyperlink r:id="rId23" w:history="1">
         <w:r>
           <w:rPr>
             <w:rStyle w:val="Hyperlink"/>
@@ -16616,7 +17743,7 @@
         </w:rPr>
         <w:t xml:space="preserve">. BMC Public Health. </w:t>
       </w:r>
-      <w:hyperlink r:id="rId23" w:history="1">
+      <w:hyperlink r:id="rId24" w:history="1">
         <w:r>
           <w:rPr>
             <w:rStyle w:val="Hyperlink"/>
@@ -16751,7 +17878,7 @@
       </w:pPr>
     </w:p>
     <w:sectPr>
-      <w:footerReference w:type="default" r:id="rId24"/>
+      <w:footerReference w:type="default" r:id="rId25"/>
       <w:pgSz w:w="12240" w:h="15840"/>
       <w:pgMar w:top="1350" w:right="1440" w:bottom="990" w:left="1440" w:header="720" w:footer="720" w:gutter="0"/>
       <w:cols w:space="720"/>
@@ -22812,6 +23939,437 @@
 <c:chartSpace xmlns:c="http://schemas.openxmlformats.org/drawingml/2006/chart" xmlns:a="http://schemas.openxmlformats.org/drawingml/2006/main" xmlns:r="http://schemas.openxmlformats.org/officeDocument/2006/relationships" xmlns:c16r2="http://schemas.microsoft.com/office/drawing/2015/06/chart">
   <c:date1904 val="0"/>
   <c:lang val="en-US"/>
+  <c:roundedCorners val="1"/>
+  <mc:AlternateContent xmlns:mc="http://schemas.openxmlformats.org/markup-compatibility/2006">
+    <mc:Choice xmlns:c14="http://schemas.microsoft.com/office/drawing/2007/8/2/chart" Requires="c14">
+      <c14:style val="102"/>
+    </mc:Choice>
+    <mc:Fallback>
+      <c:style val="2"/>
+    </mc:Fallback>
+  </mc:AlternateContent>
+  <c:chart>
+    <c:title>
+      <c:tx>
+        <c:rich>
+          <a:bodyPr/>
+          <a:lstStyle/>
+          <a:p>
+            <a:pPr lvl="0">
+              <a:defRPr b="0">
+                <a:solidFill>
+                  <a:srgbClr val="20124D"/>
+                </a:solidFill>
+                <a:latin typeface="+mn-lt"/>
+              </a:defRPr>
+            </a:pPr>
+            <a:r>
+              <a:rPr lang="en-US" b="0">
+                <a:solidFill>
+                  <a:srgbClr val="20124D"/>
+                </a:solidFill>
+                <a:latin typeface="+mn-lt"/>
+              </a:rPr>
+              <a:t>Infection spread considering all Schools/Offices remote versus all open</a:t>
+            </a:r>
+          </a:p>
+        </c:rich>
+      </c:tx>
+      <c:overlay val="0"/>
+    </c:title>
+    <c:autoTitleDeleted val="0"/>
+    <c:plotArea>
+      <c:layout/>
+      <c:lineChart>
+        <c:grouping val="standard"/>
+        <c:varyColors val="1"/>
+        <c:ser>
+          <c:idx val="0"/>
+          <c:order val="0"/>
+          <c:tx>
+            <c:strRef>
+              <c:f>Sheet1!$B$39</c:f>
+              <c:strCache>
+                <c:ptCount val="1"/>
+                <c:pt idx="0">
+                  <c:v>Remote</c:v>
+                </c:pt>
+              </c:strCache>
+            </c:strRef>
+          </c:tx>
+          <c:spPr>
+            <a:ln cmpd="sng">
+              <a:solidFill>
+                <a:srgbClr val="4285F4"/>
+              </a:solidFill>
+            </a:ln>
+          </c:spPr>
+          <c:marker>
+            <c:symbol val="circle"/>
+            <c:size val="7"/>
+            <c:spPr>
+              <a:solidFill>
+                <a:srgbClr val="4285F4"/>
+              </a:solidFill>
+              <a:ln cmpd="sng">
+                <a:solidFill>
+                  <a:srgbClr val="4285F4"/>
+                </a:solidFill>
+              </a:ln>
+            </c:spPr>
+          </c:marker>
+          <c:cat>
+            <c:numRef>
+              <c:f>Sheet1!$A$40:$A$46</c:f>
+              <c:numCache>
+                <c:formatCode>General</c:formatCode>
+                <c:ptCount val="7"/>
+                <c:pt idx="0">
+                  <c:v>1</c:v>
+                </c:pt>
+                <c:pt idx="1">
+                  <c:v>2</c:v>
+                </c:pt>
+                <c:pt idx="2">
+                  <c:v>3</c:v>
+                </c:pt>
+                <c:pt idx="3">
+                  <c:v>4</c:v>
+                </c:pt>
+                <c:pt idx="4">
+                  <c:v>5</c:v>
+                </c:pt>
+                <c:pt idx="5">
+                  <c:v>6</c:v>
+                </c:pt>
+                <c:pt idx="6">
+                  <c:v>7</c:v>
+                </c:pt>
+              </c:numCache>
+            </c:numRef>
+          </c:cat>
+          <c:val>
+            <c:numRef>
+              <c:f>Sheet1!$B$40:$B$46</c:f>
+              <c:numCache>
+                <c:formatCode>General</c:formatCode>
+                <c:ptCount val="7"/>
+                <c:pt idx="0">
+                  <c:v>20</c:v>
+                </c:pt>
+                <c:pt idx="1">
+                  <c:v>42</c:v>
+                </c:pt>
+                <c:pt idx="2">
+                  <c:v>14</c:v>
+                </c:pt>
+                <c:pt idx="3">
+                  <c:v>18</c:v>
+                </c:pt>
+                <c:pt idx="4">
+                  <c:v>21</c:v>
+                </c:pt>
+                <c:pt idx="5">
+                  <c:v>30</c:v>
+                </c:pt>
+                <c:pt idx="6">
+                  <c:v>27</c:v>
+                </c:pt>
+              </c:numCache>
+            </c:numRef>
+          </c:val>
+          <c:smooth val="0"/>
+          <c:extLst>
+            <c:ext xmlns:c16="http://schemas.microsoft.com/office/drawing/2014/chart" uri="{C3380CC4-5D6E-409C-BE32-E72D297353CC}">
+              <c16:uniqueId val="{00000000-2139-6C45-9AEE-7E628195F851}"/>
+            </c:ext>
+          </c:extLst>
+        </c:ser>
+        <c:ser>
+          <c:idx val="1"/>
+          <c:order val="1"/>
+          <c:tx>
+            <c:strRef>
+              <c:f>Sheet1!$C$39</c:f>
+              <c:strCache>
+                <c:ptCount val="1"/>
+                <c:pt idx="0">
+                  <c:v>Not Remote</c:v>
+                </c:pt>
+              </c:strCache>
+            </c:strRef>
+          </c:tx>
+          <c:spPr>
+            <a:ln cmpd="sng">
+              <a:solidFill>
+                <a:srgbClr val="EA4335"/>
+              </a:solidFill>
+            </a:ln>
+          </c:spPr>
+          <c:marker>
+            <c:symbol val="circle"/>
+            <c:size val="7"/>
+            <c:spPr>
+              <a:solidFill>
+                <a:srgbClr val="EA4335"/>
+              </a:solidFill>
+              <a:ln cmpd="sng">
+                <a:solidFill>
+                  <a:srgbClr val="EA4335"/>
+                </a:solidFill>
+              </a:ln>
+            </c:spPr>
+          </c:marker>
+          <c:cat>
+            <c:numRef>
+              <c:f>Sheet1!$A$40:$A$46</c:f>
+              <c:numCache>
+                <c:formatCode>General</c:formatCode>
+                <c:ptCount val="7"/>
+                <c:pt idx="0">
+                  <c:v>1</c:v>
+                </c:pt>
+                <c:pt idx="1">
+                  <c:v>2</c:v>
+                </c:pt>
+                <c:pt idx="2">
+                  <c:v>3</c:v>
+                </c:pt>
+                <c:pt idx="3">
+                  <c:v>4</c:v>
+                </c:pt>
+                <c:pt idx="4">
+                  <c:v>5</c:v>
+                </c:pt>
+                <c:pt idx="5">
+                  <c:v>6</c:v>
+                </c:pt>
+                <c:pt idx="6">
+                  <c:v>7</c:v>
+                </c:pt>
+              </c:numCache>
+            </c:numRef>
+          </c:cat>
+          <c:val>
+            <c:numRef>
+              <c:f>Sheet1!$C$40:$C$46</c:f>
+              <c:numCache>
+                <c:formatCode>General</c:formatCode>
+                <c:ptCount val="7"/>
+                <c:pt idx="0">
+                  <c:v>78</c:v>
+                </c:pt>
+                <c:pt idx="1">
+                  <c:v>69</c:v>
+                </c:pt>
+                <c:pt idx="2">
+                  <c:v>202</c:v>
+                </c:pt>
+                <c:pt idx="3">
+                  <c:v>258</c:v>
+                </c:pt>
+                <c:pt idx="4">
+                  <c:v>165</c:v>
+                </c:pt>
+                <c:pt idx="5">
+                  <c:v>436</c:v>
+                </c:pt>
+                <c:pt idx="6">
+                  <c:v>476</c:v>
+                </c:pt>
+              </c:numCache>
+            </c:numRef>
+          </c:val>
+          <c:smooth val="0"/>
+          <c:extLst>
+            <c:ext xmlns:c16="http://schemas.microsoft.com/office/drawing/2014/chart" uri="{C3380CC4-5D6E-409C-BE32-E72D297353CC}">
+              <c16:uniqueId val="{00000001-2139-6C45-9AEE-7E628195F851}"/>
+            </c:ext>
+          </c:extLst>
+        </c:ser>
+        <c:dLbls>
+          <c:showLegendKey val="0"/>
+          <c:showVal val="0"/>
+          <c:showCatName val="0"/>
+          <c:showSerName val="0"/>
+          <c:showPercent val="0"/>
+          <c:showBubbleSize val="0"/>
+        </c:dLbls>
+        <c:marker val="1"/>
+        <c:smooth val="0"/>
+        <c:axId val="1016339430"/>
+        <c:axId val="1312128804"/>
+      </c:lineChart>
+      <c:catAx>
+        <c:axId val="1016339430"/>
+        <c:scaling>
+          <c:orientation val="minMax"/>
+        </c:scaling>
+        <c:delete val="0"/>
+        <c:axPos val="b"/>
+        <c:title>
+          <c:tx>
+            <c:rich>
+              <a:bodyPr/>
+              <a:lstStyle/>
+              <a:p>
+                <a:pPr lvl="0">
+                  <a:defRPr b="0">
+                    <a:solidFill>
+                      <a:srgbClr val="000000"/>
+                    </a:solidFill>
+                    <a:latin typeface="+mn-lt"/>
+                  </a:defRPr>
+                </a:pPr>
+                <a:r>
+                  <a:rPr lang="en-US" b="0">
+                    <a:solidFill>
+                      <a:srgbClr val="000000"/>
+                    </a:solidFill>
+                    <a:latin typeface="+mn-lt"/>
+                  </a:rPr>
+                  <a:t>Time</a:t>
+                </a:r>
+              </a:p>
+            </c:rich>
+          </c:tx>
+          <c:overlay val="0"/>
+        </c:title>
+        <c:numFmt formatCode="General" sourceLinked="1"/>
+        <c:majorTickMark val="none"/>
+        <c:minorTickMark val="none"/>
+        <c:tickLblPos val="nextTo"/>
+        <c:txPr>
+          <a:bodyPr/>
+          <a:lstStyle/>
+          <a:p>
+            <a:pPr lvl="0">
+              <a:defRPr b="0">
+                <a:solidFill>
+                  <a:srgbClr val="000000"/>
+                </a:solidFill>
+                <a:latin typeface="+mn-lt"/>
+              </a:defRPr>
+            </a:pPr>
+            <a:endParaRPr lang="en-US"/>
+          </a:p>
+        </c:txPr>
+        <c:crossAx val="1312128804"/>
+        <c:crosses val="autoZero"/>
+        <c:auto val="1"/>
+        <c:lblAlgn val="ctr"/>
+        <c:lblOffset val="100"/>
+        <c:noMultiLvlLbl val="1"/>
+      </c:catAx>
+      <c:valAx>
+        <c:axId val="1312128804"/>
+        <c:scaling>
+          <c:orientation val="minMax"/>
+        </c:scaling>
+        <c:delete val="0"/>
+        <c:axPos val="l"/>
+        <c:majorGridlines>
+          <c:spPr>
+            <a:ln>
+              <a:solidFill>
+                <a:srgbClr val="B7B7B7"/>
+              </a:solidFill>
+            </a:ln>
+          </c:spPr>
+        </c:majorGridlines>
+        <c:minorGridlines>
+          <c:spPr>
+            <a:ln>
+              <a:solidFill>
+                <a:srgbClr val="CCCCCC">
+                  <a:alpha val="0"/>
+                </a:srgbClr>
+              </a:solidFill>
+            </a:ln>
+          </c:spPr>
+        </c:minorGridlines>
+        <c:title>
+          <c:tx>
+            <c:rich>
+              <a:bodyPr/>
+              <a:lstStyle/>
+              <a:p>
+                <a:pPr lvl="0">
+                  <a:defRPr b="0">
+                    <a:solidFill>
+                      <a:srgbClr val="000000"/>
+                    </a:solidFill>
+                    <a:latin typeface="+mn-lt"/>
+                  </a:defRPr>
+                </a:pPr>
+                <a:endParaRPr lang="en-US"/>
+              </a:p>
+            </c:rich>
+          </c:tx>
+          <c:overlay val="0"/>
+        </c:title>
+        <c:numFmt formatCode="General" sourceLinked="1"/>
+        <c:majorTickMark val="none"/>
+        <c:minorTickMark val="none"/>
+        <c:tickLblPos val="nextTo"/>
+        <c:spPr>
+          <a:ln>
+            <a:solidFill/>
+          </a:ln>
+        </c:spPr>
+        <c:txPr>
+          <a:bodyPr/>
+          <a:lstStyle/>
+          <a:p>
+            <a:pPr lvl="0">
+              <a:defRPr b="0">
+                <a:solidFill>
+                  <a:srgbClr val="000000"/>
+                </a:solidFill>
+                <a:latin typeface="+mn-lt"/>
+              </a:defRPr>
+            </a:pPr>
+            <a:endParaRPr lang="en-US"/>
+          </a:p>
+        </c:txPr>
+        <c:crossAx val="1016339430"/>
+        <c:crosses val="autoZero"/>
+        <c:crossBetween val="between"/>
+      </c:valAx>
+    </c:plotArea>
+    <c:legend>
+      <c:legendPos val="r"/>
+      <c:overlay val="0"/>
+      <c:txPr>
+        <a:bodyPr/>
+        <a:lstStyle/>
+        <a:p>
+          <a:pPr lvl="0">
+            <a:defRPr b="0">
+              <a:solidFill>
+                <a:srgbClr val="1A1A1A"/>
+              </a:solidFill>
+              <a:latin typeface="+mn-lt"/>
+            </a:defRPr>
+          </a:pPr>
+          <a:endParaRPr lang="en-US"/>
+        </a:p>
+      </c:txPr>
+    </c:legend>
+    <c:plotVisOnly val="1"/>
+    <c:dispBlanksAs val="zero"/>
+    <c:showDLblsOverMax val="1"/>
+  </c:chart>
+  <c:externalData r:id="rId1">
+    <c:autoUpdate val="0"/>
+  </c:externalData>
+</c:chartSpace>
+</file>
+
+<file path=word/charts/chart4.xml><?xml version="1.0" encoding="utf-8"?>
+<c:chartSpace xmlns:c="http://schemas.openxmlformats.org/drawingml/2006/chart" xmlns:a="http://schemas.openxmlformats.org/drawingml/2006/main" xmlns:r="http://schemas.openxmlformats.org/officeDocument/2006/relationships" xmlns:c16r2="http://schemas.microsoft.com/office/drawing/2015/06/chart">
+  <c:date1904 val="0"/>
+  <c:lang val="en-US"/>
   <c:roundedCorners val="0"/>
   <mc:AlternateContent xmlns:mc="http://schemas.openxmlformats.org/markup-compatibility/2006">
     <mc:Choice xmlns:c14="http://schemas.microsoft.com/office/drawing/2007/8/2/chart" Requires="c14">
@@ -23458,7 +25016,7 @@
 </c:chartSpace>
 </file>
 
-<file path=word/charts/chart4.xml><?xml version="1.0" encoding="utf-8"?>
+<file path=word/charts/chart5.xml><?xml version="1.0" encoding="utf-8"?>
 <c:chartSpace xmlns:c="http://schemas.openxmlformats.org/drawingml/2006/chart" xmlns:a="http://schemas.openxmlformats.org/drawingml/2006/main" xmlns:r="http://schemas.openxmlformats.org/officeDocument/2006/relationships" xmlns:c16r2="http://schemas.microsoft.com/office/drawing/2015/06/chart">
   <c:date1904 val="0"/>
   <c:lang val="en-US"/>
@@ -24088,7 +25646,7 @@
 </c:chartSpace>
 </file>
 
-<file path=word/charts/chart5.xml><?xml version="1.0" encoding="utf-8"?>
+<file path=word/charts/chart6.xml><?xml version="1.0" encoding="utf-8"?>
 <c:chartSpace xmlns:c="http://schemas.openxmlformats.org/drawingml/2006/chart" xmlns:a="http://schemas.openxmlformats.org/drawingml/2006/main" xmlns:r="http://schemas.openxmlformats.org/officeDocument/2006/relationships" xmlns:c16r2="http://schemas.microsoft.com/office/drawing/2015/06/chart">
   <c:date1904 val="0"/>
   <c:lang val="en-US"/>
@@ -24705,7 +26263,7 @@
 </c:chartSpace>
 </file>
 
-<file path=word/charts/chart6.xml><?xml version="1.0" encoding="utf-8"?>
+<file path=word/charts/chart7.xml><?xml version="1.0" encoding="utf-8"?>
 <c:chartSpace xmlns:c="http://schemas.openxmlformats.org/drawingml/2006/chart" xmlns:a="http://schemas.openxmlformats.org/drawingml/2006/main" xmlns:r="http://schemas.openxmlformats.org/officeDocument/2006/relationships" xmlns:c16r2="http://schemas.microsoft.com/office/drawing/2015/06/chart">
   <c:date1904 val="0"/>
   <c:lang val="en-US"/>

</xml_diff>

<commit_message>
Adding efficacy of vaccine analysis-plot and graph in Report
</commit_message>
<xml_diff>
--- a/Project_Report(Sec-05).docx
+++ b/Project_Report(Sec-05).docx
@@ -4155,7 +4155,7 @@
           <v:shape id="_x0000_i1025" type="#_x0000_t75" alt="" style="width:396.75pt;height:409pt;mso-width-percent:0;mso-height-percent:0;mso-width-percent:0;mso-height-percent:0" o:ole="">
             <v:imagedata r:id="rId8" o:title=""/>
           </v:shape>
-          <o:OLEObject Type="Embed" ProgID="Visio.Drawing.15" ShapeID="_x0000_i1025" DrawAspect="Content" ObjectID="_1680416110" r:id="rId9"/>
+          <o:OLEObject Type="Embed" ProgID="Visio.Drawing.15" ShapeID="_x0000_i1025" DrawAspect="Content" ObjectID="_1680416341" r:id="rId9"/>
         </w:object>
       </w:r>
     </w:p>
@@ -11144,7 +11144,7 @@
           <w:sz w:val="24"/>
           <w:szCs w:val="24"/>
         </w:rPr>
-        <w:t>69</w:t>
+        <w:t>90</w:t>
       </w:r>
       <w:r>
         <w:rPr>
@@ -11186,6 +11186,1113 @@
           <w:rFonts w:ascii="Times New Roman" w:hAnsi="Times New Roman" w:cs="Times New Roman"/>
         </w:rPr>
       </w:pPr>
+    </w:p>
+    <w:p>
+      <w:pPr>
+        <w:pStyle w:val="ListParagraph"/>
+        <w:spacing w:line="276" w:lineRule="auto"/>
+        <w:jc w:val="both"/>
+        <w:rPr>
+          <w:rFonts w:ascii="Times New Roman" w:hAnsi="Times New Roman" w:cs="Times New Roman"/>
+        </w:rPr>
+      </w:pPr>
+    </w:p>
+    <w:p>
+      <w:pPr>
+        <w:pStyle w:val="ListParagraph"/>
+        <w:spacing w:line="276" w:lineRule="auto"/>
+        <w:jc w:val="both"/>
+        <w:rPr>
+          <w:rFonts w:ascii="Times New Roman" w:hAnsi="Times New Roman" w:cs="Times New Roman"/>
+        </w:rPr>
+      </w:pPr>
+    </w:p>
+    <w:p>
+      <w:pPr>
+        <w:pStyle w:val="ListParagraph"/>
+        <w:spacing w:line="276" w:lineRule="auto"/>
+        <w:jc w:val="both"/>
+        <w:rPr>
+          <w:rFonts w:ascii="Times New Roman" w:hAnsi="Times New Roman" w:cs="Times New Roman"/>
+        </w:rPr>
+      </w:pPr>
+    </w:p>
+    <w:p>
+      <w:pPr>
+        <w:pStyle w:val="ListParagraph"/>
+        <w:spacing w:line="276" w:lineRule="auto"/>
+        <w:jc w:val="both"/>
+        <w:rPr>
+          <w:rFonts w:ascii="Times New Roman" w:hAnsi="Times New Roman" w:cs="Times New Roman"/>
+        </w:rPr>
+      </w:pPr>
+    </w:p>
+    <w:p>
+      <w:pPr>
+        <w:pStyle w:val="ListParagraph"/>
+        <w:numPr>
+          <w:ilvl w:val="0"/>
+          <w:numId w:val="41"/>
+        </w:numPr>
+        <w:spacing w:line="276" w:lineRule="auto"/>
+        <w:jc w:val="both"/>
+        <w:rPr>
+          <w:rFonts w:ascii="Times New Roman" w:hAnsi="Times New Roman" w:cs="Times New Roman"/>
+          <w:b/>
+          <w:bCs/>
+        </w:rPr>
+      </w:pPr>
+      <w:r>
+        <w:rPr>
+          <w:rFonts w:ascii="Times New Roman" w:hAnsi="Times New Roman" w:cs="Times New Roman"/>
+          <w:b/>
+          <w:bCs/>
+        </w:rPr>
+        <w:t>Comparison plot for vaccination</w:t>
+      </w:r>
+    </w:p>
+    <w:p>
+      <w:pPr>
+        <w:pStyle w:val="ListParagraph"/>
+        <w:spacing w:line="276" w:lineRule="auto"/>
+        <w:ind w:left="1080"/>
+        <w:jc w:val="both"/>
+        <w:rPr>
+          <w:rFonts w:ascii="Times New Roman" w:hAnsi="Times New Roman" w:cs="Times New Roman"/>
+        </w:rPr>
+      </w:pPr>
+      <w:r>
+        <w:rPr>
+          <w:noProof/>
+        </w:rPr>
+        <w:drawing>
+          <wp:anchor distT="0" distB="0" distL="114300" distR="114300" simplePos="0" relativeHeight="251661312" behindDoc="1" locked="0" layoutInCell="1" allowOverlap="1" wp14:anchorId="65750771" wp14:editId="76C45790">
+            <wp:simplePos x="0" y="0"/>
+            <wp:positionH relativeFrom="column">
+              <wp:posOffset>690245</wp:posOffset>
+            </wp:positionH>
+            <wp:positionV relativeFrom="paragraph">
+              <wp:posOffset>3810</wp:posOffset>
+            </wp:positionV>
+            <wp:extent cx="5715000" cy="3533775"/>
+            <wp:effectExtent l="0" t="0" r="12700" b="9525"/>
+            <wp:wrapTight wrapText="bothSides">
+              <wp:wrapPolygon edited="0">
+                <wp:start x="144" y="0"/>
+                <wp:lineTo x="0" y="311"/>
+                <wp:lineTo x="0" y="21270"/>
+                <wp:lineTo x="192" y="21581"/>
+                <wp:lineTo x="21408" y="21581"/>
+                <wp:lineTo x="21600" y="21270"/>
+                <wp:lineTo x="21600" y="311"/>
+                <wp:lineTo x="21408" y="0"/>
+                <wp:lineTo x="144" y="0"/>
+              </wp:wrapPolygon>
+            </wp:wrapTight>
+            <wp:docPr id="9" name="Chart 9" title="Chart">
+              <a:extLst xmlns:a="http://schemas.openxmlformats.org/drawingml/2006/main">
+                <a:ext uri="{FF2B5EF4-FFF2-40B4-BE49-F238E27FC236}">
+                  <a16:creationId xmlns:a16="http://schemas.microsoft.com/office/drawing/2014/main" id="{00000000-0008-0000-0000-000005000000}"/>
+                </a:ext>
+              </a:extLst>
+            </wp:docPr>
+            <wp:cNvGraphicFramePr/>
+            <a:graphic xmlns:a="http://schemas.openxmlformats.org/drawingml/2006/main">
+              <a:graphicData uri="http://schemas.openxmlformats.org/drawingml/2006/chart">
+                <c:chart xmlns:c="http://schemas.openxmlformats.org/drawingml/2006/chart" xmlns:r="http://schemas.openxmlformats.org/officeDocument/2006/relationships" r:id="rId14"/>
+              </a:graphicData>
+            </a:graphic>
+            <wp14:sizeRelH relativeFrom="page">
+              <wp14:pctWidth>0</wp14:pctWidth>
+            </wp14:sizeRelH>
+            <wp14:sizeRelV relativeFrom="page">
+              <wp14:pctHeight>0</wp14:pctHeight>
+            </wp14:sizeRelV>
+          </wp:anchor>
+        </w:drawing>
+      </w:r>
+    </w:p>
+    <w:p>
+      <w:pPr>
+        <w:pStyle w:val="ListParagraph"/>
+        <w:spacing w:line="276" w:lineRule="auto"/>
+        <w:jc w:val="both"/>
+        <w:rPr>
+          <w:rFonts w:ascii="Times New Roman" w:hAnsi="Times New Roman" w:cs="Times New Roman"/>
+        </w:rPr>
+      </w:pPr>
+    </w:p>
+    <w:p>
+      <w:pPr>
+        <w:pStyle w:val="ListParagraph"/>
+        <w:spacing w:line="276" w:lineRule="auto"/>
+        <w:jc w:val="both"/>
+        <w:rPr>
+          <w:rFonts w:ascii="Times New Roman" w:hAnsi="Times New Roman" w:cs="Times New Roman"/>
+        </w:rPr>
+      </w:pPr>
+    </w:p>
+    <w:tbl>
+      <w:tblPr>
+        <w:tblW w:w="4400" w:type="dxa"/>
+        <w:tblLook w:val="04A0" w:firstRow="1" w:lastRow="0" w:firstColumn="1" w:lastColumn="0" w:noHBand="0" w:noVBand="1"/>
+      </w:tblPr>
+      <w:tblGrid>
+        <w:gridCol w:w="1100"/>
+        <w:gridCol w:w="1740"/>
+        <w:gridCol w:w="1560"/>
+      </w:tblGrid>
+      <w:tr>
+        <w:trPr>
+          <w:trHeight w:val="320"/>
+        </w:trPr>
+        <w:tc>
+          <w:tcPr>
+            <w:tcW w:w="1100" w:type="dxa"/>
+            <w:tcBorders>
+              <w:top w:val="single" w:sz="4" w:space="0" w:color="000000"/>
+              <w:left w:val="single" w:sz="4" w:space="0" w:color="000000"/>
+              <w:bottom w:val="single" w:sz="4" w:space="0" w:color="000000"/>
+              <w:right w:val="single" w:sz="4" w:space="0" w:color="000000"/>
+            </w:tcBorders>
+            <w:shd w:val="clear" w:color="auto" w:fill="auto"/>
+            <w:noWrap/>
+            <w:vAlign w:val="bottom"/>
+            <w:hideMark/>
+          </w:tcPr>
+          <w:p>
+            <w:pPr>
+              <w:spacing w:after="0" w:line="240" w:lineRule="auto"/>
+              <w:jc w:val="center"/>
+              <w:rPr>
+                <w:rFonts w:ascii="Calibri" w:eastAsia="Times New Roman" w:hAnsi="Calibri" w:cs="Calibri"/>
+                <w:b/>
+                <w:bCs/>
+                <w:color w:val="000000"/>
+                <w:sz w:val="24"/>
+                <w:szCs w:val="24"/>
+              </w:rPr>
+            </w:pPr>
+            <w:r>
+              <w:rPr>
+                <w:rFonts w:ascii="Calibri" w:eastAsia="Times New Roman" w:hAnsi="Calibri" w:cs="Calibri"/>
+                <w:b/>
+                <w:bCs/>
+                <w:color w:val="000000"/>
+                <w:sz w:val="24"/>
+                <w:szCs w:val="24"/>
+              </w:rPr>
+              <w:t>Time</w:t>
+            </w:r>
+          </w:p>
+        </w:tc>
+        <w:tc>
+          <w:tcPr>
+            <w:tcW w:w="1740" w:type="dxa"/>
+            <w:tcBorders>
+              <w:top w:val="single" w:sz="4" w:space="0" w:color="000000"/>
+              <w:left w:val="nil"/>
+              <w:bottom w:val="single" w:sz="4" w:space="0" w:color="000000"/>
+              <w:right w:val="single" w:sz="4" w:space="0" w:color="000000"/>
+            </w:tcBorders>
+            <w:shd w:val="clear" w:color="auto" w:fill="auto"/>
+            <w:noWrap/>
+            <w:vAlign w:val="bottom"/>
+            <w:hideMark/>
+          </w:tcPr>
+          <w:p>
+            <w:pPr>
+              <w:spacing w:after="0" w:line="240" w:lineRule="auto"/>
+              <w:jc w:val="center"/>
+              <w:rPr>
+                <w:rFonts w:ascii="Calibri" w:eastAsia="Times New Roman" w:hAnsi="Calibri" w:cs="Calibri"/>
+                <w:b/>
+                <w:bCs/>
+                <w:color w:val="000000"/>
+                <w:sz w:val="24"/>
+                <w:szCs w:val="24"/>
+              </w:rPr>
+            </w:pPr>
+            <w:r>
+              <w:rPr>
+                <w:rFonts w:ascii="Calibri" w:eastAsia="Times New Roman" w:hAnsi="Calibri" w:cs="Calibri"/>
+                <w:b/>
+                <w:bCs/>
+                <w:color w:val="000000"/>
+                <w:sz w:val="24"/>
+                <w:szCs w:val="24"/>
+              </w:rPr>
+              <w:t>Vaccinated</w:t>
+            </w:r>
+          </w:p>
+        </w:tc>
+        <w:tc>
+          <w:tcPr>
+            <w:tcW w:w="1560" w:type="dxa"/>
+            <w:tcBorders>
+              <w:top w:val="single" w:sz="4" w:space="0" w:color="000000"/>
+              <w:left w:val="nil"/>
+              <w:bottom w:val="single" w:sz="4" w:space="0" w:color="000000"/>
+              <w:right w:val="single" w:sz="4" w:space="0" w:color="000000"/>
+            </w:tcBorders>
+            <w:shd w:val="clear" w:color="auto" w:fill="auto"/>
+            <w:noWrap/>
+            <w:vAlign w:val="bottom"/>
+            <w:hideMark/>
+          </w:tcPr>
+          <w:p>
+            <w:pPr>
+              <w:spacing w:after="0" w:line="240" w:lineRule="auto"/>
+              <w:jc w:val="center"/>
+              <w:rPr>
+                <w:rFonts w:ascii="Calibri" w:eastAsia="Times New Roman" w:hAnsi="Calibri" w:cs="Calibri"/>
+                <w:b/>
+                <w:bCs/>
+                <w:color w:val="000000"/>
+                <w:sz w:val="24"/>
+                <w:szCs w:val="24"/>
+              </w:rPr>
+            </w:pPr>
+            <w:r>
+              <w:rPr>
+                <w:rFonts w:ascii="Calibri" w:eastAsia="Times New Roman" w:hAnsi="Calibri" w:cs="Calibri"/>
+                <w:b/>
+                <w:bCs/>
+                <w:color w:val="000000"/>
+                <w:sz w:val="24"/>
+                <w:szCs w:val="24"/>
+              </w:rPr>
+              <w:t>Not Vaccinated</w:t>
+            </w:r>
+          </w:p>
+        </w:tc>
+      </w:tr>
+      <w:tr>
+        <w:trPr>
+          <w:trHeight w:val="320"/>
+        </w:trPr>
+        <w:tc>
+          <w:tcPr>
+            <w:tcW w:w="1100" w:type="dxa"/>
+            <w:tcBorders>
+              <w:top w:val="nil"/>
+              <w:left w:val="single" w:sz="4" w:space="0" w:color="000000"/>
+              <w:bottom w:val="single" w:sz="4" w:space="0" w:color="000000"/>
+              <w:right w:val="single" w:sz="4" w:space="0" w:color="000000"/>
+            </w:tcBorders>
+            <w:shd w:val="clear" w:color="auto" w:fill="auto"/>
+            <w:noWrap/>
+            <w:vAlign w:val="bottom"/>
+            <w:hideMark/>
+          </w:tcPr>
+          <w:p>
+            <w:pPr>
+              <w:spacing w:after="0" w:line="240" w:lineRule="auto"/>
+              <w:jc w:val="center"/>
+              <w:rPr>
+                <w:rFonts w:ascii="Calibri" w:eastAsia="Times New Roman" w:hAnsi="Calibri" w:cs="Calibri"/>
+                <w:color w:val="000000"/>
+                <w:sz w:val="24"/>
+                <w:szCs w:val="24"/>
+              </w:rPr>
+            </w:pPr>
+            <w:r>
+              <w:rPr>
+                <w:rFonts w:ascii="Calibri" w:eastAsia="Times New Roman" w:hAnsi="Calibri" w:cs="Calibri"/>
+                <w:color w:val="000000"/>
+                <w:sz w:val="24"/>
+                <w:szCs w:val="24"/>
+              </w:rPr>
+              <w:t>1</w:t>
+            </w:r>
+          </w:p>
+        </w:tc>
+        <w:tc>
+          <w:tcPr>
+            <w:tcW w:w="1740" w:type="dxa"/>
+            <w:tcBorders>
+              <w:top w:val="nil"/>
+              <w:left w:val="nil"/>
+              <w:bottom w:val="single" w:sz="4" w:space="0" w:color="000000"/>
+              <w:right w:val="single" w:sz="4" w:space="0" w:color="000000"/>
+            </w:tcBorders>
+            <w:shd w:val="clear" w:color="auto" w:fill="auto"/>
+            <w:noWrap/>
+            <w:vAlign w:val="bottom"/>
+            <w:hideMark/>
+          </w:tcPr>
+          <w:p>
+            <w:pPr>
+              <w:spacing w:after="0" w:line="240" w:lineRule="auto"/>
+              <w:jc w:val="center"/>
+              <w:rPr>
+                <w:rFonts w:ascii="Calibri" w:eastAsia="Times New Roman" w:hAnsi="Calibri" w:cs="Calibri"/>
+                <w:color w:val="000000"/>
+                <w:sz w:val="24"/>
+                <w:szCs w:val="24"/>
+              </w:rPr>
+            </w:pPr>
+            <w:r>
+              <w:rPr>
+                <w:rFonts w:ascii="Calibri" w:eastAsia="Times New Roman" w:hAnsi="Calibri" w:cs="Calibri"/>
+                <w:color w:val="000000"/>
+                <w:sz w:val="24"/>
+                <w:szCs w:val="24"/>
+              </w:rPr>
+              <w:t>19</w:t>
+            </w:r>
+          </w:p>
+        </w:tc>
+        <w:tc>
+          <w:tcPr>
+            <w:tcW w:w="1560" w:type="dxa"/>
+            <w:tcBorders>
+              <w:top w:val="nil"/>
+              <w:left w:val="nil"/>
+              <w:bottom w:val="single" w:sz="4" w:space="0" w:color="000000"/>
+              <w:right w:val="single" w:sz="4" w:space="0" w:color="000000"/>
+            </w:tcBorders>
+            <w:shd w:val="clear" w:color="auto" w:fill="auto"/>
+            <w:noWrap/>
+            <w:vAlign w:val="bottom"/>
+            <w:hideMark/>
+          </w:tcPr>
+          <w:p>
+            <w:pPr>
+              <w:spacing w:after="0" w:line="240" w:lineRule="auto"/>
+              <w:jc w:val="center"/>
+              <w:rPr>
+                <w:rFonts w:ascii="Calibri" w:eastAsia="Times New Roman" w:hAnsi="Calibri" w:cs="Calibri"/>
+                <w:color w:val="000000"/>
+                <w:sz w:val="24"/>
+                <w:szCs w:val="24"/>
+              </w:rPr>
+            </w:pPr>
+            <w:r>
+              <w:rPr>
+                <w:rFonts w:ascii="Calibri" w:eastAsia="Times New Roman" w:hAnsi="Calibri" w:cs="Calibri"/>
+                <w:color w:val="000000"/>
+                <w:sz w:val="24"/>
+                <w:szCs w:val="24"/>
+              </w:rPr>
+              <w:t>56</w:t>
+            </w:r>
+          </w:p>
+        </w:tc>
+      </w:tr>
+      <w:tr>
+        <w:trPr>
+          <w:trHeight w:val="320"/>
+        </w:trPr>
+        <w:tc>
+          <w:tcPr>
+            <w:tcW w:w="1100" w:type="dxa"/>
+            <w:tcBorders>
+              <w:top w:val="nil"/>
+              <w:left w:val="single" w:sz="4" w:space="0" w:color="000000"/>
+              <w:bottom w:val="single" w:sz="4" w:space="0" w:color="000000"/>
+              <w:right w:val="single" w:sz="4" w:space="0" w:color="000000"/>
+            </w:tcBorders>
+            <w:shd w:val="clear" w:color="auto" w:fill="auto"/>
+            <w:noWrap/>
+            <w:vAlign w:val="bottom"/>
+            <w:hideMark/>
+          </w:tcPr>
+          <w:p>
+            <w:pPr>
+              <w:spacing w:after="0" w:line="240" w:lineRule="auto"/>
+              <w:jc w:val="center"/>
+              <w:rPr>
+                <w:rFonts w:ascii="Calibri" w:eastAsia="Times New Roman" w:hAnsi="Calibri" w:cs="Calibri"/>
+                <w:color w:val="000000"/>
+                <w:sz w:val="24"/>
+                <w:szCs w:val="24"/>
+              </w:rPr>
+            </w:pPr>
+            <w:r>
+              <w:rPr>
+                <w:rFonts w:ascii="Calibri" w:eastAsia="Times New Roman" w:hAnsi="Calibri" w:cs="Calibri"/>
+                <w:color w:val="000000"/>
+                <w:sz w:val="24"/>
+                <w:szCs w:val="24"/>
+              </w:rPr>
+              <w:t>2</w:t>
+            </w:r>
+          </w:p>
+        </w:tc>
+        <w:tc>
+          <w:tcPr>
+            <w:tcW w:w="1740" w:type="dxa"/>
+            <w:tcBorders>
+              <w:top w:val="nil"/>
+              <w:left w:val="nil"/>
+              <w:bottom w:val="single" w:sz="4" w:space="0" w:color="000000"/>
+              <w:right w:val="single" w:sz="4" w:space="0" w:color="000000"/>
+            </w:tcBorders>
+            <w:shd w:val="clear" w:color="auto" w:fill="auto"/>
+            <w:noWrap/>
+            <w:vAlign w:val="bottom"/>
+            <w:hideMark/>
+          </w:tcPr>
+          <w:p>
+            <w:pPr>
+              <w:spacing w:after="0" w:line="240" w:lineRule="auto"/>
+              <w:jc w:val="center"/>
+              <w:rPr>
+                <w:rFonts w:ascii="Calibri" w:eastAsia="Times New Roman" w:hAnsi="Calibri" w:cs="Calibri"/>
+                <w:color w:val="000000"/>
+                <w:sz w:val="24"/>
+                <w:szCs w:val="24"/>
+              </w:rPr>
+            </w:pPr>
+            <w:r>
+              <w:rPr>
+                <w:rFonts w:ascii="Calibri" w:eastAsia="Times New Roman" w:hAnsi="Calibri" w:cs="Calibri"/>
+                <w:color w:val="000000"/>
+                <w:sz w:val="24"/>
+                <w:szCs w:val="24"/>
+              </w:rPr>
+              <w:t>29</w:t>
+            </w:r>
+          </w:p>
+        </w:tc>
+        <w:tc>
+          <w:tcPr>
+            <w:tcW w:w="1560" w:type="dxa"/>
+            <w:tcBorders>
+              <w:top w:val="nil"/>
+              <w:left w:val="nil"/>
+              <w:bottom w:val="single" w:sz="4" w:space="0" w:color="000000"/>
+              <w:right w:val="single" w:sz="4" w:space="0" w:color="000000"/>
+            </w:tcBorders>
+            <w:shd w:val="clear" w:color="auto" w:fill="auto"/>
+            <w:noWrap/>
+            <w:vAlign w:val="bottom"/>
+            <w:hideMark/>
+          </w:tcPr>
+          <w:p>
+            <w:pPr>
+              <w:spacing w:after="0" w:line="240" w:lineRule="auto"/>
+              <w:jc w:val="center"/>
+              <w:rPr>
+                <w:rFonts w:ascii="Calibri" w:eastAsia="Times New Roman" w:hAnsi="Calibri" w:cs="Calibri"/>
+                <w:color w:val="000000"/>
+                <w:sz w:val="24"/>
+                <w:szCs w:val="24"/>
+              </w:rPr>
+            </w:pPr>
+            <w:r>
+              <w:rPr>
+                <w:rFonts w:ascii="Calibri" w:eastAsia="Times New Roman" w:hAnsi="Calibri" w:cs="Calibri"/>
+                <w:color w:val="000000"/>
+                <w:sz w:val="24"/>
+                <w:szCs w:val="24"/>
+              </w:rPr>
+              <w:t>84</w:t>
+            </w:r>
+          </w:p>
+        </w:tc>
+      </w:tr>
+      <w:tr>
+        <w:trPr>
+          <w:trHeight w:val="320"/>
+        </w:trPr>
+        <w:tc>
+          <w:tcPr>
+            <w:tcW w:w="1100" w:type="dxa"/>
+            <w:tcBorders>
+              <w:top w:val="nil"/>
+              <w:left w:val="single" w:sz="4" w:space="0" w:color="000000"/>
+              <w:bottom w:val="single" w:sz="4" w:space="0" w:color="000000"/>
+              <w:right w:val="single" w:sz="4" w:space="0" w:color="000000"/>
+            </w:tcBorders>
+            <w:shd w:val="clear" w:color="auto" w:fill="auto"/>
+            <w:noWrap/>
+            <w:vAlign w:val="bottom"/>
+            <w:hideMark/>
+          </w:tcPr>
+          <w:p>
+            <w:pPr>
+              <w:spacing w:after="0" w:line="240" w:lineRule="auto"/>
+              <w:jc w:val="center"/>
+              <w:rPr>
+                <w:rFonts w:ascii="Calibri" w:eastAsia="Times New Roman" w:hAnsi="Calibri" w:cs="Calibri"/>
+                <w:color w:val="000000"/>
+                <w:sz w:val="24"/>
+                <w:szCs w:val="24"/>
+              </w:rPr>
+            </w:pPr>
+            <w:r>
+              <w:rPr>
+                <w:rFonts w:ascii="Calibri" w:eastAsia="Times New Roman" w:hAnsi="Calibri" w:cs="Calibri"/>
+                <w:color w:val="000000"/>
+                <w:sz w:val="24"/>
+                <w:szCs w:val="24"/>
+              </w:rPr>
+              <w:t>3</w:t>
+            </w:r>
+          </w:p>
+        </w:tc>
+        <w:tc>
+          <w:tcPr>
+            <w:tcW w:w="1740" w:type="dxa"/>
+            <w:tcBorders>
+              <w:top w:val="nil"/>
+              <w:left w:val="nil"/>
+              <w:bottom w:val="single" w:sz="4" w:space="0" w:color="000000"/>
+              <w:right w:val="single" w:sz="4" w:space="0" w:color="000000"/>
+            </w:tcBorders>
+            <w:shd w:val="clear" w:color="auto" w:fill="auto"/>
+            <w:noWrap/>
+            <w:vAlign w:val="bottom"/>
+            <w:hideMark/>
+          </w:tcPr>
+          <w:p>
+            <w:pPr>
+              <w:spacing w:after="0" w:line="240" w:lineRule="auto"/>
+              <w:jc w:val="center"/>
+              <w:rPr>
+                <w:rFonts w:ascii="Calibri" w:eastAsia="Times New Roman" w:hAnsi="Calibri" w:cs="Calibri"/>
+                <w:color w:val="000000"/>
+                <w:sz w:val="24"/>
+                <w:szCs w:val="24"/>
+              </w:rPr>
+            </w:pPr>
+            <w:r>
+              <w:rPr>
+                <w:rFonts w:ascii="Calibri" w:eastAsia="Times New Roman" w:hAnsi="Calibri" w:cs="Calibri"/>
+                <w:color w:val="000000"/>
+                <w:sz w:val="24"/>
+                <w:szCs w:val="24"/>
+              </w:rPr>
+              <w:t>54</w:t>
+            </w:r>
+          </w:p>
+        </w:tc>
+        <w:tc>
+          <w:tcPr>
+            <w:tcW w:w="1560" w:type="dxa"/>
+            <w:tcBorders>
+              <w:top w:val="nil"/>
+              <w:left w:val="nil"/>
+              <w:bottom w:val="single" w:sz="4" w:space="0" w:color="000000"/>
+              <w:right w:val="single" w:sz="4" w:space="0" w:color="000000"/>
+            </w:tcBorders>
+            <w:shd w:val="clear" w:color="auto" w:fill="auto"/>
+            <w:noWrap/>
+            <w:vAlign w:val="bottom"/>
+            <w:hideMark/>
+          </w:tcPr>
+          <w:p>
+            <w:pPr>
+              <w:spacing w:after="0" w:line="240" w:lineRule="auto"/>
+              <w:jc w:val="center"/>
+              <w:rPr>
+                <w:rFonts w:ascii="Calibri" w:eastAsia="Times New Roman" w:hAnsi="Calibri" w:cs="Calibri"/>
+                <w:color w:val="000000"/>
+                <w:sz w:val="24"/>
+                <w:szCs w:val="24"/>
+              </w:rPr>
+            </w:pPr>
+            <w:r>
+              <w:rPr>
+                <w:rFonts w:ascii="Calibri" w:eastAsia="Times New Roman" w:hAnsi="Calibri" w:cs="Calibri"/>
+                <w:color w:val="000000"/>
+                <w:sz w:val="24"/>
+                <w:szCs w:val="24"/>
+              </w:rPr>
+              <w:t>202</w:t>
+            </w:r>
+          </w:p>
+        </w:tc>
+      </w:tr>
+      <w:tr>
+        <w:trPr>
+          <w:trHeight w:val="320"/>
+        </w:trPr>
+        <w:tc>
+          <w:tcPr>
+            <w:tcW w:w="1100" w:type="dxa"/>
+            <w:tcBorders>
+              <w:top w:val="nil"/>
+              <w:left w:val="single" w:sz="4" w:space="0" w:color="000000"/>
+              <w:bottom w:val="single" w:sz="4" w:space="0" w:color="000000"/>
+              <w:right w:val="single" w:sz="4" w:space="0" w:color="000000"/>
+            </w:tcBorders>
+            <w:shd w:val="clear" w:color="auto" w:fill="auto"/>
+            <w:noWrap/>
+            <w:vAlign w:val="bottom"/>
+            <w:hideMark/>
+          </w:tcPr>
+          <w:p>
+            <w:pPr>
+              <w:spacing w:after="0" w:line="240" w:lineRule="auto"/>
+              <w:jc w:val="center"/>
+              <w:rPr>
+                <w:rFonts w:ascii="Calibri" w:eastAsia="Times New Roman" w:hAnsi="Calibri" w:cs="Calibri"/>
+                <w:color w:val="000000"/>
+                <w:sz w:val="24"/>
+                <w:szCs w:val="24"/>
+              </w:rPr>
+            </w:pPr>
+            <w:r>
+              <w:rPr>
+                <w:rFonts w:ascii="Calibri" w:eastAsia="Times New Roman" w:hAnsi="Calibri" w:cs="Calibri"/>
+                <w:color w:val="000000"/>
+                <w:sz w:val="24"/>
+                <w:szCs w:val="24"/>
+              </w:rPr>
+              <w:t>4</w:t>
+            </w:r>
+          </w:p>
+        </w:tc>
+        <w:tc>
+          <w:tcPr>
+            <w:tcW w:w="1740" w:type="dxa"/>
+            <w:tcBorders>
+              <w:top w:val="nil"/>
+              <w:left w:val="nil"/>
+              <w:bottom w:val="single" w:sz="4" w:space="0" w:color="000000"/>
+              <w:right w:val="single" w:sz="4" w:space="0" w:color="000000"/>
+            </w:tcBorders>
+            <w:shd w:val="clear" w:color="auto" w:fill="auto"/>
+            <w:noWrap/>
+            <w:vAlign w:val="bottom"/>
+            <w:hideMark/>
+          </w:tcPr>
+          <w:p>
+            <w:pPr>
+              <w:spacing w:after="0" w:line="240" w:lineRule="auto"/>
+              <w:jc w:val="center"/>
+              <w:rPr>
+                <w:rFonts w:ascii="Calibri" w:eastAsia="Times New Roman" w:hAnsi="Calibri" w:cs="Calibri"/>
+                <w:color w:val="000000"/>
+                <w:sz w:val="24"/>
+                <w:szCs w:val="24"/>
+              </w:rPr>
+            </w:pPr>
+            <w:r>
+              <w:rPr>
+                <w:rFonts w:ascii="Calibri" w:eastAsia="Times New Roman" w:hAnsi="Calibri" w:cs="Calibri"/>
+                <w:color w:val="000000"/>
+                <w:sz w:val="24"/>
+                <w:szCs w:val="24"/>
+              </w:rPr>
+              <w:t>67</w:t>
+            </w:r>
+          </w:p>
+        </w:tc>
+        <w:tc>
+          <w:tcPr>
+            <w:tcW w:w="1560" w:type="dxa"/>
+            <w:tcBorders>
+              <w:top w:val="nil"/>
+              <w:left w:val="nil"/>
+              <w:bottom w:val="single" w:sz="4" w:space="0" w:color="000000"/>
+              <w:right w:val="single" w:sz="4" w:space="0" w:color="000000"/>
+            </w:tcBorders>
+            <w:shd w:val="clear" w:color="auto" w:fill="auto"/>
+            <w:noWrap/>
+            <w:vAlign w:val="bottom"/>
+            <w:hideMark/>
+          </w:tcPr>
+          <w:p>
+            <w:pPr>
+              <w:spacing w:after="0" w:line="240" w:lineRule="auto"/>
+              <w:jc w:val="center"/>
+              <w:rPr>
+                <w:rFonts w:ascii="Calibri" w:eastAsia="Times New Roman" w:hAnsi="Calibri" w:cs="Calibri"/>
+                <w:color w:val="000000"/>
+                <w:sz w:val="24"/>
+                <w:szCs w:val="24"/>
+              </w:rPr>
+            </w:pPr>
+            <w:r>
+              <w:rPr>
+                <w:rFonts w:ascii="Calibri" w:eastAsia="Times New Roman" w:hAnsi="Calibri" w:cs="Calibri"/>
+                <w:color w:val="000000"/>
+                <w:sz w:val="24"/>
+                <w:szCs w:val="24"/>
+              </w:rPr>
+              <w:t>257</w:t>
+            </w:r>
+          </w:p>
+        </w:tc>
+      </w:tr>
+      <w:tr>
+        <w:trPr>
+          <w:trHeight w:val="320"/>
+        </w:trPr>
+        <w:tc>
+          <w:tcPr>
+            <w:tcW w:w="1100" w:type="dxa"/>
+            <w:tcBorders>
+              <w:top w:val="nil"/>
+              <w:left w:val="single" w:sz="4" w:space="0" w:color="000000"/>
+              <w:bottom w:val="single" w:sz="4" w:space="0" w:color="000000"/>
+              <w:right w:val="single" w:sz="4" w:space="0" w:color="000000"/>
+            </w:tcBorders>
+            <w:shd w:val="clear" w:color="auto" w:fill="auto"/>
+            <w:noWrap/>
+            <w:vAlign w:val="bottom"/>
+            <w:hideMark/>
+          </w:tcPr>
+          <w:p>
+            <w:pPr>
+              <w:spacing w:after="0" w:line="240" w:lineRule="auto"/>
+              <w:jc w:val="center"/>
+              <w:rPr>
+                <w:rFonts w:ascii="Calibri" w:eastAsia="Times New Roman" w:hAnsi="Calibri" w:cs="Calibri"/>
+                <w:color w:val="000000"/>
+                <w:sz w:val="24"/>
+                <w:szCs w:val="24"/>
+              </w:rPr>
+            </w:pPr>
+            <w:r>
+              <w:rPr>
+                <w:rFonts w:ascii="Calibri" w:eastAsia="Times New Roman" w:hAnsi="Calibri" w:cs="Calibri"/>
+                <w:color w:val="000000"/>
+                <w:sz w:val="24"/>
+                <w:szCs w:val="24"/>
+              </w:rPr>
+              <w:t>5</w:t>
+            </w:r>
+          </w:p>
+        </w:tc>
+        <w:tc>
+          <w:tcPr>
+            <w:tcW w:w="1740" w:type="dxa"/>
+            <w:tcBorders>
+              <w:top w:val="nil"/>
+              <w:left w:val="nil"/>
+              <w:bottom w:val="single" w:sz="4" w:space="0" w:color="000000"/>
+              <w:right w:val="single" w:sz="4" w:space="0" w:color="000000"/>
+            </w:tcBorders>
+            <w:shd w:val="clear" w:color="auto" w:fill="auto"/>
+            <w:noWrap/>
+            <w:vAlign w:val="bottom"/>
+            <w:hideMark/>
+          </w:tcPr>
+          <w:p>
+            <w:pPr>
+              <w:spacing w:after="0" w:line="240" w:lineRule="auto"/>
+              <w:jc w:val="center"/>
+              <w:rPr>
+                <w:rFonts w:ascii="Calibri" w:eastAsia="Times New Roman" w:hAnsi="Calibri" w:cs="Calibri"/>
+                <w:color w:val="000000"/>
+                <w:sz w:val="24"/>
+                <w:szCs w:val="24"/>
+              </w:rPr>
+            </w:pPr>
+            <w:r>
+              <w:rPr>
+                <w:rFonts w:ascii="Calibri" w:eastAsia="Times New Roman" w:hAnsi="Calibri" w:cs="Calibri"/>
+                <w:color w:val="000000"/>
+                <w:sz w:val="24"/>
+                <w:szCs w:val="24"/>
+              </w:rPr>
+              <w:t>69</w:t>
+            </w:r>
+          </w:p>
+        </w:tc>
+        <w:tc>
+          <w:tcPr>
+            <w:tcW w:w="1560" w:type="dxa"/>
+            <w:tcBorders>
+              <w:top w:val="nil"/>
+              <w:left w:val="nil"/>
+              <w:bottom w:val="single" w:sz="4" w:space="0" w:color="000000"/>
+              <w:right w:val="single" w:sz="4" w:space="0" w:color="000000"/>
+            </w:tcBorders>
+            <w:shd w:val="clear" w:color="auto" w:fill="auto"/>
+            <w:noWrap/>
+            <w:vAlign w:val="bottom"/>
+            <w:hideMark/>
+          </w:tcPr>
+          <w:p>
+            <w:pPr>
+              <w:spacing w:after="0" w:line="240" w:lineRule="auto"/>
+              <w:jc w:val="center"/>
+              <w:rPr>
+                <w:rFonts w:ascii="Calibri" w:eastAsia="Times New Roman" w:hAnsi="Calibri" w:cs="Calibri"/>
+                <w:color w:val="000000"/>
+                <w:sz w:val="24"/>
+                <w:szCs w:val="24"/>
+              </w:rPr>
+            </w:pPr>
+            <w:r>
+              <w:rPr>
+                <w:rFonts w:ascii="Calibri" w:eastAsia="Times New Roman" w:hAnsi="Calibri" w:cs="Calibri"/>
+                <w:color w:val="000000"/>
+                <w:sz w:val="24"/>
+                <w:szCs w:val="24"/>
+              </w:rPr>
+              <w:t>310</w:t>
+            </w:r>
+          </w:p>
+        </w:tc>
+      </w:tr>
+      <w:tr>
+        <w:trPr>
+          <w:trHeight w:val="320"/>
+        </w:trPr>
+        <w:tc>
+          <w:tcPr>
+            <w:tcW w:w="1100" w:type="dxa"/>
+            <w:tcBorders>
+              <w:top w:val="nil"/>
+              <w:left w:val="single" w:sz="4" w:space="0" w:color="000000"/>
+              <w:bottom w:val="single" w:sz="4" w:space="0" w:color="000000"/>
+              <w:right w:val="single" w:sz="4" w:space="0" w:color="000000"/>
+            </w:tcBorders>
+            <w:shd w:val="clear" w:color="auto" w:fill="auto"/>
+            <w:noWrap/>
+            <w:vAlign w:val="bottom"/>
+            <w:hideMark/>
+          </w:tcPr>
+          <w:p>
+            <w:pPr>
+              <w:spacing w:after="0" w:line="240" w:lineRule="auto"/>
+              <w:jc w:val="center"/>
+              <w:rPr>
+                <w:rFonts w:ascii="Calibri" w:eastAsia="Times New Roman" w:hAnsi="Calibri" w:cs="Calibri"/>
+                <w:color w:val="000000"/>
+                <w:sz w:val="24"/>
+                <w:szCs w:val="24"/>
+              </w:rPr>
+            </w:pPr>
+            <w:r>
+              <w:rPr>
+                <w:rFonts w:ascii="Calibri" w:eastAsia="Times New Roman" w:hAnsi="Calibri" w:cs="Calibri"/>
+                <w:color w:val="000000"/>
+                <w:sz w:val="24"/>
+                <w:szCs w:val="24"/>
+              </w:rPr>
+              <w:t>6</w:t>
+            </w:r>
+          </w:p>
+        </w:tc>
+        <w:tc>
+          <w:tcPr>
+            <w:tcW w:w="1740" w:type="dxa"/>
+            <w:tcBorders>
+              <w:top w:val="nil"/>
+              <w:left w:val="nil"/>
+              <w:bottom w:val="single" w:sz="4" w:space="0" w:color="000000"/>
+              <w:right w:val="single" w:sz="4" w:space="0" w:color="000000"/>
+            </w:tcBorders>
+            <w:shd w:val="clear" w:color="auto" w:fill="auto"/>
+            <w:noWrap/>
+            <w:vAlign w:val="bottom"/>
+            <w:hideMark/>
+          </w:tcPr>
+          <w:p>
+            <w:pPr>
+              <w:spacing w:after="0" w:line="240" w:lineRule="auto"/>
+              <w:jc w:val="center"/>
+              <w:rPr>
+                <w:rFonts w:ascii="Calibri" w:eastAsia="Times New Roman" w:hAnsi="Calibri" w:cs="Calibri"/>
+                <w:color w:val="000000"/>
+                <w:sz w:val="24"/>
+                <w:szCs w:val="24"/>
+              </w:rPr>
+            </w:pPr>
+            <w:r>
+              <w:rPr>
+                <w:rFonts w:ascii="Calibri" w:eastAsia="Times New Roman" w:hAnsi="Calibri" w:cs="Calibri"/>
+                <w:color w:val="000000"/>
+                <w:sz w:val="24"/>
+                <w:szCs w:val="24"/>
+              </w:rPr>
+              <w:t>98</w:t>
+            </w:r>
+          </w:p>
+        </w:tc>
+        <w:tc>
+          <w:tcPr>
+            <w:tcW w:w="1560" w:type="dxa"/>
+            <w:tcBorders>
+              <w:top w:val="nil"/>
+              <w:left w:val="nil"/>
+              <w:bottom w:val="single" w:sz="4" w:space="0" w:color="000000"/>
+              <w:right w:val="single" w:sz="4" w:space="0" w:color="000000"/>
+            </w:tcBorders>
+            <w:shd w:val="clear" w:color="auto" w:fill="auto"/>
+            <w:noWrap/>
+            <w:vAlign w:val="bottom"/>
+            <w:hideMark/>
+          </w:tcPr>
+          <w:p>
+            <w:pPr>
+              <w:spacing w:after="0" w:line="240" w:lineRule="auto"/>
+              <w:jc w:val="center"/>
+              <w:rPr>
+                <w:rFonts w:ascii="Calibri" w:eastAsia="Times New Roman" w:hAnsi="Calibri" w:cs="Calibri"/>
+                <w:color w:val="000000"/>
+                <w:sz w:val="24"/>
+                <w:szCs w:val="24"/>
+              </w:rPr>
+            </w:pPr>
+            <w:r>
+              <w:rPr>
+                <w:rFonts w:ascii="Calibri" w:eastAsia="Times New Roman" w:hAnsi="Calibri" w:cs="Calibri"/>
+                <w:color w:val="000000"/>
+                <w:sz w:val="24"/>
+                <w:szCs w:val="24"/>
+              </w:rPr>
+              <w:t>373</w:t>
+            </w:r>
+          </w:p>
+        </w:tc>
+      </w:tr>
+      <w:tr>
+        <w:trPr>
+          <w:trHeight w:val="320"/>
+        </w:trPr>
+        <w:tc>
+          <w:tcPr>
+            <w:tcW w:w="1100" w:type="dxa"/>
+            <w:tcBorders>
+              <w:top w:val="nil"/>
+              <w:left w:val="single" w:sz="4" w:space="0" w:color="000000"/>
+              <w:bottom w:val="single" w:sz="4" w:space="0" w:color="000000"/>
+              <w:right w:val="single" w:sz="4" w:space="0" w:color="000000"/>
+            </w:tcBorders>
+            <w:shd w:val="clear" w:color="auto" w:fill="auto"/>
+            <w:noWrap/>
+            <w:vAlign w:val="bottom"/>
+            <w:hideMark/>
+          </w:tcPr>
+          <w:p>
+            <w:pPr>
+              <w:spacing w:after="0" w:line="240" w:lineRule="auto"/>
+              <w:jc w:val="center"/>
+              <w:rPr>
+                <w:rFonts w:ascii="Calibri" w:eastAsia="Times New Roman" w:hAnsi="Calibri" w:cs="Calibri"/>
+                <w:color w:val="000000"/>
+                <w:sz w:val="24"/>
+                <w:szCs w:val="24"/>
+              </w:rPr>
+            </w:pPr>
+            <w:r>
+              <w:rPr>
+                <w:rFonts w:ascii="Calibri" w:eastAsia="Times New Roman" w:hAnsi="Calibri" w:cs="Calibri"/>
+                <w:color w:val="000000"/>
+                <w:sz w:val="24"/>
+                <w:szCs w:val="24"/>
+              </w:rPr>
+              <w:t>7</w:t>
+            </w:r>
+          </w:p>
+        </w:tc>
+        <w:tc>
+          <w:tcPr>
+            <w:tcW w:w="1740" w:type="dxa"/>
+            <w:tcBorders>
+              <w:top w:val="nil"/>
+              <w:left w:val="nil"/>
+              <w:bottom w:val="single" w:sz="4" w:space="0" w:color="000000"/>
+              <w:right w:val="single" w:sz="4" w:space="0" w:color="000000"/>
+            </w:tcBorders>
+            <w:shd w:val="clear" w:color="auto" w:fill="auto"/>
+            <w:noWrap/>
+            <w:vAlign w:val="bottom"/>
+            <w:hideMark/>
+          </w:tcPr>
+          <w:p>
+            <w:pPr>
+              <w:spacing w:after="0" w:line="240" w:lineRule="auto"/>
+              <w:jc w:val="center"/>
+              <w:rPr>
+                <w:rFonts w:ascii="Calibri" w:eastAsia="Times New Roman" w:hAnsi="Calibri" w:cs="Calibri"/>
+                <w:color w:val="000000"/>
+                <w:sz w:val="24"/>
+                <w:szCs w:val="24"/>
+              </w:rPr>
+            </w:pPr>
+            <w:r>
+              <w:rPr>
+                <w:rFonts w:ascii="Calibri" w:eastAsia="Times New Roman" w:hAnsi="Calibri" w:cs="Calibri"/>
+                <w:color w:val="000000"/>
+                <w:sz w:val="24"/>
+                <w:szCs w:val="24"/>
+              </w:rPr>
+              <w:t>194</w:t>
+            </w:r>
+          </w:p>
+        </w:tc>
+        <w:tc>
+          <w:tcPr>
+            <w:tcW w:w="1560" w:type="dxa"/>
+            <w:tcBorders>
+              <w:top w:val="nil"/>
+              <w:left w:val="nil"/>
+              <w:bottom w:val="single" w:sz="4" w:space="0" w:color="000000"/>
+              <w:right w:val="single" w:sz="4" w:space="0" w:color="000000"/>
+            </w:tcBorders>
+            <w:shd w:val="clear" w:color="auto" w:fill="auto"/>
+            <w:noWrap/>
+            <w:vAlign w:val="bottom"/>
+            <w:hideMark/>
+          </w:tcPr>
+          <w:p>
+            <w:pPr>
+              <w:spacing w:after="0" w:line="240" w:lineRule="auto"/>
+              <w:jc w:val="center"/>
+              <w:rPr>
+                <w:rFonts w:ascii="Calibri" w:eastAsia="Times New Roman" w:hAnsi="Calibri" w:cs="Calibri"/>
+                <w:color w:val="000000"/>
+                <w:sz w:val="24"/>
+                <w:szCs w:val="24"/>
+              </w:rPr>
+            </w:pPr>
+            <w:r>
+              <w:rPr>
+                <w:rFonts w:ascii="Calibri" w:eastAsia="Times New Roman" w:hAnsi="Calibri" w:cs="Calibri"/>
+                <w:color w:val="000000"/>
+                <w:sz w:val="24"/>
+                <w:szCs w:val="24"/>
+              </w:rPr>
+              <w:t>427</w:t>
+            </w:r>
+          </w:p>
+        </w:tc>
+      </w:tr>
+    </w:tbl>
+    <w:p>
+      <w:pPr>
+        <w:pStyle w:val="ListParagraph"/>
+        <w:spacing w:line="276" w:lineRule="auto"/>
+        <w:jc w:val="both"/>
+        <w:rPr>
+          <w:rFonts w:ascii="Times New Roman" w:hAnsi="Times New Roman" w:cs="Times New Roman"/>
+        </w:rPr>
+      </w:pPr>
+    </w:p>
+    <w:p>
+      <w:pPr>
+        <w:pStyle w:val="ListParagraph"/>
+        <w:spacing w:line="276" w:lineRule="auto"/>
+        <w:ind w:left="1080"/>
+        <w:jc w:val="both"/>
+        <w:rPr>
+          <w:rFonts w:ascii="Times New Roman" w:hAnsi="Times New Roman" w:cs="Times New Roman"/>
+          <w:b/>
+          <w:bCs/>
+          <w:sz w:val="24"/>
+          <w:szCs w:val="24"/>
+        </w:rPr>
+      </w:pPr>
+      <w:r>
+        <w:rPr>
+          <w:rFonts w:ascii="Times New Roman" w:hAnsi="Times New Roman" w:cs="Times New Roman"/>
+          <w:b/>
+          <w:bCs/>
+          <w:sz w:val="24"/>
+          <w:szCs w:val="24"/>
+        </w:rPr>
+        <w:t>Vaccinated population will have lower virus transmission rate. It reduces by 69%.</w:t>
+      </w:r>
     </w:p>
     <w:p>
       <w:pPr>
@@ -12086,7 +13193,7 @@
             <wp:cNvGraphicFramePr/>
             <a:graphic xmlns:a="http://schemas.openxmlformats.org/drawingml/2006/main">
               <a:graphicData uri="http://schemas.openxmlformats.org/drawingml/2006/chart">
-                <c:chart xmlns:c="http://schemas.openxmlformats.org/drawingml/2006/chart" xmlns:r="http://schemas.openxmlformats.org/officeDocument/2006/relationships" r:id="rId14"/>
+                <c:chart xmlns:c="http://schemas.openxmlformats.org/drawingml/2006/chart" xmlns:r="http://schemas.openxmlformats.org/officeDocument/2006/relationships" r:id="rId15"/>
               </a:graphicData>
             </a:graphic>
           </wp:inline>
@@ -13008,7 +14115,7 @@
             <wp:cNvGraphicFramePr/>
             <a:graphic xmlns:a="http://schemas.openxmlformats.org/drawingml/2006/main">
               <a:graphicData uri="http://schemas.openxmlformats.org/drawingml/2006/chart">
-                <c:chart xmlns:c="http://schemas.openxmlformats.org/drawingml/2006/chart" xmlns:r="http://schemas.openxmlformats.org/officeDocument/2006/relationships" r:id="rId15"/>
+                <c:chart xmlns:c="http://schemas.openxmlformats.org/drawingml/2006/chart" xmlns:r="http://schemas.openxmlformats.org/officeDocument/2006/relationships" r:id="rId16"/>
               </a:graphicData>
             </a:graphic>
           </wp:inline>
@@ -13943,7 +15050,7 @@
             <wp:cNvGraphicFramePr/>
             <a:graphic xmlns:a="http://schemas.openxmlformats.org/drawingml/2006/main">
               <a:graphicData uri="http://schemas.openxmlformats.org/drawingml/2006/chart">
-                <c:chart xmlns:c="http://schemas.openxmlformats.org/drawingml/2006/chart" xmlns:r="http://schemas.openxmlformats.org/officeDocument/2006/relationships" r:id="rId16"/>
+                <c:chart xmlns:c="http://schemas.openxmlformats.org/drawingml/2006/chart" xmlns:r="http://schemas.openxmlformats.org/officeDocument/2006/relationships" r:id="rId17"/>
               </a:graphicData>
             </a:graphic>
           </wp:inline>
@@ -15371,10 +16478,10 @@
                     <pic:cNvPicPr/>
                   </pic:nvPicPr>
                   <pic:blipFill>
-                    <a:blip r:embed="rId17">
+                    <a:blip r:embed="rId18">
                       <a:extLst>
                         <a:ext uri="{96DAC541-7B7A-43D3-8B79-37D633B846F1}">
-                          <asvg:svgBlip xmlns:asvg="http://schemas.microsoft.com/office/drawing/2016/SVG/main" r:embed="rId18"/>
+                          <asvg:svgBlip xmlns:asvg="http://schemas.microsoft.com/office/drawing/2016/SVG/main" r:embed="rId19"/>
                         </a:ext>
                       </a:extLst>
                     </a:blip>
@@ -16145,7 +17252,7 @@
             <wp:cNvGraphicFramePr/>
             <a:graphic xmlns:a="http://schemas.openxmlformats.org/drawingml/2006/main">
               <a:graphicData uri="http://schemas.openxmlformats.org/drawingml/2006/chart">
-                <c:chart xmlns:c="http://schemas.openxmlformats.org/drawingml/2006/chart" xmlns:r="http://schemas.openxmlformats.org/officeDocument/2006/relationships" r:id="rId19"/>
+                <c:chart xmlns:c="http://schemas.openxmlformats.org/drawingml/2006/chart" xmlns:r="http://schemas.openxmlformats.org/officeDocument/2006/relationships" r:id="rId20"/>
               </a:graphicData>
             </a:graphic>
           </wp:inline>
@@ -16344,7 +17451,7 @@
                     <pic:cNvPicPr/>
                   </pic:nvPicPr>
                   <pic:blipFill>
-                    <a:blip r:embed="rId20"/>
+                    <a:blip r:embed="rId21"/>
                     <a:stretch>
                       <a:fillRect/>
                     </a:stretch>
@@ -17292,7 +18399,7 @@
         </w:rPr>
         <w:t xml:space="preserve">. (2020, February 11). Centers for Disease Control and Prevention. </w:t>
       </w:r>
-      <w:hyperlink r:id="rId21" w:history="1">
+      <w:hyperlink r:id="rId22" w:history="1">
         <w:r>
           <w:rPr>
             <w:rStyle w:val="Hyperlink"/>
@@ -17577,7 +18684,7 @@
         </w:rPr>
         <w:t xml:space="preserve">, 67. </w:t>
       </w:r>
-      <w:hyperlink r:id="rId22" w:history="1">
+      <w:hyperlink r:id="rId23" w:history="1">
         <w:r>
           <w:rPr>
             <w:rStyle w:val="Hyperlink"/>
@@ -17696,7 +18803,7 @@
         </w:rPr>
         <w:t xml:space="preserve">(7), 1258–1263. </w:t>
       </w:r>
-      <w:hyperlink r:id="rId23" w:history="1">
+      <w:hyperlink r:id="rId24" w:history="1">
         <w:r>
           <w:rPr>
             <w:rStyle w:val="Hyperlink"/>
@@ -17743,7 +18850,7 @@
         </w:rPr>
         <w:t xml:space="preserve">. BMC Public Health. </w:t>
       </w:r>
-      <w:hyperlink r:id="rId24" w:history="1">
+      <w:hyperlink r:id="rId25" w:history="1">
         <w:r>
           <w:rPr>
             <w:rStyle w:val="Hyperlink"/>
@@ -17878,7 +18985,7 @@
       </w:pPr>
     </w:p>
     <w:sectPr>
-      <w:footerReference w:type="default" r:id="rId25"/>
+      <w:footerReference w:type="default" r:id="rId26"/>
       <w:pgSz w:w="12240" w:h="15840"/>
       <w:pgMar w:top="1350" w:right="1440" w:bottom="990" w:left="1440" w:header="720" w:footer="720" w:gutter="0"/>
       <w:cols w:space="720"/>
@@ -24370,6 +25477,437 @@
 <c:chartSpace xmlns:c="http://schemas.openxmlformats.org/drawingml/2006/chart" xmlns:a="http://schemas.openxmlformats.org/drawingml/2006/main" xmlns:r="http://schemas.openxmlformats.org/officeDocument/2006/relationships" xmlns:c16r2="http://schemas.microsoft.com/office/drawing/2015/06/chart">
   <c:date1904 val="0"/>
   <c:lang val="en-US"/>
+  <c:roundedCorners val="1"/>
+  <mc:AlternateContent xmlns:mc="http://schemas.openxmlformats.org/markup-compatibility/2006">
+    <mc:Choice xmlns:c14="http://schemas.microsoft.com/office/drawing/2007/8/2/chart" Requires="c14">
+      <c14:style val="102"/>
+    </mc:Choice>
+    <mc:Fallback>
+      <c:style val="2"/>
+    </mc:Fallback>
+  </mc:AlternateContent>
+  <c:chart>
+    <c:title>
+      <c:tx>
+        <c:rich>
+          <a:bodyPr/>
+          <a:lstStyle/>
+          <a:p>
+            <a:pPr lvl="0">
+              <a:defRPr b="0">
+                <a:solidFill>
+                  <a:srgbClr val="20124D"/>
+                </a:solidFill>
+                <a:latin typeface="+mn-lt"/>
+              </a:defRPr>
+            </a:pPr>
+            <a:r>
+              <a:rPr lang="en-US" b="0">
+                <a:solidFill>
+                  <a:srgbClr val="20124D"/>
+                </a:solidFill>
+                <a:latin typeface="+mn-lt"/>
+              </a:rPr>
+              <a:t>Infection spread comparing vaccinated groups</a:t>
+            </a:r>
+          </a:p>
+        </c:rich>
+      </c:tx>
+      <c:overlay val="0"/>
+    </c:title>
+    <c:autoTitleDeleted val="0"/>
+    <c:plotArea>
+      <c:layout/>
+      <c:lineChart>
+        <c:grouping val="standard"/>
+        <c:varyColors val="1"/>
+        <c:ser>
+          <c:idx val="0"/>
+          <c:order val="0"/>
+          <c:tx>
+            <c:strRef>
+              <c:f>Sheet1!$B$52</c:f>
+              <c:strCache>
+                <c:ptCount val="1"/>
+                <c:pt idx="0">
+                  <c:v>Vaccinated</c:v>
+                </c:pt>
+              </c:strCache>
+            </c:strRef>
+          </c:tx>
+          <c:spPr>
+            <a:ln cmpd="sng">
+              <a:solidFill>
+                <a:srgbClr val="4285F4"/>
+              </a:solidFill>
+            </a:ln>
+          </c:spPr>
+          <c:marker>
+            <c:symbol val="circle"/>
+            <c:size val="7"/>
+            <c:spPr>
+              <a:solidFill>
+                <a:srgbClr val="4285F4"/>
+              </a:solidFill>
+              <a:ln cmpd="sng">
+                <a:solidFill>
+                  <a:srgbClr val="4285F4"/>
+                </a:solidFill>
+              </a:ln>
+            </c:spPr>
+          </c:marker>
+          <c:cat>
+            <c:numRef>
+              <c:f>Sheet1!$A$53:$A$59</c:f>
+              <c:numCache>
+                <c:formatCode>General</c:formatCode>
+                <c:ptCount val="7"/>
+                <c:pt idx="0">
+                  <c:v>1</c:v>
+                </c:pt>
+                <c:pt idx="1">
+                  <c:v>2</c:v>
+                </c:pt>
+                <c:pt idx="2">
+                  <c:v>3</c:v>
+                </c:pt>
+                <c:pt idx="3">
+                  <c:v>4</c:v>
+                </c:pt>
+                <c:pt idx="4">
+                  <c:v>5</c:v>
+                </c:pt>
+                <c:pt idx="5">
+                  <c:v>6</c:v>
+                </c:pt>
+                <c:pt idx="6">
+                  <c:v>7</c:v>
+                </c:pt>
+              </c:numCache>
+            </c:numRef>
+          </c:cat>
+          <c:val>
+            <c:numRef>
+              <c:f>Sheet1!$B$53:$B$59</c:f>
+              <c:numCache>
+                <c:formatCode>General</c:formatCode>
+                <c:ptCount val="7"/>
+                <c:pt idx="0">
+                  <c:v>19</c:v>
+                </c:pt>
+                <c:pt idx="1">
+                  <c:v>29</c:v>
+                </c:pt>
+                <c:pt idx="2">
+                  <c:v>54</c:v>
+                </c:pt>
+                <c:pt idx="3">
+                  <c:v>67</c:v>
+                </c:pt>
+                <c:pt idx="4">
+                  <c:v>69</c:v>
+                </c:pt>
+                <c:pt idx="5">
+                  <c:v>98</c:v>
+                </c:pt>
+                <c:pt idx="6">
+                  <c:v>194</c:v>
+                </c:pt>
+              </c:numCache>
+            </c:numRef>
+          </c:val>
+          <c:smooth val="0"/>
+          <c:extLst>
+            <c:ext xmlns:c16="http://schemas.microsoft.com/office/drawing/2014/chart" uri="{C3380CC4-5D6E-409C-BE32-E72D297353CC}">
+              <c16:uniqueId val="{00000000-E23A-2D40-BDE3-330DFD381602}"/>
+            </c:ext>
+          </c:extLst>
+        </c:ser>
+        <c:ser>
+          <c:idx val="1"/>
+          <c:order val="1"/>
+          <c:tx>
+            <c:strRef>
+              <c:f>Sheet1!$C$52</c:f>
+              <c:strCache>
+                <c:ptCount val="1"/>
+                <c:pt idx="0">
+                  <c:v>Not Vaccinated</c:v>
+                </c:pt>
+              </c:strCache>
+            </c:strRef>
+          </c:tx>
+          <c:spPr>
+            <a:ln cmpd="sng">
+              <a:solidFill>
+                <a:srgbClr val="EA4335"/>
+              </a:solidFill>
+            </a:ln>
+          </c:spPr>
+          <c:marker>
+            <c:symbol val="circle"/>
+            <c:size val="7"/>
+            <c:spPr>
+              <a:solidFill>
+                <a:srgbClr val="EA4335"/>
+              </a:solidFill>
+              <a:ln cmpd="sng">
+                <a:solidFill>
+                  <a:srgbClr val="EA4335"/>
+                </a:solidFill>
+              </a:ln>
+            </c:spPr>
+          </c:marker>
+          <c:cat>
+            <c:numRef>
+              <c:f>Sheet1!$A$53:$A$59</c:f>
+              <c:numCache>
+                <c:formatCode>General</c:formatCode>
+                <c:ptCount val="7"/>
+                <c:pt idx="0">
+                  <c:v>1</c:v>
+                </c:pt>
+                <c:pt idx="1">
+                  <c:v>2</c:v>
+                </c:pt>
+                <c:pt idx="2">
+                  <c:v>3</c:v>
+                </c:pt>
+                <c:pt idx="3">
+                  <c:v>4</c:v>
+                </c:pt>
+                <c:pt idx="4">
+                  <c:v>5</c:v>
+                </c:pt>
+                <c:pt idx="5">
+                  <c:v>6</c:v>
+                </c:pt>
+                <c:pt idx="6">
+                  <c:v>7</c:v>
+                </c:pt>
+              </c:numCache>
+            </c:numRef>
+          </c:cat>
+          <c:val>
+            <c:numRef>
+              <c:f>Sheet1!$C$53:$C$59</c:f>
+              <c:numCache>
+                <c:formatCode>General</c:formatCode>
+                <c:ptCount val="7"/>
+                <c:pt idx="0">
+                  <c:v>56</c:v>
+                </c:pt>
+                <c:pt idx="1">
+                  <c:v>84</c:v>
+                </c:pt>
+                <c:pt idx="2">
+                  <c:v>202</c:v>
+                </c:pt>
+                <c:pt idx="3">
+                  <c:v>257</c:v>
+                </c:pt>
+                <c:pt idx="4">
+                  <c:v>310</c:v>
+                </c:pt>
+                <c:pt idx="5">
+                  <c:v>373</c:v>
+                </c:pt>
+                <c:pt idx="6">
+                  <c:v>427</c:v>
+                </c:pt>
+              </c:numCache>
+            </c:numRef>
+          </c:val>
+          <c:smooth val="0"/>
+          <c:extLst>
+            <c:ext xmlns:c16="http://schemas.microsoft.com/office/drawing/2014/chart" uri="{C3380CC4-5D6E-409C-BE32-E72D297353CC}">
+              <c16:uniqueId val="{00000001-E23A-2D40-BDE3-330DFD381602}"/>
+            </c:ext>
+          </c:extLst>
+        </c:ser>
+        <c:dLbls>
+          <c:showLegendKey val="0"/>
+          <c:showVal val="0"/>
+          <c:showCatName val="0"/>
+          <c:showSerName val="0"/>
+          <c:showPercent val="0"/>
+          <c:showBubbleSize val="0"/>
+        </c:dLbls>
+        <c:marker val="1"/>
+        <c:smooth val="0"/>
+        <c:axId val="941375482"/>
+        <c:axId val="123897010"/>
+      </c:lineChart>
+      <c:catAx>
+        <c:axId val="941375482"/>
+        <c:scaling>
+          <c:orientation val="minMax"/>
+        </c:scaling>
+        <c:delete val="0"/>
+        <c:axPos val="b"/>
+        <c:title>
+          <c:tx>
+            <c:rich>
+              <a:bodyPr/>
+              <a:lstStyle/>
+              <a:p>
+                <a:pPr lvl="0">
+                  <a:defRPr b="0">
+                    <a:solidFill>
+                      <a:srgbClr val="000000"/>
+                    </a:solidFill>
+                    <a:latin typeface="+mn-lt"/>
+                  </a:defRPr>
+                </a:pPr>
+                <a:r>
+                  <a:rPr lang="en-US" b="0">
+                    <a:solidFill>
+                      <a:srgbClr val="000000"/>
+                    </a:solidFill>
+                    <a:latin typeface="+mn-lt"/>
+                  </a:rPr>
+                  <a:t>Time</a:t>
+                </a:r>
+              </a:p>
+            </c:rich>
+          </c:tx>
+          <c:overlay val="0"/>
+        </c:title>
+        <c:numFmt formatCode="General" sourceLinked="1"/>
+        <c:majorTickMark val="none"/>
+        <c:minorTickMark val="none"/>
+        <c:tickLblPos val="nextTo"/>
+        <c:txPr>
+          <a:bodyPr/>
+          <a:lstStyle/>
+          <a:p>
+            <a:pPr lvl="0">
+              <a:defRPr b="0">
+                <a:solidFill>
+                  <a:srgbClr val="000000"/>
+                </a:solidFill>
+                <a:latin typeface="+mn-lt"/>
+              </a:defRPr>
+            </a:pPr>
+            <a:endParaRPr lang="en-US"/>
+          </a:p>
+        </c:txPr>
+        <c:crossAx val="123897010"/>
+        <c:crosses val="autoZero"/>
+        <c:auto val="1"/>
+        <c:lblAlgn val="ctr"/>
+        <c:lblOffset val="100"/>
+        <c:noMultiLvlLbl val="1"/>
+      </c:catAx>
+      <c:valAx>
+        <c:axId val="123897010"/>
+        <c:scaling>
+          <c:orientation val="minMax"/>
+        </c:scaling>
+        <c:delete val="0"/>
+        <c:axPos val="l"/>
+        <c:majorGridlines>
+          <c:spPr>
+            <a:ln>
+              <a:solidFill>
+                <a:srgbClr val="B7B7B7"/>
+              </a:solidFill>
+            </a:ln>
+          </c:spPr>
+        </c:majorGridlines>
+        <c:minorGridlines>
+          <c:spPr>
+            <a:ln>
+              <a:solidFill>
+                <a:srgbClr val="CCCCCC">
+                  <a:alpha val="0"/>
+                </a:srgbClr>
+              </a:solidFill>
+            </a:ln>
+          </c:spPr>
+        </c:minorGridlines>
+        <c:title>
+          <c:tx>
+            <c:rich>
+              <a:bodyPr/>
+              <a:lstStyle/>
+              <a:p>
+                <a:pPr lvl="0">
+                  <a:defRPr b="0">
+                    <a:solidFill>
+                      <a:srgbClr val="000000"/>
+                    </a:solidFill>
+                    <a:latin typeface="+mn-lt"/>
+                  </a:defRPr>
+                </a:pPr>
+                <a:endParaRPr lang="en-US"/>
+              </a:p>
+            </c:rich>
+          </c:tx>
+          <c:overlay val="0"/>
+        </c:title>
+        <c:numFmt formatCode="General" sourceLinked="1"/>
+        <c:majorTickMark val="none"/>
+        <c:minorTickMark val="none"/>
+        <c:tickLblPos val="nextTo"/>
+        <c:spPr>
+          <a:ln>
+            <a:solidFill/>
+          </a:ln>
+        </c:spPr>
+        <c:txPr>
+          <a:bodyPr/>
+          <a:lstStyle/>
+          <a:p>
+            <a:pPr lvl="0">
+              <a:defRPr b="0">
+                <a:solidFill>
+                  <a:srgbClr val="000000"/>
+                </a:solidFill>
+                <a:latin typeface="+mn-lt"/>
+              </a:defRPr>
+            </a:pPr>
+            <a:endParaRPr lang="en-US"/>
+          </a:p>
+        </c:txPr>
+        <c:crossAx val="941375482"/>
+        <c:crosses val="autoZero"/>
+        <c:crossBetween val="between"/>
+      </c:valAx>
+    </c:plotArea>
+    <c:legend>
+      <c:legendPos val="r"/>
+      <c:overlay val="0"/>
+      <c:txPr>
+        <a:bodyPr/>
+        <a:lstStyle/>
+        <a:p>
+          <a:pPr lvl="0">
+            <a:defRPr b="0">
+              <a:solidFill>
+                <a:srgbClr val="1A1A1A"/>
+              </a:solidFill>
+              <a:latin typeface="+mn-lt"/>
+            </a:defRPr>
+          </a:pPr>
+          <a:endParaRPr lang="en-US"/>
+        </a:p>
+      </c:txPr>
+    </c:legend>
+    <c:plotVisOnly val="1"/>
+    <c:dispBlanksAs val="zero"/>
+    <c:showDLblsOverMax val="1"/>
+  </c:chart>
+  <c:externalData r:id="rId1">
+    <c:autoUpdate val="0"/>
+  </c:externalData>
+</c:chartSpace>
+</file>
+
+<file path=word/charts/chart5.xml><?xml version="1.0" encoding="utf-8"?>
+<c:chartSpace xmlns:c="http://schemas.openxmlformats.org/drawingml/2006/chart" xmlns:a="http://schemas.openxmlformats.org/drawingml/2006/main" xmlns:r="http://schemas.openxmlformats.org/officeDocument/2006/relationships" xmlns:c16r2="http://schemas.microsoft.com/office/drawing/2015/06/chart">
+  <c:date1904 val="0"/>
+  <c:lang val="en-US"/>
   <c:roundedCorners val="0"/>
   <mc:AlternateContent xmlns:mc="http://schemas.openxmlformats.org/markup-compatibility/2006">
     <mc:Choice xmlns:c14="http://schemas.microsoft.com/office/drawing/2007/8/2/chart" Requires="c14">
@@ -25016,7 +26554,7 @@
 </c:chartSpace>
 </file>
 
-<file path=word/charts/chart5.xml><?xml version="1.0" encoding="utf-8"?>
+<file path=word/charts/chart6.xml><?xml version="1.0" encoding="utf-8"?>
 <c:chartSpace xmlns:c="http://schemas.openxmlformats.org/drawingml/2006/chart" xmlns:a="http://schemas.openxmlformats.org/drawingml/2006/main" xmlns:r="http://schemas.openxmlformats.org/officeDocument/2006/relationships" xmlns:c16r2="http://schemas.microsoft.com/office/drawing/2015/06/chart">
   <c:date1904 val="0"/>
   <c:lang val="en-US"/>
@@ -25646,7 +27184,7 @@
 </c:chartSpace>
 </file>
 
-<file path=word/charts/chart6.xml><?xml version="1.0" encoding="utf-8"?>
+<file path=word/charts/chart7.xml><?xml version="1.0" encoding="utf-8"?>
 <c:chartSpace xmlns:c="http://schemas.openxmlformats.org/drawingml/2006/chart" xmlns:a="http://schemas.openxmlformats.org/drawingml/2006/main" xmlns:r="http://schemas.openxmlformats.org/officeDocument/2006/relationships" xmlns:c16r2="http://schemas.microsoft.com/office/drawing/2015/06/chart">
   <c:date1904 val="0"/>
   <c:lang val="en-US"/>
@@ -26263,7 +27801,7 @@
 </c:chartSpace>
 </file>
 
-<file path=word/charts/chart7.xml><?xml version="1.0" encoding="utf-8"?>
+<file path=word/charts/chart8.xml><?xml version="1.0" encoding="utf-8"?>
 <c:chartSpace xmlns:c="http://schemas.openxmlformats.org/drawingml/2006/chart" xmlns:a="http://schemas.openxmlformats.org/drawingml/2006/main" xmlns:r="http://schemas.openxmlformats.org/officeDocument/2006/relationships" xmlns:c16r2="http://schemas.microsoft.com/office/drawing/2015/06/chart">
   <c:date1904 val="0"/>
   <c:lang val="en-US"/>

</xml_diff>

<commit_message>
Comparison plots for infection based on R-naught consideraton
</commit_message>
<xml_diff>
--- a/Project_Report(Sec-05).docx
+++ b/Project_Report(Sec-05).docx
@@ -4155,7 +4155,7 @@
           <v:shape id="_x0000_i1025" type="#_x0000_t75" alt="" style="width:396.75pt;height:409pt;mso-width-percent:0;mso-height-percent:0;mso-width-percent:0;mso-height-percent:0" o:ole="">
             <v:imagedata r:id="rId8" o:title=""/>
           </v:shape>
-          <o:OLEObject Type="Embed" ProgID="Visio.Drawing.15" ShapeID="_x0000_i1025" DrawAspect="Content" ObjectID="_1680416341" r:id="rId9"/>
+          <o:OLEObject Type="Embed" ProgID="Visio.Drawing.15" ShapeID="_x0000_i1025" DrawAspect="Content" ObjectID="_1680416518" r:id="rId9"/>
         </w:object>
       </w:r>
     </w:p>
@@ -15200,98 +15200,91 @@
           <w:rFonts w:ascii="Times New Roman" w:hAnsi="Times New Roman" w:cs="Times New Roman"/>
         </w:rPr>
       </w:pPr>
+      <w:r>
+        <w:rPr>
+          <w:noProof/>
+        </w:rPr>
+        <w:drawing>
+          <wp:anchor distT="0" distB="0" distL="114300" distR="114300" simplePos="0" relativeHeight="251662336" behindDoc="1" locked="0" layoutInCell="1" allowOverlap="1" wp14:anchorId="3B517542" wp14:editId="345B7D9B">
+            <wp:simplePos x="0" y="0"/>
+            <wp:positionH relativeFrom="column">
+              <wp:posOffset>690245</wp:posOffset>
+            </wp:positionH>
+            <wp:positionV relativeFrom="paragraph">
+              <wp:posOffset>1905</wp:posOffset>
+            </wp:positionV>
+            <wp:extent cx="5715000" cy="3533775"/>
+            <wp:effectExtent l="0" t="0" r="12700" b="9525"/>
+            <wp:wrapTight wrapText="bothSides">
+              <wp:wrapPolygon edited="0">
+                <wp:start x="144" y="0"/>
+                <wp:lineTo x="0" y="311"/>
+                <wp:lineTo x="0" y="21270"/>
+                <wp:lineTo x="192" y="21581"/>
+                <wp:lineTo x="21408" y="21581"/>
+                <wp:lineTo x="21600" y="21270"/>
+                <wp:lineTo x="21600" y="311"/>
+                <wp:lineTo x="21408" y="0"/>
+                <wp:lineTo x="144" y="0"/>
+              </wp:wrapPolygon>
+            </wp:wrapTight>
+            <wp:docPr id="10" name="Chart 10" title="Chart">
+              <a:extLst xmlns:a="http://schemas.openxmlformats.org/drawingml/2006/main">
+                <a:ext uri="{FF2B5EF4-FFF2-40B4-BE49-F238E27FC236}">
+                  <a16:creationId xmlns:a16="http://schemas.microsoft.com/office/drawing/2014/main" id="{00000000-0008-0000-0000-000006000000}"/>
+                </a:ext>
+              </a:extLst>
+            </wp:docPr>
+            <wp:cNvGraphicFramePr/>
+            <a:graphic xmlns:a="http://schemas.openxmlformats.org/drawingml/2006/main">
+              <a:graphicData uri="http://schemas.openxmlformats.org/drawingml/2006/chart">
+                <c:chart xmlns:c="http://schemas.openxmlformats.org/drawingml/2006/chart" xmlns:r="http://schemas.openxmlformats.org/officeDocument/2006/relationships" r:id="rId18"/>
+              </a:graphicData>
+            </a:graphic>
+            <wp14:sizeRelH relativeFrom="page">
+              <wp14:pctWidth>0</wp14:pctWidth>
+            </wp14:sizeRelH>
+            <wp14:sizeRelV relativeFrom="page">
+              <wp14:pctHeight>0</wp14:pctHeight>
+            </wp14:sizeRelV>
+          </wp:anchor>
+        </w:drawing>
+      </w:r>
+    </w:p>
+    <w:p>
+      <w:pPr>
+        <w:pStyle w:val="ListParagraph"/>
+        <w:spacing w:line="276" w:lineRule="auto"/>
+        <w:rPr>
+          <w:rFonts w:ascii="Times New Roman" w:hAnsi="Times New Roman" w:cs="Times New Roman"/>
+        </w:rPr>
+      </w:pPr>
     </w:p>
     <w:tbl>
       <w:tblPr>
-        <w:tblW w:w="4424" w:type="dxa"/>
-        <w:jc w:val="center"/>
+        <w:tblW w:w="6140" w:type="dxa"/>
         <w:tblLook w:val="04A0" w:firstRow="1" w:lastRow="0" w:firstColumn="1" w:lastColumn="0" w:noHBand="0" w:noVBand="1"/>
       </w:tblPr>
       <w:tblGrid>
-        <w:gridCol w:w="1005"/>
-        <w:gridCol w:w="1255"/>
-        <w:gridCol w:w="1130"/>
-        <w:gridCol w:w="1255"/>
+        <w:gridCol w:w="1100"/>
+        <w:gridCol w:w="1740"/>
+        <w:gridCol w:w="1560"/>
+        <w:gridCol w:w="1740"/>
       </w:tblGrid>
       <w:tr>
         <w:trPr>
-          <w:trHeight w:val="257"/>
-          <w:jc w:val="center"/>
+          <w:trHeight w:val="320"/>
         </w:trPr>
         <w:tc>
           <w:tcPr>
-            <w:tcW w:w="784" w:type="dxa"/>
+            <w:tcW w:w="1100" w:type="dxa"/>
             <w:tcBorders>
               <w:top w:val="single" w:sz="4" w:space="0" w:color="000000"/>
               <w:left w:val="single" w:sz="4" w:space="0" w:color="000000"/>
               <w:bottom w:val="single" w:sz="4" w:space="0" w:color="000000"/>
               <w:right w:val="single" w:sz="4" w:space="0" w:color="000000"/>
             </w:tcBorders>
-            <w:shd w:val="clear" w:color="auto" w:fill="D5DCE4" w:themeFill="text2" w:themeFillTint="33"/>
-            <w:noWrap/>
-            <w:vAlign w:val="bottom"/>
-            <w:hideMark/>
-          </w:tcPr>
-          <w:p>
-            <w:pPr>
-              <w:spacing w:after="0" w:line="240" w:lineRule="auto"/>
-              <w:rPr>
-                <w:rFonts w:ascii="Times New Roman" w:eastAsia="Times New Roman" w:hAnsi="Times New Roman" w:cs="Times New Roman"/>
-                <w:color w:val="000000"/>
-                <w:sz w:val="20"/>
-                <w:szCs w:val="20"/>
-              </w:rPr>
-            </w:pPr>
-            <w:r>
-              <w:rPr>
-                <w:rFonts w:ascii="Times New Roman" w:eastAsia="Times New Roman" w:hAnsi="Times New Roman" w:cs="Times New Roman"/>
-                <w:color w:val="000000"/>
-                <w:sz w:val="20"/>
-                <w:szCs w:val="20"/>
-              </w:rPr>
-              <w:t>Time</w:t>
-            </w:r>
-            <w:r>
-              <w:rPr>
-                <w:rFonts w:ascii="Times New Roman" w:eastAsia="Times New Roman" w:hAnsi="Times New Roman" w:cs="Times New Roman"/>
-                <w:color w:val="000000"/>
-                <w:sz w:val="20"/>
-                <w:szCs w:val="20"/>
-              </w:rPr>
-              <w:t>(</w:t>
-            </w:r>
-            <w:proofErr w:type="spellStart"/>
-            <w:r>
-              <w:rPr>
-                <w:rFonts w:ascii="Times New Roman" w:eastAsia="Times New Roman" w:hAnsi="Times New Roman" w:cs="Times New Roman"/>
-                <w:color w:val="000000"/>
-                <w:sz w:val="20"/>
-                <w:szCs w:val="20"/>
-              </w:rPr>
-              <w:t>ms</w:t>
-            </w:r>
-            <w:proofErr w:type="spellEnd"/>
-            <w:r>
-              <w:rPr>
-                <w:rFonts w:ascii="Times New Roman" w:eastAsia="Times New Roman" w:hAnsi="Times New Roman" w:cs="Times New Roman"/>
-                <w:color w:val="000000"/>
-                <w:sz w:val="20"/>
-                <w:szCs w:val="20"/>
-              </w:rPr>
-              <w:t>)</w:t>
-            </w:r>
-          </w:p>
-        </w:tc>
-        <w:tc>
-          <w:tcPr>
-            <w:tcW w:w="1255" w:type="dxa"/>
-            <w:tcBorders>
-              <w:top w:val="single" w:sz="4" w:space="0" w:color="000000"/>
-              <w:left w:val="nil"/>
-              <w:bottom w:val="single" w:sz="4" w:space="0" w:color="000000"/>
-              <w:right w:val="single" w:sz="4" w:space="0" w:color="000000"/>
-            </w:tcBorders>
-            <w:shd w:val="clear" w:color="auto" w:fill="D5DCE4" w:themeFill="text2" w:themeFillTint="33"/>
+            <w:shd w:val="clear" w:color="auto" w:fill="auto"/>
             <w:noWrap/>
             <w:vAlign w:val="bottom"/>
             <w:hideMark/>
@@ -15301,33 +15294,37 @@
               <w:spacing w:after="0" w:line="240" w:lineRule="auto"/>
               <w:jc w:val="center"/>
               <w:rPr>
-                <w:rFonts w:ascii="Times New Roman" w:eastAsia="Times New Roman" w:hAnsi="Times New Roman" w:cs="Times New Roman"/>
-                <w:color w:val="000000"/>
-                <w:sz w:val="20"/>
-                <w:szCs w:val="20"/>
+                <w:rFonts w:ascii="Calibri" w:eastAsia="Times New Roman" w:hAnsi="Calibri" w:cs="Calibri"/>
+                <w:b/>
+                <w:bCs/>
+                <w:color w:val="000000"/>
+                <w:sz w:val="24"/>
+                <w:szCs w:val="24"/>
               </w:rPr>
             </w:pPr>
             <w:r>
               <w:rPr>
-                <w:rFonts w:ascii="Times New Roman" w:eastAsia="Times New Roman" w:hAnsi="Times New Roman" w:cs="Times New Roman"/>
-                <w:color w:val="000000"/>
-                <w:sz w:val="20"/>
-                <w:szCs w:val="20"/>
-              </w:rPr>
-              <w:t>R0 =0</w:t>
+                <w:rFonts w:ascii="Calibri" w:eastAsia="Times New Roman" w:hAnsi="Calibri" w:cs="Calibri"/>
+                <w:b/>
+                <w:bCs/>
+                <w:color w:val="000000"/>
+                <w:sz w:val="24"/>
+                <w:szCs w:val="24"/>
+              </w:rPr>
+              <w:t>Time</w:t>
             </w:r>
           </w:p>
         </w:tc>
         <w:tc>
           <w:tcPr>
-            <w:tcW w:w="1130" w:type="dxa"/>
+            <w:tcW w:w="1740" w:type="dxa"/>
             <w:tcBorders>
               <w:top w:val="single" w:sz="4" w:space="0" w:color="000000"/>
               <w:left w:val="nil"/>
               <w:bottom w:val="single" w:sz="4" w:space="0" w:color="000000"/>
               <w:right w:val="single" w:sz="4" w:space="0" w:color="000000"/>
             </w:tcBorders>
-            <w:shd w:val="clear" w:color="auto" w:fill="D5DCE4" w:themeFill="text2" w:themeFillTint="33"/>
+            <w:shd w:val="clear" w:color="auto" w:fill="auto"/>
             <w:noWrap/>
             <w:vAlign w:val="bottom"/>
             <w:hideMark/>
@@ -15337,33 +15334,37 @@
               <w:spacing w:after="0" w:line="240" w:lineRule="auto"/>
               <w:jc w:val="center"/>
               <w:rPr>
-                <w:rFonts w:ascii="Times New Roman" w:eastAsia="Times New Roman" w:hAnsi="Times New Roman" w:cs="Times New Roman"/>
-                <w:color w:val="000000"/>
-                <w:sz w:val="20"/>
-                <w:szCs w:val="20"/>
+                <w:rFonts w:ascii="Calibri" w:eastAsia="Times New Roman" w:hAnsi="Calibri" w:cs="Calibri"/>
+                <w:b/>
+                <w:bCs/>
+                <w:color w:val="000000"/>
+                <w:sz w:val="24"/>
+                <w:szCs w:val="24"/>
               </w:rPr>
             </w:pPr>
             <w:r>
               <w:rPr>
-                <w:rFonts w:ascii="Times New Roman" w:eastAsia="Times New Roman" w:hAnsi="Times New Roman" w:cs="Times New Roman"/>
-                <w:color w:val="000000"/>
-                <w:sz w:val="20"/>
-                <w:szCs w:val="20"/>
-              </w:rPr>
-              <w:t>R0=1</w:t>
+                <w:rFonts w:ascii="Calibri" w:eastAsia="Times New Roman" w:hAnsi="Calibri" w:cs="Calibri"/>
+                <w:b/>
+                <w:bCs/>
+                <w:color w:val="000000"/>
+                <w:sz w:val="24"/>
+                <w:szCs w:val="24"/>
+              </w:rPr>
+              <w:t>R0 =0</w:t>
             </w:r>
           </w:p>
         </w:tc>
         <w:tc>
           <w:tcPr>
-            <w:tcW w:w="1255" w:type="dxa"/>
+            <w:tcW w:w="1560" w:type="dxa"/>
             <w:tcBorders>
               <w:top w:val="single" w:sz="4" w:space="0" w:color="000000"/>
               <w:left w:val="nil"/>
               <w:bottom w:val="single" w:sz="4" w:space="0" w:color="000000"/>
               <w:right w:val="single" w:sz="4" w:space="0" w:color="000000"/>
             </w:tcBorders>
-            <w:shd w:val="clear" w:color="auto" w:fill="D5DCE4" w:themeFill="text2" w:themeFillTint="33"/>
+            <w:shd w:val="clear" w:color="auto" w:fill="auto"/>
             <w:noWrap/>
             <w:vAlign w:val="bottom"/>
             <w:hideMark/>
@@ -15373,18 +15374,62 @@
               <w:spacing w:after="0" w:line="240" w:lineRule="auto"/>
               <w:jc w:val="center"/>
               <w:rPr>
-                <w:rFonts w:ascii="Times New Roman" w:eastAsia="Times New Roman" w:hAnsi="Times New Roman" w:cs="Times New Roman"/>
-                <w:color w:val="000000"/>
-                <w:sz w:val="20"/>
-                <w:szCs w:val="20"/>
+                <w:rFonts w:ascii="Calibri" w:eastAsia="Times New Roman" w:hAnsi="Calibri" w:cs="Calibri"/>
+                <w:b/>
+                <w:bCs/>
+                <w:color w:val="000000"/>
+                <w:sz w:val="24"/>
+                <w:szCs w:val="24"/>
               </w:rPr>
             </w:pPr>
             <w:r>
               <w:rPr>
-                <w:rFonts w:ascii="Times New Roman" w:eastAsia="Times New Roman" w:hAnsi="Times New Roman" w:cs="Times New Roman"/>
-                <w:color w:val="000000"/>
-                <w:sz w:val="20"/>
-                <w:szCs w:val="20"/>
+                <w:rFonts w:ascii="Calibri" w:eastAsia="Times New Roman" w:hAnsi="Calibri" w:cs="Calibri"/>
+                <w:b/>
+                <w:bCs/>
+                <w:color w:val="000000"/>
+                <w:sz w:val="24"/>
+                <w:szCs w:val="24"/>
+              </w:rPr>
+              <w:t>R0=1</w:t>
+            </w:r>
+          </w:p>
+        </w:tc>
+        <w:tc>
+          <w:tcPr>
+            <w:tcW w:w="1740" w:type="dxa"/>
+            <w:tcBorders>
+              <w:top w:val="single" w:sz="4" w:space="0" w:color="000000"/>
+              <w:left w:val="nil"/>
+              <w:bottom w:val="single" w:sz="4" w:space="0" w:color="000000"/>
+              <w:right w:val="single" w:sz="4" w:space="0" w:color="000000"/>
+            </w:tcBorders>
+            <w:shd w:val="clear" w:color="auto" w:fill="auto"/>
+            <w:noWrap/>
+            <w:vAlign w:val="bottom"/>
+            <w:hideMark/>
+          </w:tcPr>
+          <w:p>
+            <w:pPr>
+              <w:spacing w:after="0" w:line="240" w:lineRule="auto"/>
+              <w:jc w:val="center"/>
+              <w:rPr>
+                <w:rFonts w:ascii="Calibri" w:eastAsia="Times New Roman" w:hAnsi="Calibri" w:cs="Calibri"/>
+                <w:b/>
+                <w:bCs/>
+                <w:color w:val="000000"/>
+                <w:sz w:val="24"/>
+                <w:szCs w:val="24"/>
+              </w:rPr>
+            </w:pPr>
+            <w:r>
+              <w:rPr>
+                <w:rFonts w:ascii="Calibri" w:eastAsia="Times New Roman" w:hAnsi="Calibri" w:cs="Calibri"/>
+                <w:b/>
+                <w:bCs/>
+                <w:color w:val="000000"/>
+                <w:sz w:val="24"/>
+                <w:szCs w:val="24"/>
               </w:rPr>
               <w:t>R0=2.5</w:t>
             </w:r>
@@ -15393,12 +15438,11 @@
       </w:tr>
       <w:tr>
         <w:trPr>
-          <w:trHeight w:val="257"/>
-          <w:jc w:val="center"/>
+          <w:trHeight w:val="320"/>
         </w:trPr>
         <w:tc>
           <w:tcPr>
-            <w:tcW w:w="784" w:type="dxa"/>
+            <w:tcW w:w="1100" w:type="dxa"/>
             <w:tcBorders>
               <w:top w:val="nil"/>
               <w:left w:val="single" w:sz="4" w:space="0" w:color="000000"/>
@@ -15415,18 +15459,18 @@
               <w:spacing w:after="0" w:line="240" w:lineRule="auto"/>
               <w:jc w:val="center"/>
               <w:rPr>
-                <w:rFonts w:ascii="Times New Roman" w:eastAsia="Times New Roman" w:hAnsi="Times New Roman" w:cs="Times New Roman"/>
-                <w:color w:val="000000"/>
-                <w:sz w:val="20"/>
-                <w:szCs w:val="20"/>
+                <w:rFonts w:ascii="Calibri" w:eastAsia="Times New Roman" w:hAnsi="Calibri" w:cs="Calibri"/>
+                <w:color w:val="000000"/>
+                <w:sz w:val="24"/>
+                <w:szCs w:val="24"/>
               </w:rPr>
             </w:pPr>
             <w:r>
               <w:rPr>
-                <w:rFonts w:ascii="Times New Roman" w:eastAsia="Times New Roman" w:hAnsi="Times New Roman" w:cs="Times New Roman"/>
-                <w:color w:val="000000"/>
-                <w:sz w:val="20"/>
-                <w:szCs w:val="20"/>
+                <w:rFonts w:ascii="Calibri" w:eastAsia="Times New Roman" w:hAnsi="Calibri" w:cs="Calibri"/>
+                <w:color w:val="000000"/>
+                <w:sz w:val="24"/>
+                <w:szCs w:val="24"/>
               </w:rPr>
               <w:t>1</w:t>
             </w:r>
@@ -15434,7 +15478,7 @@
         </w:tc>
         <w:tc>
           <w:tcPr>
-            <w:tcW w:w="1255" w:type="dxa"/>
+            <w:tcW w:w="1740" w:type="dxa"/>
             <w:tcBorders>
               <w:top w:val="nil"/>
               <w:left w:val="nil"/>
@@ -15451,18 +15495,18 @@
               <w:spacing w:after="0" w:line="240" w:lineRule="auto"/>
               <w:jc w:val="center"/>
               <w:rPr>
-                <w:rFonts w:ascii="Times New Roman" w:eastAsia="Times New Roman" w:hAnsi="Times New Roman" w:cs="Times New Roman"/>
-                <w:color w:val="000000"/>
-                <w:sz w:val="20"/>
-                <w:szCs w:val="20"/>
+                <w:rFonts w:ascii="Calibri" w:eastAsia="Times New Roman" w:hAnsi="Calibri" w:cs="Calibri"/>
+                <w:color w:val="000000"/>
+                <w:sz w:val="24"/>
+                <w:szCs w:val="24"/>
               </w:rPr>
             </w:pPr>
             <w:r>
               <w:rPr>
-                <w:rFonts w:ascii="Times New Roman" w:eastAsia="Times New Roman" w:hAnsi="Times New Roman" w:cs="Times New Roman"/>
-                <w:color w:val="000000"/>
-                <w:sz w:val="20"/>
-                <w:szCs w:val="20"/>
+                <w:rFonts w:ascii="Calibri" w:eastAsia="Times New Roman" w:hAnsi="Calibri" w:cs="Calibri"/>
+                <w:color w:val="000000"/>
+                <w:sz w:val="24"/>
+                <w:szCs w:val="24"/>
               </w:rPr>
               <w:t>39</w:t>
             </w:r>
@@ -15470,7 +15514,7 @@
         </w:tc>
         <w:tc>
           <w:tcPr>
-            <w:tcW w:w="1130" w:type="dxa"/>
+            <w:tcW w:w="1560" w:type="dxa"/>
             <w:tcBorders>
               <w:top w:val="nil"/>
               <w:left w:val="nil"/>
@@ -15487,18 +15531,18 @@
               <w:spacing w:after="0" w:line="240" w:lineRule="auto"/>
               <w:jc w:val="center"/>
               <w:rPr>
-                <w:rFonts w:ascii="Times New Roman" w:eastAsia="Times New Roman" w:hAnsi="Times New Roman" w:cs="Times New Roman"/>
-                <w:color w:val="000000"/>
-                <w:sz w:val="20"/>
-                <w:szCs w:val="20"/>
+                <w:rFonts w:ascii="Calibri" w:eastAsia="Times New Roman" w:hAnsi="Calibri" w:cs="Calibri"/>
+                <w:color w:val="000000"/>
+                <w:sz w:val="24"/>
+                <w:szCs w:val="24"/>
               </w:rPr>
             </w:pPr>
             <w:r>
               <w:rPr>
-                <w:rFonts w:ascii="Times New Roman" w:eastAsia="Times New Roman" w:hAnsi="Times New Roman" w:cs="Times New Roman"/>
-                <w:color w:val="000000"/>
-                <w:sz w:val="20"/>
-                <w:szCs w:val="20"/>
+                <w:rFonts w:ascii="Calibri" w:eastAsia="Times New Roman" w:hAnsi="Calibri" w:cs="Calibri"/>
+                <w:color w:val="000000"/>
+                <w:sz w:val="24"/>
+                <w:szCs w:val="24"/>
               </w:rPr>
               <w:t>21</w:t>
             </w:r>
@@ -15506,7 +15550,7 @@
         </w:tc>
         <w:tc>
           <w:tcPr>
-            <w:tcW w:w="1255" w:type="dxa"/>
+            <w:tcW w:w="1740" w:type="dxa"/>
             <w:tcBorders>
               <w:top w:val="nil"/>
               <w:left w:val="nil"/>
@@ -15523,18 +15567,18 @@
               <w:spacing w:after="0" w:line="240" w:lineRule="auto"/>
               <w:jc w:val="center"/>
               <w:rPr>
-                <w:rFonts w:ascii="Times New Roman" w:eastAsia="Times New Roman" w:hAnsi="Times New Roman" w:cs="Times New Roman"/>
-                <w:color w:val="000000"/>
-                <w:sz w:val="20"/>
-                <w:szCs w:val="20"/>
+                <w:rFonts w:ascii="Calibri" w:eastAsia="Times New Roman" w:hAnsi="Calibri" w:cs="Calibri"/>
+                <w:color w:val="000000"/>
+                <w:sz w:val="24"/>
+                <w:szCs w:val="24"/>
               </w:rPr>
             </w:pPr>
             <w:r>
               <w:rPr>
-                <w:rFonts w:ascii="Times New Roman" w:eastAsia="Times New Roman" w:hAnsi="Times New Roman" w:cs="Times New Roman"/>
-                <w:color w:val="000000"/>
-                <w:sz w:val="20"/>
-                <w:szCs w:val="20"/>
+                <w:rFonts w:ascii="Calibri" w:eastAsia="Times New Roman" w:hAnsi="Calibri" w:cs="Calibri"/>
+                <w:color w:val="000000"/>
+                <w:sz w:val="24"/>
+                <w:szCs w:val="24"/>
               </w:rPr>
               <w:t>19</w:t>
             </w:r>
@@ -15543,12 +15587,11 @@
       </w:tr>
       <w:tr>
         <w:trPr>
-          <w:trHeight w:val="257"/>
-          <w:jc w:val="center"/>
+          <w:trHeight w:val="320"/>
         </w:trPr>
         <w:tc>
           <w:tcPr>
-            <w:tcW w:w="784" w:type="dxa"/>
+            <w:tcW w:w="1100" w:type="dxa"/>
             <w:tcBorders>
               <w:top w:val="nil"/>
               <w:left w:val="single" w:sz="4" w:space="0" w:color="000000"/>
@@ -15565,18 +15608,18 @@
               <w:spacing w:after="0" w:line="240" w:lineRule="auto"/>
               <w:jc w:val="center"/>
               <w:rPr>
-                <w:rFonts w:ascii="Times New Roman" w:eastAsia="Times New Roman" w:hAnsi="Times New Roman" w:cs="Times New Roman"/>
-                <w:color w:val="000000"/>
-                <w:sz w:val="20"/>
-                <w:szCs w:val="20"/>
+                <w:rFonts w:ascii="Calibri" w:eastAsia="Times New Roman" w:hAnsi="Calibri" w:cs="Calibri"/>
+                <w:color w:val="000000"/>
+                <w:sz w:val="24"/>
+                <w:szCs w:val="24"/>
               </w:rPr>
             </w:pPr>
             <w:r>
               <w:rPr>
-                <w:rFonts w:ascii="Times New Roman" w:eastAsia="Times New Roman" w:hAnsi="Times New Roman" w:cs="Times New Roman"/>
-                <w:color w:val="000000"/>
-                <w:sz w:val="20"/>
-                <w:szCs w:val="20"/>
+                <w:rFonts w:ascii="Calibri" w:eastAsia="Times New Roman" w:hAnsi="Calibri" w:cs="Calibri"/>
+                <w:color w:val="000000"/>
+                <w:sz w:val="24"/>
+                <w:szCs w:val="24"/>
               </w:rPr>
               <w:t>2</w:t>
             </w:r>
@@ -15584,7 +15627,7 @@
         </w:tc>
         <w:tc>
           <w:tcPr>
-            <w:tcW w:w="1255" w:type="dxa"/>
+            <w:tcW w:w="1740" w:type="dxa"/>
             <w:tcBorders>
               <w:top w:val="nil"/>
               <w:left w:val="nil"/>
@@ -15601,18 +15644,18 @@
               <w:spacing w:after="0" w:line="240" w:lineRule="auto"/>
               <w:jc w:val="center"/>
               <w:rPr>
-                <w:rFonts w:ascii="Times New Roman" w:eastAsia="Times New Roman" w:hAnsi="Times New Roman" w:cs="Times New Roman"/>
-                <w:color w:val="000000"/>
-                <w:sz w:val="20"/>
-                <w:szCs w:val="20"/>
+                <w:rFonts w:ascii="Calibri" w:eastAsia="Times New Roman" w:hAnsi="Calibri" w:cs="Calibri"/>
+                <w:color w:val="000000"/>
+                <w:sz w:val="24"/>
+                <w:szCs w:val="24"/>
               </w:rPr>
             </w:pPr>
             <w:r>
               <w:rPr>
-                <w:rFonts w:ascii="Times New Roman" w:eastAsia="Times New Roman" w:hAnsi="Times New Roman" w:cs="Times New Roman"/>
-                <w:color w:val="000000"/>
-                <w:sz w:val="20"/>
-                <w:szCs w:val="20"/>
+                <w:rFonts w:ascii="Calibri" w:eastAsia="Times New Roman" w:hAnsi="Calibri" w:cs="Calibri"/>
+                <w:color w:val="000000"/>
+                <w:sz w:val="24"/>
+                <w:szCs w:val="24"/>
               </w:rPr>
               <w:t>25</w:t>
             </w:r>
@@ -15620,7 +15663,7 @@
         </w:tc>
         <w:tc>
           <w:tcPr>
-            <w:tcW w:w="1130" w:type="dxa"/>
+            <w:tcW w:w="1560" w:type="dxa"/>
             <w:tcBorders>
               <w:top w:val="nil"/>
               <w:left w:val="nil"/>
@@ -15637,18 +15680,18 @@
               <w:spacing w:after="0" w:line="240" w:lineRule="auto"/>
               <w:jc w:val="center"/>
               <w:rPr>
-                <w:rFonts w:ascii="Times New Roman" w:eastAsia="Times New Roman" w:hAnsi="Times New Roman" w:cs="Times New Roman"/>
-                <w:color w:val="000000"/>
-                <w:sz w:val="20"/>
-                <w:szCs w:val="20"/>
+                <w:rFonts w:ascii="Calibri" w:eastAsia="Times New Roman" w:hAnsi="Calibri" w:cs="Calibri"/>
+                <w:color w:val="000000"/>
+                <w:sz w:val="24"/>
+                <w:szCs w:val="24"/>
               </w:rPr>
             </w:pPr>
             <w:r>
               <w:rPr>
-                <w:rFonts w:ascii="Times New Roman" w:eastAsia="Times New Roman" w:hAnsi="Times New Roman" w:cs="Times New Roman"/>
-                <w:color w:val="000000"/>
-                <w:sz w:val="20"/>
-                <w:szCs w:val="20"/>
+                <w:rFonts w:ascii="Calibri" w:eastAsia="Times New Roman" w:hAnsi="Calibri" w:cs="Calibri"/>
+                <w:color w:val="000000"/>
+                <w:sz w:val="24"/>
+                <w:szCs w:val="24"/>
               </w:rPr>
               <w:t>32</w:t>
             </w:r>
@@ -15656,7 +15699,7 @@
         </w:tc>
         <w:tc>
           <w:tcPr>
-            <w:tcW w:w="1255" w:type="dxa"/>
+            <w:tcW w:w="1740" w:type="dxa"/>
             <w:tcBorders>
               <w:top w:val="nil"/>
               <w:left w:val="nil"/>
@@ -15673,18 +15716,18 @@
               <w:spacing w:after="0" w:line="240" w:lineRule="auto"/>
               <w:jc w:val="center"/>
               <w:rPr>
-                <w:rFonts w:ascii="Times New Roman" w:eastAsia="Times New Roman" w:hAnsi="Times New Roman" w:cs="Times New Roman"/>
-                <w:color w:val="000000"/>
-                <w:sz w:val="20"/>
-                <w:szCs w:val="20"/>
+                <w:rFonts w:ascii="Calibri" w:eastAsia="Times New Roman" w:hAnsi="Calibri" w:cs="Calibri"/>
+                <w:color w:val="000000"/>
+                <w:sz w:val="24"/>
+                <w:szCs w:val="24"/>
               </w:rPr>
             </w:pPr>
             <w:r>
               <w:rPr>
-                <w:rFonts w:ascii="Times New Roman" w:eastAsia="Times New Roman" w:hAnsi="Times New Roman" w:cs="Times New Roman"/>
-                <w:color w:val="000000"/>
-                <w:sz w:val="20"/>
-                <w:szCs w:val="20"/>
+                <w:rFonts w:ascii="Calibri" w:eastAsia="Times New Roman" w:hAnsi="Calibri" w:cs="Calibri"/>
+                <w:color w:val="000000"/>
+                <w:sz w:val="24"/>
+                <w:szCs w:val="24"/>
               </w:rPr>
               <w:t>54</w:t>
             </w:r>
@@ -15693,12 +15736,11 @@
       </w:tr>
       <w:tr>
         <w:trPr>
-          <w:trHeight w:val="257"/>
-          <w:jc w:val="center"/>
+          <w:trHeight w:val="320"/>
         </w:trPr>
         <w:tc>
           <w:tcPr>
-            <w:tcW w:w="784" w:type="dxa"/>
+            <w:tcW w:w="1100" w:type="dxa"/>
             <w:tcBorders>
               <w:top w:val="nil"/>
               <w:left w:val="single" w:sz="4" w:space="0" w:color="000000"/>
@@ -15715,18 +15757,18 @@
               <w:spacing w:after="0" w:line="240" w:lineRule="auto"/>
               <w:jc w:val="center"/>
               <w:rPr>
-                <w:rFonts w:ascii="Times New Roman" w:eastAsia="Times New Roman" w:hAnsi="Times New Roman" w:cs="Times New Roman"/>
-                <w:color w:val="000000"/>
-                <w:sz w:val="20"/>
-                <w:szCs w:val="20"/>
+                <w:rFonts w:ascii="Calibri" w:eastAsia="Times New Roman" w:hAnsi="Calibri" w:cs="Calibri"/>
+                <w:color w:val="000000"/>
+                <w:sz w:val="24"/>
+                <w:szCs w:val="24"/>
               </w:rPr>
             </w:pPr>
             <w:r>
               <w:rPr>
-                <w:rFonts w:ascii="Times New Roman" w:eastAsia="Times New Roman" w:hAnsi="Times New Roman" w:cs="Times New Roman"/>
-                <w:color w:val="000000"/>
-                <w:sz w:val="20"/>
-                <w:szCs w:val="20"/>
+                <w:rFonts w:ascii="Calibri" w:eastAsia="Times New Roman" w:hAnsi="Calibri" w:cs="Calibri"/>
+                <w:color w:val="000000"/>
+                <w:sz w:val="24"/>
+                <w:szCs w:val="24"/>
               </w:rPr>
               <w:t>3</w:t>
             </w:r>
@@ -15734,7 +15776,7 @@
         </w:tc>
         <w:tc>
           <w:tcPr>
-            <w:tcW w:w="1255" w:type="dxa"/>
+            <w:tcW w:w="1740" w:type="dxa"/>
             <w:tcBorders>
               <w:top w:val="nil"/>
               <w:left w:val="nil"/>
@@ -15751,18 +15793,18 @@
               <w:spacing w:after="0" w:line="240" w:lineRule="auto"/>
               <w:jc w:val="center"/>
               <w:rPr>
-                <w:rFonts w:ascii="Times New Roman" w:eastAsia="Times New Roman" w:hAnsi="Times New Roman" w:cs="Times New Roman"/>
-                <w:color w:val="000000"/>
-                <w:sz w:val="20"/>
-                <w:szCs w:val="20"/>
+                <w:rFonts w:ascii="Calibri" w:eastAsia="Times New Roman" w:hAnsi="Calibri" w:cs="Calibri"/>
+                <w:color w:val="000000"/>
+                <w:sz w:val="24"/>
+                <w:szCs w:val="24"/>
               </w:rPr>
             </w:pPr>
             <w:r>
               <w:rPr>
-                <w:rFonts w:ascii="Times New Roman" w:eastAsia="Times New Roman" w:hAnsi="Times New Roman" w:cs="Times New Roman"/>
-                <w:color w:val="000000"/>
-                <w:sz w:val="20"/>
-                <w:szCs w:val="20"/>
+                <w:rFonts w:ascii="Calibri" w:eastAsia="Times New Roman" w:hAnsi="Calibri" w:cs="Calibri"/>
+                <w:color w:val="000000"/>
+                <w:sz w:val="24"/>
+                <w:szCs w:val="24"/>
               </w:rPr>
               <w:t>40</w:t>
             </w:r>
@@ -15770,7 +15812,7 @@
         </w:tc>
         <w:tc>
           <w:tcPr>
-            <w:tcW w:w="1130" w:type="dxa"/>
+            <w:tcW w:w="1560" w:type="dxa"/>
             <w:tcBorders>
               <w:top w:val="nil"/>
               <w:left w:val="nil"/>
@@ -15787,18 +15829,18 @@
               <w:spacing w:after="0" w:line="240" w:lineRule="auto"/>
               <w:jc w:val="center"/>
               <w:rPr>
-                <w:rFonts w:ascii="Times New Roman" w:eastAsia="Times New Roman" w:hAnsi="Times New Roman" w:cs="Times New Roman"/>
-                <w:color w:val="000000"/>
-                <w:sz w:val="20"/>
-                <w:szCs w:val="20"/>
+                <w:rFonts w:ascii="Calibri" w:eastAsia="Times New Roman" w:hAnsi="Calibri" w:cs="Calibri"/>
+                <w:color w:val="000000"/>
+                <w:sz w:val="24"/>
+                <w:szCs w:val="24"/>
               </w:rPr>
             </w:pPr>
             <w:r>
               <w:rPr>
-                <w:rFonts w:ascii="Times New Roman" w:eastAsia="Times New Roman" w:hAnsi="Times New Roman" w:cs="Times New Roman"/>
-                <w:color w:val="000000"/>
-                <w:sz w:val="20"/>
-                <w:szCs w:val="20"/>
+                <w:rFonts w:ascii="Calibri" w:eastAsia="Times New Roman" w:hAnsi="Calibri" w:cs="Calibri"/>
+                <w:color w:val="000000"/>
+                <w:sz w:val="24"/>
+                <w:szCs w:val="24"/>
               </w:rPr>
               <w:t>39</w:t>
             </w:r>
@@ -15806,7 +15848,7 @@
         </w:tc>
         <w:tc>
           <w:tcPr>
-            <w:tcW w:w="1255" w:type="dxa"/>
+            <w:tcW w:w="1740" w:type="dxa"/>
             <w:tcBorders>
               <w:top w:val="nil"/>
               <w:left w:val="nil"/>
@@ -15823,18 +15865,18 @@
               <w:spacing w:after="0" w:line="240" w:lineRule="auto"/>
               <w:jc w:val="center"/>
               <w:rPr>
-                <w:rFonts w:ascii="Times New Roman" w:eastAsia="Times New Roman" w:hAnsi="Times New Roman" w:cs="Times New Roman"/>
-                <w:color w:val="000000"/>
-                <w:sz w:val="20"/>
-                <w:szCs w:val="20"/>
+                <w:rFonts w:ascii="Calibri" w:eastAsia="Times New Roman" w:hAnsi="Calibri" w:cs="Calibri"/>
+                <w:color w:val="000000"/>
+                <w:sz w:val="24"/>
+                <w:szCs w:val="24"/>
               </w:rPr>
             </w:pPr>
             <w:r>
               <w:rPr>
-                <w:rFonts w:ascii="Times New Roman" w:eastAsia="Times New Roman" w:hAnsi="Times New Roman" w:cs="Times New Roman"/>
-                <w:color w:val="000000"/>
-                <w:sz w:val="20"/>
-                <w:szCs w:val="20"/>
+                <w:rFonts w:ascii="Calibri" w:eastAsia="Times New Roman" w:hAnsi="Calibri" w:cs="Calibri"/>
+                <w:color w:val="000000"/>
+                <w:sz w:val="24"/>
+                <w:szCs w:val="24"/>
               </w:rPr>
               <w:t>35</w:t>
             </w:r>
@@ -15843,12 +15885,11 @@
       </w:tr>
       <w:tr>
         <w:trPr>
-          <w:trHeight w:val="257"/>
-          <w:jc w:val="center"/>
+          <w:trHeight w:val="320"/>
         </w:trPr>
         <w:tc>
           <w:tcPr>
-            <w:tcW w:w="784" w:type="dxa"/>
+            <w:tcW w:w="1100" w:type="dxa"/>
             <w:tcBorders>
               <w:top w:val="nil"/>
               <w:left w:val="single" w:sz="4" w:space="0" w:color="000000"/>
@@ -15865,18 +15906,18 @@
               <w:spacing w:after="0" w:line="240" w:lineRule="auto"/>
               <w:jc w:val="center"/>
               <w:rPr>
-                <w:rFonts w:ascii="Times New Roman" w:eastAsia="Times New Roman" w:hAnsi="Times New Roman" w:cs="Times New Roman"/>
-                <w:color w:val="000000"/>
-                <w:sz w:val="20"/>
-                <w:szCs w:val="20"/>
+                <w:rFonts w:ascii="Calibri" w:eastAsia="Times New Roman" w:hAnsi="Calibri" w:cs="Calibri"/>
+                <w:color w:val="000000"/>
+                <w:sz w:val="24"/>
+                <w:szCs w:val="24"/>
               </w:rPr>
             </w:pPr>
             <w:r>
               <w:rPr>
-                <w:rFonts w:ascii="Times New Roman" w:eastAsia="Times New Roman" w:hAnsi="Times New Roman" w:cs="Times New Roman"/>
-                <w:color w:val="000000"/>
-                <w:sz w:val="20"/>
-                <w:szCs w:val="20"/>
+                <w:rFonts w:ascii="Calibri" w:eastAsia="Times New Roman" w:hAnsi="Calibri" w:cs="Calibri"/>
+                <w:color w:val="000000"/>
+                <w:sz w:val="24"/>
+                <w:szCs w:val="24"/>
               </w:rPr>
               <w:t>4</w:t>
             </w:r>
@@ -15884,7 +15925,7 @@
         </w:tc>
         <w:tc>
           <w:tcPr>
-            <w:tcW w:w="1255" w:type="dxa"/>
+            <w:tcW w:w="1740" w:type="dxa"/>
             <w:tcBorders>
               <w:top w:val="nil"/>
               <w:left w:val="nil"/>
@@ -15901,18 +15942,18 @@
               <w:spacing w:after="0" w:line="240" w:lineRule="auto"/>
               <w:jc w:val="center"/>
               <w:rPr>
-                <w:rFonts w:ascii="Times New Roman" w:eastAsia="Times New Roman" w:hAnsi="Times New Roman" w:cs="Times New Roman"/>
-                <w:color w:val="000000"/>
-                <w:sz w:val="20"/>
-                <w:szCs w:val="20"/>
+                <w:rFonts w:ascii="Calibri" w:eastAsia="Times New Roman" w:hAnsi="Calibri" w:cs="Calibri"/>
+                <w:color w:val="000000"/>
+                <w:sz w:val="24"/>
+                <w:szCs w:val="24"/>
               </w:rPr>
             </w:pPr>
             <w:r>
               <w:rPr>
-                <w:rFonts w:ascii="Times New Roman" w:eastAsia="Times New Roman" w:hAnsi="Times New Roman" w:cs="Times New Roman"/>
-                <w:color w:val="000000"/>
-                <w:sz w:val="20"/>
-                <w:szCs w:val="20"/>
+                <w:rFonts w:ascii="Calibri" w:eastAsia="Times New Roman" w:hAnsi="Calibri" w:cs="Calibri"/>
+                <w:color w:val="000000"/>
+                <w:sz w:val="24"/>
+                <w:szCs w:val="24"/>
               </w:rPr>
               <w:t>62</w:t>
             </w:r>
@@ -15920,7 +15961,7 @@
         </w:tc>
         <w:tc>
           <w:tcPr>
-            <w:tcW w:w="1130" w:type="dxa"/>
+            <w:tcW w:w="1560" w:type="dxa"/>
             <w:tcBorders>
               <w:top w:val="nil"/>
               <w:left w:val="nil"/>
@@ -15937,18 +15978,18 @@
               <w:spacing w:after="0" w:line="240" w:lineRule="auto"/>
               <w:jc w:val="center"/>
               <w:rPr>
-                <w:rFonts w:ascii="Times New Roman" w:eastAsia="Times New Roman" w:hAnsi="Times New Roman" w:cs="Times New Roman"/>
-                <w:color w:val="000000"/>
-                <w:sz w:val="20"/>
-                <w:szCs w:val="20"/>
+                <w:rFonts w:ascii="Calibri" w:eastAsia="Times New Roman" w:hAnsi="Calibri" w:cs="Calibri"/>
+                <w:color w:val="000000"/>
+                <w:sz w:val="24"/>
+                <w:szCs w:val="24"/>
               </w:rPr>
             </w:pPr>
             <w:r>
               <w:rPr>
-                <w:rFonts w:ascii="Times New Roman" w:eastAsia="Times New Roman" w:hAnsi="Times New Roman" w:cs="Times New Roman"/>
-                <w:color w:val="000000"/>
-                <w:sz w:val="20"/>
-                <w:szCs w:val="20"/>
+                <w:rFonts w:ascii="Calibri" w:eastAsia="Times New Roman" w:hAnsi="Calibri" w:cs="Calibri"/>
+                <w:color w:val="000000"/>
+                <w:sz w:val="24"/>
+                <w:szCs w:val="24"/>
               </w:rPr>
               <w:t>30</w:t>
             </w:r>
@@ -15956,7 +15997,7 @@
         </w:tc>
         <w:tc>
           <w:tcPr>
-            <w:tcW w:w="1255" w:type="dxa"/>
+            <w:tcW w:w="1740" w:type="dxa"/>
             <w:tcBorders>
               <w:top w:val="nil"/>
               <w:left w:val="nil"/>
@@ -15973,18 +16014,18 @@
               <w:spacing w:after="0" w:line="240" w:lineRule="auto"/>
               <w:jc w:val="center"/>
               <w:rPr>
-                <w:rFonts w:ascii="Times New Roman" w:eastAsia="Times New Roman" w:hAnsi="Times New Roman" w:cs="Times New Roman"/>
-                <w:color w:val="000000"/>
-                <w:sz w:val="20"/>
-                <w:szCs w:val="20"/>
+                <w:rFonts w:ascii="Calibri" w:eastAsia="Times New Roman" w:hAnsi="Calibri" w:cs="Calibri"/>
+                <w:color w:val="000000"/>
+                <w:sz w:val="24"/>
+                <w:szCs w:val="24"/>
               </w:rPr>
             </w:pPr>
             <w:r>
               <w:rPr>
-                <w:rFonts w:ascii="Times New Roman" w:eastAsia="Times New Roman" w:hAnsi="Times New Roman" w:cs="Times New Roman"/>
-                <w:color w:val="000000"/>
-                <w:sz w:val="20"/>
-                <w:szCs w:val="20"/>
+                <w:rFonts w:ascii="Calibri" w:eastAsia="Times New Roman" w:hAnsi="Calibri" w:cs="Calibri"/>
+                <w:color w:val="000000"/>
+                <w:sz w:val="24"/>
+                <w:szCs w:val="24"/>
               </w:rPr>
               <w:t>40</w:t>
             </w:r>
@@ -15993,12 +16034,11 @@
       </w:tr>
       <w:tr>
         <w:trPr>
-          <w:trHeight w:val="257"/>
-          <w:jc w:val="center"/>
+          <w:trHeight w:val="320"/>
         </w:trPr>
         <w:tc>
           <w:tcPr>
-            <w:tcW w:w="784" w:type="dxa"/>
+            <w:tcW w:w="1100" w:type="dxa"/>
             <w:tcBorders>
               <w:top w:val="nil"/>
               <w:left w:val="single" w:sz="4" w:space="0" w:color="000000"/>
@@ -16015,18 +16055,18 @@
               <w:spacing w:after="0" w:line="240" w:lineRule="auto"/>
               <w:jc w:val="center"/>
               <w:rPr>
-                <w:rFonts w:ascii="Times New Roman" w:eastAsia="Times New Roman" w:hAnsi="Times New Roman" w:cs="Times New Roman"/>
-                <w:color w:val="000000"/>
-                <w:sz w:val="20"/>
-                <w:szCs w:val="20"/>
+                <w:rFonts w:ascii="Calibri" w:eastAsia="Times New Roman" w:hAnsi="Calibri" w:cs="Calibri"/>
+                <w:color w:val="000000"/>
+                <w:sz w:val="24"/>
+                <w:szCs w:val="24"/>
               </w:rPr>
             </w:pPr>
             <w:r>
               <w:rPr>
-                <w:rFonts w:ascii="Times New Roman" w:eastAsia="Times New Roman" w:hAnsi="Times New Roman" w:cs="Times New Roman"/>
-                <w:color w:val="000000"/>
-                <w:sz w:val="20"/>
-                <w:szCs w:val="20"/>
+                <w:rFonts w:ascii="Calibri" w:eastAsia="Times New Roman" w:hAnsi="Calibri" w:cs="Calibri"/>
+                <w:color w:val="000000"/>
+                <w:sz w:val="24"/>
+                <w:szCs w:val="24"/>
               </w:rPr>
               <w:t>5</w:t>
             </w:r>
@@ -16034,7 +16074,7 @@
         </w:tc>
         <w:tc>
           <w:tcPr>
-            <w:tcW w:w="1255" w:type="dxa"/>
+            <w:tcW w:w="1740" w:type="dxa"/>
             <w:tcBorders>
               <w:top w:val="nil"/>
               <w:left w:val="nil"/>
@@ -16051,18 +16091,18 @@
               <w:spacing w:after="0" w:line="240" w:lineRule="auto"/>
               <w:jc w:val="center"/>
               <w:rPr>
-                <w:rFonts w:ascii="Times New Roman" w:eastAsia="Times New Roman" w:hAnsi="Times New Roman" w:cs="Times New Roman"/>
-                <w:color w:val="000000"/>
-                <w:sz w:val="20"/>
-                <w:szCs w:val="20"/>
+                <w:rFonts w:ascii="Calibri" w:eastAsia="Times New Roman" w:hAnsi="Calibri" w:cs="Calibri"/>
+                <w:color w:val="000000"/>
+                <w:sz w:val="24"/>
+                <w:szCs w:val="24"/>
               </w:rPr>
             </w:pPr>
             <w:r>
               <w:rPr>
-                <w:rFonts w:ascii="Times New Roman" w:eastAsia="Times New Roman" w:hAnsi="Times New Roman" w:cs="Times New Roman"/>
-                <w:color w:val="000000"/>
-                <w:sz w:val="20"/>
-                <w:szCs w:val="20"/>
+                <w:rFonts w:ascii="Calibri" w:eastAsia="Times New Roman" w:hAnsi="Calibri" w:cs="Calibri"/>
+                <w:color w:val="000000"/>
+                <w:sz w:val="24"/>
+                <w:szCs w:val="24"/>
               </w:rPr>
               <w:t>115</w:t>
             </w:r>
@@ -16070,7 +16110,7 @@
         </w:tc>
         <w:tc>
           <w:tcPr>
-            <w:tcW w:w="1130" w:type="dxa"/>
+            <w:tcW w:w="1560" w:type="dxa"/>
             <w:tcBorders>
               <w:top w:val="nil"/>
               <w:left w:val="nil"/>
@@ -16087,18 +16127,18 @@
               <w:spacing w:after="0" w:line="240" w:lineRule="auto"/>
               <w:jc w:val="center"/>
               <w:rPr>
-                <w:rFonts w:ascii="Times New Roman" w:eastAsia="Times New Roman" w:hAnsi="Times New Roman" w:cs="Times New Roman"/>
-                <w:color w:val="000000"/>
-                <w:sz w:val="20"/>
-                <w:szCs w:val="20"/>
+                <w:rFonts w:ascii="Calibri" w:eastAsia="Times New Roman" w:hAnsi="Calibri" w:cs="Calibri"/>
+                <w:color w:val="000000"/>
+                <w:sz w:val="24"/>
+                <w:szCs w:val="24"/>
               </w:rPr>
             </w:pPr>
             <w:r>
               <w:rPr>
-                <w:rFonts w:ascii="Times New Roman" w:eastAsia="Times New Roman" w:hAnsi="Times New Roman" w:cs="Times New Roman"/>
-                <w:color w:val="000000"/>
-                <w:sz w:val="20"/>
-                <w:szCs w:val="20"/>
+                <w:rFonts w:ascii="Calibri" w:eastAsia="Times New Roman" w:hAnsi="Calibri" w:cs="Calibri"/>
+                <w:color w:val="000000"/>
+                <w:sz w:val="24"/>
+                <w:szCs w:val="24"/>
               </w:rPr>
               <w:t>32</w:t>
             </w:r>
@@ -16106,7 +16146,7 @@
         </w:tc>
         <w:tc>
           <w:tcPr>
-            <w:tcW w:w="1255" w:type="dxa"/>
+            <w:tcW w:w="1740" w:type="dxa"/>
             <w:tcBorders>
               <w:top w:val="nil"/>
               <w:left w:val="nil"/>
@@ -16123,18 +16163,18 @@
               <w:spacing w:after="0" w:line="240" w:lineRule="auto"/>
               <w:jc w:val="center"/>
               <w:rPr>
-                <w:rFonts w:ascii="Times New Roman" w:eastAsia="Times New Roman" w:hAnsi="Times New Roman" w:cs="Times New Roman"/>
-                <w:color w:val="000000"/>
-                <w:sz w:val="20"/>
-                <w:szCs w:val="20"/>
+                <w:rFonts w:ascii="Calibri" w:eastAsia="Times New Roman" w:hAnsi="Calibri" w:cs="Calibri"/>
+                <w:color w:val="000000"/>
+                <w:sz w:val="24"/>
+                <w:szCs w:val="24"/>
               </w:rPr>
             </w:pPr>
             <w:r>
               <w:rPr>
-                <w:rFonts w:ascii="Times New Roman" w:eastAsia="Times New Roman" w:hAnsi="Times New Roman" w:cs="Times New Roman"/>
-                <w:color w:val="000000"/>
-                <w:sz w:val="20"/>
-                <w:szCs w:val="20"/>
+                <w:rFonts w:ascii="Calibri" w:eastAsia="Times New Roman" w:hAnsi="Calibri" w:cs="Calibri"/>
+                <w:color w:val="000000"/>
+                <w:sz w:val="24"/>
+                <w:szCs w:val="24"/>
               </w:rPr>
               <w:t>43</w:t>
             </w:r>
@@ -16143,12 +16183,11 @@
       </w:tr>
       <w:tr>
         <w:trPr>
-          <w:trHeight w:val="257"/>
-          <w:jc w:val="center"/>
+          <w:trHeight w:val="320"/>
         </w:trPr>
         <w:tc>
           <w:tcPr>
-            <w:tcW w:w="784" w:type="dxa"/>
+            <w:tcW w:w="1100" w:type="dxa"/>
             <w:tcBorders>
               <w:top w:val="nil"/>
               <w:left w:val="single" w:sz="4" w:space="0" w:color="000000"/>
@@ -16165,18 +16204,18 @@
               <w:spacing w:after="0" w:line="240" w:lineRule="auto"/>
               <w:jc w:val="center"/>
               <w:rPr>
-                <w:rFonts w:ascii="Times New Roman" w:eastAsia="Times New Roman" w:hAnsi="Times New Roman" w:cs="Times New Roman"/>
-                <w:color w:val="000000"/>
-                <w:sz w:val="20"/>
-                <w:szCs w:val="20"/>
+                <w:rFonts w:ascii="Calibri" w:eastAsia="Times New Roman" w:hAnsi="Calibri" w:cs="Calibri"/>
+                <w:color w:val="000000"/>
+                <w:sz w:val="24"/>
+                <w:szCs w:val="24"/>
               </w:rPr>
             </w:pPr>
             <w:r>
               <w:rPr>
-                <w:rFonts w:ascii="Times New Roman" w:eastAsia="Times New Roman" w:hAnsi="Times New Roman" w:cs="Times New Roman"/>
-                <w:color w:val="000000"/>
-                <w:sz w:val="20"/>
-                <w:szCs w:val="20"/>
+                <w:rFonts w:ascii="Calibri" w:eastAsia="Times New Roman" w:hAnsi="Calibri" w:cs="Calibri"/>
+                <w:color w:val="000000"/>
+                <w:sz w:val="24"/>
+                <w:szCs w:val="24"/>
               </w:rPr>
               <w:t>6</w:t>
             </w:r>
@@ -16184,7 +16223,7 @@
         </w:tc>
         <w:tc>
           <w:tcPr>
-            <w:tcW w:w="1255" w:type="dxa"/>
+            <w:tcW w:w="1740" w:type="dxa"/>
             <w:tcBorders>
               <w:top w:val="nil"/>
               <w:left w:val="nil"/>
@@ -16201,18 +16240,18 @@
               <w:spacing w:after="0" w:line="240" w:lineRule="auto"/>
               <w:jc w:val="center"/>
               <w:rPr>
-                <w:rFonts w:ascii="Times New Roman" w:eastAsia="Times New Roman" w:hAnsi="Times New Roman" w:cs="Times New Roman"/>
-                <w:color w:val="000000"/>
-                <w:sz w:val="20"/>
-                <w:szCs w:val="20"/>
+                <w:rFonts w:ascii="Calibri" w:eastAsia="Times New Roman" w:hAnsi="Calibri" w:cs="Calibri"/>
+                <w:color w:val="000000"/>
+                <w:sz w:val="24"/>
+                <w:szCs w:val="24"/>
               </w:rPr>
             </w:pPr>
             <w:r>
               <w:rPr>
-                <w:rFonts w:ascii="Times New Roman" w:eastAsia="Times New Roman" w:hAnsi="Times New Roman" w:cs="Times New Roman"/>
-                <w:color w:val="000000"/>
-                <w:sz w:val="20"/>
-                <w:szCs w:val="20"/>
+                <w:rFonts w:ascii="Calibri" w:eastAsia="Times New Roman" w:hAnsi="Calibri" w:cs="Calibri"/>
+                <w:color w:val="000000"/>
+                <w:sz w:val="24"/>
+                <w:szCs w:val="24"/>
               </w:rPr>
               <w:t>81</w:t>
             </w:r>
@@ -16220,7 +16259,7 @@
         </w:tc>
         <w:tc>
           <w:tcPr>
-            <w:tcW w:w="1130" w:type="dxa"/>
+            <w:tcW w:w="1560" w:type="dxa"/>
             <w:tcBorders>
               <w:top w:val="nil"/>
               <w:left w:val="nil"/>
@@ -16237,18 +16276,18 @@
               <w:spacing w:after="0" w:line="240" w:lineRule="auto"/>
               <w:jc w:val="center"/>
               <w:rPr>
-                <w:rFonts w:ascii="Times New Roman" w:eastAsia="Times New Roman" w:hAnsi="Times New Roman" w:cs="Times New Roman"/>
-                <w:color w:val="000000"/>
-                <w:sz w:val="20"/>
-                <w:szCs w:val="20"/>
+                <w:rFonts w:ascii="Calibri" w:eastAsia="Times New Roman" w:hAnsi="Calibri" w:cs="Calibri"/>
+                <w:color w:val="000000"/>
+                <w:sz w:val="24"/>
+                <w:szCs w:val="24"/>
               </w:rPr>
             </w:pPr>
             <w:r>
               <w:rPr>
-                <w:rFonts w:ascii="Times New Roman" w:eastAsia="Times New Roman" w:hAnsi="Times New Roman" w:cs="Times New Roman"/>
-                <w:color w:val="000000"/>
-                <w:sz w:val="20"/>
-                <w:szCs w:val="20"/>
+                <w:rFonts w:ascii="Calibri" w:eastAsia="Times New Roman" w:hAnsi="Calibri" w:cs="Calibri"/>
+                <w:color w:val="000000"/>
+                <w:sz w:val="24"/>
+                <w:szCs w:val="24"/>
               </w:rPr>
               <w:t>26</w:t>
             </w:r>
@@ -16256,7 +16295,7 @@
         </w:tc>
         <w:tc>
           <w:tcPr>
-            <w:tcW w:w="1255" w:type="dxa"/>
+            <w:tcW w:w="1740" w:type="dxa"/>
             <w:tcBorders>
               <w:top w:val="nil"/>
               <w:left w:val="nil"/>
@@ -16273,18 +16312,18 @@
               <w:spacing w:after="0" w:line="240" w:lineRule="auto"/>
               <w:jc w:val="center"/>
               <w:rPr>
-                <w:rFonts w:ascii="Times New Roman" w:eastAsia="Times New Roman" w:hAnsi="Times New Roman" w:cs="Times New Roman"/>
-                <w:color w:val="000000"/>
-                <w:sz w:val="20"/>
-                <w:szCs w:val="20"/>
+                <w:rFonts w:ascii="Calibri" w:eastAsia="Times New Roman" w:hAnsi="Calibri" w:cs="Calibri"/>
+                <w:color w:val="000000"/>
+                <w:sz w:val="24"/>
+                <w:szCs w:val="24"/>
               </w:rPr>
             </w:pPr>
             <w:r>
               <w:rPr>
-                <w:rFonts w:ascii="Times New Roman" w:eastAsia="Times New Roman" w:hAnsi="Times New Roman" w:cs="Times New Roman"/>
-                <w:color w:val="000000"/>
-                <w:sz w:val="20"/>
-                <w:szCs w:val="20"/>
+                <w:rFonts w:ascii="Calibri" w:eastAsia="Times New Roman" w:hAnsi="Calibri" w:cs="Calibri"/>
+                <w:color w:val="000000"/>
+                <w:sz w:val="24"/>
+                <w:szCs w:val="24"/>
               </w:rPr>
               <w:t>58</w:t>
             </w:r>
@@ -16293,12 +16332,11 @@
       </w:tr>
       <w:tr>
         <w:trPr>
-          <w:trHeight w:val="257"/>
-          <w:jc w:val="center"/>
+          <w:trHeight w:val="320"/>
         </w:trPr>
         <w:tc>
           <w:tcPr>
-            <w:tcW w:w="784" w:type="dxa"/>
+            <w:tcW w:w="1100" w:type="dxa"/>
             <w:tcBorders>
               <w:top w:val="nil"/>
               <w:left w:val="single" w:sz="4" w:space="0" w:color="000000"/>
@@ -16315,18 +16353,18 @@
               <w:spacing w:after="0" w:line="240" w:lineRule="auto"/>
               <w:jc w:val="center"/>
               <w:rPr>
-                <w:rFonts w:ascii="Times New Roman" w:eastAsia="Times New Roman" w:hAnsi="Times New Roman" w:cs="Times New Roman"/>
-                <w:color w:val="000000"/>
-                <w:sz w:val="20"/>
-                <w:szCs w:val="20"/>
+                <w:rFonts w:ascii="Calibri" w:eastAsia="Times New Roman" w:hAnsi="Calibri" w:cs="Calibri"/>
+                <w:color w:val="000000"/>
+                <w:sz w:val="24"/>
+                <w:szCs w:val="24"/>
               </w:rPr>
             </w:pPr>
             <w:r>
               <w:rPr>
-                <w:rFonts w:ascii="Times New Roman" w:eastAsia="Times New Roman" w:hAnsi="Times New Roman" w:cs="Times New Roman"/>
-                <w:color w:val="000000"/>
-                <w:sz w:val="20"/>
-                <w:szCs w:val="20"/>
+                <w:rFonts w:ascii="Calibri" w:eastAsia="Times New Roman" w:hAnsi="Calibri" w:cs="Calibri"/>
+                <w:color w:val="000000"/>
+                <w:sz w:val="24"/>
+                <w:szCs w:val="24"/>
               </w:rPr>
               <w:t>7</w:t>
             </w:r>
@@ -16334,7 +16372,7 @@
         </w:tc>
         <w:tc>
           <w:tcPr>
-            <w:tcW w:w="1255" w:type="dxa"/>
+            <w:tcW w:w="1740" w:type="dxa"/>
             <w:tcBorders>
               <w:top w:val="nil"/>
               <w:left w:val="nil"/>
@@ -16351,18 +16389,18 @@
               <w:spacing w:after="0" w:line="240" w:lineRule="auto"/>
               <w:jc w:val="center"/>
               <w:rPr>
-                <w:rFonts w:ascii="Times New Roman" w:eastAsia="Times New Roman" w:hAnsi="Times New Roman" w:cs="Times New Roman"/>
-                <w:color w:val="000000"/>
-                <w:sz w:val="20"/>
-                <w:szCs w:val="20"/>
+                <w:rFonts w:ascii="Calibri" w:eastAsia="Times New Roman" w:hAnsi="Calibri" w:cs="Calibri"/>
+                <w:color w:val="000000"/>
+                <w:sz w:val="24"/>
+                <w:szCs w:val="24"/>
               </w:rPr>
             </w:pPr>
             <w:r>
               <w:rPr>
-                <w:rFonts w:ascii="Times New Roman" w:eastAsia="Times New Roman" w:hAnsi="Times New Roman" w:cs="Times New Roman"/>
-                <w:color w:val="000000"/>
-                <w:sz w:val="20"/>
-                <w:szCs w:val="20"/>
+                <w:rFonts w:ascii="Calibri" w:eastAsia="Times New Roman" w:hAnsi="Calibri" w:cs="Calibri"/>
+                <w:color w:val="000000"/>
+                <w:sz w:val="24"/>
+                <w:szCs w:val="24"/>
               </w:rPr>
               <w:t>153</w:t>
             </w:r>
@@ -16370,7 +16408,7 @@
         </w:tc>
         <w:tc>
           <w:tcPr>
-            <w:tcW w:w="1130" w:type="dxa"/>
+            <w:tcW w:w="1560" w:type="dxa"/>
             <w:tcBorders>
               <w:top w:val="nil"/>
               <w:left w:val="nil"/>
@@ -16387,18 +16425,18 @@
               <w:spacing w:after="0" w:line="240" w:lineRule="auto"/>
               <w:jc w:val="center"/>
               <w:rPr>
-                <w:rFonts w:ascii="Times New Roman" w:eastAsia="Times New Roman" w:hAnsi="Times New Roman" w:cs="Times New Roman"/>
-                <w:color w:val="000000"/>
-                <w:sz w:val="20"/>
-                <w:szCs w:val="20"/>
+                <w:rFonts w:ascii="Calibri" w:eastAsia="Times New Roman" w:hAnsi="Calibri" w:cs="Calibri"/>
+                <w:color w:val="000000"/>
+                <w:sz w:val="24"/>
+                <w:szCs w:val="24"/>
               </w:rPr>
             </w:pPr>
             <w:r>
               <w:rPr>
-                <w:rFonts w:ascii="Times New Roman" w:eastAsia="Times New Roman" w:hAnsi="Times New Roman" w:cs="Times New Roman"/>
-                <w:color w:val="000000"/>
-                <w:sz w:val="20"/>
-                <w:szCs w:val="20"/>
+                <w:rFonts w:ascii="Calibri" w:eastAsia="Times New Roman" w:hAnsi="Calibri" w:cs="Calibri"/>
+                <w:color w:val="000000"/>
+                <w:sz w:val="24"/>
+                <w:szCs w:val="24"/>
               </w:rPr>
               <w:t>26</w:t>
             </w:r>
@@ -16406,7 +16444,7 @@
         </w:tc>
         <w:tc>
           <w:tcPr>
-            <w:tcW w:w="1255" w:type="dxa"/>
+            <w:tcW w:w="1740" w:type="dxa"/>
             <w:tcBorders>
               <w:top w:val="nil"/>
               <w:left w:val="nil"/>
@@ -16423,18 +16461,18 @@
               <w:spacing w:after="0" w:line="240" w:lineRule="auto"/>
               <w:jc w:val="center"/>
               <w:rPr>
-                <w:rFonts w:ascii="Times New Roman" w:eastAsia="Times New Roman" w:hAnsi="Times New Roman" w:cs="Times New Roman"/>
-                <w:color w:val="000000"/>
-                <w:sz w:val="20"/>
-                <w:szCs w:val="20"/>
+                <w:rFonts w:ascii="Calibri" w:eastAsia="Times New Roman" w:hAnsi="Calibri" w:cs="Calibri"/>
+                <w:color w:val="000000"/>
+                <w:sz w:val="24"/>
+                <w:szCs w:val="24"/>
               </w:rPr>
             </w:pPr>
             <w:r>
               <w:rPr>
-                <w:rFonts w:ascii="Times New Roman" w:eastAsia="Times New Roman" w:hAnsi="Times New Roman" w:cs="Times New Roman"/>
-                <w:color w:val="000000"/>
-                <w:sz w:val="20"/>
-                <w:szCs w:val="20"/>
+                <w:rFonts w:ascii="Calibri" w:eastAsia="Times New Roman" w:hAnsi="Calibri" w:cs="Calibri"/>
+                <w:color w:val="000000"/>
+                <w:sz w:val="24"/>
+                <w:szCs w:val="24"/>
               </w:rPr>
               <w:t>55</w:t>
             </w:r>
@@ -16445,10 +16483,9 @@
     <w:p>
       <w:pPr>
         <w:pStyle w:val="ListParagraph"/>
+        <w:keepNext/>
         <w:spacing w:line="276" w:lineRule="auto"/>
-        <w:rPr>
-          <w:rFonts w:ascii="Times New Roman" w:hAnsi="Times New Roman" w:cs="Times New Roman"/>
-        </w:rPr>
+        <w:jc w:val="center"/>
       </w:pPr>
     </w:p>
     <w:p>
@@ -16458,82 +16495,49 @@
         <w:spacing w:line="276" w:lineRule="auto"/>
         <w:jc w:val="center"/>
       </w:pPr>
-      <w:r>
-        <w:rPr>
-          <w:noProof/>
-        </w:rPr>
-        <w:drawing>
-          <wp:inline distT="0" distB="0" distL="0" distR="0" wp14:anchorId="22491FB3" wp14:editId="46545E7D">
-            <wp:extent cx="3923731" cy="2425504"/>
-            <wp:effectExtent l="0" t="0" r="635" b="0"/>
-            <wp:docPr id="15" name="Graphic 15"/>
-            <wp:cNvGraphicFramePr>
-              <a:graphicFrameLocks xmlns:a="http://schemas.openxmlformats.org/drawingml/2006/main" noChangeAspect="1"/>
-            </wp:cNvGraphicFramePr>
-            <a:graphic xmlns:a="http://schemas.openxmlformats.org/drawingml/2006/main">
-              <a:graphicData uri="http://schemas.openxmlformats.org/drawingml/2006/picture">
-                <pic:pic xmlns:pic="http://schemas.openxmlformats.org/drawingml/2006/picture">
-                  <pic:nvPicPr>
-                    <pic:cNvPr id="1" name=""/>
-                    <pic:cNvPicPr/>
-                  </pic:nvPicPr>
-                  <pic:blipFill>
-                    <a:blip r:embed="rId18">
-                      <a:extLst>
-                        <a:ext uri="{96DAC541-7B7A-43D3-8B79-37D633B846F1}">
-                          <asvg:svgBlip xmlns:asvg="http://schemas.microsoft.com/office/drawing/2016/SVG/main" r:embed="rId19"/>
-                        </a:ext>
-                      </a:extLst>
-                    </a:blip>
-                    <a:stretch>
-                      <a:fillRect/>
-                    </a:stretch>
-                  </pic:blipFill>
-                  <pic:spPr>
-                    <a:xfrm>
-                      <a:off x="0" y="0"/>
-                      <a:ext cx="3947444" cy="2440163"/>
-                    </a:xfrm>
-                    <a:prstGeom prst="rect">
-                      <a:avLst/>
-                    </a:prstGeom>
-                  </pic:spPr>
-                </pic:pic>
-              </a:graphicData>
-            </a:graphic>
-          </wp:inline>
-        </w:drawing>
-      </w:r>
-    </w:p>
-    <w:p>
-      <w:pPr>
-        <w:pStyle w:val="Caption"/>
+    </w:p>
+    <w:p>
+      <w:pPr>
+        <w:pStyle w:val="ListParagraph"/>
+        <w:keepNext/>
+        <w:spacing w:line="276" w:lineRule="auto"/>
         <w:jc w:val="center"/>
-        <w:rPr>
-          <w:rFonts w:ascii="Times New Roman" w:hAnsi="Times New Roman" w:cs="Times New Roman"/>
-        </w:rPr>
-      </w:pPr>
-      <w:r>
-        <w:t xml:space="preserve">Figure </w:t>
-      </w:r>
-      <w:fldSimple w:instr=" SEQ Figure \* ARABIC ">
-        <w:r>
-          <w:rPr>
-            <w:noProof/>
-          </w:rPr>
-          <w:t>11</w:t>
-        </w:r>
-      </w:fldSimple>
-      <w:r>
-        <w:t>:</w:t>
-      </w:r>
-      <w:r>
-        <w:t>Comparison between no R0 value vs R0=1 and R0=2.5</w:t>
-      </w:r>
+      </w:pPr>
     </w:p>
     <w:p>
       <w:pPr>
         <w:pStyle w:val="ListParagraph"/>
+        <w:keepNext/>
+        <w:spacing w:line="276" w:lineRule="auto"/>
+        <w:jc w:val="center"/>
+      </w:pPr>
+    </w:p>
+    <w:p>
+      <w:pPr>
+        <w:pStyle w:val="ListParagraph"/>
+        <w:keepNext/>
+        <w:spacing w:line="276" w:lineRule="auto"/>
+        <w:jc w:val="center"/>
+      </w:pPr>
+    </w:p>
+    <w:p>
+      <w:pPr>
+        <w:pStyle w:val="ListParagraph"/>
+        <w:keepNext/>
+        <w:spacing w:line="276" w:lineRule="auto"/>
+        <w:jc w:val="center"/>
+      </w:pPr>
+    </w:p>
+    <w:p>
+      <w:pPr>
+        <w:pStyle w:val="ListParagraph"/>
+        <w:keepNext/>
+        <w:spacing w:line="276" w:lineRule="auto"/>
+        <w:jc w:val="center"/>
+      </w:pPr>
+    </w:p>
+    <w:p>
+      <w:pPr>
         <w:spacing w:line="276" w:lineRule="auto"/>
         <w:rPr>
           <w:rFonts w:ascii="Times New Roman" w:hAnsi="Times New Roman" w:cs="Times New Roman"/>
@@ -17252,7 +17256,7 @@
             <wp:cNvGraphicFramePr/>
             <a:graphic xmlns:a="http://schemas.openxmlformats.org/drawingml/2006/main">
               <a:graphicData uri="http://schemas.openxmlformats.org/drawingml/2006/chart">
-                <c:chart xmlns:c="http://schemas.openxmlformats.org/drawingml/2006/chart" xmlns:r="http://schemas.openxmlformats.org/officeDocument/2006/relationships" r:id="rId20"/>
+                <c:chart xmlns:c="http://schemas.openxmlformats.org/drawingml/2006/chart" xmlns:r="http://schemas.openxmlformats.org/officeDocument/2006/relationships" r:id="rId19"/>
               </a:graphicData>
             </a:graphic>
           </wp:inline>
@@ -17451,7 +17455,7 @@
                     <pic:cNvPicPr/>
                   </pic:nvPicPr>
                   <pic:blipFill>
-                    <a:blip r:embed="rId21"/>
+                    <a:blip r:embed="rId20"/>
                     <a:stretch>
                       <a:fillRect/>
                     </a:stretch>
@@ -18399,7 +18403,7 @@
         </w:rPr>
         <w:t xml:space="preserve">. (2020, February 11). Centers for Disease Control and Prevention. </w:t>
       </w:r>
-      <w:hyperlink r:id="rId22" w:history="1">
+      <w:hyperlink r:id="rId21" w:history="1">
         <w:r>
           <w:rPr>
             <w:rStyle w:val="Hyperlink"/>
@@ -18684,7 +18688,7 @@
         </w:rPr>
         <w:t xml:space="preserve">, 67. </w:t>
       </w:r>
-      <w:hyperlink r:id="rId23" w:history="1">
+      <w:hyperlink r:id="rId22" w:history="1">
         <w:r>
           <w:rPr>
             <w:rStyle w:val="Hyperlink"/>
@@ -18803,7 +18807,7 @@
         </w:rPr>
         <w:t xml:space="preserve">(7), 1258–1263. </w:t>
       </w:r>
-      <w:hyperlink r:id="rId24" w:history="1">
+      <w:hyperlink r:id="rId23" w:history="1">
         <w:r>
           <w:rPr>
             <w:rStyle w:val="Hyperlink"/>
@@ -18850,7 +18854,7 @@
         </w:rPr>
         <w:t xml:space="preserve">. BMC Public Health. </w:t>
       </w:r>
-      <w:hyperlink r:id="rId25" w:history="1">
+      <w:hyperlink r:id="rId24" w:history="1">
         <w:r>
           <w:rPr>
             <w:rStyle w:val="Hyperlink"/>
@@ -18985,7 +18989,7 @@
       </w:pPr>
     </w:p>
     <w:sectPr>
-      <w:footerReference w:type="default" r:id="rId26"/>
+      <w:footerReference w:type="default" r:id="rId25"/>
       <w:pgSz w:w="12240" w:h="15840"/>
       <w:pgMar w:top="1350" w:right="1440" w:bottom="990" w:left="1440" w:header="720" w:footer="720" w:gutter="0"/>
       <w:cols w:space="720"/>
@@ -27805,6 +27809,503 @@
 <c:chartSpace xmlns:c="http://schemas.openxmlformats.org/drawingml/2006/chart" xmlns:a="http://schemas.openxmlformats.org/drawingml/2006/main" xmlns:r="http://schemas.openxmlformats.org/officeDocument/2006/relationships" xmlns:c16r2="http://schemas.microsoft.com/office/drawing/2015/06/chart">
   <c:date1904 val="0"/>
   <c:lang val="en-US"/>
+  <c:roundedCorners val="1"/>
+  <mc:AlternateContent xmlns:mc="http://schemas.openxmlformats.org/markup-compatibility/2006">
+    <mc:Choice xmlns:c14="http://schemas.microsoft.com/office/drawing/2007/8/2/chart" Requires="c14">
+      <c14:style val="102"/>
+    </mc:Choice>
+    <mc:Fallback>
+      <c:style val="2"/>
+    </mc:Fallback>
+  </mc:AlternateContent>
+  <c:chart>
+    <c:title>
+      <c:tx>
+        <c:rich>
+          <a:bodyPr/>
+          <a:lstStyle/>
+          <a:p>
+            <a:pPr lvl="0">
+              <a:defRPr b="0">
+                <a:solidFill>
+                  <a:srgbClr val="20124D"/>
+                </a:solidFill>
+                <a:latin typeface="+mn-lt"/>
+              </a:defRPr>
+            </a:pPr>
+            <a:r>
+              <a:rPr lang="en-US" b="0">
+                <a:solidFill>
+                  <a:srgbClr val="20124D"/>
+                </a:solidFill>
+                <a:latin typeface="+mn-lt"/>
+              </a:rPr>
+              <a:t>Comparison of Infection based on R-naught values</a:t>
+            </a:r>
+          </a:p>
+        </c:rich>
+      </c:tx>
+      <c:overlay val="0"/>
+    </c:title>
+    <c:autoTitleDeleted val="0"/>
+    <c:plotArea>
+      <c:layout/>
+      <c:lineChart>
+        <c:grouping val="standard"/>
+        <c:varyColors val="1"/>
+        <c:ser>
+          <c:idx val="0"/>
+          <c:order val="0"/>
+          <c:tx>
+            <c:strRef>
+              <c:f>Sheet1!$B$89</c:f>
+              <c:strCache>
+                <c:ptCount val="1"/>
+                <c:pt idx="0">
+                  <c:v>R0 =0</c:v>
+                </c:pt>
+              </c:strCache>
+            </c:strRef>
+          </c:tx>
+          <c:spPr>
+            <a:ln cmpd="sng">
+              <a:solidFill>
+                <a:srgbClr val="980000"/>
+              </a:solidFill>
+            </a:ln>
+          </c:spPr>
+          <c:marker>
+            <c:symbol val="none"/>
+          </c:marker>
+          <c:cat>
+            <c:numRef>
+              <c:f>Sheet1!$A$90:$A$96</c:f>
+              <c:numCache>
+                <c:formatCode>General</c:formatCode>
+                <c:ptCount val="7"/>
+                <c:pt idx="0">
+                  <c:v>1</c:v>
+                </c:pt>
+                <c:pt idx="1">
+                  <c:v>2</c:v>
+                </c:pt>
+                <c:pt idx="2">
+                  <c:v>3</c:v>
+                </c:pt>
+                <c:pt idx="3">
+                  <c:v>4</c:v>
+                </c:pt>
+                <c:pt idx="4">
+                  <c:v>5</c:v>
+                </c:pt>
+                <c:pt idx="5">
+                  <c:v>6</c:v>
+                </c:pt>
+                <c:pt idx="6">
+                  <c:v>7</c:v>
+                </c:pt>
+              </c:numCache>
+            </c:numRef>
+          </c:cat>
+          <c:val>
+            <c:numRef>
+              <c:f>Sheet1!$B$90:$B$96</c:f>
+              <c:numCache>
+                <c:formatCode>General</c:formatCode>
+                <c:ptCount val="7"/>
+                <c:pt idx="0">
+                  <c:v>39</c:v>
+                </c:pt>
+                <c:pt idx="1">
+                  <c:v>25</c:v>
+                </c:pt>
+                <c:pt idx="2">
+                  <c:v>40</c:v>
+                </c:pt>
+                <c:pt idx="3">
+                  <c:v>62</c:v>
+                </c:pt>
+                <c:pt idx="4">
+                  <c:v>115</c:v>
+                </c:pt>
+                <c:pt idx="5">
+                  <c:v>81</c:v>
+                </c:pt>
+                <c:pt idx="6">
+                  <c:v>153</c:v>
+                </c:pt>
+              </c:numCache>
+            </c:numRef>
+          </c:val>
+          <c:smooth val="0"/>
+          <c:extLst>
+            <c:ext xmlns:c16="http://schemas.microsoft.com/office/drawing/2014/chart" uri="{C3380CC4-5D6E-409C-BE32-E72D297353CC}">
+              <c16:uniqueId val="{00000000-39D2-F045-BDE5-05A5C1A0C081}"/>
+            </c:ext>
+          </c:extLst>
+        </c:ser>
+        <c:ser>
+          <c:idx val="1"/>
+          <c:order val="1"/>
+          <c:tx>
+            <c:strRef>
+              <c:f>Sheet1!$C$89</c:f>
+              <c:strCache>
+                <c:ptCount val="1"/>
+                <c:pt idx="0">
+                  <c:v>R0=1</c:v>
+                </c:pt>
+              </c:strCache>
+            </c:strRef>
+          </c:tx>
+          <c:spPr>
+            <a:ln cmpd="sng">
+              <a:solidFill>
+                <a:srgbClr val="FBBC04"/>
+              </a:solidFill>
+            </a:ln>
+          </c:spPr>
+          <c:marker>
+            <c:symbol val="none"/>
+          </c:marker>
+          <c:cat>
+            <c:numRef>
+              <c:f>Sheet1!$A$90:$A$96</c:f>
+              <c:numCache>
+                <c:formatCode>General</c:formatCode>
+                <c:ptCount val="7"/>
+                <c:pt idx="0">
+                  <c:v>1</c:v>
+                </c:pt>
+                <c:pt idx="1">
+                  <c:v>2</c:v>
+                </c:pt>
+                <c:pt idx="2">
+                  <c:v>3</c:v>
+                </c:pt>
+                <c:pt idx="3">
+                  <c:v>4</c:v>
+                </c:pt>
+                <c:pt idx="4">
+                  <c:v>5</c:v>
+                </c:pt>
+                <c:pt idx="5">
+                  <c:v>6</c:v>
+                </c:pt>
+                <c:pt idx="6">
+                  <c:v>7</c:v>
+                </c:pt>
+              </c:numCache>
+            </c:numRef>
+          </c:cat>
+          <c:val>
+            <c:numRef>
+              <c:f>Sheet1!$C$90:$C$96</c:f>
+              <c:numCache>
+                <c:formatCode>General</c:formatCode>
+                <c:ptCount val="7"/>
+                <c:pt idx="0">
+                  <c:v>21</c:v>
+                </c:pt>
+                <c:pt idx="1">
+                  <c:v>32</c:v>
+                </c:pt>
+                <c:pt idx="2">
+                  <c:v>39</c:v>
+                </c:pt>
+                <c:pt idx="3">
+                  <c:v>30</c:v>
+                </c:pt>
+                <c:pt idx="4">
+                  <c:v>32</c:v>
+                </c:pt>
+                <c:pt idx="5">
+                  <c:v>26</c:v>
+                </c:pt>
+                <c:pt idx="6">
+                  <c:v>26</c:v>
+                </c:pt>
+              </c:numCache>
+            </c:numRef>
+          </c:val>
+          <c:smooth val="0"/>
+          <c:extLst>
+            <c:ext xmlns:c16="http://schemas.microsoft.com/office/drawing/2014/chart" uri="{C3380CC4-5D6E-409C-BE32-E72D297353CC}">
+              <c16:uniqueId val="{00000001-39D2-F045-BDE5-05A5C1A0C081}"/>
+            </c:ext>
+          </c:extLst>
+        </c:ser>
+        <c:ser>
+          <c:idx val="2"/>
+          <c:order val="2"/>
+          <c:tx>
+            <c:strRef>
+              <c:f>Sheet1!$D$89</c:f>
+              <c:strCache>
+                <c:ptCount val="1"/>
+                <c:pt idx="0">
+                  <c:v>R0=2.5</c:v>
+                </c:pt>
+              </c:strCache>
+            </c:strRef>
+          </c:tx>
+          <c:spPr>
+            <a:ln cmpd="sng">
+              <a:solidFill>
+                <a:srgbClr val="4285F4"/>
+              </a:solidFill>
+            </a:ln>
+          </c:spPr>
+          <c:marker>
+            <c:symbol val="none"/>
+          </c:marker>
+          <c:cat>
+            <c:numRef>
+              <c:f>Sheet1!$A$90:$A$96</c:f>
+              <c:numCache>
+                <c:formatCode>General</c:formatCode>
+                <c:ptCount val="7"/>
+                <c:pt idx="0">
+                  <c:v>1</c:v>
+                </c:pt>
+                <c:pt idx="1">
+                  <c:v>2</c:v>
+                </c:pt>
+                <c:pt idx="2">
+                  <c:v>3</c:v>
+                </c:pt>
+                <c:pt idx="3">
+                  <c:v>4</c:v>
+                </c:pt>
+                <c:pt idx="4">
+                  <c:v>5</c:v>
+                </c:pt>
+                <c:pt idx="5">
+                  <c:v>6</c:v>
+                </c:pt>
+                <c:pt idx="6">
+                  <c:v>7</c:v>
+                </c:pt>
+              </c:numCache>
+            </c:numRef>
+          </c:cat>
+          <c:val>
+            <c:numRef>
+              <c:f>Sheet1!$D$90:$D$96</c:f>
+              <c:numCache>
+                <c:formatCode>General</c:formatCode>
+                <c:ptCount val="7"/>
+                <c:pt idx="0">
+                  <c:v>19</c:v>
+                </c:pt>
+                <c:pt idx="1">
+                  <c:v>54</c:v>
+                </c:pt>
+                <c:pt idx="2">
+                  <c:v>35</c:v>
+                </c:pt>
+                <c:pt idx="3">
+                  <c:v>40</c:v>
+                </c:pt>
+                <c:pt idx="4">
+                  <c:v>43</c:v>
+                </c:pt>
+                <c:pt idx="5">
+                  <c:v>58</c:v>
+                </c:pt>
+                <c:pt idx="6">
+                  <c:v>55</c:v>
+                </c:pt>
+              </c:numCache>
+            </c:numRef>
+          </c:val>
+          <c:smooth val="0"/>
+          <c:extLst>
+            <c:ext xmlns:c16="http://schemas.microsoft.com/office/drawing/2014/chart" uri="{C3380CC4-5D6E-409C-BE32-E72D297353CC}">
+              <c16:uniqueId val="{00000002-39D2-F045-BDE5-05A5C1A0C081}"/>
+            </c:ext>
+          </c:extLst>
+        </c:ser>
+        <c:dLbls>
+          <c:showLegendKey val="0"/>
+          <c:showVal val="0"/>
+          <c:showCatName val="0"/>
+          <c:showSerName val="0"/>
+          <c:showPercent val="0"/>
+          <c:showBubbleSize val="0"/>
+        </c:dLbls>
+        <c:smooth val="0"/>
+        <c:axId val="12984571"/>
+        <c:axId val="1525563505"/>
+      </c:lineChart>
+      <c:catAx>
+        <c:axId val="12984571"/>
+        <c:scaling>
+          <c:orientation val="minMax"/>
+        </c:scaling>
+        <c:delete val="0"/>
+        <c:axPos val="b"/>
+        <c:title>
+          <c:tx>
+            <c:rich>
+              <a:bodyPr/>
+              <a:lstStyle/>
+              <a:p>
+                <a:pPr lvl="0">
+                  <a:defRPr b="0">
+                    <a:solidFill>
+                      <a:srgbClr val="000000"/>
+                    </a:solidFill>
+                    <a:latin typeface="+mn-lt"/>
+                  </a:defRPr>
+                </a:pPr>
+                <a:r>
+                  <a:rPr lang="en-US" b="0">
+                    <a:solidFill>
+                      <a:srgbClr val="000000"/>
+                    </a:solidFill>
+                    <a:latin typeface="+mn-lt"/>
+                  </a:rPr>
+                  <a:t>Time</a:t>
+                </a:r>
+              </a:p>
+            </c:rich>
+          </c:tx>
+          <c:overlay val="0"/>
+        </c:title>
+        <c:numFmt formatCode="General" sourceLinked="1"/>
+        <c:majorTickMark val="none"/>
+        <c:minorTickMark val="none"/>
+        <c:tickLblPos val="nextTo"/>
+        <c:txPr>
+          <a:bodyPr/>
+          <a:lstStyle/>
+          <a:p>
+            <a:pPr lvl="0">
+              <a:defRPr b="0">
+                <a:solidFill>
+                  <a:srgbClr val="000000"/>
+                </a:solidFill>
+                <a:latin typeface="+mn-lt"/>
+              </a:defRPr>
+            </a:pPr>
+            <a:endParaRPr lang="en-US"/>
+          </a:p>
+        </c:txPr>
+        <c:crossAx val="1525563505"/>
+        <c:crosses val="autoZero"/>
+        <c:auto val="1"/>
+        <c:lblAlgn val="ctr"/>
+        <c:lblOffset val="100"/>
+        <c:noMultiLvlLbl val="1"/>
+      </c:catAx>
+      <c:valAx>
+        <c:axId val="1525563505"/>
+        <c:scaling>
+          <c:orientation val="minMax"/>
+        </c:scaling>
+        <c:delete val="0"/>
+        <c:axPos val="l"/>
+        <c:majorGridlines>
+          <c:spPr>
+            <a:ln>
+              <a:solidFill>
+                <a:srgbClr val="B7B7B7"/>
+              </a:solidFill>
+            </a:ln>
+          </c:spPr>
+        </c:majorGridlines>
+        <c:minorGridlines>
+          <c:spPr>
+            <a:ln>
+              <a:solidFill>
+                <a:srgbClr val="CCCCCC">
+                  <a:alpha val="0"/>
+                </a:srgbClr>
+              </a:solidFill>
+            </a:ln>
+          </c:spPr>
+        </c:minorGridlines>
+        <c:title>
+          <c:tx>
+            <c:rich>
+              <a:bodyPr/>
+              <a:lstStyle/>
+              <a:p>
+                <a:pPr lvl="0">
+                  <a:defRPr b="0">
+                    <a:solidFill>
+                      <a:srgbClr val="000000"/>
+                    </a:solidFill>
+                    <a:latin typeface="+mn-lt"/>
+                  </a:defRPr>
+                </a:pPr>
+                <a:endParaRPr lang="en-US"/>
+              </a:p>
+            </c:rich>
+          </c:tx>
+          <c:overlay val="0"/>
+        </c:title>
+        <c:numFmt formatCode="General" sourceLinked="1"/>
+        <c:majorTickMark val="none"/>
+        <c:minorTickMark val="none"/>
+        <c:tickLblPos val="nextTo"/>
+        <c:spPr>
+          <a:ln/>
+        </c:spPr>
+        <c:txPr>
+          <a:bodyPr/>
+          <a:lstStyle/>
+          <a:p>
+            <a:pPr lvl="0">
+              <a:defRPr b="0">
+                <a:solidFill>
+                  <a:srgbClr val="000000"/>
+                </a:solidFill>
+                <a:latin typeface="+mn-lt"/>
+              </a:defRPr>
+            </a:pPr>
+            <a:endParaRPr lang="en-US"/>
+          </a:p>
+        </c:txPr>
+        <c:crossAx val="12984571"/>
+        <c:crosses val="autoZero"/>
+        <c:crossBetween val="between"/>
+      </c:valAx>
+    </c:plotArea>
+    <c:legend>
+      <c:legendPos val="r"/>
+      <c:overlay val="0"/>
+      <c:txPr>
+        <a:bodyPr/>
+        <a:lstStyle/>
+        <a:p>
+          <a:pPr lvl="0">
+            <a:defRPr b="0">
+              <a:solidFill>
+                <a:srgbClr val="1A1A1A"/>
+              </a:solidFill>
+              <a:latin typeface="+mn-lt"/>
+            </a:defRPr>
+          </a:pPr>
+          <a:endParaRPr lang="en-US"/>
+        </a:p>
+      </c:txPr>
+    </c:legend>
+    <c:plotVisOnly val="1"/>
+    <c:dispBlanksAs val="zero"/>
+    <c:showDLblsOverMax val="1"/>
+  </c:chart>
+  <c:externalData r:id="rId1">
+    <c:autoUpdate val="0"/>
+  </c:externalData>
+</c:chartSpace>
+</file>
+
+<file path=word/charts/chart9.xml><?xml version="1.0" encoding="utf-8"?>
+<c:chartSpace xmlns:c="http://schemas.openxmlformats.org/drawingml/2006/chart" xmlns:a="http://schemas.openxmlformats.org/drawingml/2006/main" xmlns:r="http://schemas.openxmlformats.org/officeDocument/2006/relationships" xmlns:c16r2="http://schemas.microsoft.com/office/drawing/2015/06/chart">
+  <c:date1904 val="0"/>
+  <c:lang val="en-US"/>
   <c:roundedCorners val="0"/>
   <mc:AlternateContent xmlns:mc="http://schemas.openxmlformats.org/markup-compatibility/2006">
     <mc:Choice xmlns:c14="http://schemas.microsoft.com/office/drawing/2007/8/2/chart" Requires="c14">

</xml_diff>

<commit_message>
Output results added in report
</commit_message>
<xml_diff>
--- a/Project_Report(Sec-05).docx
+++ b/Project_Report(Sec-05).docx
@@ -4140,10 +4140,10 @@
             <v:path o:extrusionok="f" gradientshapeok="t" o:connecttype="rect"/>
             <o:lock v:ext="edit" aspectratio="t"/>
           </v:shapetype>
-          <v:shape id="_x0000_i1025" type="#_x0000_t75" alt="" style="width:396.5pt;height:409.5pt;mso-width-percent:0;mso-height-percent:0;mso-width-percent:0;mso-height-percent:0" o:ole="">
+          <v:shape id="_x0000_i1025" type="#_x0000_t75" alt="" style="width:396.75pt;height:409.5pt;mso-width-percent:0;mso-height-percent:0;mso-width-percent:0;mso-height-percent:0" o:ole="">
             <v:imagedata r:id="rId8" o:title=""/>
           </v:shape>
-          <o:OLEObject Type="Embed" ProgID="Visio.Drawing.15" ShapeID="_x0000_i1025" DrawAspect="Content" ObjectID="_1680418833" r:id="rId9"/>
+          <o:OLEObject Type="Embed" ProgID="Visio.Drawing.15" ShapeID="_x0000_i1025" DrawAspect="Content" ObjectID="_1680419130" r:id="rId9"/>
         </w:object>
       </w:r>
     </w:p>
@@ -8622,8 +8622,8 @@
         </w:rPr>
         <w:lastRenderedPageBreak/>
         <w:drawing>
-          <wp:inline distT="0" distB="0" distL="0" distR="0" wp14:anchorId="73305945" wp14:editId="5934BDFC">
-            <wp:extent cx="4191470" cy="2593075"/>
+          <wp:inline distT="0" distB="0" distL="0" distR="0" wp14:anchorId="73305945" wp14:editId="4C23D358">
+            <wp:extent cx="4557305" cy="2819400"/>
             <wp:effectExtent l="0" t="0" r="0" b="0"/>
             <wp:docPr id="2" name="Picture 2"/>
             <wp:cNvGraphicFramePr>
@@ -8654,7 +8654,7 @@
                   <pic:spPr bwMode="auto">
                     <a:xfrm>
                       <a:off x="0" y="0"/>
-                      <a:ext cx="4207037" cy="2602705"/>
+                      <a:ext cx="4579372" cy="2833052"/>
                     </a:xfrm>
                     <a:prstGeom prst="rect">
                       <a:avLst/>
@@ -8689,14 +8689,27 @@
       <w:r>
         <w:t xml:space="preserve">Figure </w:t>
       </w:r>
-      <w:fldSimple w:instr=" SEQ Figure \* ARABIC ">
-        <w:r>
-          <w:rPr>
-            <w:noProof/>
-          </w:rPr>
-          <w:t>3</w:t>
-        </w:r>
-      </w:fldSimple>
+      <w:r>
+        <w:fldChar w:fldCharType="begin"/>
+      </w:r>
+      <w:r>
+        <w:instrText xml:space="preserve"> SEQ Figure \* ARABIC </w:instrText>
+      </w:r>
+      <w:r>
+        <w:fldChar w:fldCharType="separate"/>
+      </w:r>
+      <w:r>
+        <w:rPr>
+          <w:noProof/>
+        </w:rPr>
+        <w:t>3</w:t>
+      </w:r>
+      <w:r>
+        <w:rPr>
+          <w:noProof/>
+        </w:rPr>
+        <w:fldChar w:fldCharType="end"/>
+      </w:r>
       <w:r>
         <w:t xml:space="preserve">:Comparison plot </w:t>
       </w:r>
@@ -9742,9 +9755,9 @@
           <w:noProof/>
         </w:rPr>
         <w:drawing>
-          <wp:inline distT="0" distB="0" distL="0" distR="0" wp14:anchorId="1E563585" wp14:editId="21E1EC77">
-            <wp:extent cx="4736114" cy="1816925"/>
-            <wp:effectExtent l="0" t="0" r="5715" b="0"/>
+          <wp:inline distT="0" distB="0" distL="0" distR="0" wp14:anchorId="1E563585" wp14:editId="6131ABFF">
+            <wp:extent cx="5089840" cy="1952625"/>
+            <wp:effectExtent l="0" t="0" r="0" b="0"/>
             <wp:docPr id="11" name="Graphic 11"/>
             <wp:cNvGraphicFramePr>
               <a:graphicFrameLocks xmlns:a="http://schemas.openxmlformats.org/drawingml/2006/main" noChangeAspect="1"/>
@@ -9771,7 +9784,7 @@
                   <pic:spPr>
                     <a:xfrm>
                       <a:off x="0" y="0"/>
-                      <a:ext cx="4736114" cy="1816925"/>
+                      <a:ext cx="5099850" cy="1956465"/>
                     </a:xfrm>
                     <a:prstGeom prst="rect">
                       <a:avLst/>
@@ -9807,6 +9820,7 @@
         <w:rPr>
           <w:rFonts w:ascii="Times New Roman" w:hAnsi="Times New Roman" w:cs="Times New Roman"/>
         </w:rPr>
+        <w:lastRenderedPageBreak/>
         <w:t xml:space="preserve">We observed that when social distancing is not followed the mean infected count is 169 and when social distancing is considered the mean infection count is 128. There is 24% reduction of infection if we follow social distancing and use masks. </w:t>
       </w:r>
     </w:p>
@@ -9844,7 +9858,6 @@
           <w:b/>
           <w:bCs/>
         </w:rPr>
-        <w:lastRenderedPageBreak/>
         <w:t>Comparison Plot for Remote Work/School condition</w:t>
       </w:r>
     </w:p>
@@ -9863,23 +9876,23 @@
     </w:p>
     <w:tbl>
       <w:tblPr>
-        <w:tblW w:w="4974" w:type="dxa"/>
+        <w:tblW w:w="4125" w:type="dxa"/>
         <w:jc w:val="center"/>
         <w:tblLook w:val="04A0" w:firstRow="1" w:lastRow="0" w:firstColumn="1" w:lastColumn="0" w:noHBand="0" w:noVBand="1"/>
       </w:tblPr>
       <w:tblGrid>
         <w:gridCol w:w="1005"/>
-        <w:gridCol w:w="1895"/>
-        <w:gridCol w:w="2082"/>
+        <w:gridCol w:w="1569"/>
+        <w:gridCol w:w="1724"/>
       </w:tblGrid>
       <w:tr>
         <w:trPr>
-          <w:trHeight w:val="254"/>
+          <w:trHeight w:val="261"/>
           <w:jc w:val="center"/>
         </w:trPr>
         <w:tc>
           <w:tcPr>
-            <w:tcW w:w="997" w:type="dxa"/>
+            <w:tcW w:w="832" w:type="dxa"/>
             <w:tcBorders>
               <w:top w:val="single" w:sz="4" w:space="0" w:color="000000"/>
               <w:left w:val="single" w:sz="4" w:space="0" w:color="000000"/>
@@ -9935,7 +9948,7 @@
         </w:tc>
         <w:tc>
           <w:tcPr>
-            <w:tcW w:w="1895" w:type="dxa"/>
+            <w:tcW w:w="1569" w:type="dxa"/>
             <w:tcBorders>
               <w:top w:val="single" w:sz="4" w:space="0" w:color="000000"/>
               <w:left w:val="nil"/>
@@ -9971,7 +9984,7 @@
         </w:tc>
         <w:tc>
           <w:tcPr>
-            <w:tcW w:w="2082" w:type="dxa"/>
+            <w:tcW w:w="1724" w:type="dxa"/>
             <w:tcBorders>
               <w:top w:val="single" w:sz="4" w:space="0" w:color="000000"/>
               <w:left w:val="nil"/>
@@ -10008,12 +10021,12 @@
       </w:tr>
       <w:tr>
         <w:trPr>
-          <w:trHeight w:val="254"/>
+          <w:trHeight w:val="261"/>
           <w:jc w:val="center"/>
         </w:trPr>
         <w:tc>
           <w:tcPr>
-            <w:tcW w:w="997" w:type="dxa"/>
+            <w:tcW w:w="832" w:type="dxa"/>
             <w:tcBorders>
               <w:top w:val="nil"/>
               <w:left w:val="single" w:sz="4" w:space="0" w:color="000000"/>
@@ -10049,7 +10062,7 @@
         </w:tc>
         <w:tc>
           <w:tcPr>
-            <w:tcW w:w="1895" w:type="dxa"/>
+            <w:tcW w:w="1569" w:type="dxa"/>
             <w:tcBorders>
               <w:top w:val="nil"/>
               <w:left w:val="nil"/>
@@ -10085,7 +10098,7 @@
         </w:tc>
         <w:tc>
           <w:tcPr>
-            <w:tcW w:w="2082" w:type="dxa"/>
+            <w:tcW w:w="1724" w:type="dxa"/>
             <w:tcBorders>
               <w:top w:val="nil"/>
               <w:left w:val="nil"/>
@@ -10122,12 +10135,12 @@
       </w:tr>
       <w:tr>
         <w:trPr>
-          <w:trHeight w:val="254"/>
+          <w:trHeight w:val="261"/>
           <w:jc w:val="center"/>
         </w:trPr>
         <w:tc>
           <w:tcPr>
-            <w:tcW w:w="997" w:type="dxa"/>
+            <w:tcW w:w="832" w:type="dxa"/>
             <w:tcBorders>
               <w:top w:val="nil"/>
               <w:left w:val="single" w:sz="4" w:space="0" w:color="000000"/>
@@ -10163,7 +10176,7 @@
         </w:tc>
         <w:tc>
           <w:tcPr>
-            <w:tcW w:w="1895" w:type="dxa"/>
+            <w:tcW w:w="1569" w:type="dxa"/>
             <w:tcBorders>
               <w:top w:val="nil"/>
               <w:left w:val="nil"/>
@@ -10199,7 +10212,7 @@
         </w:tc>
         <w:tc>
           <w:tcPr>
-            <w:tcW w:w="2082" w:type="dxa"/>
+            <w:tcW w:w="1724" w:type="dxa"/>
             <w:tcBorders>
               <w:top w:val="nil"/>
               <w:left w:val="nil"/>
@@ -10236,12 +10249,12 @@
       </w:tr>
       <w:tr>
         <w:trPr>
-          <w:trHeight w:val="254"/>
+          <w:trHeight w:val="261"/>
           <w:jc w:val="center"/>
         </w:trPr>
         <w:tc>
           <w:tcPr>
-            <w:tcW w:w="997" w:type="dxa"/>
+            <w:tcW w:w="832" w:type="dxa"/>
             <w:tcBorders>
               <w:top w:val="nil"/>
               <w:left w:val="single" w:sz="4" w:space="0" w:color="000000"/>
@@ -10277,7 +10290,7 @@
         </w:tc>
         <w:tc>
           <w:tcPr>
-            <w:tcW w:w="1895" w:type="dxa"/>
+            <w:tcW w:w="1569" w:type="dxa"/>
             <w:tcBorders>
               <w:top w:val="nil"/>
               <w:left w:val="nil"/>
@@ -10313,7 +10326,7 @@
         </w:tc>
         <w:tc>
           <w:tcPr>
-            <w:tcW w:w="2082" w:type="dxa"/>
+            <w:tcW w:w="1724" w:type="dxa"/>
             <w:tcBorders>
               <w:top w:val="nil"/>
               <w:left w:val="nil"/>
@@ -10350,12 +10363,12 @@
       </w:tr>
       <w:tr>
         <w:trPr>
-          <w:trHeight w:val="254"/>
+          <w:trHeight w:val="261"/>
           <w:jc w:val="center"/>
         </w:trPr>
         <w:tc>
           <w:tcPr>
-            <w:tcW w:w="997" w:type="dxa"/>
+            <w:tcW w:w="832" w:type="dxa"/>
             <w:tcBorders>
               <w:top w:val="nil"/>
               <w:left w:val="single" w:sz="4" w:space="0" w:color="000000"/>
@@ -10391,7 +10404,7 @@
         </w:tc>
         <w:tc>
           <w:tcPr>
-            <w:tcW w:w="1895" w:type="dxa"/>
+            <w:tcW w:w="1569" w:type="dxa"/>
             <w:tcBorders>
               <w:top w:val="nil"/>
               <w:left w:val="nil"/>
@@ -10427,7 +10440,7 @@
         </w:tc>
         <w:tc>
           <w:tcPr>
-            <w:tcW w:w="2082" w:type="dxa"/>
+            <w:tcW w:w="1724" w:type="dxa"/>
             <w:tcBorders>
               <w:top w:val="nil"/>
               <w:left w:val="nil"/>
@@ -10464,12 +10477,12 @@
       </w:tr>
       <w:tr>
         <w:trPr>
-          <w:trHeight w:val="254"/>
+          <w:trHeight w:val="261"/>
           <w:jc w:val="center"/>
         </w:trPr>
         <w:tc>
           <w:tcPr>
-            <w:tcW w:w="997" w:type="dxa"/>
+            <w:tcW w:w="832" w:type="dxa"/>
             <w:tcBorders>
               <w:top w:val="nil"/>
               <w:left w:val="single" w:sz="4" w:space="0" w:color="000000"/>
@@ -10505,7 +10518,7 @@
         </w:tc>
         <w:tc>
           <w:tcPr>
-            <w:tcW w:w="1895" w:type="dxa"/>
+            <w:tcW w:w="1569" w:type="dxa"/>
             <w:tcBorders>
               <w:top w:val="nil"/>
               <w:left w:val="nil"/>
@@ -10541,7 +10554,7 @@
         </w:tc>
         <w:tc>
           <w:tcPr>
-            <w:tcW w:w="2082" w:type="dxa"/>
+            <w:tcW w:w="1724" w:type="dxa"/>
             <w:tcBorders>
               <w:top w:val="nil"/>
               <w:left w:val="nil"/>
@@ -10578,12 +10591,12 @@
       </w:tr>
       <w:tr>
         <w:trPr>
-          <w:trHeight w:val="254"/>
+          <w:trHeight w:val="261"/>
           <w:jc w:val="center"/>
         </w:trPr>
         <w:tc>
           <w:tcPr>
-            <w:tcW w:w="997" w:type="dxa"/>
+            <w:tcW w:w="832" w:type="dxa"/>
             <w:tcBorders>
               <w:top w:val="nil"/>
               <w:left w:val="single" w:sz="4" w:space="0" w:color="000000"/>
@@ -10619,7 +10632,7 @@
         </w:tc>
         <w:tc>
           <w:tcPr>
-            <w:tcW w:w="1895" w:type="dxa"/>
+            <w:tcW w:w="1569" w:type="dxa"/>
             <w:tcBorders>
               <w:top w:val="nil"/>
               <w:left w:val="nil"/>
@@ -10655,7 +10668,7 @@
         </w:tc>
         <w:tc>
           <w:tcPr>
-            <w:tcW w:w="2082" w:type="dxa"/>
+            <w:tcW w:w="1724" w:type="dxa"/>
             <w:tcBorders>
               <w:top w:val="nil"/>
               <w:left w:val="nil"/>
@@ -10692,12 +10705,12 @@
       </w:tr>
       <w:tr>
         <w:trPr>
-          <w:trHeight w:val="254"/>
+          <w:trHeight w:val="261"/>
           <w:jc w:val="center"/>
         </w:trPr>
         <w:tc>
           <w:tcPr>
-            <w:tcW w:w="997" w:type="dxa"/>
+            <w:tcW w:w="832" w:type="dxa"/>
             <w:tcBorders>
               <w:top w:val="nil"/>
               <w:left w:val="single" w:sz="4" w:space="0" w:color="000000"/>
@@ -10733,7 +10746,7 @@
         </w:tc>
         <w:tc>
           <w:tcPr>
-            <w:tcW w:w="1895" w:type="dxa"/>
+            <w:tcW w:w="1569" w:type="dxa"/>
             <w:tcBorders>
               <w:top w:val="nil"/>
               <w:left w:val="nil"/>
@@ -10769,7 +10782,7 @@
         </w:tc>
         <w:tc>
           <w:tcPr>
-            <w:tcW w:w="2082" w:type="dxa"/>
+            <w:tcW w:w="1724" w:type="dxa"/>
             <w:tcBorders>
               <w:top w:val="nil"/>
               <w:left w:val="nil"/>
@@ -10832,9 +10845,9 @@
           <w:noProof/>
         </w:rPr>
         <w:drawing>
-          <wp:inline distT="0" distB="0" distL="0" distR="0" wp14:anchorId="2B075A25" wp14:editId="7D04F3E8">
-            <wp:extent cx="4029224" cy="2490716"/>
-            <wp:effectExtent l="0" t="0" r="0" b="5080"/>
+          <wp:inline distT="0" distB="0" distL="0" distR="0" wp14:anchorId="2B075A25" wp14:editId="013ED0F8">
+            <wp:extent cx="4499301" cy="2781300"/>
+            <wp:effectExtent l="0" t="0" r="0" b="0"/>
             <wp:docPr id="12" name="Graphic 12"/>
             <wp:cNvGraphicFramePr>
               <a:graphicFrameLocks xmlns:a="http://schemas.openxmlformats.org/drawingml/2006/main" noChangeAspect="1"/>
@@ -10861,7 +10874,7 @@
                   <pic:spPr>
                     <a:xfrm>
                       <a:off x="0" y="0"/>
-                      <a:ext cx="4066033" cy="2513470"/>
+                      <a:ext cx="4542364" cy="2807920"/>
                     </a:xfrm>
                     <a:prstGeom prst="rect">
                       <a:avLst/>
@@ -12819,6 +12832,7 @@
         <w:rPr>
           <w:noProof/>
         </w:rPr>
+        <w:lastRenderedPageBreak/>
         <w:drawing>
           <wp:inline distT="0" distB="0" distL="0" distR="0" wp14:anchorId="2077C931" wp14:editId="15B0F430">
             <wp:extent cx="4309607" cy="2639833"/>
@@ -12853,14 +12867,27 @@
       <w:r>
         <w:t xml:space="preserve">Figure </w:t>
       </w:r>
-      <w:fldSimple w:instr=" SEQ Figure \* ARABIC ">
-        <w:r>
-          <w:rPr>
-            <w:noProof/>
-          </w:rPr>
-          <w:t>8</w:t>
-        </w:r>
-      </w:fldSimple>
+      <w:r>
+        <w:fldChar w:fldCharType="begin"/>
+      </w:r>
+      <w:r>
+        <w:instrText xml:space="preserve"> SEQ Figure \* ARABIC </w:instrText>
+      </w:r>
+      <w:r>
+        <w:fldChar w:fldCharType="separate"/>
+      </w:r>
+      <w:r>
+        <w:rPr>
+          <w:noProof/>
+        </w:rPr>
+        <w:t>8</w:t>
+      </w:r>
+      <w:r>
+        <w:rPr>
+          <w:noProof/>
+        </w:rPr>
+        <w:fldChar w:fldCharType="end"/>
+      </w:r>
       <w:r>
         <w:t>:</w:t>
       </w:r>
@@ -12983,7 +13010,6 @@
                 <w:sz w:val="20"/>
                 <w:szCs w:val="20"/>
               </w:rPr>
-              <w:lastRenderedPageBreak/>
               <w:t>R0</w:t>
             </w:r>
           </w:p>
@@ -13776,14 +13802,27 @@
       <w:r>
         <w:t xml:space="preserve">Figure </w:t>
       </w:r>
-      <w:fldSimple w:instr=" SEQ Figure \* ARABIC ">
-        <w:r>
-          <w:rPr>
-            <w:noProof/>
-          </w:rPr>
-          <w:t>9</w:t>
-        </w:r>
-      </w:fldSimple>
+      <w:r>
+        <w:fldChar w:fldCharType="begin"/>
+      </w:r>
+      <w:r>
+        <w:instrText xml:space="preserve"> SEQ Figure \* ARABIC </w:instrText>
+      </w:r>
+      <w:r>
+        <w:fldChar w:fldCharType="separate"/>
+      </w:r>
+      <w:r>
+        <w:rPr>
+          <w:noProof/>
+        </w:rPr>
+        <w:t>9</w:t>
+      </w:r>
+      <w:r>
+        <w:rPr>
+          <w:noProof/>
+        </w:rPr>
+        <w:fldChar w:fldCharType="end"/>
+      </w:r>
       <w:r>
         <w:t>:</w:t>
       </w:r>
@@ -13803,6 +13842,7 @@
         <w:rPr>
           <w:rFonts w:ascii="Times New Roman" w:hAnsi="Times New Roman" w:cs="Times New Roman"/>
         </w:rPr>
+        <w:lastRenderedPageBreak/>
         <w:t>This graph depicts</w:t>
       </w:r>
       <w:r>
@@ -14711,14 +14751,27 @@
       <w:r>
         <w:t xml:space="preserve">Figure </w:t>
       </w:r>
-      <w:fldSimple w:instr=" SEQ Figure \* ARABIC ">
-        <w:r>
-          <w:rPr>
-            <w:noProof/>
-          </w:rPr>
-          <w:t>10</w:t>
-        </w:r>
-      </w:fldSimple>
+      <w:r>
+        <w:fldChar w:fldCharType="begin"/>
+      </w:r>
+      <w:r>
+        <w:instrText xml:space="preserve"> SEQ Figure \* ARABIC </w:instrText>
+      </w:r>
+      <w:r>
+        <w:fldChar w:fldCharType="separate"/>
+      </w:r>
+      <w:r>
+        <w:rPr>
+          <w:noProof/>
+        </w:rPr>
+        <w:t>10</w:t>
+      </w:r>
+      <w:r>
+        <w:rPr>
+          <w:noProof/>
+        </w:rPr>
+        <w:fldChar w:fldCharType="end"/>
+      </w:r>
       <w:r>
         <w:t>:</w:t>
       </w:r>
@@ -14845,6 +14898,7 @@
         <w:rPr>
           <w:noProof/>
         </w:rPr>
+        <w:lastRenderedPageBreak/>
         <w:drawing>
           <wp:anchor distT="0" distB="0" distL="114300" distR="114300" simplePos="0" relativeHeight="251662336" behindDoc="1" locked="0" layoutInCell="1" allowOverlap="1" wp14:anchorId="3B517542" wp14:editId="345B7D9B">
             <wp:simplePos x="0" y="0"/>
@@ -15262,7 +15316,6 @@
                 <w:sz w:val="24"/>
                 <w:szCs w:val="24"/>
               </w:rPr>
-              <w:lastRenderedPageBreak/>
               <w:t>2</w:t>
             </w:r>
           </w:p>
@@ -16284,6 +16337,7 @@
                 <w:rFonts w:ascii="Times New Roman" w:eastAsia="Times New Roman" w:hAnsi="Times New Roman" w:cs="Times New Roman"/>
                 <w:color w:val="000000"/>
               </w:rPr>
+              <w:lastRenderedPageBreak/>
               <w:t>Time (</w:t>
             </w:r>
             <w:proofErr w:type="spellStart"/>
@@ -16913,14 +16967,27 @@
       <w:r>
         <w:t xml:space="preserve">Figure </w:t>
       </w:r>
-      <w:fldSimple w:instr=" SEQ Figure \* ARABIC ">
-        <w:r>
-          <w:rPr>
-            <w:noProof/>
-          </w:rPr>
-          <w:t>7</w:t>
-        </w:r>
-      </w:fldSimple>
+      <w:r>
+        <w:fldChar w:fldCharType="begin"/>
+      </w:r>
+      <w:r>
+        <w:instrText xml:space="preserve"> SEQ Figure \* ARABIC </w:instrText>
+      </w:r>
+      <w:r>
+        <w:fldChar w:fldCharType="separate"/>
+      </w:r>
+      <w:r>
+        <w:rPr>
+          <w:noProof/>
+        </w:rPr>
+        <w:t>7</w:t>
+      </w:r>
+      <w:r>
+        <w:rPr>
+          <w:noProof/>
+        </w:rPr>
+        <w:fldChar w:fldCharType="end"/>
+      </w:r>
       <w:r>
         <w:t>:</w:t>
       </w:r>
@@ -16953,7 +17020,6 @@
         <w:rPr>
           <w:rFonts w:ascii="Times New Roman" w:hAnsi="Times New Roman" w:cs="Times New Roman"/>
         </w:rPr>
-        <w:lastRenderedPageBreak/>
         <w:t>It can be observed from the graph that if at least one infected person is present inside the group it can infect everyone, and result is a drastic spike if no factors/constraints are considered.</w:t>
       </w:r>
       <w:r>
@@ -17776,7 +17842,6 @@
           <w:sz w:val="28"/>
           <w:szCs w:val="28"/>
         </w:rPr>
-        <w:lastRenderedPageBreak/>
         <w:t>Conclusion</w:t>
       </w:r>
       <w:bookmarkEnd w:id="25"/>
@@ -18089,6 +18154,7 @@
           <w:sz w:val="22"/>
           <w:szCs w:val="22"/>
         </w:rPr>
+        <w:lastRenderedPageBreak/>
         <w:t>Linka</w:t>
       </w:r>
       <w:proofErr w:type="spellEnd"/>
@@ -18561,7 +18627,6 @@
           <w:sz w:val="22"/>
           <w:szCs w:val="22"/>
         </w:rPr>
-        <w:lastRenderedPageBreak/>
         <w:t xml:space="preserve">He, D. (2020, October 16). </w:t>
       </w:r>
       <w:r>

</xml_diff>

<commit_message>
contact tracing result added to the report
</commit_message>
<xml_diff>
--- a/Project_Report(Sec-05).docx
+++ b/Project_Report(Sec-05).docx
@@ -3605,7 +3605,21 @@
         <w:rPr>
           <w:rFonts w:ascii="Times New Roman" w:hAnsi="Times New Roman" w:cs="Times New Roman"/>
         </w:rPr>
-        <w:t xml:space="preserve"> is 0.16 with the negative binomial model (Singapore)[8]</w:t>
+        <w:t xml:space="preserve"> is 0.16 with the negative binomial model (Singapore</w:t>
+      </w:r>
+      <w:proofErr w:type="gramStart"/>
+      <w:r>
+        <w:rPr>
+          <w:rFonts w:ascii="Times New Roman" w:hAnsi="Times New Roman" w:cs="Times New Roman"/>
+        </w:rPr>
+        <w:t>)[</w:t>
+      </w:r>
+      <w:proofErr w:type="gramEnd"/>
+      <w:r>
+        <w:rPr>
+          <w:rFonts w:ascii="Times New Roman" w:hAnsi="Times New Roman" w:cs="Times New Roman"/>
+        </w:rPr>
+        <w:t>8]</w:t>
       </w:r>
     </w:p>
     <w:p>
@@ -4143,7 +4157,7 @@
           <v:shape id="_x0000_i1025" type="#_x0000_t75" alt="" style="width:396.75pt;height:409.5pt;mso-width-percent:0;mso-height-percent:0;mso-width-percent:0;mso-height-percent:0" o:ole="">
             <v:imagedata r:id="rId8" o:title=""/>
           </v:shape>
-          <o:OLEObject Type="Embed" ProgID="Visio.Drawing.15" ShapeID="_x0000_i1025" DrawAspect="Content" ObjectID="_1680419130" r:id="rId9"/>
+          <o:OLEObject Type="Embed" ProgID="Visio.Drawing.15" ShapeID="_x0000_i1025" DrawAspect="Content" ObjectID="_1680420946" r:id="rId9"/>
         </w:object>
       </w:r>
     </w:p>
@@ -4589,7 +4603,19 @@
         <w:rPr>
           <w:rFonts w:ascii="Times New Roman" w:hAnsi="Times New Roman" w:cs="Times New Roman"/>
         </w:rPr>
-        <w:t xml:space="preserve">The simulation is implemented on a display resolution of 1920x1080 with scaling of 150%. </w:t>
+        <w:t>The simulation is implemented on a</w:t>
+      </w:r>
+      <w:r>
+        <w:rPr>
+          <w:rFonts w:ascii="Times New Roman" w:hAnsi="Times New Roman" w:cs="Times New Roman"/>
+        </w:rPr>
+        <w:t xml:space="preserve"> desktop</w:t>
+      </w:r>
+      <w:r>
+        <w:rPr>
+          <w:rFonts w:ascii="Times New Roman" w:hAnsi="Times New Roman" w:cs="Times New Roman"/>
+        </w:rPr>
+        <w:t xml:space="preserve"> display resolution of 1920x1080 with scaling of 150%. </w:t>
       </w:r>
       <w:r>
         <w:rPr>
@@ -4996,7 +5022,7 @@
         <w:pStyle w:val="ListParagraph"/>
         <w:keepNext/>
         <w:spacing w:line="276" w:lineRule="auto"/>
-        <w:ind w:left="792"/>
+        <w:ind w:left="450"/>
         <w:jc w:val="center"/>
         <w:rPr>
           <w:rFonts w:ascii="Times New Roman" w:hAnsi="Times New Roman" w:cs="Times New Roman"/>
@@ -5181,7 +5207,21 @@
         <w:rPr>
           <w:rFonts w:ascii="Times New Roman" w:hAnsi="Times New Roman" w:cs="Times New Roman"/>
         </w:rPr>
-        <w:t xml:space="preserve"> (SARS) virus, we take into account the incubation period of 3-5 days that is mapped to 3ms before it starts infecting healthy people. Due to the incubation period and recovery time for the virus, the transmission is comparably lower than the SARS-CoV-2 which results in lower dispersion </w:t>
+        <w:t xml:space="preserve"> (SARS) virus, we </w:t>
+      </w:r>
+      <w:proofErr w:type="gramStart"/>
+      <w:r>
+        <w:rPr>
+          <w:rFonts w:ascii="Times New Roman" w:hAnsi="Times New Roman" w:cs="Times New Roman"/>
+        </w:rPr>
+        <w:t>take into account</w:t>
+      </w:r>
+      <w:proofErr w:type="gramEnd"/>
+      <w:r>
+        <w:rPr>
+          <w:rFonts w:ascii="Times New Roman" w:hAnsi="Times New Roman" w:cs="Times New Roman"/>
+        </w:rPr>
+        <w:t xml:space="preserve"> the incubation period of 3-5 days that is mapped to 3ms before it starts infecting healthy people. Due to the incubation period and recovery time for the virus, the transmission is comparably lower than the SARS-CoV-2 which results in lower dispersion </w:t>
       </w:r>
       <w:r>
         <w:rPr>
@@ -5803,7 +5843,21 @@
         <w:rPr>
           <w:rFonts w:ascii="Times New Roman" w:hAnsi="Times New Roman" w:cs="Times New Roman"/>
         </w:rPr>
-        <w:t xml:space="preserve">The vaccine efficiency is considered to be </w:t>
+        <w:t xml:space="preserve">The vaccine efficiency </w:t>
+      </w:r>
+      <w:proofErr w:type="gramStart"/>
+      <w:r>
+        <w:rPr>
+          <w:rFonts w:ascii="Times New Roman" w:hAnsi="Times New Roman" w:cs="Times New Roman"/>
+        </w:rPr>
+        <w:t>is considered to be</w:t>
+      </w:r>
+      <w:proofErr w:type="gramEnd"/>
+      <w:r>
+        <w:rPr>
+          <w:rFonts w:ascii="Times New Roman" w:hAnsi="Times New Roman" w:cs="Times New Roman"/>
+        </w:rPr>
+        <w:t xml:space="preserve"> </w:t>
       </w:r>
       <w:r>
         <w:rPr>
@@ -6067,7 +6121,14 @@
         <w:rPr>
           <w:rFonts w:ascii="Times New Roman" w:hAnsi="Times New Roman" w:cs="Times New Roman"/>
         </w:rPr>
-        <w:t xml:space="preserve"> that come</w:t>
+        <w:t xml:space="preserve"> that </w:t>
+      </w:r>
+      <w:proofErr w:type="gramStart"/>
+      <w:r>
+        <w:rPr>
+          <w:rFonts w:ascii="Times New Roman" w:hAnsi="Times New Roman" w:cs="Times New Roman"/>
+        </w:rPr>
+        <w:t>come</w:t>
       </w:r>
       <w:r>
         <w:rPr>
@@ -6079,7 +6140,14 @@
         <w:rPr>
           <w:rFonts w:ascii="Times New Roman" w:hAnsi="Times New Roman" w:cs="Times New Roman"/>
         </w:rPr>
-        <w:t xml:space="preserve"> in contact with the infected person </w:t>
+        <w:t xml:space="preserve"> in contact with</w:t>
+      </w:r>
+      <w:proofErr w:type="gramEnd"/>
+      <w:r>
+        <w:rPr>
+          <w:rFonts w:ascii="Times New Roman" w:hAnsi="Times New Roman" w:cs="Times New Roman"/>
+        </w:rPr>
+        <w:t xml:space="preserve"> the infected person </w:t>
       </w:r>
       <w:r>
         <w:rPr>
@@ -7316,7 +7384,21 @@
         <w:rPr>
           <w:rFonts w:ascii="Times New Roman" w:hAnsi="Times New Roman" w:cs="Times New Roman"/>
         </w:rPr>
-        <w:t>: When quarantine constraint is selected, this is the percentage of infected population that actually quarantine. Taken as 20%.</w:t>
+        <w:t xml:space="preserve">: When quarantine constraint is selected, this is the percentage of infected population that </w:t>
+      </w:r>
+      <w:proofErr w:type="gramStart"/>
+      <w:r>
+        <w:rPr>
+          <w:rFonts w:ascii="Times New Roman" w:hAnsi="Times New Roman" w:cs="Times New Roman"/>
+        </w:rPr>
+        <w:t>actually quarantine</w:t>
+      </w:r>
+      <w:proofErr w:type="gramEnd"/>
+      <w:r>
+        <w:rPr>
+          <w:rFonts w:ascii="Times New Roman" w:hAnsi="Times New Roman" w:cs="Times New Roman"/>
+        </w:rPr>
+        <w:t>. Taken as 20%.</w:t>
       </w:r>
     </w:p>
     <w:p>
@@ -7546,6 +7628,138 @@
         </w:rPr>
         <w:t xml:space="preserve"> is 0.2 then the hospital capacity is 20% of the population.</w:t>
       </w:r>
+    </w:p>
+    <w:p>
+      <w:pPr>
+        <w:pStyle w:val="ListParagraph"/>
+        <w:spacing w:line="276" w:lineRule="auto"/>
+        <w:ind w:left="1440"/>
+        <w:jc w:val="both"/>
+        <w:rPr>
+          <w:rFonts w:ascii="Times New Roman" w:hAnsi="Times New Roman" w:cs="Times New Roman"/>
+        </w:rPr>
+      </w:pPr>
+    </w:p>
+    <w:p>
+      <w:pPr>
+        <w:pStyle w:val="ListParagraph"/>
+        <w:spacing w:line="276" w:lineRule="auto"/>
+        <w:ind w:left="1440"/>
+        <w:jc w:val="both"/>
+        <w:rPr>
+          <w:rFonts w:ascii="Times New Roman" w:hAnsi="Times New Roman" w:cs="Times New Roman"/>
+        </w:rPr>
+      </w:pPr>
+    </w:p>
+    <w:p>
+      <w:pPr>
+        <w:pStyle w:val="ListParagraph"/>
+        <w:spacing w:line="276" w:lineRule="auto"/>
+        <w:ind w:left="1440"/>
+        <w:jc w:val="both"/>
+        <w:rPr>
+          <w:rFonts w:ascii="Times New Roman" w:hAnsi="Times New Roman" w:cs="Times New Roman"/>
+        </w:rPr>
+      </w:pPr>
+    </w:p>
+    <w:p>
+      <w:pPr>
+        <w:pStyle w:val="ListParagraph"/>
+        <w:spacing w:line="276" w:lineRule="auto"/>
+        <w:ind w:left="1440"/>
+        <w:jc w:val="both"/>
+        <w:rPr>
+          <w:rFonts w:ascii="Times New Roman" w:hAnsi="Times New Roman" w:cs="Times New Roman"/>
+        </w:rPr>
+      </w:pPr>
+    </w:p>
+    <w:p>
+      <w:pPr>
+        <w:pStyle w:val="ListParagraph"/>
+        <w:spacing w:line="276" w:lineRule="auto"/>
+        <w:ind w:left="1440"/>
+        <w:jc w:val="both"/>
+        <w:rPr>
+          <w:rFonts w:ascii="Times New Roman" w:hAnsi="Times New Roman" w:cs="Times New Roman"/>
+        </w:rPr>
+      </w:pPr>
+    </w:p>
+    <w:p>
+      <w:pPr>
+        <w:pStyle w:val="ListParagraph"/>
+        <w:spacing w:line="276" w:lineRule="auto"/>
+        <w:ind w:left="1440"/>
+        <w:jc w:val="both"/>
+        <w:rPr>
+          <w:rFonts w:ascii="Times New Roman" w:hAnsi="Times New Roman" w:cs="Times New Roman"/>
+        </w:rPr>
+      </w:pPr>
+    </w:p>
+    <w:p>
+      <w:pPr>
+        <w:pStyle w:val="ListParagraph"/>
+        <w:spacing w:line="276" w:lineRule="auto"/>
+        <w:ind w:left="1440"/>
+        <w:jc w:val="both"/>
+        <w:rPr>
+          <w:rFonts w:ascii="Times New Roman" w:hAnsi="Times New Roman" w:cs="Times New Roman"/>
+        </w:rPr>
+      </w:pPr>
+    </w:p>
+    <w:p>
+      <w:pPr>
+        <w:pStyle w:val="ListParagraph"/>
+        <w:spacing w:line="276" w:lineRule="auto"/>
+        <w:ind w:left="1440"/>
+        <w:jc w:val="both"/>
+        <w:rPr>
+          <w:rFonts w:ascii="Times New Roman" w:hAnsi="Times New Roman" w:cs="Times New Roman"/>
+        </w:rPr>
+      </w:pPr>
+    </w:p>
+    <w:p>
+      <w:pPr>
+        <w:pStyle w:val="ListParagraph"/>
+        <w:spacing w:line="276" w:lineRule="auto"/>
+        <w:ind w:left="1440"/>
+        <w:jc w:val="both"/>
+        <w:rPr>
+          <w:rFonts w:ascii="Times New Roman" w:hAnsi="Times New Roman" w:cs="Times New Roman"/>
+        </w:rPr>
+      </w:pPr>
+    </w:p>
+    <w:p>
+      <w:pPr>
+        <w:pStyle w:val="ListParagraph"/>
+        <w:spacing w:line="276" w:lineRule="auto"/>
+        <w:ind w:left="1440"/>
+        <w:jc w:val="both"/>
+        <w:rPr>
+          <w:rFonts w:ascii="Times New Roman" w:hAnsi="Times New Roman" w:cs="Times New Roman"/>
+        </w:rPr>
+      </w:pPr>
+    </w:p>
+    <w:p>
+      <w:pPr>
+        <w:pStyle w:val="ListParagraph"/>
+        <w:spacing w:line="276" w:lineRule="auto"/>
+        <w:ind w:left="1440"/>
+        <w:jc w:val="both"/>
+        <w:rPr>
+          <w:rFonts w:ascii="Times New Roman" w:hAnsi="Times New Roman" w:cs="Times New Roman"/>
+        </w:rPr>
+      </w:pPr>
+    </w:p>
+    <w:p>
+      <w:pPr>
+        <w:pStyle w:val="ListParagraph"/>
+        <w:spacing w:line="276" w:lineRule="auto"/>
+        <w:ind w:left="1440"/>
+        <w:jc w:val="both"/>
+        <w:rPr>
+          <w:rFonts w:ascii="Times New Roman" w:hAnsi="Times New Roman" w:cs="Times New Roman"/>
+        </w:rPr>
+      </w:pPr>
     </w:p>
     <w:p>
       <w:pPr>
@@ -7585,6 +7799,7 @@
           <w:sz w:val="28"/>
           <w:szCs w:val="28"/>
         </w:rPr>
+        <w:lastRenderedPageBreak/>
         <w:t>Outputs</w:t>
       </w:r>
       <w:bookmarkEnd w:id="13"/>
@@ -8620,11 +8835,10 @@
           <w:bCs/>
           <w:noProof/>
         </w:rPr>
-        <w:lastRenderedPageBreak/>
         <w:drawing>
-          <wp:inline distT="0" distB="0" distL="0" distR="0" wp14:anchorId="73305945" wp14:editId="4C23D358">
-            <wp:extent cx="4557305" cy="2819400"/>
-            <wp:effectExtent l="0" t="0" r="0" b="0"/>
+          <wp:inline distT="0" distB="0" distL="0" distR="0" wp14:anchorId="73305945" wp14:editId="51217C69">
+            <wp:extent cx="4363770" cy="2699669"/>
+            <wp:effectExtent l="0" t="0" r="0" b="5715"/>
             <wp:docPr id="2" name="Picture 2"/>
             <wp:cNvGraphicFramePr>
               <a:graphicFrameLocks xmlns:a="http://schemas.openxmlformats.org/drawingml/2006/main" noChangeAspect="1"/>
@@ -8654,7 +8868,7 @@
                   <pic:spPr bwMode="auto">
                     <a:xfrm>
                       <a:off x="0" y="0"/>
-                      <a:ext cx="4579372" cy="2833052"/>
+                      <a:ext cx="4393473" cy="2718045"/>
                     </a:xfrm>
                     <a:prstGeom prst="rect">
                       <a:avLst/>
@@ -8689,27 +8903,14 @@
       <w:r>
         <w:t xml:space="preserve">Figure </w:t>
       </w:r>
-      <w:r>
-        <w:fldChar w:fldCharType="begin"/>
-      </w:r>
-      <w:r>
-        <w:instrText xml:space="preserve"> SEQ Figure \* ARABIC </w:instrText>
-      </w:r>
-      <w:r>
-        <w:fldChar w:fldCharType="separate"/>
-      </w:r>
-      <w:r>
-        <w:rPr>
-          <w:noProof/>
-        </w:rPr>
-        <w:t>3</w:t>
-      </w:r>
-      <w:r>
-        <w:rPr>
-          <w:noProof/>
-        </w:rPr>
-        <w:fldChar w:fldCharType="end"/>
-      </w:r>
+      <w:fldSimple w:instr=" SEQ Figure \* ARABIC ">
+        <w:r>
+          <w:rPr>
+            <w:noProof/>
+          </w:rPr>
+          <w:t>3</w:t>
+        </w:r>
+      </w:fldSimple>
       <w:r>
         <w:t xml:space="preserve">:Comparison plot </w:t>
       </w:r>
@@ -9754,6 +9955,7 @@
           <w:rFonts w:ascii="Times New Roman" w:hAnsi="Times New Roman" w:cs="Times New Roman"/>
           <w:noProof/>
         </w:rPr>
+        <w:lastRenderedPageBreak/>
         <w:drawing>
           <wp:inline distT="0" distB="0" distL="0" distR="0" wp14:anchorId="1E563585" wp14:editId="6131ABFF">
             <wp:extent cx="5089840" cy="1952625"/>
@@ -9799,6 +10001,47 @@
     </w:p>
     <w:p>
       <w:pPr>
+        <w:pStyle w:val="Caption"/>
+        <w:jc w:val="center"/>
+        <w:rPr>
+          <w:rFonts w:ascii="Times New Roman" w:hAnsi="Times New Roman" w:cs="Times New Roman"/>
+          <w:sz w:val="24"/>
+          <w:szCs w:val="24"/>
+        </w:rPr>
+      </w:pPr>
+      <w:r>
+        <w:t xml:space="preserve">Figure </w:t>
+      </w:r>
+      <w:r>
+        <w:fldChar w:fldCharType="begin"/>
+      </w:r>
+      <w:r>
+        <w:instrText xml:space="preserve"> SEQ Figure \* ARABIC </w:instrText>
+      </w:r>
+      <w:r>
+        <w:fldChar w:fldCharType="separate"/>
+      </w:r>
+      <w:r>
+        <w:rPr>
+          <w:noProof/>
+        </w:rPr>
+        <w:t>4</w:t>
+      </w:r>
+      <w:r>
+        <w:rPr>
+          <w:noProof/>
+        </w:rPr>
+        <w:fldChar w:fldCharType="end"/>
+      </w:r>
+      <w:r>
+        <w:t>:</w:t>
+      </w:r>
+      <w:r>
+        <w:t xml:space="preserve"> Comparison plot for quarantine condition</w:t>
+      </w:r>
+    </w:p>
+    <w:p>
+      <w:pPr>
         <w:pStyle w:val="ListParagraph"/>
         <w:spacing w:line="276" w:lineRule="auto"/>
         <w:jc w:val="both"/>
@@ -9820,7 +10063,6 @@
         <w:rPr>
           <w:rFonts w:ascii="Times New Roman" w:hAnsi="Times New Roman" w:cs="Times New Roman"/>
         </w:rPr>
-        <w:lastRenderedPageBreak/>
         <w:t xml:space="preserve">We observed that when social distancing is not followed the mean infected count is 169 and when social distancing is considered the mean infection count is 128. There is 24% reduction of infection if we follow social distancing and use masks. </w:t>
       </w:r>
     </w:p>
@@ -10834,6 +11076,17 @@
         <w:pStyle w:val="ListParagraph"/>
         <w:spacing w:line="276" w:lineRule="auto"/>
         <w:ind w:left="1080"/>
+        <w:jc w:val="both"/>
+        <w:rPr>
+          <w:rFonts w:ascii="Times New Roman" w:hAnsi="Times New Roman" w:cs="Times New Roman"/>
+        </w:rPr>
+      </w:pPr>
+    </w:p>
+    <w:p>
+      <w:pPr>
+        <w:pStyle w:val="ListParagraph"/>
+        <w:spacing w:line="276" w:lineRule="auto"/>
+        <w:ind w:left="1080"/>
         <w:jc w:val="center"/>
         <w:rPr>
           <w:rFonts w:ascii="Times New Roman" w:hAnsi="Times New Roman" w:cs="Times New Roman"/>
@@ -10845,8 +11098,8 @@
           <w:noProof/>
         </w:rPr>
         <w:drawing>
-          <wp:inline distT="0" distB="0" distL="0" distR="0" wp14:anchorId="2B075A25" wp14:editId="013ED0F8">
-            <wp:extent cx="4499301" cy="2781300"/>
+          <wp:inline distT="0" distB="0" distL="0" distR="0" wp14:anchorId="2B075A25" wp14:editId="5630A65B">
+            <wp:extent cx="4101220" cy="2535221"/>
             <wp:effectExtent l="0" t="0" r="0" b="0"/>
             <wp:docPr id="12" name="Graphic 12"/>
             <wp:cNvGraphicFramePr>
@@ -10874,7 +11127,7 @@
                   <pic:spPr>
                     <a:xfrm>
                       <a:off x="0" y="0"/>
-                      <a:ext cx="4542364" cy="2807920"/>
+                      <a:ext cx="4149266" cy="2564922"/>
                     </a:xfrm>
                     <a:prstGeom prst="rect">
                       <a:avLst/>
@@ -10889,6 +11142,47 @@
     </w:p>
     <w:p>
       <w:pPr>
+        <w:pStyle w:val="Caption"/>
+        <w:jc w:val="center"/>
+        <w:rPr>
+          <w:rFonts w:ascii="Times New Roman" w:hAnsi="Times New Roman" w:cs="Times New Roman"/>
+          <w:sz w:val="24"/>
+          <w:szCs w:val="24"/>
+        </w:rPr>
+      </w:pPr>
+      <w:r>
+        <w:t xml:space="preserve">Figure </w:t>
+      </w:r>
+      <w:r>
+        <w:fldChar w:fldCharType="begin"/>
+      </w:r>
+      <w:r>
+        <w:instrText xml:space="preserve"> SEQ Figure \* ARABIC </w:instrText>
+      </w:r>
+      <w:r>
+        <w:fldChar w:fldCharType="separate"/>
+      </w:r>
+      <w:r>
+        <w:rPr>
+          <w:noProof/>
+        </w:rPr>
+        <w:t>5</w:t>
+      </w:r>
+      <w:r>
+        <w:rPr>
+          <w:noProof/>
+        </w:rPr>
+        <w:fldChar w:fldCharType="end"/>
+      </w:r>
+      <w:r>
+        <w:t>:</w:t>
+      </w:r>
+      <w:r>
+        <w:t xml:space="preserve"> Comparison Plot for Remote Work/School condition</w:t>
+      </w:r>
+    </w:p>
+    <w:p>
+      <w:pPr>
         <w:pStyle w:val="ListParagraph"/>
         <w:spacing w:line="276" w:lineRule="auto"/>
         <w:jc w:val="both"/>
@@ -10896,20 +11190,11 @@
           <w:rFonts w:ascii="Times New Roman" w:hAnsi="Times New Roman" w:cs="Times New Roman"/>
         </w:rPr>
       </w:pPr>
-    </w:p>
-    <w:p>
-      <w:pPr>
-        <w:pStyle w:val="ListParagraph"/>
-        <w:spacing w:line="276" w:lineRule="auto"/>
-        <w:jc w:val="both"/>
-        <w:rPr>
-          <w:rFonts w:ascii="Times New Roman" w:hAnsi="Times New Roman" w:cs="Times New Roman"/>
-        </w:rPr>
-      </w:pPr>
-      <w:r>
-        <w:rPr>
-          <w:rFonts w:ascii="Times New Roman" w:hAnsi="Times New Roman" w:cs="Times New Roman"/>
-        </w:rPr>
+      <w:r>
+        <w:rPr>
+          <w:rFonts w:ascii="Times New Roman" w:hAnsi="Times New Roman" w:cs="Times New Roman"/>
+        </w:rPr>
+        <w:lastRenderedPageBreak/>
         <w:t xml:space="preserve">We observed that when all Offices and schools are open the mean infected count is 240 whereas the mean count is 24 when offices and schools go remote. There is 90% reduction of infection. </w:t>
       </w:r>
     </w:p>
@@ -11909,11 +12194,9 @@
         <w:pStyle w:val="ListParagraph"/>
         <w:spacing w:line="276" w:lineRule="auto"/>
         <w:ind w:left="1080"/>
-        <w:jc w:val="both"/>
-        <w:rPr>
-          <w:rFonts w:ascii="Times New Roman" w:hAnsi="Times New Roman" w:cs="Times New Roman"/>
-          <w:b/>
-          <w:bCs/>
+        <w:jc w:val="center"/>
+        <w:rPr>
+          <w:rFonts w:ascii="Times New Roman" w:hAnsi="Times New Roman" w:cs="Times New Roman"/>
         </w:rPr>
       </w:pPr>
     </w:p>
@@ -11922,11 +12205,105 @@
         <w:pStyle w:val="ListParagraph"/>
         <w:spacing w:line="276" w:lineRule="auto"/>
         <w:ind w:left="1080"/>
-        <w:jc w:val="both"/>
-        <w:rPr>
-          <w:rFonts w:ascii="Times New Roman" w:hAnsi="Times New Roman" w:cs="Times New Roman"/>
-        </w:rPr>
-      </w:pPr>
+        <w:jc w:val="center"/>
+        <w:rPr>
+          <w:rFonts w:ascii="Times New Roman" w:hAnsi="Times New Roman" w:cs="Times New Roman"/>
+        </w:rPr>
+      </w:pPr>
+      <w:r>
+        <w:rPr>
+          <w:rFonts w:ascii="Times New Roman" w:hAnsi="Times New Roman" w:cs="Times New Roman"/>
+          <w:noProof/>
+        </w:rPr>
+        <w:drawing>
+          <wp:inline distT="0" distB="0" distL="0" distR="0" wp14:anchorId="23E043C7" wp14:editId="6D94EDA0">
+            <wp:extent cx="4055953" cy="2510274"/>
+            <wp:effectExtent l="0" t="0" r="1905" b="4445"/>
+            <wp:docPr id="13" name="Graphic 13"/>
+            <wp:cNvGraphicFramePr>
+              <a:graphicFrameLocks xmlns:a="http://schemas.openxmlformats.org/drawingml/2006/main" noChangeAspect="1"/>
+            </wp:cNvGraphicFramePr>
+            <a:graphic xmlns:a="http://schemas.openxmlformats.org/drawingml/2006/main">
+              <a:graphicData uri="http://schemas.openxmlformats.org/drawingml/2006/picture">
+                <pic:pic xmlns:pic="http://schemas.openxmlformats.org/drawingml/2006/picture">
+                  <pic:nvPicPr>
+                    <pic:cNvPr id="1" name=""/>
+                    <pic:cNvPicPr/>
+                  </pic:nvPicPr>
+                  <pic:blipFill>
+                    <a:blip r:embed="rId16">
+                      <a:extLst>
+                        <a:ext uri="{96DAC541-7B7A-43D3-8B79-37D633B846F1}">
+                          <asvg:svgBlip xmlns:asvg="http://schemas.microsoft.com/office/drawing/2016/SVG/main" r:embed="rId17"/>
+                        </a:ext>
+                      </a:extLst>
+                    </a:blip>
+                    <a:stretch>
+                      <a:fillRect/>
+                    </a:stretch>
+                  </pic:blipFill>
+                  <pic:spPr>
+                    <a:xfrm>
+                      <a:off x="0" y="0"/>
+                      <a:ext cx="4107565" cy="2542217"/>
+                    </a:xfrm>
+                    <a:prstGeom prst="rect">
+                      <a:avLst/>
+                    </a:prstGeom>
+                  </pic:spPr>
+                </pic:pic>
+              </a:graphicData>
+            </a:graphic>
+          </wp:inline>
+        </w:drawing>
+      </w:r>
+    </w:p>
+    <w:p>
+      <w:pPr>
+        <w:pStyle w:val="Caption"/>
+        <w:jc w:val="center"/>
+        <w:rPr>
+          <w:rFonts w:ascii="Times New Roman" w:hAnsi="Times New Roman" w:cs="Times New Roman"/>
+          <w:sz w:val="24"/>
+          <w:szCs w:val="24"/>
+        </w:rPr>
+      </w:pPr>
+      <w:r>
+        <w:rPr>
+          <w:rFonts w:ascii="Times New Roman" w:hAnsi="Times New Roman" w:cs="Times New Roman"/>
+        </w:rPr>
+        <w:tab/>
+      </w:r>
+      <w:r>
+        <w:t xml:space="preserve">Figure </w:t>
+      </w:r>
+      <w:r>
+        <w:fldChar w:fldCharType="begin"/>
+      </w:r>
+      <w:r>
+        <w:instrText xml:space="preserve"> SEQ Figure \* ARABIC </w:instrText>
+      </w:r>
+      <w:r>
+        <w:fldChar w:fldCharType="separate"/>
+      </w:r>
+      <w:r>
+        <w:rPr>
+          <w:noProof/>
+        </w:rPr>
+        <w:t>6</w:t>
+      </w:r>
+      <w:r>
+        <w:rPr>
+          <w:noProof/>
+        </w:rPr>
+        <w:fldChar w:fldCharType="end"/>
+      </w:r>
+      <w:r>
+        <w:t>:</w:t>
+      </w:r>
+      <w:r>
+        <w:t>Comparison plot for vaccination</w:t>
+      </w:r>
     </w:p>
     <w:p>
       <w:pPr>
@@ -11937,6 +12314,12 @@
           <w:rFonts w:ascii="Times New Roman" w:hAnsi="Times New Roman" w:cs="Times New Roman"/>
         </w:rPr>
       </w:pPr>
+      <w:r>
+        <w:rPr>
+          <w:rFonts w:ascii="Times New Roman" w:hAnsi="Times New Roman" w:cs="Times New Roman"/>
+        </w:rPr>
+        <w:t>We observed that when in group without any vaccination the mean infected count is 244 and when group with vaccination is considered, the mean infection count is 75. There is 69% reduction of infection.</w:t>
+      </w:r>
     </w:p>
     <w:p>
       <w:pPr>
@@ -11950,15 +12333,6 @@
     </w:p>
     <w:p>
       <w:pPr>
-        <w:spacing w:line="276" w:lineRule="auto"/>
-        <w:jc w:val="both"/>
-        <w:rPr>
-          <w:rFonts w:ascii="Times New Roman" w:hAnsi="Times New Roman" w:cs="Times New Roman"/>
-        </w:rPr>
-      </w:pPr>
-    </w:p>
-    <w:p>
-      <w:pPr>
         <w:pStyle w:val="ListParagraph"/>
         <w:spacing w:line="276" w:lineRule="auto"/>
         <w:jc w:val="both"/>
@@ -11966,6 +12340,12 @@
           <w:rFonts w:ascii="Times New Roman" w:hAnsi="Times New Roman" w:cs="Times New Roman"/>
         </w:rPr>
       </w:pPr>
+      <w:r>
+        <w:rPr>
+          <w:rFonts w:ascii="Times New Roman" w:hAnsi="Times New Roman" w:cs="Times New Roman"/>
+        </w:rPr>
+        <w:t>All the above graphs depicted the impact of each factor on the SARS-CoV-2 virus transmission.</w:t>
+      </w:r>
     </w:p>
     <w:p>
       <w:pPr>
@@ -11980,143 +12360,31 @@
     <w:p>
       <w:pPr>
         <w:pStyle w:val="ListParagraph"/>
+        <w:numPr>
+          <w:ilvl w:val="0"/>
+          <w:numId w:val="41"/>
+        </w:numPr>
         <w:spacing w:line="276" w:lineRule="auto"/>
         <w:jc w:val="both"/>
         <w:rPr>
           <w:rFonts w:ascii="Times New Roman" w:hAnsi="Times New Roman" w:cs="Times New Roman"/>
-        </w:rPr>
-      </w:pPr>
-    </w:p>
-    <w:p>
-      <w:pPr>
-        <w:pStyle w:val="ListParagraph"/>
-        <w:spacing w:line="276" w:lineRule="auto"/>
-        <w:jc w:val="both"/>
-        <w:rPr>
-          <w:rFonts w:ascii="Times New Roman" w:hAnsi="Times New Roman" w:cs="Times New Roman"/>
-        </w:rPr>
-      </w:pPr>
-    </w:p>
-    <w:p>
-      <w:pPr>
-        <w:pStyle w:val="ListParagraph"/>
-        <w:spacing w:line="276" w:lineRule="auto"/>
-        <w:jc w:val="both"/>
-        <w:rPr>
-          <w:rFonts w:ascii="Times New Roman" w:hAnsi="Times New Roman" w:cs="Times New Roman"/>
-        </w:rPr>
-      </w:pPr>
-    </w:p>
-    <w:p>
-      <w:pPr>
-        <w:pStyle w:val="ListParagraph"/>
-        <w:spacing w:line="276" w:lineRule="auto"/>
-        <w:jc w:val="both"/>
-        <w:rPr>
-          <w:rFonts w:ascii="Times New Roman" w:hAnsi="Times New Roman" w:cs="Times New Roman"/>
-        </w:rPr>
-      </w:pPr>
-    </w:p>
-    <w:p>
-      <w:pPr>
-        <w:pStyle w:val="ListParagraph"/>
-        <w:spacing w:line="276" w:lineRule="auto"/>
-        <w:jc w:val="both"/>
-        <w:rPr>
-          <w:rFonts w:ascii="Times New Roman" w:hAnsi="Times New Roman" w:cs="Times New Roman"/>
-        </w:rPr>
-      </w:pPr>
-    </w:p>
-    <w:p>
-      <w:pPr>
-        <w:pStyle w:val="ListParagraph"/>
-        <w:spacing w:line="276" w:lineRule="auto"/>
-        <w:jc w:val="both"/>
-        <w:rPr>
-          <w:rFonts w:ascii="Times New Roman" w:hAnsi="Times New Roman" w:cs="Times New Roman"/>
-        </w:rPr>
-      </w:pPr>
-    </w:p>
-    <w:p>
-      <w:pPr>
-        <w:pStyle w:val="ListParagraph"/>
-        <w:spacing w:line="276" w:lineRule="auto"/>
-        <w:jc w:val="both"/>
-        <w:rPr>
-          <w:rFonts w:ascii="Times New Roman" w:hAnsi="Times New Roman" w:cs="Times New Roman"/>
-        </w:rPr>
-      </w:pPr>
-    </w:p>
-    <w:p>
-      <w:pPr>
-        <w:pStyle w:val="ListParagraph"/>
-        <w:spacing w:line="276" w:lineRule="auto"/>
-        <w:jc w:val="both"/>
-        <w:rPr>
-          <w:rFonts w:ascii="Times New Roman" w:hAnsi="Times New Roman" w:cs="Times New Roman"/>
-        </w:rPr>
-      </w:pPr>
-    </w:p>
-    <w:p>
-      <w:pPr>
-        <w:pStyle w:val="ListParagraph"/>
-        <w:spacing w:line="276" w:lineRule="auto"/>
-        <w:jc w:val="both"/>
-        <w:rPr>
-          <w:rFonts w:ascii="Times New Roman" w:hAnsi="Times New Roman" w:cs="Times New Roman"/>
-        </w:rPr>
-      </w:pPr>
-    </w:p>
-    <w:p>
-      <w:pPr>
-        <w:pStyle w:val="ListParagraph"/>
-        <w:spacing w:line="276" w:lineRule="auto"/>
-        <w:jc w:val="both"/>
-        <w:rPr>
-          <w:rFonts w:ascii="Times New Roman" w:hAnsi="Times New Roman" w:cs="Times New Roman"/>
-        </w:rPr>
-      </w:pPr>
-    </w:p>
-    <w:p>
-      <w:pPr>
-        <w:pStyle w:val="ListParagraph"/>
-        <w:spacing w:line="276" w:lineRule="auto"/>
-        <w:jc w:val="both"/>
-        <w:rPr>
-          <w:rFonts w:ascii="Times New Roman" w:hAnsi="Times New Roman" w:cs="Times New Roman"/>
-        </w:rPr>
-      </w:pPr>
-    </w:p>
-    <w:p>
-      <w:pPr>
-        <w:pStyle w:val="ListParagraph"/>
-        <w:spacing w:line="276" w:lineRule="auto"/>
-        <w:jc w:val="both"/>
-        <w:rPr>
-          <w:rFonts w:ascii="Times New Roman" w:hAnsi="Times New Roman" w:cs="Times New Roman"/>
-        </w:rPr>
-      </w:pPr>
-    </w:p>
-    <w:p>
-      <w:pPr>
-        <w:pStyle w:val="ListParagraph"/>
-        <w:spacing w:line="276" w:lineRule="auto"/>
-        <w:jc w:val="both"/>
-        <w:rPr>
-          <w:rFonts w:ascii="Times New Roman" w:hAnsi="Times New Roman" w:cs="Times New Roman"/>
-        </w:rPr>
-      </w:pPr>
-      <w:r>
-        <w:rPr>
-          <w:rFonts w:ascii="Times New Roman" w:hAnsi="Times New Roman" w:cs="Times New Roman"/>
-        </w:rPr>
-        <w:t>All the above graphs depicted the impact of each factor on the SARS-CoV-2 virus transmission.</w:t>
+          <w:b/>
+          <w:bCs/>
+        </w:rPr>
+      </w:pPr>
+      <w:r>
+        <w:rPr>
+          <w:rFonts w:ascii="Times New Roman" w:hAnsi="Times New Roman" w:cs="Times New Roman"/>
+          <w:b/>
+          <w:bCs/>
+        </w:rPr>
+        <w:t>Comparison by considering all factors and no factors</w:t>
       </w:r>
     </w:p>
     <w:tbl>
       <w:tblPr>
         <w:tblStyle w:val="TableGrid"/>
-        <w:tblpPr w:leftFromText="180" w:rightFromText="180" w:vertAnchor="text" w:horzAnchor="margin" w:tblpXSpec="center" w:tblpY="675"/>
+        <w:tblpPr w:leftFromText="180" w:rightFromText="180" w:vertAnchor="text" w:horzAnchor="margin" w:tblpXSpec="center" w:tblpY="459"/>
         <w:tblW w:w="0" w:type="auto"/>
         <w:tblLook w:val="04A0" w:firstRow="1" w:lastRow="0" w:firstColumn="1" w:lastColumn="0" w:noHBand="0" w:noVBand="1"/>
       </w:tblPr>
@@ -12127,7 +12395,7 @@
       </w:tblGrid>
       <w:tr>
         <w:trPr>
-          <w:trHeight w:val="291"/>
+          <w:trHeight w:val="332"/>
         </w:trPr>
         <w:tc>
           <w:tcPr>
@@ -12246,7 +12514,7 @@
       </w:tr>
       <w:tr>
         <w:trPr>
-          <w:trHeight w:val="226"/>
+          <w:trHeight w:val="188"/>
         </w:trPr>
         <w:tc>
           <w:tcPr>
@@ -12338,7 +12606,7 @@
       </w:tr>
       <w:tr>
         <w:trPr>
-          <w:trHeight w:val="226"/>
+          <w:trHeight w:val="258"/>
         </w:trPr>
         <w:tc>
           <w:tcPr>
@@ -12430,7 +12698,7 @@
       </w:tr>
       <w:tr>
         <w:trPr>
-          <w:trHeight w:val="217"/>
+          <w:trHeight w:val="247"/>
         </w:trPr>
         <w:tc>
           <w:tcPr>
@@ -12522,7 +12790,7 @@
       </w:tr>
       <w:tr>
         <w:trPr>
-          <w:trHeight w:val="291"/>
+          <w:trHeight w:val="264"/>
         </w:trPr>
         <w:tc>
           <w:tcPr>
@@ -12614,7 +12882,7 @@
       </w:tr>
       <w:tr>
         <w:trPr>
-          <w:trHeight w:val="181"/>
+          <w:trHeight w:val="206"/>
         </w:trPr>
         <w:tc>
           <w:tcPr>
@@ -12706,7 +12974,7 @@
       </w:tr>
       <w:tr>
         <w:trPr>
-          <w:trHeight w:val="181"/>
+          <w:trHeight w:val="206"/>
         </w:trPr>
         <w:tc>
           <w:tcPr>
@@ -12799,27 +13067,51 @@
     </w:tbl>
     <w:p>
       <w:pPr>
-        <w:pStyle w:val="ListParagraph"/>
-        <w:numPr>
-          <w:ilvl w:val="0"/>
-          <w:numId w:val="41"/>
-        </w:numPr>
+        <w:tabs>
+          <w:tab w:val="left" w:pos="2595"/>
+        </w:tabs>
+      </w:pPr>
+    </w:p>
+    <w:p/>
+    <w:p/>
+    <w:p>
+      <w:pPr>
         <w:spacing w:line="276" w:lineRule="auto"/>
         <w:jc w:val="both"/>
         <w:rPr>
           <w:rFonts w:ascii="Times New Roman" w:hAnsi="Times New Roman" w:cs="Times New Roman"/>
-          <w:b/>
-          <w:bCs/>
-        </w:rPr>
-      </w:pPr>
-      <w:r>
-        <w:rPr>
-          <w:rFonts w:ascii="Times New Roman" w:hAnsi="Times New Roman" w:cs="Times New Roman"/>
-          <w:b/>
-          <w:bCs/>
-        </w:rPr>
-        <w:t>Comparison by considering all factors and no factors</w:t>
-      </w:r>
+        </w:rPr>
+      </w:pPr>
+    </w:p>
+    <w:p>
+      <w:pPr>
+        <w:pStyle w:val="ListParagraph"/>
+        <w:spacing w:line="276" w:lineRule="auto"/>
+        <w:jc w:val="both"/>
+        <w:rPr>
+          <w:rFonts w:ascii="Times New Roman" w:hAnsi="Times New Roman" w:cs="Times New Roman"/>
+        </w:rPr>
+      </w:pPr>
+    </w:p>
+    <w:p>
+      <w:pPr>
+        <w:pStyle w:val="ListParagraph"/>
+        <w:spacing w:line="276" w:lineRule="auto"/>
+        <w:jc w:val="both"/>
+        <w:rPr>
+          <w:rFonts w:ascii="Times New Roman" w:hAnsi="Times New Roman" w:cs="Times New Roman"/>
+        </w:rPr>
+      </w:pPr>
+    </w:p>
+    <w:p>
+      <w:pPr>
+        <w:pStyle w:val="ListParagraph"/>
+        <w:spacing w:line="276" w:lineRule="auto"/>
+        <w:jc w:val="both"/>
+        <w:rPr>
+          <w:rFonts w:ascii="Times New Roman" w:hAnsi="Times New Roman" w:cs="Times New Roman"/>
+        </w:rPr>
+      </w:pPr>
     </w:p>
     <w:p>
       <w:pPr>
@@ -12832,7 +13124,6 @@
         <w:rPr>
           <w:noProof/>
         </w:rPr>
-        <w:lastRenderedPageBreak/>
         <w:drawing>
           <wp:inline distT="0" distB="0" distL="0" distR="0" wp14:anchorId="2077C931" wp14:editId="15B0F430">
             <wp:extent cx="4309607" cy="2639833"/>
@@ -12847,7 +13138,7 @@
             <wp:cNvGraphicFramePr/>
             <a:graphic xmlns:a="http://schemas.openxmlformats.org/drawingml/2006/main">
               <a:graphicData uri="http://schemas.openxmlformats.org/drawingml/2006/chart">
-                <c:chart xmlns:c="http://schemas.openxmlformats.org/drawingml/2006/chart" xmlns:r="http://schemas.openxmlformats.org/officeDocument/2006/relationships" r:id="rId16"/>
+                <c:chart xmlns:c="http://schemas.openxmlformats.org/drawingml/2006/chart" xmlns:r="http://schemas.openxmlformats.org/officeDocument/2006/relationships" r:id="rId18"/>
               </a:graphicData>
             </a:graphic>
           </wp:inline>
@@ -12867,27 +13158,14 @@
       <w:r>
         <w:t xml:space="preserve">Figure </w:t>
       </w:r>
-      <w:r>
-        <w:fldChar w:fldCharType="begin"/>
-      </w:r>
-      <w:r>
-        <w:instrText xml:space="preserve"> SEQ Figure \* ARABIC </w:instrText>
-      </w:r>
-      <w:r>
-        <w:fldChar w:fldCharType="separate"/>
-      </w:r>
-      <w:r>
-        <w:rPr>
-          <w:noProof/>
-        </w:rPr>
-        <w:t>8</w:t>
-      </w:r>
-      <w:r>
-        <w:rPr>
-          <w:noProof/>
-        </w:rPr>
-        <w:fldChar w:fldCharType="end"/>
-      </w:r>
+      <w:fldSimple w:instr=" SEQ Figure \* ARABIC ">
+        <w:r>
+          <w:rPr>
+            <w:noProof/>
+          </w:rPr>
+          <w:t>7</w:t>
+        </w:r>
+      </w:fldSimple>
       <w:r>
         <w:t>:</w:t>
       </w:r>
@@ -13782,7 +14060,7 @@
             <wp:cNvGraphicFramePr/>
             <a:graphic xmlns:a="http://schemas.openxmlformats.org/drawingml/2006/main">
               <a:graphicData uri="http://schemas.openxmlformats.org/drawingml/2006/chart">
-                <c:chart xmlns:c="http://schemas.openxmlformats.org/drawingml/2006/chart" xmlns:r="http://schemas.openxmlformats.org/officeDocument/2006/relationships" r:id="rId17"/>
+                <c:chart xmlns:c="http://schemas.openxmlformats.org/drawingml/2006/chart" xmlns:r="http://schemas.openxmlformats.org/officeDocument/2006/relationships" r:id="rId19"/>
               </a:graphicData>
             </a:graphic>
           </wp:inline>
@@ -13802,27 +14080,14 @@
       <w:r>
         <w:t xml:space="preserve">Figure </w:t>
       </w:r>
-      <w:r>
-        <w:fldChar w:fldCharType="begin"/>
-      </w:r>
-      <w:r>
-        <w:instrText xml:space="preserve"> SEQ Figure \* ARABIC </w:instrText>
-      </w:r>
-      <w:r>
-        <w:fldChar w:fldCharType="separate"/>
-      </w:r>
-      <w:r>
-        <w:rPr>
-          <w:noProof/>
-        </w:rPr>
-        <w:t>9</w:t>
-      </w:r>
-      <w:r>
-        <w:rPr>
-          <w:noProof/>
-        </w:rPr>
-        <w:fldChar w:fldCharType="end"/>
-      </w:r>
+      <w:fldSimple w:instr=" SEQ Figure \* ARABIC ">
+        <w:r>
+          <w:rPr>
+            <w:noProof/>
+          </w:rPr>
+          <w:t>8</w:t>
+        </w:r>
+      </w:fldSimple>
       <w:r>
         <w:t>:</w:t>
       </w:r>
@@ -14718,9 +14983,9 @@
           <w:noProof/>
         </w:rPr>
         <w:drawing>
-          <wp:inline distT="0" distB="0" distL="0" distR="0" wp14:anchorId="3FAA8388" wp14:editId="354FD0AD">
-            <wp:extent cx="4353636" cy="2429301"/>
-            <wp:effectExtent l="0" t="0" r="8890" b="9525"/>
+          <wp:inline distT="0" distB="0" distL="0" distR="0" wp14:anchorId="3FAA8388" wp14:editId="06B415DA">
+            <wp:extent cx="4318503" cy="2417276"/>
+            <wp:effectExtent l="0" t="0" r="6350" b="2540"/>
             <wp:docPr id="6" name="Chart 6">
               <a:extLst xmlns:a="http://schemas.openxmlformats.org/drawingml/2006/main">
                 <a:ext uri="{FF2B5EF4-FFF2-40B4-BE49-F238E27FC236}">
@@ -14731,7 +14996,7 @@
             <wp:cNvGraphicFramePr/>
             <a:graphic xmlns:a="http://schemas.openxmlformats.org/drawingml/2006/main">
               <a:graphicData uri="http://schemas.openxmlformats.org/drawingml/2006/chart">
-                <c:chart xmlns:c="http://schemas.openxmlformats.org/drawingml/2006/chart" xmlns:r="http://schemas.openxmlformats.org/officeDocument/2006/relationships" r:id="rId18"/>
+                <c:chart xmlns:c="http://schemas.openxmlformats.org/drawingml/2006/chart" xmlns:r="http://schemas.openxmlformats.org/officeDocument/2006/relationships" r:id="rId20"/>
               </a:graphicData>
             </a:graphic>
           </wp:inline>
@@ -14751,27 +15016,14 @@
       <w:r>
         <w:t xml:space="preserve">Figure </w:t>
       </w:r>
-      <w:r>
-        <w:fldChar w:fldCharType="begin"/>
-      </w:r>
-      <w:r>
-        <w:instrText xml:space="preserve"> SEQ Figure \* ARABIC </w:instrText>
-      </w:r>
-      <w:r>
-        <w:fldChar w:fldCharType="separate"/>
-      </w:r>
-      <w:r>
-        <w:rPr>
-          <w:noProof/>
-        </w:rPr>
-        <w:t>10</w:t>
-      </w:r>
-      <w:r>
-        <w:rPr>
-          <w:noProof/>
-        </w:rPr>
-        <w:fldChar w:fldCharType="end"/>
-      </w:r>
+      <w:fldSimple w:instr=" SEQ Figure \* ARABIC ">
+        <w:r>
+          <w:rPr>
+            <w:noProof/>
+          </w:rPr>
+          <w:t>9</w:t>
+        </w:r>
+      </w:fldSimple>
       <w:r>
         <w:t>:</w:t>
       </w:r>
@@ -14894,92 +15146,98 @@
           <w:rFonts w:ascii="Times New Roman" w:hAnsi="Times New Roman" w:cs="Times New Roman"/>
         </w:rPr>
       </w:pPr>
-      <w:r>
-        <w:rPr>
-          <w:noProof/>
-        </w:rPr>
-        <w:lastRenderedPageBreak/>
-        <w:drawing>
-          <wp:anchor distT="0" distB="0" distL="114300" distR="114300" simplePos="0" relativeHeight="251662336" behindDoc="1" locked="0" layoutInCell="1" allowOverlap="1" wp14:anchorId="3B517542" wp14:editId="345B7D9B">
-            <wp:simplePos x="0" y="0"/>
-            <wp:positionH relativeFrom="column">
-              <wp:posOffset>690245</wp:posOffset>
-            </wp:positionH>
-            <wp:positionV relativeFrom="paragraph">
-              <wp:posOffset>1905</wp:posOffset>
-            </wp:positionV>
-            <wp:extent cx="5715000" cy="3533775"/>
-            <wp:effectExtent l="0" t="0" r="12700" b="9525"/>
-            <wp:wrapTight wrapText="bothSides">
-              <wp:wrapPolygon edited="0">
-                <wp:start x="144" y="0"/>
-                <wp:lineTo x="0" y="311"/>
-                <wp:lineTo x="0" y="21270"/>
-                <wp:lineTo x="192" y="21581"/>
-                <wp:lineTo x="21408" y="21581"/>
-                <wp:lineTo x="21600" y="21270"/>
-                <wp:lineTo x="21600" y="311"/>
-                <wp:lineTo x="21408" y="0"/>
-                <wp:lineTo x="144" y="0"/>
-              </wp:wrapPolygon>
-            </wp:wrapTight>
-            <wp:docPr id="10" name="Chart 10" title="Chart">
-              <a:extLst xmlns:a="http://schemas.openxmlformats.org/drawingml/2006/main">
-                <a:ext uri="{FF2B5EF4-FFF2-40B4-BE49-F238E27FC236}">
-                  <a16:creationId xmlns:a16="http://schemas.microsoft.com/office/drawing/2014/main" id="{00000000-0008-0000-0000-000006000000}"/>
-                </a:ext>
-              </a:extLst>
-            </wp:docPr>
-            <wp:cNvGraphicFramePr/>
-            <a:graphic xmlns:a="http://schemas.openxmlformats.org/drawingml/2006/main">
-              <a:graphicData uri="http://schemas.openxmlformats.org/drawingml/2006/chart">
-                <c:chart xmlns:c="http://schemas.openxmlformats.org/drawingml/2006/chart" xmlns:r="http://schemas.openxmlformats.org/officeDocument/2006/relationships" r:id="rId19"/>
-              </a:graphicData>
-            </a:graphic>
-            <wp14:sizeRelH relativeFrom="page">
-              <wp14:pctWidth>0</wp14:pctWidth>
-            </wp14:sizeRelH>
-            <wp14:sizeRelV relativeFrom="page">
-              <wp14:pctHeight>0</wp14:pctHeight>
-            </wp14:sizeRelV>
-          </wp:anchor>
-        </w:drawing>
-      </w:r>
-    </w:p>
-    <w:p>
-      <w:pPr>
-        <w:pStyle w:val="ListParagraph"/>
-        <w:spacing w:line="276" w:lineRule="auto"/>
-        <w:rPr>
-          <w:rFonts w:ascii="Times New Roman" w:hAnsi="Times New Roman" w:cs="Times New Roman"/>
-        </w:rPr>
-      </w:pPr>
     </w:p>
     <w:tbl>
       <w:tblPr>
-        <w:tblW w:w="6140" w:type="dxa"/>
+        <w:tblW w:w="4424" w:type="dxa"/>
+        <w:jc w:val="center"/>
         <w:tblLook w:val="04A0" w:firstRow="1" w:lastRow="0" w:firstColumn="1" w:lastColumn="0" w:noHBand="0" w:noVBand="1"/>
       </w:tblPr>
       <w:tblGrid>
-        <w:gridCol w:w="1100"/>
-        <w:gridCol w:w="1740"/>
-        <w:gridCol w:w="1560"/>
-        <w:gridCol w:w="1740"/>
+        <w:gridCol w:w="1005"/>
+        <w:gridCol w:w="1255"/>
+        <w:gridCol w:w="1130"/>
+        <w:gridCol w:w="1255"/>
       </w:tblGrid>
       <w:tr>
         <w:trPr>
-          <w:trHeight w:val="320"/>
+          <w:trHeight w:val="257"/>
+          <w:jc w:val="center"/>
         </w:trPr>
         <w:tc>
           <w:tcPr>
-            <w:tcW w:w="1100" w:type="dxa"/>
+            <w:tcW w:w="784" w:type="dxa"/>
             <w:tcBorders>
               <w:top w:val="single" w:sz="4" w:space="0" w:color="000000"/>
               <w:left w:val="single" w:sz="4" w:space="0" w:color="000000"/>
               <w:bottom w:val="single" w:sz="4" w:space="0" w:color="000000"/>
               <w:right w:val="single" w:sz="4" w:space="0" w:color="000000"/>
             </w:tcBorders>
-            <w:shd w:val="clear" w:color="auto" w:fill="auto"/>
+            <w:shd w:val="clear" w:color="auto" w:fill="D5DCE4" w:themeFill="text2" w:themeFillTint="33"/>
+            <w:noWrap/>
+            <w:vAlign w:val="bottom"/>
+            <w:hideMark/>
+          </w:tcPr>
+          <w:p>
+            <w:pPr>
+              <w:spacing w:after="0" w:line="240" w:lineRule="auto"/>
+              <w:rPr>
+                <w:rFonts w:ascii="Times New Roman" w:eastAsia="Times New Roman" w:hAnsi="Times New Roman" w:cs="Times New Roman"/>
+                <w:color w:val="000000"/>
+                <w:sz w:val="20"/>
+                <w:szCs w:val="20"/>
+              </w:rPr>
+            </w:pPr>
+            <w:r>
+              <w:rPr>
+                <w:rFonts w:ascii="Times New Roman" w:eastAsia="Times New Roman" w:hAnsi="Times New Roman" w:cs="Times New Roman"/>
+                <w:color w:val="000000"/>
+                <w:sz w:val="20"/>
+                <w:szCs w:val="20"/>
+              </w:rPr>
+              <w:t>Time</w:t>
+            </w:r>
+            <w:r>
+              <w:rPr>
+                <w:rFonts w:ascii="Times New Roman" w:eastAsia="Times New Roman" w:hAnsi="Times New Roman" w:cs="Times New Roman"/>
+                <w:color w:val="000000"/>
+                <w:sz w:val="20"/>
+                <w:szCs w:val="20"/>
+              </w:rPr>
+              <w:t>(</w:t>
+            </w:r>
+            <w:proofErr w:type="spellStart"/>
+            <w:r>
+              <w:rPr>
+                <w:rFonts w:ascii="Times New Roman" w:eastAsia="Times New Roman" w:hAnsi="Times New Roman" w:cs="Times New Roman"/>
+                <w:color w:val="000000"/>
+                <w:sz w:val="20"/>
+                <w:szCs w:val="20"/>
+              </w:rPr>
+              <w:t>ms</w:t>
+            </w:r>
+            <w:proofErr w:type="spellEnd"/>
+            <w:r>
+              <w:rPr>
+                <w:rFonts w:ascii="Times New Roman" w:eastAsia="Times New Roman" w:hAnsi="Times New Roman" w:cs="Times New Roman"/>
+                <w:color w:val="000000"/>
+                <w:sz w:val="20"/>
+                <w:szCs w:val="20"/>
+              </w:rPr>
+              <w:t>)</w:t>
+            </w:r>
+          </w:p>
+        </w:tc>
+        <w:tc>
+          <w:tcPr>
+            <w:tcW w:w="1255" w:type="dxa"/>
+            <w:tcBorders>
+              <w:top w:val="single" w:sz="4" w:space="0" w:color="000000"/>
+              <w:left w:val="nil"/>
+              <w:bottom w:val="single" w:sz="4" w:space="0" w:color="000000"/>
+              <w:right w:val="single" w:sz="4" w:space="0" w:color="000000"/>
+            </w:tcBorders>
+            <w:shd w:val="clear" w:color="auto" w:fill="D5DCE4" w:themeFill="text2" w:themeFillTint="33"/>
             <w:noWrap/>
             <w:vAlign w:val="bottom"/>
             <w:hideMark/>
@@ -14989,37 +15247,33 @@
               <w:spacing w:after="0" w:line="240" w:lineRule="auto"/>
               <w:jc w:val="center"/>
               <w:rPr>
-                <w:rFonts w:ascii="Calibri" w:eastAsia="Times New Roman" w:hAnsi="Calibri" w:cs="Calibri"/>
-                <w:b/>
-                <w:bCs/>
-                <w:color w:val="000000"/>
-                <w:sz w:val="24"/>
-                <w:szCs w:val="24"/>
+                <w:rFonts w:ascii="Times New Roman" w:eastAsia="Times New Roman" w:hAnsi="Times New Roman" w:cs="Times New Roman"/>
+                <w:color w:val="000000"/>
+                <w:sz w:val="20"/>
+                <w:szCs w:val="20"/>
               </w:rPr>
             </w:pPr>
             <w:r>
               <w:rPr>
-                <w:rFonts w:ascii="Calibri" w:eastAsia="Times New Roman" w:hAnsi="Calibri" w:cs="Calibri"/>
-                <w:b/>
-                <w:bCs/>
-                <w:color w:val="000000"/>
-                <w:sz w:val="24"/>
-                <w:szCs w:val="24"/>
-              </w:rPr>
-              <w:t>Time</w:t>
+                <w:rFonts w:ascii="Times New Roman" w:eastAsia="Times New Roman" w:hAnsi="Times New Roman" w:cs="Times New Roman"/>
+                <w:color w:val="000000"/>
+                <w:sz w:val="20"/>
+                <w:szCs w:val="20"/>
+              </w:rPr>
+              <w:t>R0 =0</w:t>
             </w:r>
           </w:p>
         </w:tc>
         <w:tc>
           <w:tcPr>
-            <w:tcW w:w="1740" w:type="dxa"/>
+            <w:tcW w:w="1130" w:type="dxa"/>
             <w:tcBorders>
               <w:top w:val="single" w:sz="4" w:space="0" w:color="000000"/>
               <w:left w:val="nil"/>
               <w:bottom w:val="single" w:sz="4" w:space="0" w:color="000000"/>
               <w:right w:val="single" w:sz="4" w:space="0" w:color="000000"/>
             </w:tcBorders>
-            <w:shd w:val="clear" w:color="auto" w:fill="auto"/>
+            <w:shd w:val="clear" w:color="auto" w:fill="D5DCE4" w:themeFill="text2" w:themeFillTint="33"/>
             <w:noWrap/>
             <w:vAlign w:val="bottom"/>
             <w:hideMark/>
@@ -15029,37 +15283,33 @@
               <w:spacing w:after="0" w:line="240" w:lineRule="auto"/>
               <w:jc w:val="center"/>
               <w:rPr>
-                <w:rFonts w:ascii="Calibri" w:eastAsia="Times New Roman" w:hAnsi="Calibri" w:cs="Calibri"/>
-                <w:b/>
-                <w:bCs/>
-                <w:color w:val="000000"/>
-                <w:sz w:val="24"/>
-                <w:szCs w:val="24"/>
+                <w:rFonts w:ascii="Times New Roman" w:eastAsia="Times New Roman" w:hAnsi="Times New Roman" w:cs="Times New Roman"/>
+                <w:color w:val="000000"/>
+                <w:sz w:val="20"/>
+                <w:szCs w:val="20"/>
               </w:rPr>
             </w:pPr>
             <w:r>
               <w:rPr>
-                <w:rFonts w:ascii="Calibri" w:eastAsia="Times New Roman" w:hAnsi="Calibri" w:cs="Calibri"/>
-                <w:b/>
-                <w:bCs/>
-                <w:color w:val="000000"/>
-                <w:sz w:val="24"/>
-                <w:szCs w:val="24"/>
-              </w:rPr>
-              <w:t>R0 =0</w:t>
+                <w:rFonts w:ascii="Times New Roman" w:eastAsia="Times New Roman" w:hAnsi="Times New Roman" w:cs="Times New Roman"/>
+                <w:color w:val="000000"/>
+                <w:sz w:val="20"/>
+                <w:szCs w:val="20"/>
+              </w:rPr>
+              <w:t>R0=1</w:t>
             </w:r>
           </w:p>
         </w:tc>
         <w:tc>
           <w:tcPr>
-            <w:tcW w:w="1560" w:type="dxa"/>
+            <w:tcW w:w="1255" w:type="dxa"/>
             <w:tcBorders>
               <w:top w:val="single" w:sz="4" w:space="0" w:color="000000"/>
               <w:left w:val="nil"/>
               <w:bottom w:val="single" w:sz="4" w:space="0" w:color="000000"/>
               <w:right w:val="single" w:sz="4" w:space="0" w:color="000000"/>
             </w:tcBorders>
-            <w:shd w:val="clear" w:color="auto" w:fill="auto"/>
+            <w:shd w:val="clear" w:color="auto" w:fill="D5DCE4" w:themeFill="text2" w:themeFillTint="33"/>
             <w:noWrap/>
             <w:vAlign w:val="bottom"/>
             <w:hideMark/>
@@ -15069,62 +15319,18 @@
               <w:spacing w:after="0" w:line="240" w:lineRule="auto"/>
               <w:jc w:val="center"/>
               <w:rPr>
-                <w:rFonts w:ascii="Calibri" w:eastAsia="Times New Roman" w:hAnsi="Calibri" w:cs="Calibri"/>
-                <w:b/>
-                <w:bCs/>
-                <w:color w:val="000000"/>
-                <w:sz w:val="24"/>
-                <w:szCs w:val="24"/>
+                <w:rFonts w:ascii="Times New Roman" w:eastAsia="Times New Roman" w:hAnsi="Times New Roman" w:cs="Times New Roman"/>
+                <w:color w:val="000000"/>
+                <w:sz w:val="20"/>
+                <w:szCs w:val="20"/>
               </w:rPr>
             </w:pPr>
             <w:r>
               <w:rPr>
-                <w:rFonts w:ascii="Calibri" w:eastAsia="Times New Roman" w:hAnsi="Calibri" w:cs="Calibri"/>
-                <w:b/>
-                <w:bCs/>
-                <w:color w:val="000000"/>
-                <w:sz w:val="24"/>
-                <w:szCs w:val="24"/>
-              </w:rPr>
-              <w:t>R0=1</w:t>
-            </w:r>
-          </w:p>
-        </w:tc>
-        <w:tc>
-          <w:tcPr>
-            <w:tcW w:w="1740" w:type="dxa"/>
-            <w:tcBorders>
-              <w:top w:val="single" w:sz="4" w:space="0" w:color="000000"/>
-              <w:left w:val="nil"/>
-              <w:bottom w:val="single" w:sz="4" w:space="0" w:color="000000"/>
-              <w:right w:val="single" w:sz="4" w:space="0" w:color="000000"/>
-            </w:tcBorders>
-            <w:shd w:val="clear" w:color="auto" w:fill="auto"/>
-            <w:noWrap/>
-            <w:vAlign w:val="bottom"/>
-            <w:hideMark/>
-          </w:tcPr>
-          <w:p>
-            <w:pPr>
-              <w:spacing w:after="0" w:line="240" w:lineRule="auto"/>
-              <w:jc w:val="center"/>
-              <w:rPr>
-                <w:rFonts w:ascii="Calibri" w:eastAsia="Times New Roman" w:hAnsi="Calibri" w:cs="Calibri"/>
-                <w:b/>
-                <w:bCs/>
-                <w:color w:val="000000"/>
-                <w:sz w:val="24"/>
-                <w:szCs w:val="24"/>
-              </w:rPr>
-            </w:pPr>
-            <w:r>
-              <w:rPr>
-                <w:rFonts w:ascii="Calibri" w:eastAsia="Times New Roman" w:hAnsi="Calibri" w:cs="Calibri"/>
-                <w:b/>
-                <w:bCs/>
-                <w:color w:val="000000"/>
-                <w:sz w:val="24"/>
-                <w:szCs w:val="24"/>
+                <w:rFonts w:ascii="Times New Roman" w:eastAsia="Times New Roman" w:hAnsi="Times New Roman" w:cs="Times New Roman"/>
+                <w:color w:val="000000"/>
+                <w:sz w:val="20"/>
+                <w:szCs w:val="20"/>
               </w:rPr>
               <w:t>R0=2.5</w:t>
             </w:r>
@@ -15133,11 +15339,12 @@
       </w:tr>
       <w:tr>
         <w:trPr>
-          <w:trHeight w:val="320"/>
+          <w:trHeight w:val="257"/>
+          <w:jc w:val="center"/>
         </w:trPr>
         <w:tc>
           <w:tcPr>
-            <w:tcW w:w="1100" w:type="dxa"/>
+            <w:tcW w:w="784" w:type="dxa"/>
             <w:tcBorders>
               <w:top w:val="nil"/>
               <w:left w:val="single" w:sz="4" w:space="0" w:color="000000"/>
@@ -15154,18 +15361,18 @@
               <w:spacing w:after="0" w:line="240" w:lineRule="auto"/>
               <w:jc w:val="center"/>
               <w:rPr>
-                <w:rFonts w:ascii="Calibri" w:eastAsia="Times New Roman" w:hAnsi="Calibri" w:cs="Calibri"/>
-                <w:color w:val="000000"/>
-                <w:sz w:val="24"/>
-                <w:szCs w:val="24"/>
+                <w:rFonts w:ascii="Times New Roman" w:eastAsia="Times New Roman" w:hAnsi="Times New Roman" w:cs="Times New Roman"/>
+                <w:color w:val="000000"/>
+                <w:sz w:val="20"/>
+                <w:szCs w:val="20"/>
               </w:rPr>
             </w:pPr>
             <w:r>
               <w:rPr>
-                <w:rFonts w:ascii="Calibri" w:eastAsia="Times New Roman" w:hAnsi="Calibri" w:cs="Calibri"/>
-                <w:color w:val="000000"/>
-                <w:sz w:val="24"/>
-                <w:szCs w:val="24"/>
+                <w:rFonts w:ascii="Times New Roman" w:eastAsia="Times New Roman" w:hAnsi="Times New Roman" w:cs="Times New Roman"/>
+                <w:color w:val="000000"/>
+                <w:sz w:val="20"/>
+                <w:szCs w:val="20"/>
               </w:rPr>
               <w:t>1</w:t>
             </w:r>
@@ -15173,7 +15380,7 @@
         </w:tc>
         <w:tc>
           <w:tcPr>
-            <w:tcW w:w="1740" w:type="dxa"/>
+            <w:tcW w:w="1255" w:type="dxa"/>
             <w:tcBorders>
               <w:top w:val="nil"/>
               <w:left w:val="nil"/>
@@ -15190,18 +15397,18 @@
               <w:spacing w:after="0" w:line="240" w:lineRule="auto"/>
               <w:jc w:val="center"/>
               <w:rPr>
-                <w:rFonts w:ascii="Calibri" w:eastAsia="Times New Roman" w:hAnsi="Calibri" w:cs="Calibri"/>
-                <w:color w:val="000000"/>
-                <w:sz w:val="24"/>
-                <w:szCs w:val="24"/>
+                <w:rFonts w:ascii="Times New Roman" w:eastAsia="Times New Roman" w:hAnsi="Times New Roman" w:cs="Times New Roman"/>
+                <w:color w:val="000000"/>
+                <w:sz w:val="20"/>
+                <w:szCs w:val="20"/>
               </w:rPr>
             </w:pPr>
             <w:r>
               <w:rPr>
-                <w:rFonts w:ascii="Calibri" w:eastAsia="Times New Roman" w:hAnsi="Calibri" w:cs="Calibri"/>
-                <w:color w:val="000000"/>
-                <w:sz w:val="24"/>
-                <w:szCs w:val="24"/>
+                <w:rFonts w:ascii="Times New Roman" w:eastAsia="Times New Roman" w:hAnsi="Times New Roman" w:cs="Times New Roman"/>
+                <w:color w:val="000000"/>
+                <w:sz w:val="20"/>
+                <w:szCs w:val="20"/>
               </w:rPr>
               <w:t>39</w:t>
             </w:r>
@@ -15209,7 +15416,7 @@
         </w:tc>
         <w:tc>
           <w:tcPr>
-            <w:tcW w:w="1560" w:type="dxa"/>
+            <w:tcW w:w="1130" w:type="dxa"/>
             <w:tcBorders>
               <w:top w:val="nil"/>
               <w:left w:val="nil"/>
@@ -15226,18 +15433,18 @@
               <w:spacing w:after="0" w:line="240" w:lineRule="auto"/>
               <w:jc w:val="center"/>
               <w:rPr>
-                <w:rFonts w:ascii="Calibri" w:eastAsia="Times New Roman" w:hAnsi="Calibri" w:cs="Calibri"/>
-                <w:color w:val="000000"/>
-                <w:sz w:val="24"/>
-                <w:szCs w:val="24"/>
+                <w:rFonts w:ascii="Times New Roman" w:eastAsia="Times New Roman" w:hAnsi="Times New Roman" w:cs="Times New Roman"/>
+                <w:color w:val="000000"/>
+                <w:sz w:val="20"/>
+                <w:szCs w:val="20"/>
               </w:rPr>
             </w:pPr>
             <w:r>
               <w:rPr>
-                <w:rFonts w:ascii="Calibri" w:eastAsia="Times New Roman" w:hAnsi="Calibri" w:cs="Calibri"/>
-                <w:color w:val="000000"/>
-                <w:sz w:val="24"/>
-                <w:szCs w:val="24"/>
+                <w:rFonts w:ascii="Times New Roman" w:eastAsia="Times New Roman" w:hAnsi="Times New Roman" w:cs="Times New Roman"/>
+                <w:color w:val="000000"/>
+                <w:sz w:val="20"/>
+                <w:szCs w:val="20"/>
               </w:rPr>
               <w:t>21</w:t>
             </w:r>
@@ -15245,7 +15452,7 @@
         </w:tc>
         <w:tc>
           <w:tcPr>
-            <w:tcW w:w="1740" w:type="dxa"/>
+            <w:tcW w:w="1255" w:type="dxa"/>
             <w:tcBorders>
               <w:top w:val="nil"/>
               <w:left w:val="nil"/>
@@ -15262,18 +15469,18 @@
               <w:spacing w:after="0" w:line="240" w:lineRule="auto"/>
               <w:jc w:val="center"/>
               <w:rPr>
-                <w:rFonts w:ascii="Calibri" w:eastAsia="Times New Roman" w:hAnsi="Calibri" w:cs="Calibri"/>
-                <w:color w:val="000000"/>
-                <w:sz w:val="24"/>
-                <w:szCs w:val="24"/>
+                <w:rFonts w:ascii="Times New Roman" w:eastAsia="Times New Roman" w:hAnsi="Times New Roman" w:cs="Times New Roman"/>
+                <w:color w:val="000000"/>
+                <w:sz w:val="20"/>
+                <w:szCs w:val="20"/>
               </w:rPr>
             </w:pPr>
             <w:r>
               <w:rPr>
-                <w:rFonts w:ascii="Calibri" w:eastAsia="Times New Roman" w:hAnsi="Calibri" w:cs="Calibri"/>
-                <w:color w:val="000000"/>
-                <w:sz w:val="24"/>
-                <w:szCs w:val="24"/>
+                <w:rFonts w:ascii="Times New Roman" w:eastAsia="Times New Roman" w:hAnsi="Times New Roman" w:cs="Times New Roman"/>
+                <w:color w:val="000000"/>
+                <w:sz w:val="20"/>
+                <w:szCs w:val="20"/>
               </w:rPr>
               <w:t>19</w:t>
             </w:r>
@@ -15282,11 +15489,12 @@
       </w:tr>
       <w:tr>
         <w:trPr>
-          <w:trHeight w:val="320"/>
+          <w:trHeight w:val="257"/>
+          <w:jc w:val="center"/>
         </w:trPr>
         <w:tc>
           <w:tcPr>
-            <w:tcW w:w="1100" w:type="dxa"/>
+            <w:tcW w:w="784" w:type="dxa"/>
             <w:tcBorders>
               <w:top w:val="nil"/>
               <w:left w:val="single" w:sz="4" w:space="0" w:color="000000"/>
@@ -15303,18 +15511,18 @@
               <w:spacing w:after="0" w:line="240" w:lineRule="auto"/>
               <w:jc w:val="center"/>
               <w:rPr>
-                <w:rFonts w:ascii="Calibri" w:eastAsia="Times New Roman" w:hAnsi="Calibri" w:cs="Calibri"/>
-                <w:color w:val="000000"/>
-                <w:sz w:val="24"/>
-                <w:szCs w:val="24"/>
+                <w:rFonts w:ascii="Times New Roman" w:eastAsia="Times New Roman" w:hAnsi="Times New Roman" w:cs="Times New Roman"/>
+                <w:color w:val="000000"/>
+                <w:sz w:val="20"/>
+                <w:szCs w:val="20"/>
               </w:rPr>
             </w:pPr>
             <w:r>
               <w:rPr>
-                <w:rFonts w:ascii="Calibri" w:eastAsia="Times New Roman" w:hAnsi="Calibri" w:cs="Calibri"/>
-                <w:color w:val="000000"/>
-                <w:sz w:val="24"/>
-                <w:szCs w:val="24"/>
+                <w:rFonts w:ascii="Times New Roman" w:eastAsia="Times New Roman" w:hAnsi="Times New Roman" w:cs="Times New Roman"/>
+                <w:color w:val="000000"/>
+                <w:sz w:val="20"/>
+                <w:szCs w:val="20"/>
               </w:rPr>
               <w:t>2</w:t>
             </w:r>
@@ -15322,7 +15530,7 @@
         </w:tc>
         <w:tc>
           <w:tcPr>
-            <w:tcW w:w="1740" w:type="dxa"/>
+            <w:tcW w:w="1255" w:type="dxa"/>
             <w:tcBorders>
               <w:top w:val="nil"/>
               <w:left w:val="nil"/>
@@ -15339,18 +15547,18 @@
               <w:spacing w:after="0" w:line="240" w:lineRule="auto"/>
               <w:jc w:val="center"/>
               <w:rPr>
-                <w:rFonts w:ascii="Calibri" w:eastAsia="Times New Roman" w:hAnsi="Calibri" w:cs="Calibri"/>
-                <w:color w:val="000000"/>
-                <w:sz w:val="24"/>
-                <w:szCs w:val="24"/>
+                <w:rFonts w:ascii="Times New Roman" w:eastAsia="Times New Roman" w:hAnsi="Times New Roman" w:cs="Times New Roman"/>
+                <w:color w:val="000000"/>
+                <w:sz w:val="20"/>
+                <w:szCs w:val="20"/>
               </w:rPr>
             </w:pPr>
             <w:r>
               <w:rPr>
-                <w:rFonts w:ascii="Calibri" w:eastAsia="Times New Roman" w:hAnsi="Calibri" w:cs="Calibri"/>
-                <w:color w:val="000000"/>
-                <w:sz w:val="24"/>
-                <w:szCs w:val="24"/>
+                <w:rFonts w:ascii="Times New Roman" w:eastAsia="Times New Roman" w:hAnsi="Times New Roman" w:cs="Times New Roman"/>
+                <w:color w:val="000000"/>
+                <w:sz w:val="20"/>
+                <w:szCs w:val="20"/>
               </w:rPr>
               <w:t>25</w:t>
             </w:r>
@@ -15358,7 +15566,7 @@
         </w:tc>
         <w:tc>
           <w:tcPr>
-            <w:tcW w:w="1560" w:type="dxa"/>
+            <w:tcW w:w="1130" w:type="dxa"/>
             <w:tcBorders>
               <w:top w:val="nil"/>
               <w:left w:val="nil"/>
@@ -15375,18 +15583,18 @@
               <w:spacing w:after="0" w:line="240" w:lineRule="auto"/>
               <w:jc w:val="center"/>
               <w:rPr>
-                <w:rFonts w:ascii="Calibri" w:eastAsia="Times New Roman" w:hAnsi="Calibri" w:cs="Calibri"/>
-                <w:color w:val="000000"/>
-                <w:sz w:val="24"/>
-                <w:szCs w:val="24"/>
+                <w:rFonts w:ascii="Times New Roman" w:eastAsia="Times New Roman" w:hAnsi="Times New Roman" w:cs="Times New Roman"/>
+                <w:color w:val="000000"/>
+                <w:sz w:val="20"/>
+                <w:szCs w:val="20"/>
               </w:rPr>
             </w:pPr>
             <w:r>
               <w:rPr>
-                <w:rFonts w:ascii="Calibri" w:eastAsia="Times New Roman" w:hAnsi="Calibri" w:cs="Calibri"/>
-                <w:color w:val="000000"/>
-                <w:sz w:val="24"/>
-                <w:szCs w:val="24"/>
+                <w:rFonts w:ascii="Times New Roman" w:eastAsia="Times New Roman" w:hAnsi="Times New Roman" w:cs="Times New Roman"/>
+                <w:color w:val="000000"/>
+                <w:sz w:val="20"/>
+                <w:szCs w:val="20"/>
               </w:rPr>
               <w:t>32</w:t>
             </w:r>
@@ -15394,7 +15602,7 @@
         </w:tc>
         <w:tc>
           <w:tcPr>
-            <w:tcW w:w="1740" w:type="dxa"/>
+            <w:tcW w:w="1255" w:type="dxa"/>
             <w:tcBorders>
               <w:top w:val="nil"/>
               <w:left w:val="nil"/>
@@ -15411,18 +15619,18 @@
               <w:spacing w:after="0" w:line="240" w:lineRule="auto"/>
               <w:jc w:val="center"/>
               <w:rPr>
-                <w:rFonts w:ascii="Calibri" w:eastAsia="Times New Roman" w:hAnsi="Calibri" w:cs="Calibri"/>
-                <w:color w:val="000000"/>
-                <w:sz w:val="24"/>
-                <w:szCs w:val="24"/>
+                <w:rFonts w:ascii="Times New Roman" w:eastAsia="Times New Roman" w:hAnsi="Times New Roman" w:cs="Times New Roman"/>
+                <w:color w:val="000000"/>
+                <w:sz w:val="20"/>
+                <w:szCs w:val="20"/>
               </w:rPr>
             </w:pPr>
             <w:r>
               <w:rPr>
-                <w:rFonts w:ascii="Calibri" w:eastAsia="Times New Roman" w:hAnsi="Calibri" w:cs="Calibri"/>
-                <w:color w:val="000000"/>
-                <w:sz w:val="24"/>
-                <w:szCs w:val="24"/>
+                <w:rFonts w:ascii="Times New Roman" w:eastAsia="Times New Roman" w:hAnsi="Times New Roman" w:cs="Times New Roman"/>
+                <w:color w:val="000000"/>
+                <w:sz w:val="20"/>
+                <w:szCs w:val="20"/>
               </w:rPr>
               <w:t>54</w:t>
             </w:r>
@@ -15431,11 +15639,12 @@
       </w:tr>
       <w:tr>
         <w:trPr>
-          <w:trHeight w:val="320"/>
+          <w:trHeight w:val="257"/>
+          <w:jc w:val="center"/>
         </w:trPr>
         <w:tc>
           <w:tcPr>
-            <w:tcW w:w="1100" w:type="dxa"/>
+            <w:tcW w:w="784" w:type="dxa"/>
             <w:tcBorders>
               <w:top w:val="nil"/>
               <w:left w:val="single" w:sz="4" w:space="0" w:color="000000"/>
@@ -15452,18 +15661,18 @@
               <w:spacing w:after="0" w:line="240" w:lineRule="auto"/>
               <w:jc w:val="center"/>
               <w:rPr>
-                <w:rFonts w:ascii="Calibri" w:eastAsia="Times New Roman" w:hAnsi="Calibri" w:cs="Calibri"/>
-                <w:color w:val="000000"/>
-                <w:sz w:val="24"/>
-                <w:szCs w:val="24"/>
+                <w:rFonts w:ascii="Times New Roman" w:eastAsia="Times New Roman" w:hAnsi="Times New Roman" w:cs="Times New Roman"/>
+                <w:color w:val="000000"/>
+                <w:sz w:val="20"/>
+                <w:szCs w:val="20"/>
               </w:rPr>
             </w:pPr>
             <w:r>
               <w:rPr>
-                <w:rFonts w:ascii="Calibri" w:eastAsia="Times New Roman" w:hAnsi="Calibri" w:cs="Calibri"/>
-                <w:color w:val="000000"/>
-                <w:sz w:val="24"/>
-                <w:szCs w:val="24"/>
+                <w:rFonts w:ascii="Times New Roman" w:eastAsia="Times New Roman" w:hAnsi="Times New Roman" w:cs="Times New Roman"/>
+                <w:color w:val="000000"/>
+                <w:sz w:val="20"/>
+                <w:szCs w:val="20"/>
               </w:rPr>
               <w:t>3</w:t>
             </w:r>
@@ -15471,7 +15680,7 @@
         </w:tc>
         <w:tc>
           <w:tcPr>
-            <w:tcW w:w="1740" w:type="dxa"/>
+            <w:tcW w:w="1255" w:type="dxa"/>
             <w:tcBorders>
               <w:top w:val="nil"/>
               <w:left w:val="nil"/>
@@ -15488,18 +15697,18 @@
               <w:spacing w:after="0" w:line="240" w:lineRule="auto"/>
               <w:jc w:val="center"/>
               <w:rPr>
-                <w:rFonts w:ascii="Calibri" w:eastAsia="Times New Roman" w:hAnsi="Calibri" w:cs="Calibri"/>
-                <w:color w:val="000000"/>
-                <w:sz w:val="24"/>
-                <w:szCs w:val="24"/>
+                <w:rFonts w:ascii="Times New Roman" w:eastAsia="Times New Roman" w:hAnsi="Times New Roman" w:cs="Times New Roman"/>
+                <w:color w:val="000000"/>
+                <w:sz w:val="20"/>
+                <w:szCs w:val="20"/>
               </w:rPr>
             </w:pPr>
             <w:r>
               <w:rPr>
-                <w:rFonts w:ascii="Calibri" w:eastAsia="Times New Roman" w:hAnsi="Calibri" w:cs="Calibri"/>
-                <w:color w:val="000000"/>
-                <w:sz w:val="24"/>
-                <w:szCs w:val="24"/>
+                <w:rFonts w:ascii="Times New Roman" w:eastAsia="Times New Roman" w:hAnsi="Times New Roman" w:cs="Times New Roman"/>
+                <w:color w:val="000000"/>
+                <w:sz w:val="20"/>
+                <w:szCs w:val="20"/>
               </w:rPr>
               <w:t>40</w:t>
             </w:r>
@@ -15507,7 +15716,7 @@
         </w:tc>
         <w:tc>
           <w:tcPr>
-            <w:tcW w:w="1560" w:type="dxa"/>
+            <w:tcW w:w="1130" w:type="dxa"/>
             <w:tcBorders>
               <w:top w:val="nil"/>
               <w:left w:val="nil"/>
@@ -15524,18 +15733,18 @@
               <w:spacing w:after="0" w:line="240" w:lineRule="auto"/>
               <w:jc w:val="center"/>
               <w:rPr>
-                <w:rFonts w:ascii="Calibri" w:eastAsia="Times New Roman" w:hAnsi="Calibri" w:cs="Calibri"/>
-                <w:color w:val="000000"/>
-                <w:sz w:val="24"/>
-                <w:szCs w:val="24"/>
+                <w:rFonts w:ascii="Times New Roman" w:eastAsia="Times New Roman" w:hAnsi="Times New Roman" w:cs="Times New Roman"/>
+                <w:color w:val="000000"/>
+                <w:sz w:val="20"/>
+                <w:szCs w:val="20"/>
               </w:rPr>
             </w:pPr>
             <w:r>
               <w:rPr>
-                <w:rFonts w:ascii="Calibri" w:eastAsia="Times New Roman" w:hAnsi="Calibri" w:cs="Calibri"/>
-                <w:color w:val="000000"/>
-                <w:sz w:val="24"/>
-                <w:szCs w:val="24"/>
+                <w:rFonts w:ascii="Times New Roman" w:eastAsia="Times New Roman" w:hAnsi="Times New Roman" w:cs="Times New Roman"/>
+                <w:color w:val="000000"/>
+                <w:sz w:val="20"/>
+                <w:szCs w:val="20"/>
               </w:rPr>
               <w:t>39</w:t>
             </w:r>
@@ -15543,7 +15752,7 @@
         </w:tc>
         <w:tc>
           <w:tcPr>
-            <w:tcW w:w="1740" w:type="dxa"/>
+            <w:tcW w:w="1255" w:type="dxa"/>
             <w:tcBorders>
               <w:top w:val="nil"/>
               <w:left w:val="nil"/>
@@ -15560,18 +15769,18 @@
               <w:spacing w:after="0" w:line="240" w:lineRule="auto"/>
               <w:jc w:val="center"/>
               <w:rPr>
-                <w:rFonts w:ascii="Calibri" w:eastAsia="Times New Roman" w:hAnsi="Calibri" w:cs="Calibri"/>
-                <w:color w:val="000000"/>
-                <w:sz w:val="24"/>
-                <w:szCs w:val="24"/>
+                <w:rFonts w:ascii="Times New Roman" w:eastAsia="Times New Roman" w:hAnsi="Times New Roman" w:cs="Times New Roman"/>
+                <w:color w:val="000000"/>
+                <w:sz w:val="20"/>
+                <w:szCs w:val="20"/>
               </w:rPr>
             </w:pPr>
             <w:r>
               <w:rPr>
-                <w:rFonts w:ascii="Calibri" w:eastAsia="Times New Roman" w:hAnsi="Calibri" w:cs="Calibri"/>
-                <w:color w:val="000000"/>
-                <w:sz w:val="24"/>
-                <w:szCs w:val="24"/>
+                <w:rFonts w:ascii="Times New Roman" w:eastAsia="Times New Roman" w:hAnsi="Times New Roman" w:cs="Times New Roman"/>
+                <w:color w:val="000000"/>
+                <w:sz w:val="20"/>
+                <w:szCs w:val="20"/>
               </w:rPr>
               <w:t>35</w:t>
             </w:r>
@@ -15580,11 +15789,12 @@
       </w:tr>
       <w:tr>
         <w:trPr>
-          <w:trHeight w:val="320"/>
+          <w:trHeight w:val="257"/>
+          <w:jc w:val="center"/>
         </w:trPr>
         <w:tc>
           <w:tcPr>
-            <w:tcW w:w="1100" w:type="dxa"/>
+            <w:tcW w:w="784" w:type="dxa"/>
             <w:tcBorders>
               <w:top w:val="nil"/>
               <w:left w:val="single" w:sz="4" w:space="0" w:color="000000"/>
@@ -15601,18 +15811,18 @@
               <w:spacing w:after="0" w:line="240" w:lineRule="auto"/>
               <w:jc w:val="center"/>
               <w:rPr>
-                <w:rFonts w:ascii="Calibri" w:eastAsia="Times New Roman" w:hAnsi="Calibri" w:cs="Calibri"/>
-                <w:color w:val="000000"/>
-                <w:sz w:val="24"/>
-                <w:szCs w:val="24"/>
+                <w:rFonts w:ascii="Times New Roman" w:eastAsia="Times New Roman" w:hAnsi="Times New Roman" w:cs="Times New Roman"/>
+                <w:color w:val="000000"/>
+                <w:sz w:val="20"/>
+                <w:szCs w:val="20"/>
               </w:rPr>
             </w:pPr>
             <w:r>
               <w:rPr>
-                <w:rFonts w:ascii="Calibri" w:eastAsia="Times New Roman" w:hAnsi="Calibri" w:cs="Calibri"/>
-                <w:color w:val="000000"/>
-                <w:sz w:val="24"/>
-                <w:szCs w:val="24"/>
+                <w:rFonts w:ascii="Times New Roman" w:eastAsia="Times New Roman" w:hAnsi="Times New Roman" w:cs="Times New Roman"/>
+                <w:color w:val="000000"/>
+                <w:sz w:val="20"/>
+                <w:szCs w:val="20"/>
               </w:rPr>
               <w:t>4</w:t>
             </w:r>
@@ -15620,7 +15830,7 @@
         </w:tc>
         <w:tc>
           <w:tcPr>
-            <w:tcW w:w="1740" w:type="dxa"/>
+            <w:tcW w:w="1255" w:type="dxa"/>
             <w:tcBorders>
               <w:top w:val="nil"/>
               <w:left w:val="nil"/>
@@ -15637,18 +15847,18 @@
               <w:spacing w:after="0" w:line="240" w:lineRule="auto"/>
               <w:jc w:val="center"/>
               <w:rPr>
-                <w:rFonts w:ascii="Calibri" w:eastAsia="Times New Roman" w:hAnsi="Calibri" w:cs="Calibri"/>
-                <w:color w:val="000000"/>
-                <w:sz w:val="24"/>
-                <w:szCs w:val="24"/>
+                <w:rFonts w:ascii="Times New Roman" w:eastAsia="Times New Roman" w:hAnsi="Times New Roman" w:cs="Times New Roman"/>
+                <w:color w:val="000000"/>
+                <w:sz w:val="20"/>
+                <w:szCs w:val="20"/>
               </w:rPr>
             </w:pPr>
             <w:r>
               <w:rPr>
-                <w:rFonts w:ascii="Calibri" w:eastAsia="Times New Roman" w:hAnsi="Calibri" w:cs="Calibri"/>
-                <w:color w:val="000000"/>
-                <w:sz w:val="24"/>
-                <w:szCs w:val="24"/>
+                <w:rFonts w:ascii="Times New Roman" w:eastAsia="Times New Roman" w:hAnsi="Times New Roman" w:cs="Times New Roman"/>
+                <w:color w:val="000000"/>
+                <w:sz w:val="20"/>
+                <w:szCs w:val="20"/>
               </w:rPr>
               <w:t>62</w:t>
             </w:r>
@@ -15656,7 +15866,7 @@
         </w:tc>
         <w:tc>
           <w:tcPr>
-            <w:tcW w:w="1560" w:type="dxa"/>
+            <w:tcW w:w="1130" w:type="dxa"/>
             <w:tcBorders>
               <w:top w:val="nil"/>
               <w:left w:val="nil"/>
@@ -15673,18 +15883,18 @@
               <w:spacing w:after="0" w:line="240" w:lineRule="auto"/>
               <w:jc w:val="center"/>
               <w:rPr>
-                <w:rFonts w:ascii="Calibri" w:eastAsia="Times New Roman" w:hAnsi="Calibri" w:cs="Calibri"/>
-                <w:color w:val="000000"/>
-                <w:sz w:val="24"/>
-                <w:szCs w:val="24"/>
+                <w:rFonts w:ascii="Times New Roman" w:eastAsia="Times New Roman" w:hAnsi="Times New Roman" w:cs="Times New Roman"/>
+                <w:color w:val="000000"/>
+                <w:sz w:val="20"/>
+                <w:szCs w:val="20"/>
               </w:rPr>
             </w:pPr>
             <w:r>
               <w:rPr>
-                <w:rFonts w:ascii="Calibri" w:eastAsia="Times New Roman" w:hAnsi="Calibri" w:cs="Calibri"/>
-                <w:color w:val="000000"/>
-                <w:sz w:val="24"/>
-                <w:szCs w:val="24"/>
+                <w:rFonts w:ascii="Times New Roman" w:eastAsia="Times New Roman" w:hAnsi="Times New Roman" w:cs="Times New Roman"/>
+                <w:color w:val="000000"/>
+                <w:sz w:val="20"/>
+                <w:szCs w:val="20"/>
               </w:rPr>
               <w:t>30</w:t>
             </w:r>
@@ -15692,7 +15902,7 @@
         </w:tc>
         <w:tc>
           <w:tcPr>
-            <w:tcW w:w="1740" w:type="dxa"/>
+            <w:tcW w:w="1255" w:type="dxa"/>
             <w:tcBorders>
               <w:top w:val="nil"/>
               <w:left w:val="nil"/>
@@ -15709,18 +15919,18 @@
               <w:spacing w:after="0" w:line="240" w:lineRule="auto"/>
               <w:jc w:val="center"/>
               <w:rPr>
-                <w:rFonts w:ascii="Calibri" w:eastAsia="Times New Roman" w:hAnsi="Calibri" w:cs="Calibri"/>
-                <w:color w:val="000000"/>
-                <w:sz w:val="24"/>
-                <w:szCs w:val="24"/>
+                <w:rFonts w:ascii="Times New Roman" w:eastAsia="Times New Roman" w:hAnsi="Times New Roman" w:cs="Times New Roman"/>
+                <w:color w:val="000000"/>
+                <w:sz w:val="20"/>
+                <w:szCs w:val="20"/>
               </w:rPr>
             </w:pPr>
             <w:r>
               <w:rPr>
-                <w:rFonts w:ascii="Calibri" w:eastAsia="Times New Roman" w:hAnsi="Calibri" w:cs="Calibri"/>
-                <w:color w:val="000000"/>
-                <w:sz w:val="24"/>
-                <w:szCs w:val="24"/>
+                <w:rFonts w:ascii="Times New Roman" w:eastAsia="Times New Roman" w:hAnsi="Times New Roman" w:cs="Times New Roman"/>
+                <w:color w:val="000000"/>
+                <w:sz w:val="20"/>
+                <w:szCs w:val="20"/>
               </w:rPr>
               <w:t>40</w:t>
             </w:r>
@@ -15729,11 +15939,12 @@
       </w:tr>
       <w:tr>
         <w:trPr>
-          <w:trHeight w:val="320"/>
+          <w:trHeight w:val="257"/>
+          <w:jc w:val="center"/>
         </w:trPr>
         <w:tc>
           <w:tcPr>
-            <w:tcW w:w="1100" w:type="dxa"/>
+            <w:tcW w:w="784" w:type="dxa"/>
             <w:tcBorders>
               <w:top w:val="nil"/>
               <w:left w:val="single" w:sz="4" w:space="0" w:color="000000"/>
@@ -15750,18 +15961,18 @@
               <w:spacing w:after="0" w:line="240" w:lineRule="auto"/>
               <w:jc w:val="center"/>
               <w:rPr>
-                <w:rFonts w:ascii="Calibri" w:eastAsia="Times New Roman" w:hAnsi="Calibri" w:cs="Calibri"/>
-                <w:color w:val="000000"/>
-                <w:sz w:val="24"/>
-                <w:szCs w:val="24"/>
+                <w:rFonts w:ascii="Times New Roman" w:eastAsia="Times New Roman" w:hAnsi="Times New Roman" w:cs="Times New Roman"/>
+                <w:color w:val="000000"/>
+                <w:sz w:val="20"/>
+                <w:szCs w:val="20"/>
               </w:rPr>
             </w:pPr>
             <w:r>
               <w:rPr>
-                <w:rFonts w:ascii="Calibri" w:eastAsia="Times New Roman" w:hAnsi="Calibri" w:cs="Calibri"/>
-                <w:color w:val="000000"/>
-                <w:sz w:val="24"/>
-                <w:szCs w:val="24"/>
+                <w:rFonts w:ascii="Times New Roman" w:eastAsia="Times New Roman" w:hAnsi="Times New Roman" w:cs="Times New Roman"/>
+                <w:color w:val="000000"/>
+                <w:sz w:val="20"/>
+                <w:szCs w:val="20"/>
               </w:rPr>
               <w:t>5</w:t>
             </w:r>
@@ -15769,7 +15980,7 @@
         </w:tc>
         <w:tc>
           <w:tcPr>
-            <w:tcW w:w="1740" w:type="dxa"/>
+            <w:tcW w:w="1255" w:type="dxa"/>
             <w:tcBorders>
               <w:top w:val="nil"/>
               <w:left w:val="nil"/>
@@ -15786,18 +15997,18 @@
               <w:spacing w:after="0" w:line="240" w:lineRule="auto"/>
               <w:jc w:val="center"/>
               <w:rPr>
-                <w:rFonts w:ascii="Calibri" w:eastAsia="Times New Roman" w:hAnsi="Calibri" w:cs="Calibri"/>
-                <w:color w:val="000000"/>
-                <w:sz w:val="24"/>
-                <w:szCs w:val="24"/>
+                <w:rFonts w:ascii="Times New Roman" w:eastAsia="Times New Roman" w:hAnsi="Times New Roman" w:cs="Times New Roman"/>
+                <w:color w:val="000000"/>
+                <w:sz w:val="20"/>
+                <w:szCs w:val="20"/>
               </w:rPr>
             </w:pPr>
             <w:r>
               <w:rPr>
-                <w:rFonts w:ascii="Calibri" w:eastAsia="Times New Roman" w:hAnsi="Calibri" w:cs="Calibri"/>
-                <w:color w:val="000000"/>
-                <w:sz w:val="24"/>
-                <w:szCs w:val="24"/>
+                <w:rFonts w:ascii="Times New Roman" w:eastAsia="Times New Roman" w:hAnsi="Times New Roman" w:cs="Times New Roman"/>
+                <w:color w:val="000000"/>
+                <w:sz w:val="20"/>
+                <w:szCs w:val="20"/>
               </w:rPr>
               <w:t>115</w:t>
             </w:r>
@@ -15805,7 +16016,7 @@
         </w:tc>
         <w:tc>
           <w:tcPr>
-            <w:tcW w:w="1560" w:type="dxa"/>
+            <w:tcW w:w="1130" w:type="dxa"/>
             <w:tcBorders>
               <w:top w:val="nil"/>
               <w:left w:val="nil"/>
@@ -15822,18 +16033,18 @@
               <w:spacing w:after="0" w:line="240" w:lineRule="auto"/>
               <w:jc w:val="center"/>
               <w:rPr>
-                <w:rFonts w:ascii="Calibri" w:eastAsia="Times New Roman" w:hAnsi="Calibri" w:cs="Calibri"/>
-                <w:color w:val="000000"/>
-                <w:sz w:val="24"/>
-                <w:szCs w:val="24"/>
+                <w:rFonts w:ascii="Times New Roman" w:eastAsia="Times New Roman" w:hAnsi="Times New Roman" w:cs="Times New Roman"/>
+                <w:color w:val="000000"/>
+                <w:sz w:val="20"/>
+                <w:szCs w:val="20"/>
               </w:rPr>
             </w:pPr>
             <w:r>
               <w:rPr>
-                <w:rFonts w:ascii="Calibri" w:eastAsia="Times New Roman" w:hAnsi="Calibri" w:cs="Calibri"/>
-                <w:color w:val="000000"/>
-                <w:sz w:val="24"/>
-                <w:szCs w:val="24"/>
+                <w:rFonts w:ascii="Times New Roman" w:eastAsia="Times New Roman" w:hAnsi="Times New Roman" w:cs="Times New Roman"/>
+                <w:color w:val="000000"/>
+                <w:sz w:val="20"/>
+                <w:szCs w:val="20"/>
               </w:rPr>
               <w:t>32</w:t>
             </w:r>
@@ -15841,7 +16052,7 @@
         </w:tc>
         <w:tc>
           <w:tcPr>
-            <w:tcW w:w="1740" w:type="dxa"/>
+            <w:tcW w:w="1255" w:type="dxa"/>
             <w:tcBorders>
               <w:top w:val="nil"/>
               <w:left w:val="nil"/>
@@ -15858,18 +16069,18 @@
               <w:spacing w:after="0" w:line="240" w:lineRule="auto"/>
               <w:jc w:val="center"/>
               <w:rPr>
-                <w:rFonts w:ascii="Calibri" w:eastAsia="Times New Roman" w:hAnsi="Calibri" w:cs="Calibri"/>
-                <w:color w:val="000000"/>
-                <w:sz w:val="24"/>
-                <w:szCs w:val="24"/>
+                <w:rFonts w:ascii="Times New Roman" w:eastAsia="Times New Roman" w:hAnsi="Times New Roman" w:cs="Times New Roman"/>
+                <w:color w:val="000000"/>
+                <w:sz w:val="20"/>
+                <w:szCs w:val="20"/>
               </w:rPr>
             </w:pPr>
             <w:r>
               <w:rPr>
-                <w:rFonts w:ascii="Calibri" w:eastAsia="Times New Roman" w:hAnsi="Calibri" w:cs="Calibri"/>
-                <w:color w:val="000000"/>
-                <w:sz w:val="24"/>
-                <w:szCs w:val="24"/>
+                <w:rFonts w:ascii="Times New Roman" w:eastAsia="Times New Roman" w:hAnsi="Times New Roman" w:cs="Times New Roman"/>
+                <w:color w:val="000000"/>
+                <w:sz w:val="20"/>
+                <w:szCs w:val="20"/>
               </w:rPr>
               <w:t>43</w:t>
             </w:r>
@@ -15878,11 +16089,12 @@
       </w:tr>
       <w:tr>
         <w:trPr>
-          <w:trHeight w:val="320"/>
+          <w:trHeight w:val="257"/>
+          <w:jc w:val="center"/>
         </w:trPr>
         <w:tc>
           <w:tcPr>
-            <w:tcW w:w="1100" w:type="dxa"/>
+            <w:tcW w:w="784" w:type="dxa"/>
             <w:tcBorders>
               <w:top w:val="nil"/>
               <w:left w:val="single" w:sz="4" w:space="0" w:color="000000"/>
@@ -15899,18 +16111,18 @@
               <w:spacing w:after="0" w:line="240" w:lineRule="auto"/>
               <w:jc w:val="center"/>
               <w:rPr>
-                <w:rFonts w:ascii="Calibri" w:eastAsia="Times New Roman" w:hAnsi="Calibri" w:cs="Calibri"/>
-                <w:color w:val="000000"/>
-                <w:sz w:val="24"/>
-                <w:szCs w:val="24"/>
+                <w:rFonts w:ascii="Times New Roman" w:eastAsia="Times New Roman" w:hAnsi="Times New Roman" w:cs="Times New Roman"/>
+                <w:color w:val="000000"/>
+                <w:sz w:val="20"/>
+                <w:szCs w:val="20"/>
               </w:rPr>
             </w:pPr>
             <w:r>
               <w:rPr>
-                <w:rFonts w:ascii="Calibri" w:eastAsia="Times New Roman" w:hAnsi="Calibri" w:cs="Calibri"/>
-                <w:color w:val="000000"/>
-                <w:sz w:val="24"/>
-                <w:szCs w:val="24"/>
+                <w:rFonts w:ascii="Times New Roman" w:eastAsia="Times New Roman" w:hAnsi="Times New Roman" w:cs="Times New Roman"/>
+                <w:color w:val="000000"/>
+                <w:sz w:val="20"/>
+                <w:szCs w:val="20"/>
               </w:rPr>
               <w:t>6</w:t>
             </w:r>
@@ -15918,7 +16130,7 @@
         </w:tc>
         <w:tc>
           <w:tcPr>
-            <w:tcW w:w="1740" w:type="dxa"/>
+            <w:tcW w:w="1255" w:type="dxa"/>
             <w:tcBorders>
               <w:top w:val="nil"/>
               <w:left w:val="nil"/>
@@ -15935,18 +16147,18 @@
               <w:spacing w:after="0" w:line="240" w:lineRule="auto"/>
               <w:jc w:val="center"/>
               <w:rPr>
-                <w:rFonts w:ascii="Calibri" w:eastAsia="Times New Roman" w:hAnsi="Calibri" w:cs="Calibri"/>
-                <w:color w:val="000000"/>
-                <w:sz w:val="24"/>
-                <w:szCs w:val="24"/>
+                <w:rFonts w:ascii="Times New Roman" w:eastAsia="Times New Roman" w:hAnsi="Times New Roman" w:cs="Times New Roman"/>
+                <w:color w:val="000000"/>
+                <w:sz w:val="20"/>
+                <w:szCs w:val="20"/>
               </w:rPr>
             </w:pPr>
             <w:r>
               <w:rPr>
-                <w:rFonts w:ascii="Calibri" w:eastAsia="Times New Roman" w:hAnsi="Calibri" w:cs="Calibri"/>
-                <w:color w:val="000000"/>
-                <w:sz w:val="24"/>
-                <w:szCs w:val="24"/>
+                <w:rFonts w:ascii="Times New Roman" w:eastAsia="Times New Roman" w:hAnsi="Times New Roman" w:cs="Times New Roman"/>
+                <w:color w:val="000000"/>
+                <w:sz w:val="20"/>
+                <w:szCs w:val="20"/>
               </w:rPr>
               <w:t>81</w:t>
             </w:r>
@@ -15954,7 +16166,7 @@
         </w:tc>
         <w:tc>
           <w:tcPr>
-            <w:tcW w:w="1560" w:type="dxa"/>
+            <w:tcW w:w="1130" w:type="dxa"/>
             <w:tcBorders>
               <w:top w:val="nil"/>
               <w:left w:val="nil"/>
@@ -15971,18 +16183,18 @@
               <w:spacing w:after="0" w:line="240" w:lineRule="auto"/>
               <w:jc w:val="center"/>
               <w:rPr>
-                <w:rFonts w:ascii="Calibri" w:eastAsia="Times New Roman" w:hAnsi="Calibri" w:cs="Calibri"/>
-                <w:color w:val="000000"/>
-                <w:sz w:val="24"/>
-                <w:szCs w:val="24"/>
+                <w:rFonts w:ascii="Times New Roman" w:eastAsia="Times New Roman" w:hAnsi="Times New Roman" w:cs="Times New Roman"/>
+                <w:color w:val="000000"/>
+                <w:sz w:val="20"/>
+                <w:szCs w:val="20"/>
               </w:rPr>
             </w:pPr>
             <w:r>
               <w:rPr>
-                <w:rFonts w:ascii="Calibri" w:eastAsia="Times New Roman" w:hAnsi="Calibri" w:cs="Calibri"/>
-                <w:color w:val="000000"/>
-                <w:sz w:val="24"/>
-                <w:szCs w:val="24"/>
+                <w:rFonts w:ascii="Times New Roman" w:eastAsia="Times New Roman" w:hAnsi="Times New Roman" w:cs="Times New Roman"/>
+                <w:color w:val="000000"/>
+                <w:sz w:val="20"/>
+                <w:szCs w:val="20"/>
               </w:rPr>
               <w:t>26</w:t>
             </w:r>
@@ -15990,7 +16202,7 @@
         </w:tc>
         <w:tc>
           <w:tcPr>
-            <w:tcW w:w="1740" w:type="dxa"/>
+            <w:tcW w:w="1255" w:type="dxa"/>
             <w:tcBorders>
               <w:top w:val="nil"/>
               <w:left w:val="nil"/>
@@ -16007,18 +16219,18 @@
               <w:spacing w:after="0" w:line="240" w:lineRule="auto"/>
               <w:jc w:val="center"/>
               <w:rPr>
-                <w:rFonts w:ascii="Calibri" w:eastAsia="Times New Roman" w:hAnsi="Calibri" w:cs="Calibri"/>
-                <w:color w:val="000000"/>
-                <w:sz w:val="24"/>
-                <w:szCs w:val="24"/>
+                <w:rFonts w:ascii="Times New Roman" w:eastAsia="Times New Roman" w:hAnsi="Times New Roman" w:cs="Times New Roman"/>
+                <w:color w:val="000000"/>
+                <w:sz w:val="20"/>
+                <w:szCs w:val="20"/>
               </w:rPr>
             </w:pPr>
             <w:r>
               <w:rPr>
-                <w:rFonts w:ascii="Calibri" w:eastAsia="Times New Roman" w:hAnsi="Calibri" w:cs="Calibri"/>
-                <w:color w:val="000000"/>
-                <w:sz w:val="24"/>
-                <w:szCs w:val="24"/>
+                <w:rFonts w:ascii="Times New Roman" w:eastAsia="Times New Roman" w:hAnsi="Times New Roman" w:cs="Times New Roman"/>
+                <w:color w:val="000000"/>
+                <w:sz w:val="20"/>
+                <w:szCs w:val="20"/>
               </w:rPr>
               <w:t>58</w:t>
             </w:r>
@@ -16027,11 +16239,12 @@
       </w:tr>
       <w:tr>
         <w:trPr>
-          <w:trHeight w:val="320"/>
+          <w:trHeight w:val="257"/>
+          <w:jc w:val="center"/>
         </w:trPr>
         <w:tc>
           <w:tcPr>
-            <w:tcW w:w="1100" w:type="dxa"/>
+            <w:tcW w:w="784" w:type="dxa"/>
             <w:tcBorders>
               <w:top w:val="nil"/>
               <w:left w:val="single" w:sz="4" w:space="0" w:color="000000"/>
@@ -16048,18 +16261,18 @@
               <w:spacing w:after="0" w:line="240" w:lineRule="auto"/>
               <w:jc w:val="center"/>
               <w:rPr>
-                <w:rFonts w:ascii="Calibri" w:eastAsia="Times New Roman" w:hAnsi="Calibri" w:cs="Calibri"/>
-                <w:color w:val="000000"/>
-                <w:sz w:val="24"/>
-                <w:szCs w:val="24"/>
+                <w:rFonts w:ascii="Times New Roman" w:eastAsia="Times New Roman" w:hAnsi="Times New Roman" w:cs="Times New Roman"/>
+                <w:color w:val="000000"/>
+                <w:sz w:val="20"/>
+                <w:szCs w:val="20"/>
               </w:rPr>
             </w:pPr>
             <w:r>
               <w:rPr>
-                <w:rFonts w:ascii="Calibri" w:eastAsia="Times New Roman" w:hAnsi="Calibri" w:cs="Calibri"/>
-                <w:color w:val="000000"/>
-                <w:sz w:val="24"/>
-                <w:szCs w:val="24"/>
+                <w:rFonts w:ascii="Times New Roman" w:eastAsia="Times New Roman" w:hAnsi="Times New Roman" w:cs="Times New Roman"/>
+                <w:color w:val="000000"/>
+                <w:sz w:val="20"/>
+                <w:szCs w:val="20"/>
               </w:rPr>
               <w:t>7</w:t>
             </w:r>
@@ -16067,7 +16280,7 @@
         </w:tc>
         <w:tc>
           <w:tcPr>
-            <w:tcW w:w="1740" w:type="dxa"/>
+            <w:tcW w:w="1255" w:type="dxa"/>
             <w:tcBorders>
               <w:top w:val="nil"/>
               <w:left w:val="nil"/>
@@ -16084,18 +16297,18 @@
               <w:spacing w:after="0" w:line="240" w:lineRule="auto"/>
               <w:jc w:val="center"/>
               <w:rPr>
-                <w:rFonts w:ascii="Calibri" w:eastAsia="Times New Roman" w:hAnsi="Calibri" w:cs="Calibri"/>
-                <w:color w:val="000000"/>
-                <w:sz w:val="24"/>
-                <w:szCs w:val="24"/>
+                <w:rFonts w:ascii="Times New Roman" w:eastAsia="Times New Roman" w:hAnsi="Times New Roman" w:cs="Times New Roman"/>
+                <w:color w:val="000000"/>
+                <w:sz w:val="20"/>
+                <w:szCs w:val="20"/>
               </w:rPr>
             </w:pPr>
             <w:r>
               <w:rPr>
-                <w:rFonts w:ascii="Calibri" w:eastAsia="Times New Roman" w:hAnsi="Calibri" w:cs="Calibri"/>
-                <w:color w:val="000000"/>
-                <w:sz w:val="24"/>
-                <w:szCs w:val="24"/>
+                <w:rFonts w:ascii="Times New Roman" w:eastAsia="Times New Roman" w:hAnsi="Times New Roman" w:cs="Times New Roman"/>
+                <w:color w:val="000000"/>
+                <w:sz w:val="20"/>
+                <w:szCs w:val="20"/>
               </w:rPr>
               <w:t>153</w:t>
             </w:r>
@@ -16103,7 +16316,7 @@
         </w:tc>
         <w:tc>
           <w:tcPr>
-            <w:tcW w:w="1560" w:type="dxa"/>
+            <w:tcW w:w="1130" w:type="dxa"/>
             <w:tcBorders>
               <w:top w:val="nil"/>
               <w:left w:val="nil"/>
@@ -16120,18 +16333,18 @@
               <w:spacing w:after="0" w:line="240" w:lineRule="auto"/>
               <w:jc w:val="center"/>
               <w:rPr>
-                <w:rFonts w:ascii="Calibri" w:eastAsia="Times New Roman" w:hAnsi="Calibri" w:cs="Calibri"/>
-                <w:color w:val="000000"/>
-                <w:sz w:val="24"/>
-                <w:szCs w:val="24"/>
+                <w:rFonts w:ascii="Times New Roman" w:eastAsia="Times New Roman" w:hAnsi="Times New Roman" w:cs="Times New Roman"/>
+                <w:color w:val="000000"/>
+                <w:sz w:val="20"/>
+                <w:szCs w:val="20"/>
               </w:rPr>
             </w:pPr>
             <w:r>
               <w:rPr>
-                <w:rFonts w:ascii="Calibri" w:eastAsia="Times New Roman" w:hAnsi="Calibri" w:cs="Calibri"/>
-                <w:color w:val="000000"/>
-                <w:sz w:val="24"/>
-                <w:szCs w:val="24"/>
+                <w:rFonts w:ascii="Times New Roman" w:eastAsia="Times New Roman" w:hAnsi="Times New Roman" w:cs="Times New Roman"/>
+                <w:color w:val="000000"/>
+                <w:sz w:val="20"/>
+                <w:szCs w:val="20"/>
               </w:rPr>
               <w:t>26</w:t>
             </w:r>
@@ -16139,7 +16352,7 @@
         </w:tc>
         <w:tc>
           <w:tcPr>
-            <w:tcW w:w="1740" w:type="dxa"/>
+            <w:tcW w:w="1255" w:type="dxa"/>
             <w:tcBorders>
               <w:top w:val="nil"/>
               <w:left w:val="nil"/>
@@ -16156,18 +16369,18 @@
               <w:spacing w:after="0" w:line="240" w:lineRule="auto"/>
               <w:jc w:val="center"/>
               <w:rPr>
-                <w:rFonts w:ascii="Calibri" w:eastAsia="Times New Roman" w:hAnsi="Calibri" w:cs="Calibri"/>
-                <w:color w:val="000000"/>
-                <w:sz w:val="24"/>
-                <w:szCs w:val="24"/>
+                <w:rFonts w:ascii="Times New Roman" w:eastAsia="Times New Roman" w:hAnsi="Times New Roman" w:cs="Times New Roman"/>
+                <w:color w:val="000000"/>
+                <w:sz w:val="20"/>
+                <w:szCs w:val="20"/>
               </w:rPr>
             </w:pPr>
             <w:r>
               <w:rPr>
-                <w:rFonts w:ascii="Calibri" w:eastAsia="Times New Roman" w:hAnsi="Calibri" w:cs="Calibri"/>
-                <w:color w:val="000000"/>
-                <w:sz w:val="24"/>
-                <w:szCs w:val="24"/>
+                <w:rFonts w:ascii="Times New Roman" w:eastAsia="Times New Roman" w:hAnsi="Times New Roman" w:cs="Times New Roman"/>
+                <w:color w:val="000000"/>
+                <w:sz w:val="20"/>
+                <w:szCs w:val="20"/>
               </w:rPr>
               <w:t>55</w:t>
             </w:r>
@@ -16177,59 +16390,104 @@
     </w:tbl>
     <w:p>
       <w:pPr>
+        <w:spacing w:line="276" w:lineRule="auto"/>
+        <w:jc w:val="both"/>
+        <w:rPr>
+          <w:rFonts w:ascii="Times New Roman" w:hAnsi="Times New Roman" w:cs="Times New Roman"/>
+        </w:rPr>
+      </w:pPr>
+    </w:p>
+    <w:p>
+      <w:pPr>
+        <w:pStyle w:val="ListParagraph"/>
+        <w:spacing w:line="276" w:lineRule="auto"/>
+        <w:ind w:left="1080"/>
+        <w:jc w:val="both"/>
+        <w:rPr>
+          <w:rFonts w:ascii="Times New Roman" w:hAnsi="Times New Roman" w:cs="Times New Roman"/>
+        </w:rPr>
+      </w:pPr>
+    </w:p>
+    <w:p>
+      <w:pPr>
         <w:pStyle w:val="ListParagraph"/>
         <w:keepNext/>
         <w:spacing w:line="276" w:lineRule="auto"/>
         <w:jc w:val="center"/>
       </w:pPr>
-    </w:p>
-    <w:p>
-      <w:pPr>
-        <w:pStyle w:val="ListParagraph"/>
-        <w:keepNext/>
-        <w:spacing w:line="276" w:lineRule="auto"/>
+      <w:r>
+        <w:rPr>
+          <w:noProof/>
+        </w:rPr>
+        <w:lastRenderedPageBreak/>
+        <w:drawing>
+          <wp:inline distT="0" distB="0" distL="0" distR="0" wp14:anchorId="2C251E84" wp14:editId="26F4715F">
+            <wp:extent cx="4390930" cy="2714309"/>
+            <wp:effectExtent l="0" t="0" r="0" b="0"/>
+            <wp:docPr id="15" name="Graphic 15"/>
+            <wp:cNvGraphicFramePr>
+              <a:graphicFrameLocks xmlns:a="http://schemas.openxmlformats.org/drawingml/2006/main" noChangeAspect="1"/>
+            </wp:cNvGraphicFramePr>
+            <a:graphic xmlns:a="http://schemas.openxmlformats.org/drawingml/2006/main">
+              <a:graphicData uri="http://schemas.openxmlformats.org/drawingml/2006/picture">
+                <pic:pic xmlns:pic="http://schemas.openxmlformats.org/drawingml/2006/picture">
+                  <pic:nvPicPr>
+                    <pic:cNvPr id="1" name=""/>
+                    <pic:cNvPicPr/>
+                  </pic:nvPicPr>
+                  <pic:blipFill>
+                    <a:blip r:embed="rId21">
+                      <a:extLst>
+                        <a:ext uri="{96DAC541-7B7A-43D3-8B79-37D633B846F1}">
+                          <asvg:svgBlip xmlns:asvg="http://schemas.microsoft.com/office/drawing/2016/SVG/main" r:embed="rId22"/>
+                        </a:ext>
+                      </a:extLst>
+                    </a:blip>
+                    <a:stretch>
+                      <a:fillRect/>
+                    </a:stretch>
+                  </pic:blipFill>
+                  <pic:spPr>
+                    <a:xfrm>
+                      <a:off x="0" y="0"/>
+                      <a:ext cx="4436730" cy="2742621"/>
+                    </a:xfrm>
+                    <a:prstGeom prst="rect">
+                      <a:avLst/>
+                    </a:prstGeom>
+                  </pic:spPr>
+                </pic:pic>
+              </a:graphicData>
+            </a:graphic>
+          </wp:inline>
+        </w:drawing>
+      </w:r>
+    </w:p>
+    <w:p>
+      <w:pPr>
+        <w:pStyle w:val="Caption"/>
         <w:jc w:val="center"/>
-      </w:pPr>
-    </w:p>
-    <w:p>
-      <w:pPr>
-        <w:pStyle w:val="ListParagraph"/>
-        <w:keepNext/>
-        <w:spacing w:line="276" w:lineRule="auto"/>
-        <w:jc w:val="center"/>
-      </w:pPr>
-    </w:p>
-    <w:p>
-      <w:pPr>
-        <w:pStyle w:val="ListParagraph"/>
-        <w:keepNext/>
-        <w:spacing w:line="276" w:lineRule="auto"/>
-        <w:jc w:val="center"/>
-      </w:pPr>
-    </w:p>
-    <w:p>
-      <w:pPr>
-        <w:pStyle w:val="ListParagraph"/>
-        <w:keepNext/>
-        <w:spacing w:line="276" w:lineRule="auto"/>
-        <w:jc w:val="center"/>
-      </w:pPr>
-    </w:p>
-    <w:p>
-      <w:pPr>
-        <w:pStyle w:val="ListParagraph"/>
-        <w:keepNext/>
-        <w:spacing w:line="276" w:lineRule="auto"/>
-        <w:jc w:val="center"/>
-      </w:pPr>
-    </w:p>
-    <w:p>
-      <w:pPr>
-        <w:pStyle w:val="ListParagraph"/>
-        <w:keepNext/>
-        <w:spacing w:line="276" w:lineRule="auto"/>
-        <w:jc w:val="center"/>
-      </w:pPr>
+        <w:rPr>
+          <w:rFonts w:ascii="Times New Roman" w:hAnsi="Times New Roman" w:cs="Times New Roman"/>
+        </w:rPr>
+      </w:pPr>
+      <w:r>
+        <w:t xml:space="preserve">Figure </w:t>
+      </w:r>
+      <w:fldSimple w:instr=" SEQ Figure \* ARABIC ">
+        <w:r>
+          <w:rPr>
+            <w:noProof/>
+          </w:rPr>
+          <w:t>10</w:t>
+        </w:r>
+      </w:fldSimple>
+      <w:r>
+        <w:t>:</w:t>
+      </w:r>
+      <w:r>
+        <w:t>Comparison between no R0 value vs R0=1 and R0=2.5</w:t>
+      </w:r>
     </w:p>
     <w:p>
       <w:pPr>
@@ -16337,7 +16595,6 @@
                 <w:rFonts w:ascii="Times New Roman" w:eastAsia="Times New Roman" w:hAnsi="Times New Roman" w:cs="Times New Roman"/>
                 <w:color w:val="000000"/>
               </w:rPr>
-              <w:lastRenderedPageBreak/>
               <w:t>Time (</w:t>
             </w:r>
             <w:proofErr w:type="spellStart"/>
@@ -16939,9 +17196,9 @@
           <w:noProof/>
         </w:rPr>
         <w:drawing>
-          <wp:inline distT="0" distB="0" distL="0" distR="0" wp14:anchorId="2B3BCEA7" wp14:editId="51F87820">
-            <wp:extent cx="4312692" cy="2456597"/>
-            <wp:effectExtent l="0" t="0" r="12065" b="1270"/>
+          <wp:inline distT="0" distB="0" distL="0" distR="0" wp14:anchorId="2B3BCEA7" wp14:editId="3737B054">
+            <wp:extent cx="4092167" cy="2317687"/>
+            <wp:effectExtent l="0" t="0" r="3810" b="6985"/>
             <wp:docPr id="4" name="Chart 4">
               <a:extLst xmlns:a="http://schemas.openxmlformats.org/drawingml/2006/main">
                 <a:ext uri="{FF2B5EF4-FFF2-40B4-BE49-F238E27FC236}">
@@ -16952,7 +17209,7 @@
             <wp:cNvGraphicFramePr/>
             <a:graphic xmlns:a="http://schemas.openxmlformats.org/drawingml/2006/main">
               <a:graphicData uri="http://schemas.openxmlformats.org/drawingml/2006/chart">
-                <c:chart xmlns:c="http://schemas.openxmlformats.org/drawingml/2006/chart" xmlns:r="http://schemas.openxmlformats.org/officeDocument/2006/relationships" r:id="rId20"/>
+                <c:chart xmlns:c="http://schemas.openxmlformats.org/drawingml/2006/chart" xmlns:r="http://schemas.openxmlformats.org/officeDocument/2006/relationships" r:id="rId23"/>
               </a:graphicData>
             </a:graphic>
           </wp:inline>
@@ -16967,46 +17224,20 @@
       <w:r>
         <w:t xml:space="preserve">Figure </w:t>
       </w:r>
-      <w:r>
-        <w:fldChar w:fldCharType="begin"/>
-      </w:r>
-      <w:r>
-        <w:instrText xml:space="preserve"> SEQ Figure \* ARABIC </w:instrText>
-      </w:r>
-      <w:r>
-        <w:fldChar w:fldCharType="separate"/>
-      </w:r>
-      <w:r>
-        <w:rPr>
-          <w:noProof/>
-        </w:rPr>
-        <w:t>7</w:t>
-      </w:r>
-      <w:r>
-        <w:rPr>
-          <w:noProof/>
-        </w:rPr>
-        <w:fldChar w:fldCharType="end"/>
+      <w:proofErr w:type="gramStart"/>
+      <w:r>
+        <w:t xml:space="preserve">12 </w:t>
       </w:r>
       <w:r>
         <w:t>:</w:t>
       </w:r>
       <w:r>
-        <w:t>Comparison plot for group event</w:t>
-      </w:r>
-    </w:p>
-    <w:p>
-      <w:pPr>
-        <w:tabs>
-          <w:tab w:val="left" w:pos="2830"/>
-        </w:tabs>
-        <w:jc w:val="both"/>
-        <w:rPr>
-          <w:rFonts w:ascii="Times New Roman" w:hAnsi="Times New Roman" w:cs="Times New Roman"/>
-          <w:sz w:val="24"/>
-          <w:szCs w:val="24"/>
-        </w:rPr>
-      </w:pPr>
+        <w:t>Comparison</w:t>
+      </w:r>
+      <w:proofErr w:type="gramEnd"/>
+      <w:r>
+        <w:t xml:space="preserve"> plot for group event</w:t>
+      </w:r>
     </w:p>
     <w:p>
       <w:pPr>
@@ -17020,6 +17251,7 @@
         <w:rPr>
           <w:rFonts w:ascii="Times New Roman" w:hAnsi="Times New Roman" w:cs="Times New Roman"/>
         </w:rPr>
+        <w:lastRenderedPageBreak/>
         <w:t>It can be observed from the graph that if at least one infected person is present inside the group it can infect everyone, and result is a drastic spike if no factors/constraints are considered.</w:t>
       </w:r>
       <w:r>
@@ -17136,23 +17368,19 @@
     <w:p>
       <w:pPr>
         <w:pStyle w:val="ListParagraph"/>
+        <w:keepNext/>
         <w:spacing w:line="276" w:lineRule="auto"/>
         <w:jc w:val="center"/>
-        <w:rPr>
-          <w:rFonts w:ascii="Times New Roman" w:hAnsi="Times New Roman" w:cs="Times New Roman"/>
-          <w:sz w:val="24"/>
-          <w:szCs w:val="24"/>
-        </w:rPr>
       </w:pPr>
       <w:r>
         <w:rPr>
           <w:noProof/>
         </w:rPr>
         <w:drawing>
-          <wp:inline distT="0" distB="0" distL="0" distR="0" wp14:anchorId="3B801AB0" wp14:editId="59BD03A7">
-            <wp:extent cx="5943600" cy="491490"/>
-            <wp:effectExtent l="0" t="0" r="0" b="3810"/>
-            <wp:docPr id="16" name="Picture 16"/>
+          <wp:inline distT="0" distB="0" distL="0" distR="0" wp14:anchorId="6F3B9FB0" wp14:editId="0CAF312D">
+            <wp:extent cx="5943600" cy="818515"/>
+            <wp:effectExtent l="0" t="0" r="0" b="635"/>
+            <wp:docPr id="7" name="Picture 7"/>
             <wp:cNvGraphicFramePr>
               <a:graphicFrameLocks xmlns:a="http://schemas.openxmlformats.org/drawingml/2006/main" noChangeAspect="1"/>
             </wp:cNvGraphicFramePr>
@@ -17164,7 +17392,7 @@
                     <pic:cNvPicPr/>
                   </pic:nvPicPr>
                   <pic:blipFill>
-                    <a:blip r:embed="rId21"/>
+                    <a:blip r:embed="rId24"/>
                     <a:stretch>
                       <a:fillRect/>
                     </a:stretch>
@@ -17172,7 +17400,7 @@
                   <pic:spPr>
                     <a:xfrm>
                       <a:off x="0" y="0"/>
-                      <a:ext cx="5943600" cy="491490"/>
+                      <a:ext cx="5943600" cy="818515"/>
                     </a:xfrm>
                     <a:prstGeom prst="rect">
                       <a:avLst/>
@@ -17187,6 +17415,34 @@
     </w:p>
     <w:p>
       <w:pPr>
+        <w:pStyle w:val="Caption"/>
+        <w:jc w:val="center"/>
+        <w:rPr>
+          <w:rFonts w:ascii="Times New Roman" w:hAnsi="Times New Roman" w:cs="Times New Roman"/>
+          <w:sz w:val="24"/>
+          <w:szCs w:val="24"/>
+        </w:rPr>
+      </w:pPr>
+      <w:r>
+        <w:t xml:space="preserve">Figure </w:t>
+      </w:r>
+      <w:fldSimple w:instr=" SEQ Figure \* ARABIC ">
+        <w:r>
+          <w:rPr>
+            <w:noProof/>
+          </w:rPr>
+          <w:t>1</w:t>
+        </w:r>
+      </w:fldSimple>
+      <w:r>
+        <w:t>3: Contact tracing screenshot</w:t>
+      </w:r>
+      <w:r>
+        <w:t xml:space="preserve"> with all constraints.</w:t>
+      </w:r>
+    </w:p>
+    <w:p>
+      <w:pPr>
         <w:pStyle w:val="ListParagraph"/>
         <w:spacing w:line="276" w:lineRule="auto"/>
         <w:rPr>
@@ -17200,31 +17456,83 @@
       <w:pPr>
         <w:pStyle w:val="ListParagraph"/>
         <w:spacing w:line="276" w:lineRule="auto"/>
-        <w:jc w:val="center"/>
         <w:rPr>
           <w:rFonts w:ascii="Times New Roman" w:hAnsi="Times New Roman" w:cs="Times New Roman"/>
           <w:sz w:val="24"/>
           <w:szCs w:val="24"/>
         </w:rPr>
       </w:pPr>
+      <w:r>
+        <w:rPr>
+          <w:rFonts w:ascii="Times New Roman" w:hAnsi="Times New Roman" w:cs="Times New Roman"/>
+          <w:sz w:val="24"/>
+          <w:szCs w:val="24"/>
+        </w:rPr>
+        <w:t xml:space="preserve">On the IDE console after each run the contact tracing for each person is displayed. It shows that person A234795 has infected </w:t>
+      </w:r>
+      <w:r>
+        <w:rPr>
+          <w:rFonts w:ascii="Times New Roman" w:hAnsi="Times New Roman" w:cs="Times New Roman"/>
+          <w:sz w:val="24"/>
+          <w:szCs w:val="24"/>
+        </w:rPr>
+        <w:t xml:space="preserve">person A309125. </w:t>
+      </w:r>
+      <w:r>
+        <w:rPr>
+          <w:rFonts w:ascii="Times New Roman" w:hAnsi="Times New Roman" w:cs="Times New Roman"/>
+          <w:sz w:val="24"/>
+          <w:szCs w:val="24"/>
+        </w:rPr>
+        <w:t xml:space="preserve">The contract tracing is checked only when an infected person </w:t>
+      </w:r>
+      <w:proofErr w:type="gramStart"/>
+      <w:r>
+        <w:rPr>
+          <w:rFonts w:ascii="Times New Roman" w:hAnsi="Times New Roman" w:cs="Times New Roman"/>
+          <w:sz w:val="24"/>
+          <w:szCs w:val="24"/>
+        </w:rPr>
+        <w:t>comes in contact with</w:t>
+      </w:r>
+      <w:proofErr w:type="gramEnd"/>
+      <w:r>
+        <w:rPr>
+          <w:rFonts w:ascii="Times New Roman" w:hAnsi="Times New Roman" w:cs="Times New Roman"/>
+          <w:sz w:val="24"/>
+          <w:szCs w:val="24"/>
+        </w:rPr>
+        <w:t xml:space="preserve"> a healthy</w:t>
+      </w:r>
+      <w:r>
+        <w:rPr>
+          <w:rFonts w:ascii="Times New Roman" w:hAnsi="Times New Roman" w:cs="Times New Roman"/>
+          <w:sz w:val="24"/>
+          <w:szCs w:val="24"/>
+        </w:rPr>
+        <w:t xml:space="preserve"> person</w:t>
+      </w:r>
+      <w:r>
+        <w:rPr>
+          <w:rFonts w:ascii="Times New Roman" w:hAnsi="Times New Roman" w:cs="Times New Roman"/>
+          <w:sz w:val="24"/>
+          <w:szCs w:val="24"/>
+        </w:rPr>
+        <w:t>.</w:t>
+      </w:r>
+      <w:r>
+        <w:rPr>
+          <w:rFonts w:ascii="Times New Roman" w:hAnsi="Times New Roman" w:cs="Times New Roman"/>
+          <w:sz w:val="24"/>
+          <w:szCs w:val="24"/>
+        </w:rPr>
+        <w:t xml:space="preserve"> The number of infected people when all constrains are selected is low. </w:t>
+      </w:r>
     </w:p>
     <w:p>
       <w:pPr>
         <w:pStyle w:val="ListParagraph"/>
         <w:spacing w:line="276" w:lineRule="auto"/>
-        <w:jc w:val="center"/>
-        <w:rPr>
-          <w:rFonts w:ascii="Times New Roman" w:hAnsi="Times New Roman" w:cs="Times New Roman"/>
-          <w:sz w:val="24"/>
-          <w:szCs w:val="24"/>
-        </w:rPr>
-      </w:pPr>
-    </w:p>
-    <w:p>
-      <w:pPr>
-        <w:pStyle w:val="ListParagraph"/>
-        <w:spacing w:line="276" w:lineRule="auto"/>
-        <w:jc w:val="center"/>
         <w:rPr>
           <w:rFonts w:ascii="Times New Roman" w:hAnsi="Times New Roman" w:cs="Times New Roman"/>
           <w:sz w:val="24"/>
@@ -17622,7 +17930,21 @@
         <w:rPr>
           <w:rFonts w:ascii="Times New Roman" w:hAnsi="Times New Roman" w:cs="Times New Roman"/>
         </w:rPr>
-        <w:t>the position will change and the status will be updated accordingly.</w:t>
+        <w:t xml:space="preserve">the position will </w:t>
+      </w:r>
+      <w:proofErr w:type="gramStart"/>
+      <w:r>
+        <w:rPr>
+          <w:rFonts w:ascii="Times New Roman" w:hAnsi="Times New Roman" w:cs="Times New Roman"/>
+        </w:rPr>
+        <w:t>change</w:t>
+      </w:r>
+      <w:proofErr w:type="gramEnd"/>
+      <w:r>
+        <w:rPr>
+          <w:rFonts w:ascii="Times New Roman" w:hAnsi="Times New Roman" w:cs="Times New Roman"/>
+        </w:rPr>
+        <w:t xml:space="preserve"> and the status will be updated accordingly.</w:t>
       </w:r>
     </w:p>
     <w:p>
@@ -17740,73 +18062,6 @@
     </w:p>
     <w:p>
       <w:pPr>
-        <w:pStyle w:val="ListParagraph"/>
-        <w:spacing w:line="276" w:lineRule="auto"/>
-        <w:rPr>
-          <w:rFonts w:ascii="Times New Roman" w:hAnsi="Times New Roman" w:cs="Times New Roman"/>
-          <w:sz w:val="24"/>
-          <w:szCs w:val="24"/>
-        </w:rPr>
-      </w:pPr>
-    </w:p>
-    <w:p>
-      <w:pPr>
-        <w:pStyle w:val="ListParagraph"/>
-        <w:spacing w:line="276" w:lineRule="auto"/>
-        <w:rPr>
-          <w:rFonts w:ascii="Times New Roman" w:hAnsi="Times New Roman" w:cs="Times New Roman"/>
-          <w:sz w:val="24"/>
-          <w:szCs w:val="24"/>
-        </w:rPr>
-      </w:pPr>
-    </w:p>
-    <w:p>
-      <w:pPr>
-        <w:pStyle w:val="ListParagraph"/>
-        <w:spacing w:line="276" w:lineRule="auto"/>
-        <w:rPr>
-          <w:rFonts w:ascii="Times New Roman" w:hAnsi="Times New Roman" w:cs="Times New Roman"/>
-          <w:sz w:val="24"/>
-          <w:szCs w:val="24"/>
-        </w:rPr>
-      </w:pPr>
-    </w:p>
-    <w:p>
-      <w:pPr>
-        <w:pStyle w:val="ListParagraph"/>
-        <w:spacing w:line="276" w:lineRule="auto"/>
-        <w:rPr>
-          <w:rFonts w:ascii="Times New Roman" w:hAnsi="Times New Roman" w:cs="Times New Roman"/>
-          <w:sz w:val="24"/>
-          <w:szCs w:val="24"/>
-        </w:rPr>
-      </w:pPr>
-    </w:p>
-    <w:p>
-      <w:pPr>
-        <w:pStyle w:val="ListParagraph"/>
-        <w:spacing w:line="276" w:lineRule="auto"/>
-        <w:rPr>
-          <w:rFonts w:ascii="Times New Roman" w:hAnsi="Times New Roman" w:cs="Times New Roman"/>
-          <w:sz w:val="24"/>
-          <w:szCs w:val="24"/>
-        </w:rPr>
-      </w:pPr>
-    </w:p>
-    <w:p>
-      <w:pPr>
-        <w:pStyle w:val="ListParagraph"/>
-        <w:spacing w:line="276" w:lineRule="auto"/>
-        <w:rPr>
-          <w:rFonts w:ascii="Times New Roman" w:hAnsi="Times New Roman" w:cs="Times New Roman"/>
-          <w:sz w:val="24"/>
-          <w:szCs w:val="24"/>
-        </w:rPr>
-      </w:pPr>
-    </w:p>
-    <w:p>
-      <w:pPr>
-        <w:pStyle w:val="ListParagraph"/>
         <w:spacing w:line="276" w:lineRule="auto"/>
         <w:rPr>
           <w:rFonts w:ascii="Times New Roman" w:hAnsi="Times New Roman" w:cs="Times New Roman"/>
@@ -17842,6 +18097,7 @@
           <w:sz w:val="28"/>
           <w:szCs w:val="28"/>
         </w:rPr>
+        <w:lastRenderedPageBreak/>
         <w:t>Conclusion</w:t>
       </w:r>
       <w:bookmarkEnd w:id="25"/>
@@ -18098,7 +18354,7 @@
         </w:rPr>
         <w:t xml:space="preserve">. (2020, February 11). Centers for Disease Control and Prevention. </w:t>
       </w:r>
-      <w:hyperlink r:id="rId22" w:history="1">
+      <w:hyperlink r:id="rId25" w:history="1">
         <w:r>
           <w:rPr>
             <w:rStyle w:val="Hyperlink"/>
@@ -18154,7 +18410,6 @@
           <w:sz w:val="22"/>
           <w:szCs w:val="22"/>
         </w:rPr>
-        <w:lastRenderedPageBreak/>
         <w:t>Linka</w:t>
       </w:r>
       <w:proofErr w:type="spellEnd"/>
@@ -18454,7 +18709,7 @@
         </w:rPr>
         <w:t xml:space="preserve">, 67. </w:t>
       </w:r>
-      <w:hyperlink r:id="rId23" w:history="1">
+      <w:hyperlink r:id="rId26" w:history="1">
         <w:r>
           <w:rPr>
             <w:rStyle w:val="Hyperlink"/>
@@ -18598,7 +18853,7 @@
         </w:rPr>
         <w:t xml:space="preserve">(7), 1258–1263. </w:t>
       </w:r>
-      <w:hyperlink r:id="rId24" w:history="1">
+      <w:hyperlink r:id="rId27" w:history="1">
         <w:r>
           <w:rPr>
             <w:rStyle w:val="Hyperlink"/>
@@ -18627,6 +18882,7 @@
           <w:sz w:val="22"/>
           <w:szCs w:val="22"/>
         </w:rPr>
+        <w:lastRenderedPageBreak/>
         <w:t xml:space="preserve">He, D. (2020, October 16). </w:t>
       </w:r>
       <w:r>
@@ -18645,7 +18901,7 @@
         </w:rPr>
         <w:t xml:space="preserve">. BMC Public Health. </w:t>
       </w:r>
-      <w:hyperlink r:id="rId25" w:history="1">
+      <w:hyperlink r:id="rId28" w:history="1">
         <w:r>
           <w:rPr>
             <w:rStyle w:val="Hyperlink"/>
@@ -18739,13 +18995,33 @@
           <w:sz w:val="22"/>
           <w:szCs w:val="22"/>
         </w:rPr>
-        <w:t>An evidence review of face masks against COVID-19</w:t>
-      </w:r>
-      <w:r>
-        <w:rPr>
+        <w:t xml:space="preserve">An evidence </w:t>
+      </w:r>
+      <w:proofErr w:type="gramStart"/>
+      <w:r>
+        <w:rPr>
+          <w:i/>
+          <w:iCs/>
           <w:sz w:val="22"/>
           <w:szCs w:val="22"/>
         </w:rPr>
+        <w:t>review</w:t>
+      </w:r>
+      <w:proofErr w:type="gramEnd"/>
+      <w:r>
+        <w:rPr>
+          <w:i/>
+          <w:iCs/>
+          <w:sz w:val="22"/>
+          <w:szCs w:val="22"/>
+        </w:rPr>
+        <w:t xml:space="preserve"> of face masks against COVID-19</w:t>
+      </w:r>
+      <w:r>
+        <w:rPr>
+          <w:sz w:val="22"/>
+          <w:szCs w:val="22"/>
+        </w:rPr>
         <w:t>. PNAS. https://www.pnas.org/content/118/4/e2014564118</w:t>
       </w:r>
     </w:p>
@@ -18760,7 +19036,7 @@
       </w:pPr>
     </w:p>
     <w:sectPr>
-      <w:footerReference w:type="default" r:id="rId26"/>
+      <w:footerReference w:type="default" r:id="rId29"/>
       <w:pgSz w:w="12240" w:h="15840"/>
       <w:pgMar w:top="1350" w:right="1440" w:bottom="990" w:left="1440" w:header="720" w:footer="720" w:gutter="0"/>
       <w:cols w:space="720"/>
@@ -25848,503 +26124,6 @@
 </file>
 
 <file path=word/charts/chart4.xml><?xml version="1.0" encoding="utf-8"?>
-<c:chartSpace xmlns:c="http://schemas.openxmlformats.org/drawingml/2006/chart" xmlns:a="http://schemas.openxmlformats.org/drawingml/2006/main" xmlns:r="http://schemas.openxmlformats.org/officeDocument/2006/relationships" xmlns:c16r2="http://schemas.microsoft.com/office/drawing/2015/06/chart">
-  <c:date1904 val="0"/>
-  <c:lang val="en-US"/>
-  <c:roundedCorners val="1"/>
-  <mc:AlternateContent xmlns:mc="http://schemas.openxmlformats.org/markup-compatibility/2006">
-    <mc:Choice xmlns:c14="http://schemas.microsoft.com/office/drawing/2007/8/2/chart" Requires="c14">
-      <c14:style val="102"/>
-    </mc:Choice>
-    <mc:Fallback>
-      <c:style val="2"/>
-    </mc:Fallback>
-  </mc:AlternateContent>
-  <c:chart>
-    <c:title>
-      <c:tx>
-        <c:rich>
-          <a:bodyPr/>
-          <a:lstStyle/>
-          <a:p>
-            <a:pPr lvl="0">
-              <a:defRPr b="0">
-                <a:solidFill>
-                  <a:srgbClr val="20124D"/>
-                </a:solidFill>
-                <a:latin typeface="+mn-lt"/>
-              </a:defRPr>
-            </a:pPr>
-            <a:r>
-              <a:rPr lang="en-US" b="0">
-                <a:solidFill>
-                  <a:srgbClr val="20124D"/>
-                </a:solidFill>
-                <a:latin typeface="+mn-lt"/>
-              </a:rPr>
-              <a:t>Comparison of Infection based on R-naught values</a:t>
-            </a:r>
-          </a:p>
-        </c:rich>
-      </c:tx>
-      <c:overlay val="0"/>
-    </c:title>
-    <c:autoTitleDeleted val="0"/>
-    <c:plotArea>
-      <c:layout/>
-      <c:lineChart>
-        <c:grouping val="standard"/>
-        <c:varyColors val="1"/>
-        <c:ser>
-          <c:idx val="0"/>
-          <c:order val="0"/>
-          <c:tx>
-            <c:strRef>
-              <c:f>Sheet1!$B$89</c:f>
-              <c:strCache>
-                <c:ptCount val="1"/>
-                <c:pt idx="0">
-                  <c:v>R0 =0</c:v>
-                </c:pt>
-              </c:strCache>
-            </c:strRef>
-          </c:tx>
-          <c:spPr>
-            <a:ln cmpd="sng">
-              <a:solidFill>
-                <a:srgbClr val="980000"/>
-              </a:solidFill>
-            </a:ln>
-          </c:spPr>
-          <c:marker>
-            <c:symbol val="none"/>
-          </c:marker>
-          <c:cat>
-            <c:numRef>
-              <c:f>Sheet1!$A$90:$A$96</c:f>
-              <c:numCache>
-                <c:formatCode>General</c:formatCode>
-                <c:ptCount val="7"/>
-                <c:pt idx="0">
-                  <c:v>1</c:v>
-                </c:pt>
-                <c:pt idx="1">
-                  <c:v>2</c:v>
-                </c:pt>
-                <c:pt idx="2">
-                  <c:v>3</c:v>
-                </c:pt>
-                <c:pt idx="3">
-                  <c:v>4</c:v>
-                </c:pt>
-                <c:pt idx="4">
-                  <c:v>5</c:v>
-                </c:pt>
-                <c:pt idx="5">
-                  <c:v>6</c:v>
-                </c:pt>
-                <c:pt idx="6">
-                  <c:v>7</c:v>
-                </c:pt>
-              </c:numCache>
-            </c:numRef>
-          </c:cat>
-          <c:val>
-            <c:numRef>
-              <c:f>Sheet1!$B$90:$B$96</c:f>
-              <c:numCache>
-                <c:formatCode>General</c:formatCode>
-                <c:ptCount val="7"/>
-                <c:pt idx="0">
-                  <c:v>39</c:v>
-                </c:pt>
-                <c:pt idx="1">
-                  <c:v>25</c:v>
-                </c:pt>
-                <c:pt idx="2">
-                  <c:v>40</c:v>
-                </c:pt>
-                <c:pt idx="3">
-                  <c:v>62</c:v>
-                </c:pt>
-                <c:pt idx="4">
-                  <c:v>115</c:v>
-                </c:pt>
-                <c:pt idx="5">
-                  <c:v>81</c:v>
-                </c:pt>
-                <c:pt idx="6">
-                  <c:v>153</c:v>
-                </c:pt>
-              </c:numCache>
-            </c:numRef>
-          </c:val>
-          <c:smooth val="0"/>
-          <c:extLst>
-            <c:ext xmlns:c16="http://schemas.microsoft.com/office/drawing/2014/chart" uri="{C3380CC4-5D6E-409C-BE32-E72D297353CC}">
-              <c16:uniqueId val="{00000000-39D2-F045-BDE5-05A5C1A0C081}"/>
-            </c:ext>
-          </c:extLst>
-        </c:ser>
-        <c:ser>
-          <c:idx val="1"/>
-          <c:order val="1"/>
-          <c:tx>
-            <c:strRef>
-              <c:f>Sheet1!$C$89</c:f>
-              <c:strCache>
-                <c:ptCount val="1"/>
-                <c:pt idx="0">
-                  <c:v>R0=1</c:v>
-                </c:pt>
-              </c:strCache>
-            </c:strRef>
-          </c:tx>
-          <c:spPr>
-            <a:ln cmpd="sng">
-              <a:solidFill>
-                <a:srgbClr val="FBBC04"/>
-              </a:solidFill>
-            </a:ln>
-          </c:spPr>
-          <c:marker>
-            <c:symbol val="none"/>
-          </c:marker>
-          <c:cat>
-            <c:numRef>
-              <c:f>Sheet1!$A$90:$A$96</c:f>
-              <c:numCache>
-                <c:formatCode>General</c:formatCode>
-                <c:ptCount val="7"/>
-                <c:pt idx="0">
-                  <c:v>1</c:v>
-                </c:pt>
-                <c:pt idx="1">
-                  <c:v>2</c:v>
-                </c:pt>
-                <c:pt idx="2">
-                  <c:v>3</c:v>
-                </c:pt>
-                <c:pt idx="3">
-                  <c:v>4</c:v>
-                </c:pt>
-                <c:pt idx="4">
-                  <c:v>5</c:v>
-                </c:pt>
-                <c:pt idx="5">
-                  <c:v>6</c:v>
-                </c:pt>
-                <c:pt idx="6">
-                  <c:v>7</c:v>
-                </c:pt>
-              </c:numCache>
-            </c:numRef>
-          </c:cat>
-          <c:val>
-            <c:numRef>
-              <c:f>Sheet1!$C$90:$C$96</c:f>
-              <c:numCache>
-                <c:formatCode>General</c:formatCode>
-                <c:ptCount val="7"/>
-                <c:pt idx="0">
-                  <c:v>21</c:v>
-                </c:pt>
-                <c:pt idx="1">
-                  <c:v>32</c:v>
-                </c:pt>
-                <c:pt idx="2">
-                  <c:v>39</c:v>
-                </c:pt>
-                <c:pt idx="3">
-                  <c:v>30</c:v>
-                </c:pt>
-                <c:pt idx="4">
-                  <c:v>32</c:v>
-                </c:pt>
-                <c:pt idx="5">
-                  <c:v>26</c:v>
-                </c:pt>
-                <c:pt idx="6">
-                  <c:v>26</c:v>
-                </c:pt>
-              </c:numCache>
-            </c:numRef>
-          </c:val>
-          <c:smooth val="0"/>
-          <c:extLst>
-            <c:ext xmlns:c16="http://schemas.microsoft.com/office/drawing/2014/chart" uri="{C3380CC4-5D6E-409C-BE32-E72D297353CC}">
-              <c16:uniqueId val="{00000001-39D2-F045-BDE5-05A5C1A0C081}"/>
-            </c:ext>
-          </c:extLst>
-        </c:ser>
-        <c:ser>
-          <c:idx val="2"/>
-          <c:order val="2"/>
-          <c:tx>
-            <c:strRef>
-              <c:f>Sheet1!$D$89</c:f>
-              <c:strCache>
-                <c:ptCount val="1"/>
-                <c:pt idx="0">
-                  <c:v>R0=2.5</c:v>
-                </c:pt>
-              </c:strCache>
-            </c:strRef>
-          </c:tx>
-          <c:spPr>
-            <a:ln cmpd="sng">
-              <a:solidFill>
-                <a:srgbClr val="4285F4"/>
-              </a:solidFill>
-            </a:ln>
-          </c:spPr>
-          <c:marker>
-            <c:symbol val="none"/>
-          </c:marker>
-          <c:cat>
-            <c:numRef>
-              <c:f>Sheet1!$A$90:$A$96</c:f>
-              <c:numCache>
-                <c:formatCode>General</c:formatCode>
-                <c:ptCount val="7"/>
-                <c:pt idx="0">
-                  <c:v>1</c:v>
-                </c:pt>
-                <c:pt idx="1">
-                  <c:v>2</c:v>
-                </c:pt>
-                <c:pt idx="2">
-                  <c:v>3</c:v>
-                </c:pt>
-                <c:pt idx="3">
-                  <c:v>4</c:v>
-                </c:pt>
-                <c:pt idx="4">
-                  <c:v>5</c:v>
-                </c:pt>
-                <c:pt idx="5">
-                  <c:v>6</c:v>
-                </c:pt>
-                <c:pt idx="6">
-                  <c:v>7</c:v>
-                </c:pt>
-              </c:numCache>
-            </c:numRef>
-          </c:cat>
-          <c:val>
-            <c:numRef>
-              <c:f>Sheet1!$D$90:$D$96</c:f>
-              <c:numCache>
-                <c:formatCode>General</c:formatCode>
-                <c:ptCount val="7"/>
-                <c:pt idx="0">
-                  <c:v>19</c:v>
-                </c:pt>
-                <c:pt idx="1">
-                  <c:v>54</c:v>
-                </c:pt>
-                <c:pt idx="2">
-                  <c:v>35</c:v>
-                </c:pt>
-                <c:pt idx="3">
-                  <c:v>40</c:v>
-                </c:pt>
-                <c:pt idx="4">
-                  <c:v>43</c:v>
-                </c:pt>
-                <c:pt idx="5">
-                  <c:v>58</c:v>
-                </c:pt>
-                <c:pt idx="6">
-                  <c:v>55</c:v>
-                </c:pt>
-              </c:numCache>
-            </c:numRef>
-          </c:val>
-          <c:smooth val="0"/>
-          <c:extLst>
-            <c:ext xmlns:c16="http://schemas.microsoft.com/office/drawing/2014/chart" uri="{C3380CC4-5D6E-409C-BE32-E72D297353CC}">
-              <c16:uniqueId val="{00000002-39D2-F045-BDE5-05A5C1A0C081}"/>
-            </c:ext>
-          </c:extLst>
-        </c:ser>
-        <c:dLbls>
-          <c:showLegendKey val="0"/>
-          <c:showVal val="0"/>
-          <c:showCatName val="0"/>
-          <c:showSerName val="0"/>
-          <c:showPercent val="0"/>
-          <c:showBubbleSize val="0"/>
-        </c:dLbls>
-        <c:smooth val="0"/>
-        <c:axId val="12984571"/>
-        <c:axId val="1525563505"/>
-      </c:lineChart>
-      <c:catAx>
-        <c:axId val="12984571"/>
-        <c:scaling>
-          <c:orientation val="minMax"/>
-        </c:scaling>
-        <c:delete val="0"/>
-        <c:axPos val="b"/>
-        <c:title>
-          <c:tx>
-            <c:rich>
-              <a:bodyPr/>
-              <a:lstStyle/>
-              <a:p>
-                <a:pPr lvl="0">
-                  <a:defRPr b="0">
-                    <a:solidFill>
-                      <a:srgbClr val="000000"/>
-                    </a:solidFill>
-                    <a:latin typeface="+mn-lt"/>
-                  </a:defRPr>
-                </a:pPr>
-                <a:r>
-                  <a:rPr lang="en-US" b="0">
-                    <a:solidFill>
-                      <a:srgbClr val="000000"/>
-                    </a:solidFill>
-                    <a:latin typeface="+mn-lt"/>
-                  </a:rPr>
-                  <a:t>Time</a:t>
-                </a:r>
-              </a:p>
-            </c:rich>
-          </c:tx>
-          <c:overlay val="0"/>
-        </c:title>
-        <c:numFmt formatCode="General" sourceLinked="1"/>
-        <c:majorTickMark val="none"/>
-        <c:minorTickMark val="none"/>
-        <c:tickLblPos val="nextTo"/>
-        <c:txPr>
-          <a:bodyPr/>
-          <a:lstStyle/>
-          <a:p>
-            <a:pPr lvl="0">
-              <a:defRPr b="0">
-                <a:solidFill>
-                  <a:srgbClr val="000000"/>
-                </a:solidFill>
-                <a:latin typeface="+mn-lt"/>
-              </a:defRPr>
-            </a:pPr>
-            <a:endParaRPr lang="en-US"/>
-          </a:p>
-        </c:txPr>
-        <c:crossAx val="1525563505"/>
-        <c:crosses val="autoZero"/>
-        <c:auto val="1"/>
-        <c:lblAlgn val="ctr"/>
-        <c:lblOffset val="100"/>
-        <c:noMultiLvlLbl val="1"/>
-      </c:catAx>
-      <c:valAx>
-        <c:axId val="1525563505"/>
-        <c:scaling>
-          <c:orientation val="minMax"/>
-        </c:scaling>
-        <c:delete val="0"/>
-        <c:axPos val="l"/>
-        <c:majorGridlines>
-          <c:spPr>
-            <a:ln>
-              <a:solidFill>
-                <a:srgbClr val="B7B7B7"/>
-              </a:solidFill>
-            </a:ln>
-          </c:spPr>
-        </c:majorGridlines>
-        <c:minorGridlines>
-          <c:spPr>
-            <a:ln>
-              <a:solidFill>
-                <a:srgbClr val="CCCCCC">
-                  <a:alpha val="0"/>
-                </a:srgbClr>
-              </a:solidFill>
-            </a:ln>
-          </c:spPr>
-        </c:minorGridlines>
-        <c:title>
-          <c:tx>
-            <c:rich>
-              <a:bodyPr/>
-              <a:lstStyle/>
-              <a:p>
-                <a:pPr lvl="0">
-                  <a:defRPr b="0">
-                    <a:solidFill>
-                      <a:srgbClr val="000000"/>
-                    </a:solidFill>
-                    <a:latin typeface="+mn-lt"/>
-                  </a:defRPr>
-                </a:pPr>
-                <a:endParaRPr lang="en-US"/>
-              </a:p>
-            </c:rich>
-          </c:tx>
-          <c:overlay val="0"/>
-        </c:title>
-        <c:numFmt formatCode="General" sourceLinked="1"/>
-        <c:majorTickMark val="none"/>
-        <c:minorTickMark val="none"/>
-        <c:tickLblPos val="nextTo"/>
-        <c:spPr>
-          <a:ln/>
-        </c:spPr>
-        <c:txPr>
-          <a:bodyPr/>
-          <a:lstStyle/>
-          <a:p>
-            <a:pPr lvl="0">
-              <a:defRPr b="0">
-                <a:solidFill>
-                  <a:srgbClr val="000000"/>
-                </a:solidFill>
-                <a:latin typeface="+mn-lt"/>
-              </a:defRPr>
-            </a:pPr>
-            <a:endParaRPr lang="en-US"/>
-          </a:p>
-        </c:txPr>
-        <c:crossAx val="12984571"/>
-        <c:crosses val="autoZero"/>
-        <c:crossBetween val="between"/>
-      </c:valAx>
-    </c:plotArea>
-    <c:legend>
-      <c:legendPos val="r"/>
-      <c:overlay val="0"/>
-      <c:txPr>
-        <a:bodyPr/>
-        <a:lstStyle/>
-        <a:p>
-          <a:pPr lvl="0">
-            <a:defRPr b="0">
-              <a:solidFill>
-                <a:srgbClr val="1A1A1A"/>
-              </a:solidFill>
-              <a:latin typeface="+mn-lt"/>
-            </a:defRPr>
-          </a:pPr>
-          <a:endParaRPr lang="en-US"/>
-        </a:p>
-      </c:txPr>
-    </c:legend>
-    <c:plotVisOnly val="1"/>
-    <c:dispBlanksAs val="zero"/>
-    <c:showDLblsOverMax val="1"/>
-  </c:chart>
-  <c:externalData r:id="rId1">
-    <c:autoUpdate val="0"/>
-  </c:externalData>
-</c:chartSpace>
-</file>
-
-<file path=word/charts/chart5.xml><?xml version="1.0" encoding="utf-8"?>
 <c:chartSpace xmlns:c="http://schemas.openxmlformats.org/drawingml/2006/chart" xmlns:a="http://schemas.openxmlformats.org/drawingml/2006/main" xmlns:r="http://schemas.openxmlformats.org/officeDocument/2006/relationships" xmlns:c16r2="http://schemas.microsoft.com/office/drawing/2015/06/chart">
   <c:date1904 val="0"/>
   <c:lang val="en-US"/>

</xml_diff>

<commit_message>
Mathematical analysis updated in the report
</commit_message>
<xml_diff>
--- a/Project_Report(Sec-05).docx
+++ b/Project_Report(Sec-05).docx
@@ -314,23 +314,13 @@
         </w:rPr>
         <w:t xml:space="preserve">               </w:t>
       </w:r>
-      <w:proofErr w:type="spellStart"/>
       <w:r>
         <w:rPr>
           <w:rFonts w:ascii="Times New Roman" w:hAnsi="Times New Roman" w:cs="Times New Roman"/>
           <w:sz w:val="28"/>
           <w:szCs w:val="28"/>
         </w:rPr>
-        <w:t>Manasa</w:t>
-      </w:r>
-      <w:proofErr w:type="spellEnd"/>
-      <w:r>
-        <w:rPr>
-          <w:rFonts w:ascii="Times New Roman" w:hAnsi="Times New Roman" w:cs="Times New Roman"/>
-          <w:sz w:val="28"/>
-          <w:szCs w:val="28"/>
-        </w:rPr>
-        <w:t xml:space="preserve"> Bhat - NUID 001032278</w:t>
+        <w:t>Manasa Bhat - NUID 001032278</w:t>
       </w:r>
     </w:p>
     <w:p>
@@ -353,7 +343,6 @@
         </w:rPr>
         <w:t xml:space="preserve">            </w:t>
       </w:r>
-      <w:proofErr w:type="spellStart"/>
       <w:r>
         <w:rPr>
           <w:rFonts w:ascii="Times New Roman" w:hAnsi="Times New Roman" w:cs="Times New Roman"/>
@@ -362,7 +351,6 @@
         </w:rPr>
         <w:t>Moumita</w:t>
       </w:r>
-      <w:proofErr w:type="spellEnd"/>
       <w:r>
         <w:rPr>
           <w:rFonts w:ascii="Times New Roman" w:hAnsi="Times New Roman" w:cs="Times New Roman"/>
@@ -2738,19 +2726,11 @@
         </w:rPr>
         <w:t>SARS-</w:t>
       </w:r>
-      <w:proofErr w:type="spellStart"/>
-      <w:r>
-        <w:rPr>
-          <w:rFonts w:ascii="Times New Roman" w:hAnsi="Times New Roman" w:cs="Times New Roman"/>
-        </w:rPr>
-        <w:t>CoV</w:t>
-      </w:r>
-      <w:proofErr w:type="spellEnd"/>
-      <w:r>
-        <w:rPr>
-          <w:rFonts w:ascii="Times New Roman" w:hAnsi="Times New Roman" w:cs="Times New Roman"/>
-        </w:rPr>
-        <w:t xml:space="preserve"> (</w:t>
+      <w:r>
+        <w:rPr>
+          <w:rFonts w:ascii="Times New Roman" w:hAnsi="Times New Roman" w:cs="Times New Roman"/>
+        </w:rPr>
+        <w:t>CoV (</w:t>
       </w:r>
       <w:r>
         <w:rPr>
@@ -2775,16 +2755,8 @@
         <w:rPr>
           <w:rFonts w:ascii="Times New Roman" w:hAnsi="Times New Roman" w:cs="Times New Roman"/>
         </w:rPr>
-        <w:t>MERS-</w:t>
-      </w:r>
-      <w:proofErr w:type="spellStart"/>
-      <w:r>
-        <w:rPr>
-          <w:rFonts w:ascii="Times New Roman" w:hAnsi="Times New Roman" w:cs="Times New Roman"/>
-        </w:rPr>
-        <w:t>CoV</w:t>
-      </w:r>
-      <w:proofErr w:type="spellEnd"/>
+        <w:t>MERS-CoV</w:t>
+      </w:r>
       <w:r>
         <w:rPr>
           <w:rFonts w:ascii="Times New Roman" w:hAnsi="Times New Roman" w:cs="Times New Roman"/>
@@ -3552,16 +3524,8 @@
         <w:rPr>
           <w:rFonts w:ascii="Times New Roman" w:hAnsi="Times New Roman" w:cs="Times New Roman"/>
         </w:rPr>
-        <w:t>SARS-</w:t>
-      </w:r>
-      <w:proofErr w:type="spellStart"/>
-      <w:r>
-        <w:rPr>
-          <w:rFonts w:ascii="Times New Roman" w:hAnsi="Times New Roman" w:cs="Times New Roman"/>
-        </w:rPr>
-        <w:t>CoV</w:t>
-      </w:r>
-      <w:proofErr w:type="spellEnd"/>
+        <w:t>SARS-CoV</w:t>
+      </w:r>
     </w:p>
     <w:p>
       <w:pPr>
@@ -3591,21 +3555,7 @@
         <w:rPr>
           <w:rFonts w:ascii="Times New Roman" w:hAnsi="Times New Roman" w:cs="Times New Roman"/>
         </w:rPr>
-        <w:t xml:space="preserve"> for SARS-</w:t>
-      </w:r>
-      <w:proofErr w:type="spellStart"/>
-      <w:r>
-        <w:rPr>
-          <w:rFonts w:ascii="Times New Roman" w:hAnsi="Times New Roman" w:cs="Times New Roman"/>
-        </w:rPr>
-        <w:t>CoV</w:t>
-      </w:r>
-      <w:proofErr w:type="spellEnd"/>
-      <w:r>
-        <w:rPr>
-          <w:rFonts w:ascii="Times New Roman" w:hAnsi="Times New Roman" w:cs="Times New Roman"/>
-        </w:rPr>
-        <w:t xml:space="preserve"> is 0.16 with the negative binomial model (Singapore</w:t>
+        <w:t xml:space="preserve"> for SARS-CoV is 0.16 with the negative binomial model (Singapore</w:t>
       </w:r>
       <w:proofErr w:type="gramStart"/>
       <w:r>
@@ -4169,7 +4119,7 @@
           <v:shape id="_x0000_i1025" type="#_x0000_t75" alt="" style="width:396.5pt;height:409.5pt;mso-width-percent:0;mso-height-percent:0;mso-width-percent:0;mso-height-percent:0" o:ole="">
             <v:imagedata r:id="rId8" o:title=""/>
           </v:shape>
-          <o:OLEObject Type="Embed" ProgID="Visio.Drawing.15" ShapeID="_x0000_i1025" DrawAspect="Content" ObjectID="_1680421954" r:id="rId9"/>
+          <o:OLEObject Type="Embed" ProgID="Visio.Drawing.15" ShapeID="_x0000_i1025" DrawAspect="Content" ObjectID="_1680422845" r:id="rId9"/>
         </w:object>
       </w:r>
     </w:p>
@@ -4645,21 +4595,7 @@
         <w:rPr>
           <w:rFonts w:ascii="Times New Roman" w:hAnsi="Times New Roman" w:cs="Times New Roman"/>
         </w:rPr>
-        <w:t xml:space="preserve"> for both SARS-CoV-2 and SARS-</w:t>
-      </w:r>
-      <w:proofErr w:type="spellStart"/>
-      <w:r>
-        <w:rPr>
-          <w:rFonts w:ascii="Times New Roman" w:hAnsi="Times New Roman" w:cs="Times New Roman"/>
-        </w:rPr>
-        <w:t>CoV</w:t>
-      </w:r>
-      <w:proofErr w:type="spellEnd"/>
-      <w:r>
-        <w:rPr>
-          <w:rFonts w:ascii="Times New Roman" w:hAnsi="Times New Roman" w:cs="Times New Roman"/>
-        </w:rPr>
-        <w:t xml:space="preserve">. </w:t>
+        <w:t xml:space="preserve"> for both SARS-CoV-2 and SARS-CoV. </w:t>
       </w:r>
       <w:r>
         <w:rPr>
@@ -4711,21 +4647,7 @@
         <w:rPr>
           <w:rFonts w:ascii="Times New Roman" w:hAnsi="Times New Roman" w:cs="Times New Roman"/>
         </w:rPr>
-        <w:t>SARS-CoV-2 or SARS-</w:t>
-      </w:r>
-      <w:proofErr w:type="spellStart"/>
-      <w:r>
-        <w:rPr>
-          <w:rFonts w:ascii="Times New Roman" w:hAnsi="Times New Roman" w:cs="Times New Roman"/>
-        </w:rPr>
-        <w:t>CoV</w:t>
-      </w:r>
-      <w:proofErr w:type="spellEnd"/>
-      <w:r>
-        <w:rPr>
-          <w:rFonts w:ascii="Times New Roman" w:hAnsi="Times New Roman" w:cs="Times New Roman"/>
-        </w:rPr>
-        <w:t>, as it would include several other factors. Th</w:t>
+        <w:t>SARS-CoV-2 or SARS-CoV, as it would include several other factors. Th</w:t>
       </w:r>
       <w:r>
         <w:rPr>
@@ -5170,18 +5092,8 @@
           <w:b/>
           <w:bCs/>
         </w:rPr>
-        <w:t>SARS-</w:t>
-      </w:r>
-      <w:proofErr w:type="spellStart"/>
-      <w:r>
-        <w:rPr>
-          <w:rFonts w:ascii="Times New Roman" w:hAnsi="Times New Roman" w:cs="Times New Roman"/>
-          <w:b/>
-          <w:bCs/>
-        </w:rPr>
-        <w:t>CoV</w:t>
-      </w:r>
-      <w:proofErr w:type="spellEnd"/>
+        <w:t>SARS-CoV</w:t>
+      </w:r>
       <w:r>
         <w:rPr>
           <w:rFonts w:ascii="Times New Roman" w:hAnsi="Times New Roman" w:cs="Times New Roman"/>
@@ -5205,21 +5117,7 @@
         <w:rPr>
           <w:rFonts w:ascii="Times New Roman" w:hAnsi="Times New Roman" w:cs="Times New Roman"/>
         </w:rPr>
-        <w:t>When simulating the SARS-</w:t>
-      </w:r>
-      <w:proofErr w:type="spellStart"/>
-      <w:r>
-        <w:rPr>
-          <w:rFonts w:ascii="Times New Roman" w:hAnsi="Times New Roman" w:cs="Times New Roman"/>
-        </w:rPr>
-        <w:t>CoV</w:t>
-      </w:r>
-      <w:proofErr w:type="spellEnd"/>
-      <w:r>
-        <w:rPr>
-          <w:rFonts w:ascii="Times New Roman" w:hAnsi="Times New Roman" w:cs="Times New Roman"/>
-        </w:rPr>
-        <w:t xml:space="preserve"> (SARS) virus, we </w:t>
+        <w:t xml:space="preserve">When simulating the SARS-CoV (SARS) virus, we </w:t>
       </w:r>
       <w:proofErr w:type="gramStart"/>
       <w:r>
@@ -5245,21 +5143,7 @@
         <w:rPr>
           <w:rFonts w:ascii="Times New Roman" w:hAnsi="Times New Roman" w:cs="Times New Roman"/>
         </w:rPr>
-        <w:t>. When the vaccination factor is selected, it will not be considered for SARS-</w:t>
-      </w:r>
-      <w:proofErr w:type="spellStart"/>
-      <w:r>
-        <w:rPr>
-          <w:rFonts w:ascii="Times New Roman" w:hAnsi="Times New Roman" w:cs="Times New Roman"/>
-        </w:rPr>
-        <w:t>CoV</w:t>
-      </w:r>
-      <w:proofErr w:type="spellEnd"/>
-      <w:r>
-        <w:rPr>
-          <w:rFonts w:ascii="Times New Roman" w:hAnsi="Times New Roman" w:cs="Times New Roman"/>
-        </w:rPr>
-        <w:t xml:space="preserve"> simulation as the vaccine is still not developed in the real world for this virus.  </w:t>
+        <w:t xml:space="preserve">. When the vaccination factor is selected, it will not be considered for SARS-CoV simulation as the vaccine is still not developed in the real world for this virus.  </w:t>
       </w:r>
     </w:p>
     <w:p>
@@ -5370,13 +5254,10 @@
     <w:p>
       <w:pPr>
         <w:pStyle w:val="ListParagraph"/>
-        <w:numPr>
-          <w:ilvl w:val="2"/>
-          <w:numId w:val="26"/>
-        </w:numPr>
         <w:spacing w:line="276" w:lineRule="auto"/>
+        <w:ind w:left="792"/>
         <w:jc w:val="both"/>
-        <w:outlineLvl w:val="2"/>
+        <w:outlineLvl w:val="1"/>
         <w:rPr>
           <w:rFonts w:ascii="Times New Roman" w:hAnsi="Times New Roman" w:cs="Times New Roman"/>
           <w:b/>
@@ -5385,328 +5266,6 @@
           <w:szCs w:val="24"/>
         </w:rPr>
       </w:pPr>
-      <w:bookmarkStart w:id="9" w:name="_Toc69773587"/>
-      <w:r>
-        <w:rPr>
-          <w:rFonts w:ascii="Times New Roman" w:hAnsi="Times New Roman" w:cs="Times New Roman"/>
-          <w:b/>
-          <w:bCs/>
-          <w:sz w:val="24"/>
-          <w:szCs w:val="24"/>
-        </w:rPr>
-        <w:t>Population</w:t>
-      </w:r>
-      <w:r>
-        <w:rPr>
-          <w:rFonts w:ascii="Times New Roman" w:hAnsi="Times New Roman" w:cs="Times New Roman"/>
-          <w:b/>
-          <w:bCs/>
-          <w:sz w:val="24"/>
-          <w:szCs w:val="24"/>
-        </w:rPr>
-        <w:t xml:space="preserve"> types</w:t>
-      </w:r>
-      <w:bookmarkEnd w:id="9"/>
-    </w:p>
-    <w:p>
-      <w:pPr>
-        <w:pStyle w:val="ListParagraph"/>
-        <w:numPr>
-          <w:ilvl w:val="0"/>
-          <w:numId w:val="18"/>
-        </w:numPr>
-        <w:spacing w:line="276" w:lineRule="auto"/>
-        <w:jc w:val="both"/>
-        <w:rPr>
-          <w:rFonts w:ascii="Times New Roman" w:hAnsi="Times New Roman" w:cs="Times New Roman"/>
-        </w:rPr>
-      </w:pPr>
-      <w:r>
-        <w:rPr>
-          <w:rFonts w:ascii="Times New Roman" w:hAnsi="Times New Roman" w:cs="Times New Roman"/>
-        </w:rPr>
-        <w:t>Healthy</w:t>
-      </w:r>
-      <w:r>
-        <w:rPr>
-          <w:rFonts w:ascii="Times New Roman" w:hAnsi="Times New Roman" w:cs="Times New Roman"/>
-        </w:rPr>
-        <w:t xml:space="preserve"> (Light Green):</w:t>
-      </w:r>
-      <w:r>
-        <w:rPr>
-          <w:rFonts w:ascii="Times New Roman" w:hAnsi="Times New Roman" w:cs="Times New Roman"/>
-        </w:rPr>
-        <w:t xml:space="preserve"> Susceptible to the virus. They include people with comorbid condition.</w:t>
-      </w:r>
-      <w:r>
-        <w:rPr>
-          <w:rFonts w:ascii="Times New Roman" w:hAnsi="Times New Roman" w:cs="Times New Roman"/>
-        </w:rPr>
-        <w:t xml:space="preserve"> This</w:t>
-      </w:r>
-      <w:r>
-        <w:rPr>
-          <w:rFonts w:ascii="Times New Roman" w:hAnsi="Times New Roman" w:cs="Times New Roman"/>
-        </w:rPr>
-        <w:t xml:space="preserve"> </w:t>
-      </w:r>
-      <w:r>
-        <w:rPr>
-          <w:rFonts w:ascii="Times New Roman" w:hAnsi="Times New Roman" w:cs="Times New Roman"/>
-        </w:rPr>
-        <w:t xml:space="preserve">also </w:t>
-      </w:r>
-      <w:r>
-        <w:rPr>
-          <w:rFonts w:ascii="Times New Roman" w:hAnsi="Times New Roman" w:cs="Times New Roman"/>
-        </w:rPr>
-        <w:t>include</w:t>
-      </w:r>
-      <w:r>
-        <w:rPr>
-          <w:rFonts w:ascii="Times New Roman" w:hAnsi="Times New Roman" w:cs="Times New Roman"/>
-        </w:rPr>
-        <w:t>s</w:t>
-      </w:r>
-      <w:r>
-        <w:rPr>
-          <w:rFonts w:ascii="Times New Roman" w:hAnsi="Times New Roman" w:cs="Times New Roman"/>
-        </w:rPr>
-        <w:t xml:space="preserve"> recovered individuals.</w:t>
-      </w:r>
-    </w:p>
-    <w:p>
-      <w:pPr>
-        <w:pStyle w:val="ListParagraph"/>
-        <w:numPr>
-          <w:ilvl w:val="0"/>
-          <w:numId w:val="18"/>
-        </w:numPr>
-        <w:spacing w:line="276" w:lineRule="auto"/>
-        <w:jc w:val="both"/>
-        <w:rPr>
-          <w:rFonts w:ascii="Times New Roman" w:hAnsi="Times New Roman" w:cs="Times New Roman"/>
-        </w:rPr>
-      </w:pPr>
-      <w:r>
-        <w:rPr>
-          <w:rFonts w:ascii="Times New Roman" w:hAnsi="Times New Roman" w:cs="Times New Roman"/>
-        </w:rPr>
-        <w:t>Vaccinated</w:t>
-      </w:r>
-      <w:r>
-        <w:rPr>
-          <w:rFonts w:ascii="Times New Roman" w:hAnsi="Times New Roman" w:cs="Times New Roman"/>
-        </w:rPr>
-        <w:t xml:space="preserve"> (Dark Green)</w:t>
-      </w:r>
-      <w:r>
-        <w:rPr>
-          <w:rFonts w:ascii="Times New Roman" w:hAnsi="Times New Roman" w:cs="Times New Roman"/>
-        </w:rPr>
-        <w:t xml:space="preserve">: 94% </w:t>
-      </w:r>
-      <w:r>
-        <w:rPr>
-          <w:rFonts w:ascii="Times New Roman" w:hAnsi="Times New Roman" w:cs="Times New Roman"/>
-        </w:rPr>
-        <w:t>of the population are protected from the virus</w:t>
-      </w:r>
-      <w:r>
-        <w:rPr>
-          <w:rFonts w:ascii="Times New Roman" w:hAnsi="Times New Roman" w:cs="Times New Roman"/>
-        </w:rPr>
-        <w:t>.</w:t>
-      </w:r>
-    </w:p>
-    <w:p>
-      <w:pPr>
-        <w:pStyle w:val="ListParagraph"/>
-        <w:numPr>
-          <w:ilvl w:val="0"/>
-          <w:numId w:val="18"/>
-        </w:numPr>
-        <w:spacing w:line="276" w:lineRule="auto"/>
-        <w:jc w:val="both"/>
-        <w:rPr>
-          <w:rFonts w:ascii="Times New Roman" w:hAnsi="Times New Roman" w:cs="Times New Roman"/>
-        </w:rPr>
-      </w:pPr>
-      <w:r>
-        <w:rPr>
-          <w:rFonts w:ascii="Times New Roman" w:hAnsi="Times New Roman" w:cs="Times New Roman"/>
-        </w:rPr>
-        <w:t xml:space="preserve">Infected – </w:t>
-      </w:r>
-      <w:r>
-        <w:rPr>
-          <w:rFonts w:ascii="Times New Roman" w:hAnsi="Times New Roman" w:cs="Times New Roman"/>
-        </w:rPr>
-        <w:t>Symptomatic</w:t>
-      </w:r>
-      <w:r>
-        <w:rPr>
-          <w:rFonts w:ascii="Times New Roman" w:hAnsi="Times New Roman" w:cs="Times New Roman"/>
-        </w:rPr>
-        <w:t xml:space="preserve"> (Bright </w:t>
-      </w:r>
-      <w:r>
-        <w:rPr>
-          <w:rFonts w:ascii="Times New Roman" w:hAnsi="Times New Roman" w:cs="Times New Roman"/>
-        </w:rPr>
-        <w:t xml:space="preserve">Red): </w:t>
-      </w:r>
-      <w:r>
-        <w:rPr>
-          <w:rFonts w:ascii="Times New Roman" w:hAnsi="Times New Roman" w:cs="Times New Roman"/>
-        </w:rPr>
-        <w:t>Primary transmitter of the virus</w:t>
-      </w:r>
-      <w:r>
-        <w:rPr>
-          <w:rFonts w:ascii="Times New Roman" w:hAnsi="Times New Roman" w:cs="Times New Roman"/>
-        </w:rPr>
-        <w:t xml:space="preserve"> until tested and quarantined</w:t>
-      </w:r>
-      <w:r>
-        <w:rPr>
-          <w:rFonts w:ascii="Times New Roman" w:hAnsi="Times New Roman" w:cs="Times New Roman"/>
-        </w:rPr>
-        <w:t>.</w:t>
-      </w:r>
-    </w:p>
-    <w:p>
-      <w:pPr>
-        <w:pStyle w:val="ListParagraph"/>
-        <w:numPr>
-          <w:ilvl w:val="0"/>
-          <w:numId w:val="18"/>
-        </w:numPr>
-        <w:spacing w:line="276" w:lineRule="auto"/>
-        <w:jc w:val="both"/>
-        <w:rPr>
-          <w:rFonts w:ascii="Times New Roman" w:hAnsi="Times New Roman" w:cs="Times New Roman"/>
-        </w:rPr>
-      </w:pPr>
-      <w:r>
-        <w:rPr>
-          <w:rFonts w:ascii="Times New Roman" w:hAnsi="Times New Roman" w:cs="Times New Roman"/>
-        </w:rPr>
-        <w:t xml:space="preserve">Infected – </w:t>
-      </w:r>
-      <w:r>
-        <w:rPr>
-          <w:rFonts w:ascii="Times New Roman" w:hAnsi="Times New Roman" w:cs="Times New Roman"/>
-        </w:rPr>
-        <w:t>Asymptomatic</w:t>
-      </w:r>
-      <w:r>
-        <w:rPr>
-          <w:rFonts w:ascii="Times New Roman" w:hAnsi="Times New Roman" w:cs="Times New Roman"/>
-        </w:rPr>
-        <w:t xml:space="preserve"> (</w:t>
-      </w:r>
-      <w:r>
-        <w:rPr>
-          <w:rFonts w:ascii="Times New Roman" w:hAnsi="Times New Roman" w:cs="Times New Roman"/>
-        </w:rPr>
-        <w:t>Pink</w:t>
-      </w:r>
-      <w:r>
-        <w:rPr>
-          <w:rFonts w:ascii="Times New Roman" w:hAnsi="Times New Roman" w:cs="Times New Roman"/>
-        </w:rPr>
-        <w:t>):</w:t>
-      </w:r>
-      <w:r>
-        <w:rPr>
-          <w:rFonts w:ascii="Times New Roman" w:hAnsi="Times New Roman" w:cs="Times New Roman"/>
-        </w:rPr>
-        <w:t xml:space="preserve"> </w:t>
-      </w:r>
-      <w:r>
-        <w:rPr>
-          <w:rFonts w:ascii="Times New Roman" w:hAnsi="Times New Roman" w:cs="Times New Roman"/>
-        </w:rPr>
-        <w:t>Undetected transmitter until tested and quarantined.</w:t>
-      </w:r>
-    </w:p>
-    <w:p>
-      <w:pPr>
-        <w:pStyle w:val="ListParagraph"/>
-        <w:numPr>
-          <w:ilvl w:val="0"/>
-          <w:numId w:val="18"/>
-        </w:numPr>
-        <w:spacing w:line="276" w:lineRule="auto"/>
-        <w:jc w:val="both"/>
-        <w:rPr>
-          <w:rFonts w:ascii="Times New Roman" w:hAnsi="Times New Roman" w:cs="Times New Roman"/>
-        </w:rPr>
-      </w:pPr>
-      <w:r>
-        <w:rPr>
-          <w:rFonts w:ascii="Times New Roman" w:hAnsi="Times New Roman" w:cs="Times New Roman"/>
-        </w:rPr>
-        <w:t>Hospitalized/Severe</w:t>
-      </w:r>
-      <w:r>
-        <w:rPr>
-          <w:rFonts w:ascii="Times New Roman" w:hAnsi="Times New Roman" w:cs="Times New Roman"/>
-        </w:rPr>
-        <w:t xml:space="preserve"> (Dark Red)</w:t>
-      </w:r>
-      <w:r>
-        <w:rPr>
-          <w:rFonts w:ascii="Times New Roman" w:hAnsi="Times New Roman" w:cs="Times New Roman"/>
-        </w:rPr>
-        <w:t xml:space="preserve">: </w:t>
-      </w:r>
-      <w:r>
-        <w:rPr>
-          <w:rFonts w:ascii="Times New Roman" w:hAnsi="Times New Roman" w:cs="Times New Roman"/>
-        </w:rPr>
-        <w:t>If hospitalized they are immobile, and comorbid condition is checked.</w:t>
-      </w:r>
-      <w:r>
-        <w:rPr>
-          <w:rFonts w:ascii="Times New Roman" w:hAnsi="Times New Roman" w:cs="Times New Roman"/>
-        </w:rPr>
-        <w:t xml:space="preserve"> </w:t>
-      </w:r>
-    </w:p>
-    <w:p>
-      <w:pPr>
-        <w:pStyle w:val="ListParagraph"/>
-        <w:numPr>
-          <w:ilvl w:val="0"/>
-          <w:numId w:val="18"/>
-        </w:numPr>
-        <w:spacing w:line="276" w:lineRule="auto"/>
-        <w:jc w:val="both"/>
-        <w:rPr>
-          <w:rFonts w:ascii="Times New Roman" w:hAnsi="Times New Roman" w:cs="Times New Roman"/>
-        </w:rPr>
-      </w:pPr>
-      <w:r>
-        <w:rPr>
-          <w:rFonts w:ascii="Times New Roman" w:hAnsi="Times New Roman" w:cs="Times New Roman"/>
-        </w:rPr>
-        <w:t>Dead</w:t>
-      </w:r>
-      <w:r>
-        <w:rPr>
-          <w:rFonts w:ascii="Times New Roman" w:hAnsi="Times New Roman" w:cs="Times New Roman"/>
-        </w:rPr>
-        <w:t xml:space="preserve"> (Grey)</w:t>
-      </w:r>
-      <w:r>
-        <w:rPr>
-          <w:rFonts w:ascii="Times New Roman" w:hAnsi="Times New Roman" w:cs="Times New Roman"/>
-        </w:rPr>
-        <w:t xml:space="preserve">: Immobile and will not further transmit the virus. </w:t>
-      </w:r>
     </w:p>
     <w:p>
       <w:pPr>
@@ -5726,7 +5285,7 @@
           <w:szCs w:val="24"/>
         </w:rPr>
       </w:pPr>
-      <w:bookmarkStart w:id="10" w:name="_Toc69773588"/>
+      <w:bookmarkStart w:id="9" w:name="_Toc69773587"/>
       <w:r>
         <w:rPr>
           <w:rFonts w:ascii="Times New Roman" w:hAnsi="Times New Roman" w:cs="Times New Roman"/>
@@ -5735,208 +5294,9 @@
           <w:sz w:val="24"/>
           <w:szCs w:val="24"/>
         </w:rPr>
-        <w:lastRenderedPageBreak/>
-        <w:t>Factors considered for simulation</w:t>
-      </w:r>
-      <w:bookmarkEnd w:id="10"/>
-    </w:p>
-    <w:p>
-      <w:pPr>
-        <w:pStyle w:val="ListParagraph"/>
-        <w:numPr>
-          <w:ilvl w:val="0"/>
-          <w:numId w:val="34"/>
-        </w:numPr>
-        <w:spacing w:line="276" w:lineRule="auto"/>
-        <w:jc w:val="both"/>
-        <w:rPr>
-          <w:rFonts w:ascii="Times New Roman" w:hAnsi="Times New Roman" w:cs="Times New Roman"/>
-          <w:sz w:val="24"/>
-          <w:szCs w:val="24"/>
-        </w:rPr>
-      </w:pPr>
-      <w:r>
-        <w:rPr>
-          <w:rFonts w:ascii="Times New Roman" w:hAnsi="Times New Roman" w:cs="Times New Roman"/>
-        </w:rPr>
-        <w:t>R-naught value:</w:t>
-      </w:r>
-      <w:r>
-        <w:rPr>
-          <w:rFonts w:ascii="Times New Roman" w:hAnsi="Times New Roman" w:cs="Times New Roman"/>
-          <w:sz w:val="24"/>
-          <w:szCs w:val="24"/>
-        </w:rPr>
-        <w:t xml:space="preserve"> </w:t>
-      </w:r>
-    </w:p>
-    <w:p>
-      <w:pPr>
-        <w:pStyle w:val="ListParagraph"/>
-        <w:numPr>
-          <w:ilvl w:val="1"/>
-          <w:numId w:val="16"/>
-        </w:numPr>
-        <w:spacing w:line="276" w:lineRule="auto"/>
-        <w:jc w:val="both"/>
-        <w:rPr>
-          <w:rFonts w:ascii="Times New Roman" w:hAnsi="Times New Roman" w:cs="Times New Roman"/>
-          <w:sz w:val="24"/>
-          <w:szCs w:val="24"/>
-        </w:rPr>
-      </w:pPr>
-      <w:r>
-        <w:rPr>
-          <w:rFonts w:ascii="Times New Roman" w:hAnsi="Times New Roman" w:cs="Times New Roman"/>
-        </w:rPr>
-        <w:t xml:space="preserve">The R-naught parameter </w:t>
-      </w:r>
-      <w:r>
-        <w:rPr>
-          <w:rFonts w:ascii="Times New Roman" w:hAnsi="Times New Roman" w:cs="Times New Roman"/>
-        </w:rPr>
-        <w:t xml:space="preserve">is user defined, the transmission changes depending on the R-naught </w:t>
-      </w:r>
-      <w:r>
-        <w:rPr>
-          <w:rFonts w:ascii="Times New Roman" w:hAnsi="Times New Roman" w:cs="Times New Roman"/>
-        </w:rPr>
-        <w:t>value</w:t>
-      </w:r>
-      <w:r>
-        <w:rPr>
-          <w:rFonts w:ascii="Times New Roman" w:hAnsi="Times New Roman" w:cs="Times New Roman"/>
-        </w:rPr>
-        <w:t>.</w:t>
-      </w:r>
-    </w:p>
-    <w:p>
-      <w:pPr>
-        <w:pStyle w:val="ListParagraph"/>
-        <w:numPr>
-          <w:ilvl w:val="0"/>
-          <w:numId w:val="34"/>
-        </w:numPr>
-        <w:spacing w:line="276" w:lineRule="auto"/>
-        <w:jc w:val="both"/>
-        <w:rPr>
-          <w:rFonts w:ascii="Times New Roman" w:hAnsi="Times New Roman" w:cs="Times New Roman"/>
-        </w:rPr>
-      </w:pPr>
-      <w:r>
-        <w:rPr>
-          <w:rFonts w:ascii="Times New Roman" w:hAnsi="Times New Roman" w:cs="Times New Roman"/>
-        </w:rPr>
-        <w:t xml:space="preserve">Vaccine: </w:t>
-      </w:r>
-    </w:p>
-    <w:p>
-      <w:pPr>
-        <w:pStyle w:val="ListParagraph"/>
-        <w:numPr>
-          <w:ilvl w:val="0"/>
-          <w:numId w:val="32"/>
-        </w:numPr>
-        <w:spacing w:line="276" w:lineRule="auto"/>
-        <w:jc w:val="both"/>
-        <w:rPr>
-          <w:rFonts w:ascii="Times New Roman" w:hAnsi="Times New Roman" w:cs="Times New Roman"/>
-        </w:rPr>
-      </w:pPr>
-      <w:r>
-        <w:rPr>
-          <w:rFonts w:ascii="Times New Roman" w:hAnsi="Times New Roman" w:cs="Times New Roman"/>
-        </w:rPr>
-        <w:t xml:space="preserve">50 percent of the population is vaccinated. </w:t>
-      </w:r>
-    </w:p>
-    <w:p>
-      <w:pPr>
-        <w:pStyle w:val="ListParagraph"/>
-        <w:numPr>
-          <w:ilvl w:val="0"/>
-          <w:numId w:val="32"/>
-        </w:numPr>
-        <w:spacing w:line="276" w:lineRule="auto"/>
-        <w:jc w:val="both"/>
-        <w:rPr>
-          <w:rFonts w:ascii="Times New Roman" w:hAnsi="Times New Roman" w:cs="Times New Roman"/>
-        </w:rPr>
-      </w:pPr>
-      <w:r>
-        <w:rPr>
-          <w:rFonts w:ascii="Times New Roman" w:hAnsi="Times New Roman" w:cs="Times New Roman"/>
-        </w:rPr>
-        <w:t xml:space="preserve">The vaccine efficiency </w:t>
-      </w:r>
-      <w:proofErr w:type="gramStart"/>
-      <w:r>
-        <w:rPr>
-          <w:rFonts w:ascii="Times New Roman" w:hAnsi="Times New Roman" w:cs="Times New Roman"/>
-        </w:rPr>
-        <w:t>is considered to be</w:t>
-      </w:r>
-      <w:proofErr w:type="gramEnd"/>
-      <w:r>
-        <w:rPr>
-          <w:rFonts w:ascii="Times New Roman" w:hAnsi="Times New Roman" w:cs="Times New Roman"/>
-        </w:rPr>
-        <w:t xml:space="preserve"> </w:t>
-      </w:r>
-      <w:r>
-        <w:rPr>
-          <w:rFonts w:ascii="Times New Roman" w:hAnsi="Times New Roman" w:cs="Times New Roman"/>
-        </w:rPr>
-        <w:t>94%</w:t>
-      </w:r>
-      <w:r>
-        <w:rPr>
-          <w:rFonts w:ascii="Times New Roman" w:hAnsi="Times New Roman" w:cs="Times New Roman"/>
-        </w:rPr>
-        <w:t xml:space="preserve"> </w:t>
-      </w:r>
-      <w:r>
-        <w:rPr>
-          <w:rFonts w:ascii="Times New Roman" w:hAnsi="Times New Roman" w:cs="Times New Roman"/>
-        </w:rPr>
-        <w:t>[11]</w:t>
-      </w:r>
-      <w:r>
-        <w:rPr>
-          <w:rFonts w:ascii="Times New Roman" w:hAnsi="Times New Roman" w:cs="Times New Roman"/>
-        </w:rPr>
-        <w:t xml:space="preserve">. </w:t>
-      </w:r>
-    </w:p>
-    <w:p>
-      <w:pPr>
-        <w:pStyle w:val="ListParagraph"/>
-        <w:numPr>
-          <w:ilvl w:val="0"/>
-          <w:numId w:val="32"/>
-        </w:numPr>
-        <w:spacing w:line="276" w:lineRule="auto"/>
-        <w:jc w:val="both"/>
-        <w:rPr>
-          <w:rFonts w:ascii="Times New Roman" w:hAnsi="Times New Roman" w:cs="Times New Roman"/>
-        </w:rPr>
-      </w:pPr>
-      <w:r>
-        <w:rPr>
-          <w:rFonts w:ascii="Times New Roman" w:hAnsi="Times New Roman" w:cs="Times New Roman"/>
-        </w:rPr>
-        <w:t xml:space="preserve">Individuals with comorbid condition will be vaccinated first. </w:t>
-      </w:r>
-    </w:p>
-    <w:p>
-      <w:pPr>
-        <w:pStyle w:val="ListParagraph"/>
-        <w:numPr>
-          <w:ilvl w:val="0"/>
-          <w:numId w:val="32"/>
-        </w:numPr>
-        <w:spacing w:line="276" w:lineRule="auto"/>
-        <w:jc w:val="both"/>
+        <w:t>Population</w:t>
+      </w:r>
+      <w:r>
         <w:rPr>
           <w:rFonts w:ascii="Times New Roman" w:hAnsi="Times New Roman" w:cs="Times New Roman"/>
           <w:b/>
@@ -5944,52 +5304,32 @@
           <w:sz w:val="24"/>
           <w:szCs w:val="24"/>
         </w:rPr>
-      </w:pPr>
-      <w:r>
-        <w:rPr>
-          <w:rFonts w:ascii="Times New Roman" w:hAnsi="Times New Roman" w:cs="Times New Roman"/>
-        </w:rPr>
-        <w:t xml:space="preserve">There is no vaccine </w:t>
-      </w:r>
-      <w:r>
-        <w:rPr>
-          <w:rFonts w:ascii="Times New Roman" w:hAnsi="Times New Roman" w:cs="Times New Roman"/>
-        </w:rPr>
-        <w:t xml:space="preserve">currently available </w:t>
-      </w:r>
-      <w:r>
-        <w:rPr>
-          <w:rFonts w:ascii="Times New Roman" w:hAnsi="Times New Roman" w:cs="Times New Roman"/>
-        </w:rPr>
-        <w:t xml:space="preserve">for </w:t>
-      </w:r>
-      <w:r>
-        <w:rPr>
-          <w:rFonts w:ascii="Times New Roman" w:hAnsi="Times New Roman" w:cs="Times New Roman"/>
-        </w:rPr>
-        <w:t>SARS-</w:t>
-      </w:r>
-      <w:proofErr w:type="spellStart"/>
-      <w:r>
-        <w:rPr>
-          <w:rFonts w:ascii="Times New Roman" w:hAnsi="Times New Roman" w:cs="Times New Roman"/>
-        </w:rPr>
-        <w:t>CoV</w:t>
-      </w:r>
-      <w:proofErr w:type="spellEnd"/>
-      <w:r>
-        <w:rPr>
-          <w:rFonts w:ascii="Times New Roman" w:hAnsi="Times New Roman" w:cs="Times New Roman"/>
-        </w:rPr>
-        <w:t>, hence it is not considered for the comparison.</w:t>
-      </w:r>
+        <w:t xml:space="preserve"> types</w:t>
+      </w:r>
+      <w:bookmarkEnd w:id="9"/>
+    </w:p>
+    <w:p>
+      <w:pPr>
+        <w:pStyle w:val="ListParagraph"/>
+        <w:spacing w:line="276" w:lineRule="auto"/>
+        <w:ind w:left="1224"/>
+        <w:jc w:val="both"/>
+        <w:outlineLvl w:val="2"/>
+        <w:rPr>
+          <w:rFonts w:ascii="Times New Roman" w:hAnsi="Times New Roman" w:cs="Times New Roman"/>
+          <w:b/>
+          <w:bCs/>
+          <w:sz w:val="24"/>
+          <w:szCs w:val="24"/>
+        </w:rPr>
+      </w:pPr>
     </w:p>
     <w:p>
       <w:pPr>
         <w:pStyle w:val="ListParagraph"/>
         <w:numPr>
           <w:ilvl w:val="0"/>
-          <w:numId w:val="34"/>
+          <w:numId w:val="18"/>
         </w:numPr>
         <w:spacing w:line="276" w:lineRule="auto"/>
         <w:jc w:val="both"/>
@@ -6001,7 +5341,55 @@
         <w:rPr>
           <w:rFonts w:ascii="Times New Roman" w:hAnsi="Times New Roman" w:cs="Times New Roman"/>
         </w:rPr>
-        <w:t xml:space="preserve">Testing and Contact Tracing: </w:t>
+        <w:t>Healthy</w:t>
+      </w:r>
+      <w:r>
+        <w:rPr>
+          <w:rFonts w:ascii="Times New Roman" w:hAnsi="Times New Roman" w:cs="Times New Roman"/>
+        </w:rPr>
+        <w:t xml:space="preserve"> (Light Green):</w:t>
+      </w:r>
+      <w:r>
+        <w:rPr>
+          <w:rFonts w:ascii="Times New Roman" w:hAnsi="Times New Roman" w:cs="Times New Roman"/>
+        </w:rPr>
+        <w:t xml:space="preserve"> Susceptible to the virus. They include people with comorbid condition.</w:t>
+      </w:r>
+      <w:r>
+        <w:rPr>
+          <w:rFonts w:ascii="Times New Roman" w:hAnsi="Times New Roman" w:cs="Times New Roman"/>
+        </w:rPr>
+        <w:t xml:space="preserve"> This</w:t>
+      </w:r>
+      <w:r>
+        <w:rPr>
+          <w:rFonts w:ascii="Times New Roman" w:hAnsi="Times New Roman" w:cs="Times New Roman"/>
+        </w:rPr>
+        <w:t xml:space="preserve"> </w:t>
+      </w:r>
+      <w:r>
+        <w:rPr>
+          <w:rFonts w:ascii="Times New Roman" w:hAnsi="Times New Roman" w:cs="Times New Roman"/>
+        </w:rPr>
+        <w:t xml:space="preserve">also </w:t>
+      </w:r>
+      <w:r>
+        <w:rPr>
+          <w:rFonts w:ascii="Times New Roman" w:hAnsi="Times New Roman" w:cs="Times New Roman"/>
+        </w:rPr>
+        <w:t>include</w:t>
+      </w:r>
+      <w:r>
+        <w:rPr>
+          <w:rFonts w:ascii="Times New Roman" w:hAnsi="Times New Roman" w:cs="Times New Roman"/>
+        </w:rPr>
+        <w:t>s</w:t>
+      </w:r>
+      <w:r>
+        <w:rPr>
+          <w:rFonts w:ascii="Times New Roman" w:hAnsi="Times New Roman" w:cs="Times New Roman"/>
+        </w:rPr>
+        <w:t xml:space="preserve"> recovered individuals.</w:t>
       </w:r>
     </w:p>
     <w:p>
@@ -6009,7 +5397,7 @@
         <w:pStyle w:val="ListParagraph"/>
         <w:numPr>
           <w:ilvl w:val="0"/>
-          <w:numId w:val="19"/>
+          <w:numId w:val="18"/>
         </w:numPr>
         <w:spacing w:line="276" w:lineRule="auto"/>
         <w:jc w:val="both"/>
@@ -6021,67 +5409,31 @@
         <w:rPr>
           <w:rFonts w:ascii="Times New Roman" w:hAnsi="Times New Roman" w:cs="Times New Roman"/>
         </w:rPr>
-        <w:t xml:space="preserve">Testing will </w:t>
-      </w:r>
-      <w:r>
-        <w:rPr>
-          <w:rFonts w:ascii="Times New Roman" w:hAnsi="Times New Roman" w:cs="Times New Roman"/>
-        </w:rPr>
-        <w:t>detect</w:t>
-      </w:r>
-      <w:r>
-        <w:rPr>
-          <w:rFonts w:ascii="Times New Roman" w:hAnsi="Times New Roman" w:cs="Times New Roman"/>
-        </w:rPr>
-        <w:t xml:space="preserve"> all the infected population including</w:t>
-      </w:r>
-      <w:r>
-        <w:rPr>
-          <w:rFonts w:ascii="Times New Roman" w:hAnsi="Times New Roman" w:cs="Times New Roman"/>
-        </w:rPr>
-        <w:t xml:space="preserve"> symptomatic and</w:t>
-      </w:r>
-      <w:r>
-        <w:rPr>
-          <w:rFonts w:ascii="Times New Roman" w:hAnsi="Times New Roman" w:cs="Times New Roman"/>
-        </w:rPr>
-        <w:t xml:space="preserve"> asymptomatic </w:t>
-      </w:r>
-      <w:r>
-        <w:rPr>
-          <w:rFonts w:ascii="Times New Roman" w:hAnsi="Times New Roman" w:cs="Times New Roman"/>
-        </w:rPr>
-        <w:t>population</w:t>
-      </w:r>
-      <w:r>
-        <w:rPr>
-          <w:rFonts w:ascii="Times New Roman" w:hAnsi="Times New Roman" w:cs="Times New Roman"/>
-        </w:rPr>
-        <w:t xml:space="preserve">. So </w:t>
-      </w:r>
-      <w:r>
-        <w:rPr>
-          <w:rFonts w:ascii="Times New Roman" w:hAnsi="Times New Roman" w:cs="Times New Roman"/>
-        </w:rPr>
-        <w:t xml:space="preserve">once testing is considered, </w:t>
-      </w:r>
-      <w:r>
-        <w:rPr>
-          <w:rFonts w:ascii="Times New Roman" w:hAnsi="Times New Roman" w:cs="Times New Roman"/>
-        </w:rPr>
-        <w:t xml:space="preserve">the entire simulation will </w:t>
-      </w:r>
-      <w:r>
-        <w:rPr>
-          <w:rFonts w:ascii="Times New Roman" w:hAnsi="Times New Roman" w:cs="Times New Roman"/>
-        </w:rPr>
-        <w:t>reveal</w:t>
-      </w:r>
-      <w:r>
-        <w:rPr>
-          <w:rFonts w:ascii="Times New Roman" w:hAnsi="Times New Roman" w:cs="Times New Roman"/>
-        </w:rPr>
-        <w:t xml:space="preserve"> all infected individuals.</w:t>
+        <w:t>Vaccinated</w:t>
+      </w:r>
+      <w:r>
+        <w:rPr>
+          <w:rFonts w:ascii="Times New Roman" w:hAnsi="Times New Roman" w:cs="Times New Roman"/>
+        </w:rPr>
+        <w:t xml:space="preserve"> (Dark Green)</w:t>
+      </w:r>
+      <w:r>
+        <w:rPr>
+          <w:rFonts w:ascii="Times New Roman" w:hAnsi="Times New Roman" w:cs="Times New Roman"/>
+        </w:rPr>
+        <w:t xml:space="preserve">: 94% </w:t>
+      </w:r>
+      <w:r>
+        <w:rPr>
+          <w:rFonts w:ascii="Times New Roman" w:hAnsi="Times New Roman" w:cs="Times New Roman"/>
+        </w:rPr>
+        <w:t>of the population are protected from the virus</w:t>
+      </w:r>
+      <w:r>
+        <w:rPr>
+          <w:rFonts w:ascii="Times New Roman" w:hAnsi="Times New Roman" w:cs="Times New Roman"/>
+        </w:rPr>
+        <w:t>.</w:t>
       </w:r>
     </w:p>
     <w:p>
@@ -6089,7 +5441,7 @@
         <w:pStyle w:val="ListParagraph"/>
         <w:numPr>
           <w:ilvl w:val="0"/>
-          <w:numId w:val="19"/>
+          <w:numId w:val="18"/>
         </w:numPr>
         <w:spacing w:line="276" w:lineRule="auto"/>
         <w:jc w:val="both"/>
@@ -6101,19 +5453,43 @@
         <w:rPr>
           <w:rFonts w:ascii="Times New Roman" w:hAnsi="Times New Roman" w:cs="Times New Roman"/>
         </w:rPr>
-        <w:t xml:space="preserve"> Quarantine constraint </w:t>
-      </w:r>
-      <w:r>
-        <w:rPr>
-          <w:rFonts w:ascii="Times New Roman" w:hAnsi="Times New Roman" w:cs="Times New Roman"/>
-        </w:rPr>
-        <w:t>is also considered if infected</w:t>
-      </w:r>
-      <w:r>
-        <w:rPr>
-          <w:rFonts w:ascii="Times New Roman" w:hAnsi="Times New Roman" w:cs="Times New Roman"/>
-        </w:rPr>
-        <w:t xml:space="preserve">. </w:t>
+        <w:t xml:space="preserve">Infected – </w:t>
+      </w:r>
+      <w:r>
+        <w:rPr>
+          <w:rFonts w:ascii="Times New Roman" w:hAnsi="Times New Roman" w:cs="Times New Roman"/>
+        </w:rPr>
+        <w:t>Symptomatic</w:t>
+      </w:r>
+      <w:r>
+        <w:rPr>
+          <w:rFonts w:ascii="Times New Roman" w:hAnsi="Times New Roman" w:cs="Times New Roman"/>
+        </w:rPr>
+        <w:t xml:space="preserve"> (Bright </w:t>
+      </w:r>
+      <w:r>
+        <w:rPr>
+          <w:rFonts w:ascii="Times New Roman" w:hAnsi="Times New Roman" w:cs="Times New Roman"/>
+        </w:rPr>
+        <w:t xml:space="preserve">Red): </w:t>
+      </w:r>
+      <w:r>
+        <w:rPr>
+          <w:rFonts w:ascii="Times New Roman" w:hAnsi="Times New Roman" w:cs="Times New Roman"/>
+        </w:rPr>
+        <w:t>Primary transmitter of the virus</w:t>
+      </w:r>
+      <w:r>
+        <w:rPr>
+          <w:rFonts w:ascii="Times New Roman" w:hAnsi="Times New Roman" w:cs="Times New Roman"/>
+        </w:rPr>
+        <w:t xml:space="preserve"> until tested and quarantined</w:t>
+      </w:r>
+      <w:r>
+        <w:rPr>
+          <w:rFonts w:ascii="Times New Roman" w:hAnsi="Times New Roman" w:cs="Times New Roman"/>
+        </w:rPr>
+        <w:t>.</w:t>
       </w:r>
     </w:p>
     <w:p>
@@ -6121,7 +5497,7 @@
         <w:pStyle w:val="ListParagraph"/>
         <w:numPr>
           <w:ilvl w:val="0"/>
-          <w:numId w:val="19"/>
+          <w:numId w:val="18"/>
         </w:numPr>
         <w:spacing w:line="276" w:lineRule="auto"/>
         <w:jc w:val="both"/>
@@ -6133,57 +5509,43 @@
         <w:rPr>
           <w:rFonts w:ascii="Times New Roman" w:hAnsi="Times New Roman" w:cs="Times New Roman"/>
         </w:rPr>
-        <w:t xml:space="preserve">For contact tracing, </w:t>
-      </w:r>
-      <w:r>
-        <w:rPr>
-          <w:rFonts w:ascii="Times New Roman" w:hAnsi="Times New Roman" w:cs="Times New Roman"/>
-        </w:rPr>
-        <w:t>the part of the population</w:t>
-      </w:r>
-      <w:r>
-        <w:rPr>
-          <w:rFonts w:ascii="Times New Roman" w:hAnsi="Times New Roman" w:cs="Times New Roman"/>
-        </w:rPr>
-        <w:t xml:space="preserve"> that </w:t>
-      </w:r>
-      <w:proofErr w:type="gramStart"/>
-      <w:r>
-        <w:rPr>
-          <w:rFonts w:ascii="Times New Roman" w:hAnsi="Times New Roman" w:cs="Times New Roman"/>
-        </w:rPr>
-        <w:t>come</w:t>
-      </w:r>
-      <w:r>
-        <w:rPr>
-          <w:rFonts w:ascii="Times New Roman" w:hAnsi="Times New Roman" w:cs="Times New Roman"/>
-        </w:rPr>
-        <w:t>s</w:t>
-      </w:r>
-      <w:r>
-        <w:rPr>
-          <w:rFonts w:ascii="Times New Roman" w:hAnsi="Times New Roman" w:cs="Times New Roman"/>
-        </w:rPr>
-        <w:t xml:space="preserve"> in contact with</w:t>
-      </w:r>
-      <w:proofErr w:type="gramEnd"/>
-      <w:r>
-        <w:rPr>
-          <w:rFonts w:ascii="Times New Roman" w:hAnsi="Times New Roman" w:cs="Times New Roman"/>
-        </w:rPr>
-        <w:t xml:space="preserve"> the infected person </w:t>
-      </w:r>
-      <w:r>
-        <w:rPr>
-          <w:rFonts w:ascii="Times New Roman" w:hAnsi="Times New Roman" w:cs="Times New Roman"/>
-        </w:rPr>
-        <w:t xml:space="preserve">is traced </w:t>
-      </w:r>
-      <w:r>
-        <w:rPr>
-          <w:rFonts w:ascii="Times New Roman" w:hAnsi="Times New Roman" w:cs="Times New Roman"/>
-        </w:rPr>
-        <w:t xml:space="preserve">using directed graph. </w:t>
+        <w:t xml:space="preserve">Infected – </w:t>
+      </w:r>
+      <w:r>
+        <w:rPr>
+          <w:rFonts w:ascii="Times New Roman" w:hAnsi="Times New Roman" w:cs="Times New Roman"/>
+        </w:rPr>
+        <w:t>Asymptomatic</w:t>
+      </w:r>
+      <w:r>
+        <w:rPr>
+          <w:rFonts w:ascii="Times New Roman" w:hAnsi="Times New Roman" w:cs="Times New Roman"/>
+        </w:rPr>
+        <w:t xml:space="preserve"> (</w:t>
+      </w:r>
+      <w:r>
+        <w:rPr>
+          <w:rFonts w:ascii="Times New Roman" w:hAnsi="Times New Roman" w:cs="Times New Roman"/>
+        </w:rPr>
+        <w:t>Pink</w:t>
+      </w:r>
+      <w:r>
+        <w:rPr>
+          <w:rFonts w:ascii="Times New Roman" w:hAnsi="Times New Roman" w:cs="Times New Roman"/>
+        </w:rPr>
+        <w:t>):</w:t>
+      </w:r>
+      <w:r>
+        <w:rPr>
+          <w:rFonts w:ascii="Times New Roman" w:hAnsi="Times New Roman" w:cs="Times New Roman"/>
+        </w:rPr>
+        <w:t xml:space="preserve"> </w:t>
+      </w:r>
+      <w:r>
+        <w:rPr>
+          <w:rFonts w:ascii="Times New Roman" w:hAnsi="Times New Roman" w:cs="Times New Roman"/>
+        </w:rPr>
+        <w:t>Undetected transmitter until tested and quarantined.</w:t>
       </w:r>
     </w:p>
     <w:p>
@@ -6191,7 +5553,7 @@
         <w:pStyle w:val="ListParagraph"/>
         <w:numPr>
           <w:ilvl w:val="0"/>
-          <w:numId w:val="34"/>
+          <w:numId w:val="18"/>
         </w:numPr>
         <w:spacing w:line="276" w:lineRule="auto"/>
         <w:jc w:val="both"/>
@@ -6203,7 +5565,32 @@
         <w:rPr>
           <w:rFonts w:ascii="Times New Roman" w:hAnsi="Times New Roman" w:cs="Times New Roman"/>
         </w:rPr>
-        <w:t xml:space="preserve">Quarantining the subject area: </w:t>
+        <w:lastRenderedPageBreak/>
+        <w:t>Hospitalized/Severe</w:t>
+      </w:r>
+      <w:r>
+        <w:rPr>
+          <w:rFonts w:ascii="Times New Roman" w:hAnsi="Times New Roman" w:cs="Times New Roman"/>
+        </w:rPr>
+        <w:t xml:space="preserve"> (Dark Red)</w:t>
+      </w:r>
+      <w:r>
+        <w:rPr>
+          <w:rFonts w:ascii="Times New Roman" w:hAnsi="Times New Roman" w:cs="Times New Roman"/>
+        </w:rPr>
+        <w:t xml:space="preserve">: </w:t>
+      </w:r>
+      <w:r>
+        <w:rPr>
+          <w:rFonts w:ascii="Times New Roman" w:hAnsi="Times New Roman" w:cs="Times New Roman"/>
+        </w:rPr>
+        <w:t>If hospitalized they are immobile, and comorbid condition is checked.</w:t>
+      </w:r>
+      <w:r>
+        <w:rPr>
+          <w:rFonts w:ascii="Times New Roman" w:hAnsi="Times New Roman" w:cs="Times New Roman"/>
+        </w:rPr>
+        <w:t xml:space="preserve"> </w:t>
       </w:r>
     </w:p>
     <w:p>
@@ -6211,7 +5598,7 @@
         <w:pStyle w:val="ListParagraph"/>
         <w:numPr>
           <w:ilvl w:val="0"/>
-          <w:numId w:val="20"/>
+          <w:numId w:val="18"/>
         </w:numPr>
         <w:spacing w:line="276" w:lineRule="auto"/>
         <w:jc w:val="both"/>
@@ -6223,440 +5610,26 @@
         <w:rPr>
           <w:rFonts w:ascii="Times New Roman" w:hAnsi="Times New Roman" w:cs="Times New Roman"/>
         </w:rPr>
-        <w:t xml:space="preserve">20% of </w:t>
-      </w:r>
-      <w:r>
-        <w:rPr>
-          <w:rFonts w:ascii="Times New Roman" w:hAnsi="Times New Roman" w:cs="Times New Roman"/>
-        </w:rPr>
-        <w:t xml:space="preserve">the </w:t>
-      </w:r>
-      <w:r>
-        <w:rPr>
-          <w:rFonts w:ascii="Times New Roman" w:hAnsi="Times New Roman" w:cs="Times New Roman"/>
-        </w:rPr>
-        <w:t xml:space="preserve">population will </w:t>
-      </w:r>
-      <w:r>
-        <w:rPr>
-          <w:rFonts w:ascii="Times New Roman" w:hAnsi="Times New Roman" w:cs="Times New Roman"/>
-        </w:rPr>
-        <w:t xml:space="preserve">be </w:t>
-      </w:r>
-      <w:r>
-        <w:rPr>
-          <w:rFonts w:ascii="Times New Roman" w:hAnsi="Times New Roman" w:cs="Times New Roman"/>
-        </w:rPr>
-        <w:t>quarantine</w:t>
-      </w:r>
-      <w:r>
-        <w:rPr>
-          <w:rFonts w:ascii="Times New Roman" w:hAnsi="Times New Roman" w:cs="Times New Roman"/>
-        </w:rPr>
-        <w:t>d</w:t>
-      </w:r>
-      <w:r>
-        <w:rPr>
-          <w:rFonts w:ascii="Times New Roman" w:hAnsi="Times New Roman" w:cs="Times New Roman"/>
-        </w:rPr>
-        <w:t>.</w:t>
-      </w:r>
-    </w:p>
-    <w:p>
-      <w:pPr>
-        <w:pStyle w:val="ListParagraph"/>
-        <w:numPr>
-          <w:ilvl w:val="0"/>
-          <w:numId w:val="20"/>
-        </w:numPr>
-        <w:spacing w:line="276" w:lineRule="auto"/>
-        <w:jc w:val="both"/>
-        <w:rPr>
-          <w:rFonts w:ascii="Times New Roman" w:hAnsi="Times New Roman" w:cs="Times New Roman"/>
-        </w:rPr>
-      </w:pPr>
-      <w:r>
-        <w:rPr>
-          <w:rFonts w:ascii="Times New Roman" w:hAnsi="Times New Roman" w:cs="Times New Roman"/>
-        </w:rPr>
-        <w:t xml:space="preserve">This will include healthy people who have recently travelled, </w:t>
-      </w:r>
-      <w:r>
-        <w:rPr>
-          <w:rFonts w:ascii="Times New Roman" w:hAnsi="Times New Roman" w:cs="Times New Roman"/>
-        </w:rPr>
-        <w:t>people with health issues</w:t>
-      </w:r>
-      <w:r>
-        <w:rPr>
-          <w:rFonts w:ascii="Times New Roman" w:hAnsi="Times New Roman" w:cs="Times New Roman"/>
-        </w:rPr>
-        <w:t xml:space="preserve">, </w:t>
-      </w:r>
-      <w:r>
-        <w:rPr>
-          <w:rFonts w:ascii="Times New Roman" w:hAnsi="Times New Roman" w:cs="Times New Roman"/>
-        </w:rPr>
-        <w:t xml:space="preserve">people </w:t>
-      </w:r>
-      <w:r>
-        <w:rPr>
-          <w:rFonts w:ascii="Times New Roman" w:hAnsi="Times New Roman" w:cs="Times New Roman"/>
-        </w:rPr>
-        <w:t>practic</w:t>
-      </w:r>
-      <w:r>
-        <w:rPr>
-          <w:rFonts w:ascii="Times New Roman" w:hAnsi="Times New Roman" w:cs="Times New Roman"/>
-        </w:rPr>
-        <w:t>ing</w:t>
-      </w:r>
-      <w:r>
-        <w:rPr>
-          <w:rFonts w:ascii="Times New Roman" w:hAnsi="Times New Roman" w:cs="Times New Roman"/>
-        </w:rPr>
-        <w:t xml:space="preserve"> </w:t>
-      </w:r>
-      <w:r>
-        <w:rPr>
-          <w:rFonts w:ascii="Times New Roman" w:hAnsi="Times New Roman" w:cs="Times New Roman"/>
-        </w:rPr>
-        <w:t>self-isolation</w:t>
-      </w:r>
-      <w:r>
-        <w:rPr>
-          <w:rFonts w:ascii="Times New Roman" w:hAnsi="Times New Roman" w:cs="Times New Roman"/>
-        </w:rPr>
-        <w:t xml:space="preserve"> and infected people.</w:t>
-      </w:r>
-    </w:p>
-    <w:p>
-      <w:pPr>
-        <w:pStyle w:val="ListParagraph"/>
-        <w:numPr>
-          <w:ilvl w:val="0"/>
-          <w:numId w:val="20"/>
-        </w:numPr>
-        <w:spacing w:line="276" w:lineRule="auto"/>
-        <w:jc w:val="both"/>
-        <w:rPr>
-          <w:rFonts w:ascii="Times New Roman" w:hAnsi="Times New Roman" w:cs="Times New Roman"/>
-        </w:rPr>
-      </w:pPr>
-      <w:r>
-        <w:rPr>
-          <w:rFonts w:ascii="Times New Roman" w:hAnsi="Times New Roman" w:cs="Times New Roman"/>
-        </w:rPr>
-        <w:t>The quarantined healthy population will not be infected by the virus</w:t>
-      </w:r>
-      <w:r>
-        <w:rPr>
-          <w:rFonts w:ascii="Times New Roman" w:hAnsi="Times New Roman" w:cs="Times New Roman"/>
-        </w:rPr>
-        <w:t xml:space="preserve">. </w:t>
-      </w:r>
-    </w:p>
-    <w:p>
-      <w:pPr>
-        <w:pStyle w:val="ListParagraph"/>
-        <w:numPr>
-          <w:ilvl w:val="0"/>
-          <w:numId w:val="20"/>
-        </w:numPr>
-        <w:spacing w:line="276" w:lineRule="auto"/>
-        <w:jc w:val="both"/>
-        <w:rPr>
-          <w:rFonts w:ascii="Times New Roman" w:hAnsi="Times New Roman" w:cs="Times New Roman"/>
-        </w:rPr>
-      </w:pPr>
-      <w:r>
-        <w:rPr>
-          <w:rFonts w:ascii="Times New Roman" w:hAnsi="Times New Roman" w:cs="Times New Roman"/>
-        </w:rPr>
-        <w:t xml:space="preserve">Infected people who quarantine will not be transmitting </w:t>
-      </w:r>
-      <w:r>
-        <w:rPr>
-          <w:rFonts w:ascii="Times New Roman" w:hAnsi="Times New Roman" w:cs="Times New Roman"/>
-        </w:rPr>
-        <w:t xml:space="preserve">the </w:t>
-      </w:r>
-      <w:r>
-        <w:rPr>
-          <w:rFonts w:ascii="Times New Roman" w:hAnsi="Times New Roman" w:cs="Times New Roman"/>
-        </w:rPr>
-        <w:t>virus to nearby healthy people.</w:t>
-      </w:r>
-    </w:p>
-    <w:p>
-      <w:pPr>
-        <w:pStyle w:val="ListParagraph"/>
-        <w:numPr>
-          <w:ilvl w:val="0"/>
-          <w:numId w:val="34"/>
-        </w:numPr>
-        <w:spacing w:line="276" w:lineRule="auto"/>
-        <w:jc w:val="both"/>
-        <w:rPr>
-          <w:rFonts w:ascii="Times New Roman" w:hAnsi="Times New Roman" w:cs="Times New Roman"/>
-        </w:rPr>
-      </w:pPr>
-      <w:r>
-        <w:rPr>
-          <w:rFonts w:ascii="Times New Roman" w:hAnsi="Times New Roman" w:cs="Times New Roman"/>
-        </w:rPr>
-        <w:t xml:space="preserve">Mask and </w:t>
-      </w:r>
-      <w:r>
-        <w:rPr>
-          <w:rFonts w:ascii="Times New Roman" w:hAnsi="Times New Roman" w:cs="Times New Roman"/>
-        </w:rPr>
-        <w:t>Social Distancing – 6</w:t>
-      </w:r>
-      <w:r>
-        <w:rPr>
-          <w:rFonts w:ascii="Times New Roman" w:hAnsi="Times New Roman" w:cs="Times New Roman"/>
-        </w:rPr>
-        <w:t>ft:</w:t>
-      </w:r>
-      <w:r>
-        <w:rPr>
-          <w:rFonts w:ascii="Times New Roman" w:hAnsi="Times New Roman" w:cs="Times New Roman"/>
-        </w:rPr>
-        <w:t xml:space="preserve"> </w:t>
-      </w:r>
-    </w:p>
-    <w:p>
-      <w:pPr>
-        <w:pStyle w:val="ListParagraph"/>
-        <w:numPr>
-          <w:ilvl w:val="0"/>
-          <w:numId w:val="21"/>
-        </w:numPr>
-        <w:spacing w:line="276" w:lineRule="auto"/>
-        <w:jc w:val="both"/>
-        <w:rPr>
-          <w:rFonts w:ascii="Times New Roman" w:hAnsi="Times New Roman" w:cs="Times New Roman"/>
-        </w:rPr>
-      </w:pPr>
-      <w:r>
-        <w:rPr>
-          <w:rFonts w:ascii="Times New Roman" w:hAnsi="Times New Roman" w:cs="Times New Roman"/>
-        </w:rPr>
-        <w:t xml:space="preserve">Population displacement will reduce when social distancing is practiced. </w:t>
-      </w:r>
-    </w:p>
-    <w:p>
-      <w:pPr>
-        <w:pStyle w:val="ListParagraph"/>
-        <w:numPr>
-          <w:ilvl w:val="0"/>
-          <w:numId w:val="21"/>
-        </w:numPr>
-        <w:spacing w:line="276" w:lineRule="auto"/>
-        <w:jc w:val="both"/>
-        <w:rPr>
-          <w:rFonts w:ascii="Times New Roman" w:hAnsi="Times New Roman" w:cs="Times New Roman"/>
-        </w:rPr>
-      </w:pPr>
-      <w:r>
-        <w:rPr>
-          <w:rFonts w:ascii="Times New Roman" w:hAnsi="Times New Roman" w:cs="Times New Roman"/>
-        </w:rPr>
-        <w:t>In this case the collision</w:t>
-      </w:r>
-      <w:r>
-        <w:rPr>
-          <w:rFonts w:ascii="Times New Roman" w:hAnsi="Times New Roman" w:cs="Times New Roman"/>
-        </w:rPr>
-        <w:t>(interaction)</w:t>
-      </w:r>
-      <w:r>
-        <w:rPr>
-          <w:rFonts w:ascii="Times New Roman" w:hAnsi="Times New Roman" w:cs="Times New Roman"/>
-        </w:rPr>
-        <w:t xml:space="preserve"> becomes lesser</w:t>
-      </w:r>
-      <w:r>
-        <w:rPr>
-          <w:rFonts w:ascii="Times New Roman" w:hAnsi="Times New Roman" w:cs="Times New Roman"/>
-        </w:rPr>
-        <w:t xml:space="preserve"> resulting in less </w:t>
-      </w:r>
-      <w:r>
-        <w:rPr>
-          <w:rFonts w:ascii="Times New Roman" w:hAnsi="Times New Roman" w:cs="Times New Roman"/>
-        </w:rPr>
-        <w:t>transmission of the virus</w:t>
-      </w:r>
-      <w:r>
-        <w:rPr>
-          <w:rFonts w:ascii="Times New Roman" w:hAnsi="Times New Roman" w:cs="Times New Roman"/>
-        </w:rPr>
-        <w:t>.</w:t>
-      </w:r>
-    </w:p>
-    <w:p>
-      <w:pPr>
-        <w:pStyle w:val="ListParagraph"/>
-        <w:numPr>
-          <w:ilvl w:val="0"/>
-          <w:numId w:val="34"/>
-        </w:numPr>
-        <w:spacing w:line="276" w:lineRule="auto"/>
-        <w:jc w:val="both"/>
-        <w:rPr>
-          <w:rFonts w:ascii="Times New Roman" w:hAnsi="Times New Roman" w:cs="Times New Roman"/>
-        </w:rPr>
-      </w:pPr>
-      <w:r>
-        <w:rPr>
-          <w:rFonts w:ascii="Times New Roman" w:hAnsi="Times New Roman" w:cs="Times New Roman"/>
-        </w:rPr>
-        <w:t xml:space="preserve">Remote Offices and Schools: </w:t>
-      </w:r>
-    </w:p>
-    <w:p>
-      <w:pPr>
-        <w:pStyle w:val="ListParagraph"/>
-        <w:numPr>
-          <w:ilvl w:val="0"/>
-          <w:numId w:val="22"/>
-        </w:numPr>
-        <w:spacing w:line="276" w:lineRule="auto"/>
-        <w:jc w:val="both"/>
-        <w:rPr>
-          <w:rFonts w:ascii="Times New Roman" w:hAnsi="Times New Roman" w:cs="Times New Roman"/>
-        </w:rPr>
-      </w:pPr>
-      <w:r>
-        <w:rPr>
-          <w:rFonts w:ascii="Times New Roman" w:hAnsi="Times New Roman" w:cs="Times New Roman"/>
-        </w:rPr>
-        <w:t xml:space="preserve">Population movement </w:t>
-      </w:r>
-      <w:r>
-        <w:rPr>
-          <w:rFonts w:ascii="Times New Roman" w:hAnsi="Times New Roman" w:cs="Times New Roman"/>
-        </w:rPr>
-        <w:t xml:space="preserve">is </w:t>
-      </w:r>
-      <w:r>
-        <w:rPr>
-          <w:rFonts w:ascii="Times New Roman" w:hAnsi="Times New Roman" w:cs="Times New Roman"/>
-        </w:rPr>
-        <w:t>delay</w:t>
-      </w:r>
-      <w:r>
-        <w:rPr>
-          <w:rFonts w:ascii="Times New Roman" w:hAnsi="Times New Roman" w:cs="Times New Roman"/>
-        </w:rPr>
-        <w:t>ed</w:t>
-      </w:r>
-      <w:r>
-        <w:rPr>
-          <w:rFonts w:ascii="Times New Roman" w:hAnsi="Times New Roman" w:cs="Times New Roman"/>
-        </w:rPr>
-        <w:t xml:space="preserve"> by 70%. </w:t>
-      </w:r>
-    </w:p>
-    <w:p>
-      <w:pPr>
-        <w:pStyle w:val="ListParagraph"/>
-        <w:numPr>
-          <w:ilvl w:val="0"/>
-          <w:numId w:val="22"/>
-        </w:numPr>
-        <w:spacing w:line="276" w:lineRule="auto"/>
-        <w:jc w:val="both"/>
-        <w:rPr>
-          <w:rFonts w:ascii="Times New Roman" w:hAnsi="Times New Roman" w:cs="Times New Roman"/>
-        </w:rPr>
-      </w:pPr>
-      <w:r>
-        <w:rPr>
-          <w:rFonts w:ascii="Times New Roman" w:hAnsi="Times New Roman" w:cs="Times New Roman"/>
-        </w:rPr>
-        <w:t xml:space="preserve">Due to the delay the </w:t>
-      </w:r>
-      <w:r>
-        <w:rPr>
-          <w:rFonts w:ascii="Times New Roman" w:hAnsi="Times New Roman" w:cs="Times New Roman"/>
-        </w:rPr>
-        <w:t>spreading reduces</w:t>
-      </w:r>
-      <w:r>
-        <w:rPr>
-          <w:rFonts w:ascii="Times New Roman" w:hAnsi="Times New Roman" w:cs="Times New Roman"/>
-        </w:rPr>
-        <w:t>, as the recovery time elapses.</w:t>
-      </w:r>
-    </w:p>
-    <w:p>
-      <w:pPr>
-        <w:pStyle w:val="ListParagraph"/>
-        <w:numPr>
-          <w:ilvl w:val="0"/>
-          <w:numId w:val="34"/>
-        </w:numPr>
-        <w:spacing w:line="276" w:lineRule="auto"/>
-        <w:jc w:val="both"/>
-        <w:rPr>
-          <w:rFonts w:ascii="Times New Roman" w:hAnsi="Times New Roman" w:cs="Times New Roman"/>
-        </w:rPr>
-      </w:pPr>
-      <w:r>
-        <w:rPr>
-          <w:rFonts w:ascii="Times New Roman" w:hAnsi="Times New Roman" w:cs="Times New Roman"/>
-        </w:rPr>
-        <w:t xml:space="preserve">Group Events: </w:t>
-      </w:r>
-    </w:p>
-    <w:p>
-      <w:pPr>
-        <w:pStyle w:val="ListParagraph"/>
-        <w:numPr>
-          <w:ilvl w:val="0"/>
-          <w:numId w:val="23"/>
-        </w:numPr>
-        <w:spacing w:line="276" w:lineRule="auto"/>
-        <w:jc w:val="both"/>
-        <w:rPr>
-          <w:rFonts w:ascii="Times New Roman" w:hAnsi="Times New Roman" w:cs="Times New Roman"/>
-        </w:rPr>
-      </w:pPr>
-      <w:r>
-        <w:rPr>
-          <w:rFonts w:ascii="Times New Roman" w:hAnsi="Times New Roman" w:cs="Times New Roman"/>
-        </w:rPr>
-        <w:t>A closed confined massive gathering event is attended by a part of the population.</w:t>
-      </w:r>
-    </w:p>
-    <w:p>
-      <w:pPr>
-        <w:pStyle w:val="ListParagraph"/>
-        <w:numPr>
-          <w:ilvl w:val="0"/>
-          <w:numId w:val="23"/>
-        </w:numPr>
-        <w:spacing w:line="276" w:lineRule="auto"/>
-        <w:jc w:val="both"/>
-        <w:rPr>
-          <w:rFonts w:ascii="Times New Roman" w:hAnsi="Times New Roman" w:cs="Times New Roman"/>
-        </w:rPr>
-      </w:pPr>
-      <w:r>
-        <w:rPr>
-          <w:rFonts w:ascii="Times New Roman" w:hAnsi="Times New Roman" w:cs="Times New Roman"/>
-        </w:rPr>
-        <w:t>A single infected person can infect the entire attending population.</w:t>
+        <w:t>Dead</w:t>
+      </w:r>
+      <w:r>
+        <w:rPr>
+          <w:rFonts w:ascii="Times New Roman" w:hAnsi="Times New Roman" w:cs="Times New Roman"/>
+        </w:rPr>
+        <w:t xml:space="preserve"> (Grey)</w:t>
+      </w:r>
+      <w:r>
+        <w:rPr>
+          <w:rFonts w:ascii="Times New Roman" w:hAnsi="Times New Roman" w:cs="Times New Roman"/>
+        </w:rPr>
+        <w:t xml:space="preserve">: Immobile and will not further transmit the virus. </w:t>
       </w:r>
     </w:p>
     <w:p>
       <w:pPr>
         <w:pStyle w:val="ListParagraph"/>
         <w:spacing w:line="276" w:lineRule="auto"/>
-        <w:ind w:left="1440"/>
+        <w:ind w:left="1080"/>
         <w:jc w:val="both"/>
         <w:rPr>
           <w:rFonts w:ascii="Times New Roman" w:hAnsi="Times New Roman" w:cs="Times New Roman"/>
@@ -6681,7 +5654,7 @@
           <w:szCs w:val="24"/>
         </w:rPr>
       </w:pPr>
-      <w:bookmarkStart w:id="11" w:name="_Toc69773589"/>
+      <w:bookmarkStart w:id="10" w:name="_Toc69773588"/>
       <w:r>
         <w:rPr>
           <w:rFonts w:ascii="Times New Roman" w:hAnsi="Times New Roman" w:cs="Times New Roman"/>
@@ -6690,9 +5663,981 @@
           <w:sz w:val="24"/>
           <w:szCs w:val="24"/>
         </w:rPr>
+        <w:t>Factors considered for simulation</w:t>
+      </w:r>
+      <w:bookmarkEnd w:id="10"/>
+    </w:p>
+    <w:p>
+      <w:pPr>
+        <w:pStyle w:val="ListParagraph"/>
+        <w:spacing w:line="276" w:lineRule="auto"/>
+        <w:ind w:left="1224"/>
+        <w:jc w:val="both"/>
+        <w:outlineLvl w:val="2"/>
+        <w:rPr>
+          <w:rFonts w:ascii="Times New Roman" w:hAnsi="Times New Roman" w:cs="Times New Roman"/>
+          <w:b/>
+          <w:bCs/>
+          <w:sz w:val="24"/>
+          <w:szCs w:val="24"/>
+        </w:rPr>
+      </w:pPr>
+    </w:p>
+    <w:p>
+      <w:pPr>
+        <w:pStyle w:val="ListParagraph"/>
+        <w:numPr>
+          <w:ilvl w:val="0"/>
+          <w:numId w:val="34"/>
+        </w:numPr>
+        <w:spacing w:line="276" w:lineRule="auto"/>
+        <w:jc w:val="both"/>
+        <w:rPr>
+          <w:rFonts w:ascii="Times New Roman" w:hAnsi="Times New Roman" w:cs="Times New Roman"/>
+          <w:sz w:val="24"/>
+          <w:szCs w:val="24"/>
+        </w:rPr>
+      </w:pPr>
+      <w:r>
+        <w:rPr>
+          <w:rFonts w:ascii="Times New Roman" w:hAnsi="Times New Roman" w:cs="Times New Roman"/>
+        </w:rPr>
+        <w:t>R-naught value:</w:t>
+      </w:r>
+      <w:r>
+        <w:rPr>
+          <w:rFonts w:ascii="Times New Roman" w:hAnsi="Times New Roman" w:cs="Times New Roman"/>
+          <w:sz w:val="24"/>
+          <w:szCs w:val="24"/>
+        </w:rPr>
+        <w:t xml:space="preserve"> </w:t>
+      </w:r>
+    </w:p>
+    <w:p>
+      <w:pPr>
+        <w:pStyle w:val="ListParagraph"/>
+        <w:numPr>
+          <w:ilvl w:val="1"/>
+          <w:numId w:val="16"/>
+        </w:numPr>
+        <w:spacing w:line="276" w:lineRule="auto"/>
+        <w:jc w:val="both"/>
+        <w:rPr>
+          <w:rFonts w:ascii="Times New Roman" w:hAnsi="Times New Roman" w:cs="Times New Roman"/>
+          <w:sz w:val="24"/>
+          <w:szCs w:val="24"/>
+        </w:rPr>
+      </w:pPr>
+      <w:r>
+        <w:rPr>
+          <w:rFonts w:ascii="Times New Roman" w:hAnsi="Times New Roman" w:cs="Times New Roman"/>
+        </w:rPr>
+        <w:t xml:space="preserve">The R-naught parameter </w:t>
+      </w:r>
+      <w:r>
+        <w:rPr>
+          <w:rFonts w:ascii="Times New Roman" w:hAnsi="Times New Roman" w:cs="Times New Roman"/>
+        </w:rPr>
+        <w:t xml:space="preserve">is user defined, the transmission changes depending on the R-naught </w:t>
+      </w:r>
+      <w:r>
+        <w:rPr>
+          <w:rFonts w:ascii="Times New Roman" w:hAnsi="Times New Roman" w:cs="Times New Roman"/>
+        </w:rPr>
+        <w:t>value</w:t>
+      </w:r>
+      <w:r>
+        <w:rPr>
+          <w:rFonts w:ascii="Times New Roman" w:hAnsi="Times New Roman" w:cs="Times New Roman"/>
+        </w:rPr>
+        <w:t>.</w:t>
+      </w:r>
+    </w:p>
+    <w:p>
+      <w:pPr>
+        <w:pStyle w:val="ListParagraph"/>
+        <w:numPr>
+          <w:ilvl w:val="0"/>
+          <w:numId w:val="34"/>
+        </w:numPr>
+        <w:spacing w:line="276" w:lineRule="auto"/>
+        <w:jc w:val="both"/>
+        <w:rPr>
+          <w:rFonts w:ascii="Times New Roman" w:hAnsi="Times New Roman" w:cs="Times New Roman"/>
+        </w:rPr>
+      </w:pPr>
+      <w:r>
+        <w:rPr>
+          <w:rFonts w:ascii="Times New Roman" w:hAnsi="Times New Roman" w:cs="Times New Roman"/>
+        </w:rPr>
+        <w:t xml:space="preserve">Vaccine: </w:t>
+      </w:r>
+    </w:p>
+    <w:p>
+      <w:pPr>
+        <w:pStyle w:val="ListParagraph"/>
+        <w:numPr>
+          <w:ilvl w:val="0"/>
+          <w:numId w:val="32"/>
+        </w:numPr>
+        <w:spacing w:line="276" w:lineRule="auto"/>
+        <w:jc w:val="both"/>
+        <w:rPr>
+          <w:rFonts w:ascii="Times New Roman" w:hAnsi="Times New Roman" w:cs="Times New Roman"/>
+        </w:rPr>
+      </w:pPr>
+      <w:r>
+        <w:rPr>
+          <w:rFonts w:ascii="Times New Roman" w:hAnsi="Times New Roman" w:cs="Times New Roman"/>
+        </w:rPr>
+        <w:t xml:space="preserve">50 percent of the population is vaccinated. </w:t>
+      </w:r>
+    </w:p>
+    <w:p>
+      <w:pPr>
+        <w:pStyle w:val="ListParagraph"/>
+        <w:numPr>
+          <w:ilvl w:val="0"/>
+          <w:numId w:val="32"/>
+        </w:numPr>
+        <w:spacing w:line="276" w:lineRule="auto"/>
+        <w:jc w:val="both"/>
+        <w:rPr>
+          <w:rFonts w:ascii="Times New Roman" w:hAnsi="Times New Roman" w:cs="Times New Roman"/>
+        </w:rPr>
+      </w:pPr>
+      <w:r>
+        <w:rPr>
+          <w:rFonts w:ascii="Times New Roman" w:hAnsi="Times New Roman" w:cs="Times New Roman"/>
+        </w:rPr>
+        <w:t xml:space="preserve">The vaccine efficiency </w:t>
+      </w:r>
+      <w:proofErr w:type="gramStart"/>
+      <w:r>
+        <w:rPr>
+          <w:rFonts w:ascii="Times New Roman" w:hAnsi="Times New Roman" w:cs="Times New Roman"/>
+        </w:rPr>
+        <w:t>is considered to be</w:t>
+      </w:r>
+      <w:proofErr w:type="gramEnd"/>
+      <w:r>
+        <w:rPr>
+          <w:rFonts w:ascii="Times New Roman" w:hAnsi="Times New Roman" w:cs="Times New Roman"/>
+        </w:rPr>
+        <w:t xml:space="preserve"> </w:t>
+      </w:r>
+      <w:r>
+        <w:rPr>
+          <w:rFonts w:ascii="Times New Roman" w:hAnsi="Times New Roman" w:cs="Times New Roman"/>
+        </w:rPr>
+        <w:t>94%</w:t>
+      </w:r>
+      <w:r>
+        <w:rPr>
+          <w:rFonts w:ascii="Times New Roman" w:hAnsi="Times New Roman" w:cs="Times New Roman"/>
+        </w:rPr>
+        <w:t xml:space="preserve"> </w:t>
+      </w:r>
+      <w:r>
+        <w:rPr>
+          <w:rFonts w:ascii="Times New Roman" w:hAnsi="Times New Roman" w:cs="Times New Roman"/>
+        </w:rPr>
+        <w:t>[11]</w:t>
+      </w:r>
+      <w:r>
+        <w:rPr>
+          <w:rFonts w:ascii="Times New Roman" w:hAnsi="Times New Roman" w:cs="Times New Roman"/>
+        </w:rPr>
+        <w:t xml:space="preserve">. </w:t>
+      </w:r>
+    </w:p>
+    <w:p>
+      <w:pPr>
+        <w:pStyle w:val="ListParagraph"/>
+        <w:numPr>
+          <w:ilvl w:val="0"/>
+          <w:numId w:val="32"/>
+        </w:numPr>
+        <w:spacing w:line="276" w:lineRule="auto"/>
+        <w:jc w:val="both"/>
+        <w:rPr>
+          <w:rFonts w:ascii="Times New Roman" w:hAnsi="Times New Roman" w:cs="Times New Roman"/>
+        </w:rPr>
+      </w:pPr>
+      <w:r>
+        <w:rPr>
+          <w:rFonts w:ascii="Times New Roman" w:hAnsi="Times New Roman" w:cs="Times New Roman"/>
+        </w:rPr>
+        <w:t xml:space="preserve">Individuals with comorbid condition will be vaccinated first. </w:t>
+      </w:r>
+    </w:p>
+    <w:p>
+      <w:pPr>
+        <w:pStyle w:val="ListParagraph"/>
+        <w:numPr>
+          <w:ilvl w:val="0"/>
+          <w:numId w:val="32"/>
+        </w:numPr>
+        <w:spacing w:line="276" w:lineRule="auto"/>
+        <w:jc w:val="both"/>
+        <w:rPr>
+          <w:rFonts w:ascii="Times New Roman" w:hAnsi="Times New Roman" w:cs="Times New Roman"/>
+          <w:b/>
+          <w:bCs/>
+          <w:sz w:val="24"/>
+          <w:szCs w:val="24"/>
+        </w:rPr>
+      </w:pPr>
+      <w:r>
+        <w:rPr>
+          <w:rFonts w:ascii="Times New Roman" w:hAnsi="Times New Roman" w:cs="Times New Roman"/>
+        </w:rPr>
+        <w:t xml:space="preserve">There is no vaccine </w:t>
+      </w:r>
+      <w:r>
+        <w:rPr>
+          <w:rFonts w:ascii="Times New Roman" w:hAnsi="Times New Roman" w:cs="Times New Roman"/>
+        </w:rPr>
+        <w:t xml:space="preserve">currently available </w:t>
+      </w:r>
+      <w:r>
+        <w:rPr>
+          <w:rFonts w:ascii="Times New Roman" w:hAnsi="Times New Roman" w:cs="Times New Roman"/>
+        </w:rPr>
+        <w:t xml:space="preserve">for </w:t>
+      </w:r>
+      <w:r>
+        <w:rPr>
+          <w:rFonts w:ascii="Times New Roman" w:hAnsi="Times New Roman" w:cs="Times New Roman"/>
+        </w:rPr>
+        <w:t>SARS-CoV, hence it is not considered for the comparison.</w:t>
+      </w:r>
+    </w:p>
+    <w:p>
+      <w:pPr>
+        <w:pStyle w:val="ListParagraph"/>
+        <w:numPr>
+          <w:ilvl w:val="0"/>
+          <w:numId w:val="34"/>
+        </w:numPr>
+        <w:spacing w:line="276" w:lineRule="auto"/>
+        <w:jc w:val="both"/>
+        <w:rPr>
+          <w:rFonts w:ascii="Times New Roman" w:hAnsi="Times New Roman" w:cs="Times New Roman"/>
+        </w:rPr>
+      </w:pPr>
+      <w:r>
+        <w:rPr>
+          <w:rFonts w:ascii="Times New Roman" w:hAnsi="Times New Roman" w:cs="Times New Roman"/>
+        </w:rPr>
+        <w:t xml:space="preserve">Testing and Contact Tracing: </w:t>
+      </w:r>
+    </w:p>
+    <w:p>
+      <w:pPr>
+        <w:pStyle w:val="ListParagraph"/>
+        <w:numPr>
+          <w:ilvl w:val="0"/>
+          <w:numId w:val="19"/>
+        </w:numPr>
+        <w:spacing w:line="276" w:lineRule="auto"/>
+        <w:jc w:val="both"/>
+        <w:rPr>
+          <w:rFonts w:ascii="Times New Roman" w:hAnsi="Times New Roman" w:cs="Times New Roman"/>
+        </w:rPr>
+      </w:pPr>
+      <w:r>
+        <w:rPr>
+          <w:rFonts w:ascii="Times New Roman" w:hAnsi="Times New Roman" w:cs="Times New Roman"/>
+        </w:rPr>
+        <w:t xml:space="preserve">Testing will </w:t>
+      </w:r>
+      <w:r>
+        <w:rPr>
+          <w:rFonts w:ascii="Times New Roman" w:hAnsi="Times New Roman" w:cs="Times New Roman"/>
+        </w:rPr>
+        <w:t>detect</w:t>
+      </w:r>
+      <w:r>
+        <w:rPr>
+          <w:rFonts w:ascii="Times New Roman" w:hAnsi="Times New Roman" w:cs="Times New Roman"/>
+        </w:rPr>
+        <w:t xml:space="preserve"> all the infected population including</w:t>
+      </w:r>
+      <w:r>
+        <w:rPr>
+          <w:rFonts w:ascii="Times New Roman" w:hAnsi="Times New Roman" w:cs="Times New Roman"/>
+        </w:rPr>
+        <w:t xml:space="preserve"> symptomatic and</w:t>
+      </w:r>
+      <w:r>
+        <w:rPr>
+          <w:rFonts w:ascii="Times New Roman" w:hAnsi="Times New Roman" w:cs="Times New Roman"/>
+        </w:rPr>
+        <w:t xml:space="preserve"> asymptomatic </w:t>
+      </w:r>
+      <w:r>
+        <w:rPr>
+          <w:rFonts w:ascii="Times New Roman" w:hAnsi="Times New Roman" w:cs="Times New Roman"/>
+        </w:rPr>
+        <w:t>population</w:t>
+      </w:r>
+      <w:r>
+        <w:rPr>
+          <w:rFonts w:ascii="Times New Roman" w:hAnsi="Times New Roman" w:cs="Times New Roman"/>
+        </w:rPr>
+        <w:t xml:space="preserve">. So </w:t>
+      </w:r>
+      <w:r>
+        <w:rPr>
+          <w:rFonts w:ascii="Times New Roman" w:hAnsi="Times New Roman" w:cs="Times New Roman"/>
+        </w:rPr>
+        <w:t xml:space="preserve">once testing is considered, </w:t>
+      </w:r>
+      <w:r>
+        <w:rPr>
+          <w:rFonts w:ascii="Times New Roman" w:hAnsi="Times New Roman" w:cs="Times New Roman"/>
+        </w:rPr>
+        <w:t xml:space="preserve">the entire simulation will </w:t>
+      </w:r>
+      <w:r>
+        <w:rPr>
+          <w:rFonts w:ascii="Times New Roman" w:hAnsi="Times New Roman" w:cs="Times New Roman"/>
+        </w:rPr>
+        <w:t>reveal</w:t>
+      </w:r>
+      <w:r>
+        <w:rPr>
+          <w:rFonts w:ascii="Times New Roman" w:hAnsi="Times New Roman" w:cs="Times New Roman"/>
+        </w:rPr>
+        <w:t xml:space="preserve"> all infected individuals.</w:t>
+      </w:r>
+    </w:p>
+    <w:p>
+      <w:pPr>
+        <w:pStyle w:val="ListParagraph"/>
+        <w:numPr>
+          <w:ilvl w:val="0"/>
+          <w:numId w:val="19"/>
+        </w:numPr>
+        <w:spacing w:line="276" w:lineRule="auto"/>
+        <w:jc w:val="both"/>
+        <w:rPr>
+          <w:rFonts w:ascii="Times New Roman" w:hAnsi="Times New Roman" w:cs="Times New Roman"/>
+        </w:rPr>
+      </w:pPr>
+      <w:r>
+        <w:rPr>
+          <w:rFonts w:ascii="Times New Roman" w:hAnsi="Times New Roman" w:cs="Times New Roman"/>
+        </w:rPr>
+        <w:t xml:space="preserve"> Quarantine constraint </w:t>
+      </w:r>
+      <w:r>
+        <w:rPr>
+          <w:rFonts w:ascii="Times New Roman" w:hAnsi="Times New Roman" w:cs="Times New Roman"/>
+        </w:rPr>
+        <w:t>is also considered if infected</w:t>
+      </w:r>
+      <w:r>
+        <w:rPr>
+          <w:rFonts w:ascii="Times New Roman" w:hAnsi="Times New Roman" w:cs="Times New Roman"/>
+        </w:rPr>
+        <w:t xml:space="preserve">. </w:t>
+      </w:r>
+    </w:p>
+    <w:p>
+      <w:pPr>
+        <w:pStyle w:val="ListParagraph"/>
+        <w:numPr>
+          <w:ilvl w:val="0"/>
+          <w:numId w:val="19"/>
+        </w:numPr>
+        <w:spacing w:line="276" w:lineRule="auto"/>
+        <w:jc w:val="both"/>
+        <w:rPr>
+          <w:rFonts w:ascii="Times New Roman" w:hAnsi="Times New Roman" w:cs="Times New Roman"/>
+        </w:rPr>
+      </w:pPr>
+      <w:r>
+        <w:rPr>
+          <w:rFonts w:ascii="Times New Roman" w:hAnsi="Times New Roman" w:cs="Times New Roman"/>
+        </w:rPr>
+        <w:t xml:space="preserve">For contact tracing, </w:t>
+      </w:r>
+      <w:r>
+        <w:rPr>
+          <w:rFonts w:ascii="Times New Roman" w:hAnsi="Times New Roman" w:cs="Times New Roman"/>
+        </w:rPr>
+        <w:t>the part of the population</w:t>
+      </w:r>
+      <w:r>
+        <w:rPr>
+          <w:rFonts w:ascii="Times New Roman" w:hAnsi="Times New Roman" w:cs="Times New Roman"/>
+        </w:rPr>
+        <w:t xml:space="preserve"> that </w:t>
+      </w:r>
+      <w:proofErr w:type="gramStart"/>
+      <w:r>
+        <w:rPr>
+          <w:rFonts w:ascii="Times New Roman" w:hAnsi="Times New Roman" w:cs="Times New Roman"/>
+        </w:rPr>
+        <w:t>come</w:t>
+      </w:r>
+      <w:r>
+        <w:rPr>
+          <w:rFonts w:ascii="Times New Roman" w:hAnsi="Times New Roman" w:cs="Times New Roman"/>
+        </w:rPr>
+        <w:t>s</w:t>
+      </w:r>
+      <w:r>
+        <w:rPr>
+          <w:rFonts w:ascii="Times New Roman" w:hAnsi="Times New Roman" w:cs="Times New Roman"/>
+        </w:rPr>
+        <w:t xml:space="preserve"> in contact with</w:t>
+      </w:r>
+      <w:proofErr w:type="gramEnd"/>
+      <w:r>
+        <w:rPr>
+          <w:rFonts w:ascii="Times New Roman" w:hAnsi="Times New Roman" w:cs="Times New Roman"/>
+        </w:rPr>
+        <w:t xml:space="preserve"> the infected person </w:t>
+      </w:r>
+      <w:r>
+        <w:rPr>
+          <w:rFonts w:ascii="Times New Roman" w:hAnsi="Times New Roman" w:cs="Times New Roman"/>
+        </w:rPr>
+        <w:t xml:space="preserve">is traced </w:t>
+      </w:r>
+      <w:r>
+        <w:rPr>
+          <w:rFonts w:ascii="Times New Roman" w:hAnsi="Times New Roman" w:cs="Times New Roman"/>
+        </w:rPr>
+        <w:t xml:space="preserve">using directed graph. </w:t>
+      </w:r>
+    </w:p>
+    <w:p>
+      <w:pPr>
+        <w:pStyle w:val="ListParagraph"/>
+        <w:numPr>
+          <w:ilvl w:val="0"/>
+          <w:numId w:val="34"/>
+        </w:numPr>
+        <w:spacing w:line="276" w:lineRule="auto"/>
+        <w:jc w:val="both"/>
+        <w:rPr>
+          <w:rFonts w:ascii="Times New Roman" w:hAnsi="Times New Roman" w:cs="Times New Roman"/>
+        </w:rPr>
+      </w:pPr>
+      <w:r>
+        <w:rPr>
+          <w:rFonts w:ascii="Times New Roman" w:hAnsi="Times New Roman" w:cs="Times New Roman"/>
+        </w:rPr>
+        <w:t xml:space="preserve">Quarantining the subject area: </w:t>
+      </w:r>
+    </w:p>
+    <w:p>
+      <w:pPr>
+        <w:pStyle w:val="ListParagraph"/>
+        <w:numPr>
+          <w:ilvl w:val="0"/>
+          <w:numId w:val="20"/>
+        </w:numPr>
+        <w:spacing w:line="276" w:lineRule="auto"/>
+        <w:jc w:val="both"/>
+        <w:rPr>
+          <w:rFonts w:ascii="Times New Roman" w:hAnsi="Times New Roman" w:cs="Times New Roman"/>
+        </w:rPr>
+      </w:pPr>
+      <w:r>
+        <w:rPr>
+          <w:rFonts w:ascii="Times New Roman" w:hAnsi="Times New Roman" w:cs="Times New Roman"/>
+        </w:rPr>
+        <w:t xml:space="preserve">20% of </w:t>
+      </w:r>
+      <w:r>
+        <w:rPr>
+          <w:rFonts w:ascii="Times New Roman" w:hAnsi="Times New Roman" w:cs="Times New Roman"/>
+        </w:rPr>
+        <w:t xml:space="preserve">the </w:t>
+      </w:r>
+      <w:r>
+        <w:rPr>
+          <w:rFonts w:ascii="Times New Roman" w:hAnsi="Times New Roman" w:cs="Times New Roman"/>
+        </w:rPr>
+        <w:t xml:space="preserve">population will </w:t>
+      </w:r>
+      <w:r>
+        <w:rPr>
+          <w:rFonts w:ascii="Times New Roman" w:hAnsi="Times New Roman" w:cs="Times New Roman"/>
+        </w:rPr>
+        <w:t xml:space="preserve">be </w:t>
+      </w:r>
+      <w:r>
+        <w:rPr>
+          <w:rFonts w:ascii="Times New Roman" w:hAnsi="Times New Roman" w:cs="Times New Roman"/>
+        </w:rPr>
+        <w:t>quarantine</w:t>
+      </w:r>
+      <w:r>
+        <w:rPr>
+          <w:rFonts w:ascii="Times New Roman" w:hAnsi="Times New Roman" w:cs="Times New Roman"/>
+        </w:rPr>
+        <w:t>d</w:t>
+      </w:r>
+      <w:r>
+        <w:rPr>
+          <w:rFonts w:ascii="Times New Roman" w:hAnsi="Times New Roman" w:cs="Times New Roman"/>
+        </w:rPr>
+        <w:t>.</w:t>
+      </w:r>
+    </w:p>
+    <w:p>
+      <w:pPr>
+        <w:pStyle w:val="ListParagraph"/>
+        <w:numPr>
+          <w:ilvl w:val="0"/>
+          <w:numId w:val="20"/>
+        </w:numPr>
+        <w:spacing w:line="276" w:lineRule="auto"/>
+        <w:jc w:val="both"/>
+        <w:rPr>
+          <w:rFonts w:ascii="Times New Roman" w:hAnsi="Times New Roman" w:cs="Times New Roman"/>
+        </w:rPr>
+      </w:pPr>
+      <w:r>
+        <w:rPr>
+          <w:rFonts w:ascii="Times New Roman" w:hAnsi="Times New Roman" w:cs="Times New Roman"/>
+        </w:rPr>
+        <w:t xml:space="preserve">This will include healthy people who have recently travelled, </w:t>
+      </w:r>
+      <w:r>
+        <w:rPr>
+          <w:rFonts w:ascii="Times New Roman" w:hAnsi="Times New Roman" w:cs="Times New Roman"/>
+        </w:rPr>
+        <w:t>people with health issues</w:t>
+      </w:r>
+      <w:r>
+        <w:rPr>
+          <w:rFonts w:ascii="Times New Roman" w:hAnsi="Times New Roman" w:cs="Times New Roman"/>
+        </w:rPr>
+        <w:t xml:space="preserve">, </w:t>
+      </w:r>
+      <w:r>
+        <w:rPr>
+          <w:rFonts w:ascii="Times New Roman" w:hAnsi="Times New Roman" w:cs="Times New Roman"/>
+        </w:rPr>
+        <w:t xml:space="preserve">people </w:t>
+      </w:r>
+      <w:r>
+        <w:rPr>
+          <w:rFonts w:ascii="Times New Roman" w:hAnsi="Times New Roman" w:cs="Times New Roman"/>
+        </w:rPr>
+        <w:t>practic</w:t>
+      </w:r>
+      <w:r>
+        <w:rPr>
+          <w:rFonts w:ascii="Times New Roman" w:hAnsi="Times New Roman" w:cs="Times New Roman"/>
+        </w:rPr>
+        <w:t>ing</w:t>
+      </w:r>
+      <w:r>
+        <w:rPr>
+          <w:rFonts w:ascii="Times New Roman" w:hAnsi="Times New Roman" w:cs="Times New Roman"/>
+        </w:rPr>
+        <w:t xml:space="preserve"> </w:t>
+      </w:r>
+      <w:r>
+        <w:rPr>
+          <w:rFonts w:ascii="Times New Roman" w:hAnsi="Times New Roman" w:cs="Times New Roman"/>
+        </w:rPr>
+        <w:t>self-isolation</w:t>
+      </w:r>
+      <w:r>
+        <w:rPr>
+          <w:rFonts w:ascii="Times New Roman" w:hAnsi="Times New Roman" w:cs="Times New Roman"/>
+        </w:rPr>
+        <w:t xml:space="preserve"> and infected people.</w:t>
+      </w:r>
+    </w:p>
+    <w:p>
+      <w:pPr>
+        <w:pStyle w:val="ListParagraph"/>
+        <w:numPr>
+          <w:ilvl w:val="0"/>
+          <w:numId w:val="20"/>
+        </w:numPr>
+        <w:spacing w:line="276" w:lineRule="auto"/>
+        <w:jc w:val="both"/>
+        <w:rPr>
+          <w:rFonts w:ascii="Times New Roman" w:hAnsi="Times New Roman" w:cs="Times New Roman"/>
+        </w:rPr>
+      </w:pPr>
+      <w:r>
+        <w:rPr>
+          <w:rFonts w:ascii="Times New Roman" w:hAnsi="Times New Roman" w:cs="Times New Roman"/>
+        </w:rPr>
+        <w:t>The quarantined healthy population will not be infected by the virus</w:t>
+      </w:r>
+      <w:r>
+        <w:rPr>
+          <w:rFonts w:ascii="Times New Roman" w:hAnsi="Times New Roman" w:cs="Times New Roman"/>
+        </w:rPr>
+        <w:t xml:space="preserve">. </w:t>
+      </w:r>
+    </w:p>
+    <w:p>
+      <w:pPr>
+        <w:pStyle w:val="ListParagraph"/>
+        <w:numPr>
+          <w:ilvl w:val="0"/>
+          <w:numId w:val="20"/>
+        </w:numPr>
+        <w:spacing w:line="276" w:lineRule="auto"/>
+        <w:jc w:val="both"/>
+        <w:rPr>
+          <w:rFonts w:ascii="Times New Roman" w:hAnsi="Times New Roman" w:cs="Times New Roman"/>
+        </w:rPr>
+      </w:pPr>
+      <w:r>
+        <w:rPr>
+          <w:rFonts w:ascii="Times New Roman" w:hAnsi="Times New Roman" w:cs="Times New Roman"/>
+        </w:rPr>
+        <w:t xml:space="preserve">Infected people who quarantine will not be transmitting </w:t>
+      </w:r>
+      <w:r>
+        <w:rPr>
+          <w:rFonts w:ascii="Times New Roman" w:hAnsi="Times New Roman" w:cs="Times New Roman"/>
+        </w:rPr>
+        <w:t xml:space="preserve">the </w:t>
+      </w:r>
+      <w:r>
+        <w:rPr>
+          <w:rFonts w:ascii="Times New Roman" w:hAnsi="Times New Roman" w:cs="Times New Roman"/>
+        </w:rPr>
+        <w:t>virus to nearby healthy people.</w:t>
+      </w:r>
+    </w:p>
+    <w:p>
+      <w:pPr>
+        <w:pStyle w:val="ListParagraph"/>
+        <w:numPr>
+          <w:ilvl w:val="0"/>
+          <w:numId w:val="34"/>
+        </w:numPr>
+        <w:spacing w:line="276" w:lineRule="auto"/>
+        <w:jc w:val="both"/>
+        <w:rPr>
+          <w:rFonts w:ascii="Times New Roman" w:hAnsi="Times New Roman" w:cs="Times New Roman"/>
+        </w:rPr>
+      </w:pPr>
+      <w:r>
+        <w:rPr>
+          <w:rFonts w:ascii="Times New Roman" w:hAnsi="Times New Roman" w:cs="Times New Roman"/>
+        </w:rPr>
+        <w:t xml:space="preserve">Mask and </w:t>
+      </w:r>
+      <w:r>
+        <w:rPr>
+          <w:rFonts w:ascii="Times New Roman" w:hAnsi="Times New Roman" w:cs="Times New Roman"/>
+        </w:rPr>
+        <w:t>Social Distancing – 6</w:t>
+      </w:r>
+      <w:r>
+        <w:rPr>
+          <w:rFonts w:ascii="Times New Roman" w:hAnsi="Times New Roman" w:cs="Times New Roman"/>
+        </w:rPr>
+        <w:t>ft:</w:t>
+      </w:r>
+      <w:r>
+        <w:rPr>
+          <w:rFonts w:ascii="Times New Roman" w:hAnsi="Times New Roman" w:cs="Times New Roman"/>
+        </w:rPr>
+        <w:t xml:space="preserve"> </w:t>
+      </w:r>
+    </w:p>
+    <w:p>
+      <w:pPr>
+        <w:pStyle w:val="ListParagraph"/>
+        <w:numPr>
+          <w:ilvl w:val="0"/>
+          <w:numId w:val="21"/>
+        </w:numPr>
+        <w:spacing w:line="276" w:lineRule="auto"/>
+        <w:jc w:val="both"/>
+        <w:rPr>
+          <w:rFonts w:ascii="Times New Roman" w:hAnsi="Times New Roman" w:cs="Times New Roman"/>
+        </w:rPr>
+      </w:pPr>
+      <w:r>
+        <w:rPr>
+          <w:rFonts w:ascii="Times New Roman" w:hAnsi="Times New Roman" w:cs="Times New Roman"/>
+        </w:rPr>
+        <w:t xml:space="preserve">Population displacement will reduce when social distancing is practiced. </w:t>
+      </w:r>
+    </w:p>
+    <w:p>
+      <w:pPr>
+        <w:pStyle w:val="ListParagraph"/>
+        <w:numPr>
+          <w:ilvl w:val="0"/>
+          <w:numId w:val="21"/>
+        </w:numPr>
+        <w:spacing w:line="276" w:lineRule="auto"/>
+        <w:jc w:val="both"/>
+        <w:rPr>
+          <w:rFonts w:ascii="Times New Roman" w:hAnsi="Times New Roman" w:cs="Times New Roman"/>
+        </w:rPr>
+      </w:pPr>
+      <w:r>
+        <w:rPr>
+          <w:rFonts w:ascii="Times New Roman" w:hAnsi="Times New Roman" w:cs="Times New Roman"/>
+        </w:rPr>
+        <w:t>In this case the collision</w:t>
+      </w:r>
+      <w:r>
+        <w:rPr>
+          <w:rFonts w:ascii="Times New Roman" w:hAnsi="Times New Roman" w:cs="Times New Roman"/>
+        </w:rPr>
+        <w:t>(interaction)</w:t>
+      </w:r>
+      <w:r>
+        <w:rPr>
+          <w:rFonts w:ascii="Times New Roman" w:hAnsi="Times New Roman" w:cs="Times New Roman"/>
+        </w:rPr>
+        <w:t xml:space="preserve"> becomes lesser</w:t>
+      </w:r>
+      <w:r>
+        <w:rPr>
+          <w:rFonts w:ascii="Times New Roman" w:hAnsi="Times New Roman" w:cs="Times New Roman"/>
+        </w:rPr>
+        <w:t xml:space="preserve"> resulting in less </w:t>
+      </w:r>
+      <w:r>
+        <w:rPr>
+          <w:rFonts w:ascii="Times New Roman" w:hAnsi="Times New Roman" w:cs="Times New Roman"/>
+        </w:rPr>
+        <w:t>transmission of the virus</w:t>
+      </w:r>
+      <w:r>
+        <w:rPr>
+          <w:rFonts w:ascii="Times New Roman" w:hAnsi="Times New Roman" w:cs="Times New Roman"/>
+        </w:rPr>
+        <w:t>.</w:t>
+      </w:r>
+    </w:p>
+    <w:p>
+      <w:pPr>
+        <w:pStyle w:val="ListParagraph"/>
+        <w:numPr>
+          <w:ilvl w:val="0"/>
+          <w:numId w:val="34"/>
+        </w:numPr>
+        <w:spacing w:line="276" w:lineRule="auto"/>
+        <w:jc w:val="both"/>
+        <w:rPr>
+          <w:rFonts w:ascii="Times New Roman" w:hAnsi="Times New Roman" w:cs="Times New Roman"/>
+        </w:rPr>
+      </w:pPr>
+      <w:r>
+        <w:rPr>
+          <w:rFonts w:ascii="Times New Roman" w:hAnsi="Times New Roman" w:cs="Times New Roman"/>
+        </w:rPr>
+        <w:t xml:space="preserve">Remote Offices and Schools: </w:t>
+      </w:r>
+    </w:p>
+    <w:p>
+      <w:pPr>
+        <w:pStyle w:val="ListParagraph"/>
+        <w:numPr>
+          <w:ilvl w:val="0"/>
+          <w:numId w:val="22"/>
+        </w:numPr>
+        <w:spacing w:line="276" w:lineRule="auto"/>
+        <w:jc w:val="both"/>
+        <w:rPr>
+          <w:rFonts w:ascii="Times New Roman" w:hAnsi="Times New Roman" w:cs="Times New Roman"/>
+        </w:rPr>
+      </w:pPr>
+      <w:r>
+        <w:rPr>
+          <w:rFonts w:ascii="Times New Roman" w:hAnsi="Times New Roman" w:cs="Times New Roman"/>
+        </w:rPr>
+        <w:t xml:space="preserve">Population movement </w:t>
+      </w:r>
+      <w:r>
+        <w:rPr>
+          <w:rFonts w:ascii="Times New Roman" w:hAnsi="Times New Roman" w:cs="Times New Roman"/>
+        </w:rPr>
+        <w:t xml:space="preserve">is </w:t>
+      </w:r>
+      <w:r>
+        <w:rPr>
+          <w:rFonts w:ascii="Times New Roman" w:hAnsi="Times New Roman" w:cs="Times New Roman"/>
+        </w:rPr>
+        <w:t>delay</w:t>
+      </w:r>
+      <w:r>
+        <w:rPr>
+          <w:rFonts w:ascii="Times New Roman" w:hAnsi="Times New Roman" w:cs="Times New Roman"/>
+        </w:rPr>
+        <w:t>ed</w:t>
+      </w:r>
+      <w:r>
+        <w:rPr>
+          <w:rFonts w:ascii="Times New Roman" w:hAnsi="Times New Roman" w:cs="Times New Roman"/>
+        </w:rPr>
+        <w:t xml:space="preserve"> by 70%. </w:t>
+      </w:r>
+    </w:p>
+    <w:p>
+      <w:pPr>
+        <w:pStyle w:val="ListParagraph"/>
+        <w:numPr>
+          <w:ilvl w:val="0"/>
+          <w:numId w:val="22"/>
+        </w:numPr>
+        <w:spacing w:line="276" w:lineRule="auto"/>
+        <w:jc w:val="both"/>
+        <w:rPr>
+          <w:rFonts w:ascii="Times New Roman" w:hAnsi="Times New Roman" w:cs="Times New Roman"/>
+        </w:rPr>
+      </w:pPr>
+      <w:r>
+        <w:rPr>
+          <w:rFonts w:ascii="Times New Roman" w:hAnsi="Times New Roman" w:cs="Times New Roman"/>
+        </w:rPr>
+        <w:t xml:space="preserve">Due to the delay the </w:t>
+      </w:r>
+      <w:r>
+        <w:rPr>
+          <w:rFonts w:ascii="Times New Roman" w:hAnsi="Times New Roman" w:cs="Times New Roman"/>
+        </w:rPr>
+        <w:t>spreading reduces</w:t>
+      </w:r>
+      <w:r>
+        <w:rPr>
+          <w:rFonts w:ascii="Times New Roman" w:hAnsi="Times New Roman" w:cs="Times New Roman"/>
+        </w:rPr>
+        <w:t>, as the recovery time elapses.</w:t>
+      </w:r>
+    </w:p>
+    <w:p>
+      <w:pPr>
+        <w:pStyle w:val="ListParagraph"/>
+        <w:numPr>
+          <w:ilvl w:val="0"/>
+          <w:numId w:val="34"/>
+        </w:numPr>
+        <w:spacing w:line="276" w:lineRule="auto"/>
+        <w:jc w:val="both"/>
+        <w:rPr>
+          <w:rFonts w:ascii="Times New Roman" w:hAnsi="Times New Roman" w:cs="Times New Roman"/>
+        </w:rPr>
+      </w:pPr>
+      <w:r>
+        <w:rPr>
+          <w:rFonts w:ascii="Times New Roman" w:hAnsi="Times New Roman" w:cs="Times New Roman"/>
+        </w:rPr>
+        <w:t xml:space="preserve">Group Events: </w:t>
+      </w:r>
+    </w:p>
+    <w:p>
+      <w:pPr>
+        <w:pStyle w:val="ListParagraph"/>
+        <w:numPr>
+          <w:ilvl w:val="0"/>
+          <w:numId w:val="23"/>
+        </w:numPr>
+        <w:spacing w:line="276" w:lineRule="auto"/>
+        <w:jc w:val="both"/>
+        <w:rPr>
+          <w:rFonts w:ascii="Times New Roman" w:hAnsi="Times New Roman" w:cs="Times New Roman"/>
+        </w:rPr>
+      </w:pPr>
+      <w:r>
+        <w:rPr>
+          <w:rFonts w:ascii="Times New Roman" w:hAnsi="Times New Roman" w:cs="Times New Roman"/>
+        </w:rPr>
+        <w:t>A closed confined massive gathering event is attended by a part of the population.</w:t>
+      </w:r>
+    </w:p>
+    <w:p>
+      <w:pPr>
+        <w:pStyle w:val="ListParagraph"/>
+        <w:numPr>
+          <w:ilvl w:val="0"/>
+          <w:numId w:val="23"/>
+        </w:numPr>
+        <w:spacing w:line="276" w:lineRule="auto"/>
+        <w:jc w:val="both"/>
+        <w:rPr>
+          <w:rFonts w:ascii="Times New Roman" w:hAnsi="Times New Roman" w:cs="Times New Roman"/>
+        </w:rPr>
+      </w:pPr>
+      <w:r>
+        <w:rPr>
+          <w:rFonts w:ascii="Times New Roman" w:hAnsi="Times New Roman" w:cs="Times New Roman"/>
+        </w:rPr>
+        <w:t>A single infected person can infect the entire attending population.</w:t>
+      </w:r>
+    </w:p>
+    <w:p>
+      <w:pPr>
+        <w:pStyle w:val="ListParagraph"/>
+        <w:spacing w:line="276" w:lineRule="auto"/>
+        <w:ind w:left="1440"/>
+        <w:jc w:val="both"/>
+        <w:rPr>
+          <w:rFonts w:ascii="Times New Roman" w:hAnsi="Times New Roman" w:cs="Times New Roman"/>
+        </w:rPr>
+      </w:pPr>
+    </w:p>
+    <w:p>
+      <w:pPr>
+        <w:pStyle w:val="ListParagraph"/>
+        <w:numPr>
+          <w:ilvl w:val="2"/>
+          <w:numId w:val="26"/>
+        </w:numPr>
+        <w:spacing w:line="276" w:lineRule="auto"/>
+        <w:jc w:val="both"/>
+        <w:outlineLvl w:val="2"/>
+        <w:rPr>
+          <w:rFonts w:ascii="Times New Roman" w:hAnsi="Times New Roman" w:cs="Times New Roman"/>
+          <w:b/>
+          <w:bCs/>
+          <w:sz w:val="24"/>
+          <w:szCs w:val="24"/>
+        </w:rPr>
+      </w:pPr>
+      <w:bookmarkStart w:id="11" w:name="_Toc69773589"/>
+      <w:r>
+        <w:rPr>
+          <w:rFonts w:ascii="Times New Roman" w:hAnsi="Times New Roman" w:cs="Times New Roman"/>
+          <w:b/>
+          <w:bCs/>
+          <w:sz w:val="24"/>
+          <w:szCs w:val="24"/>
+        </w:rPr>
         <w:t>General</w:t>
       </w:r>
       <w:bookmarkEnd w:id="11"/>
+    </w:p>
+    <w:p>
+      <w:pPr>
+        <w:pStyle w:val="ListParagraph"/>
+        <w:spacing w:line="276" w:lineRule="auto"/>
+        <w:ind w:left="1224"/>
+        <w:jc w:val="both"/>
+        <w:outlineLvl w:val="2"/>
+        <w:rPr>
+          <w:rFonts w:ascii="Times New Roman" w:hAnsi="Times New Roman" w:cs="Times New Roman"/>
+          <w:b/>
+          <w:bCs/>
+          <w:sz w:val="24"/>
+          <w:szCs w:val="24"/>
+        </w:rPr>
+      </w:pPr>
     </w:p>
     <w:p>
       <w:pPr>
@@ -6835,6 +6780,7 @@
         <w:rPr>
           <w:rFonts w:ascii="Times New Roman" w:hAnsi="Times New Roman" w:cs="Times New Roman"/>
         </w:rPr>
+        <w:lastRenderedPageBreak/>
         <w:t xml:space="preserve">After recovery, they are considered </w:t>
       </w:r>
       <w:r>
@@ -6995,7 +6941,6 @@
         <w:rPr>
           <w:rFonts w:ascii="Times New Roman" w:hAnsi="Times New Roman" w:cs="Times New Roman"/>
         </w:rPr>
-        <w:lastRenderedPageBreak/>
         <w:t xml:space="preserve">Hospitalizing </w:t>
       </w:r>
       <w:r>
@@ -7104,21 +7049,7 @@
         <w:rPr>
           <w:rFonts w:ascii="Times New Roman" w:hAnsi="Times New Roman" w:cs="Times New Roman"/>
         </w:rPr>
-        <w:t>SARS-</w:t>
-      </w:r>
-      <w:proofErr w:type="spellStart"/>
-      <w:r>
-        <w:rPr>
-          <w:rFonts w:ascii="Times New Roman" w:hAnsi="Times New Roman" w:cs="Times New Roman"/>
-        </w:rPr>
-        <w:t>CoV</w:t>
-      </w:r>
-      <w:proofErr w:type="spellEnd"/>
-      <w:r>
-        <w:rPr>
-          <w:rFonts w:ascii="Times New Roman" w:hAnsi="Times New Roman" w:cs="Times New Roman"/>
-        </w:rPr>
-        <w:t xml:space="preserve"> incubation period: </w:t>
+        <w:t xml:space="preserve">SARS-CoV incubation period: </w:t>
       </w:r>
     </w:p>
     <w:p>
@@ -7298,19 +7229,11 @@
           <w:rFonts w:ascii="Times New Roman" w:hAnsi="Times New Roman" w:cs="Times New Roman"/>
         </w:rPr>
       </w:pPr>
-      <w:proofErr w:type="spellStart"/>
-      <w:r>
-        <w:rPr>
-          <w:rFonts w:ascii="Times New Roman" w:hAnsi="Times New Roman" w:cs="Times New Roman"/>
-        </w:rPr>
-        <w:t>infectionRate</w:t>
-      </w:r>
-      <w:proofErr w:type="spellEnd"/>
-      <w:r>
-        <w:rPr>
-          <w:rFonts w:ascii="Times New Roman" w:hAnsi="Times New Roman" w:cs="Times New Roman"/>
-        </w:rPr>
-        <w:t>: This is the percentage of population initially infected. We have taken it as 0.1, which means 10% of population would be infected at the start of simulation.</w:t>
+      <w:r>
+        <w:rPr>
+          <w:rFonts w:ascii="Times New Roman" w:hAnsi="Times New Roman" w:cs="Times New Roman"/>
+        </w:rPr>
+        <w:t>infectionRate: This is the percentage of population initially infected. We have taken it as 0.1, which means 10% of population would be infected at the start of simulation.</w:t>
       </w:r>
     </w:p>
     <w:p>
@@ -7326,33 +7249,11 @@
           <w:rFonts w:ascii="Times New Roman" w:hAnsi="Times New Roman" w:cs="Times New Roman"/>
         </w:rPr>
       </w:pPr>
-      <w:proofErr w:type="spellStart"/>
-      <w:r>
-        <w:rPr>
-          <w:rFonts w:ascii="Times New Roman" w:hAnsi="Times New Roman" w:cs="Times New Roman"/>
-        </w:rPr>
-        <w:t>asymptoticFraction</w:t>
-      </w:r>
-      <w:proofErr w:type="spellEnd"/>
-      <w:r>
-        <w:rPr>
-          <w:rFonts w:ascii="Times New Roman" w:hAnsi="Times New Roman" w:cs="Times New Roman"/>
-        </w:rPr>
-        <w:t xml:space="preserve">: Fraction of infected people that are asymptomatic. We have taken 3, </w:t>
-      </w:r>
-      <w:proofErr w:type="spellStart"/>
-      <w:r>
-        <w:rPr>
-          <w:rFonts w:ascii="Times New Roman" w:hAnsi="Times New Roman" w:cs="Times New Roman"/>
-        </w:rPr>
-        <w:t>i.e</w:t>
-      </w:r>
-      <w:proofErr w:type="spellEnd"/>
-      <w:r>
-        <w:rPr>
-          <w:rFonts w:ascii="Times New Roman" w:hAnsi="Times New Roman" w:cs="Times New Roman"/>
-        </w:rPr>
-        <w:t>, 1 out of 3 infected people is asymptomatic.</w:t>
+      <w:r>
+        <w:rPr>
+          <w:rFonts w:ascii="Times New Roman" w:hAnsi="Times New Roman" w:cs="Times New Roman"/>
+        </w:rPr>
+        <w:t>asymptoticFraction: Fraction of infected people that are asymptomatic. We have taken 3, i.e, 1 out of 3 infected people is asymptomatic.</w:t>
       </w:r>
     </w:p>
     <w:p>
@@ -7368,19 +7269,11 @@
           <w:rFonts w:ascii="Times New Roman" w:hAnsi="Times New Roman" w:cs="Times New Roman"/>
         </w:rPr>
       </w:pPr>
-      <w:proofErr w:type="spellStart"/>
-      <w:r>
-        <w:rPr>
-          <w:rFonts w:ascii="Times New Roman" w:hAnsi="Times New Roman" w:cs="Times New Roman"/>
-        </w:rPr>
-        <w:t>comorbidPercentage</w:t>
-      </w:r>
-      <w:proofErr w:type="spellEnd"/>
-      <w:r>
-        <w:rPr>
-          <w:rFonts w:ascii="Times New Roman" w:hAnsi="Times New Roman" w:cs="Times New Roman"/>
-        </w:rPr>
-        <w:t>: Percentage of population that are comorbid. Currently considered as 45%.</w:t>
+      <w:r>
+        <w:rPr>
+          <w:rFonts w:ascii="Times New Roman" w:hAnsi="Times New Roman" w:cs="Times New Roman"/>
+        </w:rPr>
+        <w:t>comorbidPercentage: Percentage of population that are comorbid. Currently considered as 45%.</w:t>
       </w:r>
     </w:p>
     <w:p>
@@ -7396,19 +7289,11 @@
           <w:rFonts w:ascii="Times New Roman" w:hAnsi="Times New Roman" w:cs="Times New Roman"/>
         </w:rPr>
       </w:pPr>
-      <w:proofErr w:type="spellStart"/>
-      <w:r>
-        <w:rPr>
-          <w:rFonts w:ascii="Times New Roman" w:hAnsi="Times New Roman" w:cs="Times New Roman"/>
-        </w:rPr>
-        <w:t>infectedQuarantinePercentage</w:t>
-      </w:r>
-      <w:proofErr w:type="spellEnd"/>
-      <w:r>
-        <w:rPr>
-          <w:rFonts w:ascii="Times New Roman" w:hAnsi="Times New Roman" w:cs="Times New Roman"/>
-        </w:rPr>
-        <w:t xml:space="preserve">: When quarantine constraint is selected, this is the percentage of infected population that </w:t>
+      <w:r>
+        <w:rPr>
+          <w:rFonts w:ascii="Times New Roman" w:hAnsi="Times New Roman" w:cs="Times New Roman"/>
+        </w:rPr>
+        <w:t xml:space="preserve">infectedQuarantinePercentage: When quarantine constraint is selected, this is the percentage of infected population that </w:t>
       </w:r>
       <w:proofErr w:type="gramStart"/>
       <w:r>
@@ -7458,19 +7343,11 @@
           <w:rFonts w:ascii="Times New Roman" w:hAnsi="Times New Roman" w:cs="Times New Roman"/>
         </w:rPr>
       </w:pPr>
-      <w:proofErr w:type="spellStart"/>
-      <w:r>
-        <w:rPr>
-          <w:rFonts w:ascii="Times New Roman" w:hAnsi="Times New Roman" w:cs="Times New Roman"/>
-        </w:rPr>
-        <w:t>vaccinatedPercentage</w:t>
-      </w:r>
-      <w:proofErr w:type="spellEnd"/>
-      <w:r>
-        <w:rPr>
-          <w:rFonts w:ascii="Times New Roman" w:hAnsi="Times New Roman" w:cs="Times New Roman"/>
-        </w:rPr>
-        <w:t>: This is the percentage of population that are vaccinated when we consider efficacy of vaccine constraint. Currently considered as 50%.</w:t>
+      <w:r>
+        <w:rPr>
+          <w:rFonts w:ascii="Times New Roman" w:hAnsi="Times New Roman" w:cs="Times New Roman"/>
+        </w:rPr>
+        <w:t>vaccinatedPercentage: This is the percentage of population that are vaccinated when we consider efficacy of vaccine constraint. Currently considered as 50%.</w:t>
       </w:r>
     </w:p>
     <w:p>
@@ -7486,19 +7363,11 @@
           <w:rFonts w:ascii="Times New Roman" w:hAnsi="Times New Roman" w:cs="Times New Roman"/>
         </w:rPr>
       </w:pPr>
-      <w:proofErr w:type="spellStart"/>
-      <w:r>
-        <w:rPr>
-          <w:rFonts w:ascii="Times New Roman" w:hAnsi="Times New Roman" w:cs="Times New Roman"/>
-        </w:rPr>
-        <w:t>vaccineEffectiveness</w:t>
-      </w:r>
-      <w:proofErr w:type="spellEnd"/>
-      <w:r>
-        <w:rPr>
-          <w:rFonts w:ascii="Times New Roman" w:hAnsi="Times New Roman" w:cs="Times New Roman"/>
-        </w:rPr>
-        <w:t>: Percentage of vaccinate population that do not get infected. Effectiveness is considered as 94%.</w:t>
+      <w:r>
+        <w:rPr>
+          <w:rFonts w:ascii="Times New Roman" w:hAnsi="Times New Roman" w:cs="Times New Roman"/>
+        </w:rPr>
+        <w:t>vaccineEffectiveness: Percentage of vaccinate population that do not get infected. Effectiveness is considered as 94%.</w:t>
       </w:r>
     </w:p>
     <w:p>
@@ -7534,19 +7403,11 @@
           <w:rFonts w:ascii="Times New Roman" w:hAnsi="Times New Roman" w:cs="Times New Roman"/>
         </w:rPr>
       </w:pPr>
-      <w:proofErr w:type="spellStart"/>
-      <w:r>
-        <w:rPr>
-          <w:rFonts w:ascii="Times New Roman" w:hAnsi="Times New Roman" w:cs="Times New Roman"/>
-        </w:rPr>
-        <w:t>populationBallHeight</w:t>
-      </w:r>
-      <w:proofErr w:type="spellEnd"/>
-      <w:r>
-        <w:rPr>
-          <w:rFonts w:ascii="Times New Roman" w:hAnsi="Times New Roman" w:cs="Times New Roman"/>
-        </w:rPr>
-        <w:t>: Height of the 2D Graphics ball shape components that we have considered for displaying population.</w:t>
+      <w:r>
+        <w:rPr>
+          <w:rFonts w:ascii="Times New Roman" w:hAnsi="Times New Roman" w:cs="Times New Roman"/>
+        </w:rPr>
+        <w:t>populationBallHeight: Height of the 2D Graphics ball shape components that we have considered for displaying population.</w:t>
       </w:r>
     </w:p>
     <w:p>
@@ -7562,19 +7423,11 @@
           <w:rFonts w:ascii="Times New Roman" w:hAnsi="Times New Roman" w:cs="Times New Roman"/>
         </w:rPr>
       </w:pPr>
-      <w:proofErr w:type="spellStart"/>
-      <w:r>
-        <w:rPr>
-          <w:rFonts w:ascii="Times New Roman" w:hAnsi="Times New Roman" w:cs="Times New Roman"/>
-        </w:rPr>
-        <w:t>populationBallWidth</w:t>
-      </w:r>
-      <w:proofErr w:type="spellEnd"/>
-      <w:r>
-        <w:rPr>
-          <w:rFonts w:ascii="Times New Roman" w:hAnsi="Times New Roman" w:cs="Times New Roman"/>
-        </w:rPr>
-        <w:t>: Width of the 2D Graphics ball shape components that we have considered for displaying population.</w:t>
+      <w:r>
+        <w:rPr>
+          <w:rFonts w:ascii="Times New Roman" w:hAnsi="Times New Roman" w:cs="Times New Roman"/>
+        </w:rPr>
+        <w:t>populationBallWidth: Width of the 2D Graphics ball shape components that we have considered for displaying population.</w:t>
       </w:r>
     </w:p>
     <w:p>
@@ -7610,47 +7463,11 @@
           <w:rFonts w:ascii="Times New Roman" w:hAnsi="Times New Roman" w:cs="Times New Roman"/>
         </w:rPr>
       </w:pPr>
-      <w:proofErr w:type="spellStart"/>
-      <w:r>
-        <w:rPr>
-          <w:rFonts w:ascii="Times New Roman" w:hAnsi="Times New Roman" w:cs="Times New Roman"/>
-        </w:rPr>
-        <w:t>hospitalCapacity</w:t>
-      </w:r>
-      <w:proofErr w:type="spellEnd"/>
-      <w:r>
-        <w:rPr>
-          <w:rFonts w:ascii="Times New Roman" w:hAnsi="Times New Roman" w:cs="Times New Roman"/>
-        </w:rPr>
-        <w:t xml:space="preserve">: Capacity of hospital is considered based on percentage of population taken. </w:t>
-      </w:r>
-      <w:proofErr w:type="spellStart"/>
-      <w:r>
-        <w:rPr>
-          <w:rFonts w:ascii="Times New Roman" w:hAnsi="Times New Roman" w:cs="Times New Roman"/>
-        </w:rPr>
-        <w:t>i.e</w:t>
-      </w:r>
-      <w:proofErr w:type="spellEnd"/>
-      <w:r>
-        <w:rPr>
-          <w:rFonts w:ascii="Times New Roman" w:hAnsi="Times New Roman" w:cs="Times New Roman"/>
-        </w:rPr>
-        <w:t xml:space="preserve">, if </w:t>
-      </w:r>
-      <w:proofErr w:type="spellStart"/>
-      <w:r>
-        <w:rPr>
-          <w:rFonts w:ascii="Times New Roman" w:hAnsi="Times New Roman" w:cs="Times New Roman"/>
-        </w:rPr>
-        <w:t>hospitalCapacity</w:t>
-      </w:r>
-      <w:proofErr w:type="spellEnd"/>
-      <w:r>
-        <w:rPr>
-          <w:rFonts w:ascii="Times New Roman" w:hAnsi="Times New Roman" w:cs="Times New Roman"/>
-        </w:rPr>
-        <w:t xml:space="preserve"> is 0.2 then the hospital capacity is 20% of the population.</w:t>
+      <w:r>
+        <w:rPr>
+          <w:rFonts w:ascii="Times New Roman" w:hAnsi="Times New Roman" w:cs="Times New Roman"/>
+        </w:rPr>
+        <w:t>hospitalCapacity: Capacity of hospital is considered based on percentage of population taken. i.e, if hospitalCapacity is 0.2 then the hospital capacity is 20% of the population.</w:t>
       </w:r>
     </w:p>
     <w:p>
@@ -7688,9 +7505,7 @@
     </w:p>
     <w:p>
       <w:pPr>
-        <w:pStyle w:val="ListParagraph"/>
         <w:spacing w:line="276" w:lineRule="auto"/>
-        <w:ind w:left="1440"/>
         <w:jc w:val="both"/>
         <w:rPr>
           <w:rFonts w:ascii="Times New Roman" w:hAnsi="Times New Roman" w:cs="Times New Roman"/>
@@ -7699,97 +7514,7 @@
     </w:p>
     <w:p>
       <w:pPr>
-        <w:pStyle w:val="ListParagraph"/>
         <w:spacing w:line="276" w:lineRule="auto"/>
-        <w:ind w:left="1440"/>
-        <w:jc w:val="both"/>
-        <w:rPr>
-          <w:rFonts w:ascii="Times New Roman" w:hAnsi="Times New Roman" w:cs="Times New Roman"/>
-        </w:rPr>
-      </w:pPr>
-    </w:p>
-    <w:p>
-      <w:pPr>
-        <w:pStyle w:val="ListParagraph"/>
-        <w:spacing w:line="276" w:lineRule="auto"/>
-        <w:ind w:left="1440"/>
-        <w:jc w:val="both"/>
-        <w:rPr>
-          <w:rFonts w:ascii="Times New Roman" w:hAnsi="Times New Roman" w:cs="Times New Roman"/>
-        </w:rPr>
-      </w:pPr>
-    </w:p>
-    <w:p>
-      <w:pPr>
-        <w:pStyle w:val="ListParagraph"/>
-        <w:spacing w:line="276" w:lineRule="auto"/>
-        <w:ind w:left="1440"/>
-        <w:jc w:val="both"/>
-        <w:rPr>
-          <w:rFonts w:ascii="Times New Roman" w:hAnsi="Times New Roman" w:cs="Times New Roman"/>
-        </w:rPr>
-      </w:pPr>
-    </w:p>
-    <w:p>
-      <w:pPr>
-        <w:pStyle w:val="ListParagraph"/>
-        <w:spacing w:line="276" w:lineRule="auto"/>
-        <w:ind w:left="1440"/>
-        <w:jc w:val="both"/>
-        <w:rPr>
-          <w:rFonts w:ascii="Times New Roman" w:hAnsi="Times New Roman" w:cs="Times New Roman"/>
-        </w:rPr>
-      </w:pPr>
-    </w:p>
-    <w:p>
-      <w:pPr>
-        <w:pStyle w:val="ListParagraph"/>
-        <w:spacing w:line="276" w:lineRule="auto"/>
-        <w:ind w:left="1440"/>
-        <w:jc w:val="both"/>
-        <w:rPr>
-          <w:rFonts w:ascii="Times New Roman" w:hAnsi="Times New Roman" w:cs="Times New Roman"/>
-        </w:rPr>
-      </w:pPr>
-    </w:p>
-    <w:p>
-      <w:pPr>
-        <w:pStyle w:val="ListParagraph"/>
-        <w:spacing w:line="276" w:lineRule="auto"/>
-        <w:ind w:left="1440"/>
-        <w:jc w:val="both"/>
-        <w:rPr>
-          <w:rFonts w:ascii="Times New Roman" w:hAnsi="Times New Roman" w:cs="Times New Roman"/>
-        </w:rPr>
-      </w:pPr>
-    </w:p>
-    <w:p>
-      <w:pPr>
-        <w:pStyle w:val="ListParagraph"/>
-        <w:spacing w:line="276" w:lineRule="auto"/>
-        <w:ind w:left="1440"/>
-        <w:jc w:val="both"/>
-        <w:rPr>
-          <w:rFonts w:ascii="Times New Roman" w:hAnsi="Times New Roman" w:cs="Times New Roman"/>
-        </w:rPr>
-      </w:pPr>
-    </w:p>
-    <w:p>
-      <w:pPr>
-        <w:pStyle w:val="ListParagraph"/>
-        <w:spacing w:line="276" w:lineRule="auto"/>
-        <w:ind w:left="1440"/>
-        <w:jc w:val="both"/>
-        <w:rPr>
-          <w:rFonts w:ascii="Times New Roman" w:hAnsi="Times New Roman" w:cs="Times New Roman"/>
-        </w:rPr>
-      </w:pPr>
-    </w:p>
-    <w:p>
-      <w:pPr>
-        <w:pStyle w:val="ListParagraph"/>
-        <w:spacing w:line="276" w:lineRule="auto"/>
-        <w:ind w:left="1440"/>
         <w:jc w:val="both"/>
         <w:rPr>
           <w:rFonts w:ascii="Times New Roman" w:hAnsi="Times New Roman" w:cs="Times New Roman"/>
@@ -7958,27 +7683,7 @@
                 <w:sz w:val="20"/>
                 <w:szCs w:val="20"/>
               </w:rPr>
-              <w:t>Time(</w:t>
-            </w:r>
-            <w:proofErr w:type="spellStart"/>
-            <w:r>
-              <w:rPr>
-                <w:rFonts w:ascii="Times New Roman" w:eastAsia="Times New Roman" w:hAnsi="Times New Roman" w:cs="Times New Roman"/>
-                <w:color w:val="000000"/>
-                <w:sz w:val="20"/>
-                <w:szCs w:val="20"/>
-              </w:rPr>
-              <w:t>ms</w:t>
-            </w:r>
-            <w:proofErr w:type="spellEnd"/>
-            <w:r>
-              <w:rPr>
-                <w:rFonts w:ascii="Times New Roman" w:eastAsia="Times New Roman" w:hAnsi="Times New Roman" w:cs="Times New Roman"/>
-                <w:color w:val="000000"/>
-                <w:sz w:val="20"/>
-                <w:szCs w:val="20"/>
-              </w:rPr>
-              <w:t>)</w:t>
+              <w:t>Time(ms)</w:t>
             </w:r>
           </w:p>
         </w:tc>
@@ -8854,6 +8559,17 @@
     </w:tbl>
     <w:p>
       <w:pPr>
+        <w:spacing w:line="276" w:lineRule="auto"/>
+        <w:jc w:val="both"/>
+        <w:rPr>
+          <w:rFonts w:ascii="Times New Roman" w:hAnsi="Times New Roman" w:cs="Times New Roman"/>
+          <w:b/>
+          <w:bCs/>
+        </w:rPr>
+      </w:pPr>
+    </w:p>
+    <w:p>
+      <w:pPr>
         <w:pStyle w:val="ListParagraph"/>
         <w:spacing w:line="276" w:lineRule="auto"/>
         <w:ind w:left="1080"/>
@@ -8872,7 +8588,7 @@
           <w:noProof/>
         </w:rPr>
         <w:drawing>
-          <wp:inline distT="0" distB="0" distL="0" distR="0" wp14:anchorId="73305945" wp14:editId="51217C69">
+          <wp:inline distT="0" distB="0" distL="0" distR="0" wp14:anchorId="73305945" wp14:editId="033CA8E1">
             <wp:extent cx="4363770" cy="2699669"/>
             <wp:effectExtent l="0" t="0" r="0" b="5715"/>
             <wp:docPr id="2" name="Picture 2"/>
@@ -8904,7 +8620,7 @@
                   <pic:spPr bwMode="auto">
                     <a:xfrm>
                       <a:off x="0" y="0"/>
-                      <a:ext cx="4393473" cy="2718045"/>
+                      <a:ext cx="4363770" cy="2699669"/>
                     </a:xfrm>
                     <a:prstGeom prst="rect">
                       <a:avLst/>
@@ -8939,14 +8655,27 @@
       <w:r>
         <w:t xml:space="preserve">Figure </w:t>
       </w:r>
-      <w:fldSimple w:instr=" SEQ Figure \* ARABIC ">
-        <w:r>
-          <w:rPr>
-            <w:noProof/>
-          </w:rPr>
-          <w:t>3</w:t>
-        </w:r>
-      </w:fldSimple>
+      <w:r>
+        <w:fldChar w:fldCharType="begin"/>
+      </w:r>
+      <w:r>
+        <w:instrText xml:space="preserve"> SEQ Figure \* ARABIC </w:instrText>
+      </w:r>
+      <w:r>
+        <w:fldChar w:fldCharType="separate"/>
+      </w:r>
+      <w:r>
+        <w:rPr>
+          <w:noProof/>
+        </w:rPr>
+        <w:t>3</w:t>
+      </w:r>
+      <w:r>
+        <w:rPr>
+          <w:noProof/>
+        </w:rPr>
+        <w:fldChar w:fldCharType="end"/>
+      </w:r>
       <w:r>
         <w:t xml:space="preserve">:Comparison plot </w:t>
       </w:r>
@@ -9063,27 +8792,7 @@
                 <w:sz w:val="20"/>
                 <w:szCs w:val="20"/>
               </w:rPr>
-              <w:t>Time(</w:t>
-            </w:r>
-            <w:proofErr w:type="spellStart"/>
-            <w:r>
-              <w:rPr>
-                <w:rFonts w:ascii="Times New Roman" w:eastAsia="Times New Roman" w:hAnsi="Times New Roman" w:cs="Times New Roman"/>
-                <w:color w:val="000000"/>
-                <w:sz w:val="20"/>
-                <w:szCs w:val="20"/>
-              </w:rPr>
-              <w:t>ms</w:t>
-            </w:r>
-            <w:proofErr w:type="spellEnd"/>
-            <w:r>
-              <w:rPr>
-                <w:rFonts w:ascii="Times New Roman" w:eastAsia="Times New Roman" w:hAnsi="Times New Roman" w:cs="Times New Roman"/>
-                <w:color w:val="000000"/>
-                <w:sz w:val="20"/>
-                <w:szCs w:val="20"/>
-              </w:rPr>
-              <w:t>)</w:t>
+              <w:t>Time(ms)</w:t>
             </w:r>
           </w:p>
         </w:tc>
@@ -10048,14 +9757,27 @@
       <w:r>
         <w:t xml:space="preserve">Figure </w:t>
       </w:r>
-      <w:fldSimple w:instr=" SEQ Figure \* ARABIC ">
-        <w:r>
-          <w:rPr>
-            <w:noProof/>
-          </w:rPr>
-          <w:t>4</w:t>
-        </w:r>
-      </w:fldSimple>
+      <w:r>
+        <w:fldChar w:fldCharType="begin"/>
+      </w:r>
+      <w:r>
+        <w:instrText xml:space="preserve"> SEQ Figure \* ARABIC </w:instrText>
+      </w:r>
+      <w:r>
+        <w:fldChar w:fldCharType="separate"/>
+      </w:r>
+      <w:r>
+        <w:rPr>
+          <w:noProof/>
+        </w:rPr>
+        <w:t>4</w:t>
+      </w:r>
+      <w:r>
+        <w:rPr>
+          <w:noProof/>
+        </w:rPr>
+        <w:fldChar w:fldCharType="end"/>
+      </w:r>
       <w:r>
         <w:t>:</w:t>
       </w:r>
@@ -10187,27 +9909,7 @@
                 <w:sz w:val="20"/>
                 <w:szCs w:val="20"/>
               </w:rPr>
-              <w:t>Time(</w:t>
-            </w:r>
-            <w:proofErr w:type="spellStart"/>
-            <w:r>
-              <w:rPr>
-                <w:rFonts w:ascii="Times New Roman" w:eastAsia="Times New Roman" w:hAnsi="Times New Roman" w:cs="Times New Roman"/>
-                <w:color w:val="000000"/>
-                <w:sz w:val="20"/>
-                <w:szCs w:val="20"/>
-              </w:rPr>
-              <w:t>ms</w:t>
-            </w:r>
-            <w:proofErr w:type="spellEnd"/>
-            <w:r>
-              <w:rPr>
-                <w:rFonts w:ascii="Times New Roman" w:eastAsia="Times New Roman" w:hAnsi="Times New Roman" w:cs="Times New Roman"/>
-                <w:color w:val="000000"/>
-                <w:sz w:val="20"/>
-                <w:szCs w:val="20"/>
-              </w:rPr>
-              <w:t>)</w:t>
+              <w:t>Time(ms)</w:t>
             </w:r>
           </w:p>
         </w:tc>
@@ -11176,14 +10878,27 @@
       <w:r>
         <w:t xml:space="preserve">Figure </w:t>
       </w:r>
-      <w:fldSimple w:instr=" SEQ Figure \* ARABIC ">
-        <w:r>
-          <w:rPr>
-            <w:noProof/>
-          </w:rPr>
-          <w:t>5</w:t>
-        </w:r>
-      </w:fldSimple>
+      <w:r>
+        <w:fldChar w:fldCharType="begin"/>
+      </w:r>
+      <w:r>
+        <w:instrText xml:space="preserve"> SEQ Figure \* ARABIC </w:instrText>
+      </w:r>
+      <w:r>
+        <w:fldChar w:fldCharType="separate"/>
+      </w:r>
+      <w:r>
+        <w:rPr>
+          <w:noProof/>
+        </w:rPr>
+        <w:t>5</w:t>
+      </w:r>
+      <w:r>
+        <w:rPr>
+          <w:noProof/>
+        </w:rPr>
+        <w:fldChar w:fldCharType="end"/>
+      </w:r>
       <w:r>
         <w:t>:</w:t>
       </w:r>
@@ -11303,27 +11018,7 @@
                 <w:sz w:val="20"/>
                 <w:szCs w:val="20"/>
               </w:rPr>
-              <w:t>Time (</w:t>
-            </w:r>
-            <w:proofErr w:type="spellStart"/>
-            <w:r>
-              <w:rPr>
-                <w:rFonts w:ascii="Times New Roman" w:eastAsia="Times New Roman" w:hAnsi="Times New Roman" w:cs="Times New Roman"/>
-                <w:color w:val="000000"/>
-                <w:sz w:val="20"/>
-                <w:szCs w:val="20"/>
-              </w:rPr>
-              <w:t>ms</w:t>
-            </w:r>
-            <w:proofErr w:type="spellEnd"/>
-            <w:r>
-              <w:rPr>
-                <w:rFonts w:ascii="Times New Roman" w:eastAsia="Times New Roman" w:hAnsi="Times New Roman" w:cs="Times New Roman"/>
-                <w:color w:val="000000"/>
-                <w:sz w:val="20"/>
-                <w:szCs w:val="20"/>
-              </w:rPr>
-              <w:t>)</w:t>
+              <w:t>Time (ms)</w:t>
             </w:r>
           </w:p>
         </w:tc>
@@ -12287,14 +11982,27 @@
       <w:r>
         <w:t xml:space="preserve">Figure </w:t>
       </w:r>
-      <w:fldSimple w:instr=" SEQ Figure \* ARABIC ">
-        <w:r>
-          <w:rPr>
-            <w:noProof/>
-          </w:rPr>
-          <w:t>6</w:t>
-        </w:r>
-      </w:fldSimple>
+      <w:r>
+        <w:fldChar w:fldCharType="begin"/>
+      </w:r>
+      <w:r>
+        <w:instrText xml:space="preserve"> SEQ Figure \* ARABIC </w:instrText>
+      </w:r>
+      <w:r>
+        <w:fldChar w:fldCharType="separate"/>
+      </w:r>
+      <w:r>
+        <w:rPr>
+          <w:noProof/>
+        </w:rPr>
+        <w:t>6</w:t>
+      </w:r>
+      <w:r>
+        <w:rPr>
+          <w:noProof/>
+        </w:rPr>
+        <w:fldChar w:fldCharType="end"/>
+      </w:r>
       <w:r>
         <w:t>:</w:t>
       </w:r>
@@ -12428,27 +12136,7 @@
                 <w:sz w:val="20"/>
                 <w:szCs w:val="20"/>
               </w:rPr>
-              <w:t>(</w:t>
-            </w:r>
-            <w:proofErr w:type="spellStart"/>
-            <w:r>
-              <w:rPr>
-                <w:rFonts w:ascii="Times New Roman" w:eastAsia="Times New Roman" w:hAnsi="Times New Roman" w:cs="Times New Roman"/>
-                <w:color w:val="000000"/>
-                <w:sz w:val="20"/>
-                <w:szCs w:val="20"/>
-              </w:rPr>
-              <w:t>ms</w:t>
-            </w:r>
-            <w:proofErr w:type="spellEnd"/>
-            <w:r>
-              <w:rPr>
-                <w:rFonts w:ascii="Times New Roman" w:eastAsia="Times New Roman" w:hAnsi="Times New Roman" w:cs="Times New Roman"/>
-                <w:color w:val="000000"/>
-                <w:sz w:val="20"/>
-                <w:szCs w:val="20"/>
-              </w:rPr>
-              <w:t>)</w:t>
+              <w:t>(ms)</w:t>
             </w:r>
           </w:p>
         </w:tc>
@@ -13135,14 +12823,27 @@
       <w:r>
         <w:t xml:space="preserve">Figure </w:t>
       </w:r>
-      <w:fldSimple w:instr=" SEQ Figure \* ARABIC ">
-        <w:r>
-          <w:rPr>
-            <w:noProof/>
-          </w:rPr>
-          <w:t>7</w:t>
-        </w:r>
-      </w:fldSimple>
+      <w:r>
+        <w:fldChar w:fldCharType="begin"/>
+      </w:r>
+      <w:r>
+        <w:instrText xml:space="preserve"> SEQ Figure \* ARABIC </w:instrText>
+      </w:r>
+      <w:r>
+        <w:fldChar w:fldCharType="separate"/>
+      </w:r>
+      <w:r>
+        <w:rPr>
+          <w:noProof/>
+        </w:rPr>
+        <w:t>7</w:t>
+      </w:r>
+      <w:r>
+        <w:rPr>
+          <w:noProof/>
+        </w:rPr>
+        <w:fldChar w:fldCharType="end"/>
+      </w:r>
       <w:r>
         <w:t>:</w:t>
       </w:r>
@@ -14074,14 +13775,27 @@
       <w:r>
         <w:t xml:space="preserve">Figure </w:t>
       </w:r>
-      <w:fldSimple w:instr=" SEQ Figure \* ARABIC ">
-        <w:r>
-          <w:rPr>
-            <w:noProof/>
-          </w:rPr>
-          <w:t>8</w:t>
-        </w:r>
-      </w:fldSimple>
+      <w:r>
+        <w:fldChar w:fldCharType="begin"/>
+      </w:r>
+      <w:r>
+        <w:instrText xml:space="preserve"> SEQ Figure \* ARABIC </w:instrText>
+      </w:r>
+      <w:r>
+        <w:fldChar w:fldCharType="separate"/>
+      </w:r>
+      <w:r>
+        <w:rPr>
+          <w:noProof/>
+        </w:rPr>
+        <w:t>8</w:t>
+      </w:r>
+      <w:r>
+        <w:rPr>
+          <w:noProof/>
+        </w:rPr>
+        <w:fldChar w:fldCharType="end"/>
+      </w:r>
       <w:r>
         <w:t>:</w:t>
       </w:r>
@@ -14175,18 +13889,8 @@
           <w:b/>
           <w:bCs/>
         </w:rPr>
-        <w:t>SARS-</w:t>
-      </w:r>
-      <w:proofErr w:type="spellStart"/>
-      <w:r>
-        <w:rPr>
-          <w:rFonts w:ascii="Times New Roman" w:hAnsi="Times New Roman" w:cs="Times New Roman"/>
-          <w:b/>
-          <w:bCs/>
-        </w:rPr>
-        <w:t>CoV</w:t>
-      </w:r>
-      <w:proofErr w:type="spellEnd"/>
+        <w:t>SARS-CoV</w:t>
+      </w:r>
       <w:r>
         <w:rPr>
           <w:rFonts w:ascii="Times New Roman" w:hAnsi="Times New Roman" w:cs="Times New Roman"/>
@@ -14275,27 +13979,7 @@
                 <w:sz w:val="20"/>
                 <w:szCs w:val="20"/>
               </w:rPr>
-              <w:t>(</w:t>
-            </w:r>
-            <w:proofErr w:type="spellStart"/>
-            <w:r>
-              <w:rPr>
-                <w:rFonts w:ascii="Times New Roman" w:eastAsia="Times New Roman" w:hAnsi="Times New Roman" w:cs="Times New Roman"/>
-                <w:color w:val="000000"/>
-                <w:sz w:val="20"/>
-                <w:szCs w:val="20"/>
-              </w:rPr>
-              <w:t>ms</w:t>
-            </w:r>
-            <w:proofErr w:type="spellEnd"/>
-            <w:r>
-              <w:rPr>
-                <w:rFonts w:ascii="Times New Roman" w:eastAsia="Times New Roman" w:hAnsi="Times New Roman" w:cs="Times New Roman"/>
-                <w:color w:val="000000"/>
-                <w:sz w:val="20"/>
-                <w:szCs w:val="20"/>
-              </w:rPr>
-              <w:t>)</w:t>
+              <w:t>(ms)</w:t>
             </w:r>
           </w:p>
         </w:tc>
@@ -14355,19 +14039,8 @@
                 <w:sz w:val="20"/>
                 <w:szCs w:val="20"/>
               </w:rPr>
-              <w:t>SARS-</w:t>
-            </w:r>
-            <w:proofErr w:type="spellStart"/>
-            <w:r>
-              <w:rPr>
-                <w:rFonts w:ascii="Times New Roman" w:eastAsia="Times New Roman" w:hAnsi="Times New Roman" w:cs="Times New Roman"/>
-                <w:color w:val="000000"/>
-                <w:sz w:val="20"/>
-                <w:szCs w:val="20"/>
-              </w:rPr>
-              <w:t>CoV</w:t>
-            </w:r>
-            <w:proofErr w:type="spellEnd"/>
+              <w:t>SARS-CoV</w:t>
+            </w:r>
           </w:p>
         </w:tc>
       </w:tr>
@@ -15010,25 +14683,33 @@
       <w:r>
         <w:t xml:space="preserve">Figure </w:t>
       </w:r>
-      <w:fldSimple w:instr=" SEQ Figure \* ARABIC ">
-        <w:r>
-          <w:rPr>
-            <w:noProof/>
-          </w:rPr>
-          <w:t>9</w:t>
-        </w:r>
-      </w:fldSimple>
+      <w:r>
+        <w:fldChar w:fldCharType="begin"/>
+      </w:r>
+      <w:r>
+        <w:instrText xml:space="preserve"> SEQ Figure \* ARABIC </w:instrText>
+      </w:r>
+      <w:r>
+        <w:fldChar w:fldCharType="separate"/>
+      </w:r>
+      <w:r>
+        <w:rPr>
+          <w:noProof/>
+        </w:rPr>
+        <w:t>9</w:t>
+      </w:r>
+      <w:r>
+        <w:rPr>
+          <w:noProof/>
+        </w:rPr>
+        <w:fldChar w:fldCharType="end"/>
+      </w:r>
       <w:r>
         <w:t>:</w:t>
       </w:r>
       <w:r>
-        <w:t>Comparison between SARS-CoV-2 and SARS-</w:t>
-      </w:r>
-      <w:proofErr w:type="spellStart"/>
-      <w:r>
-        <w:t>CoV</w:t>
-      </w:r>
-      <w:proofErr w:type="spellEnd"/>
+        <w:t>Comparison between SARS-CoV-2 and SARS-CoV</w:t>
+      </w:r>
     </w:p>
     <w:p>
       <w:pPr>
@@ -15060,16 +14741,8 @@
         <w:rPr>
           <w:rFonts w:ascii="Times New Roman" w:hAnsi="Times New Roman" w:cs="Times New Roman"/>
         </w:rPr>
-        <w:t>SARS-</w:t>
-      </w:r>
-      <w:proofErr w:type="spellStart"/>
-      <w:r>
-        <w:rPr>
-          <w:rFonts w:ascii="Times New Roman" w:hAnsi="Times New Roman" w:cs="Times New Roman"/>
-        </w:rPr>
-        <w:t>CoV</w:t>
-      </w:r>
-      <w:proofErr w:type="spellEnd"/>
+        <w:t>SARS-CoV</w:t>
+      </w:r>
       <w:r>
         <w:rPr>
           <w:rFonts w:ascii="Times New Roman" w:hAnsi="Times New Roman" w:cs="Times New Roman"/>
@@ -15206,27 +14879,7 @@
                 <w:sz w:val="20"/>
                 <w:szCs w:val="20"/>
               </w:rPr>
-              <w:t>(</w:t>
-            </w:r>
-            <w:proofErr w:type="spellStart"/>
-            <w:r>
-              <w:rPr>
-                <w:rFonts w:ascii="Times New Roman" w:eastAsia="Times New Roman" w:hAnsi="Times New Roman" w:cs="Times New Roman"/>
-                <w:color w:val="000000"/>
-                <w:sz w:val="20"/>
-                <w:szCs w:val="20"/>
-              </w:rPr>
-              <w:t>ms</w:t>
-            </w:r>
-            <w:proofErr w:type="spellEnd"/>
-            <w:r>
-              <w:rPr>
-                <w:rFonts w:ascii="Times New Roman" w:eastAsia="Times New Roman" w:hAnsi="Times New Roman" w:cs="Times New Roman"/>
-                <w:color w:val="000000"/>
-                <w:sz w:val="20"/>
-                <w:szCs w:val="20"/>
-              </w:rPr>
-              <w:t>)</w:t>
+              <w:t>(ms)</w:t>
             </w:r>
           </w:p>
         </w:tc>
@@ -16476,14 +16129,27 @@
       <w:r>
         <w:t xml:space="preserve">Figure </w:t>
       </w:r>
-      <w:fldSimple w:instr=" SEQ Figure \* ARABIC ">
-        <w:r>
-          <w:rPr>
-            <w:noProof/>
-          </w:rPr>
-          <w:t>10</w:t>
-        </w:r>
-      </w:fldSimple>
+      <w:r>
+        <w:fldChar w:fldCharType="begin"/>
+      </w:r>
+      <w:r>
+        <w:instrText xml:space="preserve"> SEQ Figure \* ARABIC </w:instrText>
+      </w:r>
+      <w:r>
+        <w:fldChar w:fldCharType="separate"/>
+      </w:r>
+      <w:r>
+        <w:rPr>
+          <w:noProof/>
+        </w:rPr>
+        <w:t>10</w:t>
+      </w:r>
+      <w:r>
+        <w:rPr>
+          <w:noProof/>
+        </w:rPr>
+        <w:fldChar w:fldCharType="end"/>
+      </w:r>
       <w:r>
         <w:t>:</w:t>
       </w:r>
@@ -16637,23 +16303,7 @@
                 <w:rFonts w:ascii="Times New Roman" w:eastAsia="Times New Roman" w:hAnsi="Times New Roman" w:cs="Times New Roman"/>
                 <w:color w:val="000000"/>
               </w:rPr>
-              <w:t>Time (</w:t>
-            </w:r>
-            <w:proofErr w:type="spellStart"/>
-            <w:r>
-              <w:rPr>
-                <w:rFonts w:ascii="Times New Roman" w:eastAsia="Times New Roman" w:hAnsi="Times New Roman" w:cs="Times New Roman"/>
-                <w:color w:val="000000"/>
-              </w:rPr>
-              <w:t>ms</w:t>
-            </w:r>
-            <w:proofErr w:type="spellEnd"/>
-            <w:r>
-              <w:rPr>
-                <w:rFonts w:ascii="Times New Roman" w:eastAsia="Times New Roman" w:hAnsi="Times New Roman" w:cs="Times New Roman"/>
-                <w:color w:val="000000"/>
-              </w:rPr>
-              <w:t>)</w:t>
+              <w:t>Time (ms)</w:t>
             </w:r>
           </w:p>
         </w:tc>
@@ -17467,14 +17117,27 @@
       <w:r>
         <w:t xml:space="preserve">Figure </w:t>
       </w:r>
-      <w:fldSimple w:instr=" SEQ Figure \* ARABIC ">
-        <w:r>
-          <w:rPr>
-            <w:noProof/>
-          </w:rPr>
-          <w:t>1</w:t>
-        </w:r>
-      </w:fldSimple>
+      <w:r>
+        <w:fldChar w:fldCharType="begin"/>
+      </w:r>
+      <w:r>
+        <w:instrText xml:space="preserve"> SEQ Figure \* ARABIC </w:instrText>
+      </w:r>
+      <w:r>
+        <w:fldChar w:fldCharType="separate"/>
+      </w:r>
+      <w:r>
+        <w:rPr>
+          <w:noProof/>
+        </w:rPr>
+        <w:t>1</w:t>
+      </w:r>
+      <w:r>
+        <w:rPr>
+          <w:noProof/>
+        </w:rPr>
+        <w:fldChar w:fldCharType="end"/>
+      </w:r>
       <w:r>
         <w:t>3: Contact tracing screenshot</w:t>
       </w:r>
@@ -17625,15 +17288,26 @@
     <w:p>
       <w:pPr>
         <w:pStyle w:val="ListParagraph"/>
+        <w:numPr>
+          <w:ilvl w:val="0"/>
+          <w:numId w:val="26"/>
+        </w:numPr>
         <w:spacing w:line="276" w:lineRule="auto"/>
+        <w:jc w:val="both"/>
+        <w:outlineLvl w:val="1"/>
         <w:rPr>
           <w:rFonts w:ascii="Times New Roman" w:hAnsi="Times New Roman" w:cs="Times New Roman"/>
           <w:b/>
           <w:bCs/>
-          <w:sz w:val="28"/>
-          <w:szCs w:val="28"/>
-        </w:rPr>
-      </w:pPr>
+          <w:vanish/>
+          <w:sz w:val="24"/>
+          <w:szCs w:val="24"/>
+        </w:rPr>
+      </w:pPr>
+      <w:bookmarkStart w:id="16" w:name="_Toc69773570"/>
+      <w:bookmarkStart w:id="17" w:name="_Toc69773594"/>
+      <w:bookmarkEnd w:id="16"/>
+      <w:bookmarkEnd w:id="17"/>
     </w:p>
     <w:p>
       <w:pPr>
@@ -17654,10 +17328,10 @@
           <w:szCs w:val="24"/>
         </w:rPr>
       </w:pPr>
-      <w:bookmarkStart w:id="16" w:name="_Toc69773570"/>
-      <w:bookmarkStart w:id="17" w:name="_Toc69773594"/>
-      <w:bookmarkEnd w:id="16"/>
-      <w:bookmarkEnd w:id="17"/>
+      <w:bookmarkStart w:id="18" w:name="_Toc69773571"/>
+      <w:bookmarkStart w:id="19" w:name="_Toc69773595"/>
+      <w:bookmarkEnd w:id="18"/>
+      <w:bookmarkEnd w:id="19"/>
     </w:p>
     <w:p>
       <w:pPr>
@@ -17678,30 +17352,6 @@
           <w:szCs w:val="24"/>
         </w:rPr>
       </w:pPr>
-      <w:bookmarkStart w:id="18" w:name="_Toc69773571"/>
-      <w:bookmarkStart w:id="19" w:name="_Toc69773595"/>
-      <w:bookmarkEnd w:id="18"/>
-      <w:bookmarkEnd w:id="19"/>
-    </w:p>
-    <w:p>
-      <w:pPr>
-        <w:pStyle w:val="ListParagraph"/>
-        <w:numPr>
-          <w:ilvl w:val="0"/>
-          <w:numId w:val="26"/>
-        </w:numPr>
-        <w:spacing w:line="276" w:lineRule="auto"/>
-        <w:jc w:val="both"/>
-        <w:outlineLvl w:val="1"/>
-        <w:rPr>
-          <w:rFonts w:ascii="Times New Roman" w:hAnsi="Times New Roman" w:cs="Times New Roman"/>
-          <w:b/>
-          <w:bCs/>
-          <w:vanish/>
-          <w:sz w:val="24"/>
-          <w:szCs w:val="24"/>
-        </w:rPr>
-      </w:pPr>
       <w:bookmarkStart w:id="20" w:name="_Toc69773572"/>
       <w:bookmarkStart w:id="21" w:name="_Toc69773596"/>
       <w:bookmarkEnd w:id="20"/>
@@ -17752,7 +17402,138 @@
         <w:rPr>
           <w:rFonts w:ascii="Times New Roman" w:hAnsi="Times New Roman" w:cs="Times New Roman"/>
         </w:rPr>
-        <w:t>We will plot the best case with all parameter graph and worst case.</w:t>
+        <w:t>It can be observed from Figure 7 that when considering the scenario whe</w:t>
+      </w:r>
+      <w:r>
+        <w:rPr>
+          <w:rFonts w:ascii="Times New Roman" w:hAnsi="Times New Roman" w:cs="Times New Roman"/>
+        </w:rPr>
+        <w:t xml:space="preserve">n </w:t>
+      </w:r>
+      <w:r>
+        <w:rPr>
+          <w:rFonts w:ascii="Times New Roman" w:hAnsi="Times New Roman" w:cs="Times New Roman"/>
+        </w:rPr>
+        <w:t>no factors/ constraints are selected or followed by people, the transmission increases for infected people and the growth is exponential – O</w:t>
+      </w:r>
+      <w:r>
+        <w:rPr>
+          <w:rFonts w:ascii="Times New Roman" w:hAnsi="Times New Roman" w:cs="Times New Roman"/>
+        </w:rPr>
+        <w:t xml:space="preserve"> </w:t>
+      </w:r>
+      <w:r>
+        <w:rPr>
+          <w:rFonts w:ascii="Times New Roman" w:hAnsi="Times New Roman" w:cs="Times New Roman"/>
+        </w:rPr>
+        <w:t>(</w:t>
+      </w:r>
+      <m:oMath>
+        <m:sSup>
+          <m:sSupPr>
+            <m:ctrlPr>
+              <w:rPr>
+                <w:rFonts w:ascii="Cambria Math" w:hAnsi="Cambria Math" w:cs="Times New Roman"/>
+                <w:i/>
+              </w:rPr>
+            </m:ctrlPr>
+          </m:sSupPr>
+          <m:e>
+            <m:r>
+              <w:rPr>
+                <w:rFonts w:ascii="Cambria Math" w:hAnsi="Cambria Math" w:cs="Times New Roman"/>
+              </w:rPr>
+              <m:t>2</m:t>
+            </m:r>
+          </m:e>
+          <m:sup>
+            <m:r>
+              <w:rPr>
+                <w:rFonts w:ascii="Cambria Math" w:hAnsi="Cambria Math" w:cs="Times New Roman"/>
+              </w:rPr>
+              <m:t>n</m:t>
+            </m:r>
+          </m:sup>
+        </m:sSup>
+        <m:r>
+          <w:rPr>
+            <w:rFonts w:ascii="Cambria Math" w:hAnsi="Cambria Math" w:cs="Times New Roman"/>
+          </w:rPr>
+          <m:t>)</m:t>
+        </m:r>
+      </m:oMath>
+      <w:r>
+        <w:rPr>
+          <w:rStyle w:val="Strong"/>
+        </w:rPr>
+        <w:t xml:space="preserve"> </w:t>
+      </w:r>
+      <w:r>
+        <w:rPr>
+          <w:rStyle w:val="Strong"/>
+        </w:rPr>
+        <w:t xml:space="preserve">. </w:t>
+      </w:r>
+      <w:r>
+        <w:rPr>
+          <w:rStyle w:val="Strong"/>
+          <w:rFonts w:ascii="Times New Roman" w:hAnsi="Times New Roman" w:cs="Times New Roman"/>
+          <w:b w:val="0"/>
+          <w:bCs w:val="0"/>
+        </w:rPr>
+        <w:t xml:space="preserve">By incorporating the algorithm that including all factors or constraints the growth </w:t>
+      </w:r>
+      <w:r>
+        <w:rPr>
+          <w:rFonts w:ascii="Times New Roman" w:hAnsi="Times New Roman" w:cs="Times New Roman"/>
+        </w:rPr>
+        <w:t>was improved to logarithmic</w:t>
+      </w:r>
+      <w:r>
+        <w:rPr>
+          <w:rFonts w:ascii="Times New Roman" w:hAnsi="Times New Roman" w:cs="Times New Roman"/>
+        </w:rPr>
+        <w:t xml:space="preserve"> time</w:t>
+      </w:r>
+      <w:r>
+        <w:rPr>
+          <w:rFonts w:ascii="Times New Roman" w:hAnsi="Times New Roman" w:cs="Times New Roman"/>
+          <w:b/>
+          <w:bCs/>
+        </w:rPr>
+        <w:t xml:space="preserve"> </w:t>
+      </w:r>
+      <w:r>
+        <w:rPr>
+          <w:rFonts w:ascii="Times New Roman" w:hAnsi="Times New Roman" w:cs="Times New Roman"/>
+          <w:b/>
+          <w:bCs/>
+        </w:rPr>
+        <w:t>-</w:t>
+      </w:r>
+      <w:r>
+        <w:rPr>
+          <w:rStyle w:val="Strong"/>
+        </w:rPr>
+        <w:t xml:space="preserve"> </w:t>
+      </w:r>
+      <w:r>
+        <w:rPr>
+          <w:rStyle w:val="Strong"/>
+          <w:rFonts w:ascii="Times New Roman" w:hAnsi="Times New Roman" w:cs="Times New Roman"/>
+          <w:b w:val="0"/>
+          <w:bCs w:val="0"/>
+        </w:rPr>
+        <w:t>O(log(n))</w:t>
+      </w:r>
+      <w:r>
+        <w:rPr>
+          <w:rStyle w:val="Strong"/>
+          <w:rFonts w:ascii="Times New Roman" w:hAnsi="Times New Roman" w:cs="Times New Roman"/>
+          <w:b w:val="0"/>
+          <w:bCs w:val="0"/>
+        </w:rPr>
+        <w:t xml:space="preserve">. </w:t>
       </w:r>
     </w:p>
     <w:p>
@@ -18106,7 +17887,6 @@
           <w:sz w:val="28"/>
           <w:szCs w:val="28"/>
         </w:rPr>
-        <w:lastRenderedPageBreak/>
         <w:t>Conclusion</w:t>
       </w:r>
       <w:bookmarkEnd w:id="25"/>
@@ -18130,21 +17910,7 @@
         <w:rPr>
           <w:rFonts w:ascii="Times New Roman" w:hAnsi="Times New Roman" w:cs="Times New Roman"/>
         </w:rPr>
-        <w:t xml:space="preserve"> spread of SARS-CoV-2 and SARS-</w:t>
-      </w:r>
-      <w:proofErr w:type="spellStart"/>
-      <w:r>
-        <w:rPr>
-          <w:rFonts w:ascii="Times New Roman" w:hAnsi="Times New Roman" w:cs="Times New Roman"/>
-        </w:rPr>
-        <w:t>CoV</w:t>
-      </w:r>
-      <w:proofErr w:type="spellEnd"/>
-      <w:r>
-        <w:rPr>
-          <w:rFonts w:ascii="Times New Roman" w:hAnsi="Times New Roman" w:cs="Times New Roman"/>
-        </w:rPr>
-        <w:t xml:space="preserve"> virus w</w:t>
+        <w:t xml:space="preserve"> spread of SARS-CoV-2 and SARS-CoV virus w</w:t>
       </w:r>
       <w:r>
         <w:rPr>
@@ -18174,16 +17940,8 @@
         <w:rPr>
           <w:rFonts w:ascii="Times New Roman" w:hAnsi="Times New Roman" w:cs="Times New Roman"/>
         </w:rPr>
-        <w:t>SARS-CoV-2 and SARS-</w:t>
-      </w:r>
-      <w:proofErr w:type="spellStart"/>
-      <w:r>
-        <w:rPr>
-          <w:rFonts w:ascii="Times New Roman" w:hAnsi="Times New Roman" w:cs="Times New Roman"/>
-        </w:rPr>
-        <w:t>CoV</w:t>
-      </w:r>
-      <w:proofErr w:type="spellEnd"/>
+        <w:t>SARS-CoV-2 and SARS-CoV</w:t>
+      </w:r>
       <w:r>
         <w:rPr>
           <w:rFonts w:ascii="Times New Roman" w:hAnsi="Times New Roman" w:cs="Times New Roman"/>
@@ -18194,16 +17952,8 @@
         <w:rPr>
           <w:rFonts w:ascii="Times New Roman" w:hAnsi="Times New Roman" w:cs="Times New Roman"/>
         </w:rPr>
-        <w:t>SARS-</w:t>
-      </w:r>
-      <w:proofErr w:type="spellStart"/>
-      <w:r>
-        <w:rPr>
-          <w:rFonts w:ascii="Times New Roman" w:hAnsi="Times New Roman" w:cs="Times New Roman"/>
-        </w:rPr>
-        <w:t>CoV</w:t>
-      </w:r>
-      <w:proofErr w:type="spellEnd"/>
+        <w:t>SARS-CoV</w:t>
+      </w:r>
       <w:r>
         <w:rPr>
           <w:rFonts w:ascii="Times New Roman" w:hAnsi="Times New Roman" w:cs="Times New Roman"/>
@@ -18413,37 +18163,12 @@
           <w:szCs w:val="22"/>
         </w:rPr>
       </w:pPr>
-      <w:proofErr w:type="spellStart"/>
       <w:r>
         <w:rPr>
           <w:sz w:val="22"/>
           <w:szCs w:val="22"/>
         </w:rPr>
-        <w:t>Linka</w:t>
-      </w:r>
-      <w:proofErr w:type="spellEnd"/>
-      <w:r>
-        <w:rPr>
-          <w:sz w:val="22"/>
-          <w:szCs w:val="22"/>
-        </w:rPr>
-        <w:t xml:space="preserve">, K., </w:t>
-      </w:r>
-      <w:proofErr w:type="spellStart"/>
-      <w:r>
-        <w:rPr>
-          <w:sz w:val="22"/>
-          <w:szCs w:val="22"/>
-        </w:rPr>
-        <w:t>Peirlinck</w:t>
-      </w:r>
-      <w:proofErr w:type="spellEnd"/>
-      <w:r>
-        <w:rPr>
-          <w:sz w:val="22"/>
-          <w:szCs w:val="22"/>
-        </w:rPr>
-        <w:t xml:space="preserve">, M., &amp; Kuhl, E. (2020). The reproduction number of COVID-19 and its correlation with public health interventions. </w:t>
+        <w:t xml:space="preserve">Linka, K., Peirlinck, M., &amp; Kuhl, E. (2020). The reproduction number of COVID-19 and its correlation with public health interventions. </w:t>
       </w:r>
       <w:r>
         <w:rPr>
@@ -18491,21 +18216,12 @@
           <w:szCs w:val="22"/>
         </w:rPr>
       </w:pPr>
-      <w:proofErr w:type="spellStart"/>
       <w:r>
         <w:rPr>
           <w:sz w:val="22"/>
           <w:szCs w:val="22"/>
         </w:rPr>
-        <w:t>Kleczkowski</w:t>
-      </w:r>
-      <w:proofErr w:type="spellEnd"/>
-      <w:r>
-        <w:rPr>
-          <w:sz w:val="22"/>
-          <w:szCs w:val="22"/>
-        </w:rPr>
-        <w:t xml:space="preserve">, A. (2020, June 16). </w:t>
+        <w:t xml:space="preserve">Kleczkowski, A. (2020, June 16). </w:t>
       </w:r>
       <w:r>
         <w:rPr>
@@ -18537,21 +18253,12 @@
           <w:szCs w:val="22"/>
         </w:rPr>
       </w:pPr>
-      <w:proofErr w:type="spellStart"/>
       <w:r>
         <w:rPr>
           <w:sz w:val="22"/>
           <w:szCs w:val="22"/>
         </w:rPr>
-        <w:t>Sneppen</w:t>
-      </w:r>
-      <w:proofErr w:type="spellEnd"/>
-      <w:r>
-        <w:rPr>
-          <w:sz w:val="22"/>
-          <w:szCs w:val="22"/>
-        </w:rPr>
-        <w:t xml:space="preserve">, K., Nielsen, B. F., Taylor, R. J., &amp; Simonsen, L. (2021). Overdispersion in COVID-19 increases the effectiveness of limiting nonrepetitive contacts for transmission control. </w:t>
+        <w:t xml:space="preserve">Sneppen, K., Nielsen, B. F., Taylor, R. J., &amp; Simonsen, L. (2021). Overdispersion in COVID-19 increases the effectiveness of limiting nonrepetitive contacts for transmission control. </w:t>
       </w:r>
       <w:r>
         <w:rPr>
@@ -18604,23 +18311,7 @@
           <w:sz w:val="22"/>
           <w:szCs w:val="22"/>
         </w:rPr>
-        <w:t xml:space="preserve">Zhang, S., </w:t>
-      </w:r>
-      <w:proofErr w:type="spellStart"/>
-      <w:r>
-        <w:rPr>
-          <w:sz w:val="22"/>
-          <w:szCs w:val="22"/>
-        </w:rPr>
-        <w:t>Diao</w:t>
-      </w:r>
-      <w:proofErr w:type="spellEnd"/>
-      <w:r>
-        <w:rPr>
-          <w:sz w:val="22"/>
-          <w:szCs w:val="22"/>
-        </w:rPr>
-        <w:t xml:space="preserve">, M., Yu, W., Pei, L., Lin, Z., &amp; Chen, D. (2020). Estimation of the reproductive number of novel coronavirus (COVID-19) and the probable outbreak size on the Diamond Princess cruise ship: A data-driven analysis. </w:t>
+        <w:t xml:space="preserve">Zhang, S., Diao, M., Yu, W., Pei, L., Lin, Z., &amp; Chen, D. (2020). Estimation of the reproductive number of novel coronavirus (COVID-19) and the probable outbreak size on the Diamond Princess cruise ship: A data-driven analysis. </w:t>
       </w:r>
       <w:r>
         <w:rPr>
@@ -18675,7 +18366,6 @@
         </w:rPr>
         <w:t xml:space="preserve">Endo, A., Abbott, S., Kucharski, A. J., &amp; Funk, S. (2020). Estimating the overdispersion in COVID-19 transmission using outbreak sizes outside China. </w:t>
       </w:r>
-      <w:proofErr w:type="spellStart"/>
       <w:r>
         <w:rPr>
           <w:i/>
@@ -18683,17 +18373,7 @@
           <w:sz w:val="22"/>
           <w:szCs w:val="22"/>
         </w:rPr>
-        <w:t>Wellcome</w:t>
-      </w:r>
-      <w:proofErr w:type="spellEnd"/>
-      <w:r>
-        <w:rPr>
-          <w:i/>
-          <w:iCs/>
-          <w:sz w:val="22"/>
-          <w:szCs w:val="22"/>
-        </w:rPr>
-        <w:t xml:space="preserve"> Open Research</w:t>
+        <w:t>Wellcome Open Research</w:t>
       </w:r>
       <w:r>
         <w:rPr>
@@ -18798,37 +18478,13 @@
           <w:u w:val="none"/>
         </w:rPr>
       </w:pPr>
-      <w:proofErr w:type="spellStart"/>
       <w:r>
         <w:rPr>
           <w:sz w:val="22"/>
           <w:szCs w:val="22"/>
         </w:rPr>
-        <w:t>Chowell</w:t>
-      </w:r>
-      <w:proofErr w:type="spellEnd"/>
-      <w:r>
-        <w:rPr>
-          <w:sz w:val="22"/>
-          <w:szCs w:val="22"/>
-        </w:rPr>
-        <w:t xml:space="preserve">, G., Castillo-Chavez, C., Fenimore, P. W., </w:t>
-      </w:r>
-      <w:proofErr w:type="spellStart"/>
-      <w:r>
-        <w:rPr>
-          <w:sz w:val="22"/>
-          <w:szCs w:val="22"/>
-        </w:rPr>
-        <w:t>Kribs-Zaleta</w:t>
-      </w:r>
-      <w:proofErr w:type="spellEnd"/>
-      <w:r>
-        <w:rPr>
-          <w:sz w:val="22"/>
-          <w:szCs w:val="22"/>
-        </w:rPr>
-        <w:t xml:space="preserve">, C. M., Arriola, L., &amp; Hyman, J. M. (2004). Model Parameters and Outbreak Control for SARS. </w:t>
+        <w:lastRenderedPageBreak/>
+        <w:t xml:space="preserve">Chowell, G., Castillo-Chavez, C., Fenimore, P. W., Kribs-Zaleta, C. M., Arriola, L., &amp; Hyman, J. M. (2004). Model Parameters and Outbreak Control for SARS. </w:t>
       </w:r>
       <w:r>
         <w:rPr>
@@ -18891,7 +18547,6 @@
           <w:sz w:val="22"/>
           <w:szCs w:val="22"/>
         </w:rPr>
-        <w:lastRenderedPageBreak/>
         <w:t xml:space="preserve">He, D. (2020, October 16). </w:t>
       </w:r>
       <w:r>
@@ -18948,27 +18603,7 @@
           <w:sz w:val="22"/>
           <w:szCs w:val="22"/>
         </w:rPr>
-        <w:t xml:space="preserve">Comparing three Covid-19 vaccines: Pfizer, </w:t>
-      </w:r>
-      <w:proofErr w:type="spellStart"/>
-      <w:r>
-        <w:rPr>
-          <w:i/>
-          <w:iCs/>
-          <w:sz w:val="22"/>
-          <w:szCs w:val="22"/>
-        </w:rPr>
-        <w:t>Moderna</w:t>
-      </w:r>
-      <w:proofErr w:type="spellEnd"/>
-      <w:r>
-        <w:rPr>
-          <w:i/>
-          <w:iCs/>
-          <w:sz w:val="22"/>
-          <w:szCs w:val="22"/>
-        </w:rPr>
-        <w:t>, J&amp;J</w:t>
+        <w:t>Comparing three Covid-19 vaccines: Pfizer, Moderna, J&amp;J</w:t>
       </w:r>
       <w:r>
         <w:rPr>
@@ -23884,6 +23519,7 @@
   <w:style w:type="character" w:default="1" w:styleId="DefaultParagraphFont">
     <w:name w:val="Default Paragraph Font"/>
     <w:uiPriority w:val="1"/>
+    <w:semiHidden/>
     <w:unhideWhenUsed/>
   </w:style>
   <w:style w:type="table" w:default="1" w:styleId="TableNormal">

</xml_diff>

<commit_message>
Invarient part added the report
</commit_message>
<xml_diff>
--- a/Project_Report(Sec-05).docx
+++ b/Project_Report(Sec-05).docx
@@ -314,13 +314,23 @@
         </w:rPr>
         <w:t xml:space="preserve">               </w:t>
       </w:r>
+      <w:proofErr w:type="spellStart"/>
       <w:r>
         <w:rPr>
           <w:rFonts w:ascii="Times New Roman" w:hAnsi="Times New Roman" w:cs="Times New Roman"/>
           <w:sz w:val="28"/>
           <w:szCs w:val="28"/>
         </w:rPr>
-        <w:t>Manasa Bhat - NUID 001032278</w:t>
+        <w:t>Manasa</w:t>
+      </w:r>
+      <w:proofErr w:type="spellEnd"/>
+      <w:r>
+        <w:rPr>
+          <w:rFonts w:ascii="Times New Roman" w:hAnsi="Times New Roman" w:cs="Times New Roman"/>
+          <w:sz w:val="28"/>
+          <w:szCs w:val="28"/>
+        </w:rPr>
+        <w:t xml:space="preserve"> Bhat - NUID 001032278</w:t>
       </w:r>
     </w:p>
     <w:p>
@@ -343,6 +353,7 @@
         </w:rPr>
         <w:t xml:space="preserve">            </w:t>
       </w:r>
+      <w:proofErr w:type="spellStart"/>
       <w:r>
         <w:rPr>
           <w:rFonts w:ascii="Times New Roman" w:hAnsi="Times New Roman" w:cs="Times New Roman"/>
@@ -351,6 +362,7 @@
         </w:rPr>
         <w:t>Moumita</w:t>
       </w:r>
+      <w:proofErr w:type="spellEnd"/>
       <w:r>
         <w:rPr>
           <w:rFonts w:ascii="Times New Roman" w:hAnsi="Times New Roman" w:cs="Times New Roman"/>
@@ -2726,11 +2738,19 @@
         </w:rPr>
         <w:t>SARS-</w:t>
       </w:r>
-      <w:r>
-        <w:rPr>
-          <w:rFonts w:ascii="Times New Roman" w:hAnsi="Times New Roman" w:cs="Times New Roman"/>
-        </w:rPr>
-        <w:t>CoV (</w:t>
+      <w:proofErr w:type="spellStart"/>
+      <w:r>
+        <w:rPr>
+          <w:rFonts w:ascii="Times New Roman" w:hAnsi="Times New Roman" w:cs="Times New Roman"/>
+        </w:rPr>
+        <w:t>CoV</w:t>
+      </w:r>
+      <w:proofErr w:type="spellEnd"/>
+      <w:r>
+        <w:rPr>
+          <w:rFonts w:ascii="Times New Roman" w:hAnsi="Times New Roman" w:cs="Times New Roman"/>
+        </w:rPr>
+        <w:t xml:space="preserve"> (</w:t>
       </w:r>
       <w:r>
         <w:rPr>
@@ -2755,8 +2775,16 @@
         <w:rPr>
           <w:rFonts w:ascii="Times New Roman" w:hAnsi="Times New Roman" w:cs="Times New Roman"/>
         </w:rPr>
-        <w:t>MERS-CoV</w:t>
-      </w:r>
+        <w:t>MERS-</w:t>
+      </w:r>
+      <w:proofErr w:type="spellStart"/>
+      <w:r>
+        <w:rPr>
+          <w:rFonts w:ascii="Times New Roman" w:hAnsi="Times New Roman" w:cs="Times New Roman"/>
+        </w:rPr>
+        <w:t>CoV</w:t>
+      </w:r>
+      <w:proofErr w:type="spellEnd"/>
       <w:r>
         <w:rPr>
           <w:rFonts w:ascii="Times New Roman" w:hAnsi="Times New Roman" w:cs="Times New Roman"/>
@@ -3524,8 +3552,16 @@
         <w:rPr>
           <w:rFonts w:ascii="Times New Roman" w:hAnsi="Times New Roman" w:cs="Times New Roman"/>
         </w:rPr>
-        <w:t>SARS-CoV</w:t>
-      </w:r>
+        <w:t>SARS-</w:t>
+      </w:r>
+      <w:proofErr w:type="spellStart"/>
+      <w:r>
+        <w:rPr>
+          <w:rFonts w:ascii="Times New Roman" w:hAnsi="Times New Roman" w:cs="Times New Roman"/>
+        </w:rPr>
+        <w:t>CoV</w:t>
+      </w:r>
+      <w:proofErr w:type="spellEnd"/>
     </w:p>
     <w:p>
       <w:pPr>
@@ -3555,21 +3591,21 @@
         <w:rPr>
           <w:rFonts w:ascii="Times New Roman" w:hAnsi="Times New Roman" w:cs="Times New Roman"/>
         </w:rPr>
-        <w:t xml:space="preserve"> for SARS-CoV is 0.16 with the negative binomial model (Singapore</w:t>
-      </w:r>
-      <w:proofErr w:type="gramStart"/>
-      <w:r>
-        <w:rPr>
-          <w:rFonts w:ascii="Times New Roman" w:hAnsi="Times New Roman" w:cs="Times New Roman"/>
-        </w:rPr>
-        <w:t>)[</w:t>
-      </w:r>
-      <w:proofErr w:type="gramEnd"/>
-      <w:r>
-        <w:rPr>
-          <w:rFonts w:ascii="Times New Roman" w:hAnsi="Times New Roman" w:cs="Times New Roman"/>
-        </w:rPr>
-        <w:t>8]</w:t>
+        <w:t xml:space="preserve"> for SARS-</w:t>
+      </w:r>
+      <w:proofErr w:type="spellStart"/>
+      <w:r>
+        <w:rPr>
+          <w:rFonts w:ascii="Times New Roman" w:hAnsi="Times New Roman" w:cs="Times New Roman"/>
+        </w:rPr>
+        <w:t>CoV</w:t>
+      </w:r>
+      <w:proofErr w:type="spellEnd"/>
+      <w:r>
+        <w:rPr>
+          <w:rFonts w:ascii="Times New Roman" w:hAnsi="Times New Roman" w:cs="Times New Roman"/>
+        </w:rPr>
+        <w:t xml:space="preserve"> is 0.16 with the negative binomial model (Singapore)[8]</w:t>
       </w:r>
     </w:p>
     <w:p>
@@ -4116,10 +4152,10 @@
             <v:path o:extrusionok="f" gradientshapeok="t" o:connecttype="rect"/>
             <o:lock v:ext="edit" aspectratio="t"/>
           </v:shapetype>
-          <v:shape id="_x0000_i1025" type="#_x0000_t75" alt="" style="width:396.5pt;height:409.5pt;mso-width-percent:0;mso-height-percent:0;mso-width-percent:0;mso-height-percent:0" o:ole="">
+          <v:shape id="_x0000_i1025" type="#_x0000_t75" alt="" style="width:396.75pt;height:409.5pt;mso-width-percent:0;mso-height-percent:0;mso-width-percent:0;mso-height-percent:0" o:ole="">
             <v:imagedata r:id="rId8" o:title=""/>
           </v:shape>
-          <o:OLEObject Type="Embed" ProgID="Visio.Drawing.15" ShapeID="_x0000_i1025" DrawAspect="Content" ObjectID="_1680422845" r:id="rId9"/>
+          <o:OLEObject Type="Embed" ProgID="Visio.Drawing.15" ShapeID="_x0000_i1025" DrawAspect="Content" ObjectID="_1680423270" r:id="rId9"/>
         </w:object>
       </w:r>
     </w:p>
@@ -4595,7 +4631,21 @@
         <w:rPr>
           <w:rFonts w:ascii="Times New Roman" w:hAnsi="Times New Roman" w:cs="Times New Roman"/>
         </w:rPr>
-        <w:t xml:space="preserve"> for both SARS-CoV-2 and SARS-CoV. </w:t>
+        <w:t xml:space="preserve"> for both SARS-CoV-2 and SARS-</w:t>
+      </w:r>
+      <w:proofErr w:type="spellStart"/>
+      <w:r>
+        <w:rPr>
+          <w:rFonts w:ascii="Times New Roman" w:hAnsi="Times New Roman" w:cs="Times New Roman"/>
+        </w:rPr>
+        <w:t>CoV</w:t>
+      </w:r>
+      <w:proofErr w:type="spellEnd"/>
+      <w:r>
+        <w:rPr>
+          <w:rFonts w:ascii="Times New Roman" w:hAnsi="Times New Roman" w:cs="Times New Roman"/>
+        </w:rPr>
+        <w:t xml:space="preserve">. </w:t>
       </w:r>
       <w:r>
         <w:rPr>
@@ -4647,7 +4697,21 @@
         <w:rPr>
           <w:rFonts w:ascii="Times New Roman" w:hAnsi="Times New Roman" w:cs="Times New Roman"/>
         </w:rPr>
-        <w:t>SARS-CoV-2 or SARS-CoV, as it would include several other factors. Th</w:t>
+        <w:t>SARS-CoV-2 or SARS-</w:t>
+      </w:r>
+      <w:proofErr w:type="spellStart"/>
+      <w:r>
+        <w:rPr>
+          <w:rFonts w:ascii="Times New Roman" w:hAnsi="Times New Roman" w:cs="Times New Roman"/>
+        </w:rPr>
+        <w:t>CoV</w:t>
+      </w:r>
+      <w:proofErr w:type="spellEnd"/>
+      <w:r>
+        <w:rPr>
+          <w:rFonts w:ascii="Times New Roman" w:hAnsi="Times New Roman" w:cs="Times New Roman"/>
+        </w:rPr>
+        <w:t>, as it would include several other factors. Th</w:t>
       </w:r>
       <w:r>
         <w:rPr>
@@ -5092,8 +5156,18 @@
           <w:b/>
           <w:bCs/>
         </w:rPr>
-        <w:t>SARS-CoV</w:t>
-      </w:r>
+        <w:t>SARS-</w:t>
+      </w:r>
+      <w:proofErr w:type="spellStart"/>
+      <w:r>
+        <w:rPr>
+          <w:rFonts w:ascii="Times New Roman" w:hAnsi="Times New Roman" w:cs="Times New Roman"/>
+          <w:b/>
+          <w:bCs/>
+        </w:rPr>
+        <w:t>CoV</w:t>
+      </w:r>
+      <w:proofErr w:type="spellEnd"/>
       <w:r>
         <w:rPr>
           <w:rFonts w:ascii="Times New Roman" w:hAnsi="Times New Roman" w:cs="Times New Roman"/>
@@ -5117,21 +5191,21 @@
         <w:rPr>
           <w:rFonts w:ascii="Times New Roman" w:hAnsi="Times New Roman" w:cs="Times New Roman"/>
         </w:rPr>
-        <w:t xml:space="preserve">When simulating the SARS-CoV (SARS) virus, we </w:t>
-      </w:r>
-      <w:proofErr w:type="gramStart"/>
-      <w:r>
-        <w:rPr>
-          <w:rFonts w:ascii="Times New Roman" w:hAnsi="Times New Roman" w:cs="Times New Roman"/>
-        </w:rPr>
-        <w:t>take into account</w:t>
-      </w:r>
-      <w:proofErr w:type="gramEnd"/>
-      <w:r>
-        <w:rPr>
-          <w:rFonts w:ascii="Times New Roman" w:hAnsi="Times New Roman" w:cs="Times New Roman"/>
-        </w:rPr>
-        <w:t xml:space="preserve"> the incubation period of 3-5 days that is mapped to 3ms before it starts infecting healthy people. Due to the incubation period and recovery time for the virus, the transmission is comparably lower than the SARS-CoV-2 which results in lower dispersion </w:t>
+        <w:t>When simulating the SARS-</w:t>
+      </w:r>
+      <w:proofErr w:type="spellStart"/>
+      <w:r>
+        <w:rPr>
+          <w:rFonts w:ascii="Times New Roman" w:hAnsi="Times New Roman" w:cs="Times New Roman"/>
+        </w:rPr>
+        <w:t>CoV</w:t>
+      </w:r>
+      <w:proofErr w:type="spellEnd"/>
+      <w:r>
+        <w:rPr>
+          <w:rFonts w:ascii="Times New Roman" w:hAnsi="Times New Roman" w:cs="Times New Roman"/>
+        </w:rPr>
+        <w:t xml:space="preserve"> (SARS) virus, we take into account the incubation period of 3-5 days that is mapped to 3ms before it starts infecting healthy people. Due to the incubation period and recovery time for the virus, the transmission is comparably lower than the SARS-CoV-2 which results in lower dispersion </w:t>
       </w:r>
       <w:r>
         <w:rPr>
@@ -5143,7 +5217,21 @@
         <w:rPr>
           <w:rFonts w:ascii="Times New Roman" w:hAnsi="Times New Roman" w:cs="Times New Roman"/>
         </w:rPr>
-        <w:t xml:space="preserve">. When the vaccination factor is selected, it will not be considered for SARS-CoV simulation as the vaccine is still not developed in the real world for this virus.  </w:t>
+        <w:t>. When the vaccination factor is selected, it will not be considered for SARS-</w:t>
+      </w:r>
+      <w:proofErr w:type="spellStart"/>
+      <w:r>
+        <w:rPr>
+          <w:rFonts w:ascii="Times New Roman" w:hAnsi="Times New Roman" w:cs="Times New Roman"/>
+        </w:rPr>
+        <w:t>CoV</w:t>
+      </w:r>
+      <w:proofErr w:type="spellEnd"/>
+      <w:r>
+        <w:rPr>
+          <w:rFonts w:ascii="Times New Roman" w:hAnsi="Times New Roman" w:cs="Times New Roman"/>
+        </w:rPr>
+        <w:t xml:space="preserve"> simulation as the vaccine is still not developed in the real world for this virus.  </w:t>
       </w:r>
     </w:p>
     <w:p>
@@ -5810,21 +5898,7 @@
         <w:rPr>
           <w:rFonts w:ascii="Times New Roman" w:hAnsi="Times New Roman" w:cs="Times New Roman"/>
         </w:rPr>
-        <w:t xml:space="preserve">The vaccine efficiency </w:t>
-      </w:r>
-      <w:proofErr w:type="gramStart"/>
-      <w:r>
-        <w:rPr>
-          <w:rFonts w:ascii="Times New Roman" w:hAnsi="Times New Roman" w:cs="Times New Roman"/>
-        </w:rPr>
-        <w:t>is considered to be</w:t>
-      </w:r>
-      <w:proofErr w:type="gramEnd"/>
-      <w:r>
-        <w:rPr>
-          <w:rFonts w:ascii="Times New Roman" w:hAnsi="Times New Roman" w:cs="Times New Roman"/>
-        </w:rPr>
-        <w:t xml:space="preserve"> </w:t>
+        <w:t xml:space="preserve">The vaccine efficiency is considered to be </w:t>
       </w:r>
       <w:r>
         <w:rPr>
@@ -5910,7 +5984,21 @@
         <w:rPr>
           <w:rFonts w:ascii="Times New Roman" w:hAnsi="Times New Roman" w:cs="Times New Roman"/>
         </w:rPr>
-        <w:t>SARS-CoV, hence it is not considered for the comparison.</w:t>
+        <w:t>SARS-</w:t>
+      </w:r>
+      <w:proofErr w:type="spellStart"/>
+      <w:r>
+        <w:rPr>
+          <w:rFonts w:ascii="Times New Roman" w:hAnsi="Times New Roman" w:cs="Times New Roman"/>
+        </w:rPr>
+        <w:t>CoV</w:t>
+      </w:r>
+      <w:proofErr w:type="spellEnd"/>
+      <w:r>
+        <w:rPr>
+          <w:rFonts w:ascii="Times New Roman" w:hAnsi="Times New Roman" w:cs="Times New Roman"/>
+        </w:rPr>
+        <w:t>, hence it is not considered for the comparison.</w:t>
       </w:r>
     </w:p>
     <w:p>
@@ -6074,14 +6162,7 @@
         <w:rPr>
           <w:rFonts w:ascii="Times New Roman" w:hAnsi="Times New Roman" w:cs="Times New Roman"/>
         </w:rPr>
-        <w:t xml:space="preserve"> that </w:t>
-      </w:r>
-      <w:proofErr w:type="gramStart"/>
-      <w:r>
-        <w:rPr>
-          <w:rFonts w:ascii="Times New Roman" w:hAnsi="Times New Roman" w:cs="Times New Roman"/>
-        </w:rPr>
-        <w:t>come</w:t>
+        <w:t xml:space="preserve"> that come</w:t>
       </w:r>
       <w:r>
         <w:rPr>
@@ -6093,14 +6174,7 @@
         <w:rPr>
           <w:rFonts w:ascii="Times New Roman" w:hAnsi="Times New Roman" w:cs="Times New Roman"/>
         </w:rPr>
-        <w:t xml:space="preserve"> in contact with</w:t>
-      </w:r>
-      <w:proofErr w:type="gramEnd"/>
-      <w:r>
-        <w:rPr>
-          <w:rFonts w:ascii="Times New Roman" w:hAnsi="Times New Roman" w:cs="Times New Roman"/>
-        </w:rPr>
-        <w:t xml:space="preserve"> the infected person </w:t>
+        <w:t xml:space="preserve"> in contact with the infected person </w:t>
       </w:r>
       <w:r>
         <w:rPr>
@@ -7049,7 +7123,21 @@
         <w:rPr>
           <w:rFonts w:ascii="Times New Roman" w:hAnsi="Times New Roman" w:cs="Times New Roman"/>
         </w:rPr>
-        <w:t xml:space="preserve">SARS-CoV incubation period: </w:t>
+        <w:t>SARS-</w:t>
+      </w:r>
+      <w:proofErr w:type="spellStart"/>
+      <w:r>
+        <w:rPr>
+          <w:rFonts w:ascii="Times New Roman" w:hAnsi="Times New Roman" w:cs="Times New Roman"/>
+        </w:rPr>
+        <w:t>CoV</w:t>
+      </w:r>
+      <w:proofErr w:type="spellEnd"/>
+      <w:r>
+        <w:rPr>
+          <w:rFonts w:ascii="Times New Roman" w:hAnsi="Times New Roman" w:cs="Times New Roman"/>
+        </w:rPr>
+        <w:t xml:space="preserve"> incubation period: </w:t>
       </w:r>
     </w:p>
     <w:p>
@@ -7229,11 +7317,19 @@
           <w:rFonts w:ascii="Times New Roman" w:hAnsi="Times New Roman" w:cs="Times New Roman"/>
         </w:rPr>
       </w:pPr>
-      <w:r>
-        <w:rPr>
-          <w:rFonts w:ascii="Times New Roman" w:hAnsi="Times New Roman" w:cs="Times New Roman"/>
-        </w:rPr>
-        <w:t>infectionRate: This is the percentage of population initially infected. We have taken it as 0.1, which means 10% of population would be infected at the start of simulation.</w:t>
+      <w:proofErr w:type="spellStart"/>
+      <w:r>
+        <w:rPr>
+          <w:rFonts w:ascii="Times New Roman" w:hAnsi="Times New Roman" w:cs="Times New Roman"/>
+        </w:rPr>
+        <w:t>infectionRate</w:t>
+      </w:r>
+      <w:proofErr w:type="spellEnd"/>
+      <w:r>
+        <w:rPr>
+          <w:rFonts w:ascii="Times New Roman" w:hAnsi="Times New Roman" w:cs="Times New Roman"/>
+        </w:rPr>
+        <w:t>: This is the percentage of population initially infected. We have taken it as 0.1, which means 10% of population would be infected at the start of simulation.</w:t>
       </w:r>
     </w:p>
     <w:p>
@@ -7249,11 +7345,33 @@
           <w:rFonts w:ascii="Times New Roman" w:hAnsi="Times New Roman" w:cs="Times New Roman"/>
         </w:rPr>
       </w:pPr>
-      <w:r>
-        <w:rPr>
-          <w:rFonts w:ascii="Times New Roman" w:hAnsi="Times New Roman" w:cs="Times New Roman"/>
-        </w:rPr>
-        <w:t>asymptoticFraction: Fraction of infected people that are asymptomatic. We have taken 3, i.e, 1 out of 3 infected people is asymptomatic.</w:t>
+      <w:proofErr w:type="spellStart"/>
+      <w:r>
+        <w:rPr>
+          <w:rFonts w:ascii="Times New Roman" w:hAnsi="Times New Roman" w:cs="Times New Roman"/>
+        </w:rPr>
+        <w:t>asymptoticFraction</w:t>
+      </w:r>
+      <w:proofErr w:type="spellEnd"/>
+      <w:r>
+        <w:rPr>
+          <w:rFonts w:ascii="Times New Roman" w:hAnsi="Times New Roman" w:cs="Times New Roman"/>
+        </w:rPr>
+        <w:t xml:space="preserve">: Fraction of infected people that are asymptomatic. We have taken 3, </w:t>
+      </w:r>
+      <w:proofErr w:type="spellStart"/>
+      <w:r>
+        <w:rPr>
+          <w:rFonts w:ascii="Times New Roman" w:hAnsi="Times New Roman" w:cs="Times New Roman"/>
+        </w:rPr>
+        <w:t>i.e</w:t>
+      </w:r>
+      <w:proofErr w:type="spellEnd"/>
+      <w:r>
+        <w:rPr>
+          <w:rFonts w:ascii="Times New Roman" w:hAnsi="Times New Roman" w:cs="Times New Roman"/>
+        </w:rPr>
+        <w:t>, 1 out of 3 infected people is asymptomatic.</w:t>
       </w:r>
     </w:p>
     <w:p>
@@ -7269,11 +7387,19 @@
           <w:rFonts w:ascii="Times New Roman" w:hAnsi="Times New Roman" w:cs="Times New Roman"/>
         </w:rPr>
       </w:pPr>
-      <w:r>
-        <w:rPr>
-          <w:rFonts w:ascii="Times New Roman" w:hAnsi="Times New Roman" w:cs="Times New Roman"/>
-        </w:rPr>
-        <w:t>comorbidPercentage: Percentage of population that are comorbid. Currently considered as 45%.</w:t>
+      <w:proofErr w:type="spellStart"/>
+      <w:r>
+        <w:rPr>
+          <w:rFonts w:ascii="Times New Roman" w:hAnsi="Times New Roman" w:cs="Times New Roman"/>
+        </w:rPr>
+        <w:t>comorbidPercentage</w:t>
+      </w:r>
+      <w:proofErr w:type="spellEnd"/>
+      <w:r>
+        <w:rPr>
+          <w:rFonts w:ascii="Times New Roman" w:hAnsi="Times New Roman" w:cs="Times New Roman"/>
+        </w:rPr>
+        <w:t>: Percentage of population that are comorbid. Currently considered as 45%.</w:t>
       </w:r>
     </w:p>
     <w:p>
@@ -7289,25 +7415,19 @@
           <w:rFonts w:ascii="Times New Roman" w:hAnsi="Times New Roman" w:cs="Times New Roman"/>
         </w:rPr>
       </w:pPr>
-      <w:r>
-        <w:rPr>
-          <w:rFonts w:ascii="Times New Roman" w:hAnsi="Times New Roman" w:cs="Times New Roman"/>
-        </w:rPr>
-        <w:t xml:space="preserve">infectedQuarantinePercentage: When quarantine constraint is selected, this is the percentage of infected population that </w:t>
-      </w:r>
-      <w:proofErr w:type="gramStart"/>
-      <w:r>
-        <w:rPr>
-          <w:rFonts w:ascii="Times New Roman" w:hAnsi="Times New Roman" w:cs="Times New Roman"/>
-        </w:rPr>
-        <w:t>actually quarantine</w:t>
-      </w:r>
-      <w:proofErr w:type="gramEnd"/>
-      <w:r>
-        <w:rPr>
-          <w:rFonts w:ascii="Times New Roman" w:hAnsi="Times New Roman" w:cs="Times New Roman"/>
-        </w:rPr>
-        <w:t>. Taken as 20%.</w:t>
+      <w:proofErr w:type="spellStart"/>
+      <w:r>
+        <w:rPr>
+          <w:rFonts w:ascii="Times New Roman" w:hAnsi="Times New Roman" w:cs="Times New Roman"/>
+        </w:rPr>
+        <w:t>infectedQuarantinePercentage</w:t>
+      </w:r>
+      <w:proofErr w:type="spellEnd"/>
+      <w:r>
+        <w:rPr>
+          <w:rFonts w:ascii="Times New Roman" w:hAnsi="Times New Roman" w:cs="Times New Roman"/>
+        </w:rPr>
+        <w:t>: When quarantine constraint is selected, this is the percentage of infected population that actually quarantine. Taken as 20%.</w:t>
       </w:r>
     </w:p>
     <w:p>
@@ -7343,11 +7463,19 @@
           <w:rFonts w:ascii="Times New Roman" w:hAnsi="Times New Roman" w:cs="Times New Roman"/>
         </w:rPr>
       </w:pPr>
-      <w:r>
-        <w:rPr>
-          <w:rFonts w:ascii="Times New Roman" w:hAnsi="Times New Roman" w:cs="Times New Roman"/>
-        </w:rPr>
-        <w:t>vaccinatedPercentage: This is the percentage of population that are vaccinated when we consider efficacy of vaccine constraint. Currently considered as 50%.</w:t>
+      <w:proofErr w:type="spellStart"/>
+      <w:r>
+        <w:rPr>
+          <w:rFonts w:ascii="Times New Roman" w:hAnsi="Times New Roman" w:cs="Times New Roman"/>
+        </w:rPr>
+        <w:t>vaccinatedPercentage</w:t>
+      </w:r>
+      <w:proofErr w:type="spellEnd"/>
+      <w:r>
+        <w:rPr>
+          <w:rFonts w:ascii="Times New Roman" w:hAnsi="Times New Roman" w:cs="Times New Roman"/>
+        </w:rPr>
+        <w:t>: This is the percentage of population that are vaccinated when we consider efficacy of vaccine constraint. Currently considered as 50%.</w:t>
       </w:r>
     </w:p>
     <w:p>
@@ -7363,11 +7491,19 @@
           <w:rFonts w:ascii="Times New Roman" w:hAnsi="Times New Roman" w:cs="Times New Roman"/>
         </w:rPr>
       </w:pPr>
-      <w:r>
-        <w:rPr>
-          <w:rFonts w:ascii="Times New Roman" w:hAnsi="Times New Roman" w:cs="Times New Roman"/>
-        </w:rPr>
-        <w:t>vaccineEffectiveness: Percentage of vaccinate population that do not get infected. Effectiveness is considered as 94%.</w:t>
+      <w:proofErr w:type="spellStart"/>
+      <w:r>
+        <w:rPr>
+          <w:rFonts w:ascii="Times New Roman" w:hAnsi="Times New Roman" w:cs="Times New Roman"/>
+        </w:rPr>
+        <w:t>vaccineEffectiveness</w:t>
+      </w:r>
+      <w:proofErr w:type="spellEnd"/>
+      <w:r>
+        <w:rPr>
+          <w:rFonts w:ascii="Times New Roman" w:hAnsi="Times New Roman" w:cs="Times New Roman"/>
+        </w:rPr>
+        <w:t>: Percentage of vaccinate population that do not get infected. Effectiveness is considered as 94%.</w:t>
       </w:r>
     </w:p>
     <w:p>
@@ -7403,11 +7539,19 @@
           <w:rFonts w:ascii="Times New Roman" w:hAnsi="Times New Roman" w:cs="Times New Roman"/>
         </w:rPr>
       </w:pPr>
-      <w:r>
-        <w:rPr>
-          <w:rFonts w:ascii="Times New Roman" w:hAnsi="Times New Roman" w:cs="Times New Roman"/>
-        </w:rPr>
-        <w:t>populationBallHeight: Height of the 2D Graphics ball shape components that we have considered for displaying population.</w:t>
+      <w:proofErr w:type="spellStart"/>
+      <w:r>
+        <w:rPr>
+          <w:rFonts w:ascii="Times New Roman" w:hAnsi="Times New Roman" w:cs="Times New Roman"/>
+        </w:rPr>
+        <w:t>populationBallHeight</w:t>
+      </w:r>
+      <w:proofErr w:type="spellEnd"/>
+      <w:r>
+        <w:rPr>
+          <w:rFonts w:ascii="Times New Roman" w:hAnsi="Times New Roman" w:cs="Times New Roman"/>
+        </w:rPr>
+        <w:t>: Height of the 2D Graphics ball shape components that we have considered for displaying population.</w:t>
       </w:r>
     </w:p>
     <w:p>
@@ -7423,11 +7567,19 @@
           <w:rFonts w:ascii="Times New Roman" w:hAnsi="Times New Roman" w:cs="Times New Roman"/>
         </w:rPr>
       </w:pPr>
-      <w:r>
-        <w:rPr>
-          <w:rFonts w:ascii="Times New Roman" w:hAnsi="Times New Roman" w:cs="Times New Roman"/>
-        </w:rPr>
-        <w:t>populationBallWidth: Width of the 2D Graphics ball shape components that we have considered for displaying population.</w:t>
+      <w:proofErr w:type="spellStart"/>
+      <w:r>
+        <w:rPr>
+          <w:rFonts w:ascii="Times New Roman" w:hAnsi="Times New Roman" w:cs="Times New Roman"/>
+        </w:rPr>
+        <w:t>populationBallWidth</w:t>
+      </w:r>
+      <w:proofErr w:type="spellEnd"/>
+      <w:r>
+        <w:rPr>
+          <w:rFonts w:ascii="Times New Roman" w:hAnsi="Times New Roman" w:cs="Times New Roman"/>
+        </w:rPr>
+        <w:t>: Width of the 2D Graphics ball shape components that we have considered for displaying population.</w:t>
       </w:r>
     </w:p>
     <w:p>
@@ -7463,11 +7615,47 @@
           <w:rFonts w:ascii="Times New Roman" w:hAnsi="Times New Roman" w:cs="Times New Roman"/>
         </w:rPr>
       </w:pPr>
-      <w:r>
-        <w:rPr>
-          <w:rFonts w:ascii="Times New Roman" w:hAnsi="Times New Roman" w:cs="Times New Roman"/>
-        </w:rPr>
-        <w:t>hospitalCapacity: Capacity of hospital is considered based on percentage of population taken. i.e, if hospitalCapacity is 0.2 then the hospital capacity is 20% of the population.</w:t>
+      <w:proofErr w:type="spellStart"/>
+      <w:r>
+        <w:rPr>
+          <w:rFonts w:ascii="Times New Roman" w:hAnsi="Times New Roman" w:cs="Times New Roman"/>
+        </w:rPr>
+        <w:t>hospitalCapacity</w:t>
+      </w:r>
+      <w:proofErr w:type="spellEnd"/>
+      <w:r>
+        <w:rPr>
+          <w:rFonts w:ascii="Times New Roman" w:hAnsi="Times New Roman" w:cs="Times New Roman"/>
+        </w:rPr>
+        <w:t xml:space="preserve">: Capacity of hospital is considered based on percentage of population taken. </w:t>
+      </w:r>
+      <w:proofErr w:type="spellStart"/>
+      <w:r>
+        <w:rPr>
+          <w:rFonts w:ascii="Times New Roman" w:hAnsi="Times New Roman" w:cs="Times New Roman"/>
+        </w:rPr>
+        <w:t>i.e</w:t>
+      </w:r>
+      <w:proofErr w:type="spellEnd"/>
+      <w:r>
+        <w:rPr>
+          <w:rFonts w:ascii="Times New Roman" w:hAnsi="Times New Roman" w:cs="Times New Roman"/>
+        </w:rPr>
+        <w:t xml:space="preserve">, if </w:t>
+      </w:r>
+      <w:proofErr w:type="spellStart"/>
+      <w:r>
+        <w:rPr>
+          <w:rFonts w:ascii="Times New Roman" w:hAnsi="Times New Roman" w:cs="Times New Roman"/>
+        </w:rPr>
+        <w:t>hospitalCapacity</w:t>
+      </w:r>
+      <w:proofErr w:type="spellEnd"/>
+      <w:r>
+        <w:rPr>
+          <w:rFonts w:ascii="Times New Roman" w:hAnsi="Times New Roman" w:cs="Times New Roman"/>
+        </w:rPr>
+        <w:t xml:space="preserve"> is 0.2 then the hospital capacity is 20% of the population.</w:t>
       </w:r>
     </w:p>
     <w:p>
@@ -7683,7 +7871,27 @@
                 <w:sz w:val="20"/>
                 <w:szCs w:val="20"/>
               </w:rPr>
-              <w:t>Time(ms)</w:t>
+              <w:t>Time(</w:t>
+            </w:r>
+            <w:proofErr w:type="spellStart"/>
+            <w:r>
+              <w:rPr>
+                <w:rFonts w:ascii="Times New Roman" w:eastAsia="Times New Roman" w:hAnsi="Times New Roman" w:cs="Times New Roman"/>
+                <w:color w:val="000000"/>
+                <w:sz w:val="20"/>
+                <w:szCs w:val="20"/>
+              </w:rPr>
+              <w:t>ms</w:t>
+            </w:r>
+            <w:proofErr w:type="spellEnd"/>
+            <w:r>
+              <w:rPr>
+                <w:rFonts w:ascii="Times New Roman" w:eastAsia="Times New Roman" w:hAnsi="Times New Roman" w:cs="Times New Roman"/>
+                <w:color w:val="000000"/>
+                <w:sz w:val="20"/>
+                <w:szCs w:val="20"/>
+              </w:rPr>
+              <w:t>)</w:t>
             </w:r>
           </w:p>
         </w:tc>
@@ -8655,27 +8863,14 @@
       <w:r>
         <w:t xml:space="preserve">Figure </w:t>
       </w:r>
-      <w:r>
-        <w:fldChar w:fldCharType="begin"/>
-      </w:r>
-      <w:r>
-        <w:instrText xml:space="preserve"> SEQ Figure \* ARABIC </w:instrText>
-      </w:r>
-      <w:r>
-        <w:fldChar w:fldCharType="separate"/>
-      </w:r>
-      <w:r>
-        <w:rPr>
-          <w:noProof/>
-        </w:rPr>
-        <w:t>3</w:t>
-      </w:r>
-      <w:r>
-        <w:rPr>
-          <w:noProof/>
-        </w:rPr>
-        <w:fldChar w:fldCharType="end"/>
-      </w:r>
+      <w:fldSimple w:instr=" SEQ Figure \* ARABIC ">
+        <w:r>
+          <w:rPr>
+            <w:noProof/>
+          </w:rPr>
+          <w:t>3</w:t>
+        </w:r>
+      </w:fldSimple>
       <w:r>
         <w:t xml:space="preserve">:Comparison plot </w:t>
       </w:r>
@@ -8792,7 +8987,27 @@
                 <w:sz w:val="20"/>
                 <w:szCs w:val="20"/>
               </w:rPr>
-              <w:t>Time(ms)</w:t>
+              <w:t>Time(</w:t>
+            </w:r>
+            <w:proofErr w:type="spellStart"/>
+            <w:r>
+              <w:rPr>
+                <w:rFonts w:ascii="Times New Roman" w:eastAsia="Times New Roman" w:hAnsi="Times New Roman" w:cs="Times New Roman"/>
+                <w:color w:val="000000"/>
+                <w:sz w:val="20"/>
+                <w:szCs w:val="20"/>
+              </w:rPr>
+              <w:t>ms</w:t>
+            </w:r>
+            <w:proofErr w:type="spellEnd"/>
+            <w:r>
+              <w:rPr>
+                <w:rFonts w:ascii="Times New Roman" w:eastAsia="Times New Roman" w:hAnsi="Times New Roman" w:cs="Times New Roman"/>
+                <w:color w:val="000000"/>
+                <w:sz w:val="20"/>
+                <w:szCs w:val="20"/>
+              </w:rPr>
+              <w:t>)</w:t>
             </w:r>
           </w:p>
         </w:tc>
@@ -9757,27 +9972,14 @@
       <w:r>
         <w:t xml:space="preserve">Figure </w:t>
       </w:r>
-      <w:r>
-        <w:fldChar w:fldCharType="begin"/>
-      </w:r>
-      <w:r>
-        <w:instrText xml:space="preserve"> SEQ Figure \* ARABIC </w:instrText>
-      </w:r>
-      <w:r>
-        <w:fldChar w:fldCharType="separate"/>
-      </w:r>
-      <w:r>
-        <w:rPr>
-          <w:noProof/>
-        </w:rPr>
-        <w:t>4</w:t>
-      </w:r>
-      <w:r>
-        <w:rPr>
-          <w:noProof/>
-        </w:rPr>
-        <w:fldChar w:fldCharType="end"/>
-      </w:r>
+      <w:fldSimple w:instr=" SEQ Figure \* ARABIC ">
+        <w:r>
+          <w:rPr>
+            <w:noProof/>
+          </w:rPr>
+          <w:t>4</w:t>
+        </w:r>
+      </w:fldSimple>
       <w:r>
         <w:t>:</w:t>
       </w:r>
@@ -9909,7 +10111,27 @@
                 <w:sz w:val="20"/>
                 <w:szCs w:val="20"/>
               </w:rPr>
-              <w:t>Time(ms)</w:t>
+              <w:t>Time(</w:t>
+            </w:r>
+            <w:proofErr w:type="spellStart"/>
+            <w:r>
+              <w:rPr>
+                <w:rFonts w:ascii="Times New Roman" w:eastAsia="Times New Roman" w:hAnsi="Times New Roman" w:cs="Times New Roman"/>
+                <w:color w:val="000000"/>
+                <w:sz w:val="20"/>
+                <w:szCs w:val="20"/>
+              </w:rPr>
+              <w:t>ms</w:t>
+            </w:r>
+            <w:proofErr w:type="spellEnd"/>
+            <w:r>
+              <w:rPr>
+                <w:rFonts w:ascii="Times New Roman" w:eastAsia="Times New Roman" w:hAnsi="Times New Roman" w:cs="Times New Roman"/>
+                <w:color w:val="000000"/>
+                <w:sz w:val="20"/>
+                <w:szCs w:val="20"/>
+              </w:rPr>
+              <w:t>)</w:t>
             </w:r>
           </w:p>
         </w:tc>
@@ -10878,27 +11100,14 @@
       <w:r>
         <w:t xml:space="preserve">Figure </w:t>
       </w:r>
-      <w:r>
-        <w:fldChar w:fldCharType="begin"/>
-      </w:r>
-      <w:r>
-        <w:instrText xml:space="preserve"> SEQ Figure \* ARABIC </w:instrText>
-      </w:r>
-      <w:r>
-        <w:fldChar w:fldCharType="separate"/>
-      </w:r>
-      <w:r>
-        <w:rPr>
-          <w:noProof/>
-        </w:rPr>
-        <w:t>5</w:t>
-      </w:r>
-      <w:r>
-        <w:rPr>
-          <w:noProof/>
-        </w:rPr>
-        <w:fldChar w:fldCharType="end"/>
-      </w:r>
+      <w:fldSimple w:instr=" SEQ Figure \* ARABIC ">
+        <w:r>
+          <w:rPr>
+            <w:noProof/>
+          </w:rPr>
+          <w:t>5</w:t>
+        </w:r>
+      </w:fldSimple>
       <w:r>
         <w:t>:</w:t>
       </w:r>
@@ -11018,7 +11227,27 @@
                 <w:sz w:val="20"/>
                 <w:szCs w:val="20"/>
               </w:rPr>
-              <w:t>Time (ms)</w:t>
+              <w:t>Time (</w:t>
+            </w:r>
+            <w:proofErr w:type="spellStart"/>
+            <w:r>
+              <w:rPr>
+                <w:rFonts w:ascii="Times New Roman" w:eastAsia="Times New Roman" w:hAnsi="Times New Roman" w:cs="Times New Roman"/>
+                <w:color w:val="000000"/>
+                <w:sz w:val="20"/>
+                <w:szCs w:val="20"/>
+              </w:rPr>
+              <w:t>ms</w:t>
+            </w:r>
+            <w:proofErr w:type="spellEnd"/>
+            <w:r>
+              <w:rPr>
+                <w:rFonts w:ascii="Times New Roman" w:eastAsia="Times New Roman" w:hAnsi="Times New Roman" w:cs="Times New Roman"/>
+                <w:color w:val="000000"/>
+                <w:sz w:val="20"/>
+                <w:szCs w:val="20"/>
+              </w:rPr>
+              <w:t>)</w:t>
             </w:r>
           </w:p>
         </w:tc>
@@ -11982,27 +12211,14 @@
       <w:r>
         <w:t xml:space="preserve">Figure </w:t>
       </w:r>
-      <w:r>
-        <w:fldChar w:fldCharType="begin"/>
-      </w:r>
-      <w:r>
-        <w:instrText xml:space="preserve"> SEQ Figure \* ARABIC </w:instrText>
-      </w:r>
-      <w:r>
-        <w:fldChar w:fldCharType="separate"/>
-      </w:r>
-      <w:r>
-        <w:rPr>
-          <w:noProof/>
-        </w:rPr>
-        <w:t>6</w:t>
-      </w:r>
-      <w:r>
-        <w:rPr>
-          <w:noProof/>
-        </w:rPr>
-        <w:fldChar w:fldCharType="end"/>
-      </w:r>
+      <w:fldSimple w:instr=" SEQ Figure \* ARABIC ">
+        <w:r>
+          <w:rPr>
+            <w:noProof/>
+          </w:rPr>
+          <w:t>6</w:t>
+        </w:r>
+      </w:fldSimple>
       <w:r>
         <w:t>:</w:t>
       </w:r>
@@ -12136,7 +12352,27 @@
                 <w:sz w:val="20"/>
                 <w:szCs w:val="20"/>
               </w:rPr>
-              <w:t>(ms)</w:t>
+              <w:t>(</w:t>
+            </w:r>
+            <w:proofErr w:type="spellStart"/>
+            <w:r>
+              <w:rPr>
+                <w:rFonts w:ascii="Times New Roman" w:eastAsia="Times New Roman" w:hAnsi="Times New Roman" w:cs="Times New Roman"/>
+                <w:color w:val="000000"/>
+                <w:sz w:val="20"/>
+                <w:szCs w:val="20"/>
+              </w:rPr>
+              <w:t>ms</w:t>
+            </w:r>
+            <w:proofErr w:type="spellEnd"/>
+            <w:r>
+              <w:rPr>
+                <w:rFonts w:ascii="Times New Roman" w:eastAsia="Times New Roman" w:hAnsi="Times New Roman" w:cs="Times New Roman"/>
+                <w:color w:val="000000"/>
+                <w:sz w:val="20"/>
+                <w:szCs w:val="20"/>
+              </w:rPr>
+              <w:t>)</w:t>
             </w:r>
           </w:p>
         </w:tc>
@@ -12823,27 +13059,14 @@
       <w:r>
         <w:t xml:space="preserve">Figure </w:t>
       </w:r>
-      <w:r>
-        <w:fldChar w:fldCharType="begin"/>
-      </w:r>
-      <w:r>
-        <w:instrText xml:space="preserve"> SEQ Figure \* ARABIC </w:instrText>
-      </w:r>
-      <w:r>
-        <w:fldChar w:fldCharType="separate"/>
-      </w:r>
-      <w:r>
-        <w:rPr>
-          <w:noProof/>
-        </w:rPr>
-        <w:t>7</w:t>
-      </w:r>
-      <w:r>
-        <w:rPr>
-          <w:noProof/>
-        </w:rPr>
-        <w:fldChar w:fldCharType="end"/>
-      </w:r>
+      <w:fldSimple w:instr=" SEQ Figure \* ARABIC ">
+        <w:r>
+          <w:rPr>
+            <w:noProof/>
+          </w:rPr>
+          <w:t>7</w:t>
+        </w:r>
+      </w:fldSimple>
       <w:r>
         <w:t>:</w:t>
       </w:r>
@@ -13775,27 +13998,14 @@
       <w:r>
         <w:t xml:space="preserve">Figure </w:t>
       </w:r>
-      <w:r>
-        <w:fldChar w:fldCharType="begin"/>
-      </w:r>
-      <w:r>
-        <w:instrText xml:space="preserve"> SEQ Figure \* ARABIC </w:instrText>
-      </w:r>
-      <w:r>
-        <w:fldChar w:fldCharType="separate"/>
-      </w:r>
-      <w:r>
-        <w:rPr>
-          <w:noProof/>
-        </w:rPr>
-        <w:t>8</w:t>
-      </w:r>
-      <w:r>
-        <w:rPr>
-          <w:noProof/>
-        </w:rPr>
-        <w:fldChar w:fldCharType="end"/>
-      </w:r>
+      <w:fldSimple w:instr=" SEQ Figure \* ARABIC ">
+        <w:r>
+          <w:rPr>
+            <w:noProof/>
+          </w:rPr>
+          <w:t>8</w:t>
+        </w:r>
+      </w:fldSimple>
       <w:r>
         <w:t>:</w:t>
       </w:r>
@@ -13889,8 +14099,18 @@
           <w:b/>
           <w:bCs/>
         </w:rPr>
-        <w:t>SARS-CoV</w:t>
-      </w:r>
+        <w:t>SARS-</w:t>
+      </w:r>
+      <w:proofErr w:type="spellStart"/>
+      <w:r>
+        <w:rPr>
+          <w:rFonts w:ascii="Times New Roman" w:hAnsi="Times New Roman" w:cs="Times New Roman"/>
+          <w:b/>
+          <w:bCs/>
+        </w:rPr>
+        <w:t>CoV</w:t>
+      </w:r>
+      <w:proofErr w:type="spellEnd"/>
       <w:r>
         <w:rPr>
           <w:rFonts w:ascii="Times New Roman" w:hAnsi="Times New Roman" w:cs="Times New Roman"/>
@@ -13979,7 +14199,27 @@
                 <w:sz w:val="20"/>
                 <w:szCs w:val="20"/>
               </w:rPr>
-              <w:t>(ms)</w:t>
+              <w:t>(</w:t>
+            </w:r>
+            <w:proofErr w:type="spellStart"/>
+            <w:r>
+              <w:rPr>
+                <w:rFonts w:ascii="Times New Roman" w:eastAsia="Times New Roman" w:hAnsi="Times New Roman" w:cs="Times New Roman"/>
+                <w:color w:val="000000"/>
+                <w:sz w:val="20"/>
+                <w:szCs w:val="20"/>
+              </w:rPr>
+              <w:t>ms</w:t>
+            </w:r>
+            <w:proofErr w:type="spellEnd"/>
+            <w:r>
+              <w:rPr>
+                <w:rFonts w:ascii="Times New Roman" w:eastAsia="Times New Roman" w:hAnsi="Times New Roman" w:cs="Times New Roman"/>
+                <w:color w:val="000000"/>
+                <w:sz w:val="20"/>
+                <w:szCs w:val="20"/>
+              </w:rPr>
+              <w:t>)</w:t>
             </w:r>
           </w:p>
         </w:tc>
@@ -14039,8 +14279,19 @@
                 <w:sz w:val="20"/>
                 <w:szCs w:val="20"/>
               </w:rPr>
-              <w:t>SARS-CoV</w:t>
-            </w:r>
+              <w:t>SARS-</w:t>
+            </w:r>
+            <w:proofErr w:type="spellStart"/>
+            <w:r>
+              <w:rPr>
+                <w:rFonts w:ascii="Times New Roman" w:eastAsia="Times New Roman" w:hAnsi="Times New Roman" w:cs="Times New Roman"/>
+                <w:color w:val="000000"/>
+                <w:sz w:val="20"/>
+                <w:szCs w:val="20"/>
+              </w:rPr>
+              <w:t>CoV</w:t>
+            </w:r>
+            <w:proofErr w:type="spellEnd"/>
           </w:p>
         </w:tc>
       </w:tr>
@@ -14683,33 +14934,25 @@
       <w:r>
         <w:t xml:space="preserve">Figure </w:t>
       </w:r>
-      <w:r>
-        <w:fldChar w:fldCharType="begin"/>
-      </w:r>
-      <w:r>
-        <w:instrText xml:space="preserve"> SEQ Figure \* ARABIC </w:instrText>
-      </w:r>
-      <w:r>
-        <w:fldChar w:fldCharType="separate"/>
-      </w:r>
-      <w:r>
-        <w:rPr>
-          <w:noProof/>
-        </w:rPr>
-        <w:t>9</w:t>
-      </w:r>
-      <w:r>
-        <w:rPr>
-          <w:noProof/>
-        </w:rPr>
-        <w:fldChar w:fldCharType="end"/>
-      </w:r>
+      <w:fldSimple w:instr=" SEQ Figure \* ARABIC ">
+        <w:r>
+          <w:rPr>
+            <w:noProof/>
+          </w:rPr>
+          <w:t>9</w:t>
+        </w:r>
+      </w:fldSimple>
       <w:r>
         <w:t>:</w:t>
       </w:r>
       <w:r>
-        <w:t>Comparison between SARS-CoV-2 and SARS-CoV</w:t>
-      </w:r>
+        <w:t>Comparison between SARS-CoV-2 and SARS-</w:t>
+      </w:r>
+      <w:proofErr w:type="spellStart"/>
+      <w:r>
+        <w:t>CoV</w:t>
+      </w:r>
+      <w:proofErr w:type="spellEnd"/>
     </w:p>
     <w:p>
       <w:pPr>
@@ -14741,8 +14984,16 @@
         <w:rPr>
           <w:rFonts w:ascii="Times New Roman" w:hAnsi="Times New Roman" w:cs="Times New Roman"/>
         </w:rPr>
-        <w:t>SARS-CoV</w:t>
-      </w:r>
+        <w:t>SARS-</w:t>
+      </w:r>
+      <w:proofErr w:type="spellStart"/>
+      <w:r>
+        <w:rPr>
+          <w:rFonts w:ascii="Times New Roman" w:hAnsi="Times New Roman" w:cs="Times New Roman"/>
+        </w:rPr>
+        <w:t>CoV</w:t>
+      </w:r>
+      <w:proofErr w:type="spellEnd"/>
       <w:r>
         <w:rPr>
           <w:rFonts w:ascii="Times New Roman" w:hAnsi="Times New Roman" w:cs="Times New Roman"/>
@@ -14879,7 +15130,27 @@
                 <w:sz w:val="20"/>
                 <w:szCs w:val="20"/>
               </w:rPr>
-              <w:t>(ms)</w:t>
+              <w:t>(</w:t>
+            </w:r>
+            <w:proofErr w:type="spellStart"/>
+            <w:r>
+              <w:rPr>
+                <w:rFonts w:ascii="Times New Roman" w:eastAsia="Times New Roman" w:hAnsi="Times New Roman" w:cs="Times New Roman"/>
+                <w:color w:val="000000"/>
+                <w:sz w:val="20"/>
+                <w:szCs w:val="20"/>
+              </w:rPr>
+              <w:t>ms</w:t>
+            </w:r>
+            <w:proofErr w:type="spellEnd"/>
+            <w:r>
+              <w:rPr>
+                <w:rFonts w:ascii="Times New Roman" w:eastAsia="Times New Roman" w:hAnsi="Times New Roman" w:cs="Times New Roman"/>
+                <w:color w:val="000000"/>
+                <w:sz w:val="20"/>
+                <w:szCs w:val="20"/>
+              </w:rPr>
+              <w:t>)</w:t>
             </w:r>
           </w:p>
         </w:tc>
@@ -16129,27 +16400,14 @@
       <w:r>
         <w:t xml:space="preserve">Figure </w:t>
       </w:r>
-      <w:r>
-        <w:fldChar w:fldCharType="begin"/>
-      </w:r>
-      <w:r>
-        <w:instrText xml:space="preserve"> SEQ Figure \* ARABIC </w:instrText>
-      </w:r>
-      <w:r>
-        <w:fldChar w:fldCharType="separate"/>
-      </w:r>
-      <w:r>
-        <w:rPr>
-          <w:noProof/>
-        </w:rPr>
-        <w:t>10</w:t>
-      </w:r>
-      <w:r>
-        <w:rPr>
-          <w:noProof/>
-        </w:rPr>
-        <w:fldChar w:fldCharType="end"/>
-      </w:r>
+      <w:fldSimple w:instr=" SEQ Figure \* ARABIC ">
+        <w:r>
+          <w:rPr>
+            <w:noProof/>
+          </w:rPr>
+          <w:t>10</w:t>
+        </w:r>
+      </w:fldSimple>
       <w:r>
         <w:t>:</w:t>
       </w:r>
@@ -16303,7 +16561,23 @@
                 <w:rFonts w:ascii="Times New Roman" w:eastAsia="Times New Roman" w:hAnsi="Times New Roman" w:cs="Times New Roman"/>
                 <w:color w:val="000000"/>
               </w:rPr>
-              <w:t>Time (ms)</w:t>
+              <w:t>Time (</w:t>
+            </w:r>
+            <w:proofErr w:type="spellStart"/>
+            <w:r>
+              <w:rPr>
+                <w:rFonts w:ascii="Times New Roman" w:eastAsia="Times New Roman" w:hAnsi="Times New Roman" w:cs="Times New Roman"/>
+                <w:color w:val="000000"/>
+              </w:rPr>
+              <w:t>ms</w:t>
+            </w:r>
+            <w:proofErr w:type="spellEnd"/>
+            <w:r>
+              <w:rPr>
+                <w:rFonts w:ascii="Times New Roman" w:eastAsia="Times New Roman" w:hAnsi="Times New Roman" w:cs="Times New Roman"/>
+                <w:color w:val="000000"/>
+              </w:rPr>
+              <w:t>)</w:t>
             </w:r>
           </w:p>
         </w:tc>
@@ -16915,14 +17189,12 @@
       <w:r>
         <w:t xml:space="preserve">Figure </w:t>
       </w:r>
-      <w:proofErr w:type="gramStart"/>
       <w:r>
         <w:t xml:space="preserve">12 </w:t>
       </w:r>
       <w:r>
         <w:t>:</w:t>
       </w:r>
-      <w:proofErr w:type="gramEnd"/>
       <w:r>
         <w:t xml:space="preserve"> </w:t>
       </w:r>
@@ -17117,27 +17389,14 @@
       <w:r>
         <w:t xml:space="preserve">Figure </w:t>
       </w:r>
-      <w:r>
-        <w:fldChar w:fldCharType="begin"/>
-      </w:r>
-      <w:r>
-        <w:instrText xml:space="preserve"> SEQ Figure \* ARABIC </w:instrText>
-      </w:r>
-      <w:r>
-        <w:fldChar w:fldCharType="separate"/>
-      </w:r>
-      <w:r>
-        <w:rPr>
-          <w:noProof/>
-        </w:rPr>
-        <w:t>1</w:t>
-      </w:r>
-      <w:r>
-        <w:rPr>
-          <w:noProof/>
-        </w:rPr>
-        <w:fldChar w:fldCharType="end"/>
-      </w:r>
+      <w:fldSimple w:instr=" SEQ Figure \* ARABIC ">
+        <w:r>
+          <w:rPr>
+            <w:noProof/>
+          </w:rPr>
+          <w:t>1</w:t>
+        </w:r>
+      </w:fldSimple>
       <w:r>
         <w:t>3: Contact tracing screenshot</w:t>
       </w:r>
@@ -17180,25 +17439,7 @@
           <w:sz w:val="24"/>
           <w:szCs w:val="24"/>
         </w:rPr>
-        <w:t xml:space="preserve">person A309125. The contract tracing is checked only when an infected person </w:t>
-      </w:r>
-      <w:proofErr w:type="gramStart"/>
-      <w:r>
-        <w:rPr>
-          <w:rFonts w:ascii="Times New Roman" w:hAnsi="Times New Roman" w:cs="Times New Roman"/>
-          <w:sz w:val="24"/>
-          <w:szCs w:val="24"/>
-        </w:rPr>
-        <w:t>comes in contact with</w:t>
-      </w:r>
-      <w:proofErr w:type="gramEnd"/>
-      <w:r>
-        <w:rPr>
-          <w:rFonts w:ascii="Times New Roman" w:hAnsi="Times New Roman" w:cs="Times New Roman"/>
-          <w:sz w:val="24"/>
-          <w:szCs w:val="24"/>
-        </w:rPr>
-        <w:t xml:space="preserve"> a healthy person. The number of infected people when all constrains are selected is low. </w:t>
+        <w:t xml:space="preserve">person A309125. The contract tracing is checked only when an infected person comes in contact with a healthy person. The number of infected people when all constrains are selected is low. </w:t>
       </w:r>
     </w:p>
     <w:p>
@@ -17466,13 +17707,7 @@
         <w:rPr>
           <w:rStyle w:val="Strong"/>
         </w:rPr>
-        <w:t xml:space="preserve"> </w:t>
-      </w:r>
-      <w:r>
-        <w:rPr>
-          <w:rStyle w:val="Strong"/>
-        </w:rPr>
-        <w:t xml:space="preserve">. </w:t>
+        <w:t xml:space="preserve"> . </w:t>
       </w:r>
       <w:r>
         <w:rPr>
@@ -17581,19 +17816,43 @@
         <w:rPr>
           <w:rFonts w:ascii="Times New Roman" w:hAnsi="Times New Roman" w:cs="Times New Roman"/>
         </w:rPr>
-        <w:t>In the beginning of the simulation the available data is minimum</w:t>
-      </w:r>
-      <w:r>
-        <w:rPr>
-          <w:rFonts w:ascii="Times New Roman" w:hAnsi="Times New Roman" w:cs="Times New Roman"/>
-        </w:rPr>
-        <w:t xml:space="preserve"> t</w:t>
-      </w:r>
-      <w:r>
-        <w:rPr>
-          <w:rFonts w:ascii="Times New Roman" w:hAnsi="Times New Roman" w:cs="Times New Roman"/>
-        </w:rPr>
-        <w:t>hat results in highest entropy. With time we analy</w:t>
+        <w:t>The entropy of the project is i</w:t>
+      </w:r>
+      <w:r>
+        <w:rPr>
+          <w:rFonts w:ascii="Times New Roman" w:hAnsi="Times New Roman" w:cs="Times New Roman"/>
+        </w:rPr>
+        <w:t>n the beginning of the simulation the available data is minimum</w:t>
+      </w:r>
+      <w:r>
+        <w:rPr>
+          <w:rFonts w:ascii="Times New Roman" w:hAnsi="Times New Roman" w:cs="Times New Roman"/>
+        </w:rPr>
+        <w:t xml:space="preserve"> </w:t>
+      </w:r>
+      <w:r>
+        <w:rPr>
+          <w:rFonts w:ascii="Times New Roman" w:hAnsi="Times New Roman" w:cs="Times New Roman"/>
+        </w:rPr>
+        <w:t>this</w:t>
+      </w:r>
+      <w:r>
+        <w:rPr>
+          <w:rFonts w:ascii="Times New Roman" w:hAnsi="Times New Roman" w:cs="Times New Roman"/>
+        </w:rPr>
+        <w:t xml:space="preserve"> </w:t>
+      </w:r>
+      <w:r>
+        <w:rPr>
+          <w:rFonts w:ascii="Times New Roman" w:hAnsi="Times New Roman" w:cs="Times New Roman"/>
+        </w:rPr>
+        <w:t>is when the entropy is at the highest</w:t>
+      </w:r>
+      <w:r>
+        <w:rPr>
+          <w:rFonts w:ascii="Times New Roman" w:hAnsi="Times New Roman" w:cs="Times New Roman"/>
+        </w:rPr>
+        <w:t>. With time we analy</w:t>
       </w:r>
       <w:r>
         <w:rPr>
@@ -17623,7 +17882,49 @@
         <w:rPr>
           <w:rFonts w:ascii="Times New Roman" w:hAnsi="Times New Roman" w:cs="Times New Roman"/>
         </w:rPr>
-        <w:t xml:space="preserve">factors on transmission of the virus and the entropy gets lower. </w:t>
+        <w:t>factors</w:t>
+      </w:r>
+      <w:r>
+        <w:rPr>
+          <w:rFonts w:ascii="Times New Roman" w:hAnsi="Times New Roman" w:cs="Times New Roman"/>
+        </w:rPr>
+        <w:t>/constraints</w:t>
+      </w:r>
+      <w:r>
+        <w:rPr>
+          <w:rFonts w:ascii="Times New Roman" w:hAnsi="Times New Roman" w:cs="Times New Roman"/>
+        </w:rPr>
+        <w:t xml:space="preserve"> on</w:t>
+      </w:r>
+      <w:r>
+        <w:rPr>
+          <w:rFonts w:ascii="Times New Roman" w:hAnsi="Times New Roman" w:cs="Times New Roman"/>
+        </w:rPr>
+        <w:t xml:space="preserve"> the </w:t>
+      </w:r>
+      <w:r>
+        <w:rPr>
+          <w:rFonts w:ascii="Times New Roman" w:hAnsi="Times New Roman" w:cs="Times New Roman"/>
+        </w:rPr>
+        <w:t>transmission</w:t>
+      </w:r>
+      <w:r>
+        <w:rPr>
+          <w:rFonts w:ascii="Times New Roman" w:hAnsi="Times New Roman" w:cs="Times New Roman"/>
+        </w:rPr>
+        <w:t xml:space="preserve"> of the virus</w:t>
+      </w:r>
+      <w:r>
+        <w:rPr>
+          <w:rFonts w:ascii="Times New Roman" w:hAnsi="Times New Roman" w:cs="Times New Roman"/>
+        </w:rPr>
+        <w:t xml:space="preserve">, this results in </w:t>
+      </w:r>
+      <w:r>
+        <w:rPr>
+          <w:rFonts w:ascii="Times New Roman" w:hAnsi="Times New Roman" w:cs="Times New Roman"/>
+        </w:rPr>
+        <w:t xml:space="preserve">entropy gets lower. </w:t>
       </w:r>
     </w:p>
     <w:p>
@@ -17671,8 +17972,8 @@
       <w:pPr>
         <w:pStyle w:val="ListParagraph"/>
         <w:numPr>
-          <w:ilvl w:val="2"/>
-          <w:numId w:val="13"/>
+          <w:ilvl w:val="0"/>
+          <w:numId w:val="44"/>
         </w:numPr>
         <w:spacing w:line="276" w:lineRule="auto"/>
         <w:jc w:val="both"/>
@@ -17690,59 +17991,15 @@
         <w:rPr>
           <w:rFonts w:ascii="Times New Roman" w:hAnsi="Times New Roman" w:cs="Times New Roman"/>
         </w:rPr>
-        <w:t xml:space="preserve"> Whenever a person collide</w:t>
-      </w:r>
-      <w:r>
-        <w:rPr>
-          <w:rFonts w:ascii="Times New Roman" w:hAnsi="Times New Roman" w:cs="Times New Roman"/>
-        </w:rPr>
-        <w:t>s</w:t>
-      </w:r>
-      <w:r>
-        <w:rPr>
-          <w:rFonts w:ascii="Times New Roman" w:hAnsi="Times New Roman" w:cs="Times New Roman"/>
-        </w:rPr>
-        <w:t xml:space="preserve"> with </w:t>
-      </w:r>
-      <w:r>
-        <w:rPr>
-          <w:rFonts w:ascii="Times New Roman" w:hAnsi="Times New Roman" w:cs="Times New Roman"/>
-        </w:rPr>
-        <w:t>another</w:t>
-      </w:r>
-      <w:r>
-        <w:rPr>
-          <w:rFonts w:ascii="Times New Roman" w:hAnsi="Times New Roman" w:cs="Times New Roman"/>
-        </w:rPr>
-        <w:t xml:space="preserve"> person </w:t>
-      </w:r>
-      <w:r>
-        <w:rPr>
-          <w:rFonts w:ascii="Times New Roman" w:hAnsi="Times New Roman" w:cs="Times New Roman"/>
-        </w:rPr>
-        <w:t xml:space="preserve">the position will </w:t>
-      </w:r>
-      <w:proofErr w:type="gramStart"/>
-      <w:r>
-        <w:rPr>
-          <w:rFonts w:ascii="Times New Roman" w:hAnsi="Times New Roman" w:cs="Times New Roman"/>
-        </w:rPr>
-        <w:t>change</w:t>
-      </w:r>
-      <w:proofErr w:type="gramEnd"/>
-      <w:r>
-        <w:rPr>
-          <w:rFonts w:ascii="Times New Roman" w:hAnsi="Times New Roman" w:cs="Times New Roman"/>
-        </w:rPr>
-        <w:t xml:space="preserve"> and the status will be updated accordingly.</w:t>
+        <w:t xml:space="preserve"> </w:t>
       </w:r>
     </w:p>
     <w:p>
       <w:pPr>
         <w:pStyle w:val="ListParagraph"/>
         <w:numPr>
-          <w:ilvl w:val="2"/>
-          <w:numId w:val="13"/>
+          <w:ilvl w:val="1"/>
+          <w:numId w:val="44"/>
         </w:numPr>
         <w:spacing w:line="276" w:lineRule="auto"/>
         <w:jc w:val="both"/>
@@ -17754,33 +18011,45 @@
         <w:rPr>
           <w:rFonts w:ascii="Times New Roman" w:hAnsi="Times New Roman" w:cs="Times New Roman"/>
         </w:rPr>
-        <w:t xml:space="preserve">Diagraph </w:t>
-      </w:r>
-      <w:r>
-        <w:rPr>
-          <w:rFonts w:ascii="Times New Roman" w:hAnsi="Times New Roman" w:cs="Times New Roman"/>
-        </w:rPr>
-        <w:t>Graph:</w:t>
-      </w:r>
-      <w:r>
-        <w:rPr>
-          <w:rFonts w:ascii="Times New Roman" w:hAnsi="Times New Roman" w:cs="Times New Roman"/>
-        </w:rPr>
-        <w:t xml:space="preserve"> </w:t>
-      </w:r>
-      <w:r>
-        <w:rPr>
-          <w:rFonts w:ascii="Times New Roman" w:hAnsi="Times New Roman" w:cs="Times New Roman"/>
-        </w:rPr>
-        <w:t xml:space="preserve">When an infected person collides with a healthy person, the direction of edge is only from infected to healthy person. </w:t>
+        <w:t>Whenever a person collide</w:t>
+      </w:r>
+      <w:r>
+        <w:rPr>
+          <w:rFonts w:ascii="Times New Roman" w:hAnsi="Times New Roman" w:cs="Times New Roman"/>
+        </w:rPr>
+        <w:t>s</w:t>
+      </w:r>
+      <w:r>
+        <w:rPr>
+          <w:rFonts w:ascii="Times New Roman" w:hAnsi="Times New Roman" w:cs="Times New Roman"/>
+        </w:rPr>
+        <w:t xml:space="preserve"> with </w:t>
+      </w:r>
+      <w:r>
+        <w:rPr>
+          <w:rFonts w:ascii="Times New Roman" w:hAnsi="Times New Roman" w:cs="Times New Roman"/>
+        </w:rPr>
+        <w:t>another</w:t>
+      </w:r>
+      <w:r>
+        <w:rPr>
+          <w:rFonts w:ascii="Times New Roman" w:hAnsi="Times New Roman" w:cs="Times New Roman"/>
+        </w:rPr>
+        <w:t xml:space="preserve"> person </w:t>
+      </w:r>
+      <w:r>
+        <w:rPr>
+          <w:rFonts w:ascii="Times New Roman" w:hAnsi="Times New Roman" w:cs="Times New Roman"/>
+        </w:rPr>
+        <w:t>the position will change and the status will be updated accordingly.</w:t>
       </w:r>
     </w:p>
     <w:p>
       <w:pPr>
         <w:pStyle w:val="ListParagraph"/>
         <w:numPr>
-          <w:ilvl w:val="2"/>
-          <w:numId w:val="13"/>
+          <w:ilvl w:val="0"/>
+          <w:numId w:val="44"/>
         </w:numPr>
         <w:spacing w:line="276" w:lineRule="auto"/>
         <w:jc w:val="both"/>
@@ -17792,63 +18061,60 @@
         <w:rPr>
           <w:rFonts w:ascii="Times New Roman" w:hAnsi="Times New Roman" w:cs="Times New Roman"/>
         </w:rPr>
+        <w:t xml:space="preserve">Diagraph </w:t>
+      </w:r>
+      <w:r>
+        <w:rPr>
+          <w:rFonts w:ascii="Times New Roman" w:hAnsi="Times New Roman" w:cs="Times New Roman"/>
+        </w:rPr>
+        <w:t>Graph:</w:t>
+      </w:r>
+      <w:r>
+        <w:rPr>
+          <w:rFonts w:ascii="Times New Roman" w:hAnsi="Times New Roman" w:cs="Times New Roman"/>
+        </w:rPr>
+        <w:t xml:space="preserve"> </w:t>
+      </w:r>
+    </w:p>
+    <w:p>
+      <w:pPr>
+        <w:pStyle w:val="ListParagraph"/>
+        <w:numPr>
+          <w:ilvl w:val="1"/>
+          <w:numId w:val="44"/>
+        </w:numPr>
+        <w:spacing w:line="276" w:lineRule="auto"/>
+        <w:jc w:val="both"/>
+        <w:rPr>
+          <w:rFonts w:ascii="Times New Roman" w:hAnsi="Times New Roman" w:cs="Times New Roman"/>
+        </w:rPr>
+      </w:pPr>
+      <w:r>
+        <w:rPr>
+          <w:rFonts w:ascii="Times New Roman" w:hAnsi="Times New Roman" w:cs="Times New Roman"/>
+        </w:rPr>
+        <w:t xml:space="preserve">When an infected person collides with a healthy person, the direction of edge is only from infected to healthy person. </w:t>
+      </w:r>
+    </w:p>
+    <w:p>
+      <w:pPr>
+        <w:pStyle w:val="ListParagraph"/>
+        <w:numPr>
+          <w:ilvl w:val="1"/>
+          <w:numId w:val="44"/>
+        </w:numPr>
+        <w:spacing w:line="276" w:lineRule="auto"/>
+        <w:jc w:val="both"/>
+        <w:rPr>
+          <w:rFonts w:ascii="Times New Roman" w:hAnsi="Times New Roman" w:cs="Times New Roman"/>
+        </w:rPr>
+      </w:pPr>
+      <w:r>
+        <w:rPr>
+          <w:rFonts w:ascii="Times New Roman" w:hAnsi="Times New Roman" w:cs="Times New Roman"/>
+        </w:rPr>
         <w:t>There will not be any duplicated vertices.</w:t>
       </w:r>
-    </w:p>
-    <w:p>
-      <w:pPr>
-        <w:pStyle w:val="ListParagraph"/>
-        <w:spacing w:line="276" w:lineRule="auto"/>
-        <w:rPr>
-          <w:rFonts w:ascii="Times New Roman" w:hAnsi="Times New Roman" w:cs="Times New Roman"/>
-          <w:sz w:val="24"/>
-          <w:szCs w:val="24"/>
-        </w:rPr>
-      </w:pPr>
-    </w:p>
-    <w:p>
-      <w:pPr>
-        <w:pStyle w:val="ListParagraph"/>
-        <w:spacing w:line="276" w:lineRule="auto"/>
-        <w:rPr>
-          <w:rFonts w:ascii="Times New Roman" w:hAnsi="Times New Roman" w:cs="Times New Roman"/>
-          <w:sz w:val="24"/>
-          <w:szCs w:val="24"/>
-        </w:rPr>
-      </w:pPr>
-    </w:p>
-    <w:p>
-      <w:pPr>
-        <w:pStyle w:val="ListParagraph"/>
-        <w:spacing w:line="276" w:lineRule="auto"/>
-        <w:rPr>
-          <w:rFonts w:ascii="Times New Roman" w:hAnsi="Times New Roman" w:cs="Times New Roman"/>
-          <w:sz w:val="24"/>
-          <w:szCs w:val="24"/>
-        </w:rPr>
-      </w:pPr>
-    </w:p>
-    <w:p>
-      <w:pPr>
-        <w:pStyle w:val="ListParagraph"/>
-        <w:spacing w:line="276" w:lineRule="auto"/>
-        <w:rPr>
-          <w:rFonts w:ascii="Times New Roman" w:hAnsi="Times New Roman" w:cs="Times New Roman"/>
-          <w:sz w:val="24"/>
-          <w:szCs w:val="24"/>
-        </w:rPr>
-      </w:pPr>
-    </w:p>
-    <w:p>
-      <w:pPr>
-        <w:pStyle w:val="ListParagraph"/>
-        <w:spacing w:line="276" w:lineRule="auto"/>
-        <w:rPr>
-          <w:rFonts w:ascii="Times New Roman" w:hAnsi="Times New Roman" w:cs="Times New Roman"/>
-          <w:sz w:val="24"/>
-          <w:szCs w:val="24"/>
-        </w:rPr>
-      </w:pPr>
     </w:p>
     <w:p>
       <w:pPr>
@@ -17887,6 +18153,7 @@
           <w:sz w:val="28"/>
           <w:szCs w:val="28"/>
         </w:rPr>
+        <w:lastRenderedPageBreak/>
         <w:t>Conclusion</w:t>
       </w:r>
       <w:bookmarkEnd w:id="25"/>
@@ -17910,7 +18177,21 @@
         <w:rPr>
           <w:rFonts w:ascii="Times New Roman" w:hAnsi="Times New Roman" w:cs="Times New Roman"/>
         </w:rPr>
-        <w:t xml:space="preserve"> spread of SARS-CoV-2 and SARS-CoV virus w</w:t>
+        <w:t xml:space="preserve"> spread of SARS-CoV-2 and SARS-</w:t>
+      </w:r>
+      <w:proofErr w:type="spellStart"/>
+      <w:r>
+        <w:rPr>
+          <w:rFonts w:ascii="Times New Roman" w:hAnsi="Times New Roman" w:cs="Times New Roman"/>
+        </w:rPr>
+        <w:t>CoV</w:t>
+      </w:r>
+      <w:proofErr w:type="spellEnd"/>
+      <w:r>
+        <w:rPr>
+          <w:rFonts w:ascii="Times New Roman" w:hAnsi="Times New Roman" w:cs="Times New Roman"/>
+        </w:rPr>
+        <w:t xml:space="preserve"> virus w</w:t>
       </w:r>
       <w:r>
         <w:rPr>
@@ -17940,8 +18221,16 @@
         <w:rPr>
           <w:rFonts w:ascii="Times New Roman" w:hAnsi="Times New Roman" w:cs="Times New Roman"/>
         </w:rPr>
-        <w:t>SARS-CoV-2 and SARS-CoV</w:t>
-      </w:r>
+        <w:t>SARS-CoV-2 and SARS-</w:t>
+      </w:r>
+      <w:proofErr w:type="spellStart"/>
+      <w:r>
+        <w:rPr>
+          <w:rFonts w:ascii="Times New Roman" w:hAnsi="Times New Roman" w:cs="Times New Roman"/>
+        </w:rPr>
+        <w:t>CoV</w:t>
+      </w:r>
+      <w:proofErr w:type="spellEnd"/>
       <w:r>
         <w:rPr>
           <w:rFonts w:ascii="Times New Roman" w:hAnsi="Times New Roman" w:cs="Times New Roman"/>
@@ -17952,8 +18241,16 @@
         <w:rPr>
           <w:rFonts w:ascii="Times New Roman" w:hAnsi="Times New Roman" w:cs="Times New Roman"/>
         </w:rPr>
-        <w:t>SARS-CoV</w:t>
-      </w:r>
+        <w:t>SARS-</w:t>
+      </w:r>
+      <w:proofErr w:type="spellStart"/>
+      <w:r>
+        <w:rPr>
+          <w:rFonts w:ascii="Times New Roman" w:hAnsi="Times New Roman" w:cs="Times New Roman"/>
+        </w:rPr>
+        <w:t>CoV</w:t>
+      </w:r>
+      <w:proofErr w:type="spellEnd"/>
       <w:r>
         <w:rPr>
           <w:rFonts w:ascii="Times New Roman" w:hAnsi="Times New Roman" w:cs="Times New Roman"/>
@@ -18163,12 +18460,37 @@
           <w:szCs w:val="22"/>
         </w:rPr>
       </w:pPr>
+      <w:proofErr w:type="spellStart"/>
       <w:r>
         <w:rPr>
           <w:sz w:val="22"/>
           <w:szCs w:val="22"/>
         </w:rPr>
-        <w:t xml:space="preserve">Linka, K., Peirlinck, M., &amp; Kuhl, E. (2020). The reproduction number of COVID-19 and its correlation with public health interventions. </w:t>
+        <w:t>Linka</w:t>
+      </w:r>
+      <w:proofErr w:type="spellEnd"/>
+      <w:r>
+        <w:rPr>
+          <w:sz w:val="22"/>
+          <w:szCs w:val="22"/>
+        </w:rPr>
+        <w:t xml:space="preserve">, K., </w:t>
+      </w:r>
+      <w:proofErr w:type="spellStart"/>
+      <w:r>
+        <w:rPr>
+          <w:sz w:val="22"/>
+          <w:szCs w:val="22"/>
+        </w:rPr>
+        <w:t>Peirlinck</w:t>
+      </w:r>
+      <w:proofErr w:type="spellEnd"/>
+      <w:r>
+        <w:rPr>
+          <w:sz w:val="22"/>
+          <w:szCs w:val="22"/>
+        </w:rPr>
+        <w:t xml:space="preserve">, M., &amp; Kuhl, E. (2020). The reproduction number of COVID-19 and its correlation with public health interventions. </w:t>
       </w:r>
       <w:r>
         <w:rPr>
@@ -18216,12 +18538,21 @@
           <w:szCs w:val="22"/>
         </w:rPr>
       </w:pPr>
+      <w:proofErr w:type="spellStart"/>
       <w:r>
         <w:rPr>
           <w:sz w:val="22"/>
           <w:szCs w:val="22"/>
         </w:rPr>
-        <w:t xml:space="preserve">Kleczkowski, A. (2020, June 16). </w:t>
+        <w:t>Kleczkowski</w:t>
+      </w:r>
+      <w:proofErr w:type="spellEnd"/>
+      <w:r>
+        <w:rPr>
+          <w:sz w:val="22"/>
+          <w:szCs w:val="22"/>
+        </w:rPr>
+        <w:t xml:space="preserve">, A. (2020, June 16). </w:t>
       </w:r>
       <w:r>
         <w:rPr>
@@ -18253,12 +18584,21 @@
           <w:szCs w:val="22"/>
         </w:rPr>
       </w:pPr>
+      <w:proofErr w:type="spellStart"/>
       <w:r>
         <w:rPr>
           <w:sz w:val="22"/>
           <w:szCs w:val="22"/>
         </w:rPr>
-        <w:t xml:space="preserve">Sneppen, K., Nielsen, B. F., Taylor, R. J., &amp; Simonsen, L. (2021). Overdispersion in COVID-19 increases the effectiveness of limiting nonrepetitive contacts for transmission control. </w:t>
+        <w:t>Sneppen</w:t>
+      </w:r>
+      <w:proofErr w:type="spellEnd"/>
+      <w:r>
+        <w:rPr>
+          <w:sz w:val="22"/>
+          <w:szCs w:val="22"/>
+        </w:rPr>
+        <w:t xml:space="preserve">, K., Nielsen, B. F., Taylor, R. J., &amp; Simonsen, L. (2021). Overdispersion in COVID-19 increases the effectiveness of limiting nonrepetitive contacts for transmission control. </w:t>
       </w:r>
       <w:r>
         <w:rPr>
@@ -18311,7 +18651,23 @@
           <w:sz w:val="22"/>
           <w:szCs w:val="22"/>
         </w:rPr>
-        <w:t xml:space="preserve">Zhang, S., Diao, M., Yu, W., Pei, L., Lin, Z., &amp; Chen, D. (2020). Estimation of the reproductive number of novel coronavirus (COVID-19) and the probable outbreak size on the Diamond Princess cruise ship: A data-driven analysis. </w:t>
+        <w:t xml:space="preserve">Zhang, S., </w:t>
+      </w:r>
+      <w:proofErr w:type="spellStart"/>
+      <w:r>
+        <w:rPr>
+          <w:sz w:val="22"/>
+          <w:szCs w:val="22"/>
+        </w:rPr>
+        <w:t>Diao</w:t>
+      </w:r>
+      <w:proofErr w:type="spellEnd"/>
+      <w:r>
+        <w:rPr>
+          <w:sz w:val="22"/>
+          <w:szCs w:val="22"/>
+        </w:rPr>
+        <w:t xml:space="preserve">, M., Yu, W., Pei, L., Lin, Z., &amp; Chen, D. (2020). Estimation of the reproductive number of novel coronavirus (COVID-19) and the probable outbreak size on the Diamond Princess cruise ship: A data-driven analysis. </w:t>
       </w:r>
       <w:r>
         <w:rPr>
@@ -18366,6 +18722,7 @@
         </w:rPr>
         <w:t xml:space="preserve">Endo, A., Abbott, S., Kucharski, A. J., &amp; Funk, S. (2020). Estimating the overdispersion in COVID-19 transmission using outbreak sizes outside China. </w:t>
       </w:r>
+      <w:proofErr w:type="spellStart"/>
       <w:r>
         <w:rPr>
           <w:i/>
@@ -18373,7 +18730,17 @@
           <w:sz w:val="22"/>
           <w:szCs w:val="22"/>
         </w:rPr>
-        <w:t>Wellcome Open Research</w:t>
+        <w:t>Wellcome</w:t>
+      </w:r>
+      <w:proofErr w:type="spellEnd"/>
+      <w:r>
+        <w:rPr>
+          <w:i/>
+          <w:iCs/>
+          <w:sz w:val="22"/>
+          <w:szCs w:val="22"/>
+        </w:rPr>
+        <w:t xml:space="preserve"> Open Research</w:t>
       </w:r>
       <w:r>
         <w:rPr>
@@ -18478,13 +18845,37 @@
           <w:u w:val="none"/>
         </w:rPr>
       </w:pPr>
+      <w:proofErr w:type="spellStart"/>
       <w:r>
         <w:rPr>
           <w:sz w:val="22"/>
           <w:szCs w:val="22"/>
         </w:rPr>
-        <w:lastRenderedPageBreak/>
-        <w:t xml:space="preserve">Chowell, G., Castillo-Chavez, C., Fenimore, P. W., Kribs-Zaleta, C. M., Arriola, L., &amp; Hyman, J. M. (2004). Model Parameters and Outbreak Control for SARS. </w:t>
+        <w:t>Chowell</w:t>
+      </w:r>
+      <w:proofErr w:type="spellEnd"/>
+      <w:r>
+        <w:rPr>
+          <w:sz w:val="22"/>
+          <w:szCs w:val="22"/>
+        </w:rPr>
+        <w:t xml:space="preserve">, G., Castillo-Chavez, C., Fenimore, P. W., </w:t>
+      </w:r>
+      <w:proofErr w:type="spellStart"/>
+      <w:r>
+        <w:rPr>
+          <w:sz w:val="22"/>
+          <w:szCs w:val="22"/>
+        </w:rPr>
+        <w:t>Kribs-Zaleta</w:t>
+      </w:r>
+      <w:proofErr w:type="spellEnd"/>
+      <w:r>
+        <w:rPr>
+          <w:sz w:val="22"/>
+          <w:szCs w:val="22"/>
+        </w:rPr>
+        <w:t xml:space="preserve">, C. M., Arriola, L., &amp; Hyman, J. M. (2004). Model Parameters and Outbreak Control for SARS. </w:t>
       </w:r>
       <w:r>
         <w:rPr>
@@ -18547,6 +18938,7 @@
           <w:sz w:val="22"/>
           <w:szCs w:val="22"/>
         </w:rPr>
+        <w:lastRenderedPageBreak/>
         <w:t xml:space="preserve">He, D. (2020, October 16). </w:t>
       </w:r>
       <w:r>
@@ -18603,7 +18995,27 @@
           <w:sz w:val="22"/>
           <w:szCs w:val="22"/>
         </w:rPr>
-        <w:t>Comparing three Covid-19 vaccines: Pfizer, Moderna, J&amp;J</w:t>
+        <w:t xml:space="preserve">Comparing three Covid-19 vaccines: Pfizer, </w:t>
+      </w:r>
+      <w:proofErr w:type="spellStart"/>
+      <w:r>
+        <w:rPr>
+          <w:i/>
+          <w:iCs/>
+          <w:sz w:val="22"/>
+          <w:szCs w:val="22"/>
+        </w:rPr>
+        <w:t>Moderna</w:t>
+      </w:r>
+      <w:proofErr w:type="spellEnd"/>
+      <w:r>
+        <w:rPr>
+          <w:i/>
+          <w:iCs/>
+          <w:sz w:val="22"/>
+          <w:szCs w:val="22"/>
+        </w:rPr>
+        <w:t>, J&amp;J</w:t>
       </w:r>
       <w:r>
         <w:rPr>
@@ -18639,27 +19051,7 @@
           <w:sz w:val="22"/>
           <w:szCs w:val="22"/>
         </w:rPr>
-        <w:t xml:space="preserve">An evidence </w:t>
-      </w:r>
-      <w:proofErr w:type="gramStart"/>
-      <w:r>
-        <w:rPr>
-          <w:i/>
-          <w:iCs/>
-          <w:sz w:val="22"/>
-          <w:szCs w:val="22"/>
-        </w:rPr>
-        <w:t>review</w:t>
-      </w:r>
-      <w:proofErr w:type="gramEnd"/>
-      <w:r>
-        <w:rPr>
-          <w:i/>
-          <w:iCs/>
-          <w:sz w:val="22"/>
-          <w:szCs w:val="22"/>
-        </w:rPr>
-        <w:t xml:space="preserve"> of face masks against COVID-19</w:t>
+        <w:t>An evidence review of face masks against COVID-19</w:t>
       </w:r>
       <w:r>
         <w:rPr>
@@ -22872,6 +23264,95 @@
     </w:lvl>
   </w:abstractNum>
   <w:abstractNum w:abstractNumId="42" w15:restartNumberingAfterBreak="0">
+    <w:nsid w:val="79F87C17"/>
+    <w:multiLevelType w:val="hybridMultilevel"/>
+    <w:tmpl w:val="C9A41E30"/>
+    <w:lvl w:ilvl="0" w:tplc="0409000F">
+      <w:start w:val="1"/>
+      <w:numFmt w:val="decimal"/>
+      <w:lvlText w:val="%1."/>
+      <w:lvlJc w:val="left"/>
+      <w:pPr>
+        <w:ind w:left="1080" w:hanging="360"/>
+      </w:pPr>
+      <w:rPr>
+        <w:rFonts w:hint="default"/>
+      </w:rPr>
+    </w:lvl>
+    <w:lvl w:ilvl="1" w:tplc="04090019">
+      <w:start w:val="1"/>
+      <w:numFmt w:val="lowerLetter"/>
+      <w:lvlText w:val="%2."/>
+      <w:lvlJc w:val="left"/>
+      <w:pPr>
+        <w:ind w:left="1800" w:hanging="360"/>
+      </w:pPr>
+    </w:lvl>
+    <w:lvl w:ilvl="2" w:tplc="0409001B" w:tentative="1">
+      <w:start w:val="1"/>
+      <w:numFmt w:val="lowerRoman"/>
+      <w:lvlText w:val="%3."/>
+      <w:lvlJc w:val="right"/>
+      <w:pPr>
+        <w:ind w:left="2520" w:hanging="180"/>
+      </w:pPr>
+    </w:lvl>
+    <w:lvl w:ilvl="3" w:tplc="0409000F" w:tentative="1">
+      <w:start w:val="1"/>
+      <w:numFmt w:val="decimal"/>
+      <w:lvlText w:val="%4."/>
+      <w:lvlJc w:val="left"/>
+      <w:pPr>
+        <w:ind w:left="3240" w:hanging="360"/>
+      </w:pPr>
+    </w:lvl>
+    <w:lvl w:ilvl="4" w:tplc="04090019" w:tentative="1">
+      <w:start w:val="1"/>
+      <w:numFmt w:val="lowerLetter"/>
+      <w:lvlText w:val="%5."/>
+      <w:lvlJc w:val="left"/>
+      <w:pPr>
+        <w:ind w:left="3960" w:hanging="360"/>
+      </w:pPr>
+    </w:lvl>
+    <w:lvl w:ilvl="5" w:tplc="0409001B" w:tentative="1">
+      <w:start w:val="1"/>
+      <w:numFmt w:val="lowerRoman"/>
+      <w:lvlText w:val="%6."/>
+      <w:lvlJc w:val="right"/>
+      <w:pPr>
+        <w:ind w:left="4680" w:hanging="180"/>
+      </w:pPr>
+    </w:lvl>
+    <w:lvl w:ilvl="6" w:tplc="0409000F" w:tentative="1">
+      <w:start w:val="1"/>
+      <w:numFmt w:val="decimal"/>
+      <w:lvlText w:val="%7."/>
+      <w:lvlJc w:val="left"/>
+      <w:pPr>
+        <w:ind w:left="5400" w:hanging="360"/>
+      </w:pPr>
+    </w:lvl>
+    <w:lvl w:ilvl="7" w:tplc="04090019" w:tentative="1">
+      <w:start w:val="1"/>
+      <w:numFmt w:val="lowerLetter"/>
+      <w:lvlText w:val="%8."/>
+      <w:lvlJc w:val="left"/>
+      <w:pPr>
+        <w:ind w:left="6120" w:hanging="360"/>
+      </w:pPr>
+    </w:lvl>
+    <w:lvl w:ilvl="8" w:tplc="0409001B" w:tentative="1">
+      <w:start w:val="1"/>
+      <w:numFmt w:val="lowerRoman"/>
+      <w:lvlText w:val="%9."/>
+      <w:lvlJc w:val="right"/>
+      <w:pPr>
+        <w:ind w:left="6840" w:hanging="180"/>
+      </w:pPr>
+    </w:lvl>
+  </w:abstractNum>
+  <w:abstractNum w:abstractNumId="43" w15:restartNumberingAfterBreak="0">
     <w:nsid w:val="7B025272"/>
     <w:multiLevelType w:val="hybridMultilevel"/>
     <w:tmpl w:val="774AD242"/>
@@ -23072,7 +23553,7 @@
     <w:abstractNumId w:val="39"/>
   </w:num>
   <w:num w:numId="37">
-    <w:abstractNumId w:val="42"/>
+    <w:abstractNumId w:val="43"/>
   </w:num>
   <w:num w:numId="38">
     <w:abstractNumId w:val="22"/>
@@ -23091,6 +23572,9 @@
   </w:num>
   <w:num w:numId="43">
     <w:abstractNumId w:val="2"/>
+  </w:num>
+  <w:num w:numId="44">
+    <w:abstractNumId w:val="42"/>
   </w:num>
 </w:numbering>
 </file>

</xml_diff>

<commit_message>
Adding unit test results into the report
</commit_message>
<xml_diff>
--- a/Project_Report(Sec-05).docx
+++ b/Project_Report(Sec-05).docx
@@ -4122,10 +4122,10 @@
             <v:path o:extrusionok="f" gradientshapeok="t" o:connecttype="rect"/>
             <o:lock v:ext="edit" aspectratio="t"/>
           </v:shapetype>
-          <v:shape id="_x0000_i1025" type="#_x0000_t75" alt="" style="width:396.75pt;height:409.5pt;mso-width-percent:0;mso-height-percent:0;mso-width-percent:0;mso-height-percent:0" o:ole="">
+          <v:shape id="_x0000_i1025" type="#_x0000_t75" alt="" style="width:396.85pt;height:409.55pt;mso-width-percent:0;mso-height-percent:0;mso-width-percent:0;mso-height-percent:0" o:ole="">
             <v:imagedata r:id="rId8" o:title=""/>
           </v:shape>
-          <o:OLEObject Type="Embed" ProgID="Visio.Drawing.15" ShapeID="_x0000_i1025" DrawAspect="Content" ObjectID="_1680424123" r:id="rId9"/>
+          <o:OLEObject Type="Embed" ProgID="Visio.Drawing.15" ShapeID="_x0000_i1025" DrawAspect="Content" ObjectID="_1680424448" r:id="rId9"/>
         </w:object>
       </w:r>
     </w:p>
@@ -17916,16 +17916,16 @@
       <w:pPr>
         <w:keepNext/>
         <w:spacing w:line="276" w:lineRule="auto"/>
-        <w:jc w:val="both"/>
+        <w:jc w:val="center"/>
       </w:pPr>
       <w:r>
         <w:rPr>
           <w:noProof/>
         </w:rPr>
         <w:drawing>
-          <wp:inline distT="0" distB="0" distL="0" distR="0" wp14:anchorId="306E7807" wp14:editId="3A389F82">
-            <wp:extent cx="5881421" cy="1592256"/>
-            <wp:effectExtent l="0" t="0" r="5080" b="8255"/>
+          <wp:inline distT="0" distB="0" distL="0" distR="0" wp14:anchorId="306E7807" wp14:editId="201D81A6">
+            <wp:extent cx="4959706" cy="1342723"/>
+            <wp:effectExtent l="0" t="0" r="0" b="0"/>
             <wp:docPr id="3" name="Picture 3"/>
             <wp:cNvGraphicFramePr>
               <a:graphicFrameLocks xmlns:a="http://schemas.openxmlformats.org/drawingml/2006/main" noChangeAspect="1"/>
@@ -17946,7 +17946,7 @@
                   <pic:spPr>
                     <a:xfrm>
                       <a:off x="0" y="0"/>
-                      <a:ext cx="5919334" cy="1602520"/>
+                      <a:ext cx="5016054" cy="1357978"/>
                     </a:xfrm>
                     <a:prstGeom prst="rect">
                       <a:avLst/>
@@ -18028,7 +18028,7 @@
         <w:pStyle w:val="ListParagraph"/>
         <w:spacing w:line="276" w:lineRule="auto"/>
         <w:ind w:left="0"/>
-        <w:jc w:val="both"/>
+        <w:jc w:val="center"/>
         <w:rPr>
           <w:rFonts w:ascii="Times New Roman" w:hAnsi="Times New Roman" w:cs="Times New Roman"/>
         </w:rPr>
@@ -18038,9 +18038,9 @@
           <w:noProof/>
         </w:rPr>
         <w:drawing>
-          <wp:inline distT="0" distB="0" distL="0" distR="0" wp14:anchorId="335ADAB1" wp14:editId="67256E0F">
-            <wp:extent cx="5771696" cy="1923898"/>
-            <wp:effectExtent l="0" t="0" r="635" b="635"/>
+          <wp:inline distT="0" distB="0" distL="0" distR="0" wp14:anchorId="335ADAB1" wp14:editId="72920E26">
+            <wp:extent cx="4652467" cy="1550821"/>
+            <wp:effectExtent l="0" t="0" r="0" b="0"/>
             <wp:docPr id="4" name="Picture 4"/>
             <wp:cNvGraphicFramePr>
               <a:graphicFrameLocks xmlns:a="http://schemas.openxmlformats.org/drawingml/2006/main" noChangeAspect="1"/>
@@ -18061,7 +18061,7 @@
                   <pic:spPr>
                     <a:xfrm>
                       <a:off x="0" y="0"/>
-                      <a:ext cx="5843747" cy="1947915"/>
+                      <a:ext cx="4753845" cy="1584614"/>
                     </a:xfrm>
                     <a:prstGeom prst="rect">
                       <a:avLst/>
@@ -18098,25 +18098,13 @@
         <w:rPr>
           <w:noProof/>
         </w:rPr>
-        <w:t>1</w:t>
-      </w:r>
-      <w:r>
-        <w:rPr>
-          <w:noProof/>
-        </w:rPr>
-        <w:t>5</w:t>
+        <w:t>15</w:t>
       </w:r>
       <w:r>
         <w:fldChar w:fldCharType="end"/>
       </w:r>
       <w:r>
-        <w:t xml:space="preserve">:Unit test for </w:t>
-      </w:r>
-      <w:r>
-        <w:t>Population</w:t>
-      </w:r>
-      <w:r>
-        <w:t>Test.java</w:t>
+        <w:t>:Unit test for PopulationTest.java</w:t>
       </w:r>
     </w:p>
     <w:p>
@@ -18128,6 +18116,256 @@
           <w:rFonts w:ascii="Times New Roman" w:hAnsi="Times New Roman" w:cs="Times New Roman"/>
         </w:rPr>
       </w:pPr>
+    </w:p>
+    <w:p>
+      <w:pPr>
+        <w:pStyle w:val="ListParagraph"/>
+        <w:numPr>
+          <w:ilvl w:val="0"/>
+          <w:numId w:val="45"/>
+        </w:numPr>
+        <w:spacing w:line="276" w:lineRule="auto"/>
+        <w:jc w:val="both"/>
+        <w:rPr>
+          <w:rFonts w:ascii="Times New Roman" w:hAnsi="Times New Roman" w:cs="Times New Roman"/>
+        </w:rPr>
+      </w:pPr>
+      <w:r>
+        <w:rPr>
+          <w:rFonts w:ascii="Times New Roman" w:hAnsi="Times New Roman" w:cs="Times New Roman"/>
+        </w:rPr>
+        <w:t xml:space="preserve">Unit test for </w:t>
+      </w:r>
+      <w:r>
+        <w:rPr>
+          <w:rFonts w:ascii="Times New Roman" w:hAnsi="Times New Roman" w:cs="Times New Roman"/>
+        </w:rPr>
+        <w:t>Simulation</w:t>
+      </w:r>
+      <w:r>
+        <w:rPr>
+          <w:rFonts w:ascii="Times New Roman" w:hAnsi="Times New Roman" w:cs="Times New Roman"/>
+        </w:rPr>
+        <w:t xml:space="preserve"> package:</w:t>
+      </w:r>
+    </w:p>
+    <w:p>
+      <w:pPr>
+        <w:pStyle w:val="ListParagraph"/>
+        <w:spacing w:line="276" w:lineRule="auto"/>
+        <w:ind w:left="1080"/>
+        <w:jc w:val="both"/>
+        <w:rPr>
+          <w:rFonts w:ascii="Times New Roman" w:hAnsi="Times New Roman" w:cs="Times New Roman"/>
+        </w:rPr>
+      </w:pPr>
+    </w:p>
+    <w:p>
+      <w:pPr>
+        <w:pStyle w:val="ListParagraph"/>
+        <w:numPr>
+          <w:ilvl w:val="0"/>
+          <w:numId w:val="48"/>
+        </w:numPr>
+        <w:spacing w:line="276" w:lineRule="auto"/>
+        <w:jc w:val="both"/>
+        <w:rPr>
+          <w:rFonts w:ascii="Times New Roman" w:hAnsi="Times New Roman" w:cs="Times New Roman"/>
+        </w:rPr>
+      </w:pPr>
+      <w:r>
+        <w:rPr>
+          <w:rFonts w:ascii="Times New Roman" w:hAnsi="Times New Roman" w:cs="Times New Roman"/>
+        </w:rPr>
+        <w:t>PopulationPaintPanelTest</w:t>
+      </w:r>
+      <w:r>
+        <w:rPr>
+          <w:rFonts w:ascii="Times New Roman" w:hAnsi="Times New Roman" w:cs="Times New Roman"/>
+        </w:rPr>
+        <w:t>.java</w:t>
+      </w:r>
+    </w:p>
+    <w:p>
+      <w:pPr>
+        <w:spacing w:line="276" w:lineRule="auto"/>
+        <w:jc w:val="center"/>
+        <w:rPr>
+          <w:rFonts w:ascii="Times New Roman" w:hAnsi="Times New Roman" w:cs="Times New Roman"/>
+        </w:rPr>
+      </w:pPr>
+      <w:r>
+        <w:rPr>
+          <w:noProof/>
+        </w:rPr>
+        <w:drawing>
+          <wp:inline distT="0" distB="0" distL="0" distR="0" wp14:anchorId="259A7778" wp14:editId="42390446">
+            <wp:extent cx="4462272" cy="1752968"/>
+            <wp:effectExtent l="0" t="0" r="0" b="0"/>
+            <wp:docPr id="9" name="Picture 9"/>
+            <wp:cNvGraphicFramePr>
+              <a:graphicFrameLocks xmlns:a="http://schemas.openxmlformats.org/drawingml/2006/main" noChangeAspect="1"/>
+            </wp:cNvGraphicFramePr>
+            <a:graphic xmlns:a="http://schemas.openxmlformats.org/drawingml/2006/main">
+              <a:graphicData uri="http://schemas.openxmlformats.org/drawingml/2006/picture">
+                <pic:pic xmlns:pic="http://schemas.openxmlformats.org/drawingml/2006/picture">
+                  <pic:nvPicPr>
+                    <pic:cNvPr id="1" name=""/>
+                    <pic:cNvPicPr/>
+                  </pic:nvPicPr>
+                  <pic:blipFill>
+                    <a:blip r:embed="rId27"/>
+                    <a:stretch>
+                      <a:fillRect/>
+                    </a:stretch>
+                  </pic:blipFill>
+                  <pic:spPr>
+                    <a:xfrm>
+                      <a:off x="0" y="0"/>
+                      <a:ext cx="4474312" cy="1757698"/>
+                    </a:xfrm>
+                    <a:prstGeom prst="rect">
+                      <a:avLst/>
+                    </a:prstGeom>
+                  </pic:spPr>
+                </pic:pic>
+              </a:graphicData>
+            </a:graphic>
+          </wp:inline>
+        </w:drawing>
+      </w:r>
+    </w:p>
+    <w:p>
+      <w:pPr>
+        <w:pStyle w:val="Caption"/>
+        <w:jc w:val="center"/>
+        <w:rPr>
+          <w:rFonts w:ascii="Times New Roman" w:hAnsi="Times New Roman" w:cs="Times New Roman"/>
+        </w:rPr>
+      </w:pPr>
+      <w:r>
+        <w:t xml:space="preserve">Figure </w:t>
+      </w:r>
+      <w:r>
+        <w:fldChar w:fldCharType="begin"/>
+      </w:r>
+      <w:r>
+        <w:instrText xml:space="preserve"> SEQ Figure \* ARABIC </w:instrText>
+      </w:r>
+      <w:r>
+        <w:fldChar w:fldCharType="separate"/>
+      </w:r>
+      <w:r>
+        <w:rPr>
+          <w:noProof/>
+        </w:rPr>
+        <w:t>1</w:t>
+      </w:r>
+      <w:r>
+        <w:rPr>
+          <w:noProof/>
+        </w:rPr>
+        <w:t>6</w:t>
+      </w:r>
+      <w:r>
+        <w:fldChar w:fldCharType="end"/>
+      </w:r>
+      <w:r>
+        <w:t xml:space="preserve">:Unit test for </w:t>
+      </w:r>
+      <w:r>
+        <w:rPr>
+          <w:rFonts w:ascii="Times New Roman" w:hAnsi="Times New Roman" w:cs="Times New Roman"/>
+        </w:rPr>
+        <w:t>PopulationPaintPanelTest</w:t>
+      </w:r>
+      <w:r>
+        <w:rPr>
+          <w:rFonts w:ascii="Times New Roman" w:hAnsi="Times New Roman" w:cs="Times New Roman"/>
+        </w:rPr>
+        <w:t>.</w:t>
+      </w:r>
+      <w:r>
+        <w:t>.java</w:t>
+      </w:r>
+    </w:p>
+    <w:p>
+      <w:pPr>
+        <w:spacing w:line="276" w:lineRule="auto"/>
+        <w:jc w:val="center"/>
+        <w:rPr>
+          <w:rFonts w:ascii="Times New Roman" w:hAnsi="Times New Roman" w:cs="Times New Roman"/>
+        </w:rPr>
+      </w:pPr>
+    </w:p>
+    <w:p>
+      <w:pPr>
+        <w:pStyle w:val="ListParagraph"/>
+        <w:numPr>
+          <w:ilvl w:val="0"/>
+          <w:numId w:val="45"/>
+        </w:numPr>
+        <w:spacing w:line="276" w:lineRule="auto"/>
+        <w:jc w:val="both"/>
+        <w:rPr>
+          <w:rFonts w:ascii="Times New Roman" w:hAnsi="Times New Roman" w:cs="Times New Roman"/>
+        </w:rPr>
+      </w:pPr>
+      <w:r>
+        <w:rPr>
+          <w:rFonts w:ascii="Times New Roman" w:hAnsi="Times New Roman" w:cs="Times New Roman"/>
+        </w:rPr>
+        <w:t xml:space="preserve">Unit test for </w:t>
+      </w:r>
+      <w:r>
+        <w:rPr>
+          <w:rFonts w:ascii="Times New Roman" w:hAnsi="Times New Roman" w:cs="Times New Roman"/>
+        </w:rPr>
+        <w:t>UI</w:t>
+      </w:r>
+      <w:r>
+        <w:rPr>
+          <w:rFonts w:ascii="Times New Roman" w:hAnsi="Times New Roman" w:cs="Times New Roman"/>
+        </w:rPr>
+        <w:t xml:space="preserve"> package:</w:t>
+      </w:r>
+    </w:p>
+    <w:p>
+      <w:pPr>
+        <w:pStyle w:val="ListParagraph"/>
+        <w:spacing w:line="276" w:lineRule="auto"/>
+        <w:ind w:left="1080"/>
+        <w:jc w:val="both"/>
+        <w:rPr>
+          <w:rFonts w:ascii="Times New Roman" w:hAnsi="Times New Roman" w:cs="Times New Roman"/>
+        </w:rPr>
+      </w:pPr>
+    </w:p>
+    <w:p>
+      <w:pPr>
+        <w:pStyle w:val="ListParagraph"/>
+        <w:numPr>
+          <w:ilvl w:val="0"/>
+          <w:numId w:val="49"/>
+        </w:numPr>
+        <w:spacing w:line="276" w:lineRule="auto"/>
+        <w:jc w:val="both"/>
+        <w:rPr>
+          <w:rFonts w:ascii="Times New Roman" w:hAnsi="Times New Roman" w:cs="Times New Roman"/>
+        </w:rPr>
+      </w:pPr>
+      <w:r>
+        <w:rPr>
+          <w:rFonts w:ascii="Times New Roman" w:hAnsi="Times New Roman" w:cs="Times New Roman"/>
+        </w:rPr>
+        <w:t>PopulationPaintPanelTest</w:t>
+      </w:r>
+      <w:r>
+        <w:rPr>
+          <w:rFonts w:ascii="Times New Roman" w:hAnsi="Times New Roman" w:cs="Times New Roman"/>
+        </w:rPr>
+        <w:t>.java</w:t>
+      </w:r>
     </w:p>
     <w:p>
       <w:pPr>
@@ -18318,14 +18556,7 @@
         <w:rPr>
           <w:rFonts w:ascii="Times New Roman" w:hAnsi="Times New Roman" w:cs="Times New Roman"/>
         </w:rPr>
-        <w:t xml:space="preserve">n does not give us the actual virus transmission rate when compared to real life scenarios where one </w:t>
-      </w:r>
-      <w:r>
-        <w:rPr>
-          <w:rFonts w:ascii="Times New Roman" w:hAnsi="Times New Roman" w:cs="Times New Roman"/>
-        </w:rPr>
-        <w:lastRenderedPageBreak/>
-        <w:t xml:space="preserve">person can transmit the infection to </w:t>
+        <w:t xml:space="preserve">n does not give us the actual virus transmission rate when compared to real life scenarios where one person can transmit the infection to </w:t>
       </w:r>
       <w:r>
         <w:rPr>
@@ -18502,7 +18733,7 @@
         </w:rPr>
         <w:t xml:space="preserve">. (2020, February 11). Centers for Disease Control and Prevention. </w:t>
       </w:r>
-      <w:hyperlink r:id="rId27" w:history="1">
+      <w:hyperlink r:id="rId28" w:history="1">
         <w:r>
           <w:rPr>
             <w:rStyle w:val="Hyperlink"/>
@@ -18753,6 +18984,7 @@
           <w:sz w:val="22"/>
           <w:szCs w:val="22"/>
         </w:rPr>
+        <w:lastRenderedPageBreak/>
         <w:t xml:space="preserve">Endo, A., Abbott, S., Kucharski, A. J., &amp; Funk, S. (2020). Estimating the overdispersion in COVID-19 transmission using outbreak sizes outside China. </w:t>
       </w:r>
       <w:r>
@@ -18787,7 +19019,7 @@
         </w:rPr>
         <w:t xml:space="preserve">, 67. </w:t>
       </w:r>
-      <w:hyperlink r:id="rId28" w:history="1">
+      <w:hyperlink r:id="rId29" w:history="1">
         <w:r>
           <w:rPr>
             <w:rStyle w:val="Hyperlink"/>
@@ -18906,7 +19138,7 @@
         </w:rPr>
         <w:t xml:space="preserve">(7), 1258–1263. </w:t>
       </w:r>
-      <w:hyperlink r:id="rId29" w:history="1">
+      <w:hyperlink r:id="rId30" w:history="1">
         <w:r>
           <w:rPr>
             <w:rStyle w:val="Hyperlink"/>
@@ -18953,7 +19185,7 @@
         </w:rPr>
         <w:t xml:space="preserve">. BMC Public Health. </w:t>
       </w:r>
-      <w:hyperlink r:id="rId30" w:history="1">
+      <w:hyperlink r:id="rId31" w:history="1">
         <w:r>
           <w:rPr>
             <w:rStyle w:val="Hyperlink"/>
@@ -18982,7 +19214,6 @@
           <w:sz w:val="22"/>
           <w:szCs w:val="22"/>
         </w:rPr>
-        <w:lastRenderedPageBreak/>
         <w:t xml:space="preserve">STAT. (2021, April 14). </w:t>
       </w:r>
       <w:r>
@@ -19049,7 +19280,7 @@
       </w:pPr>
     </w:p>
     <w:sectPr>
-      <w:footerReference w:type="default" r:id="rId31"/>
+      <w:footerReference w:type="default" r:id="rId32"/>
       <w:pgSz w:w="12240" w:h="15840"/>
       <w:pgMar w:top="1350" w:right="1440" w:bottom="990" w:left="1440" w:header="720" w:footer="720" w:gutter="0"/>
       <w:cols w:space="720"/>
@@ -19637,6 +19868,92 @@
     </w:lvl>
   </w:abstractNum>
   <w:abstractNum w:abstractNumId="5" w15:restartNumberingAfterBreak="0">
+    <w:nsid w:val="126F4F34"/>
+    <w:multiLevelType w:val="hybridMultilevel"/>
+    <w:tmpl w:val="020E2760"/>
+    <w:lvl w:ilvl="0" w:tplc="04090019">
+      <w:start w:val="1"/>
+      <w:numFmt w:val="lowerLetter"/>
+      <w:lvlText w:val="%1."/>
+      <w:lvlJc w:val="left"/>
+      <w:pPr>
+        <w:ind w:left="1800" w:hanging="360"/>
+      </w:pPr>
+    </w:lvl>
+    <w:lvl w:ilvl="1" w:tplc="04090019" w:tentative="1">
+      <w:start w:val="1"/>
+      <w:numFmt w:val="lowerLetter"/>
+      <w:lvlText w:val="%2."/>
+      <w:lvlJc w:val="left"/>
+      <w:pPr>
+        <w:ind w:left="2520" w:hanging="360"/>
+      </w:pPr>
+    </w:lvl>
+    <w:lvl w:ilvl="2" w:tplc="0409001B" w:tentative="1">
+      <w:start w:val="1"/>
+      <w:numFmt w:val="lowerRoman"/>
+      <w:lvlText w:val="%3."/>
+      <w:lvlJc w:val="right"/>
+      <w:pPr>
+        <w:ind w:left="3240" w:hanging="180"/>
+      </w:pPr>
+    </w:lvl>
+    <w:lvl w:ilvl="3" w:tplc="0409000F" w:tentative="1">
+      <w:start w:val="1"/>
+      <w:numFmt w:val="decimal"/>
+      <w:lvlText w:val="%4."/>
+      <w:lvlJc w:val="left"/>
+      <w:pPr>
+        <w:ind w:left="3960" w:hanging="360"/>
+      </w:pPr>
+    </w:lvl>
+    <w:lvl w:ilvl="4" w:tplc="04090019" w:tentative="1">
+      <w:start w:val="1"/>
+      <w:numFmt w:val="lowerLetter"/>
+      <w:lvlText w:val="%5."/>
+      <w:lvlJc w:val="left"/>
+      <w:pPr>
+        <w:ind w:left="4680" w:hanging="360"/>
+      </w:pPr>
+    </w:lvl>
+    <w:lvl w:ilvl="5" w:tplc="0409001B" w:tentative="1">
+      <w:start w:val="1"/>
+      <w:numFmt w:val="lowerRoman"/>
+      <w:lvlText w:val="%6."/>
+      <w:lvlJc w:val="right"/>
+      <w:pPr>
+        <w:ind w:left="5400" w:hanging="180"/>
+      </w:pPr>
+    </w:lvl>
+    <w:lvl w:ilvl="6" w:tplc="0409000F" w:tentative="1">
+      <w:start w:val="1"/>
+      <w:numFmt w:val="decimal"/>
+      <w:lvlText w:val="%7."/>
+      <w:lvlJc w:val="left"/>
+      <w:pPr>
+        <w:ind w:left="6120" w:hanging="360"/>
+      </w:pPr>
+    </w:lvl>
+    <w:lvl w:ilvl="7" w:tplc="04090019" w:tentative="1">
+      <w:start w:val="1"/>
+      <w:numFmt w:val="lowerLetter"/>
+      <w:lvlText w:val="%8."/>
+      <w:lvlJc w:val="left"/>
+      <w:pPr>
+        <w:ind w:left="6840" w:hanging="360"/>
+      </w:pPr>
+    </w:lvl>
+    <w:lvl w:ilvl="8" w:tplc="0409001B" w:tentative="1">
+      <w:start w:val="1"/>
+      <w:numFmt w:val="lowerRoman"/>
+      <w:lvlText w:val="%9."/>
+      <w:lvlJc w:val="right"/>
+      <w:pPr>
+        <w:ind w:left="7560" w:hanging="180"/>
+      </w:pPr>
+    </w:lvl>
+  </w:abstractNum>
+  <w:abstractNum w:abstractNumId="6" w15:restartNumberingAfterBreak="0">
     <w:nsid w:val="13986BE3"/>
     <w:multiLevelType w:val="hybridMultilevel"/>
     <w:tmpl w:val="C9A41E30"/>
@@ -19725,7 +20042,7 @@
       </w:pPr>
     </w:lvl>
   </w:abstractNum>
-  <w:abstractNum w:abstractNumId="6" w15:restartNumberingAfterBreak="0">
+  <w:abstractNum w:abstractNumId="7" w15:restartNumberingAfterBreak="0">
     <w:nsid w:val="147170CC"/>
     <w:multiLevelType w:val="hybridMultilevel"/>
     <w:tmpl w:val="C9A41E30"/>
@@ -19814,7 +20131,7 @@
       </w:pPr>
     </w:lvl>
   </w:abstractNum>
-  <w:abstractNum w:abstractNumId="7" w15:restartNumberingAfterBreak="0">
+  <w:abstractNum w:abstractNumId="8" w15:restartNumberingAfterBreak="0">
     <w:nsid w:val="159064C4"/>
     <w:multiLevelType w:val="hybridMultilevel"/>
     <w:tmpl w:val="FD2AD406"/>
@@ -19927,7 +20244,7 @@
       </w:rPr>
     </w:lvl>
   </w:abstractNum>
-  <w:abstractNum w:abstractNumId="8" w15:restartNumberingAfterBreak="0">
+  <w:abstractNum w:abstractNumId="9" w15:restartNumberingAfterBreak="0">
     <w:nsid w:val="16154844"/>
     <w:multiLevelType w:val="hybridMultilevel"/>
     <w:tmpl w:val="E15E8C2A"/>
@@ -20016,7 +20333,7 @@
       </w:pPr>
     </w:lvl>
   </w:abstractNum>
-  <w:abstractNum w:abstractNumId="9" w15:restartNumberingAfterBreak="0">
+  <w:abstractNum w:abstractNumId="10" w15:restartNumberingAfterBreak="0">
     <w:nsid w:val="182279E9"/>
     <w:multiLevelType w:val="multilevel"/>
     <w:tmpl w:val="5D1C8C06"/>
@@ -20129,7 +20446,7 @@
       </w:pPr>
     </w:lvl>
   </w:abstractNum>
-  <w:abstractNum w:abstractNumId="10" w15:restartNumberingAfterBreak="0">
+  <w:abstractNum w:abstractNumId="11" w15:restartNumberingAfterBreak="0">
     <w:nsid w:val="18A4055D"/>
     <w:multiLevelType w:val="hybridMultilevel"/>
     <w:tmpl w:val="F202D01E"/>
@@ -20221,7 +20538,7 @@
       </w:pPr>
     </w:lvl>
   </w:abstractNum>
-  <w:abstractNum w:abstractNumId="11" w15:restartNumberingAfterBreak="0">
+  <w:abstractNum w:abstractNumId="12" w15:restartNumberingAfterBreak="0">
     <w:nsid w:val="192970B8"/>
     <w:multiLevelType w:val="hybridMultilevel"/>
     <w:tmpl w:val="29B428DA"/>
@@ -20310,7 +20627,7 @@
       </w:pPr>
     </w:lvl>
   </w:abstractNum>
-  <w:abstractNum w:abstractNumId="12" w15:restartNumberingAfterBreak="0">
+  <w:abstractNum w:abstractNumId="13" w15:restartNumberingAfterBreak="0">
     <w:nsid w:val="19464BDD"/>
     <w:multiLevelType w:val="hybridMultilevel"/>
     <w:tmpl w:val="774AD242"/>
@@ -20402,7 +20719,7 @@
       </w:pPr>
     </w:lvl>
   </w:abstractNum>
-  <w:abstractNum w:abstractNumId="13" w15:restartNumberingAfterBreak="0">
+  <w:abstractNum w:abstractNumId="14" w15:restartNumberingAfterBreak="0">
     <w:nsid w:val="1BAE1421"/>
     <w:multiLevelType w:val="hybridMultilevel"/>
     <w:tmpl w:val="C9A41E30"/>
@@ -20491,7 +20808,7 @@
       </w:pPr>
     </w:lvl>
   </w:abstractNum>
-  <w:abstractNum w:abstractNumId="14" w15:restartNumberingAfterBreak="0">
+  <w:abstractNum w:abstractNumId="15" w15:restartNumberingAfterBreak="0">
     <w:nsid w:val="21CD6DB4"/>
     <w:multiLevelType w:val="hybridMultilevel"/>
     <w:tmpl w:val="C9A41E30"/>
@@ -20580,7 +20897,7 @@
       </w:pPr>
     </w:lvl>
   </w:abstractNum>
-  <w:abstractNum w:abstractNumId="15" w15:restartNumberingAfterBreak="0">
+  <w:abstractNum w:abstractNumId="16" w15:restartNumberingAfterBreak="0">
     <w:nsid w:val="21D35DFF"/>
     <w:multiLevelType w:val="multilevel"/>
     <w:tmpl w:val="E42CEF9A"/>
@@ -20693,7 +21010,7 @@
       </w:rPr>
     </w:lvl>
   </w:abstractNum>
-  <w:abstractNum w:abstractNumId="16" w15:restartNumberingAfterBreak="0">
+  <w:abstractNum w:abstractNumId="17" w15:restartNumberingAfterBreak="0">
     <w:nsid w:val="24510007"/>
     <w:multiLevelType w:val="hybridMultilevel"/>
     <w:tmpl w:val="3BA8FE5E"/>
@@ -20779,7 +21096,93 @@
       </w:pPr>
     </w:lvl>
   </w:abstractNum>
-  <w:abstractNum w:abstractNumId="17" w15:restartNumberingAfterBreak="0">
+  <w:abstractNum w:abstractNumId="18" w15:restartNumberingAfterBreak="0">
+    <w:nsid w:val="24DD635E"/>
+    <w:multiLevelType w:val="hybridMultilevel"/>
+    <w:tmpl w:val="020E2760"/>
+    <w:lvl w:ilvl="0" w:tplc="04090019">
+      <w:start w:val="1"/>
+      <w:numFmt w:val="lowerLetter"/>
+      <w:lvlText w:val="%1."/>
+      <w:lvlJc w:val="left"/>
+      <w:pPr>
+        <w:ind w:left="1800" w:hanging="360"/>
+      </w:pPr>
+    </w:lvl>
+    <w:lvl w:ilvl="1" w:tplc="04090019" w:tentative="1">
+      <w:start w:val="1"/>
+      <w:numFmt w:val="lowerLetter"/>
+      <w:lvlText w:val="%2."/>
+      <w:lvlJc w:val="left"/>
+      <w:pPr>
+        <w:ind w:left="2520" w:hanging="360"/>
+      </w:pPr>
+    </w:lvl>
+    <w:lvl w:ilvl="2" w:tplc="0409001B" w:tentative="1">
+      <w:start w:val="1"/>
+      <w:numFmt w:val="lowerRoman"/>
+      <w:lvlText w:val="%3."/>
+      <w:lvlJc w:val="right"/>
+      <w:pPr>
+        <w:ind w:left="3240" w:hanging="180"/>
+      </w:pPr>
+    </w:lvl>
+    <w:lvl w:ilvl="3" w:tplc="0409000F" w:tentative="1">
+      <w:start w:val="1"/>
+      <w:numFmt w:val="decimal"/>
+      <w:lvlText w:val="%4."/>
+      <w:lvlJc w:val="left"/>
+      <w:pPr>
+        <w:ind w:left="3960" w:hanging="360"/>
+      </w:pPr>
+    </w:lvl>
+    <w:lvl w:ilvl="4" w:tplc="04090019" w:tentative="1">
+      <w:start w:val="1"/>
+      <w:numFmt w:val="lowerLetter"/>
+      <w:lvlText w:val="%5."/>
+      <w:lvlJc w:val="left"/>
+      <w:pPr>
+        <w:ind w:left="4680" w:hanging="360"/>
+      </w:pPr>
+    </w:lvl>
+    <w:lvl w:ilvl="5" w:tplc="0409001B" w:tentative="1">
+      <w:start w:val="1"/>
+      <w:numFmt w:val="lowerRoman"/>
+      <w:lvlText w:val="%6."/>
+      <w:lvlJc w:val="right"/>
+      <w:pPr>
+        <w:ind w:left="5400" w:hanging="180"/>
+      </w:pPr>
+    </w:lvl>
+    <w:lvl w:ilvl="6" w:tplc="0409000F" w:tentative="1">
+      <w:start w:val="1"/>
+      <w:numFmt w:val="decimal"/>
+      <w:lvlText w:val="%7."/>
+      <w:lvlJc w:val="left"/>
+      <w:pPr>
+        <w:ind w:left="6120" w:hanging="360"/>
+      </w:pPr>
+    </w:lvl>
+    <w:lvl w:ilvl="7" w:tplc="04090019" w:tentative="1">
+      <w:start w:val="1"/>
+      <w:numFmt w:val="lowerLetter"/>
+      <w:lvlText w:val="%8."/>
+      <w:lvlJc w:val="left"/>
+      <w:pPr>
+        <w:ind w:left="6840" w:hanging="360"/>
+      </w:pPr>
+    </w:lvl>
+    <w:lvl w:ilvl="8" w:tplc="0409001B" w:tentative="1">
+      <w:start w:val="1"/>
+      <w:numFmt w:val="lowerRoman"/>
+      <w:lvlText w:val="%9."/>
+      <w:lvlJc w:val="right"/>
+      <w:pPr>
+        <w:ind w:left="7560" w:hanging="180"/>
+      </w:pPr>
+    </w:lvl>
+  </w:abstractNum>
+  <w:abstractNum w:abstractNumId="19" w15:restartNumberingAfterBreak="0">
     <w:nsid w:val="263C12CD"/>
     <w:multiLevelType w:val="hybridMultilevel"/>
     <w:tmpl w:val="2E943408"/>
@@ -20868,7 +21271,7 @@
       </w:pPr>
     </w:lvl>
   </w:abstractNum>
-  <w:abstractNum w:abstractNumId="18" w15:restartNumberingAfterBreak="0">
+  <w:abstractNum w:abstractNumId="20" w15:restartNumberingAfterBreak="0">
     <w:nsid w:val="29182521"/>
     <w:multiLevelType w:val="hybridMultilevel"/>
     <w:tmpl w:val="C10C5CF0"/>
@@ -20966,7 +21369,7 @@
       </w:pPr>
     </w:lvl>
   </w:abstractNum>
-  <w:abstractNum w:abstractNumId="19" w15:restartNumberingAfterBreak="0">
+  <w:abstractNum w:abstractNumId="21" w15:restartNumberingAfterBreak="0">
     <w:nsid w:val="2EAB17FD"/>
     <w:multiLevelType w:val="hybridMultilevel"/>
     <w:tmpl w:val="F202D01E"/>
@@ -21058,7 +21461,7 @@
       </w:pPr>
     </w:lvl>
   </w:abstractNum>
-  <w:abstractNum w:abstractNumId="20" w15:restartNumberingAfterBreak="0">
+  <w:abstractNum w:abstractNumId="22" w15:restartNumberingAfterBreak="0">
     <w:nsid w:val="326A4618"/>
     <w:multiLevelType w:val="hybridMultilevel"/>
     <w:tmpl w:val="774AD242"/>
@@ -21150,7 +21553,7 @@
       </w:pPr>
     </w:lvl>
   </w:abstractNum>
-  <w:abstractNum w:abstractNumId="21" w15:restartNumberingAfterBreak="0">
+  <w:abstractNum w:abstractNumId="23" w15:restartNumberingAfterBreak="0">
     <w:nsid w:val="37E80E19"/>
     <w:multiLevelType w:val="hybridMultilevel"/>
     <w:tmpl w:val="774AD242"/>
@@ -21242,7 +21645,7 @@
       </w:pPr>
     </w:lvl>
   </w:abstractNum>
-  <w:abstractNum w:abstractNumId="22" w15:restartNumberingAfterBreak="0">
+  <w:abstractNum w:abstractNumId="24" w15:restartNumberingAfterBreak="0">
     <w:nsid w:val="3E28329A"/>
     <w:multiLevelType w:val="hybridMultilevel"/>
     <w:tmpl w:val="F00A7356"/>
@@ -21355,7 +21758,7 @@
       </w:rPr>
     </w:lvl>
   </w:abstractNum>
-  <w:abstractNum w:abstractNumId="23" w15:restartNumberingAfterBreak="0">
+  <w:abstractNum w:abstractNumId="25" w15:restartNumberingAfterBreak="0">
     <w:nsid w:val="3F862972"/>
     <w:multiLevelType w:val="hybridMultilevel"/>
     <w:tmpl w:val="774AD242"/>
@@ -21447,7 +21850,7 @@
       </w:pPr>
     </w:lvl>
   </w:abstractNum>
-  <w:abstractNum w:abstractNumId="24" w15:restartNumberingAfterBreak="0">
+  <w:abstractNum w:abstractNumId="26" w15:restartNumberingAfterBreak="0">
     <w:nsid w:val="41D9769D"/>
     <w:multiLevelType w:val="hybridMultilevel"/>
     <w:tmpl w:val="8584A59E"/>
@@ -21545,7 +21948,7 @@
       </w:pPr>
     </w:lvl>
   </w:abstractNum>
-  <w:abstractNum w:abstractNumId="25" w15:restartNumberingAfterBreak="0">
+  <w:abstractNum w:abstractNumId="27" w15:restartNumberingAfterBreak="0">
     <w:nsid w:val="420D2A0D"/>
     <w:multiLevelType w:val="hybridMultilevel"/>
     <w:tmpl w:val="C9A41E30"/>
@@ -21634,7 +22037,7 @@
       </w:pPr>
     </w:lvl>
   </w:abstractNum>
-  <w:abstractNum w:abstractNumId="26" w15:restartNumberingAfterBreak="0">
+  <w:abstractNum w:abstractNumId="28" w15:restartNumberingAfterBreak="0">
     <w:nsid w:val="47373B1F"/>
     <w:multiLevelType w:val="hybridMultilevel"/>
     <w:tmpl w:val="67CA22E2"/>
@@ -21723,7 +22126,7 @@
       </w:pPr>
     </w:lvl>
   </w:abstractNum>
-  <w:abstractNum w:abstractNumId="27" w15:restartNumberingAfterBreak="0">
+  <w:abstractNum w:abstractNumId="29" w15:restartNumberingAfterBreak="0">
     <w:nsid w:val="48E37EEE"/>
     <w:multiLevelType w:val="hybridMultilevel"/>
     <w:tmpl w:val="8D1879E8"/>
@@ -21836,7 +22239,7 @@
       </w:rPr>
     </w:lvl>
   </w:abstractNum>
-  <w:abstractNum w:abstractNumId="28" w15:restartNumberingAfterBreak="0">
+  <w:abstractNum w:abstractNumId="30" w15:restartNumberingAfterBreak="0">
     <w:nsid w:val="4D9A5E00"/>
     <w:multiLevelType w:val="hybridMultilevel"/>
     <w:tmpl w:val="DE064B32"/>
@@ -21928,7 +22331,7 @@
       </w:pPr>
     </w:lvl>
   </w:abstractNum>
-  <w:abstractNum w:abstractNumId="29" w15:restartNumberingAfterBreak="0">
+  <w:abstractNum w:abstractNumId="31" w15:restartNumberingAfterBreak="0">
     <w:nsid w:val="515624CC"/>
     <w:multiLevelType w:val="hybridMultilevel"/>
     <w:tmpl w:val="C9A41E30"/>
@@ -22017,7 +22420,7 @@
       </w:pPr>
     </w:lvl>
   </w:abstractNum>
-  <w:abstractNum w:abstractNumId="30" w15:restartNumberingAfterBreak="0">
+  <w:abstractNum w:abstractNumId="32" w15:restartNumberingAfterBreak="0">
     <w:nsid w:val="55FF5260"/>
     <w:multiLevelType w:val="hybridMultilevel"/>
     <w:tmpl w:val="F202D01E"/>
@@ -22109,7 +22512,7 @@
       </w:pPr>
     </w:lvl>
   </w:abstractNum>
-  <w:abstractNum w:abstractNumId="31" w15:restartNumberingAfterBreak="0">
+  <w:abstractNum w:abstractNumId="33" w15:restartNumberingAfterBreak="0">
     <w:nsid w:val="56A11518"/>
     <w:multiLevelType w:val="multilevel"/>
     <w:tmpl w:val="0409001F"/>
@@ -22222,7 +22625,99 @@
       </w:rPr>
     </w:lvl>
   </w:abstractNum>
-  <w:abstractNum w:abstractNumId="32" w15:restartNumberingAfterBreak="0">
+  <w:abstractNum w:abstractNumId="34" w15:restartNumberingAfterBreak="0">
+    <w:nsid w:val="587F4B57"/>
+    <w:multiLevelType w:val="hybridMultilevel"/>
+    <w:tmpl w:val="AC28F1BC"/>
+    <w:lvl w:ilvl="0" w:tplc="0409000F">
+      <w:start w:val="1"/>
+      <w:numFmt w:val="decimal"/>
+      <w:lvlText w:val="%1."/>
+      <w:lvlJc w:val="left"/>
+      <w:pPr>
+        <w:ind w:left="1080" w:hanging="360"/>
+      </w:pPr>
+      <w:rPr>
+        <w:rFonts w:hint="default"/>
+      </w:rPr>
+    </w:lvl>
+    <w:lvl w:ilvl="1" w:tplc="04090019">
+      <w:start w:val="1"/>
+      <w:numFmt w:val="lowerLetter"/>
+      <w:lvlText w:val="%2."/>
+      <w:lvlJc w:val="left"/>
+      <w:pPr>
+        <w:ind w:left="1800" w:hanging="360"/>
+      </w:pPr>
+    </w:lvl>
+    <w:lvl w:ilvl="2" w:tplc="5FBE7E32">
+      <w:start w:val="1"/>
+      <w:numFmt w:val="lowerLetter"/>
+      <w:lvlText w:val="%3)"/>
+      <w:lvlJc w:val="left"/>
+      <w:pPr>
+        <w:ind w:left="2700" w:hanging="360"/>
+      </w:pPr>
+      <w:rPr>
+        <w:rFonts w:hint="default"/>
+      </w:rPr>
+    </w:lvl>
+    <w:lvl w:ilvl="3" w:tplc="0409000F" w:tentative="1">
+      <w:start w:val="1"/>
+      <w:numFmt w:val="decimal"/>
+      <w:lvlText w:val="%4."/>
+      <w:lvlJc w:val="left"/>
+      <w:pPr>
+        <w:ind w:left="3240" w:hanging="360"/>
+      </w:pPr>
+    </w:lvl>
+    <w:lvl w:ilvl="4" w:tplc="04090019" w:tentative="1">
+      <w:start w:val="1"/>
+      <w:numFmt w:val="lowerLetter"/>
+      <w:lvlText w:val="%5."/>
+      <w:lvlJc w:val="left"/>
+      <w:pPr>
+        <w:ind w:left="3960" w:hanging="360"/>
+      </w:pPr>
+    </w:lvl>
+    <w:lvl w:ilvl="5" w:tplc="0409001B" w:tentative="1">
+      <w:start w:val="1"/>
+      <w:numFmt w:val="lowerRoman"/>
+      <w:lvlText w:val="%6."/>
+      <w:lvlJc w:val="right"/>
+      <w:pPr>
+        <w:ind w:left="4680" w:hanging="180"/>
+      </w:pPr>
+    </w:lvl>
+    <w:lvl w:ilvl="6" w:tplc="0409000F" w:tentative="1">
+      <w:start w:val="1"/>
+      <w:numFmt w:val="decimal"/>
+      <w:lvlText w:val="%7."/>
+      <w:lvlJc w:val="left"/>
+      <w:pPr>
+        <w:ind w:left="5400" w:hanging="360"/>
+      </w:pPr>
+    </w:lvl>
+    <w:lvl w:ilvl="7" w:tplc="04090019" w:tentative="1">
+      <w:start w:val="1"/>
+      <w:numFmt w:val="lowerLetter"/>
+      <w:lvlText w:val="%8."/>
+      <w:lvlJc w:val="left"/>
+      <w:pPr>
+        <w:ind w:left="6120" w:hanging="360"/>
+      </w:pPr>
+    </w:lvl>
+    <w:lvl w:ilvl="8" w:tplc="0409001B" w:tentative="1">
+      <w:start w:val="1"/>
+      <w:numFmt w:val="lowerRoman"/>
+      <w:lvlText w:val="%9."/>
+      <w:lvlJc w:val="right"/>
+      <w:pPr>
+        <w:ind w:left="6840" w:hanging="180"/>
+      </w:pPr>
+    </w:lvl>
+  </w:abstractNum>
+  <w:abstractNum w:abstractNumId="35" w15:restartNumberingAfterBreak="0">
     <w:nsid w:val="594D2699"/>
     <w:multiLevelType w:val="hybridMultilevel"/>
     <w:tmpl w:val="C9A41E30"/>
@@ -22311,7 +22806,7 @@
       </w:pPr>
     </w:lvl>
   </w:abstractNum>
-  <w:abstractNum w:abstractNumId="33" w15:restartNumberingAfterBreak="0">
+  <w:abstractNum w:abstractNumId="36" w15:restartNumberingAfterBreak="0">
     <w:nsid w:val="5A5536CE"/>
     <w:multiLevelType w:val="hybridMultilevel"/>
     <w:tmpl w:val="814E09FA"/>
@@ -22397,7 +22892,7 @@
       </w:pPr>
     </w:lvl>
   </w:abstractNum>
-  <w:abstractNum w:abstractNumId="34" w15:restartNumberingAfterBreak="0">
+  <w:abstractNum w:abstractNumId="37" w15:restartNumberingAfterBreak="0">
     <w:nsid w:val="688A5690"/>
     <w:multiLevelType w:val="hybridMultilevel"/>
     <w:tmpl w:val="F202D01E"/>
@@ -22489,7 +22984,7 @@
       </w:pPr>
     </w:lvl>
   </w:abstractNum>
-  <w:abstractNum w:abstractNumId="35" w15:restartNumberingAfterBreak="0">
+  <w:abstractNum w:abstractNumId="38" w15:restartNumberingAfterBreak="0">
     <w:nsid w:val="6AC728EE"/>
     <w:multiLevelType w:val="hybridMultilevel"/>
     <w:tmpl w:val="7CEE15FC"/>
@@ -22602,7 +23097,7 @@
       </w:rPr>
     </w:lvl>
   </w:abstractNum>
-  <w:abstractNum w:abstractNumId="36" w15:restartNumberingAfterBreak="0">
+  <w:abstractNum w:abstractNumId="39" w15:restartNumberingAfterBreak="0">
     <w:nsid w:val="6C107C5E"/>
     <w:multiLevelType w:val="multilevel"/>
     <w:tmpl w:val="D9C28DBE"/>
@@ -22715,7 +23210,7 @@
       </w:pPr>
     </w:lvl>
   </w:abstractNum>
-  <w:abstractNum w:abstractNumId="37" w15:restartNumberingAfterBreak="0">
+  <w:abstractNum w:abstractNumId="40" w15:restartNumberingAfterBreak="0">
     <w:nsid w:val="6D38402E"/>
     <w:multiLevelType w:val="hybridMultilevel"/>
     <w:tmpl w:val="ECECE0CE"/>
@@ -22828,7 +23323,7 @@
       </w:rPr>
     </w:lvl>
   </w:abstractNum>
-  <w:abstractNum w:abstractNumId="38" w15:restartNumberingAfterBreak="0">
+  <w:abstractNum w:abstractNumId="41" w15:restartNumberingAfterBreak="0">
     <w:nsid w:val="70401E1A"/>
     <w:multiLevelType w:val="hybridMultilevel"/>
     <w:tmpl w:val="29E22448"/>
@@ -22940,7 +23435,7 @@
       </w:rPr>
     </w:lvl>
   </w:abstractNum>
-  <w:abstractNum w:abstractNumId="39" w15:restartNumberingAfterBreak="0">
+  <w:abstractNum w:abstractNumId="42" w15:restartNumberingAfterBreak="0">
     <w:nsid w:val="73357A5D"/>
     <w:multiLevelType w:val="hybridMultilevel"/>
     <w:tmpl w:val="774AD242"/>
@@ -23032,7 +23527,7 @@
       </w:pPr>
     </w:lvl>
   </w:abstractNum>
-  <w:abstractNum w:abstractNumId="40" w15:restartNumberingAfterBreak="0">
+  <w:abstractNum w:abstractNumId="43" w15:restartNumberingAfterBreak="0">
     <w:nsid w:val="73A55EE1"/>
     <w:multiLevelType w:val="hybridMultilevel"/>
     <w:tmpl w:val="C9A41E30"/>
@@ -23121,7 +23616,7 @@
       </w:pPr>
     </w:lvl>
   </w:abstractNum>
-  <w:abstractNum w:abstractNumId="41" w15:restartNumberingAfterBreak="0">
+  <w:abstractNum w:abstractNumId="44" w15:restartNumberingAfterBreak="0">
     <w:nsid w:val="742A3F5F"/>
     <w:multiLevelType w:val="hybridMultilevel"/>
     <w:tmpl w:val="B64C1F6C"/>
@@ -23234,7 +23729,7 @@
       </w:rPr>
     </w:lvl>
   </w:abstractNum>
-  <w:abstractNum w:abstractNumId="42" w15:restartNumberingAfterBreak="0">
+  <w:abstractNum w:abstractNumId="45" w15:restartNumberingAfterBreak="0">
     <w:nsid w:val="75115D00"/>
     <w:multiLevelType w:val="hybridMultilevel"/>
     <w:tmpl w:val="774AD242"/>
@@ -23326,7 +23821,7 @@
       </w:pPr>
     </w:lvl>
   </w:abstractNum>
-  <w:abstractNum w:abstractNumId="43" w15:restartNumberingAfterBreak="0">
+  <w:abstractNum w:abstractNumId="46" w15:restartNumberingAfterBreak="0">
     <w:nsid w:val="79F87C17"/>
     <w:multiLevelType w:val="hybridMultilevel"/>
     <w:tmpl w:val="AC28F1BC"/>
@@ -23418,7 +23913,7 @@
       </w:pPr>
     </w:lvl>
   </w:abstractNum>
-  <w:abstractNum w:abstractNumId="44" w15:restartNumberingAfterBreak="0">
+  <w:abstractNum w:abstractNumId="47" w15:restartNumberingAfterBreak="0">
     <w:nsid w:val="7B025272"/>
     <w:multiLevelType w:val="hybridMultilevel"/>
     <w:tmpl w:val="774AD242"/>
@@ -23510,10 +24005,10 @@
       </w:pPr>
     </w:lvl>
   </w:abstractNum>
-  <w:abstractNum w:abstractNumId="45" w15:restartNumberingAfterBreak="0">
+  <w:abstractNum w:abstractNumId="48" w15:restartNumberingAfterBreak="0">
     <w:nsid w:val="7E4C78CD"/>
     <w:multiLevelType w:val="hybridMultilevel"/>
-    <w:tmpl w:val="AC28F1BC"/>
+    <w:tmpl w:val="FEE2EB74"/>
     <w:lvl w:ilvl="0" w:tplc="0409000F">
       <w:start w:val="1"/>
       <w:numFmt w:val="decimal"/>
@@ -23603,142 +24098,151 @@
     </w:lvl>
   </w:abstractNum>
   <w:num w:numId="1">
-    <w:abstractNumId w:val="15"/>
+    <w:abstractNumId w:val="16"/>
   </w:num>
   <w:num w:numId="2">
+    <w:abstractNumId w:val="12"/>
+  </w:num>
+  <w:num w:numId="3">
+    <w:abstractNumId w:val="39"/>
+  </w:num>
+  <w:num w:numId="4">
+    <w:abstractNumId w:val="28"/>
+  </w:num>
+  <w:num w:numId="5">
+    <w:abstractNumId w:val="40"/>
+  </w:num>
+  <w:num w:numId="6">
+    <w:abstractNumId w:val="44"/>
+  </w:num>
+  <w:num w:numId="7">
+    <w:abstractNumId w:val="8"/>
+  </w:num>
+  <w:num w:numId="8">
+    <w:abstractNumId w:val="10"/>
+  </w:num>
+  <w:num w:numId="9">
+    <w:abstractNumId w:val="29"/>
+  </w:num>
+  <w:num w:numId="10">
+    <w:abstractNumId w:val="17"/>
+  </w:num>
+  <w:num w:numId="11">
+    <w:abstractNumId w:val="36"/>
+  </w:num>
+  <w:num w:numId="12">
+    <w:abstractNumId w:val="41"/>
+  </w:num>
+  <w:num w:numId="13">
+    <w:abstractNumId w:val="24"/>
+  </w:num>
+  <w:num w:numId="14">
+    <w:abstractNumId w:val="38"/>
+  </w:num>
+  <w:num w:numId="15">
+    <w:abstractNumId w:val="19"/>
+  </w:num>
+  <w:num w:numId="16">
+    <w:abstractNumId w:val="20"/>
+  </w:num>
+  <w:num w:numId="17">
+    <w:abstractNumId w:val="31"/>
+  </w:num>
+  <w:num w:numId="18">
+    <w:abstractNumId w:val="7"/>
+  </w:num>
+  <w:num w:numId="19">
     <w:abstractNumId w:val="11"/>
   </w:num>
-  <w:num w:numId="3">
-    <w:abstractNumId w:val="36"/>
-  </w:num>
-  <w:num w:numId="4">
-    <w:abstractNumId w:val="26"/>
-  </w:num>
-  <w:num w:numId="5">
-    <w:abstractNumId w:val="37"/>
-  </w:num>
-  <w:num w:numId="6">
-    <w:abstractNumId w:val="41"/>
-  </w:num>
-  <w:num w:numId="7">
-    <w:abstractNumId w:val="7"/>
-  </w:num>
-  <w:num w:numId="8">
-    <w:abstractNumId w:val="9"/>
-  </w:num>
-  <w:num w:numId="9">
-    <w:abstractNumId w:val="27"/>
-  </w:num>
-  <w:num w:numId="10">
-    <w:abstractNumId w:val="16"/>
-  </w:num>
-  <w:num w:numId="11">
-    <w:abstractNumId w:val="33"/>
-  </w:num>
-  <w:num w:numId="12">
-    <w:abstractNumId w:val="38"/>
-  </w:num>
-  <w:num w:numId="13">
-    <w:abstractNumId w:val="22"/>
-  </w:num>
-  <w:num w:numId="14">
-    <w:abstractNumId w:val="35"/>
-  </w:num>
-  <w:num w:numId="15">
-    <w:abstractNumId w:val="17"/>
-  </w:num>
-  <w:num w:numId="16">
-    <w:abstractNumId w:val="18"/>
-  </w:num>
-  <w:num w:numId="17">
-    <w:abstractNumId w:val="29"/>
-  </w:num>
-  <w:num w:numId="18">
-    <w:abstractNumId w:val="6"/>
-  </w:num>
-  <w:num w:numId="19">
-    <w:abstractNumId w:val="10"/>
-  </w:num>
   <w:num w:numId="20">
-    <w:abstractNumId w:val="19"/>
+    <w:abstractNumId w:val="21"/>
   </w:num>
   <w:num w:numId="21">
     <w:abstractNumId w:val="0"/>
   </w:num>
   <w:num w:numId="22">
-    <w:abstractNumId w:val="30"/>
+    <w:abstractNumId w:val="32"/>
   </w:num>
   <w:num w:numId="23">
-    <w:abstractNumId w:val="34"/>
+    <w:abstractNumId w:val="37"/>
   </w:num>
   <w:num w:numId="24">
     <w:abstractNumId w:val="1"/>
   </w:num>
   <w:num w:numId="25">
-    <w:abstractNumId w:val="8"/>
+    <w:abstractNumId w:val="9"/>
   </w:num>
   <w:num w:numId="26">
-    <w:abstractNumId w:val="31"/>
+    <w:abstractNumId w:val="33"/>
   </w:num>
   <w:num w:numId="27">
-    <w:abstractNumId w:val="32"/>
+    <w:abstractNumId w:val="35"/>
   </w:num>
   <w:num w:numId="28">
-    <w:abstractNumId w:val="20"/>
+    <w:abstractNumId w:val="22"/>
   </w:num>
   <w:num w:numId="29">
-    <w:abstractNumId w:val="39"/>
+    <w:abstractNumId w:val="42"/>
   </w:num>
   <w:num w:numId="30">
-    <w:abstractNumId w:val="12"/>
+    <w:abstractNumId w:val="13"/>
   </w:num>
   <w:num w:numId="31">
     <w:abstractNumId w:val="4"/>
   </w:num>
   <w:num w:numId="32">
-    <w:abstractNumId w:val="28"/>
+    <w:abstractNumId w:val="30"/>
   </w:num>
   <w:num w:numId="33">
-    <w:abstractNumId w:val="13"/>
+    <w:abstractNumId w:val="14"/>
   </w:num>
   <w:num w:numId="34">
-    <w:abstractNumId w:val="5"/>
+    <w:abstractNumId w:val="6"/>
   </w:num>
   <w:num w:numId="35">
-    <w:abstractNumId w:val="24"/>
+    <w:abstractNumId w:val="26"/>
   </w:num>
   <w:num w:numId="36">
-    <w:abstractNumId w:val="40"/>
+    <w:abstractNumId w:val="43"/>
   </w:num>
   <w:num w:numId="37">
-    <w:abstractNumId w:val="44"/>
+    <w:abstractNumId w:val="47"/>
   </w:num>
   <w:num w:numId="38">
+    <w:abstractNumId w:val="25"/>
+  </w:num>
+  <w:num w:numId="39">
     <w:abstractNumId w:val="23"/>
   </w:num>
-  <w:num w:numId="39">
-    <w:abstractNumId w:val="21"/>
-  </w:num>
   <w:num w:numId="40">
-    <w:abstractNumId w:val="42"/>
+    <w:abstractNumId w:val="45"/>
   </w:num>
   <w:num w:numId="41">
-    <w:abstractNumId w:val="14"/>
+    <w:abstractNumId w:val="15"/>
   </w:num>
   <w:num w:numId="42">
-    <w:abstractNumId w:val="25"/>
+    <w:abstractNumId w:val="27"/>
   </w:num>
   <w:num w:numId="43">
     <w:abstractNumId w:val="2"/>
   </w:num>
   <w:num w:numId="44">
-    <w:abstractNumId w:val="43"/>
+    <w:abstractNumId w:val="46"/>
   </w:num>
   <w:num w:numId="45">
-    <w:abstractNumId w:val="45"/>
+    <w:abstractNumId w:val="48"/>
   </w:num>
   <w:num w:numId="46">
     <w:abstractNumId w:val="3"/>
+  </w:num>
+  <w:num w:numId="47">
+    <w:abstractNumId w:val="34"/>
+  </w:num>
+  <w:num w:numId="48">
+    <w:abstractNumId w:val="18"/>
+  </w:num>
+  <w:num w:numId="49">
+    <w:abstractNumId w:val="5"/>
   </w:num>
 </w:numbering>
 </file>

</xml_diff>

<commit_message>
Making some final changes to the report
</commit_message>
<xml_diff>
--- a/Project_Report(Sec-05).docx
+++ b/Project_Report(Sec-05).docx
@@ -314,13 +314,23 @@
         </w:rPr>
         <w:t xml:space="preserve">               </w:t>
       </w:r>
+      <w:proofErr w:type="spellStart"/>
       <w:r>
         <w:rPr>
           <w:rFonts w:ascii="Times New Roman" w:hAnsi="Times New Roman" w:cs="Times New Roman"/>
           <w:sz w:val="28"/>
           <w:szCs w:val="28"/>
         </w:rPr>
-        <w:t>Manasa Bhat - NUID 001032278</w:t>
+        <w:t>Manasa</w:t>
+      </w:r>
+      <w:proofErr w:type="spellEnd"/>
+      <w:r>
+        <w:rPr>
+          <w:rFonts w:ascii="Times New Roman" w:hAnsi="Times New Roman" w:cs="Times New Roman"/>
+          <w:sz w:val="28"/>
+          <w:szCs w:val="28"/>
+        </w:rPr>
+        <w:t xml:space="preserve"> Bhat - NUID 001032278</w:t>
       </w:r>
     </w:p>
     <w:p>
@@ -343,6 +353,7 @@
         </w:rPr>
         <w:t xml:space="preserve">            </w:t>
       </w:r>
+      <w:proofErr w:type="spellStart"/>
       <w:r>
         <w:rPr>
           <w:rFonts w:ascii="Times New Roman" w:hAnsi="Times New Roman" w:cs="Times New Roman"/>
@@ -351,6 +362,7 @@
         </w:rPr>
         <w:t>Moumita</w:t>
       </w:r>
+      <w:proofErr w:type="spellEnd"/>
       <w:r>
         <w:rPr>
           <w:rFonts w:ascii="Times New Roman" w:hAnsi="Times New Roman" w:cs="Times New Roman"/>
@@ -1890,7 +1902,7 @@
                 <w:noProof/>
                 <w:webHidden/>
               </w:rPr>
-              <w:t>15</w:t>
+              <w:t>16</w:t>
             </w:r>
             <w:r>
               <w:rPr>
@@ -2340,7 +2352,7 @@
                 <w:noProof/>
                 <w:webHidden/>
               </w:rPr>
-              <w:t>16</w:t>
+              <w:t>17</w:t>
             </w:r>
             <w:r>
               <w:rPr>
@@ -2430,7 +2442,7 @@
                 <w:noProof/>
                 <w:webHidden/>
               </w:rPr>
-              <w:t>16</w:t>
+              <w:t>18</w:t>
             </w:r>
             <w:r>
               <w:rPr>
@@ -2746,11 +2758,19 @@
         </w:rPr>
         <w:t>SARS-</w:t>
       </w:r>
-      <w:r>
-        <w:rPr>
-          <w:rFonts w:ascii="Times New Roman" w:hAnsi="Times New Roman" w:cs="Times New Roman"/>
-        </w:rPr>
-        <w:t>CoV (</w:t>
+      <w:proofErr w:type="spellStart"/>
+      <w:r>
+        <w:rPr>
+          <w:rFonts w:ascii="Times New Roman" w:hAnsi="Times New Roman" w:cs="Times New Roman"/>
+        </w:rPr>
+        <w:t>CoV</w:t>
+      </w:r>
+      <w:proofErr w:type="spellEnd"/>
+      <w:r>
+        <w:rPr>
+          <w:rFonts w:ascii="Times New Roman" w:hAnsi="Times New Roman" w:cs="Times New Roman"/>
+        </w:rPr>
+        <w:t xml:space="preserve"> (</w:t>
       </w:r>
       <w:r>
         <w:rPr>
@@ -2775,8 +2795,16 @@
         <w:rPr>
           <w:rFonts w:ascii="Times New Roman" w:hAnsi="Times New Roman" w:cs="Times New Roman"/>
         </w:rPr>
-        <w:t>MERS-CoV</w:t>
-      </w:r>
+        <w:t>MERS-</w:t>
+      </w:r>
+      <w:proofErr w:type="spellStart"/>
+      <w:r>
+        <w:rPr>
+          <w:rFonts w:ascii="Times New Roman" w:hAnsi="Times New Roman" w:cs="Times New Roman"/>
+        </w:rPr>
+        <w:t>CoV</w:t>
+      </w:r>
+      <w:proofErr w:type="spellEnd"/>
       <w:r>
         <w:rPr>
           <w:rFonts w:ascii="Times New Roman" w:hAnsi="Times New Roman" w:cs="Times New Roman"/>
@@ -3544,8 +3572,16 @@
         <w:rPr>
           <w:rFonts w:ascii="Times New Roman" w:hAnsi="Times New Roman" w:cs="Times New Roman"/>
         </w:rPr>
-        <w:t>SARS-CoV</w:t>
-      </w:r>
+        <w:t>SARS-</w:t>
+      </w:r>
+      <w:proofErr w:type="spellStart"/>
+      <w:r>
+        <w:rPr>
+          <w:rFonts w:ascii="Times New Roman" w:hAnsi="Times New Roman" w:cs="Times New Roman"/>
+        </w:rPr>
+        <w:t>CoV</w:t>
+      </w:r>
+      <w:proofErr w:type="spellEnd"/>
     </w:p>
     <w:p>
       <w:pPr>
@@ -3575,7 +3611,35 @@
         <w:rPr>
           <w:rFonts w:ascii="Times New Roman" w:hAnsi="Times New Roman" w:cs="Times New Roman"/>
         </w:rPr>
-        <w:t xml:space="preserve"> for SARS-CoV is 0.16 with the negative binomial model (Singapore)[8]</w:t>
+        <w:t xml:space="preserve"> for SARS-</w:t>
+      </w:r>
+      <w:proofErr w:type="spellStart"/>
+      <w:r>
+        <w:rPr>
+          <w:rFonts w:ascii="Times New Roman" w:hAnsi="Times New Roman" w:cs="Times New Roman"/>
+        </w:rPr>
+        <w:t>CoV</w:t>
+      </w:r>
+      <w:proofErr w:type="spellEnd"/>
+      <w:r>
+        <w:rPr>
+          <w:rFonts w:ascii="Times New Roman" w:hAnsi="Times New Roman" w:cs="Times New Roman"/>
+        </w:rPr>
+        <w:t xml:space="preserve"> is 0.16 with the negative binomial model (Singapore</w:t>
+      </w:r>
+      <w:proofErr w:type="gramStart"/>
+      <w:r>
+        <w:rPr>
+          <w:rFonts w:ascii="Times New Roman" w:hAnsi="Times New Roman" w:cs="Times New Roman"/>
+        </w:rPr>
+        <w:t>)[</w:t>
+      </w:r>
+      <w:proofErr w:type="gramEnd"/>
+      <w:r>
+        <w:rPr>
+          <w:rFonts w:ascii="Times New Roman" w:hAnsi="Times New Roman" w:cs="Times New Roman"/>
+        </w:rPr>
+        <w:t>8]</w:t>
       </w:r>
     </w:p>
     <w:p>
@@ -4125,7 +4189,7 @@
           <v:shape id="_x0000_i1025" type="#_x0000_t75" alt="" style="width:396.85pt;height:409.55pt;mso-width-percent:0;mso-height-percent:0;mso-width-percent:0;mso-height-percent:0" o:ole="">
             <v:imagedata r:id="rId8" o:title=""/>
           </v:shape>
-          <o:OLEObject Type="Embed" ProgID="Visio.Drawing.15" ShapeID="_x0000_i1025" DrawAspect="Content" ObjectID="_1680424448" r:id="rId9"/>
+          <o:OLEObject Type="Embed" ProgID="Visio.Drawing.15" ShapeID="_x0000_i1025" DrawAspect="Content" ObjectID="_1680424782" r:id="rId9"/>
         </w:object>
       </w:r>
     </w:p>
@@ -4601,7 +4665,21 @@
         <w:rPr>
           <w:rFonts w:ascii="Times New Roman" w:hAnsi="Times New Roman" w:cs="Times New Roman"/>
         </w:rPr>
-        <w:t xml:space="preserve"> for both SARS-CoV-2 and SARS-CoV. </w:t>
+        <w:t xml:space="preserve"> for both SARS-CoV-2 and SARS-</w:t>
+      </w:r>
+      <w:proofErr w:type="spellStart"/>
+      <w:r>
+        <w:rPr>
+          <w:rFonts w:ascii="Times New Roman" w:hAnsi="Times New Roman" w:cs="Times New Roman"/>
+        </w:rPr>
+        <w:t>CoV</w:t>
+      </w:r>
+      <w:proofErr w:type="spellEnd"/>
+      <w:r>
+        <w:rPr>
+          <w:rFonts w:ascii="Times New Roman" w:hAnsi="Times New Roman" w:cs="Times New Roman"/>
+        </w:rPr>
+        <w:t xml:space="preserve">. </w:t>
       </w:r>
       <w:r>
         <w:rPr>
@@ -4653,7 +4731,21 @@
         <w:rPr>
           <w:rFonts w:ascii="Times New Roman" w:hAnsi="Times New Roman" w:cs="Times New Roman"/>
         </w:rPr>
-        <w:t>SARS-CoV-2 or SARS-CoV, as it would include several other factors. Th</w:t>
+        <w:t>SARS-CoV-2 or SARS-</w:t>
+      </w:r>
+      <w:proofErr w:type="spellStart"/>
+      <w:r>
+        <w:rPr>
+          <w:rFonts w:ascii="Times New Roman" w:hAnsi="Times New Roman" w:cs="Times New Roman"/>
+        </w:rPr>
+        <w:t>CoV</w:t>
+      </w:r>
+      <w:proofErr w:type="spellEnd"/>
+      <w:r>
+        <w:rPr>
+          <w:rFonts w:ascii="Times New Roman" w:hAnsi="Times New Roman" w:cs="Times New Roman"/>
+        </w:rPr>
+        <w:t>, as it would include several other factors. Th</w:t>
       </w:r>
       <w:r>
         <w:rPr>
@@ -5098,8 +5190,18 @@
           <w:b/>
           <w:bCs/>
         </w:rPr>
-        <w:t>SARS-CoV</w:t>
-      </w:r>
+        <w:t>SARS-</w:t>
+      </w:r>
+      <w:proofErr w:type="spellStart"/>
+      <w:r>
+        <w:rPr>
+          <w:rFonts w:ascii="Times New Roman" w:hAnsi="Times New Roman" w:cs="Times New Roman"/>
+          <w:b/>
+          <w:bCs/>
+        </w:rPr>
+        <w:t>CoV</w:t>
+      </w:r>
+      <w:proofErr w:type="spellEnd"/>
       <w:r>
         <w:rPr>
           <w:rFonts w:ascii="Times New Roman" w:hAnsi="Times New Roman" w:cs="Times New Roman"/>
@@ -5123,7 +5225,35 @@
         <w:rPr>
           <w:rFonts w:ascii="Times New Roman" w:hAnsi="Times New Roman" w:cs="Times New Roman"/>
         </w:rPr>
-        <w:t xml:space="preserve">When simulating the SARS-CoV (SARS) virus, we take into account the incubation period of 3-5 days that is mapped to 3ms before it starts infecting healthy people. Due to the incubation period and recovery time for the virus, the transmission is comparably lower than the SARS-CoV-2 which results in lower dispersion </w:t>
+        <w:t>When simulating the SARS-</w:t>
+      </w:r>
+      <w:proofErr w:type="spellStart"/>
+      <w:r>
+        <w:rPr>
+          <w:rFonts w:ascii="Times New Roman" w:hAnsi="Times New Roman" w:cs="Times New Roman"/>
+        </w:rPr>
+        <w:t>CoV</w:t>
+      </w:r>
+      <w:proofErr w:type="spellEnd"/>
+      <w:r>
+        <w:rPr>
+          <w:rFonts w:ascii="Times New Roman" w:hAnsi="Times New Roman" w:cs="Times New Roman"/>
+        </w:rPr>
+        <w:t xml:space="preserve"> (SARS) virus, we </w:t>
+      </w:r>
+      <w:proofErr w:type="gramStart"/>
+      <w:r>
+        <w:rPr>
+          <w:rFonts w:ascii="Times New Roman" w:hAnsi="Times New Roman" w:cs="Times New Roman"/>
+        </w:rPr>
+        <w:t>take into account</w:t>
+      </w:r>
+      <w:proofErr w:type="gramEnd"/>
+      <w:r>
+        <w:rPr>
+          <w:rFonts w:ascii="Times New Roman" w:hAnsi="Times New Roman" w:cs="Times New Roman"/>
+        </w:rPr>
+        <w:t xml:space="preserve"> the incubation period of 3-5 days that is mapped to 3ms before it starts infecting healthy people. Due to the incubation period and recovery time for the virus, the transmission is comparably lower than the SARS-CoV-2 which results in lower dispersion </w:t>
       </w:r>
       <w:r>
         <w:rPr>
@@ -5135,7 +5265,21 @@
         <w:rPr>
           <w:rFonts w:ascii="Times New Roman" w:hAnsi="Times New Roman" w:cs="Times New Roman"/>
         </w:rPr>
-        <w:t xml:space="preserve">. When the vaccination factor is selected, it will not be considered for SARS-CoV simulation as the vaccine is still not developed in the real world for this virus.  </w:t>
+        <w:t>. When the vaccination factor is selected, it will not be considered for SARS-</w:t>
+      </w:r>
+      <w:proofErr w:type="spellStart"/>
+      <w:r>
+        <w:rPr>
+          <w:rFonts w:ascii="Times New Roman" w:hAnsi="Times New Roman" w:cs="Times New Roman"/>
+        </w:rPr>
+        <w:t>CoV</w:t>
+      </w:r>
+      <w:proofErr w:type="spellEnd"/>
+      <w:r>
+        <w:rPr>
+          <w:rFonts w:ascii="Times New Roman" w:hAnsi="Times New Roman" w:cs="Times New Roman"/>
+        </w:rPr>
+        <w:t xml:space="preserve"> simulation as the vaccine is still not developed in the real world for this virus.  </w:t>
       </w:r>
     </w:p>
     <w:p>
@@ -5802,7 +5946,21 @@
         <w:rPr>
           <w:rFonts w:ascii="Times New Roman" w:hAnsi="Times New Roman" w:cs="Times New Roman"/>
         </w:rPr>
-        <w:t xml:space="preserve">The vaccine efficiency is considered to be </w:t>
+        <w:t xml:space="preserve">The vaccine efficiency </w:t>
+      </w:r>
+      <w:proofErr w:type="gramStart"/>
+      <w:r>
+        <w:rPr>
+          <w:rFonts w:ascii="Times New Roman" w:hAnsi="Times New Roman" w:cs="Times New Roman"/>
+        </w:rPr>
+        <w:t>is considered to be</w:t>
+      </w:r>
+      <w:proofErr w:type="gramEnd"/>
+      <w:r>
+        <w:rPr>
+          <w:rFonts w:ascii="Times New Roman" w:hAnsi="Times New Roman" w:cs="Times New Roman"/>
+        </w:rPr>
+        <w:t xml:space="preserve"> </w:t>
       </w:r>
       <w:r>
         <w:rPr>
@@ -5888,7 +6046,21 @@
         <w:rPr>
           <w:rFonts w:ascii="Times New Roman" w:hAnsi="Times New Roman" w:cs="Times New Roman"/>
         </w:rPr>
-        <w:t>SARS-CoV, hence it is not considered for the comparison.</w:t>
+        <w:t>SARS-</w:t>
+      </w:r>
+      <w:proofErr w:type="spellStart"/>
+      <w:r>
+        <w:rPr>
+          <w:rFonts w:ascii="Times New Roman" w:hAnsi="Times New Roman" w:cs="Times New Roman"/>
+        </w:rPr>
+        <w:t>CoV</w:t>
+      </w:r>
+      <w:proofErr w:type="spellEnd"/>
+      <w:r>
+        <w:rPr>
+          <w:rFonts w:ascii="Times New Roman" w:hAnsi="Times New Roman" w:cs="Times New Roman"/>
+        </w:rPr>
+        <w:t>, hence it is not considered for the comparison.</w:t>
       </w:r>
     </w:p>
     <w:p>
@@ -6052,7 +6224,14 @@
         <w:rPr>
           <w:rFonts w:ascii="Times New Roman" w:hAnsi="Times New Roman" w:cs="Times New Roman"/>
         </w:rPr>
-        <w:t xml:space="preserve"> that come</w:t>
+        <w:t xml:space="preserve"> that </w:t>
+      </w:r>
+      <w:proofErr w:type="gramStart"/>
+      <w:r>
+        <w:rPr>
+          <w:rFonts w:ascii="Times New Roman" w:hAnsi="Times New Roman" w:cs="Times New Roman"/>
+        </w:rPr>
+        <w:t>come</w:t>
       </w:r>
       <w:r>
         <w:rPr>
@@ -6064,7 +6243,14 @@
         <w:rPr>
           <w:rFonts w:ascii="Times New Roman" w:hAnsi="Times New Roman" w:cs="Times New Roman"/>
         </w:rPr>
-        <w:t xml:space="preserve"> in contact with the infected person </w:t>
+        <w:t xml:space="preserve"> in contact with</w:t>
+      </w:r>
+      <w:proofErr w:type="gramEnd"/>
+      <w:r>
+        <w:rPr>
+          <w:rFonts w:ascii="Times New Roman" w:hAnsi="Times New Roman" w:cs="Times New Roman"/>
+        </w:rPr>
+        <w:t xml:space="preserve"> the infected person </w:t>
       </w:r>
       <w:r>
         <w:rPr>
@@ -7013,7 +7199,21 @@
         <w:rPr>
           <w:rFonts w:ascii="Times New Roman" w:hAnsi="Times New Roman" w:cs="Times New Roman"/>
         </w:rPr>
-        <w:t xml:space="preserve">SARS-CoV incubation period: </w:t>
+        <w:t>SARS-</w:t>
+      </w:r>
+      <w:proofErr w:type="spellStart"/>
+      <w:r>
+        <w:rPr>
+          <w:rFonts w:ascii="Times New Roman" w:hAnsi="Times New Roman" w:cs="Times New Roman"/>
+        </w:rPr>
+        <w:t>CoV</w:t>
+      </w:r>
+      <w:proofErr w:type="spellEnd"/>
+      <w:r>
+        <w:rPr>
+          <w:rFonts w:ascii="Times New Roman" w:hAnsi="Times New Roman" w:cs="Times New Roman"/>
+        </w:rPr>
+        <w:t xml:space="preserve"> incubation period: </w:t>
       </w:r>
     </w:p>
     <w:p>
@@ -7193,11 +7393,19 @@
           <w:rFonts w:ascii="Times New Roman" w:hAnsi="Times New Roman" w:cs="Times New Roman"/>
         </w:rPr>
       </w:pPr>
-      <w:r>
-        <w:rPr>
-          <w:rFonts w:ascii="Times New Roman" w:hAnsi="Times New Roman" w:cs="Times New Roman"/>
-        </w:rPr>
-        <w:t>infectionRate: This is the percentage of population initially infected. We have taken it as 0.1, which means 10% of population would be infected at the start of simulation.</w:t>
+      <w:proofErr w:type="spellStart"/>
+      <w:r>
+        <w:rPr>
+          <w:rFonts w:ascii="Times New Roman" w:hAnsi="Times New Roman" w:cs="Times New Roman"/>
+        </w:rPr>
+        <w:t>infectionRate</w:t>
+      </w:r>
+      <w:proofErr w:type="spellEnd"/>
+      <w:r>
+        <w:rPr>
+          <w:rFonts w:ascii="Times New Roman" w:hAnsi="Times New Roman" w:cs="Times New Roman"/>
+        </w:rPr>
+        <w:t>: This is the percentage of population initially infected. We have taken it as 0.1, which means 10% of population would be infected at the start of simulation.</w:t>
       </w:r>
     </w:p>
     <w:p>
@@ -7213,11 +7421,33 @@
           <w:rFonts w:ascii="Times New Roman" w:hAnsi="Times New Roman" w:cs="Times New Roman"/>
         </w:rPr>
       </w:pPr>
-      <w:r>
-        <w:rPr>
-          <w:rFonts w:ascii="Times New Roman" w:hAnsi="Times New Roman" w:cs="Times New Roman"/>
-        </w:rPr>
-        <w:t>asymptoticFraction: Fraction of infected people that are asymptomatic. We have taken 3, i.e, 1 out of 3 infected people is asymptomatic.</w:t>
+      <w:proofErr w:type="spellStart"/>
+      <w:r>
+        <w:rPr>
+          <w:rFonts w:ascii="Times New Roman" w:hAnsi="Times New Roman" w:cs="Times New Roman"/>
+        </w:rPr>
+        <w:t>asymptoticFraction</w:t>
+      </w:r>
+      <w:proofErr w:type="spellEnd"/>
+      <w:r>
+        <w:rPr>
+          <w:rFonts w:ascii="Times New Roman" w:hAnsi="Times New Roman" w:cs="Times New Roman"/>
+        </w:rPr>
+        <w:t xml:space="preserve">: Fraction of infected people that are asymptomatic. We have taken 3, </w:t>
+      </w:r>
+      <w:proofErr w:type="spellStart"/>
+      <w:r>
+        <w:rPr>
+          <w:rFonts w:ascii="Times New Roman" w:hAnsi="Times New Roman" w:cs="Times New Roman"/>
+        </w:rPr>
+        <w:t>i.e</w:t>
+      </w:r>
+      <w:proofErr w:type="spellEnd"/>
+      <w:r>
+        <w:rPr>
+          <w:rFonts w:ascii="Times New Roman" w:hAnsi="Times New Roman" w:cs="Times New Roman"/>
+        </w:rPr>
+        <w:t>, 1 out of 3 infected people is asymptomatic.</w:t>
       </w:r>
     </w:p>
     <w:p>
@@ -7233,11 +7463,19 @@
           <w:rFonts w:ascii="Times New Roman" w:hAnsi="Times New Roman" w:cs="Times New Roman"/>
         </w:rPr>
       </w:pPr>
-      <w:r>
-        <w:rPr>
-          <w:rFonts w:ascii="Times New Roman" w:hAnsi="Times New Roman" w:cs="Times New Roman"/>
-        </w:rPr>
-        <w:t>comorbidPercentage: Percentage of population that are comorbid. Currently considered as 45%.</w:t>
+      <w:proofErr w:type="spellStart"/>
+      <w:r>
+        <w:rPr>
+          <w:rFonts w:ascii="Times New Roman" w:hAnsi="Times New Roman" w:cs="Times New Roman"/>
+        </w:rPr>
+        <w:t>comorbidPercentage</w:t>
+      </w:r>
+      <w:proofErr w:type="spellEnd"/>
+      <w:r>
+        <w:rPr>
+          <w:rFonts w:ascii="Times New Roman" w:hAnsi="Times New Roman" w:cs="Times New Roman"/>
+        </w:rPr>
+        <w:t>: Percentage of population that are comorbid. Currently considered as 45%.</w:t>
       </w:r>
     </w:p>
     <w:p>
@@ -7253,11 +7491,33 @@
           <w:rFonts w:ascii="Times New Roman" w:hAnsi="Times New Roman" w:cs="Times New Roman"/>
         </w:rPr>
       </w:pPr>
-      <w:r>
-        <w:rPr>
-          <w:rFonts w:ascii="Times New Roman" w:hAnsi="Times New Roman" w:cs="Times New Roman"/>
-        </w:rPr>
-        <w:t>infectedQuarantinePercentage: When quarantine constraint is selected, this is the percentage of infected population that actually quarantine. Taken as 20%.</w:t>
+      <w:proofErr w:type="spellStart"/>
+      <w:r>
+        <w:rPr>
+          <w:rFonts w:ascii="Times New Roman" w:hAnsi="Times New Roman" w:cs="Times New Roman"/>
+        </w:rPr>
+        <w:t>infectedQuarantinePercentage</w:t>
+      </w:r>
+      <w:proofErr w:type="spellEnd"/>
+      <w:r>
+        <w:rPr>
+          <w:rFonts w:ascii="Times New Roman" w:hAnsi="Times New Roman" w:cs="Times New Roman"/>
+        </w:rPr>
+        <w:t xml:space="preserve">: When quarantine constraint is selected, this is the percentage of infected population that </w:t>
+      </w:r>
+      <w:proofErr w:type="gramStart"/>
+      <w:r>
+        <w:rPr>
+          <w:rFonts w:ascii="Times New Roman" w:hAnsi="Times New Roman" w:cs="Times New Roman"/>
+        </w:rPr>
+        <w:t>actually quarantine</w:t>
+      </w:r>
+      <w:proofErr w:type="gramEnd"/>
+      <w:r>
+        <w:rPr>
+          <w:rFonts w:ascii="Times New Roman" w:hAnsi="Times New Roman" w:cs="Times New Roman"/>
+        </w:rPr>
+        <w:t>. Taken as 20%.</w:t>
       </w:r>
     </w:p>
     <w:p>
@@ -7293,11 +7553,19 @@
           <w:rFonts w:ascii="Times New Roman" w:hAnsi="Times New Roman" w:cs="Times New Roman"/>
         </w:rPr>
       </w:pPr>
-      <w:r>
-        <w:rPr>
-          <w:rFonts w:ascii="Times New Roman" w:hAnsi="Times New Roman" w:cs="Times New Roman"/>
-        </w:rPr>
-        <w:t>vaccinatedPercentage: This is the percentage of population that are vaccinated when we consider efficacy of vaccine constraint. Currently considered as 50%.</w:t>
+      <w:proofErr w:type="spellStart"/>
+      <w:r>
+        <w:rPr>
+          <w:rFonts w:ascii="Times New Roman" w:hAnsi="Times New Roman" w:cs="Times New Roman"/>
+        </w:rPr>
+        <w:t>vaccinatedPercentage</w:t>
+      </w:r>
+      <w:proofErr w:type="spellEnd"/>
+      <w:r>
+        <w:rPr>
+          <w:rFonts w:ascii="Times New Roman" w:hAnsi="Times New Roman" w:cs="Times New Roman"/>
+        </w:rPr>
+        <w:t>: This is the percentage of population that are vaccinated when we consider efficacy of vaccine constraint. Currently considered as 50%.</w:t>
       </w:r>
     </w:p>
     <w:p>
@@ -7313,11 +7581,19 @@
           <w:rFonts w:ascii="Times New Roman" w:hAnsi="Times New Roman" w:cs="Times New Roman"/>
         </w:rPr>
       </w:pPr>
-      <w:r>
-        <w:rPr>
-          <w:rFonts w:ascii="Times New Roman" w:hAnsi="Times New Roman" w:cs="Times New Roman"/>
-        </w:rPr>
-        <w:t>vaccineEffectiveness: Percentage of vaccinate population that do not get infected. Effectiveness is considered as 94%.</w:t>
+      <w:proofErr w:type="spellStart"/>
+      <w:r>
+        <w:rPr>
+          <w:rFonts w:ascii="Times New Roman" w:hAnsi="Times New Roman" w:cs="Times New Roman"/>
+        </w:rPr>
+        <w:t>vaccineEffectiveness</w:t>
+      </w:r>
+      <w:proofErr w:type="spellEnd"/>
+      <w:r>
+        <w:rPr>
+          <w:rFonts w:ascii="Times New Roman" w:hAnsi="Times New Roman" w:cs="Times New Roman"/>
+        </w:rPr>
+        <w:t>: Percentage of vaccinate population that do not get infected. Effectiveness is considered as 94%.</w:t>
       </w:r>
     </w:p>
     <w:p>
@@ -7353,11 +7629,19 @@
           <w:rFonts w:ascii="Times New Roman" w:hAnsi="Times New Roman" w:cs="Times New Roman"/>
         </w:rPr>
       </w:pPr>
-      <w:r>
-        <w:rPr>
-          <w:rFonts w:ascii="Times New Roman" w:hAnsi="Times New Roman" w:cs="Times New Roman"/>
-        </w:rPr>
-        <w:t>populationBallHeight: Height of the 2D Graphics ball shape components that we have considered for displaying population.</w:t>
+      <w:proofErr w:type="spellStart"/>
+      <w:r>
+        <w:rPr>
+          <w:rFonts w:ascii="Times New Roman" w:hAnsi="Times New Roman" w:cs="Times New Roman"/>
+        </w:rPr>
+        <w:t>populationBallHeight</w:t>
+      </w:r>
+      <w:proofErr w:type="spellEnd"/>
+      <w:r>
+        <w:rPr>
+          <w:rFonts w:ascii="Times New Roman" w:hAnsi="Times New Roman" w:cs="Times New Roman"/>
+        </w:rPr>
+        <w:t>: Height of the 2D Graphics ball shape components that we have considered for displaying population.</w:t>
       </w:r>
     </w:p>
     <w:p>
@@ -7373,11 +7657,19 @@
           <w:rFonts w:ascii="Times New Roman" w:hAnsi="Times New Roman" w:cs="Times New Roman"/>
         </w:rPr>
       </w:pPr>
-      <w:r>
-        <w:rPr>
-          <w:rFonts w:ascii="Times New Roman" w:hAnsi="Times New Roman" w:cs="Times New Roman"/>
-        </w:rPr>
-        <w:t>populationBallWidth: Width of the 2D Graphics ball shape components that we have considered for displaying population.</w:t>
+      <w:proofErr w:type="spellStart"/>
+      <w:r>
+        <w:rPr>
+          <w:rFonts w:ascii="Times New Roman" w:hAnsi="Times New Roman" w:cs="Times New Roman"/>
+        </w:rPr>
+        <w:t>populationBallWidth</w:t>
+      </w:r>
+      <w:proofErr w:type="spellEnd"/>
+      <w:r>
+        <w:rPr>
+          <w:rFonts w:ascii="Times New Roman" w:hAnsi="Times New Roman" w:cs="Times New Roman"/>
+        </w:rPr>
+        <w:t>: Width of the 2D Graphics ball shape components that we have considered for displaying population.</w:t>
       </w:r>
     </w:p>
     <w:p>
@@ -7413,11 +7705,47 @@
           <w:rFonts w:ascii="Times New Roman" w:hAnsi="Times New Roman" w:cs="Times New Roman"/>
         </w:rPr>
       </w:pPr>
-      <w:r>
-        <w:rPr>
-          <w:rFonts w:ascii="Times New Roman" w:hAnsi="Times New Roman" w:cs="Times New Roman"/>
-        </w:rPr>
-        <w:t>hospitalCapacity: Capacity of hospital is considered based on percentage of population taken. i.e, if hospitalCapacity is 0.2 then the hospital capacity is 20% of the population.</w:t>
+      <w:proofErr w:type="spellStart"/>
+      <w:r>
+        <w:rPr>
+          <w:rFonts w:ascii="Times New Roman" w:hAnsi="Times New Roman" w:cs="Times New Roman"/>
+        </w:rPr>
+        <w:t>hospitalCapacity</w:t>
+      </w:r>
+      <w:proofErr w:type="spellEnd"/>
+      <w:r>
+        <w:rPr>
+          <w:rFonts w:ascii="Times New Roman" w:hAnsi="Times New Roman" w:cs="Times New Roman"/>
+        </w:rPr>
+        <w:t xml:space="preserve">: Capacity of hospital is considered based on percentage of population taken. </w:t>
+      </w:r>
+      <w:proofErr w:type="spellStart"/>
+      <w:r>
+        <w:rPr>
+          <w:rFonts w:ascii="Times New Roman" w:hAnsi="Times New Roman" w:cs="Times New Roman"/>
+        </w:rPr>
+        <w:t>i.e</w:t>
+      </w:r>
+      <w:proofErr w:type="spellEnd"/>
+      <w:r>
+        <w:rPr>
+          <w:rFonts w:ascii="Times New Roman" w:hAnsi="Times New Roman" w:cs="Times New Roman"/>
+        </w:rPr>
+        <w:t xml:space="preserve">, if </w:t>
+      </w:r>
+      <w:proofErr w:type="spellStart"/>
+      <w:r>
+        <w:rPr>
+          <w:rFonts w:ascii="Times New Roman" w:hAnsi="Times New Roman" w:cs="Times New Roman"/>
+        </w:rPr>
+        <w:t>hospitalCapacity</w:t>
+      </w:r>
+      <w:proofErr w:type="spellEnd"/>
+      <w:r>
+        <w:rPr>
+          <w:rFonts w:ascii="Times New Roman" w:hAnsi="Times New Roman" w:cs="Times New Roman"/>
+        </w:rPr>
+        <w:t xml:space="preserve"> is 0.2 then the hospital capacity is 20% of the population.</w:t>
       </w:r>
     </w:p>
     <w:p>
@@ -7633,7 +7961,27 @@
                 <w:sz w:val="20"/>
                 <w:szCs w:val="20"/>
               </w:rPr>
-              <w:t>Time(ms)</w:t>
+              <w:t>Time(</w:t>
+            </w:r>
+            <w:proofErr w:type="spellStart"/>
+            <w:r>
+              <w:rPr>
+                <w:rFonts w:ascii="Times New Roman" w:eastAsia="Times New Roman" w:hAnsi="Times New Roman" w:cs="Times New Roman"/>
+                <w:color w:val="000000"/>
+                <w:sz w:val="20"/>
+                <w:szCs w:val="20"/>
+              </w:rPr>
+              <w:t>ms</w:t>
+            </w:r>
+            <w:proofErr w:type="spellEnd"/>
+            <w:r>
+              <w:rPr>
+                <w:rFonts w:ascii="Times New Roman" w:eastAsia="Times New Roman" w:hAnsi="Times New Roman" w:cs="Times New Roman"/>
+                <w:color w:val="000000"/>
+                <w:sz w:val="20"/>
+                <w:szCs w:val="20"/>
+              </w:rPr>
+              <w:t>)</w:t>
             </w:r>
           </w:p>
         </w:tc>
@@ -8742,7 +9090,27 @@
                 <w:sz w:val="20"/>
                 <w:szCs w:val="20"/>
               </w:rPr>
-              <w:t>Time(ms)</w:t>
+              <w:t>Time(</w:t>
+            </w:r>
+            <w:proofErr w:type="spellStart"/>
+            <w:r>
+              <w:rPr>
+                <w:rFonts w:ascii="Times New Roman" w:eastAsia="Times New Roman" w:hAnsi="Times New Roman" w:cs="Times New Roman"/>
+                <w:color w:val="000000"/>
+                <w:sz w:val="20"/>
+                <w:szCs w:val="20"/>
+              </w:rPr>
+              <w:t>ms</w:t>
+            </w:r>
+            <w:proofErr w:type="spellEnd"/>
+            <w:r>
+              <w:rPr>
+                <w:rFonts w:ascii="Times New Roman" w:eastAsia="Times New Roman" w:hAnsi="Times New Roman" w:cs="Times New Roman"/>
+                <w:color w:val="000000"/>
+                <w:sz w:val="20"/>
+                <w:szCs w:val="20"/>
+              </w:rPr>
+              <w:t>)</w:t>
             </w:r>
           </w:p>
         </w:tc>
@@ -9859,7 +10227,27 @@
                 <w:sz w:val="20"/>
                 <w:szCs w:val="20"/>
               </w:rPr>
-              <w:t>Time(ms)</w:t>
+              <w:t>Time(</w:t>
+            </w:r>
+            <w:proofErr w:type="spellStart"/>
+            <w:r>
+              <w:rPr>
+                <w:rFonts w:ascii="Times New Roman" w:eastAsia="Times New Roman" w:hAnsi="Times New Roman" w:cs="Times New Roman"/>
+                <w:color w:val="000000"/>
+                <w:sz w:val="20"/>
+                <w:szCs w:val="20"/>
+              </w:rPr>
+              <w:t>ms</w:t>
+            </w:r>
+            <w:proofErr w:type="spellEnd"/>
+            <w:r>
+              <w:rPr>
+                <w:rFonts w:ascii="Times New Roman" w:eastAsia="Times New Roman" w:hAnsi="Times New Roman" w:cs="Times New Roman"/>
+                <w:color w:val="000000"/>
+                <w:sz w:val="20"/>
+                <w:szCs w:val="20"/>
+              </w:rPr>
+              <w:t>)</w:t>
             </w:r>
           </w:p>
         </w:tc>
@@ -10968,7 +11356,27 @@
                 <w:sz w:val="20"/>
                 <w:szCs w:val="20"/>
               </w:rPr>
-              <w:t>Time (ms)</w:t>
+              <w:t>Time (</w:t>
+            </w:r>
+            <w:proofErr w:type="spellStart"/>
+            <w:r>
+              <w:rPr>
+                <w:rFonts w:ascii="Times New Roman" w:eastAsia="Times New Roman" w:hAnsi="Times New Roman" w:cs="Times New Roman"/>
+                <w:color w:val="000000"/>
+                <w:sz w:val="20"/>
+                <w:szCs w:val="20"/>
+              </w:rPr>
+              <w:t>ms</w:t>
+            </w:r>
+            <w:proofErr w:type="spellEnd"/>
+            <w:r>
+              <w:rPr>
+                <w:rFonts w:ascii="Times New Roman" w:eastAsia="Times New Roman" w:hAnsi="Times New Roman" w:cs="Times New Roman"/>
+                <w:color w:val="000000"/>
+                <w:sz w:val="20"/>
+                <w:szCs w:val="20"/>
+              </w:rPr>
+              <w:t>)</w:t>
             </w:r>
           </w:p>
         </w:tc>
@@ -12086,7 +12494,27 @@
                 <w:sz w:val="20"/>
                 <w:szCs w:val="20"/>
               </w:rPr>
-              <w:t>(ms)</w:t>
+              <w:t>(</w:t>
+            </w:r>
+            <w:proofErr w:type="spellStart"/>
+            <w:r>
+              <w:rPr>
+                <w:rFonts w:ascii="Times New Roman" w:eastAsia="Times New Roman" w:hAnsi="Times New Roman" w:cs="Times New Roman"/>
+                <w:color w:val="000000"/>
+                <w:sz w:val="20"/>
+                <w:szCs w:val="20"/>
+              </w:rPr>
+              <w:t>ms</w:t>
+            </w:r>
+            <w:proofErr w:type="spellEnd"/>
+            <w:r>
+              <w:rPr>
+                <w:rFonts w:ascii="Times New Roman" w:eastAsia="Times New Roman" w:hAnsi="Times New Roman" w:cs="Times New Roman"/>
+                <w:color w:val="000000"/>
+                <w:sz w:val="20"/>
+                <w:szCs w:val="20"/>
+              </w:rPr>
+              <w:t>)</w:t>
             </w:r>
           </w:p>
         </w:tc>
@@ -13839,8 +14267,18 @@
           <w:b/>
           <w:bCs/>
         </w:rPr>
-        <w:t>SARS-CoV</w:t>
-      </w:r>
+        <w:t>SARS-</w:t>
+      </w:r>
+      <w:proofErr w:type="spellStart"/>
+      <w:r>
+        <w:rPr>
+          <w:rFonts w:ascii="Times New Roman" w:hAnsi="Times New Roman" w:cs="Times New Roman"/>
+          <w:b/>
+          <w:bCs/>
+        </w:rPr>
+        <w:t>CoV</w:t>
+      </w:r>
+      <w:proofErr w:type="spellEnd"/>
       <w:r>
         <w:rPr>
           <w:rFonts w:ascii="Times New Roman" w:hAnsi="Times New Roman" w:cs="Times New Roman"/>
@@ -13929,7 +14367,27 @@
                 <w:sz w:val="20"/>
                 <w:szCs w:val="20"/>
               </w:rPr>
-              <w:t>(ms)</w:t>
+              <w:t>(</w:t>
+            </w:r>
+            <w:proofErr w:type="spellStart"/>
+            <w:r>
+              <w:rPr>
+                <w:rFonts w:ascii="Times New Roman" w:eastAsia="Times New Roman" w:hAnsi="Times New Roman" w:cs="Times New Roman"/>
+                <w:color w:val="000000"/>
+                <w:sz w:val="20"/>
+                <w:szCs w:val="20"/>
+              </w:rPr>
+              <w:t>ms</w:t>
+            </w:r>
+            <w:proofErr w:type="spellEnd"/>
+            <w:r>
+              <w:rPr>
+                <w:rFonts w:ascii="Times New Roman" w:eastAsia="Times New Roman" w:hAnsi="Times New Roman" w:cs="Times New Roman"/>
+                <w:color w:val="000000"/>
+                <w:sz w:val="20"/>
+                <w:szCs w:val="20"/>
+              </w:rPr>
+              <w:t>)</w:t>
             </w:r>
           </w:p>
         </w:tc>
@@ -13989,8 +14447,19 @@
                 <w:sz w:val="20"/>
                 <w:szCs w:val="20"/>
               </w:rPr>
-              <w:t>SARS-CoV</w:t>
-            </w:r>
+              <w:t>SARS-</w:t>
+            </w:r>
+            <w:proofErr w:type="spellStart"/>
+            <w:r>
+              <w:rPr>
+                <w:rFonts w:ascii="Times New Roman" w:eastAsia="Times New Roman" w:hAnsi="Times New Roman" w:cs="Times New Roman"/>
+                <w:color w:val="000000"/>
+                <w:sz w:val="20"/>
+                <w:szCs w:val="20"/>
+              </w:rPr>
+              <w:t>CoV</w:t>
+            </w:r>
+            <w:proofErr w:type="spellEnd"/>
           </w:p>
         </w:tc>
       </w:tr>
@@ -14658,8 +15127,13 @@
         <w:t>:</w:t>
       </w:r>
       <w:r>
-        <w:t>Comparison between SARS-CoV-2 and SARS-CoV</w:t>
-      </w:r>
+        <w:t>Comparison between SARS-CoV-2 and SARS-</w:t>
+      </w:r>
+      <w:proofErr w:type="spellStart"/>
+      <w:r>
+        <w:t>CoV</w:t>
+      </w:r>
+      <w:proofErr w:type="spellEnd"/>
     </w:p>
     <w:p>
       <w:pPr>
@@ -14691,8 +15165,16 @@
         <w:rPr>
           <w:rFonts w:ascii="Times New Roman" w:hAnsi="Times New Roman" w:cs="Times New Roman"/>
         </w:rPr>
-        <w:t>SARS-CoV</w:t>
-      </w:r>
+        <w:t>SARS-</w:t>
+      </w:r>
+      <w:proofErr w:type="spellStart"/>
+      <w:r>
+        <w:rPr>
+          <w:rFonts w:ascii="Times New Roman" w:hAnsi="Times New Roman" w:cs="Times New Roman"/>
+        </w:rPr>
+        <w:t>CoV</w:t>
+      </w:r>
+      <w:proofErr w:type="spellEnd"/>
       <w:r>
         <w:rPr>
           <w:rFonts w:ascii="Times New Roman" w:hAnsi="Times New Roman" w:cs="Times New Roman"/>
@@ -14829,7 +15311,27 @@
                 <w:sz w:val="20"/>
                 <w:szCs w:val="20"/>
               </w:rPr>
-              <w:t>(ms)</w:t>
+              <w:t>(</w:t>
+            </w:r>
+            <w:proofErr w:type="spellStart"/>
+            <w:r>
+              <w:rPr>
+                <w:rFonts w:ascii="Times New Roman" w:eastAsia="Times New Roman" w:hAnsi="Times New Roman" w:cs="Times New Roman"/>
+                <w:color w:val="000000"/>
+                <w:sz w:val="20"/>
+                <w:szCs w:val="20"/>
+              </w:rPr>
+              <w:t>ms</w:t>
+            </w:r>
+            <w:proofErr w:type="spellEnd"/>
+            <w:r>
+              <w:rPr>
+                <w:rFonts w:ascii="Times New Roman" w:eastAsia="Times New Roman" w:hAnsi="Times New Roman" w:cs="Times New Roman"/>
+                <w:color w:val="000000"/>
+                <w:sz w:val="20"/>
+                <w:szCs w:val="20"/>
+              </w:rPr>
+              <w:t>)</w:t>
             </w:r>
           </w:p>
         </w:tc>
@@ -16253,7 +16755,23 @@
                 <w:rFonts w:ascii="Times New Roman" w:eastAsia="Times New Roman" w:hAnsi="Times New Roman" w:cs="Times New Roman"/>
                 <w:color w:val="000000"/>
               </w:rPr>
-              <w:t>Time (ms)</w:t>
+              <w:t>Time (</w:t>
+            </w:r>
+            <w:proofErr w:type="spellStart"/>
+            <w:r>
+              <w:rPr>
+                <w:rFonts w:ascii="Times New Roman" w:eastAsia="Times New Roman" w:hAnsi="Times New Roman" w:cs="Times New Roman"/>
+                <w:color w:val="000000"/>
+              </w:rPr>
+              <w:t>ms</w:t>
+            </w:r>
+            <w:proofErr w:type="spellEnd"/>
+            <w:r>
+              <w:rPr>
+                <w:rFonts w:ascii="Times New Roman" w:eastAsia="Times New Roman" w:hAnsi="Times New Roman" w:cs="Times New Roman"/>
+                <w:color w:val="000000"/>
+              </w:rPr>
+              <w:t>)</w:t>
             </w:r>
           </w:p>
         </w:tc>
@@ -16865,12 +17383,14 @@
       <w:r>
         <w:t xml:space="preserve">Figure </w:t>
       </w:r>
+      <w:proofErr w:type="gramStart"/>
       <w:r>
         <w:t xml:space="preserve">12 </w:t>
       </w:r>
       <w:r>
         <w:t>:</w:t>
       </w:r>
+      <w:proofErr w:type="gramEnd"/>
       <w:r>
         <w:t xml:space="preserve"> </w:t>
       </w:r>
@@ -17128,7 +17648,25 @@
           <w:sz w:val="24"/>
           <w:szCs w:val="24"/>
         </w:rPr>
-        <w:t xml:space="preserve">person A309125. The contract tracing is checked only when an infected person comes in contact with a healthy person. The number of infected people when all constrains are selected is low. </w:t>
+        <w:t xml:space="preserve">person A309125. The contract tracing is checked only when an infected person </w:t>
+      </w:r>
+      <w:proofErr w:type="gramStart"/>
+      <w:r>
+        <w:rPr>
+          <w:rFonts w:ascii="Times New Roman" w:hAnsi="Times New Roman" w:cs="Times New Roman"/>
+          <w:sz w:val="24"/>
+          <w:szCs w:val="24"/>
+        </w:rPr>
+        <w:t>comes in contact with</w:t>
+      </w:r>
+      <w:proofErr w:type="gramEnd"/>
+      <w:r>
+        <w:rPr>
+          <w:rFonts w:ascii="Times New Roman" w:hAnsi="Times New Roman" w:cs="Times New Roman"/>
+          <w:sz w:val="24"/>
+          <w:szCs w:val="24"/>
+        </w:rPr>
+        <w:t xml:space="preserve"> a healthy person. The number of infected people when all constrains are selected is low. </w:t>
       </w:r>
     </w:p>
     <w:p>
@@ -17840,13 +18378,33 @@
         <w:rPr>
           <w:rFonts w:ascii="Times New Roman" w:hAnsi="Times New Roman" w:cs="Times New Roman"/>
         </w:rPr>
-        <w:t>The unit test coverage for the project is 72.9%.T</w:t>
-      </w:r>
-      <w:r>
-        <w:rPr>
-          <w:rFonts w:ascii="Times New Roman" w:hAnsi="Times New Roman" w:cs="Times New Roman"/>
-        </w:rPr>
-        <w:t xml:space="preserve">he snapshot of unit test results </w:t>
+        <w:t>The unit test coverage for the project is 72.9%.</w:t>
+      </w:r>
+      <w:r>
+        <w:rPr>
+          <w:rFonts w:ascii="Times New Roman" w:hAnsi="Times New Roman" w:cs="Times New Roman"/>
+        </w:rPr>
+        <w:t xml:space="preserve"> </w:t>
+      </w:r>
+      <w:proofErr w:type="gramStart"/>
+      <w:r>
+        <w:rPr>
+          <w:rFonts w:ascii="Times New Roman" w:hAnsi="Times New Roman" w:cs="Times New Roman"/>
+        </w:rPr>
+        <w:t>T</w:t>
+      </w:r>
+      <w:r>
+        <w:rPr>
+          <w:rFonts w:ascii="Times New Roman" w:hAnsi="Times New Roman" w:cs="Times New Roman"/>
+        </w:rPr>
+        <w:t>he</w:t>
+      </w:r>
+      <w:proofErr w:type="gramEnd"/>
+      <w:r>
+        <w:rPr>
+          <w:rFonts w:ascii="Times New Roman" w:hAnsi="Times New Roman" w:cs="Times New Roman"/>
+        </w:rPr>
+        <w:t xml:space="preserve"> snapshot of unit test results </w:t>
       </w:r>
       <w:r>
         <w:rPr>
@@ -18286,17 +18844,8 @@
         <w:t>.</w:t>
       </w:r>
       <w:r>
-        <w:t>.java</w:t>
-      </w:r>
-    </w:p>
-    <w:p>
-      <w:pPr>
-        <w:spacing w:line="276" w:lineRule="auto"/>
-        <w:jc w:val="center"/>
-        <w:rPr>
-          <w:rFonts w:ascii="Times New Roman" w:hAnsi="Times New Roman" w:cs="Times New Roman"/>
-        </w:rPr>
-      </w:pPr>
+        <w:t>java</w:t>
+      </w:r>
     </w:p>
     <w:p>
       <w:pPr>
@@ -18315,6 +18864,7 @@
         <w:rPr>
           <w:rFonts w:ascii="Times New Roman" w:hAnsi="Times New Roman" w:cs="Times New Roman"/>
         </w:rPr>
+        <w:lastRenderedPageBreak/>
         <w:t xml:space="preserve">Unit test for </w:t>
       </w:r>
       <w:r>
@@ -18358,7 +18908,157 @@
         <w:rPr>
           <w:rFonts w:ascii="Times New Roman" w:hAnsi="Times New Roman" w:cs="Times New Roman"/>
         </w:rPr>
-        <w:t>PopulationPaintPanelTest</w:t>
+        <w:t>DashboardTest</w:t>
+      </w:r>
+      <w:r>
+        <w:rPr>
+          <w:rFonts w:ascii="Times New Roman" w:hAnsi="Times New Roman" w:cs="Times New Roman"/>
+        </w:rPr>
+        <w:t>.java</w:t>
+      </w:r>
+    </w:p>
+    <w:p>
+      <w:pPr>
+        <w:pStyle w:val="ListParagraph"/>
+        <w:spacing w:line="276" w:lineRule="auto"/>
+        <w:ind w:left="810"/>
+        <w:jc w:val="center"/>
+        <w:rPr>
+          <w:rFonts w:ascii="Times New Roman" w:hAnsi="Times New Roman" w:cs="Times New Roman"/>
+        </w:rPr>
+      </w:pPr>
+      <w:r>
+        <w:rPr>
+          <w:noProof/>
+        </w:rPr>
+        <w:drawing>
+          <wp:inline distT="0" distB="0" distL="0" distR="0" wp14:anchorId="6E2D5D08" wp14:editId="27100F92">
+            <wp:extent cx="4150187" cy="1938528"/>
+            <wp:effectExtent l="0" t="0" r="3175" b="5080"/>
+            <wp:docPr id="10" name="Picture 10"/>
+            <wp:cNvGraphicFramePr>
+              <a:graphicFrameLocks xmlns:a="http://schemas.openxmlformats.org/drawingml/2006/main" noChangeAspect="1"/>
+            </wp:cNvGraphicFramePr>
+            <a:graphic xmlns:a="http://schemas.openxmlformats.org/drawingml/2006/main">
+              <a:graphicData uri="http://schemas.openxmlformats.org/drawingml/2006/picture">
+                <pic:pic xmlns:pic="http://schemas.openxmlformats.org/drawingml/2006/picture">
+                  <pic:nvPicPr>
+                    <pic:cNvPr id="1" name=""/>
+                    <pic:cNvPicPr/>
+                  </pic:nvPicPr>
+                  <pic:blipFill>
+                    <a:blip r:embed="rId28"/>
+                    <a:stretch>
+                      <a:fillRect/>
+                    </a:stretch>
+                  </pic:blipFill>
+                  <pic:spPr>
+                    <a:xfrm>
+                      <a:off x="0" y="0"/>
+                      <a:ext cx="4183583" cy="1954127"/>
+                    </a:xfrm>
+                    <a:prstGeom prst="rect">
+                      <a:avLst/>
+                    </a:prstGeom>
+                  </pic:spPr>
+                </pic:pic>
+              </a:graphicData>
+            </a:graphic>
+          </wp:inline>
+        </w:drawing>
+      </w:r>
+    </w:p>
+    <w:p>
+      <w:pPr>
+        <w:pStyle w:val="Caption"/>
+        <w:jc w:val="center"/>
+        <w:rPr>
+          <w:rFonts w:ascii="Times New Roman" w:hAnsi="Times New Roman" w:cs="Times New Roman"/>
+        </w:rPr>
+      </w:pPr>
+      <w:r>
+        <w:t xml:space="preserve">Figure </w:t>
+      </w:r>
+      <w:r>
+        <w:fldChar w:fldCharType="begin"/>
+      </w:r>
+      <w:r>
+        <w:instrText xml:space="preserve"> SEQ Figure \* ARABIC </w:instrText>
+      </w:r>
+      <w:r>
+        <w:fldChar w:fldCharType="separate"/>
+      </w:r>
+      <w:r>
+        <w:rPr>
+          <w:noProof/>
+        </w:rPr>
+        <w:t>1</w:t>
+      </w:r>
+      <w:r>
+        <w:fldChar w:fldCharType="end"/>
+      </w:r>
+      <w:proofErr w:type="gramStart"/>
+      <w:r>
+        <w:t>7</w:t>
+      </w:r>
+      <w:r>
+        <w:t>:Unit</w:t>
+      </w:r>
+      <w:proofErr w:type="gramEnd"/>
+      <w:r>
+        <w:t xml:space="preserve"> test for </w:t>
+      </w:r>
+      <w:r>
+        <w:rPr>
+          <w:rFonts w:ascii="Times New Roman" w:hAnsi="Times New Roman" w:cs="Times New Roman"/>
+        </w:rPr>
+        <w:t>Dashboard</w:t>
+      </w:r>
+      <w:r>
+        <w:rPr>
+          <w:rFonts w:ascii="Times New Roman" w:hAnsi="Times New Roman" w:cs="Times New Roman"/>
+        </w:rPr>
+        <w:t>Test</w:t>
+      </w:r>
+      <w:r>
+        <w:rPr>
+          <w:rFonts w:ascii="Times New Roman" w:hAnsi="Times New Roman" w:cs="Times New Roman"/>
+        </w:rPr>
+        <w:t>.</w:t>
+      </w:r>
+      <w:r>
+        <w:t>java</w:t>
+      </w:r>
+    </w:p>
+    <w:p>
+      <w:pPr>
+        <w:pStyle w:val="ListParagraph"/>
+        <w:spacing w:line="276" w:lineRule="auto"/>
+        <w:ind w:left="1800"/>
+        <w:jc w:val="both"/>
+        <w:rPr>
+          <w:rFonts w:ascii="Times New Roman" w:hAnsi="Times New Roman" w:cs="Times New Roman"/>
+        </w:rPr>
+      </w:pPr>
+    </w:p>
+    <w:p>
+      <w:pPr>
+        <w:pStyle w:val="ListParagraph"/>
+        <w:numPr>
+          <w:ilvl w:val="0"/>
+          <w:numId w:val="49"/>
+        </w:numPr>
+        <w:spacing w:line="276" w:lineRule="auto"/>
+        <w:jc w:val="both"/>
+        <w:rPr>
+          <w:rFonts w:ascii="Times New Roman" w:hAnsi="Times New Roman" w:cs="Times New Roman"/>
+        </w:rPr>
+      </w:pPr>
+      <w:r>
+        <w:rPr>
+          <w:rFonts w:ascii="Times New Roman" w:hAnsi="Times New Roman" w:cs="Times New Roman"/>
+        </w:rPr>
+        <w:t>PlotChartJFrameTest</w:t>
       </w:r>
       <w:r>
         <w:rPr>
@@ -18371,11 +19071,101 @@
       <w:pPr>
         <w:spacing w:line="276" w:lineRule="auto"/>
         <w:ind w:firstLine="360"/>
-        <w:jc w:val="both"/>
-        <w:rPr>
-          <w:rFonts w:ascii="Times New Roman" w:hAnsi="Times New Roman" w:cs="Times New Roman"/>
-        </w:rPr>
-      </w:pPr>
+        <w:jc w:val="center"/>
+        <w:rPr>
+          <w:rFonts w:ascii="Times New Roman" w:hAnsi="Times New Roman" w:cs="Times New Roman"/>
+        </w:rPr>
+      </w:pPr>
+      <w:r>
+        <w:rPr>
+          <w:noProof/>
+        </w:rPr>
+        <w:drawing>
+          <wp:inline distT="0" distB="0" distL="0" distR="0" wp14:anchorId="787B882B" wp14:editId="54BDBCE6">
+            <wp:extent cx="3985922" cy="1931213"/>
+            <wp:effectExtent l="0" t="0" r="0" b="0"/>
+            <wp:docPr id="16" name="Picture 16"/>
+            <wp:cNvGraphicFramePr>
+              <a:graphicFrameLocks xmlns:a="http://schemas.openxmlformats.org/drawingml/2006/main" noChangeAspect="1"/>
+            </wp:cNvGraphicFramePr>
+            <a:graphic xmlns:a="http://schemas.openxmlformats.org/drawingml/2006/main">
+              <a:graphicData uri="http://schemas.openxmlformats.org/drawingml/2006/picture">
+                <pic:pic xmlns:pic="http://schemas.openxmlformats.org/drawingml/2006/picture">
+                  <pic:nvPicPr>
+                    <pic:cNvPr id="1" name=""/>
+                    <pic:cNvPicPr/>
+                  </pic:nvPicPr>
+                  <pic:blipFill>
+                    <a:blip r:embed="rId29"/>
+                    <a:stretch>
+                      <a:fillRect/>
+                    </a:stretch>
+                  </pic:blipFill>
+                  <pic:spPr>
+                    <a:xfrm>
+                      <a:off x="0" y="0"/>
+                      <a:ext cx="4067517" cy="1970747"/>
+                    </a:xfrm>
+                    <a:prstGeom prst="rect">
+                      <a:avLst/>
+                    </a:prstGeom>
+                  </pic:spPr>
+                </pic:pic>
+              </a:graphicData>
+            </a:graphic>
+          </wp:inline>
+        </w:drawing>
+      </w:r>
+    </w:p>
+    <w:p>
+      <w:pPr>
+        <w:pStyle w:val="Caption"/>
+        <w:jc w:val="center"/>
+        <w:rPr>
+          <w:rFonts w:ascii="Times New Roman" w:hAnsi="Times New Roman" w:cs="Times New Roman"/>
+        </w:rPr>
+      </w:pPr>
+      <w:r>
+        <w:t xml:space="preserve">Figure </w:t>
+      </w:r>
+      <w:r>
+        <w:fldChar w:fldCharType="begin"/>
+      </w:r>
+      <w:r>
+        <w:instrText xml:space="preserve"> SEQ Figure \* ARABIC </w:instrText>
+      </w:r>
+      <w:r>
+        <w:fldChar w:fldCharType="separate"/>
+      </w:r>
+      <w:r>
+        <w:rPr>
+          <w:noProof/>
+        </w:rPr>
+        <w:t>1</w:t>
+      </w:r>
+      <w:r>
+        <w:fldChar w:fldCharType="end"/>
+      </w:r>
+      <w:r>
+        <w:t>8</w:t>
+      </w:r>
+      <w:r>
+        <w:t>:</w:t>
+      </w:r>
+      <w:r>
+        <w:t xml:space="preserve"> </w:t>
+      </w:r>
+      <w:r>
+        <w:t xml:space="preserve">Unit test for </w:t>
+      </w:r>
+      <w:proofErr w:type="spellStart"/>
+      <w:r>
+        <w:rPr>
+          <w:rFonts w:ascii="Times New Roman" w:hAnsi="Times New Roman" w:cs="Times New Roman"/>
+        </w:rPr>
+        <w:t>PlotChartJFrame</w:t>
+      </w:r>
+      <w:proofErr w:type="spellEnd"/>
     </w:p>
     <w:p>
       <w:pPr>
@@ -18438,7 +19228,21 @@
         <w:rPr>
           <w:rFonts w:ascii="Times New Roman" w:hAnsi="Times New Roman" w:cs="Times New Roman"/>
         </w:rPr>
-        <w:t xml:space="preserve"> spread of SARS-CoV-2 and SARS-CoV virus w</w:t>
+        <w:t xml:space="preserve"> spread of SARS-CoV-2 and SARS-</w:t>
+      </w:r>
+      <w:proofErr w:type="spellStart"/>
+      <w:r>
+        <w:rPr>
+          <w:rFonts w:ascii="Times New Roman" w:hAnsi="Times New Roman" w:cs="Times New Roman"/>
+        </w:rPr>
+        <w:t>CoV</w:t>
+      </w:r>
+      <w:proofErr w:type="spellEnd"/>
+      <w:r>
+        <w:rPr>
+          <w:rFonts w:ascii="Times New Roman" w:hAnsi="Times New Roman" w:cs="Times New Roman"/>
+        </w:rPr>
+        <w:t xml:space="preserve"> virus w</w:t>
       </w:r>
       <w:r>
         <w:rPr>
@@ -18468,8 +19272,16 @@
         <w:rPr>
           <w:rFonts w:ascii="Times New Roman" w:hAnsi="Times New Roman" w:cs="Times New Roman"/>
         </w:rPr>
-        <w:t>SARS-CoV-2 and SARS-CoV</w:t>
-      </w:r>
+        <w:t>SARS-CoV-2 and SARS-</w:t>
+      </w:r>
+      <w:proofErr w:type="spellStart"/>
+      <w:r>
+        <w:rPr>
+          <w:rFonts w:ascii="Times New Roman" w:hAnsi="Times New Roman" w:cs="Times New Roman"/>
+        </w:rPr>
+        <w:t>CoV</w:t>
+      </w:r>
+      <w:proofErr w:type="spellEnd"/>
       <w:r>
         <w:rPr>
           <w:rFonts w:ascii="Times New Roman" w:hAnsi="Times New Roman" w:cs="Times New Roman"/>
@@ -18480,8 +19292,16 @@
         <w:rPr>
           <w:rFonts w:ascii="Times New Roman" w:hAnsi="Times New Roman" w:cs="Times New Roman"/>
         </w:rPr>
-        <w:t>SARS-CoV</w:t>
-      </w:r>
+        <w:t>SARS-</w:t>
+      </w:r>
+      <w:proofErr w:type="spellStart"/>
+      <w:r>
+        <w:rPr>
+          <w:rFonts w:ascii="Times New Roman" w:hAnsi="Times New Roman" w:cs="Times New Roman"/>
+        </w:rPr>
+        <w:t>CoV</w:t>
+      </w:r>
+      <w:proofErr w:type="spellEnd"/>
       <w:r>
         <w:rPr>
           <w:rFonts w:ascii="Times New Roman" w:hAnsi="Times New Roman" w:cs="Times New Roman"/>
@@ -18694,6 +19514,7 @@
           <w:sz w:val="28"/>
           <w:szCs w:val="28"/>
         </w:rPr>
+        <w:lastRenderedPageBreak/>
         <w:t>Reference:</w:t>
       </w:r>
       <w:bookmarkEnd w:id="22"/>
@@ -18733,7 +19554,7 @@
         </w:rPr>
         <w:t xml:space="preserve">. (2020, February 11). Centers for Disease Control and Prevention. </w:t>
       </w:r>
-      <w:hyperlink r:id="rId28" w:history="1">
+      <w:hyperlink r:id="rId30" w:history="1">
         <w:r>
           <w:rPr>
             <w:rStyle w:val="Hyperlink"/>
@@ -18783,12 +19604,37 @@
           <w:szCs w:val="22"/>
         </w:rPr>
       </w:pPr>
+      <w:proofErr w:type="spellStart"/>
       <w:r>
         <w:rPr>
           <w:sz w:val="22"/>
           <w:szCs w:val="22"/>
         </w:rPr>
-        <w:t xml:space="preserve">Linka, K., Peirlinck, M., &amp; Kuhl, E. (2020). The reproduction number of COVID-19 and its correlation with public health interventions. </w:t>
+        <w:t>Linka</w:t>
+      </w:r>
+      <w:proofErr w:type="spellEnd"/>
+      <w:r>
+        <w:rPr>
+          <w:sz w:val="22"/>
+          <w:szCs w:val="22"/>
+        </w:rPr>
+        <w:t xml:space="preserve">, K., </w:t>
+      </w:r>
+      <w:proofErr w:type="spellStart"/>
+      <w:r>
+        <w:rPr>
+          <w:sz w:val="22"/>
+          <w:szCs w:val="22"/>
+        </w:rPr>
+        <w:t>Peirlinck</w:t>
+      </w:r>
+      <w:proofErr w:type="spellEnd"/>
+      <w:r>
+        <w:rPr>
+          <w:sz w:val="22"/>
+          <w:szCs w:val="22"/>
+        </w:rPr>
+        <w:t xml:space="preserve">, M., &amp; Kuhl, E. (2020). The reproduction number of COVID-19 and its correlation with public health interventions. </w:t>
       </w:r>
       <w:r>
         <w:rPr>
@@ -18836,12 +19682,21 @@
           <w:szCs w:val="22"/>
         </w:rPr>
       </w:pPr>
+      <w:proofErr w:type="spellStart"/>
       <w:r>
         <w:rPr>
           <w:sz w:val="22"/>
           <w:szCs w:val="22"/>
         </w:rPr>
-        <w:t xml:space="preserve">Kleczkowski, A. (2020, June 16). </w:t>
+        <w:t>Kleczkowski</w:t>
+      </w:r>
+      <w:proofErr w:type="spellEnd"/>
+      <w:r>
+        <w:rPr>
+          <w:sz w:val="22"/>
+          <w:szCs w:val="22"/>
+        </w:rPr>
+        <w:t xml:space="preserve">, A. (2020, June 16). </w:t>
       </w:r>
       <w:r>
         <w:rPr>
@@ -18873,12 +19728,21 @@
           <w:szCs w:val="22"/>
         </w:rPr>
       </w:pPr>
+      <w:proofErr w:type="spellStart"/>
       <w:r>
         <w:rPr>
           <w:sz w:val="22"/>
           <w:szCs w:val="22"/>
         </w:rPr>
-        <w:t xml:space="preserve">Sneppen, K., Nielsen, B. F., Taylor, R. J., &amp; Simonsen, L. (2021). Overdispersion in COVID-19 increases the effectiveness of limiting nonrepetitive contacts for transmission control. </w:t>
+        <w:t>Sneppen</w:t>
+      </w:r>
+      <w:proofErr w:type="spellEnd"/>
+      <w:r>
+        <w:rPr>
+          <w:sz w:val="22"/>
+          <w:szCs w:val="22"/>
+        </w:rPr>
+        <w:t xml:space="preserve">, K., Nielsen, B. F., Taylor, R. J., &amp; Simonsen, L. (2021). Overdispersion in COVID-19 increases the effectiveness of limiting nonrepetitive contacts for transmission control. </w:t>
       </w:r>
       <w:r>
         <w:rPr>
@@ -18931,7 +19795,23 @@
           <w:sz w:val="22"/>
           <w:szCs w:val="22"/>
         </w:rPr>
-        <w:t xml:space="preserve">Zhang, S., Diao, M., Yu, W., Pei, L., Lin, Z., &amp; Chen, D. (2020). Estimation of the reproductive number of novel coronavirus (COVID-19) and the probable outbreak size on the Diamond Princess cruise ship: A data-driven analysis. </w:t>
+        <w:t xml:space="preserve">Zhang, S., </w:t>
+      </w:r>
+      <w:proofErr w:type="spellStart"/>
+      <w:r>
+        <w:rPr>
+          <w:sz w:val="22"/>
+          <w:szCs w:val="22"/>
+        </w:rPr>
+        <w:t>Diao</w:t>
+      </w:r>
+      <w:proofErr w:type="spellEnd"/>
+      <w:r>
+        <w:rPr>
+          <w:sz w:val="22"/>
+          <w:szCs w:val="22"/>
+        </w:rPr>
+        <w:t xml:space="preserve">, M., Yu, W., Pei, L., Lin, Z., &amp; Chen, D. (2020). Estimation of the reproductive number of novel coronavirus (COVID-19) and the probable outbreak size on the Diamond Princess cruise ship: A data-driven analysis. </w:t>
       </w:r>
       <w:r>
         <w:rPr>
@@ -18984,9 +19864,9 @@
           <w:sz w:val="22"/>
           <w:szCs w:val="22"/>
         </w:rPr>
-        <w:lastRenderedPageBreak/>
         <w:t xml:space="preserve">Endo, A., Abbott, S., Kucharski, A. J., &amp; Funk, S. (2020). Estimating the overdispersion in COVID-19 transmission using outbreak sizes outside China. </w:t>
       </w:r>
+      <w:proofErr w:type="spellStart"/>
       <w:r>
         <w:rPr>
           <w:i/>
@@ -18994,15 +19874,9 @@
           <w:sz w:val="22"/>
           <w:szCs w:val="22"/>
         </w:rPr>
-        <w:t>Wellcome Open Research</w:t>
-      </w:r>
-      <w:r>
-        <w:rPr>
-          <w:sz w:val="22"/>
-          <w:szCs w:val="22"/>
-        </w:rPr>
-        <w:t xml:space="preserve">, </w:t>
-      </w:r>
+        <w:t>Wellcome</w:t>
+      </w:r>
+      <w:proofErr w:type="spellEnd"/>
       <w:r>
         <w:rPr>
           <w:i/>
@@ -19010,16 +19884,32 @@
           <w:sz w:val="22"/>
           <w:szCs w:val="22"/>
         </w:rPr>
-        <w:t>5</w:t>
+        <w:t xml:space="preserve"> Open Research</w:t>
       </w:r>
       <w:r>
         <w:rPr>
           <w:sz w:val="22"/>
           <w:szCs w:val="22"/>
         </w:rPr>
+        <w:t xml:space="preserve">, </w:t>
+      </w:r>
+      <w:r>
+        <w:rPr>
+          <w:i/>
+          <w:iCs/>
+          <w:sz w:val="22"/>
+          <w:szCs w:val="22"/>
+        </w:rPr>
+        <w:t>5</w:t>
+      </w:r>
+      <w:r>
+        <w:rPr>
+          <w:sz w:val="22"/>
+          <w:szCs w:val="22"/>
+        </w:rPr>
         <w:t xml:space="preserve">, 67. </w:t>
       </w:r>
-      <w:hyperlink r:id="rId29" w:history="1">
+      <w:hyperlink r:id="rId31" w:history="1">
         <w:r>
           <w:rPr>
             <w:rStyle w:val="Hyperlink"/>
@@ -19099,12 +19989,37 @@
           <w:u w:val="none"/>
         </w:rPr>
       </w:pPr>
+      <w:proofErr w:type="spellStart"/>
       <w:r>
         <w:rPr>
           <w:sz w:val="22"/>
           <w:szCs w:val="22"/>
         </w:rPr>
-        <w:t xml:space="preserve">Chowell, G., Castillo-Chavez, C., Fenimore, P. W., Kribs-Zaleta, C. M., Arriola, L., &amp; Hyman, J. M. (2004). Model Parameters and Outbreak Control for SARS. </w:t>
+        <w:t>Chowell</w:t>
+      </w:r>
+      <w:proofErr w:type="spellEnd"/>
+      <w:r>
+        <w:rPr>
+          <w:sz w:val="22"/>
+          <w:szCs w:val="22"/>
+        </w:rPr>
+        <w:t xml:space="preserve">, G., Castillo-Chavez, C., Fenimore, P. W., </w:t>
+      </w:r>
+      <w:proofErr w:type="spellStart"/>
+      <w:r>
+        <w:rPr>
+          <w:sz w:val="22"/>
+          <w:szCs w:val="22"/>
+        </w:rPr>
+        <w:t>Kribs-Zaleta</w:t>
+      </w:r>
+      <w:proofErr w:type="spellEnd"/>
+      <w:r>
+        <w:rPr>
+          <w:sz w:val="22"/>
+          <w:szCs w:val="22"/>
+        </w:rPr>
+        <w:t xml:space="preserve">, C. M., Arriola, L., &amp; Hyman, J. M. (2004). Model Parameters and Outbreak Control for SARS. </w:t>
       </w:r>
       <w:r>
         <w:rPr>
@@ -19138,7 +20053,7 @@
         </w:rPr>
         <w:t xml:space="preserve">(7), 1258–1263. </w:t>
       </w:r>
-      <w:hyperlink r:id="rId30" w:history="1">
+      <w:hyperlink r:id="rId32" w:history="1">
         <w:r>
           <w:rPr>
             <w:rStyle w:val="Hyperlink"/>
@@ -19185,7 +20100,7 @@
         </w:rPr>
         <w:t xml:space="preserve">. BMC Public Health. </w:t>
       </w:r>
-      <w:hyperlink r:id="rId31" w:history="1">
+      <w:hyperlink r:id="rId33" w:history="1">
         <w:r>
           <w:rPr>
             <w:rStyle w:val="Hyperlink"/>
@@ -19223,7 +20138,27 @@
           <w:sz w:val="22"/>
           <w:szCs w:val="22"/>
         </w:rPr>
-        <w:t>Comparing three Covid-19 vaccines: Pfizer, Moderna, J&amp;J</w:t>
+        <w:t xml:space="preserve">Comparing three Covid-19 vaccines: Pfizer, </w:t>
+      </w:r>
+      <w:proofErr w:type="spellStart"/>
+      <w:r>
+        <w:rPr>
+          <w:i/>
+          <w:iCs/>
+          <w:sz w:val="22"/>
+          <w:szCs w:val="22"/>
+        </w:rPr>
+        <w:t>Moderna</w:t>
+      </w:r>
+      <w:proofErr w:type="spellEnd"/>
+      <w:r>
+        <w:rPr>
+          <w:i/>
+          <w:iCs/>
+          <w:sz w:val="22"/>
+          <w:szCs w:val="22"/>
+        </w:rPr>
+        <w:t>, J&amp;J</w:t>
       </w:r>
       <w:r>
         <w:rPr>
@@ -19259,13 +20194,33 @@
           <w:sz w:val="22"/>
           <w:szCs w:val="22"/>
         </w:rPr>
-        <w:t>An evidence review of face masks against COVID-19</w:t>
-      </w:r>
-      <w:r>
-        <w:rPr>
+        <w:t xml:space="preserve">An evidence </w:t>
+      </w:r>
+      <w:proofErr w:type="gramStart"/>
+      <w:r>
+        <w:rPr>
+          <w:i/>
+          <w:iCs/>
           <w:sz w:val="22"/>
           <w:szCs w:val="22"/>
         </w:rPr>
+        <w:t>review</w:t>
+      </w:r>
+      <w:proofErr w:type="gramEnd"/>
+      <w:r>
+        <w:rPr>
+          <w:i/>
+          <w:iCs/>
+          <w:sz w:val="22"/>
+          <w:szCs w:val="22"/>
+        </w:rPr>
+        <w:t xml:space="preserve"> of face masks against COVID-19</w:t>
+      </w:r>
+      <w:r>
+        <w:rPr>
+          <w:sz w:val="22"/>
+          <w:szCs w:val="22"/>
+        </w:rPr>
         <w:t>. PNAS. https://www.pnas.org/content/118/4/e2014564118</w:t>
       </w:r>
     </w:p>
@@ -19280,7 +20235,7 @@
       </w:pPr>
     </w:p>
     <w:sectPr>
-      <w:footerReference w:type="default" r:id="rId32"/>
+      <w:footerReference w:type="default" r:id="rId34"/>
       <w:pgSz w:w="12240" w:h="15840"/>
       <w:pgMar w:top="1350" w:right="1440" w:bottom="990" w:left="1440" w:header="720" w:footer="720" w:gutter="0"/>
       <w:cols w:space="720"/>

</xml_diff>

<commit_message>
Added the report pdf
</commit_message>
<xml_diff>
--- a/Project_Report(Sec-05).docx
+++ b/Project_Report(Sec-05).docx
@@ -1960,7 +1960,7 @@
                 <w:noProof/>
                 <w:webHidden/>
               </w:rPr>
-              <w:t>15</w:t>
+              <w:t>16</w:t>
             </w:r>
             <w:r>
               <w:rPr>
@@ -2050,7 +2050,7 @@
                 <w:noProof/>
                 <w:webHidden/>
               </w:rPr>
-              <w:t>15</w:t>
+              <w:t>16</w:t>
             </w:r>
             <w:r>
               <w:rPr>
@@ -2140,7 +2140,7 @@
                 <w:noProof/>
                 <w:webHidden/>
               </w:rPr>
-              <w:t>15</w:t>
+              <w:t>16</w:t>
             </w:r>
             <w:r>
               <w:rPr>
@@ -2230,7 +2230,7 @@
                 <w:noProof/>
                 <w:webHidden/>
               </w:rPr>
-              <w:t>15</w:t>
+              <w:t>16</w:t>
             </w:r>
             <w:r>
               <w:rPr>
@@ -2320,7 +2320,7 @@
                 <w:noProof/>
                 <w:webHidden/>
               </w:rPr>
-              <w:t>17</w:t>
+              <w:t>18</w:t>
             </w:r>
             <w:r>
               <w:rPr>
@@ -4105,7 +4105,7 @@
           <v:shape id="_x0000_i1025" type="#_x0000_t75" alt="" style="width:396.55pt;height:409.45pt;mso-width-percent:0;mso-height-percent:0;mso-width-percent:0;mso-height-percent:0" o:ole="">
             <v:imagedata r:id="rId8" o:title=""/>
           </v:shape>
-          <o:OLEObject Type="Embed" ProgID="Visio.Drawing.15" ShapeID="_x0000_i1025" DrawAspect="Content" ObjectID="_1680425641" r:id="rId9"/>
+          <o:OLEObject Type="Embed" ProgID="Visio.Drawing.15" ShapeID="_x0000_i1025" DrawAspect="Content" ObjectID="_1680425729" r:id="rId9"/>
         </w:object>
       </w:r>
     </w:p>
@@ -8621,14 +8621,27 @@
       <w:r>
         <w:t xml:space="preserve">Figure </w:t>
       </w:r>
-      <w:fldSimple w:instr=" SEQ Figure \* ARABIC ">
-        <w:r>
-          <w:rPr>
-            <w:noProof/>
-          </w:rPr>
-          <w:t>3</w:t>
-        </w:r>
-      </w:fldSimple>
+      <w:r>
+        <w:fldChar w:fldCharType="begin"/>
+      </w:r>
+      <w:r>
+        <w:instrText xml:space="preserve"> SEQ Figure \* ARABIC </w:instrText>
+      </w:r>
+      <w:r>
+        <w:fldChar w:fldCharType="separate"/>
+      </w:r>
+      <w:r>
+        <w:rPr>
+          <w:noProof/>
+        </w:rPr>
+        <w:t>3</w:t>
+      </w:r>
+      <w:r>
+        <w:rPr>
+          <w:noProof/>
+        </w:rPr>
+        <w:fldChar w:fldCharType="end"/>
+      </w:r>
       <w:r>
         <w:t xml:space="preserve">:Comparison plot </w:t>
       </w:r>
@@ -9710,14 +9723,27 @@
       <w:r>
         <w:t xml:space="preserve">Figure </w:t>
       </w:r>
-      <w:fldSimple w:instr=" SEQ Figure \* ARABIC ">
-        <w:r>
-          <w:rPr>
-            <w:noProof/>
-          </w:rPr>
-          <w:t>4</w:t>
-        </w:r>
-      </w:fldSimple>
+      <w:r>
+        <w:fldChar w:fldCharType="begin"/>
+      </w:r>
+      <w:r>
+        <w:instrText xml:space="preserve"> SEQ Figure \* ARABIC </w:instrText>
+      </w:r>
+      <w:r>
+        <w:fldChar w:fldCharType="separate"/>
+      </w:r>
+      <w:r>
+        <w:rPr>
+          <w:noProof/>
+        </w:rPr>
+        <w:t>4</w:t>
+      </w:r>
+      <w:r>
+        <w:rPr>
+          <w:noProof/>
+        </w:rPr>
+        <w:fldChar w:fldCharType="end"/>
+      </w:r>
       <w:r>
         <w:t>:</w:t>
       </w:r>
@@ -10818,14 +10844,27 @@
       <w:r>
         <w:t xml:space="preserve">Figure </w:t>
       </w:r>
-      <w:fldSimple w:instr=" SEQ Figure \* ARABIC ">
-        <w:r>
-          <w:rPr>
-            <w:noProof/>
-          </w:rPr>
-          <w:t>5</w:t>
-        </w:r>
-      </w:fldSimple>
+      <w:r>
+        <w:fldChar w:fldCharType="begin"/>
+      </w:r>
+      <w:r>
+        <w:instrText xml:space="preserve"> SEQ Figure \* ARABIC </w:instrText>
+      </w:r>
+      <w:r>
+        <w:fldChar w:fldCharType="separate"/>
+      </w:r>
+      <w:r>
+        <w:rPr>
+          <w:noProof/>
+        </w:rPr>
+        <w:t>5</w:t>
+      </w:r>
+      <w:r>
+        <w:rPr>
+          <w:noProof/>
+        </w:rPr>
+        <w:fldChar w:fldCharType="end"/>
+      </w:r>
       <w:r>
         <w:t>:</w:t>
       </w:r>
@@ -11909,14 +11948,27 @@
       <w:r>
         <w:t xml:space="preserve">Figure </w:t>
       </w:r>
-      <w:fldSimple w:instr=" SEQ Figure \* ARABIC ">
-        <w:r>
-          <w:rPr>
-            <w:noProof/>
-          </w:rPr>
-          <w:t>6</w:t>
-        </w:r>
-      </w:fldSimple>
+      <w:r>
+        <w:fldChar w:fldCharType="begin"/>
+      </w:r>
+      <w:r>
+        <w:instrText xml:space="preserve"> SEQ Figure \* ARABIC </w:instrText>
+      </w:r>
+      <w:r>
+        <w:fldChar w:fldCharType="separate"/>
+      </w:r>
+      <w:r>
+        <w:rPr>
+          <w:noProof/>
+        </w:rPr>
+        <w:t>6</w:t>
+      </w:r>
+      <w:r>
+        <w:rPr>
+          <w:noProof/>
+        </w:rPr>
+        <w:fldChar w:fldCharType="end"/>
+      </w:r>
       <w:r>
         <w:t>:</w:t>
       </w:r>
@@ -12737,14 +12789,27 @@
       <w:r>
         <w:t xml:space="preserve">Figure </w:t>
       </w:r>
-      <w:fldSimple w:instr=" SEQ Figure \* ARABIC ">
-        <w:r>
-          <w:rPr>
-            <w:noProof/>
-          </w:rPr>
-          <w:t>7</w:t>
-        </w:r>
-      </w:fldSimple>
+      <w:r>
+        <w:fldChar w:fldCharType="begin"/>
+      </w:r>
+      <w:r>
+        <w:instrText xml:space="preserve"> SEQ Figure \* ARABIC </w:instrText>
+      </w:r>
+      <w:r>
+        <w:fldChar w:fldCharType="separate"/>
+      </w:r>
+      <w:r>
+        <w:rPr>
+          <w:noProof/>
+        </w:rPr>
+        <w:t>7</w:t>
+      </w:r>
+      <w:r>
+        <w:rPr>
+          <w:noProof/>
+        </w:rPr>
+        <w:fldChar w:fldCharType="end"/>
+      </w:r>
       <w:r>
         <w:t>:</w:t>
       </w:r>
@@ -13676,14 +13741,27 @@
       <w:r>
         <w:t xml:space="preserve">Figure </w:t>
       </w:r>
-      <w:fldSimple w:instr=" SEQ Figure \* ARABIC ">
-        <w:r>
-          <w:rPr>
-            <w:noProof/>
-          </w:rPr>
-          <w:t>8</w:t>
-        </w:r>
-      </w:fldSimple>
+      <w:r>
+        <w:fldChar w:fldCharType="begin"/>
+      </w:r>
+      <w:r>
+        <w:instrText xml:space="preserve"> SEQ Figure \* ARABIC </w:instrText>
+      </w:r>
+      <w:r>
+        <w:fldChar w:fldCharType="separate"/>
+      </w:r>
+      <w:r>
+        <w:rPr>
+          <w:noProof/>
+        </w:rPr>
+        <w:t>8</w:t>
+      </w:r>
+      <w:r>
+        <w:rPr>
+          <w:noProof/>
+        </w:rPr>
+        <w:fldChar w:fldCharType="end"/>
+      </w:r>
       <w:r>
         <w:t>:</w:t>
       </w:r>
@@ -14571,14 +14649,27 @@
       <w:r>
         <w:t xml:space="preserve">Figure </w:t>
       </w:r>
-      <w:fldSimple w:instr=" SEQ Figure \* ARABIC ">
-        <w:r>
-          <w:rPr>
-            <w:noProof/>
-          </w:rPr>
-          <w:t>9</w:t>
-        </w:r>
-      </w:fldSimple>
+      <w:r>
+        <w:fldChar w:fldCharType="begin"/>
+      </w:r>
+      <w:r>
+        <w:instrText xml:space="preserve"> SEQ Figure \* ARABIC </w:instrText>
+      </w:r>
+      <w:r>
+        <w:fldChar w:fldCharType="separate"/>
+      </w:r>
+      <w:r>
+        <w:rPr>
+          <w:noProof/>
+        </w:rPr>
+        <w:t>9</w:t>
+      </w:r>
+      <w:r>
+        <w:rPr>
+          <w:noProof/>
+        </w:rPr>
+        <w:fldChar w:fldCharType="end"/>
+      </w:r>
       <w:r>
         <w:t>:</w:t>
       </w:r>
@@ -16004,14 +16095,27 @@
       <w:r>
         <w:t xml:space="preserve">Figure </w:t>
       </w:r>
-      <w:fldSimple w:instr=" SEQ Figure \* ARABIC ">
-        <w:r>
-          <w:rPr>
-            <w:noProof/>
-          </w:rPr>
-          <w:t>10</w:t>
-        </w:r>
-      </w:fldSimple>
+      <w:r>
+        <w:fldChar w:fldCharType="begin"/>
+      </w:r>
+      <w:r>
+        <w:instrText xml:space="preserve"> SEQ Figure \* ARABIC </w:instrText>
+      </w:r>
+      <w:r>
+        <w:fldChar w:fldCharType="separate"/>
+      </w:r>
+      <w:r>
+        <w:rPr>
+          <w:noProof/>
+        </w:rPr>
+        <w:t>10</w:t>
+      </w:r>
+      <w:r>
+        <w:rPr>
+          <w:noProof/>
+        </w:rPr>
+        <w:fldChar w:fldCharType="end"/>
+      </w:r>
       <w:r>
         <w:t>:</w:t>
       </w:r>
@@ -16983,14 +17087,27 @@
       <w:r>
         <w:t xml:space="preserve">Figure </w:t>
       </w:r>
-      <w:fldSimple w:instr=" SEQ Figure \* ARABIC ">
-        <w:r>
-          <w:rPr>
-            <w:noProof/>
-          </w:rPr>
-          <w:t>1</w:t>
-        </w:r>
-      </w:fldSimple>
+      <w:r>
+        <w:fldChar w:fldCharType="begin"/>
+      </w:r>
+      <w:r>
+        <w:instrText xml:space="preserve"> SEQ Figure \* ARABIC </w:instrText>
+      </w:r>
+      <w:r>
+        <w:fldChar w:fldCharType="separate"/>
+      </w:r>
+      <w:r>
+        <w:rPr>
+          <w:noProof/>
+        </w:rPr>
+        <w:t>11</w:t>
+      </w:r>
+      <w:r>
+        <w:rPr>
+          <w:noProof/>
+        </w:rPr>
+        <w:fldChar w:fldCharType="end"/>
+      </w:r>
       <w:r>
         <w:t>2</w:t>
       </w:r>
@@ -17152,14 +17269,27 @@
       <w:r>
         <w:t xml:space="preserve">Figure </w:t>
       </w:r>
-      <w:fldSimple w:instr=" SEQ Figure \* ARABIC ">
-        <w:r>
-          <w:rPr>
-            <w:noProof/>
-          </w:rPr>
-          <w:t>1</w:t>
-        </w:r>
-      </w:fldSimple>
+      <w:r>
+        <w:fldChar w:fldCharType="begin"/>
+      </w:r>
+      <w:r>
+        <w:instrText xml:space="preserve"> SEQ Figure \* ARABIC </w:instrText>
+      </w:r>
+      <w:r>
+        <w:fldChar w:fldCharType="separate"/>
+      </w:r>
+      <w:r>
+        <w:rPr>
+          <w:noProof/>
+        </w:rPr>
+        <w:t>12</w:t>
+      </w:r>
+      <w:r>
+        <w:rPr>
+          <w:noProof/>
+        </w:rPr>
+        <w:fldChar w:fldCharType="end"/>
+      </w:r>
       <w:r>
         <w:t>3: Contact tracing screenshot with all constraints.</w:t>
       </w:r>
@@ -17284,11 +17414,12 @@
         <w:rPr>
           <w:i/>
           <w:iCs/>
+          <w:noProof/>
           <w:color w:val="44546A" w:themeColor="text2"/>
           <w:sz w:val="18"/>
           <w:szCs w:val="18"/>
         </w:rPr>
-        <w:t>1</w:t>
+        <w:t>13</w:t>
       </w:r>
       <w:r>
         <w:rPr>
@@ -18184,14 +18315,27 @@
       <w:r>
         <w:t xml:space="preserve">Figure </w:t>
       </w:r>
-      <w:fldSimple w:instr=" SEQ Figure \* ARABIC ">
-        <w:r>
-          <w:rPr>
-            <w:noProof/>
-          </w:rPr>
-          <w:t>1</w:t>
-        </w:r>
-      </w:fldSimple>
+      <w:r>
+        <w:fldChar w:fldCharType="begin"/>
+      </w:r>
+      <w:r>
+        <w:instrText xml:space="preserve"> SEQ Figure \* ARABIC </w:instrText>
+      </w:r>
+      <w:r>
+        <w:fldChar w:fldCharType="separate"/>
+      </w:r>
+      <w:r>
+        <w:rPr>
+          <w:noProof/>
+        </w:rPr>
+        <w:t>14</w:t>
+      </w:r>
+      <w:r>
+        <w:rPr>
+          <w:noProof/>
+        </w:rPr>
+        <w:fldChar w:fldCharType="end"/>
+      </w:r>
       <w:r>
         <w:t>5</w:t>
       </w:r>
@@ -18299,20 +18443,27 @@
       <w:r>
         <w:t xml:space="preserve">Figure </w:t>
       </w:r>
-      <w:fldSimple w:instr=" SEQ Figure \* ARABIC ">
-        <w:r>
-          <w:rPr>
-            <w:noProof/>
-          </w:rPr>
-          <w:t>1</w:t>
-        </w:r>
-        <w:r>
-          <w:rPr>
-            <w:noProof/>
-          </w:rPr>
-          <w:t>6</w:t>
-        </w:r>
-      </w:fldSimple>
+      <w:r>
+        <w:fldChar w:fldCharType="begin"/>
+      </w:r>
+      <w:r>
+        <w:instrText xml:space="preserve"> SEQ Figure \* ARABIC </w:instrText>
+      </w:r>
+      <w:r>
+        <w:fldChar w:fldCharType="separate"/>
+      </w:r>
+      <w:r>
+        <w:rPr>
+          <w:noProof/>
+        </w:rPr>
+        <w:t>15</w:t>
+      </w:r>
+      <w:r>
+        <w:rPr>
+          <w:noProof/>
+        </w:rPr>
+        <w:fldChar w:fldCharType="end"/>
+      </w:r>
       <w:r>
         <w:t>:Unit test for PopulationTest.java</w:t>
       </w:r>
@@ -18456,14 +18607,27 @@
       <w:r>
         <w:t xml:space="preserve">Figure </w:t>
       </w:r>
-      <w:fldSimple w:instr=" SEQ Figure \* ARABIC ">
-        <w:r>
-          <w:rPr>
-            <w:noProof/>
-          </w:rPr>
-          <w:t>1</w:t>
-        </w:r>
-      </w:fldSimple>
+      <w:r>
+        <w:fldChar w:fldCharType="begin"/>
+      </w:r>
+      <w:r>
+        <w:instrText xml:space="preserve"> SEQ Figure \* ARABIC </w:instrText>
+      </w:r>
+      <w:r>
+        <w:fldChar w:fldCharType="separate"/>
+      </w:r>
+      <w:r>
+        <w:rPr>
+          <w:noProof/>
+        </w:rPr>
+        <w:t>16</w:t>
+      </w:r>
+      <w:r>
+        <w:rPr>
+          <w:noProof/>
+        </w:rPr>
+        <w:fldChar w:fldCharType="end"/>
+      </w:r>
       <w:r>
         <w:t>7</w:t>
       </w:r>
@@ -18628,14 +18792,27 @@
       <w:r>
         <w:t xml:space="preserve">Figure </w:t>
       </w:r>
-      <w:fldSimple w:instr=" SEQ Figure \* ARABIC ">
-        <w:r>
-          <w:rPr>
-            <w:noProof/>
-          </w:rPr>
-          <w:t>1</w:t>
-        </w:r>
-      </w:fldSimple>
+      <w:r>
+        <w:fldChar w:fldCharType="begin"/>
+      </w:r>
+      <w:r>
+        <w:instrText xml:space="preserve"> SEQ Figure \* ARABIC </w:instrText>
+      </w:r>
+      <w:r>
+        <w:fldChar w:fldCharType="separate"/>
+      </w:r>
+      <w:r>
+        <w:rPr>
+          <w:noProof/>
+        </w:rPr>
+        <w:t>17</w:t>
+      </w:r>
+      <w:r>
+        <w:rPr>
+          <w:noProof/>
+        </w:rPr>
+        <w:fldChar w:fldCharType="end"/>
+      </w:r>
       <w:r>
         <w:t>8</w:t>
       </w:r>

</xml_diff>

<commit_message>
Updating details in report
</commit_message>
<xml_diff>
--- a/Project_Report(Sec-05).docx
+++ b/Project_Report(Sec-05).docx
@@ -291,7 +291,25 @@
           <w:sz w:val="28"/>
           <w:szCs w:val="28"/>
         </w:rPr>
-        <w:t>Anjali Sajeevan - NUID 001563277</w:t>
+        <w:t xml:space="preserve">Anjali </w:t>
+      </w:r>
+      <w:proofErr w:type="spellStart"/>
+      <w:r>
+        <w:rPr>
+          <w:rFonts w:ascii="Times New Roman" w:hAnsi="Times New Roman" w:cs="Times New Roman"/>
+          <w:sz w:val="28"/>
+          <w:szCs w:val="28"/>
+        </w:rPr>
+        <w:t>Sajeevan</w:t>
+      </w:r>
+      <w:proofErr w:type="spellEnd"/>
+      <w:r>
+        <w:rPr>
+          <w:rFonts w:ascii="Times New Roman" w:hAnsi="Times New Roman" w:cs="Times New Roman"/>
+          <w:sz w:val="28"/>
+          <w:szCs w:val="28"/>
+        </w:rPr>
+        <w:t xml:space="preserve"> - NUID 001563277</w:t>
       </w:r>
     </w:p>
     <w:p>
@@ -314,13 +332,23 @@
         </w:rPr>
         <w:t xml:space="preserve">               </w:t>
       </w:r>
+      <w:proofErr w:type="spellStart"/>
       <w:r>
         <w:rPr>
           <w:rFonts w:ascii="Times New Roman" w:hAnsi="Times New Roman" w:cs="Times New Roman"/>
           <w:sz w:val="28"/>
           <w:szCs w:val="28"/>
         </w:rPr>
-        <w:t>Manasa Bhat - NUID 001032278</w:t>
+        <w:t>Manasa</w:t>
+      </w:r>
+      <w:proofErr w:type="spellEnd"/>
+      <w:r>
+        <w:rPr>
+          <w:rFonts w:ascii="Times New Roman" w:hAnsi="Times New Roman" w:cs="Times New Roman"/>
+          <w:sz w:val="28"/>
+          <w:szCs w:val="28"/>
+        </w:rPr>
+        <w:t xml:space="preserve"> Bhat - NUID 001032278</w:t>
       </w:r>
     </w:p>
     <w:p>
@@ -343,6 +371,7 @@
         </w:rPr>
         <w:t xml:space="preserve">            </w:t>
       </w:r>
+      <w:proofErr w:type="spellStart"/>
       <w:r>
         <w:rPr>
           <w:rFonts w:ascii="Times New Roman" w:hAnsi="Times New Roman" w:cs="Times New Roman"/>
@@ -351,6 +380,7 @@
         </w:rPr>
         <w:t>Moumita</w:t>
       </w:r>
+      <w:proofErr w:type="spellEnd"/>
       <w:r>
         <w:rPr>
           <w:rFonts w:ascii="Times New Roman" w:hAnsi="Times New Roman" w:cs="Times New Roman"/>
@@ -2725,11 +2755,19 @@
         </w:rPr>
         <w:t>SARS-</w:t>
       </w:r>
-      <w:r>
-        <w:rPr>
-          <w:rFonts w:ascii="Times New Roman" w:hAnsi="Times New Roman" w:cs="Times New Roman"/>
-        </w:rPr>
-        <w:t>CoV (</w:t>
+      <w:proofErr w:type="spellStart"/>
+      <w:r>
+        <w:rPr>
+          <w:rFonts w:ascii="Times New Roman" w:hAnsi="Times New Roman" w:cs="Times New Roman"/>
+        </w:rPr>
+        <w:t>CoV</w:t>
+      </w:r>
+      <w:proofErr w:type="spellEnd"/>
+      <w:r>
+        <w:rPr>
+          <w:rFonts w:ascii="Times New Roman" w:hAnsi="Times New Roman" w:cs="Times New Roman"/>
+        </w:rPr>
+        <w:t xml:space="preserve"> (</w:t>
       </w:r>
       <w:r>
         <w:rPr>
@@ -2754,8 +2792,16 @@
         <w:rPr>
           <w:rFonts w:ascii="Times New Roman" w:hAnsi="Times New Roman" w:cs="Times New Roman"/>
         </w:rPr>
-        <w:t>MERS-CoV</w:t>
-      </w:r>
+        <w:t>MERS-</w:t>
+      </w:r>
+      <w:proofErr w:type="spellStart"/>
+      <w:r>
+        <w:rPr>
+          <w:rFonts w:ascii="Times New Roman" w:hAnsi="Times New Roman" w:cs="Times New Roman"/>
+        </w:rPr>
+        <w:t>CoV</w:t>
+      </w:r>
+      <w:proofErr w:type="spellEnd"/>
       <w:r>
         <w:rPr>
           <w:rFonts w:ascii="Times New Roman" w:hAnsi="Times New Roman" w:cs="Times New Roman"/>
@@ -3202,7 +3248,21 @@
         <w:rPr>
           <w:rFonts w:ascii="Times New Roman" w:hAnsi="Times New Roman" w:cs="Times New Roman"/>
         </w:rPr>
-        <w:t xml:space="preserve"> values are established using mathematical models and are dependent on the parameters and model</w:t>
+        <w:t xml:space="preserve"> values are established using mathematical m</w:t>
+      </w:r>
+      <w:proofErr w:type="spellStart"/>
+      <w:r>
+        <w:rPr>
+          <w:rFonts w:ascii="Times New Roman" w:hAnsi="Times New Roman" w:cs="Times New Roman"/>
+        </w:rPr>
+        <w:t>odels</w:t>
+      </w:r>
+      <w:proofErr w:type="spellEnd"/>
+      <w:r>
+        <w:rPr>
+          <w:rFonts w:ascii="Times New Roman" w:hAnsi="Times New Roman" w:cs="Times New Roman"/>
+        </w:rPr>
+        <w:t xml:space="preserve"> and are dependent on the parameters and model</w:t>
       </w:r>
       <w:r>
         <w:rPr>
@@ -3509,8 +3569,16 @@
         <w:rPr>
           <w:rFonts w:ascii="Times New Roman" w:hAnsi="Times New Roman" w:cs="Times New Roman"/>
         </w:rPr>
-        <w:t>SARS-CoV</w:t>
-      </w:r>
+        <w:t>SARS-</w:t>
+      </w:r>
+      <w:proofErr w:type="spellStart"/>
+      <w:r>
+        <w:rPr>
+          <w:rFonts w:ascii="Times New Roman" w:hAnsi="Times New Roman" w:cs="Times New Roman"/>
+        </w:rPr>
+        <w:t>CoV</w:t>
+      </w:r>
+      <w:proofErr w:type="spellEnd"/>
       <w:r>
         <w:rPr>
           <w:rFonts w:ascii="Times New Roman" w:hAnsi="Times New Roman" w:cs="Times New Roman"/>
@@ -3569,8 +3637,16 @@
         <w:rPr>
           <w:rFonts w:ascii="Times New Roman" w:hAnsi="Times New Roman" w:cs="Times New Roman"/>
         </w:rPr>
-        <w:t>SARS-CoV</w:t>
-      </w:r>
+        <w:t>SARS-</w:t>
+      </w:r>
+      <w:proofErr w:type="spellStart"/>
+      <w:r>
+        <w:rPr>
+          <w:rFonts w:ascii="Times New Roman" w:hAnsi="Times New Roman" w:cs="Times New Roman"/>
+        </w:rPr>
+        <w:t>CoV</w:t>
+      </w:r>
+      <w:proofErr w:type="spellEnd"/>
     </w:p>
     <w:p>
       <w:pPr>
@@ -3600,7 +3676,35 @@
         <w:rPr>
           <w:rFonts w:ascii="Times New Roman" w:hAnsi="Times New Roman" w:cs="Times New Roman"/>
         </w:rPr>
-        <w:t xml:space="preserve"> for SARS-CoV is 0.16 with the negative binomial model (Singapore)[8]</w:t>
+        <w:t xml:space="preserve"> for SARS-</w:t>
+      </w:r>
+      <w:proofErr w:type="spellStart"/>
+      <w:r>
+        <w:rPr>
+          <w:rFonts w:ascii="Times New Roman" w:hAnsi="Times New Roman" w:cs="Times New Roman"/>
+        </w:rPr>
+        <w:t>CoV</w:t>
+      </w:r>
+      <w:proofErr w:type="spellEnd"/>
+      <w:r>
+        <w:rPr>
+          <w:rFonts w:ascii="Times New Roman" w:hAnsi="Times New Roman" w:cs="Times New Roman"/>
+        </w:rPr>
+        <w:t xml:space="preserve"> is 0.16 with the negative binomial model (Singapore</w:t>
+      </w:r>
+      <w:proofErr w:type="gramStart"/>
+      <w:r>
+        <w:rPr>
+          <w:rFonts w:ascii="Times New Roman" w:hAnsi="Times New Roman" w:cs="Times New Roman"/>
+        </w:rPr>
+        <w:t>)[</w:t>
+      </w:r>
+      <w:proofErr w:type="gramEnd"/>
+      <w:r>
+        <w:rPr>
+          <w:rFonts w:ascii="Times New Roman" w:hAnsi="Times New Roman" w:cs="Times New Roman"/>
+        </w:rPr>
+        <w:t>8]</w:t>
       </w:r>
     </w:p>
     <w:p>
@@ -4149,7 +4253,7 @@
           <v:shape id="_x0000_i1025" type="#_x0000_t75" alt="" style="width:396.75pt;height:409.8pt;mso-width-percent:0;mso-height-percent:0;mso-width-percent:0;mso-height-percent:0" o:ole="">
             <v:imagedata r:id="rId8" o:title=""/>
           </v:shape>
-          <o:OLEObject Type="Embed" ProgID="Visio.Drawing.15" ShapeID="_x0000_i1025" DrawAspect="Content" ObjectID="_1680471501" r:id="rId9"/>
+          <o:OLEObject Type="Embed" ProgID="Visio.Drawing.15" ShapeID="_x0000_i1025" DrawAspect="Content" ObjectID="_1680471790" r:id="rId9"/>
         </w:object>
       </w:r>
     </w:p>
@@ -4631,7 +4735,21 @@
         <w:rPr>
           <w:rFonts w:ascii="Times New Roman" w:hAnsi="Times New Roman" w:cs="Times New Roman"/>
         </w:rPr>
-        <w:t xml:space="preserve"> for both SARS-CoV-2 and SARS-CoV. </w:t>
+        <w:t xml:space="preserve"> for both SARS-CoV-2 and SARS-</w:t>
+      </w:r>
+      <w:proofErr w:type="spellStart"/>
+      <w:r>
+        <w:rPr>
+          <w:rFonts w:ascii="Times New Roman" w:hAnsi="Times New Roman" w:cs="Times New Roman"/>
+        </w:rPr>
+        <w:t>CoV</w:t>
+      </w:r>
+      <w:proofErr w:type="spellEnd"/>
+      <w:r>
+        <w:rPr>
+          <w:rFonts w:ascii="Times New Roman" w:hAnsi="Times New Roman" w:cs="Times New Roman"/>
+        </w:rPr>
+        <w:t xml:space="preserve">. </w:t>
       </w:r>
       <w:r>
         <w:rPr>
@@ -4683,7 +4801,21 @@
         <w:rPr>
           <w:rFonts w:ascii="Times New Roman" w:hAnsi="Times New Roman" w:cs="Times New Roman"/>
         </w:rPr>
-        <w:t>SARS-CoV-2 or SARS-CoV, as it would include several other factors. Th</w:t>
+        <w:t>SARS-CoV-2 or SARS-</w:t>
+      </w:r>
+      <w:proofErr w:type="spellStart"/>
+      <w:r>
+        <w:rPr>
+          <w:rFonts w:ascii="Times New Roman" w:hAnsi="Times New Roman" w:cs="Times New Roman"/>
+        </w:rPr>
+        <w:t>CoV</w:t>
+      </w:r>
+      <w:proofErr w:type="spellEnd"/>
+      <w:r>
+        <w:rPr>
+          <w:rFonts w:ascii="Times New Roman" w:hAnsi="Times New Roman" w:cs="Times New Roman"/>
+        </w:rPr>
+        <w:t>, as it would include several other factors. Th</w:t>
       </w:r>
       <w:r>
         <w:rPr>
@@ -5164,8 +5296,18 @@
           <w:b/>
           <w:bCs/>
         </w:rPr>
-        <w:t>SARS-CoV</w:t>
-      </w:r>
+        <w:t>SARS-</w:t>
+      </w:r>
+      <w:proofErr w:type="spellStart"/>
+      <w:r>
+        <w:rPr>
+          <w:rFonts w:ascii="Times New Roman" w:hAnsi="Times New Roman" w:cs="Times New Roman"/>
+          <w:b/>
+          <w:bCs/>
+        </w:rPr>
+        <w:t>CoV</w:t>
+      </w:r>
+      <w:proofErr w:type="spellEnd"/>
       <w:r>
         <w:rPr>
           <w:rFonts w:ascii="Times New Roman" w:hAnsi="Times New Roman" w:cs="Times New Roman"/>
@@ -5189,7 +5331,21 @@
         <w:rPr>
           <w:rFonts w:ascii="Times New Roman" w:hAnsi="Times New Roman" w:cs="Times New Roman"/>
         </w:rPr>
-        <w:t xml:space="preserve">When simulating the SARS-CoV (SARS) virus, we take into account the incubation period of 3-5 days that is mapped to 3ms before it starts infecting healthy people. Due to the incubation period and recovery time for the virus, the transmission is comparably lower than the SARS-CoV-2 which results in lower dispersion </w:t>
+        <w:t>When simulating the SARS-</w:t>
+      </w:r>
+      <w:proofErr w:type="spellStart"/>
+      <w:r>
+        <w:rPr>
+          <w:rFonts w:ascii="Times New Roman" w:hAnsi="Times New Roman" w:cs="Times New Roman"/>
+        </w:rPr>
+        <w:t>CoV</w:t>
+      </w:r>
+      <w:proofErr w:type="spellEnd"/>
+      <w:r>
+        <w:rPr>
+          <w:rFonts w:ascii="Times New Roman" w:hAnsi="Times New Roman" w:cs="Times New Roman"/>
+        </w:rPr>
+        <w:t xml:space="preserve"> (SARS) virus, we take into account the incubation period of 3-5 days that is mapped to 3ms before it starts infecting healthy people. Due to the incubation period and recovery time for the virus, the transmission is comparably lower than the SARS-CoV-2 which results in lower dispersion </w:t>
       </w:r>
       <w:r>
         <w:rPr>
@@ -5201,7 +5357,21 @@
         <w:rPr>
           <w:rFonts w:ascii="Times New Roman" w:hAnsi="Times New Roman" w:cs="Times New Roman"/>
         </w:rPr>
-        <w:t xml:space="preserve">. When the vaccination factor is selected, it will not be considered for SARS-CoV simulation as the vaccine is still not developed in the real world for this virus.  </w:t>
+        <w:t>. When the vaccination factor is selected, it will not be considered for SARS-</w:t>
+      </w:r>
+      <w:proofErr w:type="spellStart"/>
+      <w:r>
+        <w:rPr>
+          <w:rFonts w:ascii="Times New Roman" w:hAnsi="Times New Roman" w:cs="Times New Roman"/>
+        </w:rPr>
+        <w:t>CoV</w:t>
+      </w:r>
+      <w:proofErr w:type="spellEnd"/>
+      <w:r>
+        <w:rPr>
+          <w:rFonts w:ascii="Times New Roman" w:hAnsi="Times New Roman" w:cs="Times New Roman"/>
+        </w:rPr>
+        <w:t xml:space="preserve"> simulation as the vaccine is still not developed in the real world for this virus.  </w:t>
       </w:r>
     </w:p>
     <w:p>
@@ -5953,7 +6123,21 @@
         <w:rPr>
           <w:rFonts w:ascii="Times New Roman" w:hAnsi="Times New Roman" w:cs="Times New Roman"/>
         </w:rPr>
-        <w:t>SARS-CoV, hence it is not considered for the comparison.</w:t>
+        <w:t>SARS-</w:t>
+      </w:r>
+      <w:proofErr w:type="spellStart"/>
+      <w:r>
+        <w:rPr>
+          <w:rFonts w:ascii="Times New Roman" w:hAnsi="Times New Roman" w:cs="Times New Roman"/>
+        </w:rPr>
+        <w:t>CoV</w:t>
+      </w:r>
+      <w:proofErr w:type="spellEnd"/>
+      <w:r>
+        <w:rPr>
+          <w:rFonts w:ascii="Times New Roman" w:hAnsi="Times New Roman" w:cs="Times New Roman"/>
+        </w:rPr>
+        <w:t>, hence it is not considered for the comparison.</w:t>
       </w:r>
     </w:p>
     <w:p>
@@ -7077,7 +7261,21 @@
         <w:rPr>
           <w:rFonts w:ascii="Times New Roman" w:hAnsi="Times New Roman" w:cs="Times New Roman"/>
         </w:rPr>
-        <w:t xml:space="preserve">SARS-CoV incubation period: </w:t>
+        <w:t>SARS-</w:t>
+      </w:r>
+      <w:proofErr w:type="spellStart"/>
+      <w:r>
+        <w:rPr>
+          <w:rFonts w:ascii="Times New Roman" w:hAnsi="Times New Roman" w:cs="Times New Roman"/>
+        </w:rPr>
+        <w:t>CoV</w:t>
+      </w:r>
+      <w:proofErr w:type="spellEnd"/>
+      <w:r>
+        <w:rPr>
+          <w:rFonts w:ascii="Times New Roman" w:hAnsi="Times New Roman" w:cs="Times New Roman"/>
+        </w:rPr>
+        <w:t xml:space="preserve"> incubation period: </w:t>
       </w:r>
     </w:p>
     <w:p>
@@ -7290,11 +7488,19 @@
           <w:rFonts w:ascii="Times New Roman" w:hAnsi="Times New Roman" w:cs="Times New Roman"/>
         </w:rPr>
       </w:pPr>
-      <w:r>
-        <w:rPr>
-          <w:rFonts w:ascii="Times New Roman" w:hAnsi="Times New Roman" w:cs="Times New Roman"/>
-        </w:rPr>
-        <w:t>infectionRate: This is the percentage of population initially infected. We have taken it as 0.1, which means 10% of population would be infected at the start of simulation.</w:t>
+      <w:proofErr w:type="spellStart"/>
+      <w:r>
+        <w:rPr>
+          <w:rFonts w:ascii="Times New Roman" w:hAnsi="Times New Roman" w:cs="Times New Roman"/>
+        </w:rPr>
+        <w:t>infectionRate</w:t>
+      </w:r>
+      <w:proofErr w:type="spellEnd"/>
+      <w:r>
+        <w:rPr>
+          <w:rFonts w:ascii="Times New Roman" w:hAnsi="Times New Roman" w:cs="Times New Roman"/>
+        </w:rPr>
+        <w:t>: This is the percentage of population initially infected. We have taken it as 0.1, which means 10% of population would be infected at the start of simulation.</w:t>
       </w:r>
     </w:p>
     <w:p>
@@ -7310,11 +7516,33 @@
           <w:rFonts w:ascii="Times New Roman" w:hAnsi="Times New Roman" w:cs="Times New Roman"/>
         </w:rPr>
       </w:pPr>
-      <w:r>
-        <w:rPr>
-          <w:rFonts w:ascii="Times New Roman" w:hAnsi="Times New Roman" w:cs="Times New Roman"/>
-        </w:rPr>
-        <w:t>asymptoticFraction: Fraction of infected people that are asymptomatic. We have taken 3, i.e, 1 out of 3 infected people is asymptomatic.</w:t>
+      <w:proofErr w:type="spellStart"/>
+      <w:r>
+        <w:rPr>
+          <w:rFonts w:ascii="Times New Roman" w:hAnsi="Times New Roman" w:cs="Times New Roman"/>
+        </w:rPr>
+        <w:t>asymptoticFraction</w:t>
+      </w:r>
+      <w:proofErr w:type="spellEnd"/>
+      <w:r>
+        <w:rPr>
+          <w:rFonts w:ascii="Times New Roman" w:hAnsi="Times New Roman" w:cs="Times New Roman"/>
+        </w:rPr>
+        <w:t xml:space="preserve">: Fraction of infected people that are asymptomatic. We have taken 3, </w:t>
+      </w:r>
+      <w:proofErr w:type="spellStart"/>
+      <w:r>
+        <w:rPr>
+          <w:rFonts w:ascii="Times New Roman" w:hAnsi="Times New Roman" w:cs="Times New Roman"/>
+        </w:rPr>
+        <w:t>i.e</w:t>
+      </w:r>
+      <w:proofErr w:type="spellEnd"/>
+      <w:r>
+        <w:rPr>
+          <w:rFonts w:ascii="Times New Roman" w:hAnsi="Times New Roman" w:cs="Times New Roman"/>
+        </w:rPr>
+        <w:t>, 1 out of 3 infected people is asymptomatic.</w:t>
       </w:r>
     </w:p>
     <w:p>
@@ -7330,11 +7558,19 @@
           <w:rFonts w:ascii="Times New Roman" w:hAnsi="Times New Roman" w:cs="Times New Roman"/>
         </w:rPr>
       </w:pPr>
-      <w:r>
-        <w:rPr>
-          <w:rFonts w:ascii="Times New Roman" w:hAnsi="Times New Roman" w:cs="Times New Roman"/>
-        </w:rPr>
-        <w:t>comorbidPercentage: Percentage of population that are comorbid. Currently considered as 45%.</w:t>
+      <w:proofErr w:type="spellStart"/>
+      <w:r>
+        <w:rPr>
+          <w:rFonts w:ascii="Times New Roman" w:hAnsi="Times New Roman" w:cs="Times New Roman"/>
+        </w:rPr>
+        <w:t>comorbidPercentage</w:t>
+      </w:r>
+      <w:proofErr w:type="spellEnd"/>
+      <w:r>
+        <w:rPr>
+          <w:rFonts w:ascii="Times New Roman" w:hAnsi="Times New Roman" w:cs="Times New Roman"/>
+        </w:rPr>
+        <w:t>: Percentage of population that are comorbid. Currently considered as 45%.</w:t>
       </w:r>
     </w:p>
     <w:p>
@@ -7350,11 +7586,19 @@
           <w:rFonts w:ascii="Times New Roman" w:hAnsi="Times New Roman" w:cs="Times New Roman"/>
         </w:rPr>
       </w:pPr>
-      <w:r>
-        <w:rPr>
-          <w:rFonts w:ascii="Times New Roman" w:hAnsi="Times New Roman" w:cs="Times New Roman"/>
-        </w:rPr>
-        <w:t>infectedQuarantinePercentage: When quarantine constraint is selected, this is the percentage of infected population that actually quarantine. Taken as 20%.</w:t>
+      <w:proofErr w:type="spellStart"/>
+      <w:r>
+        <w:rPr>
+          <w:rFonts w:ascii="Times New Roman" w:hAnsi="Times New Roman" w:cs="Times New Roman"/>
+        </w:rPr>
+        <w:t>infectedQuarantinePercentage</w:t>
+      </w:r>
+      <w:proofErr w:type="spellEnd"/>
+      <w:r>
+        <w:rPr>
+          <w:rFonts w:ascii="Times New Roman" w:hAnsi="Times New Roman" w:cs="Times New Roman"/>
+        </w:rPr>
+        <w:t>: When quarantine constraint is selected, this is the percentage of infected population that actually quarantine. Taken as 20%.</w:t>
       </w:r>
     </w:p>
     <w:p>
@@ -7390,11 +7634,19 @@
           <w:rFonts w:ascii="Times New Roman" w:hAnsi="Times New Roman" w:cs="Times New Roman"/>
         </w:rPr>
       </w:pPr>
-      <w:r>
-        <w:rPr>
-          <w:rFonts w:ascii="Times New Roman" w:hAnsi="Times New Roman" w:cs="Times New Roman"/>
-        </w:rPr>
-        <w:t>vaccinatedPercentage: This is the percentage of population that are vaccinated when we consider efficacy of vaccine constraint. Currently considered as 50%.</w:t>
+      <w:proofErr w:type="spellStart"/>
+      <w:r>
+        <w:rPr>
+          <w:rFonts w:ascii="Times New Roman" w:hAnsi="Times New Roman" w:cs="Times New Roman"/>
+        </w:rPr>
+        <w:t>vaccinatedPercentage</w:t>
+      </w:r>
+      <w:proofErr w:type="spellEnd"/>
+      <w:r>
+        <w:rPr>
+          <w:rFonts w:ascii="Times New Roman" w:hAnsi="Times New Roman" w:cs="Times New Roman"/>
+        </w:rPr>
+        <w:t>: This is the percentage of population that are vaccinated when we consider efficacy of vaccine constraint. Currently considered as 50%.</w:t>
       </w:r>
     </w:p>
     <w:p>
@@ -7410,11 +7662,19 @@
           <w:rFonts w:ascii="Times New Roman" w:hAnsi="Times New Roman" w:cs="Times New Roman"/>
         </w:rPr>
       </w:pPr>
-      <w:r>
-        <w:rPr>
-          <w:rFonts w:ascii="Times New Roman" w:hAnsi="Times New Roman" w:cs="Times New Roman"/>
-        </w:rPr>
-        <w:t>vaccineEffectiveness: Percentage of vaccinate population that do not get infected. Effectiveness is considered as 94%.</w:t>
+      <w:proofErr w:type="spellStart"/>
+      <w:r>
+        <w:rPr>
+          <w:rFonts w:ascii="Times New Roman" w:hAnsi="Times New Roman" w:cs="Times New Roman"/>
+        </w:rPr>
+        <w:t>vaccineEffectiveness</w:t>
+      </w:r>
+      <w:proofErr w:type="spellEnd"/>
+      <w:r>
+        <w:rPr>
+          <w:rFonts w:ascii="Times New Roman" w:hAnsi="Times New Roman" w:cs="Times New Roman"/>
+        </w:rPr>
+        <w:t>: Percentage of vaccinate population that do not get infected. Effectiveness is considered as 94%.</w:t>
       </w:r>
     </w:p>
     <w:p>
@@ -7450,11 +7710,19 @@
           <w:rFonts w:ascii="Times New Roman" w:hAnsi="Times New Roman" w:cs="Times New Roman"/>
         </w:rPr>
       </w:pPr>
-      <w:r>
-        <w:rPr>
-          <w:rFonts w:ascii="Times New Roman" w:hAnsi="Times New Roman" w:cs="Times New Roman"/>
-        </w:rPr>
-        <w:t>populationBallHeight: Height of the 2D Graphics ball shape components that we have considered for displaying population.</w:t>
+      <w:proofErr w:type="spellStart"/>
+      <w:r>
+        <w:rPr>
+          <w:rFonts w:ascii="Times New Roman" w:hAnsi="Times New Roman" w:cs="Times New Roman"/>
+        </w:rPr>
+        <w:t>populationBallHeight</w:t>
+      </w:r>
+      <w:proofErr w:type="spellEnd"/>
+      <w:r>
+        <w:rPr>
+          <w:rFonts w:ascii="Times New Roman" w:hAnsi="Times New Roman" w:cs="Times New Roman"/>
+        </w:rPr>
+        <w:t>: Height of the 2D Graphics ball shape components that we have considered for displaying population.</w:t>
       </w:r>
     </w:p>
     <w:p>
@@ -7470,11 +7738,19 @@
           <w:rFonts w:ascii="Times New Roman" w:hAnsi="Times New Roman" w:cs="Times New Roman"/>
         </w:rPr>
       </w:pPr>
-      <w:r>
-        <w:rPr>
-          <w:rFonts w:ascii="Times New Roman" w:hAnsi="Times New Roman" w:cs="Times New Roman"/>
-        </w:rPr>
-        <w:t>populationBallWidth: Width of the 2D Graphics ball shape components that we have considered for displaying population.</w:t>
+      <w:proofErr w:type="spellStart"/>
+      <w:r>
+        <w:rPr>
+          <w:rFonts w:ascii="Times New Roman" w:hAnsi="Times New Roman" w:cs="Times New Roman"/>
+        </w:rPr>
+        <w:t>populationBallWidth</w:t>
+      </w:r>
+      <w:proofErr w:type="spellEnd"/>
+      <w:r>
+        <w:rPr>
+          <w:rFonts w:ascii="Times New Roman" w:hAnsi="Times New Roman" w:cs="Times New Roman"/>
+        </w:rPr>
+        <w:t>: Width of the 2D Graphics ball shape components that we have considered for displaying population.</w:t>
       </w:r>
     </w:p>
     <w:p>
@@ -7510,11 +7786,47 @@
           <w:rFonts w:ascii="Times New Roman" w:hAnsi="Times New Roman" w:cs="Times New Roman"/>
         </w:rPr>
       </w:pPr>
-      <w:r>
-        <w:rPr>
-          <w:rFonts w:ascii="Times New Roman" w:hAnsi="Times New Roman" w:cs="Times New Roman"/>
-        </w:rPr>
-        <w:t>hospitalCapacity: Capacity of hospital is considered based on percentage of population taken. i.e, if hospitalCapacity is 0.2 then the hospital capacity is 20% of the population.</w:t>
+      <w:proofErr w:type="spellStart"/>
+      <w:r>
+        <w:rPr>
+          <w:rFonts w:ascii="Times New Roman" w:hAnsi="Times New Roman" w:cs="Times New Roman"/>
+        </w:rPr>
+        <w:t>hospitalCapacity</w:t>
+      </w:r>
+      <w:proofErr w:type="spellEnd"/>
+      <w:r>
+        <w:rPr>
+          <w:rFonts w:ascii="Times New Roman" w:hAnsi="Times New Roman" w:cs="Times New Roman"/>
+        </w:rPr>
+        <w:t xml:space="preserve">: Capacity of hospital is considered based on percentage of population taken. </w:t>
+      </w:r>
+      <w:proofErr w:type="spellStart"/>
+      <w:r>
+        <w:rPr>
+          <w:rFonts w:ascii="Times New Roman" w:hAnsi="Times New Roman" w:cs="Times New Roman"/>
+        </w:rPr>
+        <w:t>i.e</w:t>
+      </w:r>
+      <w:proofErr w:type="spellEnd"/>
+      <w:r>
+        <w:rPr>
+          <w:rFonts w:ascii="Times New Roman" w:hAnsi="Times New Roman" w:cs="Times New Roman"/>
+        </w:rPr>
+        <w:t xml:space="preserve">, if </w:t>
+      </w:r>
+      <w:proofErr w:type="spellStart"/>
+      <w:r>
+        <w:rPr>
+          <w:rFonts w:ascii="Times New Roman" w:hAnsi="Times New Roman" w:cs="Times New Roman"/>
+        </w:rPr>
+        <w:t>hospitalCapacity</w:t>
+      </w:r>
+      <w:proofErr w:type="spellEnd"/>
+      <w:r>
+        <w:rPr>
+          <w:rFonts w:ascii="Times New Roman" w:hAnsi="Times New Roman" w:cs="Times New Roman"/>
+        </w:rPr>
+        <w:t xml:space="preserve"> is 0.2 then the hospital capacity is 20% of the population.</w:t>
       </w:r>
     </w:p>
     <w:p>
@@ -7729,7 +8041,27 @@
                 <w:sz w:val="20"/>
                 <w:szCs w:val="20"/>
               </w:rPr>
-              <w:t>Time(ms)</w:t>
+              <w:t>Time(</w:t>
+            </w:r>
+            <w:proofErr w:type="spellStart"/>
+            <w:r>
+              <w:rPr>
+                <w:rFonts w:ascii="Times New Roman" w:eastAsia="Times New Roman" w:hAnsi="Times New Roman" w:cs="Times New Roman"/>
+                <w:color w:val="000000"/>
+                <w:sz w:val="20"/>
+                <w:szCs w:val="20"/>
+              </w:rPr>
+              <w:t>ms</w:t>
+            </w:r>
+            <w:proofErr w:type="spellEnd"/>
+            <w:r>
+              <w:rPr>
+                <w:rFonts w:ascii="Times New Roman" w:eastAsia="Times New Roman" w:hAnsi="Times New Roman" w:cs="Times New Roman"/>
+                <w:color w:val="000000"/>
+                <w:sz w:val="20"/>
+                <w:szCs w:val="20"/>
+              </w:rPr>
+              <w:t>)</w:t>
             </w:r>
           </w:p>
         </w:tc>
@@ -8694,27 +9026,14 @@
       <w:r>
         <w:t xml:space="preserve">Figure </w:t>
       </w:r>
-      <w:r>
-        <w:fldChar w:fldCharType="begin"/>
-      </w:r>
-      <w:r>
-        <w:instrText xml:space="preserve"> SEQ Figure \* ARABIC </w:instrText>
-      </w:r>
-      <w:r>
-        <w:fldChar w:fldCharType="separate"/>
-      </w:r>
-      <w:r>
-        <w:rPr>
-          <w:noProof/>
-        </w:rPr>
-        <w:t>3</w:t>
-      </w:r>
-      <w:r>
-        <w:rPr>
-          <w:noProof/>
-        </w:rPr>
-        <w:fldChar w:fldCharType="end"/>
-      </w:r>
+      <w:fldSimple w:instr=" SEQ Figure \* ARABIC ">
+        <w:r>
+          <w:rPr>
+            <w:noProof/>
+          </w:rPr>
+          <w:t>3</w:t>
+        </w:r>
+      </w:fldSimple>
       <w:r>
         <w:t xml:space="preserve">:Comparison plot </w:t>
       </w:r>
@@ -8736,7 +9055,7 @@
         <w:rPr>
           <w:rFonts w:ascii="Times New Roman" w:hAnsi="Times New Roman" w:cs="Times New Roman"/>
         </w:rPr>
-        <w:t xml:space="preserve">We observed that when quarantine is not considered the mean infected count is 208 and when quarantine is considered it is 55. There is 73% reduction of infection if we follow quarantine. </w:t>
+        <w:t xml:space="preserve">We observed that when social distancing is not followed the mean infected count is 169 and when social distancing is considered the mean infection count is 128. There is 24% reduction of infection if we follow social distancing and use masks. </w:t>
       </w:r>
     </w:p>
     <w:p>
@@ -8829,7 +9148,27 @@
                 <w:sz w:val="20"/>
                 <w:szCs w:val="20"/>
               </w:rPr>
-              <w:t>Time(ms)</w:t>
+              <w:t>Time(</w:t>
+            </w:r>
+            <w:proofErr w:type="spellStart"/>
+            <w:r>
+              <w:rPr>
+                <w:rFonts w:ascii="Times New Roman" w:eastAsia="Times New Roman" w:hAnsi="Times New Roman" w:cs="Times New Roman"/>
+                <w:color w:val="000000"/>
+                <w:sz w:val="20"/>
+                <w:szCs w:val="20"/>
+              </w:rPr>
+              <w:t>ms</w:t>
+            </w:r>
+            <w:proofErr w:type="spellEnd"/>
+            <w:r>
+              <w:rPr>
+                <w:rFonts w:ascii="Times New Roman" w:eastAsia="Times New Roman" w:hAnsi="Times New Roman" w:cs="Times New Roman"/>
+                <w:color w:val="000000"/>
+                <w:sz w:val="20"/>
+                <w:szCs w:val="20"/>
+              </w:rPr>
+              <w:t>)</w:t>
             </w:r>
           </w:p>
         </w:tc>
@@ -9794,27 +10133,14 @@
       <w:r>
         <w:t xml:space="preserve">Figure </w:t>
       </w:r>
-      <w:r>
-        <w:fldChar w:fldCharType="begin"/>
-      </w:r>
-      <w:r>
-        <w:instrText xml:space="preserve"> SEQ Figure \* ARABIC </w:instrText>
-      </w:r>
-      <w:r>
-        <w:fldChar w:fldCharType="separate"/>
-      </w:r>
-      <w:r>
-        <w:rPr>
-          <w:noProof/>
-        </w:rPr>
-        <w:t>4</w:t>
-      </w:r>
-      <w:r>
-        <w:rPr>
-          <w:noProof/>
-        </w:rPr>
-        <w:fldChar w:fldCharType="end"/>
-      </w:r>
+      <w:fldSimple w:instr=" SEQ Figure \* ARABIC ">
+        <w:r>
+          <w:rPr>
+            <w:noProof/>
+          </w:rPr>
+          <w:t>4</w:t>
+        </w:r>
+      </w:fldSimple>
       <w:r>
         <w:t>:</w:t>
       </w:r>
@@ -9836,8 +10162,18 @@
         <w:rPr>
           <w:rFonts w:ascii="Times New Roman" w:hAnsi="Times New Roman" w:cs="Times New Roman"/>
         </w:rPr>
-        <w:t xml:space="preserve">We observed that when social distancing is not followed the mean infected count is 169 and when social distancing is considered the mean infection count is 128. There is 24% reduction of infection if we follow social distancing and use masks. </w:t>
-      </w:r>
+        <w:t xml:space="preserve">We observed that when quarantine is not considered the mean infected count is 208 and when quarantine is considered it is 55. There is 73% reduction of infection if we follow quarantine. </w:t>
+      </w:r>
+    </w:p>
+    <w:p>
+      <w:pPr>
+        <w:pStyle w:val="ListParagraph"/>
+        <w:spacing w:line="276" w:lineRule="auto"/>
+        <w:jc w:val="both"/>
+        <w:rPr>
+          <w:rFonts w:ascii="Times New Roman" w:hAnsi="Times New Roman" w:cs="Times New Roman"/>
+        </w:rPr>
+      </w:pPr>
     </w:p>
     <w:p>
       <w:pPr>
@@ -9937,7 +10273,27 @@
                 <w:sz w:val="20"/>
                 <w:szCs w:val="20"/>
               </w:rPr>
-              <w:t>Time(ms)</w:t>
+              <w:t>Time(</w:t>
+            </w:r>
+            <w:proofErr w:type="spellStart"/>
+            <w:r>
+              <w:rPr>
+                <w:rFonts w:ascii="Times New Roman" w:eastAsia="Times New Roman" w:hAnsi="Times New Roman" w:cs="Times New Roman"/>
+                <w:color w:val="000000"/>
+                <w:sz w:val="20"/>
+                <w:szCs w:val="20"/>
+              </w:rPr>
+              <w:t>ms</w:t>
+            </w:r>
+            <w:proofErr w:type="spellEnd"/>
+            <w:r>
+              <w:rPr>
+                <w:rFonts w:ascii="Times New Roman" w:eastAsia="Times New Roman" w:hAnsi="Times New Roman" w:cs="Times New Roman"/>
+                <w:color w:val="000000"/>
+                <w:sz w:val="20"/>
+                <w:szCs w:val="20"/>
+              </w:rPr>
+              <w:t>)</w:t>
             </w:r>
           </w:p>
         </w:tc>
@@ -10902,27 +11258,14 @@
       <w:r>
         <w:t xml:space="preserve">Figure </w:t>
       </w:r>
-      <w:r>
-        <w:fldChar w:fldCharType="begin"/>
-      </w:r>
-      <w:r>
-        <w:instrText xml:space="preserve"> SEQ Figure \* ARABIC </w:instrText>
-      </w:r>
-      <w:r>
-        <w:fldChar w:fldCharType="separate"/>
-      </w:r>
-      <w:r>
-        <w:rPr>
-          <w:noProof/>
-        </w:rPr>
-        <w:t>5</w:t>
-      </w:r>
-      <w:r>
-        <w:rPr>
-          <w:noProof/>
-        </w:rPr>
-        <w:fldChar w:fldCharType="end"/>
-      </w:r>
+      <w:fldSimple w:instr=" SEQ Figure \* ARABIC ">
+        <w:r>
+          <w:rPr>
+            <w:noProof/>
+          </w:rPr>
+          <w:t>5</w:t>
+        </w:r>
+      </w:fldSimple>
       <w:r>
         <w:t>:</w:t>
       </w:r>
@@ -10944,7 +11287,19 @@
         <w:rPr>
           <w:rFonts w:ascii="Times New Roman" w:hAnsi="Times New Roman" w:cs="Times New Roman"/>
         </w:rPr>
-        <w:t xml:space="preserve">We observed that when all Offices and schools are open the mean infected count is 240 whereas the mean count is 24 when offices and schools go remote. There is 90% reduction of infection. </w:t>
+        <w:t xml:space="preserve">We observed that when all </w:t>
+      </w:r>
+      <w:r>
+        <w:rPr>
+          <w:rFonts w:ascii="Times New Roman" w:hAnsi="Times New Roman" w:cs="Times New Roman"/>
+        </w:rPr>
+        <w:t>o</w:t>
+      </w:r>
+      <w:r>
+        <w:rPr>
+          <w:rFonts w:ascii="Times New Roman" w:hAnsi="Times New Roman" w:cs="Times New Roman"/>
+        </w:rPr>
+        <w:t xml:space="preserve">ffices and schools are open the mean infected count is 240 whereas the mean count is 24 when offices and schools go remote. There is 90% reduction of infection. </w:t>
       </w:r>
     </w:p>
     <w:p>
@@ -10978,21 +11333,16 @@
           <w:b/>
           <w:bCs/>
         </w:rPr>
-        <w:t>Comparison plot for vaccination</w:t>
-      </w:r>
-    </w:p>
-    <w:p>
-      <w:pPr>
-        <w:pStyle w:val="ListParagraph"/>
-        <w:spacing w:line="276" w:lineRule="auto"/>
-        <w:ind w:left="1080"/>
-        <w:jc w:val="both"/>
+        <w:t>Comparison plot</w:t>
+      </w:r>
+      <w:r>
         <w:rPr>
           <w:rFonts w:ascii="Times New Roman" w:hAnsi="Times New Roman" w:cs="Times New Roman"/>
           <w:b/>
           <w:bCs/>
         </w:rPr>
-      </w:pPr>
+        <w:t xml:space="preserve"> considering vaccination parameter</w:t>
+      </w:r>
     </w:p>
     <w:tbl>
       <w:tblPr>
@@ -11042,7 +11392,27 @@
                 <w:sz w:val="20"/>
                 <w:szCs w:val="20"/>
               </w:rPr>
-              <w:t>Time (ms)</w:t>
+              <w:t>Time (</w:t>
+            </w:r>
+            <w:proofErr w:type="spellStart"/>
+            <w:r>
+              <w:rPr>
+                <w:rFonts w:ascii="Times New Roman" w:eastAsia="Times New Roman" w:hAnsi="Times New Roman" w:cs="Times New Roman"/>
+                <w:color w:val="000000"/>
+                <w:sz w:val="20"/>
+                <w:szCs w:val="20"/>
+              </w:rPr>
+              <w:t>ms</w:t>
+            </w:r>
+            <w:proofErr w:type="spellEnd"/>
+            <w:r>
+              <w:rPr>
+                <w:rFonts w:ascii="Times New Roman" w:eastAsia="Times New Roman" w:hAnsi="Times New Roman" w:cs="Times New Roman"/>
+                <w:color w:val="000000"/>
+                <w:sz w:val="20"/>
+                <w:szCs w:val="20"/>
+              </w:rPr>
+              <w:t>)</w:t>
             </w:r>
           </w:p>
         </w:tc>
@@ -11999,27 +12369,14 @@
       <w:r>
         <w:t xml:space="preserve">Figure </w:t>
       </w:r>
-      <w:r>
-        <w:fldChar w:fldCharType="begin"/>
-      </w:r>
-      <w:r>
-        <w:instrText xml:space="preserve"> SEQ Figure \* ARABIC </w:instrText>
-      </w:r>
-      <w:r>
-        <w:fldChar w:fldCharType="separate"/>
-      </w:r>
-      <w:r>
-        <w:rPr>
-          <w:noProof/>
-        </w:rPr>
-        <w:t>6</w:t>
-      </w:r>
-      <w:r>
-        <w:rPr>
-          <w:noProof/>
-        </w:rPr>
-        <w:fldChar w:fldCharType="end"/>
-      </w:r>
+      <w:fldSimple w:instr=" SEQ Figure \* ARABIC ">
+        <w:r>
+          <w:rPr>
+            <w:noProof/>
+          </w:rPr>
+          <w:t>6</w:t>
+        </w:r>
+      </w:fldSimple>
       <w:r>
         <w:t>:</w:t>
       </w:r>
@@ -12101,7 +12458,23 @@
           <w:b/>
           <w:bCs/>
         </w:rPr>
-        <w:t>Comparison by considering all factors and no factors</w:t>
+        <w:t xml:space="preserve">Comparison by considering all factors and </w:t>
+      </w:r>
+      <w:r>
+        <w:rPr>
+          <w:rFonts w:ascii="Times New Roman" w:hAnsi="Times New Roman" w:cs="Times New Roman"/>
+          <w:b/>
+          <w:bCs/>
+        </w:rPr>
+        <w:t>without any</w:t>
+      </w:r>
+      <w:r>
+        <w:rPr>
+          <w:rFonts w:ascii="Times New Roman" w:hAnsi="Times New Roman" w:cs="Times New Roman"/>
+          <w:b/>
+          <w:bCs/>
+        </w:rPr>
+        <w:t xml:space="preserve"> factors</w:t>
       </w:r>
     </w:p>
     <w:tbl>
@@ -12154,7 +12527,27 @@
                 <w:sz w:val="20"/>
                 <w:szCs w:val="20"/>
               </w:rPr>
-              <w:t>(ms)</w:t>
+              <w:t>(</w:t>
+            </w:r>
+            <w:proofErr w:type="spellStart"/>
+            <w:r>
+              <w:rPr>
+                <w:rFonts w:ascii="Times New Roman" w:eastAsia="Times New Roman" w:hAnsi="Times New Roman" w:cs="Times New Roman"/>
+                <w:color w:val="000000"/>
+                <w:sz w:val="20"/>
+                <w:szCs w:val="20"/>
+              </w:rPr>
+              <w:t>ms</w:t>
+            </w:r>
+            <w:proofErr w:type="spellEnd"/>
+            <w:r>
+              <w:rPr>
+                <w:rFonts w:ascii="Times New Roman" w:eastAsia="Times New Roman" w:hAnsi="Times New Roman" w:cs="Times New Roman"/>
+                <w:color w:val="000000"/>
+                <w:sz w:val="20"/>
+                <w:szCs w:val="20"/>
+              </w:rPr>
+              <w:t>)</w:t>
             </w:r>
           </w:p>
         </w:tc>
@@ -12836,27 +13229,14 @@
       <w:r>
         <w:t xml:space="preserve">Figure </w:t>
       </w:r>
-      <w:r>
-        <w:fldChar w:fldCharType="begin"/>
-      </w:r>
-      <w:r>
-        <w:instrText xml:space="preserve"> SEQ Figure \* ARABIC </w:instrText>
-      </w:r>
-      <w:r>
-        <w:fldChar w:fldCharType="separate"/>
-      </w:r>
-      <w:r>
-        <w:rPr>
-          <w:noProof/>
-        </w:rPr>
-        <w:t>7</w:t>
-      </w:r>
-      <w:r>
-        <w:rPr>
-          <w:noProof/>
-        </w:rPr>
-        <w:fldChar w:fldCharType="end"/>
-      </w:r>
+      <w:fldSimple w:instr=" SEQ Figure \* ARABIC ">
+        <w:r>
+          <w:rPr>
+            <w:noProof/>
+          </w:rPr>
+          <w:t>7</w:t>
+        </w:r>
+      </w:fldSimple>
       <w:r>
         <w:t>:</w:t>
       </w:r>
@@ -13785,27 +14165,14 @@
       <w:r>
         <w:t xml:space="preserve">Figure </w:t>
       </w:r>
-      <w:r>
-        <w:fldChar w:fldCharType="begin"/>
-      </w:r>
-      <w:r>
-        <w:instrText xml:space="preserve"> SEQ Figure \* ARABIC </w:instrText>
-      </w:r>
-      <w:r>
-        <w:fldChar w:fldCharType="separate"/>
-      </w:r>
-      <w:r>
-        <w:rPr>
-          <w:noProof/>
-        </w:rPr>
-        <w:t>8</w:t>
-      </w:r>
-      <w:r>
-        <w:rPr>
-          <w:noProof/>
-        </w:rPr>
-        <w:fldChar w:fldCharType="end"/>
-      </w:r>
+      <w:fldSimple w:instr=" SEQ Figure \* ARABIC ">
+        <w:r>
+          <w:rPr>
+            <w:noProof/>
+          </w:rPr>
+          <w:t>8</w:t>
+        </w:r>
+      </w:fldSimple>
       <w:r>
         <w:t>:</w:t>
       </w:r>
@@ -13899,23 +14266,49 @@
           <w:b/>
           <w:bCs/>
         </w:rPr>
-        <w:t>SARS-CoV</w:t>
-      </w:r>
+        <w:t>SARS-</w:t>
+      </w:r>
+      <w:proofErr w:type="spellStart"/>
       <w:r>
         <w:rPr>
           <w:rFonts w:ascii="Times New Roman" w:hAnsi="Times New Roman" w:cs="Times New Roman"/>
           <w:b/>
           <w:bCs/>
         </w:rPr>
-        <w:t xml:space="preserve"> </w:t>
-      </w:r>
+        <w:t>CoV</w:t>
+      </w:r>
+      <w:proofErr w:type="spellEnd"/>
       <w:r>
         <w:rPr>
           <w:rFonts w:ascii="Times New Roman" w:hAnsi="Times New Roman" w:cs="Times New Roman"/>
           <w:b/>
           <w:bCs/>
         </w:rPr>
-        <w:t>without any constraints.</w:t>
+        <w:t xml:space="preserve"> </w:t>
+      </w:r>
+      <w:r>
+        <w:rPr>
+          <w:rFonts w:ascii="Times New Roman" w:hAnsi="Times New Roman" w:cs="Times New Roman"/>
+          <w:b/>
+          <w:bCs/>
+        </w:rPr>
+        <w:t xml:space="preserve">without </w:t>
+      </w:r>
+      <w:r>
+        <w:rPr>
+          <w:rFonts w:ascii="Times New Roman" w:hAnsi="Times New Roman" w:cs="Times New Roman"/>
+          <w:b/>
+          <w:bCs/>
+        </w:rPr>
+        <w:t xml:space="preserve">considering </w:t>
+      </w:r>
+      <w:r>
+        <w:rPr>
+          <w:rFonts w:ascii="Times New Roman" w:hAnsi="Times New Roman" w:cs="Times New Roman"/>
+          <w:b/>
+          <w:bCs/>
+        </w:rPr>
+        <w:t>any constraints.</w:t>
       </w:r>
     </w:p>
     <w:p>
@@ -13989,7 +14382,27 @@
                 <w:sz w:val="20"/>
                 <w:szCs w:val="20"/>
               </w:rPr>
-              <w:t>(ms)</w:t>
+              <w:t>(</w:t>
+            </w:r>
+            <w:proofErr w:type="spellStart"/>
+            <w:r>
+              <w:rPr>
+                <w:rFonts w:ascii="Times New Roman" w:eastAsia="Times New Roman" w:hAnsi="Times New Roman" w:cs="Times New Roman"/>
+                <w:color w:val="000000"/>
+                <w:sz w:val="20"/>
+                <w:szCs w:val="20"/>
+              </w:rPr>
+              <w:t>ms</w:t>
+            </w:r>
+            <w:proofErr w:type="spellEnd"/>
+            <w:r>
+              <w:rPr>
+                <w:rFonts w:ascii="Times New Roman" w:eastAsia="Times New Roman" w:hAnsi="Times New Roman" w:cs="Times New Roman"/>
+                <w:color w:val="000000"/>
+                <w:sz w:val="20"/>
+                <w:szCs w:val="20"/>
+              </w:rPr>
+              <w:t>)</w:t>
             </w:r>
           </w:p>
         </w:tc>
@@ -14049,8 +14462,19 @@
                 <w:sz w:val="20"/>
                 <w:szCs w:val="20"/>
               </w:rPr>
-              <w:t>SARS-CoV</w:t>
-            </w:r>
+              <w:t>SARS-</w:t>
+            </w:r>
+            <w:proofErr w:type="spellStart"/>
+            <w:r>
+              <w:rPr>
+                <w:rFonts w:ascii="Times New Roman" w:eastAsia="Times New Roman" w:hAnsi="Times New Roman" w:cs="Times New Roman"/>
+                <w:color w:val="000000"/>
+                <w:sz w:val="20"/>
+                <w:szCs w:val="20"/>
+              </w:rPr>
+              <w:t>CoV</w:t>
+            </w:r>
+            <w:proofErr w:type="spellEnd"/>
           </w:p>
         </w:tc>
       </w:tr>
@@ -14689,34 +15113,26 @@
       <w:r>
         <w:t xml:space="preserve">Figure </w:t>
       </w:r>
-      <w:r>
-        <w:fldChar w:fldCharType="begin"/>
-      </w:r>
-      <w:r>
-        <w:instrText xml:space="preserve"> SEQ Figure \* ARABIC </w:instrText>
-      </w:r>
-      <w:r>
-        <w:fldChar w:fldCharType="separate"/>
-      </w:r>
-      <w:r>
-        <w:rPr>
-          <w:noProof/>
-        </w:rPr>
-        <w:t>9</w:t>
-      </w:r>
-      <w:r>
-        <w:rPr>
-          <w:noProof/>
-        </w:rPr>
-        <w:fldChar w:fldCharType="end"/>
-      </w:r>
+      <w:fldSimple w:instr=" SEQ Figure \* ARABIC ">
+        <w:r>
+          <w:rPr>
+            <w:noProof/>
+          </w:rPr>
+          <w:t>9</w:t>
+        </w:r>
+      </w:fldSimple>
       <w:r>
         <w:t>:</w:t>
       </w:r>
       <w:r>
-        <w:t>Comparison between SARS-CoV-2 and SARS-CoV</w:t>
+        <w:t>Comparison between SARS-CoV-2 and SARS-</w:t>
+      </w:r>
+      <w:proofErr w:type="spellStart"/>
+      <w:r>
+        <w:t>CoV</w:t>
       </w:r>
       <w:bookmarkEnd w:id="22"/>
+      <w:proofErr w:type="spellEnd"/>
     </w:p>
     <w:p>
       <w:pPr>
@@ -14748,8 +15164,16 @@
         <w:rPr>
           <w:rFonts w:ascii="Times New Roman" w:hAnsi="Times New Roman" w:cs="Times New Roman"/>
         </w:rPr>
-        <w:t>SARS-CoV</w:t>
-      </w:r>
+        <w:t>SARS-</w:t>
+      </w:r>
+      <w:proofErr w:type="spellStart"/>
+      <w:r>
+        <w:rPr>
+          <w:rFonts w:ascii="Times New Roman" w:hAnsi="Times New Roman" w:cs="Times New Roman"/>
+        </w:rPr>
+        <w:t>CoV</w:t>
+      </w:r>
+      <w:proofErr w:type="spellEnd"/>
       <w:r>
         <w:rPr>
           <w:rFonts w:ascii="Times New Roman" w:hAnsi="Times New Roman" w:cs="Times New Roman"/>
@@ -14886,7 +15310,27 @@
                 <w:sz w:val="20"/>
                 <w:szCs w:val="20"/>
               </w:rPr>
-              <w:t>(ms)</w:t>
+              <w:t>(</w:t>
+            </w:r>
+            <w:proofErr w:type="spellStart"/>
+            <w:r>
+              <w:rPr>
+                <w:rFonts w:ascii="Times New Roman" w:eastAsia="Times New Roman" w:hAnsi="Times New Roman" w:cs="Times New Roman"/>
+                <w:color w:val="000000"/>
+                <w:sz w:val="20"/>
+                <w:szCs w:val="20"/>
+              </w:rPr>
+              <w:t>ms</w:t>
+            </w:r>
+            <w:proofErr w:type="spellEnd"/>
+            <w:r>
+              <w:rPr>
+                <w:rFonts w:ascii="Times New Roman" w:eastAsia="Times New Roman" w:hAnsi="Times New Roman" w:cs="Times New Roman"/>
+                <w:color w:val="000000"/>
+                <w:sz w:val="20"/>
+                <w:szCs w:val="20"/>
+              </w:rPr>
+              <w:t>)</w:t>
             </w:r>
           </w:p>
         </w:tc>
@@ -16133,27 +16577,14 @@
       <w:r>
         <w:t xml:space="preserve">Figure </w:t>
       </w:r>
-      <w:r>
-        <w:fldChar w:fldCharType="begin"/>
-      </w:r>
-      <w:r>
-        <w:instrText xml:space="preserve"> SEQ Figure \* ARABIC </w:instrText>
-      </w:r>
-      <w:r>
-        <w:fldChar w:fldCharType="separate"/>
-      </w:r>
-      <w:r>
-        <w:rPr>
-          <w:noProof/>
-        </w:rPr>
-        <w:t>10</w:t>
-      </w:r>
-      <w:r>
-        <w:rPr>
-          <w:noProof/>
-        </w:rPr>
-        <w:fldChar w:fldCharType="end"/>
-      </w:r>
+      <w:fldSimple w:instr=" SEQ Figure \* ARABIC ">
+        <w:r>
+          <w:rPr>
+            <w:noProof/>
+          </w:rPr>
+          <w:t>10</w:t>
+        </w:r>
+      </w:fldSimple>
       <w:r>
         <w:t>:</w:t>
       </w:r>
@@ -16338,7 +16769,23 @@
                 <w:rFonts w:ascii="Times New Roman" w:eastAsia="Times New Roman" w:hAnsi="Times New Roman" w:cs="Times New Roman"/>
                 <w:color w:val="000000"/>
               </w:rPr>
-              <w:t>Time (ms)</w:t>
+              <w:t>Time (</w:t>
+            </w:r>
+            <w:proofErr w:type="spellStart"/>
+            <w:r>
+              <w:rPr>
+                <w:rFonts w:ascii="Times New Roman" w:eastAsia="Times New Roman" w:hAnsi="Times New Roman" w:cs="Times New Roman"/>
+                <w:color w:val="000000"/>
+              </w:rPr>
+              <w:t>ms</w:t>
+            </w:r>
+            <w:proofErr w:type="spellEnd"/>
+            <w:r>
+              <w:rPr>
+                <w:rFonts w:ascii="Times New Roman" w:eastAsia="Times New Roman" w:hAnsi="Times New Roman" w:cs="Times New Roman"/>
+                <w:color w:val="000000"/>
+              </w:rPr>
+              <w:t>)</w:t>
             </w:r>
           </w:p>
         </w:tc>
@@ -16951,27 +17398,14 @@
       <w:r>
         <w:t xml:space="preserve">Figure </w:t>
       </w:r>
-      <w:r>
-        <w:fldChar w:fldCharType="begin"/>
-      </w:r>
-      <w:r>
-        <w:instrText xml:space="preserve"> SEQ Figure \* ARABIC </w:instrText>
-      </w:r>
-      <w:r>
-        <w:fldChar w:fldCharType="separate"/>
-      </w:r>
-      <w:r>
-        <w:rPr>
-          <w:noProof/>
-        </w:rPr>
-        <w:t>11</w:t>
-      </w:r>
-      <w:r>
-        <w:rPr>
-          <w:noProof/>
-        </w:rPr>
-        <w:fldChar w:fldCharType="end"/>
-      </w:r>
+      <w:fldSimple w:instr=" SEQ Figure \* ARABIC ">
+        <w:r>
+          <w:rPr>
+            <w:noProof/>
+          </w:rPr>
+          <w:t>11</w:t>
+        </w:r>
+      </w:fldSimple>
       <w:r>
         <w:t>:</w:t>
       </w:r>
@@ -17162,27 +17596,14 @@
       <w:r>
         <w:t xml:space="preserve">Figure </w:t>
       </w:r>
-      <w:r>
-        <w:fldChar w:fldCharType="begin"/>
-      </w:r>
-      <w:r>
-        <w:instrText xml:space="preserve"> SEQ Figure \* ARABIC </w:instrText>
-      </w:r>
-      <w:r>
-        <w:fldChar w:fldCharType="separate"/>
-      </w:r>
-      <w:r>
-        <w:rPr>
-          <w:noProof/>
-        </w:rPr>
-        <w:t>12</w:t>
-      </w:r>
-      <w:r>
-        <w:rPr>
-          <w:noProof/>
-        </w:rPr>
-        <w:fldChar w:fldCharType="end"/>
-      </w:r>
+      <w:fldSimple w:instr=" SEQ Figure \* ARABIC ">
+        <w:r>
+          <w:rPr>
+            <w:noProof/>
+          </w:rPr>
+          <w:t>12</w:t>
+        </w:r>
+      </w:fldSimple>
       <w:r>
         <w:t>:</w:t>
       </w:r>
@@ -17332,27 +17753,14 @@
       <w:r>
         <w:t xml:space="preserve">Figure </w:t>
       </w:r>
-      <w:r>
-        <w:fldChar w:fldCharType="begin"/>
-      </w:r>
-      <w:r>
-        <w:instrText xml:space="preserve"> SEQ Figure \* ARABIC </w:instrText>
-      </w:r>
-      <w:r>
-        <w:fldChar w:fldCharType="separate"/>
-      </w:r>
-      <w:r>
-        <w:rPr>
-          <w:noProof/>
-        </w:rPr>
-        <w:t>13</w:t>
-      </w:r>
-      <w:r>
-        <w:rPr>
-          <w:noProof/>
-        </w:rPr>
-        <w:fldChar w:fldCharType="end"/>
-      </w:r>
+      <w:fldSimple w:instr=" SEQ Figure \* ARABIC ">
+        <w:r>
+          <w:rPr>
+            <w:noProof/>
+          </w:rPr>
+          <w:t>13</w:t>
+        </w:r>
+      </w:fldSimple>
       <w:r>
         <w:t xml:space="preserve">: </w:t>
       </w:r>
@@ -18511,27 +18919,14 @@
       <w:r>
         <w:t xml:space="preserve">Figure </w:t>
       </w:r>
-      <w:r>
-        <w:fldChar w:fldCharType="begin"/>
-      </w:r>
-      <w:r>
-        <w:instrText xml:space="preserve"> SEQ Figure \* ARABIC </w:instrText>
-      </w:r>
-      <w:r>
-        <w:fldChar w:fldCharType="separate"/>
-      </w:r>
-      <w:r>
-        <w:rPr>
-          <w:noProof/>
-        </w:rPr>
-        <w:t>15</w:t>
-      </w:r>
-      <w:r>
-        <w:rPr>
-          <w:noProof/>
-        </w:rPr>
-        <w:fldChar w:fldCharType="end"/>
-      </w:r>
+      <w:fldSimple w:instr=" SEQ Figure \* ARABIC ">
+        <w:r>
+          <w:rPr>
+            <w:noProof/>
+          </w:rPr>
+          <w:t>15</w:t>
+        </w:r>
+      </w:fldSimple>
       <w:r>
         <w:t>:</w:t>
       </w:r>
@@ -18637,27 +19032,14 @@
       <w:r>
         <w:t xml:space="preserve">Figure </w:t>
       </w:r>
-      <w:r>
-        <w:fldChar w:fldCharType="begin"/>
-      </w:r>
-      <w:r>
-        <w:instrText xml:space="preserve"> SEQ Figure \* ARABIC </w:instrText>
-      </w:r>
-      <w:r>
-        <w:fldChar w:fldCharType="separate"/>
-      </w:r>
-      <w:r>
-        <w:rPr>
-          <w:noProof/>
-        </w:rPr>
-        <w:t>16</w:t>
-      </w:r>
-      <w:r>
-        <w:rPr>
-          <w:noProof/>
-        </w:rPr>
-        <w:fldChar w:fldCharType="end"/>
-      </w:r>
+      <w:fldSimple w:instr=" SEQ Figure \* ARABIC ">
+        <w:r>
+          <w:rPr>
+            <w:noProof/>
+          </w:rPr>
+          <w:t>16</w:t>
+        </w:r>
+      </w:fldSimple>
       <w:r>
         <w:t>:Unit test for PopulationTest.java</w:t>
       </w:r>
@@ -18803,27 +19185,14 @@
       <w:r>
         <w:t xml:space="preserve">Figure </w:t>
       </w:r>
-      <w:r>
-        <w:fldChar w:fldCharType="begin"/>
-      </w:r>
-      <w:r>
-        <w:instrText xml:space="preserve"> SEQ Figure \* ARABIC </w:instrText>
-      </w:r>
-      <w:r>
-        <w:fldChar w:fldCharType="separate"/>
-      </w:r>
-      <w:r>
-        <w:rPr>
-          <w:noProof/>
-        </w:rPr>
-        <w:t>17</w:t>
-      </w:r>
-      <w:r>
-        <w:rPr>
-          <w:noProof/>
-        </w:rPr>
-        <w:fldChar w:fldCharType="end"/>
-      </w:r>
+      <w:fldSimple w:instr=" SEQ Figure \* ARABIC ">
+        <w:r>
+          <w:rPr>
+            <w:noProof/>
+          </w:rPr>
+          <w:t>17</w:t>
+        </w:r>
+      </w:fldSimple>
       <w:r>
         <w:t xml:space="preserve">:Unit test for </w:t>
       </w:r>
@@ -18987,27 +19356,14 @@
       <w:r>
         <w:t xml:space="preserve">Figure </w:t>
       </w:r>
-      <w:r>
-        <w:fldChar w:fldCharType="begin"/>
-      </w:r>
-      <w:r>
-        <w:instrText xml:space="preserve"> SEQ Figure \* ARABIC </w:instrText>
-      </w:r>
-      <w:r>
-        <w:fldChar w:fldCharType="separate"/>
-      </w:r>
-      <w:r>
-        <w:rPr>
-          <w:noProof/>
-        </w:rPr>
-        <w:t>18</w:t>
-      </w:r>
-      <w:r>
-        <w:rPr>
-          <w:noProof/>
-        </w:rPr>
-        <w:fldChar w:fldCharType="end"/>
-      </w:r>
+      <w:fldSimple w:instr=" SEQ Figure \* ARABIC ">
+        <w:r>
+          <w:rPr>
+            <w:noProof/>
+          </w:rPr>
+          <w:t>18</w:t>
+        </w:r>
+      </w:fldSimple>
       <w:r>
         <w:t xml:space="preserve">:Unit test for </w:t>
       </w:r>
@@ -19174,12 +19530,14 @@
       <w:r>
         <w:t xml:space="preserve">: Unit test for </w:t>
       </w:r>
+      <w:proofErr w:type="spellStart"/>
       <w:r>
         <w:rPr>
           <w:rFonts w:ascii="Times New Roman" w:hAnsi="Times New Roman" w:cs="Times New Roman"/>
         </w:rPr>
         <w:t>PlotChartJFrame</w:t>
       </w:r>
+      <w:proofErr w:type="spellEnd"/>
     </w:p>
     <w:p>
       <w:pPr>
@@ -19242,7 +19600,21 @@
         <w:rPr>
           <w:rFonts w:ascii="Times New Roman" w:hAnsi="Times New Roman" w:cs="Times New Roman"/>
         </w:rPr>
-        <w:t xml:space="preserve"> spread of SARS-CoV-2 and SARS-CoV virus w</w:t>
+        <w:t xml:space="preserve"> spread of SARS-CoV-2 and SARS-</w:t>
+      </w:r>
+      <w:proofErr w:type="spellStart"/>
+      <w:r>
+        <w:rPr>
+          <w:rFonts w:ascii="Times New Roman" w:hAnsi="Times New Roman" w:cs="Times New Roman"/>
+        </w:rPr>
+        <w:t>CoV</w:t>
+      </w:r>
+      <w:proofErr w:type="spellEnd"/>
+      <w:r>
+        <w:rPr>
+          <w:rFonts w:ascii="Times New Roman" w:hAnsi="Times New Roman" w:cs="Times New Roman"/>
+        </w:rPr>
+        <w:t xml:space="preserve"> virus w</w:t>
       </w:r>
       <w:r>
         <w:rPr>
@@ -19272,8 +19644,16 @@
         <w:rPr>
           <w:rFonts w:ascii="Times New Roman" w:hAnsi="Times New Roman" w:cs="Times New Roman"/>
         </w:rPr>
-        <w:t>SARS-CoV-2 and SARS-CoV</w:t>
-      </w:r>
+        <w:t>SARS-CoV-2 and SARS-</w:t>
+      </w:r>
+      <w:proofErr w:type="spellStart"/>
+      <w:r>
+        <w:rPr>
+          <w:rFonts w:ascii="Times New Roman" w:hAnsi="Times New Roman" w:cs="Times New Roman"/>
+        </w:rPr>
+        <w:t>CoV</w:t>
+      </w:r>
+      <w:proofErr w:type="spellEnd"/>
       <w:r>
         <w:rPr>
           <w:rFonts w:ascii="Times New Roman" w:hAnsi="Times New Roman" w:cs="Times New Roman"/>
@@ -19284,8 +19664,16 @@
         <w:rPr>
           <w:rFonts w:ascii="Times New Roman" w:hAnsi="Times New Roman" w:cs="Times New Roman"/>
         </w:rPr>
-        <w:t>SARS-CoV</w:t>
-      </w:r>
+        <w:t>SARS-</w:t>
+      </w:r>
+      <w:proofErr w:type="spellStart"/>
+      <w:r>
+        <w:rPr>
+          <w:rFonts w:ascii="Times New Roman" w:hAnsi="Times New Roman" w:cs="Times New Roman"/>
+        </w:rPr>
+        <w:t>CoV</w:t>
+      </w:r>
+      <w:proofErr w:type="spellEnd"/>
       <w:r>
         <w:rPr>
           <w:rFonts w:ascii="Times New Roman" w:hAnsi="Times New Roman" w:cs="Times New Roman"/>
@@ -19587,12 +19975,37 @@
           <w:szCs w:val="22"/>
         </w:rPr>
       </w:pPr>
+      <w:proofErr w:type="spellStart"/>
       <w:r>
         <w:rPr>
           <w:sz w:val="22"/>
           <w:szCs w:val="22"/>
         </w:rPr>
-        <w:t xml:space="preserve">Linka, K., Peirlinck, M., &amp; Kuhl, E. (2020). The reproduction number of COVID-19 and its correlation with public health interventions. </w:t>
+        <w:t>Linka</w:t>
+      </w:r>
+      <w:proofErr w:type="spellEnd"/>
+      <w:r>
+        <w:rPr>
+          <w:sz w:val="22"/>
+          <w:szCs w:val="22"/>
+        </w:rPr>
+        <w:t xml:space="preserve">, K., </w:t>
+      </w:r>
+      <w:proofErr w:type="spellStart"/>
+      <w:r>
+        <w:rPr>
+          <w:sz w:val="22"/>
+          <w:szCs w:val="22"/>
+        </w:rPr>
+        <w:t>Peirlinck</w:t>
+      </w:r>
+      <w:proofErr w:type="spellEnd"/>
+      <w:r>
+        <w:rPr>
+          <w:sz w:val="22"/>
+          <w:szCs w:val="22"/>
+        </w:rPr>
+        <w:t xml:space="preserve">, M., &amp; Kuhl, E. (2020). The reproduction number of COVID-19 and its correlation with public health interventions. </w:t>
       </w:r>
       <w:r>
         <w:rPr>
@@ -19640,12 +20053,21 @@
           <w:szCs w:val="22"/>
         </w:rPr>
       </w:pPr>
+      <w:proofErr w:type="spellStart"/>
       <w:r>
         <w:rPr>
           <w:sz w:val="22"/>
           <w:szCs w:val="22"/>
         </w:rPr>
-        <w:t xml:space="preserve">Kleczkowski, A. (2020, June 16). </w:t>
+        <w:t>Kleczkowski</w:t>
+      </w:r>
+      <w:proofErr w:type="spellEnd"/>
+      <w:r>
+        <w:rPr>
+          <w:sz w:val="22"/>
+          <w:szCs w:val="22"/>
+        </w:rPr>
+        <w:t xml:space="preserve">, A. (2020, June 16). </w:t>
       </w:r>
       <w:r>
         <w:rPr>
@@ -19677,12 +20099,21 @@
           <w:szCs w:val="22"/>
         </w:rPr>
       </w:pPr>
+      <w:proofErr w:type="spellStart"/>
       <w:r>
         <w:rPr>
           <w:sz w:val="22"/>
           <w:szCs w:val="22"/>
         </w:rPr>
-        <w:t xml:space="preserve">Sneppen, K., Nielsen, B. F., Taylor, R. J., &amp; Simonsen, L. (2021). Overdispersion in COVID-19 increases the effectiveness of limiting nonrepetitive contacts for transmission control. </w:t>
+        <w:t>Sneppen</w:t>
+      </w:r>
+      <w:proofErr w:type="spellEnd"/>
+      <w:r>
+        <w:rPr>
+          <w:sz w:val="22"/>
+          <w:szCs w:val="22"/>
+        </w:rPr>
+        <w:t xml:space="preserve">, K., Nielsen, B. F., Taylor, R. J., &amp; Simonsen, L. (2021). Overdispersion in COVID-19 increases the effectiveness of limiting nonrepetitive contacts for transmission control. </w:t>
       </w:r>
       <w:r>
         <w:rPr>
@@ -19735,7 +20166,23 @@
           <w:sz w:val="22"/>
           <w:szCs w:val="22"/>
         </w:rPr>
-        <w:t xml:space="preserve">Zhang, S., Diao, M., Yu, W., Pei, L., Lin, Z., &amp; Chen, D. (2020). Estimation of the reproductive number of novel coronavirus (COVID-19) and the probable outbreak size on the Diamond Princess cruise ship: A data-driven analysis. </w:t>
+        <w:t xml:space="preserve">Zhang, S., </w:t>
+      </w:r>
+      <w:proofErr w:type="spellStart"/>
+      <w:r>
+        <w:rPr>
+          <w:sz w:val="22"/>
+          <w:szCs w:val="22"/>
+        </w:rPr>
+        <w:t>Diao</w:t>
+      </w:r>
+      <w:proofErr w:type="spellEnd"/>
+      <w:r>
+        <w:rPr>
+          <w:sz w:val="22"/>
+          <w:szCs w:val="22"/>
+        </w:rPr>
+        <w:t xml:space="preserve">, M., Yu, W., Pei, L., Lin, Z., &amp; Chen, D. (2020). Estimation of the reproductive number of novel coronavirus (COVID-19) and the probable outbreak size on the Diamond Princess cruise ship: A data-driven analysis. </w:t>
       </w:r>
       <w:r>
         <w:rPr>
@@ -19790,6 +20237,7 @@
         </w:rPr>
         <w:t xml:space="preserve">Endo, A., Abbott, S., Kucharski, A. J., &amp; Funk, S. (2020). Estimating the overdispersion in COVID-19 transmission using outbreak sizes outside China. </w:t>
       </w:r>
+      <w:proofErr w:type="spellStart"/>
       <w:r>
         <w:rPr>
           <w:i/>
@@ -19797,7 +20245,17 @@
           <w:sz w:val="22"/>
           <w:szCs w:val="22"/>
         </w:rPr>
-        <w:t>Wellcome Open Research</w:t>
+        <w:t>Wellcome</w:t>
+      </w:r>
+      <w:proofErr w:type="spellEnd"/>
+      <w:r>
+        <w:rPr>
+          <w:i/>
+          <w:iCs/>
+          <w:sz w:val="22"/>
+          <w:szCs w:val="22"/>
+        </w:rPr>
+        <w:t xml:space="preserve"> Open Research</w:t>
       </w:r>
       <w:r>
         <w:rPr>
@@ -19902,12 +20360,37 @@
           <w:u w:val="none"/>
         </w:rPr>
       </w:pPr>
+      <w:proofErr w:type="spellStart"/>
       <w:r>
         <w:rPr>
           <w:sz w:val="22"/>
           <w:szCs w:val="22"/>
         </w:rPr>
-        <w:t xml:space="preserve">Chowell, G., Castillo-Chavez, C., Fenimore, P. W., Kribs-Zaleta, C. M., Arriola, L., &amp; Hyman, J. M. (2004). Model Parameters and Outbreak Control for SARS. </w:t>
+        <w:t>Chowell</w:t>
+      </w:r>
+      <w:proofErr w:type="spellEnd"/>
+      <w:r>
+        <w:rPr>
+          <w:sz w:val="22"/>
+          <w:szCs w:val="22"/>
+        </w:rPr>
+        <w:t xml:space="preserve">, G., Castillo-Chavez, C., Fenimore, P. W., </w:t>
+      </w:r>
+      <w:proofErr w:type="spellStart"/>
+      <w:r>
+        <w:rPr>
+          <w:sz w:val="22"/>
+          <w:szCs w:val="22"/>
+        </w:rPr>
+        <w:t>Kribs-Zaleta</w:t>
+      </w:r>
+      <w:proofErr w:type="spellEnd"/>
+      <w:r>
+        <w:rPr>
+          <w:sz w:val="22"/>
+          <w:szCs w:val="22"/>
+        </w:rPr>
+        <w:t xml:space="preserve">, C. M., Arriola, L., &amp; Hyman, J. M. (2004). Model Parameters and Outbreak Control for SARS. </w:t>
       </w:r>
       <w:r>
         <w:rPr>
@@ -20026,7 +20509,27 @@
           <w:sz w:val="22"/>
           <w:szCs w:val="22"/>
         </w:rPr>
-        <w:t>Comparing three Covid-19 vaccines: Pfizer, Moderna, J&amp;J</w:t>
+        <w:t xml:space="preserve">Comparing three Covid-19 vaccines: Pfizer, </w:t>
+      </w:r>
+      <w:proofErr w:type="spellStart"/>
+      <w:r>
+        <w:rPr>
+          <w:i/>
+          <w:iCs/>
+          <w:sz w:val="22"/>
+          <w:szCs w:val="22"/>
+        </w:rPr>
+        <w:t>Moderna</w:t>
+      </w:r>
+      <w:proofErr w:type="spellEnd"/>
+      <w:r>
+        <w:rPr>
+          <w:i/>
+          <w:iCs/>
+          <w:sz w:val="22"/>
+          <w:szCs w:val="22"/>
+        </w:rPr>
+        <w:t>, J&amp;J</w:t>
       </w:r>
       <w:r>
         <w:rPr>
@@ -20062,7 +20565,27 @@
           <w:sz w:val="22"/>
           <w:szCs w:val="22"/>
         </w:rPr>
-        <w:t>An evidence review of face masks against COVID-19</w:t>
+        <w:t xml:space="preserve">An evidence </w:t>
+      </w:r>
+      <w:proofErr w:type="gramStart"/>
+      <w:r>
+        <w:rPr>
+          <w:i/>
+          <w:iCs/>
+          <w:sz w:val="22"/>
+          <w:szCs w:val="22"/>
+        </w:rPr>
+        <w:t>review</w:t>
+      </w:r>
+      <w:proofErr w:type="gramEnd"/>
+      <w:r>
+        <w:rPr>
+          <w:i/>
+          <w:iCs/>
+          <w:sz w:val="22"/>
+          <w:szCs w:val="22"/>
+        </w:rPr>
+        <w:t xml:space="preserve"> of face masks against COVID-19</w:t>
       </w:r>
       <w:r>
         <w:rPr>

</xml_diff>

<commit_message>
Changing graph and figure details in Report
</commit_message>
<xml_diff>
--- a/Project_Report(Sec-05).docx
+++ b/Project_Report(Sec-05).docx
@@ -3248,21 +3248,7 @@
         <w:rPr>
           <w:rFonts w:ascii="Times New Roman" w:hAnsi="Times New Roman" w:cs="Times New Roman"/>
         </w:rPr>
-        <w:t xml:space="preserve"> values are established using mathematical m</w:t>
-      </w:r>
-      <w:proofErr w:type="spellStart"/>
-      <w:r>
-        <w:rPr>
-          <w:rFonts w:ascii="Times New Roman" w:hAnsi="Times New Roman" w:cs="Times New Roman"/>
-        </w:rPr>
-        <w:t>odels</w:t>
-      </w:r>
-      <w:proofErr w:type="spellEnd"/>
-      <w:r>
-        <w:rPr>
-          <w:rFonts w:ascii="Times New Roman" w:hAnsi="Times New Roman" w:cs="Times New Roman"/>
-        </w:rPr>
-        <w:t xml:space="preserve"> and are dependent on the parameters and model</w:t>
+        <w:t xml:space="preserve"> values are established using mathematical models and are dependent on the parameters and model</w:t>
       </w:r>
       <w:r>
         <w:rPr>
@@ -4250,10 +4236,10 @@
             <v:path o:extrusionok="f" gradientshapeok="t" o:connecttype="rect"/>
             <o:lock v:ext="edit" aspectratio="t"/>
           </v:shapetype>
-          <v:shape id="_x0000_i1025" type="#_x0000_t75" alt="" style="width:396.75pt;height:409.8pt;mso-width-percent:0;mso-height-percent:0;mso-width-percent:0;mso-height-percent:0" o:ole="">
+          <v:shape id="_x0000_i1025" type="#_x0000_t75" alt="" style="width:396.7pt;height:409.85pt;mso-width-percent:0;mso-height-percent:0;mso-width-percent:0;mso-height-percent:0" o:ole="">
             <v:imagedata r:id="rId8" o:title=""/>
           </v:shape>
-          <o:OLEObject Type="Embed" ProgID="Visio.Drawing.15" ShapeID="_x0000_i1025" DrawAspect="Content" ObjectID="_1680471790" r:id="rId9"/>
+          <o:OLEObject Type="Embed" ProgID="Visio.Drawing.15" ShapeID="_x0000_i1025" DrawAspect="Content" ObjectID="_1680471966" r:id="rId9"/>
         </w:object>
       </w:r>
     </w:p>
@@ -9026,14 +9012,27 @@
       <w:r>
         <w:t xml:space="preserve">Figure </w:t>
       </w:r>
-      <w:fldSimple w:instr=" SEQ Figure \* ARABIC ">
-        <w:r>
-          <w:rPr>
-            <w:noProof/>
-          </w:rPr>
-          <w:t>3</w:t>
-        </w:r>
-      </w:fldSimple>
+      <w:r>
+        <w:fldChar w:fldCharType="begin"/>
+      </w:r>
+      <w:r>
+        <w:instrText xml:space="preserve"> SEQ Figure \* ARABIC </w:instrText>
+      </w:r>
+      <w:r>
+        <w:fldChar w:fldCharType="separate"/>
+      </w:r>
+      <w:r>
+        <w:rPr>
+          <w:noProof/>
+        </w:rPr>
+        <w:t>3</w:t>
+      </w:r>
+      <w:r>
+        <w:rPr>
+          <w:noProof/>
+        </w:rPr>
+        <w:fldChar w:fldCharType="end"/>
+      </w:r>
       <w:r>
         <w:t xml:space="preserve">:Comparison plot </w:t>
       </w:r>
@@ -10133,14 +10132,27 @@
       <w:r>
         <w:t xml:space="preserve">Figure </w:t>
       </w:r>
-      <w:fldSimple w:instr=" SEQ Figure \* ARABIC ">
-        <w:r>
-          <w:rPr>
-            <w:noProof/>
-          </w:rPr>
-          <w:t>4</w:t>
-        </w:r>
-      </w:fldSimple>
+      <w:r>
+        <w:fldChar w:fldCharType="begin"/>
+      </w:r>
+      <w:r>
+        <w:instrText xml:space="preserve"> SEQ Figure \* ARABIC </w:instrText>
+      </w:r>
+      <w:r>
+        <w:fldChar w:fldCharType="separate"/>
+      </w:r>
+      <w:r>
+        <w:rPr>
+          <w:noProof/>
+        </w:rPr>
+        <w:t>4</w:t>
+      </w:r>
+      <w:r>
+        <w:rPr>
+          <w:noProof/>
+        </w:rPr>
+        <w:fldChar w:fldCharType="end"/>
+      </w:r>
       <w:r>
         <w:t>:</w:t>
       </w:r>
@@ -11258,14 +11270,27 @@
       <w:r>
         <w:t xml:space="preserve">Figure </w:t>
       </w:r>
-      <w:fldSimple w:instr=" SEQ Figure \* ARABIC ">
-        <w:r>
-          <w:rPr>
-            <w:noProof/>
-          </w:rPr>
-          <w:t>5</w:t>
-        </w:r>
-      </w:fldSimple>
+      <w:r>
+        <w:fldChar w:fldCharType="begin"/>
+      </w:r>
+      <w:r>
+        <w:instrText xml:space="preserve"> SEQ Figure \* ARABIC </w:instrText>
+      </w:r>
+      <w:r>
+        <w:fldChar w:fldCharType="separate"/>
+      </w:r>
+      <w:r>
+        <w:rPr>
+          <w:noProof/>
+        </w:rPr>
+        <w:t>5</w:t>
+      </w:r>
+      <w:r>
+        <w:rPr>
+          <w:noProof/>
+        </w:rPr>
+        <w:fldChar w:fldCharType="end"/>
+      </w:r>
       <w:r>
         <w:t>:</w:t>
       </w:r>
@@ -12369,14 +12394,27 @@
       <w:r>
         <w:t xml:space="preserve">Figure </w:t>
       </w:r>
-      <w:fldSimple w:instr=" SEQ Figure \* ARABIC ">
-        <w:r>
-          <w:rPr>
-            <w:noProof/>
-          </w:rPr>
-          <w:t>6</w:t>
-        </w:r>
-      </w:fldSimple>
+      <w:r>
+        <w:fldChar w:fldCharType="begin"/>
+      </w:r>
+      <w:r>
+        <w:instrText xml:space="preserve"> SEQ Figure \* ARABIC </w:instrText>
+      </w:r>
+      <w:r>
+        <w:fldChar w:fldCharType="separate"/>
+      </w:r>
+      <w:r>
+        <w:rPr>
+          <w:noProof/>
+        </w:rPr>
+        <w:t>6</w:t>
+      </w:r>
+      <w:r>
+        <w:rPr>
+          <w:noProof/>
+        </w:rPr>
+        <w:fldChar w:fldCharType="end"/>
+      </w:r>
       <w:r>
         <w:t>:</w:t>
       </w:r>
@@ -13229,14 +13267,27 @@
       <w:r>
         <w:t xml:space="preserve">Figure </w:t>
       </w:r>
-      <w:fldSimple w:instr=" SEQ Figure \* ARABIC ">
-        <w:r>
-          <w:rPr>
-            <w:noProof/>
-          </w:rPr>
-          <w:t>7</w:t>
-        </w:r>
-      </w:fldSimple>
+      <w:r>
+        <w:fldChar w:fldCharType="begin"/>
+      </w:r>
+      <w:r>
+        <w:instrText xml:space="preserve"> SEQ Figure \* ARABIC </w:instrText>
+      </w:r>
+      <w:r>
+        <w:fldChar w:fldCharType="separate"/>
+      </w:r>
+      <w:r>
+        <w:rPr>
+          <w:noProof/>
+        </w:rPr>
+        <w:t>7</w:t>
+      </w:r>
+      <w:r>
+        <w:rPr>
+          <w:noProof/>
+        </w:rPr>
+        <w:fldChar w:fldCharType="end"/>
+      </w:r>
       <w:r>
         <w:t>:</w:t>
       </w:r>
@@ -14165,14 +14216,27 @@
       <w:r>
         <w:t xml:space="preserve">Figure </w:t>
       </w:r>
-      <w:fldSimple w:instr=" SEQ Figure \* ARABIC ">
-        <w:r>
-          <w:rPr>
-            <w:noProof/>
-          </w:rPr>
-          <w:t>8</w:t>
-        </w:r>
-      </w:fldSimple>
+      <w:r>
+        <w:fldChar w:fldCharType="begin"/>
+      </w:r>
+      <w:r>
+        <w:instrText xml:space="preserve"> SEQ Figure \* ARABIC </w:instrText>
+      </w:r>
+      <w:r>
+        <w:fldChar w:fldCharType="separate"/>
+      </w:r>
+      <w:r>
+        <w:rPr>
+          <w:noProof/>
+        </w:rPr>
+        <w:t>8</w:t>
+      </w:r>
+      <w:r>
+        <w:rPr>
+          <w:noProof/>
+        </w:rPr>
+        <w:fldChar w:fldCharType="end"/>
+      </w:r>
       <w:r>
         <w:t>:</w:t>
       </w:r>
@@ -15113,14 +15177,27 @@
       <w:r>
         <w:t xml:space="preserve">Figure </w:t>
       </w:r>
-      <w:fldSimple w:instr=" SEQ Figure \* ARABIC ">
-        <w:r>
-          <w:rPr>
-            <w:noProof/>
-          </w:rPr>
-          <w:t>9</w:t>
-        </w:r>
-      </w:fldSimple>
+      <w:r>
+        <w:fldChar w:fldCharType="begin"/>
+      </w:r>
+      <w:r>
+        <w:instrText xml:space="preserve"> SEQ Figure \* ARABIC </w:instrText>
+      </w:r>
+      <w:r>
+        <w:fldChar w:fldCharType="separate"/>
+      </w:r>
+      <w:r>
+        <w:rPr>
+          <w:noProof/>
+        </w:rPr>
+        <w:t>9</w:t>
+      </w:r>
+      <w:r>
+        <w:rPr>
+          <w:noProof/>
+        </w:rPr>
+        <w:fldChar w:fldCharType="end"/>
+      </w:r>
       <w:r>
         <w:t>:</w:t>
       </w:r>
@@ -16577,14 +16654,27 @@
       <w:r>
         <w:t xml:space="preserve">Figure </w:t>
       </w:r>
-      <w:fldSimple w:instr=" SEQ Figure \* ARABIC ">
-        <w:r>
-          <w:rPr>
-            <w:noProof/>
-          </w:rPr>
-          <w:t>10</w:t>
-        </w:r>
-      </w:fldSimple>
+      <w:r>
+        <w:fldChar w:fldCharType="begin"/>
+      </w:r>
+      <w:r>
+        <w:instrText xml:space="preserve"> SEQ Figure \* ARABIC </w:instrText>
+      </w:r>
+      <w:r>
+        <w:fldChar w:fldCharType="separate"/>
+      </w:r>
+      <w:r>
+        <w:rPr>
+          <w:noProof/>
+        </w:rPr>
+        <w:t>10</w:t>
+      </w:r>
+      <w:r>
+        <w:rPr>
+          <w:noProof/>
+        </w:rPr>
+        <w:fldChar w:fldCharType="end"/>
+      </w:r>
       <w:r>
         <w:t>:</w:t>
       </w:r>
@@ -17398,14 +17488,27 @@
       <w:r>
         <w:t xml:space="preserve">Figure </w:t>
       </w:r>
-      <w:fldSimple w:instr=" SEQ Figure \* ARABIC ">
-        <w:r>
-          <w:rPr>
-            <w:noProof/>
-          </w:rPr>
-          <w:t>11</w:t>
-        </w:r>
-      </w:fldSimple>
+      <w:r>
+        <w:fldChar w:fldCharType="begin"/>
+      </w:r>
+      <w:r>
+        <w:instrText xml:space="preserve"> SEQ Figure \* ARABIC </w:instrText>
+      </w:r>
+      <w:r>
+        <w:fldChar w:fldCharType="separate"/>
+      </w:r>
+      <w:r>
+        <w:rPr>
+          <w:noProof/>
+        </w:rPr>
+        <w:t>11</w:t>
+      </w:r>
+      <w:r>
+        <w:rPr>
+          <w:noProof/>
+        </w:rPr>
+        <w:fldChar w:fldCharType="end"/>
+      </w:r>
       <w:r>
         <w:t>:</w:t>
       </w:r>
@@ -17596,14 +17699,27 @@
       <w:r>
         <w:t xml:space="preserve">Figure </w:t>
       </w:r>
-      <w:fldSimple w:instr=" SEQ Figure \* ARABIC ">
-        <w:r>
-          <w:rPr>
-            <w:noProof/>
-          </w:rPr>
-          <w:t>12</w:t>
-        </w:r>
-      </w:fldSimple>
+      <w:r>
+        <w:fldChar w:fldCharType="begin"/>
+      </w:r>
+      <w:r>
+        <w:instrText xml:space="preserve"> SEQ Figure \* ARABIC </w:instrText>
+      </w:r>
+      <w:r>
+        <w:fldChar w:fldCharType="separate"/>
+      </w:r>
+      <w:r>
+        <w:rPr>
+          <w:noProof/>
+        </w:rPr>
+        <w:t>12</w:t>
+      </w:r>
+      <w:r>
+        <w:rPr>
+          <w:noProof/>
+        </w:rPr>
+        <w:fldChar w:fldCharType="end"/>
+      </w:r>
       <w:r>
         <w:t>:</w:t>
       </w:r>
@@ -17753,21 +17869,34 @@
       <w:r>
         <w:t xml:space="preserve">Figure </w:t>
       </w:r>
-      <w:fldSimple w:instr=" SEQ Figure \* ARABIC ">
-        <w:r>
-          <w:rPr>
-            <w:noProof/>
-          </w:rPr>
-          <w:t>13</w:t>
-        </w:r>
-      </w:fldSimple>
+      <w:r>
+        <w:fldChar w:fldCharType="begin"/>
+      </w:r>
+      <w:r>
+        <w:instrText xml:space="preserve"> SEQ Figure \* ARABIC </w:instrText>
+      </w:r>
+      <w:r>
+        <w:fldChar w:fldCharType="separate"/>
+      </w:r>
+      <w:r>
+        <w:rPr>
+          <w:noProof/>
+        </w:rPr>
+        <w:t>13</w:t>
+      </w:r>
+      <w:r>
+        <w:rPr>
+          <w:noProof/>
+        </w:rPr>
+        <w:fldChar w:fldCharType="end"/>
+      </w:r>
       <w:r>
         <w:t xml:space="preserve">: </w:t>
       </w:r>
-      <w:r>
-        <w:t>Contact tracing screenshot with all constraints.</w:t>
-      </w:r>
       <w:bookmarkEnd w:id="26"/>
+      <w:r>
+        <w:t>Simulator Plot with R-Naught=0</w:t>
+      </w:r>
     </w:p>
     <w:p/>
     <w:p/>
@@ -18919,14 +19048,27 @@
       <w:r>
         <w:t xml:space="preserve">Figure </w:t>
       </w:r>
-      <w:fldSimple w:instr=" SEQ Figure \* ARABIC ">
-        <w:r>
-          <w:rPr>
-            <w:noProof/>
-          </w:rPr>
-          <w:t>15</w:t>
-        </w:r>
-      </w:fldSimple>
+      <w:r>
+        <w:fldChar w:fldCharType="begin"/>
+      </w:r>
+      <w:r>
+        <w:instrText xml:space="preserve"> SEQ Figure \* ARABIC </w:instrText>
+      </w:r>
+      <w:r>
+        <w:fldChar w:fldCharType="separate"/>
+      </w:r>
+      <w:r>
+        <w:rPr>
+          <w:noProof/>
+        </w:rPr>
+        <w:t>15</w:t>
+      </w:r>
+      <w:r>
+        <w:rPr>
+          <w:noProof/>
+        </w:rPr>
+        <w:fldChar w:fldCharType="end"/>
+      </w:r>
       <w:r>
         <w:t>:</w:t>
       </w:r>
@@ -19032,14 +19174,27 @@
       <w:r>
         <w:t xml:space="preserve">Figure </w:t>
       </w:r>
-      <w:fldSimple w:instr=" SEQ Figure \* ARABIC ">
-        <w:r>
-          <w:rPr>
-            <w:noProof/>
-          </w:rPr>
-          <w:t>16</w:t>
-        </w:r>
-      </w:fldSimple>
+      <w:r>
+        <w:fldChar w:fldCharType="begin"/>
+      </w:r>
+      <w:r>
+        <w:instrText xml:space="preserve"> SEQ Figure \* ARABIC </w:instrText>
+      </w:r>
+      <w:r>
+        <w:fldChar w:fldCharType="separate"/>
+      </w:r>
+      <w:r>
+        <w:rPr>
+          <w:noProof/>
+        </w:rPr>
+        <w:t>16</w:t>
+      </w:r>
+      <w:r>
+        <w:rPr>
+          <w:noProof/>
+        </w:rPr>
+        <w:fldChar w:fldCharType="end"/>
+      </w:r>
       <w:r>
         <w:t>:Unit test for PopulationTest.java</w:t>
       </w:r>
@@ -19185,14 +19340,27 @@
       <w:r>
         <w:t xml:space="preserve">Figure </w:t>
       </w:r>
-      <w:fldSimple w:instr=" SEQ Figure \* ARABIC ">
-        <w:r>
-          <w:rPr>
-            <w:noProof/>
-          </w:rPr>
-          <w:t>17</w:t>
-        </w:r>
-      </w:fldSimple>
+      <w:r>
+        <w:fldChar w:fldCharType="begin"/>
+      </w:r>
+      <w:r>
+        <w:instrText xml:space="preserve"> SEQ Figure \* ARABIC </w:instrText>
+      </w:r>
+      <w:r>
+        <w:fldChar w:fldCharType="separate"/>
+      </w:r>
+      <w:r>
+        <w:rPr>
+          <w:noProof/>
+        </w:rPr>
+        <w:t>17</w:t>
+      </w:r>
+      <w:r>
+        <w:rPr>
+          <w:noProof/>
+        </w:rPr>
+        <w:fldChar w:fldCharType="end"/>
+      </w:r>
       <w:r>
         <w:t xml:space="preserve">:Unit test for </w:t>
       </w:r>
@@ -19356,14 +19524,27 @@
       <w:r>
         <w:t xml:space="preserve">Figure </w:t>
       </w:r>
-      <w:fldSimple w:instr=" SEQ Figure \* ARABIC ">
-        <w:r>
-          <w:rPr>
-            <w:noProof/>
-          </w:rPr>
-          <w:t>18</w:t>
-        </w:r>
-      </w:fldSimple>
+      <w:r>
+        <w:fldChar w:fldCharType="begin"/>
+      </w:r>
+      <w:r>
+        <w:instrText xml:space="preserve"> SEQ Figure \* ARABIC </w:instrText>
+      </w:r>
+      <w:r>
+        <w:fldChar w:fldCharType="separate"/>
+      </w:r>
+      <w:r>
+        <w:rPr>
+          <w:noProof/>
+        </w:rPr>
+        <w:t>18</w:t>
+      </w:r>
+      <w:r>
+        <w:rPr>
+          <w:noProof/>
+        </w:rPr>
+        <w:fldChar w:fldCharType="end"/>
+      </w:r>
       <w:r>
         <w:t xml:space="preserve">:Unit test for </w:t>
       </w:r>

</xml_diff>

<commit_message>
Updated dashboard with graph plot
</commit_message>
<xml_diff>
--- a/Project_Report(Sec-05).docx
+++ b/Project_Report(Sec-05).docx
@@ -1,6 +1,6 @@
 
 <file path=word/document.xml><?xml version="1.0" encoding="utf-8"?>
-<w:document xmlns:wpc="http://schemas.microsoft.com/office/word/2010/wordprocessingCanvas" xmlns:cx="http://schemas.microsoft.com/office/drawing/2014/chartex" xmlns:cx1="http://schemas.microsoft.com/office/drawing/2015/9/8/chartex" xmlns:cx2="http://schemas.microsoft.com/office/drawing/2015/10/21/chartex" xmlns:cx3="http://schemas.microsoft.com/office/drawing/2016/5/9/chartex" xmlns:cx4="http://schemas.microsoft.com/office/drawing/2016/5/10/chartex" xmlns:cx5="http://schemas.microsoft.com/office/drawing/2016/5/11/chartex" xmlns:cx6="http://schemas.microsoft.com/office/drawing/2016/5/12/chartex" xmlns:cx7="http://schemas.microsoft.com/office/drawing/2016/5/13/chartex" xmlns:cx8="http://schemas.microsoft.com/office/drawing/2016/5/14/chartex" xmlns:mc="http://schemas.openxmlformats.org/markup-compatibility/2006" xmlns:aink="http://schemas.microsoft.com/office/drawing/2016/ink" xmlns:am3d="http://schemas.microsoft.com/office/drawing/2017/model3d" xmlns:o="urn:schemas-microsoft-com:office:office" xmlns:r="http://schemas.openxmlformats.org/officeDocument/2006/relationships" xmlns:m="http://schemas.openxmlformats.org/officeDocument/2006/math" xmlns:v="urn:schemas-microsoft-com:vml" xmlns:wp14="http://schemas.microsoft.com/office/word/2010/wordprocessingDrawing" xmlns:wp="http://schemas.openxmlformats.org/drawingml/2006/wordprocessingDrawing" xmlns:w10="urn:schemas-microsoft-com:office:word" xmlns:w="http://schemas.openxmlformats.org/wordprocessingml/2006/main" xmlns:w14="http://schemas.microsoft.com/office/word/2010/wordml" xmlns:w15="http://schemas.microsoft.com/office/word/2012/wordml" xmlns:w16cex="http://schemas.microsoft.com/office/word/2018/wordml/cex" xmlns:w16cid="http://schemas.microsoft.com/office/word/2016/wordml/cid" xmlns:w16="http://schemas.microsoft.com/office/word/2018/wordml" xmlns:w16se="http://schemas.microsoft.com/office/word/2015/wordml/symex" xmlns:wpg="http://schemas.microsoft.com/office/word/2010/wordprocessingGroup" xmlns:wpi="http://schemas.microsoft.com/office/word/2010/wordprocessingInk" xmlns:wne="http://schemas.microsoft.com/office/word/2006/wordml" xmlns:wps="http://schemas.microsoft.com/office/word/2010/wordprocessingShape" mc:Ignorable="w14 w15 w16se w16cid w16 w16cex wp14">
+<w:document xmlns:wpc="http://schemas.microsoft.com/office/word/2010/wordprocessingCanvas" xmlns:cx="http://schemas.microsoft.com/office/drawing/2014/chartex" xmlns:cx1="http://schemas.microsoft.com/office/drawing/2015/9/8/chartex" xmlns:cx2="http://schemas.microsoft.com/office/drawing/2015/10/21/chartex" xmlns:cx3="http://schemas.microsoft.com/office/drawing/2016/5/9/chartex" xmlns:cx4="http://schemas.microsoft.com/office/drawing/2016/5/10/chartex" xmlns:cx5="http://schemas.microsoft.com/office/drawing/2016/5/11/chartex" xmlns:cx6="http://schemas.microsoft.com/office/drawing/2016/5/12/chartex" xmlns:cx7="http://schemas.microsoft.com/office/drawing/2016/5/13/chartex" xmlns:cx8="http://schemas.microsoft.com/office/drawing/2016/5/14/chartex" xmlns:mc="http://schemas.openxmlformats.org/markup-compatibility/2006" xmlns:aink="http://schemas.microsoft.com/office/drawing/2016/ink" xmlns:am3d="http://schemas.microsoft.com/office/drawing/2017/model3d" xmlns:o="urn:schemas-microsoft-com:office:office" xmlns:r="http://schemas.openxmlformats.org/officeDocument/2006/relationships" xmlns:m="http://schemas.openxmlformats.org/officeDocument/2006/math" xmlns:v="urn:schemas-microsoft-com:vml" xmlns:wp14="http://schemas.microsoft.com/office/word/2010/wordprocessingDrawing" xmlns:wp="http://schemas.openxmlformats.org/drawingml/2006/wordprocessingDrawing" xmlns:w10="urn:schemas-microsoft-com:office:word" xmlns:w="http://schemas.openxmlformats.org/wordprocessingml/2006/main" xmlns:w14="http://schemas.microsoft.com/office/word/2010/wordml" xmlns:w15="http://schemas.microsoft.com/office/word/2012/wordml" xmlns:w16cex="http://schemas.microsoft.com/office/word/2018/wordml/cex" xmlns:w16cid="http://schemas.microsoft.com/office/word/2016/wordml/cid" xmlns:w16="http://schemas.microsoft.com/office/word/2018/wordml" xmlns:w16sdtdh="http://schemas.microsoft.com/office/word/2020/wordml/sdtdatahash" xmlns:w16se="http://schemas.microsoft.com/office/word/2015/wordml/symex" xmlns:wpg="http://schemas.microsoft.com/office/word/2010/wordprocessingGroup" xmlns:wpi="http://schemas.microsoft.com/office/word/2010/wordprocessingInk" xmlns:wne="http://schemas.microsoft.com/office/word/2006/wordml" xmlns:wps="http://schemas.microsoft.com/office/word/2010/wordprocessingShape" mc:Ignorable="w14 w15 w16se w16cid w16 w16cex w16sdtdh wp14">
   <w:body>
     <w:p>
       <w:pPr>
@@ -371,7 +371,6 @@
         </w:rPr>
         <w:t xml:space="preserve">            </w:t>
       </w:r>
-      <w:proofErr w:type="spellStart"/>
       <w:r>
         <w:rPr>
           <w:rFonts w:ascii="Times New Roman" w:hAnsi="Times New Roman" w:cs="Times New Roman"/>
@@ -380,7 +379,6 @@
         </w:rPr>
         <w:t>Moumita</w:t>
       </w:r>
-      <w:proofErr w:type="spellEnd"/>
       <w:r>
         <w:rPr>
           <w:rFonts w:ascii="Times New Roman" w:hAnsi="Times New Roman" w:cs="Times New Roman"/>
@@ -2651,6 +2649,7 @@
           <w:sz w:val="28"/>
           <w:szCs w:val="28"/>
         </w:rPr>
+        <w:lastRenderedPageBreak/>
         <w:t>Introduction</w:t>
       </w:r>
       <w:bookmarkEnd w:id="0"/>
@@ -3676,21 +3675,7 @@
         <w:rPr>
           <w:rFonts w:ascii="Times New Roman" w:hAnsi="Times New Roman" w:cs="Times New Roman"/>
         </w:rPr>
-        <w:t xml:space="preserve"> is 0.16 with the negative binomial model (Singapore</w:t>
-      </w:r>
-      <w:proofErr w:type="gramStart"/>
-      <w:r>
-        <w:rPr>
-          <w:rFonts w:ascii="Times New Roman" w:hAnsi="Times New Roman" w:cs="Times New Roman"/>
-        </w:rPr>
-        <w:t>)[</w:t>
-      </w:r>
-      <w:proofErr w:type="gramEnd"/>
-      <w:r>
-        <w:rPr>
-          <w:rFonts w:ascii="Times New Roman" w:hAnsi="Times New Roman" w:cs="Times New Roman"/>
-        </w:rPr>
-        <w:t>8]</w:t>
+        <w:t xml:space="preserve"> is 0.16 with the negative binomial model (Singapore)[8]</w:t>
       </w:r>
     </w:p>
     <w:p>
@@ -3881,6 +3866,7 @@
           <w:sz w:val="28"/>
           <w:szCs w:val="28"/>
         </w:rPr>
+        <w:lastRenderedPageBreak/>
         <w:t>Aim of the project</w:t>
       </w:r>
       <w:bookmarkEnd w:id="1"/>
@@ -4236,10 +4222,10 @@
             <v:path o:extrusionok="f" gradientshapeok="t" o:connecttype="rect"/>
             <o:lock v:ext="edit" aspectratio="t"/>
           </v:shapetype>
-          <v:shape id="_x0000_i1025" type="#_x0000_t75" alt="" style="width:396.7pt;height:409.85pt;mso-width-percent:0;mso-height-percent:0;mso-width-percent:0;mso-height-percent:0" o:ole="">
+          <v:shape id="_x0000_i1025" type="#_x0000_t75" alt="" style="width:396.6pt;height:409.8pt;mso-width-percent:0;mso-height-percent:0;mso-width-percent:0;mso-height-percent:0" o:ole="">
             <v:imagedata r:id="rId8" o:title=""/>
           </v:shape>
-          <o:OLEObject Type="Embed" ProgID="Visio.Drawing.15" ShapeID="_x0000_i1025" DrawAspect="Content" ObjectID="_1680471966" r:id="rId9"/>
+          <o:OLEObject Type="Embed" ProgID="Visio.Drawing.15" ShapeID="_x0000_i1025" DrawAspect="Content" ObjectID="_1680506162" r:id="rId9"/>
         </w:object>
       </w:r>
     </w:p>
@@ -4325,6 +4311,7 @@
           <w:b/>
           <w:bCs/>
         </w:rPr>
+        <w:lastRenderedPageBreak/>
         <w:t>D</w:t>
       </w:r>
       <w:r>
@@ -4667,6 +4654,26 @@
         <w:rPr>
           <w:rFonts w:ascii="Times New Roman" w:hAnsi="Times New Roman" w:cs="Times New Roman"/>
         </w:rPr>
+        <w:t xml:space="preserve">, </w:t>
+      </w:r>
+      <w:proofErr w:type="spellStart"/>
+      <w:r>
+        <w:rPr>
+          <w:rFonts w:ascii="Times New Roman" w:hAnsi="Times New Roman" w:cs="Times New Roman"/>
+        </w:rPr>
+        <w:t>JFree</w:t>
+      </w:r>
+      <w:proofErr w:type="spellEnd"/>
+      <w:r>
+        <w:rPr>
+          <w:rFonts w:ascii="Times New Roman" w:hAnsi="Times New Roman" w:cs="Times New Roman"/>
+        </w:rPr>
+        <w:t xml:space="preserve"> chart,</w:t>
+      </w:r>
+      <w:r>
+        <w:rPr>
+          <w:rFonts w:ascii="Times New Roman" w:hAnsi="Times New Roman" w:cs="Times New Roman"/>
+        </w:rPr>
         <w:t xml:space="preserve"> and Graphics 2D.</w:t>
       </w:r>
       <w:r>
@@ -4903,49 +4910,7 @@
         <w:rPr>
           <w:rFonts w:ascii="Times New Roman" w:hAnsi="Times New Roman" w:cs="Times New Roman"/>
         </w:rPr>
-        <w:t xml:space="preserve">The value of R-naught can be defined by the user, the simulation will </w:t>
-      </w:r>
-      <w:r>
-        <w:rPr>
-          <w:rFonts w:ascii="Times New Roman" w:hAnsi="Times New Roman" w:cs="Times New Roman"/>
-        </w:rPr>
-        <w:t>take</w:t>
-      </w:r>
-      <w:r>
-        <w:rPr>
-          <w:rFonts w:ascii="Times New Roman" w:hAnsi="Times New Roman" w:cs="Times New Roman"/>
-        </w:rPr>
-        <w:t xml:space="preserve"> it into consideration and </w:t>
-      </w:r>
-      <w:r>
-        <w:rPr>
-          <w:rFonts w:ascii="Times New Roman" w:hAnsi="Times New Roman" w:cs="Times New Roman"/>
-        </w:rPr>
-        <w:t xml:space="preserve">during simulation each person can only infect that many </w:t>
-      </w:r>
-      <w:r>
-        <w:rPr>
-          <w:rFonts w:ascii="Times New Roman" w:hAnsi="Times New Roman" w:cs="Times New Roman"/>
-        </w:rPr>
-        <w:t>numbers</w:t>
-      </w:r>
-      <w:r>
-        <w:rPr>
-          <w:rFonts w:ascii="Times New Roman" w:hAnsi="Times New Roman" w:cs="Times New Roman"/>
-        </w:rPr>
-        <w:t xml:space="preserve"> of people</w:t>
-      </w:r>
-      <w:r>
-        <w:rPr>
-          <w:rFonts w:ascii="Times New Roman" w:hAnsi="Times New Roman" w:cs="Times New Roman"/>
-        </w:rPr>
-        <w:t>. In case if the R-naught value is not specified the simulation</w:t>
-      </w:r>
-      <w:r>
-        <w:rPr>
-          <w:rFonts w:ascii="Times New Roman" w:hAnsi="Times New Roman" w:cs="Times New Roman"/>
-        </w:rPr>
-        <w:t xml:space="preserve"> transmits on a general scenario where a person can infect </w:t>
+        <w:t xml:space="preserve">The value of R-naught can be defined by the user, the simulation will take it into consideration and during simulation each person can only infect that many numbers of people. In case if the R-naught value is not specified the simulation transmits on a general scenario where a person can infect </w:t>
       </w:r>
       <w:r>
         <w:rPr>
@@ -4973,43 +4938,19 @@
         <w:rPr>
           <w:rFonts w:ascii="Times New Roman" w:hAnsi="Times New Roman" w:cs="Times New Roman"/>
         </w:rPr>
-        <w:t>The real time display of the number of healthy people, infect</w:t>
-      </w:r>
-      <w:r>
-        <w:rPr>
-          <w:rFonts w:ascii="Times New Roman" w:hAnsi="Times New Roman" w:cs="Times New Roman"/>
-        </w:rPr>
-        <w:t>ed</w:t>
-      </w:r>
-      <w:r>
-        <w:rPr>
-          <w:rFonts w:ascii="Times New Roman" w:hAnsi="Times New Roman" w:cs="Times New Roman"/>
-        </w:rPr>
-        <w:t xml:space="preserve">, severe, </w:t>
-      </w:r>
-      <w:r>
-        <w:rPr>
-          <w:rFonts w:ascii="Times New Roman" w:hAnsi="Times New Roman" w:cs="Times New Roman"/>
-        </w:rPr>
-        <w:t>recovered,</w:t>
-      </w:r>
-      <w:r>
-        <w:rPr>
-          <w:rFonts w:ascii="Times New Roman" w:hAnsi="Times New Roman" w:cs="Times New Roman"/>
-        </w:rPr>
-        <w:t xml:space="preserve"> and dead people </w:t>
-      </w:r>
-      <w:r>
-        <w:rPr>
-          <w:rFonts w:ascii="Times New Roman" w:hAnsi="Times New Roman" w:cs="Times New Roman"/>
-        </w:rPr>
-        <w:t>are</w:t>
-      </w:r>
-      <w:r>
-        <w:rPr>
-          <w:rFonts w:ascii="Times New Roman" w:hAnsi="Times New Roman" w:cs="Times New Roman"/>
-        </w:rPr>
-        <w:t xml:space="preserve"> provided for both the viruses. A plot of the number of infections over time is displayed. </w:t>
+        <w:t>The real time display of the number of healthy people, infected, severe, recovered, and dead people are provided for both the viruses</w:t>
+      </w:r>
+      <w:r>
+        <w:rPr>
+          <w:rFonts w:ascii="Times New Roman" w:hAnsi="Times New Roman" w:cs="Times New Roman"/>
+        </w:rPr>
+        <w:t xml:space="preserve"> is provided</w:t>
+      </w:r>
+      <w:r>
+        <w:rPr>
+          <w:rFonts w:ascii="Times New Roman" w:hAnsi="Times New Roman" w:cs="Times New Roman"/>
+        </w:rPr>
+        <w:t xml:space="preserve">. </w:t>
       </w:r>
     </w:p>
     <w:p>
@@ -5021,27 +4962,71 @@
           <w:rFonts w:ascii="Times New Roman" w:hAnsi="Times New Roman" w:cs="Times New Roman"/>
         </w:rPr>
       </w:pPr>
-    </w:p>
-    <w:p>
-      <w:pPr>
-        <w:spacing w:line="276" w:lineRule="auto"/>
-        <w:ind w:left="720"/>
-        <w:jc w:val="both"/>
-        <w:rPr>
-          <w:rFonts w:ascii="Times New Roman" w:hAnsi="Times New Roman" w:cs="Times New Roman"/>
-        </w:rPr>
-      </w:pPr>
-      <w:r>
-        <w:rPr>
-          <w:rFonts w:ascii="Times New Roman" w:hAnsi="Times New Roman" w:cs="Times New Roman"/>
-        </w:rPr>
-        <w:t xml:space="preserve">Once the simulation is </w:t>
-      </w:r>
-      <w:r>
-        <w:rPr>
-          <w:rFonts w:ascii="Times New Roman" w:hAnsi="Times New Roman" w:cs="Times New Roman"/>
-        </w:rPr>
-        <w:t>stopped,</w:t>
+      <w:r>
+        <w:rPr>
+          <w:rFonts w:ascii="Times New Roman" w:hAnsi="Times New Roman" w:cs="Times New Roman"/>
+        </w:rPr>
+        <w:t>The log pane</w:t>
+      </w:r>
+      <w:r>
+        <w:rPr>
+          <w:rFonts w:ascii="Times New Roman" w:hAnsi="Times New Roman" w:cs="Times New Roman"/>
+        </w:rPr>
+        <w:t xml:space="preserve"> displays the values obtained for </w:t>
+      </w:r>
+      <w:r>
+        <w:rPr>
+          <w:rFonts w:ascii="Times New Roman" w:hAnsi="Times New Roman" w:cs="Times New Roman"/>
+        </w:rPr>
+        <w:t>each</w:t>
+      </w:r>
+      <w:r>
+        <w:rPr>
+          <w:rFonts w:ascii="Times New Roman" w:hAnsi="Times New Roman" w:cs="Times New Roman"/>
+        </w:rPr>
+        <w:t xml:space="preserve"> runs of the application</w:t>
+      </w:r>
+      <w:r>
+        <w:rPr>
+          <w:rFonts w:ascii="Times New Roman" w:hAnsi="Times New Roman" w:cs="Times New Roman"/>
+        </w:rPr>
+        <w:t xml:space="preserve"> – Figure 14</w:t>
+      </w:r>
+      <w:r>
+        <w:rPr>
+          <w:rFonts w:ascii="Times New Roman" w:hAnsi="Times New Roman" w:cs="Times New Roman"/>
+        </w:rPr>
+        <w:t xml:space="preserve">. </w:t>
+      </w:r>
+      <w:r>
+        <w:rPr>
+          <w:rFonts w:ascii="Times New Roman" w:hAnsi="Times New Roman" w:cs="Times New Roman"/>
+        </w:rPr>
+        <w:t>T</w:t>
+      </w:r>
+      <w:r>
+        <w:rPr>
+          <w:rFonts w:ascii="Times New Roman" w:hAnsi="Times New Roman" w:cs="Times New Roman"/>
+        </w:rPr>
+        <w:t>he contact tracing</w:t>
+      </w:r>
+      <w:r>
+        <w:rPr>
+          <w:rFonts w:ascii="Times New Roman" w:hAnsi="Times New Roman" w:cs="Times New Roman"/>
+        </w:rPr>
+        <w:t xml:space="preserve"> details are</w:t>
+      </w:r>
+      <w:r>
+        <w:rPr>
+          <w:rFonts w:ascii="Times New Roman" w:hAnsi="Times New Roman" w:cs="Times New Roman"/>
+        </w:rPr>
+        <w:t xml:space="preserve"> displayed on the console of the IDE</w:t>
+      </w:r>
+      <w:r>
+        <w:rPr>
+          <w:rFonts w:ascii="Times New Roman" w:hAnsi="Times New Roman" w:cs="Times New Roman"/>
+        </w:rPr>
+        <w:t xml:space="preserve"> -</w:t>
       </w:r>
       <w:r>
         <w:rPr>
@@ -5053,91 +5038,13 @@
         <w:rPr>
           <w:rFonts w:ascii="Times New Roman" w:hAnsi="Times New Roman" w:cs="Times New Roman"/>
         </w:rPr>
-        <w:t xml:space="preserve">a plot can be generated by clicking on the plot button. The plot displays the number of healthy, infected, recovered, hospitalized and dead over the number of days the simulation was run as shown in Figure </w:t>
-      </w:r>
-      <w:r>
-        <w:rPr>
-          <w:rFonts w:ascii="Times New Roman" w:hAnsi="Times New Roman" w:cs="Times New Roman"/>
-        </w:rPr>
-        <w:t>1</w:t>
-      </w:r>
-      <w:r>
-        <w:rPr>
-          <w:rFonts w:ascii="Times New Roman" w:hAnsi="Times New Roman" w:cs="Times New Roman"/>
-        </w:rPr>
-        <w:t>3. The log pane</w:t>
-      </w:r>
-      <w:r>
-        <w:rPr>
-          <w:rFonts w:ascii="Times New Roman" w:hAnsi="Times New Roman" w:cs="Times New Roman"/>
-        </w:rPr>
-        <w:t xml:space="preserve"> displays the values obtained for </w:t>
-      </w:r>
-      <w:r>
-        <w:rPr>
-          <w:rFonts w:ascii="Times New Roman" w:hAnsi="Times New Roman" w:cs="Times New Roman"/>
-        </w:rPr>
-        <w:t>each</w:t>
-      </w:r>
-      <w:r>
-        <w:rPr>
-          <w:rFonts w:ascii="Times New Roman" w:hAnsi="Times New Roman" w:cs="Times New Roman"/>
-        </w:rPr>
-        <w:t xml:space="preserve"> runs of the application</w:t>
-      </w:r>
-      <w:r>
-        <w:rPr>
-          <w:rFonts w:ascii="Times New Roman" w:hAnsi="Times New Roman" w:cs="Times New Roman"/>
-        </w:rPr>
-        <w:t xml:space="preserve"> – Figure 14</w:t>
+        <w:t>Figure 13</w:t>
       </w:r>
       <w:r>
         <w:rPr>
           <w:rFonts w:ascii="Times New Roman" w:hAnsi="Times New Roman" w:cs="Times New Roman"/>
         </w:rPr>
         <w:t xml:space="preserve">. </w:t>
-      </w:r>
-      <w:r>
-        <w:rPr>
-          <w:rFonts w:ascii="Times New Roman" w:hAnsi="Times New Roman" w:cs="Times New Roman"/>
-        </w:rPr>
-        <w:t>T</w:t>
-      </w:r>
-      <w:r>
-        <w:rPr>
-          <w:rFonts w:ascii="Times New Roman" w:hAnsi="Times New Roman" w:cs="Times New Roman"/>
-        </w:rPr>
-        <w:t>he contact tracing</w:t>
-      </w:r>
-      <w:r>
-        <w:rPr>
-          <w:rFonts w:ascii="Times New Roman" w:hAnsi="Times New Roman" w:cs="Times New Roman"/>
-        </w:rPr>
-        <w:t xml:space="preserve"> details are</w:t>
-      </w:r>
-      <w:r>
-        <w:rPr>
-          <w:rFonts w:ascii="Times New Roman" w:hAnsi="Times New Roman" w:cs="Times New Roman"/>
-        </w:rPr>
-        <w:t xml:space="preserve"> displayed on the console of the IDE</w:t>
-      </w:r>
-      <w:r>
-        <w:rPr>
-          <w:rFonts w:ascii="Times New Roman" w:hAnsi="Times New Roman" w:cs="Times New Roman"/>
-        </w:rPr>
-        <w:t xml:space="preserve"> -Figure 12</w:t>
-      </w:r>
-      <w:r>
-        <w:rPr>
-          <w:rFonts w:ascii="Times New Roman" w:hAnsi="Times New Roman" w:cs="Times New Roman"/>
-        </w:rPr>
-        <w:t>.</w:t>
-      </w:r>
-      <w:r>
-        <w:rPr>
-          <w:rFonts w:ascii="Times New Roman" w:hAnsi="Times New Roman" w:cs="Times New Roman"/>
-        </w:rPr>
-        <w:t xml:space="preserve"> </w:t>
       </w:r>
     </w:p>
     <w:p>
@@ -5155,6 +5062,7 @@
         <w:rPr>
           <w:noProof/>
         </w:rPr>
+        <w:lastRenderedPageBreak/>
         <w:drawing>
           <wp:inline distT="0" distB="0" distL="0" distR="0" wp14:anchorId="5F96D860" wp14:editId="63A7D167">
             <wp:extent cx="5475022" cy="3079700"/>
@@ -5261,6 +5169,179 @@
     </w:p>
     <w:p>
       <w:pPr>
+        <w:keepNext/>
+        <w:spacing w:line="276" w:lineRule="auto"/>
+        <w:ind w:left="720"/>
+        <w:jc w:val="both"/>
+      </w:pPr>
+      <w:r>
+        <w:drawing>
+          <wp:inline distT="0" distB="0" distL="0" distR="0" wp14:anchorId="052ADA5B" wp14:editId="58079545">
+            <wp:extent cx="5378027" cy="3025140"/>
+            <wp:effectExtent l="0" t="0" r="0" b="3810"/>
+            <wp:docPr id="20" name="Picture 20"/>
+            <wp:cNvGraphicFramePr>
+              <a:graphicFrameLocks xmlns:a="http://schemas.openxmlformats.org/drawingml/2006/main" noChangeAspect="1"/>
+            </wp:cNvGraphicFramePr>
+            <a:graphic xmlns:a="http://schemas.openxmlformats.org/drawingml/2006/main">
+              <a:graphicData uri="http://schemas.openxmlformats.org/drawingml/2006/picture">
+                <pic:pic xmlns:pic="http://schemas.openxmlformats.org/drawingml/2006/picture">
+                  <pic:nvPicPr>
+                    <pic:cNvPr id="1" name=""/>
+                    <pic:cNvPicPr/>
+                  </pic:nvPicPr>
+                  <pic:blipFill>
+                    <a:blip r:embed="rId11"/>
+                    <a:stretch>
+                      <a:fillRect/>
+                    </a:stretch>
+                  </pic:blipFill>
+                  <pic:spPr>
+                    <a:xfrm>
+                      <a:off x="0" y="0"/>
+                      <a:ext cx="5383346" cy="3028132"/>
+                    </a:xfrm>
+                    <a:prstGeom prst="rect">
+                      <a:avLst/>
+                    </a:prstGeom>
+                  </pic:spPr>
+                </pic:pic>
+              </a:graphicData>
+            </a:graphic>
+          </wp:inline>
+        </w:drawing>
+      </w:r>
+    </w:p>
+    <w:p>
+      <w:pPr>
+        <w:pStyle w:val="Caption"/>
+        <w:jc w:val="center"/>
+        <w:rPr>
+          <w:rFonts w:ascii="Times New Roman" w:hAnsi="Times New Roman" w:cs="Times New Roman"/>
+        </w:rPr>
+      </w:pPr>
+      <w:r>
+        <w:t xml:space="preserve">Figure </w:t>
+      </w:r>
+      <w:r>
+        <w:fldChar w:fldCharType="begin"/>
+      </w:r>
+      <w:r>
+        <w:instrText xml:space="preserve"> SEQ Figure \* ARABIC </w:instrText>
+      </w:r>
+      <w:r>
+        <w:fldChar w:fldCharType="separate"/>
+      </w:r>
+      <w:r>
+        <w:rPr>
+          <w:noProof/>
+        </w:rPr>
+        <w:t>3</w:t>
+      </w:r>
+      <w:r>
+        <w:fldChar w:fldCharType="end"/>
+      </w:r>
+      <w:r>
+        <w:t>: Growth of infection over the time (in days) in the Dashboard</w:t>
+      </w:r>
+    </w:p>
+    <w:p>
+      <w:pPr>
+        <w:spacing w:line="276" w:lineRule="auto"/>
+        <w:ind w:left="720"/>
+        <w:jc w:val="both"/>
+        <w:rPr>
+          <w:rFonts w:ascii="Times New Roman" w:hAnsi="Times New Roman" w:cs="Times New Roman"/>
+        </w:rPr>
+      </w:pPr>
+      <w:r>
+        <w:rPr>
+          <w:rFonts w:ascii="Times New Roman" w:hAnsi="Times New Roman" w:cs="Times New Roman"/>
+        </w:rPr>
+        <w:t xml:space="preserve">A plot of the number of infections over time </w:t>
+      </w:r>
+      <w:r>
+        <w:rPr>
+          <w:rFonts w:ascii="Times New Roman" w:hAnsi="Times New Roman" w:cs="Times New Roman"/>
+        </w:rPr>
+        <w:t>can be</w:t>
+      </w:r>
+      <w:r>
+        <w:rPr>
+          <w:rFonts w:ascii="Times New Roman" w:hAnsi="Times New Roman" w:cs="Times New Roman"/>
+        </w:rPr>
+        <w:t xml:space="preserve"> displayed</w:t>
+      </w:r>
+      <w:r>
+        <w:rPr>
+          <w:rFonts w:ascii="Times New Roman" w:hAnsi="Times New Roman" w:cs="Times New Roman"/>
+        </w:rPr>
+        <w:t xml:space="preserve"> by clicking on the Plot button. This plot depicts </w:t>
+      </w:r>
+      <w:r>
+        <w:rPr>
+          <w:rFonts w:ascii="Times New Roman" w:hAnsi="Times New Roman" w:cs="Times New Roman"/>
+        </w:rPr>
+        <w:t xml:space="preserve">how the infection has grown over the time as well as how the healthy part of the population has constantly decreased. </w:t>
+      </w:r>
+      <w:r>
+        <w:rPr>
+          <w:rFonts w:ascii="Times New Roman" w:hAnsi="Times New Roman" w:cs="Times New Roman"/>
+        </w:rPr>
+        <w:t>This</w:t>
+      </w:r>
+      <w:r>
+        <w:rPr>
+          <w:rFonts w:ascii="Times New Roman" w:hAnsi="Times New Roman" w:cs="Times New Roman"/>
+        </w:rPr>
+        <w:t xml:space="preserve"> graph </w:t>
+      </w:r>
+      <w:r>
+        <w:rPr>
+          <w:rFonts w:ascii="Times New Roman" w:hAnsi="Times New Roman" w:cs="Times New Roman"/>
+        </w:rPr>
+        <w:t xml:space="preserve">can be plotted </w:t>
+      </w:r>
+      <w:r>
+        <w:rPr>
+          <w:rFonts w:ascii="Times New Roman" w:hAnsi="Times New Roman" w:cs="Times New Roman"/>
+        </w:rPr>
+        <w:t xml:space="preserve">at any point of time during </w:t>
+      </w:r>
+      <w:r>
+        <w:rPr>
+          <w:rFonts w:ascii="Times New Roman" w:hAnsi="Times New Roman" w:cs="Times New Roman"/>
+        </w:rPr>
+        <w:t>the</w:t>
+      </w:r>
+      <w:r>
+        <w:rPr>
+          <w:rFonts w:ascii="Times New Roman" w:hAnsi="Times New Roman" w:cs="Times New Roman"/>
+        </w:rPr>
+        <w:t xml:space="preserve"> simulation</w:t>
+      </w:r>
+      <w:r>
+        <w:rPr>
+          <w:rFonts w:ascii="Times New Roman" w:hAnsi="Times New Roman" w:cs="Times New Roman"/>
+        </w:rPr>
+        <w:t xml:space="preserve"> run or after the simulation play is stopped</w:t>
+      </w:r>
+      <w:r>
+        <w:rPr>
+          <w:rFonts w:ascii="Times New Roman" w:hAnsi="Times New Roman" w:cs="Times New Roman"/>
+        </w:rPr>
+        <w:t>.</w:t>
+      </w:r>
+      <w:r>
+        <w:rPr>
+          <w:rFonts w:ascii="Times New Roman" w:hAnsi="Times New Roman" w:cs="Times New Roman"/>
+        </w:rPr>
+        <w:t xml:space="preserve"> This plot contains the number of healthy, infected, hospitalized, and dead over the number of days the simulation was run as shown in Figure 3. Detailed results for different R-naught values, constraints at various interval of days are in Figures 14 - 18.</w:t>
+      </w:r>
+    </w:p>
+    <w:p/>
+    <w:p>
+      <w:pPr>
         <w:pStyle w:val="ListParagraph"/>
         <w:numPr>
           <w:ilvl w:val="1"/>
@@ -6331,6 +6412,7 @@
         <w:rPr>
           <w:rFonts w:ascii="Times New Roman" w:hAnsi="Times New Roman" w:cs="Times New Roman"/>
         </w:rPr>
+        <w:lastRenderedPageBreak/>
         <w:t xml:space="preserve">Quarantining the subject area: </w:t>
       </w:r>
     </w:p>
@@ -7549,6 +7631,7 @@
         <w:rPr>
           <w:rFonts w:ascii="Times New Roman" w:hAnsi="Times New Roman" w:cs="Times New Roman"/>
         </w:rPr>
+        <w:lastRenderedPageBreak/>
         <w:t>comorbidPercentage</w:t>
       </w:r>
       <w:proofErr w:type="spellEnd"/>
@@ -8951,6 +9034,7 @@
           <w:bCs/>
           <w:noProof/>
         </w:rPr>
+        <w:lastRenderedPageBreak/>
         <w:drawing>
           <wp:inline distT="0" distB="0" distL="0" distR="0" wp14:anchorId="73305945" wp14:editId="033CA8E1">
             <wp:extent cx="4363770" cy="2699669"/>
@@ -8969,7 +9053,7 @@
                     </pic:cNvPicPr>
                   </pic:nvPicPr>
                   <pic:blipFill>
-                    <a:blip r:embed="rId11">
+                    <a:blip r:embed="rId12">
                       <a:extLst>
                         <a:ext uri="{28A0092B-C50C-407E-A947-70E740481C1C}">
                           <a14:useLocalDpi xmlns:a14="http://schemas.microsoft.com/office/drawing/2010/main" val="0"/>
@@ -10091,10 +10175,10 @@
                     <pic:cNvPicPr/>
                   </pic:nvPicPr>
                   <pic:blipFill>
-                    <a:blip r:embed="rId12">
+                    <a:blip r:embed="rId13">
                       <a:extLst>
                         <a:ext uri="{96DAC541-7B7A-43D3-8B79-37D633B846F1}">
-                          <asvg:svgBlip xmlns:asvg="http://schemas.microsoft.com/office/drawing/2016/SVG/main" r:embed="rId13"/>
+                          <asvg:svgBlip xmlns:asvg="http://schemas.microsoft.com/office/drawing/2016/SVG/main" r:embed="rId14"/>
                         </a:ext>
                       </a:extLst>
                     </a:blip>
@@ -10174,6 +10258,7 @@
         <w:rPr>
           <w:rFonts w:ascii="Times New Roman" w:hAnsi="Times New Roman" w:cs="Times New Roman"/>
         </w:rPr>
+        <w:lastRenderedPageBreak/>
         <w:t xml:space="preserve">We observed that when quarantine is not considered the mean infected count is 208 and when quarantine is considered it is 55. There is 73% reduction of infection if we follow quarantine. </w:t>
       </w:r>
     </w:p>
@@ -11234,10 +11319,10 @@
                     <pic:cNvPicPr/>
                   </pic:nvPicPr>
                   <pic:blipFill>
-                    <a:blip r:embed="rId14">
+                    <a:blip r:embed="rId15">
                       <a:extLst>
                         <a:ext uri="{96DAC541-7B7A-43D3-8B79-37D633B846F1}">
-                          <asvg:svgBlip xmlns:asvg="http://schemas.microsoft.com/office/drawing/2016/SVG/main" r:embed="rId15"/>
+                          <asvg:svgBlip xmlns:asvg="http://schemas.microsoft.com/office/drawing/2016/SVG/main" r:embed="rId16"/>
                         </a:ext>
                       </a:extLst>
                     </a:blip>
@@ -12339,6 +12424,7 @@
           <w:rFonts w:ascii="Times New Roman" w:hAnsi="Times New Roman" w:cs="Times New Roman"/>
           <w:noProof/>
         </w:rPr>
+        <w:lastRenderedPageBreak/>
         <w:drawing>
           <wp:inline distT="0" distB="0" distL="0" distR="0" wp14:anchorId="23E043C7" wp14:editId="6D94EDA0">
             <wp:extent cx="4055953" cy="2510274"/>
@@ -12355,10 +12441,10 @@
                     <pic:cNvPicPr/>
                   </pic:nvPicPr>
                   <pic:blipFill>
-                    <a:blip r:embed="rId16">
+                    <a:blip r:embed="rId17">
                       <a:extLst>
                         <a:ext uri="{96DAC541-7B7A-43D3-8B79-37D633B846F1}">
-                          <asvg:svgBlip xmlns:asvg="http://schemas.microsoft.com/office/drawing/2016/SVG/main" r:embed="rId17"/>
+                          <asvg:svgBlip xmlns:asvg="http://schemas.microsoft.com/office/drawing/2016/SVG/main" r:embed="rId18"/>
                         </a:ext>
                       </a:extLst>
                     </a:blip>
@@ -13237,6 +13323,7 @@
         <w:rPr>
           <w:noProof/>
         </w:rPr>
+        <w:lastRenderedPageBreak/>
         <w:drawing>
           <wp:inline distT="0" distB="0" distL="0" distR="0" wp14:anchorId="2077C931" wp14:editId="0AC6D812">
             <wp:extent cx="4309607" cy="2639833"/>
@@ -13251,7 +13338,7 @@
             <wp:cNvGraphicFramePr/>
             <a:graphic xmlns:a="http://schemas.openxmlformats.org/drawingml/2006/main">
               <a:graphicData uri="http://schemas.openxmlformats.org/drawingml/2006/chart">
-                <c:chart xmlns:c="http://schemas.openxmlformats.org/drawingml/2006/chart" xmlns:r="http://schemas.openxmlformats.org/officeDocument/2006/relationships" r:id="rId18"/>
+                <c:chart xmlns:c="http://schemas.openxmlformats.org/drawingml/2006/chart" xmlns:r="http://schemas.openxmlformats.org/officeDocument/2006/relationships" r:id="rId19"/>
               </a:graphicData>
             </a:graphic>
           </wp:inline>
@@ -14200,7 +14287,7 @@
             <wp:cNvGraphicFramePr/>
             <a:graphic xmlns:a="http://schemas.openxmlformats.org/drawingml/2006/main">
               <a:graphicData uri="http://schemas.openxmlformats.org/drawingml/2006/chart">
-                <c:chart xmlns:c="http://schemas.openxmlformats.org/drawingml/2006/chart" xmlns:r="http://schemas.openxmlformats.org/officeDocument/2006/relationships" r:id="rId19"/>
+                <c:chart xmlns:c="http://schemas.openxmlformats.org/drawingml/2006/chart" xmlns:r="http://schemas.openxmlformats.org/officeDocument/2006/relationships" r:id="rId20"/>
               </a:graphicData>
             </a:graphic>
           </wp:inline>
@@ -14257,6 +14344,7 @@
         <w:rPr>
           <w:rFonts w:ascii="Times New Roman" w:hAnsi="Times New Roman" w:cs="Times New Roman"/>
         </w:rPr>
+        <w:lastRenderedPageBreak/>
         <w:t>This graph depicts</w:t>
       </w:r>
       <w:r>
@@ -15161,7 +15249,7 @@
             <wp:cNvGraphicFramePr/>
             <a:graphic xmlns:a="http://schemas.openxmlformats.org/drawingml/2006/main">
               <a:graphicData uri="http://schemas.openxmlformats.org/drawingml/2006/chart">
-                <c:chart xmlns:c="http://schemas.openxmlformats.org/drawingml/2006/chart" xmlns:r="http://schemas.openxmlformats.org/officeDocument/2006/relationships" r:id="rId20"/>
+                <c:chart xmlns:c="http://schemas.openxmlformats.org/drawingml/2006/chart" xmlns:r="http://schemas.openxmlformats.org/officeDocument/2006/relationships" r:id="rId21"/>
               </a:graphicData>
             </a:graphic>
           </wp:inline>
@@ -16602,6 +16690,7 @@
         <w:rPr>
           <w:noProof/>
         </w:rPr>
+        <w:lastRenderedPageBreak/>
         <w:drawing>
           <wp:inline distT="0" distB="0" distL="0" distR="0" wp14:anchorId="2C251E84" wp14:editId="26F4715F">
             <wp:extent cx="4390930" cy="2714309"/>
@@ -16618,10 +16707,10 @@
                     <pic:cNvPicPr/>
                   </pic:nvPicPr>
                   <pic:blipFill>
-                    <a:blip r:embed="rId21">
+                    <a:blip r:embed="rId22">
                       <a:extLst>
                         <a:ext uri="{96DAC541-7B7A-43D3-8B79-37D633B846F1}">
-                          <asvg:svgBlip xmlns:asvg="http://schemas.microsoft.com/office/drawing/2016/SVG/main" r:embed="rId22"/>
+                          <asvg:svgBlip xmlns:asvg="http://schemas.microsoft.com/office/drawing/2016/SVG/main" r:embed="rId23"/>
                         </a:ext>
                       </a:extLst>
                     </a:blip>
@@ -17472,7 +17561,7 @@
             <wp:cNvGraphicFramePr/>
             <a:graphic xmlns:a="http://schemas.openxmlformats.org/drawingml/2006/main">
               <a:graphicData uri="http://schemas.openxmlformats.org/drawingml/2006/chart">
-                <c:chart xmlns:c="http://schemas.openxmlformats.org/drawingml/2006/chart" xmlns:r="http://schemas.openxmlformats.org/officeDocument/2006/relationships" r:id="rId23"/>
+                <c:chart xmlns:c="http://schemas.openxmlformats.org/drawingml/2006/chart" xmlns:r="http://schemas.openxmlformats.org/officeDocument/2006/relationships" r:id="rId24"/>
               </a:graphicData>
             </a:graphic>
           </wp:inline>
@@ -17529,6 +17618,7 @@
         <w:rPr>
           <w:rFonts w:ascii="Times New Roman" w:hAnsi="Times New Roman" w:cs="Times New Roman"/>
         </w:rPr>
+        <w:lastRenderedPageBreak/>
         <w:t>It can be observed from the graph that if at least one infected person is present inside the group it can infect everyone, and result is a drastic spike if no factors/constraints are considered.</w:t>
       </w:r>
       <w:r>
@@ -17669,7 +17759,7 @@
                     <pic:cNvPicPr/>
                   </pic:nvPicPr>
                   <pic:blipFill>
-                    <a:blip r:embed="rId24"/>
+                    <a:blip r:embed="rId25"/>
                     <a:stretch>
                       <a:fillRect/>
                     </a:stretch>
@@ -17832,7 +17922,7 @@
                     <pic:cNvPicPr/>
                   </pic:nvPicPr>
                   <pic:blipFill rotWithShape="1">
-                    <a:blip r:embed="rId25"/>
+                    <a:blip r:embed="rId26"/>
                     <a:srcRect l="1108" t="701" r="796"/>
                     <a:stretch/>
                   </pic:blipFill>
@@ -17921,6 +18011,7 @@
           <w:b/>
           <w:bCs/>
         </w:rPr>
+        <w:lastRenderedPageBreak/>
         <w:t>Log pane</w:t>
       </w:r>
     </w:p>
@@ -17939,1071 +18030,6 @@
             <wp:extent cx="5943600" cy="600710"/>
             <wp:effectExtent l="0" t="0" r="0" b="8890"/>
             <wp:docPr id="18" name="Picture 18"/>
-            <wp:cNvGraphicFramePr>
-              <a:graphicFrameLocks xmlns:a="http://schemas.openxmlformats.org/drawingml/2006/main" noChangeAspect="1"/>
-            </wp:cNvGraphicFramePr>
-            <a:graphic xmlns:a="http://schemas.openxmlformats.org/drawingml/2006/main">
-              <a:graphicData uri="http://schemas.openxmlformats.org/drawingml/2006/picture">
-                <pic:pic xmlns:pic="http://schemas.openxmlformats.org/drawingml/2006/picture">
-                  <pic:nvPicPr>
-                    <pic:cNvPr id="1" name=""/>
-                    <pic:cNvPicPr/>
-                  </pic:nvPicPr>
-                  <pic:blipFill>
-                    <a:blip r:embed="rId26"/>
-                    <a:stretch>
-                      <a:fillRect/>
-                    </a:stretch>
-                  </pic:blipFill>
-                  <pic:spPr>
-                    <a:xfrm>
-                      <a:off x="0" y="0"/>
-                      <a:ext cx="5943600" cy="600710"/>
-                    </a:xfrm>
-                    <a:prstGeom prst="rect">
-                      <a:avLst/>
-                    </a:prstGeom>
-                  </pic:spPr>
-                </pic:pic>
-              </a:graphicData>
-            </a:graphic>
-          </wp:inline>
-        </w:drawing>
-      </w:r>
-      <w:r>
-        <w:rPr>
-          <w:i/>
-          <w:iCs/>
-          <w:color w:val="44546A" w:themeColor="text2"/>
-          <w:sz w:val="18"/>
-          <w:szCs w:val="18"/>
-        </w:rPr>
-        <w:t xml:space="preserve">Figure </w:t>
-      </w:r>
-      <w:r>
-        <w:rPr>
-          <w:i/>
-          <w:iCs/>
-          <w:color w:val="44546A" w:themeColor="text2"/>
-          <w:sz w:val="18"/>
-          <w:szCs w:val="18"/>
-        </w:rPr>
-        <w:fldChar w:fldCharType="begin"/>
-      </w:r>
-      <w:r>
-        <w:rPr>
-          <w:i/>
-          <w:iCs/>
-          <w:color w:val="44546A" w:themeColor="text2"/>
-          <w:sz w:val="18"/>
-          <w:szCs w:val="18"/>
-        </w:rPr>
-        <w:instrText xml:space="preserve"> SEQ Figure \* ARABIC </w:instrText>
-      </w:r>
-      <w:r>
-        <w:rPr>
-          <w:i/>
-          <w:iCs/>
-          <w:color w:val="44546A" w:themeColor="text2"/>
-          <w:sz w:val="18"/>
-          <w:szCs w:val="18"/>
-        </w:rPr>
-        <w:fldChar w:fldCharType="separate"/>
-      </w:r>
-      <w:r>
-        <w:rPr>
-          <w:i/>
-          <w:iCs/>
-          <w:color w:val="44546A" w:themeColor="text2"/>
-          <w:sz w:val="18"/>
-          <w:szCs w:val="18"/>
-        </w:rPr>
-        <w:t>14</w:t>
-      </w:r>
-      <w:r>
-        <w:rPr>
-          <w:i/>
-          <w:iCs/>
-          <w:color w:val="44546A" w:themeColor="text2"/>
-          <w:sz w:val="18"/>
-          <w:szCs w:val="18"/>
-        </w:rPr>
-        <w:fldChar w:fldCharType="end"/>
-      </w:r>
-      <w:r>
-        <w:rPr>
-          <w:i/>
-          <w:iCs/>
-          <w:color w:val="44546A" w:themeColor="text2"/>
-          <w:sz w:val="18"/>
-          <w:szCs w:val="18"/>
-        </w:rPr>
-        <w:t xml:space="preserve">: </w:t>
-      </w:r>
-      <w:r>
-        <w:rPr>
-          <w:i/>
-          <w:iCs/>
-          <w:color w:val="44546A" w:themeColor="text2"/>
-          <w:sz w:val="18"/>
-          <w:szCs w:val="18"/>
-        </w:rPr>
-        <w:t>Log pane</w:t>
-      </w:r>
-      <w:bookmarkEnd w:id="27"/>
-    </w:p>
-    <w:p>
-      <w:r>
-        <w:tab/>
-      </w:r>
-      <w:r>
-        <w:tab/>
-      </w:r>
-      <w:r>
-        <w:tab/>
-      </w:r>
-      <w:r>
-        <w:tab/>
-      </w:r>
-    </w:p>
-    <w:p>
-      <w:pPr>
-        <w:pStyle w:val="ListParagraph"/>
-        <w:numPr>
-          <w:ilvl w:val="0"/>
-          <w:numId w:val="13"/>
-        </w:numPr>
-        <w:spacing w:line="276" w:lineRule="auto"/>
-        <w:jc w:val="both"/>
-        <w:outlineLvl w:val="0"/>
-        <w:rPr>
-          <w:rFonts w:ascii="Times New Roman" w:hAnsi="Times New Roman" w:cs="Times New Roman"/>
-          <w:b/>
-          <w:bCs/>
-          <w:sz w:val="28"/>
-          <w:szCs w:val="28"/>
-        </w:rPr>
-      </w:pPr>
-      <w:bookmarkStart w:id="28" w:name="_Toc69855983"/>
-      <w:r>
-        <w:rPr>
-          <w:rFonts w:ascii="Times New Roman" w:hAnsi="Times New Roman" w:cs="Times New Roman"/>
-          <w:b/>
-          <w:bCs/>
-          <w:sz w:val="28"/>
-          <w:szCs w:val="28"/>
-        </w:rPr>
-        <w:t>Mathematical Analysis/Evidence</w:t>
-      </w:r>
-      <w:bookmarkEnd w:id="28"/>
-    </w:p>
-    <w:p>
-      <w:pPr>
-        <w:spacing w:after="0" w:line="120" w:lineRule="auto"/>
-        <w:rPr>
-          <w:rFonts w:ascii="Times New Roman" w:hAnsi="Times New Roman" w:cs="Times New Roman"/>
-          <w:b/>
-          <w:bCs/>
-          <w:sz w:val="28"/>
-          <w:szCs w:val="28"/>
-        </w:rPr>
-      </w:pPr>
-    </w:p>
-    <w:p>
-      <w:pPr>
-        <w:pStyle w:val="ListParagraph"/>
-        <w:numPr>
-          <w:ilvl w:val="0"/>
-          <w:numId w:val="26"/>
-        </w:numPr>
-        <w:spacing w:line="276" w:lineRule="auto"/>
-        <w:jc w:val="both"/>
-        <w:outlineLvl w:val="1"/>
-        <w:rPr>
-          <w:rFonts w:ascii="Times New Roman" w:hAnsi="Times New Roman" w:cs="Times New Roman"/>
-          <w:b/>
-          <w:bCs/>
-          <w:vanish/>
-          <w:sz w:val="24"/>
-          <w:szCs w:val="24"/>
-        </w:rPr>
-      </w:pPr>
-      <w:bookmarkStart w:id="29" w:name="_Toc69773570"/>
-      <w:bookmarkStart w:id="30" w:name="_Toc69773594"/>
-      <w:bookmarkStart w:id="31" w:name="_Toc69855984"/>
-      <w:bookmarkEnd w:id="29"/>
-      <w:bookmarkEnd w:id="30"/>
-      <w:bookmarkEnd w:id="31"/>
-    </w:p>
-    <w:p>
-      <w:pPr>
-        <w:pStyle w:val="ListParagraph"/>
-        <w:numPr>
-          <w:ilvl w:val="0"/>
-          <w:numId w:val="26"/>
-        </w:numPr>
-        <w:spacing w:line="276" w:lineRule="auto"/>
-        <w:jc w:val="both"/>
-        <w:outlineLvl w:val="1"/>
-        <w:rPr>
-          <w:rFonts w:ascii="Times New Roman" w:hAnsi="Times New Roman" w:cs="Times New Roman"/>
-          <w:b/>
-          <w:bCs/>
-          <w:vanish/>
-          <w:sz w:val="24"/>
-          <w:szCs w:val="24"/>
-        </w:rPr>
-      </w:pPr>
-      <w:bookmarkStart w:id="32" w:name="_Toc69855985"/>
-      <w:bookmarkEnd w:id="32"/>
-    </w:p>
-    <w:p>
-      <w:pPr>
-        <w:pStyle w:val="ListParagraph"/>
-        <w:numPr>
-          <w:ilvl w:val="1"/>
-          <w:numId w:val="26"/>
-        </w:numPr>
-        <w:spacing w:line="276" w:lineRule="auto"/>
-        <w:jc w:val="both"/>
-        <w:outlineLvl w:val="1"/>
-        <w:rPr>
-          <w:rFonts w:ascii="Times New Roman" w:hAnsi="Times New Roman" w:cs="Times New Roman"/>
-          <w:b/>
-          <w:bCs/>
-          <w:sz w:val="24"/>
-          <w:szCs w:val="24"/>
-        </w:rPr>
-      </w:pPr>
-      <w:bookmarkStart w:id="33" w:name="_Toc69855986"/>
-      <w:r>
-        <w:rPr>
-          <w:rFonts w:ascii="Times New Roman" w:hAnsi="Times New Roman" w:cs="Times New Roman"/>
-          <w:b/>
-          <w:bCs/>
-          <w:sz w:val="24"/>
-          <w:szCs w:val="24"/>
-        </w:rPr>
-        <w:t>Big O</w:t>
-      </w:r>
-      <w:bookmarkEnd w:id="33"/>
-    </w:p>
-    <w:p>
-      <w:pPr>
-        <w:pStyle w:val="ListParagraph"/>
-        <w:spacing w:line="276" w:lineRule="auto"/>
-        <w:ind w:left="792"/>
-        <w:jc w:val="both"/>
-        <w:rPr>
-          <w:rStyle w:val="Strong"/>
-          <w:rFonts w:ascii="Times New Roman" w:hAnsi="Times New Roman" w:cs="Times New Roman"/>
-          <w:b w:val="0"/>
-          <w:bCs w:val="0"/>
-        </w:rPr>
-      </w:pPr>
-      <w:r>
-        <w:rPr>
-          <w:rFonts w:ascii="Times New Roman" w:hAnsi="Times New Roman" w:cs="Times New Roman"/>
-        </w:rPr>
-        <w:t xml:space="preserve">It can be observed from Figure 7 that </w:t>
-      </w:r>
-      <w:r>
-        <w:rPr>
-          <w:rFonts w:ascii="Times New Roman" w:hAnsi="Times New Roman" w:cs="Times New Roman"/>
-        </w:rPr>
-        <w:t>for the</w:t>
-      </w:r>
-      <w:r>
-        <w:rPr>
-          <w:rFonts w:ascii="Times New Roman" w:hAnsi="Times New Roman" w:cs="Times New Roman"/>
-        </w:rPr>
-        <w:t xml:space="preserve"> scenario whe</w:t>
-      </w:r>
-      <w:r>
-        <w:rPr>
-          <w:rFonts w:ascii="Times New Roman" w:hAnsi="Times New Roman" w:cs="Times New Roman"/>
-        </w:rPr>
-        <w:t xml:space="preserve">n </w:t>
-      </w:r>
-      <w:r>
-        <w:rPr>
-          <w:rFonts w:ascii="Times New Roman" w:hAnsi="Times New Roman" w:cs="Times New Roman"/>
-        </w:rPr>
-        <w:t xml:space="preserve">no factors/constraints are selected or followed by </w:t>
-      </w:r>
-      <w:r>
-        <w:rPr>
-          <w:rFonts w:ascii="Times New Roman" w:hAnsi="Times New Roman" w:cs="Times New Roman"/>
-        </w:rPr>
-        <w:t xml:space="preserve">the </w:t>
-      </w:r>
-      <w:r>
-        <w:rPr>
-          <w:rFonts w:ascii="Times New Roman" w:hAnsi="Times New Roman" w:cs="Times New Roman"/>
-        </w:rPr>
-        <w:t xml:space="preserve">people, the transmission </w:t>
-      </w:r>
-      <w:r>
-        <w:rPr>
-          <w:rFonts w:ascii="Times New Roman" w:hAnsi="Times New Roman" w:cs="Times New Roman"/>
-        </w:rPr>
-        <w:t>increases,</w:t>
-      </w:r>
-      <w:r>
-        <w:rPr>
-          <w:rFonts w:ascii="Times New Roman" w:hAnsi="Times New Roman" w:cs="Times New Roman"/>
-        </w:rPr>
-        <w:t xml:space="preserve"> and the growth is exponential – O</w:t>
-      </w:r>
-      <w:r>
-        <w:rPr>
-          <w:rFonts w:ascii="Times New Roman" w:hAnsi="Times New Roman" w:cs="Times New Roman"/>
-        </w:rPr>
-        <w:t xml:space="preserve"> </w:t>
-      </w:r>
-      <w:r>
-        <w:rPr>
-          <w:rFonts w:ascii="Times New Roman" w:hAnsi="Times New Roman" w:cs="Times New Roman"/>
-        </w:rPr>
-        <w:t>(</w:t>
-      </w:r>
-      <m:oMath>
-        <m:sSup>
-          <m:sSupPr>
-            <m:ctrlPr>
-              <w:rPr>
-                <w:rFonts w:ascii="Cambria Math" w:hAnsi="Cambria Math" w:cs="Times New Roman"/>
-                <w:i/>
-              </w:rPr>
-            </m:ctrlPr>
-          </m:sSupPr>
-          <m:e>
-            <m:r>
-              <w:rPr>
-                <w:rFonts w:ascii="Cambria Math" w:hAnsi="Cambria Math" w:cs="Times New Roman"/>
-              </w:rPr>
-              <m:t>2</m:t>
-            </m:r>
-          </m:e>
-          <m:sup>
-            <m:r>
-              <w:rPr>
-                <w:rFonts w:ascii="Cambria Math" w:hAnsi="Cambria Math" w:cs="Times New Roman"/>
-              </w:rPr>
-              <m:t>n</m:t>
-            </m:r>
-          </m:sup>
-        </m:sSup>
-        <m:r>
-          <w:rPr>
-            <w:rFonts w:ascii="Cambria Math" w:hAnsi="Cambria Math" w:cs="Times New Roman"/>
-          </w:rPr>
-          <m:t>)</m:t>
-        </m:r>
-      </m:oMath>
-      <w:r>
-        <w:rPr>
-          <w:rStyle w:val="Strong"/>
-        </w:rPr>
-        <w:t xml:space="preserve"> . </w:t>
-      </w:r>
-      <w:r>
-        <w:rPr>
-          <w:rStyle w:val="Strong"/>
-          <w:rFonts w:ascii="Times New Roman" w:hAnsi="Times New Roman" w:cs="Times New Roman"/>
-          <w:b w:val="0"/>
-          <w:bCs w:val="0"/>
-        </w:rPr>
-        <w:t>By incorporating the algorithm that includ</w:t>
-      </w:r>
-      <w:r>
-        <w:rPr>
-          <w:rStyle w:val="Strong"/>
-          <w:rFonts w:ascii="Times New Roman" w:hAnsi="Times New Roman" w:cs="Times New Roman"/>
-          <w:b w:val="0"/>
-          <w:bCs w:val="0"/>
-        </w:rPr>
-        <w:t xml:space="preserve">es </w:t>
-      </w:r>
-      <w:r>
-        <w:rPr>
-          <w:rStyle w:val="Strong"/>
-          <w:rFonts w:ascii="Times New Roman" w:hAnsi="Times New Roman" w:cs="Times New Roman"/>
-          <w:b w:val="0"/>
-          <w:bCs w:val="0"/>
-        </w:rPr>
-        <w:t>all factors</w:t>
-      </w:r>
-      <w:r>
-        <w:rPr>
-          <w:rStyle w:val="Strong"/>
-          <w:rFonts w:ascii="Times New Roman" w:hAnsi="Times New Roman" w:cs="Times New Roman"/>
-          <w:b w:val="0"/>
-          <w:bCs w:val="0"/>
-        </w:rPr>
-        <w:t>/</w:t>
-      </w:r>
-      <w:r>
-        <w:rPr>
-          <w:rStyle w:val="Strong"/>
-          <w:rFonts w:ascii="Times New Roman" w:hAnsi="Times New Roman" w:cs="Times New Roman"/>
-          <w:b w:val="0"/>
-          <w:bCs w:val="0"/>
-        </w:rPr>
-        <w:t xml:space="preserve">constraints the growth </w:t>
-      </w:r>
-      <w:r>
-        <w:rPr>
-          <w:rFonts w:ascii="Times New Roman" w:hAnsi="Times New Roman" w:cs="Times New Roman"/>
-        </w:rPr>
-        <w:t>was improved to logarithmic</w:t>
-      </w:r>
-      <w:r>
-        <w:rPr>
-          <w:rFonts w:ascii="Times New Roman" w:hAnsi="Times New Roman" w:cs="Times New Roman"/>
-        </w:rPr>
-        <w:t xml:space="preserve"> time</w:t>
-      </w:r>
-      <w:r>
-        <w:rPr>
-          <w:rFonts w:ascii="Times New Roman" w:hAnsi="Times New Roman" w:cs="Times New Roman"/>
-          <w:b/>
-          <w:bCs/>
-        </w:rPr>
-        <w:t xml:space="preserve"> </w:t>
-      </w:r>
-      <w:r>
-        <w:rPr>
-          <w:rFonts w:ascii="Times New Roman" w:hAnsi="Times New Roman" w:cs="Times New Roman"/>
-          <w:b/>
-          <w:bCs/>
-        </w:rPr>
-        <w:t>-</w:t>
-      </w:r>
-      <w:r>
-        <w:rPr>
-          <w:rStyle w:val="Strong"/>
-        </w:rPr>
-        <w:t xml:space="preserve"> </w:t>
-      </w:r>
-      <w:r>
-        <w:rPr>
-          <w:rStyle w:val="Strong"/>
-          <w:rFonts w:ascii="Times New Roman" w:hAnsi="Times New Roman" w:cs="Times New Roman"/>
-          <w:b w:val="0"/>
-          <w:bCs w:val="0"/>
-        </w:rPr>
-        <w:t>O(log(n))</w:t>
-      </w:r>
-      <w:r>
-        <w:rPr>
-          <w:rStyle w:val="Strong"/>
-          <w:rFonts w:ascii="Times New Roman" w:hAnsi="Times New Roman" w:cs="Times New Roman"/>
-          <w:b w:val="0"/>
-          <w:bCs w:val="0"/>
-        </w:rPr>
-        <w:t xml:space="preserve">. </w:t>
-      </w:r>
-    </w:p>
-    <w:p>
-      <w:pPr>
-        <w:pStyle w:val="ListParagraph"/>
-        <w:spacing w:line="276" w:lineRule="auto"/>
-        <w:ind w:left="792"/>
-        <w:jc w:val="both"/>
-        <w:rPr>
-          <w:rFonts w:ascii="Times New Roman" w:hAnsi="Times New Roman" w:cs="Times New Roman"/>
-        </w:rPr>
-      </w:pPr>
-    </w:p>
-    <w:p>
-      <w:pPr>
-        <w:pStyle w:val="ListParagraph"/>
-        <w:numPr>
-          <w:ilvl w:val="1"/>
-          <w:numId w:val="26"/>
-        </w:numPr>
-        <w:spacing w:line="276" w:lineRule="auto"/>
-        <w:jc w:val="both"/>
-        <w:outlineLvl w:val="1"/>
-        <w:rPr>
-          <w:rFonts w:ascii="Times New Roman" w:hAnsi="Times New Roman" w:cs="Times New Roman"/>
-          <w:b/>
-          <w:bCs/>
-          <w:sz w:val="24"/>
-          <w:szCs w:val="24"/>
-        </w:rPr>
-      </w:pPr>
-      <w:bookmarkStart w:id="34" w:name="_Toc69855987"/>
-      <w:r>
-        <w:rPr>
-          <w:rFonts w:ascii="Times New Roman" w:hAnsi="Times New Roman" w:cs="Times New Roman"/>
-          <w:b/>
-          <w:bCs/>
-          <w:sz w:val="24"/>
-          <w:szCs w:val="24"/>
-        </w:rPr>
-        <w:t>Entropy</w:t>
-      </w:r>
-      <w:bookmarkEnd w:id="34"/>
-    </w:p>
-    <w:p>
-      <w:pPr>
-        <w:pStyle w:val="ListParagraph"/>
-        <w:spacing w:line="276" w:lineRule="auto"/>
-        <w:ind w:left="792"/>
-        <w:jc w:val="both"/>
-        <w:rPr>
-          <w:rFonts w:ascii="Times New Roman" w:hAnsi="Times New Roman" w:cs="Times New Roman"/>
-        </w:rPr>
-      </w:pPr>
-      <w:r>
-        <w:rPr>
-          <w:rFonts w:ascii="Times New Roman" w:hAnsi="Times New Roman" w:cs="Times New Roman"/>
-        </w:rPr>
-        <w:t>At</w:t>
-      </w:r>
-      <w:r>
-        <w:rPr>
-          <w:rFonts w:ascii="Times New Roman" w:hAnsi="Times New Roman" w:cs="Times New Roman"/>
-        </w:rPr>
-        <w:t xml:space="preserve"> the beginning of the simulation the available data is minimum</w:t>
-      </w:r>
-      <w:r>
-        <w:rPr>
-          <w:rFonts w:ascii="Times New Roman" w:hAnsi="Times New Roman" w:cs="Times New Roman"/>
-        </w:rPr>
-        <w:t xml:space="preserve"> </w:t>
-      </w:r>
-      <w:r>
-        <w:rPr>
-          <w:rFonts w:ascii="Times New Roman" w:hAnsi="Times New Roman" w:cs="Times New Roman"/>
-        </w:rPr>
-        <w:t>this</w:t>
-      </w:r>
-      <w:r>
-        <w:rPr>
-          <w:rFonts w:ascii="Times New Roman" w:hAnsi="Times New Roman" w:cs="Times New Roman"/>
-        </w:rPr>
-        <w:t xml:space="preserve"> </w:t>
-      </w:r>
-      <w:r>
-        <w:rPr>
-          <w:rFonts w:ascii="Times New Roman" w:hAnsi="Times New Roman" w:cs="Times New Roman"/>
-        </w:rPr>
-        <w:t>is when the entropy is at the highest</w:t>
-      </w:r>
-      <w:r>
-        <w:rPr>
-          <w:rFonts w:ascii="Times New Roman" w:hAnsi="Times New Roman" w:cs="Times New Roman"/>
-        </w:rPr>
-        <w:t>. With time</w:t>
-      </w:r>
-      <w:r>
-        <w:rPr>
-          <w:rFonts w:ascii="Times New Roman" w:hAnsi="Times New Roman" w:cs="Times New Roman"/>
-        </w:rPr>
-        <w:t>,</w:t>
-      </w:r>
-      <w:r>
-        <w:rPr>
-          <w:rFonts w:ascii="Times New Roman" w:hAnsi="Times New Roman" w:cs="Times New Roman"/>
-        </w:rPr>
-        <w:t xml:space="preserve"> we analy</w:t>
-      </w:r>
-      <w:r>
-        <w:rPr>
-          <w:rFonts w:ascii="Times New Roman" w:hAnsi="Times New Roman" w:cs="Times New Roman"/>
-        </w:rPr>
-        <w:t>z</w:t>
-      </w:r>
-      <w:r>
-        <w:rPr>
-          <w:rFonts w:ascii="Times New Roman" w:hAnsi="Times New Roman" w:cs="Times New Roman"/>
-        </w:rPr>
-        <w:t xml:space="preserve">e the </w:t>
-      </w:r>
-      <w:r>
-        <w:rPr>
-          <w:rFonts w:ascii="Times New Roman" w:hAnsi="Times New Roman" w:cs="Times New Roman"/>
-        </w:rPr>
-        <w:t>effect</w:t>
-      </w:r>
-      <w:r>
-        <w:rPr>
-          <w:rFonts w:ascii="Times New Roman" w:hAnsi="Times New Roman" w:cs="Times New Roman"/>
-        </w:rPr>
-        <w:t xml:space="preserve"> of </w:t>
-      </w:r>
-      <w:r>
-        <w:rPr>
-          <w:rFonts w:ascii="Times New Roman" w:hAnsi="Times New Roman" w:cs="Times New Roman"/>
-        </w:rPr>
-        <w:t>factors</w:t>
-      </w:r>
-      <w:r>
-        <w:rPr>
-          <w:rFonts w:ascii="Times New Roman" w:hAnsi="Times New Roman" w:cs="Times New Roman"/>
-        </w:rPr>
-        <w:t>/constraints</w:t>
-      </w:r>
-      <w:r>
-        <w:rPr>
-          <w:rFonts w:ascii="Times New Roman" w:hAnsi="Times New Roman" w:cs="Times New Roman"/>
-        </w:rPr>
-        <w:t xml:space="preserve"> on</w:t>
-      </w:r>
-      <w:r>
-        <w:rPr>
-          <w:rFonts w:ascii="Times New Roman" w:hAnsi="Times New Roman" w:cs="Times New Roman"/>
-        </w:rPr>
-        <w:t xml:space="preserve"> the </w:t>
-      </w:r>
-      <w:r>
-        <w:rPr>
-          <w:rFonts w:ascii="Times New Roman" w:hAnsi="Times New Roman" w:cs="Times New Roman"/>
-        </w:rPr>
-        <w:t>transmission</w:t>
-      </w:r>
-      <w:r>
-        <w:rPr>
-          <w:rFonts w:ascii="Times New Roman" w:hAnsi="Times New Roman" w:cs="Times New Roman"/>
-        </w:rPr>
-        <w:t xml:space="preserve"> of the virus</w:t>
-      </w:r>
-      <w:r>
-        <w:rPr>
-          <w:rFonts w:ascii="Times New Roman" w:hAnsi="Times New Roman" w:cs="Times New Roman"/>
-        </w:rPr>
-        <w:t>. T</w:t>
-      </w:r>
-      <w:r>
-        <w:rPr>
-          <w:rFonts w:ascii="Times New Roman" w:hAnsi="Times New Roman" w:cs="Times New Roman"/>
-        </w:rPr>
-        <w:t xml:space="preserve">his results in </w:t>
-      </w:r>
-      <w:r>
-        <w:rPr>
-          <w:rFonts w:ascii="Times New Roman" w:hAnsi="Times New Roman" w:cs="Times New Roman"/>
-        </w:rPr>
-        <w:t xml:space="preserve">a lower </w:t>
-      </w:r>
-      <w:r>
-        <w:rPr>
-          <w:rFonts w:ascii="Times New Roman" w:hAnsi="Times New Roman" w:cs="Times New Roman"/>
-        </w:rPr>
-        <w:t xml:space="preserve">entropy. </w:t>
-      </w:r>
-    </w:p>
-    <w:p>
-      <w:pPr>
-        <w:pStyle w:val="ListParagraph"/>
-        <w:spacing w:line="276" w:lineRule="auto"/>
-        <w:ind w:left="792"/>
-        <w:jc w:val="both"/>
-        <w:rPr>
-          <w:rFonts w:ascii="Times New Roman" w:hAnsi="Times New Roman" w:cs="Times New Roman"/>
-        </w:rPr>
-      </w:pPr>
-    </w:p>
-    <w:p>
-      <w:pPr>
-        <w:pStyle w:val="ListParagraph"/>
-        <w:numPr>
-          <w:ilvl w:val="1"/>
-          <w:numId w:val="26"/>
-        </w:numPr>
-        <w:spacing w:line="276" w:lineRule="auto"/>
-        <w:jc w:val="both"/>
-        <w:outlineLvl w:val="1"/>
-        <w:rPr>
-          <w:rFonts w:ascii="Times New Roman" w:hAnsi="Times New Roman" w:cs="Times New Roman"/>
-          <w:b/>
-          <w:bCs/>
-          <w:sz w:val="24"/>
-          <w:szCs w:val="24"/>
-        </w:rPr>
-      </w:pPr>
-      <w:bookmarkStart w:id="35" w:name="_Toc69855988"/>
-      <w:r>
-        <w:rPr>
-          <w:rFonts w:ascii="Times New Roman" w:hAnsi="Times New Roman" w:cs="Times New Roman"/>
-          <w:b/>
-          <w:bCs/>
-          <w:sz w:val="24"/>
-          <w:szCs w:val="24"/>
-        </w:rPr>
-        <w:t>Invariant</w:t>
-      </w:r>
-      <w:bookmarkEnd w:id="35"/>
-      <w:r>
-        <w:rPr>
-          <w:rFonts w:ascii="Times New Roman" w:hAnsi="Times New Roman" w:cs="Times New Roman"/>
-          <w:b/>
-          <w:bCs/>
-          <w:sz w:val="24"/>
-          <w:szCs w:val="24"/>
-        </w:rPr>
-        <w:t xml:space="preserve"> </w:t>
-      </w:r>
-    </w:p>
-    <w:p>
-      <w:pPr>
-        <w:pStyle w:val="ListParagraph"/>
-        <w:numPr>
-          <w:ilvl w:val="0"/>
-          <w:numId w:val="44"/>
-        </w:numPr>
-        <w:spacing w:line="276" w:lineRule="auto"/>
-        <w:jc w:val="both"/>
-        <w:rPr>
-          <w:rFonts w:ascii="Times New Roman" w:hAnsi="Times New Roman" w:cs="Times New Roman"/>
-        </w:rPr>
-      </w:pPr>
-      <w:r>
-        <w:rPr>
-          <w:rFonts w:ascii="Times New Roman" w:hAnsi="Times New Roman" w:cs="Times New Roman"/>
-        </w:rPr>
-        <w:t>Array:</w:t>
-      </w:r>
-      <w:r>
-        <w:rPr>
-          <w:rFonts w:ascii="Times New Roman" w:hAnsi="Times New Roman" w:cs="Times New Roman"/>
-        </w:rPr>
-        <w:t xml:space="preserve"> </w:t>
-      </w:r>
-    </w:p>
-    <w:p>
-      <w:pPr>
-        <w:pStyle w:val="ListParagraph"/>
-        <w:numPr>
-          <w:ilvl w:val="1"/>
-          <w:numId w:val="44"/>
-        </w:numPr>
-        <w:spacing w:line="276" w:lineRule="auto"/>
-        <w:jc w:val="both"/>
-        <w:rPr>
-          <w:rFonts w:ascii="Times New Roman" w:hAnsi="Times New Roman" w:cs="Times New Roman"/>
-        </w:rPr>
-      </w:pPr>
-      <w:r>
-        <w:rPr>
-          <w:rFonts w:ascii="Times New Roman" w:hAnsi="Times New Roman" w:cs="Times New Roman"/>
-        </w:rPr>
-        <w:t>Whenever a person collide</w:t>
-      </w:r>
-      <w:r>
-        <w:rPr>
-          <w:rFonts w:ascii="Times New Roman" w:hAnsi="Times New Roman" w:cs="Times New Roman"/>
-        </w:rPr>
-        <w:t>s</w:t>
-      </w:r>
-      <w:r>
-        <w:rPr>
-          <w:rFonts w:ascii="Times New Roman" w:hAnsi="Times New Roman" w:cs="Times New Roman"/>
-        </w:rPr>
-        <w:t xml:space="preserve"> with </w:t>
-      </w:r>
-      <w:r>
-        <w:rPr>
-          <w:rFonts w:ascii="Times New Roman" w:hAnsi="Times New Roman" w:cs="Times New Roman"/>
-        </w:rPr>
-        <w:t>another</w:t>
-      </w:r>
-      <w:r>
-        <w:rPr>
-          <w:rFonts w:ascii="Times New Roman" w:hAnsi="Times New Roman" w:cs="Times New Roman"/>
-        </w:rPr>
-        <w:t xml:space="preserve"> person </w:t>
-      </w:r>
-      <w:r>
-        <w:rPr>
-          <w:rFonts w:ascii="Times New Roman" w:hAnsi="Times New Roman" w:cs="Times New Roman"/>
-        </w:rPr>
-        <w:t xml:space="preserve">the position will </w:t>
-      </w:r>
-      <w:r>
-        <w:rPr>
-          <w:rFonts w:ascii="Times New Roman" w:hAnsi="Times New Roman" w:cs="Times New Roman"/>
-        </w:rPr>
-        <w:t>change,</w:t>
-      </w:r>
-      <w:r>
-        <w:rPr>
-          <w:rFonts w:ascii="Times New Roman" w:hAnsi="Times New Roman" w:cs="Times New Roman"/>
-        </w:rPr>
-        <w:t xml:space="preserve"> and the status will be updated accordingly.</w:t>
-      </w:r>
-    </w:p>
-    <w:p>
-      <w:pPr>
-        <w:pStyle w:val="ListParagraph"/>
-        <w:spacing w:line="276" w:lineRule="auto"/>
-        <w:ind w:left="1800"/>
-        <w:jc w:val="both"/>
-        <w:rPr>
-          <w:rFonts w:ascii="Times New Roman" w:hAnsi="Times New Roman" w:cs="Times New Roman"/>
-        </w:rPr>
-      </w:pPr>
-    </w:p>
-    <w:p>
-      <w:pPr>
-        <w:pStyle w:val="ListParagraph"/>
-        <w:numPr>
-          <w:ilvl w:val="0"/>
-          <w:numId w:val="44"/>
-        </w:numPr>
-        <w:spacing w:line="276" w:lineRule="auto"/>
-        <w:jc w:val="both"/>
-        <w:rPr>
-          <w:rFonts w:ascii="Times New Roman" w:hAnsi="Times New Roman" w:cs="Times New Roman"/>
-        </w:rPr>
-      </w:pPr>
-      <w:r>
-        <w:rPr>
-          <w:rFonts w:ascii="Times New Roman" w:hAnsi="Times New Roman" w:cs="Times New Roman"/>
-        </w:rPr>
-        <w:t>Directed</w:t>
-      </w:r>
-      <w:r>
-        <w:rPr>
-          <w:rFonts w:ascii="Times New Roman" w:hAnsi="Times New Roman" w:cs="Times New Roman"/>
-        </w:rPr>
-        <w:t xml:space="preserve"> </w:t>
-      </w:r>
-      <w:r>
-        <w:rPr>
-          <w:rFonts w:ascii="Times New Roman" w:hAnsi="Times New Roman" w:cs="Times New Roman"/>
-        </w:rPr>
-        <w:t>Graph:</w:t>
-      </w:r>
-      <w:r>
-        <w:rPr>
-          <w:rFonts w:ascii="Times New Roman" w:hAnsi="Times New Roman" w:cs="Times New Roman"/>
-        </w:rPr>
-        <w:t xml:space="preserve"> </w:t>
-      </w:r>
-    </w:p>
-    <w:p>
-      <w:pPr>
-        <w:pStyle w:val="ListParagraph"/>
-        <w:numPr>
-          <w:ilvl w:val="1"/>
-          <w:numId w:val="44"/>
-        </w:numPr>
-        <w:spacing w:line="276" w:lineRule="auto"/>
-        <w:jc w:val="both"/>
-        <w:rPr>
-          <w:rFonts w:ascii="Times New Roman" w:hAnsi="Times New Roman" w:cs="Times New Roman"/>
-        </w:rPr>
-      </w:pPr>
-      <w:r>
-        <w:rPr>
-          <w:rFonts w:ascii="Times New Roman" w:hAnsi="Times New Roman" w:cs="Times New Roman"/>
-        </w:rPr>
-        <w:t xml:space="preserve">When an infected person collides with a healthy person, the direction of edge is only from </w:t>
-      </w:r>
-      <w:r>
-        <w:rPr>
-          <w:rFonts w:ascii="Times New Roman" w:hAnsi="Times New Roman" w:cs="Times New Roman"/>
-        </w:rPr>
-        <w:t xml:space="preserve">the </w:t>
-      </w:r>
-      <w:r>
-        <w:rPr>
-          <w:rFonts w:ascii="Times New Roman" w:hAnsi="Times New Roman" w:cs="Times New Roman"/>
-        </w:rPr>
-        <w:t>infected</w:t>
-      </w:r>
-      <w:r>
-        <w:rPr>
-          <w:rFonts w:ascii="Times New Roman" w:hAnsi="Times New Roman" w:cs="Times New Roman"/>
-        </w:rPr>
-        <w:t xml:space="preserve"> person</w:t>
-      </w:r>
-      <w:r>
-        <w:rPr>
-          <w:rFonts w:ascii="Times New Roman" w:hAnsi="Times New Roman" w:cs="Times New Roman"/>
-        </w:rPr>
-        <w:t xml:space="preserve"> to </w:t>
-      </w:r>
-      <w:r>
-        <w:rPr>
-          <w:rFonts w:ascii="Times New Roman" w:hAnsi="Times New Roman" w:cs="Times New Roman"/>
-        </w:rPr>
-        <w:t xml:space="preserve">a </w:t>
-      </w:r>
-      <w:r>
-        <w:rPr>
-          <w:rFonts w:ascii="Times New Roman" w:hAnsi="Times New Roman" w:cs="Times New Roman"/>
-        </w:rPr>
-        <w:t xml:space="preserve">healthy person. </w:t>
-      </w:r>
-    </w:p>
-    <w:p>
-      <w:pPr>
-        <w:pStyle w:val="ListParagraph"/>
-        <w:numPr>
-          <w:ilvl w:val="1"/>
-          <w:numId w:val="44"/>
-        </w:numPr>
-        <w:spacing w:line="276" w:lineRule="auto"/>
-        <w:jc w:val="both"/>
-        <w:rPr>
-          <w:rFonts w:ascii="Times New Roman" w:hAnsi="Times New Roman" w:cs="Times New Roman"/>
-        </w:rPr>
-      </w:pPr>
-      <w:r>
-        <w:rPr>
-          <w:rFonts w:ascii="Times New Roman" w:hAnsi="Times New Roman" w:cs="Times New Roman"/>
-        </w:rPr>
-        <w:t>There will not be any duplicated vertices.</w:t>
-      </w:r>
-    </w:p>
-    <w:p>
-      <w:pPr>
-        <w:pStyle w:val="ListParagraph"/>
-        <w:numPr>
-          <w:ilvl w:val="0"/>
-          <w:numId w:val="13"/>
-        </w:numPr>
-        <w:spacing w:line="276" w:lineRule="auto"/>
-        <w:jc w:val="both"/>
-        <w:outlineLvl w:val="0"/>
-        <w:rPr>
-          <w:rFonts w:ascii="Times New Roman" w:hAnsi="Times New Roman" w:cs="Times New Roman"/>
-          <w:b/>
-          <w:bCs/>
-          <w:sz w:val="28"/>
-          <w:szCs w:val="28"/>
-        </w:rPr>
-      </w:pPr>
-      <w:bookmarkStart w:id="36" w:name="_Toc69855989"/>
-      <w:r>
-        <w:rPr>
-          <w:rFonts w:ascii="Times New Roman" w:hAnsi="Times New Roman" w:cs="Times New Roman"/>
-          <w:b/>
-          <w:bCs/>
-          <w:sz w:val="28"/>
-          <w:szCs w:val="28"/>
-        </w:rPr>
-        <w:t>Unit tests result:</w:t>
-      </w:r>
-      <w:bookmarkEnd w:id="36"/>
-    </w:p>
-    <w:p>
-      <w:pPr>
-        <w:spacing w:line="276" w:lineRule="auto"/>
-        <w:ind w:firstLine="360"/>
-        <w:jc w:val="both"/>
-        <w:rPr>
-          <w:rFonts w:ascii="Times New Roman" w:hAnsi="Times New Roman" w:cs="Times New Roman"/>
-        </w:rPr>
-      </w:pPr>
-      <w:r>
-        <w:rPr>
-          <w:rFonts w:ascii="Times New Roman" w:hAnsi="Times New Roman" w:cs="Times New Roman"/>
-        </w:rPr>
-        <w:t>The unit test coverage for the project is 72.9%.</w:t>
-      </w:r>
-      <w:r>
-        <w:rPr>
-          <w:rFonts w:ascii="Times New Roman" w:hAnsi="Times New Roman" w:cs="Times New Roman"/>
-        </w:rPr>
-        <w:t xml:space="preserve"> </w:t>
-      </w:r>
-      <w:r>
-        <w:rPr>
-          <w:rFonts w:ascii="Times New Roman" w:hAnsi="Times New Roman" w:cs="Times New Roman"/>
-        </w:rPr>
-        <w:t>T</w:t>
-      </w:r>
-      <w:r>
-        <w:rPr>
-          <w:rFonts w:ascii="Times New Roman" w:hAnsi="Times New Roman" w:cs="Times New Roman"/>
-        </w:rPr>
-        <w:t xml:space="preserve">he snapshot of unit test results </w:t>
-      </w:r>
-      <w:r>
-        <w:rPr>
-          <w:rFonts w:ascii="Times New Roman" w:hAnsi="Times New Roman" w:cs="Times New Roman"/>
-        </w:rPr>
-        <w:t>is</w:t>
-      </w:r>
-      <w:r>
-        <w:rPr>
-          <w:rFonts w:ascii="Times New Roman" w:hAnsi="Times New Roman" w:cs="Times New Roman"/>
-        </w:rPr>
-        <w:t xml:space="preserve"> given below:</w:t>
-      </w:r>
-    </w:p>
-    <w:p>
-      <w:pPr>
-        <w:pStyle w:val="ListParagraph"/>
-        <w:numPr>
-          <w:ilvl w:val="0"/>
-          <w:numId w:val="45"/>
-        </w:numPr>
-        <w:spacing w:line="276" w:lineRule="auto"/>
-        <w:jc w:val="both"/>
-        <w:rPr>
-          <w:rFonts w:ascii="Times New Roman" w:hAnsi="Times New Roman" w:cs="Times New Roman"/>
-        </w:rPr>
-      </w:pPr>
-      <w:r>
-        <w:rPr>
-          <w:rFonts w:ascii="Times New Roman" w:hAnsi="Times New Roman" w:cs="Times New Roman"/>
-        </w:rPr>
-        <w:t>Unit test for Population package:</w:t>
-      </w:r>
-    </w:p>
-    <w:p>
-      <w:pPr>
-        <w:pStyle w:val="ListParagraph"/>
-        <w:spacing w:line="276" w:lineRule="auto"/>
-        <w:ind w:left="1080"/>
-        <w:jc w:val="both"/>
-        <w:rPr>
-          <w:rFonts w:ascii="Times New Roman" w:hAnsi="Times New Roman" w:cs="Times New Roman"/>
-        </w:rPr>
-      </w:pPr>
-    </w:p>
-    <w:p>
-      <w:pPr>
-        <w:pStyle w:val="ListParagraph"/>
-        <w:numPr>
-          <w:ilvl w:val="0"/>
-          <w:numId w:val="46"/>
-        </w:numPr>
-        <w:spacing w:line="276" w:lineRule="auto"/>
-        <w:jc w:val="both"/>
-        <w:rPr>
-          <w:rFonts w:ascii="Times New Roman" w:hAnsi="Times New Roman" w:cs="Times New Roman"/>
-        </w:rPr>
-      </w:pPr>
-      <w:r>
-        <w:rPr>
-          <w:rFonts w:ascii="Times New Roman" w:hAnsi="Times New Roman" w:cs="Times New Roman"/>
-        </w:rPr>
-        <w:t>CountStatusTest.java</w:t>
-      </w:r>
-    </w:p>
-    <w:p>
-      <w:pPr>
-        <w:keepNext/>
-        <w:spacing w:line="276" w:lineRule="auto"/>
-        <w:jc w:val="center"/>
-      </w:pPr>
-      <w:r>
-        <w:rPr>
-          <w:noProof/>
-        </w:rPr>
-        <w:drawing>
-          <wp:inline distT="0" distB="0" distL="0" distR="0" wp14:anchorId="306E7807" wp14:editId="7AF8B04D">
-            <wp:extent cx="4155034" cy="1124877"/>
-            <wp:effectExtent l="0" t="0" r="0" b="0"/>
-            <wp:docPr id="3" name="Picture 3"/>
             <wp:cNvGraphicFramePr>
               <a:graphicFrameLocks xmlns:a="http://schemas.openxmlformats.org/drawingml/2006/main" noChangeAspect="1"/>
             </wp:cNvGraphicFramePr>
@@ -19023,7 +18049,7 @@
                   <pic:spPr>
                     <a:xfrm>
                       <a:off x="0" y="0"/>
-                      <a:ext cx="4257515" cy="1152621"/>
+                      <a:ext cx="5943600" cy="600710"/>
                     </a:xfrm>
                     <a:prstGeom prst="rect">
                       <a:avLst/>
@@ -19035,50 +18061,1004 @@
           </wp:inline>
         </w:drawing>
       </w:r>
-    </w:p>
-    <w:p>
-      <w:pPr>
-        <w:pStyle w:val="Caption"/>
-        <w:jc w:val="center"/>
-        <w:rPr>
-          <w:rFonts w:ascii="Times New Roman" w:hAnsi="Times New Roman" w:cs="Times New Roman"/>
-        </w:rPr>
-      </w:pPr>
-      <w:bookmarkStart w:id="37" w:name="_Toc69856472"/>
-      <w:r>
+      <w:r>
+        <w:rPr>
+          <w:i/>
+          <w:iCs/>
+          <w:color w:val="44546A" w:themeColor="text2"/>
+          <w:sz w:val="18"/>
+          <w:szCs w:val="18"/>
+        </w:rPr>
         <w:t xml:space="preserve">Figure </w:t>
       </w:r>
       <w:r>
+        <w:rPr>
+          <w:i/>
+          <w:iCs/>
+          <w:color w:val="44546A" w:themeColor="text2"/>
+          <w:sz w:val="18"/>
+          <w:szCs w:val="18"/>
+        </w:rPr>
         <w:fldChar w:fldCharType="begin"/>
       </w:r>
       <w:r>
+        <w:rPr>
+          <w:i/>
+          <w:iCs/>
+          <w:color w:val="44546A" w:themeColor="text2"/>
+          <w:sz w:val="18"/>
+          <w:szCs w:val="18"/>
+        </w:rPr>
         <w:instrText xml:space="preserve"> SEQ Figure \* ARABIC </w:instrText>
       </w:r>
       <w:r>
+        <w:rPr>
+          <w:i/>
+          <w:iCs/>
+          <w:color w:val="44546A" w:themeColor="text2"/>
+          <w:sz w:val="18"/>
+          <w:szCs w:val="18"/>
+        </w:rPr>
         <w:fldChar w:fldCharType="separate"/>
       </w:r>
       <w:r>
         <w:rPr>
-          <w:noProof/>
-        </w:rPr>
-        <w:t>15</w:t>
-      </w:r>
-      <w:r>
-        <w:rPr>
-          <w:noProof/>
+          <w:i/>
+          <w:iCs/>
+          <w:color w:val="44546A" w:themeColor="text2"/>
+          <w:sz w:val="18"/>
+          <w:szCs w:val="18"/>
+        </w:rPr>
+        <w:t>14</w:t>
+      </w:r>
+      <w:r>
+        <w:rPr>
+          <w:i/>
+          <w:iCs/>
+          <w:color w:val="44546A" w:themeColor="text2"/>
+          <w:sz w:val="18"/>
+          <w:szCs w:val="18"/>
         </w:rPr>
         <w:fldChar w:fldCharType="end"/>
       </w:r>
       <w:r>
-        <w:t>:</w:t>
-      </w:r>
-      <w:r>
+        <w:rPr>
+          <w:i/>
+          <w:iCs/>
+          <w:color w:val="44546A" w:themeColor="text2"/>
+          <w:sz w:val="18"/>
+          <w:szCs w:val="18"/>
+        </w:rPr>
+        <w:t xml:space="preserve">: </w:t>
+      </w:r>
+      <w:r>
+        <w:rPr>
+          <w:i/>
+          <w:iCs/>
+          <w:color w:val="44546A" w:themeColor="text2"/>
+          <w:sz w:val="18"/>
+          <w:szCs w:val="18"/>
+        </w:rPr>
+        <w:t>Log pane</w:t>
+      </w:r>
+      <w:bookmarkEnd w:id="27"/>
+    </w:p>
+    <w:p>
+      <w:r>
+        <w:tab/>
+      </w:r>
+      <w:r>
+        <w:tab/>
+      </w:r>
+      <w:r>
+        <w:tab/>
+      </w:r>
+      <w:r>
+        <w:tab/>
+      </w:r>
+    </w:p>
+    <w:p>
+      <w:pPr>
+        <w:pStyle w:val="ListParagraph"/>
+        <w:numPr>
+          <w:ilvl w:val="0"/>
+          <w:numId w:val="13"/>
+        </w:numPr>
+        <w:spacing w:line="276" w:lineRule="auto"/>
+        <w:jc w:val="both"/>
+        <w:outlineLvl w:val="0"/>
+        <w:rPr>
+          <w:rFonts w:ascii="Times New Roman" w:hAnsi="Times New Roman" w:cs="Times New Roman"/>
+          <w:b/>
+          <w:bCs/>
+          <w:sz w:val="28"/>
+          <w:szCs w:val="28"/>
+        </w:rPr>
+      </w:pPr>
+      <w:bookmarkStart w:id="28" w:name="_Toc69855983"/>
+      <w:r>
+        <w:rPr>
+          <w:rFonts w:ascii="Times New Roman" w:hAnsi="Times New Roman" w:cs="Times New Roman"/>
+          <w:b/>
+          <w:bCs/>
+          <w:sz w:val="28"/>
+          <w:szCs w:val="28"/>
+        </w:rPr>
+        <w:t>Mathematical Analysis/Evidence</w:t>
+      </w:r>
+      <w:bookmarkEnd w:id="28"/>
+    </w:p>
+    <w:p>
+      <w:pPr>
+        <w:spacing w:after="0" w:line="120" w:lineRule="auto"/>
+        <w:rPr>
+          <w:rFonts w:ascii="Times New Roman" w:hAnsi="Times New Roman" w:cs="Times New Roman"/>
+          <w:b/>
+          <w:bCs/>
+          <w:sz w:val="28"/>
+          <w:szCs w:val="28"/>
+        </w:rPr>
+      </w:pPr>
+    </w:p>
+    <w:p>
+      <w:pPr>
+        <w:pStyle w:val="ListParagraph"/>
+        <w:numPr>
+          <w:ilvl w:val="0"/>
+          <w:numId w:val="26"/>
+        </w:numPr>
+        <w:spacing w:line="276" w:lineRule="auto"/>
+        <w:jc w:val="both"/>
+        <w:outlineLvl w:val="1"/>
+        <w:rPr>
+          <w:rFonts w:ascii="Times New Roman" w:hAnsi="Times New Roman" w:cs="Times New Roman"/>
+          <w:b/>
+          <w:bCs/>
+          <w:vanish/>
+          <w:sz w:val="24"/>
+          <w:szCs w:val="24"/>
+        </w:rPr>
+      </w:pPr>
+      <w:bookmarkStart w:id="29" w:name="_Toc69773570"/>
+      <w:bookmarkStart w:id="30" w:name="_Toc69773594"/>
+      <w:bookmarkStart w:id="31" w:name="_Toc69855984"/>
+      <w:bookmarkEnd w:id="29"/>
+      <w:bookmarkEnd w:id="30"/>
+      <w:bookmarkEnd w:id="31"/>
+    </w:p>
+    <w:p>
+      <w:pPr>
+        <w:pStyle w:val="ListParagraph"/>
+        <w:numPr>
+          <w:ilvl w:val="0"/>
+          <w:numId w:val="26"/>
+        </w:numPr>
+        <w:spacing w:line="276" w:lineRule="auto"/>
+        <w:jc w:val="both"/>
+        <w:outlineLvl w:val="1"/>
+        <w:rPr>
+          <w:rFonts w:ascii="Times New Roman" w:hAnsi="Times New Roman" w:cs="Times New Roman"/>
+          <w:b/>
+          <w:bCs/>
+          <w:vanish/>
+          <w:sz w:val="24"/>
+          <w:szCs w:val="24"/>
+        </w:rPr>
+      </w:pPr>
+      <w:bookmarkStart w:id="32" w:name="_Toc69855985"/>
+      <w:bookmarkEnd w:id="32"/>
+    </w:p>
+    <w:p>
+      <w:pPr>
+        <w:pStyle w:val="ListParagraph"/>
+        <w:numPr>
+          <w:ilvl w:val="1"/>
+          <w:numId w:val="26"/>
+        </w:numPr>
+        <w:spacing w:line="276" w:lineRule="auto"/>
+        <w:jc w:val="both"/>
+        <w:outlineLvl w:val="1"/>
+        <w:rPr>
+          <w:rFonts w:ascii="Times New Roman" w:hAnsi="Times New Roman" w:cs="Times New Roman"/>
+          <w:b/>
+          <w:bCs/>
+          <w:sz w:val="24"/>
+          <w:szCs w:val="24"/>
+        </w:rPr>
+      </w:pPr>
+      <w:bookmarkStart w:id="33" w:name="_Toc69855986"/>
+      <w:r>
+        <w:rPr>
+          <w:rFonts w:ascii="Times New Roman" w:hAnsi="Times New Roman" w:cs="Times New Roman"/>
+          <w:b/>
+          <w:bCs/>
+          <w:sz w:val="24"/>
+          <w:szCs w:val="24"/>
+        </w:rPr>
+        <w:t>Big O</w:t>
+      </w:r>
+      <w:bookmarkEnd w:id="33"/>
+    </w:p>
+    <w:p>
+      <w:pPr>
+        <w:pStyle w:val="ListParagraph"/>
+        <w:spacing w:line="276" w:lineRule="auto"/>
+        <w:ind w:left="792"/>
+        <w:jc w:val="both"/>
+        <w:rPr>
+          <w:rStyle w:val="Strong"/>
+          <w:rFonts w:ascii="Times New Roman" w:hAnsi="Times New Roman" w:cs="Times New Roman"/>
+          <w:b w:val="0"/>
+          <w:bCs w:val="0"/>
+        </w:rPr>
+      </w:pPr>
+      <w:r>
+        <w:rPr>
+          <w:rFonts w:ascii="Times New Roman" w:hAnsi="Times New Roman" w:cs="Times New Roman"/>
+        </w:rPr>
+        <w:t xml:space="preserve">It can be observed from Figure 7 that </w:t>
+      </w:r>
+      <w:r>
+        <w:rPr>
+          <w:rFonts w:ascii="Times New Roman" w:hAnsi="Times New Roman" w:cs="Times New Roman"/>
+        </w:rPr>
+        <w:t>for the</w:t>
+      </w:r>
+      <w:r>
+        <w:rPr>
+          <w:rFonts w:ascii="Times New Roman" w:hAnsi="Times New Roman" w:cs="Times New Roman"/>
+        </w:rPr>
+        <w:t xml:space="preserve"> scenario whe</w:t>
+      </w:r>
+      <w:r>
+        <w:rPr>
+          <w:rFonts w:ascii="Times New Roman" w:hAnsi="Times New Roman" w:cs="Times New Roman"/>
+        </w:rPr>
+        <w:t xml:space="preserve">n </w:t>
+      </w:r>
+      <w:r>
+        <w:rPr>
+          <w:rFonts w:ascii="Times New Roman" w:hAnsi="Times New Roman" w:cs="Times New Roman"/>
+        </w:rPr>
+        <w:t xml:space="preserve">no factors/constraints are selected or followed by </w:t>
+      </w:r>
+      <w:r>
+        <w:rPr>
+          <w:rFonts w:ascii="Times New Roman" w:hAnsi="Times New Roman" w:cs="Times New Roman"/>
+        </w:rPr>
+        <w:t xml:space="preserve">the </w:t>
+      </w:r>
+      <w:r>
+        <w:rPr>
+          <w:rFonts w:ascii="Times New Roman" w:hAnsi="Times New Roman" w:cs="Times New Roman"/>
+        </w:rPr>
+        <w:t xml:space="preserve">people, the transmission </w:t>
+      </w:r>
+      <w:r>
+        <w:rPr>
+          <w:rFonts w:ascii="Times New Roman" w:hAnsi="Times New Roman" w:cs="Times New Roman"/>
+        </w:rPr>
+        <w:t>increases,</w:t>
+      </w:r>
+      <w:r>
+        <w:rPr>
+          <w:rFonts w:ascii="Times New Roman" w:hAnsi="Times New Roman" w:cs="Times New Roman"/>
+        </w:rPr>
+        <w:t xml:space="preserve"> and the growth is exponential – O</w:t>
+      </w:r>
+      <w:r>
+        <w:rPr>
+          <w:rFonts w:ascii="Times New Roman" w:hAnsi="Times New Roman" w:cs="Times New Roman"/>
+        </w:rPr>
         <w:t xml:space="preserve"> </w:t>
       </w:r>
       <w:r>
-        <w:t>Unit test for CountStatusTest.java</w:t>
-      </w:r>
-      <w:bookmarkEnd w:id="37"/>
+        <w:rPr>
+          <w:rFonts w:ascii="Times New Roman" w:hAnsi="Times New Roman" w:cs="Times New Roman"/>
+        </w:rPr>
+        <w:t>(</w:t>
+      </w:r>
+      <m:oMath>
+        <m:sSup>
+          <m:sSupPr>
+            <m:ctrlPr>
+              <w:rPr>
+                <w:rFonts w:ascii="Cambria Math" w:hAnsi="Cambria Math" w:cs="Times New Roman"/>
+                <w:i/>
+              </w:rPr>
+            </m:ctrlPr>
+          </m:sSupPr>
+          <m:e>
+            <m:r>
+              <w:rPr>
+                <w:rFonts w:ascii="Cambria Math" w:hAnsi="Cambria Math" w:cs="Times New Roman"/>
+              </w:rPr>
+              <m:t>2</m:t>
+            </m:r>
+          </m:e>
+          <m:sup>
+            <m:r>
+              <w:rPr>
+                <w:rFonts w:ascii="Cambria Math" w:hAnsi="Cambria Math" w:cs="Times New Roman"/>
+              </w:rPr>
+              <m:t>n</m:t>
+            </m:r>
+          </m:sup>
+        </m:sSup>
+        <m:r>
+          <w:rPr>
+            <w:rFonts w:ascii="Cambria Math" w:hAnsi="Cambria Math" w:cs="Times New Roman"/>
+          </w:rPr>
+          <m:t>)</m:t>
+        </m:r>
+      </m:oMath>
+      <w:r>
+        <w:rPr>
+          <w:rStyle w:val="Strong"/>
+        </w:rPr>
+        <w:t xml:space="preserve"> . </w:t>
+      </w:r>
+      <w:r>
+        <w:rPr>
+          <w:rStyle w:val="Strong"/>
+          <w:rFonts w:ascii="Times New Roman" w:hAnsi="Times New Roman" w:cs="Times New Roman"/>
+          <w:b w:val="0"/>
+          <w:bCs w:val="0"/>
+        </w:rPr>
+        <w:t>By incorporating the algorithm that includ</w:t>
+      </w:r>
+      <w:r>
+        <w:rPr>
+          <w:rStyle w:val="Strong"/>
+          <w:rFonts w:ascii="Times New Roman" w:hAnsi="Times New Roman" w:cs="Times New Roman"/>
+          <w:b w:val="0"/>
+          <w:bCs w:val="0"/>
+        </w:rPr>
+        <w:t xml:space="preserve">es </w:t>
+      </w:r>
+      <w:r>
+        <w:rPr>
+          <w:rStyle w:val="Strong"/>
+          <w:rFonts w:ascii="Times New Roman" w:hAnsi="Times New Roman" w:cs="Times New Roman"/>
+          <w:b w:val="0"/>
+          <w:bCs w:val="0"/>
+        </w:rPr>
+        <w:t>all factors</w:t>
+      </w:r>
+      <w:r>
+        <w:rPr>
+          <w:rStyle w:val="Strong"/>
+          <w:rFonts w:ascii="Times New Roman" w:hAnsi="Times New Roman" w:cs="Times New Roman"/>
+          <w:b w:val="0"/>
+          <w:bCs w:val="0"/>
+        </w:rPr>
+        <w:t>/</w:t>
+      </w:r>
+      <w:r>
+        <w:rPr>
+          <w:rStyle w:val="Strong"/>
+          <w:rFonts w:ascii="Times New Roman" w:hAnsi="Times New Roman" w:cs="Times New Roman"/>
+          <w:b w:val="0"/>
+          <w:bCs w:val="0"/>
+        </w:rPr>
+        <w:t xml:space="preserve">constraints the growth </w:t>
+      </w:r>
+      <w:r>
+        <w:rPr>
+          <w:rFonts w:ascii="Times New Roman" w:hAnsi="Times New Roman" w:cs="Times New Roman"/>
+        </w:rPr>
+        <w:t>was improved to logarithmic</w:t>
+      </w:r>
+      <w:r>
+        <w:rPr>
+          <w:rFonts w:ascii="Times New Roman" w:hAnsi="Times New Roman" w:cs="Times New Roman"/>
+        </w:rPr>
+        <w:t xml:space="preserve"> time</w:t>
+      </w:r>
+      <w:r>
+        <w:rPr>
+          <w:rFonts w:ascii="Times New Roman" w:hAnsi="Times New Roman" w:cs="Times New Roman"/>
+          <w:b/>
+          <w:bCs/>
+        </w:rPr>
+        <w:t xml:space="preserve"> </w:t>
+      </w:r>
+      <w:r>
+        <w:rPr>
+          <w:rFonts w:ascii="Times New Roman" w:hAnsi="Times New Roman" w:cs="Times New Roman"/>
+          <w:b/>
+          <w:bCs/>
+        </w:rPr>
+        <w:t>-</w:t>
+      </w:r>
+      <w:r>
+        <w:rPr>
+          <w:rStyle w:val="Strong"/>
+        </w:rPr>
+        <w:t xml:space="preserve"> </w:t>
+      </w:r>
+      <w:r>
+        <w:rPr>
+          <w:rStyle w:val="Strong"/>
+          <w:rFonts w:ascii="Times New Roman" w:hAnsi="Times New Roman" w:cs="Times New Roman"/>
+          <w:b w:val="0"/>
+          <w:bCs w:val="0"/>
+        </w:rPr>
+        <w:t>O(log(n))</w:t>
+      </w:r>
+      <w:r>
+        <w:rPr>
+          <w:rStyle w:val="Strong"/>
+          <w:rFonts w:ascii="Times New Roman" w:hAnsi="Times New Roman" w:cs="Times New Roman"/>
+          <w:b w:val="0"/>
+          <w:bCs w:val="0"/>
+        </w:rPr>
+        <w:t xml:space="preserve">. </w:t>
+      </w:r>
+    </w:p>
+    <w:p>
+      <w:pPr>
+        <w:pStyle w:val="ListParagraph"/>
+        <w:spacing w:line="276" w:lineRule="auto"/>
+        <w:ind w:left="792"/>
+        <w:jc w:val="both"/>
+        <w:rPr>
+          <w:rFonts w:ascii="Times New Roman" w:hAnsi="Times New Roman" w:cs="Times New Roman"/>
+        </w:rPr>
+      </w:pPr>
+    </w:p>
+    <w:p>
+      <w:pPr>
+        <w:pStyle w:val="ListParagraph"/>
+        <w:numPr>
+          <w:ilvl w:val="1"/>
+          <w:numId w:val="26"/>
+        </w:numPr>
+        <w:spacing w:line="276" w:lineRule="auto"/>
+        <w:jc w:val="both"/>
+        <w:outlineLvl w:val="1"/>
+        <w:rPr>
+          <w:rFonts w:ascii="Times New Roman" w:hAnsi="Times New Roman" w:cs="Times New Roman"/>
+          <w:b/>
+          <w:bCs/>
+          <w:sz w:val="24"/>
+          <w:szCs w:val="24"/>
+        </w:rPr>
+      </w:pPr>
+      <w:bookmarkStart w:id="34" w:name="_Toc69855987"/>
+      <w:r>
+        <w:rPr>
+          <w:rFonts w:ascii="Times New Roman" w:hAnsi="Times New Roman" w:cs="Times New Roman"/>
+          <w:b/>
+          <w:bCs/>
+          <w:sz w:val="24"/>
+          <w:szCs w:val="24"/>
+        </w:rPr>
+        <w:t>Entropy</w:t>
+      </w:r>
+      <w:bookmarkEnd w:id="34"/>
+    </w:p>
+    <w:p>
+      <w:pPr>
+        <w:pStyle w:val="ListParagraph"/>
+        <w:spacing w:line="276" w:lineRule="auto"/>
+        <w:ind w:left="792"/>
+        <w:jc w:val="both"/>
+        <w:rPr>
+          <w:rFonts w:ascii="Times New Roman" w:hAnsi="Times New Roman" w:cs="Times New Roman"/>
+        </w:rPr>
+      </w:pPr>
+      <w:r>
+        <w:rPr>
+          <w:rFonts w:ascii="Times New Roman" w:hAnsi="Times New Roman" w:cs="Times New Roman"/>
+        </w:rPr>
+        <w:t>At</w:t>
+      </w:r>
+      <w:r>
+        <w:rPr>
+          <w:rFonts w:ascii="Times New Roman" w:hAnsi="Times New Roman" w:cs="Times New Roman"/>
+        </w:rPr>
+        <w:t xml:space="preserve"> the beginning of the simulation the available data is minimum</w:t>
+      </w:r>
+      <w:r>
+        <w:rPr>
+          <w:rFonts w:ascii="Times New Roman" w:hAnsi="Times New Roman" w:cs="Times New Roman"/>
+        </w:rPr>
+        <w:t xml:space="preserve"> </w:t>
+      </w:r>
+      <w:r>
+        <w:rPr>
+          <w:rFonts w:ascii="Times New Roman" w:hAnsi="Times New Roman" w:cs="Times New Roman"/>
+        </w:rPr>
+        <w:t>this</w:t>
+      </w:r>
+      <w:r>
+        <w:rPr>
+          <w:rFonts w:ascii="Times New Roman" w:hAnsi="Times New Roman" w:cs="Times New Roman"/>
+        </w:rPr>
+        <w:t xml:space="preserve"> </w:t>
+      </w:r>
+      <w:r>
+        <w:rPr>
+          <w:rFonts w:ascii="Times New Roman" w:hAnsi="Times New Roman" w:cs="Times New Roman"/>
+        </w:rPr>
+        <w:t>is when the entropy is at the highest</w:t>
+      </w:r>
+      <w:r>
+        <w:rPr>
+          <w:rFonts w:ascii="Times New Roman" w:hAnsi="Times New Roman" w:cs="Times New Roman"/>
+        </w:rPr>
+        <w:t>. With time</w:t>
+      </w:r>
+      <w:r>
+        <w:rPr>
+          <w:rFonts w:ascii="Times New Roman" w:hAnsi="Times New Roman" w:cs="Times New Roman"/>
+        </w:rPr>
+        <w:t>,</w:t>
+      </w:r>
+      <w:r>
+        <w:rPr>
+          <w:rFonts w:ascii="Times New Roman" w:hAnsi="Times New Roman" w:cs="Times New Roman"/>
+        </w:rPr>
+        <w:t xml:space="preserve"> we analy</w:t>
+      </w:r>
+      <w:r>
+        <w:rPr>
+          <w:rFonts w:ascii="Times New Roman" w:hAnsi="Times New Roman" w:cs="Times New Roman"/>
+        </w:rPr>
+        <w:t>z</w:t>
+      </w:r>
+      <w:r>
+        <w:rPr>
+          <w:rFonts w:ascii="Times New Roman" w:hAnsi="Times New Roman" w:cs="Times New Roman"/>
+        </w:rPr>
+        <w:t xml:space="preserve">e the </w:t>
+      </w:r>
+      <w:r>
+        <w:rPr>
+          <w:rFonts w:ascii="Times New Roman" w:hAnsi="Times New Roman" w:cs="Times New Roman"/>
+        </w:rPr>
+        <w:t>effect</w:t>
+      </w:r>
+      <w:r>
+        <w:rPr>
+          <w:rFonts w:ascii="Times New Roman" w:hAnsi="Times New Roman" w:cs="Times New Roman"/>
+        </w:rPr>
+        <w:t xml:space="preserve"> of </w:t>
+      </w:r>
+      <w:r>
+        <w:rPr>
+          <w:rFonts w:ascii="Times New Roman" w:hAnsi="Times New Roman" w:cs="Times New Roman"/>
+        </w:rPr>
+        <w:t>factors</w:t>
+      </w:r>
+      <w:r>
+        <w:rPr>
+          <w:rFonts w:ascii="Times New Roman" w:hAnsi="Times New Roman" w:cs="Times New Roman"/>
+        </w:rPr>
+        <w:t>/constraints</w:t>
+      </w:r>
+      <w:r>
+        <w:rPr>
+          <w:rFonts w:ascii="Times New Roman" w:hAnsi="Times New Roman" w:cs="Times New Roman"/>
+        </w:rPr>
+        <w:t xml:space="preserve"> on</w:t>
+      </w:r>
+      <w:r>
+        <w:rPr>
+          <w:rFonts w:ascii="Times New Roman" w:hAnsi="Times New Roman" w:cs="Times New Roman"/>
+        </w:rPr>
+        <w:t xml:space="preserve"> the </w:t>
+      </w:r>
+      <w:r>
+        <w:rPr>
+          <w:rFonts w:ascii="Times New Roman" w:hAnsi="Times New Roman" w:cs="Times New Roman"/>
+        </w:rPr>
+        <w:t>transmission</w:t>
+      </w:r>
+      <w:r>
+        <w:rPr>
+          <w:rFonts w:ascii="Times New Roman" w:hAnsi="Times New Roman" w:cs="Times New Roman"/>
+        </w:rPr>
+        <w:t xml:space="preserve"> of the virus</w:t>
+      </w:r>
+      <w:r>
+        <w:rPr>
+          <w:rFonts w:ascii="Times New Roman" w:hAnsi="Times New Roman" w:cs="Times New Roman"/>
+        </w:rPr>
+        <w:t>. T</w:t>
+      </w:r>
+      <w:r>
+        <w:rPr>
+          <w:rFonts w:ascii="Times New Roman" w:hAnsi="Times New Roman" w:cs="Times New Roman"/>
+        </w:rPr>
+        <w:t xml:space="preserve">his results in </w:t>
+      </w:r>
+      <w:r>
+        <w:rPr>
+          <w:rFonts w:ascii="Times New Roman" w:hAnsi="Times New Roman" w:cs="Times New Roman"/>
+        </w:rPr>
+        <w:t xml:space="preserve">a lower </w:t>
+      </w:r>
+      <w:r>
+        <w:rPr>
+          <w:rFonts w:ascii="Times New Roman" w:hAnsi="Times New Roman" w:cs="Times New Roman"/>
+        </w:rPr>
+        <w:t xml:space="preserve">entropy. </w:t>
+      </w:r>
+    </w:p>
+    <w:p>
+      <w:pPr>
+        <w:pStyle w:val="ListParagraph"/>
+        <w:spacing w:line="276" w:lineRule="auto"/>
+        <w:ind w:left="792"/>
+        <w:jc w:val="both"/>
+        <w:rPr>
+          <w:rFonts w:ascii="Times New Roman" w:hAnsi="Times New Roman" w:cs="Times New Roman"/>
+        </w:rPr>
+      </w:pPr>
+    </w:p>
+    <w:p>
+      <w:pPr>
+        <w:pStyle w:val="ListParagraph"/>
+        <w:numPr>
+          <w:ilvl w:val="1"/>
+          <w:numId w:val="26"/>
+        </w:numPr>
+        <w:spacing w:line="276" w:lineRule="auto"/>
+        <w:jc w:val="both"/>
+        <w:outlineLvl w:val="1"/>
+        <w:rPr>
+          <w:rFonts w:ascii="Times New Roman" w:hAnsi="Times New Roman" w:cs="Times New Roman"/>
+          <w:b/>
+          <w:bCs/>
+          <w:sz w:val="24"/>
+          <w:szCs w:val="24"/>
+        </w:rPr>
+      </w:pPr>
+      <w:bookmarkStart w:id="35" w:name="_Toc69855988"/>
+      <w:r>
+        <w:rPr>
+          <w:rFonts w:ascii="Times New Roman" w:hAnsi="Times New Roman" w:cs="Times New Roman"/>
+          <w:b/>
+          <w:bCs/>
+          <w:sz w:val="24"/>
+          <w:szCs w:val="24"/>
+        </w:rPr>
+        <w:t>Invariant</w:t>
+      </w:r>
+      <w:bookmarkEnd w:id="35"/>
+      <w:r>
+        <w:rPr>
+          <w:rFonts w:ascii="Times New Roman" w:hAnsi="Times New Roman" w:cs="Times New Roman"/>
+          <w:b/>
+          <w:bCs/>
+          <w:sz w:val="24"/>
+          <w:szCs w:val="24"/>
+        </w:rPr>
+        <w:t xml:space="preserve"> </w:t>
+      </w:r>
+    </w:p>
+    <w:p>
+      <w:pPr>
+        <w:pStyle w:val="ListParagraph"/>
+        <w:numPr>
+          <w:ilvl w:val="0"/>
+          <w:numId w:val="44"/>
+        </w:numPr>
+        <w:spacing w:line="276" w:lineRule="auto"/>
+        <w:jc w:val="both"/>
+        <w:rPr>
+          <w:rFonts w:ascii="Times New Roman" w:hAnsi="Times New Roman" w:cs="Times New Roman"/>
+        </w:rPr>
+      </w:pPr>
+      <w:r>
+        <w:rPr>
+          <w:rFonts w:ascii="Times New Roman" w:hAnsi="Times New Roman" w:cs="Times New Roman"/>
+        </w:rPr>
+        <w:t>Array:</w:t>
+      </w:r>
+      <w:r>
+        <w:rPr>
+          <w:rFonts w:ascii="Times New Roman" w:hAnsi="Times New Roman" w:cs="Times New Roman"/>
+        </w:rPr>
+        <w:t xml:space="preserve"> </w:t>
+      </w:r>
+    </w:p>
+    <w:p>
+      <w:pPr>
+        <w:pStyle w:val="ListParagraph"/>
+        <w:numPr>
+          <w:ilvl w:val="1"/>
+          <w:numId w:val="44"/>
+        </w:numPr>
+        <w:spacing w:line="276" w:lineRule="auto"/>
+        <w:jc w:val="both"/>
+        <w:rPr>
+          <w:rFonts w:ascii="Times New Roman" w:hAnsi="Times New Roman" w:cs="Times New Roman"/>
+        </w:rPr>
+      </w:pPr>
+      <w:r>
+        <w:rPr>
+          <w:rFonts w:ascii="Times New Roman" w:hAnsi="Times New Roman" w:cs="Times New Roman"/>
+        </w:rPr>
+        <w:t>Whenever a person collide</w:t>
+      </w:r>
+      <w:r>
+        <w:rPr>
+          <w:rFonts w:ascii="Times New Roman" w:hAnsi="Times New Roman" w:cs="Times New Roman"/>
+        </w:rPr>
+        <w:t>s</w:t>
+      </w:r>
+      <w:r>
+        <w:rPr>
+          <w:rFonts w:ascii="Times New Roman" w:hAnsi="Times New Roman" w:cs="Times New Roman"/>
+        </w:rPr>
+        <w:t xml:space="preserve"> with </w:t>
+      </w:r>
+      <w:r>
+        <w:rPr>
+          <w:rFonts w:ascii="Times New Roman" w:hAnsi="Times New Roman" w:cs="Times New Roman"/>
+        </w:rPr>
+        <w:t>another</w:t>
+      </w:r>
+      <w:r>
+        <w:rPr>
+          <w:rFonts w:ascii="Times New Roman" w:hAnsi="Times New Roman" w:cs="Times New Roman"/>
+        </w:rPr>
+        <w:t xml:space="preserve"> person </w:t>
+      </w:r>
+      <w:r>
+        <w:rPr>
+          <w:rFonts w:ascii="Times New Roman" w:hAnsi="Times New Roman" w:cs="Times New Roman"/>
+        </w:rPr>
+        <w:t xml:space="preserve">the position will </w:t>
+      </w:r>
+      <w:r>
+        <w:rPr>
+          <w:rFonts w:ascii="Times New Roman" w:hAnsi="Times New Roman" w:cs="Times New Roman"/>
+        </w:rPr>
+        <w:t>change,</w:t>
+      </w:r>
+      <w:r>
+        <w:rPr>
+          <w:rFonts w:ascii="Times New Roman" w:hAnsi="Times New Roman" w:cs="Times New Roman"/>
+        </w:rPr>
+        <w:t xml:space="preserve"> and the status will be updated accordingly.</w:t>
+      </w:r>
+    </w:p>
+    <w:p>
+      <w:pPr>
+        <w:pStyle w:val="ListParagraph"/>
+        <w:spacing w:line="276" w:lineRule="auto"/>
+        <w:ind w:left="1800"/>
+        <w:jc w:val="both"/>
+        <w:rPr>
+          <w:rFonts w:ascii="Times New Roman" w:hAnsi="Times New Roman" w:cs="Times New Roman"/>
+        </w:rPr>
+      </w:pPr>
+    </w:p>
+    <w:p>
+      <w:pPr>
+        <w:pStyle w:val="ListParagraph"/>
+        <w:numPr>
+          <w:ilvl w:val="0"/>
+          <w:numId w:val="44"/>
+        </w:numPr>
+        <w:spacing w:line="276" w:lineRule="auto"/>
+        <w:jc w:val="both"/>
+        <w:rPr>
+          <w:rFonts w:ascii="Times New Roman" w:hAnsi="Times New Roman" w:cs="Times New Roman"/>
+        </w:rPr>
+      </w:pPr>
+      <w:r>
+        <w:rPr>
+          <w:rFonts w:ascii="Times New Roman" w:hAnsi="Times New Roman" w:cs="Times New Roman"/>
+        </w:rPr>
+        <w:t>Directed</w:t>
+      </w:r>
+      <w:r>
+        <w:rPr>
+          <w:rFonts w:ascii="Times New Roman" w:hAnsi="Times New Roman" w:cs="Times New Roman"/>
+        </w:rPr>
+        <w:t xml:space="preserve"> </w:t>
+      </w:r>
+      <w:r>
+        <w:rPr>
+          <w:rFonts w:ascii="Times New Roman" w:hAnsi="Times New Roman" w:cs="Times New Roman"/>
+        </w:rPr>
+        <w:t>Graph:</w:t>
+      </w:r>
+      <w:r>
+        <w:rPr>
+          <w:rFonts w:ascii="Times New Roman" w:hAnsi="Times New Roman" w:cs="Times New Roman"/>
+        </w:rPr>
+        <w:t xml:space="preserve"> </w:t>
+      </w:r>
+    </w:p>
+    <w:p>
+      <w:pPr>
+        <w:pStyle w:val="ListParagraph"/>
+        <w:numPr>
+          <w:ilvl w:val="1"/>
+          <w:numId w:val="44"/>
+        </w:numPr>
+        <w:spacing w:line="276" w:lineRule="auto"/>
+        <w:jc w:val="both"/>
+        <w:rPr>
+          <w:rFonts w:ascii="Times New Roman" w:hAnsi="Times New Roman" w:cs="Times New Roman"/>
+        </w:rPr>
+      </w:pPr>
+      <w:r>
+        <w:rPr>
+          <w:rFonts w:ascii="Times New Roman" w:hAnsi="Times New Roman" w:cs="Times New Roman"/>
+        </w:rPr>
+        <w:t xml:space="preserve">When an infected person collides with a healthy person, the direction of edge is only from </w:t>
+      </w:r>
+      <w:r>
+        <w:rPr>
+          <w:rFonts w:ascii="Times New Roman" w:hAnsi="Times New Roman" w:cs="Times New Roman"/>
+        </w:rPr>
+        <w:t xml:space="preserve">the </w:t>
+      </w:r>
+      <w:r>
+        <w:rPr>
+          <w:rFonts w:ascii="Times New Roman" w:hAnsi="Times New Roman" w:cs="Times New Roman"/>
+        </w:rPr>
+        <w:t>infected</w:t>
+      </w:r>
+      <w:r>
+        <w:rPr>
+          <w:rFonts w:ascii="Times New Roman" w:hAnsi="Times New Roman" w:cs="Times New Roman"/>
+        </w:rPr>
+        <w:t xml:space="preserve"> person</w:t>
+      </w:r>
+      <w:r>
+        <w:rPr>
+          <w:rFonts w:ascii="Times New Roman" w:hAnsi="Times New Roman" w:cs="Times New Roman"/>
+        </w:rPr>
+        <w:t xml:space="preserve"> to </w:t>
+      </w:r>
+      <w:r>
+        <w:rPr>
+          <w:rFonts w:ascii="Times New Roman" w:hAnsi="Times New Roman" w:cs="Times New Roman"/>
+        </w:rPr>
+        <w:t xml:space="preserve">a </w:t>
+      </w:r>
+      <w:r>
+        <w:rPr>
+          <w:rFonts w:ascii="Times New Roman" w:hAnsi="Times New Roman" w:cs="Times New Roman"/>
+        </w:rPr>
+        <w:t xml:space="preserve">healthy person. </w:t>
+      </w:r>
+    </w:p>
+    <w:p>
+      <w:pPr>
+        <w:pStyle w:val="ListParagraph"/>
+        <w:numPr>
+          <w:ilvl w:val="1"/>
+          <w:numId w:val="44"/>
+        </w:numPr>
+        <w:spacing w:line="276" w:lineRule="auto"/>
+        <w:jc w:val="both"/>
+        <w:rPr>
+          <w:rFonts w:ascii="Times New Roman" w:hAnsi="Times New Roman" w:cs="Times New Roman"/>
+        </w:rPr>
+      </w:pPr>
+      <w:r>
+        <w:rPr>
+          <w:rFonts w:ascii="Times New Roman" w:hAnsi="Times New Roman" w:cs="Times New Roman"/>
+        </w:rPr>
+        <w:t>There will not be any duplicated vertices.</w:t>
+      </w:r>
+    </w:p>
+    <w:p>
+      <w:pPr>
+        <w:pStyle w:val="ListParagraph"/>
+        <w:numPr>
+          <w:ilvl w:val="0"/>
+          <w:numId w:val="13"/>
+        </w:numPr>
+        <w:spacing w:line="276" w:lineRule="auto"/>
+        <w:jc w:val="both"/>
+        <w:outlineLvl w:val="0"/>
+        <w:rPr>
+          <w:rFonts w:ascii="Times New Roman" w:hAnsi="Times New Roman" w:cs="Times New Roman"/>
+          <w:b/>
+          <w:bCs/>
+          <w:sz w:val="28"/>
+          <w:szCs w:val="28"/>
+        </w:rPr>
+      </w:pPr>
+      <w:bookmarkStart w:id="36" w:name="_Toc69855989"/>
+      <w:r>
+        <w:rPr>
+          <w:rFonts w:ascii="Times New Roman" w:hAnsi="Times New Roman" w:cs="Times New Roman"/>
+          <w:b/>
+          <w:bCs/>
+          <w:sz w:val="28"/>
+          <w:szCs w:val="28"/>
+        </w:rPr>
+        <w:t>Unit tests result:</w:t>
+      </w:r>
+      <w:bookmarkEnd w:id="36"/>
+    </w:p>
+    <w:p>
+      <w:pPr>
+        <w:spacing w:line="276" w:lineRule="auto"/>
+        <w:ind w:firstLine="360"/>
+        <w:jc w:val="both"/>
+        <w:rPr>
+          <w:rFonts w:ascii="Times New Roman" w:hAnsi="Times New Roman" w:cs="Times New Roman"/>
+        </w:rPr>
+      </w:pPr>
+      <w:r>
+        <w:rPr>
+          <w:rFonts w:ascii="Times New Roman" w:hAnsi="Times New Roman" w:cs="Times New Roman"/>
+        </w:rPr>
+        <w:t>The unit test coverage for the project is 72.9%.</w:t>
+      </w:r>
+      <w:r>
+        <w:rPr>
+          <w:rFonts w:ascii="Times New Roman" w:hAnsi="Times New Roman" w:cs="Times New Roman"/>
+        </w:rPr>
+        <w:t xml:space="preserve"> </w:t>
+      </w:r>
+      <w:r>
+        <w:rPr>
+          <w:rFonts w:ascii="Times New Roman" w:hAnsi="Times New Roman" w:cs="Times New Roman"/>
+        </w:rPr>
+        <w:t>T</w:t>
+      </w:r>
+      <w:r>
+        <w:rPr>
+          <w:rFonts w:ascii="Times New Roman" w:hAnsi="Times New Roman" w:cs="Times New Roman"/>
+        </w:rPr>
+        <w:t xml:space="preserve">he snapshot of unit test results </w:t>
+      </w:r>
+      <w:r>
+        <w:rPr>
+          <w:rFonts w:ascii="Times New Roman" w:hAnsi="Times New Roman" w:cs="Times New Roman"/>
+        </w:rPr>
+        <w:t>is</w:t>
+      </w:r>
+      <w:r>
+        <w:rPr>
+          <w:rFonts w:ascii="Times New Roman" w:hAnsi="Times New Roman" w:cs="Times New Roman"/>
+        </w:rPr>
+        <w:t xml:space="preserve"> given below:</w:t>
+      </w:r>
+    </w:p>
+    <w:p>
+      <w:pPr>
+        <w:pStyle w:val="ListParagraph"/>
+        <w:numPr>
+          <w:ilvl w:val="0"/>
+          <w:numId w:val="45"/>
+        </w:numPr>
+        <w:spacing w:line="276" w:lineRule="auto"/>
+        <w:jc w:val="both"/>
+        <w:rPr>
+          <w:rFonts w:ascii="Times New Roman" w:hAnsi="Times New Roman" w:cs="Times New Roman"/>
+        </w:rPr>
+      </w:pPr>
+      <w:r>
+        <w:rPr>
+          <w:rFonts w:ascii="Times New Roman" w:hAnsi="Times New Roman" w:cs="Times New Roman"/>
+        </w:rPr>
+        <w:t>Unit test for Population package:</w:t>
+      </w:r>
+    </w:p>
+    <w:p>
+      <w:pPr>
+        <w:pStyle w:val="ListParagraph"/>
+        <w:spacing w:line="276" w:lineRule="auto"/>
+        <w:ind w:left="1080"/>
+        <w:jc w:val="both"/>
+        <w:rPr>
+          <w:rFonts w:ascii="Times New Roman" w:hAnsi="Times New Roman" w:cs="Times New Roman"/>
+        </w:rPr>
+      </w:pPr>
     </w:p>
     <w:p>
       <w:pPr>
@@ -19097,39 +19077,24 @@
         <w:rPr>
           <w:rFonts w:ascii="Times New Roman" w:hAnsi="Times New Roman" w:cs="Times New Roman"/>
         </w:rPr>
-        <w:t>PopulationTest.java</w:t>
-      </w:r>
-    </w:p>
-    <w:p>
-      <w:pPr>
-        <w:pStyle w:val="ListParagraph"/>
+        <w:t>CountStatusTest.java</w:t>
+      </w:r>
+    </w:p>
+    <w:p>
+      <w:pPr>
+        <w:keepNext/>
         <w:spacing w:line="276" w:lineRule="auto"/>
-        <w:ind w:left="1800"/>
-        <w:jc w:val="both"/>
-        <w:rPr>
-          <w:rFonts w:ascii="Times New Roman" w:hAnsi="Times New Roman" w:cs="Times New Roman"/>
-        </w:rPr>
-      </w:pPr>
-    </w:p>
-    <w:p>
-      <w:pPr>
-        <w:pStyle w:val="ListParagraph"/>
-        <w:spacing w:line="276" w:lineRule="auto"/>
-        <w:ind w:left="0"/>
         <w:jc w:val="center"/>
-        <w:rPr>
-          <w:rFonts w:ascii="Times New Roman" w:hAnsi="Times New Roman" w:cs="Times New Roman"/>
-        </w:rPr>
       </w:pPr>
       <w:r>
         <w:rPr>
           <w:noProof/>
         </w:rPr>
         <w:drawing>
-          <wp:inline distT="0" distB="0" distL="0" distR="0" wp14:anchorId="335ADAB1" wp14:editId="27E442B4">
-            <wp:extent cx="3928263" cy="1309420"/>
-            <wp:effectExtent l="0" t="0" r="0" b="5080"/>
-            <wp:docPr id="4" name="Picture 4"/>
+          <wp:inline distT="0" distB="0" distL="0" distR="0" wp14:anchorId="306E7807" wp14:editId="7AF8B04D">
+            <wp:extent cx="4155034" cy="1124877"/>
+            <wp:effectExtent l="0" t="0" r="0" b="0"/>
+            <wp:docPr id="3" name="Picture 3"/>
             <wp:cNvGraphicFramePr>
               <a:graphicFrameLocks xmlns:a="http://schemas.openxmlformats.org/drawingml/2006/main" noChangeAspect="1"/>
             </wp:cNvGraphicFramePr>
@@ -19149,7 +19114,7 @@
                   <pic:spPr>
                     <a:xfrm>
                       <a:off x="0" y="0"/>
-                      <a:ext cx="4048713" cy="1349570"/>
+                      <a:ext cx="4257515" cy="1152621"/>
                     </a:xfrm>
                     <a:prstGeom prst="rect">
                       <a:avLst/>
@@ -19170,7 +19135,7 @@
           <w:rFonts w:ascii="Times New Roman" w:hAnsi="Times New Roman" w:cs="Times New Roman"/>
         </w:rPr>
       </w:pPr>
-      <w:bookmarkStart w:id="38" w:name="_Toc69856473"/>
+      <w:bookmarkStart w:id="37" w:name="_Toc69856472"/>
       <w:r>
         <w:t xml:space="preserve">Figure </w:t>
       </w:r>
@@ -19187,7 +19152,7 @@
         <w:rPr>
           <w:noProof/>
         </w:rPr>
-        <w:t>16</w:t>
+        <w:t>15</w:t>
       </w:r>
       <w:r>
         <w:rPr>
@@ -19196,26 +19161,22 @@
         <w:fldChar w:fldCharType="end"/>
       </w:r>
       <w:r>
-        <w:t>:Unit test for PopulationTest.java</w:t>
-      </w:r>
-      <w:bookmarkEnd w:id="38"/>
-    </w:p>
-    <w:p>
-      <w:pPr>
-        <w:spacing w:line="276" w:lineRule="auto"/>
-        <w:ind w:firstLine="360"/>
-        <w:jc w:val="both"/>
-        <w:rPr>
-          <w:rFonts w:ascii="Times New Roman" w:hAnsi="Times New Roman" w:cs="Times New Roman"/>
-        </w:rPr>
-      </w:pPr>
+        <w:t>:</w:t>
+      </w:r>
+      <w:r>
+        <w:t xml:space="preserve"> </w:t>
+      </w:r>
+      <w:r>
+        <w:t>Unit test for CountStatusTest.java</w:t>
+      </w:r>
+      <w:bookmarkEnd w:id="37"/>
     </w:p>
     <w:p>
       <w:pPr>
         <w:pStyle w:val="ListParagraph"/>
         <w:numPr>
           <w:ilvl w:val="0"/>
-          <w:numId w:val="45"/>
+          <w:numId w:val="46"/>
         </w:numPr>
         <w:spacing w:line="276" w:lineRule="auto"/>
         <w:jc w:val="both"/>
@@ -19227,26 +19188,15 @@
         <w:rPr>
           <w:rFonts w:ascii="Times New Roman" w:hAnsi="Times New Roman" w:cs="Times New Roman"/>
         </w:rPr>
-        <w:t xml:space="preserve">Unit test for </w:t>
-      </w:r>
-      <w:r>
-        <w:rPr>
-          <w:rFonts w:ascii="Times New Roman" w:hAnsi="Times New Roman" w:cs="Times New Roman"/>
-        </w:rPr>
-        <w:t>Simulation</w:t>
-      </w:r>
-      <w:r>
-        <w:rPr>
-          <w:rFonts w:ascii="Times New Roman" w:hAnsi="Times New Roman" w:cs="Times New Roman"/>
-        </w:rPr>
-        <w:t xml:space="preserve"> package:</w:t>
+        <w:lastRenderedPageBreak/>
+        <w:t>PopulationTest.java</w:t>
       </w:r>
     </w:p>
     <w:p>
       <w:pPr>
         <w:pStyle w:val="ListParagraph"/>
         <w:spacing w:line="276" w:lineRule="auto"/>
-        <w:ind w:left="1080"/>
+        <w:ind w:left="1800"/>
         <w:jc w:val="both"/>
         <w:rPr>
           <w:rFonts w:ascii="Times New Roman" w:hAnsi="Times New Roman" w:cs="Times New Roman"/>
@@ -19256,32 +19206,8 @@
     <w:p>
       <w:pPr>
         <w:pStyle w:val="ListParagraph"/>
-        <w:numPr>
-          <w:ilvl w:val="0"/>
-          <w:numId w:val="48"/>
-        </w:numPr>
         <w:spacing w:line="276" w:lineRule="auto"/>
-        <w:jc w:val="both"/>
-        <w:rPr>
-          <w:rFonts w:ascii="Times New Roman" w:hAnsi="Times New Roman" w:cs="Times New Roman"/>
-        </w:rPr>
-      </w:pPr>
-      <w:r>
-        <w:rPr>
-          <w:rFonts w:ascii="Times New Roman" w:hAnsi="Times New Roman" w:cs="Times New Roman"/>
-        </w:rPr>
-        <w:t>PopulationPaintPanelTest</w:t>
-      </w:r>
-      <w:r>
-        <w:rPr>
-          <w:rFonts w:ascii="Times New Roman" w:hAnsi="Times New Roman" w:cs="Times New Roman"/>
-        </w:rPr>
-        <w:t>.java</w:t>
-      </w:r>
-    </w:p>
-    <w:p>
-      <w:pPr>
-        <w:spacing w:line="276" w:lineRule="auto"/>
+        <w:ind w:left="0"/>
         <w:jc w:val="center"/>
         <w:rPr>
           <w:rFonts w:ascii="Times New Roman" w:hAnsi="Times New Roman" w:cs="Times New Roman"/>
@@ -19292,10 +19218,10 @@
           <w:noProof/>
         </w:rPr>
         <w:drawing>
-          <wp:inline distT="0" distB="0" distL="0" distR="0" wp14:anchorId="259A7778" wp14:editId="3D108B59">
-            <wp:extent cx="4147719" cy="1629398"/>
-            <wp:effectExtent l="0" t="0" r="5715" b="9525"/>
-            <wp:docPr id="9" name="Picture 9"/>
+          <wp:inline distT="0" distB="0" distL="0" distR="0" wp14:anchorId="335ADAB1" wp14:editId="27E442B4">
+            <wp:extent cx="3928263" cy="1309420"/>
+            <wp:effectExtent l="0" t="0" r="0" b="5080"/>
+            <wp:docPr id="4" name="Picture 4"/>
             <wp:cNvGraphicFramePr>
               <a:graphicFrameLocks xmlns:a="http://schemas.openxmlformats.org/drawingml/2006/main" noChangeAspect="1"/>
             </wp:cNvGraphicFramePr>
@@ -19315,7 +19241,7 @@
                   <pic:spPr>
                     <a:xfrm>
                       <a:off x="0" y="0"/>
-                      <a:ext cx="4168038" cy="1637380"/>
+                      <a:ext cx="4048713" cy="1349570"/>
                     </a:xfrm>
                     <a:prstGeom prst="rect">
                       <a:avLst/>
@@ -19336,7 +19262,7 @@
           <w:rFonts w:ascii="Times New Roman" w:hAnsi="Times New Roman" w:cs="Times New Roman"/>
         </w:rPr>
       </w:pPr>
-      <w:bookmarkStart w:id="39" w:name="_Toc69856474"/>
+      <w:bookmarkStart w:id="38" w:name="_Toc69856473"/>
       <w:r>
         <w:t xml:space="preserve">Figure </w:t>
       </w:r>
@@ -19353,7 +19279,7 @@
         <w:rPr>
           <w:noProof/>
         </w:rPr>
-        <w:t>17</w:t>
+        <w:t>16</w:t>
       </w:r>
       <w:r>
         <w:rPr>
@@ -19362,24 +19288,19 @@
         <w:fldChar w:fldCharType="end"/>
       </w:r>
       <w:r>
-        <w:t xml:space="preserve">:Unit test for </w:t>
-      </w:r>
-      <w:r>
-        <w:rPr>
-          <w:rFonts w:ascii="Times New Roman" w:hAnsi="Times New Roman" w:cs="Times New Roman"/>
-        </w:rPr>
-        <w:t>PopulationPaintPanelTest</w:t>
-      </w:r>
-      <w:r>
-        <w:rPr>
-          <w:rFonts w:ascii="Times New Roman" w:hAnsi="Times New Roman" w:cs="Times New Roman"/>
-        </w:rPr>
-        <w:t>.</w:t>
-      </w:r>
-      <w:r>
-        <w:t>java</w:t>
-      </w:r>
-      <w:bookmarkEnd w:id="39"/>
+        <w:t>:Unit test for PopulationTest.java</w:t>
+      </w:r>
+      <w:bookmarkEnd w:id="38"/>
+    </w:p>
+    <w:p>
+      <w:pPr>
+        <w:spacing w:line="276" w:lineRule="auto"/>
+        <w:ind w:firstLine="360"/>
+        <w:jc w:val="both"/>
+        <w:rPr>
+          <w:rFonts w:ascii="Times New Roman" w:hAnsi="Times New Roman" w:cs="Times New Roman"/>
+        </w:rPr>
+      </w:pPr>
     </w:p>
     <w:p>
       <w:pPr>
@@ -19404,7 +19325,7 @@
         <w:rPr>
           <w:rFonts w:ascii="Times New Roman" w:hAnsi="Times New Roman" w:cs="Times New Roman"/>
         </w:rPr>
-        <w:t>UI</w:t>
+        <w:t>Simulation</w:t>
       </w:r>
       <w:r>
         <w:rPr>
@@ -19429,7 +19350,7 @@
         <w:pStyle w:val="ListParagraph"/>
         <w:numPr>
           <w:ilvl w:val="0"/>
-          <w:numId w:val="49"/>
+          <w:numId w:val="48"/>
         </w:numPr>
         <w:spacing w:line="276" w:lineRule="auto"/>
         <w:jc w:val="both"/>
@@ -19441,7 +19362,7 @@
         <w:rPr>
           <w:rFonts w:ascii="Times New Roman" w:hAnsi="Times New Roman" w:cs="Times New Roman"/>
         </w:rPr>
-        <w:t>DashboardTest</w:t>
+        <w:t>PopulationPaintPanelTest</w:t>
       </w:r>
       <w:r>
         <w:rPr>
@@ -19452,20 +19373,7 @@
     </w:p>
     <w:p>
       <w:pPr>
-        <w:pStyle w:val="ListParagraph"/>
         <w:spacing w:line="276" w:lineRule="auto"/>
-        <w:ind w:left="1800"/>
-        <w:jc w:val="both"/>
-        <w:rPr>
-          <w:rFonts w:ascii="Times New Roman" w:hAnsi="Times New Roman" w:cs="Times New Roman"/>
-        </w:rPr>
-      </w:pPr>
-    </w:p>
-    <w:p>
-      <w:pPr>
-        <w:pStyle w:val="ListParagraph"/>
-        <w:spacing w:line="276" w:lineRule="auto"/>
-        <w:ind w:left="810"/>
         <w:jc w:val="center"/>
         <w:rPr>
           <w:rFonts w:ascii="Times New Roman" w:hAnsi="Times New Roman" w:cs="Times New Roman"/>
@@ -19476,10 +19384,10 @@
           <w:noProof/>
         </w:rPr>
         <w:drawing>
-          <wp:inline distT="0" distB="0" distL="0" distR="0" wp14:anchorId="6E2D5D08" wp14:editId="5EA4D84F">
-            <wp:extent cx="3503980" cy="1636688"/>
-            <wp:effectExtent l="0" t="0" r="1270" b="1905"/>
-            <wp:docPr id="10" name="Picture 10"/>
+          <wp:inline distT="0" distB="0" distL="0" distR="0" wp14:anchorId="259A7778" wp14:editId="3D108B59">
+            <wp:extent cx="4147719" cy="1629398"/>
+            <wp:effectExtent l="0" t="0" r="5715" b="9525"/>
+            <wp:docPr id="9" name="Picture 9"/>
             <wp:cNvGraphicFramePr>
               <a:graphicFrameLocks xmlns:a="http://schemas.openxmlformats.org/drawingml/2006/main" noChangeAspect="1"/>
             </wp:cNvGraphicFramePr>
@@ -19499,7 +19407,7 @@
                   <pic:spPr>
                     <a:xfrm>
                       <a:off x="0" y="0"/>
-                      <a:ext cx="3556099" cy="1661032"/>
+                      <a:ext cx="4168038" cy="1637380"/>
                     </a:xfrm>
                     <a:prstGeom prst="rect">
                       <a:avLst/>
@@ -19520,7 +19428,7 @@
           <w:rFonts w:ascii="Times New Roman" w:hAnsi="Times New Roman" w:cs="Times New Roman"/>
         </w:rPr>
       </w:pPr>
-      <w:bookmarkStart w:id="40" w:name="_Toc69856475"/>
+      <w:bookmarkStart w:id="39" w:name="_Toc69856474"/>
       <w:r>
         <w:t xml:space="preserve">Figure </w:t>
       </w:r>
@@ -19537,7 +19445,7 @@
         <w:rPr>
           <w:noProof/>
         </w:rPr>
-        <w:t>18</w:t>
+        <w:t>17</w:t>
       </w:r>
       <w:r>
         <w:rPr>
@@ -19552,13 +19460,7 @@
         <w:rPr>
           <w:rFonts w:ascii="Times New Roman" w:hAnsi="Times New Roman" w:cs="Times New Roman"/>
         </w:rPr>
-        <w:t>Dashboard</w:t>
-      </w:r>
-      <w:r>
-        <w:rPr>
-          <w:rFonts w:ascii="Times New Roman" w:hAnsi="Times New Roman" w:cs="Times New Roman"/>
-        </w:rPr>
-        <w:t>Test</w:t>
+        <w:t>PopulationPaintPanelTest</w:t>
       </w:r>
       <w:r>
         <w:rPr>
@@ -19569,46 +19471,45 @@
       <w:r>
         <w:t>java</w:t>
       </w:r>
-      <w:bookmarkEnd w:id="40"/>
+      <w:bookmarkEnd w:id="39"/>
+    </w:p>
+    <w:p>
+      <w:pPr>
+        <w:pStyle w:val="ListParagraph"/>
+        <w:numPr>
+          <w:ilvl w:val="0"/>
+          <w:numId w:val="45"/>
+        </w:numPr>
+        <w:spacing w:line="276" w:lineRule="auto"/>
+        <w:jc w:val="both"/>
+        <w:rPr>
+          <w:rFonts w:ascii="Times New Roman" w:hAnsi="Times New Roman" w:cs="Times New Roman"/>
+        </w:rPr>
+      </w:pPr>
+      <w:r>
+        <w:rPr>
+          <w:rFonts w:ascii="Times New Roman" w:hAnsi="Times New Roman" w:cs="Times New Roman"/>
+        </w:rPr>
+        <w:t xml:space="preserve">Unit test for </w:t>
+      </w:r>
+      <w:r>
+        <w:rPr>
+          <w:rFonts w:ascii="Times New Roman" w:hAnsi="Times New Roman" w:cs="Times New Roman"/>
+        </w:rPr>
+        <w:t>UI</w:t>
+      </w:r>
+      <w:r>
+        <w:rPr>
+          <w:rFonts w:ascii="Times New Roman" w:hAnsi="Times New Roman" w:cs="Times New Roman"/>
+        </w:rPr>
+        <w:t xml:space="preserve"> package:</w:t>
+      </w:r>
     </w:p>
     <w:p>
       <w:pPr>
         <w:pStyle w:val="ListParagraph"/>
         <w:spacing w:line="276" w:lineRule="auto"/>
-        <w:ind w:left="1800"/>
-        <w:jc w:val="both"/>
-        <w:rPr>
-          <w:rFonts w:ascii="Times New Roman" w:hAnsi="Times New Roman" w:cs="Times New Roman"/>
-        </w:rPr>
-      </w:pPr>
-    </w:p>
-    <w:p>
-      <w:pPr>
-        <w:pStyle w:val="ListParagraph"/>
-        <w:spacing w:line="276" w:lineRule="auto"/>
-        <w:ind w:left="1800"/>
-        <w:jc w:val="both"/>
-        <w:rPr>
-          <w:rFonts w:ascii="Times New Roman" w:hAnsi="Times New Roman" w:cs="Times New Roman"/>
-        </w:rPr>
-      </w:pPr>
-    </w:p>
-    <w:p>
-      <w:pPr>
-        <w:pStyle w:val="ListParagraph"/>
-        <w:spacing w:line="276" w:lineRule="auto"/>
-        <w:ind w:left="1800"/>
-        <w:jc w:val="both"/>
-        <w:rPr>
-          <w:rFonts w:ascii="Times New Roman" w:hAnsi="Times New Roman" w:cs="Times New Roman"/>
-        </w:rPr>
-      </w:pPr>
-    </w:p>
-    <w:p>
-      <w:pPr>
-        <w:pStyle w:val="ListParagraph"/>
-        <w:spacing w:line="276" w:lineRule="auto"/>
-        <w:ind w:left="1800"/>
+        <w:ind w:left="1080"/>
         <w:jc w:val="both"/>
         <w:rPr>
           <w:rFonts w:ascii="Times New Roman" w:hAnsi="Times New Roman" w:cs="Times New Roman"/>
@@ -19632,7 +19533,7 @@
         <w:rPr>
           <w:rFonts w:ascii="Times New Roman" w:hAnsi="Times New Roman" w:cs="Times New Roman"/>
         </w:rPr>
-        <w:t>PlotChartJFrameTest</w:t>
+        <w:t>DashboardTest</w:t>
       </w:r>
       <w:r>
         <w:rPr>
@@ -19643,8 +19544,20 @@
     </w:p>
     <w:p>
       <w:pPr>
+        <w:pStyle w:val="ListParagraph"/>
         <w:spacing w:line="276" w:lineRule="auto"/>
-        <w:ind w:firstLine="360"/>
+        <w:ind w:left="1800"/>
+        <w:jc w:val="both"/>
+        <w:rPr>
+          <w:rFonts w:ascii="Times New Roman" w:hAnsi="Times New Roman" w:cs="Times New Roman"/>
+        </w:rPr>
+      </w:pPr>
+    </w:p>
+    <w:p>
+      <w:pPr>
+        <w:pStyle w:val="ListParagraph"/>
+        <w:spacing w:line="276" w:lineRule="auto"/>
+        <w:ind w:left="810"/>
         <w:jc w:val="center"/>
         <w:rPr>
           <w:rFonts w:ascii="Times New Roman" w:hAnsi="Times New Roman" w:cs="Times New Roman"/>
@@ -19655,10 +19568,10 @@
           <w:noProof/>
         </w:rPr>
         <w:drawing>
-          <wp:inline distT="0" distB="0" distL="0" distR="0" wp14:anchorId="787B882B" wp14:editId="54BDBCE6">
-            <wp:extent cx="3985922" cy="1931213"/>
-            <wp:effectExtent l="0" t="0" r="0" b="0"/>
-            <wp:docPr id="16" name="Picture 16"/>
+          <wp:inline distT="0" distB="0" distL="0" distR="0" wp14:anchorId="6E2D5D08" wp14:editId="5EA4D84F">
+            <wp:extent cx="3503980" cy="1636688"/>
+            <wp:effectExtent l="0" t="0" r="1270" b="1905"/>
+            <wp:docPr id="10" name="Picture 10"/>
             <wp:cNvGraphicFramePr>
               <a:graphicFrameLocks xmlns:a="http://schemas.openxmlformats.org/drawingml/2006/main" noChangeAspect="1"/>
             </wp:cNvGraphicFramePr>
@@ -19678,6 +19591,185 @@
                   <pic:spPr>
                     <a:xfrm>
                       <a:off x="0" y="0"/>
+                      <a:ext cx="3556099" cy="1661032"/>
+                    </a:xfrm>
+                    <a:prstGeom prst="rect">
+                      <a:avLst/>
+                    </a:prstGeom>
+                  </pic:spPr>
+                </pic:pic>
+              </a:graphicData>
+            </a:graphic>
+          </wp:inline>
+        </w:drawing>
+      </w:r>
+    </w:p>
+    <w:p>
+      <w:pPr>
+        <w:pStyle w:val="Caption"/>
+        <w:jc w:val="center"/>
+        <w:rPr>
+          <w:rFonts w:ascii="Times New Roman" w:hAnsi="Times New Roman" w:cs="Times New Roman"/>
+        </w:rPr>
+      </w:pPr>
+      <w:bookmarkStart w:id="40" w:name="_Toc69856475"/>
+      <w:r>
+        <w:t xml:space="preserve">Figure </w:t>
+      </w:r>
+      <w:r>
+        <w:fldChar w:fldCharType="begin"/>
+      </w:r>
+      <w:r>
+        <w:instrText xml:space="preserve"> SEQ Figure \* ARABIC </w:instrText>
+      </w:r>
+      <w:r>
+        <w:fldChar w:fldCharType="separate"/>
+      </w:r>
+      <w:r>
+        <w:rPr>
+          <w:noProof/>
+        </w:rPr>
+        <w:t>18</w:t>
+      </w:r>
+      <w:r>
+        <w:rPr>
+          <w:noProof/>
+        </w:rPr>
+        <w:fldChar w:fldCharType="end"/>
+      </w:r>
+      <w:r>
+        <w:t xml:space="preserve">:Unit test for </w:t>
+      </w:r>
+      <w:r>
+        <w:rPr>
+          <w:rFonts w:ascii="Times New Roman" w:hAnsi="Times New Roman" w:cs="Times New Roman"/>
+        </w:rPr>
+        <w:t>Dashboard</w:t>
+      </w:r>
+      <w:r>
+        <w:rPr>
+          <w:rFonts w:ascii="Times New Roman" w:hAnsi="Times New Roman" w:cs="Times New Roman"/>
+        </w:rPr>
+        <w:t>Test</w:t>
+      </w:r>
+      <w:r>
+        <w:rPr>
+          <w:rFonts w:ascii="Times New Roman" w:hAnsi="Times New Roman" w:cs="Times New Roman"/>
+        </w:rPr>
+        <w:t>.</w:t>
+      </w:r>
+      <w:r>
+        <w:t>java</w:t>
+      </w:r>
+      <w:bookmarkEnd w:id="40"/>
+    </w:p>
+    <w:p>
+      <w:pPr>
+        <w:pStyle w:val="ListParagraph"/>
+        <w:spacing w:line="276" w:lineRule="auto"/>
+        <w:ind w:left="1800"/>
+        <w:jc w:val="both"/>
+        <w:rPr>
+          <w:rFonts w:ascii="Times New Roman" w:hAnsi="Times New Roman" w:cs="Times New Roman"/>
+        </w:rPr>
+      </w:pPr>
+    </w:p>
+    <w:p>
+      <w:pPr>
+        <w:pStyle w:val="ListParagraph"/>
+        <w:spacing w:line="276" w:lineRule="auto"/>
+        <w:ind w:left="1800"/>
+        <w:jc w:val="both"/>
+        <w:rPr>
+          <w:rFonts w:ascii="Times New Roman" w:hAnsi="Times New Roman" w:cs="Times New Roman"/>
+        </w:rPr>
+      </w:pPr>
+    </w:p>
+    <w:p>
+      <w:pPr>
+        <w:pStyle w:val="ListParagraph"/>
+        <w:spacing w:line="276" w:lineRule="auto"/>
+        <w:ind w:left="1800"/>
+        <w:jc w:val="both"/>
+        <w:rPr>
+          <w:rFonts w:ascii="Times New Roman" w:hAnsi="Times New Roman" w:cs="Times New Roman"/>
+        </w:rPr>
+      </w:pPr>
+    </w:p>
+    <w:p>
+      <w:pPr>
+        <w:pStyle w:val="ListParagraph"/>
+        <w:spacing w:line="276" w:lineRule="auto"/>
+        <w:ind w:left="1800"/>
+        <w:jc w:val="both"/>
+        <w:rPr>
+          <w:rFonts w:ascii="Times New Roman" w:hAnsi="Times New Roman" w:cs="Times New Roman"/>
+        </w:rPr>
+      </w:pPr>
+    </w:p>
+    <w:p>
+      <w:pPr>
+        <w:pStyle w:val="ListParagraph"/>
+        <w:numPr>
+          <w:ilvl w:val="0"/>
+          <w:numId w:val="49"/>
+        </w:numPr>
+        <w:spacing w:line="276" w:lineRule="auto"/>
+        <w:jc w:val="both"/>
+        <w:rPr>
+          <w:rFonts w:ascii="Times New Roman" w:hAnsi="Times New Roman" w:cs="Times New Roman"/>
+        </w:rPr>
+      </w:pPr>
+      <w:r>
+        <w:rPr>
+          <w:rFonts w:ascii="Times New Roman" w:hAnsi="Times New Roman" w:cs="Times New Roman"/>
+        </w:rPr>
+        <w:t>PlotChartJFrameTest</w:t>
+      </w:r>
+      <w:r>
+        <w:rPr>
+          <w:rFonts w:ascii="Times New Roman" w:hAnsi="Times New Roman" w:cs="Times New Roman"/>
+        </w:rPr>
+        <w:t>.java</w:t>
+      </w:r>
+    </w:p>
+    <w:p>
+      <w:pPr>
+        <w:spacing w:line="276" w:lineRule="auto"/>
+        <w:ind w:firstLine="360"/>
+        <w:jc w:val="center"/>
+        <w:rPr>
+          <w:rFonts w:ascii="Times New Roman" w:hAnsi="Times New Roman" w:cs="Times New Roman"/>
+        </w:rPr>
+      </w:pPr>
+      <w:r>
+        <w:rPr>
+          <w:noProof/>
+        </w:rPr>
+        <w:drawing>
+          <wp:inline distT="0" distB="0" distL="0" distR="0" wp14:anchorId="787B882B" wp14:editId="54BDBCE6">
+            <wp:extent cx="3985922" cy="1931213"/>
+            <wp:effectExtent l="0" t="0" r="0" b="0"/>
+            <wp:docPr id="16" name="Picture 16"/>
+            <wp:cNvGraphicFramePr>
+              <a:graphicFrameLocks xmlns:a="http://schemas.openxmlformats.org/drawingml/2006/main" noChangeAspect="1"/>
+            </wp:cNvGraphicFramePr>
+            <a:graphic xmlns:a="http://schemas.openxmlformats.org/drawingml/2006/main">
+              <a:graphicData uri="http://schemas.openxmlformats.org/drawingml/2006/picture">
+                <pic:pic xmlns:pic="http://schemas.openxmlformats.org/drawingml/2006/picture">
+                  <pic:nvPicPr>
+                    <pic:cNvPr id="1" name=""/>
+                    <pic:cNvPicPr/>
+                  </pic:nvPicPr>
+                  <pic:blipFill>
+                    <a:blip r:embed="rId32"/>
+                    <a:stretch>
+                      <a:fillRect/>
+                    </a:stretch>
+                  </pic:blipFill>
+                  <pic:spPr>
+                    <a:xfrm>
+                      <a:off x="0" y="0"/>
                       <a:ext cx="4067517" cy="1970747"/>
                     </a:xfrm>
                     <a:prstGeom prst="rect">
@@ -20106,7 +20198,7 @@
         </w:rPr>
         <w:t xml:space="preserve">. (2020, February 11). Centers for Disease Control and Prevention. </w:t>
       </w:r>
-      <w:hyperlink r:id="rId32" w:history="1">
+      <w:hyperlink r:id="rId33" w:history="1">
         <w:r>
           <w:rPr>
             <w:rStyle w:val="Hyperlink"/>
@@ -20303,6 +20395,7 @@
           <w:sz w:val="22"/>
           <w:szCs w:val="22"/>
         </w:rPr>
+        <w:lastRenderedPageBreak/>
         <w:t>Proceedings of the National Academy of Sciences</w:t>
       </w:r>
       <w:r>
@@ -20461,7 +20554,7 @@
         </w:rPr>
         <w:t xml:space="preserve">, 67. </w:t>
       </w:r>
-      <w:hyperlink r:id="rId33" w:history="1">
+      <w:hyperlink r:id="rId34" w:history="1">
         <w:r>
           <w:rPr>
             <w:rStyle w:val="Hyperlink"/>
@@ -20605,7 +20698,7 @@
         </w:rPr>
         <w:t xml:space="preserve">(7), 1258–1263. </w:t>
       </w:r>
-      <w:hyperlink r:id="rId34" w:history="1">
+      <w:hyperlink r:id="rId35" w:history="1">
         <w:r>
           <w:rPr>
             <w:rStyle w:val="Hyperlink"/>
@@ -20652,7 +20745,7 @@
         </w:rPr>
         <w:t xml:space="preserve">. BMC Public Health. </w:t>
       </w:r>
-      <w:hyperlink r:id="rId35" w:history="1">
+      <w:hyperlink r:id="rId36" w:history="1">
         <w:r>
           <w:rPr>
             <w:rStyle w:val="Hyperlink"/>
@@ -20746,33 +20839,13 @@
           <w:sz w:val="22"/>
           <w:szCs w:val="22"/>
         </w:rPr>
-        <w:t xml:space="preserve">An evidence </w:t>
-      </w:r>
-      <w:proofErr w:type="gramStart"/>
-      <w:r>
-        <w:rPr>
-          <w:i/>
-          <w:iCs/>
+        <w:t>An evidence review of face masks against COVID-19</w:t>
+      </w:r>
+      <w:r>
+        <w:rPr>
           <w:sz w:val="22"/>
           <w:szCs w:val="22"/>
         </w:rPr>
-        <w:t>review</w:t>
-      </w:r>
-      <w:proofErr w:type="gramEnd"/>
-      <w:r>
-        <w:rPr>
-          <w:i/>
-          <w:iCs/>
-          <w:sz w:val="22"/>
-          <w:szCs w:val="22"/>
-        </w:rPr>
-        <w:t xml:space="preserve"> of face masks against COVID-19</w:t>
-      </w:r>
-      <w:r>
-        <w:rPr>
-          <w:sz w:val="22"/>
-          <w:szCs w:val="22"/>
-        </w:rPr>
         <w:t>. PNAS. https://www.pnas.org/content/118/4/e2014564118</w:t>
       </w:r>
     </w:p>
@@ -20787,7 +20860,7 @@
       </w:pPr>
     </w:p>
     <w:sectPr>
-      <w:footerReference w:type="default" r:id="rId36"/>
+      <w:footerReference w:type="default" r:id="rId37"/>
       <w:pgSz w:w="12240" w:h="15840"/>
       <w:pgMar w:top="1350" w:right="1440" w:bottom="990" w:left="1440" w:header="720" w:footer="720" w:gutter="0"/>
       <w:cols w:space="720"/>
@@ -20798,7 +20871,7 @@
 </file>
 
 <file path=word/endnotes.xml><?xml version="1.0" encoding="utf-8"?>
-<w:endnotes xmlns:wpc="http://schemas.microsoft.com/office/word/2010/wordprocessingCanvas" xmlns:cx="http://schemas.microsoft.com/office/drawing/2014/chartex" xmlns:cx1="http://schemas.microsoft.com/office/drawing/2015/9/8/chartex" xmlns:cx2="http://schemas.microsoft.com/office/drawing/2015/10/21/chartex" xmlns:cx3="http://schemas.microsoft.com/office/drawing/2016/5/9/chartex" xmlns:cx4="http://schemas.microsoft.com/office/drawing/2016/5/10/chartex" xmlns:cx5="http://schemas.microsoft.com/office/drawing/2016/5/11/chartex" xmlns:cx6="http://schemas.microsoft.com/office/drawing/2016/5/12/chartex" xmlns:cx7="http://schemas.microsoft.com/office/drawing/2016/5/13/chartex" xmlns:cx8="http://schemas.microsoft.com/office/drawing/2016/5/14/chartex" xmlns:mc="http://schemas.openxmlformats.org/markup-compatibility/2006" xmlns:aink="http://schemas.microsoft.com/office/drawing/2016/ink" xmlns:am3d="http://schemas.microsoft.com/office/drawing/2017/model3d" xmlns:o="urn:schemas-microsoft-com:office:office" xmlns:r="http://schemas.openxmlformats.org/officeDocument/2006/relationships" xmlns:m="http://schemas.openxmlformats.org/officeDocument/2006/math" xmlns:v="urn:schemas-microsoft-com:vml" xmlns:wp14="http://schemas.microsoft.com/office/word/2010/wordprocessingDrawing" xmlns:wp="http://schemas.openxmlformats.org/drawingml/2006/wordprocessingDrawing" xmlns:w10="urn:schemas-microsoft-com:office:word" xmlns:w="http://schemas.openxmlformats.org/wordprocessingml/2006/main" xmlns:w14="http://schemas.microsoft.com/office/word/2010/wordml" xmlns:w15="http://schemas.microsoft.com/office/word/2012/wordml" xmlns:w16cex="http://schemas.microsoft.com/office/word/2018/wordml/cex" xmlns:w16cid="http://schemas.microsoft.com/office/word/2016/wordml/cid" xmlns:w16="http://schemas.microsoft.com/office/word/2018/wordml" xmlns:w16se="http://schemas.microsoft.com/office/word/2015/wordml/symex" xmlns:wpg="http://schemas.microsoft.com/office/word/2010/wordprocessingGroup" xmlns:wpi="http://schemas.microsoft.com/office/word/2010/wordprocessingInk" xmlns:wne="http://schemas.microsoft.com/office/word/2006/wordml" xmlns:wps="http://schemas.microsoft.com/office/word/2010/wordprocessingShape" mc:Ignorable="w14 w15 w16se w16cid w16 w16cex wp14">
+<w:endnotes xmlns:wpc="http://schemas.microsoft.com/office/word/2010/wordprocessingCanvas" xmlns:cx="http://schemas.microsoft.com/office/drawing/2014/chartex" xmlns:cx1="http://schemas.microsoft.com/office/drawing/2015/9/8/chartex" xmlns:cx2="http://schemas.microsoft.com/office/drawing/2015/10/21/chartex" xmlns:cx3="http://schemas.microsoft.com/office/drawing/2016/5/9/chartex" xmlns:cx4="http://schemas.microsoft.com/office/drawing/2016/5/10/chartex" xmlns:cx5="http://schemas.microsoft.com/office/drawing/2016/5/11/chartex" xmlns:cx6="http://schemas.microsoft.com/office/drawing/2016/5/12/chartex" xmlns:cx7="http://schemas.microsoft.com/office/drawing/2016/5/13/chartex" xmlns:cx8="http://schemas.microsoft.com/office/drawing/2016/5/14/chartex" xmlns:mc="http://schemas.openxmlformats.org/markup-compatibility/2006" xmlns:aink="http://schemas.microsoft.com/office/drawing/2016/ink" xmlns:am3d="http://schemas.microsoft.com/office/drawing/2017/model3d" xmlns:o="urn:schemas-microsoft-com:office:office" xmlns:r="http://schemas.openxmlformats.org/officeDocument/2006/relationships" xmlns:m="http://schemas.openxmlformats.org/officeDocument/2006/math" xmlns:v="urn:schemas-microsoft-com:vml" xmlns:wp14="http://schemas.microsoft.com/office/word/2010/wordprocessingDrawing" xmlns:wp="http://schemas.openxmlformats.org/drawingml/2006/wordprocessingDrawing" xmlns:w10="urn:schemas-microsoft-com:office:word" xmlns:w="http://schemas.openxmlformats.org/wordprocessingml/2006/main" xmlns:w14="http://schemas.microsoft.com/office/word/2010/wordml" xmlns:w15="http://schemas.microsoft.com/office/word/2012/wordml" xmlns:w16cex="http://schemas.microsoft.com/office/word/2018/wordml/cex" xmlns:w16cid="http://schemas.microsoft.com/office/word/2016/wordml/cid" xmlns:w16="http://schemas.microsoft.com/office/word/2018/wordml" xmlns:w16sdtdh="http://schemas.microsoft.com/office/word/2020/wordml/sdtdatahash" xmlns:w16se="http://schemas.microsoft.com/office/word/2015/wordml/symex" xmlns:wpg="http://schemas.microsoft.com/office/word/2010/wordprocessingGroup" xmlns:wpi="http://schemas.microsoft.com/office/word/2010/wordprocessingInk" xmlns:wne="http://schemas.microsoft.com/office/word/2006/wordml" xmlns:wps="http://schemas.microsoft.com/office/word/2010/wordprocessingShape" mc:Ignorable="w14 w15 w16se w16cid w16 w16cex w16sdtdh wp14">
   <w:endnote w:type="separator" w:id="-1">
     <w:p>
       <w:pPr>
@@ -20823,7 +20896,7 @@
 </file>
 
 <file path=word/footer1.xml><?xml version="1.0" encoding="utf-8"?>
-<w:ftr xmlns:wpc="http://schemas.microsoft.com/office/word/2010/wordprocessingCanvas" xmlns:cx="http://schemas.microsoft.com/office/drawing/2014/chartex" xmlns:cx1="http://schemas.microsoft.com/office/drawing/2015/9/8/chartex" xmlns:cx2="http://schemas.microsoft.com/office/drawing/2015/10/21/chartex" xmlns:cx3="http://schemas.microsoft.com/office/drawing/2016/5/9/chartex" xmlns:cx4="http://schemas.microsoft.com/office/drawing/2016/5/10/chartex" xmlns:cx5="http://schemas.microsoft.com/office/drawing/2016/5/11/chartex" xmlns:cx6="http://schemas.microsoft.com/office/drawing/2016/5/12/chartex" xmlns:cx7="http://schemas.microsoft.com/office/drawing/2016/5/13/chartex" xmlns:cx8="http://schemas.microsoft.com/office/drawing/2016/5/14/chartex" xmlns:mc="http://schemas.openxmlformats.org/markup-compatibility/2006" xmlns:aink="http://schemas.microsoft.com/office/drawing/2016/ink" xmlns:am3d="http://schemas.microsoft.com/office/drawing/2017/model3d" xmlns:o="urn:schemas-microsoft-com:office:office" xmlns:r="http://schemas.openxmlformats.org/officeDocument/2006/relationships" xmlns:m="http://schemas.openxmlformats.org/officeDocument/2006/math" xmlns:v="urn:schemas-microsoft-com:vml" xmlns:wp14="http://schemas.microsoft.com/office/word/2010/wordprocessingDrawing" xmlns:wp="http://schemas.openxmlformats.org/drawingml/2006/wordprocessingDrawing" xmlns:w10="urn:schemas-microsoft-com:office:word" xmlns:w="http://schemas.openxmlformats.org/wordprocessingml/2006/main" xmlns:w14="http://schemas.microsoft.com/office/word/2010/wordml" xmlns:w15="http://schemas.microsoft.com/office/word/2012/wordml" xmlns:w16cex="http://schemas.microsoft.com/office/word/2018/wordml/cex" xmlns:w16cid="http://schemas.microsoft.com/office/word/2016/wordml/cid" xmlns:w16="http://schemas.microsoft.com/office/word/2018/wordml" xmlns:w16se="http://schemas.microsoft.com/office/word/2015/wordml/symex" xmlns:wpg="http://schemas.microsoft.com/office/word/2010/wordprocessingGroup" xmlns:wpi="http://schemas.microsoft.com/office/word/2010/wordprocessingInk" xmlns:wne="http://schemas.microsoft.com/office/word/2006/wordml" xmlns:wps="http://schemas.microsoft.com/office/word/2010/wordprocessingShape" mc:Ignorable="w14 w15 w16se w16cid w16 w16cex wp14">
+<w:ftr xmlns:wpc="http://schemas.microsoft.com/office/word/2010/wordprocessingCanvas" xmlns:cx="http://schemas.microsoft.com/office/drawing/2014/chartex" xmlns:cx1="http://schemas.microsoft.com/office/drawing/2015/9/8/chartex" xmlns:cx2="http://schemas.microsoft.com/office/drawing/2015/10/21/chartex" xmlns:cx3="http://schemas.microsoft.com/office/drawing/2016/5/9/chartex" xmlns:cx4="http://schemas.microsoft.com/office/drawing/2016/5/10/chartex" xmlns:cx5="http://schemas.microsoft.com/office/drawing/2016/5/11/chartex" xmlns:cx6="http://schemas.microsoft.com/office/drawing/2016/5/12/chartex" xmlns:cx7="http://schemas.microsoft.com/office/drawing/2016/5/13/chartex" xmlns:cx8="http://schemas.microsoft.com/office/drawing/2016/5/14/chartex" xmlns:mc="http://schemas.openxmlformats.org/markup-compatibility/2006" xmlns:aink="http://schemas.microsoft.com/office/drawing/2016/ink" xmlns:am3d="http://schemas.microsoft.com/office/drawing/2017/model3d" xmlns:o="urn:schemas-microsoft-com:office:office" xmlns:r="http://schemas.openxmlformats.org/officeDocument/2006/relationships" xmlns:m="http://schemas.openxmlformats.org/officeDocument/2006/math" xmlns:v="urn:schemas-microsoft-com:vml" xmlns:wp14="http://schemas.microsoft.com/office/word/2010/wordprocessingDrawing" xmlns:wp="http://schemas.openxmlformats.org/drawingml/2006/wordprocessingDrawing" xmlns:w10="urn:schemas-microsoft-com:office:word" xmlns:w="http://schemas.openxmlformats.org/wordprocessingml/2006/main" xmlns:w14="http://schemas.microsoft.com/office/word/2010/wordml" xmlns:w15="http://schemas.microsoft.com/office/word/2012/wordml" xmlns:w16cex="http://schemas.microsoft.com/office/word/2018/wordml/cex" xmlns:w16cid="http://schemas.microsoft.com/office/word/2016/wordml/cid" xmlns:w16="http://schemas.microsoft.com/office/word/2018/wordml" xmlns:w16sdtdh="http://schemas.microsoft.com/office/word/2020/wordml/sdtdatahash" xmlns:w16se="http://schemas.microsoft.com/office/word/2015/wordml/symex" xmlns:wpg="http://schemas.microsoft.com/office/word/2010/wordprocessingGroup" xmlns:wpi="http://schemas.microsoft.com/office/word/2010/wordprocessingInk" xmlns:wne="http://schemas.microsoft.com/office/word/2006/wordml" xmlns:wps="http://schemas.microsoft.com/office/word/2010/wordprocessingShape" mc:Ignorable="w14 w15 w16se w16cid w16 w16cex w16sdtdh wp14">
   <w:sdt>
     <w:sdtPr>
       <w:id w:val="-67199580"/>
@@ -20876,7 +20949,7 @@
 </file>
 
 <file path=word/footnotes.xml><?xml version="1.0" encoding="utf-8"?>
-<w:footnotes xmlns:wpc="http://schemas.microsoft.com/office/word/2010/wordprocessingCanvas" xmlns:cx="http://schemas.microsoft.com/office/drawing/2014/chartex" xmlns:cx1="http://schemas.microsoft.com/office/drawing/2015/9/8/chartex" xmlns:cx2="http://schemas.microsoft.com/office/drawing/2015/10/21/chartex" xmlns:cx3="http://schemas.microsoft.com/office/drawing/2016/5/9/chartex" xmlns:cx4="http://schemas.microsoft.com/office/drawing/2016/5/10/chartex" xmlns:cx5="http://schemas.microsoft.com/office/drawing/2016/5/11/chartex" xmlns:cx6="http://schemas.microsoft.com/office/drawing/2016/5/12/chartex" xmlns:cx7="http://schemas.microsoft.com/office/drawing/2016/5/13/chartex" xmlns:cx8="http://schemas.microsoft.com/office/drawing/2016/5/14/chartex" xmlns:mc="http://schemas.openxmlformats.org/markup-compatibility/2006" xmlns:aink="http://schemas.microsoft.com/office/drawing/2016/ink" xmlns:am3d="http://schemas.microsoft.com/office/drawing/2017/model3d" xmlns:o="urn:schemas-microsoft-com:office:office" xmlns:r="http://schemas.openxmlformats.org/officeDocument/2006/relationships" xmlns:m="http://schemas.openxmlformats.org/officeDocument/2006/math" xmlns:v="urn:schemas-microsoft-com:vml" xmlns:wp14="http://schemas.microsoft.com/office/word/2010/wordprocessingDrawing" xmlns:wp="http://schemas.openxmlformats.org/drawingml/2006/wordprocessingDrawing" xmlns:w10="urn:schemas-microsoft-com:office:word" xmlns:w="http://schemas.openxmlformats.org/wordprocessingml/2006/main" xmlns:w14="http://schemas.microsoft.com/office/word/2010/wordml" xmlns:w15="http://schemas.microsoft.com/office/word/2012/wordml" xmlns:w16cex="http://schemas.microsoft.com/office/word/2018/wordml/cex" xmlns:w16cid="http://schemas.microsoft.com/office/word/2016/wordml/cid" xmlns:w16="http://schemas.microsoft.com/office/word/2018/wordml" xmlns:w16se="http://schemas.microsoft.com/office/word/2015/wordml/symex" xmlns:wpg="http://schemas.microsoft.com/office/word/2010/wordprocessingGroup" xmlns:wpi="http://schemas.microsoft.com/office/word/2010/wordprocessingInk" xmlns:wne="http://schemas.microsoft.com/office/word/2006/wordml" xmlns:wps="http://schemas.microsoft.com/office/word/2010/wordprocessingShape" mc:Ignorable="w14 w15 w16se w16cid w16 w16cex wp14">
+<w:footnotes xmlns:wpc="http://schemas.microsoft.com/office/word/2010/wordprocessingCanvas" xmlns:cx="http://schemas.microsoft.com/office/drawing/2014/chartex" xmlns:cx1="http://schemas.microsoft.com/office/drawing/2015/9/8/chartex" xmlns:cx2="http://schemas.microsoft.com/office/drawing/2015/10/21/chartex" xmlns:cx3="http://schemas.microsoft.com/office/drawing/2016/5/9/chartex" xmlns:cx4="http://schemas.microsoft.com/office/drawing/2016/5/10/chartex" xmlns:cx5="http://schemas.microsoft.com/office/drawing/2016/5/11/chartex" xmlns:cx6="http://schemas.microsoft.com/office/drawing/2016/5/12/chartex" xmlns:cx7="http://schemas.microsoft.com/office/drawing/2016/5/13/chartex" xmlns:cx8="http://schemas.microsoft.com/office/drawing/2016/5/14/chartex" xmlns:mc="http://schemas.openxmlformats.org/markup-compatibility/2006" xmlns:aink="http://schemas.microsoft.com/office/drawing/2016/ink" xmlns:am3d="http://schemas.microsoft.com/office/drawing/2017/model3d" xmlns:o="urn:schemas-microsoft-com:office:office" xmlns:r="http://schemas.openxmlformats.org/officeDocument/2006/relationships" xmlns:m="http://schemas.openxmlformats.org/officeDocument/2006/math" xmlns:v="urn:schemas-microsoft-com:vml" xmlns:wp14="http://schemas.microsoft.com/office/word/2010/wordprocessingDrawing" xmlns:wp="http://schemas.openxmlformats.org/drawingml/2006/wordprocessingDrawing" xmlns:w10="urn:schemas-microsoft-com:office:word" xmlns:w="http://schemas.openxmlformats.org/wordprocessingml/2006/main" xmlns:w14="http://schemas.microsoft.com/office/word/2010/wordml" xmlns:w15="http://schemas.microsoft.com/office/word/2012/wordml" xmlns:w16cex="http://schemas.microsoft.com/office/word/2018/wordml/cex" xmlns:w16cid="http://schemas.microsoft.com/office/word/2016/wordml/cid" xmlns:w16="http://schemas.microsoft.com/office/word/2018/wordml" xmlns:w16sdtdh="http://schemas.microsoft.com/office/word/2020/wordml/sdtdatahash" xmlns:w16se="http://schemas.microsoft.com/office/word/2015/wordml/symex" xmlns:wpg="http://schemas.microsoft.com/office/word/2010/wordprocessingGroup" xmlns:wpi="http://schemas.microsoft.com/office/word/2010/wordprocessingInk" xmlns:wne="http://schemas.microsoft.com/office/word/2006/wordml" xmlns:wps="http://schemas.microsoft.com/office/word/2010/wordprocessingShape" mc:Ignorable="w14 w15 w16se w16cid w16 w16cex w16sdtdh wp14">
   <w:footnote w:type="separator" w:id="-1">
     <w:p>
       <w:pPr>
@@ -20901,7 +20974,7 @@
 </file>
 
 <file path=word/numbering.xml><?xml version="1.0" encoding="utf-8"?>
-<w:numbering xmlns:wpc="http://schemas.microsoft.com/office/word/2010/wordprocessingCanvas" xmlns:cx="http://schemas.microsoft.com/office/drawing/2014/chartex" xmlns:cx1="http://schemas.microsoft.com/office/drawing/2015/9/8/chartex" xmlns:cx2="http://schemas.microsoft.com/office/drawing/2015/10/21/chartex" xmlns:cx3="http://schemas.microsoft.com/office/drawing/2016/5/9/chartex" xmlns:cx4="http://schemas.microsoft.com/office/drawing/2016/5/10/chartex" xmlns:cx5="http://schemas.microsoft.com/office/drawing/2016/5/11/chartex" xmlns:cx6="http://schemas.microsoft.com/office/drawing/2016/5/12/chartex" xmlns:cx7="http://schemas.microsoft.com/office/drawing/2016/5/13/chartex" xmlns:cx8="http://schemas.microsoft.com/office/drawing/2016/5/14/chartex" xmlns:mc="http://schemas.openxmlformats.org/markup-compatibility/2006" xmlns:aink="http://schemas.microsoft.com/office/drawing/2016/ink" xmlns:am3d="http://schemas.microsoft.com/office/drawing/2017/model3d" xmlns:o="urn:schemas-microsoft-com:office:office" xmlns:r="http://schemas.openxmlformats.org/officeDocument/2006/relationships" xmlns:m="http://schemas.openxmlformats.org/officeDocument/2006/math" xmlns:v="urn:schemas-microsoft-com:vml" xmlns:wp14="http://schemas.microsoft.com/office/word/2010/wordprocessingDrawing" xmlns:wp="http://schemas.openxmlformats.org/drawingml/2006/wordprocessingDrawing" xmlns:w10="urn:schemas-microsoft-com:office:word" xmlns:w="http://schemas.openxmlformats.org/wordprocessingml/2006/main" xmlns:w14="http://schemas.microsoft.com/office/word/2010/wordml" xmlns:w15="http://schemas.microsoft.com/office/word/2012/wordml" xmlns:w16cex="http://schemas.microsoft.com/office/word/2018/wordml/cex" xmlns:w16cid="http://schemas.microsoft.com/office/word/2016/wordml/cid" xmlns:w16="http://schemas.microsoft.com/office/word/2018/wordml" xmlns:w16se="http://schemas.microsoft.com/office/word/2015/wordml/symex" xmlns:wpg="http://schemas.microsoft.com/office/word/2010/wordprocessingGroup" xmlns:wpi="http://schemas.microsoft.com/office/word/2010/wordprocessingInk" xmlns:wne="http://schemas.microsoft.com/office/word/2006/wordml" xmlns:wps="http://schemas.microsoft.com/office/word/2010/wordprocessingShape" mc:Ignorable="w14 w15 w16se w16cid w16 w16cex wp14">
+<w:numbering xmlns:wpc="http://schemas.microsoft.com/office/word/2010/wordprocessingCanvas" xmlns:cx="http://schemas.microsoft.com/office/drawing/2014/chartex" xmlns:cx1="http://schemas.microsoft.com/office/drawing/2015/9/8/chartex" xmlns:cx2="http://schemas.microsoft.com/office/drawing/2015/10/21/chartex" xmlns:cx3="http://schemas.microsoft.com/office/drawing/2016/5/9/chartex" xmlns:cx4="http://schemas.microsoft.com/office/drawing/2016/5/10/chartex" xmlns:cx5="http://schemas.microsoft.com/office/drawing/2016/5/11/chartex" xmlns:cx6="http://schemas.microsoft.com/office/drawing/2016/5/12/chartex" xmlns:cx7="http://schemas.microsoft.com/office/drawing/2016/5/13/chartex" xmlns:cx8="http://schemas.microsoft.com/office/drawing/2016/5/14/chartex" xmlns:mc="http://schemas.openxmlformats.org/markup-compatibility/2006" xmlns:aink="http://schemas.microsoft.com/office/drawing/2016/ink" xmlns:am3d="http://schemas.microsoft.com/office/drawing/2017/model3d" xmlns:o="urn:schemas-microsoft-com:office:office" xmlns:r="http://schemas.openxmlformats.org/officeDocument/2006/relationships" xmlns:m="http://schemas.openxmlformats.org/officeDocument/2006/math" xmlns:v="urn:schemas-microsoft-com:vml" xmlns:wp14="http://schemas.microsoft.com/office/word/2010/wordprocessingDrawing" xmlns:wp="http://schemas.openxmlformats.org/drawingml/2006/wordprocessingDrawing" xmlns:w10="urn:schemas-microsoft-com:office:word" xmlns:w="http://schemas.openxmlformats.org/wordprocessingml/2006/main" xmlns:w14="http://schemas.microsoft.com/office/word/2010/wordml" xmlns:w15="http://schemas.microsoft.com/office/word/2012/wordml" xmlns:w16cex="http://schemas.microsoft.com/office/word/2018/wordml/cex" xmlns:w16cid="http://schemas.microsoft.com/office/word/2016/wordml/cid" xmlns:w16="http://schemas.microsoft.com/office/word/2018/wordml" xmlns:w16sdtdh="http://schemas.microsoft.com/office/word/2020/wordml/sdtdatahash" xmlns:w16se="http://schemas.microsoft.com/office/word/2015/wordml/symex" xmlns:wpg="http://schemas.microsoft.com/office/word/2010/wordprocessingGroup" xmlns:wpi="http://schemas.microsoft.com/office/word/2010/wordprocessingInk" xmlns:wne="http://schemas.microsoft.com/office/word/2006/wordml" xmlns:wps="http://schemas.microsoft.com/office/word/2010/wordprocessingShape" mc:Ignorable="w14 w15 w16se w16cid w16 w16cex w16sdtdh wp14">
   <w:abstractNum w:abstractNumId="0" w15:restartNumberingAfterBreak="0">
     <w:nsid w:val="01831A23"/>
     <w:multiLevelType w:val="hybridMultilevel"/>
@@ -25847,7 +25920,7 @@
 </file>
 
 <file path=word/styles.xml><?xml version="1.0" encoding="utf-8"?>
-<w:styles xmlns:mc="http://schemas.openxmlformats.org/markup-compatibility/2006" xmlns:r="http://schemas.openxmlformats.org/officeDocument/2006/relationships" xmlns:w="http://schemas.openxmlformats.org/wordprocessingml/2006/main" xmlns:w14="http://schemas.microsoft.com/office/word/2010/wordml" xmlns:w15="http://schemas.microsoft.com/office/word/2012/wordml" xmlns:w16cex="http://schemas.microsoft.com/office/word/2018/wordml/cex" xmlns:w16cid="http://schemas.microsoft.com/office/word/2016/wordml/cid" xmlns:w16="http://schemas.microsoft.com/office/word/2018/wordml" xmlns:w16se="http://schemas.microsoft.com/office/word/2015/wordml/symex" mc:Ignorable="w14 w15 w16se w16cid w16 w16cex">
+<w:styles xmlns:mc="http://schemas.openxmlformats.org/markup-compatibility/2006" xmlns:r="http://schemas.openxmlformats.org/officeDocument/2006/relationships" xmlns:w="http://schemas.openxmlformats.org/wordprocessingml/2006/main" xmlns:w14="http://schemas.microsoft.com/office/word/2010/wordml" xmlns:w15="http://schemas.microsoft.com/office/word/2012/wordml" xmlns:w16cex="http://schemas.microsoft.com/office/word/2018/wordml/cex" xmlns:w16cid="http://schemas.microsoft.com/office/word/2016/wordml/cid" xmlns:w16="http://schemas.microsoft.com/office/word/2018/wordml" xmlns:w16sdtdh="http://schemas.microsoft.com/office/word/2020/wordml/sdtdatahash" xmlns:w16se="http://schemas.microsoft.com/office/word/2015/wordml/symex" mc:Ignorable="w14 w15 w16se w16cid w16 w16cex w16sdtdh">
   <w:docDefaults>
     <w:rPrDefault>
       <w:rPr>

</xml_diff>

<commit_message>
Updated Result plot in the report
</commit_message>
<xml_diff>
--- a/Project_Report(Sec-05).docx
+++ b/Project_Report(Sec-05).docx
@@ -3675,7 +3675,21 @@
         <w:rPr>
           <w:rFonts w:ascii="Times New Roman" w:hAnsi="Times New Roman" w:cs="Times New Roman"/>
         </w:rPr>
-        <w:t xml:space="preserve"> is 0.16 with the negative binomial model (Singapore)[8]</w:t>
+        <w:t xml:space="preserve"> is 0.16 with the negative binomial model (Singapore</w:t>
+      </w:r>
+      <w:proofErr w:type="gramStart"/>
+      <w:r>
+        <w:rPr>
+          <w:rFonts w:ascii="Times New Roman" w:hAnsi="Times New Roman" w:cs="Times New Roman"/>
+        </w:rPr>
+        <w:t>)[</w:t>
+      </w:r>
+      <w:proofErr w:type="gramEnd"/>
+      <w:r>
+        <w:rPr>
+          <w:rFonts w:ascii="Times New Roman" w:hAnsi="Times New Roman" w:cs="Times New Roman"/>
+        </w:rPr>
+        <w:t>8]</w:t>
       </w:r>
     </w:p>
     <w:p>
@@ -3867,9 +3881,21 @@
           <w:szCs w:val="28"/>
         </w:rPr>
         <w:lastRenderedPageBreak/>
-        <w:t>Aim of the project</w:t>
+        <w:t xml:space="preserve">Aim of the </w:t>
+      </w:r>
+      <w:proofErr w:type="gramStart"/>
+      <w:r>
+        <w:rPr>
+          <w:rFonts w:ascii="Times New Roman" w:hAnsi="Times New Roman" w:cs="Times New Roman"/>
+          <w:b/>
+          <w:bCs/>
+          <w:sz w:val="28"/>
+          <w:szCs w:val="28"/>
+        </w:rPr>
+        <w:t>project</w:t>
       </w:r>
       <w:bookmarkEnd w:id="1"/>
+      <w:proofErr w:type="gramEnd"/>
     </w:p>
     <w:p>
       <w:pPr>
@@ -3970,8 +3996,16 @@
         <w:rPr>
           <w:rFonts w:ascii="Times New Roman" w:hAnsi="Times New Roman" w:cs="Times New Roman"/>
         </w:rPr>
-        <w:t>The prevalence of testing and contact tracing</w:t>
-      </w:r>
+        <w:t xml:space="preserve">The prevalence of testing and contact </w:t>
+      </w:r>
+      <w:proofErr w:type="gramStart"/>
+      <w:r>
+        <w:rPr>
+          <w:rFonts w:ascii="Times New Roman" w:hAnsi="Times New Roman" w:cs="Times New Roman"/>
+        </w:rPr>
+        <w:t>tracing</w:t>
+      </w:r>
+      <w:proofErr w:type="gramEnd"/>
     </w:p>
     <w:p>
       <w:pPr>
@@ -4225,7 +4259,7 @@
           <v:shape id="_x0000_i1025" type="#_x0000_t75" alt="" style="width:396.6pt;height:409.8pt;mso-width-percent:0;mso-height-percent:0;mso-width-percent:0;mso-height-percent:0" o:ole="">
             <v:imagedata r:id="rId8" o:title=""/>
           </v:shape>
-          <o:OLEObject Type="Embed" ProgID="Visio.Drawing.15" ShapeID="_x0000_i1025" DrawAspect="Content" ObjectID="_1680506162" r:id="rId9"/>
+          <o:OLEObject Type="Embed" ProgID="Visio.Drawing.15" ShapeID="_x0000_i1025" DrawAspect="Content" ObjectID="_1680506273" r:id="rId9"/>
         </w:object>
       </w:r>
     </w:p>
@@ -5175,6 +5209,9 @@
         <w:jc w:val="both"/>
       </w:pPr>
       <w:r>
+        <w:rPr>
+          <w:noProof/>
+        </w:rPr>
         <w:drawing>
           <wp:inline distT="0" distB="0" distL="0" distR="0" wp14:anchorId="052ADA5B" wp14:editId="58079545">
             <wp:extent cx="5378027" cy="3025140"/>
@@ -5223,24 +5260,14 @@
       <w:r>
         <w:t xml:space="preserve">Figure </w:t>
       </w:r>
-      <w:r>
-        <w:fldChar w:fldCharType="begin"/>
-      </w:r>
-      <w:r>
-        <w:instrText xml:space="preserve"> SEQ Figure \* ARABIC </w:instrText>
-      </w:r>
-      <w:r>
-        <w:fldChar w:fldCharType="separate"/>
-      </w:r>
-      <w:r>
-        <w:rPr>
-          <w:noProof/>
-        </w:rPr>
-        <w:t>3</w:t>
-      </w:r>
-      <w:r>
-        <w:fldChar w:fldCharType="end"/>
-      </w:r>
+      <w:fldSimple w:instr=" SEQ Figure \* ARABIC ">
+        <w:r>
+          <w:rPr>
+            <w:noProof/>
+          </w:rPr>
+          <w:t>3</w:t>
+        </w:r>
+      </w:fldSimple>
       <w:r>
         <w:t>: Growth of infection over the time (in days) in the Dashboard</w:t>
       </w:r>
@@ -5412,7 +5439,21 @@
         <w:rPr>
           <w:rFonts w:ascii="Times New Roman" w:hAnsi="Times New Roman" w:cs="Times New Roman"/>
         </w:rPr>
-        <w:t xml:space="preserve"> (SARS) virus, we take into account the incubation period of 3-5 days that is mapped to 3ms before it starts infecting healthy people. Due to the incubation period and recovery time for the virus, the transmission is comparably lower than the SARS-CoV-2 which results in lower dispersion </w:t>
+        <w:t xml:space="preserve"> (SARS) virus, we </w:t>
+      </w:r>
+      <w:proofErr w:type="gramStart"/>
+      <w:r>
+        <w:rPr>
+          <w:rFonts w:ascii="Times New Roman" w:hAnsi="Times New Roman" w:cs="Times New Roman"/>
+        </w:rPr>
+        <w:t>take into account</w:t>
+      </w:r>
+      <w:proofErr w:type="gramEnd"/>
+      <w:r>
+        <w:rPr>
+          <w:rFonts w:ascii="Times New Roman" w:hAnsi="Times New Roman" w:cs="Times New Roman"/>
+        </w:rPr>
+        <w:t xml:space="preserve"> the incubation period of 3-5 days that is mapped to 3ms before it starts infecting healthy people. Due to the incubation period and recovery time for the virus, the transmission is comparably lower than the SARS-CoV-2 which results in lower dispersion </w:t>
       </w:r>
       <w:r>
         <w:rPr>
@@ -5957,9 +5998,21 @@
           <w:sz w:val="24"/>
           <w:szCs w:val="24"/>
         </w:rPr>
-        <w:t>Factors considered for simulation</w:t>
+        <w:t xml:space="preserve">Factors considered for </w:t>
+      </w:r>
+      <w:proofErr w:type="gramStart"/>
+      <w:r>
+        <w:rPr>
+          <w:rFonts w:ascii="Times New Roman" w:hAnsi="Times New Roman" w:cs="Times New Roman"/>
+          <w:b/>
+          <w:bCs/>
+          <w:sz w:val="24"/>
+          <w:szCs w:val="24"/>
+        </w:rPr>
+        <w:t>simulation</w:t>
       </w:r>
       <w:bookmarkEnd w:id="12"/>
+      <w:proofErr w:type="gramEnd"/>
     </w:p>
     <w:p>
       <w:pPr>
@@ -6104,7 +6157,21 @@
         <w:rPr>
           <w:rFonts w:ascii="Times New Roman" w:hAnsi="Times New Roman" w:cs="Times New Roman"/>
         </w:rPr>
-        <w:t xml:space="preserve">The vaccine efficiency is considered to be </w:t>
+        <w:t xml:space="preserve">The vaccine efficiency </w:t>
+      </w:r>
+      <w:proofErr w:type="gramStart"/>
+      <w:r>
+        <w:rPr>
+          <w:rFonts w:ascii="Times New Roman" w:hAnsi="Times New Roman" w:cs="Times New Roman"/>
+        </w:rPr>
+        <w:t>is considered to be</w:t>
+      </w:r>
+      <w:proofErr w:type="gramEnd"/>
+      <w:r>
+        <w:rPr>
+          <w:rFonts w:ascii="Times New Roman" w:hAnsi="Times New Roman" w:cs="Times New Roman"/>
+        </w:rPr>
+        <w:t xml:space="preserve"> </w:t>
       </w:r>
       <w:r>
         <w:rPr>
@@ -6368,7 +6435,14 @@
         <w:rPr>
           <w:rFonts w:ascii="Times New Roman" w:hAnsi="Times New Roman" w:cs="Times New Roman"/>
         </w:rPr>
-        <w:t xml:space="preserve"> that come</w:t>
+        <w:t xml:space="preserve"> that </w:t>
+      </w:r>
+      <w:proofErr w:type="gramStart"/>
+      <w:r>
+        <w:rPr>
+          <w:rFonts w:ascii="Times New Roman" w:hAnsi="Times New Roman" w:cs="Times New Roman"/>
+        </w:rPr>
+        <w:t>come</w:t>
       </w:r>
       <w:r>
         <w:rPr>
@@ -6380,7 +6454,14 @@
         <w:rPr>
           <w:rFonts w:ascii="Times New Roman" w:hAnsi="Times New Roman" w:cs="Times New Roman"/>
         </w:rPr>
-        <w:t xml:space="preserve"> in contact with the infected person </w:t>
+        <w:t xml:space="preserve"> in contact with</w:t>
+      </w:r>
+      <w:proofErr w:type="gramEnd"/>
+      <w:r>
+        <w:rPr>
+          <w:rFonts w:ascii="Times New Roman" w:hAnsi="Times New Roman" w:cs="Times New Roman"/>
+        </w:rPr>
+        <w:t xml:space="preserve"> the infected person </w:t>
       </w:r>
       <w:r>
         <w:rPr>
@@ -7667,7 +7748,21 @@
         <w:rPr>
           <w:rFonts w:ascii="Times New Roman" w:hAnsi="Times New Roman" w:cs="Times New Roman"/>
         </w:rPr>
-        <w:t>: When quarantine constraint is selected, this is the percentage of infected population that actually quarantine. Taken as 20%.</w:t>
+        <w:t xml:space="preserve">: When quarantine constraint is selected, this is the percentage of infected population that </w:t>
+      </w:r>
+      <w:proofErr w:type="gramStart"/>
+      <w:r>
+        <w:rPr>
+          <w:rFonts w:ascii="Times New Roman" w:hAnsi="Times New Roman" w:cs="Times New Roman"/>
+        </w:rPr>
+        <w:t>actually quarantine</w:t>
+      </w:r>
+      <w:proofErr w:type="gramEnd"/>
+      <w:r>
+        <w:rPr>
+          <w:rFonts w:ascii="Times New Roman" w:hAnsi="Times New Roman" w:cs="Times New Roman"/>
+        </w:rPr>
+        <w:t>. Taken as 20%.</w:t>
       </w:r>
     </w:p>
     <w:p>
@@ -9096,27 +9191,14 @@
       <w:r>
         <w:t xml:space="preserve">Figure </w:t>
       </w:r>
-      <w:r>
-        <w:fldChar w:fldCharType="begin"/>
-      </w:r>
-      <w:r>
-        <w:instrText xml:space="preserve"> SEQ Figure \* ARABIC </w:instrText>
-      </w:r>
-      <w:r>
-        <w:fldChar w:fldCharType="separate"/>
-      </w:r>
-      <w:r>
-        <w:rPr>
-          <w:noProof/>
-        </w:rPr>
-        <w:t>3</w:t>
-      </w:r>
-      <w:r>
-        <w:rPr>
-          <w:noProof/>
-        </w:rPr>
-        <w:fldChar w:fldCharType="end"/>
-      </w:r>
+      <w:fldSimple w:instr=" SEQ Figure \* ARABIC ">
+        <w:r>
+          <w:rPr>
+            <w:noProof/>
+          </w:rPr>
+          <w:t>3</w:t>
+        </w:r>
+      </w:fldSimple>
       <w:r>
         <w:t xml:space="preserve">:Comparison plot </w:t>
       </w:r>
@@ -10216,27 +10298,14 @@
       <w:r>
         <w:t xml:space="preserve">Figure </w:t>
       </w:r>
-      <w:r>
-        <w:fldChar w:fldCharType="begin"/>
-      </w:r>
-      <w:r>
-        <w:instrText xml:space="preserve"> SEQ Figure \* ARABIC </w:instrText>
-      </w:r>
-      <w:r>
-        <w:fldChar w:fldCharType="separate"/>
-      </w:r>
-      <w:r>
-        <w:rPr>
-          <w:noProof/>
-        </w:rPr>
-        <w:t>4</w:t>
-      </w:r>
-      <w:r>
-        <w:rPr>
-          <w:noProof/>
-        </w:rPr>
-        <w:fldChar w:fldCharType="end"/>
-      </w:r>
+      <w:fldSimple w:instr=" SEQ Figure \* ARABIC ">
+        <w:r>
+          <w:rPr>
+            <w:noProof/>
+          </w:rPr>
+          <w:t>4</w:t>
+        </w:r>
+      </w:fldSimple>
       <w:r>
         <w:t>:</w:t>
       </w:r>
@@ -11355,27 +11424,14 @@
       <w:r>
         <w:t xml:space="preserve">Figure </w:t>
       </w:r>
-      <w:r>
-        <w:fldChar w:fldCharType="begin"/>
-      </w:r>
-      <w:r>
-        <w:instrText xml:space="preserve"> SEQ Figure \* ARABIC </w:instrText>
-      </w:r>
-      <w:r>
-        <w:fldChar w:fldCharType="separate"/>
-      </w:r>
-      <w:r>
-        <w:rPr>
-          <w:noProof/>
-        </w:rPr>
-        <w:t>5</w:t>
-      </w:r>
-      <w:r>
-        <w:rPr>
-          <w:noProof/>
-        </w:rPr>
-        <w:fldChar w:fldCharType="end"/>
-      </w:r>
+      <w:fldSimple w:instr=" SEQ Figure \* ARABIC ">
+        <w:r>
+          <w:rPr>
+            <w:noProof/>
+          </w:rPr>
+          <w:t>5</w:t>
+        </w:r>
+      </w:fldSimple>
       <w:r>
         <w:t>:</w:t>
       </w:r>
@@ -11451,8 +11507,18 @@
           <w:b/>
           <w:bCs/>
         </w:rPr>
-        <w:t xml:space="preserve"> considering vaccination parameter</w:t>
-      </w:r>
+        <w:t xml:space="preserve"> considering vaccination </w:t>
+      </w:r>
+      <w:proofErr w:type="gramStart"/>
+      <w:r>
+        <w:rPr>
+          <w:rFonts w:ascii="Times New Roman" w:hAnsi="Times New Roman" w:cs="Times New Roman"/>
+          <w:b/>
+          <w:bCs/>
+        </w:rPr>
+        <w:t>parameter</w:t>
+      </w:r>
+      <w:proofErr w:type="gramEnd"/>
     </w:p>
     <w:tbl>
       <w:tblPr>
@@ -12480,27 +12546,14 @@
       <w:r>
         <w:t xml:space="preserve">Figure </w:t>
       </w:r>
-      <w:r>
-        <w:fldChar w:fldCharType="begin"/>
-      </w:r>
-      <w:r>
-        <w:instrText xml:space="preserve"> SEQ Figure \* ARABIC </w:instrText>
-      </w:r>
-      <w:r>
-        <w:fldChar w:fldCharType="separate"/>
-      </w:r>
-      <w:r>
-        <w:rPr>
-          <w:noProof/>
-        </w:rPr>
-        <w:t>6</w:t>
-      </w:r>
-      <w:r>
-        <w:rPr>
-          <w:noProof/>
-        </w:rPr>
-        <w:fldChar w:fldCharType="end"/>
-      </w:r>
+      <w:fldSimple w:instr=" SEQ Figure \* ARABIC ">
+        <w:r>
+          <w:rPr>
+            <w:noProof/>
+          </w:rPr>
+          <w:t>6</w:t>
+        </w:r>
+      </w:fldSimple>
       <w:r>
         <w:t>:</w:t>
       </w:r>
@@ -12598,8 +12651,18 @@
           <w:b/>
           <w:bCs/>
         </w:rPr>
-        <w:t xml:space="preserve"> factors</w:t>
-      </w:r>
+        <w:t xml:space="preserve"> </w:t>
+      </w:r>
+      <w:proofErr w:type="gramStart"/>
+      <w:r>
+        <w:rPr>
+          <w:rFonts w:ascii="Times New Roman" w:hAnsi="Times New Roman" w:cs="Times New Roman"/>
+          <w:b/>
+          <w:bCs/>
+        </w:rPr>
+        <w:t>factors</w:t>
+      </w:r>
+      <w:proofErr w:type="gramEnd"/>
     </w:p>
     <w:tbl>
       <w:tblPr>
@@ -13354,27 +13417,14 @@
       <w:r>
         <w:t xml:space="preserve">Figure </w:t>
       </w:r>
-      <w:r>
-        <w:fldChar w:fldCharType="begin"/>
-      </w:r>
-      <w:r>
-        <w:instrText xml:space="preserve"> SEQ Figure \* ARABIC </w:instrText>
-      </w:r>
-      <w:r>
-        <w:fldChar w:fldCharType="separate"/>
-      </w:r>
-      <w:r>
-        <w:rPr>
-          <w:noProof/>
-        </w:rPr>
-        <w:t>7</w:t>
-      </w:r>
-      <w:r>
-        <w:rPr>
-          <w:noProof/>
-        </w:rPr>
-        <w:fldChar w:fldCharType="end"/>
-      </w:r>
+      <w:fldSimple w:instr=" SEQ Figure \* ARABIC ">
+        <w:r>
+          <w:rPr>
+            <w:noProof/>
+          </w:rPr>
+          <w:t>7</w:t>
+        </w:r>
+      </w:fldSimple>
       <w:r>
         <w:t>:</w:t>
       </w:r>
@@ -14303,27 +14353,14 @@
       <w:r>
         <w:t xml:space="preserve">Figure </w:t>
       </w:r>
-      <w:r>
-        <w:fldChar w:fldCharType="begin"/>
-      </w:r>
-      <w:r>
-        <w:instrText xml:space="preserve"> SEQ Figure \* ARABIC </w:instrText>
-      </w:r>
-      <w:r>
-        <w:fldChar w:fldCharType="separate"/>
-      </w:r>
-      <w:r>
-        <w:rPr>
-          <w:noProof/>
-        </w:rPr>
-        <w:t>8</w:t>
-      </w:r>
-      <w:r>
-        <w:rPr>
-          <w:noProof/>
-        </w:rPr>
-        <w:fldChar w:fldCharType="end"/>
-      </w:r>
+      <w:fldSimple w:instr=" SEQ Figure \* ARABIC ">
+        <w:r>
+          <w:rPr>
+            <w:noProof/>
+          </w:rPr>
+          <w:t>8</w:t>
+        </w:r>
+      </w:fldSimple>
       <w:r>
         <w:t>:</w:t>
       </w:r>
@@ -15265,27 +15302,14 @@
       <w:r>
         <w:t xml:space="preserve">Figure </w:t>
       </w:r>
-      <w:r>
-        <w:fldChar w:fldCharType="begin"/>
-      </w:r>
-      <w:r>
-        <w:instrText xml:space="preserve"> SEQ Figure \* ARABIC </w:instrText>
-      </w:r>
-      <w:r>
-        <w:fldChar w:fldCharType="separate"/>
-      </w:r>
-      <w:r>
-        <w:rPr>
-          <w:noProof/>
-        </w:rPr>
-        <w:t>9</w:t>
-      </w:r>
-      <w:r>
-        <w:rPr>
-          <w:noProof/>
-        </w:rPr>
-        <w:fldChar w:fldCharType="end"/>
-      </w:r>
+      <w:fldSimple w:instr=" SEQ Figure \* ARABIC ">
+        <w:r>
+          <w:rPr>
+            <w:noProof/>
+          </w:rPr>
+          <w:t>9</w:t>
+        </w:r>
+      </w:fldSimple>
       <w:r>
         <w:t>:</w:t>
       </w:r>
@@ -16743,27 +16767,14 @@
       <w:r>
         <w:t xml:space="preserve">Figure </w:t>
       </w:r>
-      <w:r>
-        <w:fldChar w:fldCharType="begin"/>
-      </w:r>
-      <w:r>
-        <w:instrText xml:space="preserve"> SEQ Figure \* ARABIC </w:instrText>
-      </w:r>
-      <w:r>
-        <w:fldChar w:fldCharType="separate"/>
-      </w:r>
-      <w:r>
-        <w:rPr>
-          <w:noProof/>
-        </w:rPr>
-        <w:t>10</w:t>
-      </w:r>
-      <w:r>
-        <w:rPr>
-          <w:noProof/>
-        </w:rPr>
-        <w:fldChar w:fldCharType="end"/>
-      </w:r>
+      <w:fldSimple w:instr=" SEQ Figure \* ARABIC ">
+        <w:r>
+          <w:rPr>
+            <w:noProof/>
+          </w:rPr>
+          <w:t>10</w:t>
+        </w:r>
+      </w:fldSimple>
       <w:r>
         <w:t>:</w:t>
       </w:r>
@@ -17577,27 +17588,14 @@
       <w:r>
         <w:t xml:space="preserve">Figure </w:t>
       </w:r>
-      <w:r>
-        <w:fldChar w:fldCharType="begin"/>
-      </w:r>
-      <w:r>
-        <w:instrText xml:space="preserve"> SEQ Figure \* ARABIC </w:instrText>
-      </w:r>
-      <w:r>
-        <w:fldChar w:fldCharType="separate"/>
-      </w:r>
-      <w:r>
-        <w:rPr>
-          <w:noProof/>
-        </w:rPr>
-        <w:t>11</w:t>
-      </w:r>
-      <w:r>
-        <w:rPr>
-          <w:noProof/>
-        </w:rPr>
-        <w:fldChar w:fldCharType="end"/>
-      </w:r>
+      <w:fldSimple w:instr=" SEQ Figure \* ARABIC ">
+        <w:r>
+          <w:rPr>
+            <w:noProof/>
+          </w:rPr>
+          <w:t>11</w:t>
+        </w:r>
+      </w:fldSimple>
       <w:r>
         <w:t>:</w:t>
       </w:r>
@@ -17789,27 +17787,14 @@
       <w:r>
         <w:t xml:space="preserve">Figure </w:t>
       </w:r>
-      <w:r>
-        <w:fldChar w:fldCharType="begin"/>
-      </w:r>
-      <w:r>
-        <w:instrText xml:space="preserve"> SEQ Figure \* ARABIC </w:instrText>
-      </w:r>
-      <w:r>
-        <w:fldChar w:fldCharType="separate"/>
-      </w:r>
-      <w:r>
-        <w:rPr>
-          <w:noProof/>
-        </w:rPr>
-        <w:t>12</w:t>
-      </w:r>
-      <w:r>
-        <w:rPr>
-          <w:noProof/>
-        </w:rPr>
-        <w:fldChar w:fldCharType="end"/>
-      </w:r>
+      <w:fldSimple w:instr=" SEQ Figure \* ARABIC ">
+        <w:r>
+          <w:rPr>
+            <w:noProof/>
+          </w:rPr>
+          <w:t>12</w:t>
+        </w:r>
+      </w:fldSimple>
       <w:r>
         <w:t>:</w:t>
       </w:r>
@@ -17842,7 +17827,25 @@
           <w:sz w:val="24"/>
           <w:szCs w:val="24"/>
         </w:rPr>
-        <w:t xml:space="preserve">person A309125. The contract tracing is checked only when an infected person comes in contact with a healthy person. The number of infected people when all constrains are selected is low. </w:t>
+        <w:t xml:space="preserve">person A309125. The contract tracing is checked only when an infected person </w:t>
+      </w:r>
+      <w:proofErr w:type="gramStart"/>
+      <w:r>
+        <w:rPr>
+          <w:rFonts w:ascii="Times New Roman" w:hAnsi="Times New Roman" w:cs="Times New Roman"/>
+          <w:sz w:val="24"/>
+          <w:szCs w:val="24"/>
+        </w:rPr>
+        <w:t>comes in contact with</w:t>
+      </w:r>
+      <w:proofErr w:type="gramEnd"/>
+      <w:r>
+        <w:rPr>
+          <w:rFonts w:ascii="Times New Roman" w:hAnsi="Times New Roman" w:cs="Times New Roman"/>
+          <w:sz w:val="24"/>
+          <w:szCs w:val="24"/>
+        </w:rPr>
+        <w:t xml:space="preserve"> a healthy person. The number of infected people when all constrains are selected is low. </w:t>
       </w:r>
     </w:p>
     <w:p>
@@ -17893,24 +17896,21 @@
     </w:p>
     <w:p>
       <w:pPr>
-        <w:pStyle w:val="ListParagraph"/>
+        <w:keepNext/>
         <w:spacing w:line="276" w:lineRule="auto"/>
         <w:jc w:val="center"/>
-        <w:rPr>
-          <w:rFonts w:ascii="Times New Roman" w:hAnsi="Times New Roman" w:cs="Times New Roman"/>
-          <w:sz w:val="24"/>
-          <w:szCs w:val="24"/>
-        </w:rPr>
-      </w:pPr>
-      <w:r>
-        <w:rPr>
-          <w:noProof/>
+      </w:pPr>
+      <w:r>
+        <w:rPr>
+          <w:rFonts w:ascii="Times New Roman" w:hAnsi="Times New Roman" w:cs="Times New Roman"/>
+          <w:b/>
+          <w:bCs/>
         </w:rPr>
         <w:drawing>
-          <wp:inline distT="0" distB="0" distL="0" distR="0" wp14:anchorId="77B1EAED" wp14:editId="7F8E7836">
-            <wp:extent cx="3584448" cy="3185331"/>
-            <wp:effectExtent l="0" t="0" r="0" b="0"/>
-            <wp:docPr id="17" name="Picture 17"/>
+          <wp:inline distT="0" distB="0" distL="0" distR="0" wp14:anchorId="7E88C620" wp14:editId="6025BE9F">
+            <wp:extent cx="5025813" cy="2827020"/>
+            <wp:effectExtent l="0" t="0" r="3810" b="0"/>
+            <wp:docPr id="23" name="Picture 23"/>
             <wp:cNvGraphicFramePr>
               <a:graphicFrameLocks xmlns:a="http://schemas.openxmlformats.org/drawingml/2006/main" noChangeAspect="1"/>
             </wp:cNvGraphicFramePr>
@@ -17921,27 +17921,20 @@
                     <pic:cNvPr id="1" name=""/>
                     <pic:cNvPicPr/>
                   </pic:nvPicPr>
-                  <pic:blipFill rotWithShape="1">
+                  <pic:blipFill>
                     <a:blip r:embed="rId26"/>
-                    <a:srcRect l="1108" t="701" r="796"/>
-                    <a:stretch/>
+                    <a:stretch>
+                      <a:fillRect/>
+                    </a:stretch>
                   </pic:blipFill>
-                  <pic:spPr bwMode="auto">
+                  <pic:spPr>
                     <a:xfrm>
                       <a:off x="0" y="0"/>
-                      <a:ext cx="3628073" cy="3224099"/>
+                      <a:ext cx="5046772" cy="2838809"/>
                     </a:xfrm>
                     <a:prstGeom prst="rect">
                       <a:avLst/>
                     </a:prstGeom>
-                    <a:ln>
-                      <a:noFill/>
-                    </a:ln>
-                    <a:extLst>
-                      <a:ext uri="{53640926-AAD7-44D8-BBD7-CCE9431645EC}">
-                        <a14:shadowObscured xmlns:a14="http://schemas.microsoft.com/office/drawing/2010/main"/>
-                      </a:ext>
-                    </a:extLst>
                   </pic:spPr>
                 </pic:pic>
               </a:graphicData>
@@ -17954,8 +17947,12 @@
       <w:pPr>
         <w:pStyle w:val="Caption"/>
         <w:jc w:val="center"/>
-      </w:pPr>
-      <w:bookmarkStart w:id="26" w:name="_Toc69856470"/>
+        <w:rPr>
+          <w:rFonts w:ascii="Times New Roman" w:hAnsi="Times New Roman" w:cs="Times New Roman"/>
+          <w:b/>
+          <w:bCs/>
+        </w:rPr>
+      </w:pPr>
       <w:r>
         <w:t xml:space="preserve">Figure </w:t>
       </w:r>
@@ -17972,20 +17969,19 @@
         <w:rPr>
           <w:noProof/>
         </w:rPr>
-        <w:t>13</w:t>
-      </w:r>
-      <w:r>
-        <w:rPr>
-          <w:noProof/>
-        </w:rPr>
+        <w:t>14</w:t>
+      </w:r>
+      <w:r>
         <w:fldChar w:fldCharType="end"/>
       </w:r>
       <w:r>
-        <w:t xml:space="preserve">: </w:t>
-      </w:r>
-      <w:bookmarkEnd w:id="26"/>
-      <w:r>
-        <w:t>Simulator Plot with R-Naught=0</w:t>
+        <w:t>:</w:t>
+      </w:r>
+      <w:r>
+        <w:t>Simulator Plot with R-Naught=5 and without any constraints</w:t>
+      </w:r>
+      <w:r>
+        <w:t xml:space="preserve"> for a population of 640 over 50 days.</w:t>
       </w:r>
     </w:p>
     <w:p/>
@@ -18011,7 +18007,6 @@
           <w:b/>
           <w:bCs/>
         </w:rPr>
-        <w:lastRenderedPageBreak/>
         <w:t>Log pane</w:t>
       </w:r>
     </w:p>
@@ -18020,11 +18015,12 @@
         <w:ind w:left="360"/>
         <w:jc w:val="center"/>
       </w:pPr>
-      <w:bookmarkStart w:id="27" w:name="_Toc69856471"/>
+      <w:bookmarkStart w:id="26" w:name="_Toc69856471"/>
       <w:r>
         <w:rPr>
           <w:noProof/>
         </w:rPr>
+        <w:lastRenderedPageBreak/>
         <w:drawing>
           <wp:inline distT="0" distB="0" distL="0" distR="0" wp14:anchorId="5548BCF5" wp14:editId="1431DA02">
             <wp:extent cx="5943600" cy="600710"/>
@@ -18141,7 +18137,7 @@
         </w:rPr>
         <w:t>Log pane</w:t>
       </w:r>
-      <w:bookmarkEnd w:id="27"/>
+      <w:bookmarkEnd w:id="26"/>
     </w:p>
     <w:p>
       <w:r>
@@ -18175,7 +18171,7 @@
           <w:szCs w:val="28"/>
         </w:rPr>
       </w:pPr>
-      <w:bookmarkStart w:id="28" w:name="_Toc69855983"/>
+      <w:bookmarkStart w:id="27" w:name="_Toc69855983"/>
       <w:r>
         <w:rPr>
           <w:rFonts w:ascii="Times New Roman" w:hAnsi="Times New Roman" w:cs="Times New Roman"/>
@@ -18186,7 +18182,7 @@
         </w:rPr>
         <w:t>Mathematical Analysis/Evidence</w:t>
       </w:r>
-      <w:bookmarkEnd w:id="28"/>
+      <w:bookmarkEnd w:id="27"/>
     </w:p>
     <w:p>
       <w:pPr>
@@ -18219,12 +18215,12 @@
           <w:szCs w:val="24"/>
         </w:rPr>
       </w:pPr>
-      <w:bookmarkStart w:id="29" w:name="_Toc69773570"/>
-      <w:bookmarkStart w:id="30" w:name="_Toc69773594"/>
-      <w:bookmarkStart w:id="31" w:name="_Toc69855984"/>
+      <w:bookmarkStart w:id="28" w:name="_Toc69773570"/>
+      <w:bookmarkStart w:id="29" w:name="_Toc69773594"/>
+      <w:bookmarkStart w:id="30" w:name="_Toc69855984"/>
+      <w:bookmarkEnd w:id="28"/>
       <w:bookmarkEnd w:id="29"/>
       <w:bookmarkEnd w:id="30"/>
-      <w:bookmarkEnd w:id="31"/>
     </w:p>
     <w:p>
       <w:pPr>
@@ -18245,8 +18241,8 @@
           <w:szCs w:val="24"/>
         </w:rPr>
       </w:pPr>
-      <w:bookmarkStart w:id="32" w:name="_Toc69855985"/>
-      <w:bookmarkEnd w:id="32"/>
+      <w:bookmarkStart w:id="31" w:name="_Toc69855985"/>
+      <w:bookmarkEnd w:id="31"/>
     </w:p>
     <w:p>
       <w:pPr>
@@ -18266,7 +18262,7 @@
           <w:szCs w:val="24"/>
         </w:rPr>
       </w:pPr>
-      <w:bookmarkStart w:id="33" w:name="_Toc69855986"/>
+      <w:bookmarkStart w:id="32" w:name="_Toc69855986"/>
       <w:r>
         <w:rPr>
           <w:rFonts w:ascii="Times New Roman" w:hAnsi="Times New Roman" w:cs="Times New Roman"/>
@@ -18277,7 +18273,7 @@
         </w:rPr>
         <w:t>Big O</w:t>
       </w:r>
-      <w:bookmarkEnd w:id="33"/>
+      <w:bookmarkEnd w:id="32"/>
     </w:p>
     <w:p>
       <w:pPr>
@@ -18525,7 +18521,7 @@
           <w:szCs w:val="24"/>
         </w:rPr>
       </w:pPr>
-      <w:bookmarkStart w:id="34" w:name="_Toc69855987"/>
+      <w:bookmarkStart w:id="33" w:name="_Toc69855987"/>
       <w:r>
         <w:rPr>
           <w:rFonts w:ascii="Times New Roman" w:hAnsi="Times New Roman" w:cs="Times New Roman"/>
@@ -18536,7 +18532,7 @@
         </w:rPr>
         <w:t>Entropy</w:t>
       </w:r>
-      <w:bookmarkEnd w:id="34"/>
+      <w:bookmarkEnd w:id="33"/>
     </w:p>
     <w:p>
       <w:pPr>
@@ -18716,7 +18712,7 @@
           <w:szCs w:val="24"/>
         </w:rPr>
       </w:pPr>
-      <w:bookmarkStart w:id="35" w:name="_Toc69855988"/>
+      <w:bookmarkStart w:id="34" w:name="_Toc69855988"/>
       <w:r>
         <w:rPr>
           <w:rFonts w:ascii="Times New Roman" w:hAnsi="Times New Roman" w:cs="Times New Roman"/>
@@ -18727,7 +18723,7 @@
         </w:rPr>
         <w:t>Invariant</w:t>
       </w:r>
-      <w:bookmarkEnd w:id="35"/>
+      <w:bookmarkEnd w:id="34"/>
       <w:r>
         <w:rPr>
           <w:rFonts w:ascii="Times New Roman" w:hAnsi="Times New Roman" w:cs="Times New Roman"/>
@@ -18970,7 +18966,7 @@
           <w:szCs w:val="28"/>
         </w:rPr>
       </w:pPr>
-      <w:bookmarkStart w:id="36" w:name="_Toc69855989"/>
+      <w:bookmarkStart w:id="35" w:name="_Toc69855989"/>
       <w:r>
         <w:rPr>
           <w:rFonts w:ascii="Times New Roman" w:hAnsi="Times New Roman" w:cs="Times New Roman"/>
@@ -18981,7 +18977,7 @@
         </w:rPr>
         <w:t>Unit tests result:</w:t>
       </w:r>
-      <w:bookmarkEnd w:id="36"/>
+      <w:bookmarkEnd w:id="35"/>
     </w:p>
     <w:p>
       <w:pPr>
@@ -19135,31 +19131,18 @@
           <w:rFonts w:ascii="Times New Roman" w:hAnsi="Times New Roman" w:cs="Times New Roman"/>
         </w:rPr>
       </w:pPr>
-      <w:bookmarkStart w:id="37" w:name="_Toc69856472"/>
+      <w:bookmarkStart w:id="36" w:name="_Toc69856472"/>
       <w:r>
         <w:t xml:space="preserve">Figure </w:t>
       </w:r>
-      <w:r>
-        <w:fldChar w:fldCharType="begin"/>
-      </w:r>
-      <w:r>
-        <w:instrText xml:space="preserve"> SEQ Figure \* ARABIC </w:instrText>
-      </w:r>
-      <w:r>
-        <w:fldChar w:fldCharType="separate"/>
-      </w:r>
-      <w:r>
-        <w:rPr>
-          <w:noProof/>
-        </w:rPr>
-        <w:t>15</w:t>
-      </w:r>
-      <w:r>
-        <w:rPr>
-          <w:noProof/>
-        </w:rPr>
-        <w:fldChar w:fldCharType="end"/>
-      </w:r>
+      <w:fldSimple w:instr=" SEQ Figure \* ARABIC ">
+        <w:r>
+          <w:rPr>
+            <w:noProof/>
+          </w:rPr>
+          <w:t>15</w:t>
+        </w:r>
+      </w:fldSimple>
       <w:r>
         <w:t>:</w:t>
       </w:r>
@@ -19169,7 +19152,7 @@
       <w:r>
         <w:t>Unit test for CountStatusTest.java</w:t>
       </w:r>
-      <w:bookmarkEnd w:id="37"/>
+      <w:bookmarkEnd w:id="36"/>
     </w:p>
     <w:p>
       <w:pPr>
@@ -19188,7 +19171,6 @@
         <w:rPr>
           <w:rFonts w:ascii="Times New Roman" w:hAnsi="Times New Roman" w:cs="Times New Roman"/>
         </w:rPr>
-        <w:lastRenderedPageBreak/>
         <w:t>PopulationTest.java</w:t>
       </w:r>
     </w:p>
@@ -19262,35 +19244,22 @@
           <w:rFonts w:ascii="Times New Roman" w:hAnsi="Times New Roman" w:cs="Times New Roman"/>
         </w:rPr>
       </w:pPr>
-      <w:bookmarkStart w:id="38" w:name="_Toc69856473"/>
+      <w:bookmarkStart w:id="37" w:name="_Toc69856473"/>
       <w:r>
         <w:t xml:space="preserve">Figure </w:t>
       </w:r>
-      <w:r>
-        <w:fldChar w:fldCharType="begin"/>
-      </w:r>
-      <w:r>
-        <w:instrText xml:space="preserve"> SEQ Figure \* ARABIC </w:instrText>
-      </w:r>
-      <w:r>
-        <w:fldChar w:fldCharType="separate"/>
-      </w:r>
-      <w:r>
-        <w:rPr>
-          <w:noProof/>
-        </w:rPr>
-        <w:t>16</w:t>
-      </w:r>
-      <w:r>
-        <w:rPr>
-          <w:noProof/>
-        </w:rPr>
-        <w:fldChar w:fldCharType="end"/>
-      </w:r>
+      <w:fldSimple w:instr=" SEQ Figure \* ARABIC ">
+        <w:r>
+          <w:rPr>
+            <w:noProof/>
+          </w:rPr>
+          <w:t>16</w:t>
+        </w:r>
+      </w:fldSimple>
       <w:r>
         <w:t>:Unit test for PopulationTest.java</w:t>
       </w:r>
-      <w:bookmarkEnd w:id="38"/>
+      <w:bookmarkEnd w:id="37"/>
     </w:p>
     <w:p>
       <w:pPr>
@@ -19428,31 +19397,18 @@
           <w:rFonts w:ascii="Times New Roman" w:hAnsi="Times New Roman" w:cs="Times New Roman"/>
         </w:rPr>
       </w:pPr>
-      <w:bookmarkStart w:id="39" w:name="_Toc69856474"/>
+      <w:bookmarkStart w:id="38" w:name="_Toc69856474"/>
       <w:r>
         <w:t xml:space="preserve">Figure </w:t>
       </w:r>
-      <w:r>
-        <w:fldChar w:fldCharType="begin"/>
-      </w:r>
-      <w:r>
-        <w:instrText xml:space="preserve"> SEQ Figure \* ARABIC </w:instrText>
-      </w:r>
-      <w:r>
-        <w:fldChar w:fldCharType="separate"/>
-      </w:r>
-      <w:r>
-        <w:rPr>
-          <w:noProof/>
-        </w:rPr>
-        <w:t>17</w:t>
-      </w:r>
-      <w:r>
-        <w:rPr>
-          <w:noProof/>
-        </w:rPr>
-        <w:fldChar w:fldCharType="end"/>
-      </w:r>
+      <w:fldSimple w:instr=" SEQ Figure \* ARABIC ">
+        <w:r>
+          <w:rPr>
+            <w:noProof/>
+          </w:rPr>
+          <w:t>17</w:t>
+        </w:r>
+      </w:fldSimple>
       <w:r>
         <w:t xml:space="preserve">:Unit test for </w:t>
       </w:r>
@@ -19471,7 +19427,7 @@
       <w:r>
         <w:t>java</w:t>
       </w:r>
-      <w:bookmarkEnd w:id="39"/>
+      <w:bookmarkEnd w:id="38"/>
     </w:p>
     <w:p>
       <w:pPr>
@@ -19612,31 +19568,18 @@
           <w:rFonts w:ascii="Times New Roman" w:hAnsi="Times New Roman" w:cs="Times New Roman"/>
         </w:rPr>
       </w:pPr>
-      <w:bookmarkStart w:id="40" w:name="_Toc69856475"/>
+      <w:bookmarkStart w:id="39" w:name="_Toc69856475"/>
       <w:r>
         <w:t xml:space="preserve">Figure </w:t>
       </w:r>
-      <w:r>
-        <w:fldChar w:fldCharType="begin"/>
-      </w:r>
-      <w:r>
-        <w:instrText xml:space="preserve"> SEQ Figure \* ARABIC </w:instrText>
-      </w:r>
-      <w:r>
-        <w:fldChar w:fldCharType="separate"/>
-      </w:r>
-      <w:r>
-        <w:rPr>
-          <w:noProof/>
-        </w:rPr>
-        <w:t>18</w:t>
-      </w:r>
-      <w:r>
-        <w:rPr>
-          <w:noProof/>
-        </w:rPr>
-        <w:fldChar w:fldCharType="end"/>
-      </w:r>
+      <w:fldSimple w:instr=" SEQ Figure \* ARABIC ">
+        <w:r>
+          <w:rPr>
+            <w:noProof/>
+          </w:rPr>
+          <w:t>18</w:t>
+        </w:r>
+      </w:fldSimple>
       <w:r>
         <w:t xml:space="preserve">:Unit test for </w:t>
       </w:r>
@@ -19661,7 +19604,7 @@
       <w:r>
         <w:t>java</w:t>
       </w:r>
-      <w:bookmarkEnd w:id="40"/>
+      <w:bookmarkEnd w:id="39"/>
     </w:p>
     <w:p>
       <w:pPr>
@@ -19724,6 +19667,7 @@
         <w:rPr>
           <w:rFonts w:ascii="Times New Roman" w:hAnsi="Times New Roman" w:cs="Times New Roman"/>
         </w:rPr>
+        <w:lastRenderedPageBreak/>
         <w:t>PlotChartJFrameTest</w:t>
       </w:r>
       <w:r>
@@ -19841,7 +19785,7 @@
           <w:szCs w:val="28"/>
         </w:rPr>
       </w:pPr>
-      <w:bookmarkStart w:id="41" w:name="_Toc69855990"/>
+      <w:bookmarkStart w:id="40" w:name="_Toc69855990"/>
       <w:r>
         <w:rPr>
           <w:rFonts w:ascii="Times New Roman" w:hAnsi="Times New Roman" w:cs="Times New Roman"/>
@@ -19852,7 +19796,7 @@
         </w:rPr>
         <w:t>Conclusion</w:t>
       </w:r>
-      <w:bookmarkEnd w:id="41"/>
+      <w:bookmarkEnd w:id="40"/>
     </w:p>
     <w:p>
       <w:pPr>
@@ -20150,7 +20094,7 @@
           <w:szCs w:val="28"/>
         </w:rPr>
       </w:pPr>
-      <w:bookmarkStart w:id="42" w:name="_Toc69855991"/>
+      <w:bookmarkStart w:id="41" w:name="_Toc69855991"/>
       <w:r>
         <w:rPr>
           <w:rFonts w:ascii="Times New Roman" w:hAnsi="Times New Roman" w:cs="Times New Roman"/>
@@ -20161,7 +20105,7 @@
         </w:rPr>
         <w:t>Reference:</w:t>
       </w:r>
-      <w:bookmarkEnd w:id="42"/>
+      <w:bookmarkEnd w:id="41"/>
     </w:p>
     <w:p>
       <w:pPr>
@@ -20839,7 +20783,27 @@
           <w:sz w:val="22"/>
           <w:szCs w:val="22"/>
         </w:rPr>
-        <w:t>An evidence review of face masks against COVID-19</w:t>
+        <w:t xml:space="preserve">An evidence </w:t>
+      </w:r>
+      <w:proofErr w:type="gramStart"/>
+      <w:r>
+        <w:rPr>
+          <w:i/>
+          <w:iCs/>
+          <w:sz w:val="22"/>
+          <w:szCs w:val="22"/>
+        </w:rPr>
+        <w:t>review</w:t>
+      </w:r>
+      <w:proofErr w:type="gramEnd"/>
+      <w:r>
+        <w:rPr>
+          <w:i/>
+          <w:iCs/>
+          <w:sz w:val="22"/>
+          <w:szCs w:val="22"/>
+        </w:rPr>
+        <w:t xml:space="preserve"> of face masks against COVID-19</w:t>
       </w:r>
       <w:r>
         <w:rPr>

</xml_diff>

<commit_message>
Added simulation plots for various Ro values for a number of population with varied constraints in the report
</commit_message>
<xml_diff>
--- a/Project_Report(Sec-05).docx
+++ b/Project_Report(Sec-05).docx
@@ -3675,21 +3675,7 @@
         <w:rPr>
           <w:rFonts w:ascii="Times New Roman" w:hAnsi="Times New Roman" w:cs="Times New Roman"/>
         </w:rPr>
-        <w:t xml:space="preserve"> is 0.16 with the negative binomial model (Singapore</w:t>
-      </w:r>
-      <w:proofErr w:type="gramStart"/>
-      <w:r>
-        <w:rPr>
-          <w:rFonts w:ascii="Times New Roman" w:hAnsi="Times New Roman" w:cs="Times New Roman"/>
-        </w:rPr>
-        <w:t>)[</w:t>
-      </w:r>
-      <w:proofErr w:type="gramEnd"/>
-      <w:r>
-        <w:rPr>
-          <w:rFonts w:ascii="Times New Roman" w:hAnsi="Times New Roman" w:cs="Times New Roman"/>
-        </w:rPr>
-        <w:t>8]</w:t>
+        <w:t xml:space="preserve"> is 0.16 with the negative binomial model (Singapore)[8]</w:t>
       </w:r>
     </w:p>
     <w:p>
@@ -3881,21 +3867,9 @@
           <w:szCs w:val="28"/>
         </w:rPr>
         <w:lastRenderedPageBreak/>
-        <w:t xml:space="preserve">Aim of the </w:t>
-      </w:r>
-      <w:proofErr w:type="gramStart"/>
-      <w:r>
-        <w:rPr>
-          <w:rFonts w:ascii="Times New Roman" w:hAnsi="Times New Roman" w:cs="Times New Roman"/>
-          <w:b/>
-          <w:bCs/>
-          <w:sz w:val="28"/>
-          <w:szCs w:val="28"/>
-        </w:rPr>
-        <w:t>project</w:t>
+        <w:t>Aim of the project</w:t>
       </w:r>
       <w:bookmarkEnd w:id="1"/>
-      <w:proofErr w:type="gramEnd"/>
     </w:p>
     <w:p>
       <w:pPr>
@@ -3996,16 +3970,8 @@
         <w:rPr>
           <w:rFonts w:ascii="Times New Roman" w:hAnsi="Times New Roman" w:cs="Times New Roman"/>
         </w:rPr>
-        <w:t xml:space="preserve">The prevalence of testing and contact </w:t>
-      </w:r>
-      <w:proofErr w:type="gramStart"/>
-      <w:r>
-        <w:rPr>
-          <w:rFonts w:ascii="Times New Roman" w:hAnsi="Times New Roman" w:cs="Times New Roman"/>
-        </w:rPr>
-        <w:t>tracing</w:t>
-      </w:r>
-      <w:proofErr w:type="gramEnd"/>
+        <w:t>The prevalence of testing and contact tracing</w:t>
+      </w:r>
     </w:p>
     <w:p>
       <w:pPr>
@@ -4259,7 +4225,7 @@
           <v:shape id="_x0000_i1025" type="#_x0000_t75" alt="" style="width:396.6pt;height:409.8pt;mso-width-percent:0;mso-height-percent:0;mso-width-percent:0;mso-height-percent:0" o:ole="">
             <v:imagedata r:id="rId8" o:title=""/>
           </v:shape>
-          <o:OLEObject Type="Embed" ProgID="Visio.Drawing.15" ShapeID="_x0000_i1025" DrawAspect="Content" ObjectID="_1680506273" r:id="rId9"/>
+          <o:OLEObject Type="Embed" ProgID="Visio.Drawing.15" ShapeID="_x0000_i1025" DrawAspect="Content" ObjectID="_1680506435" r:id="rId9"/>
         </w:object>
       </w:r>
     </w:p>
@@ -5260,14 +5226,27 @@
       <w:r>
         <w:t xml:space="preserve">Figure </w:t>
       </w:r>
-      <w:fldSimple w:instr=" SEQ Figure \* ARABIC ">
-        <w:r>
-          <w:rPr>
-            <w:noProof/>
-          </w:rPr>
-          <w:t>3</w:t>
-        </w:r>
-      </w:fldSimple>
+      <w:r>
+        <w:fldChar w:fldCharType="begin"/>
+      </w:r>
+      <w:r>
+        <w:instrText xml:space="preserve"> SEQ Figure \* ARABIC </w:instrText>
+      </w:r>
+      <w:r>
+        <w:fldChar w:fldCharType="separate"/>
+      </w:r>
+      <w:r>
+        <w:rPr>
+          <w:noProof/>
+        </w:rPr>
+        <w:t>3</w:t>
+      </w:r>
+      <w:r>
+        <w:rPr>
+          <w:noProof/>
+        </w:rPr>
+        <w:fldChar w:fldCharType="end"/>
+      </w:r>
       <w:r>
         <w:t>: Growth of infection over the time (in days) in the Dashboard</w:t>
       </w:r>
@@ -5439,21 +5418,7 @@
         <w:rPr>
           <w:rFonts w:ascii="Times New Roman" w:hAnsi="Times New Roman" w:cs="Times New Roman"/>
         </w:rPr>
-        <w:t xml:space="preserve"> (SARS) virus, we </w:t>
-      </w:r>
-      <w:proofErr w:type="gramStart"/>
-      <w:r>
-        <w:rPr>
-          <w:rFonts w:ascii="Times New Roman" w:hAnsi="Times New Roman" w:cs="Times New Roman"/>
-        </w:rPr>
-        <w:t>take into account</w:t>
-      </w:r>
-      <w:proofErr w:type="gramEnd"/>
-      <w:r>
-        <w:rPr>
-          <w:rFonts w:ascii="Times New Roman" w:hAnsi="Times New Roman" w:cs="Times New Roman"/>
-        </w:rPr>
-        <w:t xml:space="preserve"> the incubation period of 3-5 days that is mapped to 3ms before it starts infecting healthy people. Due to the incubation period and recovery time for the virus, the transmission is comparably lower than the SARS-CoV-2 which results in lower dispersion </w:t>
+        <w:t xml:space="preserve"> (SARS) virus, we take into account the incubation period of 3-5 days that is mapped to 3ms before it starts infecting healthy people. Due to the incubation period and recovery time for the virus, the transmission is comparably lower than the SARS-CoV-2 which results in lower dispersion </w:t>
       </w:r>
       <w:r>
         <w:rPr>
@@ -5998,21 +5963,9 @@
           <w:sz w:val="24"/>
           <w:szCs w:val="24"/>
         </w:rPr>
-        <w:t xml:space="preserve">Factors considered for </w:t>
-      </w:r>
-      <w:proofErr w:type="gramStart"/>
-      <w:r>
-        <w:rPr>
-          <w:rFonts w:ascii="Times New Roman" w:hAnsi="Times New Roman" w:cs="Times New Roman"/>
-          <w:b/>
-          <w:bCs/>
-          <w:sz w:val="24"/>
-          <w:szCs w:val="24"/>
-        </w:rPr>
-        <w:t>simulation</w:t>
+        <w:t>Factors considered for simulation</w:t>
       </w:r>
       <w:bookmarkEnd w:id="12"/>
-      <w:proofErr w:type="gramEnd"/>
     </w:p>
     <w:p>
       <w:pPr>
@@ -6157,21 +6110,7 @@
         <w:rPr>
           <w:rFonts w:ascii="Times New Roman" w:hAnsi="Times New Roman" w:cs="Times New Roman"/>
         </w:rPr>
-        <w:t xml:space="preserve">The vaccine efficiency </w:t>
-      </w:r>
-      <w:proofErr w:type="gramStart"/>
-      <w:r>
-        <w:rPr>
-          <w:rFonts w:ascii="Times New Roman" w:hAnsi="Times New Roman" w:cs="Times New Roman"/>
-        </w:rPr>
-        <w:t>is considered to be</w:t>
-      </w:r>
-      <w:proofErr w:type="gramEnd"/>
-      <w:r>
-        <w:rPr>
-          <w:rFonts w:ascii="Times New Roman" w:hAnsi="Times New Roman" w:cs="Times New Roman"/>
-        </w:rPr>
-        <w:t xml:space="preserve"> </w:t>
+        <w:t xml:space="preserve">The vaccine efficiency is considered to be </w:t>
       </w:r>
       <w:r>
         <w:rPr>
@@ -6435,14 +6374,7 @@
         <w:rPr>
           <w:rFonts w:ascii="Times New Roman" w:hAnsi="Times New Roman" w:cs="Times New Roman"/>
         </w:rPr>
-        <w:t xml:space="preserve"> that </w:t>
-      </w:r>
-      <w:proofErr w:type="gramStart"/>
-      <w:r>
-        <w:rPr>
-          <w:rFonts w:ascii="Times New Roman" w:hAnsi="Times New Roman" w:cs="Times New Roman"/>
-        </w:rPr>
-        <w:t>come</w:t>
+        <w:t xml:space="preserve"> that come</w:t>
       </w:r>
       <w:r>
         <w:rPr>
@@ -6454,14 +6386,7 @@
         <w:rPr>
           <w:rFonts w:ascii="Times New Roman" w:hAnsi="Times New Roman" w:cs="Times New Roman"/>
         </w:rPr>
-        <w:t xml:space="preserve"> in contact with</w:t>
-      </w:r>
-      <w:proofErr w:type="gramEnd"/>
-      <w:r>
-        <w:rPr>
-          <w:rFonts w:ascii="Times New Roman" w:hAnsi="Times New Roman" w:cs="Times New Roman"/>
-        </w:rPr>
-        <w:t xml:space="preserve"> the infected person </w:t>
+        <w:t xml:space="preserve"> in contact with the infected person </w:t>
       </w:r>
       <w:r>
         <w:rPr>
@@ -7748,21 +7673,7 @@
         <w:rPr>
           <w:rFonts w:ascii="Times New Roman" w:hAnsi="Times New Roman" w:cs="Times New Roman"/>
         </w:rPr>
-        <w:t xml:space="preserve">: When quarantine constraint is selected, this is the percentage of infected population that </w:t>
-      </w:r>
-      <w:proofErr w:type="gramStart"/>
-      <w:r>
-        <w:rPr>
-          <w:rFonts w:ascii="Times New Roman" w:hAnsi="Times New Roman" w:cs="Times New Roman"/>
-        </w:rPr>
-        <w:t>actually quarantine</w:t>
-      </w:r>
-      <w:proofErr w:type="gramEnd"/>
-      <w:r>
-        <w:rPr>
-          <w:rFonts w:ascii="Times New Roman" w:hAnsi="Times New Roman" w:cs="Times New Roman"/>
-        </w:rPr>
-        <w:t>. Taken as 20%.</w:t>
+        <w:t>: When quarantine constraint is selected, this is the percentage of infected population that actually quarantine. Taken as 20%.</w:t>
       </w:r>
     </w:p>
     <w:p>
@@ -9191,14 +9102,27 @@
       <w:r>
         <w:t xml:space="preserve">Figure </w:t>
       </w:r>
-      <w:fldSimple w:instr=" SEQ Figure \* ARABIC ">
-        <w:r>
-          <w:rPr>
-            <w:noProof/>
-          </w:rPr>
-          <w:t>3</w:t>
-        </w:r>
-      </w:fldSimple>
+      <w:r>
+        <w:fldChar w:fldCharType="begin"/>
+      </w:r>
+      <w:r>
+        <w:instrText xml:space="preserve"> SEQ Figure \* ARABIC </w:instrText>
+      </w:r>
+      <w:r>
+        <w:fldChar w:fldCharType="separate"/>
+      </w:r>
+      <w:r>
+        <w:rPr>
+          <w:noProof/>
+        </w:rPr>
+        <w:t>3</w:t>
+      </w:r>
+      <w:r>
+        <w:rPr>
+          <w:noProof/>
+        </w:rPr>
+        <w:fldChar w:fldCharType="end"/>
+      </w:r>
       <w:r>
         <w:t xml:space="preserve">:Comparison plot </w:t>
       </w:r>
@@ -10298,14 +10222,27 @@
       <w:r>
         <w:t xml:space="preserve">Figure </w:t>
       </w:r>
-      <w:fldSimple w:instr=" SEQ Figure \* ARABIC ">
-        <w:r>
-          <w:rPr>
-            <w:noProof/>
-          </w:rPr>
-          <w:t>4</w:t>
-        </w:r>
-      </w:fldSimple>
+      <w:r>
+        <w:fldChar w:fldCharType="begin"/>
+      </w:r>
+      <w:r>
+        <w:instrText xml:space="preserve"> SEQ Figure \* ARABIC </w:instrText>
+      </w:r>
+      <w:r>
+        <w:fldChar w:fldCharType="separate"/>
+      </w:r>
+      <w:r>
+        <w:rPr>
+          <w:noProof/>
+        </w:rPr>
+        <w:t>4</w:t>
+      </w:r>
+      <w:r>
+        <w:rPr>
+          <w:noProof/>
+        </w:rPr>
+        <w:fldChar w:fldCharType="end"/>
+      </w:r>
       <w:r>
         <w:t>:</w:t>
       </w:r>
@@ -11424,14 +11361,27 @@
       <w:r>
         <w:t xml:space="preserve">Figure </w:t>
       </w:r>
-      <w:fldSimple w:instr=" SEQ Figure \* ARABIC ">
-        <w:r>
-          <w:rPr>
-            <w:noProof/>
-          </w:rPr>
-          <w:t>5</w:t>
-        </w:r>
-      </w:fldSimple>
+      <w:r>
+        <w:fldChar w:fldCharType="begin"/>
+      </w:r>
+      <w:r>
+        <w:instrText xml:space="preserve"> SEQ Figure \* ARABIC </w:instrText>
+      </w:r>
+      <w:r>
+        <w:fldChar w:fldCharType="separate"/>
+      </w:r>
+      <w:r>
+        <w:rPr>
+          <w:noProof/>
+        </w:rPr>
+        <w:t>5</w:t>
+      </w:r>
+      <w:r>
+        <w:rPr>
+          <w:noProof/>
+        </w:rPr>
+        <w:fldChar w:fldCharType="end"/>
+      </w:r>
       <w:r>
         <w:t>:</w:t>
       </w:r>
@@ -11507,18 +11457,8 @@
           <w:b/>
           <w:bCs/>
         </w:rPr>
-        <w:t xml:space="preserve"> considering vaccination </w:t>
-      </w:r>
-      <w:proofErr w:type="gramStart"/>
-      <w:r>
-        <w:rPr>
-          <w:rFonts w:ascii="Times New Roman" w:hAnsi="Times New Roman" w:cs="Times New Roman"/>
-          <w:b/>
-          <w:bCs/>
-        </w:rPr>
-        <w:t>parameter</w:t>
-      </w:r>
-      <w:proofErr w:type="gramEnd"/>
+        <w:t xml:space="preserve"> considering vaccination parameter</w:t>
+      </w:r>
     </w:p>
     <w:tbl>
       <w:tblPr>
@@ -12546,14 +12486,27 @@
       <w:r>
         <w:t xml:space="preserve">Figure </w:t>
       </w:r>
-      <w:fldSimple w:instr=" SEQ Figure \* ARABIC ">
-        <w:r>
-          <w:rPr>
-            <w:noProof/>
-          </w:rPr>
-          <w:t>6</w:t>
-        </w:r>
-      </w:fldSimple>
+      <w:r>
+        <w:fldChar w:fldCharType="begin"/>
+      </w:r>
+      <w:r>
+        <w:instrText xml:space="preserve"> SEQ Figure \* ARABIC </w:instrText>
+      </w:r>
+      <w:r>
+        <w:fldChar w:fldCharType="separate"/>
+      </w:r>
+      <w:r>
+        <w:rPr>
+          <w:noProof/>
+        </w:rPr>
+        <w:t>6</w:t>
+      </w:r>
+      <w:r>
+        <w:rPr>
+          <w:noProof/>
+        </w:rPr>
+        <w:fldChar w:fldCharType="end"/>
+      </w:r>
       <w:r>
         <w:t>:</w:t>
       </w:r>
@@ -12651,18 +12604,8 @@
           <w:b/>
           <w:bCs/>
         </w:rPr>
-        <w:t xml:space="preserve"> </w:t>
-      </w:r>
-      <w:proofErr w:type="gramStart"/>
-      <w:r>
-        <w:rPr>
-          <w:rFonts w:ascii="Times New Roman" w:hAnsi="Times New Roman" w:cs="Times New Roman"/>
-          <w:b/>
-          <w:bCs/>
-        </w:rPr>
-        <w:t>factors</w:t>
-      </w:r>
-      <w:proofErr w:type="gramEnd"/>
+        <w:t xml:space="preserve"> factors</w:t>
+      </w:r>
     </w:p>
     <w:tbl>
       <w:tblPr>
@@ -13417,14 +13360,27 @@
       <w:r>
         <w:t xml:space="preserve">Figure </w:t>
       </w:r>
-      <w:fldSimple w:instr=" SEQ Figure \* ARABIC ">
-        <w:r>
-          <w:rPr>
-            <w:noProof/>
-          </w:rPr>
-          <w:t>7</w:t>
-        </w:r>
-      </w:fldSimple>
+      <w:r>
+        <w:fldChar w:fldCharType="begin"/>
+      </w:r>
+      <w:r>
+        <w:instrText xml:space="preserve"> SEQ Figure \* ARABIC </w:instrText>
+      </w:r>
+      <w:r>
+        <w:fldChar w:fldCharType="separate"/>
+      </w:r>
+      <w:r>
+        <w:rPr>
+          <w:noProof/>
+        </w:rPr>
+        <w:t>7</w:t>
+      </w:r>
+      <w:r>
+        <w:rPr>
+          <w:noProof/>
+        </w:rPr>
+        <w:fldChar w:fldCharType="end"/>
+      </w:r>
       <w:r>
         <w:t>:</w:t>
       </w:r>
@@ -14353,14 +14309,27 @@
       <w:r>
         <w:t xml:space="preserve">Figure </w:t>
       </w:r>
-      <w:fldSimple w:instr=" SEQ Figure \* ARABIC ">
-        <w:r>
-          <w:rPr>
-            <w:noProof/>
-          </w:rPr>
-          <w:t>8</w:t>
-        </w:r>
-      </w:fldSimple>
+      <w:r>
+        <w:fldChar w:fldCharType="begin"/>
+      </w:r>
+      <w:r>
+        <w:instrText xml:space="preserve"> SEQ Figure \* ARABIC </w:instrText>
+      </w:r>
+      <w:r>
+        <w:fldChar w:fldCharType="separate"/>
+      </w:r>
+      <w:r>
+        <w:rPr>
+          <w:noProof/>
+        </w:rPr>
+        <w:t>8</w:t>
+      </w:r>
+      <w:r>
+        <w:rPr>
+          <w:noProof/>
+        </w:rPr>
+        <w:fldChar w:fldCharType="end"/>
+      </w:r>
       <w:r>
         <w:t>:</w:t>
       </w:r>
@@ -15302,14 +15271,27 @@
       <w:r>
         <w:t xml:space="preserve">Figure </w:t>
       </w:r>
-      <w:fldSimple w:instr=" SEQ Figure \* ARABIC ">
-        <w:r>
-          <w:rPr>
-            <w:noProof/>
-          </w:rPr>
-          <w:t>9</w:t>
-        </w:r>
-      </w:fldSimple>
+      <w:r>
+        <w:fldChar w:fldCharType="begin"/>
+      </w:r>
+      <w:r>
+        <w:instrText xml:space="preserve"> SEQ Figure \* ARABIC </w:instrText>
+      </w:r>
+      <w:r>
+        <w:fldChar w:fldCharType="separate"/>
+      </w:r>
+      <w:r>
+        <w:rPr>
+          <w:noProof/>
+        </w:rPr>
+        <w:t>9</w:t>
+      </w:r>
+      <w:r>
+        <w:rPr>
+          <w:noProof/>
+        </w:rPr>
+        <w:fldChar w:fldCharType="end"/>
+      </w:r>
       <w:r>
         <w:t>:</w:t>
       </w:r>
@@ -16767,14 +16749,27 @@
       <w:r>
         <w:t xml:space="preserve">Figure </w:t>
       </w:r>
-      <w:fldSimple w:instr=" SEQ Figure \* ARABIC ">
-        <w:r>
-          <w:rPr>
-            <w:noProof/>
-          </w:rPr>
-          <w:t>10</w:t>
-        </w:r>
-      </w:fldSimple>
+      <w:r>
+        <w:fldChar w:fldCharType="begin"/>
+      </w:r>
+      <w:r>
+        <w:instrText xml:space="preserve"> SEQ Figure \* ARABIC </w:instrText>
+      </w:r>
+      <w:r>
+        <w:fldChar w:fldCharType="separate"/>
+      </w:r>
+      <w:r>
+        <w:rPr>
+          <w:noProof/>
+        </w:rPr>
+        <w:t>10</w:t>
+      </w:r>
+      <w:r>
+        <w:rPr>
+          <w:noProof/>
+        </w:rPr>
+        <w:fldChar w:fldCharType="end"/>
+      </w:r>
       <w:r>
         <w:t>:</w:t>
       </w:r>
@@ -17588,14 +17583,27 @@
       <w:r>
         <w:t xml:space="preserve">Figure </w:t>
       </w:r>
-      <w:fldSimple w:instr=" SEQ Figure \* ARABIC ">
-        <w:r>
-          <w:rPr>
-            <w:noProof/>
-          </w:rPr>
-          <w:t>11</w:t>
-        </w:r>
-      </w:fldSimple>
+      <w:r>
+        <w:fldChar w:fldCharType="begin"/>
+      </w:r>
+      <w:r>
+        <w:instrText xml:space="preserve"> SEQ Figure \* ARABIC </w:instrText>
+      </w:r>
+      <w:r>
+        <w:fldChar w:fldCharType="separate"/>
+      </w:r>
+      <w:r>
+        <w:rPr>
+          <w:noProof/>
+        </w:rPr>
+        <w:t>11</w:t>
+      </w:r>
+      <w:r>
+        <w:rPr>
+          <w:noProof/>
+        </w:rPr>
+        <w:fldChar w:fldCharType="end"/>
+      </w:r>
       <w:r>
         <w:t>:</w:t>
       </w:r>
@@ -17787,14 +17795,27 @@
       <w:r>
         <w:t xml:space="preserve">Figure </w:t>
       </w:r>
-      <w:fldSimple w:instr=" SEQ Figure \* ARABIC ">
-        <w:r>
-          <w:rPr>
-            <w:noProof/>
-          </w:rPr>
-          <w:t>12</w:t>
-        </w:r>
-      </w:fldSimple>
+      <w:r>
+        <w:fldChar w:fldCharType="begin"/>
+      </w:r>
+      <w:r>
+        <w:instrText xml:space="preserve"> SEQ Figure \* ARABIC </w:instrText>
+      </w:r>
+      <w:r>
+        <w:fldChar w:fldCharType="separate"/>
+      </w:r>
+      <w:r>
+        <w:rPr>
+          <w:noProof/>
+        </w:rPr>
+        <w:t>12</w:t>
+      </w:r>
+      <w:r>
+        <w:rPr>
+          <w:noProof/>
+        </w:rPr>
+        <w:fldChar w:fldCharType="end"/>
+      </w:r>
       <w:r>
         <w:t>:</w:t>
       </w:r>
@@ -17827,25 +17848,7 @@
           <w:sz w:val="24"/>
           <w:szCs w:val="24"/>
         </w:rPr>
-        <w:t xml:space="preserve">person A309125. The contract tracing is checked only when an infected person </w:t>
-      </w:r>
-      <w:proofErr w:type="gramStart"/>
-      <w:r>
-        <w:rPr>
-          <w:rFonts w:ascii="Times New Roman" w:hAnsi="Times New Roman" w:cs="Times New Roman"/>
-          <w:sz w:val="24"/>
-          <w:szCs w:val="24"/>
-        </w:rPr>
-        <w:t>comes in contact with</w:t>
-      </w:r>
-      <w:proofErr w:type="gramEnd"/>
-      <w:r>
-        <w:rPr>
-          <w:rFonts w:ascii="Times New Roman" w:hAnsi="Times New Roman" w:cs="Times New Roman"/>
-          <w:sz w:val="24"/>
-          <w:szCs w:val="24"/>
-        </w:rPr>
-        <w:t xml:space="preserve"> a healthy person. The number of infected people when all constrains are selected is low. </w:t>
+        <w:t xml:space="preserve">person A309125. The contract tracing is checked only when an infected person comes in contact with a healthy person. The number of infected people when all constrains are selected is low. </w:t>
       </w:r>
     </w:p>
     <w:p>
@@ -17907,7 +17910,7 @@
           <w:bCs/>
         </w:rPr>
         <w:drawing>
-          <wp:inline distT="0" distB="0" distL="0" distR="0" wp14:anchorId="7E88C620" wp14:editId="6025BE9F">
+          <wp:inline distT="0" distB="0" distL="0" distR="0" wp14:anchorId="52AC3462" wp14:editId="33627DA0">
             <wp:extent cx="5025813" cy="2827020"/>
             <wp:effectExtent l="0" t="0" r="3810" b="0"/>
             <wp:docPr id="23" name="Picture 23"/>
@@ -17984,48 +17987,51 @@
         <w:t xml:space="preserve"> for a population of 640 over 50 days.</w:t>
       </w:r>
     </w:p>
-    <w:p/>
-    <w:p/>
     <w:p>
       <w:pPr>
         <w:pStyle w:val="ListParagraph"/>
-        <w:numPr>
-          <w:ilvl w:val="0"/>
-          <w:numId w:val="41"/>
-        </w:numPr>
         <w:spacing w:line="276" w:lineRule="auto"/>
-        <w:jc w:val="both"/>
-        <w:rPr>
-          <w:rFonts w:ascii="Times New Roman" w:hAnsi="Times New Roman" w:cs="Times New Roman"/>
-          <w:b/>
-          <w:bCs/>
-        </w:rPr>
-      </w:pPr>
-      <w:r>
-        <w:rPr>
-          <w:rFonts w:ascii="Times New Roman" w:hAnsi="Times New Roman" w:cs="Times New Roman"/>
-          <w:b/>
-          <w:bCs/>
-        </w:rPr>
-        <w:t>Log pane</w:t>
-      </w:r>
-    </w:p>
-    <w:p>
-      <w:pPr>
-        <w:ind w:left="360"/>
+        <w:rPr>
+          <w:rFonts w:ascii="Times New Roman" w:hAnsi="Times New Roman" w:cs="Times New Roman"/>
+          <w:sz w:val="24"/>
+          <w:szCs w:val="24"/>
+        </w:rPr>
+      </w:pPr>
+    </w:p>
+    <w:p>
+      <w:pPr>
+        <w:pStyle w:val="ListParagraph"/>
+        <w:spacing w:line="276" w:lineRule="auto"/>
         <w:jc w:val="center"/>
-      </w:pPr>
-      <w:bookmarkStart w:id="26" w:name="_Toc69856471"/>
-      <w:r>
-        <w:rPr>
-          <w:noProof/>
+        <w:rPr>
+          <w:rFonts w:ascii="Times New Roman" w:hAnsi="Times New Roman" w:cs="Times New Roman"/>
+          <w:sz w:val="24"/>
+          <w:szCs w:val="24"/>
+        </w:rPr>
+      </w:pPr>
+    </w:p>
+    <w:p>
+      <w:pPr>
+        <w:pStyle w:val="ListParagraph"/>
+        <w:spacing w:line="276" w:lineRule="auto"/>
+        <w:rPr>
+          <w:rFonts w:ascii="Times New Roman" w:hAnsi="Times New Roman" w:cs="Times New Roman"/>
+          <w:sz w:val="24"/>
+          <w:szCs w:val="24"/>
+        </w:rPr>
+      </w:pPr>
+      <w:r>
+        <w:rPr>
+          <w:rFonts w:ascii="Times New Roman" w:hAnsi="Times New Roman" w:cs="Times New Roman"/>
+          <w:sz w:val="24"/>
+          <w:szCs w:val="24"/>
         </w:rPr>
         <w:lastRenderedPageBreak/>
         <w:drawing>
-          <wp:inline distT="0" distB="0" distL="0" distR="0" wp14:anchorId="5548BCF5" wp14:editId="1431DA02">
-            <wp:extent cx="5943600" cy="600710"/>
-            <wp:effectExtent l="0" t="0" r="0" b="8890"/>
-            <wp:docPr id="18" name="Picture 18"/>
+          <wp:inline distT="0" distB="0" distL="0" distR="0" wp14:anchorId="647A3DC9" wp14:editId="40A13FFB">
+            <wp:extent cx="5311140" cy="2890535"/>
+            <wp:effectExtent l="0" t="0" r="3810" b="5080"/>
+            <wp:docPr id="24" name="Picture 24"/>
             <wp:cNvGraphicFramePr>
               <a:graphicFrameLocks xmlns:a="http://schemas.openxmlformats.org/drawingml/2006/main" noChangeAspect="1"/>
             </wp:cNvGraphicFramePr>
@@ -18036,20 +18042,27 @@
                     <pic:cNvPr id="1" name=""/>
                     <pic:cNvPicPr/>
                   </pic:nvPicPr>
-                  <pic:blipFill>
+                  <pic:blipFill rotWithShape="1">
                     <a:blip r:embed="rId27"/>
-                    <a:stretch>
-                      <a:fillRect/>
-                    </a:stretch>
+                    <a:srcRect b="3247"/>
+                    <a:stretch/>
                   </pic:blipFill>
-                  <pic:spPr>
+                  <pic:spPr bwMode="auto">
                     <a:xfrm>
                       <a:off x="0" y="0"/>
-                      <a:ext cx="5943600" cy="600710"/>
+                      <a:ext cx="5329516" cy="2900536"/>
                     </a:xfrm>
                     <a:prstGeom prst="rect">
                       <a:avLst/>
                     </a:prstGeom>
+                    <a:ln>
+                      <a:noFill/>
+                    </a:ln>
+                    <a:extLst>
+                      <a:ext uri="{53640926-AAD7-44D8-BBD7-CCE9431645EC}">
+                        <a14:shadowObscured xmlns:a14="http://schemas.microsoft.com/office/drawing/2010/main"/>
+                      </a:ext>
+                    </a:extLst>
                   </pic:spPr>
                 </pic:pic>
               </a:graphicData>
@@ -18057,994 +18070,52 @@
           </wp:inline>
         </w:drawing>
       </w:r>
-      <w:r>
-        <w:rPr>
-          <w:i/>
-          <w:iCs/>
-          <w:color w:val="44546A" w:themeColor="text2"/>
-          <w:sz w:val="18"/>
-          <w:szCs w:val="18"/>
-        </w:rPr>
+    </w:p>
+    <w:p>
+      <w:pPr>
+        <w:pStyle w:val="Caption"/>
+        <w:jc w:val="center"/>
+      </w:pPr>
+      <w:bookmarkStart w:id="26" w:name="_Toc69856470"/>
+      <w:r>
         <w:t xml:space="preserve">Figure </w:t>
       </w:r>
       <w:r>
-        <w:rPr>
-          <w:i/>
-          <w:iCs/>
-          <w:color w:val="44546A" w:themeColor="text2"/>
-          <w:sz w:val="18"/>
-          <w:szCs w:val="18"/>
-        </w:rPr>
         <w:fldChar w:fldCharType="begin"/>
       </w:r>
       <w:r>
-        <w:rPr>
-          <w:i/>
-          <w:iCs/>
-          <w:color w:val="44546A" w:themeColor="text2"/>
-          <w:sz w:val="18"/>
-          <w:szCs w:val="18"/>
-        </w:rPr>
         <w:instrText xml:space="preserve"> SEQ Figure \* ARABIC </w:instrText>
       </w:r>
       <w:r>
-        <w:rPr>
-          <w:i/>
-          <w:iCs/>
-          <w:color w:val="44546A" w:themeColor="text2"/>
-          <w:sz w:val="18"/>
-          <w:szCs w:val="18"/>
-        </w:rPr>
         <w:fldChar w:fldCharType="separate"/>
       </w:r>
       <w:r>
         <w:rPr>
-          <w:i/>
-          <w:iCs/>
-          <w:color w:val="44546A" w:themeColor="text2"/>
-          <w:sz w:val="18"/>
-          <w:szCs w:val="18"/>
-        </w:rPr>
-        <w:t>14</w:t>
-      </w:r>
-      <w:r>
-        <w:rPr>
-          <w:i/>
-          <w:iCs/>
-          <w:color w:val="44546A" w:themeColor="text2"/>
-          <w:sz w:val="18"/>
-          <w:szCs w:val="18"/>
+          <w:noProof/>
+        </w:rPr>
+        <w:t>15</w:t>
+      </w:r>
+      <w:r>
+        <w:rPr>
+          <w:noProof/>
         </w:rPr>
         <w:fldChar w:fldCharType="end"/>
       </w:r>
       <w:r>
-        <w:rPr>
-          <w:i/>
-          <w:iCs/>
-          <w:color w:val="44546A" w:themeColor="text2"/>
-          <w:sz w:val="18"/>
-          <w:szCs w:val="18"/>
-        </w:rPr>
         <w:t xml:space="preserve">: </w:t>
       </w:r>
-      <w:r>
-        <w:rPr>
-          <w:i/>
-          <w:iCs/>
-          <w:color w:val="44546A" w:themeColor="text2"/>
-          <w:sz w:val="18"/>
-          <w:szCs w:val="18"/>
-        </w:rPr>
-        <w:t>Log pane</w:t>
-      </w:r>
       <w:bookmarkEnd w:id="26"/>
-    </w:p>
-    <w:p>
-      <w:r>
-        <w:tab/>
-      </w:r>
-      <w:r>
-        <w:tab/>
-      </w:r>
-      <w:r>
-        <w:tab/>
-      </w:r>
-      <w:r>
-        <w:tab/>
-      </w:r>
-    </w:p>
-    <w:p>
-      <w:pPr>
-        <w:pStyle w:val="ListParagraph"/>
-        <w:numPr>
-          <w:ilvl w:val="0"/>
-          <w:numId w:val="13"/>
-        </w:numPr>
-        <w:spacing w:line="276" w:lineRule="auto"/>
-        <w:jc w:val="both"/>
-        <w:outlineLvl w:val="0"/>
-        <w:rPr>
-          <w:rFonts w:ascii="Times New Roman" w:hAnsi="Times New Roman" w:cs="Times New Roman"/>
-          <w:b/>
-          <w:bCs/>
-          <w:sz w:val="28"/>
-          <w:szCs w:val="28"/>
-        </w:rPr>
-      </w:pPr>
-      <w:bookmarkStart w:id="27" w:name="_Toc69855983"/>
-      <w:r>
-        <w:rPr>
-          <w:rFonts w:ascii="Times New Roman" w:hAnsi="Times New Roman" w:cs="Times New Roman"/>
-          <w:b/>
-          <w:bCs/>
-          <w:sz w:val="28"/>
-          <w:szCs w:val="28"/>
-        </w:rPr>
-        <w:t>Mathematical Analysis/Evidence</w:t>
-      </w:r>
-      <w:bookmarkEnd w:id="27"/>
-    </w:p>
-    <w:p>
-      <w:pPr>
-        <w:spacing w:after="0" w:line="120" w:lineRule="auto"/>
-        <w:rPr>
-          <w:rFonts w:ascii="Times New Roman" w:hAnsi="Times New Roman" w:cs="Times New Roman"/>
-          <w:b/>
-          <w:bCs/>
-          <w:sz w:val="28"/>
-          <w:szCs w:val="28"/>
-        </w:rPr>
-      </w:pPr>
-    </w:p>
-    <w:p>
-      <w:pPr>
-        <w:pStyle w:val="ListParagraph"/>
-        <w:numPr>
-          <w:ilvl w:val="0"/>
-          <w:numId w:val="26"/>
-        </w:numPr>
-        <w:spacing w:line="276" w:lineRule="auto"/>
-        <w:jc w:val="both"/>
-        <w:outlineLvl w:val="1"/>
-        <w:rPr>
-          <w:rFonts w:ascii="Times New Roman" w:hAnsi="Times New Roman" w:cs="Times New Roman"/>
-          <w:b/>
-          <w:bCs/>
-          <w:vanish/>
-          <w:sz w:val="24"/>
-          <w:szCs w:val="24"/>
-        </w:rPr>
-      </w:pPr>
-      <w:bookmarkStart w:id="28" w:name="_Toc69773570"/>
-      <w:bookmarkStart w:id="29" w:name="_Toc69773594"/>
-      <w:bookmarkStart w:id="30" w:name="_Toc69855984"/>
-      <w:bookmarkEnd w:id="28"/>
-      <w:bookmarkEnd w:id="29"/>
-      <w:bookmarkEnd w:id="30"/>
-    </w:p>
-    <w:p>
-      <w:pPr>
-        <w:pStyle w:val="ListParagraph"/>
-        <w:numPr>
-          <w:ilvl w:val="0"/>
-          <w:numId w:val="26"/>
-        </w:numPr>
-        <w:spacing w:line="276" w:lineRule="auto"/>
-        <w:jc w:val="both"/>
-        <w:outlineLvl w:val="1"/>
-        <w:rPr>
-          <w:rFonts w:ascii="Times New Roman" w:hAnsi="Times New Roman" w:cs="Times New Roman"/>
-          <w:b/>
-          <w:bCs/>
-          <w:vanish/>
-          <w:sz w:val="24"/>
-          <w:szCs w:val="24"/>
-        </w:rPr>
-      </w:pPr>
-      <w:bookmarkStart w:id="31" w:name="_Toc69855985"/>
-      <w:bookmarkEnd w:id="31"/>
-    </w:p>
-    <w:p>
-      <w:pPr>
-        <w:pStyle w:val="ListParagraph"/>
-        <w:numPr>
-          <w:ilvl w:val="1"/>
-          <w:numId w:val="26"/>
-        </w:numPr>
-        <w:spacing w:line="276" w:lineRule="auto"/>
-        <w:jc w:val="both"/>
-        <w:outlineLvl w:val="1"/>
-        <w:rPr>
-          <w:rFonts w:ascii="Times New Roman" w:hAnsi="Times New Roman" w:cs="Times New Roman"/>
-          <w:b/>
-          <w:bCs/>
-          <w:sz w:val="24"/>
-          <w:szCs w:val="24"/>
-        </w:rPr>
-      </w:pPr>
-      <w:bookmarkStart w:id="32" w:name="_Toc69855986"/>
-      <w:r>
-        <w:rPr>
-          <w:rFonts w:ascii="Times New Roman" w:hAnsi="Times New Roman" w:cs="Times New Roman"/>
-          <w:b/>
-          <w:bCs/>
-          <w:sz w:val="24"/>
-          <w:szCs w:val="24"/>
-        </w:rPr>
-        <w:t>Big O</w:t>
-      </w:r>
-      <w:bookmarkEnd w:id="32"/>
-    </w:p>
-    <w:p>
-      <w:pPr>
-        <w:pStyle w:val="ListParagraph"/>
-        <w:spacing w:line="276" w:lineRule="auto"/>
-        <w:ind w:left="792"/>
-        <w:jc w:val="both"/>
-        <w:rPr>
-          <w:rStyle w:val="Strong"/>
-          <w:rFonts w:ascii="Times New Roman" w:hAnsi="Times New Roman" w:cs="Times New Roman"/>
-          <w:b w:val="0"/>
-          <w:bCs w:val="0"/>
-        </w:rPr>
-      </w:pPr>
-      <w:r>
-        <w:rPr>
-          <w:rFonts w:ascii="Times New Roman" w:hAnsi="Times New Roman" w:cs="Times New Roman"/>
-        </w:rPr>
-        <w:t xml:space="preserve">It can be observed from Figure 7 that </w:t>
-      </w:r>
-      <w:r>
-        <w:rPr>
-          <w:rFonts w:ascii="Times New Roman" w:hAnsi="Times New Roman" w:cs="Times New Roman"/>
-        </w:rPr>
-        <w:t>for the</w:t>
-      </w:r>
-      <w:r>
-        <w:rPr>
-          <w:rFonts w:ascii="Times New Roman" w:hAnsi="Times New Roman" w:cs="Times New Roman"/>
-        </w:rPr>
-        <w:t xml:space="preserve"> scenario whe</w:t>
-      </w:r>
-      <w:r>
-        <w:rPr>
-          <w:rFonts w:ascii="Times New Roman" w:hAnsi="Times New Roman" w:cs="Times New Roman"/>
-        </w:rPr>
-        <w:t xml:space="preserve">n </w:t>
-      </w:r>
-      <w:r>
-        <w:rPr>
-          <w:rFonts w:ascii="Times New Roman" w:hAnsi="Times New Roman" w:cs="Times New Roman"/>
-        </w:rPr>
-        <w:t xml:space="preserve">no factors/constraints are selected or followed by </w:t>
-      </w:r>
-      <w:r>
-        <w:rPr>
-          <w:rFonts w:ascii="Times New Roman" w:hAnsi="Times New Roman" w:cs="Times New Roman"/>
-        </w:rPr>
-        <w:t xml:space="preserve">the </w:t>
-      </w:r>
-      <w:r>
-        <w:rPr>
-          <w:rFonts w:ascii="Times New Roman" w:hAnsi="Times New Roman" w:cs="Times New Roman"/>
-        </w:rPr>
-        <w:t xml:space="preserve">people, the transmission </w:t>
-      </w:r>
-      <w:r>
-        <w:rPr>
-          <w:rFonts w:ascii="Times New Roman" w:hAnsi="Times New Roman" w:cs="Times New Roman"/>
-        </w:rPr>
-        <w:t>increases,</w:t>
-      </w:r>
-      <w:r>
-        <w:rPr>
-          <w:rFonts w:ascii="Times New Roman" w:hAnsi="Times New Roman" w:cs="Times New Roman"/>
-        </w:rPr>
-        <w:t xml:space="preserve"> and the growth is exponential – O</w:t>
-      </w:r>
-      <w:r>
-        <w:rPr>
-          <w:rFonts w:ascii="Times New Roman" w:hAnsi="Times New Roman" w:cs="Times New Roman"/>
-        </w:rPr>
+      <w:r>
+        <w:t>Simulator Plot with R-Naught=2.5 and without any constraints</w:t>
+      </w:r>
+      <w:r>
         <w:t xml:space="preserve"> </w:t>
       </w:r>
       <w:r>
-        <w:rPr>
-          <w:rFonts w:ascii="Times New Roman" w:hAnsi="Times New Roman" w:cs="Times New Roman"/>
-        </w:rPr>
-        <w:t>(</w:t>
-      </w:r>
-      <m:oMath>
-        <m:sSup>
-          <m:sSupPr>
-            <m:ctrlPr>
-              <w:rPr>
-                <w:rFonts w:ascii="Cambria Math" w:hAnsi="Cambria Math" w:cs="Times New Roman"/>
-                <w:i/>
-              </w:rPr>
-            </m:ctrlPr>
-          </m:sSupPr>
-          <m:e>
-            <m:r>
-              <w:rPr>
-                <w:rFonts w:ascii="Cambria Math" w:hAnsi="Cambria Math" w:cs="Times New Roman"/>
-              </w:rPr>
-              <m:t>2</m:t>
-            </m:r>
-          </m:e>
-          <m:sup>
-            <m:r>
-              <w:rPr>
-                <w:rFonts w:ascii="Cambria Math" w:hAnsi="Cambria Math" w:cs="Times New Roman"/>
-              </w:rPr>
-              <m:t>n</m:t>
-            </m:r>
-          </m:sup>
-        </m:sSup>
-        <m:r>
-          <w:rPr>
-            <w:rFonts w:ascii="Cambria Math" w:hAnsi="Cambria Math" w:cs="Times New Roman"/>
-          </w:rPr>
-          <m:t>)</m:t>
-        </m:r>
-      </m:oMath>
-      <w:r>
-        <w:rPr>
-          <w:rStyle w:val="Strong"/>
-        </w:rPr>
-        <w:t xml:space="preserve"> . </w:t>
-      </w:r>
-      <w:r>
-        <w:rPr>
-          <w:rStyle w:val="Strong"/>
-          <w:rFonts w:ascii="Times New Roman" w:hAnsi="Times New Roman" w:cs="Times New Roman"/>
-          <w:b w:val="0"/>
-          <w:bCs w:val="0"/>
-        </w:rPr>
-        <w:t>By incorporating the algorithm that includ</w:t>
-      </w:r>
-      <w:r>
-        <w:rPr>
-          <w:rStyle w:val="Strong"/>
-          <w:rFonts w:ascii="Times New Roman" w:hAnsi="Times New Roman" w:cs="Times New Roman"/>
-          <w:b w:val="0"/>
-          <w:bCs w:val="0"/>
-        </w:rPr>
-        <w:t xml:space="preserve">es </w:t>
-      </w:r>
-      <w:r>
-        <w:rPr>
-          <w:rStyle w:val="Strong"/>
-          <w:rFonts w:ascii="Times New Roman" w:hAnsi="Times New Roman" w:cs="Times New Roman"/>
-          <w:b w:val="0"/>
-          <w:bCs w:val="0"/>
-        </w:rPr>
-        <w:t>all factors</w:t>
-      </w:r>
-      <w:r>
-        <w:rPr>
-          <w:rStyle w:val="Strong"/>
-          <w:rFonts w:ascii="Times New Roman" w:hAnsi="Times New Roman" w:cs="Times New Roman"/>
-          <w:b w:val="0"/>
-          <w:bCs w:val="0"/>
-        </w:rPr>
-        <w:t>/</w:t>
-      </w:r>
-      <w:r>
-        <w:rPr>
-          <w:rStyle w:val="Strong"/>
-          <w:rFonts w:ascii="Times New Roman" w:hAnsi="Times New Roman" w:cs="Times New Roman"/>
-          <w:b w:val="0"/>
-          <w:bCs w:val="0"/>
-        </w:rPr>
-        <w:t xml:space="preserve">constraints the growth </w:t>
-      </w:r>
-      <w:r>
-        <w:rPr>
-          <w:rFonts w:ascii="Times New Roman" w:hAnsi="Times New Roman" w:cs="Times New Roman"/>
-        </w:rPr>
-        <w:t>was improved to logarithmic</w:t>
-      </w:r>
-      <w:r>
-        <w:rPr>
-          <w:rFonts w:ascii="Times New Roman" w:hAnsi="Times New Roman" w:cs="Times New Roman"/>
-        </w:rPr>
-        <w:t xml:space="preserve"> time</w:t>
-      </w:r>
-      <w:r>
-        <w:rPr>
-          <w:rFonts w:ascii="Times New Roman" w:hAnsi="Times New Roman" w:cs="Times New Roman"/>
-          <w:b/>
-          <w:bCs/>
-        </w:rPr>
-        <w:t xml:space="preserve"> </w:t>
-      </w:r>
-      <w:r>
-        <w:rPr>
-          <w:rFonts w:ascii="Times New Roman" w:hAnsi="Times New Roman" w:cs="Times New Roman"/>
-          <w:b/>
-          <w:bCs/>
-        </w:rPr>
-        <w:t>-</w:t>
-      </w:r>
-      <w:r>
-        <w:rPr>
-          <w:rStyle w:val="Strong"/>
-        </w:rPr>
-        <w:t xml:space="preserve"> </w:t>
-      </w:r>
-      <w:r>
-        <w:rPr>
-          <w:rStyle w:val="Strong"/>
-          <w:rFonts w:ascii="Times New Roman" w:hAnsi="Times New Roman" w:cs="Times New Roman"/>
-          <w:b w:val="0"/>
-          <w:bCs w:val="0"/>
-        </w:rPr>
-        <w:t>O(log(n))</w:t>
-      </w:r>
-      <w:r>
-        <w:rPr>
-          <w:rStyle w:val="Strong"/>
-          <w:rFonts w:ascii="Times New Roman" w:hAnsi="Times New Roman" w:cs="Times New Roman"/>
-          <w:b w:val="0"/>
-          <w:bCs w:val="0"/>
-        </w:rPr>
-        <w:t xml:space="preserve">. </w:t>
-      </w:r>
-    </w:p>
-    <w:p>
-      <w:pPr>
-        <w:pStyle w:val="ListParagraph"/>
-        <w:spacing w:line="276" w:lineRule="auto"/>
-        <w:ind w:left="792"/>
-        <w:jc w:val="both"/>
-        <w:rPr>
-          <w:rFonts w:ascii="Times New Roman" w:hAnsi="Times New Roman" w:cs="Times New Roman"/>
-        </w:rPr>
-      </w:pPr>
-    </w:p>
-    <w:p>
-      <w:pPr>
-        <w:pStyle w:val="ListParagraph"/>
-        <w:numPr>
-          <w:ilvl w:val="1"/>
-          <w:numId w:val="26"/>
-        </w:numPr>
-        <w:spacing w:line="276" w:lineRule="auto"/>
-        <w:jc w:val="both"/>
-        <w:outlineLvl w:val="1"/>
-        <w:rPr>
-          <w:rFonts w:ascii="Times New Roman" w:hAnsi="Times New Roman" w:cs="Times New Roman"/>
-          <w:b/>
-          <w:bCs/>
-          <w:sz w:val="24"/>
-          <w:szCs w:val="24"/>
-        </w:rPr>
-      </w:pPr>
-      <w:bookmarkStart w:id="33" w:name="_Toc69855987"/>
-      <w:r>
-        <w:rPr>
-          <w:rFonts w:ascii="Times New Roman" w:hAnsi="Times New Roman" w:cs="Times New Roman"/>
-          <w:b/>
-          <w:bCs/>
-          <w:sz w:val="24"/>
-          <w:szCs w:val="24"/>
-        </w:rPr>
-        <w:t>Entropy</w:t>
-      </w:r>
-      <w:bookmarkEnd w:id="33"/>
-    </w:p>
-    <w:p>
-      <w:pPr>
-        <w:pStyle w:val="ListParagraph"/>
-        <w:spacing w:line="276" w:lineRule="auto"/>
-        <w:ind w:left="792"/>
-        <w:jc w:val="both"/>
-        <w:rPr>
-          <w:rFonts w:ascii="Times New Roman" w:hAnsi="Times New Roman" w:cs="Times New Roman"/>
-        </w:rPr>
-      </w:pPr>
-      <w:r>
-        <w:rPr>
-          <w:rFonts w:ascii="Times New Roman" w:hAnsi="Times New Roman" w:cs="Times New Roman"/>
-        </w:rPr>
-        <w:t>At</w:t>
-      </w:r>
-      <w:r>
-        <w:rPr>
-          <w:rFonts w:ascii="Times New Roman" w:hAnsi="Times New Roman" w:cs="Times New Roman"/>
-        </w:rPr>
-        <w:t xml:space="preserve"> the beginning of the simulation the available data is minimum</w:t>
-      </w:r>
-      <w:r>
-        <w:rPr>
-          <w:rFonts w:ascii="Times New Roman" w:hAnsi="Times New Roman" w:cs="Times New Roman"/>
-        </w:rPr>
-        <w:t xml:space="preserve"> </w:t>
-      </w:r>
-      <w:r>
-        <w:rPr>
-          <w:rFonts w:ascii="Times New Roman" w:hAnsi="Times New Roman" w:cs="Times New Roman"/>
-        </w:rPr>
-        <w:t>this</w:t>
-      </w:r>
-      <w:r>
-        <w:rPr>
-          <w:rFonts w:ascii="Times New Roman" w:hAnsi="Times New Roman" w:cs="Times New Roman"/>
-        </w:rPr>
-        <w:t xml:space="preserve"> </w:t>
-      </w:r>
-      <w:r>
-        <w:rPr>
-          <w:rFonts w:ascii="Times New Roman" w:hAnsi="Times New Roman" w:cs="Times New Roman"/>
-        </w:rPr>
-        <w:t>is when the entropy is at the highest</w:t>
-      </w:r>
-      <w:r>
-        <w:rPr>
-          <w:rFonts w:ascii="Times New Roman" w:hAnsi="Times New Roman" w:cs="Times New Roman"/>
-        </w:rPr>
-        <w:t>. With time</w:t>
-      </w:r>
-      <w:r>
-        <w:rPr>
-          <w:rFonts w:ascii="Times New Roman" w:hAnsi="Times New Roman" w:cs="Times New Roman"/>
-        </w:rPr>
-        <w:t>,</w:t>
-      </w:r>
-      <w:r>
-        <w:rPr>
-          <w:rFonts w:ascii="Times New Roman" w:hAnsi="Times New Roman" w:cs="Times New Roman"/>
-        </w:rPr>
-        <w:t xml:space="preserve"> we analy</w:t>
-      </w:r>
-      <w:r>
-        <w:rPr>
-          <w:rFonts w:ascii="Times New Roman" w:hAnsi="Times New Roman" w:cs="Times New Roman"/>
-        </w:rPr>
-        <w:t>z</w:t>
-      </w:r>
-      <w:r>
-        <w:rPr>
-          <w:rFonts w:ascii="Times New Roman" w:hAnsi="Times New Roman" w:cs="Times New Roman"/>
-        </w:rPr>
-        <w:t xml:space="preserve">e the </w:t>
-      </w:r>
-      <w:r>
-        <w:rPr>
-          <w:rFonts w:ascii="Times New Roman" w:hAnsi="Times New Roman" w:cs="Times New Roman"/>
-        </w:rPr>
-        <w:t>effect</w:t>
-      </w:r>
-      <w:r>
-        <w:rPr>
-          <w:rFonts w:ascii="Times New Roman" w:hAnsi="Times New Roman" w:cs="Times New Roman"/>
-        </w:rPr>
-        <w:t xml:space="preserve"> of </w:t>
-      </w:r>
-      <w:r>
-        <w:rPr>
-          <w:rFonts w:ascii="Times New Roman" w:hAnsi="Times New Roman" w:cs="Times New Roman"/>
-        </w:rPr>
-        <w:t>factors</w:t>
-      </w:r>
-      <w:r>
-        <w:rPr>
-          <w:rFonts w:ascii="Times New Roman" w:hAnsi="Times New Roman" w:cs="Times New Roman"/>
-        </w:rPr>
-        <w:t>/constraints</w:t>
-      </w:r>
-      <w:r>
-        <w:rPr>
-          <w:rFonts w:ascii="Times New Roman" w:hAnsi="Times New Roman" w:cs="Times New Roman"/>
-        </w:rPr>
-        <w:t xml:space="preserve"> on</w:t>
-      </w:r>
-      <w:r>
-        <w:rPr>
-          <w:rFonts w:ascii="Times New Roman" w:hAnsi="Times New Roman" w:cs="Times New Roman"/>
-        </w:rPr>
-        <w:t xml:space="preserve"> the </w:t>
-      </w:r>
-      <w:r>
-        <w:rPr>
-          <w:rFonts w:ascii="Times New Roman" w:hAnsi="Times New Roman" w:cs="Times New Roman"/>
-        </w:rPr>
-        <w:t>transmission</w:t>
-      </w:r>
-      <w:r>
-        <w:rPr>
-          <w:rFonts w:ascii="Times New Roman" w:hAnsi="Times New Roman" w:cs="Times New Roman"/>
-        </w:rPr>
-        <w:t xml:space="preserve"> of the virus</w:t>
-      </w:r>
-      <w:r>
-        <w:rPr>
-          <w:rFonts w:ascii="Times New Roman" w:hAnsi="Times New Roman" w:cs="Times New Roman"/>
-        </w:rPr>
-        <w:t>. T</w:t>
-      </w:r>
-      <w:r>
-        <w:rPr>
-          <w:rFonts w:ascii="Times New Roman" w:hAnsi="Times New Roman" w:cs="Times New Roman"/>
-        </w:rPr>
-        <w:t xml:space="preserve">his results in </w:t>
-      </w:r>
-      <w:r>
-        <w:rPr>
-          <w:rFonts w:ascii="Times New Roman" w:hAnsi="Times New Roman" w:cs="Times New Roman"/>
-        </w:rPr>
-        <w:t xml:space="preserve">a lower </w:t>
-      </w:r>
-      <w:r>
-        <w:rPr>
-          <w:rFonts w:ascii="Times New Roman" w:hAnsi="Times New Roman" w:cs="Times New Roman"/>
-        </w:rPr>
-        <w:t xml:space="preserve">entropy. </w:t>
-      </w:r>
-    </w:p>
-    <w:p>
-      <w:pPr>
-        <w:pStyle w:val="ListParagraph"/>
-        <w:spacing w:line="276" w:lineRule="auto"/>
-        <w:ind w:left="792"/>
-        <w:jc w:val="both"/>
-        <w:rPr>
-          <w:rFonts w:ascii="Times New Roman" w:hAnsi="Times New Roman" w:cs="Times New Roman"/>
-        </w:rPr>
-      </w:pPr>
-    </w:p>
-    <w:p>
-      <w:pPr>
-        <w:pStyle w:val="ListParagraph"/>
-        <w:numPr>
-          <w:ilvl w:val="1"/>
-          <w:numId w:val="26"/>
-        </w:numPr>
-        <w:spacing w:line="276" w:lineRule="auto"/>
-        <w:jc w:val="both"/>
-        <w:outlineLvl w:val="1"/>
-        <w:rPr>
-          <w:rFonts w:ascii="Times New Roman" w:hAnsi="Times New Roman" w:cs="Times New Roman"/>
-          <w:b/>
-          <w:bCs/>
-          <w:sz w:val="24"/>
-          <w:szCs w:val="24"/>
-        </w:rPr>
-      </w:pPr>
-      <w:bookmarkStart w:id="34" w:name="_Toc69855988"/>
-      <w:r>
-        <w:rPr>
-          <w:rFonts w:ascii="Times New Roman" w:hAnsi="Times New Roman" w:cs="Times New Roman"/>
-          <w:b/>
-          <w:bCs/>
-          <w:sz w:val="24"/>
-          <w:szCs w:val="24"/>
-        </w:rPr>
-        <w:t>Invariant</w:t>
-      </w:r>
-      <w:bookmarkEnd w:id="34"/>
-      <w:r>
-        <w:rPr>
-          <w:rFonts w:ascii="Times New Roman" w:hAnsi="Times New Roman" w:cs="Times New Roman"/>
-          <w:b/>
-          <w:bCs/>
-          <w:sz w:val="24"/>
-          <w:szCs w:val="24"/>
-        </w:rPr>
-        <w:t xml:space="preserve"> </w:t>
-      </w:r>
-    </w:p>
-    <w:p>
-      <w:pPr>
-        <w:pStyle w:val="ListParagraph"/>
-        <w:numPr>
-          <w:ilvl w:val="0"/>
-          <w:numId w:val="44"/>
-        </w:numPr>
-        <w:spacing w:line="276" w:lineRule="auto"/>
-        <w:jc w:val="both"/>
-        <w:rPr>
-          <w:rFonts w:ascii="Times New Roman" w:hAnsi="Times New Roman" w:cs="Times New Roman"/>
-        </w:rPr>
-      </w:pPr>
-      <w:r>
-        <w:rPr>
-          <w:rFonts w:ascii="Times New Roman" w:hAnsi="Times New Roman" w:cs="Times New Roman"/>
-        </w:rPr>
-        <w:t>Array:</w:t>
-      </w:r>
-      <w:r>
-        <w:rPr>
-          <w:rFonts w:ascii="Times New Roman" w:hAnsi="Times New Roman" w:cs="Times New Roman"/>
-        </w:rPr>
-        <w:t xml:space="preserve"> </w:t>
-      </w:r>
-    </w:p>
-    <w:p>
-      <w:pPr>
-        <w:pStyle w:val="ListParagraph"/>
-        <w:numPr>
-          <w:ilvl w:val="1"/>
-          <w:numId w:val="44"/>
-        </w:numPr>
-        <w:spacing w:line="276" w:lineRule="auto"/>
-        <w:jc w:val="both"/>
-        <w:rPr>
-          <w:rFonts w:ascii="Times New Roman" w:hAnsi="Times New Roman" w:cs="Times New Roman"/>
-        </w:rPr>
-      </w:pPr>
-      <w:r>
-        <w:rPr>
-          <w:rFonts w:ascii="Times New Roman" w:hAnsi="Times New Roman" w:cs="Times New Roman"/>
-        </w:rPr>
-        <w:t>Whenever a person collide</w:t>
-      </w:r>
-      <w:r>
-        <w:rPr>
-          <w:rFonts w:ascii="Times New Roman" w:hAnsi="Times New Roman" w:cs="Times New Roman"/>
-        </w:rPr>
-        <w:t>s</w:t>
-      </w:r>
-      <w:r>
-        <w:rPr>
-          <w:rFonts w:ascii="Times New Roman" w:hAnsi="Times New Roman" w:cs="Times New Roman"/>
-        </w:rPr>
-        <w:t xml:space="preserve"> with </w:t>
-      </w:r>
-      <w:r>
-        <w:rPr>
-          <w:rFonts w:ascii="Times New Roman" w:hAnsi="Times New Roman" w:cs="Times New Roman"/>
-        </w:rPr>
-        <w:t>another</w:t>
-      </w:r>
-      <w:r>
-        <w:rPr>
-          <w:rFonts w:ascii="Times New Roman" w:hAnsi="Times New Roman" w:cs="Times New Roman"/>
-        </w:rPr>
-        <w:t xml:space="preserve"> person </w:t>
-      </w:r>
-      <w:r>
-        <w:rPr>
-          <w:rFonts w:ascii="Times New Roman" w:hAnsi="Times New Roman" w:cs="Times New Roman"/>
-        </w:rPr>
-        <w:t xml:space="preserve">the position will </w:t>
-      </w:r>
-      <w:r>
-        <w:rPr>
-          <w:rFonts w:ascii="Times New Roman" w:hAnsi="Times New Roman" w:cs="Times New Roman"/>
-        </w:rPr>
-        <w:t>change,</w:t>
-      </w:r>
-      <w:r>
-        <w:rPr>
-          <w:rFonts w:ascii="Times New Roman" w:hAnsi="Times New Roman" w:cs="Times New Roman"/>
-        </w:rPr>
-        <w:t xml:space="preserve"> and the status will be updated accordingly.</w:t>
-      </w:r>
-    </w:p>
-    <w:p>
-      <w:pPr>
-        <w:pStyle w:val="ListParagraph"/>
-        <w:spacing w:line="276" w:lineRule="auto"/>
-        <w:ind w:left="1800"/>
-        <w:jc w:val="both"/>
-        <w:rPr>
-          <w:rFonts w:ascii="Times New Roman" w:hAnsi="Times New Roman" w:cs="Times New Roman"/>
-        </w:rPr>
-      </w:pPr>
-    </w:p>
-    <w:p>
-      <w:pPr>
-        <w:pStyle w:val="ListParagraph"/>
-        <w:numPr>
-          <w:ilvl w:val="0"/>
-          <w:numId w:val="44"/>
-        </w:numPr>
-        <w:spacing w:line="276" w:lineRule="auto"/>
-        <w:jc w:val="both"/>
-        <w:rPr>
-          <w:rFonts w:ascii="Times New Roman" w:hAnsi="Times New Roman" w:cs="Times New Roman"/>
-        </w:rPr>
-      </w:pPr>
-      <w:r>
-        <w:rPr>
-          <w:rFonts w:ascii="Times New Roman" w:hAnsi="Times New Roman" w:cs="Times New Roman"/>
-        </w:rPr>
-        <w:t>Directed</w:t>
-      </w:r>
-      <w:r>
-        <w:rPr>
-          <w:rFonts w:ascii="Times New Roman" w:hAnsi="Times New Roman" w:cs="Times New Roman"/>
-        </w:rPr>
-        <w:t xml:space="preserve"> </w:t>
-      </w:r>
-      <w:r>
-        <w:rPr>
-          <w:rFonts w:ascii="Times New Roman" w:hAnsi="Times New Roman" w:cs="Times New Roman"/>
-        </w:rPr>
-        <w:t>Graph:</w:t>
-      </w:r>
-      <w:r>
-        <w:rPr>
-          <w:rFonts w:ascii="Times New Roman" w:hAnsi="Times New Roman" w:cs="Times New Roman"/>
-        </w:rPr>
-        <w:t xml:space="preserve"> </w:t>
-      </w:r>
-    </w:p>
-    <w:p>
-      <w:pPr>
-        <w:pStyle w:val="ListParagraph"/>
-        <w:numPr>
-          <w:ilvl w:val="1"/>
-          <w:numId w:val="44"/>
-        </w:numPr>
-        <w:spacing w:line="276" w:lineRule="auto"/>
-        <w:jc w:val="both"/>
-        <w:rPr>
-          <w:rFonts w:ascii="Times New Roman" w:hAnsi="Times New Roman" w:cs="Times New Roman"/>
-        </w:rPr>
-      </w:pPr>
-      <w:r>
-        <w:rPr>
-          <w:rFonts w:ascii="Times New Roman" w:hAnsi="Times New Roman" w:cs="Times New Roman"/>
-        </w:rPr>
-        <w:t xml:space="preserve">When an infected person collides with a healthy person, the direction of edge is only from </w:t>
-      </w:r>
-      <w:r>
-        <w:rPr>
-          <w:rFonts w:ascii="Times New Roman" w:hAnsi="Times New Roman" w:cs="Times New Roman"/>
-        </w:rPr>
-        <w:t xml:space="preserve">the </w:t>
-      </w:r>
-      <w:r>
-        <w:rPr>
-          <w:rFonts w:ascii="Times New Roman" w:hAnsi="Times New Roman" w:cs="Times New Roman"/>
-        </w:rPr>
-        <w:t>infected</w:t>
-      </w:r>
-      <w:r>
-        <w:rPr>
-          <w:rFonts w:ascii="Times New Roman" w:hAnsi="Times New Roman" w:cs="Times New Roman"/>
-        </w:rPr>
-        <w:t xml:space="preserve"> person</w:t>
-      </w:r>
-      <w:r>
-        <w:rPr>
-          <w:rFonts w:ascii="Times New Roman" w:hAnsi="Times New Roman" w:cs="Times New Roman"/>
-        </w:rPr>
-        <w:t xml:space="preserve"> to </w:t>
-      </w:r>
-      <w:r>
-        <w:rPr>
-          <w:rFonts w:ascii="Times New Roman" w:hAnsi="Times New Roman" w:cs="Times New Roman"/>
-        </w:rPr>
-        <w:t xml:space="preserve">a </w:t>
-      </w:r>
-      <w:r>
-        <w:rPr>
-          <w:rFonts w:ascii="Times New Roman" w:hAnsi="Times New Roman" w:cs="Times New Roman"/>
-        </w:rPr>
-        <w:t xml:space="preserve">healthy person. </w:t>
-      </w:r>
-    </w:p>
-    <w:p>
-      <w:pPr>
-        <w:pStyle w:val="ListParagraph"/>
-        <w:numPr>
-          <w:ilvl w:val="1"/>
-          <w:numId w:val="44"/>
-        </w:numPr>
-        <w:spacing w:line="276" w:lineRule="auto"/>
-        <w:jc w:val="both"/>
-        <w:rPr>
-          <w:rFonts w:ascii="Times New Roman" w:hAnsi="Times New Roman" w:cs="Times New Roman"/>
-        </w:rPr>
-      </w:pPr>
-      <w:r>
-        <w:rPr>
-          <w:rFonts w:ascii="Times New Roman" w:hAnsi="Times New Roman" w:cs="Times New Roman"/>
-        </w:rPr>
-        <w:t>There will not be any duplicated vertices.</w:t>
-      </w:r>
-    </w:p>
-    <w:p>
-      <w:pPr>
-        <w:pStyle w:val="ListParagraph"/>
-        <w:numPr>
-          <w:ilvl w:val="0"/>
-          <w:numId w:val="13"/>
-        </w:numPr>
-        <w:spacing w:line="276" w:lineRule="auto"/>
-        <w:jc w:val="both"/>
-        <w:outlineLvl w:val="0"/>
-        <w:rPr>
-          <w:rFonts w:ascii="Times New Roman" w:hAnsi="Times New Roman" w:cs="Times New Roman"/>
-          <w:b/>
-          <w:bCs/>
-          <w:sz w:val="28"/>
-          <w:szCs w:val="28"/>
-        </w:rPr>
-      </w:pPr>
-      <w:bookmarkStart w:id="35" w:name="_Toc69855989"/>
-      <w:r>
-        <w:rPr>
-          <w:rFonts w:ascii="Times New Roman" w:hAnsi="Times New Roman" w:cs="Times New Roman"/>
-          <w:b/>
-          <w:bCs/>
-          <w:sz w:val="28"/>
-          <w:szCs w:val="28"/>
-        </w:rPr>
-        <w:t>Unit tests result:</w:t>
-      </w:r>
-      <w:bookmarkEnd w:id="35"/>
-    </w:p>
-    <w:p>
-      <w:pPr>
-        <w:spacing w:line="276" w:lineRule="auto"/>
-        <w:ind w:firstLine="360"/>
-        <w:jc w:val="both"/>
-        <w:rPr>
-          <w:rFonts w:ascii="Times New Roman" w:hAnsi="Times New Roman" w:cs="Times New Roman"/>
-        </w:rPr>
-      </w:pPr>
-      <w:r>
-        <w:rPr>
-          <w:rFonts w:ascii="Times New Roman" w:hAnsi="Times New Roman" w:cs="Times New Roman"/>
-        </w:rPr>
-        <w:t>The unit test coverage for the project is 72.9%.</w:t>
-      </w:r>
-      <w:r>
-        <w:rPr>
-          <w:rFonts w:ascii="Times New Roman" w:hAnsi="Times New Roman" w:cs="Times New Roman"/>
-        </w:rPr>
-        <w:t xml:space="preserve"> </w:t>
-      </w:r>
-      <w:r>
-        <w:rPr>
-          <w:rFonts w:ascii="Times New Roman" w:hAnsi="Times New Roman" w:cs="Times New Roman"/>
-        </w:rPr>
-        <w:t>T</w:t>
-      </w:r>
-      <w:r>
-        <w:rPr>
-          <w:rFonts w:ascii="Times New Roman" w:hAnsi="Times New Roman" w:cs="Times New Roman"/>
-        </w:rPr>
-        <w:t xml:space="preserve">he snapshot of unit test results </w:t>
-      </w:r>
-      <w:r>
-        <w:rPr>
-          <w:rFonts w:ascii="Times New Roman" w:hAnsi="Times New Roman" w:cs="Times New Roman"/>
-        </w:rPr>
-        <w:t>is</w:t>
-      </w:r>
-      <w:r>
-        <w:rPr>
-          <w:rFonts w:ascii="Times New Roman" w:hAnsi="Times New Roman" w:cs="Times New Roman"/>
-        </w:rPr>
-        <w:t xml:space="preserve"> given below:</w:t>
-      </w:r>
-    </w:p>
-    <w:p>
-      <w:pPr>
-        <w:pStyle w:val="ListParagraph"/>
-        <w:numPr>
-          <w:ilvl w:val="0"/>
-          <w:numId w:val="45"/>
-        </w:numPr>
-        <w:spacing w:line="276" w:lineRule="auto"/>
-        <w:jc w:val="both"/>
-        <w:rPr>
-          <w:rFonts w:ascii="Times New Roman" w:hAnsi="Times New Roman" w:cs="Times New Roman"/>
-        </w:rPr>
-      </w:pPr>
-      <w:r>
-        <w:rPr>
-          <w:rFonts w:ascii="Times New Roman" w:hAnsi="Times New Roman" w:cs="Times New Roman"/>
-        </w:rPr>
-        <w:t>Unit test for Population package:</w:t>
-      </w:r>
-    </w:p>
+        <w:t>for a population of 640 over 50 days</w:t>
+      </w:r>
+    </w:p>
+    <w:p/>
     <w:p>
       <w:pPr>
         <w:pStyle w:val="ListParagraph"/>
@@ -19053,44 +18124,29 @@
         <w:jc w:val="both"/>
         <w:rPr>
           <w:rFonts w:ascii="Times New Roman" w:hAnsi="Times New Roman" w:cs="Times New Roman"/>
+          <w:b/>
+          <w:bCs/>
         </w:rPr>
       </w:pPr>
     </w:p>
     <w:p>
       <w:pPr>
         <w:pStyle w:val="ListParagraph"/>
-        <w:numPr>
-          <w:ilvl w:val="0"/>
-          <w:numId w:val="46"/>
-        </w:numPr>
-        <w:spacing w:line="276" w:lineRule="auto"/>
-        <w:jc w:val="both"/>
-        <w:rPr>
-          <w:rFonts w:ascii="Times New Roman" w:hAnsi="Times New Roman" w:cs="Times New Roman"/>
-        </w:rPr>
-      </w:pPr>
-      <w:r>
-        <w:rPr>
-          <w:rFonts w:ascii="Times New Roman" w:hAnsi="Times New Roman" w:cs="Times New Roman"/>
-        </w:rPr>
-        <w:t>CountStatusTest.java</w:t>
-      </w:r>
-    </w:p>
-    <w:p>
-      <w:pPr>
         <w:keepNext/>
         <w:spacing w:line="276" w:lineRule="auto"/>
-        <w:jc w:val="center"/>
-      </w:pPr>
-      <w:r>
-        <w:rPr>
-          <w:noProof/>
+        <w:ind w:left="1080"/>
+      </w:pPr>
+      <w:r>
+        <w:rPr>
+          <w:rFonts w:ascii="Times New Roman" w:hAnsi="Times New Roman" w:cs="Times New Roman"/>
+          <w:b/>
+          <w:bCs/>
         </w:rPr>
         <w:drawing>
-          <wp:inline distT="0" distB="0" distL="0" distR="0" wp14:anchorId="306E7807" wp14:editId="7AF8B04D">
-            <wp:extent cx="4155034" cy="1124877"/>
-            <wp:effectExtent l="0" t="0" r="0" b="0"/>
-            <wp:docPr id="3" name="Picture 3"/>
+          <wp:inline distT="0" distB="0" distL="0" distR="0" wp14:anchorId="0520529C" wp14:editId="440DD6A8">
+            <wp:extent cx="5075555" cy="2910721"/>
+            <wp:effectExtent l="0" t="0" r="0" b="4445"/>
+            <wp:docPr id="25" name="Picture 25"/>
             <wp:cNvGraphicFramePr>
               <a:graphicFrameLocks xmlns:a="http://schemas.openxmlformats.org/drawingml/2006/main" noChangeAspect="1"/>
             </wp:cNvGraphicFramePr>
@@ -19110,7 +18166,7 @@
                   <pic:spPr>
                     <a:xfrm>
                       <a:off x="0" y="0"/>
-                      <a:ext cx="4257515" cy="1152621"/>
+                      <a:ext cx="5110917" cy="2931001"/>
                     </a:xfrm>
                     <a:prstGeom prst="rect">
                       <a:avLst/>
@@ -19129,81 +18185,81 @@
         <w:jc w:val="center"/>
         <w:rPr>
           <w:rFonts w:ascii="Times New Roman" w:hAnsi="Times New Roman" w:cs="Times New Roman"/>
-        </w:rPr>
-      </w:pPr>
-      <w:bookmarkStart w:id="36" w:name="_Toc69856472"/>
+          <w:b/>
+          <w:bCs/>
+        </w:rPr>
+      </w:pPr>
       <w:r>
         <w:t xml:space="preserve">Figure </w:t>
       </w:r>
-      <w:fldSimple w:instr=" SEQ Figure \* ARABIC ">
-        <w:r>
-          <w:rPr>
-            <w:noProof/>
-          </w:rPr>
-          <w:t>15</w:t>
-        </w:r>
-      </w:fldSimple>
-      <w:r>
-        <w:t>:</w:t>
-      </w:r>
-      <w:r>
-        <w:t xml:space="preserve"> </w:t>
-      </w:r>
-      <w:r>
-        <w:t>Unit test for CountStatusTest.java</w:t>
-      </w:r>
-      <w:bookmarkEnd w:id="36"/>
-    </w:p>
-    <w:p>
-      <w:pPr>
-        <w:pStyle w:val="ListParagraph"/>
-        <w:numPr>
-          <w:ilvl w:val="0"/>
-          <w:numId w:val="46"/>
-        </w:numPr>
+      <w:r>
+        <w:fldChar w:fldCharType="begin"/>
+      </w:r>
+      <w:r>
+        <w:instrText xml:space="preserve"> SEQ Figure \* ARABIC </w:instrText>
+      </w:r>
+      <w:r>
+        <w:fldChar w:fldCharType="separate"/>
+      </w:r>
+      <w:r>
+        <w:rPr>
+          <w:noProof/>
+        </w:rPr>
+        <w:t>16</w:t>
+      </w:r>
+      <w:r>
+        <w:fldChar w:fldCharType="end"/>
+      </w:r>
+      <w:r>
+        <w:t xml:space="preserve">: </w:t>
+      </w:r>
+      <w:r>
+        <w:t xml:space="preserve">Simulator Plot with R-Naught=5 and with testing, contact tracing, mask mandate &amp; social distancing in effect for a population of </w:t>
+      </w:r>
+      <w:r>
+        <w:t>6</w:t>
+      </w:r>
+      <w:r>
+        <w:t>40 over 5</w:t>
+      </w:r>
+      <w:r>
+        <w:t xml:space="preserve">0 </w:t>
+      </w:r>
+      <w:r>
+        <w:t>days</w:t>
+      </w:r>
+    </w:p>
+    <w:p>
+      <w:pPr>
         <w:spacing w:line="276" w:lineRule="auto"/>
         <w:jc w:val="both"/>
         <w:rPr>
           <w:rFonts w:ascii="Times New Roman" w:hAnsi="Times New Roman" w:cs="Times New Roman"/>
-        </w:rPr>
-      </w:pPr>
-      <w:r>
-        <w:rPr>
-          <w:rFonts w:ascii="Times New Roman" w:hAnsi="Times New Roman" w:cs="Times New Roman"/>
-        </w:rPr>
-        <w:t>PopulationTest.java</w:t>
-      </w:r>
+          <w:b/>
+          <w:bCs/>
+        </w:rPr>
+      </w:pPr>
     </w:p>
     <w:p>
       <w:pPr>
         <w:pStyle w:val="ListParagraph"/>
+        <w:keepNext/>
         <w:spacing w:line="276" w:lineRule="auto"/>
-        <w:ind w:left="1800"/>
+        <w:ind w:left="1080"/>
         <w:jc w:val="both"/>
-        <w:rPr>
-          <w:rFonts w:ascii="Times New Roman" w:hAnsi="Times New Roman" w:cs="Times New Roman"/>
-        </w:rPr>
-      </w:pPr>
-    </w:p>
-    <w:p>
-      <w:pPr>
-        <w:pStyle w:val="ListParagraph"/>
-        <w:spacing w:line="276" w:lineRule="auto"/>
-        <w:ind w:left="0"/>
-        <w:jc w:val="center"/>
-        <w:rPr>
-          <w:rFonts w:ascii="Times New Roman" w:hAnsi="Times New Roman" w:cs="Times New Roman"/>
-        </w:rPr>
-      </w:pPr>
-      <w:r>
-        <w:rPr>
-          <w:noProof/>
-        </w:rPr>
+      </w:pPr>
+      <w:r>
+        <w:rPr>
+          <w:rFonts w:ascii="Times New Roman" w:hAnsi="Times New Roman" w:cs="Times New Roman"/>
+          <w:b/>
+          <w:bCs/>
+        </w:rPr>
+        <w:lastRenderedPageBreak/>
         <w:drawing>
-          <wp:inline distT="0" distB="0" distL="0" distR="0" wp14:anchorId="335ADAB1" wp14:editId="27E442B4">
-            <wp:extent cx="3928263" cy="1309420"/>
+          <wp:inline distT="0" distB="0" distL="0" distR="0" wp14:anchorId="61F0B668" wp14:editId="6A92A9A4">
+            <wp:extent cx="4800600" cy="2700338"/>
             <wp:effectExtent l="0" t="0" r="0" b="5080"/>
-            <wp:docPr id="4" name="Picture 4"/>
+            <wp:docPr id="22" name="Picture 22"/>
             <wp:cNvGraphicFramePr>
               <a:graphicFrameLocks xmlns:a="http://schemas.openxmlformats.org/drawingml/2006/main" noChangeAspect="1"/>
             </wp:cNvGraphicFramePr>
@@ -19223,7 +18279,7 @@
                   <pic:spPr>
                     <a:xfrm>
                       <a:off x="0" y="0"/>
-                      <a:ext cx="4048713" cy="1349570"/>
+                      <a:ext cx="4816547" cy="2709308"/>
                     </a:xfrm>
                     <a:prstGeom prst="rect">
                       <a:avLst/>
@@ -19240,123 +18296,62 @@
       <w:pPr>
         <w:pStyle w:val="Caption"/>
         <w:jc w:val="center"/>
-        <w:rPr>
-          <w:rFonts w:ascii="Times New Roman" w:hAnsi="Times New Roman" w:cs="Times New Roman"/>
-        </w:rPr>
-      </w:pPr>
-      <w:bookmarkStart w:id="37" w:name="_Toc69856473"/>
+      </w:pPr>
       <w:r>
         <w:t xml:space="preserve">Figure </w:t>
       </w:r>
-      <w:fldSimple w:instr=" SEQ Figure \* ARABIC ">
-        <w:r>
-          <w:rPr>
-            <w:noProof/>
-          </w:rPr>
-          <w:t>16</w:t>
-        </w:r>
-      </w:fldSimple>
-      <w:r>
-        <w:t>:Unit test for PopulationTest.java</w:t>
-      </w:r>
-      <w:bookmarkEnd w:id="37"/>
-    </w:p>
-    <w:p>
-      <w:pPr>
-        <w:spacing w:line="276" w:lineRule="auto"/>
-        <w:ind w:firstLine="360"/>
-        <w:jc w:val="both"/>
-        <w:rPr>
-          <w:rFonts w:ascii="Times New Roman" w:hAnsi="Times New Roman" w:cs="Times New Roman"/>
-        </w:rPr>
-      </w:pPr>
-    </w:p>
-    <w:p>
-      <w:pPr>
-        <w:pStyle w:val="ListParagraph"/>
-        <w:numPr>
-          <w:ilvl w:val="0"/>
-          <w:numId w:val="45"/>
-        </w:numPr>
-        <w:spacing w:line="276" w:lineRule="auto"/>
-        <w:jc w:val="both"/>
-        <w:rPr>
-          <w:rFonts w:ascii="Times New Roman" w:hAnsi="Times New Roman" w:cs="Times New Roman"/>
-        </w:rPr>
-      </w:pPr>
-      <w:r>
-        <w:rPr>
-          <w:rFonts w:ascii="Times New Roman" w:hAnsi="Times New Roman" w:cs="Times New Roman"/>
-        </w:rPr>
-        <w:t xml:space="preserve">Unit test for </w:t>
-      </w:r>
-      <w:r>
-        <w:rPr>
-          <w:rFonts w:ascii="Times New Roman" w:hAnsi="Times New Roman" w:cs="Times New Roman"/>
-        </w:rPr>
-        <w:t>Simulation</w:t>
-      </w:r>
-      <w:r>
-        <w:rPr>
-          <w:rFonts w:ascii="Times New Roman" w:hAnsi="Times New Roman" w:cs="Times New Roman"/>
-        </w:rPr>
-        <w:t xml:space="preserve"> package:</w:t>
-      </w:r>
-    </w:p>
-    <w:p>
-      <w:pPr>
-        <w:pStyle w:val="ListParagraph"/>
-        <w:spacing w:line="276" w:lineRule="auto"/>
-        <w:ind w:left="1080"/>
-        <w:jc w:val="both"/>
-        <w:rPr>
-          <w:rFonts w:ascii="Times New Roman" w:hAnsi="Times New Roman" w:cs="Times New Roman"/>
-        </w:rPr>
-      </w:pPr>
-    </w:p>
-    <w:p>
-      <w:pPr>
-        <w:pStyle w:val="ListParagraph"/>
-        <w:numPr>
-          <w:ilvl w:val="0"/>
-          <w:numId w:val="48"/>
-        </w:numPr>
-        <w:spacing w:line="276" w:lineRule="auto"/>
-        <w:jc w:val="both"/>
-        <w:rPr>
-          <w:rFonts w:ascii="Times New Roman" w:hAnsi="Times New Roman" w:cs="Times New Roman"/>
-        </w:rPr>
-      </w:pPr>
-      <w:r>
-        <w:rPr>
-          <w:rFonts w:ascii="Times New Roman" w:hAnsi="Times New Roman" w:cs="Times New Roman"/>
-        </w:rPr>
-        <w:t>PopulationPaintPanelTest</w:t>
-      </w:r>
-      <w:r>
-        <w:rPr>
-          <w:rFonts w:ascii="Times New Roman" w:hAnsi="Times New Roman" w:cs="Times New Roman"/>
-        </w:rPr>
-        <w:t>.java</w:t>
-      </w:r>
-    </w:p>
-    <w:p>
-      <w:pPr>
+      <w:r>
+        <w:fldChar w:fldCharType="begin"/>
+      </w:r>
+      <w:r>
+        <w:instrText xml:space="preserve"> SEQ Figure \* ARABIC </w:instrText>
+      </w:r>
+      <w:r>
+        <w:fldChar w:fldCharType="separate"/>
+      </w:r>
+      <w:r>
+        <w:rPr>
+          <w:noProof/>
+        </w:rPr>
+        <w:t>17</w:t>
+      </w:r>
+      <w:r>
+        <w:fldChar w:fldCharType="end"/>
+      </w:r>
+      <w:r>
+        <w:t>:</w:t>
+      </w:r>
+      <w:r>
+        <w:t xml:space="preserve"> </w:t>
+      </w:r>
+      <w:r>
+        <w:t>Simulator Plot with R-Naught=5 and with testing, contact tracing, mask mandate &amp; social distancing in effect</w:t>
+      </w:r>
+      <w:r>
+        <w:t xml:space="preserve"> </w:t>
+      </w:r>
+      <w:r>
+        <w:t>for a population of 540 over 105 days</w:t>
+      </w:r>
+    </w:p>
+    <w:p/>
+    <w:p>
+      <w:pPr>
+        <w:keepNext/>
         <w:spacing w:line="276" w:lineRule="auto"/>
         <w:jc w:val="center"/>
-        <w:rPr>
-          <w:rFonts w:ascii="Times New Roman" w:hAnsi="Times New Roman" w:cs="Times New Roman"/>
-        </w:rPr>
-      </w:pPr>
-      <w:r>
-        <w:rPr>
-          <w:noProof/>
+      </w:pPr>
+      <w:r>
+        <w:rPr>
+          <w:rFonts w:ascii="Times New Roman" w:hAnsi="Times New Roman" w:cs="Times New Roman"/>
+          <w:b/>
+          <w:bCs/>
         </w:rPr>
         <w:drawing>
-          <wp:inline distT="0" distB="0" distL="0" distR="0" wp14:anchorId="259A7778" wp14:editId="3D108B59">
-            <wp:extent cx="4147719" cy="1629398"/>
-            <wp:effectExtent l="0" t="0" r="5715" b="9525"/>
-            <wp:docPr id="9" name="Picture 9"/>
+          <wp:inline distT="0" distB="0" distL="0" distR="0" wp14:anchorId="1782EE12" wp14:editId="14F3D4D3">
+            <wp:extent cx="4781973" cy="2689860"/>
+            <wp:effectExtent l="0" t="0" r="0" b="0"/>
+            <wp:docPr id="26" name="Picture 26"/>
             <wp:cNvGraphicFramePr>
               <a:graphicFrameLocks xmlns:a="http://schemas.openxmlformats.org/drawingml/2006/main" noChangeAspect="1"/>
             </wp:cNvGraphicFramePr>
@@ -19376,7 +18371,7 @@
                   <pic:spPr>
                     <a:xfrm>
                       <a:off x="0" y="0"/>
-                      <a:ext cx="4168038" cy="1637380"/>
+                      <a:ext cx="4816614" cy="2709346"/>
                     </a:xfrm>
                     <a:prstGeom prst="rect">
                       <a:avLst/>
@@ -19395,139 +18390,99 @@
         <w:jc w:val="center"/>
         <w:rPr>
           <w:rFonts w:ascii="Times New Roman" w:hAnsi="Times New Roman" w:cs="Times New Roman"/>
-        </w:rPr>
-      </w:pPr>
-      <w:bookmarkStart w:id="38" w:name="_Toc69856474"/>
+          <w:b/>
+          <w:bCs/>
+        </w:rPr>
+      </w:pPr>
       <w:r>
         <w:t xml:space="preserve">Figure </w:t>
       </w:r>
-      <w:fldSimple w:instr=" SEQ Figure \* ARABIC ">
-        <w:r>
-          <w:rPr>
-            <w:noProof/>
-          </w:rPr>
-          <w:t>17</w:t>
-        </w:r>
-      </w:fldSimple>
-      <w:r>
-        <w:t xml:space="preserve">:Unit test for </w:t>
-      </w:r>
-      <w:r>
-        <w:rPr>
-          <w:rFonts w:ascii="Times New Roman" w:hAnsi="Times New Roman" w:cs="Times New Roman"/>
-        </w:rPr>
-        <w:t>PopulationPaintPanelTest</w:t>
-      </w:r>
-      <w:r>
-        <w:rPr>
-          <w:rFonts w:ascii="Times New Roman" w:hAnsi="Times New Roman" w:cs="Times New Roman"/>
-        </w:rPr>
+      <w:r>
+        <w:fldChar w:fldCharType="begin"/>
+      </w:r>
+      <w:r>
+        <w:instrText xml:space="preserve"> SEQ Figure \* ARABIC </w:instrText>
+      </w:r>
+      <w:r>
+        <w:fldChar w:fldCharType="separate"/>
+      </w:r>
+      <w:r>
+        <w:rPr>
+          <w:noProof/>
+        </w:rPr>
+        <w:t>18</w:t>
+      </w:r>
+      <w:r>
+        <w:fldChar w:fldCharType="end"/>
+      </w:r>
+      <w:r>
+        <w:t xml:space="preserve">: </w:t>
+      </w:r>
+      <w:r>
+        <w:t>Simulator Plot with R-Naught=</w:t>
+      </w:r>
+      <w:r>
+        <w:t>2.</w:t>
+      </w:r>
+      <w:r>
+        <w:t xml:space="preserve">5 and with testing, contact tracing, mask mandate &amp; social distancing in effect for a population of </w:t>
+      </w:r>
+      <w:r>
+        <w:t>64</w:t>
+      </w:r>
+      <w:r>
+        <w:t xml:space="preserve">0 over </w:t>
+      </w:r>
+      <w:r>
+        <w:t>360</w:t>
+      </w:r>
+      <w:r>
+        <w:t xml:space="preserve"> days</w:t>
+      </w:r>
+      <w:r>
         <w:t>.</w:t>
       </w:r>
-      <w:r>
-        <w:t>java</w:t>
-      </w:r>
-      <w:bookmarkEnd w:id="38"/>
-    </w:p>
+    </w:p>
+    <w:p/>
     <w:p>
       <w:pPr>
         <w:pStyle w:val="ListParagraph"/>
         <w:numPr>
           <w:ilvl w:val="0"/>
-          <w:numId w:val="45"/>
+          <w:numId w:val="41"/>
         </w:numPr>
         <w:spacing w:line="276" w:lineRule="auto"/>
         <w:jc w:val="both"/>
         <w:rPr>
           <w:rFonts w:ascii="Times New Roman" w:hAnsi="Times New Roman" w:cs="Times New Roman"/>
-        </w:rPr>
-      </w:pPr>
-      <w:r>
-        <w:rPr>
-          <w:rFonts w:ascii="Times New Roman" w:hAnsi="Times New Roman" w:cs="Times New Roman"/>
-        </w:rPr>
-        <w:t xml:space="preserve">Unit test for </w:t>
-      </w:r>
-      <w:r>
-        <w:rPr>
-          <w:rFonts w:ascii="Times New Roman" w:hAnsi="Times New Roman" w:cs="Times New Roman"/>
-        </w:rPr>
-        <w:t>UI</w:t>
-      </w:r>
-      <w:r>
-        <w:rPr>
-          <w:rFonts w:ascii="Times New Roman" w:hAnsi="Times New Roman" w:cs="Times New Roman"/>
-        </w:rPr>
-        <w:t xml:space="preserve"> package:</w:t>
-      </w:r>
-    </w:p>
-    <w:p>
-      <w:pPr>
-        <w:pStyle w:val="ListParagraph"/>
-        <w:spacing w:line="276" w:lineRule="auto"/>
-        <w:ind w:left="1080"/>
-        <w:jc w:val="both"/>
-        <w:rPr>
-          <w:rFonts w:ascii="Times New Roman" w:hAnsi="Times New Roman" w:cs="Times New Roman"/>
-        </w:rPr>
-      </w:pPr>
-    </w:p>
-    <w:p>
-      <w:pPr>
-        <w:pStyle w:val="ListParagraph"/>
-        <w:numPr>
-          <w:ilvl w:val="0"/>
-          <w:numId w:val="49"/>
-        </w:numPr>
-        <w:spacing w:line="276" w:lineRule="auto"/>
-        <w:jc w:val="both"/>
-        <w:rPr>
-          <w:rFonts w:ascii="Times New Roman" w:hAnsi="Times New Roman" w:cs="Times New Roman"/>
-        </w:rPr>
-      </w:pPr>
-      <w:r>
-        <w:rPr>
-          <w:rFonts w:ascii="Times New Roman" w:hAnsi="Times New Roman" w:cs="Times New Roman"/>
-        </w:rPr>
-        <w:t>DashboardTest</w:t>
-      </w:r>
-      <w:r>
-        <w:rPr>
-          <w:rFonts w:ascii="Times New Roman" w:hAnsi="Times New Roman" w:cs="Times New Roman"/>
-        </w:rPr>
-        <w:t>.java</w:t>
-      </w:r>
-    </w:p>
-    <w:p>
-      <w:pPr>
-        <w:pStyle w:val="ListParagraph"/>
-        <w:spacing w:line="276" w:lineRule="auto"/>
-        <w:ind w:left="1800"/>
-        <w:jc w:val="both"/>
-        <w:rPr>
-          <w:rFonts w:ascii="Times New Roman" w:hAnsi="Times New Roman" w:cs="Times New Roman"/>
-        </w:rPr>
-      </w:pPr>
-    </w:p>
-    <w:p>
-      <w:pPr>
-        <w:pStyle w:val="ListParagraph"/>
-        <w:spacing w:line="276" w:lineRule="auto"/>
-        <w:ind w:left="810"/>
+          <w:b/>
+          <w:bCs/>
+        </w:rPr>
+      </w:pPr>
+      <w:r>
+        <w:rPr>
+          <w:rFonts w:ascii="Times New Roman" w:hAnsi="Times New Roman" w:cs="Times New Roman"/>
+          <w:b/>
+          <w:bCs/>
+        </w:rPr>
+        <w:t>Log pane</w:t>
+      </w:r>
+    </w:p>
+    <w:p>
+      <w:pPr>
+        <w:ind w:left="360"/>
         <w:jc w:val="center"/>
-        <w:rPr>
-          <w:rFonts w:ascii="Times New Roman" w:hAnsi="Times New Roman" w:cs="Times New Roman"/>
-        </w:rPr>
-      </w:pPr>
+      </w:pPr>
+      <w:bookmarkStart w:id="27" w:name="_Toc69856471"/>
       <w:r>
         <w:rPr>
           <w:noProof/>
         </w:rPr>
         <w:drawing>
-          <wp:inline distT="0" distB="0" distL="0" distR="0" wp14:anchorId="6E2D5D08" wp14:editId="5EA4D84F">
-            <wp:extent cx="3503980" cy="1636688"/>
-            <wp:effectExtent l="0" t="0" r="1270" b="1905"/>
-            <wp:docPr id="10" name="Picture 10"/>
+          <wp:inline distT="0" distB="0" distL="0" distR="0" wp14:anchorId="5548BCF5" wp14:editId="1431DA02">
+            <wp:extent cx="5943600" cy="600710"/>
+            <wp:effectExtent l="0" t="0" r="0" b="8890"/>
+            <wp:docPr id="18" name="Picture 18"/>
             <wp:cNvGraphicFramePr>
               <a:graphicFrameLocks xmlns:a="http://schemas.openxmlformats.org/drawingml/2006/main" noChangeAspect="1"/>
             </wp:cNvGraphicFramePr>
@@ -19547,7 +18502,7 @@
                   <pic:spPr>
                     <a:xfrm>
                       <a:off x="0" y="0"/>
-                      <a:ext cx="3556099" cy="1661032"/>
+                      <a:ext cx="5943600" cy="600710"/>
                     </a:xfrm>
                     <a:prstGeom prst="rect">
                       <a:avLst/>
@@ -19559,52 +18514,772 @@
           </wp:inline>
         </w:drawing>
       </w:r>
-    </w:p>
-    <w:p>
-      <w:pPr>
-        <w:pStyle w:val="Caption"/>
-        <w:jc w:val="center"/>
-        <w:rPr>
-          <w:rFonts w:ascii="Times New Roman" w:hAnsi="Times New Roman" w:cs="Times New Roman"/>
-        </w:rPr>
-      </w:pPr>
-      <w:bookmarkStart w:id="39" w:name="_Toc69856475"/>
-      <w:r>
+      <w:r>
+        <w:rPr>
+          <w:i/>
+          <w:iCs/>
+          <w:color w:val="44546A" w:themeColor="text2"/>
+          <w:sz w:val="18"/>
+          <w:szCs w:val="18"/>
+        </w:rPr>
         <w:t xml:space="preserve">Figure </w:t>
       </w:r>
-      <w:fldSimple w:instr=" SEQ Figure \* ARABIC ">
-        <w:r>
+      <w:r>
+        <w:rPr>
+          <w:i/>
+          <w:iCs/>
+          <w:color w:val="44546A" w:themeColor="text2"/>
+          <w:sz w:val="18"/>
+          <w:szCs w:val="18"/>
+        </w:rPr>
+        <w:fldChar w:fldCharType="begin"/>
+      </w:r>
+      <w:r>
+        <w:rPr>
+          <w:i/>
+          <w:iCs/>
+          <w:color w:val="44546A" w:themeColor="text2"/>
+          <w:sz w:val="18"/>
+          <w:szCs w:val="18"/>
+        </w:rPr>
+        <w:instrText xml:space="preserve"> SEQ Figure \* ARABIC </w:instrText>
+      </w:r>
+      <w:r>
+        <w:rPr>
+          <w:i/>
+          <w:iCs/>
+          <w:color w:val="44546A" w:themeColor="text2"/>
+          <w:sz w:val="18"/>
+          <w:szCs w:val="18"/>
+        </w:rPr>
+        <w:fldChar w:fldCharType="separate"/>
+      </w:r>
+      <w:r>
+        <w:rPr>
+          <w:i/>
+          <w:iCs/>
+          <w:color w:val="44546A" w:themeColor="text2"/>
+          <w:sz w:val="18"/>
+          <w:szCs w:val="18"/>
+        </w:rPr>
+        <w:t>14</w:t>
+      </w:r>
+      <w:r>
+        <w:rPr>
+          <w:i/>
+          <w:iCs/>
+          <w:color w:val="44546A" w:themeColor="text2"/>
+          <w:sz w:val="18"/>
+          <w:szCs w:val="18"/>
+        </w:rPr>
+        <w:fldChar w:fldCharType="end"/>
+      </w:r>
+      <w:r>
+        <w:rPr>
+          <w:i/>
+          <w:iCs/>
+          <w:color w:val="44546A" w:themeColor="text2"/>
+          <w:sz w:val="18"/>
+          <w:szCs w:val="18"/>
+        </w:rPr>
+        <w:t xml:space="preserve">: </w:t>
+      </w:r>
+      <w:r>
+        <w:rPr>
+          <w:i/>
+          <w:iCs/>
+          <w:color w:val="44546A" w:themeColor="text2"/>
+          <w:sz w:val="18"/>
+          <w:szCs w:val="18"/>
+        </w:rPr>
+        <w:t>Log pane</w:t>
+      </w:r>
+      <w:bookmarkEnd w:id="27"/>
+    </w:p>
+    <w:p>
+      <w:r>
+        <w:tab/>
+      </w:r>
+      <w:r>
+        <w:tab/>
+      </w:r>
+      <w:r>
+        <w:tab/>
+      </w:r>
+      <w:r>
+        <w:tab/>
+      </w:r>
+    </w:p>
+    <w:p>
+      <w:pPr>
+        <w:pStyle w:val="ListParagraph"/>
+        <w:numPr>
+          <w:ilvl w:val="0"/>
+          <w:numId w:val="13"/>
+        </w:numPr>
+        <w:spacing w:line="276" w:lineRule="auto"/>
+        <w:jc w:val="both"/>
+        <w:outlineLvl w:val="0"/>
+        <w:rPr>
+          <w:rFonts w:ascii="Times New Roman" w:hAnsi="Times New Roman" w:cs="Times New Roman"/>
+          <w:b/>
+          <w:bCs/>
+          <w:sz w:val="28"/>
+          <w:szCs w:val="28"/>
+        </w:rPr>
+      </w:pPr>
+      <w:bookmarkStart w:id="28" w:name="_Toc69855983"/>
+      <w:r>
+        <w:rPr>
+          <w:rFonts w:ascii="Times New Roman" w:hAnsi="Times New Roman" w:cs="Times New Roman"/>
+          <w:b/>
+          <w:bCs/>
+          <w:sz w:val="28"/>
+          <w:szCs w:val="28"/>
+        </w:rPr>
+        <w:lastRenderedPageBreak/>
+        <w:t>Mathematical Analysis/Evidence</w:t>
+      </w:r>
+      <w:bookmarkEnd w:id="28"/>
+    </w:p>
+    <w:p>
+      <w:pPr>
+        <w:spacing w:after="0" w:line="120" w:lineRule="auto"/>
+        <w:rPr>
+          <w:rFonts w:ascii="Times New Roman" w:hAnsi="Times New Roman" w:cs="Times New Roman"/>
+          <w:b/>
+          <w:bCs/>
+          <w:sz w:val="28"/>
+          <w:szCs w:val="28"/>
+        </w:rPr>
+      </w:pPr>
+    </w:p>
+    <w:p>
+      <w:pPr>
+        <w:pStyle w:val="ListParagraph"/>
+        <w:numPr>
+          <w:ilvl w:val="0"/>
+          <w:numId w:val="26"/>
+        </w:numPr>
+        <w:spacing w:line="276" w:lineRule="auto"/>
+        <w:jc w:val="both"/>
+        <w:outlineLvl w:val="1"/>
+        <w:rPr>
+          <w:rFonts w:ascii="Times New Roman" w:hAnsi="Times New Roman" w:cs="Times New Roman"/>
+          <w:b/>
+          <w:bCs/>
+          <w:vanish/>
+          <w:sz w:val="24"/>
+          <w:szCs w:val="24"/>
+        </w:rPr>
+      </w:pPr>
+      <w:bookmarkStart w:id="29" w:name="_Toc69773570"/>
+      <w:bookmarkStart w:id="30" w:name="_Toc69773594"/>
+      <w:bookmarkStart w:id="31" w:name="_Toc69855984"/>
+      <w:bookmarkEnd w:id="29"/>
+      <w:bookmarkEnd w:id="30"/>
+      <w:bookmarkEnd w:id="31"/>
+    </w:p>
+    <w:p>
+      <w:pPr>
+        <w:pStyle w:val="ListParagraph"/>
+        <w:numPr>
+          <w:ilvl w:val="0"/>
+          <w:numId w:val="26"/>
+        </w:numPr>
+        <w:spacing w:line="276" w:lineRule="auto"/>
+        <w:jc w:val="both"/>
+        <w:outlineLvl w:val="1"/>
+        <w:rPr>
+          <w:rFonts w:ascii="Times New Roman" w:hAnsi="Times New Roman" w:cs="Times New Roman"/>
+          <w:b/>
+          <w:bCs/>
+          <w:vanish/>
+          <w:sz w:val="24"/>
+          <w:szCs w:val="24"/>
+        </w:rPr>
+      </w:pPr>
+      <w:bookmarkStart w:id="32" w:name="_Toc69855985"/>
+      <w:bookmarkEnd w:id="32"/>
+    </w:p>
+    <w:p>
+      <w:pPr>
+        <w:pStyle w:val="ListParagraph"/>
+        <w:numPr>
+          <w:ilvl w:val="1"/>
+          <w:numId w:val="26"/>
+        </w:numPr>
+        <w:spacing w:line="276" w:lineRule="auto"/>
+        <w:jc w:val="both"/>
+        <w:outlineLvl w:val="1"/>
+        <w:rPr>
+          <w:rFonts w:ascii="Times New Roman" w:hAnsi="Times New Roman" w:cs="Times New Roman"/>
+          <w:b/>
+          <w:bCs/>
+          <w:sz w:val="24"/>
+          <w:szCs w:val="24"/>
+        </w:rPr>
+      </w:pPr>
+      <w:bookmarkStart w:id="33" w:name="_Toc69855986"/>
+      <w:r>
+        <w:rPr>
+          <w:rFonts w:ascii="Times New Roman" w:hAnsi="Times New Roman" w:cs="Times New Roman"/>
+          <w:b/>
+          <w:bCs/>
+          <w:sz w:val="24"/>
+          <w:szCs w:val="24"/>
+        </w:rPr>
+        <w:t>Big O</w:t>
+      </w:r>
+      <w:bookmarkEnd w:id="33"/>
+    </w:p>
+    <w:p>
+      <w:pPr>
+        <w:pStyle w:val="ListParagraph"/>
+        <w:spacing w:line="276" w:lineRule="auto"/>
+        <w:ind w:left="792"/>
+        <w:jc w:val="both"/>
+        <w:rPr>
+          <w:rStyle w:val="Strong"/>
+          <w:rFonts w:ascii="Times New Roman" w:hAnsi="Times New Roman" w:cs="Times New Roman"/>
+          <w:b w:val="0"/>
+          <w:bCs w:val="0"/>
+        </w:rPr>
+      </w:pPr>
+      <w:r>
+        <w:rPr>
+          <w:rFonts w:ascii="Times New Roman" w:hAnsi="Times New Roman" w:cs="Times New Roman"/>
+        </w:rPr>
+        <w:t xml:space="preserve">It can be observed from Figure 7 that </w:t>
+      </w:r>
+      <w:r>
+        <w:rPr>
+          <w:rFonts w:ascii="Times New Roman" w:hAnsi="Times New Roman" w:cs="Times New Roman"/>
+        </w:rPr>
+        <w:t>for the</w:t>
+      </w:r>
+      <w:r>
+        <w:rPr>
+          <w:rFonts w:ascii="Times New Roman" w:hAnsi="Times New Roman" w:cs="Times New Roman"/>
+        </w:rPr>
+        <w:t xml:space="preserve"> scenario whe</w:t>
+      </w:r>
+      <w:r>
+        <w:rPr>
+          <w:rFonts w:ascii="Times New Roman" w:hAnsi="Times New Roman" w:cs="Times New Roman"/>
+        </w:rPr>
+        <w:t xml:space="preserve">n </w:t>
+      </w:r>
+      <w:r>
+        <w:rPr>
+          <w:rFonts w:ascii="Times New Roman" w:hAnsi="Times New Roman" w:cs="Times New Roman"/>
+        </w:rPr>
+        <w:t xml:space="preserve">no factors/constraints are selected or followed by </w:t>
+      </w:r>
+      <w:r>
+        <w:rPr>
+          <w:rFonts w:ascii="Times New Roman" w:hAnsi="Times New Roman" w:cs="Times New Roman"/>
+        </w:rPr>
+        <w:t xml:space="preserve">the </w:t>
+      </w:r>
+      <w:r>
+        <w:rPr>
+          <w:rFonts w:ascii="Times New Roman" w:hAnsi="Times New Roman" w:cs="Times New Roman"/>
+        </w:rPr>
+        <w:t xml:space="preserve">people, the transmission </w:t>
+      </w:r>
+      <w:r>
+        <w:rPr>
+          <w:rFonts w:ascii="Times New Roman" w:hAnsi="Times New Roman" w:cs="Times New Roman"/>
+        </w:rPr>
+        <w:t>increases,</w:t>
+      </w:r>
+      <w:r>
+        <w:rPr>
+          <w:rFonts w:ascii="Times New Roman" w:hAnsi="Times New Roman" w:cs="Times New Roman"/>
+        </w:rPr>
+        <w:t xml:space="preserve"> and the growth is exponential – O</w:t>
+      </w:r>
+      <w:r>
+        <w:rPr>
+          <w:rFonts w:ascii="Times New Roman" w:hAnsi="Times New Roman" w:cs="Times New Roman"/>
+        </w:rPr>
+        <w:t xml:space="preserve"> </w:t>
+      </w:r>
+      <w:r>
+        <w:rPr>
+          <w:rFonts w:ascii="Times New Roman" w:hAnsi="Times New Roman" w:cs="Times New Roman"/>
+        </w:rPr>
+        <w:t>(</w:t>
+      </w:r>
+      <m:oMath>
+        <m:sSup>
+          <m:sSupPr>
+            <m:ctrlPr>
+              <w:rPr>
+                <w:rFonts w:ascii="Cambria Math" w:hAnsi="Cambria Math" w:cs="Times New Roman"/>
+                <w:i/>
+              </w:rPr>
+            </m:ctrlPr>
+          </m:sSupPr>
+          <m:e>
+            <m:r>
+              <w:rPr>
+                <w:rFonts w:ascii="Cambria Math" w:hAnsi="Cambria Math" w:cs="Times New Roman"/>
+              </w:rPr>
+              <m:t>2</m:t>
+            </m:r>
+          </m:e>
+          <m:sup>
+            <m:r>
+              <w:rPr>
+                <w:rFonts w:ascii="Cambria Math" w:hAnsi="Cambria Math" w:cs="Times New Roman"/>
+              </w:rPr>
+              <m:t>n</m:t>
+            </m:r>
+          </m:sup>
+        </m:sSup>
+        <m:r>
           <w:rPr>
-            <w:noProof/>
+            <w:rFonts w:ascii="Cambria Math" w:hAnsi="Cambria Math" w:cs="Times New Roman"/>
           </w:rPr>
-          <w:t>18</w:t>
-        </w:r>
-      </w:fldSimple>
-      <w:r>
-        <w:t xml:space="preserve">:Unit test for </w:t>
-      </w:r>
-      <w:r>
-        <w:rPr>
-          <w:rFonts w:ascii="Times New Roman" w:hAnsi="Times New Roman" w:cs="Times New Roman"/>
-        </w:rPr>
-        <w:t>Dashboard</w:t>
-      </w:r>
-      <w:r>
-        <w:rPr>
-          <w:rFonts w:ascii="Times New Roman" w:hAnsi="Times New Roman" w:cs="Times New Roman"/>
-        </w:rPr>
-        <w:t>Test</w:t>
-      </w:r>
-      <w:r>
-        <w:rPr>
-          <w:rFonts w:ascii="Times New Roman" w:hAnsi="Times New Roman" w:cs="Times New Roman"/>
-        </w:rPr>
-        <w:t>.</w:t>
-      </w:r>
-      <w:r>
-        <w:t>java</w:t>
-      </w:r>
-      <w:bookmarkEnd w:id="39"/>
+          <m:t>)</m:t>
+        </m:r>
+      </m:oMath>
+      <w:r>
+        <w:rPr>
+          <w:rStyle w:val="Strong"/>
+        </w:rPr>
+        <w:t xml:space="preserve"> . </w:t>
+      </w:r>
+      <w:r>
+        <w:rPr>
+          <w:rStyle w:val="Strong"/>
+          <w:rFonts w:ascii="Times New Roman" w:hAnsi="Times New Roman" w:cs="Times New Roman"/>
+          <w:b w:val="0"/>
+          <w:bCs w:val="0"/>
+        </w:rPr>
+        <w:t>By incorporating the algorithm that includ</w:t>
+      </w:r>
+      <w:r>
+        <w:rPr>
+          <w:rStyle w:val="Strong"/>
+          <w:rFonts w:ascii="Times New Roman" w:hAnsi="Times New Roman" w:cs="Times New Roman"/>
+          <w:b w:val="0"/>
+          <w:bCs w:val="0"/>
+        </w:rPr>
+        <w:t xml:space="preserve">es </w:t>
+      </w:r>
+      <w:r>
+        <w:rPr>
+          <w:rStyle w:val="Strong"/>
+          <w:rFonts w:ascii="Times New Roman" w:hAnsi="Times New Roman" w:cs="Times New Roman"/>
+          <w:b w:val="0"/>
+          <w:bCs w:val="0"/>
+        </w:rPr>
+        <w:t>all factors</w:t>
+      </w:r>
+      <w:r>
+        <w:rPr>
+          <w:rStyle w:val="Strong"/>
+          <w:rFonts w:ascii="Times New Roman" w:hAnsi="Times New Roman" w:cs="Times New Roman"/>
+          <w:b w:val="0"/>
+          <w:bCs w:val="0"/>
+        </w:rPr>
+        <w:t>/</w:t>
+      </w:r>
+      <w:r>
+        <w:rPr>
+          <w:rStyle w:val="Strong"/>
+          <w:rFonts w:ascii="Times New Roman" w:hAnsi="Times New Roman" w:cs="Times New Roman"/>
+          <w:b w:val="0"/>
+          <w:bCs w:val="0"/>
+        </w:rPr>
+        <w:t xml:space="preserve">constraints the growth </w:t>
+      </w:r>
+      <w:r>
+        <w:rPr>
+          <w:rFonts w:ascii="Times New Roman" w:hAnsi="Times New Roman" w:cs="Times New Roman"/>
+        </w:rPr>
+        <w:t>was improved to logarithmic</w:t>
+      </w:r>
+      <w:r>
+        <w:rPr>
+          <w:rFonts w:ascii="Times New Roman" w:hAnsi="Times New Roman" w:cs="Times New Roman"/>
+        </w:rPr>
+        <w:t xml:space="preserve"> time</w:t>
+      </w:r>
+      <w:r>
+        <w:rPr>
+          <w:rFonts w:ascii="Times New Roman" w:hAnsi="Times New Roman" w:cs="Times New Roman"/>
+          <w:b/>
+          <w:bCs/>
+        </w:rPr>
+        <w:t xml:space="preserve"> </w:t>
+      </w:r>
+      <w:r>
+        <w:rPr>
+          <w:rFonts w:ascii="Times New Roman" w:hAnsi="Times New Roman" w:cs="Times New Roman"/>
+          <w:b/>
+          <w:bCs/>
+        </w:rPr>
+        <w:t>-</w:t>
+      </w:r>
+      <w:r>
+        <w:rPr>
+          <w:rStyle w:val="Strong"/>
+        </w:rPr>
+        <w:t xml:space="preserve"> </w:t>
+      </w:r>
+      <w:r>
+        <w:rPr>
+          <w:rStyle w:val="Strong"/>
+          <w:rFonts w:ascii="Times New Roman" w:hAnsi="Times New Roman" w:cs="Times New Roman"/>
+          <w:b w:val="0"/>
+          <w:bCs w:val="0"/>
+        </w:rPr>
+        <w:t>O(log(n))</w:t>
+      </w:r>
+      <w:r>
+        <w:rPr>
+          <w:rStyle w:val="Strong"/>
+          <w:rFonts w:ascii="Times New Roman" w:hAnsi="Times New Roman" w:cs="Times New Roman"/>
+          <w:b w:val="0"/>
+          <w:bCs w:val="0"/>
+        </w:rPr>
+        <w:t xml:space="preserve">. </w:t>
+      </w:r>
+    </w:p>
+    <w:p>
+      <w:pPr>
+        <w:pStyle w:val="ListParagraph"/>
+        <w:spacing w:line="276" w:lineRule="auto"/>
+        <w:ind w:left="792"/>
+        <w:jc w:val="both"/>
+        <w:rPr>
+          <w:rFonts w:ascii="Times New Roman" w:hAnsi="Times New Roman" w:cs="Times New Roman"/>
+        </w:rPr>
+      </w:pPr>
+    </w:p>
+    <w:p>
+      <w:pPr>
+        <w:pStyle w:val="ListParagraph"/>
+        <w:numPr>
+          <w:ilvl w:val="1"/>
+          <w:numId w:val="26"/>
+        </w:numPr>
+        <w:spacing w:line="276" w:lineRule="auto"/>
+        <w:jc w:val="both"/>
+        <w:outlineLvl w:val="1"/>
+        <w:rPr>
+          <w:rFonts w:ascii="Times New Roman" w:hAnsi="Times New Roman" w:cs="Times New Roman"/>
+          <w:b/>
+          <w:bCs/>
+          <w:sz w:val="24"/>
+          <w:szCs w:val="24"/>
+        </w:rPr>
+      </w:pPr>
+      <w:bookmarkStart w:id="34" w:name="_Toc69855987"/>
+      <w:r>
+        <w:rPr>
+          <w:rFonts w:ascii="Times New Roman" w:hAnsi="Times New Roman" w:cs="Times New Roman"/>
+          <w:b/>
+          <w:bCs/>
+          <w:sz w:val="24"/>
+          <w:szCs w:val="24"/>
+        </w:rPr>
+        <w:t>Entropy</w:t>
+      </w:r>
+      <w:bookmarkEnd w:id="34"/>
+    </w:p>
+    <w:p>
+      <w:pPr>
+        <w:pStyle w:val="ListParagraph"/>
+        <w:spacing w:line="276" w:lineRule="auto"/>
+        <w:ind w:left="792"/>
+        <w:jc w:val="both"/>
+        <w:rPr>
+          <w:rFonts w:ascii="Times New Roman" w:hAnsi="Times New Roman" w:cs="Times New Roman"/>
+        </w:rPr>
+      </w:pPr>
+      <w:r>
+        <w:rPr>
+          <w:rFonts w:ascii="Times New Roman" w:hAnsi="Times New Roman" w:cs="Times New Roman"/>
+        </w:rPr>
+        <w:t>At</w:t>
+      </w:r>
+      <w:r>
+        <w:rPr>
+          <w:rFonts w:ascii="Times New Roman" w:hAnsi="Times New Roman" w:cs="Times New Roman"/>
+        </w:rPr>
+        <w:t xml:space="preserve"> the beginning of the simulation the available data is minimum</w:t>
+      </w:r>
+      <w:r>
+        <w:rPr>
+          <w:rFonts w:ascii="Times New Roman" w:hAnsi="Times New Roman" w:cs="Times New Roman"/>
+        </w:rPr>
+        <w:t xml:space="preserve"> </w:t>
+      </w:r>
+      <w:r>
+        <w:rPr>
+          <w:rFonts w:ascii="Times New Roman" w:hAnsi="Times New Roman" w:cs="Times New Roman"/>
+        </w:rPr>
+        <w:t>this</w:t>
+      </w:r>
+      <w:r>
+        <w:rPr>
+          <w:rFonts w:ascii="Times New Roman" w:hAnsi="Times New Roman" w:cs="Times New Roman"/>
+        </w:rPr>
+        <w:t xml:space="preserve"> </w:t>
+      </w:r>
+      <w:r>
+        <w:rPr>
+          <w:rFonts w:ascii="Times New Roman" w:hAnsi="Times New Roman" w:cs="Times New Roman"/>
+        </w:rPr>
+        <w:t>is when the entropy is at the highest</w:t>
+      </w:r>
+      <w:r>
+        <w:rPr>
+          <w:rFonts w:ascii="Times New Roman" w:hAnsi="Times New Roman" w:cs="Times New Roman"/>
+        </w:rPr>
+        <w:t>. With time</w:t>
+      </w:r>
+      <w:r>
+        <w:rPr>
+          <w:rFonts w:ascii="Times New Roman" w:hAnsi="Times New Roman" w:cs="Times New Roman"/>
+        </w:rPr>
+        <w:t>,</w:t>
+      </w:r>
+      <w:r>
+        <w:rPr>
+          <w:rFonts w:ascii="Times New Roman" w:hAnsi="Times New Roman" w:cs="Times New Roman"/>
+        </w:rPr>
+        <w:t xml:space="preserve"> we analy</w:t>
+      </w:r>
+      <w:r>
+        <w:rPr>
+          <w:rFonts w:ascii="Times New Roman" w:hAnsi="Times New Roman" w:cs="Times New Roman"/>
+        </w:rPr>
+        <w:t>z</w:t>
+      </w:r>
+      <w:r>
+        <w:rPr>
+          <w:rFonts w:ascii="Times New Roman" w:hAnsi="Times New Roman" w:cs="Times New Roman"/>
+        </w:rPr>
+        <w:t xml:space="preserve">e the </w:t>
+      </w:r>
+      <w:r>
+        <w:rPr>
+          <w:rFonts w:ascii="Times New Roman" w:hAnsi="Times New Roman" w:cs="Times New Roman"/>
+        </w:rPr>
+        <w:t>effect</w:t>
+      </w:r>
+      <w:r>
+        <w:rPr>
+          <w:rFonts w:ascii="Times New Roman" w:hAnsi="Times New Roman" w:cs="Times New Roman"/>
+        </w:rPr>
+        <w:t xml:space="preserve"> of </w:t>
+      </w:r>
+      <w:r>
+        <w:rPr>
+          <w:rFonts w:ascii="Times New Roman" w:hAnsi="Times New Roman" w:cs="Times New Roman"/>
+        </w:rPr>
+        <w:t>factors</w:t>
+      </w:r>
+      <w:r>
+        <w:rPr>
+          <w:rFonts w:ascii="Times New Roman" w:hAnsi="Times New Roman" w:cs="Times New Roman"/>
+        </w:rPr>
+        <w:t>/constraints</w:t>
+      </w:r>
+      <w:r>
+        <w:rPr>
+          <w:rFonts w:ascii="Times New Roman" w:hAnsi="Times New Roman" w:cs="Times New Roman"/>
+        </w:rPr>
+        <w:t xml:space="preserve"> on</w:t>
+      </w:r>
+      <w:r>
+        <w:rPr>
+          <w:rFonts w:ascii="Times New Roman" w:hAnsi="Times New Roman" w:cs="Times New Roman"/>
+        </w:rPr>
+        <w:t xml:space="preserve"> the </w:t>
+      </w:r>
+      <w:r>
+        <w:rPr>
+          <w:rFonts w:ascii="Times New Roman" w:hAnsi="Times New Roman" w:cs="Times New Roman"/>
+        </w:rPr>
+        <w:t>transmission</w:t>
+      </w:r>
+      <w:r>
+        <w:rPr>
+          <w:rFonts w:ascii="Times New Roman" w:hAnsi="Times New Roman" w:cs="Times New Roman"/>
+        </w:rPr>
+        <w:t xml:space="preserve"> of the virus</w:t>
+      </w:r>
+      <w:r>
+        <w:rPr>
+          <w:rFonts w:ascii="Times New Roman" w:hAnsi="Times New Roman" w:cs="Times New Roman"/>
+        </w:rPr>
+        <w:t>. T</w:t>
+      </w:r>
+      <w:r>
+        <w:rPr>
+          <w:rFonts w:ascii="Times New Roman" w:hAnsi="Times New Roman" w:cs="Times New Roman"/>
+        </w:rPr>
+        <w:t xml:space="preserve">his results in </w:t>
+      </w:r>
+      <w:r>
+        <w:rPr>
+          <w:rFonts w:ascii="Times New Roman" w:hAnsi="Times New Roman" w:cs="Times New Roman"/>
+        </w:rPr>
+        <w:t xml:space="preserve">a lower </w:t>
+      </w:r>
+      <w:r>
+        <w:rPr>
+          <w:rFonts w:ascii="Times New Roman" w:hAnsi="Times New Roman" w:cs="Times New Roman"/>
+        </w:rPr>
+        <w:t xml:space="preserve">entropy. </w:t>
+      </w:r>
+    </w:p>
+    <w:p>
+      <w:pPr>
+        <w:pStyle w:val="ListParagraph"/>
+        <w:spacing w:line="276" w:lineRule="auto"/>
+        <w:ind w:left="792"/>
+        <w:jc w:val="both"/>
+        <w:rPr>
+          <w:rFonts w:ascii="Times New Roman" w:hAnsi="Times New Roman" w:cs="Times New Roman"/>
+        </w:rPr>
+      </w:pPr>
+    </w:p>
+    <w:p>
+      <w:pPr>
+        <w:pStyle w:val="ListParagraph"/>
+        <w:numPr>
+          <w:ilvl w:val="1"/>
+          <w:numId w:val="26"/>
+        </w:numPr>
+        <w:spacing w:line="276" w:lineRule="auto"/>
+        <w:jc w:val="both"/>
+        <w:outlineLvl w:val="1"/>
+        <w:rPr>
+          <w:rFonts w:ascii="Times New Roman" w:hAnsi="Times New Roman" w:cs="Times New Roman"/>
+          <w:b/>
+          <w:bCs/>
+          <w:sz w:val="24"/>
+          <w:szCs w:val="24"/>
+        </w:rPr>
+      </w:pPr>
+      <w:bookmarkStart w:id="35" w:name="_Toc69855988"/>
+      <w:r>
+        <w:rPr>
+          <w:rFonts w:ascii="Times New Roman" w:hAnsi="Times New Roman" w:cs="Times New Roman"/>
+          <w:b/>
+          <w:bCs/>
+          <w:sz w:val="24"/>
+          <w:szCs w:val="24"/>
+        </w:rPr>
+        <w:t>Invariant</w:t>
+      </w:r>
+      <w:bookmarkEnd w:id="35"/>
+      <w:r>
+        <w:rPr>
+          <w:rFonts w:ascii="Times New Roman" w:hAnsi="Times New Roman" w:cs="Times New Roman"/>
+          <w:b/>
+          <w:bCs/>
+          <w:sz w:val="24"/>
+          <w:szCs w:val="24"/>
+        </w:rPr>
+        <w:t xml:space="preserve"> </w:t>
+      </w:r>
+    </w:p>
+    <w:p>
+      <w:pPr>
+        <w:pStyle w:val="ListParagraph"/>
+        <w:numPr>
+          <w:ilvl w:val="0"/>
+          <w:numId w:val="44"/>
+        </w:numPr>
+        <w:spacing w:line="276" w:lineRule="auto"/>
+        <w:jc w:val="both"/>
+        <w:rPr>
+          <w:rFonts w:ascii="Times New Roman" w:hAnsi="Times New Roman" w:cs="Times New Roman"/>
+        </w:rPr>
+      </w:pPr>
+      <w:r>
+        <w:rPr>
+          <w:rFonts w:ascii="Times New Roman" w:hAnsi="Times New Roman" w:cs="Times New Roman"/>
+        </w:rPr>
+        <w:t>Array:</w:t>
+      </w:r>
+      <w:r>
+        <w:rPr>
+          <w:rFonts w:ascii="Times New Roman" w:hAnsi="Times New Roman" w:cs="Times New Roman"/>
+        </w:rPr>
+        <w:t xml:space="preserve"> </w:t>
+      </w:r>
+    </w:p>
+    <w:p>
+      <w:pPr>
+        <w:pStyle w:val="ListParagraph"/>
+        <w:numPr>
+          <w:ilvl w:val="1"/>
+          <w:numId w:val="44"/>
+        </w:numPr>
+        <w:spacing w:line="276" w:lineRule="auto"/>
+        <w:jc w:val="both"/>
+        <w:rPr>
+          <w:rFonts w:ascii="Times New Roman" w:hAnsi="Times New Roman" w:cs="Times New Roman"/>
+        </w:rPr>
+      </w:pPr>
+      <w:r>
+        <w:rPr>
+          <w:rFonts w:ascii="Times New Roman" w:hAnsi="Times New Roman" w:cs="Times New Roman"/>
+        </w:rPr>
+        <w:t>Whenever a person collide</w:t>
+      </w:r>
+      <w:r>
+        <w:rPr>
+          <w:rFonts w:ascii="Times New Roman" w:hAnsi="Times New Roman" w:cs="Times New Roman"/>
+        </w:rPr>
+        <w:t>s</w:t>
+      </w:r>
+      <w:r>
+        <w:rPr>
+          <w:rFonts w:ascii="Times New Roman" w:hAnsi="Times New Roman" w:cs="Times New Roman"/>
+        </w:rPr>
+        <w:t xml:space="preserve"> with </w:t>
+      </w:r>
+      <w:r>
+        <w:rPr>
+          <w:rFonts w:ascii="Times New Roman" w:hAnsi="Times New Roman" w:cs="Times New Roman"/>
+        </w:rPr>
+        <w:t>another</w:t>
+      </w:r>
+      <w:r>
+        <w:rPr>
+          <w:rFonts w:ascii="Times New Roman" w:hAnsi="Times New Roman" w:cs="Times New Roman"/>
+        </w:rPr>
+        <w:t xml:space="preserve"> person </w:t>
+      </w:r>
+      <w:r>
+        <w:rPr>
+          <w:rFonts w:ascii="Times New Roman" w:hAnsi="Times New Roman" w:cs="Times New Roman"/>
+        </w:rPr>
+        <w:t xml:space="preserve">the position will </w:t>
+      </w:r>
+      <w:r>
+        <w:rPr>
+          <w:rFonts w:ascii="Times New Roman" w:hAnsi="Times New Roman" w:cs="Times New Roman"/>
+        </w:rPr>
+        <w:t>change,</w:t>
+      </w:r>
+      <w:r>
+        <w:rPr>
+          <w:rFonts w:ascii="Times New Roman" w:hAnsi="Times New Roman" w:cs="Times New Roman"/>
+        </w:rPr>
+        <w:t xml:space="preserve"> and the status will be updated accordingly.</w:t>
+      </w:r>
     </w:p>
     <w:p>
       <w:pPr>
@@ -19620,81 +19295,260 @@
     <w:p>
       <w:pPr>
         <w:pStyle w:val="ListParagraph"/>
+        <w:numPr>
+          <w:ilvl w:val="0"/>
+          <w:numId w:val="44"/>
+        </w:numPr>
         <w:spacing w:line="276" w:lineRule="auto"/>
-        <w:ind w:left="1800"/>
         <w:jc w:val="both"/>
         <w:rPr>
           <w:rFonts w:ascii="Times New Roman" w:hAnsi="Times New Roman" w:cs="Times New Roman"/>
         </w:rPr>
       </w:pPr>
+      <w:r>
+        <w:rPr>
+          <w:rFonts w:ascii="Times New Roman" w:hAnsi="Times New Roman" w:cs="Times New Roman"/>
+        </w:rPr>
+        <w:t>Directed</w:t>
+      </w:r>
+      <w:r>
+        <w:rPr>
+          <w:rFonts w:ascii="Times New Roman" w:hAnsi="Times New Roman" w:cs="Times New Roman"/>
+        </w:rPr>
+        <w:t xml:space="preserve"> </w:t>
+      </w:r>
+      <w:r>
+        <w:rPr>
+          <w:rFonts w:ascii="Times New Roman" w:hAnsi="Times New Roman" w:cs="Times New Roman"/>
+        </w:rPr>
+        <w:t>Graph:</w:t>
+      </w:r>
+      <w:r>
+        <w:rPr>
+          <w:rFonts w:ascii="Times New Roman" w:hAnsi="Times New Roman" w:cs="Times New Roman"/>
+        </w:rPr>
+        <w:t xml:space="preserve"> </w:t>
+      </w:r>
     </w:p>
     <w:p>
       <w:pPr>
         <w:pStyle w:val="ListParagraph"/>
+        <w:numPr>
+          <w:ilvl w:val="1"/>
+          <w:numId w:val="44"/>
+        </w:numPr>
         <w:spacing w:line="276" w:lineRule="auto"/>
-        <w:ind w:left="1800"/>
         <w:jc w:val="both"/>
         <w:rPr>
           <w:rFonts w:ascii="Times New Roman" w:hAnsi="Times New Roman" w:cs="Times New Roman"/>
         </w:rPr>
       </w:pPr>
+      <w:r>
+        <w:rPr>
+          <w:rFonts w:ascii="Times New Roman" w:hAnsi="Times New Roman" w:cs="Times New Roman"/>
+        </w:rPr>
+        <w:t xml:space="preserve">When an infected person collides with a healthy person, the direction of edge is only from </w:t>
+      </w:r>
+      <w:r>
+        <w:rPr>
+          <w:rFonts w:ascii="Times New Roman" w:hAnsi="Times New Roman" w:cs="Times New Roman"/>
+        </w:rPr>
+        <w:t xml:space="preserve">the </w:t>
+      </w:r>
+      <w:r>
+        <w:rPr>
+          <w:rFonts w:ascii="Times New Roman" w:hAnsi="Times New Roman" w:cs="Times New Roman"/>
+        </w:rPr>
+        <w:t>infected</w:t>
+      </w:r>
+      <w:r>
+        <w:rPr>
+          <w:rFonts w:ascii="Times New Roman" w:hAnsi="Times New Roman" w:cs="Times New Roman"/>
+        </w:rPr>
+        <w:t xml:space="preserve"> person</w:t>
+      </w:r>
+      <w:r>
+        <w:rPr>
+          <w:rFonts w:ascii="Times New Roman" w:hAnsi="Times New Roman" w:cs="Times New Roman"/>
+        </w:rPr>
+        <w:t xml:space="preserve"> to </w:t>
+      </w:r>
+      <w:r>
+        <w:rPr>
+          <w:rFonts w:ascii="Times New Roman" w:hAnsi="Times New Roman" w:cs="Times New Roman"/>
+        </w:rPr>
+        <w:t xml:space="preserve">a </w:t>
+      </w:r>
+      <w:r>
+        <w:rPr>
+          <w:rFonts w:ascii="Times New Roman" w:hAnsi="Times New Roman" w:cs="Times New Roman"/>
+        </w:rPr>
+        <w:t xml:space="preserve">healthy person. </w:t>
+      </w:r>
     </w:p>
     <w:p>
       <w:pPr>
         <w:pStyle w:val="ListParagraph"/>
+        <w:numPr>
+          <w:ilvl w:val="1"/>
+          <w:numId w:val="44"/>
+        </w:numPr>
         <w:spacing w:line="276" w:lineRule="auto"/>
-        <w:ind w:left="1800"/>
         <w:jc w:val="both"/>
         <w:rPr>
           <w:rFonts w:ascii="Times New Roman" w:hAnsi="Times New Roman" w:cs="Times New Roman"/>
         </w:rPr>
       </w:pPr>
+      <w:r>
+        <w:rPr>
+          <w:rFonts w:ascii="Times New Roman" w:hAnsi="Times New Roman" w:cs="Times New Roman"/>
+        </w:rPr>
+        <w:t>There will not be any duplicated vertices.</w:t>
+      </w:r>
     </w:p>
     <w:p>
       <w:pPr>
         <w:pStyle w:val="ListParagraph"/>
         <w:numPr>
           <w:ilvl w:val="0"/>
-          <w:numId w:val="49"/>
+          <w:numId w:val="13"/>
         </w:numPr>
         <w:spacing w:line="276" w:lineRule="auto"/>
         <w:jc w:val="both"/>
-        <w:rPr>
-          <w:rFonts w:ascii="Times New Roman" w:hAnsi="Times New Roman" w:cs="Times New Roman"/>
-        </w:rPr>
-      </w:pPr>
-      <w:r>
-        <w:rPr>
-          <w:rFonts w:ascii="Times New Roman" w:hAnsi="Times New Roman" w:cs="Times New Roman"/>
-        </w:rPr>
-        <w:lastRenderedPageBreak/>
-        <w:t>PlotChartJFrameTest</w:t>
-      </w:r>
-      <w:r>
-        <w:rPr>
-          <w:rFonts w:ascii="Times New Roman" w:hAnsi="Times New Roman" w:cs="Times New Roman"/>
-        </w:rPr>
-        <w:t>.java</w:t>
-      </w:r>
+        <w:outlineLvl w:val="0"/>
+        <w:rPr>
+          <w:rFonts w:ascii="Times New Roman" w:hAnsi="Times New Roman" w:cs="Times New Roman"/>
+          <w:b/>
+          <w:bCs/>
+          <w:sz w:val="28"/>
+          <w:szCs w:val="28"/>
+        </w:rPr>
+      </w:pPr>
+      <w:bookmarkStart w:id="36" w:name="_Toc69855989"/>
+      <w:r>
+        <w:rPr>
+          <w:rFonts w:ascii="Times New Roman" w:hAnsi="Times New Roman" w:cs="Times New Roman"/>
+          <w:b/>
+          <w:bCs/>
+          <w:sz w:val="28"/>
+          <w:szCs w:val="28"/>
+        </w:rPr>
+        <w:t>Unit tests result:</w:t>
+      </w:r>
+      <w:bookmarkEnd w:id="36"/>
     </w:p>
     <w:p>
       <w:pPr>
         <w:spacing w:line="276" w:lineRule="auto"/>
         <w:ind w:firstLine="360"/>
+        <w:jc w:val="both"/>
+        <w:rPr>
+          <w:rFonts w:ascii="Times New Roman" w:hAnsi="Times New Roman" w:cs="Times New Roman"/>
+        </w:rPr>
+      </w:pPr>
+      <w:r>
+        <w:rPr>
+          <w:rFonts w:ascii="Times New Roman" w:hAnsi="Times New Roman" w:cs="Times New Roman"/>
+        </w:rPr>
+        <w:t>The unit test coverage for the project is 72.9%.</w:t>
+      </w:r>
+      <w:r>
+        <w:rPr>
+          <w:rFonts w:ascii="Times New Roman" w:hAnsi="Times New Roman" w:cs="Times New Roman"/>
+        </w:rPr>
+        <w:t xml:space="preserve"> </w:t>
+      </w:r>
+      <w:r>
+        <w:rPr>
+          <w:rFonts w:ascii="Times New Roman" w:hAnsi="Times New Roman" w:cs="Times New Roman"/>
+        </w:rPr>
+        <w:t>T</w:t>
+      </w:r>
+      <w:r>
+        <w:rPr>
+          <w:rFonts w:ascii="Times New Roman" w:hAnsi="Times New Roman" w:cs="Times New Roman"/>
+        </w:rPr>
+        <w:t xml:space="preserve">he snapshot of unit test results </w:t>
+      </w:r>
+      <w:r>
+        <w:rPr>
+          <w:rFonts w:ascii="Times New Roman" w:hAnsi="Times New Roman" w:cs="Times New Roman"/>
+        </w:rPr>
+        <w:t>is</w:t>
+      </w:r>
+      <w:r>
+        <w:rPr>
+          <w:rFonts w:ascii="Times New Roman" w:hAnsi="Times New Roman" w:cs="Times New Roman"/>
+        </w:rPr>
+        <w:t xml:space="preserve"> given below:</w:t>
+      </w:r>
+    </w:p>
+    <w:p>
+      <w:pPr>
+        <w:pStyle w:val="ListParagraph"/>
+        <w:numPr>
+          <w:ilvl w:val="0"/>
+          <w:numId w:val="45"/>
+        </w:numPr>
+        <w:spacing w:line="276" w:lineRule="auto"/>
+        <w:jc w:val="both"/>
+        <w:rPr>
+          <w:rFonts w:ascii="Times New Roman" w:hAnsi="Times New Roman" w:cs="Times New Roman"/>
+        </w:rPr>
+      </w:pPr>
+      <w:r>
+        <w:rPr>
+          <w:rFonts w:ascii="Times New Roman" w:hAnsi="Times New Roman" w:cs="Times New Roman"/>
+        </w:rPr>
+        <w:t>Unit test for Population package:</w:t>
+      </w:r>
+    </w:p>
+    <w:p>
+      <w:pPr>
+        <w:pStyle w:val="ListParagraph"/>
+        <w:spacing w:line="276" w:lineRule="auto"/>
+        <w:ind w:left="1080"/>
+        <w:jc w:val="both"/>
+        <w:rPr>
+          <w:rFonts w:ascii="Times New Roman" w:hAnsi="Times New Roman" w:cs="Times New Roman"/>
+        </w:rPr>
+      </w:pPr>
+    </w:p>
+    <w:p>
+      <w:pPr>
+        <w:pStyle w:val="ListParagraph"/>
+        <w:numPr>
+          <w:ilvl w:val="0"/>
+          <w:numId w:val="46"/>
+        </w:numPr>
+        <w:spacing w:line="276" w:lineRule="auto"/>
+        <w:jc w:val="both"/>
+        <w:rPr>
+          <w:rFonts w:ascii="Times New Roman" w:hAnsi="Times New Roman" w:cs="Times New Roman"/>
+        </w:rPr>
+      </w:pPr>
+      <w:r>
+        <w:rPr>
+          <w:rFonts w:ascii="Times New Roman" w:hAnsi="Times New Roman" w:cs="Times New Roman"/>
+        </w:rPr>
+        <w:t>CountStatusTest.java</w:t>
+      </w:r>
+    </w:p>
+    <w:p>
+      <w:pPr>
+        <w:keepNext/>
+        <w:spacing w:line="276" w:lineRule="auto"/>
         <w:jc w:val="center"/>
-        <w:rPr>
-          <w:rFonts w:ascii="Times New Roman" w:hAnsi="Times New Roman" w:cs="Times New Roman"/>
-        </w:rPr>
       </w:pPr>
       <w:r>
         <w:rPr>
           <w:noProof/>
         </w:rPr>
         <w:drawing>
-          <wp:inline distT="0" distB="0" distL="0" distR="0" wp14:anchorId="787B882B" wp14:editId="54BDBCE6">
-            <wp:extent cx="3985922" cy="1931213"/>
+          <wp:inline distT="0" distB="0" distL="0" distR="0" wp14:anchorId="306E7807" wp14:editId="7AF8B04D">
+            <wp:extent cx="4155034" cy="1124877"/>
             <wp:effectExtent l="0" t="0" r="0" b="0"/>
-            <wp:docPr id="16" name="Picture 16"/>
+            <wp:docPr id="3" name="Picture 3"/>
             <wp:cNvGraphicFramePr>
               <a:graphicFrameLocks xmlns:a="http://schemas.openxmlformats.org/drawingml/2006/main" noChangeAspect="1"/>
             </wp:cNvGraphicFramePr>
@@ -19714,6 +19568,663 @@
                   <pic:spPr>
                     <a:xfrm>
                       <a:off x="0" y="0"/>
+                      <a:ext cx="4257515" cy="1152621"/>
+                    </a:xfrm>
+                    <a:prstGeom prst="rect">
+                      <a:avLst/>
+                    </a:prstGeom>
+                  </pic:spPr>
+                </pic:pic>
+              </a:graphicData>
+            </a:graphic>
+          </wp:inline>
+        </w:drawing>
+      </w:r>
+    </w:p>
+    <w:p>
+      <w:pPr>
+        <w:pStyle w:val="Caption"/>
+        <w:jc w:val="center"/>
+        <w:rPr>
+          <w:rFonts w:ascii="Times New Roman" w:hAnsi="Times New Roman" w:cs="Times New Roman"/>
+        </w:rPr>
+      </w:pPr>
+      <w:bookmarkStart w:id="37" w:name="_Toc69856472"/>
+      <w:r>
+        <w:t xml:space="preserve">Figure </w:t>
+      </w:r>
+      <w:r>
+        <w:fldChar w:fldCharType="begin"/>
+      </w:r>
+      <w:r>
+        <w:instrText xml:space="preserve"> SEQ Figure \* ARABIC </w:instrText>
+      </w:r>
+      <w:r>
+        <w:fldChar w:fldCharType="separate"/>
+      </w:r>
+      <w:r>
+        <w:rPr>
+          <w:noProof/>
+        </w:rPr>
+        <w:t>15</w:t>
+      </w:r>
+      <w:r>
+        <w:rPr>
+          <w:noProof/>
+        </w:rPr>
+        <w:fldChar w:fldCharType="end"/>
+      </w:r>
+      <w:r>
+        <w:t>:</w:t>
+      </w:r>
+      <w:r>
+        <w:t xml:space="preserve"> </w:t>
+      </w:r>
+      <w:r>
+        <w:t>Unit test for CountStatusTest.java</w:t>
+      </w:r>
+      <w:bookmarkEnd w:id="37"/>
+    </w:p>
+    <w:p>
+      <w:pPr>
+        <w:pStyle w:val="ListParagraph"/>
+        <w:numPr>
+          <w:ilvl w:val="0"/>
+          <w:numId w:val="46"/>
+        </w:numPr>
+        <w:spacing w:line="276" w:lineRule="auto"/>
+        <w:jc w:val="both"/>
+        <w:rPr>
+          <w:rFonts w:ascii="Times New Roman" w:hAnsi="Times New Roman" w:cs="Times New Roman"/>
+        </w:rPr>
+      </w:pPr>
+      <w:r>
+        <w:rPr>
+          <w:rFonts w:ascii="Times New Roman" w:hAnsi="Times New Roman" w:cs="Times New Roman"/>
+        </w:rPr>
+        <w:t>PopulationTest.java</w:t>
+      </w:r>
+    </w:p>
+    <w:p>
+      <w:pPr>
+        <w:pStyle w:val="ListParagraph"/>
+        <w:spacing w:line="276" w:lineRule="auto"/>
+        <w:ind w:left="1800"/>
+        <w:jc w:val="both"/>
+        <w:rPr>
+          <w:rFonts w:ascii="Times New Roman" w:hAnsi="Times New Roman" w:cs="Times New Roman"/>
+        </w:rPr>
+      </w:pPr>
+    </w:p>
+    <w:p>
+      <w:pPr>
+        <w:pStyle w:val="ListParagraph"/>
+        <w:spacing w:line="276" w:lineRule="auto"/>
+        <w:ind w:left="0"/>
+        <w:jc w:val="center"/>
+        <w:rPr>
+          <w:rFonts w:ascii="Times New Roman" w:hAnsi="Times New Roman" w:cs="Times New Roman"/>
+        </w:rPr>
+      </w:pPr>
+      <w:r>
+        <w:rPr>
+          <w:noProof/>
+        </w:rPr>
+        <w:lastRenderedPageBreak/>
+        <w:drawing>
+          <wp:inline distT="0" distB="0" distL="0" distR="0" wp14:anchorId="335ADAB1" wp14:editId="27E442B4">
+            <wp:extent cx="3928263" cy="1309420"/>
+            <wp:effectExtent l="0" t="0" r="0" b="5080"/>
+            <wp:docPr id="4" name="Picture 4"/>
+            <wp:cNvGraphicFramePr>
+              <a:graphicFrameLocks xmlns:a="http://schemas.openxmlformats.org/drawingml/2006/main" noChangeAspect="1"/>
+            </wp:cNvGraphicFramePr>
+            <a:graphic xmlns:a="http://schemas.openxmlformats.org/drawingml/2006/main">
+              <a:graphicData uri="http://schemas.openxmlformats.org/drawingml/2006/picture">
+                <pic:pic xmlns:pic="http://schemas.openxmlformats.org/drawingml/2006/picture">
+                  <pic:nvPicPr>
+                    <pic:cNvPr id="1" name=""/>
+                    <pic:cNvPicPr/>
+                  </pic:nvPicPr>
+                  <pic:blipFill>
+                    <a:blip r:embed="rId33"/>
+                    <a:stretch>
+                      <a:fillRect/>
+                    </a:stretch>
+                  </pic:blipFill>
+                  <pic:spPr>
+                    <a:xfrm>
+                      <a:off x="0" y="0"/>
+                      <a:ext cx="4048713" cy="1349570"/>
+                    </a:xfrm>
+                    <a:prstGeom prst="rect">
+                      <a:avLst/>
+                    </a:prstGeom>
+                  </pic:spPr>
+                </pic:pic>
+              </a:graphicData>
+            </a:graphic>
+          </wp:inline>
+        </w:drawing>
+      </w:r>
+    </w:p>
+    <w:p>
+      <w:pPr>
+        <w:pStyle w:val="Caption"/>
+        <w:jc w:val="center"/>
+        <w:rPr>
+          <w:rFonts w:ascii="Times New Roman" w:hAnsi="Times New Roman" w:cs="Times New Roman"/>
+        </w:rPr>
+      </w:pPr>
+      <w:bookmarkStart w:id="38" w:name="_Toc69856473"/>
+      <w:r>
+        <w:t xml:space="preserve">Figure </w:t>
+      </w:r>
+      <w:r>
+        <w:fldChar w:fldCharType="begin"/>
+      </w:r>
+      <w:r>
+        <w:instrText xml:space="preserve"> SEQ Figure \* ARABIC </w:instrText>
+      </w:r>
+      <w:r>
+        <w:fldChar w:fldCharType="separate"/>
+      </w:r>
+      <w:r>
+        <w:rPr>
+          <w:noProof/>
+        </w:rPr>
+        <w:t>16</w:t>
+      </w:r>
+      <w:r>
+        <w:rPr>
+          <w:noProof/>
+        </w:rPr>
+        <w:fldChar w:fldCharType="end"/>
+      </w:r>
+      <w:r>
+        <w:t>:Unit test for PopulationTest.java</w:t>
+      </w:r>
+      <w:bookmarkEnd w:id="38"/>
+    </w:p>
+    <w:p>
+      <w:pPr>
+        <w:spacing w:line="276" w:lineRule="auto"/>
+        <w:ind w:firstLine="360"/>
+        <w:jc w:val="both"/>
+        <w:rPr>
+          <w:rFonts w:ascii="Times New Roman" w:hAnsi="Times New Roman" w:cs="Times New Roman"/>
+        </w:rPr>
+      </w:pPr>
+    </w:p>
+    <w:p>
+      <w:pPr>
+        <w:pStyle w:val="ListParagraph"/>
+        <w:numPr>
+          <w:ilvl w:val="0"/>
+          <w:numId w:val="45"/>
+        </w:numPr>
+        <w:spacing w:line="276" w:lineRule="auto"/>
+        <w:jc w:val="both"/>
+        <w:rPr>
+          <w:rFonts w:ascii="Times New Roman" w:hAnsi="Times New Roman" w:cs="Times New Roman"/>
+        </w:rPr>
+      </w:pPr>
+      <w:r>
+        <w:rPr>
+          <w:rFonts w:ascii="Times New Roman" w:hAnsi="Times New Roman" w:cs="Times New Roman"/>
+        </w:rPr>
+        <w:t xml:space="preserve">Unit test for </w:t>
+      </w:r>
+      <w:r>
+        <w:rPr>
+          <w:rFonts w:ascii="Times New Roman" w:hAnsi="Times New Roman" w:cs="Times New Roman"/>
+        </w:rPr>
+        <w:t>Simulation</w:t>
+      </w:r>
+      <w:r>
+        <w:rPr>
+          <w:rFonts w:ascii="Times New Roman" w:hAnsi="Times New Roman" w:cs="Times New Roman"/>
+        </w:rPr>
+        <w:t xml:space="preserve"> package:</w:t>
+      </w:r>
+    </w:p>
+    <w:p>
+      <w:pPr>
+        <w:pStyle w:val="ListParagraph"/>
+        <w:spacing w:line="276" w:lineRule="auto"/>
+        <w:ind w:left="1080"/>
+        <w:jc w:val="both"/>
+        <w:rPr>
+          <w:rFonts w:ascii="Times New Roman" w:hAnsi="Times New Roman" w:cs="Times New Roman"/>
+        </w:rPr>
+      </w:pPr>
+    </w:p>
+    <w:p>
+      <w:pPr>
+        <w:pStyle w:val="ListParagraph"/>
+        <w:numPr>
+          <w:ilvl w:val="0"/>
+          <w:numId w:val="48"/>
+        </w:numPr>
+        <w:spacing w:line="276" w:lineRule="auto"/>
+        <w:jc w:val="both"/>
+        <w:rPr>
+          <w:rFonts w:ascii="Times New Roman" w:hAnsi="Times New Roman" w:cs="Times New Roman"/>
+        </w:rPr>
+      </w:pPr>
+      <w:r>
+        <w:rPr>
+          <w:rFonts w:ascii="Times New Roman" w:hAnsi="Times New Roman" w:cs="Times New Roman"/>
+        </w:rPr>
+        <w:t>PopulationPaintPanelTest</w:t>
+      </w:r>
+      <w:r>
+        <w:rPr>
+          <w:rFonts w:ascii="Times New Roman" w:hAnsi="Times New Roman" w:cs="Times New Roman"/>
+        </w:rPr>
+        <w:t>.java</w:t>
+      </w:r>
+    </w:p>
+    <w:p>
+      <w:pPr>
+        <w:spacing w:line="276" w:lineRule="auto"/>
+        <w:jc w:val="center"/>
+        <w:rPr>
+          <w:rFonts w:ascii="Times New Roman" w:hAnsi="Times New Roman" w:cs="Times New Roman"/>
+        </w:rPr>
+      </w:pPr>
+      <w:r>
+        <w:rPr>
+          <w:noProof/>
+        </w:rPr>
+        <w:drawing>
+          <wp:inline distT="0" distB="0" distL="0" distR="0" wp14:anchorId="259A7778" wp14:editId="3D108B59">
+            <wp:extent cx="4147719" cy="1629398"/>
+            <wp:effectExtent l="0" t="0" r="5715" b="9525"/>
+            <wp:docPr id="9" name="Picture 9"/>
+            <wp:cNvGraphicFramePr>
+              <a:graphicFrameLocks xmlns:a="http://schemas.openxmlformats.org/drawingml/2006/main" noChangeAspect="1"/>
+            </wp:cNvGraphicFramePr>
+            <a:graphic xmlns:a="http://schemas.openxmlformats.org/drawingml/2006/main">
+              <a:graphicData uri="http://schemas.openxmlformats.org/drawingml/2006/picture">
+                <pic:pic xmlns:pic="http://schemas.openxmlformats.org/drawingml/2006/picture">
+                  <pic:nvPicPr>
+                    <pic:cNvPr id="1" name=""/>
+                    <pic:cNvPicPr/>
+                  </pic:nvPicPr>
+                  <pic:blipFill>
+                    <a:blip r:embed="rId34"/>
+                    <a:stretch>
+                      <a:fillRect/>
+                    </a:stretch>
+                  </pic:blipFill>
+                  <pic:spPr>
+                    <a:xfrm>
+                      <a:off x="0" y="0"/>
+                      <a:ext cx="4168038" cy="1637380"/>
+                    </a:xfrm>
+                    <a:prstGeom prst="rect">
+                      <a:avLst/>
+                    </a:prstGeom>
+                  </pic:spPr>
+                </pic:pic>
+              </a:graphicData>
+            </a:graphic>
+          </wp:inline>
+        </w:drawing>
+      </w:r>
+    </w:p>
+    <w:p>
+      <w:pPr>
+        <w:pStyle w:val="Caption"/>
+        <w:jc w:val="center"/>
+        <w:rPr>
+          <w:rFonts w:ascii="Times New Roman" w:hAnsi="Times New Roman" w:cs="Times New Roman"/>
+        </w:rPr>
+      </w:pPr>
+      <w:bookmarkStart w:id="39" w:name="_Toc69856474"/>
+      <w:r>
+        <w:t xml:space="preserve">Figure </w:t>
+      </w:r>
+      <w:r>
+        <w:fldChar w:fldCharType="begin"/>
+      </w:r>
+      <w:r>
+        <w:instrText xml:space="preserve"> SEQ Figure \* ARABIC </w:instrText>
+      </w:r>
+      <w:r>
+        <w:fldChar w:fldCharType="separate"/>
+      </w:r>
+      <w:r>
+        <w:rPr>
+          <w:noProof/>
+        </w:rPr>
+        <w:t>17</w:t>
+      </w:r>
+      <w:r>
+        <w:rPr>
+          <w:noProof/>
+        </w:rPr>
+        <w:fldChar w:fldCharType="end"/>
+      </w:r>
+      <w:r>
+        <w:t xml:space="preserve">:Unit test for </w:t>
+      </w:r>
+      <w:r>
+        <w:rPr>
+          <w:rFonts w:ascii="Times New Roman" w:hAnsi="Times New Roman" w:cs="Times New Roman"/>
+        </w:rPr>
+        <w:t>PopulationPaintPanelTest</w:t>
+      </w:r>
+      <w:r>
+        <w:rPr>
+          <w:rFonts w:ascii="Times New Roman" w:hAnsi="Times New Roman" w:cs="Times New Roman"/>
+        </w:rPr>
+        <w:t>.</w:t>
+      </w:r>
+      <w:r>
+        <w:t>java</w:t>
+      </w:r>
+      <w:bookmarkEnd w:id="39"/>
+    </w:p>
+    <w:p>
+      <w:pPr>
+        <w:pStyle w:val="ListParagraph"/>
+        <w:numPr>
+          <w:ilvl w:val="0"/>
+          <w:numId w:val="45"/>
+        </w:numPr>
+        <w:spacing w:line="276" w:lineRule="auto"/>
+        <w:jc w:val="both"/>
+        <w:rPr>
+          <w:rFonts w:ascii="Times New Roman" w:hAnsi="Times New Roman" w:cs="Times New Roman"/>
+        </w:rPr>
+      </w:pPr>
+      <w:r>
+        <w:rPr>
+          <w:rFonts w:ascii="Times New Roman" w:hAnsi="Times New Roman" w:cs="Times New Roman"/>
+        </w:rPr>
+        <w:t xml:space="preserve">Unit test for </w:t>
+      </w:r>
+      <w:r>
+        <w:rPr>
+          <w:rFonts w:ascii="Times New Roman" w:hAnsi="Times New Roman" w:cs="Times New Roman"/>
+        </w:rPr>
+        <w:t>UI</w:t>
+      </w:r>
+      <w:r>
+        <w:rPr>
+          <w:rFonts w:ascii="Times New Roman" w:hAnsi="Times New Roman" w:cs="Times New Roman"/>
+        </w:rPr>
+        <w:t xml:space="preserve"> package:</w:t>
+      </w:r>
+    </w:p>
+    <w:p>
+      <w:pPr>
+        <w:pStyle w:val="ListParagraph"/>
+        <w:spacing w:line="276" w:lineRule="auto"/>
+        <w:ind w:left="1080"/>
+        <w:jc w:val="both"/>
+        <w:rPr>
+          <w:rFonts w:ascii="Times New Roman" w:hAnsi="Times New Roman" w:cs="Times New Roman"/>
+        </w:rPr>
+      </w:pPr>
+    </w:p>
+    <w:p>
+      <w:pPr>
+        <w:pStyle w:val="ListParagraph"/>
+        <w:numPr>
+          <w:ilvl w:val="0"/>
+          <w:numId w:val="49"/>
+        </w:numPr>
+        <w:spacing w:line="276" w:lineRule="auto"/>
+        <w:jc w:val="both"/>
+        <w:rPr>
+          <w:rFonts w:ascii="Times New Roman" w:hAnsi="Times New Roman" w:cs="Times New Roman"/>
+        </w:rPr>
+      </w:pPr>
+      <w:r>
+        <w:rPr>
+          <w:rFonts w:ascii="Times New Roman" w:hAnsi="Times New Roman" w:cs="Times New Roman"/>
+        </w:rPr>
+        <w:t>DashboardTest</w:t>
+      </w:r>
+      <w:r>
+        <w:rPr>
+          <w:rFonts w:ascii="Times New Roman" w:hAnsi="Times New Roman" w:cs="Times New Roman"/>
+        </w:rPr>
+        <w:t>.java</w:t>
+      </w:r>
+    </w:p>
+    <w:p>
+      <w:pPr>
+        <w:pStyle w:val="ListParagraph"/>
+        <w:spacing w:line="276" w:lineRule="auto"/>
+        <w:ind w:left="1800"/>
+        <w:jc w:val="both"/>
+        <w:rPr>
+          <w:rFonts w:ascii="Times New Roman" w:hAnsi="Times New Roman" w:cs="Times New Roman"/>
+        </w:rPr>
+      </w:pPr>
+    </w:p>
+    <w:p>
+      <w:pPr>
+        <w:pStyle w:val="ListParagraph"/>
+        <w:spacing w:line="276" w:lineRule="auto"/>
+        <w:ind w:left="810"/>
+        <w:jc w:val="center"/>
+        <w:rPr>
+          <w:rFonts w:ascii="Times New Roman" w:hAnsi="Times New Roman" w:cs="Times New Roman"/>
+        </w:rPr>
+      </w:pPr>
+      <w:r>
+        <w:rPr>
+          <w:noProof/>
+        </w:rPr>
+        <w:drawing>
+          <wp:inline distT="0" distB="0" distL="0" distR="0" wp14:anchorId="6E2D5D08" wp14:editId="5EA4D84F">
+            <wp:extent cx="3503980" cy="1636688"/>
+            <wp:effectExtent l="0" t="0" r="1270" b="1905"/>
+            <wp:docPr id="10" name="Picture 10"/>
+            <wp:cNvGraphicFramePr>
+              <a:graphicFrameLocks xmlns:a="http://schemas.openxmlformats.org/drawingml/2006/main" noChangeAspect="1"/>
+            </wp:cNvGraphicFramePr>
+            <a:graphic xmlns:a="http://schemas.openxmlformats.org/drawingml/2006/main">
+              <a:graphicData uri="http://schemas.openxmlformats.org/drawingml/2006/picture">
+                <pic:pic xmlns:pic="http://schemas.openxmlformats.org/drawingml/2006/picture">
+                  <pic:nvPicPr>
+                    <pic:cNvPr id="1" name=""/>
+                    <pic:cNvPicPr/>
+                  </pic:nvPicPr>
+                  <pic:blipFill>
+                    <a:blip r:embed="rId35"/>
+                    <a:stretch>
+                      <a:fillRect/>
+                    </a:stretch>
+                  </pic:blipFill>
+                  <pic:spPr>
+                    <a:xfrm>
+                      <a:off x="0" y="0"/>
+                      <a:ext cx="3556099" cy="1661032"/>
+                    </a:xfrm>
+                    <a:prstGeom prst="rect">
+                      <a:avLst/>
+                    </a:prstGeom>
+                  </pic:spPr>
+                </pic:pic>
+              </a:graphicData>
+            </a:graphic>
+          </wp:inline>
+        </w:drawing>
+      </w:r>
+    </w:p>
+    <w:p>
+      <w:pPr>
+        <w:pStyle w:val="Caption"/>
+        <w:jc w:val="center"/>
+        <w:rPr>
+          <w:rFonts w:ascii="Times New Roman" w:hAnsi="Times New Roman" w:cs="Times New Roman"/>
+        </w:rPr>
+      </w:pPr>
+      <w:bookmarkStart w:id="40" w:name="_Toc69856475"/>
+      <w:r>
+        <w:t xml:space="preserve">Figure </w:t>
+      </w:r>
+      <w:r>
+        <w:fldChar w:fldCharType="begin"/>
+      </w:r>
+      <w:r>
+        <w:instrText xml:space="preserve"> SEQ Figure \* ARABIC </w:instrText>
+      </w:r>
+      <w:r>
+        <w:fldChar w:fldCharType="separate"/>
+      </w:r>
+      <w:r>
+        <w:rPr>
+          <w:noProof/>
+        </w:rPr>
+        <w:t>18</w:t>
+      </w:r>
+      <w:r>
+        <w:rPr>
+          <w:noProof/>
+        </w:rPr>
+        <w:fldChar w:fldCharType="end"/>
+      </w:r>
+      <w:r>
+        <w:t xml:space="preserve">:Unit test for </w:t>
+      </w:r>
+      <w:r>
+        <w:rPr>
+          <w:rFonts w:ascii="Times New Roman" w:hAnsi="Times New Roman" w:cs="Times New Roman"/>
+        </w:rPr>
+        <w:t>Dashboard</w:t>
+      </w:r>
+      <w:r>
+        <w:rPr>
+          <w:rFonts w:ascii="Times New Roman" w:hAnsi="Times New Roman" w:cs="Times New Roman"/>
+        </w:rPr>
+        <w:t>Test</w:t>
+      </w:r>
+      <w:r>
+        <w:rPr>
+          <w:rFonts w:ascii="Times New Roman" w:hAnsi="Times New Roman" w:cs="Times New Roman"/>
+        </w:rPr>
+        <w:t>.</w:t>
+      </w:r>
+      <w:r>
+        <w:t>java</w:t>
+      </w:r>
+      <w:bookmarkEnd w:id="40"/>
+    </w:p>
+    <w:p>
+      <w:pPr>
+        <w:pStyle w:val="ListParagraph"/>
+        <w:spacing w:line="276" w:lineRule="auto"/>
+        <w:ind w:left="1800"/>
+        <w:jc w:val="both"/>
+        <w:rPr>
+          <w:rFonts w:ascii="Times New Roman" w:hAnsi="Times New Roman" w:cs="Times New Roman"/>
+        </w:rPr>
+      </w:pPr>
+    </w:p>
+    <w:p>
+      <w:pPr>
+        <w:pStyle w:val="ListParagraph"/>
+        <w:spacing w:line="276" w:lineRule="auto"/>
+        <w:ind w:left="1800"/>
+        <w:jc w:val="both"/>
+        <w:rPr>
+          <w:rFonts w:ascii="Times New Roman" w:hAnsi="Times New Roman" w:cs="Times New Roman"/>
+        </w:rPr>
+      </w:pPr>
+    </w:p>
+    <w:p>
+      <w:pPr>
+        <w:pStyle w:val="ListParagraph"/>
+        <w:spacing w:line="276" w:lineRule="auto"/>
+        <w:ind w:left="1800"/>
+        <w:jc w:val="both"/>
+        <w:rPr>
+          <w:rFonts w:ascii="Times New Roman" w:hAnsi="Times New Roman" w:cs="Times New Roman"/>
+        </w:rPr>
+      </w:pPr>
+    </w:p>
+    <w:p>
+      <w:pPr>
+        <w:pStyle w:val="ListParagraph"/>
+        <w:spacing w:line="276" w:lineRule="auto"/>
+        <w:ind w:left="1800"/>
+        <w:jc w:val="both"/>
+        <w:rPr>
+          <w:rFonts w:ascii="Times New Roman" w:hAnsi="Times New Roman" w:cs="Times New Roman"/>
+        </w:rPr>
+      </w:pPr>
+    </w:p>
+    <w:p>
+      <w:pPr>
+        <w:pStyle w:val="ListParagraph"/>
+        <w:numPr>
+          <w:ilvl w:val="0"/>
+          <w:numId w:val="49"/>
+        </w:numPr>
+        <w:spacing w:line="276" w:lineRule="auto"/>
+        <w:jc w:val="both"/>
+        <w:rPr>
+          <w:rFonts w:ascii="Times New Roman" w:hAnsi="Times New Roman" w:cs="Times New Roman"/>
+        </w:rPr>
+      </w:pPr>
+      <w:r>
+        <w:rPr>
+          <w:rFonts w:ascii="Times New Roman" w:hAnsi="Times New Roman" w:cs="Times New Roman"/>
+        </w:rPr>
+        <w:t>PlotChartJFrameTest</w:t>
+      </w:r>
+      <w:r>
+        <w:rPr>
+          <w:rFonts w:ascii="Times New Roman" w:hAnsi="Times New Roman" w:cs="Times New Roman"/>
+        </w:rPr>
+        <w:t>.java</w:t>
+      </w:r>
+    </w:p>
+    <w:p>
+      <w:pPr>
+        <w:spacing w:line="276" w:lineRule="auto"/>
+        <w:ind w:firstLine="360"/>
+        <w:jc w:val="center"/>
+        <w:rPr>
+          <w:rFonts w:ascii="Times New Roman" w:hAnsi="Times New Roman" w:cs="Times New Roman"/>
+        </w:rPr>
+      </w:pPr>
+      <w:r>
+        <w:rPr>
+          <w:noProof/>
+        </w:rPr>
+        <w:lastRenderedPageBreak/>
+        <w:drawing>
+          <wp:inline distT="0" distB="0" distL="0" distR="0" wp14:anchorId="787B882B" wp14:editId="54BDBCE6">
+            <wp:extent cx="3985922" cy="1931213"/>
+            <wp:effectExtent l="0" t="0" r="0" b="0"/>
+            <wp:docPr id="16" name="Picture 16"/>
+            <wp:cNvGraphicFramePr>
+              <a:graphicFrameLocks xmlns:a="http://schemas.openxmlformats.org/drawingml/2006/main" noChangeAspect="1"/>
+            </wp:cNvGraphicFramePr>
+            <a:graphic xmlns:a="http://schemas.openxmlformats.org/drawingml/2006/main">
+              <a:graphicData uri="http://schemas.openxmlformats.org/drawingml/2006/picture">
+                <pic:pic xmlns:pic="http://schemas.openxmlformats.org/drawingml/2006/picture">
+                  <pic:nvPicPr>
+                    <pic:cNvPr id="1" name=""/>
+                    <pic:cNvPicPr/>
+                  </pic:nvPicPr>
+                  <pic:blipFill>
+                    <a:blip r:embed="rId36"/>
+                    <a:stretch>
+                      <a:fillRect/>
+                    </a:stretch>
+                  </pic:blipFill>
+                  <pic:spPr>
+                    <a:xfrm>
+                      <a:off x="0" y="0"/>
                       <a:ext cx="4067517" cy="1970747"/>
                     </a:xfrm>
                     <a:prstGeom prst="rect">
@@ -19785,7 +20296,7 @@
           <w:szCs w:val="28"/>
         </w:rPr>
       </w:pPr>
-      <w:bookmarkStart w:id="40" w:name="_Toc69855990"/>
+      <w:bookmarkStart w:id="41" w:name="_Toc69855990"/>
       <w:r>
         <w:rPr>
           <w:rFonts w:ascii="Times New Roman" w:hAnsi="Times New Roman" w:cs="Times New Roman"/>
@@ -19796,7 +20307,7 @@
         </w:rPr>
         <w:t>Conclusion</w:t>
       </w:r>
-      <w:bookmarkEnd w:id="40"/>
+      <w:bookmarkEnd w:id="41"/>
     </w:p>
     <w:p>
       <w:pPr>
@@ -20094,7 +20605,7 @@
           <w:szCs w:val="28"/>
         </w:rPr>
       </w:pPr>
-      <w:bookmarkStart w:id="41" w:name="_Toc69855991"/>
+      <w:bookmarkStart w:id="42" w:name="_Toc69855991"/>
       <w:r>
         <w:rPr>
           <w:rFonts w:ascii="Times New Roman" w:hAnsi="Times New Roman" w:cs="Times New Roman"/>
@@ -20105,7 +20616,7 @@
         </w:rPr>
         <w:t>Reference:</w:t>
       </w:r>
-      <w:bookmarkEnd w:id="41"/>
+      <w:bookmarkEnd w:id="42"/>
     </w:p>
     <w:p>
       <w:pPr>
@@ -20142,7 +20653,7 @@
         </w:rPr>
         <w:t xml:space="preserve">. (2020, February 11). Centers for Disease Control and Prevention. </w:t>
       </w:r>
-      <w:hyperlink r:id="rId33" w:history="1">
+      <w:hyperlink r:id="rId37" w:history="1">
         <w:r>
           <w:rPr>
             <w:rStyle w:val="Hyperlink"/>
@@ -20339,7 +20850,6 @@
           <w:sz w:val="22"/>
           <w:szCs w:val="22"/>
         </w:rPr>
-        <w:lastRenderedPageBreak/>
         <w:t>Proceedings of the National Academy of Sciences</w:t>
       </w:r>
       <w:r>
@@ -20384,6 +20894,7 @@
           <w:sz w:val="22"/>
           <w:szCs w:val="22"/>
         </w:rPr>
+        <w:lastRenderedPageBreak/>
         <w:t xml:space="preserve">Zhang, S., </w:t>
       </w:r>
       <w:proofErr w:type="spellStart"/>
@@ -20498,7 +21009,7 @@
         </w:rPr>
         <w:t xml:space="preserve">, 67. </w:t>
       </w:r>
-      <w:hyperlink r:id="rId34" w:history="1">
+      <w:hyperlink r:id="rId38" w:history="1">
         <w:r>
           <w:rPr>
             <w:rStyle w:val="Hyperlink"/>
@@ -20642,7 +21153,7 @@
         </w:rPr>
         <w:t xml:space="preserve">(7), 1258–1263. </w:t>
       </w:r>
-      <w:hyperlink r:id="rId35" w:history="1">
+      <w:hyperlink r:id="rId39" w:history="1">
         <w:r>
           <w:rPr>
             <w:rStyle w:val="Hyperlink"/>
@@ -20689,7 +21200,7 @@
         </w:rPr>
         <w:t xml:space="preserve">. BMC Public Health. </w:t>
       </w:r>
-      <w:hyperlink r:id="rId36" w:history="1">
+      <w:hyperlink r:id="rId40" w:history="1">
         <w:r>
           <w:rPr>
             <w:rStyle w:val="Hyperlink"/>
@@ -20783,33 +21294,13 @@
           <w:sz w:val="22"/>
           <w:szCs w:val="22"/>
         </w:rPr>
-        <w:t xml:space="preserve">An evidence </w:t>
-      </w:r>
-      <w:proofErr w:type="gramStart"/>
-      <w:r>
-        <w:rPr>
-          <w:i/>
-          <w:iCs/>
+        <w:t>An evidence review of face masks against COVID-19</w:t>
+      </w:r>
+      <w:r>
+        <w:rPr>
           <w:sz w:val="22"/>
           <w:szCs w:val="22"/>
         </w:rPr>
-        <w:t>review</w:t>
-      </w:r>
-      <w:proofErr w:type="gramEnd"/>
-      <w:r>
-        <w:rPr>
-          <w:i/>
-          <w:iCs/>
-          <w:sz w:val="22"/>
-          <w:szCs w:val="22"/>
-        </w:rPr>
-        <w:t xml:space="preserve"> of face masks against COVID-19</w:t>
-      </w:r>
-      <w:r>
-        <w:rPr>
-          <w:sz w:val="22"/>
-          <w:szCs w:val="22"/>
-        </w:rPr>
         <w:t>. PNAS. https://www.pnas.org/content/118/4/e2014564118</w:t>
       </w:r>
     </w:p>
@@ -20824,7 +21315,7 @@
       </w:pPr>
     </w:p>
     <w:sectPr>
-      <w:footerReference w:type="default" r:id="rId37"/>
+      <w:footerReference w:type="default" r:id="rId41"/>
       <w:pgSz w:w="12240" w:h="15840"/>
       <w:pgMar w:top="1350" w:right="1440" w:bottom="990" w:left="1440" w:header="720" w:footer="720" w:gutter="0"/>
       <w:cols w:space="720"/>

</xml_diff>

<commit_message>
Updated unit test & code coverage details in report
</commit_message>
<xml_diff>
--- a/Project_Report(Sec-05).docx
+++ b/Project_Report(Sec-05).docx
@@ -3675,7 +3675,21 @@
         <w:rPr>
           <w:rFonts w:ascii="Times New Roman" w:hAnsi="Times New Roman" w:cs="Times New Roman"/>
         </w:rPr>
-        <w:t xml:space="preserve"> is 0.16 with the negative binomial model (Singapore)[8]</w:t>
+        <w:t xml:space="preserve"> is 0.16 with the negative binomial model (Singapore</w:t>
+      </w:r>
+      <w:proofErr w:type="gramStart"/>
+      <w:r>
+        <w:rPr>
+          <w:rFonts w:ascii="Times New Roman" w:hAnsi="Times New Roman" w:cs="Times New Roman"/>
+        </w:rPr>
+        <w:t>)[</w:t>
+      </w:r>
+      <w:proofErr w:type="gramEnd"/>
+      <w:r>
+        <w:rPr>
+          <w:rFonts w:ascii="Times New Roman" w:hAnsi="Times New Roman" w:cs="Times New Roman"/>
+        </w:rPr>
+        <w:t>8]</w:t>
       </w:r>
     </w:p>
     <w:p>
@@ -3867,9 +3881,21 @@
           <w:szCs w:val="28"/>
         </w:rPr>
         <w:lastRenderedPageBreak/>
-        <w:t>Aim of the project</w:t>
+        <w:t xml:space="preserve">Aim of the </w:t>
+      </w:r>
+      <w:proofErr w:type="gramStart"/>
+      <w:r>
+        <w:rPr>
+          <w:rFonts w:ascii="Times New Roman" w:hAnsi="Times New Roman" w:cs="Times New Roman"/>
+          <w:b/>
+          <w:bCs/>
+          <w:sz w:val="28"/>
+          <w:szCs w:val="28"/>
+        </w:rPr>
+        <w:t>project</w:t>
       </w:r>
       <w:bookmarkEnd w:id="1"/>
+      <w:proofErr w:type="gramEnd"/>
     </w:p>
     <w:p>
       <w:pPr>
@@ -3970,8 +3996,16 @@
         <w:rPr>
           <w:rFonts w:ascii="Times New Roman" w:hAnsi="Times New Roman" w:cs="Times New Roman"/>
         </w:rPr>
-        <w:t>The prevalence of testing and contact tracing</w:t>
-      </w:r>
+        <w:t xml:space="preserve">The prevalence of testing and contact </w:t>
+      </w:r>
+      <w:proofErr w:type="gramStart"/>
+      <w:r>
+        <w:rPr>
+          <w:rFonts w:ascii="Times New Roman" w:hAnsi="Times New Roman" w:cs="Times New Roman"/>
+        </w:rPr>
+        <w:t>tracing</w:t>
+      </w:r>
+      <w:proofErr w:type="gramEnd"/>
     </w:p>
     <w:p>
       <w:pPr>
@@ -4225,7 +4259,7 @@
           <v:shape id="_x0000_i1025" type="#_x0000_t75" alt="" style="width:396.6pt;height:409.8pt;mso-width-percent:0;mso-height-percent:0;mso-width-percent:0;mso-height-percent:0" o:ole="">
             <v:imagedata r:id="rId8" o:title=""/>
           </v:shape>
-          <o:OLEObject Type="Embed" ProgID="Visio.Drawing.15" ShapeID="_x0000_i1025" DrawAspect="Content" ObjectID="_1680506435" r:id="rId9"/>
+          <o:OLEObject Type="Embed" ProgID="Visio.Drawing.15" ShapeID="_x0000_i1025" DrawAspect="Content" ObjectID="_1680506795" r:id="rId9"/>
         </w:object>
       </w:r>
     </w:p>
@@ -5226,27 +5260,14 @@
       <w:r>
         <w:t xml:space="preserve">Figure </w:t>
       </w:r>
-      <w:r>
-        <w:fldChar w:fldCharType="begin"/>
-      </w:r>
-      <w:r>
-        <w:instrText xml:space="preserve"> SEQ Figure \* ARABIC </w:instrText>
-      </w:r>
-      <w:r>
-        <w:fldChar w:fldCharType="separate"/>
-      </w:r>
-      <w:r>
-        <w:rPr>
-          <w:noProof/>
-        </w:rPr>
-        <w:t>3</w:t>
-      </w:r>
-      <w:r>
-        <w:rPr>
-          <w:noProof/>
-        </w:rPr>
-        <w:fldChar w:fldCharType="end"/>
-      </w:r>
+      <w:fldSimple w:instr=" SEQ Figure \* ARABIC ">
+        <w:r>
+          <w:rPr>
+            <w:noProof/>
+          </w:rPr>
+          <w:t>3</w:t>
+        </w:r>
+      </w:fldSimple>
       <w:r>
         <w:t>: Growth of infection over the time (in days) in the Dashboard</w:t>
       </w:r>
@@ -5418,7 +5439,21 @@
         <w:rPr>
           <w:rFonts w:ascii="Times New Roman" w:hAnsi="Times New Roman" w:cs="Times New Roman"/>
         </w:rPr>
-        <w:t xml:space="preserve"> (SARS) virus, we take into account the incubation period of 3-5 days that is mapped to 3ms before it starts infecting healthy people. Due to the incubation period and recovery time for the virus, the transmission is comparably lower than the SARS-CoV-2 which results in lower dispersion </w:t>
+        <w:t xml:space="preserve"> (SARS) virus, we </w:t>
+      </w:r>
+      <w:proofErr w:type="gramStart"/>
+      <w:r>
+        <w:rPr>
+          <w:rFonts w:ascii="Times New Roman" w:hAnsi="Times New Roman" w:cs="Times New Roman"/>
+        </w:rPr>
+        <w:t>take into account</w:t>
+      </w:r>
+      <w:proofErr w:type="gramEnd"/>
+      <w:r>
+        <w:rPr>
+          <w:rFonts w:ascii="Times New Roman" w:hAnsi="Times New Roman" w:cs="Times New Roman"/>
+        </w:rPr>
+        <w:t xml:space="preserve"> the incubation period of 3-5 days that is mapped to 3ms before it starts infecting healthy people. Due to the incubation period and recovery time for the virus, the transmission is comparably lower than the SARS-CoV-2 which results in lower dispersion </w:t>
       </w:r>
       <w:r>
         <w:rPr>
@@ -5963,9 +5998,21 @@
           <w:sz w:val="24"/>
           <w:szCs w:val="24"/>
         </w:rPr>
-        <w:t>Factors considered for simulation</w:t>
+        <w:t xml:space="preserve">Factors considered for </w:t>
+      </w:r>
+      <w:proofErr w:type="gramStart"/>
+      <w:r>
+        <w:rPr>
+          <w:rFonts w:ascii="Times New Roman" w:hAnsi="Times New Roman" w:cs="Times New Roman"/>
+          <w:b/>
+          <w:bCs/>
+          <w:sz w:val="24"/>
+          <w:szCs w:val="24"/>
+        </w:rPr>
+        <w:t>simulation</w:t>
       </w:r>
       <w:bookmarkEnd w:id="12"/>
+      <w:proofErr w:type="gramEnd"/>
     </w:p>
     <w:p>
       <w:pPr>
@@ -6110,7 +6157,21 @@
         <w:rPr>
           <w:rFonts w:ascii="Times New Roman" w:hAnsi="Times New Roman" w:cs="Times New Roman"/>
         </w:rPr>
-        <w:t xml:space="preserve">The vaccine efficiency is considered to be </w:t>
+        <w:t xml:space="preserve">The vaccine efficiency </w:t>
+      </w:r>
+      <w:proofErr w:type="gramStart"/>
+      <w:r>
+        <w:rPr>
+          <w:rFonts w:ascii="Times New Roman" w:hAnsi="Times New Roman" w:cs="Times New Roman"/>
+        </w:rPr>
+        <w:t>is considered to be</w:t>
+      </w:r>
+      <w:proofErr w:type="gramEnd"/>
+      <w:r>
+        <w:rPr>
+          <w:rFonts w:ascii="Times New Roman" w:hAnsi="Times New Roman" w:cs="Times New Roman"/>
+        </w:rPr>
+        <w:t xml:space="preserve"> </w:t>
       </w:r>
       <w:r>
         <w:rPr>
@@ -6374,7 +6435,14 @@
         <w:rPr>
           <w:rFonts w:ascii="Times New Roman" w:hAnsi="Times New Roman" w:cs="Times New Roman"/>
         </w:rPr>
-        <w:t xml:space="preserve"> that come</w:t>
+        <w:t xml:space="preserve"> that </w:t>
+      </w:r>
+      <w:proofErr w:type="gramStart"/>
+      <w:r>
+        <w:rPr>
+          <w:rFonts w:ascii="Times New Roman" w:hAnsi="Times New Roman" w:cs="Times New Roman"/>
+        </w:rPr>
+        <w:t>come</w:t>
       </w:r>
       <w:r>
         <w:rPr>
@@ -6386,7 +6454,14 @@
         <w:rPr>
           <w:rFonts w:ascii="Times New Roman" w:hAnsi="Times New Roman" w:cs="Times New Roman"/>
         </w:rPr>
-        <w:t xml:space="preserve"> in contact with the infected person </w:t>
+        <w:t xml:space="preserve"> in contact with</w:t>
+      </w:r>
+      <w:proofErr w:type="gramEnd"/>
+      <w:r>
+        <w:rPr>
+          <w:rFonts w:ascii="Times New Roman" w:hAnsi="Times New Roman" w:cs="Times New Roman"/>
+        </w:rPr>
+        <w:t xml:space="preserve"> the infected person </w:t>
       </w:r>
       <w:r>
         <w:rPr>
@@ -7673,7 +7748,21 @@
         <w:rPr>
           <w:rFonts w:ascii="Times New Roman" w:hAnsi="Times New Roman" w:cs="Times New Roman"/>
         </w:rPr>
-        <w:t>: When quarantine constraint is selected, this is the percentage of infected population that actually quarantine. Taken as 20%.</w:t>
+        <w:t xml:space="preserve">: When quarantine constraint is selected, this is the percentage of infected population that </w:t>
+      </w:r>
+      <w:proofErr w:type="gramStart"/>
+      <w:r>
+        <w:rPr>
+          <w:rFonts w:ascii="Times New Roman" w:hAnsi="Times New Roman" w:cs="Times New Roman"/>
+        </w:rPr>
+        <w:t>actually quarantine</w:t>
+      </w:r>
+      <w:proofErr w:type="gramEnd"/>
+      <w:r>
+        <w:rPr>
+          <w:rFonts w:ascii="Times New Roman" w:hAnsi="Times New Roman" w:cs="Times New Roman"/>
+        </w:rPr>
+        <w:t>. Taken as 20%.</w:t>
       </w:r>
     </w:p>
     <w:p>
@@ -9102,27 +9191,14 @@
       <w:r>
         <w:t xml:space="preserve">Figure </w:t>
       </w:r>
-      <w:r>
-        <w:fldChar w:fldCharType="begin"/>
-      </w:r>
-      <w:r>
-        <w:instrText xml:space="preserve"> SEQ Figure \* ARABIC </w:instrText>
-      </w:r>
-      <w:r>
-        <w:fldChar w:fldCharType="separate"/>
-      </w:r>
-      <w:r>
-        <w:rPr>
-          <w:noProof/>
-        </w:rPr>
-        <w:t>3</w:t>
-      </w:r>
-      <w:r>
-        <w:rPr>
-          <w:noProof/>
-        </w:rPr>
-        <w:fldChar w:fldCharType="end"/>
-      </w:r>
+      <w:fldSimple w:instr=" SEQ Figure \* ARABIC ">
+        <w:r>
+          <w:rPr>
+            <w:noProof/>
+          </w:rPr>
+          <w:t>4</w:t>
+        </w:r>
+      </w:fldSimple>
       <w:r>
         <w:t xml:space="preserve">:Comparison plot </w:t>
       </w:r>
@@ -10222,27 +10298,14 @@
       <w:r>
         <w:t xml:space="preserve">Figure </w:t>
       </w:r>
-      <w:r>
-        <w:fldChar w:fldCharType="begin"/>
-      </w:r>
-      <w:r>
-        <w:instrText xml:space="preserve"> SEQ Figure \* ARABIC </w:instrText>
-      </w:r>
-      <w:r>
-        <w:fldChar w:fldCharType="separate"/>
-      </w:r>
-      <w:r>
-        <w:rPr>
-          <w:noProof/>
-        </w:rPr>
-        <w:t>4</w:t>
-      </w:r>
-      <w:r>
-        <w:rPr>
-          <w:noProof/>
-        </w:rPr>
-        <w:fldChar w:fldCharType="end"/>
-      </w:r>
+      <w:fldSimple w:instr=" SEQ Figure \* ARABIC ">
+        <w:r>
+          <w:rPr>
+            <w:noProof/>
+          </w:rPr>
+          <w:t>5</w:t>
+        </w:r>
+      </w:fldSimple>
       <w:r>
         <w:t>:</w:t>
       </w:r>
@@ -11361,27 +11424,14 @@
       <w:r>
         <w:t xml:space="preserve">Figure </w:t>
       </w:r>
-      <w:r>
-        <w:fldChar w:fldCharType="begin"/>
-      </w:r>
-      <w:r>
-        <w:instrText xml:space="preserve"> SEQ Figure \* ARABIC </w:instrText>
-      </w:r>
-      <w:r>
-        <w:fldChar w:fldCharType="separate"/>
-      </w:r>
-      <w:r>
-        <w:rPr>
-          <w:noProof/>
-        </w:rPr>
-        <w:t>5</w:t>
-      </w:r>
-      <w:r>
-        <w:rPr>
-          <w:noProof/>
-        </w:rPr>
-        <w:fldChar w:fldCharType="end"/>
-      </w:r>
+      <w:fldSimple w:instr=" SEQ Figure \* ARABIC ">
+        <w:r>
+          <w:rPr>
+            <w:noProof/>
+          </w:rPr>
+          <w:t>6</w:t>
+        </w:r>
+      </w:fldSimple>
       <w:r>
         <w:t>:</w:t>
       </w:r>
@@ -11457,8 +11507,18 @@
           <w:b/>
           <w:bCs/>
         </w:rPr>
-        <w:t xml:space="preserve"> considering vaccination parameter</w:t>
-      </w:r>
+        <w:t xml:space="preserve"> considering vaccination </w:t>
+      </w:r>
+      <w:proofErr w:type="gramStart"/>
+      <w:r>
+        <w:rPr>
+          <w:rFonts w:ascii="Times New Roman" w:hAnsi="Times New Roman" w:cs="Times New Roman"/>
+          <w:b/>
+          <w:bCs/>
+        </w:rPr>
+        <w:t>parameter</w:t>
+      </w:r>
+      <w:proofErr w:type="gramEnd"/>
     </w:p>
     <w:tbl>
       <w:tblPr>
@@ -12486,27 +12546,14 @@
       <w:r>
         <w:t xml:space="preserve">Figure </w:t>
       </w:r>
-      <w:r>
-        <w:fldChar w:fldCharType="begin"/>
-      </w:r>
-      <w:r>
-        <w:instrText xml:space="preserve"> SEQ Figure \* ARABIC </w:instrText>
-      </w:r>
-      <w:r>
-        <w:fldChar w:fldCharType="separate"/>
-      </w:r>
-      <w:r>
-        <w:rPr>
-          <w:noProof/>
-        </w:rPr>
-        <w:t>6</w:t>
-      </w:r>
-      <w:r>
-        <w:rPr>
-          <w:noProof/>
-        </w:rPr>
-        <w:fldChar w:fldCharType="end"/>
-      </w:r>
+      <w:fldSimple w:instr=" SEQ Figure \* ARABIC ">
+        <w:r>
+          <w:rPr>
+            <w:noProof/>
+          </w:rPr>
+          <w:t>7</w:t>
+        </w:r>
+      </w:fldSimple>
       <w:r>
         <w:t>:</w:t>
       </w:r>
@@ -12604,8 +12651,18 @@
           <w:b/>
           <w:bCs/>
         </w:rPr>
-        <w:t xml:space="preserve"> factors</w:t>
-      </w:r>
+        <w:t xml:space="preserve"> </w:t>
+      </w:r>
+      <w:proofErr w:type="gramStart"/>
+      <w:r>
+        <w:rPr>
+          <w:rFonts w:ascii="Times New Roman" w:hAnsi="Times New Roman" w:cs="Times New Roman"/>
+          <w:b/>
+          <w:bCs/>
+        </w:rPr>
+        <w:t>factors</w:t>
+      </w:r>
+      <w:proofErr w:type="gramEnd"/>
     </w:p>
     <w:tbl>
       <w:tblPr>
@@ -13360,27 +13417,14 @@
       <w:r>
         <w:t xml:space="preserve">Figure </w:t>
       </w:r>
-      <w:r>
-        <w:fldChar w:fldCharType="begin"/>
-      </w:r>
-      <w:r>
-        <w:instrText xml:space="preserve"> SEQ Figure \* ARABIC </w:instrText>
-      </w:r>
-      <w:r>
-        <w:fldChar w:fldCharType="separate"/>
-      </w:r>
-      <w:r>
-        <w:rPr>
-          <w:noProof/>
-        </w:rPr>
-        <w:t>7</w:t>
-      </w:r>
-      <w:r>
-        <w:rPr>
-          <w:noProof/>
-        </w:rPr>
-        <w:fldChar w:fldCharType="end"/>
-      </w:r>
+      <w:fldSimple w:instr=" SEQ Figure \* ARABIC ">
+        <w:r>
+          <w:rPr>
+            <w:noProof/>
+          </w:rPr>
+          <w:t>8</w:t>
+        </w:r>
+      </w:fldSimple>
       <w:r>
         <w:t>:</w:t>
       </w:r>
@@ -14309,27 +14353,14 @@
       <w:r>
         <w:t xml:space="preserve">Figure </w:t>
       </w:r>
-      <w:r>
-        <w:fldChar w:fldCharType="begin"/>
-      </w:r>
-      <w:r>
-        <w:instrText xml:space="preserve"> SEQ Figure \* ARABIC </w:instrText>
-      </w:r>
-      <w:r>
-        <w:fldChar w:fldCharType="separate"/>
-      </w:r>
-      <w:r>
-        <w:rPr>
-          <w:noProof/>
-        </w:rPr>
-        <w:t>8</w:t>
-      </w:r>
-      <w:r>
-        <w:rPr>
-          <w:noProof/>
-        </w:rPr>
-        <w:fldChar w:fldCharType="end"/>
-      </w:r>
+      <w:fldSimple w:instr=" SEQ Figure \* ARABIC ">
+        <w:r>
+          <w:rPr>
+            <w:noProof/>
+          </w:rPr>
+          <w:t>9</w:t>
+        </w:r>
+      </w:fldSimple>
       <w:r>
         <w:t>:</w:t>
       </w:r>
@@ -15271,27 +15302,14 @@
       <w:r>
         <w:t xml:space="preserve">Figure </w:t>
       </w:r>
-      <w:r>
-        <w:fldChar w:fldCharType="begin"/>
-      </w:r>
-      <w:r>
-        <w:instrText xml:space="preserve"> SEQ Figure \* ARABIC </w:instrText>
-      </w:r>
-      <w:r>
-        <w:fldChar w:fldCharType="separate"/>
-      </w:r>
-      <w:r>
-        <w:rPr>
-          <w:noProof/>
-        </w:rPr>
-        <w:t>9</w:t>
-      </w:r>
-      <w:r>
-        <w:rPr>
-          <w:noProof/>
-        </w:rPr>
-        <w:fldChar w:fldCharType="end"/>
-      </w:r>
+      <w:fldSimple w:instr=" SEQ Figure \* ARABIC ">
+        <w:r>
+          <w:rPr>
+            <w:noProof/>
+          </w:rPr>
+          <w:t>10</w:t>
+        </w:r>
+      </w:fldSimple>
       <w:r>
         <w:t>:</w:t>
       </w:r>
@@ -16749,27 +16767,14 @@
       <w:r>
         <w:t xml:space="preserve">Figure </w:t>
       </w:r>
-      <w:r>
-        <w:fldChar w:fldCharType="begin"/>
-      </w:r>
-      <w:r>
-        <w:instrText xml:space="preserve"> SEQ Figure \* ARABIC </w:instrText>
-      </w:r>
-      <w:r>
-        <w:fldChar w:fldCharType="separate"/>
-      </w:r>
-      <w:r>
-        <w:rPr>
-          <w:noProof/>
-        </w:rPr>
-        <w:t>10</w:t>
-      </w:r>
-      <w:r>
-        <w:rPr>
-          <w:noProof/>
-        </w:rPr>
-        <w:fldChar w:fldCharType="end"/>
-      </w:r>
+      <w:fldSimple w:instr=" SEQ Figure \* ARABIC ">
+        <w:r>
+          <w:rPr>
+            <w:noProof/>
+          </w:rPr>
+          <w:t>11</w:t>
+        </w:r>
+      </w:fldSimple>
       <w:r>
         <w:t>:</w:t>
       </w:r>
@@ -17583,27 +17588,14 @@
       <w:r>
         <w:t xml:space="preserve">Figure </w:t>
       </w:r>
-      <w:r>
-        <w:fldChar w:fldCharType="begin"/>
-      </w:r>
-      <w:r>
-        <w:instrText xml:space="preserve"> SEQ Figure \* ARABIC </w:instrText>
-      </w:r>
-      <w:r>
-        <w:fldChar w:fldCharType="separate"/>
-      </w:r>
-      <w:r>
-        <w:rPr>
-          <w:noProof/>
-        </w:rPr>
-        <w:t>11</w:t>
-      </w:r>
-      <w:r>
-        <w:rPr>
-          <w:noProof/>
-        </w:rPr>
-        <w:fldChar w:fldCharType="end"/>
-      </w:r>
+      <w:fldSimple w:instr=" SEQ Figure \* ARABIC ">
+        <w:r>
+          <w:rPr>
+            <w:noProof/>
+          </w:rPr>
+          <w:t>12</w:t>
+        </w:r>
+      </w:fldSimple>
       <w:r>
         <w:t>:</w:t>
       </w:r>
@@ -17795,27 +17787,14 @@
       <w:r>
         <w:t xml:space="preserve">Figure </w:t>
       </w:r>
-      <w:r>
-        <w:fldChar w:fldCharType="begin"/>
-      </w:r>
-      <w:r>
-        <w:instrText xml:space="preserve"> SEQ Figure \* ARABIC </w:instrText>
-      </w:r>
-      <w:r>
-        <w:fldChar w:fldCharType="separate"/>
-      </w:r>
-      <w:r>
-        <w:rPr>
-          <w:noProof/>
-        </w:rPr>
-        <w:t>12</w:t>
-      </w:r>
-      <w:r>
-        <w:rPr>
-          <w:noProof/>
-        </w:rPr>
-        <w:fldChar w:fldCharType="end"/>
-      </w:r>
+      <w:fldSimple w:instr=" SEQ Figure \* ARABIC ">
+        <w:r>
+          <w:rPr>
+            <w:noProof/>
+          </w:rPr>
+          <w:t>13</w:t>
+        </w:r>
+      </w:fldSimple>
       <w:r>
         <w:t>:</w:t>
       </w:r>
@@ -17848,7 +17827,25 @@
           <w:sz w:val="24"/>
           <w:szCs w:val="24"/>
         </w:rPr>
-        <w:t xml:space="preserve">person A309125. The contract tracing is checked only when an infected person comes in contact with a healthy person. The number of infected people when all constrains are selected is low. </w:t>
+        <w:t xml:space="preserve">person A309125. The contract tracing is checked only when an infected person </w:t>
+      </w:r>
+      <w:proofErr w:type="gramStart"/>
+      <w:r>
+        <w:rPr>
+          <w:rFonts w:ascii="Times New Roman" w:hAnsi="Times New Roman" w:cs="Times New Roman"/>
+          <w:sz w:val="24"/>
+          <w:szCs w:val="24"/>
+        </w:rPr>
+        <w:t>comes in contact with</w:t>
+      </w:r>
+      <w:proofErr w:type="gramEnd"/>
+      <w:r>
+        <w:rPr>
+          <w:rFonts w:ascii="Times New Roman" w:hAnsi="Times New Roman" w:cs="Times New Roman"/>
+          <w:sz w:val="24"/>
+          <w:szCs w:val="24"/>
+        </w:rPr>
+        <w:t xml:space="preserve"> a healthy person. The number of infected people when all constrains are selected is low. </w:t>
       </w:r>
     </w:p>
     <w:p>
@@ -17908,6 +17905,7 @@
           <w:rFonts w:ascii="Times New Roman" w:hAnsi="Times New Roman" w:cs="Times New Roman"/>
           <w:b/>
           <w:bCs/>
+          <w:noProof/>
         </w:rPr>
         <w:drawing>
           <wp:inline distT="0" distB="0" distL="0" distR="0" wp14:anchorId="52AC3462" wp14:editId="33627DA0">
@@ -17959,24 +17957,14 @@
       <w:r>
         <w:t xml:space="preserve">Figure </w:t>
       </w:r>
-      <w:r>
-        <w:fldChar w:fldCharType="begin"/>
-      </w:r>
-      <w:r>
-        <w:instrText xml:space="preserve"> SEQ Figure \* ARABIC </w:instrText>
-      </w:r>
-      <w:r>
-        <w:fldChar w:fldCharType="separate"/>
-      </w:r>
-      <w:r>
-        <w:rPr>
-          <w:noProof/>
-        </w:rPr>
-        <w:t>14</w:t>
-      </w:r>
-      <w:r>
-        <w:fldChar w:fldCharType="end"/>
-      </w:r>
+      <w:fldSimple w:instr=" SEQ Figure \* ARABIC ">
+        <w:r>
+          <w:rPr>
+            <w:noProof/>
+          </w:rPr>
+          <w:t>14</w:t>
+        </w:r>
+      </w:fldSimple>
       <w:r>
         <w:t>:</w:t>
       </w:r>
@@ -18023,6 +18011,7 @@
       <w:r>
         <w:rPr>
           <w:rFonts w:ascii="Times New Roman" w:hAnsi="Times New Roman" w:cs="Times New Roman"/>
+          <w:noProof/>
           <w:sz w:val="24"/>
           <w:szCs w:val="24"/>
         </w:rPr>
@@ -18080,27 +18069,14 @@
       <w:r>
         <w:t xml:space="preserve">Figure </w:t>
       </w:r>
-      <w:r>
-        <w:fldChar w:fldCharType="begin"/>
-      </w:r>
-      <w:r>
-        <w:instrText xml:space="preserve"> SEQ Figure \* ARABIC </w:instrText>
-      </w:r>
-      <w:r>
-        <w:fldChar w:fldCharType="separate"/>
-      </w:r>
-      <w:r>
-        <w:rPr>
-          <w:noProof/>
-        </w:rPr>
-        <w:t>15</w:t>
-      </w:r>
-      <w:r>
-        <w:rPr>
-          <w:noProof/>
-        </w:rPr>
-        <w:fldChar w:fldCharType="end"/>
-      </w:r>
+      <w:fldSimple w:instr=" SEQ Figure \* ARABIC ">
+        <w:r>
+          <w:rPr>
+            <w:noProof/>
+          </w:rPr>
+          <w:t>15</w:t>
+        </w:r>
+      </w:fldSimple>
       <w:r>
         <w:t xml:space="preserve">: </w:t>
       </w:r>
@@ -18141,6 +18117,7 @@
           <w:rFonts w:ascii="Times New Roman" w:hAnsi="Times New Roman" w:cs="Times New Roman"/>
           <w:b/>
           <w:bCs/>
+          <w:noProof/>
         </w:rPr>
         <w:drawing>
           <wp:inline distT="0" distB="0" distL="0" distR="0" wp14:anchorId="0520529C" wp14:editId="440DD6A8">
@@ -18192,24 +18169,14 @@
       <w:r>
         <w:t xml:space="preserve">Figure </w:t>
       </w:r>
-      <w:r>
-        <w:fldChar w:fldCharType="begin"/>
-      </w:r>
-      <w:r>
-        <w:instrText xml:space="preserve"> SEQ Figure \* ARABIC </w:instrText>
-      </w:r>
-      <w:r>
-        <w:fldChar w:fldCharType="separate"/>
-      </w:r>
-      <w:r>
-        <w:rPr>
-          <w:noProof/>
-        </w:rPr>
-        <w:t>16</w:t>
-      </w:r>
-      <w:r>
-        <w:fldChar w:fldCharType="end"/>
-      </w:r>
+      <w:fldSimple w:instr=" SEQ Figure \* ARABIC ">
+        <w:r>
+          <w:rPr>
+            <w:noProof/>
+          </w:rPr>
+          <w:t>16</w:t>
+        </w:r>
+      </w:fldSimple>
       <w:r>
         <w:t xml:space="preserve">: </w:t>
       </w:r>
@@ -18253,6 +18220,7 @@
           <w:rFonts w:ascii="Times New Roman" w:hAnsi="Times New Roman" w:cs="Times New Roman"/>
           <w:b/>
           <w:bCs/>
+          <w:noProof/>
         </w:rPr>
         <w:lastRenderedPageBreak/>
         <w:drawing>
@@ -18300,24 +18268,14 @@
       <w:r>
         <w:t xml:space="preserve">Figure </w:t>
       </w:r>
-      <w:r>
-        <w:fldChar w:fldCharType="begin"/>
-      </w:r>
-      <w:r>
-        <w:instrText xml:space="preserve"> SEQ Figure \* ARABIC </w:instrText>
-      </w:r>
-      <w:r>
-        <w:fldChar w:fldCharType="separate"/>
-      </w:r>
-      <w:r>
-        <w:rPr>
-          <w:noProof/>
-        </w:rPr>
-        <w:t>17</w:t>
-      </w:r>
-      <w:r>
-        <w:fldChar w:fldCharType="end"/>
-      </w:r>
+      <w:fldSimple w:instr=" SEQ Figure \* ARABIC ">
+        <w:r>
+          <w:rPr>
+            <w:noProof/>
+          </w:rPr>
+          <w:t>17</w:t>
+        </w:r>
+      </w:fldSimple>
       <w:r>
         <w:t>:</w:t>
       </w:r>
@@ -18346,6 +18304,7 @@
           <w:rFonts w:ascii="Times New Roman" w:hAnsi="Times New Roman" w:cs="Times New Roman"/>
           <w:b/>
           <w:bCs/>
+          <w:noProof/>
         </w:rPr>
         <w:drawing>
           <wp:inline distT="0" distB="0" distL="0" distR="0" wp14:anchorId="1782EE12" wp14:editId="14F3D4D3">
@@ -18397,24 +18356,14 @@
       <w:r>
         <w:t xml:space="preserve">Figure </w:t>
       </w:r>
-      <w:r>
-        <w:fldChar w:fldCharType="begin"/>
-      </w:r>
-      <w:r>
-        <w:instrText xml:space="preserve"> SEQ Figure \* ARABIC </w:instrText>
-      </w:r>
-      <w:r>
-        <w:fldChar w:fldCharType="separate"/>
-      </w:r>
-      <w:r>
-        <w:rPr>
-          <w:noProof/>
-        </w:rPr>
-        <w:t>18</w:t>
-      </w:r>
-      <w:r>
-        <w:fldChar w:fldCharType="end"/>
-      </w:r>
+      <w:fldSimple w:instr=" SEQ Figure \* ARABIC ">
+        <w:r>
+          <w:rPr>
+            <w:noProof/>
+          </w:rPr>
+          <w:t>18</w:t>
+        </w:r>
+      </w:fldSimple>
       <w:r>
         <w:t xml:space="preserve">: </w:t>
       </w:r>
@@ -18558,11 +18507,12 @@
         <w:rPr>
           <w:i/>
           <w:iCs/>
+          <w:noProof/>
           <w:color w:val="44546A" w:themeColor="text2"/>
           <w:sz w:val="18"/>
           <w:szCs w:val="18"/>
         </w:rPr>
-        <w:t>14</w:t>
+        <w:t>19</w:t>
       </w:r>
       <w:r>
         <w:rPr>
@@ -19450,7 +19400,19 @@
         <w:rPr>
           <w:rFonts w:ascii="Times New Roman" w:hAnsi="Times New Roman" w:cs="Times New Roman"/>
         </w:rPr>
-        <w:t>The unit test coverage for the project is 72.9%.</w:t>
+        <w:t xml:space="preserve">The unit test coverage for the project is </w:t>
+      </w:r>
+      <w:r>
+        <w:rPr>
+          <w:rFonts w:ascii="Times New Roman" w:hAnsi="Times New Roman" w:cs="Times New Roman"/>
+        </w:rPr>
+        <w:t>80.5</w:t>
+      </w:r>
+      <w:r>
+        <w:rPr>
+          <w:rFonts w:ascii="Times New Roman" w:hAnsi="Times New Roman" w:cs="Times New Roman"/>
+        </w:rPr>
+        <w:t>%.</w:t>
       </w:r>
       <w:r>
         <w:rPr>
@@ -19500,55 +19462,26 @@
         <w:rPr>
           <w:rFonts w:ascii="Times New Roman" w:hAnsi="Times New Roman" w:cs="Times New Roman"/>
         </w:rPr>
-        <w:t>Unit test for Population package:</w:t>
+        <w:t>Solution:</w:t>
       </w:r>
     </w:p>
     <w:p>
       <w:pPr>
         <w:pStyle w:val="ListParagraph"/>
+        <w:keepNext/>
         <w:spacing w:line="276" w:lineRule="auto"/>
         <w:ind w:left="1080"/>
         <w:jc w:val="both"/>
-        <w:rPr>
-          <w:rFonts w:ascii="Times New Roman" w:hAnsi="Times New Roman" w:cs="Times New Roman"/>
-        </w:rPr>
-      </w:pPr>
-    </w:p>
-    <w:p>
-      <w:pPr>
-        <w:pStyle w:val="ListParagraph"/>
-        <w:numPr>
-          <w:ilvl w:val="0"/>
-          <w:numId w:val="46"/>
-        </w:numPr>
-        <w:spacing w:line="276" w:lineRule="auto"/>
-        <w:jc w:val="both"/>
-        <w:rPr>
-          <w:rFonts w:ascii="Times New Roman" w:hAnsi="Times New Roman" w:cs="Times New Roman"/>
-        </w:rPr>
-      </w:pPr>
-      <w:r>
-        <w:rPr>
-          <w:rFonts w:ascii="Times New Roman" w:hAnsi="Times New Roman" w:cs="Times New Roman"/>
-        </w:rPr>
-        <w:t>CountStatusTest.java</w:t>
-      </w:r>
-    </w:p>
-    <w:p>
-      <w:pPr>
-        <w:keepNext/>
-        <w:spacing w:line="276" w:lineRule="auto"/>
-        <w:jc w:val="center"/>
       </w:pPr>
       <w:r>
         <w:rPr>
           <w:noProof/>
         </w:rPr>
         <w:drawing>
-          <wp:inline distT="0" distB="0" distL="0" distR="0" wp14:anchorId="306E7807" wp14:editId="7AF8B04D">
-            <wp:extent cx="4155034" cy="1124877"/>
+          <wp:inline distT="0" distB="0" distL="0" distR="0" wp14:anchorId="463047B6" wp14:editId="453BD8C0">
+            <wp:extent cx="4820970" cy="2705100"/>
             <wp:effectExtent l="0" t="0" r="0" b="0"/>
-            <wp:docPr id="3" name="Picture 3"/>
+            <wp:docPr id="27" name="Picture 27"/>
             <wp:cNvGraphicFramePr>
               <a:graphicFrameLocks xmlns:a="http://schemas.openxmlformats.org/drawingml/2006/main" noChangeAspect="1"/>
             </wp:cNvGraphicFramePr>
@@ -19568,7 +19501,7 @@
                   <pic:spPr>
                     <a:xfrm>
                       <a:off x="0" y="0"/>
-                      <a:ext cx="4257515" cy="1152621"/>
+                      <a:ext cx="4837994" cy="2714652"/>
                     </a:xfrm>
                     <a:prstGeom prst="rect">
                       <a:avLst/>
@@ -19589,41 +19522,66 @@
           <w:rFonts w:ascii="Times New Roman" w:hAnsi="Times New Roman" w:cs="Times New Roman"/>
         </w:rPr>
       </w:pPr>
-      <w:bookmarkStart w:id="37" w:name="_Toc69856472"/>
       <w:r>
         <w:t xml:space="preserve">Figure </w:t>
       </w:r>
-      <w:r>
-        <w:fldChar w:fldCharType="begin"/>
-      </w:r>
-      <w:r>
-        <w:instrText xml:space="preserve"> SEQ Figure \* ARABIC </w:instrText>
-      </w:r>
-      <w:r>
-        <w:fldChar w:fldCharType="separate"/>
-      </w:r>
-      <w:r>
-        <w:rPr>
-          <w:noProof/>
-        </w:rPr>
-        <w:t>15</w:t>
-      </w:r>
-      <w:r>
-        <w:rPr>
-          <w:noProof/>
-        </w:rPr>
-        <w:fldChar w:fldCharType="end"/>
-      </w:r>
-      <w:r>
-        <w:t>:</w:t>
-      </w:r>
-      <w:r>
-        <w:t xml:space="preserve"> </w:t>
-      </w:r>
-      <w:r>
-        <w:t>Unit test for CountStatusTest.java</w:t>
-      </w:r>
-      <w:bookmarkEnd w:id="37"/>
+      <w:fldSimple w:instr=" SEQ Figure \* ARABIC ">
+        <w:r>
+          <w:rPr>
+            <w:noProof/>
+          </w:rPr>
+          <w:t>20</w:t>
+        </w:r>
+      </w:fldSimple>
+      <w:r>
+        <w:t xml:space="preserve">: </w:t>
+      </w:r>
+      <w:r>
+        <w:t>All tests execution.</w:t>
+      </w:r>
+    </w:p>
+    <w:p>
+      <w:pPr>
+        <w:pStyle w:val="ListParagraph"/>
+        <w:spacing w:line="276" w:lineRule="auto"/>
+        <w:ind w:left="1080"/>
+        <w:jc w:val="both"/>
+        <w:rPr>
+          <w:rFonts w:ascii="Times New Roman" w:hAnsi="Times New Roman" w:cs="Times New Roman"/>
+        </w:rPr>
+      </w:pPr>
+    </w:p>
+    <w:p>
+      <w:pPr>
+        <w:pStyle w:val="ListParagraph"/>
+        <w:numPr>
+          <w:ilvl w:val="0"/>
+          <w:numId w:val="45"/>
+        </w:numPr>
+        <w:spacing w:line="276" w:lineRule="auto"/>
+        <w:jc w:val="both"/>
+        <w:rPr>
+          <w:rFonts w:ascii="Times New Roman" w:hAnsi="Times New Roman" w:cs="Times New Roman"/>
+        </w:rPr>
+      </w:pPr>
+      <w:r>
+        <w:rPr>
+          <w:rFonts w:ascii="Times New Roman" w:hAnsi="Times New Roman" w:cs="Times New Roman"/>
+        </w:rPr>
+        <w:lastRenderedPageBreak/>
+        <w:t>Unit test for Population package:</w:t>
+      </w:r>
+    </w:p>
+    <w:p>
+      <w:pPr>
+        <w:pStyle w:val="ListParagraph"/>
+        <w:spacing w:line="276" w:lineRule="auto"/>
+        <w:ind w:left="1080"/>
+        <w:jc w:val="both"/>
+        <w:rPr>
+          <w:rFonts w:ascii="Times New Roman" w:hAnsi="Times New Roman" w:cs="Times New Roman"/>
+        </w:rPr>
+      </w:pPr>
     </w:p>
     <w:p>
       <w:pPr>
@@ -19642,40 +19600,24 @@
         <w:rPr>
           <w:rFonts w:ascii="Times New Roman" w:hAnsi="Times New Roman" w:cs="Times New Roman"/>
         </w:rPr>
-        <w:t>PopulationTest.java</w:t>
-      </w:r>
-    </w:p>
-    <w:p>
-      <w:pPr>
-        <w:pStyle w:val="ListParagraph"/>
+        <w:t>CountStatusTest.java</w:t>
+      </w:r>
+    </w:p>
+    <w:p>
+      <w:pPr>
+        <w:keepNext/>
         <w:spacing w:line="276" w:lineRule="auto"/>
-        <w:ind w:left="1800"/>
-        <w:jc w:val="both"/>
-        <w:rPr>
-          <w:rFonts w:ascii="Times New Roman" w:hAnsi="Times New Roman" w:cs="Times New Roman"/>
-        </w:rPr>
-      </w:pPr>
-    </w:p>
-    <w:p>
-      <w:pPr>
-        <w:pStyle w:val="ListParagraph"/>
-        <w:spacing w:line="276" w:lineRule="auto"/>
-        <w:ind w:left="0"/>
         <w:jc w:val="center"/>
-        <w:rPr>
-          <w:rFonts w:ascii="Times New Roman" w:hAnsi="Times New Roman" w:cs="Times New Roman"/>
-        </w:rPr>
       </w:pPr>
       <w:r>
         <w:rPr>
           <w:noProof/>
         </w:rPr>
-        <w:lastRenderedPageBreak/>
         <w:drawing>
-          <wp:inline distT="0" distB="0" distL="0" distR="0" wp14:anchorId="335ADAB1" wp14:editId="27E442B4">
-            <wp:extent cx="3928263" cy="1309420"/>
-            <wp:effectExtent l="0" t="0" r="0" b="5080"/>
-            <wp:docPr id="4" name="Picture 4"/>
+          <wp:inline distT="0" distB="0" distL="0" distR="0" wp14:anchorId="306E7807" wp14:editId="7AF8B04D">
+            <wp:extent cx="4155034" cy="1124877"/>
+            <wp:effectExtent l="0" t="0" r="0" b="0"/>
+            <wp:docPr id="3" name="Picture 3"/>
             <wp:cNvGraphicFramePr>
               <a:graphicFrameLocks xmlns:a="http://schemas.openxmlformats.org/drawingml/2006/main" noChangeAspect="1"/>
             </wp:cNvGraphicFramePr>
@@ -19695,7 +19637,7 @@
                   <pic:spPr>
                     <a:xfrm>
                       <a:off x="0" y="0"/>
-                      <a:ext cx="4048713" cy="1349570"/>
+                      <a:ext cx="4257515" cy="1152621"/>
                     </a:xfrm>
                     <a:prstGeom prst="rect">
                       <a:avLst/>
@@ -19716,52 +19658,35 @@
           <w:rFonts w:ascii="Times New Roman" w:hAnsi="Times New Roman" w:cs="Times New Roman"/>
         </w:rPr>
       </w:pPr>
-      <w:bookmarkStart w:id="38" w:name="_Toc69856473"/>
+      <w:bookmarkStart w:id="37" w:name="_Toc69856472"/>
       <w:r>
         <w:t xml:space="preserve">Figure </w:t>
       </w:r>
-      <w:r>
-        <w:fldChar w:fldCharType="begin"/>
-      </w:r>
-      <w:r>
-        <w:instrText xml:space="preserve"> SEQ Figure \* ARABIC </w:instrText>
-      </w:r>
-      <w:r>
-        <w:fldChar w:fldCharType="separate"/>
-      </w:r>
-      <w:r>
-        <w:rPr>
-          <w:noProof/>
-        </w:rPr>
-        <w:t>16</w:t>
-      </w:r>
-      <w:r>
-        <w:rPr>
-          <w:noProof/>
-        </w:rPr>
-        <w:fldChar w:fldCharType="end"/>
-      </w:r>
-      <w:r>
-        <w:t>:Unit test for PopulationTest.java</w:t>
-      </w:r>
-      <w:bookmarkEnd w:id="38"/>
-    </w:p>
-    <w:p>
-      <w:pPr>
-        <w:spacing w:line="276" w:lineRule="auto"/>
-        <w:ind w:firstLine="360"/>
-        <w:jc w:val="both"/>
-        <w:rPr>
-          <w:rFonts w:ascii="Times New Roman" w:hAnsi="Times New Roman" w:cs="Times New Roman"/>
-        </w:rPr>
-      </w:pPr>
+      <w:fldSimple w:instr=" SEQ Figure \* ARABIC ">
+        <w:r>
+          <w:rPr>
+            <w:noProof/>
+          </w:rPr>
+          <w:t>21</w:t>
+        </w:r>
+      </w:fldSimple>
+      <w:r>
+        <w:t>:</w:t>
+      </w:r>
+      <w:r>
+        <w:t xml:space="preserve"> </w:t>
+      </w:r>
+      <w:r>
+        <w:t>Unit test for CountStatusTest.java</w:t>
+      </w:r>
+      <w:bookmarkEnd w:id="37"/>
     </w:p>
     <w:p>
       <w:pPr>
         <w:pStyle w:val="ListParagraph"/>
         <w:numPr>
           <w:ilvl w:val="0"/>
-          <w:numId w:val="45"/>
+          <w:numId w:val="46"/>
         </w:numPr>
         <w:spacing w:line="276" w:lineRule="auto"/>
         <w:jc w:val="both"/>
@@ -19773,26 +19698,14 @@
         <w:rPr>
           <w:rFonts w:ascii="Times New Roman" w:hAnsi="Times New Roman" w:cs="Times New Roman"/>
         </w:rPr>
-        <w:t xml:space="preserve">Unit test for </w:t>
-      </w:r>
-      <w:r>
-        <w:rPr>
-          <w:rFonts w:ascii="Times New Roman" w:hAnsi="Times New Roman" w:cs="Times New Roman"/>
-        </w:rPr>
-        <w:t>Simulation</w:t>
-      </w:r>
-      <w:r>
-        <w:rPr>
-          <w:rFonts w:ascii="Times New Roman" w:hAnsi="Times New Roman" w:cs="Times New Roman"/>
-        </w:rPr>
-        <w:t xml:space="preserve"> package:</w:t>
+        <w:t>PopulationTest.java</w:t>
       </w:r>
     </w:p>
     <w:p>
       <w:pPr>
         <w:pStyle w:val="ListParagraph"/>
         <w:spacing w:line="276" w:lineRule="auto"/>
-        <w:ind w:left="1080"/>
+        <w:ind w:left="1800"/>
         <w:jc w:val="both"/>
         <w:rPr>
           <w:rFonts w:ascii="Times New Roman" w:hAnsi="Times New Roman" w:cs="Times New Roman"/>
@@ -19802,32 +19715,8 @@
     <w:p>
       <w:pPr>
         <w:pStyle w:val="ListParagraph"/>
-        <w:numPr>
-          <w:ilvl w:val="0"/>
-          <w:numId w:val="48"/>
-        </w:numPr>
         <w:spacing w:line="276" w:lineRule="auto"/>
-        <w:jc w:val="both"/>
-        <w:rPr>
-          <w:rFonts w:ascii="Times New Roman" w:hAnsi="Times New Roman" w:cs="Times New Roman"/>
-        </w:rPr>
-      </w:pPr>
-      <w:r>
-        <w:rPr>
-          <w:rFonts w:ascii="Times New Roman" w:hAnsi="Times New Roman" w:cs="Times New Roman"/>
-        </w:rPr>
-        <w:t>PopulationPaintPanelTest</w:t>
-      </w:r>
-      <w:r>
-        <w:rPr>
-          <w:rFonts w:ascii="Times New Roman" w:hAnsi="Times New Roman" w:cs="Times New Roman"/>
-        </w:rPr>
-        <w:t>.java</w:t>
-      </w:r>
-    </w:p>
-    <w:p>
-      <w:pPr>
-        <w:spacing w:line="276" w:lineRule="auto"/>
+        <w:ind w:left="0"/>
         <w:jc w:val="center"/>
         <w:rPr>
           <w:rFonts w:ascii="Times New Roman" w:hAnsi="Times New Roman" w:cs="Times New Roman"/>
@@ -19838,10 +19727,10 @@
           <w:noProof/>
         </w:rPr>
         <w:drawing>
-          <wp:inline distT="0" distB="0" distL="0" distR="0" wp14:anchorId="259A7778" wp14:editId="3D108B59">
-            <wp:extent cx="4147719" cy="1629398"/>
-            <wp:effectExtent l="0" t="0" r="5715" b="9525"/>
-            <wp:docPr id="9" name="Picture 9"/>
+          <wp:inline distT="0" distB="0" distL="0" distR="0" wp14:anchorId="335ADAB1" wp14:editId="27E442B4">
+            <wp:extent cx="3928263" cy="1309420"/>
+            <wp:effectExtent l="0" t="0" r="0" b="5080"/>
+            <wp:docPr id="4" name="Picture 4"/>
             <wp:cNvGraphicFramePr>
               <a:graphicFrameLocks xmlns:a="http://schemas.openxmlformats.org/drawingml/2006/main" noChangeAspect="1"/>
             </wp:cNvGraphicFramePr>
@@ -19861,7 +19750,7 @@
                   <pic:spPr>
                     <a:xfrm>
                       <a:off x="0" y="0"/>
-                      <a:ext cx="4168038" cy="1637380"/>
+                      <a:ext cx="4048713" cy="1349570"/>
                     </a:xfrm>
                     <a:prstGeom prst="rect">
                       <a:avLst/>
@@ -19882,50 +19771,32 @@
           <w:rFonts w:ascii="Times New Roman" w:hAnsi="Times New Roman" w:cs="Times New Roman"/>
         </w:rPr>
       </w:pPr>
-      <w:bookmarkStart w:id="39" w:name="_Toc69856474"/>
+      <w:bookmarkStart w:id="38" w:name="_Toc69856473"/>
       <w:r>
         <w:t xml:space="preserve">Figure </w:t>
       </w:r>
-      <w:r>
-        <w:fldChar w:fldCharType="begin"/>
-      </w:r>
-      <w:r>
-        <w:instrText xml:space="preserve"> SEQ Figure \* ARABIC </w:instrText>
-      </w:r>
-      <w:r>
-        <w:fldChar w:fldCharType="separate"/>
-      </w:r>
-      <w:r>
-        <w:rPr>
-          <w:noProof/>
-        </w:rPr>
-        <w:t>17</w:t>
-      </w:r>
-      <w:r>
-        <w:rPr>
-          <w:noProof/>
-        </w:rPr>
-        <w:fldChar w:fldCharType="end"/>
-      </w:r>
-      <w:r>
-        <w:t xml:space="preserve">:Unit test for </w:t>
-      </w:r>
-      <w:r>
-        <w:rPr>
-          <w:rFonts w:ascii="Times New Roman" w:hAnsi="Times New Roman" w:cs="Times New Roman"/>
-        </w:rPr>
-        <w:t>PopulationPaintPanelTest</w:t>
-      </w:r>
-      <w:r>
-        <w:rPr>
-          <w:rFonts w:ascii="Times New Roman" w:hAnsi="Times New Roman" w:cs="Times New Roman"/>
-        </w:rPr>
-        <w:t>.</w:t>
-      </w:r>
-      <w:r>
-        <w:t>java</w:t>
-      </w:r>
-      <w:bookmarkEnd w:id="39"/>
+      <w:fldSimple w:instr=" SEQ Figure \* ARABIC ">
+        <w:r>
+          <w:rPr>
+            <w:noProof/>
+          </w:rPr>
+          <w:t>22</w:t>
+        </w:r>
+      </w:fldSimple>
+      <w:r>
+        <w:t>:Unit test for PopulationTest.java</w:t>
+      </w:r>
+      <w:bookmarkEnd w:id="38"/>
+    </w:p>
+    <w:p>
+      <w:pPr>
+        <w:spacing w:line="276" w:lineRule="auto"/>
+        <w:ind w:firstLine="360"/>
+        <w:jc w:val="both"/>
+        <w:rPr>
+          <w:rFonts w:ascii="Times New Roman" w:hAnsi="Times New Roman" w:cs="Times New Roman"/>
+        </w:rPr>
+      </w:pPr>
     </w:p>
     <w:p>
       <w:pPr>
@@ -19950,7 +19821,7 @@
         <w:rPr>
           <w:rFonts w:ascii="Times New Roman" w:hAnsi="Times New Roman" w:cs="Times New Roman"/>
         </w:rPr>
-        <w:t>UI</w:t>
+        <w:t>Simulation</w:t>
       </w:r>
       <w:r>
         <w:rPr>
@@ -19975,7 +19846,7 @@
         <w:pStyle w:val="ListParagraph"/>
         <w:numPr>
           <w:ilvl w:val="0"/>
-          <w:numId w:val="49"/>
+          <w:numId w:val="48"/>
         </w:numPr>
         <w:spacing w:line="276" w:lineRule="auto"/>
         <w:jc w:val="both"/>
@@ -19987,7 +19858,7 @@
         <w:rPr>
           <w:rFonts w:ascii="Times New Roman" w:hAnsi="Times New Roman" w:cs="Times New Roman"/>
         </w:rPr>
-        <w:t>DashboardTest</w:t>
+        <w:t>PopulationPaintPanelTest</w:t>
       </w:r>
       <w:r>
         <w:rPr>
@@ -19998,20 +19869,7 @@
     </w:p>
     <w:p>
       <w:pPr>
-        <w:pStyle w:val="ListParagraph"/>
         <w:spacing w:line="276" w:lineRule="auto"/>
-        <w:ind w:left="1800"/>
-        <w:jc w:val="both"/>
-        <w:rPr>
-          <w:rFonts w:ascii="Times New Roman" w:hAnsi="Times New Roman" w:cs="Times New Roman"/>
-        </w:rPr>
-      </w:pPr>
-    </w:p>
-    <w:p>
-      <w:pPr>
-        <w:pStyle w:val="ListParagraph"/>
-        <w:spacing w:line="276" w:lineRule="auto"/>
-        <w:ind w:left="810"/>
         <w:jc w:val="center"/>
         <w:rPr>
           <w:rFonts w:ascii="Times New Roman" w:hAnsi="Times New Roman" w:cs="Times New Roman"/>
@@ -20022,10 +19880,10 @@
           <w:noProof/>
         </w:rPr>
         <w:drawing>
-          <wp:inline distT="0" distB="0" distL="0" distR="0" wp14:anchorId="6E2D5D08" wp14:editId="5EA4D84F">
-            <wp:extent cx="3503980" cy="1636688"/>
-            <wp:effectExtent l="0" t="0" r="1270" b="1905"/>
-            <wp:docPr id="10" name="Picture 10"/>
+          <wp:inline distT="0" distB="0" distL="0" distR="0" wp14:anchorId="259A7778" wp14:editId="3D108B59">
+            <wp:extent cx="4147719" cy="1629398"/>
+            <wp:effectExtent l="0" t="0" r="5715" b="9525"/>
+            <wp:docPr id="9" name="Picture 9"/>
             <wp:cNvGraphicFramePr>
               <a:graphicFrameLocks xmlns:a="http://schemas.openxmlformats.org/drawingml/2006/main" noChangeAspect="1"/>
             </wp:cNvGraphicFramePr>
@@ -20045,7 +19903,7 @@
                   <pic:spPr>
                     <a:xfrm>
                       <a:off x="0" y="0"/>
-                      <a:ext cx="3556099" cy="1661032"/>
+                      <a:ext cx="4168038" cy="1637380"/>
                     </a:xfrm>
                     <a:prstGeom prst="rect">
                       <a:avLst/>
@@ -20066,31 +19924,18 @@
           <w:rFonts w:ascii="Times New Roman" w:hAnsi="Times New Roman" w:cs="Times New Roman"/>
         </w:rPr>
       </w:pPr>
-      <w:bookmarkStart w:id="40" w:name="_Toc69856475"/>
+      <w:bookmarkStart w:id="39" w:name="_Toc69856474"/>
       <w:r>
         <w:t xml:space="preserve">Figure </w:t>
       </w:r>
-      <w:r>
-        <w:fldChar w:fldCharType="begin"/>
-      </w:r>
-      <w:r>
-        <w:instrText xml:space="preserve"> SEQ Figure \* ARABIC </w:instrText>
-      </w:r>
-      <w:r>
-        <w:fldChar w:fldCharType="separate"/>
-      </w:r>
-      <w:r>
-        <w:rPr>
-          <w:noProof/>
-        </w:rPr>
-        <w:t>18</w:t>
-      </w:r>
-      <w:r>
-        <w:rPr>
-          <w:noProof/>
-        </w:rPr>
-        <w:fldChar w:fldCharType="end"/>
-      </w:r>
+      <w:fldSimple w:instr=" SEQ Figure \* ARABIC ">
+        <w:r>
+          <w:rPr>
+            <w:noProof/>
+          </w:rPr>
+          <w:t>23</w:t>
+        </w:r>
+      </w:fldSimple>
       <w:r>
         <w:t xml:space="preserve">:Unit test for </w:t>
       </w:r>
@@ -20098,13 +19943,7 @@
         <w:rPr>
           <w:rFonts w:ascii="Times New Roman" w:hAnsi="Times New Roman" w:cs="Times New Roman"/>
         </w:rPr>
-        <w:t>Dashboard</w:t>
-      </w:r>
-      <w:r>
-        <w:rPr>
-          <w:rFonts w:ascii="Times New Roman" w:hAnsi="Times New Roman" w:cs="Times New Roman"/>
-        </w:rPr>
-        <w:t>Test</w:t>
+        <w:t>PopulationPaintPanelTest</w:t>
       </w:r>
       <w:r>
         <w:rPr>
@@ -20115,46 +19954,45 @@
       <w:r>
         <w:t>java</w:t>
       </w:r>
-      <w:bookmarkEnd w:id="40"/>
+      <w:bookmarkEnd w:id="39"/>
+    </w:p>
+    <w:p>
+      <w:pPr>
+        <w:pStyle w:val="ListParagraph"/>
+        <w:numPr>
+          <w:ilvl w:val="0"/>
+          <w:numId w:val="45"/>
+        </w:numPr>
+        <w:spacing w:line="276" w:lineRule="auto"/>
+        <w:jc w:val="both"/>
+        <w:rPr>
+          <w:rFonts w:ascii="Times New Roman" w:hAnsi="Times New Roman" w:cs="Times New Roman"/>
+        </w:rPr>
+      </w:pPr>
+      <w:r>
+        <w:rPr>
+          <w:rFonts w:ascii="Times New Roman" w:hAnsi="Times New Roman" w:cs="Times New Roman"/>
+        </w:rPr>
+        <w:t xml:space="preserve">Unit test for </w:t>
+      </w:r>
+      <w:r>
+        <w:rPr>
+          <w:rFonts w:ascii="Times New Roman" w:hAnsi="Times New Roman" w:cs="Times New Roman"/>
+        </w:rPr>
+        <w:t>UI</w:t>
+      </w:r>
+      <w:r>
+        <w:rPr>
+          <w:rFonts w:ascii="Times New Roman" w:hAnsi="Times New Roman" w:cs="Times New Roman"/>
+        </w:rPr>
+        <w:t xml:space="preserve"> package:</w:t>
+      </w:r>
     </w:p>
     <w:p>
       <w:pPr>
         <w:pStyle w:val="ListParagraph"/>
         <w:spacing w:line="276" w:lineRule="auto"/>
-        <w:ind w:left="1800"/>
-        <w:jc w:val="both"/>
-        <w:rPr>
-          <w:rFonts w:ascii="Times New Roman" w:hAnsi="Times New Roman" w:cs="Times New Roman"/>
-        </w:rPr>
-      </w:pPr>
-    </w:p>
-    <w:p>
-      <w:pPr>
-        <w:pStyle w:val="ListParagraph"/>
-        <w:spacing w:line="276" w:lineRule="auto"/>
-        <w:ind w:left="1800"/>
-        <w:jc w:val="both"/>
-        <w:rPr>
-          <w:rFonts w:ascii="Times New Roman" w:hAnsi="Times New Roman" w:cs="Times New Roman"/>
-        </w:rPr>
-      </w:pPr>
-    </w:p>
-    <w:p>
-      <w:pPr>
-        <w:pStyle w:val="ListParagraph"/>
-        <w:spacing w:line="276" w:lineRule="auto"/>
-        <w:ind w:left="1800"/>
-        <w:jc w:val="both"/>
-        <w:rPr>
-          <w:rFonts w:ascii="Times New Roman" w:hAnsi="Times New Roman" w:cs="Times New Roman"/>
-        </w:rPr>
-      </w:pPr>
-    </w:p>
-    <w:p>
-      <w:pPr>
-        <w:pStyle w:val="ListParagraph"/>
-        <w:spacing w:line="276" w:lineRule="auto"/>
-        <w:ind w:left="1800"/>
+        <w:ind w:left="1080"/>
         <w:jc w:val="both"/>
         <w:rPr>
           <w:rFonts w:ascii="Times New Roman" w:hAnsi="Times New Roman" w:cs="Times New Roman"/>
@@ -20178,7 +20016,7 @@
         <w:rPr>
           <w:rFonts w:ascii="Times New Roman" w:hAnsi="Times New Roman" w:cs="Times New Roman"/>
         </w:rPr>
-        <w:t>PlotChartJFrameTest</w:t>
+        <w:t>DashboardTest</w:t>
       </w:r>
       <w:r>
         <w:rPr>
@@ -20189,8 +20027,20 @@
     </w:p>
     <w:p>
       <w:pPr>
+        <w:pStyle w:val="ListParagraph"/>
         <w:spacing w:line="276" w:lineRule="auto"/>
-        <w:ind w:firstLine="360"/>
+        <w:ind w:left="1800"/>
+        <w:jc w:val="both"/>
+        <w:rPr>
+          <w:rFonts w:ascii="Times New Roman" w:hAnsi="Times New Roman" w:cs="Times New Roman"/>
+        </w:rPr>
+      </w:pPr>
+    </w:p>
+    <w:p>
+      <w:pPr>
+        <w:pStyle w:val="ListParagraph"/>
+        <w:spacing w:line="276" w:lineRule="auto"/>
+        <w:ind w:left="810"/>
         <w:jc w:val="center"/>
         <w:rPr>
           <w:rFonts w:ascii="Times New Roman" w:hAnsi="Times New Roman" w:cs="Times New Roman"/>
@@ -20202,10 +20052,10 @@
         </w:rPr>
         <w:lastRenderedPageBreak/>
         <w:drawing>
-          <wp:inline distT="0" distB="0" distL="0" distR="0" wp14:anchorId="787B882B" wp14:editId="54BDBCE6">
-            <wp:extent cx="3985922" cy="1931213"/>
-            <wp:effectExtent l="0" t="0" r="0" b="0"/>
-            <wp:docPr id="16" name="Picture 16"/>
+          <wp:inline distT="0" distB="0" distL="0" distR="0" wp14:anchorId="6E2D5D08" wp14:editId="5EA4D84F">
+            <wp:extent cx="3503980" cy="1636688"/>
+            <wp:effectExtent l="0" t="0" r="1270" b="1905"/>
+            <wp:docPr id="10" name="Picture 10"/>
             <wp:cNvGraphicFramePr>
               <a:graphicFrameLocks xmlns:a="http://schemas.openxmlformats.org/drawingml/2006/main" noChangeAspect="1"/>
             </wp:cNvGraphicFramePr>
@@ -20225,6 +20075,172 @@
                   <pic:spPr>
                     <a:xfrm>
                       <a:off x="0" y="0"/>
+                      <a:ext cx="3556099" cy="1661032"/>
+                    </a:xfrm>
+                    <a:prstGeom prst="rect">
+                      <a:avLst/>
+                    </a:prstGeom>
+                  </pic:spPr>
+                </pic:pic>
+              </a:graphicData>
+            </a:graphic>
+          </wp:inline>
+        </w:drawing>
+      </w:r>
+    </w:p>
+    <w:p>
+      <w:pPr>
+        <w:pStyle w:val="Caption"/>
+        <w:jc w:val="center"/>
+        <w:rPr>
+          <w:rFonts w:ascii="Times New Roman" w:hAnsi="Times New Roman" w:cs="Times New Roman"/>
+        </w:rPr>
+      </w:pPr>
+      <w:bookmarkStart w:id="40" w:name="_Toc69856475"/>
+      <w:r>
+        <w:t xml:space="preserve">Figure </w:t>
+      </w:r>
+      <w:fldSimple w:instr=" SEQ Figure \* ARABIC ">
+        <w:r>
+          <w:rPr>
+            <w:noProof/>
+          </w:rPr>
+          <w:t>24</w:t>
+        </w:r>
+      </w:fldSimple>
+      <w:r>
+        <w:t xml:space="preserve">:Unit test for </w:t>
+      </w:r>
+      <w:r>
+        <w:rPr>
+          <w:rFonts w:ascii="Times New Roman" w:hAnsi="Times New Roman" w:cs="Times New Roman"/>
+        </w:rPr>
+        <w:t>Dashboard</w:t>
+      </w:r>
+      <w:r>
+        <w:rPr>
+          <w:rFonts w:ascii="Times New Roman" w:hAnsi="Times New Roman" w:cs="Times New Roman"/>
+        </w:rPr>
+        <w:t>Test</w:t>
+      </w:r>
+      <w:r>
+        <w:rPr>
+          <w:rFonts w:ascii="Times New Roman" w:hAnsi="Times New Roman" w:cs="Times New Roman"/>
+        </w:rPr>
+        <w:t>.</w:t>
+      </w:r>
+      <w:r>
+        <w:t>java</w:t>
+      </w:r>
+      <w:bookmarkEnd w:id="40"/>
+    </w:p>
+    <w:p>
+      <w:pPr>
+        <w:pStyle w:val="ListParagraph"/>
+        <w:spacing w:line="276" w:lineRule="auto"/>
+        <w:ind w:left="1800"/>
+        <w:jc w:val="both"/>
+        <w:rPr>
+          <w:rFonts w:ascii="Times New Roman" w:hAnsi="Times New Roman" w:cs="Times New Roman"/>
+        </w:rPr>
+      </w:pPr>
+    </w:p>
+    <w:p>
+      <w:pPr>
+        <w:pStyle w:val="ListParagraph"/>
+        <w:spacing w:line="276" w:lineRule="auto"/>
+        <w:ind w:left="1800"/>
+        <w:jc w:val="both"/>
+        <w:rPr>
+          <w:rFonts w:ascii="Times New Roman" w:hAnsi="Times New Roman" w:cs="Times New Roman"/>
+        </w:rPr>
+      </w:pPr>
+    </w:p>
+    <w:p>
+      <w:pPr>
+        <w:pStyle w:val="ListParagraph"/>
+        <w:spacing w:line="276" w:lineRule="auto"/>
+        <w:ind w:left="1800"/>
+        <w:jc w:val="both"/>
+        <w:rPr>
+          <w:rFonts w:ascii="Times New Roman" w:hAnsi="Times New Roman" w:cs="Times New Roman"/>
+        </w:rPr>
+      </w:pPr>
+    </w:p>
+    <w:p>
+      <w:pPr>
+        <w:pStyle w:val="ListParagraph"/>
+        <w:spacing w:line="276" w:lineRule="auto"/>
+        <w:ind w:left="1800"/>
+        <w:jc w:val="both"/>
+        <w:rPr>
+          <w:rFonts w:ascii="Times New Roman" w:hAnsi="Times New Roman" w:cs="Times New Roman"/>
+        </w:rPr>
+      </w:pPr>
+    </w:p>
+    <w:p>
+      <w:pPr>
+        <w:pStyle w:val="ListParagraph"/>
+        <w:numPr>
+          <w:ilvl w:val="0"/>
+          <w:numId w:val="49"/>
+        </w:numPr>
+        <w:spacing w:line="276" w:lineRule="auto"/>
+        <w:jc w:val="both"/>
+        <w:rPr>
+          <w:rFonts w:ascii="Times New Roman" w:hAnsi="Times New Roman" w:cs="Times New Roman"/>
+        </w:rPr>
+      </w:pPr>
+      <w:r>
+        <w:rPr>
+          <w:rFonts w:ascii="Times New Roman" w:hAnsi="Times New Roman" w:cs="Times New Roman"/>
+        </w:rPr>
+        <w:t>PlotChartJFrameTest</w:t>
+      </w:r>
+      <w:r>
+        <w:rPr>
+          <w:rFonts w:ascii="Times New Roman" w:hAnsi="Times New Roman" w:cs="Times New Roman"/>
+        </w:rPr>
+        <w:t>.java</w:t>
+      </w:r>
+    </w:p>
+    <w:p>
+      <w:pPr>
+        <w:spacing w:line="276" w:lineRule="auto"/>
+        <w:ind w:firstLine="360"/>
+        <w:jc w:val="center"/>
+        <w:rPr>
+          <w:rFonts w:ascii="Times New Roman" w:hAnsi="Times New Roman" w:cs="Times New Roman"/>
+        </w:rPr>
+      </w:pPr>
+      <w:r>
+        <w:rPr>
+          <w:noProof/>
+        </w:rPr>
+        <w:drawing>
+          <wp:inline distT="0" distB="0" distL="0" distR="0" wp14:anchorId="787B882B" wp14:editId="54BDBCE6">
+            <wp:extent cx="3985922" cy="1931213"/>
+            <wp:effectExtent l="0" t="0" r="0" b="0"/>
+            <wp:docPr id="16" name="Picture 16"/>
+            <wp:cNvGraphicFramePr>
+              <a:graphicFrameLocks xmlns:a="http://schemas.openxmlformats.org/drawingml/2006/main" noChangeAspect="1"/>
+            </wp:cNvGraphicFramePr>
+            <a:graphic xmlns:a="http://schemas.openxmlformats.org/drawingml/2006/main">
+              <a:graphicData uri="http://schemas.openxmlformats.org/drawingml/2006/picture">
+                <pic:pic xmlns:pic="http://schemas.openxmlformats.org/drawingml/2006/picture">
+                  <pic:nvPicPr>
+                    <pic:cNvPr id="1" name=""/>
+                    <pic:cNvPicPr/>
+                  </pic:nvPicPr>
+                  <pic:blipFill>
+                    <a:blip r:embed="rId37"/>
+                    <a:stretch>
+                      <a:fillRect/>
+                    </a:stretch>
+                  </pic:blipFill>
+                  <pic:spPr>
+                    <a:xfrm>
+                      <a:off x="0" y="0"/>
                       <a:ext cx="4067517" cy="1970747"/>
                     </a:xfrm>
                     <a:prstGeom prst="rect">
@@ -20250,10 +20266,7 @@
         <w:t xml:space="preserve">Figure </w:t>
       </w:r>
       <w:r>
-        <w:t>1</w:t>
-      </w:r>
-      <w:r>
-        <w:t>9</w:t>
+        <w:t>25</w:t>
       </w:r>
       <w:r>
         <w:t xml:space="preserve">: Unit test for </w:t>
@@ -20266,12 +20279,117 @@
         <w:t>PlotChartJFrame</w:t>
       </w:r>
       <w:proofErr w:type="spellEnd"/>
+    </w:p>
+    <w:p>
+      <w:pPr>
+        <w:pStyle w:val="ListParagraph"/>
+        <w:numPr>
+          <w:ilvl w:val="0"/>
+          <w:numId w:val="45"/>
+        </w:numPr>
+        <w:spacing w:line="276" w:lineRule="auto"/>
+        <w:jc w:val="both"/>
+        <w:rPr>
+          <w:rFonts w:ascii="Times New Roman" w:hAnsi="Times New Roman" w:cs="Times New Roman"/>
+        </w:rPr>
+      </w:pPr>
+      <w:r>
+        <w:rPr>
+          <w:rFonts w:ascii="Times New Roman" w:hAnsi="Times New Roman" w:cs="Times New Roman"/>
+        </w:rPr>
+        <w:t>Code coverage:</w:t>
+      </w:r>
+    </w:p>
+    <w:p>
+      <w:pPr>
+        <w:keepNext/>
+        <w:spacing w:line="276" w:lineRule="auto"/>
+        <w:ind w:left="720"/>
+        <w:jc w:val="both"/>
+      </w:pPr>
+      <w:r>
+        <w:rPr>
+          <w:noProof/>
+        </w:rPr>
+        <w:drawing>
+          <wp:inline distT="0" distB="0" distL="0" distR="0" wp14:anchorId="4117C448" wp14:editId="47D1D0F4">
+            <wp:extent cx="5117045" cy="2225040"/>
+            <wp:effectExtent l="0" t="0" r="7620" b="3810"/>
+            <wp:docPr id="28" name="Picture 28"/>
+            <wp:cNvGraphicFramePr>
+              <a:graphicFrameLocks xmlns:a="http://schemas.openxmlformats.org/drawingml/2006/main" noChangeAspect="1"/>
+            </wp:cNvGraphicFramePr>
+            <a:graphic xmlns:a="http://schemas.openxmlformats.org/drawingml/2006/main">
+              <a:graphicData uri="http://schemas.openxmlformats.org/drawingml/2006/picture">
+                <pic:pic xmlns:pic="http://schemas.openxmlformats.org/drawingml/2006/picture">
+                  <pic:nvPicPr>
+                    <pic:cNvPr id="1" name=""/>
+                    <pic:cNvPicPr/>
+                  </pic:nvPicPr>
+                  <pic:blipFill>
+                    <a:blip r:embed="rId38"/>
+                    <a:stretch>
+                      <a:fillRect/>
+                    </a:stretch>
+                  </pic:blipFill>
+                  <pic:spPr>
+                    <a:xfrm>
+                      <a:off x="0" y="0"/>
+                      <a:ext cx="5143196" cy="2236411"/>
+                    </a:xfrm>
+                    <a:prstGeom prst="rect">
+                      <a:avLst/>
+                    </a:prstGeom>
+                  </pic:spPr>
+                </pic:pic>
+              </a:graphicData>
+            </a:graphic>
+          </wp:inline>
+        </w:drawing>
+      </w:r>
+    </w:p>
+    <w:p>
+      <w:pPr>
+        <w:pStyle w:val="Caption"/>
+        <w:ind w:left="720"/>
+        <w:jc w:val="center"/>
+        <w:rPr>
+          <w:rFonts w:ascii="Times New Roman" w:hAnsi="Times New Roman" w:cs="Times New Roman"/>
+        </w:rPr>
+      </w:pPr>
+      <w:r>
+        <w:t xml:space="preserve">Figure </w:t>
+      </w:r>
+      <w:r>
+        <w:fldChar w:fldCharType="begin"/>
+      </w:r>
+      <w:r>
+        <w:instrText xml:space="preserve"> SEQ Figure \* ARABIC </w:instrText>
+      </w:r>
+      <w:r>
+        <w:fldChar w:fldCharType="separate"/>
+      </w:r>
+      <w:r>
+        <w:rPr>
+          <w:noProof/>
+        </w:rPr>
+        <w:t>2</w:t>
+      </w:r>
+      <w:r>
+        <w:fldChar w:fldCharType="end"/>
+      </w:r>
+      <w:r>
+        <w:t>6</w:t>
+      </w:r>
+      <w:r>
+        <w:t>: Code coverage result.</w:t>
+      </w:r>
     </w:p>
     <w:p>
       <w:pPr>
         <w:pStyle w:val="ListParagraph"/>
         <w:spacing w:line="276" w:lineRule="auto"/>
-        <w:ind w:left="1800"/>
+        <w:ind w:left="1080"/>
         <w:jc w:val="both"/>
         <w:rPr>
           <w:rFonts w:ascii="Times New Roman" w:hAnsi="Times New Roman" w:cs="Times New Roman"/>
@@ -20653,7 +20771,7 @@
         </w:rPr>
         <w:t xml:space="preserve">. (2020, February 11). Centers for Disease Control and Prevention. </w:t>
       </w:r>
-      <w:hyperlink r:id="rId37" w:history="1">
+      <w:hyperlink r:id="rId39" w:history="1">
         <w:r>
           <w:rPr>
             <w:rStyle w:val="Hyperlink"/>
@@ -20894,7 +21012,6 @@
           <w:sz w:val="22"/>
           <w:szCs w:val="22"/>
         </w:rPr>
-        <w:lastRenderedPageBreak/>
         <w:t xml:space="preserve">Zhang, S., </w:t>
       </w:r>
       <w:proofErr w:type="spellStart"/>
@@ -21009,7 +21126,7 @@
         </w:rPr>
         <w:t xml:space="preserve">, 67. </w:t>
       </w:r>
-      <w:hyperlink r:id="rId38" w:history="1">
+      <w:hyperlink r:id="rId40" w:history="1">
         <w:r>
           <w:rPr>
             <w:rStyle w:val="Hyperlink"/>
@@ -21095,6 +21212,7 @@
           <w:sz w:val="22"/>
           <w:szCs w:val="22"/>
         </w:rPr>
+        <w:lastRenderedPageBreak/>
         <w:t>Chowell</w:t>
       </w:r>
       <w:proofErr w:type="spellEnd"/>
@@ -21153,7 +21271,7 @@
         </w:rPr>
         <w:t xml:space="preserve">(7), 1258–1263. </w:t>
       </w:r>
-      <w:hyperlink r:id="rId39" w:history="1">
+      <w:hyperlink r:id="rId41" w:history="1">
         <w:r>
           <w:rPr>
             <w:rStyle w:val="Hyperlink"/>
@@ -21200,7 +21318,7 @@
         </w:rPr>
         <w:t xml:space="preserve">. BMC Public Health. </w:t>
       </w:r>
-      <w:hyperlink r:id="rId40" w:history="1">
+      <w:hyperlink r:id="rId42" w:history="1">
         <w:r>
           <w:rPr>
             <w:rStyle w:val="Hyperlink"/>
@@ -21294,13 +21412,33 @@
           <w:sz w:val="22"/>
           <w:szCs w:val="22"/>
         </w:rPr>
-        <w:t>An evidence review of face masks against COVID-19</w:t>
-      </w:r>
-      <w:r>
-        <w:rPr>
+        <w:t xml:space="preserve">An evidence </w:t>
+      </w:r>
+      <w:proofErr w:type="gramStart"/>
+      <w:r>
+        <w:rPr>
+          <w:i/>
+          <w:iCs/>
           <w:sz w:val="22"/>
           <w:szCs w:val="22"/>
         </w:rPr>
+        <w:t>review</w:t>
+      </w:r>
+      <w:proofErr w:type="gramEnd"/>
+      <w:r>
+        <w:rPr>
+          <w:i/>
+          <w:iCs/>
+          <w:sz w:val="22"/>
+          <w:szCs w:val="22"/>
+        </w:rPr>
+        <w:t xml:space="preserve"> of face masks against COVID-19</w:t>
+      </w:r>
+      <w:r>
+        <w:rPr>
+          <w:sz w:val="22"/>
+          <w:szCs w:val="22"/>
+        </w:rPr>
         <w:t>. PNAS. https://www.pnas.org/content/118/4/e2014564118</w:t>
       </w:r>
     </w:p>
@@ -21315,7 +21453,7 @@
       </w:pPr>
     </w:p>
     <w:sectPr>
-      <w:footerReference w:type="default" r:id="rId41"/>
+      <w:footerReference w:type="default" r:id="rId43"/>
       <w:pgSz w:w="12240" w:h="15840"/>
       <w:pgMar w:top="1350" w:right="1440" w:bottom="990" w:left="1440" w:header="720" w:footer="720" w:gutter="0"/>
       <w:cols w:space="720"/>
@@ -26132,7 +26270,7 @@
   <w:abstractNum w:abstractNumId="49" w15:restartNumberingAfterBreak="0">
     <w:nsid w:val="7E4C78CD"/>
     <w:multiLevelType w:val="hybridMultilevel"/>
-    <w:tmpl w:val="FEE2EB74"/>
+    <w:tmpl w:val="1712838E"/>
     <w:lvl w:ilvl="0" w:tplc="0409000F">
       <w:start w:val="1"/>
       <w:numFmt w:val="decimal"/>

</xml_diff>

<commit_message>
Add simulation plots from the code to the report
</commit_message>
<xml_diff>
--- a/Project_Report(Sec-05).docx
+++ b/Project_Report(Sec-05).docx
@@ -3247,7 +3247,21 @@
         <w:rPr>
           <w:rFonts w:ascii="Times New Roman" w:hAnsi="Times New Roman" w:cs="Times New Roman"/>
         </w:rPr>
-        <w:t xml:space="preserve"> values are established using mathematical models and are dependent on the parameters and model</w:t>
+        <w:t xml:space="preserve"> values are established using mathematical m</w:t>
+      </w:r>
+      <w:proofErr w:type="spellStart"/>
+      <w:r>
+        <w:rPr>
+          <w:rFonts w:ascii="Times New Roman" w:hAnsi="Times New Roman" w:cs="Times New Roman"/>
+        </w:rPr>
+        <w:t>odels</w:t>
+      </w:r>
+      <w:proofErr w:type="spellEnd"/>
+      <w:r>
+        <w:rPr>
+          <w:rFonts w:ascii="Times New Roman" w:hAnsi="Times New Roman" w:cs="Times New Roman"/>
+        </w:rPr>
+        <w:t xml:space="preserve"> and are dependent on the parameters and model</w:t>
       </w:r>
       <w:r>
         <w:rPr>
@@ -4259,7 +4273,7 @@
           <v:shape id="_x0000_i1025" type="#_x0000_t75" alt="" style="width:396.6pt;height:409.8pt;mso-width-percent:0;mso-height-percent:0;mso-width-percent:0;mso-height-percent:0" o:ole="">
             <v:imagedata r:id="rId8" o:title=""/>
           </v:shape>
-          <o:OLEObject Type="Embed" ProgID="Visio.Drawing.15" ShapeID="_x0000_i1025" DrawAspect="Content" ObjectID="_1680506795" r:id="rId9"/>
+          <o:OLEObject Type="Embed" ProgID="Visio.Drawing.15" ShapeID="_x0000_i1025" DrawAspect="Content" ObjectID="_1680507222" r:id="rId9"/>
         </w:object>
       </w:r>
     </w:p>
@@ -4688,21 +4702,7 @@
         <w:rPr>
           <w:rFonts w:ascii="Times New Roman" w:hAnsi="Times New Roman" w:cs="Times New Roman"/>
         </w:rPr>
-        <w:t xml:space="preserve">, </w:t>
-      </w:r>
-      <w:proofErr w:type="spellStart"/>
-      <w:r>
-        <w:rPr>
-          <w:rFonts w:ascii="Times New Roman" w:hAnsi="Times New Roman" w:cs="Times New Roman"/>
-        </w:rPr>
-        <w:t>JFree</w:t>
-      </w:r>
-      <w:proofErr w:type="spellEnd"/>
-      <w:r>
-        <w:rPr>
-          <w:rFonts w:ascii="Times New Roman" w:hAnsi="Times New Roman" w:cs="Times New Roman"/>
-        </w:rPr>
-        <w:t xml:space="preserve"> chart,</w:t>
+        <w:t>, JFree chart,</w:t>
       </w:r>
       <w:r>
         <w:rPr>
@@ -4762,21 +4762,7 @@
         <w:rPr>
           <w:rFonts w:ascii="Times New Roman" w:hAnsi="Times New Roman" w:cs="Times New Roman"/>
         </w:rPr>
-        <w:t xml:space="preserve"> for both SARS-CoV-2 and SARS-</w:t>
-      </w:r>
-      <w:proofErr w:type="spellStart"/>
-      <w:r>
-        <w:rPr>
-          <w:rFonts w:ascii="Times New Roman" w:hAnsi="Times New Roman" w:cs="Times New Roman"/>
-        </w:rPr>
-        <w:t>CoV</w:t>
-      </w:r>
-      <w:proofErr w:type="spellEnd"/>
-      <w:r>
-        <w:rPr>
-          <w:rFonts w:ascii="Times New Roman" w:hAnsi="Times New Roman" w:cs="Times New Roman"/>
-        </w:rPr>
-        <w:t xml:space="preserve">. </w:t>
+        <w:t xml:space="preserve"> for both SARS-CoV-2 and SARS-CoV. </w:t>
       </w:r>
       <w:r>
         <w:rPr>
@@ -4828,21 +4814,7 @@
         <w:rPr>
           <w:rFonts w:ascii="Times New Roman" w:hAnsi="Times New Roman" w:cs="Times New Roman"/>
         </w:rPr>
-        <w:t>SARS-CoV-2 or SARS-</w:t>
-      </w:r>
-      <w:proofErr w:type="spellStart"/>
-      <w:r>
-        <w:rPr>
-          <w:rFonts w:ascii="Times New Roman" w:hAnsi="Times New Roman" w:cs="Times New Roman"/>
-        </w:rPr>
-        <w:t>CoV</w:t>
-      </w:r>
-      <w:proofErr w:type="spellEnd"/>
-      <w:r>
-        <w:rPr>
-          <w:rFonts w:ascii="Times New Roman" w:hAnsi="Times New Roman" w:cs="Times New Roman"/>
-        </w:rPr>
-        <w:t>, as it would include several other factors. Th</w:t>
+        <w:t>SARS-CoV-2 or SARS-CoV, as it would include several other factors. Th</w:t>
       </w:r>
       <w:r>
         <w:rPr>
@@ -5260,14 +5232,27 @@
       <w:r>
         <w:t xml:space="preserve">Figure </w:t>
       </w:r>
-      <w:fldSimple w:instr=" SEQ Figure \* ARABIC ">
-        <w:r>
-          <w:rPr>
-            <w:noProof/>
-          </w:rPr>
-          <w:t>3</w:t>
-        </w:r>
-      </w:fldSimple>
+      <w:r>
+        <w:fldChar w:fldCharType="begin"/>
+      </w:r>
+      <w:r>
+        <w:instrText xml:space="preserve"> SEQ Figure \* ARABIC </w:instrText>
+      </w:r>
+      <w:r>
+        <w:fldChar w:fldCharType="separate"/>
+      </w:r>
+      <w:r>
+        <w:rPr>
+          <w:noProof/>
+        </w:rPr>
+        <w:t>3</w:t>
+      </w:r>
+      <w:r>
+        <w:rPr>
+          <w:noProof/>
+        </w:rPr>
+        <w:fldChar w:fldCharType="end"/>
+      </w:r>
       <w:r>
         <w:t>: Growth of infection over the time (in days) in the Dashboard</w:t>
       </w:r>
@@ -5390,18 +5375,8 @@
           <w:b/>
           <w:bCs/>
         </w:rPr>
-        <w:t>SARS-</w:t>
-      </w:r>
-      <w:proofErr w:type="spellStart"/>
-      <w:r>
-        <w:rPr>
-          <w:rFonts w:ascii="Times New Roman" w:hAnsi="Times New Roman" w:cs="Times New Roman"/>
-          <w:b/>
-          <w:bCs/>
-        </w:rPr>
-        <w:t>CoV</w:t>
-      </w:r>
-      <w:proofErr w:type="spellEnd"/>
+        <w:t>SARS-CoV</w:t>
+      </w:r>
       <w:r>
         <w:rPr>
           <w:rFonts w:ascii="Times New Roman" w:hAnsi="Times New Roman" w:cs="Times New Roman"/>
@@ -5425,35 +5400,7 @@
         <w:rPr>
           <w:rFonts w:ascii="Times New Roman" w:hAnsi="Times New Roman" w:cs="Times New Roman"/>
         </w:rPr>
-        <w:t>When simulating the SARS-</w:t>
-      </w:r>
-      <w:proofErr w:type="spellStart"/>
-      <w:r>
-        <w:rPr>
-          <w:rFonts w:ascii="Times New Roman" w:hAnsi="Times New Roman" w:cs="Times New Roman"/>
-        </w:rPr>
-        <w:t>CoV</w:t>
-      </w:r>
-      <w:proofErr w:type="spellEnd"/>
-      <w:r>
-        <w:rPr>
-          <w:rFonts w:ascii="Times New Roman" w:hAnsi="Times New Roman" w:cs="Times New Roman"/>
-        </w:rPr>
-        <w:t xml:space="preserve"> (SARS) virus, we </w:t>
-      </w:r>
-      <w:proofErr w:type="gramStart"/>
-      <w:r>
-        <w:rPr>
-          <w:rFonts w:ascii="Times New Roman" w:hAnsi="Times New Roman" w:cs="Times New Roman"/>
-        </w:rPr>
-        <w:t>take into account</w:t>
-      </w:r>
-      <w:proofErr w:type="gramEnd"/>
-      <w:r>
-        <w:rPr>
-          <w:rFonts w:ascii="Times New Roman" w:hAnsi="Times New Roman" w:cs="Times New Roman"/>
-        </w:rPr>
-        <w:t xml:space="preserve"> the incubation period of 3-5 days that is mapped to 3ms before it starts infecting healthy people. Due to the incubation period and recovery time for the virus, the transmission is comparably lower than the SARS-CoV-2 which results in lower dispersion </w:t>
+        <w:t xml:space="preserve">When simulating the SARS-CoV (SARS) virus, we take into account the incubation period of 3-5 days that is mapped to 3ms before it starts infecting healthy people. Due to the incubation period and recovery time for the virus, the transmission is comparably lower than the SARS-CoV-2 which results in lower dispersion </w:t>
       </w:r>
       <w:r>
         <w:rPr>
@@ -5465,21 +5412,7 @@
         <w:rPr>
           <w:rFonts w:ascii="Times New Roman" w:hAnsi="Times New Roman" w:cs="Times New Roman"/>
         </w:rPr>
-        <w:t>. When the vaccination factor is selected, it will not be considered for SARS-</w:t>
-      </w:r>
-      <w:proofErr w:type="spellStart"/>
-      <w:r>
-        <w:rPr>
-          <w:rFonts w:ascii="Times New Roman" w:hAnsi="Times New Roman" w:cs="Times New Roman"/>
-        </w:rPr>
-        <w:t>CoV</w:t>
-      </w:r>
-      <w:proofErr w:type="spellEnd"/>
-      <w:r>
-        <w:rPr>
-          <w:rFonts w:ascii="Times New Roman" w:hAnsi="Times New Roman" w:cs="Times New Roman"/>
-        </w:rPr>
-        <w:t xml:space="preserve"> simulation as the vaccine is still not developed in the real world for this virus.  </w:t>
+        <w:t xml:space="preserve">. When the vaccination factor is selected, it will not be considered for SARS-CoV simulation as the vaccine is still not developed in the real world for this virus.  </w:t>
       </w:r>
     </w:p>
     <w:p>
@@ -5998,21 +5931,9 @@
           <w:sz w:val="24"/>
           <w:szCs w:val="24"/>
         </w:rPr>
-        <w:t xml:space="preserve">Factors considered for </w:t>
-      </w:r>
-      <w:proofErr w:type="gramStart"/>
-      <w:r>
-        <w:rPr>
-          <w:rFonts w:ascii="Times New Roman" w:hAnsi="Times New Roman" w:cs="Times New Roman"/>
-          <w:b/>
-          <w:bCs/>
-          <w:sz w:val="24"/>
-          <w:szCs w:val="24"/>
-        </w:rPr>
-        <w:t>simulation</w:t>
+        <w:t>Factors considered for simulation</w:t>
       </w:r>
       <w:bookmarkEnd w:id="12"/>
-      <w:proofErr w:type="gramEnd"/>
     </w:p>
     <w:p>
       <w:pPr>
@@ -6157,21 +6078,7 @@
         <w:rPr>
           <w:rFonts w:ascii="Times New Roman" w:hAnsi="Times New Roman" w:cs="Times New Roman"/>
         </w:rPr>
-        <w:t xml:space="preserve">The vaccine efficiency </w:t>
-      </w:r>
-      <w:proofErr w:type="gramStart"/>
-      <w:r>
-        <w:rPr>
-          <w:rFonts w:ascii="Times New Roman" w:hAnsi="Times New Roman" w:cs="Times New Roman"/>
-        </w:rPr>
-        <w:t>is considered to be</w:t>
-      </w:r>
-      <w:proofErr w:type="gramEnd"/>
-      <w:r>
-        <w:rPr>
-          <w:rFonts w:ascii="Times New Roman" w:hAnsi="Times New Roman" w:cs="Times New Roman"/>
-        </w:rPr>
-        <w:t xml:space="preserve"> </w:t>
+        <w:t xml:space="preserve">The vaccine efficiency is considered to be </w:t>
       </w:r>
       <w:r>
         <w:rPr>
@@ -6257,21 +6164,7 @@
         <w:rPr>
           <w:rFonts w:ascii="Times New Roman" w:hAnsi="Times New Roman" w:cs="Times New Roman"/>
         </w:rPr>
-        <w:t>SARS-</w:t>
-      </w:r>
-      <w:proofErr w:type="spellStart"/>
-      <w:r>
-        <w:rPr>
-          <w:rFonts w:ascii="Times New Roman" w:hAnsi="Times New Roman" w:cs="Times New Roman"/>
-        </w:rPr>
-        <w:t>CoV</w:t>
-      </w:r>
-      <w:proofErr w:type="spellEnd"/>
-      <w:r>
-        <w:rPr>
-          <w:rFonts w:ascii="Times New Roman" w:hAnsi="Times New Roman" w:cs="Times New Roman"/>
-        </w:rPr>
-        <w:t>, hence it is not considered for the comparison.</w:t>
+        <w:t>SARS-CoV, hence it is not considered for the comparison.</w:t>
       </w:r>
     </w:p>
     <w:p>
@@ -6435,14 +6328,7 @@
         <w:rPr>
           <w:rFonts w:ascii="Times New Roman" w:hAnsi="Times New Roman" w:cs="Times New Roman"/>
         </w:rPr>
-        <w:t xml:space="preserve"> that </w:t>
-      </w:r>
-      <w:proofErr w:type="gramStart"/>
-      <w:r>
-        <w:rPr>
-          <w:rFonts w:ascii="Times New Roman" w:hAnsi="Times New Roman" w:cs="Times New Roman"/>
-        </w:rPr>
-        <w:t>come</w:t>
+        <w:t xml:space="preserve"> that come</w:t>
       </w:r>
       <w:r>
         <w:rPr>
@@ -6454,14 +6340,7 @@
         <w:rPr>
           <w:rFonts w:ascii="Times New Roman" w:hAnsi="Times New Roman" w:cs="Times New Roman"/>
         </w:rPr>
-        <w:t xml:space="preserve"> in contact with</w:t>
-      </w:r>
-      <w:proofErr w:type="gramEnd"/>
-      <w:r>
-        <w:rPr>
-          <w:rFonts w:ascii="Times New Roman" w:hAnsi="Times New Roman" w:cs="Times New Roman"/>
-        </w:rPr>
-        <w:t xml:space="preserve"> the infected person </w:t>
+        <w:t xml:space="preserve"> in contact with the infected person </w:t>
       </w:r>
       <w:r>
         <w:rPr>
@@ -7410,21 +7289,7 @@
         <w:rPr>
           <w:rFonts w:ascii="Times New Roman" w:hAnsi="Times New Roman" w:cs="Times New Roman"/>
         </w:rPr>
-        <w:t>SARS-</w:t>
-      </w:r>
-      <w:proofErr w:type="spellStart"/>
-      <w:r>
-        <w:rPr>
-          <w:rFonts w:ascii="Times New Roman" w:hAnsi="Times New Roman" w:cs="Times New Roman"/>
-        </w:rPr>
-        <w:t>CoV</w:t>
-      </w:r>
-      <w:proofErr w:type="spellEnd"/>
-      <w:r>
-        <w:rPr>
-          <w:rFonts w:ascii="Times New Roman" w:hAnsi="Times New Roman" w:cs="Times New Roman"/>
-        </w:rPr>
-        <w:t xml:space="preserve"> incubation period: </w:t>
+        <w:t xml:space="preserve">SARS-CoV incubation period: </w:t>
       </w:r>
     </w:p>
     <w:p>
@@ -7637,19 +7502,11 @@
           <w:rFonts w:ascii="Times New Roman" w:hAnsi="Times New Roman" w:cs="Times New Roman"/>
         </w:rPr>
       </w:pPr>
-      <w:proofErr w:type="spellStart"/>
-      <w:r>
-        <w:rPr>
-          <w:rFonts w:ascii="Times New Roman" w:hAnsi="Times New Roman" w:cs="Times New Roman"/>
-        </w:rPr>
-        <w:t>infectionRate</w:t>
-      </w:r>
-      <w:proofErr w:type="spellEnd"/>
-      <w:r>
-        <w:rPr>
-          <w:rFonts w:ascii="Times New Roman" w:hAnsi="Times New Roman" w:cs="Times New Roman"/>
-        </w:rPr>
-        <w:t>: This is the percentage of population initially infected. We have taken it as 0.1, which means 10% of population would be infected at the start of simulation.</w:t>
+      <w:r>
+        <w:rPr>
+          <w:rFonts w:ascii="Times New Roman" w:hAnsi="Times New Roman" w:cs="Times New Roman"/>
+        </w:rPr>
+        <w:t>infectionRate: This is the percentage of population initially infected. We have taken it as 0.1, which means 10% of population would be infected at the start of simulation.</w:t>
       </w:r>
     </w:p>
     <w:p>
@@ -7665,33 +7522,11 @@
           <w:rFonts w:ascii="Times New Roman" w:hAnsi="Times New Roman" w:cs="Times New Roman"/>
         </w:rPr>
       </w:pPr>
-      <w:proofErr w:type="spellStart"/>
-      <w:r>
-        <w:rPr>
-          <w:rFonts w:ascii="Times New Roman" w:hAnsi="Times New Roman" w:cs="Times New Roman"/>
-        </w:rPr>
-        <w:t>asymptoticFraction</w:t>
-      </w:r>
-      <w:proofErr w:type="spellEnd"/>
-      <w:r>
-        <w:rPr>
-          <w:rFonts w:ascii="Times New Roman" w:hAnsi="Times New Roman" w:cs="Times New Roman"/>
-        </w:rPr>
-        <w:t xml:space="preserve">: Fraction of infected people that are asymptomatic. We have taken 3, </w:t>
-      </w:r>
-      <w:proofErr w:type="spellStart"/>
-      <w:r>
-        <w:rPr>
-          <w:rFonts w:ascii="Times New Roman" w:hAnsi="Times New Roman" w:cs="Times New Roman"/>
-        </w:rPr>
-        <w:t>i.e</w:t>
-      </w:r>
-      <w:proofErr w:type="spellEnd"/>
-      <w:r>
-        <w:rPr>
-          <w:rFonts w:ascii="Times New Roman" w:hAnsi="Times New Roman" w:cs="Times New Roman"/>
-        </w:rPr>
-        <w:t>, 1 out of 3 infected people is asymptomatic.</w:t>
+      <w:r>
+        <w:rPr>
+          <w:rFonts w:ascii="Times New Roman" w:hAnsi="Times New Roman" w:cs="Times New Roman"/>
+        </w:rPr>
+        <w:t>asymptoticFraction: Fraction of infected people that are asymptomatic. We have taken 3, i.e, 1 out of 3 infected people is asymptomatic.</w:t>
       </w:r>
     </w:p>
     <w:p>
@@ -7707,20 +7542,12 @@
           <w:rFonts w:ascii="Times New Roman" w:hAnsi="Times New Roman" w:cs="Times New Roman"/>
         </w:rPr>
       </w:pPr>
-      <w:proofErr w:type="spellStart"/>
       <w:r>
         <w:rPr>
           <w:rFonts w:ascii="Times New Roman" w:hAnsi="Times New Roman" w:cs="Times New Roman"/>
         </w:rPr>
         <w:lastRenderedPageBreak/>
-        <w:t>comorbidPercentage</w:t>
-      </w:r>
-      <w:proofErr w:type="spellEnd"/>
-      <w:r>
-        <w:rPr>
-          <w:rFonts w:ascii="Times New Roman" w:hAnsi="Times New Roman" w:cs="Times New Roman"/>
-        </w:rPr>
-        <w:t>: Percentage of population that are comorbid. Currently considered as 45%.</w:t>
+        <w:t>comorbidPercentage: Percentage of population that are comorbid. Currently considered as 45%.</w:t>
       </w:r>
     </w:p>
     <w:p>
@@ -7736,33 +7563,11 @@
           <w:rFonts w:ascii="Times New Roman" w:hAnsi="Times New Roman" w:cs="Times New Roman"/>
         </w:rPr>
       </w:pPr>
-      <w:proofErr w:type="spellStart"/>
-      <w:r>
-        <w:rPr>
-          <w:rFonts w:ascii="Times New Roman" w:hAnsi="Times New Roman" w:cs="Times New Roman"/>
-        </w:rPr>
-        <w:t>infectedQuarantinePercentage</w:t>
-      </w:r>
-      <w:proofErr w:type="spellEnd"/>
-      <w:r>
-        <w:rPr>
-          <w:rFonts w:ascii="Times New Roman" w:hAnsi="Times New Roman" w:cs="Times New Roman"/>
-        </w:rPr>
-        <w:t xml:space="preserve">: When quarantine constraint is selected, this is the percentage of infected population that </w:t>
-      </w:r>
-      <w:proofErr w:type="gramStart"/>
-      <w:r>
-        <w:rPr>
-          <w:rFonts w:ascii="Times New Roman" w:hAnsi="Times New Roman" w:cs="Times New Roman"/>
-        </w:rPr>
-        <w:t>actually quarantine</w:t>
-      </w:r>
-      <w:proofErr w:type="gramEnd"/>
-      <w:r>
-        <w:rPr>
-          <w:rFonts w:ascii="Times New Roman" w:hAnsi="Times New Roman" w:cs="Times New Roman"/>
-        </w:rPr>
-        <w:t>. Taken as 20%.</w:t>
+      <w:r>
+        <w:rPr>
+          <w:rFonts w:ascii="Times New Roman" w:hAnsi="Times New Roman" w:cs="Times New Roman"/>
+        </w:rPr>
+        <w:t>infectedQuarantinePercentage: When quarantine constraint is selected, this is the percentage of infected population that actually quarantine. Taken as 20%.</w:t>
       </w:r>
     </w:p>
     <w:p>
@@ -7798,19 +7603,11 @@
           <w:rFonts w:ascii="Times New Roman" w:hAnsi="Times New Roman" w:cs="Times New Roman"/>
         </w:rPr>
       </w:pPr>
-      <w:proofErr w:type="spellStart"/>
-      <w:r>
-        <w:rPr>
-          <w:rFonts w:ascii="Times New Roman" w:hAnsi="Times New Roman" w:cs="Times New Roman"/>
-        </w:rPr>
-        <w:t>vaccinatedPercentage</w:t>
-      </w:r>
-      <w:proofErr w:type="spellEnd"/>
-      <w:r>
-        <w:rPr>
-          <w:rFonts w:ascii="Times New Roman" w:hAnsi="Times New Roman" w:cs="Times New Roman"/>
-        </w:rPr>
-        <w:t>: This is the percentage of population that are vaccinated when we consider efficacy of vaccine constraint. Currently considered as 50%.</w:t>
+      <w:r>
+        <w:rPr>
+          <w:rFonts w:ascii="Times New Roman" w:hAnsi="Times New Roman" w:cs="Times New Roman"/>
+        </w:rPr>
+        <w:t>vaccinatedPercentage: This is the percentage of population that are vaccinated when we consider efficacy of vaccine constraint. Currently considered as 50%.</w:t>
       </w:r>
     </w:p>
     <w:p>
@@ -7826,19 +7623,11 @@
           <w:rFonts w:ascii="Times New Roman" w:hAnsi="Times New Roman" w:cs="Times New Roman"/>
         </w:rPr>
       </w:pPr>
-      <w:proofErr w:type="spellStart"/>
-      <w:r>
-        <w:rPr>
-          <w:rFonts w:ascii="Times New Roman" w:hAnsi="Times New Roman" w:cs="Times New Roman"/>
-        </w:rPr>
-        <w:t>vaccineEffectiveness</w:t>
-      </w:r>
-      <w:proofErr w:type="spellEnd"/>
-      <w:r>
-        <w:rPr>
-          <w:rFonts w:ascii="Times New Roman" w:hAnsi="Times New Roman" w:cs="Times New Roman"/>
-        </w:rPr>
-        <w:t>: Percentage of vaccinate population that do not get infected. Effectiveness is considered as 94%.</w:t>
+      <w:r>
+        <w:rPr>
+          <w:rFonts w:ascii="Times New Roman" w:hAnsi="Times New Roman" w:cs="Times New Roman"/>
+        </w:rPr>
+        <w:t>vaccineEffectiveness: Percentage of vaccinate population that do not get infected. Effectiveness is considered as 94%.</w:t>
       </w:r>
     </w:p>
     <w:p>
@@ -7874,19 +7663,11 @@
           <w:rFonts w:ascii="Times New Roman" w:hAnsi="Times New Roman" w:cs="Times New Roman"/>
         </w:rPr>
       </w:pPr>
-      <w:proofErr w:type="spellStart"/>
-      <w:r>
-        <w:rPr>
-          <w:rFonts w:ascii="Times New Roman" w:hAnsi="Times New Roman" w:cs="Times New Roman"/>
-        </w:rPr>
-        <w:t>populationBallHeight</w:t>
-      </w:r>
-      <w:proofErr w:type="spellEnd"/>
-      <w:r>
-        <w:rPr>
-          <w:rFonts w:ascii="Times New Roman" w:hAnsi="Times New Roman" w:cs="Times New Roman"/>
-        </w:rPr>
-        <w:t>: Height of the 2D Graphics ball shape components that we have considered for displaying population.</w:t>
+      <w:r>
+        <w:rPr>
+          <w:rFonts w:ascii="Times New Roman" w:hAnsi="Times New Roman" w:cs="Times New Roman"/>
+        </w:rPr>
+        <w:t>populationBallHeight: Height of the 2D Graphics ball shape components that we have considered for displaying population.</w:t>
       </w:r>
     </w:p>
     <w:p>
@@ -7902,19 +7683,11 @@
           <w:rFonts w:ascii="Times New Roman" w:hAnsi="Times New Roman" w:cs="Times New Roman"/>
         </w:rPr>
       </w:pPr>
-      <w:proofErr w:type="spellStart"/>
-      <w:r>
-        <w:rPr>
-          <w:rFonts w:ascii="Times New Roman" w:hAnsi="Times New Roman" w:cs="Times New Roman"/>
-        </w:rPr>
-        <w:t>populationBallWidth</w:t>
-      </w:r>
-      <w:proofErr w:type="spellEnd"/>
-      <w:r>
-        <w:rPr>
-          <w:rFonts w:ascii="Times New Roman" w:hAnsi="Times New Roman" w:cs="Times New Roman"/>
-        </w:rPr>
-        <w:t>: Width of the 2D Graphics ball shape components that we have considered for displaying population.</w:t>
+      <w:r>
+        <w:rPr>
+          <w:rFonts w:ascii="Times New Roman" w:hAnsi="Times New Roman" w:cs="Times New Roman"/>
+        </w:rPr>
+        <w:t>populationBallWidth: Width of the 2D Graphics ball shape components that we have considered for displaying population.</w:t>
       </w:r>
     </w:p>
     <w:p>
@@ -7950,47 +7723,11 @@
           <w:rFonts w:ascii="Times New Roman" w:hAnsi="Times New Roman" w:cs="Times New Roman"/>
         </w:rPr>
       </w:pPr>
-      <w:proofErr w:type="spellStart"/>
-      <w:r>
-        <w:rPr>
-          <w:rFonts w:ascii="Times New Roman" w:hAnsi="Times New Roman" w:cs="Times New Roman"/>
-        </w:rPr>
-        <w:t>hospitalCapacity</w:t>
-      </w:r>
-      <w:proofErr w:type="spellEnd"/>
-      <w:r>
-        <w:rPr>
-          <w:rFonts w:ascii="Times New Roman" w:hAnsi="Times New Roman" w:cs="Times New Roman"/>
-        </w:rPr>
-        <w:t xml:space="preserve">: Capacity of hospital is considered based on percentage of population taken. </w:t>
-      </w:r>
-      <w:proofErr w:type="spellStart"/>
-      <w:r>
-        <w:rPr>
-          <w:rFonts w:ascii="Times New Roman" w:hAnsi="Times New Roman" w:cs="Times New Roman"/>
-        </w:rPr>
-        <w:t>i.e</w:t>
-      </w:r>
-      <w:proofErr w:type="spellEnd"/>
-      <w:r>
-        <w:rPr>
-          <w:rFonts w:ascii="Times New Roman" w:hAnsi="Times New Roman" w:cs="Times New Roman"/>
-        </w:rPr>
-        <w:t xml:space="preserve">, if </w:t>
-      </w:r>
-      <w:proofErr w:type="spellStart"/>
-      <w:r>
-        <w:rPr>
-          <w:rFonts w:ascii="Times New Roman" w:hAnsi="Times New Roman" w:cs="Times New Roman"/>
-        </w:rPr>
-        <w:t>hospitalCapacity</w:t>
-      </w:r>
-      <w:proofErr w:type="spellEnd"/>
-      <w:r>
-        <w:rPr>
-          <w:rFonts w:ascii="Times New Roman" w:hAnsi="Times New Roman" w:cs="Times New Roman"/>
-        </w:rPr>
-        <w:t xml:space="preserve"> is 0.2 then the hospital capacity is 20% of the population.</w:t>
+      <w:r>
+        <w:rPr>
+          <w:rFonts w:ascii="Times New Roman" w:hAnsi="Times New Roman" w:cs="Times New Roman"/>
+        </w:rPr>
+        <w:t>hospitalCapacity: Capacity of hospital is considered based on percentage of population taken. i.e, if hospitalCapacity is 0.2 then the hospital capacity is 20% of the population.</w:t>
       </w:r>
     </w:p>
     <w:p>
@@ -8205,27 +7942,7 @@
                 <w:sz w:val="20"/>
                 <w:szCs w:val="20"/>
               </w:rPr>
-              <w:t>Time(</w:t>
-            </w:r>
-            <w:proofErr w:type="spellStart"/>
-            <w:r>
-              <w:rPr>
-                <w:rFonts w:ascii="Times New Roman" w:eastAsia="Times New Roman" w:hAnsi="Times New Roman" w:cs="Times New Roman"/>
-                <w:color w:val="000000"/>
-                <w:sz w:val="20"/>
-                <w:szCs w:val="20"/>
-              </w:rPr>
-              <w:t>ms</w:t>
-            </w:r>
-            <w:proofErr w:type="spellEnd"/>
-            <w:r>
-              <w:rPr>
-                <w:rFonts w:ascii="Times New Roman" w:eastAsia="Times New Roman" w:hAnsi="Times New Roman" w:cs="Times New Roman"/>
-                <w:color w:val="000000"/>
-                <w:sz w:val="20"/>
-                <w:szCs w:val="20"/>
-              </w:rPr>
-              <w:t>)</w:t>
+              <w:t>Time(ms)</w:t>
             </w:r>
           </w:p>
         </w:tc>
@@ -9191,14 +8908,27 @@
       <w:r>
         <w:t xml:space="preserve">Figure </w:t>
       </w:r>
-      <w:fldSimple w:instr=" SEQ Figure \* ARABIC ">
-        <w:r>
-          <w:rPr>
-            <w:noProof/>
-          </w:rPr>
-          <w:t>4</w:t>
-        </w:r>
-      </w:fldSimple>
+      <w:r>
+        <w:fldChar w:fldCharType="begin"/>
+      </w:r>
+      <w:r>
+        <w:instrText xml:space="preserve"> SEQ Figure \* ARABIC </w:instrText>
+      </w:r>
+      <w:r>
+        <w:fldChar w:fldCharType="separate"/>
+      </w:r>
+      <w:r>
+        <w:rPr>
+          <w:noProof/>
+        </w:rPr>
+        <w:t>4</w:t>
+      </w:r>
+      <w:r>
+        <w:rPr>
+          <w:noProof/>
+        </w:rPr>
+        <w:fldChar w:fldCharType="end"/>
+      </w:r>
       <w:r>
         <w:t xml:space="preserve">:Comparison plot </w:t>
       </w:r>
@@ -9313,27 +9043,7 @@
                 <w:sz w:val="20"/>
                 <w:szCs w:val="20"/>
               </w:rPr>
-              <w:t>Time(</w:t>
-            </w:r>
-            <w:proofErr w:type="spellStart"/>
-            <w:r>
-              <w:rPr>
-                <w:rFonts w:ascii="Times New Roman" w:eastAsia="Times New Roman" w:hAnsi="Times New Roman" w:cs="Times New Roman"/>
-                <w:color w:val="000000"/>
-                <w:sz w:val="20"/>
-                <w:szCs w:val="20"/>
-              </w:rPr>
-              <w:t>ms</w:t>
-            </w:r>
-            <w:proofErr w:type="spellEnd"/>
-            <w:r>
-              <w:rPr>
-                <w:rFonts w:ascii="Times New Roman" w:eastAsia="Times New Roman" w:hAnsi="Times New Roman" w:cs="Times New Roman"/>
-                <w:color w:val="000000"/>
-                <w:sz w:val="20"/>
-                <w:szCs w:val="20"/>
-              </w:rPr>
-              <w:t>)</w:t>
+              <w:t>Time(ms)</w:t>
             </w:r>
           </w:p>
         </w:tc>
@@ -10298,14 +10008,27 @@
       <w:r>
         <w:t xml:space="preserve">Figure </w:t>
       </w:r>
-      <w:fldSimple w:instr=" SEQ Figure \* ARABIC ">
-        <w:r>
-          <w:rPr>
-            <w:noProof/>
-          </w:rPr>
-          <w:t>5</w:t>
-        </w:r>
-      </w:fldSimple>
+      <w:r>
+        <w:fldChar w:fldCharType="begin"/>
+      </w:r>
+      <w:r>
+        <w:instrText xml:space="preserve"> SEQ Figure \* ARABIC </w:instrText>
+      </w:r>
+      <w:r>
+        <w:fldChar w:fldCharType="separate"/>
+      </w:r>
+      <w:r>
+        <w:rPr>
+          <w:noProof/>
+        </w:rPr>
+        <w:t>5</w:t>
+      </w:r>
+      <w:r>
+        <w:rPr>
+          <w:noProof/>
+        </w:rPr>
+        <w:fldChar w:fldCharType="end"/>
+      </w:r>
       <w:r>
         <w:t>:</w:t>
       </w:r>
@@ -10439,27 +10162,7 @@
                 <w:sz w:val="20"/>
                 <w:szCs w:val="20"/>
               </w:rPr>
-              <w:t>Time(</w:t>
-            </w:r>
-            <w:proofErr w:type="spellStart"/>
-            <w:r>
-              <w:rPr>
-                <w:rFonts w:ascii="Times New Roman" w:eastAsia="Times New Roman" w:hAnsi="Times New Roman" w:cs="Times New Roman"/>
-                <w:color w:val="000000"/>
-                <w:sz w:val="20"/>
-                <w:szCs w:val="20"/>
-              </w:rPr>
-              <w:t>ms</w:t>
-            </w:r>
-            <w:proofErr w:type="spellEnd"/>
-            <w:r>
-              <w:rPr>
-                <w:rFonts w:ascii="Times New Roman" w:eastAsia="Times New Roman" w:hAnsi="Times New Roman" w:cs="Times New Roman"/>
-                <w:color w:val="000000"/>
-                <w:sz w:val="20"/>
-                <w:szCs w:val="20"/>
-              </w:rPr>
-              <w:t>)</w:t>
+              <w:t>Time(ms)</w:t>
             </w:r>
           </w:p>
         </w:tc>
@@ -11424,14 +11127,27 @@
       <w:r>
         <w:t xml:space="preserve">Figure </w:t>
       </w:r>
-      <w:fldSimple w:instr=" SEQ Figure \* ARABIC ">
-        <w:r>
-          <w:rPr>
-            <w:noProof/>
-          </w:rPr>
-          <w:t>6</w:t>
-        </w:r>
-      </w:fldSimple>
+      <w:r>
+        <w:fldChar w:fldCharType="begin"/>
+      </w:r>
+      <w:r>
+        <w:instrText xml:space="preserve"> SEQ Figure \* ARABIC </w:instrText>
+      </w:r>
+      <w:r>
+        <w:fldChar w:fldCharType="separate"/>
+      </w:r>
+      <w:r>
+        <w:rPr>
+          <w:noProof/>
+        </w:rPr>
+        <w:t>6</w:t>
+      </w:r>
+      <w:r>
+        <w:rPr>
+          <w:noProof/>
+        </w:rPr>
+        <w:fldChar w:fldCharType="end"/>
+      </w:r>
       <w:r>
         <w:t>:</w:t>
       </w:r>
@@ -11507,18 +11223,8 @@
           <w:b/>
           <w:bCs/>
         </w:rPr>
-        <w:t xml:space="preserve"> considering vaccination </w:t>
-      </w:r>
-      <w:proofErr w:type="gramStart"/>
-      <w:r>
-        <w:rPr>
-          <w:rFonts w:ascii="Times New Roman" w:hAnsi="Times New Roman" w:cs="Times New Roman"/>
-          <w:b/>
-          <w:bCs/>
-        </w:rPr>
-        <w:t>parameter</w:t>
-      </w:r>
-      <w:proofErr w:type="gramEnd"/>
+        <w:t xml:space="preserve"> considering vaccination parameter</w:t>
+      </w:r>
     </w:p>
     <w:tbl>
       <w:tblPr>
@@ -11568,27 +11274,7 @@
                 <w:sz w:val="20"/>
                 <w:szCs w:val="20"/>
               </w:rPr>
-              <w:t>Time (</w:t>
-            </w:r>
-            <w:proofErr w:type="spellStart"/>
-            <w:r>
-              <w:rPr>
-                <w:rFonts w:ascii="Times New Roman" w:eastAsia="Times New Roman" w:hAnsi="Times New Roman" w:cs="Times New Roman"/>
-                <w:color w:val="000000"/>
-                <w:sz w:val="20"/>
-                <w:szCs w:val="20"/>
-              </w:rPr>
-              <w:t>ms</w:t>
-            </w:r>
-            <w:proofErr w:type="spellEnd"/>
-            <w:r>
-              <w:rPr>
-                <w:rFonts w:ascii="Times New Roman" w:eastAsia="Times New Roman" w:hAnsi="Times New Roman" w:cs="Times New Roman"/>
-                <w:color w:val="000000"/>
-                <w:sz w:val="20"/>
-                <w:szCs w:val="20"/>
-              </w:rPr>
-              <w:t>)</w:t>
+              <w:t>Time (ms)</w:t>
             </w:r>
           </w:p>
         </w:tc>
@@ -12546,14 +12232,27 @@
       <w:r>
         <w:t xml:space="preserve">Figure </w:t>
       </w:r>
-      <w:fldSimple w:instr=" SEQ Figure \* ARABIC ">
-        <w:r>
-          <w:rPr>
-            <w:noProof/>
-          </w:rPr>
-          <w:t>7</w:t>
-        </w:r>
-      </w:fldSimple>
+      <w:r>
+        <w:fldChar w:fldCharType="begin"/>
+      </w:r>
+      <w:r>
+        <w:instrText xml:space="preserve"> SEQ Figure \* ARABIC </w:instrText>
+      </w:r>
+      <w:r>
+        <w:fldChar w:fldCharType="separate"/>
+      </w:r>
+      <w:r>
+        <w:rPr>
+          <w:noProof/>
+        </w:rPr>
+        <w:t>7</w:t>
+      </w:r>
+      <w:r>
+        <w:rPr>
+          <w:noProof/>
+        </w:rPr>
+        <w:fldChar w:fldCharType="end"/>
+      </w:r>
       <w:r>
         <w:t>:</w:t>
       </w:r>
@@ -12651,18 +12350,8 @@
           <w:b/>
           <w:bCs/>
         </w:rPr>
-        <w:t xml:space="preserve"> </w:t>
-      </w:r>
-      <w:proofErr w:type="gramStart"/>
-      <w:r>
-        <w:rPr>
-          <w:rFonts w:ascii="Times New Roman" w:hAnsi="Times New Roman" w:cs="Times New Roman"/>
-          <w:b/>
-          <w:bCs/>
-        </w:rPr>
-        <w:t>factors</w:t>
-      </w:r>
-      <w:proofErr w:type="gramEnd"/>
+        <w:t xml:space="preserve"> factors</w:t>
+      </w:r>
     </w:p>
     <w:tbl>
       <w:tblPr>
@@ -12714,27 +12403,7 @@
                 <w:sz w:val="20"/>
                 <w:szCs w:val="20"/>
               </w:rPr>
-              <w:t>(</w:t>
-            </w:r>
-            <w:proofErr w:type="spellStart"/>
-            <w:r>
-              <w:rPr>
-                <w:rFonts w:ascii="Times New Roman" w:eastAsia="Times New Roman" w:hAnsi="Times New Roman" w:cs="Times New Roman"/>
-                <w:color w:val="000000"/>
-                <w:sz w:val="20"/>
-                <w:szCs w:val="20"/>
-              </w:rPr>
-              <w:t>ms</w:t>
-            </w:r>
-            <w:proofErr w:type="spellEnd"/>
-            <w:r>
-              <w:rPr>
-                <w:rFonts w:ascii="Times New Roman" w:eastAsia="Times New Roman" w:hAnsi="Times New Roman" w:cs="Times New Roman"/>
-                <w:color w:val="000000"/>
-                <w:sz w:val="20"/>
-                <w:szCs w:val="20"/>
-              </w:rPr>
-              <w:t>)</w:t>
+              <w:t>(ms)</w:t>
             </w:r>
           </w:p>
         </w:tc>
@@ -13417,14 +13086,27 @@
       <w:r>
         <w:t xml:space="preserve">Figure </w:t>
       </w:r>
-      <w:fldSimple w:instr=" SEQ Figure \* ARABIC ">
-        <w:r>
-          <w:rPr>
-            <w:noProof/>
-          </w:rPr>
-          <w:t>8</w:t>
-        </w:r>
-      </w:fldSimple>
+      <w:r>
+        <w:fldChar w:fldCharType="begin"/>
+      </w:r>
+      <w:r>
+        <w:instrText xml:space="preserve"> SEQ Figure \* ARABIC </w:instrText>
+      </w:r>
+      <w:r>
+        <w:fldChar w:fldCharType="separate"/>
+      </w:r>
+      <w:r>
+        <w:rPr>
+          <w:noProof/>
+        </w:rPr>
+        <w:t>8</w:t>
+      </w:r>
+      <w:r>
+        <w:rPr>
+          <w:noProof/>
+        </w:rPr>
+        <w:fldChar w:fldCharType="end"/>
+      </w:r>
       <w:r>
         <w:t>:</w:t>
       </w:r>
@@ -14353,14 +14035,27 @@
       <w:r>
         <w:t xml:space="preserve">Figure </w:t>
       </w:r>
-      <w:fldSimple w:instr=" SEQ Figure \* ARABIC ">
-        <w:r>
-          <w:rPr>
-            <w:noProof/>
-          </w:rPr>
-          <w:t>9</w:t>
-        </w:r>
-      </w:fldSimple>
+      <w:r>
+        <w:fldChar w:fldCharType="begin"/>
+      </w:r>
+      <w:r>
+        <w:instrText xml:space="preserve"> SEQ Figure \* ARABIC </w:instrText>
+      </w:r>
+      <w:r>
+        <w:fldChar w:fldCharType="separate"/>
+      </w:r>
+      <w:r>
+        <w:rPr>
+          <w:noProof/>
+        </w:rPr>
+        <w:t>9</w:t>
+      </w:r>
+      <w:r>
+        <w:rPr>
+          <w:noProof/>
+        </w:rPr>
+        <w:fldChar w:fldCharType="end"/>
+      </w:r>
       <w:r>
         <w:t>:</w:t>
       </w:r>
@@ -14455,18 +14150,8 @@
           <w:b/>
           <w:bCs/>
         </w:rPr>
-        <w:t>SARS-</w:t>
-      </w:r>
-      <w:proofErr w:type="spellStart"/>
-      <w:r>
-        <w:rPr>
-          <w:rFonts w:ascii="Times New Roman" w:hAnsi="Times New Roman" w:cs="Times New Roman"/>
-          <w:b/>
-          <w:bCs/>
-        </w:rPr>
-        <w:t>CoV</w:t>
-      </w:r>
-      <w:proofErr w:type="spellEnd"/>
+        <w:t>SARS-CoV</w:t>
+      </w:r>
       <w:r>
         <w:rPr>
           <w:rFonts w:ascii="Times New Roman" w:hAnsi="Times New Roman" w:cs="Times New Roman"/>
@@ -14571,27 +14256,7 @@
                 <w:sz w:val="20"/>
                 <w:szCs w:val="20"/>
               </w:rPr>
-              <w:t>(</w:t>
-            </w:r>
-            <w:proofErr w:type="spellStart"/>
-            <w:r>
-              <w:rPr>
-                <w:rFonts w:ascii="Times New Roman" w:eastAsia="Times New Roman" w:hAnsi="Times New Roman" w:cs="Times New Roman"/>
-                <w:color w:val="000000"/>
-                <w:sz w:val="20"/>
-                <w:szCs w:val="20"/>
-              </w:rPr>
-              <w:t>ms</w:t>
-            </w:r>
-            <w:proofErr w:type="spellEnd"/>
-            <w:r>
-              <w:rPr>
-                <w:rFonts w:ascii="Times New Roman" w:eastAsia="Times New Roman" w:hAnsi="Times New Roman" w:cs="Times New Roman"/>
-                <w:color w:val="000000"/>
-                <w:sz w:val="20"/>
-                <w:szCs w:val="20"/>
-              </w:rPr>
-              <w:t>)</w:t>
+              <w:t>(ms)</w:t>
             </w:r>
           </w:p>
         </w:tc>
@@ -14651,19 +14316,8 @@
                 <w:sz w:val="20"/>
                 <w:szCs w:val="20"/>
               </w:rPr>
-              <w:t>SARS-</w:t>
-            </w:r>
-            <w:proofErr w:type="spellStart"/>
-            <w:r>
-              <w:rPr>
-                <w:rFonts w:ascii="Times New Roman" w:eastAsia="Times New Roman" w:hAnsi="Times New Roman" w:cs="Times New Roman"/>
-                <w:color w:val="000000"/>
-                <w:sz w:val="20"/>
-                <w:szCs w:val="20"/>
-              </w:rPr>
-              <w:t>CoV</w:t>
-            </w:r>
-            <w:proofErr w:type="spellEnd"/>
+              <w:t>SARS-CoV</w:t>
+            </w:r>
           </w:p>
         </w:tc>
       </w:tr>
@@ -15302,26 +14956,34 @@
       <w:r>
         <w:t xml:space="preserve">Figure </w:t>
       </w:r>
-      <w:fldSimple w:instr=" SEQ Figure \* ARABIC ">
-        <w:r>
-          <w:rPr>
-            <w:noProof/>
-          </w:rPr>
-          <w:t>10</w:t>
-        </w:r>
-      </w:fldSimple>
+      <w:r>
+        <w:fldChar w:fldCharType="begin"/>
+      </w:r>
+      <w:r>
+        <w:instrText xml:space="preserve"> SEQ Figure \* ARABIC </w:instrText>
+      </w:r>
+      <w:r>
+        <w:fldChar w:fldCharType="separate"/>
+      </w:r>
+      <w:r>
+        <w:rPr>
+          <w:noProof/>
+        </w:rPr>
+        <w:t>10</w:t>
+      </w:r>
+      <w:r>
+        <w:rPr>
+          <w:noProof/>
+        </w:rPr>
+        <w:fldChar w:fldCharType="end"/>
+      </w:r>
       <w:r>
         <w:t>:</w:t>
       </w:r>
       <w:r>
-        <w:t>Comparison between SARS-CoV-2 and SARS-</w:t>
-      </w:r>
-      <w:proofErr w:type="spellStart"/>
-      <w:r>
-        <w:t>CoV</w:t>
+        <w:t>Comparison between SARS-CoV-2 and SARS-CoV</w:t>
       </w:r>
       <w:bookmarkEnd w:id="22"/>
-      <w:proofErr w:type="spellEnd"/>
     </w:p>
     <w:p>
       <w:pPr>
@@ -15353,16 +15015,8 @@
         <w:rPr>
           <w:rFonts w:ascii="Times New Roman" w:hAnsi="Times New Roman" w:cs="Times New Roman"/>
         </w:rPr>
-        <w:t>SARS-</w:t>
-      </w:r>
-      <w:proofErr w:type="spellStart"/>
-      <w:r>
-        <w:rPr>
-          <w:rFonts w:ascii="Times New Roman" w:hAnsi="Times New Roman" w:cs="Times New Roman"/>
-        </w:rPr>
-        <w:t>CoV</w:t>
-      </w:r>
-      <w:proofErr w:type="spellEnd"/>
+        <w:t>SARS-CoV</w:t>
+      </w:r>
       <w:r>
         <w:rPr>
           <w:rFonts w:ascii="Times New Roman" w:hAnsi="Times New Roman" w:cs="Times New Roman"/>
@@ -15499,27 +15153,7 @@
                 <w:sz w:val="20"/>
                 <w:szCs w:val="20"/>
               </w:rPr>
-              <w:t>(</w:t>
-            </w:r>
-            <w:proofErr w:type="spellStart"/>
-            <w:r>
-              <w:rPr>
-                <w:rFonts w:ascii="Times New Roman" w:eastAsia="Times New Roman" w:hAnsi="Times New Roman" w:cs="Times New Roman"/>
-                <w:color w:val="000000"/>
-                <w:sz w:val="20"/>
-                <w:szCs w:val="20"/>
-              </w:rPr>
-              <w:t>ms</w:t>
-            </w:r>
-            <w:proofErr w:type="spellEnd"/>
-            <w:r>
-              <w:rPr>
-                <w:rFonts w:ascii="Times New Roman" w:eastAsia="Times New Roman" w:hAnsi="Times New Roman" w:cs="Times New Roman"/>
-                <w:color w:val="000000"/>
-                <w:sz w:val="20"/>
-                <w:szCs w:val="20"/>
-              </w:rPr>
-              <w:t>)</w:t>
+              <w:t>(ms)</w:t>
             </w:r>
           </w:p>
         </w:tc>
@@ -16767,14 +16401,27 @@
       <w:r>
         <w:t xml:space="preserve">Figure </w:t>
       </w:r>
-      <w:fldSimple w:instr=" SEQ Figure \* ARABIC ">
-        <w:r>
-          <w:rPr>
-            <w:noProof/>
-          </w:rPr>
-          <w:t>11</w:t>
-        </w:r>
-      </w:fldSimple>
+      <w:r>
+        <w:fldChar w:fldCharType="begin"/>
+      </w:r>
+      <w:r>
+        <w:instrText xml:space="preserve"> SEQ Figure \* ARABIC </w:instrText>
+      </w:r>
+      <w:r>
+        <w:fldChar w:fldCharType="separate"/>
+      </w:r>
+      <w:r>
+        <w:rPr>
+          <w:noProof/>
+        </w:rPr>
+        <w:t>11</w:t>
+      </w:r>
+      <w:r>
+        <w:rPr>
+          <w:noProof/>
+        </w:rPr>
+        <w:fldChar w:fldCharType="end"/>
+      </w:r>
       <w:r>
         <w:t>:</w:t>
       </w:r>
@@ -16959,23 +16606,7 @@
                 <w:rFonts w:ascii="Times New Roman" w:eastAsia="Times New Roman" w:hAnsi="Times New Roman" w:cs="Times New Roman"/>
                 <w:color w:val="000000"/>
               </w:rPr>
-              <w:t>Time (</w:t>
-            </w:r>
-            <w:proofErr w:type="spellStart"/>
-            <w:r>
-              <w:rPr>
-                <w:rFonts w:ascii="Times New Roman" w:eastAsia="Times New Roman" w:hAnsi="Times New Roman" w:cs="Times New Roman"/>
-                <w:color w:val="000000"/>
-              </w:rPr>
-              <w:t>ms</w:t>
-            </w:r>
-            <w:proofErr w:type="spellEnd"/>
-            <w:r>
-              <w:rPr>
-                <w:rFonts w:ascii="Times New Roman" w:eastAsia="Times New Roman" w:hAnsi="Times New Roman" w:cs="Times New Roman"/>
-                <w:color w:val="000000"/>
-              </w:rPr>
-              <w:t>)</w:t>
+              <w:t>Time (ms)</w:t>
             </w:r>
           </w:p>
         </w:tc>
@@ -17588,14 +17219,27 @@
       <w:r>
         <w:t xml:space="preserve">Figure </w:t>
       </w:r>
-      <w:fldSimple w:instr=" SEQ Figure \* ARABIC ">
-        <w:r>
-          <w:rPr>
-            <w:noProof/>
-          </w:rPr>
-          <w:t>12</w:t>
-        </w:r>
-      </w:fldSimple>
+      <w:r>
+        <w:fldChar w:fldCharType="begin"/>
+      </w:r>
+      <w:r>
+        <w:instrText xml:space="preserve"> SEQ Figure \* ARABIC </w:instrText>
+      </w:r>
+      <w:r>
+        <w:fldChar w:fldCharType="separate"/>
+      </w:r>
+      <w:r>
+        <w:rPr>
+          <w:noProof/>
+        </w:rPr>
+        <w:t>12</w:t>
+      </w:r>
+      <w:r>
+        <w:rPr>
+          <w:noProof/>
+        </w:rPr>
+        <w:fldChar w:fldCharType="end"/>
+      </w:r>
       <w:r>
         <w:t>:</w:t>
       </w:r>
@@ -17787,14 +17431,27 @@
       <w:r>
         <w:t xml:space="preserve">Figure </w:t>
       </w:r>
-      <w:fldSimple w:instr=" SEQ Figure \* ARABIC ">
-        <w:r>
-          <w:rPr>
-            <w:noProof/>
-          </w:rPr>
-          <w:t>13</w:t>
-        </w:r>
-      </w:fldSimple>
+      <w:r>
+        <w:fldChar w:fldCharType="begin"/>
+      </w:r>
+      <w:r>
+        <w:instrText xml:space="preserve"> SEQ Figure \* ARABIC </w:instrText>
+      </w:r>
+      <w:r>
+        <w:fldChar w:fldCharType="separate"/>
+      </w:r>
+      <w:r>
+        <w:rPr>
+          <w:noProof/>
+        </w:rPr>
+        <w:t>13</w:t>
+      </w:r>
+      <w:r>
+        <w:rPr>
+          <w:noProof/>
+        </w:rPr>
+        <w:fldChar w:fldCharType="end"/>
+      </w:r>
       <w:r>
         <w:t>:</w:t>
       </w:r>
@@ -17827,25 +17484,7 @@
           <w:sz w:val="24"/>
           <w:szCs w:val="24"/>
         </w:rPr>
-        <w:t xml:space="preserve">person A309125. The contract tracing is checked only when an infected person </w:t>
-      </w:r>
-      <w:proofErr w:type="gramStart"/>
-      <w:r>
-        <w:rPr>
-          <w:rFonts w:ascii="Times New Roman" w:hAnsi="Times New Roman" w:cs="Times New Roman"/>
-          <w:sz w:val="24"/>
-          <w:szCs w:val="24"/>
-        </w:rPr>
-        <w:t>comes in contact with</w:t>
-      </w:r>
-      <w:proofErr w:type="gramEnd"/>
-      <w:r>
-        <w:rPr>
-          <w:rFonts w:ascii="Times New Roman" w:hAnsi="Times New Roman" w:cs="Times New Roman"/>
-          <w:sz w:val="24"/>
-          <w:szCs w:val="24"/>
-        </w:rPr>
-        <w:t xml:space="preserve"> a healthy person. The number of infected people when all constrains are selected is low. </w:t>
+        <w:t xml:space="preserve">person A309125. The contract tracing is checked only when an infected person comes in contact with a healthy person. The number of infected people when all constrains are selected is low. </w:t>
       </w:r>
     </w:p>
     <w:p>
@@ -17957,16 +17596,32 @@
       <w:r>
         <w:t xml:space="preserve">Figure </w:t>
       </w:r>
-      <w:fldSimple w:instr=" SEQ Figure \* ARABIC ">
-        <w:r>
-          <w:rPr>
-            <w:noProof/>
-          </w:rPr>
-          <w:t>14</w:t>
-        </w:r>
-      </w:fldSimple>
+      <w:r>
+        <w:fldChar w:fldCharType="begin"/>
+      </w:r>
+      <w:r>
+        <w:instrText xml:space="preserve"> SEQ Figure \* ARABIC </w:instrText>
+      </w:r>
+      <w:r>
+        <w:fldChar w:fldCharType="separate"/>
+      </w:r>
+      <w:r>
+        <w:rPr>
+          <w:noProof/>
+        </w:rPr>
+        <w:t>14</w:t>
+      </w:r>
+      <w:r>
+        <w:rPr>
+          <w:noProof/>
+        </w:rPr>
+        <w:fldChar w:fldCharType="end"/>
+      </w:r>
       <w:r>
         <w:t>:</w:t>
+      </w:r>
+      <w:r>
+        <w:t xml:space="preserve"> </w:t>
       </w:r>
       <w:r>
         <w:t>Simulator Plot with R-Naught=5 and without any constraints</w:t>
@@ -18069,14 +17724,27 @@
       <w:r>
         <w:t xml:space="preserve">Figure </w:t>
       </w:r>
-      <w:fldSimple w:instr=" SEQ Figure \* ARABIC ">
-        <w:r>
-          <w:rPr>
-            <w:noProof/>
-          </w:rPr>
-          <w:t>15</w:t>
-        </w:r>
-      </w:fldSimple>
+      <w:r>
+        <w:fldChar w:fldCharType="begin"/>
+      </w:r>
+      <w:r>
+        <w:instrText xml:space="preserve"> SEQ Figure \* ARABIC </w:instrText>
+      </w:r>
+      <w:r>
+        <w:fldChar w:fldCharType="separate"/>
+      </w:r>
+      <w:r>
+        <w:rPr>
+          <w:noProof/>
+        </w:rPr>
+        <w:t>15</w:t>
+      </w:r>
+      <w:r>
+        <w:rPr>
+          <w:noProof/>
+        </w:rPr>
+        <w:fldChar w:fldCharType="end"/>
+      </w:r>
       <w:r>
         <w:t xml:space="preserve">: </w:t>
       </w:r>
@@ -18169,14 +17837,27 @@
       <w:r>
         <w:t xml:space="preserve">Figure </w:t>
       </w:r>
-      <w:fldSimple w:instr=" SEQ Figure \* ARABIC ">
-        <w:r>
-          <w:rPr>
-            <w:noProof/>
-          </w:rPr>
-          <w:t>16</w:t>
-        </w:r>
-      </w:fldSimple>
+      <w:r>
+        <w:fldChar w:fldCharType="begin"/>
+      </w:r>
+      <w:r>
+        <w:instrText xml:space="preserve"> SEQ Figure \* ARABIC </w:instrText>
+      </w:r>
+      <w:r>
+        <w:fldChar w:fldCharType="separate"/>
+      </w:r>
+      <w:r>
+        <w:rPr>
+          <w:noProof/>
+        </w:rPr>
+        <w:t>16</w:t>
+      </w:r>
+      <w:r>
+        <w:rPr>
+          <w:noProof/>
+        </w:rPr>
+        <w:fldChar w:fldCharType="end"/>
+      </w:r>
       <w:r>
         <w:t xml:space="preserve">: </w:t>
       </w:r>
@@ -18268,14 +17949,27 @@
       <w:r>
         <w:t xml:space="preserve">Figure </w:t>
       </w:r>
-      <w:fldSimple w:instr=" SEQ Figure \* ARABIC ">
-        <w:r>
-          <w:rPr>
-            <w:noProof/>
-          </w:rPr>
-          <w:t>17</w:t>
-        </w:r>
-      </w:fldSimple>
+      <w:r>
+        <w:fldChar w:fldCharType="begin"/>
+      </w:r>
+      <w:r>
+        <w:instrText xml:space="preserve"> SEQ Figure \* ARABIC </w:instrText>
+      </w:r>
+      <w:r>
+        <w:fldChar w:fldCharType="separate"/>
+      </w:r>
+      <w:r>
+        <w:rPr>
+          <w:noProof/>
+        </w:rPr>
+        <w:t>17</w:t>
+      </w:r>
+      <w:r>
+        <w:rPr>
+          <w:noProof/>
+        </w:rPr>
+        <w:fldChar w:fldCharType="end"/>
+      </w:r>
       <w:r>
         <w:t>:</w:t>
       </w:r>
@@ -18356,14 +18050,27 @@
       <w:r>
         <w:t xml:space="preserve">Figure </w:t>
       </w:r>
-      <w:fldSimple w:instr=" SEQ Figure \* ARABIC ">
-        <w:r>
-          <w:rPr>
-            <w:noProof/>
-          </w:rPr>
-          <w:t>18</w:t>
-        </w:r>
-      </w:fldSimple>
+      <w:r>
+        <w:fldChar w:fldCharType="begin"/>
+      </w:r>
+      <w:r>
+        <w:instrText xml:space="preserve"> SEQ Figure \* ARABIC </w:instrText>
+      </w:r>
+      <w:r>
+        <w:fldChar w:fldCharType="separate"/>
+      </w:r>
+      <w:r>
+        <w:rPr>
+          <w:noProof/>
+        </w:rPr>
+        <w:t>18</w:t>
+      </w:r>
+      <w:r>
+        <w:rPr>
+          <w:noProof/>
+        </w:rPr>
+        <w:fldChar w:fldCharType="end"/>
+      </w:r>
       <w:r>
         <w:t xml:space="preserve">: </w:t>
       </w:r>
@@ -19359,6 +19066,17 @@
     <w:p>
       <w:pPr>
         <w:pStyle w:val="ListParagraph"/>
+        <w:spacing w:line="276" w:lineRule="auto"/>
+        <w:ind w:left="1800"/>
+        <w:jc w:val="both"/>
+        <w:rPr>
+          <w:rFonts w:ascii="Times New Roman" w:hAnsi="Times New Roman" w:cs="Times New Roman"/>
+        </w:rPr>
+      </w:pPr>
+    </w:p>
+    <w:p>
+      <w:pPr>
+        <w:pStyle w:val="ListParagraph"/>
         <w:numPr>
           <w:ilvl w:val="0"/>
           <w:numId w:val="13"/>
@@ -19383,7 +19101,27 @@
           <w:sz w:val="28"/>
           <w:szCs w:val="28"/>
         </w:rPr>
-        <w:t>Unit tests result:</w:t>
+        <w:t xml:space="preserve">Unit tests </w:t>
+      </w:r>
+      <w:r>
+        <w:rPr>
+          <w:rFonts w:ascii="Times New Roman" w:hAnsi="Times New Roman" w:cs="Times New Roman"/>
+          <w:b/>
+          <w:bCs/>
+          <w:sz w:val="28"/>
+          <w:szCs w:val="28"/>
+        </w:rPr>
+        <w:t xml:space="preserve">and code coverage </w:t>
+      </w:r>
+      <w:r>
+        <w:rPr>
+          <w:rFonts w:ascii="Times New Roman" w:hAnsi="Times New Roman" w:cs="Times New Roman"/>
+          <w:b/>
+          <w:bCs/>
+          <w:sz w:val="28"/>
+          <w:szCs w:val="28"/>
+        </w:rPr>
+        <w:t>result:</w:t>
       </w:r>
       <w:bookmarkEnd w:id="36"/>
     </w:p>
@@ -19525,19 +19263,29 @@
       <w:r>
         <w:t xml:space="preserve">Figure </w:t>
       </w:r>
-      <w:fldSimple w:instr=" SEQ Figure \* ARABIC ">
-        <w:r>
-          <w:rPr>
-            <w:noProof/>
-          </w:rPr>
-          <w:t>20</w:t>
-        </w:r>
-      </w:fldSimple>
-      <w:r>
-        <w:t xml:space="preserve">: </w:t>
-      </w:r>
-      <w:r>
-        <w:t>All tests execution.</w:t>
+      <w:r>
+        <w:fldChar w:fldCharType="begin"/>
+      </w:r>
+      <w:r>
+        <w:instrText xml:space="preserve"> SEQ Figure \* ARABIC </w:instrText>
+      </w:r>
+      <w:r>
+        <w:fldChar w:fldCharType="separate"/>
+      </w:r>
+      <w:r>
+        <w:rPr>
+          <w:noProof/>
+        </w:rPr>
+        <w:t>20</w:t>
+      </w:r>
+      <w:r>
+        <w:rPr>
+          <w:noProof/>
+        </w:rPr>
+        <w:fldChar w:fldCharType="end"/>
+      </w:r>
+      <w:r>
+        <w:t>: All tests execution.</w:t>
       </w:r>
     </w:p>
     <w:p>
@@ -19568,7 +19316,6 @@
         <w:rPr>
           <w:rFonts w:ascii="Times New Roman" w:hAnsi="Times New Roman" w:cs="Times New Roman"/>
         </w:rPr>
-        <w:lastRenderedPageBreak/>
         <w:t>Unit test for Population package:</w:t>
       </w:r>
     </w:p>
@@ -19662,14 +19409,27 @@
       <w:r>
         <w:t xml:space="preserve">Figure </w:t>
       </w:r>
-      <w:fldSimple w:instr=" SEQ Figure \* ARABIC ">
-        <w:r>
-          <w:rPr>
-            <w:noProof/>
-          </w:rPr>
-          <w:t>21</w:t>
-        </w:r>
-      </w:fldSimple>
+      <w:r>
+        <w:fldChar w:fldCharType="begin"/>
+      </w:r>
+      <w:r>
+        <w:instrText xml:space="preserve"> SEQ Figure \* ARABIC </w:instrText>
+      </w:r>
+      <w:r>
+        <w:fldChar w:fldCharType="separate"/>
+      </w:r>
+      <w:r>
+        <w:rPr>
+          <w:noProof/>
+        </w:rPr>
+        <w:t>21</w:t>
+      </w:r>
+      <w:r>
+        <w:rPr>
+          <w:noProof/>
+        </w:rPr>
+        <w:fldChar w:fldCharType="end"/>
+      </w:r>
       <w:r>
         <w:t>:</w:t>
       </w:r>
@@ -19775,16 +19535,35 @@
       <w:r>
         <w:t xml:space="preserve">Figure </w:t>
       </w:r>
-      <w:fldSimple w:instr=" SEQ Figure \* ARABIC ">
-        <w:r>
-          <w:rPr>
-            <w:noProof/>
-          </w:rPr>
-          <w:t>22</w:t>
-        </w:r>
-      </w:fldSimple>
-      <w:r>
-        <w:t>:Unit test for PopulationTest.java</w:t>
+      <w:r>
+        <w:fldChar w:fldCharType="begin"/>
+      </w:r>
+      <w:r>
+        <w:instrText xml:space="preserve"> SEQ Figure \* ARABIC </w:instrText>
+      </w:r>
+      <w:r>
+        <w:fldChar w:fldCharType="separate"/>
+      </w:r>
+      <w:r>
+        <w:rPr>
+          <w:noProof/>
+        </w:rPr>
+        <w:t>22</w:t>
+      </w:r>
+      <w:r>
+        <w:rPr>
+          <w:noProof/>
+        </w:rPr>
+        <w:fldChar w:fldCharType="end"/>
+      </w:r>
+      <w:r>
+        <w:t>:</w:t>
+      </w:r>
+      <w:r>
+        <w:t xml:space="preserve"> </w:t>
+      </w:r>
+      <w:r>
+        <w:t>Unit test for PopulationTest.java</w:t>
       </w:r>
       <w:bookmarkEnd w:id="38"/>
     </w:p>
@@ -19928,16 +19707,35 @@
       <w:r>
         <w:t xml:space="preserve">Figure </w:t>
       </w:r>
-      <w:fldSimple w:instr=" SEQ Figure \* ARABIC ">
-        <w:r>
-          <w:rPr>
-            <w:noProof/>
-          </w:rPr>
-          <w:t>23</w:t>
-        </w:r>
-      </w:fldSimple>
-      <w:r>
-        <w:t xml:space="preserve">:Unit test for </w:t>
+      <w:r>
+        <w:fldChar w:fldCharType="begin"/>
+      </w:r>
+      <w:r>
+        <w:instrText xml:space="preserve"> SEQ Figure \* ARABIC </w:instrText>
+      </w:r>
+      <w:r>
+        <w:fldChar w:fldCharType="separate"/>
+      </w:r>
+      <w:r>
+        <w:rPr>
+          <w:noProof/>
+        </w:rPr>
+        <w:t>23</w:t>
+      </w:r>
+      <w:r>
+        <w:rPr>
+          <w:noProof/>
+        </w:rPr>
+        <w:fldChar w:fldCharType="end"/>
+      </w:r>
+      <w:r>
+        <w:t>:</w:t>
+      </w:r>
+      <w:r>
+        <w:t xml:space="preserve"> </w:t>
+      </w:r>
+      <w:r>
+        <w:t xml:space="preserve">Unit test for </w:t>
       </w:r>
       <w:r>
         <w:rPr>
@@ -20100,16 +19898,35 @@
       <w:r>
         <w:t xml:space="preserve">Figure </w:t>
       </w:r>
-      <w:fldSimple w:instr=" SEQ Figure \* ARABIC ">
-        <w:r>
-          <w:rPr>
-            <w:noProof/>
-          </w:rPr>
-          <w:t>24</w:t>
-        </w:r>
-      </w:fldSimple>
-      <w:r>
-        <w:t xml:space="preserve">:Unit test for </w:t>
+      <w:r>
+        <w:fldChar w:fldCharType="begin"/>
+      </w:r>
+      <w:r>
+        <w:instrText xml:space="preserve"> SEQ Figure \* ARABIC </w:instrText>
+      </w:r>
+      <w:r>
+        <w:fldChar w:fldCharType="separate"/>
+      </w:r>
+      <w:r>
+        <w:rPr>
+          <w:noProof/>
+        </w:rPr>
+        <w:t>24</w:t>
+      </w:r>
+      <w:r>
+        <w:rPr>
+          <w:noProof/>
+        </w:rPr>
+        <w:fldChar w:fldCharType="end"/>
+      </w:r>
+      <w:r>
+        <w:t>:</w:t>
+      </w:r>
+      <w:r>
+        <w:t xml:space="preserve"> </w:t>
+      </w:r>
+      <w:r>
+        <w:t xml:space="preserve">Unit test for </w:t>
       </w:r>
       <w:r>
         <w:rPr>
@@ -20271,14 +20088,12 @@
       <w:r>
         <w:t xml:space="preserve">: Unit test for </w:t>
       </w:r>
-      <w:proofErr w:type="spellStart"/>
       <w:r>
         <w:rPr>
           <w:rFonts w:ascii="Times New Roman" w:hAnsi="Times New Roman" w:cs="Times New Roman"/>
         </w:rPr>
         <w:t>PlotChartJFrame</w:t>
       </w:r>
-      <w:proofErr w:type="spellEnd"/>
     </w:p>
     <w:p>
       <w:pPr>
@@ -20360,24 +20175,14 @@
       <w:r>
         <w:t xml:space="preserve">Figure </w:t>
       </w:r>
-      <w:r>
-        <w:fldChar w:fldCharType="begin"/>
-      </w:r>
-      <w:r>
-        <w:instrText xml:space="preserve"> SEQ Figure \* ARABIC </w:instrText>
-      </w:r>
-      <w:r>
-        <w:fldChar w:fldCharType="separate"/>
-      </w:r>
-      <w:r>
-        <w:rPr>
-          <w:noProof/>
-        </w:rPr>
-        <w:t>2</w:t>
-      </w:r>
-      <w:r>
-        <w:fldChar w:fldCharType="end"/>
-      </w:r>
+      <w:fldSimple w:instr=" SEQ Figure \* ARABIC ">
+        <w:r>
+          <w:rPr>
+            <w:noProof/>
+          </w:rPr>
+          <w:t>2</w:t>
+        </w:r>
+      </w:fldSimple>
       <w:r>
         <w:t>6</w:t>
       </w:r>
@@ -20446,21 +20251,7 @@
         <w:rPr>
           <w:rFonts w:ascii="Times New Roman" w:hAnsi="Times New Roman" w:cs="Times New Roman"/>
         </w:rPr>
-        <w:t xml:space="preserve"> spread of SARS-CoV-2 and SARS-</w:t>
-      </w:r>
-      <w:proofErr w:type="spellStart"/>
-      <w:r>
-        <w:rPr>
-          <w:rFonts w:ascii="Times New Roman" w:hAnsi="Times New Roman" w:cs="Times New Roman"/>
-        </w:rPr>
-        <w:t>CoV</w:t>
-      </w:r>
-      <w:proofErr w:type="spellEnd"/>
-      <w:r>
-        <w:rPr>
-          <w:rFonts w:ascii="Times New Roman" w:hAnsi="Times New Roman" w:cs="Times New Roman"/>
-        </w:rPr>
-        <w:t xml:space="preserve"> virus w</w:t>
+        <w:t xml:space="preserve"> spread of SARS-CoV-2 and SARS-CoV virus w</w:t>
       </w:r>
       <w:r>
         <w:rPr>
@@ -20490,16 +20281,8 @@
         <w:rPr>
           <w:rFonts w:ascii="Times New Roman" w:hAnsi="Times New Roman" w:cs="Times New Roman"/>
         </w:rPr>
-        <w:t>SARS-CoV-2 and SARS-</w:t>
-      </w:r>
-      <w:proofErr w:type="spellStart"/>
-      <w:r>
-        <w:rPr>
-          <w:rFonts w:ascii="Times New Roman" w:hAnsi="Times New Roman" w:cs="Times New Roman"/>
-        </w:rPr>
-        <w:t>CoV</w:t>
-      </w:r>
-      <w:proofErr w:type="spellEnd"/>
+        <w:t>SARS-CoV-2 and SARS-CoV</w:t>
+      </w:r>
       <w:r>
         <w:rPr>
           <w:rFonts w:ascii="Times New Roman" w:hAnsi="Times New Roman" w:cs="Times New Roman"/>
@@ -20510,16 +20293,8 @@
         <w:rPr>
           <w:rFonts w:ascii="Times New Roman" w:hAnsi="Times New Roman" w:cs="Times New Roman"/>
         </w:rPr>
-        <w:t>SARS-</w:t>
-      </w:r>
-      <w:proofErr w:type="spellStart"/>
-      <w:r>
-        <w:rPr>
-          <w:rFonts w:ascii="Times New Roman" w:hAnsi="Times New Roman" w:cs="Times New Roman"/>
-        </w:rPr>
-        <w:t>CoV</w:t>
-      </w:r>
-      <w:proofErr w:type="spellEnd"/>
+        <w:t>SARS-CoV</w:t>
+      </w:r>
       <w:r>
         <w:rPr>
           <w:rFonts w:ascii="Times New Roman" w:hAnsi="Times New Roman" w:cs="Times New Roman"/>
@@ -20821,37 +20596,12 @@
           <w:szCs w:val="22"/>
         </w:rPr>
       </w:pPr>
-      <w:proofErr w:type="spellStart"/>
       <w:r>
         <w:rPr>
           <w:sz w:val="22"/>
           <w:szCs w:val="22"/>
         </w:rPr>
-        <w:t>Linka</w:t>
-      </w:r>
-      <w:proofErr w:type="spellEnd"/>
-      <w:r>
-        <w:rPr>
-          <w:sz w:val="22"/>
-          <w:szCs w:val="22"/>
-        </w:rPr>
-        <w:t xml:space="preserve">, K., </w:t>
-      </w:r>
-      <w:proofErr w:type="spellStart"/>
-      <w:r>
-        <w:rPr>
-          <w:sz w:val="22"/>
-          <w:szCs w:val="22"/>
-        </w:rPr>
-        <w:t>Peirlinck</w:t>
-      </w:r>
-      <w:proofErr w:type="spellEnd"/>
-      <w:r>
-        <w:rPr>
-          <w:sz w:val="22"/>
-          <w:szCs w:val="22"/>
-        </w:rPr>
-        <w:t xml:space="preserve">, M., &amp; Kuhl, E. (2020). The reproduction number of COVID-19 and its correlation with public health interventions. </w:t>
+        <w:t xml:space="preserve">Linka, K., Peirlinck, M., &amp; Kuhl, E. (2020). The reproduction number of COVID-19 and its correlation with public health interventions. </w:t>
       </w:r>
       <w:r>
         <w:rPr>
@@ -20899,21 +20649,12 @@
           <w:szCs w:val="22"/>
         </w:rPr>
       </w:pPr>
-      <w:proofErr w:type="spellStart"/>
       <w:r>
         <w:rPr>
           <w:sz w:val="22"/>
           <w:szCs w:val="22"/>
         </w:rPr>
-        <w:t>Kleczkowski</w:t>
-      </w:r>
-      <w:proofErr w:type="spellEnd"/>
-      <w:r>
-        <w:rPr>
-          <w:sz w:val="22"/>
-          <w:szCs w:val="22"/>
-        </w:rPr>
-        <w:t xml:space="preserve">, A. (2020, June 16). </w:t>
+        <w:t xml:space="preserve">Kleczkowski, A. (2020, June 16). </w:t>
       </w:r>
       <w:r>
         <w:rPr>
@@ -20945,21 +20686,12 @@
           <w:szCs w:val="22"/>
         </w:rPr>
       </w:pPr>
-      <w:proofErr w:type="spellStart"/>
       <w:r>
         <w:rPr>
           <w:sz w:val="22"/>
           <w:szCs w:val="22"/>
         </w:rPr>
-        <w:t>Sneppen</w:t>
-      </w:r>
-      <w:proofErr w:type="spellEnd"/>
-      <w:r>
-        <w:rPr>
-          <w:sz w:val="22"/>
-          <w:szCs w:val="22"/>
-        </w:rPr>
-        <w:t xml:space="preserve">, K., Nielsen, B. F., Taylor, R. J., &amp; Simonsen, L. (2021). Overdispersion in COVID-19 increases the effectiveness of limiting nonrepetitive contacts for transmission control. </w:t>
+        <w:t xml:space="preserve">Sneppen, K., Nielsen, B. F., Taylor, R. J., &amp; Simonsen, L. (2021). Overdispersion in COVID-19 increases the effectiveness of limiting nonrepetitive contacts for transmission control. </w:t>
       </w:r>
       <w:r>
         <w:rPr>
@@ -21012,23 +20744,7 @@
           <w:sz w:val="22"/>
           <w:szCs w:val="22"/>
         </w:rPr>
-        <w:t xml:space="preserve">Zhang, S., </w:t>
-      </w:r>
-      <w:proofErr w:type="spellStart"/>
-      <w:r>
-        <w:rPr>
-          <w:sz w:val="22"/>
-          <w:szCs w:val="22"/>
-        </w:rPr>
-        <w:t>Diao</w:t>
-      </w:r>
-      <w:proofErr w:type="spellEnd"/>
-      <w:r>
-        <w:rPr>
-          <w:sz w:val="22"/>
-          <w:szCs w:val="22"/>
-        </w:rPr>
-        <w:t xml:space="preserve">, M., Yu, W., Pei, L., Lin, Z., &amp; Chen, D. (2020). Estimation of the reproductive number of novel coronavirus (COVID-19) and the probable outbreak size on the Diamond Princess cruise ship: A data-driven analysis. </w:t>
+        <w:t xml:space="preserve">Zhang, S., Diao, M., Yu, W., Pei, L., Lin, Z., &amp; Chen, D. (2020). Estimation of the reproductive number of novel coronavirus (COVID-19) and the probable outbreak size on the Diamond Princess cruise ship: A data-driven analysis. </w:t>
       </w:r>
       <w:r>
         <w:rPr>
@@ -21083,7 +20799,6 @@
         </w:rPr>
         <w:t xml:space="preserve">Endo, A., Abbott, S., Kucharski, A. J., &amp; Funk, S. (2020). Estimating the overdispersion in COVID-19 transmission using outbreak sizes outside China. </w:t>
       </w:r>
-      <w:proofErr w:type="spellStart"/>
       <w:r>
         <w:rPr>
           <w:i/>
@@ -21091,17 +20806,7 @@
           <w:sz w:val="22"/>
           <w:szCs w:val="22"/>
         </w:rPr>
-        <w:t>Wellcome</w:t>
-      </w:r>
-      <w:proofErr w:type="spellEnd"/>
-      <w:r>
-        <w:rPr>
-          <w:i/>
-          <w:iCs/>
-          <w:sz w:val="22"/>
-          <w:szCs w:val="22"/>
-        </w:rPr>
-        <w:t xml:space="preserve"> Open Research</w:t>
+        <w:t>Wellcome Open Research</w:t>
       </w:r>
       <w:r>
         <w:rPr>
@@ -21206,38 +20911,13 @@
           <w:u w:val="none"/>
         </w:rPr>
       </w:pPr>
-      <w:proofErr w:type="spellStart"/>
       <w:r>
         <w:rPr>
           <w:sz w:val="22"/>
           <w:szCs w:val="22"/>
         </w:rPr>
         <w:lastRenderedPageBreak/>
-        <w:t>Chowell</w:t>
-      </w:r>
-      <w:proofErr w:type="spellEnd"/>
-      <w:r>
-        <w:rPr>
-          <w:sz w:val="22"/>
-          <w:szCs w:val="22"/>
-        </w:rPr>
-        <w:t xml:space="preserve">, G., Castillo-Chavez, C., Fenimore, P. W., </w:t>
-      </w:r>
-      <w:proofErr w:type="spellStart"/>
-      <w:r>
-        <w:rPr>
-          <w:sz w:val="22"/>
-          <w:szCs w:val="22"/>
-        </w:rPr>
-        <w:t>Kribs-Zaleta</w:t>
-      </w:r>
-      <w:proofErr w:type="spellEnd"/>
-      <w:r>
-        <w:rPr>
-          <w:sz w:val="22"/>
-          <w:szCs w:val="22"/>
-        </w:rPr>
-        <w:t xml:space="preserve">, C. M., Arriola, L., &amp; Hyman, J. M. (2004). Model Parameters and Outbreak Control for SARS. </w:t>
+        <w:t xml:space="preserve">Chowell, G., Castillo-Chavez, C., Fenimore, P. W., Kribs-Zaleta, C. M., Arriola, L., &amp; Hyman, J. M. (2004). Model Parameters and Outbreak Control for SARS. </w:t>
       </w:r>
       <w:r>
         <w:rPr>
@@ -21356,27 +21036,7 @@
           <w:sz w:val="22"/>
           <w:szCs w:val="22"/>
         </w:rPr>
-        <w:t xml:space="preserve">Comparing three Covid-19 vaccines: Pfizer, </w:t>
-      </w:r>
-      <w:proofErr w:type="spellStart"/>
-      <w:r>
-        <w:rPr>
-          <w:i/>
-          <w:iCs/>
-          <w:sz w:val="22"/>
-          <w:szCs w:val="22"/>
-        </w:rPr>
-        <w:t>Moderna</w:t>
-      </w:r>
-      <w:proofErr w:type="spellEnd"/>
-      <w:r>
-        <w:rPr>
-          <w:i/>
-          <w:iCs/>
-          <w:sz w:val="22"/>
-          <w:szCs w:val="22"/>
-        </w:rPr>
-        <w:t>, J&amp;J</w:t>
+        <w:t>Comparing three Covid-19 vaccines: Pfizer, Moderna, J&amp;J</w:t>
       </w:r>
       <w:r>
         <w:rPr>
@@ -21412,27 +21072,7 @@
           <w:sz w:val="22"/>
           <w:szCs w:val="22"/>
         </w:rPr>
-        <w:t xml:space="preserve">An evidence </w:t>
-      </w:r>
-      <w:proofErr w:type="gramStart"/>
-      <w:r>
-        <w:rPr>
-          <w:i/>
-          <w:iCs/>
-          <w:sz w:val="22"/>
-          <w:szCs w:val="22"/>
-        </w:rPr>
-        <w:t>review</w:t>
-      </w:r>
-      <w:proofErr w:type="gramEnd"/>
-      <w:r>
-        <w:rPr>
-          <w:i/>
-          <w:iCs/>
-          <w:sz w:val="22"/>
-          <w:szCs w:val="22"/>
-        </w:rPr>
-        <w:t xml:space="preserve"> of face masks against COVID-19</w:t>
+        <w:t>An evidence review of face masks against COVID-19</w:t>
       </w:r>
       <w:r>
         <w:rPr>

</xml_diff>

<commit_message>
Updated unit test coverage % in report
</commit_message>
<xml_diff>
--- a/Project_Report(Sec-05).docx
+++ b/Project_Report(Sec-05).docx
@@ -638,7 +638,7 @@
                 <w:noProof/>
                 <w:webHidden/>
               </w:rPr>
-              <w:t>2</w:t>
+              <w:t>3</w:t>
             </w:r>
             <w:r>
               <w:rPr>
@@ -728,7 +728,7 @@
                 <w:noProof/>
                 <w:webHidden/>
               </w:rPr>
-              <w:t>3</w:t>
+              <w:t>4</w:t>
             </w:r>
             <w:r>
               <w:rPr>
@@ -998,7 +998,7 @@
                 <w:noProof/>
                 <w:webHidden/>
               </w:rPr>
-              <w:t>4</w:t>
+              <w:t>5</w:t>
             </w:r>
             <w:r>
               <w:rPr>
@@ -1178,7 +1178,7 @@
                 <w:noProof/>
                 <w:webHidden/>
               </w:rPr>
-              <w:t>6</w:t>
+              <w:t>7</w:t>
             </w:r>
             <w:r>
               <w:rPr>
@@ -1268,7 +1268,7 @@
                 <w:noProof/>
                 <w:webHidden/>
               </w:rPr>
-              <w:t>6</w:t>
+              <w:t>7</w:t>
             </w:r>
             <w:r>
               <w:rPr>
@@ -1358,7 +1358,7 @@
                 <w:noProof/>
                 <w:webHidden/>
               </w:rPr>
-              <w:t>6</w:t>
+              <w:t>7</w:t>
             </w:r>
             <w:r>
               <w:rPr>
@@ -1448,7 +1448,7 @@
                 <w:noProof/>
                 <w:webHidden/>
               </w:rPr>
-              <w:t>6</w:t>
+              <w:t>7</w:t>
             </w:r>
             <w:r>
               <w:rPr>
@@ -1628,7 +1628,7 @@
                 <w:noProof/>
                 <w:webHidden/>
               </w:rPr>
-              <w:t>7</w:t>
+              <w:t>8</w:t>
             </w:r>
             <w:r>
               <w:rPr>
@@ -1898,7 +1898,7 @@
                 <w:noProof/>
                 <w:webHidden/>
               </w:rPr>
-              <w:t>16</w:t>
+              <w:t>19</w:t>
             </w:r>
             <w:r>
               <w:rPr>
@@ -1988,7 +1988,7 @@
                 <w:noProof/>
                 <w:webHidden/>
               </w:rPr>
-              <w:t>16</w:t>
+              <w:t>19</w:t>
             </w:r>
             <w:r>
               <w:rPr>
@@ -2078,7 +2078,7 @@
                 <w:noProof/>
                 <w:webHidden/>
               </w:rPr>
-              <w:t>16</w:t>
+              <w:t>19</w:t>
             </w:r>
             <w:r>
               <w:rPr>
@@ -2168,7 +2168,7 @@
                 <w:noProof/>
                 <w:webHidden/>
               </w:rPr>
-              <w:t>16</w:t>
+              <w:t>19</w:t>
             </w:r>
             <w:r>
               <w:rPr>
@@ -2258,7 +2258,7 @@
                 <w:noProof/>
                 <w:webHidden/>
               </w:rPr>
-              <w:t>16</w:t>
+              <w:t>19</w:t>
             </w:r>
             <w:r>
               <w:rPr>
@@ -2348,7 +2348,7 @@
                 <w:noProof/>
                 <w:webHidden/>
               </w:rPr>
-              <w:t>18</w:t>
+              <w:t>22</w:t>
             </w:r>
             <w:r>
               <w:rPr>
@@ -2438,7 +2438,7 @@
                 <w:noProof/>
                 <w:webHidden/>
               </w:rPr>
-              <w:t>18</w:t>
+              <w:t>22</w:t>
             </w:r>
             <w:r>
               <w:rPr>
@@ -4273,7 +4273,7 @@
           <v:shape id="_x0000_i1025" type="#_x0000_t75" alt="" style="width:396.6pt;height:409.8pt;mso-width-percent:0;mso-height-percent:0;mso-width-percent:0;mso-height-percent:0" o:ole="">
             <v:imagedata r:id="rId8" o:title=""/>
           </v:shape>
-          <o:OLEObject Type="Embed" ProgID="Visio.Drawing.15" ShapeID="_x0000_i1025" DrawAspect="Content" ObjectID="_1680507222" r:id="rId9"/>
+          <o:OLEObject Type="Embed" ProgID="Visio.Drawing.15" ShapeID="_x0000_i1025" DrawAspect="Content" ObjectID="_1680507923" r:id="rId9"/>
         </w:object>
       </w:r>
     </w:p>
@@ -4359,7 +4359,6 @@
           <w:b/>
           <w:bCs/>
         </w:rPr>
-        <w:lastRenderedPageBreak/>
         <w:t>D</w:t>
       </w:r>
       <w:r>
@@ -4702,7 +4701,21 @@
         <w:rPr>
           <w:rFonts w:ascii="Times New Roman" w:hAnsi="Times New Roman" w:cs="Times New Roman"/>
         </w:rPr>
-        <w:t>, JFree chart,</w:t>
+        <w:t xml:space="preserve">, </w:t>
+      </w:r>
+      <w:proofErr w:type="spellStart"/>
+      <w:r>
+        <w:rPr>
+          <w:rFonts w:ascii="Times New Roman" w:hAnsi="Times New Roman" w:cs="Times New Roman"/>
+        </w:rPr>
+        <w:t>JFree</w:t>
+      </w:r>
+      <w:proofErr w:type="spellEnd"/>
+      <w:r>
+        <w:rPr>
+          <w:rFonts w:ascii="Times New Roman" w:hAnsi="Times New Roman" w:cs="Times New Roman"/>
+        </w:rPr>
+        <w:t xml:space="preserve"> chart,</w:t>
       </w:r>
       <w:r>
         <w:rPr>
@@ -4762,7 +4775,21 @@
         <w:rPr>
           <w:rFonts w:ascii="Times New Roman" w:hAnsi="Times New Roman" w:cs="Times New Roman"/>
         </w:rPr>
-        <w:t xml:space="preserve"> for both SARS-CoV-2 and SARS-CoV. </w:t>
+        <w:t xml:space="preserve"> for both SARS-CoV-2 and SARS-</w:t>
+      </w:r>
+      <w:proofErr w:type="spellStart"/>
+      <w:r>
+        <w:rPr>
+          <w:rFonts w:ascii="Times New Roman" w:hAnsi="Times New Roman" w:cs="Times New Roman"/>
+        </w:rPr>
+        <w:t>CoV</w:t>
+      </w:r>
+      <w:proofErr w:type="spellEnd"/>
+      <w:r>
+        <w:rPr>
+          <w:rFonts w:ascii="Times New Roman" w:hAnsi="Times New Roman" w:cs="Times New Roman"/>
+        </w:rPr>
+        <w:t xml:space="preserve">. </w:t>
       </w:r>
       <w:r>
         <w:rPr>
@@ -4814,7 +4841,21 @@
         <w:rPr>
           <w:rFonts w:ascii="Times New Roman" w:hAnsi="Times New Roman" w:cs="Times New Roman"/>
         </w:rPr>
-        <w:t>SARS-CoV-2 or SARS-CoV, as it would include several other factors. Th</w:t>
+        <w:t>SARS-CoV-2 or SARS-</w:t>
+      </w:r>
+      <w:proofErr w:type="spellStart"/>
+      <w:r>
+        <w:rPr>
+          <w:rFonts w:ascii="Times New Roman" w:hAnsi="Times New Roman" w:cs="Times New Roman"/>
+        </w:rPr>
+        <w:t>CoV</w:t>
+      </w:r>
+      <w:proofErr w:type="spellEnd"/>
+      <w:r>
+        <w:rPr>
+          <w:rFonts w:ascii="Times New Roman" w:hAnsi="Times New Roman" w:cs="Times New Roman"/>
+        </w:rPr>
+        <w:t>, as it would include several other factors. Th</w:t>
       </w:r>
       <w:r>
         <w:rPr>
@@ -4996,7 +5037,13 @@
         <w:rPr>
           <w:rFonts w:ascii="Times New Roman" w:hAnsi="Times New Roman" w:cs="Times New Roman"/>
         </w:rPr>
-        <w:t xml:space="preserve"> – Figure 14</w:t>
+        <w:t xml:space="preserve"> – Figure 1</w:t>
+      </w:r>
+      <w:r>
+        <w:rPr>
+          <w:rFonts w:ascii="Times New Roman" w:hAnsi="Times New Roman" w:cs="Times New Roman"/>
+        </w:rPr>
+        <w:t>9</w:t>
       </w:r>
       <w:r>
         <w:rPr>
@@ -5032,13 +5079,7 @@
         <w:rPr>
           <w:rFonts w:ascii="Times New Roman" w:hAnsi="Times New Roman" w:cs="Times New Roman"/>
         </w:rPr>
-        <w:t xml:space="preserve"> -</w:t>
-      </w:r>
-      <w:r>
-        <w:rPr>
-          <w:rFonts w:ascii="Times New Roman" w:hAnsi="Times New Roman" w:cs="Times New Roman"/>
-        </w:rPr>
-        <w:t xml:space="preserve"> </w:t>
+        <w:t xml:space="preserve"> – </w:t>
       </w:r>
       <w:r>
         <w:rPr>
@@ -5068,7 +5109,6 @@
         <w:rPr>
           <w:noProof/>
         </w:rPr>
-        <w:lastRenderedPageBreak/>
         <w:drawing>
           <wp:inline distT="0" distB="0" distL="0" distR="0" wp14:anchorId="5F96D860" wp14:editId="63A7D167">
             <wp:extent cx="5475022" cy="3079700"/>
@@ -5232,29 +5272,22 @@
       <w:r>
         <w:t xml:space="preserve">Figure </w:t>
       </w:r>
-      <w:r>
-        <w:fldChar w:fldCharType="begin"/>
-      </w:r>
-      <w:r>
-        <w:instrText xml:space="preserve"> SEQ Figure \* ARABIC </w:instrText>
-      </w:r>
-      <w:r>
-        <w:fldChar w:fldCharType="separate"/>
-      </w:r>
-      <w:r>
-        <w:rPr>
-          <w:noProof/>
-        </w:rPr>
-        <w:t>3</w:t>
-      </w:r>
-      <w:r>
-        <w:rPr>
-          <w:noProof/>
-        </w:rPr>
-        <w:fldChar w:fldCharType="end"/>
-      </w:r>
-      <w:r>
-        <w:t>: Growth of infection over the time (in days) in the Dashboard</w:t>
+      <w:fldSimple w:instr=" SEQ Figure \* ARABIC ">
+        <w:r>
+          <w:rPr>
+            <w:noProof/>
+          </w:rPr>
+          <w:t>3</w:t>
+        </w:r>
+      </w:fldSimple>
+      <w:r>
+        <w:t>: Growth of infection over the time (in days)</w:t>
+      </w:r>
+      <w:r>
+        <w:t xml:space="preserve"> with Ro 2.5 without any constraints</w:t>
+      </w:r>
+      <w:r>
+        <w:t xml:space="preserve"> in the Dashboard</w:t>
       </w:r>
     </w:p>
     <w:p>
@@ -5375,8 +5408,18 @@
           <w:b/>
           <w:bCs/>
         </w:rPr>
-        <w:t>SARS-CoV</w:t>
-      </w:r>
+        <w:t>SARS-</w:t>
+      </w:r>
+      <w:proofErr w:type="spellStart"/>
+      <w:r>
+        <w:rPr>
+          <w:rFonts w:ascii="Times New Roman" w:hAnsi="Times New Roman" w:cs="Times New Roman"/>
+          <w:b/>
+          <w:bCs/>
+        </w:rPr>
+        <w:t>CoV</w:t>
+      </w:r>
+      <w:proofErr w:type="spellEnd"/>
       <w:r>
         <w:rPr>
           <w:rFonts w:ascii="Times New Roman" w:hAnsi="Times New Roman" w:cs="Times New Roman"/>
@@ -5400,7 +5443,35 @@
         <w:rPr>
           <w:rFonts w:ascii="Times New Roman" w:hAnsi="Times New Roman" w:cs="Times New Roman"/>
         </w:rPr>
-        <w:t xml:space="preserve">When simulating the SARS-CoV (SARS) virus, we take into account the incubation period of 3-5 days that is mapped to 3ms before it starts infecting healthy people. Due to the incubation period and recovery time for the virus, the transmission is comparably lower than the SARS-CoV-2 which results in lower dispersion </w:t>
+        <w:t>When simulating the SARS-</w:t>
+      </w:r>
+      <w:proofErr w:type="spellStart"/>
+      <w:r>
+        <w:rPr>
+          <w:rFonts w:ascii="Times New Roman" w:hAnsi="Times New Roman" w:cs="Times New Roman"/>
+        </w:rPr>
+        <w:t>CoV</w:t>
+      </w:r>
+      <w:proofErr w:type="spellEnd"/>
+      <w:r>
+        <w:rPr>
+          <w:rFonts w:ascii="Times New Roman" w:hAnsi="Times New Roman" w:cs="Times New Roman"/>
+        </w:rPr>
+        <w:t xml:space="preserve"> (SARS) virus, we </w:t>
+      </w:r>
+      <w:proofErr w:type="gramStart"/>
+      <w:r>
+        <w:rPr>
+          <w:rFonts w:ascii="Times New Roman" w:hAnsi="Times New Roman" w:cs="Times New Roman"/>
+        </w:rPr>
+        <w:t>take into account</w:t>
+      </w:r>
+      <w:proofErr w:type="gramEnd"/>
+      <w:r>
+        <w:rPr>
+          <w:rFonts w:ascii="Times New Roman" w:hAnsi="Times New Roman" w:cs="Times New Roman"/>
+        </w:rPr>
+        <w:t xml:space="preserve"> the incubation period of 3-5 days that is mapped to 3ms before it starts infecting healthy people. Due to the incubation period and recovery time for the virus, the transmission is comparably lower than the SARS-CoV-2 which results in lower dispersion </w:t>
       </w:r>
       <w:r>
         <w:rPr>
@@ -5412,7 +5483,21 @@
         <w:rPr>
           <w:rFonts w:ascii="Times New Roman" w:hAnsi="Times New Roman" w:cs="Times New Roman"/>
         </w:rPr>
-        <w:t xml:space="preserve">. When the vaccination factor is selected, it will not be considered for SARS-CoV simulation as the vaccine is still not developed in the real world for this virus.  </w:t>
+        <w:t>. When the vaccination factor is selected, it will not be considered for SARS-</w:t>
+      </w:r>
+      <w:proofErr w:type="spellStart"/>
+      <w:r>
+        <w:rPr>
+          <w:rFonts w:ascii="Times New Roman" w:hAnsi="Times New Roman" w:cs="Times New Roman"/>
+        </w:rPr>
+        <w:t>CoV</w:t>
+      </w:r>
+      <w:proofErr w:type="spellEnd"/>
+      <w:r>
+        <w:rPr>
+          <w:rFonts w:ascii="Times New Roman" w:hAnsi="Times New Roman" w:cs="Times New Roman"/>
+        </w:rPr>
+        <w:t xml:space="preserve"> simulation as the vaccine is still not developed in the real world for this virus.  </w:t>
       </w:r>
     </w:p>
     <w:p>
@@ -5931,9 +6016,21 @@
           <w:sz w:val="24"/>
           <w:szCs w:val="24"/>
         </w:rPr>
-        <w:t>Factors considered for simulation</w:t>
+        <w:t xml:space="preserve">Factors considered for </w:t>
+      </w:r>
+      <w:proofErr w:type="gramStart"/>
+      <w:r>
+        <w:rPr>
+          <w:rFonts w:ascii="Times New Roman" w:hAnsi="Times New Roman" w:cs="Times New Roman"/>
+          <w:b/>
+          <w:bCs/>
+          <w:sz w:val="24"/>
+          <w:szCs w:val="24"/>
+        </w:rPr>
+        <w:t>simulation</w:t>
       </w:r>
       <w:bookmarkEnd w:id="12"/>
+      <w:proofErr w:type="gramEnd"/>
     </w:p>
     <w:p>
       <w:pPr>
@@ -6078,7 +6175,21 @@
         <w:rPr>
           <w:rFonts w:ascii="Times New Roman" w:hAnsi="Times New Roman" w:cs="Times New Roman"/>
         </w:rPr>
-        <w:t xml:space="preserve">The vaccine efficiency is considered to be </w:t>
+        <w:t xml:space="preserve">The vaccine efficiency </w:t>
+      </w:r>
+      <w:proofErr w:type="gramStart"/>
+      <w:r>
+        <w:rPr>
+          <w:rFonts w:ascii="Times New Roman" w:hAnsi="Times New Roman" w:cs="Times New Roman"/>
+        </w:rPr>
+        <w:t>is considered to be</w:t>
+      </w:r>
+      <w:proofErr w:type="gramEnd"/>
+      <w:r>
+        <w:rPr>
+          <w:rFonts w:ascii="Times New Roman" w:hAnsi="Times New Roman" w:cs="Times New Roman"/>
+        </w:rPr>
+        <w:t xml:space="preserve"> </w:t>
       </w:r>
       <w:r>
         <w:rPr>
@@ -6164,7 +6275,21 @@
         <w:rPr>
           <w:rFonts w:ascii="Times New Roman" w:hAnsi="Times New Roman" w:cs="Times New Roman"/>
         </w:rPr>
-        <w:t>SARS-CoV, hence it is not considered for the comparison.</w:t>
+        <w:t>SARS-</w:t>
+      </w:r>
+      <w:proofErr w:type="spellStart"/>
+      <w:r>
+        <w:rPr>
+          <w:rFonts w:ascii="Times New Roman" w:hAnsi="Times New Roman" w:cs="Times New Roman"/>
+        </w:rPr>
+        <w:t>CoV</w:t>
+      </w:r>
+      <w:proofErr w:type="spellEnd"/>
+      <w:r>
+        <w:rPr>
+          <w:rFonts w:ascii="Times New Roman" w:hAnsi="Times New Roman" w:cs="Times New Roman"/>
+        </w:rPr>
+        <w:t>, hence it is not considered for the comparison.</w:t>
       </w:r>
     </w:p>
     <w:p>
@@ -6328,7 +6453,14 @@
         <w:rPr>
           <w:rFonts w:ascii="Times New Roman" w:hAnsi="Times New Roman" w:cs="Times New Roman"/>
         </w:rPr>
-        <w:t xml:space="preserve"> that come</w:t>
+        <w:t xml:space="preserve"> that </w:t>
+      </w:r>
+      <w:proofErr w:type="gramStart"/>
+      <w:r>
+        <w:rPr>
+          <w:rFonts w:ascii="Times New Roman" w:hAnsi="Times New Roman" w:cs="Times New Roman"/>
+        </w:rPr>
+        <w:t>come</w:t>
       </w:r>
       <w:r>
         <w:rPr>
@@ -6340,7 +6472,14 @@
         <w:rPr>
           <w:rFonts w:ascii="Times New Roman" w:hAnsi="Times New Roman" w:cs="Times New Roman"/>
         </w:rPr>
-        <w:t xml:space="preserve"> in contact with the infected person </w:t>
+        <w:t xml:space="preserve"> in contact with</w:t>
+      </w:r>
+      <w:proofErr w:type="gramEnd"/>
+      <w:r>
+        <w:rPr>
+          <w:rFonts w:ascii="Times New Roman" w:hAnsi="Times New Roman" w:cs="Times New Roman"/>
+        </w:rPr>
+        <w:t xml:space="preserve"> the infected person </w:t>
       </w:r>
       <w:r>
         <w:rPr>
@@ -6372,7 +6511,6 @@
         <w:rPr>
           <w:rFonts w:ascii="Times New Roman" w:hAnsi="Times New Roman" w:cs="Times New Roman"/>
         </w:rPr>
-        <w:lastRenderedPageBreak/>
         <w:t xml:space="preserve">Quarantining the subject area: </w:t>
       </w:r>
     </w:p>
@@ -7289,7 +7427,21 @@
         <w:rPr>
           <w:rFonts w:ascii="Times New Roman" w:hAnsi="Times New Roman" w:cs="Times New Roman"/>
         </w:rPr>
-        <w:t xml:space="preserve">SARS-CoV incubation period: </w:t>
+        <w:t>SARS-</w:t>
+      </w:r>
+      <w:proofErr w:type="spellStart"/>
+      <w:r>
+        <w:rPr>
+          <w:rFonts w:ascii="Times New Roman" w:hAnsi="Times New Roman" w:cs="Times New Roman"/>
+        </w:rPr>
+        <w:t>CoV</w:t>
+      </w:r>
+      <w:proofErr w:type="spellEnd"/>
+      <w:r>
+        <w:rPr>
+          <w:rFonts w:ascii="Times New Roman" w:hAnsi="Times New Roman" w:cs="Times New Roman"/>
+        </w:rPr>
+        <w:t xml:space="preserve"> incubation period: </w:t>
       </w:r>
     </w:p>
     <w:p>
@@ -7502,11 +7654,19 @@
           <w:rFonts w:ascii="Times New Roman" w:hAnsi="Times New Roman" w:cs="Times New Roman"/>
         </w:rPr>
       </w:pPr>
-      <w:r>
-        <w:rPr>
-          <w:rFonts w:ascii="Times New Roman" w:hAnsi="Times New Roman" w:cs="Times New Roman"/>
-        </w:rPr>
-        <w:t>infectionRate: This is the percentage of population initially infected. We have taken it as 0.1, which means 10% of population would be infected at the start of simulation.</w:t>
+      <w:proofErr w:type="spellStart"/>
+      <w:r>
+        <w:rPr>
+          <w:rFonts w:ascii="Times New Roman" w:hAnsi="Times New Roman" w:cs="Times New Roman"/>
+        </w:rPr>
+        <w:t>infectionRate</w:t>
+      </w:r>
+      <w:proofErr w:type="spellEnd"/>
+      <w:r>
+        <w:rPr>
+          <w:rFonts w:ascii="Times New Roman" w:hAnsi="Times New Roman" w:cs="Times New Roman"/>
+        </w:rPr>
+        <w:t>: This is the percentage of population initially infected. We have taken it as 0.1, which means 10% of population would be infected at the start of simulation.</w:t>
       </w:r>
     </w:p>
     <w:p>
@@ -7522,11 +7682,33 @@
           <w:rFonts w:ascii="Times New Roman" w:hAnsi="Times New Roman" w:cs="Times New Roman"/>
         </w:rPr>
       </w:pPr>
-      <w:r>
-        <w:rPr>
-          <w:rFonts w:ascii="Times New Roman" w:hAnsi="Times New Roman" w:cs="Times New Roman"/>
-        </w:rPr>
-        <w:t>asymptoticFraction: Fraction of infected people that are asymptomatic. We have taken 3, i.e, 1 out of 3 infected people is asymptomatic.</w:t>
+      <w:proofErr w:type="spellStart"/>
+      <w:r>
+        <w:rPr>
+          <w:rFonts w:ascii="Times New Roman" w:hAnsi="Times New Roman" w:cs="Times New Roman"/>
+        </w:rPr>
+        <w:t>asymptoticFraction</w:t>
+      </w:r>
+      <w:proofErr w:type="spellEnd"/>
+      <w:r>
+        <w:rPr>
+          <w:rFonts w:ascii="Times New Roman" w:hAnsi="Times New Roman" w:cs="Times New Roman"/>
+        </w:rPr>
+        <w:t xml:space="preserve">: Fraction of infected people that are asymptomatic. We have taken 3, </w:t>
+      </w:r>
+      <w:proofErr w:type="spellStart"/>
+      <w:r>
+        <w:rPr>
+          <w:rFonts w:ascii="Times New Roman" w:hAnsi="Times New Roman" w:cs="Times New Roman"/>
+        </w:rPr>
+        <w:t>i.e</w:t>
+      </w:r>
+      <w:proofErr w:type="spellEnd"/>
+      <w:r>
+        <w:rPr>
+          <w:rFonts w:ascii="Times New Roman" w:hAnsi="Times New Roman" w:cs="Times New Roman"/>
+        </w:rPr>
+        <w:t>, 1 out of 3 infected people is asymptomatic.</w:t>
       </w:r>
     </w:p>
     <w:p>
@@ -7542,12 +7724,19 @@
           <w:rFonts w:ascii="Times New Roman" w:hAnsi="Times New Roman" w:cs="Times New Roman"/>
         </w:rPr>
       </w:pPr>
-      <w:r>
-        <w:rPr>
-          <w:rFonts w:ascii="Times New Roman" w:hAnsi="Times New Roman" w:cs="Times New Roman"/>
-        </w:rPr>
-        <w:lastRenderedPageBreak/>
-        <w:t>comorbidPercentage: Percentage of population that are comorbid. Currently considered as 45%.</w:t>
+      <w:proofErr w:type="spellStart"/>
+      <w:r>
+        <w:rPr>
+          <w:rFonts w:ascii="Times New Roman" w:hAnsi="Times New Roman" w:cs="Times New Roman"/>
+        </w:rPr>
+        <w:t>comorbidPercentage</w:t>
+      </w:r>
+      <w:proofErr w:type="spellEnd"/>
+      <w:r>
+        <w:rPr>
+          <w:rFonts w:ascii="Times New Roman" w:hAnsi="Times New Roman" w:cs="Times New Roman"/>
+        </w:rPr>
+        <w:t>: Percentage of population that are comorbid. Currently considered as 45%.</w:t>
       </w:r>
     </w:p>
     <w:p>
@@ -7563,11 +7752,33 @@
           <w:rFonts w:ascii="Times New Roman" w:hAnsi="Times New Roman" w:cs="Times New Roman"/>
         </w:rPr>
       </w:pPr>
-      <w:r>
-        <w:rPr>
-          <w:rFonts w:ascii="Times New Roman" w:hAnsi="Times New Roman" w:cs="Times New Roman"/>
-        </w:rPr>
-        <w:t>infectedQuarantinePercentage: When quarantine constraint is selected, this is the percentage of infected population that actually quarantine. Taken as 20%.</w:t>
+      <w:proofErr w:type="spellStart"/>
+      <w:r>
+        <w:rPr>
+          <w:rFonts w:ascii="Times New Roman" w:hAnsi="Times New Roman" w:cs="Times New Roman"/>
+        </w:rPr>
+        <w:t>infectedQuarantinePercentage</w:t>
+      </w:r>
+      <w:proofErr w:type="spellEnd"/>
+      <w:r>
+        <w:rPr>
+          <w:rFonts w:ascii="Times New Roman" w:hAnsi="Times New Roman" w:cs="Times New Roman"/>
+        </w:rPr>
+        <w:t xml:space="preserve">: When quarantine constraint is selected, this is the percentage of infected population that </w:t>
+      </w:r>
+      <w:proofErr w:type="gramStart"/>
+      <w:r>
+        <w:rPr>
+          <w:rFonts w:ascii="Times New Roman" w:hAnsi="Times New Roman" w:cs="Times New Roman"/>
+        </w:rPr>
+        <w:t>actually quarantine</w:t>
+      </w:r>
+      <w:proofErr w:type="gramEnd"/>
+      <w:r>
+        <w:rPr>
+          <w:rFonts w:ascii="Times New Roman" w:hAnsi="Times New Roman" w:cs="Times New Roman"/>
+        </w:rPr>
+        <w:t>. Taken as 20%.</w:t>
       </w:r>
     </w:p>
     <w:p>
@@ -7603,11 +7814,19 @@
           <w:rFonts w:ascii="Times New Roman" w:hAnsi="Times New Roman" w:cs="Times New Roman"/>
         </w:rPr>
       </w:pPr>
-      <w:r>
-        <w:rPr>
-          <w:rFonts w:ascii="Times New Roman" w:hAnsi="Times New Roman" w:cs="Times New Roman"/>
-        </w:rPr>
-        <w:t>vaccinatedPercentage: This is the percentage of population that are vaccinated when we consider efficacy of vaccine constraint. Currently considered as 50%.</w:t>
+      <w:proofErr w:type="spellStart"/>
+      <w:r>
+        <w:rPr>
+          <w:rFonts w:ascii="Times New Roman" w:hAnsi="Times New Roman" w:cs="Times New Roman"/>
+        </w:rPr>
+        <w:t>vaccinatedPercentage</w:t>
+      </w:r>
+      <w:proofErr w:type="spellEnd"/>
+      <w:r>
+        <w:rPr>
+          <w:rFonts w:ascii="Times New Roman" w:hAnsi="Times New Roman" w:cs="Times New Roman"/>
+        </w:rPr>
+        <w:t>: This is the percentage of population that are vaccinated when we consider efficacy of vaccine constraint. Currently considered as 50%.</w:t>
       </w:r>
     </w:p>
     <w:p>
@@ -7623,11 +7842,19 @@
           <w:rFonts w:ascii="Times New Roman" w:hAnsi="Times New Roman" w:cs="Times New Roman"/>
         </w:rPr>
       </w:pPr>
-      <w:r>
-        <w:rPr>
-          <w:rFonts w:ascii="Times New Roman" w:hAnsi="Times New Roman" w:cs="Times New Roman"/>
-        </w:rPr>
-        <w:t>vaccineEffectiveness: Percentage of vaccinate population that do not get infected. Effectiveness is considered as 94%.</w:t>
+      <w:proofErr w:type="spellStart"/>
+      <w:r>
+        <w:rPr>
+          <w:rFonts w:ascii="Times New Roman" w:hAnsi="Times New Roman" w:cs="Times New Roman"/>
+        </w:rPr>
+        <w:t>vaccineEffectiveness</w:t>
+      </w:r>
+      <w:proofErr w:type="spellEnd"/>
+      <w:r>
+        <w:rPr>
+          <w:rFonts w:ascii="Times New Roman" w:hAnsi="Times New Roman" w:cs="Times New Roman"/>
+        </w:rPr>
+        <w:t>: Percentage of vaccinate population that do not get infected. Effectiveness is considered as 94%.</w:t>
       </w:r>
     </w:p>
     <w:p>
@@ -7663,11 +7890,19 @@
           <w:rFonts w:ascii="Times New Roman" w:hAnsi="Times New Roman" w:cs="Times New Roman"/>
         </w:rPr>
       </w:pPr>
-      <w:r>
-        <w:rPr>
-          <w:rFonts w:ascii="Times New Roman" w:hAnsi="Times New Roman" w:cs="Times New Roman"/>
-        </w:rPr>
-        <w:t>populationBallHeight: Height of the 2D Graphics ball shape components that we have considered for displaying population.</w:t>
+      <w:proofErr w:type="spellStart"/>
+      <w:r>
+        <w:rPr>
+          <w:rFonts w:ascii="Times New Roman" w:hAnsi="Times New Roman" w:cs="Times New Roman"/>
+        </w:rPr>
+        <w:t>populationBallHeight</w:t>
+      </w:r>
+      <w:proofErr w:type="spellEnd"/>
+      <w:r>
+        <w:rPr>
+          <w:rFonts w:ascii="Times New Roman" w:hAnsi="Times New Roman" w:cs="Times New Roman"/>
+        </w:rPr>
+        <w:t>: Height of the 2D Graphics ball shape components that we have considered for displaying population.</w:t>
       </w:r>
     </w:p>
     <w:p>
@@ -7683,11 +7918,19 @@
           <w:rFonts w:ascii="Times New Roman" w:hAnsi="Times New Roman" w:cs="Times New Roman"/>
         </w:rPr>
       </w:pPr>
-      <w:r>
-        <w:rPr>
-          <w:rFonts w:ascii="Times New Roman" w:hAnsi="Times New Roman" w:cs="Times New Roman"/>
-        </w:rPr>
-        <w:t>populationBallWidth: Width of the 2D Graphics ball shape components that we have considered for displaying population.</w:t>
+      <w:proofErr w:type="spellStart"/>
+      <w:r>
+        <w:rPr>
+          <w:rFonts w:ascii="Times New Roman" w:hAnsi="Times New Roman" w:cs="Times New Roman"/>
+        </w:rPr>
+        <w:t>populationBallWidth</w:t>
+      </w:r>
+      <w:proofErr w:type="spellEnd"/>
+      <w:r>
+        <w:rPr>
+          <w:rFonts w:ascii="Times New Roman" w:hAnsi="Times New Roman" w:cs="Times New Roman"/>
+        </w:rPr>
+        <w:t>: Width of the 2D Graphics ball shape components that we have considered for displaying population.</w:t>
       </w:r>
     </w:p>
     <w:p>
@@ -7723,11 +7966,47 @@
           <w:rFonts w:ascii="Times New Roman" w:hAnsi="Times New Roman" w:cs="Times New Roman"/>
         </w:rPr>
       </w:pPr>
-      <w:r>
-        <w:rPr>
-          <w:rFonts w:ascii="Times New Roman" w:hAnsi="Times New Roman" w:cs="Times New Roman"/>
-        </w:rPr>
-        <w:t>hospitalCapacity: Capacity of hospital is considered based on percentage of population taken. i.e, if hospitalCapacity is 0.2 then the hospital capacity is 20% of the population.</w:t>
+      <w:proofErr w:type="spellStart"/>
+      <w:r>
+        <w:rPr>
+          <w:rFonts w:ascii="Times New Roman" w:hAnsi="Times New Roman" w:cs="Times New Roman"/>
+        </w:rPr>
+        <w:t>hospitalCapacity</w:t>
+      </w:r>
+      <w:proofErr w:type="spellEnd"/>
+      <w:r>
+        <w:rPr>
+          <w:rFonts w:ascii="Times New Roman" w:hAnsi="Times New Roman" w:cs="Times New Roman"/>
+        </w:rPr>
+        <w:t xml:space="preserve">: Capacity of hospital is considered based on percentage of population taken. </w:t>
+      </w:r>
+      <w:proofErr w:type="spellStart"/>
+      <w:r>
+        <w:rPr>
+          <w:rFonts w:ascii="Times New Roman" w:hAnsi="Times New Roman" w:cs="Times New Roman"/>
+        </w:rPr>
+        <w:t>i.e</w:t>
+      </w:r>
+      <w:proofErr w:type="spellEnd"/>
+      <w:r>
+        <w:rPr>
+          <w:rFonts w:ascii="Times New Roman" w:hAnsi="Times New Roman" w:cs="Times New Roman"/>
+        </w:rPr>
+        <w:t xml:space="preserve">, if </w:t>
+      </w:r>
+      <w:proofErr w:type="spellStart"/>
+      <w:r>
+        <w:rPr>
+          <w:rFonts w:ascii="Times New Roman" w:hAnsi="Times New Roman" w:cs="Times New Roman"/>
+        </w:rPr>
+        <w:t>hospitalCapacity</w:t>
+      </w:r>
+      <w:proofErr w:type="spellEnd"/>
+      <w:r>
+        <w:rPr>
+          <w:rFonts w:ascii="Times New Roman" w:hAnsi="Times New Roman" w:cs="Times New Roman"/>
+        </w:rPr>
+        <w:t xml:space="preserve"> is 0.2 then the hospital capacity is 20% of the population.</w:t>
       </w:r>
     </w:p>
     <w:p>
@@ -7942,7 +8221,27 @@
                 <w:sz w:val="20"/>
                 <w:szCs w:val="20"/>
               </w:rPr>
-              <w:t>Time(ms)</w:t>
+              <w:t>Time(</w:t>
+            </w:r>
+            <w:proofErr w:type="spellStart"/>
+            <w:r>
+              <w:rPr>
+                <w:rFonts w:ascii="Times New Roman" w:eastAsia="Times New Roman" w:hAnsi="Times New Roman" w:cs="Times New Roman"/>
+                <w:color w:val="000000"/>
+                <w:sz w:val="20"/>
+                <w:szCs w:val="20"/>
+              </w:rPr>
+              <w:t>ms</w:t>
+            </w:r>
+            <w:proofErr w:type="spellEnd"/>
+            <w:r>
+              <w:rPr>
+                <w:rFonts w:ascii="Times New Roman" w:eastAsia="Times New Roman" w:hAnsi="Times New Roman" w:cs="Times New Roman"/>
+                <w:color w:val="000000"/>
+                <w:sz w:val="20"/>
+                <w:szCs w:val="20"/>
+              </w:rPr>
+              <w:t>)</w:t>
             </w:r>
           </w:p>
         </w:tc>
@@ -8846,7 +9145,6 @@
           <w:bCs/>
           <w:noProof/>
         </w:rPr>
-        <w:lastRenderedPageBreak/>
         <w:drawing>
           <wp:inline distT="0" distB="0" distL="0" distR="0" wp14:anchorId="73305945" wp14:editId="033CA8E1">
             <wp:extent cx="4363770" cy="2699669"/>
@@ -8908,27 +9206,14 @@
       <w:r>
         <w:t xml:space="preserve">Figure </w:t>
       </w:r>
-      <w:r>
-        <w:fldChar w:fldCharType="begin"/>
-      </w:r>
-      <w:r>
-        <w:instrText xml:space="preserve"> SEQ Figure \* ARABIC </w:instrText>
-      </w:r>
-      <w:r>
-        <w:fldChar w:fldCharType="separate"/>
-      </w:r>
-      <w:r>
-        <w:rPr>
-          <w:noProof/>
-        </w:rPr>
-        <w:t>4</w:t>
-      </w:r>
-      <w:r>
-        <w:rPr>
-          <w:noProof/>
-        </w:rPr>
-        <w:fldChar w:fldCharType="end"/>
-      </w:r>
+      <w:fldSimple w:instr=" SEQ Figure \* ARABIC ">
+        <w:r>
+          <w:rPr>
+            <w:noProof/>
+          </w:rPr>
+          <w:t>4</w:t>
+        </w:r>
+      </w:fldSimple>
       <w:r>
         <w:t xml:space="preserve">:Comparison plot </w:t>
       </w:r>
@@ -9043,7 +9328,27 @@
                 <w:sz w:val="20"/>
                 <w:szCs w:val="20"/>
               </w:rPr>
-              <w:t>Time(ms)</w:t>
+              <w:t>Time(</w:t>
+            </w:r>
+            <w:proofErr w:type="spellStart"/>
+            <w:r>
+              <w:rPr>
+                <w:rFonts w:ascii="Times New Roman" w:eastAsia="Times New Roman" w:hAnsi="Times New Roman" w:cs="Times New Roman"/>
+                <w:color w:val="000000"/>
+                <w:sz w:val="20"/>
+                <w:szCs w:val="20"/>
+              </w:rPr>
+              <w:t>ms</w:t>
+            </w:r>
+            <w:proofErr w:type="spellEnd"/>
+            <w:r>
+              <w:rPr>
+                <w:rFonts w:ascii="Times New Roman" w:eastAsia="Times New Roman" w:hAnsi="Times New Roman" w:cs="Times New Roman"/>
+                <w:color w:val="000000"/>
+                <w:sz w:val="20"/>
+                <w:szCs w:val="20"/>
+              </w:rPr>
+              <w:t>)</w:t>
             </w:r>
           </w:p>
         </w:tc>
@@ -10008,27 +10313,14 @@
       <w:r>
         <w:t xml:space="preserve">Figure </w:t>
       </w:r>
-      <w:r>
-        <w:fldChar w:fldCharType="begin"/>
-      </w:r>
-      <w:r>
-        <w:instrText xml:space="preserve"> SEQ Figure \* ARABIC </w:instrText>
-      </w:r>
-      <w:r>
-        <w:fldChar w:fldCharType="separate"/>
-      </w:r>
-      <w:r>
-        <w:rPr>
-          <w:noProof/>
-        </w:rPr>
-        <w:t>5</w:t>
-      </w:r>
-      <w:r>
-        <w:rPr>
-          <w:noProof/>
-        </w:rPr>
-        <w:fldChar w:fldCharType="end"/>
-      </w:r>
+      <w:fldSimple w:instr=" SEQ Figure \* ARABIC ">
+        <w:r>
+          <w:rPr>
+            <w:noProof/>
+          </w:rPr>
+          <w:t>5</w:t>
+        </w:r>
+      </w:fldSimple>
       <w:r>
         <w:t>:</w:t>
       </w:r>
@@ -10050,7 +10342,6 @@
         <w:rPr>
           <w:rFonts w:ascii="Times New Roman" w:hAnsi="Times New Roman" w:cs="Times New Roman"/>
         </w:rPr>
-        <w:lastRenderedPageBreak/>
         <w:t xml:space="preserve">We observed that when quarantine is not considered the mean infected count is 208 and when quarantine is considered it is 55. There is 73% reduction of infection if we follow quarantine. </w:t>
       </w:r>
     </w:p>
@@ -10162,7 +10453,27 @@
                 <w:sz w:val="20"/>
                 <w:szCs w:val="20"/>
               </w:rPr>
-              <w:t>Time(ms)</w:t>
+              <w:t>Time(</w:t>
+            </w:r>
+            <w:proofErr w:type="spellStart"/>
+            <w:r>
+              <w:rPr>
+                <w:rFonts w:ascii="Times New Roman" w:eastAsia="Times New Roman" w:hAnsi="Times New Roman" w:cs="Times New Roman"/>
+                <w:color w:val="000000"/>
+                <w:sz w:val="20"/>
+                <w:szCs w:val="20"/>
+              </w:rPr>
+              <w:t>ms</w:t>
+            </w:r>
+            <w:proofErr w:type="spellEnd"/>
+            <w:r>
+              <w:rPr>
+                <w:rFonts w:ascii="Times New Roman" w:eastAsia="Times New Roman" w:hAnsi="Times New Roman" w:cs="Times New Roman"/>
+                <w:color w:val="000000"/>
+                <w:sz w:val="20"/>
+                <w:szCs w:val="20"/>
+              </w:rPr>
+              <w:t>)</w:t>
             </w:r>
           </w:p>
         </w:tc>
@@ -11127,27 +11438,14 @@
       <w:r>
         <w:t xml:space="preserve">Figure </w:t>
       </w:r>
-      <w:r>
-        <w:fldChar w:fldCharType="begin"/>
-      </w:r>
-      <w:r>
-        <w:instrText xml:space="preserve"> SEQ Figure \* ARABIC </w:instrText>
-      </w:r>
-      <w:r>
-        <w:fldChar w:fldCharType="separate"/>
-      </w:r>
-      <w:r>
-        <w:rPr>
-          <w:noProof/>
-        </w:rPr>
-        <w:t>6</w:t>
-      </w:r>
-      <w:r>
-        <w:rPr>
-          <w:noProof/>
-        </w:rPr>
-        <w:fldChar w:fldCharType="end"/>
-      </w:r>
+      <w:fldSimple w:instr=" SEQ Figure \* ARABIC ">
+        <w:r>
+          <w:rPr>
+            <w:noProof/>
+          </w:rPr>
+          <w:t>6</w:t>
+        </w:r>
+      </w:fldSimple>
       <w:r>
         <w:t>:</w:t>
       </w:r>
@@ -11223,8 +11521,18 @@
           <w:b/>
           <w:bCs/>
         </w:rPr>
-        <w:t xml:space="preserve"> considering vaccination parameter</w:t>
-      </w:r>
+        <w:t xml:space="preserve"> considering vaccination </w:t>
+      </w:r>
+      <w:proofErr w:type="gramStart"/>
+      <w:r>
+        <w:rPr>
+          <w:rFonts w:ascii="Times New Roman" w:hAnsi="Times New Roman" w:cs="Times New Roman"/>
+          <w:b/>
+          <w:bCs/>
+        </w:rPr>
+        <w:t>parameter</w:t>
+      </w:r>
+      <w:proofErr w:type="gramEnd"/>
     </w:p>
     <w:tbl>
       <w:tblPr>
@@ -11274,7 +11582,27 @@
                 <w:sz w:val="20"/>
                 <w:szCs w:val="20"/>
               </w:rPr>
-              <w:t>Time (ms)</w:t>
+              <w:t>Time (</w:t>
+            </w:r>
+            <w:proofErr w:type="spellStart"/>
+            <w:r>
+              <w:rPr>
+                <w:rFonts w:ascii="Times New Roman" w:eastAsia="Times New Roman" w:hAnsi="Times New Roman" w:cs="Times New Roman"/>
+                <w:color w:val="000000"/>
+                <w:sz w:val="20"/>
+                <w:szCs w:val="20"/>
+              </w:rPr>
+              <w:t>ms</w:t>
+            </w:r>
+            <w:proofErr w:type="spellEnd"/>
+            <w:r>
+              <w:rPr>
+                <w:rFonts w:ascii="Times New Roman" w:eastAsia="Times New Roman" w:hAnsi="Times New Roman" w:cs="Times New Roman"/>
+                <w:color w:val="000000"/>
+                <w:sz w:val="20"/>
+                <w:szCs w:val="20"/>
+              </w:rPr>
+              <w:t>)</w:t>
             </w:r>
           </w:p>
         </w:tc>
@@ -12176,7 +12504,6 @@
           <w:rFonts w:ascii="Times New Roman" w:hAnsi="Times New Roman" w:cs="Times New Roman"/>
           <w:noProof/>
         </w:rPr>
-        <w:lastRenderedPageBreak/>
         <w:drawing>
           <wp:inline distT="0" distB="0" distL="0" distR="0" wp14:anchorId="23E043C7" wp14:editId="6D94EDA0">
             <wp:extent cx="4055953" cy="2510274"/>
@@ -12232,27 +12559,14 @@
       <w:r>
         <w:t xml:space="preserve">Figure </w:t>
       </w:r>
-      <w:r>
-        <w:fldChar w:fldCharType="begin"/>
-      </w:r>
-      <w:r>
-        <w:instrText xml:space="preserve"> SEQ Figure \* ARABIC </w:instrText>
-      </w:r>
-      <w:r>
-        <w:fldChar w:fldCharType="separate"/>
-      </w:r>
-      <w:r>
-        <w:rPr>
-          <w:noProof/>
-        </w:rPr>
-        <w:t>7</w:t>
-      </w:r>
-      <w:r>
-        <w:rPr>
-          <w:noProof/>
-        </w:rPr>
-        <w:fldChar w:fldCharType="end"/>
-      </w:r>
+      <w:fldSimple w:instr=" SEQ Figure \* ARABIC ">
+        <w:r>
+          <w:rPr>
+            <w:noProof/>
+          </w:rPr>
+          <w:t>7</w:t>
+        </w:r>
+      </w:fldSimple>
       <w:r>
         <w:t>:</w:t>
       </w:r>
@@ -12350,8 +12664,18 @@
           <w:b/>
           <w:bCs/>
         </w:rPr>
-        <w:t xml:space="preserve"> factors</w:t>
-      </w:r>
+        <w:t xml:space="preserve"> </w:t>
+      </w:r>
+      <w:proofErr w:type="gramStart"/>
+      <w:r>
+        <w:rPr>
+          <w:rFonts w:ascii="Times New Roman" w:hAnsi="Times New Roman" w:cs="Times New Roman"/>
+          <w:b/>
+          <w:bCs/>
+        </w:rPr>
+        <w:t>factors</w:t>
+      </w:r>
+      <w:proofErr w:type="gramEnd"/>
     </w:p>
     <w:tbl>
       <w:tblPr>
@@ -12403,7 +12727,27 @@
                 <w:sz w:val="20"/>
                 <w:szCs w:val="20"/>
               </w:rPr>
-              <w:t>(ms)</w:t>
+              <w:t>(</w:t>
+            </w:r>
+            <w:proofErr w:type="spellStart"/>
+            <w:r>
+              <w:rPr>
+                <w:rFonts w:ascii="Times New Roman" w:eastAsia="Times New Roman" w:hAnsi="Times New Roman" w:cs="Times New Roman"/>
+                <w:color w:val="000000"/>
+                <w:sz w:val="20"/>
+                <w:szCs w:val="20"/>
+              </w:rPr>
+              <w:t>ms</w:t>
+            </w:r>
+            <w:proofErr w:type="spellEnd"/>
+            <w:r>
+              <w:rPr>
+                <w:rFonts w:ascii="Times New Roman" w:eastAsia="Times New Roman" w:hAnsi="Times New Roman" w:cs="Times New Roman"/>
+                <w:color w:val="000000"/>
+                <w:sz w:val="20"/>
+                <w:szCs w:val="20"/>
+              </w:rPr>
+              <w:t>)</w:t>
             </w:r>
           </w:p>
         </w:tc>
@@ -13055,7 +13399,6 @@
         <w:rPr>
           <w:noProof/>
         </w:rPr>
-        <w:lastRenderedPageBreak/>
         <w:drawing>
           <wp:inline distT="0" distB="0" distL="0" distR="0" wp14:anchorId="2077C931" wp14:editId="0AC6D812">
             <wp:extent cx="4309607" cy="2639833"/>
@@ -13086,27 +13429,14 @@
       <w:r>
         <w:t xml:space="preserve">Figure </w:t>
       </w:r>
-      <w:r>
-        <w:fldChar w:fldCharType="begin"/>
-      </w:r>
-      <w:r>
-        <w:instrText xml:space="preserve"> SEQ Figure \* ARABIC </w:instrText>
-      </w:r>
-      <w:r>
-        <w:fldChar w:fldCharType="separate"/>
-      </w:r>
-      <w:r>
-        <w:rPr>
-          <w:noProof/>
-        </w:rPr>
-        <w:t>8</w:t>
-      </w:r>
-      <w:r>
-        <w:rPr>
-          <w:noProof/>
-        </w:rPr>
-        <w:fldChar w:fldCharType="end"/>
-      </w:r>
+      <w:fldSimple w:instr=" SEQ Figure \* ARABIC ">
+        <w:r>
+          <w:rPr>
+            <w:noProof/>
+          </w:rPr>
+          <w:t>8</w:t>
+        </w:r>
+      </w:fldSimple>
       <w:r>
         <w:t>:</w:t>
       </w:r>
@@ -14035,27 +14365,14 @@
       <w:r>
         <w:t xml:space="preserve">Figure </w:t>
       </w:r>
-      <w:r>
-        <w:fldChar w:fldCharType="begin"/>
-      </w:r>
-      <w:r>
-        <w:instrText xml:space="preserve"> SEQ Figure \* ARABIC </w:instrText>
-      </w:r>
-      <w:r>
-        <w:fldChar w:fldCharType="separate"/>
-      </w:r>
-      <w:r>
-        <w:rPr>
-          <w:noProof/>
-        </w:rPr>
-        <w:t>9</w:t>
-      </w:r>
-      <w:r>
-        <w:rPr>
-          <w:noProof/>
-        </w:rPr>
-        <w:fldChar w:fldCharType="end"/>
-      </w:r>
+      <w:fldSimple w:instr=" SEQ Figure \* ARABIC ">
+        <w:r>
+          <w:rPr>
+            <w:noProof/>
+          </w:rPr>
+          <w:t>9</w:t>
+        </w:r>
+      </w:fldSimple>
       <w:r>
         <w:t>:</w:t>
       </w:r>
@@ -14076,7 +14393,6 @@
         <w:rPr>
           <w:rFonts w:ascii="Times New Roman" w:hAnsi="Times New Roman" w:cs="Times New Roman"/>
         </w:rPr>
-        <w:lastRenderedPageBreak/>
         <w:t>This graph depicts</w:t>
       </w:r>
       <w:r>
@@ -14150,8 +14466,18 @@
           <w:b/>
           <w:bCs/>
         </w:rPr>
-        <w:t>SARS-CoV</w:t>
-      </w:r>
+        <w:t>SARS-</w:t>
+      </w:r>
+      <w:proofErr w:type="spellStart"/>
+      <w:r>
+        <w:rPr>
+          <w:rFonts w:ascii="Times New Roman" w:hAnsi="Times New Roman" w:cs="Times New Roman"/>
+          <w:b/>
+          <w:bCs/>
+        </w:rPr>
+        <w:t>CoV</w:t>
+      </w:r>
+      <w:proofErr w:type="spellEnd"/>
       <w:r>
         <w:rPr>
           <w:rFonts w:ascii="Times New Roman" w:hAnsi="Times New Roman" w:cs="Times New Roman"/>
@@ -14256,7 +14582,27 @@
                 <w:sz w:val="20"/>
                 <w:szCs w:val="20"/>
               </w:rPr>
-              <w:t>(ms)</w:t>
+              <w:t>(</w:t>
+            </w:r>
+            <w:proofErr w:type="spellStart"/>
+            <w:r>
+              <w:rPr>
+                <w:rFonts w:ascii="Times New Roman" w:eastAsia="Times New Roman" w:hAnsi="Times New Roman" w:cs="Times New Roman"/>
+                <w:color w:val="000000"/>
+                <w:sz w:val="20"/>
+                <w:szCs w:val="20"/>
+              </w:rPr>
+              <w:t>ms</w:t>
+            </w:r>
+            <w:proofErr w:type="spellEnd"/>
+            <w:r>
+              <w:rPr>
+                <w:rFonts w:ascii="Times New Roman" w:eastAsia="Times New Roman" w:hAnsi="Times New Roman" w:cs="Times New Roman"/>
+                <w:color w:val="000000"/>
+                <w:sz w:val="20"/>
+                <w:szCs w:val="20"/>
+              </w:rPr>
+              <w:t>)</w:t>
             </w:r>
           </w:p>
         </w:tc>
@@ -14316,8 +14662,19 @@
                 <w:sz w:val="20"/>
                 <w:szCs w:val="20"/>
               </w:rPr>
-              <w:t>SARS-CoV</w:t>
-            </w:r>
+              <w:t>SARS-</w:t>
+            </w:r>
+            <w:proofErr w:type="spellStart"/>
+            <w:r>
+              <w:rPr>
+                <w:rFonts w:ascii="Times New Roman" w:eastAsia="Times New Roman" w:hAnsi="Times New Roman" w:cs="Times New Roman"/>
+                <w:color w:val="000000"/>
+                <w:sz w:val="20"/>
+                <w:szCs w:val="20"/>
+              </w:rPr>
+              <w:t>CoV</w:t>
+            </w:r>
+            <w:proofErr w:type="spellEnd"/>
           </w:p>
         </w:tc>
       </w:tr>
@@ -14956,34 +15313,26 @@
       <w:r>
         <w:t xml:space="preserve">Figure </w:t>
       </w:r>
-      <w:r>
-        <w:fldChar w:fldCharType="begin"/>
-      </w:r>
-      <w:r>
-        <w:instrText xml:space="preserve"> SEQ Figure \* ARABIC </w:instrText>
-      </w:r>
-      <w:r>
-        <w:fldChar w:fldCharType="separate"/>
-      </w:r>
-      <w:r>
-        <w:rPr>
-          <w:noProof/>
-        </w:rPr>
-        <w:t>10</w:t>
-      </w:r>
-      <w:r>
-        <w:rPr>
-          <w:noProof/>
-        </w:rPr>
-        <w:fldChar w:fldCharType="end"/>
-      </w:r>
+      <w:fldSimple w:instr=" SEQ Figure \* ARABIC ">
+        <w:r>
+          <w:rPr>
+            <w:noProof/>
+          </w:rPr>
+          <w:t>10</w:t>
+        </w:r>
+      </w:fldSimple>
       <w:r>
         <w:t>:</w:t>
       </w:r>
       <w:r>
-        <w:t>Comparison between SARS-CoV-2 and SARS-CoV</w:t>
+        <w:t>Comparison between SARS-CoV-2 and SARS-</w:t>
+      </w:r>
+      <w:proofErr w:type="spellStart"/>
+      <w:r>
+        <w:t>CoV</w:t>
       </w:r>
       <w:bookmarkEnd w:id="22"/>
+      <w:proofErr w:type="spellEnd"/>
     </w:p>
     <w:p>
       <w:pPr>
@@ -15015,8 +15364,16 @@
         <w:rPr>
           <w:rFonts w:ascii="Times New Roman" w:hAnsi="Times New Roman" w:cs="Times New Roman"/>
         </w:rPr>
-        <w:t>SARS-CoV</w:t>
-      </w:r>
+        <w:t>SARS-</w:t>
+      </w:r>
+      <w:proofErr w:type="spellStart"/>
+      <w:r>
+        <w:rPr>
+          <w:rFonts w:ascii="Times New Roman" w:hAnsi="Times New Roman" w:cs="Times New Roman"/>
+        </w:rPr>
+        <w:t>CoV</w:t>
+      </w:r>
+      <w:proofErr w:type="spellEnd"/>
       <w:r>
         <w:rPr>
           <w:rFonts w:ascii="Times New Roman" w:hAnsi="Times New Roman" w:cs="Times New Roman"/>
@@ -15153,7 +15510,27 @@
                 <w:sz w:val="20"/>
                 <w:szCs w:val="20"/>
               </w:rPr>
-              <w:t>(ms)</w:t>
+              <w:t>(</w:t>
+            </w:r>
+            <w:proofErr w:type="spellStart"/>
+            <w:r>
+              <w:rPr>
+                <w:rFonts w:ascii="Times New Roman" w:eastAsia="Times New Roman" w:hAnsi="Times New Roman" w:cs="Times New Roman"/>
+                <w:color w:val="000000"/>
+                <w:sz w:val="20"/>
+                <w:szCs w:val="20"/>
+              </w:rPr>
+              <w:t>ms</w:t>
+            </w:r>
+            <w:proofErr w:type="spellEnd"/>
+            <w:r>
+              <w:rPr>
+                <w:rFonts w:ascii="Times New Roman" w:eastAsia="Times New Roman" w:hAnsi="Times New Roman" w:cs="Times New Roman"/>
+                <w:color w:val="000000"/>
+                <w:sz w:val="20"/>
+                <w:szCs w:val="20"/>
+              </w:rPr>
+              <w:t>)</w:t>
             </w:r>
           </w:p>
         </w:tc>
@@ -16348,7 +16725,6 @@
         <w:rPr>
           <w:noProof/>
         </w:rPr>
-        <w:lastRenderedPageBreak/>
         <w:drawing>
           <wp:inline distT="0" distB="0" distL="0" distR="0" wp14:anchorId="2C251E84" wp14:editId="26F4715F">
             <wp:extent cx="4390930" cy="2714309"/>
@@ -16401,27 +16777,14 @@
       <w:r>
         <w:t xml:space="preserve">Figure </w:t>
       </w:r>
-      <w:r>
-        <w:fldChar w:fldCharType="begin"/>
-      </w:r>
-      <w:r>
-        <w:instrText xml:space="preserve"> SEQ Figure \* ARABIC </w:instrText>
-      </w:r>
-      <w:r>
-        <w:fldChar w:fldCharType="separate"/>
-      </w:r>
-      <w:r>
-        <w:rPr>
-          <w:noProof/>
-        </w:rPr>
-        <w:t>11</w:t>
-      </w:r>
-      <w:r>
-        <w:rPr>
-          <w:noProof/>
-        </w:rPr>
-        <w:fldChar w:fldCharType="end"/>
-      </w:r>
+      <w:fldSimple w:instr=" SEQ Figure \* ARABIC ">
+        <w:r>
+          <w:rPr>
+            <w:noProof/>
+          </w:rPr>
+          <w:t>11</w:t>
+        </w:r>
+      </w:fldSimple>
       <w:r>
         <w:t>:</w:t>
       </w:r>
@@ -16606,7 +16969,23 @@
                 <w:rFonts w:ascii="Times New Roman" w:eastAsia="Times New Roman" w:hAnsi="Times New Roman" w:cs="Times New Roman"/>
                 <w:color w:val="000000"/>
               </w:rPr>
-              <w:t>Time (ms)</w:t>
+              <w:t>Time (</w:t>
+            </w:r>
+            <w:proofErr w:type="spellStart"/>
+            <w:r>
+              <w:rPr>
+                <w:rFonts w:ascii="Times New Roman" w:eastAsia="Times New Roman" w:hAnsi="Times New Roman" w:cs="Times New Roman"/>
+                <w:color w:val="000000"/>
+              </w:rPr>
+              <w:t>ms</w:t>
+            </w:r>
+            <w:proofErr w:type="spellEnd"/>
+            <w:r>
+              <w:rPr>
+                <w:rFonts w:ascii="Times New Roman" w:eastAsia="Times New Roman" w:hAnsi="Times New Roman" w:cs="Times New Roman"/>
+                <w:color w:val="000000"/>
+              </w:rPr>
+              <w:t>)</w:t>
             </w:r>
           </w:p>
         </w:tc>
@@ -17219,27 +17598,14 @@
       <w:r>
         <w:t xml:space="preserve">Figure </w:t>
       </w:r>
-      <w:r>
-        <w:fldChar w:fldCharType="begin"/>
-      </w:r>
-      <w:r>
-        <w:instrText xml:space="preserve"> SEQ Figure \* ARABIC </w:instrText>
-      </w:r>
-      <w:r>
-        <w:fldChar w:fldCharType="separate"/>
-      </w:r>
-      <w:r>
-        <w:rPr>
-          <w:noProof/>
-        </w:rPr>
-        <w:t>12</w:t>
-      </w:r>
-      <w:r>
-        <w:rPr>
-          <w:noProof/>
-        </w:rPr>
-        <w:fldChar w:fldCharType="end"/>
-      </w:r>
+      <w:fldSimple w:instr=" SEQ Figure \* ARABIC ">
+        <w:r>
+          <w:rPr>
+            <w:noProof/>
+          </w:rPr>
+          <w:t>12</w:t>
+        </w:r>
+      </w:fldSimple>
       <w:r>
         <w:t>:</w:t>
       </w:r>
@@ -17260,7 +17626,6 @@
         <w:rPr>
           <w:rFonts w:ascii="Times New Roman" w:hAnsi="Times New Roman" w:cs="Times New Roman"/>
         </w:rPr>
-        <w:lastRenderedPageBreak/>
         <w:t>It can be observed from the graph that if at least one infected person is present inside the group it can infect everyone, and result is a drastic spike if no factors/constraints are considered.</w:t>
       </w:r>
       <w:r>
@@ -17431,27 +17796,14 @@
       <w:r>
         <w:t xml:space="preserve">Figure </w:t>
       </w:r>
-      <w:r>
-        <w:fldChar w:fldCharType="begin"/>
-      </w:r>
-      <w:r>
-        <w:instrText xml:space="preserve"> SEQ Figure \* ARABIC </w:instrText>
-      </w:r>
-      <w:r>
-        <w:fldChar w:fldCharType="separate"/>
-      </w:r>
-      <w:r>
-        <w:rPr>
-          <w:noProof/>
-        </w:rPr>
-        <w:t>13</w:t>
-      </w:r>
-      <w:r>
-        <w:rPr>
-          <w:noProof/>
-        </w:rPr>
-        <w:fldChar w:fldCharType="end"/>
-      </w:r>
+      <w:fldSimple w:instr=" SEQ Figure \* ARABIC ">
+        <w:r>
+          <w:rPr>
+            <w:noProof/>
+          </w:rPr>
+          <w:t>13</w:t>
+        </w:r>
+      </w:fldSimple>
       <w:r>
         <w:t>:</w:t>
       </w:r>
@@ -17484,7 +17836,25 @@
           <w:sz w:val="24"/>
           <w:szCs w:val="24"/>
         </w:rPr>
-        <w:t xml:space="preserve">person A309125. The contract tracing is checked only when an infected person comes in contact with a healthy person. The number of infected people when all constrains are selected is low. </w:t>
+        <w:t xml:space="preserve">person A309125. The contract tracing is checked only when an infected person </w:t>
+      </w:r>
+      <w:proofErr w:type="gramStart"/>
+      <w:r>
+        <w:rPr>
+          <w:rFonts w:ascii="Times New Roman" w:hAnsi="Times New Roman" w:cs="Times New Roman"/>
+          <w:sz w:val="24"/>
+          <w:szCs w:val="24"/>
+        </w:rPr>
+        <w:t>comes in contact with</w:t>
+      </w:r>
+      <w:proofErr w:type="gramEnd"/>
+      <w:r>
+        <w:rPr>
+          <w:rFonts w:ascii="Times New Roman" w:hAnsi="Times New Roman" w:cs="Times New Roman"/>
+          <w:sz w:val="24"/>
+          <w:szCs w:val="24"/>
+        </w:rPr>
+        <w:t xml:space="preserve"> a healthy person. The number of infected people when all constrains are selected is low. </w:t>
       </w:r>
     </w:p>
     <w:p>
@@ -17520,6 +17890,14 @@
           <w:bCs/>
         </w:rPr>
         <w:t>Result Plot</w:t>
+      </w:r>
+      <w:r>
+        <w:rPr>
+          <w:rFonts w:ascii="Times New Roman" w:hAnsi="Times New Roman" w:cs="Times New Roman"/>
+          <w:b/>
+          <w:bCs/>
+        </w:rPr>
+        <w:t>s</w:t>
       </w:r>
     </w:p>
     <w:p>
@@ -17596,27 +17974,14 @@
       <w:r>
         <w:t xml:space="preserve">Figure </w:t>
       </w:r>
-      <w:r>
-        <w:fldChar w:fldCharType="begin"/>
-      </w:r>
-      <w:r>
-        <w:instrText xml:space="preserve"> SEQ Figure \* ARABIC </w:instrText>
-      </w:r>
-      <w:r>
-        <w:fldChar w:fldCharType="separate"/>
-      </w:r>
-      <w:r>
-        <w:rPr>
-          <w:noProof/>
-        </w:rPr>
-        <w:t>14</w:t>
-      </w:r>
-      <w:r>
-        <w:rPr>
-          <w:noProof/>
-        </w:rPr>
-        <w:fldChar w:fldCharType="end"/>
-      </w:r>
+      <w:fldSimple w:instr=" SEQ Figure \* ARABIC ">
+        <w:r>
+          <w:rPr>
+            <w:noProof/>
+          </w:rPr>
+          <w:t>14</w:t>
+        </w:r>
+      </w:fldSimple>
       <w:r>
         <w:t>:</w:t>
       </w:r>
@@ -17670,7 +18035,6 @@
           <w:sz w:val="24"/>
           <w:szCs w:val="24"/>
         </w:rPr>
-        <w:lastRenderedPageBreak/>
         <w:drawing>
           <wp:inline distT="0" distB="0" distL="0" distR="0" wp14:anchorId="647A3DC9" wp14:editId="40A13FFB">
             <wp:extent cx="5311140" cy="2890535"/>
@@ -17724,27 +18088,14 @@
       <w:r>
         <w:t xml:space="preserve">Figure </w:t>
       </w:r>
-      <w:r>
-        <w:fldChar w:fldCharType="begin"/>
-      </w:r>
-      <w:r>
-        <w:instrText xml:space="preserve"> SEQ Figure \* ARABIC </w:instrText>
-      </w:r>
-      <w:r>
-        <w:fldChar w:fldCharType="separate"/>
-      </w:r>
-      <w:r>
-        <w:rPr>
-          <w:noProof/>
-        </w:rPr>
-        <w:t>15</w:t>
-      </w:r>
-      <w:r>
-        <w:rPr>
-          <w:noProof/>
-        </w:rPr>
-        <w:fldChar w:fldCharType="end"/>
-      </w:r>
+      <w:fldSimple w:instr=" SEQ Figure \* ARABIC ">
+        <w:r>
+          <w:rPr>
+            <w:noProof/>
+          </w:rPr>
+          <w:t>15</w:t>
+        </w:r>
+      </w:fldSimple>
       <w:r>
         <w:t xml:space="preserve">: </w:t>
       </w:r>
@@ -17837,27 +18188,14 @@
       <w:r>
         <w:t xml:space="preserve">Figure </w:t>
       </w:r>
-      <w:r>
-        <w:fldChar w:fldCharType="begin"/>
-      </w:r>
-      <w:r>
-        <w:instrText xml:space="preserve"> SEQ Figure \* ARABIC </w:instrText>
-      </w:r>
-      <w:r>
-        <w:fldChar w:fldCharType="separate"/>
-      </w:r>
-      <w:r>
-        <w:rPr>
-          <w:noProof/>
-        </w:rPr>
-        <w:t>16</w:t>
-      </w:r>
-      <w:r>
-        <w:rPr>
-          <w:noProof/>
-        </w:rPr>
-        <w:fldChar w:fldCharType="end"/>
-      </w:r>
+      <w:fldSimple w:instr=" SEQ Figure \* ARABIC ">
+        <w:r>
+          <w:rPr>
+            <w:noProof/>
+          </w:rPr>
+          <w:t>16</w:t>
+        </w:r>
+      </w:fldSimple>
       <w:r>
         <w:t xml:space="preserve">: </w:t>
       </w:r>
@@ -17903,7 +18241,6 @@
           <w:bCs/>
           <w:noProof/>
         </w:rPr>
-        <w:lastRenderedPageBreak/>
         <w:drawing>
           <wp:inline distT="0" distB="0" distL="0" distR="0" wp14:anchorId="61F0B668" wp14:editId="6A92A9A4">
             <wp:extent cx="4800600" cy="2700338"/>
@@ -17949,27 +18286,14 @@
       <w:r>
         <w:t xml:space="preserve">Figure </w:t>
       </w:r>
-      <w:r>
-        <w:fldChar w:fldCharType="begin"/>
-      </w:r>
-      <w:r>
-        <w:instrText xml:space="preserve"> SEQ Figure \* ARABIC </w:instrText>
-      </w:r>
-      <w:r>
-        <w:fldChar w:fldCharType="separate"/>
-      </w:r>
-      <w:r>
-        <w:rPr>
-          <w:noProof/>
-        </w:rPr>
-        <w:t>17</w:t>
-      </w:r>
-      <w:r>
-        <w:rPr>
-          <w:noProof/>
-        </w:rPr>
-        <w:fldChar w:fldCharType="end"/>
-      </w:r>
+      <w:fldSimple w:instr=" SEQ Figure \* ARABIC ">
+        <w:r>
+          <w:rPr>
+            <w:noProof/>
+          </w:rPr>
+          <w:t>17</w:t>
+        </w:r>
+      </w:fldSimple>
       <w:r>
         <w:t>:</w:t>
       </w:r>
@@ -18050,27 +18374,14 @@
       <w:r>
         <w:t xml:space="preserve">Figure </w:t>
       </w:r>
-      <w:r>
-        <w:fldChar w:fldCharType="begin"/>
-      </w:r>
-      <w:r>
-        <w:instrText xml:space="preserve"> SEQ Figure \* ARABIC </w:instrText>
-      </w:r>
-      <w:r>
-        <w:fldChar w:fldCharType="separate"/>
-      </w:r>
-      <w:r>
-        <w:rPr>
-          <w:noProof/>
-        </w:rPr>
-        <w:t>18</w:t>
-      </w:r>
-      <w:r>
-        <w:rPr>
-          <w:noProof/>
-        </w:rPr>
-        <w:fldChar w:fldCharType="end"/>
-      </w:r>
+      <w:fldSimple w:instr=" SEQ Figure \* ARABIC ">
+        <w:r>
+          <w:rPr>
+            <w:noProof/>
+          </w:rPr>
+          <w:t>18</w:t>
+        </w:r>
+      </w:fldSimple>
       <w:r>
         <w:t xml:space="preserve">: </w:t>
       </w:r>
@@ -18294,7 +18605,6 @@
           <w:sz w:val="28"/>
           <w:szCs w:val="28"/>
         </w:rPr>
-        <w:lastRenderedPageBreak/>
         <w:t>Mathematical Analysis/Evidence</w:t>
       </w:r>
       <w:bookmarkEnd w:id="28"/>
@@ -19168,19 +19478,37 @@
         <w:rPr>
           <w:rFonts w:ascii="Times New Roman" w:hAnsi="Times New Roman" w:cs="Times New Roman"/>
         </w:rPr>
-        <w:t xml:space="preserve">he snapshot of unit test results </w:t>
-      </w:r>
-      <w:r>
-        <w:rPr>
-          <w:rFonts w:ascii="Times New Roman" w:hAnsi="Times New Roman" w:cs="Times New Roman"/>
-        </w:rPr>
-        <w:t>is</w:t>
-      </w:r>
-      <w:r>
-        <w:rPr>
-          <w:rFonts w:ascii="Times New Roman" w:hAnsi="Times New Roman" w:cs="Times New Roman"/>
-        </w:rPr>
-        <w:t xml:space="preserve"> given below:</w:t>
+        <w:t>he snapshot</w:t>
+      </w:r>
+      <w:r>
+        <w:rPr>
+          <w:rFonts w:ascii="Times New Roman" w:hAnsi="Times New Roman" w:cs="Times New Roman"/>
+        </w:rPr>
+        <w:t>s</w:t>
+      </w:r>
+      <w:r>
+        <w:rPr>
+          <w:rFonts w:ascii="Times New Roman" w:hAnsi="Times New Roman" w:cs="Times New Roman"/>
+        </w:rPr>
+        <w:t xml:space="preserve"> of unit test </w:t>
+      </w:r>
+      <w:r>
+        <w:rPr>
+          <w:rFonts w:ascii="Times New Roman" w:hAnsi="Times New Roman" w:cs="Times New Roman"/>
+        </w:rPr>
+        <w:t xml:space="preserve">and code coverage </w:t>
+      </w:r>
+      <w:r>
+        <w:rPr>
+          <w:rFonts w:ascii="Times New Roman" w:hAnsi="Times New Roman" w:cs="Times New Roman"/>
+        </w:rPr>
+        <w:t>results</w:t>
+      </w:r>
+      <w:r>
+        <w:rPr>
+          <w:rFonts w:ascii="Times New Roman" w:hAnsi="Times New Roman" w:cs="Times New Roman"/>
+        </w:rPr>
+        <w:t>:</w:t>
       </w:r>
     </w:p>
     <w:p>
@@ -19263,27 +19591,14 @@
       <w:r>
         <w:t xml:space="preserve">Figure </w:t>
       </w:r>
-      <w:r>
-        <w:fldChar w:fldCharType="begin"/>
-      </w:r>
-      <w:r>
-        <w:instrText xml:space="preserve"> SEQ Figure \* ARABIC </w:instrText>
-      </w:r>
-      <w:r>
-        <w:fldChar w:fldCharType="separate"/>
-      </w:r>
-      <w:r>
-        <w:rPr>
-          <w:noProof/>
-        </w:rPr>
-        <w:t>20</w:t>
-      </w:r>
-      <w:r>
-        <w:rPr>
-          <w:noProof/>
-        </w:rPr>
-        <w:fldChar w:fldCharType="end"/>
-      </w:r>
+      <w:fldSimple w:instr=" SEQ Figure \* ARABIC ">
+        <w:r>
+          <w:rPr>
+            <w:noProof/>
+          </w:rPr>
+          <w:t>20</w:t>
+        </w:r>
+      </w:fldSimple>
       <w:r>
         <w:t>: All tests execution.</w:t>
       </w:r>
@@ -19409,27 +19724,14 @@
       <w:r>
         <w:t xml:space="preserve">Figure </w:t>
       </w:r>
-      <w:r>
-        <w:fldChar w:fldCharType="begin"/>
-      </w:r>
-      <w:r>
-        <w:instrText xml:space="preserve"> SEQ Figure \* ARABIC </w:instrText>
-      </w:r>
-      <w:r>
-        <w:fldChar w:fldCharType="separate"/>
-      </w:r>
-      <w:r>
-        <w:rPr>
-          <w:noProof/>
-        </w:rPr>
-        <w:t>21</w:t>
-      </w:r>
-      <w:r>
-        <w:rPr>
-          <w:noProof/>
-        </w:rPr>
-        <w:fldChar w:fldCharType="end"/>
-      </w:r>
+      <w:fldSimple w:instr=" SEQ Figure \* ARABIC ">
+        <w:r>
+          <w:rPr>
+            <w:noProof/>
+          </w:rPr>
+          <w:t>21</w:t>
+        </w:r>
+      </w:fldSimple>
       <w:r>
         <w:t>:</w:t>
       </w:r>
@@ -19535,27 +19837,14 @@
       <w:r>
         <w:t xml:space="preserve">Figure </w:t>
       </w:r>
-      <w:r>
-        <w:fldChar w:fldCharType="begin"/>
-      </w:r>
-      <w:r>
-        <w:instrText xml:space="preserve"> SEQ Figure \* ARABIC </w:instrText>
-      </w:r>
-      <w:r>
-        <w:fldChar w:fldCharType="separate"/>
-      </w:r>
-      <w:r>
-        <w:rPr>
-          <w:noProof/>
-        </w:rPr>
-        <w:t>22</w:t>
-      </w:r>
-      <w:r>
-        <w:rPr>
-          <w:noProof/>
-        </w:rPr>
-        <w:fldChar w:fldCharType="end"/>
-      </w:r>
+      <w:fldSimple w:instr=" SEQ Figure \* ARABIC ">
+        <w:r>
+          <w:rPr>
+            <w:noProof/>
+          </w:rPr>
+          <w:t>22</w:t>
+        </w:r>
+      </w:fldSimple>
       <w:r>
         <w:t>:</w:t>
       </w:r>
@@ -19707,27 +19996,14 @@
       <w:r>
         <w:t xml:space="preserve">Figure </w:t>
       </w:r>
-      <w:r>
-        <w:fldChar w:fldCharType="begin"/>
-      </w:r>
-      <w:r>
-        <w:instrText xml:space="preserve"> SEQ Figure \* ARABIC </w:instrText>
-      </w:r>
-      <w:r>
-        <w:fldChar w:fldCharType="separate"/>
-      </w:r>
-      <w:r>
-        <w:rPr>
-          <w:noProof/>
-        </w:rPr>
-        <w:t>23</w:t>
-      </w:r>
-      <w:r>
-        <w:rPr>
-          <w:noProof/>
-        </w:rPr>
-        <w:fldChar w:fldCharType="end"/>
-      </w:r>
+      <w:fldSimple w:instr=" SEQ Figure \* ARABIC ">
+        <w:r>
+          <w:rPr>
+            <w:noProof/>
+          </w:rPr>
+          <w:t>23</w:t>
+        </w:r>
+      </w:fldSimple>
       <w:r>
         <w:t>:</w:t>
       </w:r>
@@ -19848,7 +20124,6 @@
         <w:rPr>
           <w:noProof/>
         </w:rPr>
-        <w:lastRenderedPageBreak/>
         <w:drawing>
           <wp:inline distT="0" distB="0" distL="0" distR="0" wp14:anchorId="6E2D5D08" wp14:editId="5EA4D84F">
             <wp:extent cx="3503980" cy="1636688"/>
@@ -19898,27 +20173,14 @@
       <w:r>
         <w:t xml:space="preserve">Figure </w:t>
       </w:r>
-      <w:r>
-        <w:fldChar w:fldCharType="begin"/>
-      </w:r>
-      <w:r>
-        <w:instrText xml:space="preserve"> SEQ Figure \* ARABIC </w:instrText>
-      </w:r>
-      <w:r>
-        <w:fldChar w:fldCharType="separate"/>
-      </w:r>
-      <w:r>
-        <w:rPr>
-          <w:noProof/>
-        </w:rPr>
-        <w:t>24</w:t>
-      </w:r>
-      <w:r>
-        <w:rPr>
-          <w:noProof/>
-        </w:rPr>
-        <w:fldChar w:fldCharType="end"/>
-      </w:r>
+      <w:fldSimple w:instr=" SEQ Figure \* ARABIC ">
+        <w:r>
+          <w:rPr>
+            <w:noProof/>
+          </w:rPr>
+          <w:t>24</w:t>
+        </w:r>
+      </w:fldSimple>
       <w:r>
         <w:t>:</w:t>
       </w:r>
@@ -20088,12 +20350,14 @@
       <w:r>
         <w:t xml:space="preserve">: Unit test for </w:t>
       </w:r>
+      <w:proofErr w:type="spellStart"/>
       <w:r>
         <w:rPr>
           <w:rFonts w:ascii="Times New Roman" w:hAnsi="Times New Roman" w:cs="Times New Roman"/>
         </w:rPr>
         <w:t>PlotChartJFrame</w:t>
       </w:r>
+      <w:proofErr w:type="spellEnd"/>
     </w:p>
     <w:p>
       <w:pPr>
@@ -20175,14 +20439,27 @@
       <w:r>
         <w:t xml:space="preserve">Figure </w:t>
       </w:r>
-      <w:fldSimple w:instr=" SEQ Figure \* ARABIC ">
-        <w:r>
-          <w:rPr>
-            <w:noProof/>
-          </w:rPr>
-          <w:t>2</w:t>
-        </w:r>
-      </w:fldSimple>
+      <w:r>
+        <w:fldChar w:fldCharType="begin"/>
+      </w:r>
+      <w:r>
+        <w:instrText xml:space="preserve"> SEQ Figure \* ARABIC </w:instrText>
+      </w:r>
+      <w:r>
+        <w:fldChar w:fldCharType="separate"/>
+      </w:r>
+      <w:r>
+        <w:rPr>
+          <w:noProof/>
+        </w:rPr>
+        <w:t>25</w:t>
+      </w:r>
+      <w:r>
+        <w:rPr>
+          <w:noProof/>
+        </w:rPr>
+        <w:fldChar w:fldCharType="end"/>
+      </w:r>
       <w:r>
         <w:t>6</w:t>
       </w:r>
@@ -20251,7 +20528,21 @@
         <w:rPr>
           <w:rFonts w:ascii="Times New Roman" w:hAnsi="Times New Roman" w:cs="Times New Roman"/>
         </w:rPr>
-        <w:t xml:space="preserve"> spread of SARS-CoV-2 and SARS-CoV virus w</w:t>
+        <w:t xml:space="preserve"> spread of SARS-CoV-2 and SARS-</w:t>
+      </w:r>
+      <w:proofErr w:type="spellStart"/>
+      <w:r>
+        <w:rPr>
+          <w:rFonts w:ascii="Times New Roman" w:hAnsi="Times New Roman" w:cs="Times New Roman"/>
+        </w:rPr>
+        <w:t>CoV</w:t>
+      </w:r>
+      <w:proofErr w:type="spellEnd"/>
+      <w:r>
+        <w:rPr>
+          <w:rFonts w:ascii="Times New Roman" w:hAnsi="Times New Roman" w:cs="Times New Roman"/>
+        </w:rPr>
+        <w:t xml:space="preserve"> virus w</w:t>
       </w:r>
       <w:r>
         <w:rPr>
@@ -20281,8 +20572,16 @@
         <w:rPr>
           <w:rFonts w:ascii="Times New Roman" w:hAnsi="Times New Roman" w:cs="Times New Roman"/>
         </w:rPr>
-        <w:t>SARS-CoV-2 and SARS-CoV</w:t>
-      </w:r>
+        <w:t>SARS-CoV-2 and SARS-</w:t>
+      </w:r>
+      <w:proofErr w:type="spellStart"/>
+      <w:r>
+        <w:rPr>
+          <w:rFonts w:ascii="Times New Roman" w:hAnsi="Times New Roman" w:cs="Times New Roman"/>
+        </w:rPr>
+        <w:t>CoV</w:t>
+      </w:r>
+      <w:proofErr w:type="spellEnd"/>
       <w:r>
         <w:rPr>
           <w:rFonts w:ascii="Times New Roman" w:hAnsi="Times New Roman" w:cs="Times New Roman"/>
@@ -20293,8 +20592,16 @@
         <w:rPr>
           <w:rFonts w:ascii="Times New Roman" w:hAnsi="Times New Roman" w:cs="Times New Roman"/>
         </w:rPr>
-        <w:t>SARS-CoV</w:t>
-      </w:r>
+        <w:t>SARS-</w:t>
+      </w:r>
+      <w:proofErr w:type="spellStart"/>
+      <w:r>
+        <w:rPr>
+          <w:rFonts w:ascii="Times New Roman" w:hAnsi="Times New Roman" w:cs="Times New Roman"/>
+        </w:rPr>
+        <w:t>CoV</w:t>
+      </w:r>
+      <w:proofErr w:type="spellEnd"/>
       <w:r>
         <w:rPr>
           <w:rFonts w:ascii="Times New Roman" w:hAnsi="Times New Roman" w:cs="Times New Roman"/>
@@ -20596,12 +20903,37 @@
           <w:szCs w:val="22"/>
         </w:rPr>
       </w:pPr>
+      <w:proofErr w:type="spellStart"/>
       <w:r>
         <w:rPr>
           <w:sz w:val="22"/>
           <w:szCs w:val="22"/>
         </w:rPr>
-        <w:t xml:space="preserve">Linka, K., Peirlinck, M., &amp; Kuhl, E. (2020). The reproduction number of COVID-19 and its correlation with public health interventions. </w:t>
+        <w:t>Linka</w:t>
+      </w:r>
+      <w:proofErr w:type="spellEnd"/>
+      <w:r>
+        <w:rPr>
+          <w:sz w:val="22"/>
+          <w:szCs w:val="22"/>
+        </w:rPr>
+        <w:t xml:space="preserve">, K., </w:t>
+      </w:r>
+      <w:proofErr w:type="spellStart"/>
+      <w:r>
+        <w:rPr>
+          <w:sz w:val="22"/>
+          <w:szCs w:val="22"/>
+        </w:rPr>
+        <w:t>Peirlinck</w:t>
+      </w:r>
+      <w:proofErr w:type="spellEnd"/>
+      <w:r>
+        <w:rPr>
+          <w:sz w:val="22"/>
+          <w:szCs w:val="22"/>
+        </w:rPr>
+        <w:t xml:space="preserve">, M., &amp; Kuhl, E. (2020). The reproduction number of COVID-19 and its correlation with public health interventions. </w:t>
       </w:r>
       <w:r>
         <w:rPr>
@@ -20649,12 +20981,21 @@
           <w:szCs w:val="22"/>
         </w:rPr>
       </w:pPr>
+      <w:proofErr w:type="spellStart"/>
       <w:r>
         <w:rPr>
           <w:sz w:val="22"/>
           <w:szCs w:val="22"/>
         </w:rPr>
-        <w:t xml:space="preserve">Kleczkowski, A. (2020, June 16). </w:t>
+        <w:t>Kleczkowski</w:t>
+      </w:r>
+      <w:proofErr w:type="spellEnd"/>
+      <w:r>
+        <w:rPr>
+          <w:sz w:val="22"/>
+          <w:szCs w:val="22"/>
+        </w:rPr>
+        <w:t xml:space="preserve">, A. (2020, June 16). </w:t>
       </w:r>
       <w:r>
         <w:rPr>
@@ -20686,12 +21027,21 @@
           <w:szCs w:val="22"/>
         </w:rPr>
       </w:pPr>
+      <w:proofErr w:type="spellStart"/>
       <w:r>
         <w:rPr>
           <w:sz w:val="22"/>
           <w:szCs w:val="22"/>
         </w:rPr>
-        <w:t xml:space="preserve">Sneppen, K., Nielsen, B. F., Taylor, R. J., &amp; Simonsen, L. (2021). Overdispersion in COVID-19 increases the effectiveness of limiting nonrepetitive contacts for transmission control. </w:t>
+        <w:t>Sneppen</w:t>
+      </w:r>
+      <w:proofErr w:type="spellEnd"/>
+      <w:r>
+        <w:rPr>
+          <w:sz w:val="22"/>
+          <w:szCs w:val="22"/>
+        </w:rPr>
+        <w:t xml:space="preserve">, K., Nielsen, B. F., Taylor, R. J., &amp; Simonsen, L. (2021). Overdispersion in COVID-19 increases the effectiveness of limiting nonrepetitive contacts for transmission control. </w:t>
       </w:r>
       <w:r>
         <w:rPr>
@@ -20744,7 +21094,23 @@
           <w:sz w:val="22"/>
           <w:szCs w:val="22"/>
         </w:rPr>
-        <w:t xml:space="preserve">Zhang, S., Diao, M., Yu, W., Pei, L., Lin, Z., &amp; Chen, D. (2020). Estimation of the reproductive number of novel coronavirus (COVID-19) and the probable outbreak size on the Diamond Princess cruise ship: A data-driven analysis. </w:t>
+        <w:t xml:space="preserve">Zhang, S., </w:t>
+      </w:r>
+      <w:proofErr w:type="spellStart"/>
+      <w:r>
+        <w:rPr>
+          <w:sz w:val="22"/>
+          <w:szCs w:val="22"/>
+        </w:rPr>
+        <w:t>Diao</w:t>
+      </w:r>
+      <w:proofErr w:type="spellEnd"/>
+      <w:r>
+        <w:rPr>
+          <w:sz w:val="22"/>
+          <w:szCs w:val="22"/>
+        </w:rPr>
+        <w:t xml:space="preserve">, M., Yu, W., Pei, L., Lin, Z., &amp; Chen, D. (2020). Estimation of the reproductive number of novel coronavirus (COVID-19) and the probable outbreak size on the Diamond Princess cruise ship: A data-driven analysis. </w:t>
       </w:r>
       <w:r>
         <w:rPr>
@@ -20799,6 +21165,7 @@
         </w:rPr>
         <w:t xml:space="preserve">Endo, A., Abbott, S., Kucharski, A. J., &amp; Funk, S. (2020). Estimating the overdispersion in COVID-19 transmission using outbreak sizes outside China. </w:t>
       </w:r>
+      <w:proofErr w:type="spellStart"/>
       <w:r>
         <w:rPr>
           <w:i/>
@@ -20806,7 +21173,17 @@
           <w:sz w:val="22"/>
           <w:szCs w:val="22"/>
         </w:rPr>
-        <w:t>Wellcome Open Research</w:t>
+        <w:t>Wellcome</w:t>
+      </w:r>
+      <w:proofErr w:type="spellEnd"/>
+      <w:r>
+        <w:rPr>
+          <w:i/>
+          <w:iCs/>
+          <w:sz w:val="22"/>
+          <w:szCs w:val="22"/>
+        </w:rPr>
+        <w:t xml:space="preserve"> Open Research</w:t>
       </w:r>
       <w:r>
         <w:rPr>
@@ -20911,13 +21288,37 @@
           <w:u w:val="none"/>
         </w:rPr>
       </w:pPr>
+      <w:proofErr w:type="spellStart"/>
       <w:r>
         <w:rPr>
           <w:sz w:val="22"/>
           <w:szCs w:val="22"/>
         </w:rPr>
-        <w:lastRenderedPageBreak/>
-        <w:t xml:space="preserve">Chowell, G., Castillo-Chavez, C., Fenimore, P. W., Kribs-Zaleta, C. M., Arriola, L., &amp; Hyman, J. M. (2004). Model Parameters and Outbreak Control for SARS. </w:t>
+        <w:t>Chowell</w:t>
+      </w:r>
+      <w:proofErr w:type="spellEnd"/>
+      <w:r>
+        <w:rPr>
+          <w:sz w:val="22"/>
+          <w:szCs w:val="22"/>
+        </w:rPr>
+        <w:t xml:space="preserve">, G., Castillo-Chavez, C., Fenimore, P. W., </w:t>
+      </w:r>
+      <w:proofErr w:type="spellStart"/>
+      <w:r>
+        <w:rPr>
+          <w:sz w:val="22"/>
+          <w:szCs w:val="22"/>
+        </w:rPr>
+        <w:t>Kribs-Zaleta</w:t>
+      </w:r>
+      <w:proofErr w:type="spellEnd"/>
+      <w:r>
+        <w:rPr>
+          <w:sz w:val="22"/>
+          <w:szCs w:val="22"/>
+        </w:rPr>
+        <w:t xml:space="preserve">, C. M., Arriola, L., &amp; Hyman, J. M. (2004). Model Parameters and Outbreak Control for SARS. </w:t>
       </w:r>
       <w:r>
         <w:rPr>
@@ -21036,7 +21437,27 @@
           <w:sz w:val="22"/>
           <w:szCs w:val="22"/>
         </w:rPr>
-        <w:t>Comparing three Covid-19 vaccines: Pfizer, Moderna, J&amp;J</w:t>
+        <w:t xml:space="preserve">Comparing three Covid-19 vaccines: Pfizer, </w:t>
+      </w:r>
+      <w:proofErr w:type="spellStart"/>
+      <w:r>
+        <w:rPr>
+          <w:i/>
+          <w:iCs/>
+          <w:sz w:val="22"/>
+          <w:szCs w:val="22"/>
+        </w:rPr>
+        <w:t>Moderna</w:t>
+      </w:r>
+      <w:proofErr w:type="spellEnd"/>
+      <w:r>
+        <w:rPr>
+          <w:i/>
+          <w:iCs/>
+          <w:sz w:val="22"/>
+          <w:szCs w:val="22"/>
+        </w:rPr>
+        <w:t>, J&amp;J</w:t>
       </w:r>
       <w:r>
         <w:rPr>
@@ -21072,15 +21493,45 @@
           <w:sz w:val="22"/>
           <w:szCs w:val="22"/>
         </w:rPr>
-        <w:t>An evidence review of face masks against COVID-19</w:t>
-      </w:r>
-      <w:r>
-        <w:rPr>
+        <w:t xml:space="preserve">An evidence </w:t>
+      </w:r>
+      <w:proofErr w:type="gramStart"/>
+      <w:r>
+        <w:rPr>
+          <w:i/>
+          <w:iCs/>
           <w:sz w:val="22"/>
           <w:szCs w:val="22"/>
         </w:rPr>
+        <w:t>review</w:t>
+      </w:r>
+      <w:proofErr w:type="gramEnd"/>
+      <w:r>
+        <w:rPr>
+          <w:i/>
+          <w:iCs/>
+          <w:sz w:val="22"/>
+          <w:szCs w:val="22"/>
+        </w:rPr>
+        <w:t xml:space="preserve"> of face masks against COVID-19</w:t>
+      </w:r>
+      <w:r>
+        <w:rPr>
+          <w:sz w:val="22"/>
+          <w:szCs w:val="22"/>
+        </w:rPr>
         <w:t>. PNAS. https://www.pnas.org/content/118/4/e2014564118</w:t>
       </w:r>
+    </w:p>
+    <w:p>
+      <w:pPr>
+        <w:spacing w:line="276" w:lineRule="auto"/>
+        <w:rPr>
+          <w:rFonts w:ascii="Times New Roman" w:hAnsi="Times New Roman" w:cs="Times New Roman"/>
+          <w:sz w:val="24"/>
+          <w:szCs w:val="24"/>
+        </w:rPr>
+      </w:pPr>
     </w:p>
     <w:p>
       <w:pPr>

</xml_diff>

<commit_message>
Updating R-naught details in report
</commit_message>
<xml_diff>
--- a/Project_Report(Sec-05).docx
+++ b/Project_Report(Sec-05).docx
@@ -1,6 +1,6 @@
 
 <file path=word/document.xml><?xml version="1.0" encoding="utf-8"?>
-<w:document xmlns:wpc="http://schemas.microsoft.com/office/word/2010/wordprocessingCanvas" xmlns:cx="http://schemas.microsoft.com/office/drawing/2014/chartex" xmlns:cx1="http://schemas.microsoft.com/office/drawing/2015/9/8/chartex" xmlns:cx2="http://schemas.microsoft.com/office/drawing/2015/10/21/chartex" xmlns:cx3="http://schemas.microsoft.com/office/drawing/2016/5/9/chartex" xmlns:cx4="http://schemas.microsoft.com/office/drawing/2016/5/10/chartex" xmlns:cx5="http://schemas.microsoft.com/office/drawing/2016/5/11/chartex" xmlns:cx6="http://schemas.microsoft.com/office/drawing/2016/5/12/chartex" xmlns:cx7="http://schemas.microsoft.com/office/drawing/2016/5/13/chartex" xmlns:cx8="http://schemas.microsoft.com/office/drawing/2016/5/14/chartex" xmlns:mc="http://schemas.openxmlformats.org/markup-compatibility/2006" xmlns:aink="http://schemas.microsoft.com/office/drawing/2016/ink" xmlns:am3d="http://schemas.microsoft.com/office/drawing/2017/model3d" xmlns:o="urn:schemas-microsoft-com:office:office" xmlns:r="http://schemas.openxmlformats.org/officeDocument/2006/relationships" xmlns:m="http://schemas.openxmlformats.org/officeDocument/2006/math" xmlns:v="urn:schemas-microsoft-com:vml" xmlns:wp14="http://schemas.microsoft.com/office/word/2010/wordprocessingDrawing" xmlns:wp="http://schemas.openxmlformats.org/drawingml/2006/wordprocessingDrawing" xmlns:w10="urn:schemas-microsoft-com:office:word" xmlns:w="http://schemas.openxmlformats.org/wordprocessingml/2006/main" xmlns:w14="http://schemas.microsoft.com/office/word/2010/wordml" xmlns:w15="http://schemas.microsoft.com/office/word/2012/wordml" xmlns:w16cex="http://schemas.microsoft.com/office/word/2018/wordml/cex" xmlns:w16cid="http://schemas.microsoft.com/office/word/2016/wordml/cid" xmlns:w16="http://schemas.microsoft.com/office/word/2018/wordml" xmlns:w16sdtdh="http://schemas.microsoft.com/office/word/2020/wordml/sdtdatahash" xmlns:w16se="http://schemas.microsoft.com/office/word/2015/wordml/symex" xmlns:wpg="http://schemas.microsoft.com/office/word/2010/wordprocessingGroup" xmlns:wpi="http://schemas.microsoft.com/office/word/2010/wordprocessingInk" xmlns:wne="http://schemas.microsoft.com/office/word/2006/wordml" xmlns:wps="http://schemas.microsoft.com/office/word/2010/wordprocessingShape" mc:Ignorable="w14 w15 w16se w16cid w16 w16cex w16sdtdh wp14">
+<w:document xmlns:wpc="http://schemas.microsoft.com/office/word/2010/wordprocessingCanvas" xmlns:cx="http://schemas.microsoft.com/office/drawing/2014/chartex" xmlns:cx1="http://schemas.microsoft.com/office/drawing/2015/9/8/chartex" xmlns:cx2="http://schemas.microsoft.com/office/drawing/2015/10/21/chartex" xmlns:cx3="http://schemas.microsoft.com/office/drawing/2016/5/9/chartex" xmlns:cx4="http://schemas.microsoft.com/office/drawing/2016/5/10/chartex" xmlns:cx5="http://schemas.microsoft.com/office/drawing/2016/5/11/chartex" xmlns:cx6="http://schemas.microsoft.com/office/drawing/2016/5/12/chartex" xmlns:cx7="http://schemas.microsoft.com/office/drawing/2016/5/13/chartex" xmlns:cx8="http://schemas.microsoft.com/office/drawing/2016/5/14/chartex" xmlns:mc="http://schemas.openxmlformats.org/markup-compatibility/2006" xmlns:aink="http://schemas.microsoft.com/office/drawing/2016/ink" xmlns:am3d="http://schemas.microsoft.com/office/drawing/2017/model3d" xmlns:o="urn:schemas-microsoft-com:office:office" xmlns:r="http://schemas.openxmlformats.org/officeDocument/2006/relationships" xmlns:m="http://schemas.openxmlformats.org/officeDocument/2006/math" xmlns:v="urn:schemas-microsoft-com:vml" xmlns:wp14="http://schemas.microsoft.com/office/word/2010/wordprocessingDrawing" xmlns:wp="http://schemas.openxmlformats.org/drawingml/2006/wordprocessingDrawing" xmlns:w10="urn:schemas-microsoft-com:office:word" xmlns:w="http://schemas.openxmlformats.org/wordprocessingml/2006/main" xmlns:w14="http://schemas.microsoft.com/office/word/2010/wordml" xmlns:w15="http://schemas.microsoft.com/office/word/2012/wordml" xmlns:w16cex="http://schemas.microsoft.com/office/word/2018/wordml/cex" xmlns:w16cid="http://schemas.microsoft.com/office/word/2016/wordml/cid" xmlns:w16="http://schemas.microsoft.com/office/word/2018/wordml" xmlns:w16se="http://schemas.microsoft.com/office/word/2015/wordml/symex" xmlns:wpg="http://schemas.microsoft.com/office/word/2010/wordprocessingGroup" xmlns:wpi="http://schemas.microsoft.com/office/word/2010/wordprocessingInk" xmlns:wne="http://schemas.microsoft.com/office/word/2006/wordml" xmlns:wps="http://schemas.microsoft.com/office/word/2010/wordprocessingShape" mc:Ignorable="w14 w15 w16se w16cid w16 w16cex wp14">
   <w:body>
     <w:p>
       <w:pPr>
@@ -291,25 +291,7 @@
           <w:sz w:val="28"/>
           <w:szCs w:val="28"/>
         </w:rPr>
-        <w:t xml:space="preserve">Anjali </w:t>
-      </w:r>
-      <w:proofErr w:type="spellStart"/>
-      <w:r>
-        <w:rPr>
-          <w:rFonts w:ascii="Times New Roman" w:hAnsi="Times New Roman" w:cs="Times New Roman"/>
-          <w:sz w:val="28"/>
-          <w:szCs w:val="28"/>
-        </w:rPr>
-        <w:t>Sajeevan</w:t>
-      </w:r>
-      <w:proofErr w:type="spellEnd"/>
-      <w:r>
-        <w:rPr>
-          <w:rFonts w:ascii="Times New Roman" w:hAnsi="Times New Roman" w:cs="Times New Roman"/>
-          <w:sz w:val="28"/>
-          <w:szCs w:val="28"/>
-        </w:rPr>
-        <w:t xml:space="preserve"> - NUID 001563277</w:t>
+        <w:t>Anjali Sajeevan - NUID 001563277</w:t>
       </w:r>
     </w:p>
     <w:p>
@@ -332,23 +314,13 @@
         </w:rPr>
         <w:t xml:space="preserve">               </w:t>
       </w:r>
-      <w:proofErr w:type="spellStart"/>
       <w:r>
         <w:rPr>
           <w:rFonts w:ascii="Times New Roman" w:hAnsi="Times New Roman" w:cs="Times New Roman"/>
           <w:sz w:val="28"/>
           <w:szCs w:val="28"/>
         </w:rPr>
-        <w:t>Manasa</w:t>
-      </w:r>
-      <w:proofErr w:type="spellEnd"/>
-      <w:r>
-        <w:rPr>
-          <w:rFonts w:ascii="Times New Roman" w:hAnsi="Times New Roman" w:cs="Times New Roman"/>
-          <w:sz w:val="28"/>
-          <w:szCs w:val="28"/>
-        </w:rPr>
-        <w:t xml:space="preserve"> Bhat - NUID 001032278</w:t>
+        <w:t>Manasa Bhat - NUID 001032278</w:t>
       </w:r>
     </w:p>
     <w:p>
@@ -2649,7 +2621,6 @@
           <w:sz w:val="28"/>
           <w:szCs w:val="28"/>
         </w:rPr>
-        <w:lastRenderedPageBreak/>
         <w:t>Introduction</w:t>
       </w:r>
       <w:bookmarkEnd w:id="0"/>
@@ -2754,19 +2725,11 @@
         </w:rPr>
         <w:t>SARS-</w:t>
       </w:r>
-      <w:proofErr w:type="spellStart"/>
-      <w:r>
-        <w:rPr>
-          <w:rFonts w:ascii="Times New Roman" w:hAnsi="Times New Roman" w:cs="Times New Roman"/>
-        </w:rPr>
-        <w:t>CoV</w:t>
-      </w:r>
-      <w:proofErr w:type="spellEnd"/>
-      <w:r>
-        <w:rPr>
-          <w:rFonts w:ascii="Times New Roman" w:hAnsi="Times New Roman" w:cs="Times New Roman"/>
-        </w:rPr>
-        <w:t xml:space="preserve"> (</w:t>
+      <w:r>
+        <w:rPr>
+          <w:rFonts w:ascii="Times New Roman" w:hAnsi="Times New Roman" w:cs="Times New Roman"/>
+        </w:rPr>
+        <w:t>CoV (</w:t>
       </w:r>
       <w:r>
         <w:rPr>
@@ -2791,16 +2754,8 @@
         <w:rPr>
           <w:rFonts w:ascii="Times New Roman" w:hAnsi="Times New Roman" w:cs="Times New Roman"/>
         </w:rPr>
-        <w:t>MERS-</w:t>
-      </w:r>
-      <w:proofErr w:type="spellStart"/>
-      <w:r>
-        <w:rPr>
-          <w:rFonts w:ascii="Times New Roman" w:hAnsi="Times New Roman" w:cs="Times New Roman"/>
-        </w:rPr>
-        <w:t>CoV</w:t>
-      </w:r>
-      <w:proofErr w:type="spellEnd"/>
+        <w:t>MERS-CoV</w:t>
+      </w:r>
       <w:r>
         <w:rPr>
           <w:rFonts w:ascii="Times New Roman" w:hAnsi="Times New Roman" w:cs="Times New Roman"/>
@@ -3247,21 +3202,7 @@
         <w:rPr>
           <w:rFonts w:ascii="Times New Roman" w:hAnsi="Times New Roman" w:cs="Times New Roman"/>
         </w:rPr>
-        <w:t xml:space="preserve"> values are established using mathematical m</w:t>
-      </w:r>
-      <w:proofErr w:type="spellStart"/>
-      <w:r>
-        <w:rPr>
-          <w:rFonts w:ascii="Times New Roman" w:hAnsi="Times New Roman" w:cs="Times New Roman"/>
-        </w:rPr>
-        <w:t>odels</w:t>
-      </w:r>
-      <w:proofErr w:type="spellEnd"/>
-      <w:r>
-        <w:rPr>
-          <w:rFonts w:ascii="Times New Roman" w:hAnsi="Times New Roman" w:cs="Times New Roman"/>
-        </w:rPr>
-        <w:t xml:space="preserve"> and are dependent on the parameters and model</w:t>
+        <w:t xml:space="preserve"> values are established using mathematical models and are dependent on the parameters and model</w:t>
       </w:r>
       <w:r>
         <w:rPr>
@@ -3568,16 +3509,8 @@
         <w:rPr>
           <w:rFonts w:ascii="Times New Roman" w:hAnsi="Times New Roman" w:cs="Times New Roman"/>
         </w:rPr>
-        <w:t>SARS-</w:t>
-      </w:r>
-      <w:proofErr w:type="spellStart"/>
-      <w:r>
-        <w:rPr>
-          <w:rFonts w:ascii="Times New Roman" w:hAnsi="Times New Roman" w:cs="Times New Roman"/>
-        </w:rPr>
-        <w:t>CoV</w:t>
-      </w:r>
-      <w:proofErr w:type="spellEnd"/>
+        <w:t>SARS-CoV</w:t>
+      </w:r>
       <w:r>
         <w:rPr>
           <w:rFonts w:ascii="Times New Roman" w:hAnsi="Times New Roman" w:cs="Times New Roman"/>
@@ -3636,16 +3569,8 @@
         <w:rPr>
           <w:rFonts w:ascii="Times New Roman" w:hAnsi="Times New Roman" w:cs="Times New Roman"/>
         </w:rPr>
-        <w:t>SARS-</w:t>
-      </w:r>
-      <w:proofErr w:type="spellStart"/>
-      <w:r>
-        <w:rPr>
-          <w:rFonts w:ascii="Times New Roman" w:hAnsi="Times New Roman" w:cs="Times New Roman"/>
-        </w:rPr>
-        <w:t>CoV</w:t>
-      </w:r>
-      <w:proofErr w:type="spellEnd"/>
+        <w:t>SARS-CoV</w:t>
+      </w:r>
     </w:p>
     <w:p>
       <w:pPr>
@@ -3675,21 +3600,7 @@
         <w:rPr>
           <w:rFonts w:ascii="Times New Roman" w:hAnsi="Times New Roman" w:cs="Times New Roman"/>
         </w:rPr>
-        <w:t xml:space="preserve"> for SARS-</w:t>
-      </w:r>
-      <w:proofErr w:type="spellStart"/>
-      <w:r>
-        <w:rPr>
-          <w:rFonts w:ascii="Times New Roman" w:hAnsi="Times New Roman" w:cs="Times New Roman"/>
-        </w:rPr>
-        <w:t>CoV</w:t>
-      </w:r>
-      <w:proofErr w:type="spellEnd"/>
-      <w:r>
-        <w:rPr>
-          <w:rFonts w:ascii="Times New Roman" w:hAnsi="Times New Roman" w:cs="Times New Roman"/>
-        </w:rPr>
-        <w:t xml:space="preserve"> is 0.16 with the negative binomial model (Singapore</w:t>
+        <w:t xml:space="preserve"> for SARS-CoV is 0.16 with the negative binomial model (Singapore</w:t>
       </w:r>
       <w:proofErr w:type="gramStart"/>
       <w:r>
@@ -3894,22 +3805,9 @@
           <w:sz w:val="28"/>
           <w:szCs w:val="28"/>
         </w:rPr>
-        <w:lastRenderedPageBreak/>
-        <w:t xml:space="preserve">Aim of the </w:t>
-      </w:r>
-      <w:proofErr w:type="gramStart"/>
-      <w:r>
-        <w:rPr>
-          <w:rFonts w:ascii="Times New Roman" w:hAnsi="Times New Roman" w:cs="Times New Roman"/>
-          <w:b/>
-          <w:bCs/>
-          <w:sz w:val="28"/>
-          <w:szCs w:val="28"/>
-        </w:rPr>
-        <w:t>project</w:t>
+        <w:t>Aim of the project</w:t>
       </w:r>
       <w:bookmarkEnd w:id="1"/>
-      <w:proofErr w:type="gramEnd"/>
     </w:p>
     <w:p>
       <w:pPr>
@@ -4010,16 +3908,8 @@
         <w:rPr>
           <w:rFonts w:ascii="Times New Roman" w:hAnsi="Times New Roman" w:cs="Times New Roman"/>
         </w:rPr>
-        <w:t xml:space="preserve">The prevalence of testing and contact </w:t>
-      </w:r>
-      <w:proofErr w:type="gramStart"/>
-      <w:r>
-        <w:rPr>
-          <w:rFonts w:ascii="Times New Roman" w:hAnsi="Times New Roman" w:cs="Times New Roman"/>
-        </w:rPr>
-        <w:t>tracing</w:t>
-      </w:r>
-      <w:proofErr w:type="gramEnd"/>
+        <w:t>The prevalence of testing and contact tracing</w:t>
+      </w:r>
     </w:p>
     <w:p>
       <w:pPr>
@@ -4270,10 +4160,10 @@
             <v:path o:extrusionok="f" gradientshapeok="t" o:connecttype="rect"/>
             <o:lock v:ext="edit" aspectratio="t"/>
           </v:shapetype>
-          <v:shape id="_x0000_i1025" type="#_x0000_t75" alt="" style="width:396.6pt;height:409.8pt;mso-width-percent:0;mso-height-percent:0;mso-width-percent:0;mso-height-percent:0" o:ole="">
+          <v:shape id="_x0000_i1025" type="#_x0000_t75" alt="" style="width:396.7pt;height:409.85pt;mso-width-percent:0;mso-height-percent:0;mso-width-percent:0;mso-height-percent:0" o:ole="">
             <v:imagedata r:id="rId8" o:title=""/>
           </v:shape>
-          <o:OLEObject Type="Embed" ProgID="Visio.Drawing.15" ShapeID="_x0000_i1025" DrawAspect="Content" ObjectID="_1680507923" r:id="rId9"/>
+          <o:OLEObject Type="Embed" ProgID="Visio.Drawing.15" ShapeID="_x0000_i1025" DrawAspect="Content" ObjectID="_1680522231" r:id="rId9"/>
         </w:object>
       </w:r>
     </w:p>
@@ -4701,21 +4591,7 @@
         <w:rPr>
           <w:rFonts w:ascii="Times New Roman" w:hAnsi="Times New Roman" w:cs="Times New Roman"/>
         </w:rPr>
-        <w:t xml:space="preserve">, </w:t>
-      </w:r>
-      <w:proofErr w:type="spellStart"/>
-      <w:r>
-        <w:rPr>
-          <w:rFonts w:ascii="Times New Roman" w:hAnsi="Times New Roman" w:cs="Times New Roman"/>
-        </w:rPr>
-        <w:t>JFree</w:t>
-      </w:r>
-      <w:proofErr w:type="spellEnd"/>
-      <w:r>
-        <w:rPr>
-          <w:rFonts w:ascii="Times New Roman" w:hAnsi="Times New Roman" w:cs="Times New Roman"/>
-        </w:rPr>
-        <w:t xml:space="preserve"> chart,</w:t>
+        <w:t>, JFree chart,</w:t>
       </w:r>
       <w:r>
         <w:rPr>
@@ -4775,21 +4651,7 @@
         <w:rPr>
           <w:rFonts w:ascii="Times New Roman" w:hAnsi="Times New Roman" w:cs="Times New Roman"/>
         </w:rPr>
-        <w:t xml:space="preserve"> for both SARS-CoV-2 and SARS-</w:t>
-      </w:r>
-      <w:proofErr w:type="spellStart"/>
-      <w:r>
-        <w:rPr>
-          <w:rFonts w:ascii="Times New Roman" w:hAnsi="Times New Roman" w:cs="Times New Roman"/>
-        </w:rPr>
-        <w:t>CoV</w:t>
-      </w:r>
-      <w:proofErr w:type="spellEnd"/>
-      <w:r>
-        <w:rPr>
-          <w:rFonts w:ascii="Times New Roman" w:hAnsi="Times New Roman" w:cs="Times New Roman"/>
-        </w:rPr>
-        <w:t xml:space="preserve">. </w:t>
+        <w:t xml:space="preserve"> for both SARS-CoV-2 and SARS-CoV. </w:t>
       </w:r>
       <w:r>
         <w:rPr>
@@ -4841,21 +4703,7 @@
         <w:rPr>
           <w:rFonts w:ascii="Times New Roman" w:hAnsi="Times New Roman" w:cs="Times New Roman"/>
         </w:rPr>
-        <w:t>SARS-CoV-2 or SARS-</w:t>
-      </w:r>
-      <w:proofErr w:type="spellStart"/>
-      <w:r>
-        <w:rPr>
-          <w:rFonts w:ascii="Times New Roman" w:hAnsi="Times New Roman" w:cs="Times New Roman"/>
-        </w:rPr>
-        <w:t>CoV</w:t>
-      </w:r>
-      <w:proofErr w:type="spellEnd"/>
-      <w:r>
-        <w:rPr>
-          <w:rFonts w:ascii="Times New Roman" w:hAnsi="Times New Roman" w:cs="Times New Roman"/>
-        </w:rPr>
-        <w:t>, as it would include several other factors. Th</w:t>
+        <w:t>SARS-CoV-2 or SARS-CoV, as it would include several other factors. Th</w:t>
       </w:r>
       <w:r>
         <w:rPr>
@@ -5272,14 +5120,27 @@
       <w:r>
         <w:t xml:space="preserve">Figure </w:t>
       </w:r>
-      <w:fldSimple w:instr=" SEQ Figure \* ARABIC ">
-        <w:r>
-          <w:rPr>
-            <w:noProof/>
-          </w:rPr>
-          <w:t>3</w:t>
-        </w:r>
-      </w:fldSimple>
+      <w:r>
+        <w:fldChar w:fldCharType="begin"/>
+      </w:r>
+      <w:r>
+        <w:instrText xml:space="preserve"> SEQ Figure \* ARABIC </w:instrText>
+      </w:r>
+      <w:r>
+        <w:fldChar w:fldCharType="separate"/>
+      </w:r>
+      <w:r>
+        <w:rPr>
+          <w:noProof/>
+        </w:rPr>
+        <w:t>3</w:t>
+      </w:r>
+      <w:r>
+        <w:rPr>
+          <w:noProof/>
+        </w:rPr>
+        <w:fldChar w:fldCharType="end"/>
+      </w:r>
       <w:r>
         <w:t>: Growth of infection over the time (in days)</w:t>
       </w:r>
@@ -5408,18 +5269,8 @@
           <w:b/>
           <w:bCs/>
         </w:rPr>
-        <w:t>SARS-</w:t>
-      </w:r>
-      <w:proofErr w:type="spellStart"/>
-      <w:r>
-        <w:rPr>
-          <w:rFonts w:ascii="Times New Roman" w:hAnsi="Times New Roman" w:cs="Times New Roman"/>
-          <w:b/>
-          <w:bCs/>
-        </w:rPr>
-        <w:t>CoV</w:t>
-      </w:r>
-      <w:proofErr w:type="spellEnd"/>
+        <w:t>SARS-CoV</w:t>
+      </w:r>
       <w:r>
         <w:rPr>
           <w:rFonts w:ascii="Times New Roman" w:hAnsi="Times New Roman" w:cs="Times New Roman"/>
@@ -5443,35 +5294,7 @@
         <w:rPr>
           <w:rFonts w:ascii="Times New Roman" w:hAnsi="Times New Roman" w:cs="Times New Roman"/>
         </w:rPr>
-        <w:t>When simulating the SARS-</w:t>
-      </w:r>
-      <w:proofErr w:type="spellStart"/>
-      <w:r>
-        <w:rPr>
-          <w:rFonts w:ascii="Times New Roman" w:hAnsi="Times New Roman" w:cs="Times New Roman"/>
-        </w:rPr>
-        <w:t>CoV</w:t>
-      </w:r>
-      <w:proofErr w:type="spellEnd"/>
-      <w:r>
-        <w:rPr>
-          <w:rFonts w:ascii="Times New Roman" w:hAnsi="Times New Roman" w:cs="Times New Roman"/>
-        </w:rPr>
-        <w:t xml:space="preserve"> (SARS) virus, we </w:t>
-      </w:r>
-      <w:proofErr w:type="gramStart"/>
-      <w:r>
-        <w:rPr>
-          <w:rFonts w:ascii="Times New Roman" w:hAnsi="Times New Roman" w:cs="Times New Roman"/>
-        </w:rPr>
-        <w:t>take into account</w:t>
-      </w:r>
-      <w:proofErr w:type="gramEnd"/>
-      <w:r>
-        <w:rPr>
-          <w:rFonts w:ascii="Times New Roman" w:hAnsi="Times New Roman" w:cs="Times New Roman"/>
-        </w:rPr>
-        <w:t xml:space="preserve"> the incubation period of 3-5 days that is mapped to 3ms before it starts infecting healthy people. Due to the incubation period and recovery time for the virus, the transmission is comparably lower than the SARS-CoV-2 which results in lower dispersion </w:t>
+        <w:t xml:space="preserve">When simulating the SARS-CoV (SARS) virus, we take into account the incubation period of 3-5 days that is mapped to 3ms before it starts infecting healthy people. Due to the incubation period and recovery time for the virus, the transmission is comparably lower than the SARS-CoV-2 which results in lower dispersion </w:t>
       </w:r>
       <w:r>
         <w:rPr>
@@ -5483,21 +5306,7 @@
         <w:rPr>
           <w:rFonts w:ascii="Times New Roman" w:hAnsi="Times New Roman" w:cs="Times New Roman"/>
         </w:rPr>
-        <w:t>. When the vaccination factor is selected, it will not be considered for SARS-</w:t>
-      </w:r>
-      <w:proofErr w:type="spellStart"/>
-      <w:r>
-        <w:rPr>
-          <w:rFonts w:ascii="Times New Roman" w:hAnsi="Times New Roman" w:cs="Times New Roman"/>
-        </w:rPr>
-        <w:t>CoV</w:t>
-      </w:r>
-      <w:proofErr w:type="spellEnd"/>
-      <w:r>
-        <w:rPr>
-          <w:rFonts w:ascii="Times New Roman" w:hAnsi="Times New Roman" w:cs="Times New Roman"/>
-        </w:rPr>
-        <w:t xml:space="preserve"> simulation as the vaccine is still not developed in the real world for this virus.  </w:t>
+        <w:t xml:space="preserve">. When the vaccination factor is selected, it will not be considered for SARS-CoV simulation as the vaccine is still not developed in the real world for this virus.  </w:t>
       </w:r>
     </w:p>
     <w:p>
@@ -6016,21 +5825,9 @@
           <w:sz w:val="24"/>
           <w:szCs w:val="24"/>
         </w:rPr>
-        <w:t xml:space="preserve">Factors considered for </w:t>
-      </w:r>
-      <w:proofErr w:type="gramStart"/>
-      <w:r>
-        <w:rPr>
-          <w:rFonts w:ascii="Times New Roman" w:hAnsi="Times New Roman" w:cs="Times New Roman"/>
-          <w:b/>
-          <w:bCs/>
-          <w:sz w:val="24"/>
-          <w:szCs w:val="24"/>
-        </w:rPr>
-        <w:t>simulation</w:t>
+        <w:t>Factors considered for simulation</w:t>
       </w:r>
       <w:bookmarkEnd w:id="12"/>
-      <w:proofErr w:type="gramEnd"/>
     </w:p>
     <w:p>
       <w:pPr>
@@ -6122,6 +5919,50 @@
       <w:pPr>
         <w:pStyle w:val="ListParagraph"/>
         <w:numPr>
+          <w:ilvl w:val="1"/>
+          <w:numId w:val="16"/>
+        </w:numPr>
+        <w:spacing w:line="276" w:lineRule="auto"/>
+        <w:jc w:val="both"/>
+        <w:rPr>
+          <w:rFonts w:ascii="Times New Roman" w:hAnsi="Times New Roman" w:cs="Times New Roman"/>
+          <w:sz w:val="24"/>
+          <w:szCs w:val="24"/>
+        </w:rPr>
+      </w:pPr>
+      <w:r>
+        <w:rPr>
+          <w:rFonts w:ascii="Times New Roman" w:hAnsi="Times New Roman" w:cs="Times New Roman"/>
+        </w:rPr>
+        <w:t xml:space="preserve">The infected population will further transmit the virus only to number of people defined in R-naught. </w:t>
+      </w:r>
+    </w:p>
+    <w:p>
+      <w:pPr>
+        <w:pStyle w:val="ListParagraph"/>
+        <w:numPr>
+          <w:ilvl w:val="1"/>
+          <w:numId w:val="16"/>
+        </w:numPr>
+        <w:spacing w:line="276" w:lineRule="auto"/>
+        <w:jc w:val="both"/>
+        <w:rPr>
+          <w:rFonts w:ascii="Times New Roman" w:hAnsi="Times New Roman" w:cs="Times New Roman"/>
+          <w:sz w:val="24"/>
+          <w:szCs w:val="24"/>
+        </w:rPr>
+      </w:pPr>
+      <w:r>
+        <w:rPr>
+          <w:rFonts w:ascii="Times New Roman" w:hAnsi="Times New Roman" w:cs="Times New Roman"/>
+        </w:rPr>
+        <w:t>For example, if R-naught is 2, infected person will transmit to only first two healthy person that they interact with.</w:t>
+      </w:r>
+    </w:p>
+    <w:p>
+      <w:pPr>
+        <w:pStyle w:val="ListParagraph"/>
+        <w:numPr>
           <w:ilvl w:val="0"/>
           <w:numId w:val="34"/>
         </w:numPr>
@@ -6175,21 +6016,7 @@
         <w:rPr>
           <w:rFonts w:ascii="Times New Roman" w:hAnsi="Times New Roman" w:cs="Times New Roman"/>
         </w:rPr>
-        <w:t xml:space="preserve">The vaccine efficiency </w:t>
-      </w:r>
-      <w:proofErr w:type="gramStart"/>
-      <w:r>
-        <w:rPr>
-          <w:rFonts w:ascii="Times New Roman" w:hAnsi="Times New Roman" w:cs="Times New Roman"/>
-        </w:rPr>
-        <w:t>is considered to be</w:t>
-      </w:r>
-      <w:proofErr w:type="gramEnd"/>
-      <w:r>
-        <w:rPr>
-          <w:rFonts w:ascii="Times New Roman" w:hAnsi="Times New Roman" w:cs="Times New Roman"/>
-        </w:rPr>
-        <w:t xml:space="preserve"> </w:t>
+        <w:t xml:space="preserve">The vaccine efficiency is considered to be </w:t>
       </w:r>
       <w:r>
         <w:rPr>
@@ -6275,21 +6102,7 @@
         <w:rPr>
           <w:rFonts w:ascii="Times New Roman" w:hAnsi="Times New Roman" w:cs="Times New Roman"/>
         </w:rPr>
-        <w:t>SARS-</w:t>
-      </w:r>
-      <w:proofErr w:type="spellStart"/>
-      <w:r>
-        <w:rPr>
-          <w:rFonts w:ascii="Times New Roman" w:hAnsi="Times New Roman" w:cs="Times New Roman"/>
-        </w:rPr>
-        <w:t>CoV</w:t>
-      </w:r>
-      <w:proofErr w:type="spellEnd"/>
-      <w:r>
-        <w:rPr>
-          <w:rFonts w:ascii="Times New Roman" w:hAnsi="Times New Roman" w:cs="Times New Roman"/>
-        </w:rPr>
-        <w:t>, hence it is not considered for the comparison.</w:t>
+        <w:t>SARS-CoV, hence it is not considered for the comparison.</w:t>
       </w:r>
     </w:p>
     <w:p>
@@ -6453,14 +6266,7 @@
         <w:rPr>
           <w:rFonts w:ascii="Times New Roman" w:hAnsi="Times New Roman" w:cs="Times New Roman"/>
         </w:rPr>
-        <w:t xml:space="preserve"> that </w:t>
-      </w:r>
-      <w:proofErr w:type="gramStart"/>
-      <w:r>
-        <w:rPr>
-          <w:rFonts w:ascii="Times New Roman" w:hAnsi="Times New Roman" w:cs="Times New Roman"/>
-        </w:rPr>
-        <w:t>come</w:t>
+        <w:t xml:space="preserve"> that come</w:t>
       </w:r>
       <w:r>
         <w:rPr>
@@ -6472,14 +6278,7 @@
         <w:rPr>
           <w:rFonts w:ascii="Times New Roman" w:hAnsi="Times New Roman" w:cs="Times New Roman"/>
         </w:rPr>
-        <w:t xml:space="preserve"> in contact with</w:t>
-      </w:r>
-      <w:proofErr w:type="gramEnd"/>
-      <w:r>
-        <w:rPr>
-          <w:rFonts w:ascii="Times New Roman" w:hAnsi="Times New Roman" w:cs="Times New Roman"/>
-        </w:rPr>
-        <w:t xml:space="preserve"> the infected person </w:t>
+        <w:t xml:space="preserve"> in contact with the infected person </w:t>
       </w:r>
       <w:r>
         <w:rPr>
@@ -7427,21 +7226,7 @@
         <w:rPr>
           <w:rFonts w:ascii="Times New Roman" w:hAnsi="Times New Roman" w:cs="Times New Roman"/>
         </w:rPr>
-        <w:t>SARS-</w:t>
-      </w:r>
-      <w:proofErr w:type="spellStart"/>
-      <w:r>
-        <w:rPr>
-          <w:rFonts w:ascii="Times New Roman" w:hAnsi="Times New Roman" w:cs="Times New Roman"/>
-        </w:rPr>
-        <w:t>CoV</w:t>
-      </w:r>
-      <w:proofErr w:type="spellEnd"/>
-      <w:r>
-        <w:rPr>
-          <w:rFonts w:ascii="Times New Roman" w:hAnsi="Times New Roman" w:cs="Times New Roman"/>
-        </w:rPr>
-        <w:t xml:space="preserve"> incubation period: </w:t>
+        <w:t xml:space="preserve">SARS-CoV incubation period: </w:t>
       </w:r>
     </w:p>
     <w:p>
@@ -7654,19 +7439,11 @@
           <w:rFonts w:ascii="Times New Roman" w:hAnsi="Times New Roman" w:cs="Times New Roman"/>
         </w:rPr>
       </w:pPr>
-      <w:proofErr w:type="spellStart"/>
-      <w:r>
-        <w:rPr>
-          <w:rFonts w:ascii="Times New Roman" w:hAnsi="Times New Roman" w:cs="Times New Roman"/>
-        </w:rPr>
-        <w:t>infectionRate</w:t>
-      </w:r>
-      <w:proofErr w:type="spellEnd"/>
-      <w:r>
-        <w:rPr>
-          <w:rFonts w:ascii="Times New Roman" w:hAnsi="Times New Roman" w:cs="Times New Roman"/>
-        </w:rPr>
-        <w:t>: This is the percentage of population initially infected. We have taken it as 0.1, which means 10% of population would be infected at the start of simulation.</w:t>
+      <w:r>
+        <w:rPr>
+          <w:rFonts w:ascii="Times New Roman" w:hAnsi="Times New Roman" w:cs="Times New Roman"/>
+        </w:rPr>
+        <w:t>infectionRate: This is the percentage of population initially infected. We have taken it as 0.1, which means 10% of population would be infected at the start of simulation.</w:t>
       </w:r>
     </w:p>
     <w:p>
@@ -7682,33 +7459,11 @@
           <w:rFonts w:ascii="Times New Roman" w:hAnsi="Times New Roman" w:cs="Times New Roman"/>
         </w:rPr>
       </w:pPr>
-      <w:proofErr w:type="spellStart"/>
-      <w:r>
-        <w:rPr>
-          <w:rFonts w:ascii="Times New Roman" w:hAnsi="Times New Roman" w:cs="Times New Roman"/>
-        </w:rPr>
-        <w:t>asymptoticFraction</w:t>
-      </w:r>
-      <w:proofErr w:type="spellEnd"/>
-      <w:r>
-        <w:rPr>
-          <w:rFonts w:ascii="Times New Roman" w:hAnsi="Times New Roman" w:cs="Times New Roman"/>
-        </w:rPr>
-        <w:t xml:space="preserve">: Fraction of infected people that are asymptomatic. We have taken 3, </w:t>
-      </w:r>
-      <w:proofErr w:type="spellStart"/>
-      <w:r>
-        <w:rPr>
-          <w:rFonts w:ascii="Times New Roman" w:hAnsi="Times New Roman" w:cs="Times New Roman"/>
-        </w:rPr>
-        <w:t>i.e</w:t>
-      </w:r>
-      <w:proofErr w:type="spellEnd"/>
-      <w:r>
-        <w:rPr>
-          <w:rFonts w:ascii="Times New Roman" w:hAnsi="Times New Roman" w:cs="Times New Roman"/>
-        </w:rPr>
-        <w:t>, 1 out of 3 infected people is asymptomatic.</w:t>
+      <w:r>
+        <w:rPr>
+          <w:rFonts w:ascii="Times New Roman" w:hAnsi="Times New Roman" w:cs="Times New Roman"/>
+        </w:rPr>
+        <w:t>asymptoticFraction: Fraction of infected people that are asymptomatic. We have taken 3, i.e, 1 out of 3 infected people is asymptomatic.</w:t>
       </w:r>
     </w:p>
     <w:p>
@@ -7724,19 +7479,11 @@
           <w:rFonts w:ascii="Times New Roman" w:hAnsi="Times New Roman" w:cs="Times New Roman"/>
         </w:rPr>
       </w:pPr>
-      <w:proofErr w:type="spellStart"/>
-      <w:r>
-        <w:rPr>
-          <w:rFonts w:ascii="Times New Roman" w:hAnsi="Times New Roman" w:cs="Times New Roman"/>
-        </w:rPr>
-        <w:t>comorbidPercentage</w:t>
-      </w:r>
-      <w:proofErr w:type="spellEnd"/>
-      <w:r>
-        <w:rPr>
-          <w:rFonts w:ascii="Times New Roman" w:hAnsi="Times New Roman" w:cs="Times New Roman"/>
-        </w:rPr>
-        <w:t>: Percentage of population that are comorbid. Currently considered as 45%.</w:t>
+      <w:r>
+        <w:rPr>
+          <w:rFonts w:ascii="Times New Roman" w:hAnsi="Times New Roman" w:cs="Times New Roman"/>
+        </w:rPr>
+        <w:t>comorbidPercentage: Percentage of population that are comorbid. Currently considered as 45%.</w:t>
       </w:r>
     </w:p>
     <w:p>
@@ -7752,33 +7499,11 @@
           <w:rFonts w:ascii="Times New Roman" w:hAnsi="Times New Roman" w:cs="Times New Roman"/>
         </w:rPr>
       </w:pPr>
-      <w:proofErr w:type="spellStart"/>
-      <w:r>
-        <w:rPr>
-          <w:rFonts w:ascii="Times New Roman" w:hAnsi="Times New Roman" w:cs="Times New Roman"/>
-        </w:rPr>
-        <w:t>infectedQuarantinePercentage</w:t>
-      </w:r>
-      <w:proofErr w:type="spellEnd"/>
-      <w:r>
-        <w:rPr>
-          <w:rFonts w:ascii="Times New Roman" w:hAnsi="Times New Roman" w:cs="Times New Roman"/>
-        </w:rPr>
-        <w:t xml:space="preserve">: When quarantine constraint is selected, this is the percentage of infected population that </w:t>
-      </w:r>
-      <w:proofErr w:type="gramStart"/>
-      <w:r>
-        <w:rPr>
-          <w:rFonts w:ascii="Times New Roman" w:hAnsi="Times New Roman" w:cs="Times New Roman"/>
-        </w:rPr>
-        <w:t>actually quarantine</w:t>
-      </w:r>
-      <w:proofErr w:type="gramEnd"/>
-      <w:r>
-        <w:rPr>
-          <w:rFonts w:ascii="Times New Roman" w:hAnsi="Times New Roman" w:cs="Times New Roman"/>
-        </w:rPr>
-        <w:t>. Taken as 20%.</w:t>
+      <w:r>
+        <w:rPr>
+          <w:rFonts w:ascii="Times New Roman" w:hAnsi="Times New Roman" w:cs="Times New Roman"/>
+        </w:rPr>
+        <w:t>infectedQuarantinePercentage: When quarantine constraint is selected, this is the percentage of infected population that actually quarantine. Taken as 20%.</w:t>
       </w:r>
     </w:p>
     <w:p>
@@ -7814,19 +7539,11 @@
           <w:rFonts w:ascii="Times New Roman" w:hAnsi="Times New Roman" w:cs="Times New Roman"/>
         </w:rPr>
       </w:pPr>
-      <w:proofErr w:type="spellStart"/>
-      <w:r>
-        <w:rPr>
-          <w:rFonts w:ascii="Times New Roman" w:hAnsi="Times New Roman" w:cs="Times New Roman"/>
-        </w:rPr>
-        <w:t>vaccinatedPercentage</w:t>
-      </w:r>
-      <w:proofErr w:type="spellEnd"/>
-      <w:r>
-        <w:rPr>
-          <w:rFonts w:ascii="Times New Roman" w:hAnsi="Times New Roman" w:cs="Times New Roman"/>
-        </w:rPr>
-        <w:t>: This is the percentage of population that are vaccinated when we consider efficacy of vaccine constraint. Currently considered as 50%.</w:t>
+      <w:r>
+        <w:rPr>
+          <w:rFonts w:ascii="Times New Roman" w:hAnsi="Times New Roman" w:cs="Times New Roman"/>
+        </w:rPr>
+        <w:t>vaccinatedPercentage: This is the percentage of population that are vaccinated when we consider efficacy of vaccine constraint. Currently considered as 50%.</w:t>
       </w:r>
     </w:p>
     <w:p>
@@ -7842,19 +7559,11 @@
           <w:rFonts w:ascii="Times New Roman" w:hAnsi="Times New Roman" w:cs="Times New Roman"/>
         </w:rPr>
       </w:pPr>
-      <w:proofErr w:type="spellStart"/>
-      <w:r>
-        <w:rPr>
-          <w:rFonts w:ascii="Times New Roman" w:hAnsi="Times New Roman" w:cs="Times New Roman"/>
-        </w:rPr>
-        <w:t>vaccineEffectiveness</w:t>
-      </w:r>
-      <w:proofErr w:type="spellEnd"/>
-      <w:r>
-        <w:rPr>
-          <w:rFonts w:ascii="Times New Roman" w:hAnsi="Times New Roman" w:cs="Times New Roman"/>
-        </w:rPr>
-        <w:t>: Percentage of vaccinate population that do not get infected. Effectiveness is considered as 94%.</w:t>
+      <w:r>
+        <w:rPr>
+          <w:rFonts w:ascii="Times New Roman" w:hAnsi="Times New Roman" w:cs="Times New Roman"/>
+        </w:rPr>
+        <w:t>vaccineEffectiveness: Percentage of vaccinate population that do not get infected. Effectiveness is considered as 94%.</w:t>
       </w:r>
     </w:p>
     <w:p>
@@ -7890,19 +7599,11 @@
           <w:rFonts w:ascii="Times New Roman" w:hAnsi="Times New Roman" w:cs="Times New Roman"/>
         </w:rPr>
       </w:pPr>
-      <w:proofErr w:type="spellStart"/>
-      <w:r>
-        <w:rPr>
-          <w:rFonts w:ascii="Times New Roman" w:hAnsi="Times New Roman" w:cs="Times New Roman"/>
-        </w:rPr>
-        <w:t>populationBallHeight</w:t>
-      </w:r>
-      <w:proofErr w:type="spellEnd"/>
-      <w:r>
-        <w:rPr>
-          <w:rFonts w:ascii="Times New Roman" w:hAnsi="Times New Roman" w:cs="Times New Roman"/>
-        </w:rPr>
-        <w:t>: Height of the 2D Graphics ball shape components that we have considered for displaying population.</w:t>
+      <w:r>
+        <w:rPr>
+          <w:rFonts w:ascii="Times New Roman" w:hAnsi="Times New Roman" w:cs="Times New Roman"/>
+        </w:rPr>
+        <w:t>populationBallHeight: Height of the 2D Graphics ball shape components that we have considered for displaying population.</w:t>
       </w:r>
     </w:p>
     <w:p>
@@ -7918,19 +7619,11 @@
           <w:rFonts w:ascii="Times New Roman" w:hAnsi="Times New Roman" w:cs="Times New Roman"/>
         </w:rPr>
       </w:pPr>
-      <w:proofErr w:type="spellStart"/>
-      <w:r>
-        <w:rPr>
-          <w:rFonts w:ascii="Times New Roman" w:hAnsi="Times New Roman" w:cs="Times New Roman"/>
-        </w:rPr>
-        <w:t>populationBallWidth</w:t>
-      </w:r>
-      <w:proofErr w:type="spellEnd"/>
-      <w:r>
-        <w:rPr>
-          <w:rFonts w:ascii="Times New Roman" w:hAnsi="Times New Roman" w:cs="Times New Roman"/>
-        </w:rPr>
-        <w:t>: Width of the 2D Graphics ball shape components that we have considered for displaying population.</w:t>
+      <w:r>
+        <w:rPr>
+          <w:rFonts w:ascii="Times New Roman" w:hAnsi="Times New Roman" w:cs="Times New Roman"/>
+        </w:rPr>
+        <w:t>populationBallWidth: Width of the 2D Graphics ball shape components that we have considered for displaying population.</w:t>
       </w:r>
     </w:p>
     <w:p>
@@ -7966,47 +7659,11 @@
           <w:rFonts w:ascii="Times New Roman" w:hAnsi="Times New Roman" w:cs="Times New Roman"/>
         </w:rPr>
       </w:pPr>
-      <w:proofErr w:type="spellStart"/>
-      <w:r>
-        <w:rPr>
-          <w:rFonts w:ascii="Times New Roman" w:hAnsi="Times New Roman" w:cs="Times New Roman"/>
-        </w:rPr>
-        <w:t>hospitalCapacity</w:t>
-      </w:r>
-      <w:proofErr w:type="spellEnd"/>
-      <w:r>
-        <w:rPr>
-          <w:rFonts w:ascii="Times New Roman" w:hAnsi="Times New Roman" w:cs="Times New Roman"/>
-        </w:rPr>
-        <w:t xml:space="preserve">: Capacity of hospital is considered based on percentage of population taken. </w:t>
-      </w:r>
-      <w:proofErr w:type="spellStart"/>
-      <w:r>
-        <w:rPr>
-          <w:rFonts w:ascii="Times New Roman" w:hAnsi="Times New Roman" w:cs="Times New Roman"/>
-        </w:rPr>
-        <w:t>i.e</w:t>
-      </w:r>
-      <w:proofErr w:type="spellEnd"/>
-      <w:r>
-        <w:rPr>
-          <w:rFonts w:ascii="Times New Roman" w:hAnsi="Times New Roman" w:cs="Times New Roman"/>
-        </w:rPr>
-        <w:t xml:space="preserve">, if </w:t>
-      </w:r>
-      <w:proofErr w:type="spellStart"/>
-      <w:r>
-        <w:rPr>
-          <w:rFonts w:ascii="Times New Roman" w:hAnsi="Times New Roman" w:cs="Times New Roman"/>
-        </w:rPr>
-        <w:t>hospitalCapacity</w:t>
-      </w:r>
-      <w:proofErr w:type="spellEnd"/>
-      <w:r>
-        <w:rPr>
-          <w:rFonts w:ascii="Times New Roman" w:hAnsi="Times New Roman" w:cs="Times New Roman"/>
-        </w:rPr>
-        <w:t xml:space="preserve"> is 0.2 then the hospital capacity is 20% of the population.</w:t>
+      <w:r>
+        <w:rPr>
+          <w:rFonts w:ascii="Times New Roman" w:hAnsi="Times New Roman" w:cs="Times New Roman"/>
+        </w:rPr>
+        <w:t>hospitalCapacity: Capacity of hospital is considered based on percentage of population taken. i.e, if hospitalCapacity is 0.2 then the hospital capacity is 20% of the population.</w:t>
       </w:r>
     </w:p>
     <w:p>
@@ -8221,27 +7878,7 @@
                 <w:sz w:val="20"/>
                 <w:szCs w:val="20"/>
               </w:rPr>
-              <w:t>Time(</w:t>
-            </w:r>
-            <w:proofErr w:type="spellStart"/>
-            <w:r>
-              <w:rPr>
-                <w:rFonts w:ascii="Times New Roman" w:eastAsia="Times New Roman" w:hAnsi="Times New Roman" w:cs="Times New Roman"/>
-                <w:color w:val="000000"/>
-                <w:sz w:val="20"/>
-                <w:szCs w:val="20"/>
-              </w:rPr>
-              <w:t>ms</w:t>
-            </w:r>
-            <w:proofErr w:type="spellEnd"/>
-            <w:r>
-              <w:rPr>
-                <w:rFonts w:ascii="Times New Roman" w:eastAsia="Times New Roman" w:hAnsi="Times New Roman" w:cs="Times New Roman"/>
-                <w:color w:val="000000"/>
-                <w:sz w:val="20"/>
-                <w:szCs w:val="20"/>
-              </w:rPr>
-              <w:t>)</w:t>
+              <w:t>Time(ms)</w:t>
             </w:r>
           </w:p>
         </w:tc>
@@ -9206,14 +8843,27 @@
       <w:r>
         <w:t xml:space="preserve">Figure </w:t>
       </w:r>
-      <w:fldSimple w:instr=" SEQ Figure \* ARABIC ">
-        <w:r>
-          <w:rPr>
-            <w:noProof/>
-          </w:rPr>
-          <w:t>4</w:t>
-        </w:r>
-      </w:fldSimple>
+      <w:r>
+        <w:fldChar w:fldCharType="begin"/>
+      </w:r>
+      <w:r>
+        <w:instrText xml:space="preserve"> SEQ Figure \* ARABIC </w:instrText>
+      </w:r>
+      <w:r>
+        <w:fldChar w:fldCharType="separate"/>
+      </w:r>
+      <w:r>
+        <w:rPr>
+          <w:noProof/>
+        </w:rPr>
+        <w:t>4</w:t>
+      </w:r>
+      <w:r>
+        <w:rPr>
+          <w:noProof/>
+        </w:rPr>
+        <w:fldChar w:fldCharType="end"/>
+      </w:r>
       <w:r>
         <w:t xml:space="preserve">:Comparison plot </w:t>
       </w:r>
@@ -9328,27 +8978,7 @@
                 <w:sz w:val="20"/>
                 <w:szCs w:val="20"/>
               </w:rPr>
-              <w:t>Time(</w:t>
-            </w:r>
-            <w:proofErr w:type="spellStart"/>
-            <w:r>
-              <w:rPr>
-                <w:rFonts w:ascii="Times New Roman" w:eastAsia="Times New Roman" w:hAnsi="Times New Roman" w:cs="Times New Roman"/>
-                <w:color w:val="000000"/>
-                <w:sz w:val="20"/>
-                <w:szCs w:val="20"/>
-              </w:rPr>
-              <w:t>ms</w:t>
-            </w:r>
-            <w:proofErr w:type="spellEnd"/>
-            <w:r>
-              <w:rPr>
-                <w:rFonts w:ascii="Times New Roman" w:eastAsia="Times New Roman" w:hAnsi="Times New Roman" w:cs="Times New Roman"/>
-                <w:color w:val="000000"/>
-                <w:sz w:val="20"/>
-                <w:szCs w:val="20"/>
-              </w:rPr>
-              <w:t>)</w:t>
+              <w:t>Time(ms)</w:t>
             </w:r>
           </w:p>
         </w:tc>
@@ -10313,14 +9943,27 @@
       <w:r>
         <w:t xml:space="preserve">Figure </w:t>
       </w:r>
-      <w:fldSimple w:instr=" SEQ Figure \* ARABIC ">
-        <w:r>
-          <w:rPr>
-            <w:noProof/>
-          </w:rPr>
-          <w:t>5</w:t>
-        </w:r>
-      </w:fldSimple>
+      <w:r>
+        <w:fldChar w:fldCharType="begin"/>
+      </w:r>
+      <w:r>
+        <w:instrText xml:space="preserve"> SEQ Figure \* ARABIC </w:instrText>
+      </w:r>
+      <w:r>
+        <w:fldChar w:fldCharType="separate"/>
+      </w:r>
+      <w:r>
+        <w:rPr>
+          <w:noProof/>
+        </w:rPr>
+        <w:t>5</w:t>
+      </w:r>
+      <w:r>
+        <w:rPr>
+          <w:noProof/>
+        </w:rPr>
+        <w:fldChar w:fldCharType="end"/>
+      </w:r>
       <w:r>
         <w:t>:</w:t>
       </w:r>
@@ -10453,27 +10096,7 @@
                 <w:sz w:val="20"/>
                 <w:szCs w:val="20"/>
               </w:rPr>
-              <w:t>Time(</w:t>
-            </w:r>
-            <w:proofErr w:type="spellStart"/>
-            <w:r>
-              <w:rPr>
-                <w:rFonts w:ascii="Times New Roman" w:eastAsia="Times New Roman" w:hAnsi="Times New Roman" w:cs="Times New Roman"/>
-                <w:color w:val="000000"/>
-                <w:sz w:val="20"/>
-                <w:szCs w:val="20"/>
-              </w:rPr>
-              <w:t>ms</w:t>
-            </w:r>
-            <w:proofErr w:type="spellEnd"/>
-            <w:r>
-              <w:rPr>
-                <w:rFonts w:ascii="Times New Roman" w:eastAsia="Times New Roman" w:hAnsi="Times New Roman" w:cs="Times New Roman"/>
-                <w:color w:val="000000"/>
-                <w:sz w:val="20"/>
-                <w:szCs w:val="20"/>
-              </w:rPr>
-              <w:t>)</w:t>
+              <w:t>Time(ms)</w:t>
             </w:r>
           </w:p>
         </w:tc>
@@ -11438,14 +11061,27 @@
       <w:r>
         <w:t xml:space="preserve">Figure </w:t>
       </w:r>
-      <w:fldSimple w:instr=" SEQ Figure \* ARABIC ">
-        <w:r>
-          <w:rPr>
-            <w:noProof/>
-          </w:rPr>
-          <w:t>6</w:t>
-        </w:r>
-      </w:fldSimple>
+      <w:r>
+        <w:fldChar w:fldCharType="begin"/>
+      </w:r>
+      <w:r>
+        <w:instrText xml:space="preserve"> SEQ Figure \* ARABIC </w:instrText>
+      </w:r>
+      <w:r>
+        <w:fldChar w:fldCharType="separate"/>
+      </w:r>
+      <w:r>
+        <w:rPr>
+          <w:noProof/>
+        </w:rPr>
+        <w:t>6</w:t>
+      </w:r>
+      <w:r>
+        <w:rPr>
+          <w:noProof/>
+        </w:rPr>
+        <w:fldChar w:fldCharType="end"/>
+      </w:r>
       <w:r>
         <w:t>:</w:t>
       </w:r>
@@ -11521,18 +11157,8 @@
           <w:b/>
           <w:bCs/>
         </w:rPr>
-        <w:t xml:space="preserve"> considering vaccination </w:t>
-      </w:r>
-      <w:proofErr w:type="gramStart"/>
-      <w:r>
-        <w:rPr>
-          <w:rFonts w:ascii="Times New Roman" w:hAnsi="Times New Roman" w:cs="Times New Roman"/>
-          <w:b/>
-          <w:bCs/>
-        </w:rPr>
-        <w:t>parameter</w:t>
-      </w:r>
-      <w:proofErr w:type="gramEnd"/>
+        <w:t xml:space="preserve"> considering vaccination parameter</w:t>
+      </w:r>
     </w:p>
     <w:tbl>
       <w:tblPr>
@@ -11582,27 +11208,7 @@
                 <w:sz w:val="20"/>
                 <w:szCs w:val="20"/>
               </w:rPr>
-              <w:t>Time (</w:t>
-            </w:r>
-            <w:proofErr w:type="spellStart"/>
-            <w:r>
-              <w:rPr>
-                <w:rFonts w:ascii="Times New Roman" w:eastAsia="Times New Roman" w:hAnsi="Times New Roman" w:cs="Times New Roman"/>
-                <w:color w:val="000000"/>
-                <w:sz w:val="20"/>
-                <w:szCs w:val="20"/>
-              </w:rPr>
-              <w:t>ms</w:t>
-            </w:r>
-            <w:proofErr w:type="spellEnd"/>
-            <w:r>
-              <w:rPr>
-                <w:rFonts w:ascii="Times New Roman" w:eastAsia="Times New Roman" w:hAnsi="Times New Roman" w:cs="Times New Roman"/>
-                <w:color w:val="000000"/>
-                <w:sz w:val="20"/>
-                <w:szCs w:val="20"/>
-              </w:rPr>
-              <w:t>)</w:t>
+              <w:t>Time (ms)</w:t>
             </w:r>
           </w:p>
         </w:tc>
@@ -12559,14 +12165,27 @@
       <w:r>
         <w:t xml:space="preserve">Figure </w:t>
       </w:r>
-      <w:fldSimple w:instr=" SEQ Figure \* ARABIC ">
-        <w:r>
-          <w:rPr>
-            <w:noProof/>
-          </w:rPr>
-          <w:t>7</w:t>
-        </w:r>
-      </w:fldSimple>
+      <w:r>
+        <w:fldChar w:fldCharType="begin"/>
+      </w:r>
+      <w:r>
+        <w:instrText xml:space="preserve"> SEQ Figure \* ARABIC </w:instrText>
+      </w:r>
+      <w:r>
+        <w:fldChar w:fldCharType="separate"/>
+      </w:r>
+      <w:r>
+        <w:rPr>
+          <w:noProof/>
+        </w:rPr>
+        <w:t>7</w:t>
+      </w:r>
+      <w:r>
+        <w:rPr>
+          <w:noProof/>
+        </w:rPr>
+        <w:fldChar w:fldCharType="end"/>
+      </w:r>
       <w:r>
         <w:t>:</w:t>
       </w:r>
@@ -12664,18 +12283,8 @@
           <w:b/>
           <w:bCs/>
         </w:rPr>
-        <w:t xml:space="preserve"> </w:t>
-      </w:r>
-      <w:proofErr w:type="gramStart"/>
-      <w:r>
-        <w:rPr>
-          <w:rFonts w:ascii="Times New Roman" w:hAnsi="Times New Roman" w:cs="Times New Roman"/>
-          <w:b/>
-          <w:bCs/>
-        </w:rPr>
-        <w:t>factors</w:t>
-      </w:r>
-      <w:proofErr w:type="gramEnd"/>
+        <w:t xml:space="preserve"> factors</w:t>
+      </w:r>
     </w:p>
     <w:tbl>
       <w:tblPr>
@@ -12727,27 +12336,7 @@
                 <w:sz w:val="20"/>
                 <w:szCs w:val="20"/>
               </w:rPr>
-              <w:t>(</w:t>
-            </w:r>
-            <w:proofErr w:type="spellStart"/>
-            <w:r>
-              <w:rPr>
-                <w:rFonts w:ascii="Times New Roman" w:eastAsia="Times New Roman" w:hAnsi="Times New Roman" w:cs="Times New Roman"/>
-                <w:color w:val="000000"/>
-                <w:sz w:val="20"/>
-                <w:szCs w:val="20"/>
-              </w:rPr>
-              <w:t>ms</w:t>
-            </w:r>
-            <w:proofErr w:type="spellEnd"/>
-            <w:r>
-              <w:rPr>
-                <w:rFonts w:ascii="Times New Roman" w:eastAsia="Times New Roman" w:hAnsi="Times New Roman" w:cs="Times New Roman"/>
-                <w:color w:val="000000"/>
-                <w:sz w:val="20"/>
-                <w:szCs w:val="20"/>
-              </w:rPr>
-              <w:t>)</w:t>
+              <w:t>(ms)</w:t>
             </w:r>
           </w:p>
         </w:tc>
@@ -13429,14 +13018,27 @@
       <w:r>
         <w:t xml:space="preserve">Figure </w:t>
       </w:r>
-      <w:fldSimple w:instr=" SEQ Figure \* ARABIC ">
-        <w:r>
-          <w:rPr>
-            <w:noProof/>
-          </w:rPr>
-          <w:t>8</w:t>
-        </w:r>
-      </w:fldSimple>
+      <w:r>
+        <w:fldChar w:fldCharType="begin"/>
+      </w:r>
+      <w:r>
+        <w:instrText xml:space="preserve"> SEQ Figure \* ARABIC </w:instrText>
+      </w:r>
+      <w:r>
+        <w:fldChar w:fldCharType="separate"/>
+      </w:r>
+      <w:r>
+        <w:rPr>
+          <w:noProof/>
+        </w:rPr>
+        <w:t>8</w:t>
+      </w:r>
+      <w:r>
+        <w:rPr>
+          <w:noProof/>
+        </w:rPr>
+        <w:fldChar w:fldCharType="end"/>
+      </w:r>
       <w:r>
         <w:t>:</w:t>
       </w:r>
@@ -14365,14 +13967,27 @@
       <w:r>
         <w:t xml:space="preserve">Figure </w:t>
       </w:r>
-      <w:fldSimple w:instr=" SEQ Figure \* ARABIC ">
-        <w:r>
-          <w:rPr>
-            <w:noProof/>
-          </w:rPr>
-          <w:t>9</w:t>
-        </w:r>
-      </w:fldSimple>
+      <w:r>
+        <w:fldChar w:fldCharType="begin"/>
+      </w:r>
+      <w:r>
+        <w:instrText xml:space="preserve"> SEQ Figure \* ARABIC </w:instrText>
+      </w:r>
+      <w:r>
+        <w:fldChar w:fldCharType="separate"/>
+      </w:r>
+      <w:r>
+        <w:rPr>
+          <w:noProof/>
+        </w:rPr>
+        <w:t>9</w:t>
+      </w:r>
+      <w:r>
+        <w:rPr>
+          <w:noProof/>
+        </w:rPr>
+        <w:fldChar w:fldCharType="end"/>
+      </w:r>
       <w:r>
         <w:t>:</w:t>
       </w:r>
@@ -14466,18 +14081,8 @@
           <w:b/>
           <w:bCs/>
         </w:rPr>
-        <w:t>SARS-</w:t>
-      </w:r>
-      <w:proofErr w:type="spellStart"/>
-      <w:r>
-        <w:rPr>
-          <w:rFonts w:ascii="Times New Roman" w:hAnsi="Times New Roman" w:cs="Times New Roman"/>
-          <w:b/>
-          <w:bCs/>
-        </w:rPr>
-        <w:t>CoV</w:t>
-      </w:r>
-      <w:proofErr w:type="spellEnd"/>
+        <w:t>SARS-CoV</w:t>
+      </w:r>
       <w:r>
         <w:rPr>
           <w:rFonts w:ascii="Times New Roman" w:hAnsi="Times New Roman" w:cs="Times New Roman"/>
@@ -14582,27 +14187,7 @@
                 <w:sz w:val="20"/>
                 <w:szCs w:val="20"/>
               </w:rPr>
-              <w:t>(</w:t>
-            </w:r>
-            <w:proofErr w:type="spellStart"/>
-            <w:r>
-              <w:rPr>
-                <w:rFonts w:ascii="Times New Roman" w:eastAsia="Times New Roman" w:hAnsi="Times New Roman" w:cs="Times New Roman"/>
-                <w:color w:val="000000"/>
-                <w:sz w:val="20"/>
-                <w:szCs w:val="20"/>
-              </w:rPr>
-              <w:t>ms</w:t>
-            </w:r>
-            <w:proofErr w:type="spellEnd"/>
-            <w:r>
-              <w:rPr>
-                <w:rFonts w:ascii="Times New Roman" w:eastAsia="Times New Roman" w:hAnsi="Times New Roman" w:cs="Times New Roman"/>
-                <w:color w:val="000000"/>
-                <w:sz w:val="20"/>
-                <w:szCs w:val="20"/>
-              </w:rPr>
-              <w:t>)</w:t>
+              <w:t>(ms)</w:t>
             </w:r>
           </w:p>
         </w:tc>
@@ -14662,19 +14247,8 @@
                 <w:sz w:val="20"/>
                 <w:szCs w:val="20"/>
               </w:rPr>
-              <w:t>SARS-</w:t>
-            </w:r>
-            <w:proofErr w:type="spellStart"/>
-            <w:r>
-              <w:rPr>
-                <w:rFonts w:ascii="Times New Roman" w:eastAsia="Times New Roman" w:hAnsi="Times New Roman" w:cs="Times New Roman"/>
-                <w:color w:val="000000"/>
-                <w:sz w:val="20"/>
-                <w:szCs w:val="20"/>
-              </w:rPr>
-              <w:t>CoV</w:t>
-            </w:r>
-            <w:proofErr w:type="spellEnd"/>
+              <w:t>SARS-CoV</w:t>
+            </w:r>
           </w:p>
         </w:tc>
       </w:tr>
@@ -15313,26 +14887,34 @@
       <w:r>
         <w:t xml:space="preserve">Figure </w:t>
       </w:r>
-      <w:fldSimple w:instr=" SEQ Figure \* ARABIC ">
-        <w:r>
-          <w:rPr>
-            <w:noProof/>
-          </w:rPr>
-          <w:t>10</w:t>
-        </w:r>
-      </w:fldSimple>
+      <w:r>
+        <w:fldChar w:fldCharType="begin"/>
+      </w:r>
+      <w:r>
+        <w:instrText xml:space="preserve"> SEQ Figure \* ARABIC </w:instrText>
+      </w:r>
+      <w:r>
+        <w:fldChar w:fldCharType="separate"/>
+      </w:r>
+      <w:r>
+        <w:rPr>
+          <w:noProof/>
+        </w:rPr>
+        <w:t>10</w:t>
+      </w:r>
+      <w:r>
+        <w:rPr>
+          <w:noProof/>
+        </w:rPr>
+        <w:fldChar w:fldCharType="end"/>
+      </w:r>
       <w:r>
         <w:t>:</w:t>
       </w:r>
       <w:r>
-        <w:t>Comparison between SARS-CoV-2 and SARS-</w:t>
-      </w:r>
-      <w:proofErr w:type="spellStart"/>
-      <w:r>
-        <w:t>CoV</w:t>
+        <w:t>Comparison between SARS-CoV-2 and SARS-CoV</w:t>
       </w:r>
       <w:bookmarkEnd w:id="22"/>
-      <w:proofErr w:type="spellEnd"/>
     </w:p>
     <w:p>
       <w:pPr>
@@ -15364,16 +14946,8 @@
         <w:rPr>
           <w:rFonts w:ascii="Times New Roman" w:hAnsi="Times New Roman" w:cs="Times New Roman"/>
         </w:rPr>
-        <w:t>SARS-</w:t>
-      </w:r>
-      <w:proofErr w:type="spellStart"/>
-      <w:r>
-        <w:rPr>
-          <w:rFonts w:ascii="Times New Roman" w:hAnsi="Times New Roman" w:cs="Times New Roman"/>
-        </w:rPr>
-        <w:t>CoV</w:t>
-      </w:r>
-      <w:proofErr w:type="spellEnd"/>
+        <w:t>SARS-CoV</w:t>
+      </w:r>
       <w:r>
         <w:rPr>
           <w:rFonts w:ascii="Times New Roman" w:hAnsi="Times New Roman" w:cs="Times New Roman"/>
@@ -15510,27 +15084,7 @@
                 <w:sz w:val="20"/>
                 <w:szCs w:val="20"/>
               </w:rPr>
-              <w:t>(</w:t>
-            </w:r>
-            <w:proofErr w:type="spellStart"/>
-            <w:r>
-              <w:rPr>
-                <w:rFonts w:ascii="Times New Roman" w:eastAsia="Times New Roman" w:hAnsi="Times New Roman" w:cs="Times New Roman"/>
-                <w:color w:val="000000"/>
-                <w:sz w:val="20"/>
-                <w:szCs w:val="20"/>
-              </w:rPr>
-              <w:t>ms</w:t>
-            </w:r>
-            <w:proofErr w:type="spellEnd"/>
-            <w:r>
-              <w:rPr>
-                <w:rFonts w:ascii="Times New Roman" w:eastAsia="Times New Roman" w:hAnsi="Times New Roman" w:cs="Times New Roman"/>
-                <w:color w:val="000000"/>
-                <w:sz w:val="20"/>
-                <w:szCs w:val="20"/>
-              </w:rPr>
-              <w:t>)</w:t>
+              <w:t>(ms)</w:t>
             </w:r>
           </w:p>
         </w:tc>
@@ -16777,14 +16331,27 @@
       <w:r>
         <w:t xml:space="preserve">Figure </w:t>
       </w:r>
-      <w:fldSimple w:instr=" SEQ Figure \* ARABIC ">
-        <w:r>
-          <w:rPr>
-            <w:noProof/>
-          </w:rPr>
-          <w:t>11</w:t>
-        </w:r>
-      </w:fldSimple>
+      <w:r>
+        <w:fldChar w:fldCharType="begin"/>
+      </w:r>
+      <w:r>
+        <w:instrText xml:space="preserve"> SEQ Figure \* ARABIC </w:instrText>
+      </w:r>
+      <w:r>
+        <w:fldChar w:fldCharType="separate"/>
+      </w:r>
+      <w:r>
+        <w:rPr>
+          <w:noProof/>
+        </w:rPr>
+        <w:t>11</w:t>
+      </w:r>
+      <w:r>
+        <w:rPr>
+          <w:noProof/>
+        </w:rPr>
+        <w:fldChar w:fldCharType="end"/>
+      </w:r>
       <w:r>
         <w:t>:</w:t>
       </w:r>
@@ -16969,23 +16536,7 @@
                 <w:rFonts w:ascii="Times New Roman" w:eastAsia="Times New Roman" w:hAnsi="Times New Roman" w:cs="Times New Roman"/>
                 <w:color w:val="000000"/>
               </w:rPr>
-              <w:t>Time (</w:t>
-            </w:r>
-            <w:proofErr w:type="spellStart"/>
-            <w:r>
-              <w:rPr>
-                <w:rFonts w:ascii="Times New Roman" w:eastAsia="Times New Roman" w:hAnsi="Times New Roman" w:cs="Times New Roman"/>
-                <w:color w:val="000000"/>
-              </w:rPr>
-              <w:t>ms</w:t>
-            </w:r>
-            <w:proofErr w:type="spellEnd"/>
-            <w:r>
-              <w:rPr>
-                <w:rFonts w:ascii="Times New Roman" w:eastAsia="Times New Roman" w:hAnsi="Times New Roman" w:cs="Times New Roman"/>
-                <w:color w:val="000000"/>
-              </w:rPr>
-              <w:t>)</w:t>
+              <w:t>Time (ms)</w:t>
             </w:r>
           </w:p>
         </w:tc>
@@ -17598,14 +17149,27 @@
       <w:r>
         <w:t xml:space="preserve">Figure </w:t>
       </w:r>
-      <w:fldSimple w:instr=" SEQ Figure \* ARABIC ">
-        <w:r>
-          <w:rPr>
-            <w:noProof/>
-          </w:rPr>
-          <w:t>12</w:t>
-        </w:r>
-      </w:fldSimple>
+      <w:r>
+        <w:fldChar w:fldCharType="begin"/>
+      </w:r>
+      <w:r>
+        <w:instrText xml:space="preserve"> SEQ Figure \* ARABIC </w:instrText>
+      </w:r>
+      <w:r>
+        <w:fldChar w:fldCharType="separate"/>
+      </w:r>
+      <w:r>
+        <w:rPr>
+          <w:noProof/>
+        </w:rPr>
+        <w:t>12</w:t>
+      </w:r>
+      <w:r>
+        <w:rPr>
+          <w:noProof/>
+        </w:rPr>
+        <w:fldChar w:fldCharType="end"/>
+      </w:r>
       <w:r>
         <w:t>:</w:t>
       </w:r>
@@ -17796,14 +17360,27 @@
       <w:r>
         <w:t xml:space="preserve">Figure </w:t>
       </w:r>
-      <w:fldSimple w:instr=" SEQ Figure \* ARABIC ">
-        <w:r>
-          <w:rPr>
-            <w:noProof/>
-          </w:rPr>
-          <w:t>13</w:t>
-        </w:r>
-      </w:fldSimple>
+      <w:r>
+        <w:fldChar w:fldCharType="begin"/>
+      </w:r>
+      <w:r>
+        <w:instrText xml:space="preserve"> SEQ Figure \* ARABIC </w:instrText>
+      </w:r>
+      <w:r>
+        <w:fldChar w:fldCharType="separate"/>
+      </w:r>
+      <w:r>
+        <w:rPr>
+          <w:noProof/>
+        </w:rPr>
+        <w:t>13</w:t>
+      </w:r>
+      <w:r>
+        <w:rPr>
+          <w:noProof/>
+        </w:rPr>
+        <w:fldChar w:fldCharType="end"/>
+      </w:r>
       <w:r>
         <w:t>:</w:t>
       </w:r>
@@ -17836,25 +17413,7 @@
           <w:sz w:val="24"/>
           <w:szCs w:val="24"/>
         </w:rPr>
-        <w:t xml:space="preserve">person A309125. The contract tracing is checked only when an infected person </w:t>
-      </w:r>
-      <w:proofErr w:type="gramStart"/>
-      <w:r>
-        <w:rPr>
-          <w:rFonts w:ascii="Times New Roman" w:hAnsi="Times New Roman" w:cs="Times New Roman"/>
-          <w:sz w:val="24"/>
-          <w:szCs w:val="24"/>
-        </w:rPr>
-        <w:t>comes in contact with</w:t>
-      </w:r>
-      <w:proofErr w:type="gramEnd"/>
-      <w:r>
-        <w:rPr>
-          <w:rFonts w:ascii="Times New Roman" w:hAnsi="Times New Roman" w:cs="Times New Roman"/>
-          <w:sz w:val="24"/>
-          <w:szCs w:val="24"/>
-        </w:rPr>
-        <w:t xml:space="preserve"> a healthy person. The number of infected people when all constrains are selected is low. </w:t>
+        <w:t xml:space="preserve">person A309125. The contract tracing is checked only when an infected person comes in contact with a healthy person. The number of infected people when all constrains are selected is low. </w:t>
       </w:r>
     </w:p>
     <w:p>
@@ -17974,14 +17533,27 @@
       <w:r>
         <w:t xml:space="preserve">Figure </w:t>
       </w:r>
-      <w:fldSimple w:instr=" SEQ Figure \* ARABIC ">
-        <w:r>
-          <w:rPr>
-            <w:noProof/>
-          </w:rPr>
-          <w:t>14</w:t>
-        </w:r>
-      </w:fldSimple>
+      <w:r>
+        <w:fldChar w:fldCharType="begin"/>
+      </w:r>
+      <w:r>
+        <w:instrText xml:space="preserve"> SEQ Figure \* ARABIC </w:instrText>
+      </w:r>
+      <w:r>
+        <w:fldChar w:fldCharType="separate"/>
+      </w:r>
+      <w:r>
+        <w:rPr>
+          <w:noProof/>
+        </w:rPr>
+        <w:t>14</w:t>
+      </w:r>
+      <w:r>
+        <w:rPr>
+          <w:noProof/>
+        </w:rPr>
+        <w:fldChar w:fldCharType="end"/>
+      </w:r>
       <w:r>
         <w:t>:</w:t>
       </w:r>
@@ -18088,14 +17660,27 @@
       <w:r>
         <w:t xml:space="preserve">Figure </w:t>
       </w:r>
-      <w:fldSimple w:instr=" SEQ Figure \* ARABIC ">
-        <w:r>
-          <w:rPr>
-            <w:noProof/>
-          </w:rPr>
-          <w:t>15</w:t>
-        </w:r>
-      </w:fldSimple>
+      <w:r>
+        <w:fldChar w:fldCharType="begin"/>
+      </w:r>
+      <w:r>
+        <w:instrText xml:space="preserve"> SEQ Figure \* ARABIC </w:instrText>
+      </w:r>
+      <w:r>
+        <w:fldChar w:fldCharType="separate"/>
+      </w:r>
+      <w:r>
+        <w:rPr>
+          <w:noProof/>
+        </w:rPr>
+        <w:t>15</w:t>
+      </w:r>
+      <w:r>
+        <w:rPr>
+          <w:noProof/>
+        </w:rPr>
+        <w:fldChar w:fldCharType="end"/>
+      </w:r>
       <w:r>
         <w:t xml:space="preserve">: </w:t>
       </w:r>
@@ -18188,14 +17773,27 @@
       <w:r>
         <w:t xml:space="preserve">Figure </w:t>
       </w:r>
-      <w:fldSimple w:instr=" SEQ Figure \* ARABIC ">
-        <w:r>
-          <w:rPr>
-            <w:noProof/>
-          </w:rPr>
-          <w:t>16</w:t>
-        </w:r>
-      </w:fldSimple>
+      <w:r>
+        <w:fldChar w:fldCharType="begin"/>
+      </w:r>
+      <w:r>
+        <w:instrText xml:space="preserve"> SEQ Figure \* ARABIC </w:instrText>
+      </w:r>
+      <w:r>
+        <w:fldChar w:fldCharType="separate"/>
+      </w:r>
+      <w:r>
+        <w:rPr>
+          <w:noProof/>
+        </w:rPr>
+        <w:t>16</w:t>
+      </w:r>
+      <w:r>
+        <w:rPr>
+          <w:noProof/>
+        </w:rPr>
+        <w:fldChar w:fldCharType="end"/>
+      </w:r>
       <w:r>
         <w:t xml:space="preserve">: </w:t>
       </w:r>
@@ -18286,14 +17884,27 @@
       <w:r>
         <w:t xml:space="preserve">Figure </w:t>
       </w:r>
-      <w:fldSimple w:instr=" SEQ Figure \* ARABIC ">
-        <w:r>
-          <w:rPr>
-            <w:noProof/>
-          </w:rPr>
-          <w:t>17</w:t>
-        </w:r>
-      </w:fldSimple>
+      <w:r>
+        <w:fldChar w:fldCharType="begin"/>
+      </w:r>
+      <w:r>
+        <w:instrText xml:space="preserve"> SEQ Figure \* ARABIC </w:instrText>
+      </w:r>
+      <w:r>
+        <w:fldChar w:fldCharType="separate"/>
+      </w:r>
+      <w:r>
+        <w:rPr>
+          <w:noProof/>
+        </w:rPr>
+        <w:t>17</w:t>
+      </w:r>
+      <w:r>
+        <w:rPr>
+          <w:noProof/>
+        </w:rPr>
+        <w:fldChar w:fldCharType="end"/>
+      </w:r>
       <w:r>
         <w:t>:</w:t>
       </w:r>
@@ -18374,14 +17985,27 @@
       <w:r>
         <w:t xml:space="preserve">Figure </w:t>
       </w:r>
-      <w:fldSimple w:instr=" SEQ Figure \* ARABIC ">
-        <w:r>
-          <w:rPr>
-            <w:noProof/>
-          </w:rPr>
-          <w:t>18</w:t>
-        </w:r>
-      </w:fldSimple>
+      <w:r>
+        <w:fldChar w:fldCharType="begin"/>
+      </w:r>
+      <w:r>
+        <w:instrText xml:space="preserve"> SEQ Figure \* ARABIC </w:instrText>
+      </w:r>
+      <w:r>
+        <w:fldChar w:fldCharType="separate"/>
+      </w:r>
+      <w:r>
+        <w:rPr>
+          <w:noProof/>
+        </w:rPr>
+        <w:t>18</w:t>
+      </w:r>
+      <w:r>
+        <w:rPr>
+          <w:noProof/>
+        </w:rPr>
+        <w:fldChar w:fldCharType="end"/>
+      </w:r>
       <w:r>
         <w:t xml:space="preserve">: </w:t>
       </w:r>
@@ -19591,14 +19215,27 @@
       <w:r>
         <w:t xml:space="preserve">Figure </w:t>
       </w:r>
-      <w:fldSimple w:instr=" SEQ Figure \* ARABIC ">
-        <w:r>
-          <w:rPr>
-            <w:noProof/>
-          </w:rPr>
-          <w:t>20</w:t>
-        </w:r>
-      </w:fldSimple>
+      <w:r>
+        <w:fldChar w:fldCharType="begin"/>
+      </w:r>
+      <w:r>
+        <w:instrText xml:space="preserve"> SEQ Figure \* ARABIC </w:instrText>
+      </w:r>
+      <w:r>
+        <w:fldChar w:fldCharType="separate"/>
+      </w:r>
+      <w:r>
+        <w:rPr>
+          <w:noProof/>
+        </w:rPr>
+        <w:t>20</w:t>
+      </w:r>
+      <w:r>
+        <w:rPr>
+          <w:noProof/>
+        </w:rPr>
+        <w:fldChar w:fldCharType="end"/>
+      </w:r>
       <w:r>
         <w:t>: All tests execution.</w:t>
       </w:r>
@@ -19724,14 +19361,27 @@
       <w:r>
         <w:t xml:space="preserve">Figure </w:t>
       </w:r>
-      <w:fldSimple w:instr=" SEQ Figure \* ARABIC ">
-        <w:r>
-          <w:rPr>
-            <w:noProof/>
-          </w:rPr>
-          <w:t>21</w:t>
-        </w:r>
-      </w:fldSimple>
+      <w:r>
+        <w:fldChar w:fldCharType="begin"/>
+      </w:r>
+      <w:r>
+        <w:instrText xml:space="preserve"> SEQ Figure \* ARABIC </w:instrText>
+      </w:r>
+      <w:r>
+        <w:fldChar w:fldCharType="separate"/>
+      </w:r>
+      <w:r>
+        <w:rPr>
+          <w:noProof/>
+        </w:rPr>
+        <w:t>21</w:t>
+      </w:r>
+      <w:r>
+        <w:rPr>
+          <w:noProof/>
+        </w:rPr>
+        <w:fldChar w:fldCharType="end"/>
+      </w:r>
       <w:r>
         <w:t>:</w:t>
       </w:r>
@@ -19837,14 +19487,27 @@
       <w:r>
         <w:t xml:space="preserve">Figure </w:t>
       </w:r>
-      <w:fldSimple w:instr=" SEQ Figure \* ARABIC ">
-        <w:r>
-          <w:rPr>
-            <w:noProof/>
-          </w:rPr>
-          <w:t>22</w:t>
-        </w:r>
-      </w:fldSimple>
+      <w:r>
+        <w:fldChar w:fldCharType="begin"/>
+      </w:r>
+      <w:r>
+        <w:instrText xml:space="preserve"> SEQ Figure \* ARABIC </w:instrText>
+      </w:r>
+      <w:r>
+        <w:fldChar w:fldCharType="separate"/>
+      </w:r>
+      <w:r>
+        <w:rPr>
+          <w:noProof/>
+        </w:rPr>
+        <w:t>22</w:t>
+      </w:r>
+      <w:r>
+        <w:rPr>
+          <w:noProof/>
+        </w:rPr>
+        <w:fldChar w:fldCharType="end"/>
+      </w:r>
       <w:r>
         <w:t>:</w:t>
       </w:r>
@@ -19996,14 +19659,27 @@
       <w:r>
         <w:t xml:space="preserve">Figure </w:t>
       </w:r>
-      <w:fldSimple w:instr=" SEQ Figure \* ARABIC ">
-        <w:r>
-          <w:rPr>
-            <w:noProof/>
-          </w:rPr>
-          <w:t>23</w:t>
-        </w:r>
-      </w:fldSimple>
+      <w:r>
+        <w:fldChar w:fldCharType="begin"/>
+      </w:r>
+      <w:r>
+        <w:instrText xml:space="preserve"> SEQ Figure \* ARABIC </w:instrText>
+      </w:r>
+      <w:r>
+        <w:fldChar w:fldCharType="separate"/>
+      </w:r>
+      <w:r>
+        <w:rPr>
+          <w:noProof/>
+        </w:rPr>
+        <w:t>23</w:t>
+      </w:r>
+      <w:r>
+        <w:rPr>
+          <w:noProof/>
+        </w:rPr>
+        <w:fldChar w:fldCharType="end"/>
+      </w:r>
       <w:r>
         <w:t>:</w:t>
       </w:r>
@@ -20173,14 +19849,27 @@
       <w:r>
         <w:t xml:space="preserve">Figure </w:t>
       </w:r>
-      <w:fldSimple w:instr=" SEQ Figure \* ARABIC ">
-        <w:r>
-          <w:rPr>
-            <w:noProof/>
-          </w:rPr>
-          <w:t>24</w:t>
-        </w:r>
-      </w:fldSimple>
+      <w:r>
+        <w:fldChar w:fldCharType="begin"/>
+      </w:r>
+      <w:r>
+        <w:instrText xml:space="preserve"> SEQ Figure \* ARABIC </w:instrText>
+      </w:r>
+      <w:r>
+        <w:fldChar w:fldCharType="separate"/>
+      </w:r>
+      <w:r>
+        <w:rPr>
+          <w:noProof/>
+        </w:rPr>
+        <w:t>24</w:t>
+      </w:r>
+      <w:r>
+        <w:rPr>
+          <w:noProof/>
+        </w:rPr>
+        <w:fldChar w:fldCharType="end"/>
+      </w:r>
       <w:r>
         <w:t>:</w:t>
       </w:r>
@@ -20350,14 +20039,12 @@
       <w:r>
         <w:t xml:space="preserve">: Unit test for </w:t>
       </w:r>
-      <w:proofErr w:type="spellStart"/>
       <w:r>
         <w:rPr>
           <w:rFonts w:ascii="Times New Roman" w:hAnsi="Times New Roman" w:cs="Times New Roman"/>
         </w:rPr>
         <w:t>PlotChartJFrame</w:t>
       </w:r>
-      <w:proofErr w:type="spellEnd"/>
     </w:p>
     <w:p>
       <w:pPr>
@@ -20439,27 +20126,14 @@
       <w:r>
         <w:t xml:space="preserve">Figure </w:t>
       </w:r>
-      <w:r>
-        <w:fldChar w:fldCharType="begin"/>
-      </w:r>
-      <w:r>
-        <w:instrText xml:space="preserve"> SEQ Figure \* ARABIC </w:instrText>
-      </w:r>
-      <w:r>
-        <w:fldChar w:fldCharType="separate"/>
-      </w:r>
-      <w:r>
-        <w:rPr>
-          <w:noProof/>
-        </w:rPr>
-        <w:t>25</w:t>
-      </w:r>
-      <w:r>
-        <w:rPr>
-          <w:noProof/>
-        </w:rPr>
-        <w:fldChar w:fldCharType="end"/>
-      </w:r>
+      <w:fldSimple w:instr=" SEQ Figure \* ARABIC ">
+        <w:r>
+          <w:rPr>
+            <w:noProof/>
+          </w:rPr>
+          <w:t>25</w:t>
+        </w:r>
+      </w:fldSimple>
       <w:r>
         <w:t>6</w:t>
       </w:r>
@@ -20528,21 +20202,7 @@
         <w:rPr>
           <w:rFonts w:ascii="Times New Roman" w:hAnsi="Times New Roman" w:cs="Times New Roman"/>
         </w:rPr>
-        <w:t xml:space="preserve"> spread of SARS-CoV-2 and SARS-</w:t>
-      </w:r>
-      <w:proofErr w:type="spellStart"/>
-      <w:r>
-        <w:rPr>
-          <w:rFonts w:ascii="Times New Roman" w:hAnsi="Times New Roman" w:cs="Times New Roman"/>
-        </w:rPr>
-        <w:t>CoV</w:t>
-      </w:r>
-      <w:proofErr w:type="spellEnd"/>
-      <w:r>
-        <w:rPr>
-          <w:rFonts w:ascii="Times New Roman" w:hAnsi="Times New Roman" w:cs="Times New Roman"/>
-        </w:rPr>
-        <w:t xml:space="preserve"> virus w</w:t>
+        <w:t xml:space="preserve"> spread of SARS-CoV-2 and SARS-CoV virus w</w:t>
       </w:r>
       <w:r>
         <w:rPr>
@@ -20572,16 +20232,8 @@
         <w:rPr>
           <w:rFonts w:ascii="Times New Roman" w:hAnsi="Times New Roman" w:cs="Times New Roman"/>
         </w:rPr>
-        <w:t>SARS-CoV-2 and SARS-</w:t>
-      </w:r>
-      <w:proofErr w:type="spellStart"/>
-      <w:r>
-        <w:rPr>
-          <w:rFonts w:ascii="Times New Roman" w:hAnsi="Times New Roman" w:cs="Times New Roman"/>
-        </w:rPr>
-        <w:t>CoV</w:t>
-      </w:r>
-      <w:proofErr w:type="spellEnd"/>
+        <w:t>SARS-CoV-2 and SARS-CoV</w:t>
+      </w:r>
       <w:r>
         <w:rPr>
           <w:rFonts w:ascii="Times New Roman" w:hAnsi="Times New Roman" w:cs="Times New Roman"/>
@@ -20592,16 +20244,8 @@
         <w:rPr>
           <w:rFonts w:ascii="Times New Roman" w:hAnsi="Times New Roman" w:cs="Times New Roman"/>
         </w:rPr>
-        <w:t>SARS-</w:t>
-      </w:r>
-      <w:proofErr w:type="spellStart"/>
-      <w:r>
-        <w:rPr>
-          <w:rFonts w:ascii="Times New Roman" w:hAnsi="Times New Roman" w:cs="Times New Roman"/>
-        </w:rPr>
-        <w:t>CoV</w:t>
-      </w:r>
-      <w:proofErr w:type="spellEnd"/>
+        <w:t>SARS-CoV</w:t>
+      </w:r>
       <w:r>
         <w:rPr>
           <w:rFonts w:ascii="Times New Roman" w:hAnsi="Times New Roman" w:cs="Times New Roman"/>
@@ -20903,37 +20547,12 @@
           <w:szCs w:val="22"/>
         </w:rPr>
       </w:pPr>
-      <w:proofErr w:type="spellStart"/>
       <w:r>
         <w:rPr>
           <w:sz w:val="22"/>
           <w:szCs w:val="22"/>
         </w:rPr>
-        <w:t>Linka</w:t>
-      </w:r>
-      <w:proofErr w:type="spellEnd"/>
-      <w:r>
-        <w:rPr>
-          <w:sz w:val="22"/>
-          <w:szCs w:val="22"/>
-        </w:rPr>
-        <w:t xml:space="preserve">, K., </w:t>
-      </w:r>
-      <w:proofErr w:type="spellStart"/>
-      <w:r>
-        <w:rPr>
-          <w:sz w:val="22"/>
-          <w:szCs w:val="22"/>
-        </w:rPr>
-        <w:t>Peirlinck</w:t>
-      </w:r>
-      <w:proofErr w:type="spellEnd"/>
-      <w:r>
-        <w:rPr>
-          <w:sz w:val="22"/>
-          <w:szCs w:val="22"/>
-        </w:rPr>
-        <w:t xml:space="preserve">, M., &amp; Kuhl, E. (2020). The reproduction number of COVID-19 and its correlation with public health interventions. </w:t>
+        <w:t xml:space="preserve">Linka, K., Peirlinck, M., &amp; Kuhl, E. (2020). The reproduction number of COVID-19 and its correlation with public health interventions. </w:t>
       </w:r>
       <w:r>
         <w:rPr>
@@ -20981,21 +20600,12 @@
           <w:szCs w:val="22"/>
         </w:rPr>
       </w:pPr>
-      <w:proofErr w:type="spellStart"/>
       <w:r>
         <w:rPr>
           <w:sz w:val="22"/>
           <w:szCs w:val="22"/>
         </w:rPr>
-        <w:t>Kleczkowski</w:t>
-      </w:r>
-      <w:proofErr w:type="spellEnd"/>
-      <w:r>
-        <w:rPr>
-          <w:sz w:val="22"/>
-          <w:szCs w:val="22"/>
-        </w:rPr>
-        <w:t xml:space="preserve">, A. (2020, June 16). </w:t>
+        <w:t xml:space="preserve">Kleczkowski, A. (2020, June 16). </w:t>
       </w:r>
       <w:r>
         <w:rPr>
@@ -21027,21 +20637,12 @@
           <w:szCs w:val="22"/>
         </w:rPr>
       </w:pPr>
-      <w:proofErr w:type="spellStart"/>
       <w:r>
         <w:rPr>
           <w:sz w:val="22"/>
           <w:szCs w:val="22"/>
         </w:rPr>
-        <w:t>Sneppen</w:t>
-      </w:r>
-      <w:proofErr w:type="spellEnd"/>
-      <w:r>
-        <w:rPr>
-          <w:sz w:val="22"/>
-          <w:szCs w:val="22"/>
-        </w:rPr>
-        <w:t xml:space="preserve">, K., Nielsen, B. F., Taylor, R. J., &amp; Simonsen, L. (2021). Overdispersion in COVID-19 increases the effectiveness of limiting nonrepetitive contacts for transmission control. </w:t>
+        <w:t xml:space="preserve">Sneppen, K., Nielsen, B. F., Taylor, R. J., &amp; Simonsen, L. (2021). Overdispersion in COVID-19 increases the effectiveness of limiting nonrepetitive contacts for transmission control. </w:t>
       </w:r>
       <w:r>
         <w:rPr>
@@ -21094,23 +20695,7 @@
           <w:sz w:val="22"/>
           <w:szCs w:val="22"/>
         </w:rPr>
-        <w:t xml:space="preserve">Zhang, S., </w:t>
-      </w:r>
-      <w:proofErr w:type="spellStart"/>
-      <w:r>
-        <w:rPr>
-          <w:sz w:val="22"/>
-          <w:szCs w:val="22"/>
-        </w:rPr>
-        <w:t>Diao</w:t>
-      </w:r>
-      <w:proofErr w:type="spellEnd"/>
-      <w:r>
-        <w:rPr>
-          <w:sz w:val="22"/>
-          <w:szCs w:val="22"/>
-        </w:rPr>
-        <w:t xml:space="preserve">, M., Yu, W., Pei, L., Lin, Z., &amp; Chen, D. (2020). Estimation of the reproductive number of novel coronavirus (COVID-19) and the probable outbreak size on the Diamond Princess cruise ship: A data-driven analysis. </w:t>
+        <w:t xml:space="preserve">Zhang, S., Diao, M., Yu, W., Pei, L., Lin, Z., &amp; Chen, D. (2020). Estimation of the reproductive number of novel coronavirus (COVID-19) and the probable outbreak size on the Diamond Princess cruise ship: A data-driven analysis. </w:t>
       </w:r>
       <w:r>
         <w:rPr>
@@ -21165,7 +20750,6 @@
         </w:rPr>
         <w:t xml:space="preserve">Endo, A., Abbott, S., Kucharski, A. J., &amp; Funk, S. (2020). Estimating the overdispersion in COVID-19 transmission using outbreak sizes outside China. </w:t>
       </w:r>
-      <w:proofErr w:type="spellStart"/>
       <w:r>
         <w:rPr>
           <w:i/>
@@ -21173,17 +20757,7 @@
           <w:sz w:val="22"/>
           <w:szCs w:val="22"/>
         </w:rPr>
-        <w:t>Wellcome</w:t>
-      </w:r>
-      <w:proofErr w:type="spellEnd"/>
-      <w:r>
-        <w:rPr>
-          <w:i/>
-          <w:iCs/>
-          <w:sz w:val="22"/>
-          <w:szCs w:val="22"/>
-        </w:rPr>
-        <w:t xml:space="preserve"> Open Research</w:t>
+        <w:t>Wellcome Open Research</w:t>
       </w:r>
       <w:r>
         <w:rPr>
@@ -21288,37 +20862,12 @@
           <w:u w:val="none"/>
         </w:rPr>
       </w:pPr>
-      <w:proofErr w:type="spellStart"/>
       <w:r>
         <w:rPr>
           <w:sz w:val="22"/>
           <w:szCs w:val="22"/>
         </w:rPr>
-        <w:t>Chowell</w:t>
-      </w:r>
-      <w:proofErr w:type="spellEnd"/>
-      <w:r>
-        <w:rPr>
-          <w:sz w:val="22"/>
-          <w:szCs w:val="22"/>
-        </w:rPr>
-        <w:t xml:space="preserve">, G., Castillo-Chavez, C., Fenimore, P. W., </w:t>
-      </w:r>
-      <w:proofErr w:type="spellStart"/>
-      <w:r>
-        <w:rPr>
-          <w:sz w:val="22"/>
-          <w:szCs w:val="22"/>
-        </w:rPr>
-        <w:t>Kribs-Zaleta</w:t>
-      </w:r>
-      <w:proofErr w:type="spellEnd"/>
-      <w:r>
-        <w:rPr>
-          <w:sz w:val="22"/>
-          <w:szCs w:val="22"/>
-        </w:rPr>
-        <w:t xml:space="preserve">, C. M., Arriola, L., &amp; Hyman, J. M. (2004). Model Parameters and Outbreak Control for SARS. </w:t>
+        <w:t xml:space="preserve">Chowell, G., Castillo-Chavez, C., Fenimore, P. W., Kribs-Zaleta, C. M., Arriola, L., &amp; Hyman, J. M. (2004). Model Parameters and Outbreak Control for SARS. </w:t>
       </w:r>
       <w:r>
         <w:rPr>
@@ -21437,27 +20986,7 @@
           <w:sz w:val="22"/>
           <w:szCs w:val="22"/>
         </w:rPr>
-        <w:t xml:space="preserve">Comparing three Covid-19 vaccines: Pfizer, </w:t>
-      </w:r>
-      <w:proofErr w:type="spellStart"/>
-      <w:r>
-        <w:rPr>
-          <w:i/>
-          <w:iCs/>
-          <w:sz w:val="22"/>
-          <w:szCs w:val="22"/>
-        </w:rPr>
-        <w:t>Moderna</w:t>
-      </w:r>
-      <w:proofErr w:type="spellEnd"/>
-      <w:r>
-        <w:rPr>
-          <w:i/>
-          <w:iCs/>
-          <w:sz w:val="22"/>
-          <w:szCs w:val="22"/>
-        </w:rPr>
-        <w:t>, J&amp;J</w:t>
+        <w:t>Comparing three Covid-19 vaccines: Pfizer, Moderna, J&amp;J</w:t>
       </w:r>
       <w:r>
         <w:rPr>
@@ -21555,7 +21084,7 @@
 </file>
 
 <file path=word/endnotes.xml><?xml version="1.0" encoding="utf-8"?>
-<w:endnotes xmlns:wpc="http://schemas.microsoft.com/office/word/2010/wordprocessingCanvas" xmlns:cx="http://schemas.microsoft.com/office/drawing/2014/chartex" xmlns:cx1="http://schemas.microsoft.com/office/drawing/2015/9/8/chartex" xmlns:cx2="http://schemas.microsoft.com/office/drawing/2015/10/21/chartex" xmlns:cx3="http://schemas.microsoft.com/office/drawing/2016/5/9/chartex" xmlns:cx4="http://schemas.microsoft.com/office/drawing/2016/5/10/chartex" xmlns:cx5="http://schemas.microsoft.com/office/drawing/2016/5/11/chartex" xmlns:cx6="http://schemas.microsoft.com/office/drawing/2016/5/12/chartex" xmlns:cx7="http://schemas.microsoft.com/office/drawing/2016/5/13/chartex" xmlns:cx8="http://schemas.microsoft.com/office/drawing/2016/5/14/chartex" xmlns:mc="http://schemas.openxmlformats.org/markup-compatibility/2006" xmlns:aink="http://schemas.microsoft.com/office/drawing/2016/ink" xmlns:am3d="http://schemas.microsoft.com/office/drawing/2017/model3d" xmlns:o="urn:schemas-microsoft-com:office:office" xmlns:r="http://schemas.openxmlformats.org/officeDocument/2006/relationships" xmlns:m="http://schemas.openxmlformats.org/officeDocument/2006/math" xmlns:v="urn:schemas-microsoft-com:vml" xmlns:wp14="http://schemas.microsoft.com/office/word/2010/wordprocessingDrawing" xmlns:wp="http://schemas.openxmlformats.org/drawingml/2006/wordprocessingDrawing" xmlns:w10="urn:schemas-microsoft-com:office:word" xmlns:w="http://schemas.openxmlformats.org/wordprocessingml/2006/main" xmlns:w14="http://schemas.microsoft.com/office/word/2010/wordml" xmlns:w15="http://schemas.microsoft.com/office/word/2012/wordml" xmlns:w16cex="http://schemas.microsoft.com/office/word/2018/wordml/cex" xmlns:w16cid="http://schemas.microsoft.com/office/word/2016/wordml/cid" xmlns:w16="http://schemas.microsoft.com/office/word/2018/wordml" xmlns:w16sdtdh="http://schemas.microsoft.com/office/word/2020/wordml/sdtdatahash" xmlns:w16se="http://schemas.microsoft.com/office/word/2015/wordml/symex" xmlns:wpg="http://schemas.microsoft.com/office/word/2010/wordprocessingGroup" xmlns:wpi="http://schemas.microsoft.com/office/word/2010/wordprocessingInk" xmlns:wne="http://schemas.microsoft.com/office/word/2006/wordml" xmlns:wps="http://schemas.microsoft.com/office/word/2010/wordprocessingShape" mc:Ignorable="w14 w15 w16se w16cid w16 w16cex w16sdtdh wp14">
+<w:endnotes xmlns:wpc="http://schemas.microsoft.com/office/word/2010/wordprocessingCanvas" xmlns:cx="http://schemas.microsoft.com/office/drawing/2014/chartex" xmlns:cx1="http://schemas.microsoft.com/office/drawing/2015/9/8/chartex" xmlns:cx2="http://schemas.microsoft.com/office/drawing/2015/10/21/chartex" xmlns:cx3="http://schemas.microsoft.com/office/drawing/2016/5/9/chartex" xmlns:cx4="http://schemas.microsoft.com/office/drawing/2016/5/10/chartex" xmlns:cx5="http://schemas.microsoft.com/office/drawing/2016/5/11/chartex" xmlns:cx6="http://schemas.microsoft.com/office/drawing/2016/5/12/chartex" xmlns:cx7="http://schemas.microsoft.com/office/drawing/2016/5/13/chartex" xmlns:cx8="http://schemas.microsoft.com/office/drawing/2016/5/14/chartex" xmlns:mc="http://schemas.openxmlformats.org/markup-compatibility/2006" xmlns:aink="http://schemas.microsoft.com/office/drawing/2016/ink" xmlns:am3d="http://schemas.microsoft.com/office/drawing/2017/model3d" xmlns:o="urn:schemas-microsoft-com:office:office" xmlns:r="http://schemas.openxmlformats.org/officeDocument/2006/relationships" xmlns:m="http://schemas.openxmlformats.org/officeDocument/2006/math" xmlns:v="urn:schemas-microsoft-com:vml" xmlns:wp14="http://schemas.microsoft.com/office/word/2010/wordprocessingDrawing" xmlns:wp="http://schemas.openxmlformats.org/drawingml/2006/wordprocessingDrawing" xmlns:w10="urn:schemas-microsoft-com:office:word" xmlns:w="http://schemas.openxmlformats.org/wordprocessingml/2006/main" xmlns:w14="http://schemas.microsoft.com/office/word/2010/wordml" xmlns:w15="http://schemas.microsoft.com/office/word/2012/wordml" xmlns:w16cex="http://schemas.microsoft.com/office/word/2018/wordml/cex" xmlns:w16cid="http://schemas.microsoft.com/office/word/2016/wordml/cid" xmlns:w16="http://schemas.microsoft.com/office/word/2018/wordml" xmlns:w16se="http://schemas.microsoft.com/office/word/2015/wordml/symex" xmlns:wpg="http://schemas.microsoft.com/office/word/2010/wordprocessingGroup" xmlns:wpi="http://schemas.microsoft.com/office/word/2010/wordprocessingInk" xmlns:wne="http://schemas.microsoft.com/office/word/2006/wordml" xmlns:wps="http://schemas.microsoft.com/office/word/2010/wordprocessingShape" mc:Ignorable="w14 w15 w16se w16cid w16 w16cex wp14">
   <w:endnote w:type="separator" w:id="-1">
     <w:p>
       <w:pPr>
@@ -21580,7 +21109,7 @@
 </file>
 
 <file path=word/footer1.xml><?xml version="1.0" encoding="utf-8"?>
-<w:ftr xmlns:wpc="http://schemas.microsoft.com/office/word/2010/wordprocessingCanvas" xmlns:cx="http://schemas.microsoft.com/office/drawing/2014/chartex" xmlns:cx1="http://schemas.microsoft.com/office/drawing/2015/9/8/chartex" xmlns:cx2="http://schemas.microsoft.com/office/drawing/2015/10/21/chartex" xmlns:cx3="http://schemas.microsoft.com/office/drawing/2016/5/9/chartex" xmlns:cx4="http://schemas.microsoft.com/office/drawing/2016/5/10/chartex" xmlns:cx5="http://schemas.microsoft.com/office/drawing/2016/5/11/chartex" xmlns:cx6="http://schemas.microsoft.com/office/drawing/2016/5/12/chartex" xmlns:cx7="http://schemas.microsoft.com/office/drawing/2016/5/13/chartex" xmlns:cx8="http://schemas.microsoft.com/office/drawing/2016/5/14/chartex" xmlns:mc="http://schemas.openxmlformats.org/markup-compatibility/2006" xmlns:aink="http://schemas.microsoft.com/office/drawing/2016/ink" xmlns:am3d="http://schemas.microsoft.com/office/drawing/2017/model3d" xmlns:o="urn:schemas-microsoft-com:office:office" xmlns:r="http://schemas.openxmlformats.org/officeDocument/2006/relationships" xmlns:m="http://schemas.openxmlformats.org/officeDocument/2006/math" xmlns:v="urn:schemas-microsoft-com:vml" xmlns:wp14="http://schemas.microsoft.com/office/word/2010/wordprocessingDrawing" xmlns:wp="http://schemas.openxmlformats.org/drawingml/2006/wordprocessingDrawing" xmlns:w10="urn:schemas-microsoft-com:office:word" xmlns:w="http://schemas.openxmlformats.org/wordprocessingml/2006/main" xmlns:w14="http://schemas.microsoft.com/office/word/2010/wordml" xmlns:w15="http://schemas.microsoft.com/office/word/2012/wordml" xmlns:w16cex="http://schemas.microsoft.com/office/word/2018/wordml/cex" xmlns:w16cid="http://schemas.microsoft.com/office/word/2016/wordml/cid" xmlns:w16="http://schemas.microsoft.com/office/word/2018/wordml" xmlns:w16sdtdh="http://schemas.microsoft.com/office/word/2020/wordml/sdtdatahash" xmlns:w16se="http://schemas.microsoft.com/office/word/2015/wordml/symex" xmlns:wpg="http://schemas.microsoft.com/office/word/2010/wordprocessingGroup" xmlns:wpi="http://schemas.microsoft.com/office/word/2010/wordprocessingInk" xmlns:wne="http://schemas.microsoft.com/office/word/2006/wordml" xmlns:wps="http://schemas.microsoft.com/office/word/2010/wordprocessingShape" mc:Ignorable="w14 w15 w16se w16cid w16 w16cex w16sdtdh wp14">
+<w:ftr xmlns:wpc="http://schemas.microsoft.com/office/word/2010/wordprocessingCanvas" xmlns:cx="http://schemas.microsoft.com/office/drawing/2014/chartex" xmlns:cx1="http://schemas.microsoft.com/office/drawing/2015/9/8/chartex" xmlns:cx2="http://schemas.microsoft.com/office/drawing/2015/10/21/chartex" xmlns:cx3="http://schemas.microsoft.com/office/drawing/2016/5/9/chartex" xmlns:cx4="http://schemas.microsoft.com/office/drawing/2016/5/10/chartex" xmlns:cx5="http://schemas.microsoft.com/office/drawing/2016/5/11/chartex" xmlns:cx6="http://schemas.microsoft.com/office/drawing/2016/5/12/chartex" xmlns:cx7="http://schemas.microsoft.com/office/drawing/2016/5/13/chartex" xmlns:cx8="http://schemas.microsoft.com/office/drawing/2016/5/14/chartex" xmlns:mc="http://schemas.openxmlformats.org/markup-compatibility/2006" xmlns:aink="http://schemas.microsoft.com/office/drawing/2016/ink" xmlns:am3d="http://schemas.microsoft.com/office/drawing/2017/model3d" xmlns:o="urn:schemas-microsoft-com:office:office" xmlns:r="http://schemas.openxmlformats.org/officeDocument/2006/relationships" xmlns:m="http://schemas.openxmlformats.org/officeDocument/2006/math" xmlns:v="urn:schemas-microsoft-com:vml" xmlns:wp14="http://schemas.microsoft.com/office/word/2010/wordprocessingDrawing" xmlns:wp="http://schemas.openxmlformats.org/drawingml/2006/wordprocessingDrawing" xmlns:w10="urn:schemas-microsoft-com:office:word" xmlns:w="http://schemas.openxmlformats.org/wordprocessingml/2006/main" xmlns:w14="http://schemas.microsoft.com/office/word/2010/wordml" xmlns:w15="http://schemas.microsoft.com/office/word/2012/wordml" xmlns:w16cex="http://schemas.microsoft.com/office/word/2018/wordml/cex" xmlns:w16cid="http://schemas.microsoft.com/office/word/2016/wordml/cid" xmlns:w16="http://schemas.microsoft.com/office/word/2018/wordml" xmlns:w16se="http://schemas.microsoft.com/office/word/2015/wordml/symex" xmlns:wpg="http://schemas.microsoft.com/office/word/2010/wordprocessingGroup" xmlns:wpi="http://schemas.microsoft.com/office/word/2010/wordprocessingInk" xmlns:wne="http://schemas.microsoft.com/office/word/2006/wordml" xmlns:wps="http://schemas.microsoft.com/office/word/2010/wordprocessingShape" mc:Ignorable="w14 w15 w16se w16cid w16 w16cex wp14">
   <w:sdt>
     <w:sdtPr>
       <w:id w:val="-67199580"/>
@@ -21633,7 +21162,7 @@
 </file>
 
 <file path=word/footnotes.xml><?xml version="1.0" encoding="utf-8"?>
-<w:footnotes xmlns:wpc="http://schemas.microsoft.com/office/word/2010/wordprocessingCanvas" xmlns:cx="http://schemas.microsoft.com/office/drawing/2014/chartex" xmlns:cx1="http://schemas.microsoft.com/office/drawing/2015/9/8/chartex" xmlns:cx2="http://schemas.microsoft.com/office/drawing/2015/10/21/chartex" xmlns:cx3="http://schemas.microsoft.com/office/drawing/2016/5/9/chartex" xmlns:cx4="http://schemas.microsoft.com/office/drawing/2016/5/10/chartex" xmlns:cx5="http://schemas.microsoft.com/office/drawing/2016/5/11/chartex" xmlns:cx6="http://schemas.microsoft.com/office/drawing/2016/5/12/chartex" xmlns:cx7="http://schemas.microsoft.com/office/drawing/2016/5/13/chartex" xmlns:cx8="http://schemas.microsoft.com/office/drawing/2016/5/14/chartex" xmlns:mc="http://schemas.openxmlformats.org/markup-compatibility/2006" xmlns:aink="http://schemas.microsoft.com/office/drawing/2016/ink" xmlns:am3d="http://schemas.microsoft.com/office/drawing/2017/model3d" xmlns:o="urn:schemas-microsoft-com:office:office" xmlns:r="http://schemas.openxmlformats.org/officeDocument/2006/relationships" xmlns:m="http://schemas.openxmlformats.org/officeDocument/2006/math" xmlns:v="urn:schemas-microsoft-com:vml" xmlns:wp14="http://schemas.microsoft.com/office/word/2010/wordprocessingDrawing" xmlns:wp="http://schemas.openxmlformats.org/drawingml/2006/wordprocessingDrawing" xmlns:w10="urn:schemas-microsoft-com:office:word" xmlns:w="http://schemas.openxmlformats.org/wordprocessingml/2006/main" xmlns:w14="http://schemas.microsoft.com/office/word/2010/wordml" xmlns:w15="http://schemas.microsoft.com/office/word/2012/wordml" xmlns:w16cex="http://schemas.microsoft.com/office/word/2018/wordml/cex" xmlns:w16cid="http://schemas.microsoft.com/office/word/2016/wordml/cid" xmlns:w16="http://schemas.microsoft.com/office/word/2018/wordml" xmlns:w16sdtdh="http://schemas.microsoft.com/office/word/2020/wordml/sdtdatahash" xmlns:w16se="http://schemas.microsoft.com/office/word/2015/wordml/symex" xmlns:wpg="http://schemas.microsoft.com/office/word/2010/wordprocessingGroup" xmlns:wpi="http://schemas.microsoft.com/office/word/2010/wordprocessingInk" xmlns:wne="http://schemas.microsoft.com/office/word/2006/wordml" xmlns:wps="http://schemas.microsoft.com/office/word/2010/wordprocessingShape" mc:Ignorable="w14 w15 w16se w16cid w16 w16cex w16sdtdh wp14">
+<w:footnotes xmlns:wpc="http://schemas.microsoft.com/office/word/2010/wordprocessingCanvas" xmlns:cx="http://schemas.microsoft.com/office/drawing/2014/chartex" xmlns:cx1="http://schemas.microsoft.com/office/drawing/2015/9/8/chartex" xmlns:cx2="http://schemas.microsoft.com/office/drawing/2015/10/21/chartex" xmlns:cx3="http://schemas.microsoft.com/office/drawing/2016/5/9/chartex" xmlns:cx4="http://schemas.microsoft.com/office/drawing/2016/5/10/chartex" xmlns:cx5="http://schemas.microsoft.com/office/drawing/2016/5/11/chartex" xmlns:cx6="http://schemas.microsoft.com/office/drawing/2016/5/12/chartex" xmlns:cx7="http://schemas.microsoft.com/office/drawing/2016/5/13/chartex" xmlns:cx8="http://schemas.microsoft.com/office/drawing/2016/5/14/chartex" xmlns:mc="http://schemas.openxmlformats.org/markup-compatibility/2006" xmlns:aink="http://schemas.microsoft.com/office/drawing/2016/ink" xmlns:am3d="http://schemas.microsoft.com/office/drawing/2017/model3d" xmlns:o="urn:schemas-microsoft-com:office:office" xmlns:r="http://schemas.openxmlformats.org/officeDocument/2006/relationships" xmlns:m="http://schemas.openxmlformats.org/officeDocument/2006/math" xmlns:v="urn:schemas-microsoft-com:vml" xmlns:wp14="http://schemas.microsoft.com/office/word/2010/wordprocessingDrawing" xmlns:wp="http://schemas.openxmlformats.org/drawingml/2006/wordprocessingDrawing" xmlns:w10="urn:schemas-microsoft-com:office:word" xmlns:w="http://schemas.openxmlformats.org/wordprocessingml/2006/main" xmlns:w14="http://schemas.microsoft.com/office/word/2010/wordml" xmlns:w15="http://schemas.microsoft.com/office/word/2012/wordml" xmlns:w16cex="http://schemas.microsoft.com/office/word/2018/wordml/cex" xmlns:w16cid="http://schemas.microsoft.com/office/word/2016/wordml/cid" xmlns:w16="http://schemas.microsoft.com/office/word/2018/wordml" xmlns:w16se="http://schemas.microsoft.com/office/word/2015/wordml/symex" xmlns:wpg="http://schemas.microsoft.com/office/word/2010/wordprocessingGroup" xmlns:wpi="http://schemas.microsoft.com/office/word/2010/wordprocessingInk" xmlns:wne="http://schemas.microsoft.com/office/word/2006/wordml" xmlns:wps="http://schemas.microsoft.com/office/word/2010/wordprocessingShape" mc:Ignorable="w14 w15 w16se w16cid w16 w16cex wp14">
   <w:footnote w:type="separator" w:id="-1">
     <w:p>
       <w:pPr>
@@ -21658,7 +21187,7 @@
 </file>
 
 <file path=word/numbering.xml><?xml version="1.0" encoding="utf-8"?>
-<w:numbering xmlns:wpc="http://schemas.microsoft.com/office/word/2010/wordprocessingCanvas" xmlns:cx="http://schemas.microsoft.com/office/drawing/2014/chartex" xmlns:cx1="http://schemas.microsoft.com/office/drawing/2015/9/8/chartex" xmlns:cx2="http://schemas.microsoft.com/office/drawing/2015/10/21/chartex" xmlns:cx3="http://schemas.microsoft.com/office/drawing/2016/5/9/chartex" xmlns:cx4="http://schemas.microsoft.com/office/drawing/2016/5/10/chartex" xmlns:cx5="http://schemas.microsoft.com/office/drawing/2016/5/11/chartex" xmlns:cx6="http://schemas.microsoft.com/office/drawing/2016/5/12/chartex" xmlns:cx7="http://schemas.microsoft.com/office/drawing/2016/5/13/chartex" xmlns:cx8="http://schemas.microsoft.com/office/drawing/2016/5/14/chartex" xmlns:mc="http://schemas.openxmlformats.org/markup-compatibility/2006" xmlns:aink="http://schemas.microsoft.com/office/drawing/2016/ink" xmlns:am3d="http://schemas.microsoft.com/office/drawing/2017/model3d" xmlns:o="urn:schemas-microsoft-com:office:office" xmlns:r="http://schemas.openxmlformats.org/officeDocument/2006/relationships" xmlns:m="http://schemas.openxmlformats.org/officeDocument/2006/math" xmlns:v="urn:schemas-microsoft-com:vml" xmlns:wp14="http://schemas.microsoft.com/office/word/2010/wordprocessingDrawing" xmlns:wp="http://schemas.openxmlformats.org/drawingml/2006/wordprocessingDrawing" xmlns:w10="urn:schemas-microsoft-com:office:word" xmlns:w="http://schemas.openxmlformats.org/wordprocessingml/2006/main" xmlns:w14="http://schemas.microsoft.com/office/word/2010/wordml" xmlns:w15="http://schemas.microsoft.com/office/word/2012/wordml" xmlns:w16cex="http://schemas.microsoft.com/office/word/2018/wordml/cex" xmlns:w16cid="http://schemas.microsoft.com/office/word/2016/wordml/cid" xmlns:w16="http://schemas.microsoft.com/office/word/2018/wordml" xmlns:w16sdtdh="http://schemas.microsoft.com/office/word/2020/wordml/sdtdatahash" xmlns:w16se="http://schemas.microsoft.com/office/word/2015/wordml/symex" xmlns:wpg="http://schemas.microsoft.com/office/word/2010/wordprocessingGroup" xmlns:wpi="http://schemas.microsoft.com/office/word/2010/wordprocessingInk" xmlns:wne="http://schemas.microsoft.com/office/word/2006/wordml" xmlns:wps="http://schemas.microsoft.com/office/word/2010/wordprocessingShape" mc:Ignorable="w14 w15 w16se w16cid w16 w16cex w16sdtdh wp14">
+<w:numbering xmlns:wpc="http://schemas.microsoft.com/office/word/2010/wordprocessingCanvas" xmlns:cx="http://schemas.microsoft.com/office/drawing/2014/chartex" xmlns:cx1="http://schemas.microsoft.com/office/drawing/2015/9/8/chartex" xmlns:cx2="http://schemas.microsoft.com/office/drawing/2015/10/21/chartex" xmlns:cx3="http://schemas.microsoft.com/office/drawing/2016/5/9/chartex" xmlns:cx4="http://schemas.microsoft.com/office/drawing/2016/5/10/chartex" xmlns:cx5="http://schemas.microsoft.com/office/drawing/2016/5/11/chartex" xmlns:cx6="http://schemas.microsoft.com/office/drawing/2016/5/12/chartex" xmlns:cx7="http://schemas.microsoft.com/office/drawing/2016/5/13/chartex" xmlns:cx8="http://schemas.microsoft.com/office/drawing/2016/5/14/chartex" xmlns:mc="http://schemas.openxmlformats.org/markup-compatibility/2006" xmlns:aink="http://schemas.microsoft.com/office/drawing/2016/ink" xmlns:am3d="http://schemas.microsoft.com/office/drawing/2017/model3d" xmlns:o="urn:schemas-microsoft-com:office:office" xmlns:r="http://schemas.openxmlformats.org/officeDocument/2006/relationships" xmlns:m="http://schemas.openxmlformats.org/officeDocument/2006/math" xmlns:v="urn:schemas-microsoft-com:vml" xmlns:wp14="http://schemas.microsoft.com/office/word/2010/wordprocessingDrawing" xmlns:wp="http://schemas.openxmlformats.org/drawingml/2006/wordprocessingDrawing" xmlns:w10="urn:schemas-microsoft-com:office:word" xmlns:w="http://schemas.openxmlformats.org/wordprocessingml/2006/main" xmlns:w14="http://schemas.microsoft.com/office/word/2010/wordml" xmlns:w15="http://schemas.microsoft.com/office/word/2012/wordml" xmlns:w16cex="http://schemas.microsoft.com/office/word/2018/wordml/cex" xmlns:w16cid="http://schemas.microsoft.com/office/word/2016/wordml/cid" xmlns:w16="http://schemas.microsoft.com/office/word/2018/wordml" xmlns:w16se="http://schemas.microsoft.com/office/word/2015/wordml/symex" xmlns:wpg="http://schemas.microsoft.com/office/word/2010/wordprocessingGroup" xmlns:wpi="http://schemas.microsoft.com/office/word/2010/wordprocessingInk" xmlns:wne="http://schemas.microsoft.com/office/word/2006/wordml" xmlns:wps="http://schemas.microsoft.com/office/word/2010/wordprocessingShape" mc:Ignorable="w14 w15 w16se w16cid w16 w16cex wp14">
   <w:abstractNum w:abstractNumId="0" w15:restartNumberingAfterBreak="0">
     <w:nsid w:val="01831A23"/>
     <w:multiLevelType w:val="hybridMultilevel"/>
@@ -26604,7 +26133,7 @@
 </file>
 
 <file path=word/styles.xml><?xml version="1.0" encoding="utf-8"?>
-<w:styles xmlns:mc="http://schemas.openxmlformats.org/markup-compatibility/2006" xmlns:r="http://schemas.openxmlformats.org/officeDocument/2006/relationships" xmlns:w="http://schemas.openxmlformats.org/wordprocessingml/2006/main" xmlns:w14="http://schemas.microsoft.com/office/word/2010/wordml" xmlns:w15="http://schemas.microsoft.com/office/word/2012/wordml" xmlns:w16cex="http://schemas.microsoft.com/office/word/2018/wordml/cex" xmlns:w16cid="http://schemas.microsoft.com/office/word/2016/wordml/cid" xmlns:w16="http://schemas.microsoft.com/office/word/2018/wordml" xmlns:w16sdtdh="http://schemas.microsoft.com/office/word/2020/wordml/sdtdatahash" xmlns:w16se="http://schemas.microsoft.com/office/word/2015/wordml/symex" mc:Ignorable="w14 w15 w16se w16cid w16 w16cex w16sdtdh">
+<w:styles xmlns:mc="http://schemas.openxmlformats.org/markup-compatibility/2006" xmlns:r="http://schemas.openxmlformats.org/officeDocument/2006/relationships" xmlns:w="http://schemas.openxmlformats.org/wordprocessingml/2006/main" xmlns:w14="http://schemas.microsoft.com/office/word/2010/wordml" xmlns:w15="http://schemas.microsoft.com/office/word/2012/wordml" xmlns:w16cex="http://schemas.microsoft.com/office/word/2018/wordml/cex" xmlns:w16cid="http://schemas.microsoft.com/office/word/2016/wordml/cid" xmlns:w16="http://schemas.microsoft.com/office/word/2018/wordml" xmlns:w16se="http://schemas.microsoft.com/office/word/2015/wordml/symex" mc:Ignorable="w14 w15 w16se w16cid w16 w16cex">
   <w:docDefaults>
     <w:rPrDefault>
       <w:rPr>

</xml_diff>

<commit_message>
updating social distancing output in report
</commit_message>
<xml_diff>
--- a/Project_Report(Sec-05).docx
+++ b/Project_Report(Sec-05).docx
@@ -4237,7 +4237,7 @@
           <v:shape id="_x0000_i1025" type="#_x0000_t75" alt="" style="width:396.7pt;height:409.85pt;mso-width-percent:0;mso-height-percent:0;mso-width-percent:0;mso-height-percent:0" o:ole="">
             <v:imagedata r:id="rId8" o:title=""/>
           </v:shape>
-          <o:OLEObject Type="Embed" ProgID="Visio.Drawing.15" ShapeID="_x0000_i1025" DrawAspect="Content" ObjectID="_1680522529" r:id="rId9"/>
+          <o:OLEObject Type="Embed" ProgID="Visio.Drawing.15" ShapeID="_x0000_i1025" DrawAspect="Content" ObjectID="_1680522753" r:id="rId9"/>
         </w:object>
       </w:r>
     </w:p>
@@ -9213,6 +9213,34 @@
         <w:t>for social distancing and mask condition</w:t>
       </w:r>
       <w:bookmarkEnd w:id="16"/>
+    </w:p>
+    <w:p>
+      <w:pPr>
+        <w:pStyle w:val="ListParagraph"/>
+        <w:spacing w:line="276" w:lineRule="auto"/>
+        <w:jc w:val="both"/>
+        <w:rPr>
+          <w:rFonts w:ascii="Times New Roman" w:hAnsi="Times New Roman" w:cs="Times New Roman"/>
+        </w:rPr>
+      </w:pPr>
+      <w:r>
+        <w:rPr>
+          <w:rFonts w:ascii="Times New Roman" w:hAnsi="Times New Roman" w:cs="Times New Roman"/>
+        </w:rPr>
+        <w:t xml:space="preserve">When people follow social distancing and mask, </w:t>
+      </w:r>
+      <w:r>
+        <w:rPr>
+          <w:rFonts w:ascii="Times New Roman" w:hAnsi="Times New Roman" w:cs="Times New Roman"/>
+        </w:rPr>
+        <w:t xml:space="preserve">simulation shows that </w:t>
+      </w:r>
+      <w:r>
+        <w:rPr>
+          <w:rFonts w:ascii="Times New Roman" w:hAnsi="Times New Roman" w:cs="Times New Roman"/>
+        </w:rPr>
+        <w:t>the displacement of the population is less. Due to this, there is lesser collision resulting in reduced transmission of virus.</w:t>
+      </w:r>
     </w:p>
     <w:p>
       <w:pPr>

</xml_diff>

<commit_message>
quarantine output update in report
</commit_message>
<xml_diff>
--- a/Project_Report(Sec-05).docx
+++ b/Project_Report(Sec-05).docx
@@ -4214,7 +4214,7 @@
           <w:rFonts w:ascii="Times New Roman" w:hAnsi="Times New Roman" w:cs="Times New Roman"/>
           <w:noProof/>
         </w:rPr>
-        <w:object w:dxaOrig="11191" w:dyaOrig="11561" w14:anchorId="3029BD1A">
+        <w:object w:dxaOrig="11191" w:dyaOrig="11561" w14:anchorId="20EDF423">
           <v:shapetype id="_x0000_t75" coordsize="21600,21600" o:spt="75" o:preferrelative="t" path="m@4@5l@4@11@9@11@9@5xe" filled="f" stroked="f">
             <v:stroke joinstyle="miter"/>
             <v:formulas>
@@ -4237,7 +4237,7 @@
           <v:shape id="_x0000_i1025" type="#_x0000_t75" alt="" style="width:396.7pt;height:409.85pt;mso-width-percent:0;mso-height-percent:0;mso-width-percent:0;mso-height-percent:0" o:ole="">
             <v:imagedata r:id="rId8" o:title=""/>
           </v:shape>
-          <o:OLEObject Type="Embed" ProgID="Visio.Drawing.15" ShapeID="_x0000_i1025" DrawAspect="Content" ObjectID="_1680522753" r:id="rId9"/>
+          <o:OLEObject Type="Embed" ProgID="Visio.Drawing.15" ShapeID="_x0000_i1025" DrawAspect="Content" ObjectID="_1680522926" r:id="rId9"/>
         </w:object>
       </w:r>
     </w:p>
@@ -5236,27 +5236,14 @@
       <w:r>
         <w:t xml:space="preserve">Figure </w:t>
       </w:r>
-      <w:r>
-        <w:fldChar w:fldCharType="begin"/>
-      </w:r>
-      <w:r>
-        <w:instrText xml:space="preserve"> SEQ Figure \* ARABIC </w:instrText>
-      </w:r>
-      <w:r>
-        <w:fldChar w:fldCharType="separate"/>
-      </w:r>
-      <w:r>
-        <w:rPr>
-          <w:noProof/>
-        </w:rPr>
-        <w:t>3</w:t>
-      </w:r>
-      <w:r>
-        <w:rPr>
-          <w:noProof/>
-        </w:rPr>
-        <w:fldChar w:fldCharType="end"/>
-      </w:r>
+      <w:fldSimple w:instr=" SEQ Figure \* ARABIC ">
+        <w:r>
+          <w:rPr>
+            <w:noProof/>
+          </w:rPr>
+          <w:t>3</w:t>
+        </w:r>
+      </w:fldSimple>
       <w:r>
         <w:t>: Growth of infection over the time (in days)</w:t>
       </w:r>
@@ -9185,27 +9172,14 @@
       <w:r>
         <w:t xml:space="preserve">Figure </w:t>
       </w:r>
-      <w:r>
-        <w:fldChar w:fldCharType="begin"/>
-      </w:r>
-      <w:r>
-        <w:instrText xml:space="preserve"> SEQ Figure \* ARABIC </w:instrText>
-      </w:r>
-      <w:r>
-        <w:fldChar w:fldCharType="separate"/>
-      </w:r>
-      <w:r>
-        <w:rPr>
-          <w:noProof/>
-        </w:rPr>
-        <w:t>4</w:t>
-      </w:r>
-      <w:r>
-        <w:rPr>
-          <w:noProof/>
-        </w:rPr>
-        <w:fldChar w:fldCharType="end"/>
-      </w:r>
+      <w:fldSimple w:instr=" SEQ Figure \* ARABIC ">
+        <w:r>
+          <w:rPr>
+            <w:noProof/>
+          </w:rPr>
+          <w:t>4</w:t>
+        </w:r>
+      </w:fldSimple>
       <w:r>
         <w:t xml:space="preserve">:Comparison plot </w:t>
       </w:r>
@@ -10333,27 +10307,14 @@
       <w:r>
         <w:t xml:space="preserve">Figure </w:t>
       </w:r>
-      <w:r>
-        <w:fldChar w:fldCharType="begin"/>
-      </w:r>
-      <w:r>
-        <w:instrText xml:space="preserve"> SEQ Figure \* ARABIC </w:instrText>
-      </w:r>
-      <w:r>
-        <w:fldChar w:fldCharType="separate"/>
-      </w:r>
-      <w:r>
-        <w:rPr>
-          <w:noProof/>
-        </w:rPr>
-        <w:t>5</w:t>
-      </w:r>
-      <w:r>
-        <w:rPr>
-          <w:noProof/>
-        </w:rPr>
-        <w:fldChar w:fldCharType="end"/>
-      </w:r>
+      <w:fldSimple w:instr=" SEQ Figure \* ARABIC ">
+        <w:r>
+          <w:rPr>
+            <w:noProof/>
+          </w:rPr>
+          <w:t>5</w:t>
+        </w:r>
+      </w:fldSimple>
       <w:r>
         <w:t>:</w:t>
       </w:r>
@@ -10361,6 +10322,34 @@
         <w:t xml:space="preserve"> Comparison plot for quarantine condition</w:t>
       </w:r>
       <w:bookmarkEnd w:id="17"/>
+    </w:p>
+    <w:p>
+      <w:pPr>
+        <w:pStyle w:val="ListParagraph"/>
+        <w:spacing w:line="276" w:lineRule="auto"/>
+        <w:jc w:val="both"/>
+        <w:rPr>
+          <w:rFonts w:ascii="Times New Roman" w:hAnsi="Times New Roman" w:cs="Times New Roman"/>
+        </w:rPr>
+      </w:pPr>
+      <w:r>
+        <w:rPr>
+          <w:rFonts w:ascii="Times New Roman" w:hAnsi="Times New Roman" w:cs="Times New Roman"/>
+        </w:rPr>
+        <w:t>On considering quarantine condition</w:t>
+      </w:r>
+      <w:r>
+        <w:rPr>
+          <w:rFonts w:ascii="Times New Roman" w:hAnsi="Times New Roman" w:cs="Times New Roman"/>
+        </w:rPr>
+        <w:t xml:space="preserve">, </w:t>
+      </w:r>
+      <w:r>
+        <w:rPr>
+          <w:rFonts w:ascii="Times New Roman" w:hAnsi="Times New Roman" w:cs="Times New Roman"/>
+        </w:rPr>
+        <w:t>many infected and few health people stay immobile in the simulation. The infected people that quarantine do not infect healthy population and the healthy people who follow quarantine does not get infected. This causes reduction in virus transmission.</w:t>
+      </w:r>
     </w:p>
     <w:p>
       <w:pPr>
@@ -11471,27 +11460,14 @@
       <w:r>
         <w:t xml:space="preserve">Figure </w:t>
       </w:r>
-      <w:r>
-        <w:fldChar w:fldCharType="begin"/>
-      </w:r>
-      <w:r>
-        <w:instrText xml:space="preserve"> SEQ Figure \* ARABIC </w:instrText>
-      </w:r>
-      <w:r>
-        <w:fldChar w:fldCharType="separate"/>
-      </w:r>
-      <w:r>
-        <w:rPr>
-          <w:noProof/>
-        </w:rPr>
-        <w:t>6</w:t>
-      </w:r>
-      <w:r>
-        <w:rPr>
-          <w:noProof/>
-        </w:rPr>
-        <w:fldChar w:fldCharType="end"/>
-      </w:r>
+      <w:fldSimple w:instr=" SEQ Figure \* ARABIC ">
+        <w:r>
+          <w:rPr>
+            <w:noProof/>
+          </w:rPr>
+          <w:t>6</w:t>
+        </w:r>
+      </w:fldSimple>
       <w:r>
         <w:t>:</w:t>
       </w:r>
@@ -12595,27 +12571,14 @@
       <w:r>
         <w:t xml:space="preserve">Figure </w:t>
       </w:r>
-      <w:r>
-        <w:fldChar w:fldCharType="begin"/>
-      </w:r>
-      <w:r>
-        <w:instrText xml:space="preserve"> SEQ Figure \* ARABIC </w:instrText>
-      </w:r>
-      <w:r>
-        <w:fldChar w:fldCharType="separate"/>
-      </w:r>
-      <w:r>
-        <w:rPr>
-          <w:noProof/>
-        </w:rPr>
-        <w:t>7</w:t>
-      </w:r>
-      <w:r>
-        <w:rPr>
-          <w:noProof/>
-        </w:rPr>
-        <w:fldChar w:fldCharType="end"/>
-      </w:r>
+      <w:fldSimple w:instr=" SEQ Figure \* ARABIC ">
+        <w:r>
+          <w:rPr>
+            <w:noProof/>
+          </w:rPr>
+          <w:t>7</w:t>
+        </w:r>
+      </w:fldSimple>
       <w:r>
         <w:t>:</w:t>
       </w:r>
@@ -13468,27 +13431,14 @@
       <w:r>
         <w:t xml:space="preserve">Figure </w:t>
       </w:r>
-      <w:r>
-        <w:fldChar w:fldCharType="begin"/>
-      </w:r>
-      <w:r>
-        <w:instrText xml:space="preserve"> SEQ Figure \* ARABIC </w:instrText>
-      </w:r>
-      <w:r>
-        <w:fldChar w:fldCharType="separate"/>
-      </w:r>
-      <w:r>
-        <w:rPr>
-          <w:noProof/>
-        </w:rPr>
-        <w:t>8</w:t>
-      </w:r>
-      <w:r>
-        <w:rPr>
-          <w:noProof/>
-        </w:rPr>
-        <w:fldChar w:fldCharType="end"/>
-      </w:r>
+      <w:fldSimple w:instr=" SEQ Figure \* ARABIC ">
+        <w:r>
+          <w:rPr>
+            <w:noProof/>
+          </w:rPr>
+          <w:t>8</w:t>
+        </w:r>
+      </w:fldSimple>
       <w:r>
         <w:t>:</w:t>
       </w:r>
@@ -14417,27 +14367,14 @@
       <w:r>
         <w:t xml:space="preserve">Figure </w:t>
       </w:r>
-      <w:r>
-        <w:fldChar w:fldCharType="begin"/>
-      </w:r>
-      <w:r>
-        <w:instrText xml:space="preserve"> SEQ Figure \* ARABIC </w:instrText>
-      </w:r>
-      <w:r>
-        <w:fldChar w:fldCharType="separate"/>
-      </w:r>
-      <w:r>
-        <w:rPr>
-          <w:noProof/>
-        </w:rPr>
-        <w:t>9</w:t>
-      </w:r>
-      <w:r>
-        <w:rPr>
-          <w:noProof/>
-        </w:rPr>
-        <w:fldChar w:fldCharType="end"/>
-      </w:r>
+      <w:fldSimple w:instr=" SEQ Figure \* ARABIC ">
+        <w:r>
+          <w:rPr>
+            <w:noProof/>
+          </w:rPr>
+          <w:t>9</w:t>
+        </w:r>
+      </w:fldSimple>
       <w:r>
         <w:t>:</w:t>
       </w:r>
@@ -15378,27 +15315,14 @@
       <w:r>
         <w:t xml:space="preserve">Figure </w:t>
       </w:r>
-      <w:r>
-        <w:fldChar w:fldCharType="begin"/>
-      </w:r>
-      <w:r>
-        <w:instrText xml:space="preserve"> SEQ Figure \* ARABIC </w:instrText>
-      </w:r>
-      <w:r>
-        <w:fldChar w:fldCharType="separate"/>
-      </w:r>
-      <w:r>
-        <w:rPr>
-          <w:noProof/>
-        </w:rPr>
-        <w:t>10</w:t>
-      </w:r>
-      <w:r>
-        <w:rPr>
-          <w:noProof/>
-        </w:rPr>
-        <w:fldChar w:fldCharType="end"/>
-      </w:r>
+      <w:fldSimple w:instr=" SEQ Figure \* ARABIC ">
+        <w:r>
+          <w:rPr>
+            <w:noProof/>
+          </w:rPr>
+          <w:t>10</w:t>
+        </w:r>
+      </w:fldSimple>
       <w:r>
         <w:t>:</w:t>
       </w:r>
@@ -16855,27 +16779,14 @@
       <w:r>
         <w:t xml:space="preserve">Figure </w:t>
       </w:r>
-      <w:r>
-        <w:fldChar w:fldCharType="begin"/>
-      </w:r>
-      <w:r>
-        <w:instrText xml:space="preserve"> SEQ Figure \* ARABIC </w:instrText>
-      </w:r>
-      <w:r>
-        <w:fldChar w:fldCharType="separate"/>
-      </w:r>
-      <w:r>
-        <w:rPr>
-          <w:noProof/>
-        </w:rPr>
-        <w:t>11</w:t>
-      </w:r>
-      <w:r>
-        <w:rPr>
-          <w:noProof/>
-        </w:rPr>
-        <w:fldChar w:fldCharType="end"/>
-      </w:r>
+      <w:fldSimple w:instr=" SEQ Figure \* ARABIC ">
+        <w:r>
+          <w:rPr>
+            <w:noProof/>
+          </w:rPr>
+          <w:t>11</w:t>
+        </w:r>
+      </w:fldSimple>
       <w:r>
         <w:t>:</w:t>
       </w:r>
@@ -17689,27 +17600,14 @@
       <w:r>
         <w:t xml:space="preserve">Figure </w:t>
       </w:r>
-      <w:r>
-        <w:fldChar w:fldCharType="begin"/>
-      </w:r>
-      <w:r>
-        <w:instrText xml:space="preserve"> SEQ Figure \* ARABIC </w:instrText>
-      </w:r>
-      <w:r>
-        <w:fldChar w:fldCharType="separate"/>
-      </w:r>
-      <w:r>
-        <w:rPr>
-          <w:noProof/>
-        </w:rPr>
-        <w:t>12</w:t>
-      </w:r>
-      <w:r>
-        <w:rPr>
-          <w:noProof/>
-        </w:rPr>
-        <w:fldChar w:fldCharType="end"/>
-      </w:r>
+      <w:fldSimple w:instr=" SEQ Figure \* ARABIC ">
+        <w:r>
+          <w:rPr>
+            <w:noProof/>
+          </w:rPr>
+          <w:t>12</w:t>
+        </w:r>
+      </w:fldSimple>
       <w:r>
         <w:t>:</w:t>
       </w:r>
@@ -17900,27 +17798,14 @@
       <w:r>
         <w:t xml:space="preserve">Figure </w:t>
       </w:r>
-      <w:r>
-        <w:fldChar w:fldCharType="begin"/>
-      </w:r>
-      <w:r>
-        <w:instrText xml:space="preserve"> SEQ Figure \* ARABIC </w:instrText>
-      </w:r>
-      <w:r>
-        <w:fldChar w:fldCharType="separate"/>
-      </w:r>
-      <w:r>
-        <w:rPr>
-          <w:noProof/>
-        </w:rPr>
-        <w:t>13</w:t>
-      </w:r>
-      <w:r>
-        <w:rPr>
-          <w:noProof/>
-        </w:rPr>
-        <w:fldChar w:fldCharType="end"/>
-      </w:r>
+      <w:fldSimple w:instr=" SEQ Figure \* ARABIC ">
+        <w:r>
+          <w:rPr>
+            <w:noProof/>
+          </w:rPr>
+          <w:t>13</w:t>
+        </w:r>
+      </w:fldSimple>
       <w:r>
         <w:t>:</w:t>
       </w:r>
@@ -18073,27 +17958,14 @@
       <w:r>
         <w:t xml:space="preserve">Figure </w:t>
       </w:r>
-      <w:r>
-        <w:fldChar w:fldCharType="begin"/>
-      </w:r>
-      <w:r>
-        <w:instrText xml:space="preserve"> SEQ Figure \* ARABIC </w:instrText>
-      </w:r>
-      <w:r>
-        <w:fldChar w:fldCharType="separate"/>
-      </w:r>
-      <w:r>
-        <w:rPr>
-          <w:noProof/>
-        </w:rPr>
-        <w:t>14</w:t>
-      </w:r>
-      <w:r>
-        <w:rPr>
-          <w:noProof/>
-        </w:rPr>
-        <w:fldChar w:fldCharType="end"/>
-      </w:r>
+      <w:fldSimple w:instr=" SEQ Figure \* ARABIC ">
+        <w:r>
+          <w:rPr>
+            <w:noProof/>
+          </w:rPr>
+          <w:t>14</w:t>
+        </w:r>
+      </w:fldSimple>
       <w:r>
         <w:t>:</w:t>
       </w:r>
@@ -18200,27 +18072,14 @@
       <w:r>
         <w:t xml:space="preserve">Figure </w:t>
       </w:r>
-      <w:r>
-        <w:fldChar w:fldCharType="begin"/>
-      </w:r>
-      <w:r>
-        <w:instrText xml:space="preserve"> SEQ Figure \* ARABIC </w:instrText>
-      </w:r>
-      <w:r>
-        <w:fldChar w:fldCharType="separate"/>
-      </w:r>
-      <w:r>
-        <w:rPr>
-          <w:noProof/>
-        </w:rPr>
-        <w:t>15</w:t>
-      </w:r>
-      <w:r>
-        <w:rPr>
-          <w:noProof/>
-        </w:rPr>
-        <w:fldChar w:fldCharType="end"/>
-      </w:r>
+      <w:fldSimple w:instr=" SEQ Figure \* ARABIC ">
+        <w:r>
+          <w:rPr>
+            <w:noProof/>
+          </w:rPr>
+          <w:t>15</w:t>
+        </w:r>
+      </w:fldSimple>
       <w:r>
         <w:t xml:space="preserve">: </w:t>
       </w:r>
@@ -18313,27 +18172,14 @@
       <w:r>
         <w:t xml:space="preserve">Figure </w:t>
       </w:r>
-      <w:r>
-        <w:fldChar w:fldCharType="begin"/>
-      </w:r>
-      <w:r>
-        <w:instrText xml:space="preserve"> SEQ Figure \* ARABIC </w:instrText>
-      </w:r>
-      <w:r>
-        <w:fldChar w:fldCharType="separate"/>
-      </w:r>
-      <w:r>
-        <w:rPr>
-          <w:noProof/>
-        </w:rPr>
-        <w:t>16</w:t>
-      </w:r>
-      <w:r>
-        <w:rPr>
-          <w:noProof/>
-        </w:rPr>
-        <w:fldChar w:fldCharType="end"/>
-      </w:r>
+      <w:fldSimple w:instr=" SEQ Figure \* ARABIC ">
+        <w:r>
+          <w:rPr>
+            <w:noProof/>
+          </w:rPr>
+          <w:t>16</w:t>
+        </w:r>
+      </w:fldSimple>
       <w:r>
         <w:t xml:space="preserve">: </w:t>
       </w:r>
@@ -18424,27 +18270,14 @@
       <w:r>
         <w:t xml:space="preserve">Figure </w:t>
       </w:r>
-      <w:r>
-        <w:fldChar w:fldCharType="begin"/>
-      </w:r>
-      <w:r>
-        <w:instrText xml:space="preserve"> SEQ Figure \* ARABIC </w:instrText>
-      </w:r>
-      <w:r>
-        <w:fldChar w:fldCharType="separate"/>
-      </w:r>
-      <w:r>
-        <w:rPr>
-          <w:noProof/>
-        </w:rPr>
-        <w:t>17</w:t>
-      </w:r>
-      <w:r>
-        <w:rPr>
-          <w:noProof/>
-        </w:rPr>
-        <w:fldChar w:fldCharType="end"/>
-      </w:r>
+      <w:fldSimple w:instr=" SEQ Figure \* ARABIC ">
+        <w:r>
+          <w:rPr>
+            <w:noProof/>
+          </w:rPr>
+          <w:t>17</w:t>
+        </w:r>
+      </w:fldSimple>
       <w:r>
         <w:t>:</w:t>
       </w:r>
@@ -18525,27 +18358,14 @@
       <w:r>
         <w:t xml:space="preserve">Figure </w:t>
       </w:r>
-      <w:r>
-        <w:fldChar w:fldCharType="begin"/>
-      </w:r>
-      <w:r>
-        <w:instrText xml:space="preserve"> SEQ Figure \* ARABIC </w:instrText>
-      </w:r>
-      <w:r>
-        <w:fldChar w:fldCharType="separate"/>
-      </w:r>
-      <w:r>
-        <w:rPr>
-          <w:noProof/>
-        </w:rPr>
-        <w:t>18</w:t>
-      </w:r>
-      <w:r>
-        <w:rPr>
-          <w:noProof/>
-        </w:rPr>
-        <w:fldChar w:fldCharType="end"/>
-      </w:r>
+      <w:fldSimple w:instr=" SEQ Figure \* ARABIC ">
+        <w:r>
+          <w:rPr>
+            <w:noProof/>
+          </w:rPr>
+          <w:t>18</w:t>
+        </w:r>
+      </w:fldSimple>
       <w:r>
         <w:t xml:space="preserve">: </w:t>
       </w:r>
@@ -19761,27 +19581,14 @@
       <w:r>
         <w:t xml:space="preserve">Figure </w:t>
       </w:r>
-      <w:r>
-        <w:fldChar w:fldCharType="begin"/>
-      </w:r>
-      <w:r>
-        <w:instrText xml:space="preserve"> SEQ Figure \* ARABIC </w:instrText>
-      </w:r>
-      <w:r>
-        <w:fldChar w:fldCharType="separate"/>
-      </w:r>
-      <w:r>
-        <w:rPr>
-          <w:noProof/>
-        </w:rPr>
-        <w:t>20</w:t>
-      </w:r>
-      <w:r>
-        <w:rPr>
-          <w:noProof/>
-        </w:rPr>
-        <w:fldChar w:fldCharType="end"/>
-      </w:r>
+      <w:fldSimple w:instr=" SEQ Figure \* ARABIC ">
+        <w:r>
+          <w:rPr>
+            <w:noProof/>
+          </w:rPr>
+          <w:t>20</w:t>
+        </w:r>
+      </w:fldSimple>
       <w:r>
         <w:t>: All tests execution.</w:t>
       </w:r>
@@ -19907,27 +19714,14 @@
       <w:r>
         <w:t xml:space="preserve">Figure </w:t>
       </w:r>
-      <w:r>
-        <w:fldChar w:fldCharType="begin"/>
-      </w:r>
-      <w:r>
-        <w:instrText xml:space="preserve"> SEQ Figure \* ARABIC </w:instrText>
-      </w:r>
-      <w:r>
-        <w:fldChar w:fldCharType="separate"/>
-      </w:r>
-      <w:r>
-        <w:rPr>
-          <w:noProof/>
-        </w:rPr>
-        <w:t>21</w:t>
-      </w:r>
-      <w:r>
-        <w:rPr>
-          <w:noProof/>
-        </w:rPr>
-        <w:fldChar w:fldCharType="end"/>
-      </w:r>
+      <w:fldSimple w:instr=" SEQ Figure \* ARABIC ">
+        <w:r>
+          <w:rPr>
+            <w:noProof/>
+          </w:rPr>
+          <w:t>21</w:t>
+        </w:r>
+      </w:fldSimple>
       <w:r>
         <w:t>:</w:t>
       </w:r>
@@ -20033,27 +19827,14 @@
       <w:r>
         <w:t xml:space="preserve">Figure </w:t>
       </w:r>
-      <w:r>
-        <w:fldChar w:fldCharType="begin"/>
-      </w:r>
-      <w:r>
-        <w:instrText xml:space="preserve"> SEQ Figure \* ARABIC </w:instrText>
-      </w:r>
-      <w:r>
-        <w:fldChar w:fldCharType="separate"/>
-      </w:r>
-      <w:r>
-        <w:rPr>
-          <w:noProof/>
-        </w:rPr>
-        <w:t>22</w:t>
-      </w:r>
-      <w:r>
-        <w:rPr>
-          <w:noProof/>
-        </w:rPr>
-        <w:fldChar w:fldCharType="end"/>
-      </w:r>
+      <w:fldSimple w:instr=" SEQ Figure \* ARABIC ">
+        <w:r>
+          <w:rPr>
+            <w:noProof/>
+          </w:rPr>
+          <w:t>22</w:t>
+        </w:r>
+      </w:fldSimple>
       <w:r>
         <w:t>:</w:t>
       </w:r>
@@ -20205,27 +19986,14 @@
       <w:r>
         <w:t xml:space="preserve">Figure </w:t>
       </w:r>
-      <w:r>
-        <w:fldChar w:fldCharType="begin"/>
-      </w:r>
-      <w:r>
-        <w:instrText xml:space="preserve"> SEQ Figure \* ARABIC </w:instrText>
-      </w:r>
-      <w:r>
-        <w:fldChar w:fldCharType="separate"/>
-      </w:r>
-      <w:r>
-        <w:rPr>
-          <w:noProof/>
-        </w:rPr>
-        <w:t>23</w:t>
-      </w:r>
-      <w:r>
-        <w:rPr>
-          <w:noProof/>
-        </w:rPr>
-        <w:fldChar w:fldCharType="end"/>
-      </w:r>
+      <w:fldSimple w:instr=" SEQ Figure \* ARABIC ">
+        <w:r>
+          <w:rPr>
+            <w:noProof/>
+          </w:rPr>
+          <w:t>23</w:t>
+        </w:r>
+      </w:fldSimple>
       <w:r>
         <w:t>:</w:t>
       </w:r>
@@ -20395,27 +20163,14 @@
       <w:r>
         <w:t xml:space="preserve">Figure </w:t>
       </w:r>
-      <w:r>
-        <w:fldChar w:fldCharType="begin"/>
-      </w:r>
-      <w:r>
-        <w:instrText xml:space="preserve"> SEQ Figure \* ARABIC </w:instrText>
-      </w:r>
-      <w:r>
-        <w:fldChar w:fldCharType="separate"/>
-      </w:r>
-      <w:r>
-        <w:rPr>
-          <w:noProof/>
-        </w:rPr>
-        <w:t>24</w:t>
-      </w:r>
-      <w:r>
-        <w:rPr>
-          <w:noProof/>
-        </w:rPr>
-        <w:fldChar w:fldCharType="end"/>
-      </w:r>
+      <w:fldSimple w:instr=" SEQ Figure \* ARABIC ">
+        <w:r>
+          <w:rPr>
+            <w:noProof/>
+          </w:rPr>
+          <w:t>24</w:t>
+        </w:r>
+      </w:fldSimple>
       <w:r>
         <w:t>:</w:t>
       </w:r>

</xml_diff>

<commit_message>
Remote work condition update
</commit_message>
<xml_diff>
--- a/Project_Report(Sec-05).docx
+++ b/Project_Report(Sec-05).docx
@@ -4237,7 +4237,7 @@
           <v:shape id="_x0000_i1025" type="#_x0000_t75" alt="" style="width:396.7pt;height:409.85pt;mso-width-percent:0;mso-height-percent:0;mso-width-percent:0;mso-height-percent:0" o:ole="">
             <v:imagedata r:id="rId8" o:title=""/>
           </v:shape>
-          <o:OLEObject Type="Embed" ProgID="Visio.Drawing.15" ShapeID="_x0000_i1025" DrawAspect="Content" ObjectID="_1680522926" r:id="rId9"/>
+          <o:OLEObject Type="Embed" ProgID="Visio.Drawing.15" ShapeID="_x0000_i1025" DrawAspect="Content" ObjectID="_1680523167" r:id="rId9"/>
         </w:object>
       </w:r>
     </w:p>
@@ -11475,6 +11475,28 @@
         <w:t xml:space="preserve"> Comparison Plot for Remote Work/School condition</w:t>
       </w:r>
       <w:bookmarkEnd w:id="18"/>
+    </w:p>
+    <w:p>
+      <w:pPr>
+        <w:pStyle w:val="ListParagraph"/>
+        <w:spacing w:line="276" w:lineRule="auto"/>
+        <w:jc w:val="both"/>
+        <w:rPr>
+          <w:rFonts w:ascii="Times New Roman" w:hAnsi="Times New Roman" w:cs="Times New Roman"/>
+        </w:rPr>
+      </w:pPr>
+      <w:r>
+        <w:rPr>
+          <w:rFonts w:ascii="Times New Roman" w:hAnsi="Times New Roman" w:cs="Times New Roman"/>
+        </w:rPr>
+        <w:t>When population considers remote work and schools, the simulation shows a delay of movement. Due to this delay, the infected people are seen to recover much before spreading to the healthy group. This way remote condition reduces virus transmission.</w:t>
+      </w:r>
+      <w:r>
+        <w:rPr>
+          <w:rFonts w:ascii="Times New Roman" w:hAnsi="Times New Roman" w:cs="Times New Roman"/>
+        </w:rPr>
+        <w:t xml:space="preserve"> </w:t>
+      </w:r>
     </w:p>
     <w:p>
       <w:pPr>

</xml_diff>

<commit_message>
plot and graph updates
</commit_message>
<xml_diff>
--- a/Project_Report(Sec-05).docx
+++ b/Project_Report(Sec-05).docx
@@ -4237,7 +4237,7 @@
           <v:shape id="_x0000_i1025" type="#_x0000_t75" alt="" style="width:396.7pt;height:409.85pt;mso-width-percent:0;mso-height-percent:0;mso-width-percent:0;mso-height-percent:0" o:ole="">
             <v:imagedata r:id="rId8" o:title=""/>
           </v:shape>
-          <o:OLEObject Type="Embed" ProgID="Visio.Drawing.15" ShapeID="_x0000_i1025" DrawAspect="Content" ObjectID="_1680523167" r:id="rId9"/>
+          <o:OLEObject Type="Embed" ProgID="Visio.Drawing.15" ShapeID="_x0000_i1025" DrawAspect="Content" ObjectID="_1680523318" r:id="rId9"/>
         </w:object>
       </w:r>
     </w:p>
@@ -12608,6 +12608,22 @@
         <w:t>Comparison plot for vaccination</w:t>
       </w:r>
       <w:bookmarkEnd w:id="19"/>
+    </w:p>
+    <w:p>
+      <w:pPr>
+        <w:pStyle w:val="ListParagraph"/>
+        <w:spacing w:line="276" w:lineRule="auto"/>
+        <w:jc w:val="both"/>
+        <w:rPr>
+          <w:rFonts w:ascii="Times New Roman" w:hAnsi="Times New Roman" w:cs="Times New Roman"/>
+        </w:rPr>
+      </w:pPr>
+      <w:r>
+        <w:rPr>
+          <w:rFonts w:ascii="Times New Roman" w:hAnsi="Times New Roman" w:cs="Times New Roman"/>
+        </w:rPr>
+        <w:t xml:space="preserve">50% of the population is vaccinated when vaccine is considered. Out of the vaccinated population, 94% of them do not get infected. </w:t>
+      </w:r>
     </w:p>
     <w:p>
       <w:pPr>

</xml_diff>

<commit_message>
simulation with all factors consideration in report
</commit_message>
<xml_diff>
--- a/Project_Report(Sec-05).docx
+++ b/Project_Report(Sec-05).docx
@@ -4237,7 +4237,7 @@
           <v:shape id="_x0000_i1025" type="#_x0000_t75" alt="" style="width:396.7pt;height:409.85pt;mso-width-percent:0;mso-height-percent:0;mso-width-percent:0;mso-height-percent:0" o:ole="">
             <v:imagedata r:id="rId8" o:title=""/>
           </v:shape>
-          <o:OLEObject Type="Embed" ProgID="Visio.Drawing.15" ShapeID="_x0000_i1025" DrawAspect="Content" ObjectID="_1680523318" r:id="rId9"/>
+          <o:OLEObject Type="Embed" ProgID="Visio.Drawing.15" ShapeID="_x0000_i1025" DrawAspect="Content" ObjectID="_1680523457" r:id="rId9"/>
         </w:object>
       </w:r>
     </w:p>
@@ -12715,6 +12715,40 @@
           <w:bCs/>
         </w:rPr>
         <w:t xml:space="preserve"> factors</w:t>
+      </w:r>
+    </w:p>
+    <w:p>
+      <w:pPr>
+        <w:pStyle w:val="ListParagraph"/>
+        <w:spacing w:line="276" w:lineRule="auto"/>
+        <w:ind w:left="1080"/>
+        <w:jc w:val="both"/>
+        <w:rPr>
+          <w:rFonts w:ascii="Times New Roman" w:hAnsi="Times New Roman" w:cs="Times New Roman"/>
+          <w:b/>
+          <w:bCs/>
+        </w:rPr>
+      </w:pPr>
+      <w:r>
+        <w:t xml:space="preserve">From the simulation considering all factors we could see that </w:t>
+      </w:r>
+      <w:r>
+        <w:t>the population move around slowly</w:t>
+      </w:r>
+      <w:r>
+        <w:t xml:space="preserve"> considering remote condition</w:t>
+      </w:r>
+      <w:r>
+        <w:t>, some components are immobile as they get tested and follow quarantining</w:t>
+      </w:r>
+      <w:r>
+        <w:t xml:space="preserve"> and there are groups that have been vaccinated.</w:t>
+      </w:r>
+      <w:r>
+        <w:t xml:space="preserve"> All these factors help in reducing the virus spread</w:t>
+      </w:r>
+      <w:r>
+        <w:t>.</w:t>
       </w:r>
     </w:p>
     <w:tbl>

</xml_diff>

<commit_message>
Adding R0 and group event consideration results in report
</commit_message>
<xml_diff>
--- a/Project_Report(Sec-05).docx
+++ b/Project_Report(Sec-05).docx
@@ -4237,7 +4237,7 @@
           <v:shape id="_x0000_i1025" type="#_x0000_t75" alt="" style="width:396.7pt;height:409.85pt;mso-width-percent:0;mso-height-percent:0;mso-width-percent:0;mso-height-percent:0" o:ole="">
             <v:imagedata r:id="rId8" o:title=""/>
           </v:shape>
-          <o:OLEObject Type="Embed" ProgID="Visio.Drawing.15" ShapeID="_x0000_i1025" DrawAspect="Content" ObjectID="_1680523457" r:id="rId9"/>
+          <o:OLEObject Type="Embed" ProgID="Visio.Drawing.15" ShapeID="_x0000_i1025" DrawAspect="Content" ObjectID="_1680523797" r:id="rId9"/>
         </w:object>
       </w:r>
     </w:p>
@@ -5236,14 +5236,27 @@
       <w:r>
         <w:t xml:space="preserve">Figure </w:t>
       </w:r>
-      <w:fldSimple w:instr=" SEQ Figure \* ARABIC ">
-        <w:r>
-          <w:rPr>
-            <w:noProof/>
-          </w:rPr>
-          <w:t>3</w:t>
-        </w:r>
-      </w:fldSimple>
+      <w:r>
+        <w:fldChar w:fldCharType="begin"/>
+      </w:r>
+      <w:r>
+        <w:instrText xml:space="preserve"> SEQ Figure \* ARABIC </w:instrText>
+      </w:r>
+      <w:r>
+        <w:fldChar w:fldCharType="separate"/>
+      </w:r>
+      <w:r>
+        <w:rPr>
+          <w:noProof/>
+        </w:rPr>
+        <w:t>3</w:t>
+      </w:r>
+      <w:r>
+        <w:rPr>
+          <w:noProof/>
+        </w:rPr>
+        <w:fldChar w:fldCharType="end"/>
+      </w:r>
       <w:r>
         <w:t>: Growth of infection over the time (in days)</w:t>
       </w:r>
@@ -6912,6 +6925,40 @@
           <w:rFonts w:ascii="Times New Roman" w:hAnsi="Times New Roman" w:cs="Times New Roman"/>
         </w:rPr>
         <w:t>A single infected person can infect the entire attending population.</w:t>
+      </w:r>
+    </w:p>
+    <w:p>
+      <w:pPr>
+        <w:pStyle w:val="ListParagraph"/>
+        <w:numPr>
+          <w:ilvl w:val="0"/>
+          <w:numId w:val="23"/>
+        </w:numPr>
+        <w:spacing w:line="276" w:lineRule="auto"/>
+        <w:jc w:val="both"/>
+        <w:rPr>
+          <w:rFonts w:ascii="Times New Roman" w:hAnsi="Times New Roman" w:cs="Times New Roman"/>
+        </w:rPr>
+      </w:pPr>
+      <w:r>
+        <w:rPr>
+          <w:rFonts w:ascii="Times New Roman" w:hAnsi="Times New Roman" w:cs="Times New Roman"/>
+        </w:rPr>
+        <w:t>When group event is considered along with R-naught value (</w:t>
+      </w:r>
+      <w:proofErr w:type="spellStart"/>
+      <w:r>
+        <w:rPr>
+          <w:rFonts w:ascii="Times New Roman" w:hAnsi="Times New Roman" w:cs="Times New Roman"/>
+        </w:rPr>
+        <w:t>i.e</w:t>
+      </w:r>
+      <w:proofErr w:type="spellEnd"/>
+      <w:r>
+        <w:rPr>
+          <w:rFonts w:ascii="Times New Roman" w:hAnsi="Times New Roman" w:cs="Times New Roman"/>
+        </w:rPr>
+        <w:t>, R-naught &gt; 0), the infected person will transmit to only certain number of people depending on R-naught. But even then, since the event has close interaction, the virus still spreads rapidly to the attending population.</w:t>
       </w:r>
     </w:p>
     <w:p>
@@ -9172,14 +9219,27 @@
       <w:r>
         <w:t xml:space="preserve">Figure </w:t>
       </w:r>
-      <w:fldSimple w:instr=" SEQ Figure \* ARABIC ">
-        <w:r>
-          <w:rPr>
-            <w:noProof/>
-          </w:rPr>
-          <w:t>4</w:t>
-        </w:r>
-      </w:fldSimple>
+      <w:r>
+        <w:fldChar w:fldCharType="begin"/>
+      </w:r>
+      <w:r>
+        <w:instrText xml:space="preserve"> SEQ Figure \* ARABIC </w:instrText>
+      </w:r>
+      <w:r>
+        <w:fldChar w:fldCharType="separate"/>
+      </w:r>
+      <w:r>
+        <w:rPr>
+          <w:noProof/>
+        </w:rPr>
+        <w:t>4</w:t>
+      </w:r>
+      <w:r>
+        <w:rPr>
+          <w:noProof/>
+        </w:rPr>
+        <w:fldChar w:fldCharType="end"/>
+      </w:r>
       <w:r>
         <w:t xml:space="preserve">:Comparison plot </w:t>
       </w:r>
@@ -10307,14 +10367,27 @@
       <w:r>
         <w:t xml:space="preserve">Figure </w:t>
       </w:r>
-      <w:fldSimple w:instr=" SEQ Figure \* ARABIC ">
-        <w:r>
-          <w:rPr>
-            <w:noProof/>
-          </w:rPr>
-          <w:t>5</w:t>
-        </w:r>
-      </w:fldSimple>
+      <w:r>
+        <w:fldChar w:fldCharType="begin"/>
+      </w:r>
+      <w:r>
+        <w:instrText xml:space="preserve"> SEQ Figure \* ARABIC </w:instrText>
+      </w:r>
+      <w:r>
+        <w:fldChar w:fldCharType="separate"/>
+      </w:r>
+      <w:r>
+        <w:rPr>
+          <w:noProof/>
+        </w:rPr>
+        <w:t>5</w:t>
+      </w:r>
+      <w:r>
+        <w:rPr>
+          <w:noProof/>
+        </w:rPr>
+        <w:fldChar w:fldCharType="end"/>
+      </w:r>
       <w:r>
         <w:t>:</w:t>
       </w:r>
@@ -11460,14 +11533,27 @@
       <w:r>
         <w:t xml:space="preserve">Figure </w:t>
       </w:r>
-      <w:fldSimple w:instr=" SEQ Figure \* ARABIC ">
-        <w:r>
-          <w:rPr>
-            <w:noProof/>
-          </w:rPr>
-          <w:t>6</w:t>
-        </w:r>
-      </w:fldSimple>
+      <w:r>
+        <w:fldChar w:fldCharType="begin"/>
+      </w:r>
+      <w:r>
+        <w:instrText xml:space="preserve"> SEQ Figure \* ARABIC </w:instrText>
+      </w:r>
+      <w:r>
+        <w:fldChar w:fldCharType="separate"/>
+      </w:r>
+      <w:r>
+        <w:rPr>
+          <w:noProof/>
+        </w:rPr>
+        <w:t>6</w:t>
+      </w:r>
+      <w:r>
+        <w:rPr>
+          <w:noProof/>
+        </w:rPr>
+        <w:fldChar w:fldCharType="end"/>
+      </w:r>
       <w:r>
         <w:t>:</w:t>
       </w:r>
@@ -11489,13 +11575,7 @@
         <w:rPr>
           <w:rFonts w:ascii="Times New Roman" w:hAnsi="Times New Roman" w:cs="Times New Roman"/>
         </w:rPr>
-        <w:t>When population considers remote work and schools, the simulation shows a delay of movement. Due to this delay, the infected people are seen to recover much before spreading to the healthy group. This way remote condition reduces virus transmission.</w:t>
-      </w:r>
-      <w:r>
-        <w:rPr>
-          <w:rFonts w:ascii="Times New Roman" w:hAnsi="Times New Roman" w:cs="Times New Roman"/>
-        </w:rPr>
-        <w:t xml:space="preserve"> </w:t>
+        <w:t xml:space="preserve">When population considers remote work and schools, the simulation shows a delay of movement. Due to this delay, the infected people are seen to recover much before spreading to the healthy group. This way remote condition reduces virus transmission. </w:t>
       </w:r>
     </w:p>
     <w:p>
@@ -12593,14 +12673,27 @@
       <w:r>
         <w:t xml:space="preserve">Figure </w:t>
       </w:r>
-      <w:fldSimple w:instr=" SEQ Figure \* ARABIC ">
-        <w:r>
-          <w:rPr>
-            <w:noProof/>
-          </w:rPr>
-          <w:t>7</w:t>
-        </w:r>
-      </w:fldSimple>
+      <w:r>
+        <w:fldChar w:fldCharType="begin"/>
+      </w:r>
+      <w:r>
+        <w:instrText xml:space="preserve"> SEQ Figure \* ARABIC </w:instrText>
+      </w:r>
+      <w:r>
+        <w:fldChar w:fldCharType="separate"/>
+      </w:r>
+      <w:r>
+        <w:rPr>
+          <w:noProof/>
+        </w:rPr>
+        <w:t>7</w:t>
+      </w:r>
+      <w:r>
+        <w:rPr>
+          <w:noProof/>
+        </w:rPr>
+        <w:fldChar w:fldCharType="end"/>
+      </w:r>
       <w:r>
         <w:t>:</w:t>
       </w:r>
@@ -12730,22 +12823,7 @@
         </w:rPr>
       </w:pPr>
       <w:r>
-        <w:t xml:space="preserve">From the simulation considering all factors we could see that </w:t>
-      </w:r>
-      <w:r>
-        <w:t>the population move around slowly</w:t>
-      </w:r>
-      <w:r>
-        <w:t xml:space="preserve"> considering remote condition</w:t>
-      </w:r>
-      <w:r>
-        <w:t>, some components are immobile as they get tested and follow quarantining</w:t>
-      </w:r>
-      <w:r>
-        <w:t xml:space="preserve"> and there are groups that have been vaccinated.</w:t>
-      </w:r>
-      <w:r>
-        <w:t xml:space="preserve"> All these factors help in reducing the virus spread</w:t>
+        <w:t>From the simulation considering all factors we could see that the population move around slowly considering remote condition, some components are immobile as they get tested and follow quarantining and there are groups that have been vaccinated. All these factors help in reducing the virus spread</w:t>
       </w:r>
       <w:r>
         <w:t>.</w:t>
@@ -13503,14 +13581,27 @@
       <w:r>
         <w:t xml:space="preserve">Figure </w:t>
       </w:r>
-      <w:fldSimple w:instr=" SEQ Figure \* ARABIC ">
-        <w:r>
-          <w:rPr>
-            <w:noProof/>
-          </w:rPr>
-          <w:t>8</w:t>
-        </w:r>
-      </w:fldSimple>
+      <w:r>
+        <w:fldChar w:fldCharType="begin"/>
+      </w:r>
+      <w:r>
+        <w:instrText xml:space="preserve"> SEQ Figure \* ARABIC </w:instrText>
+      </w:r>
+      <w:r>
+        <w:fldChar w:fldCharType="separate"/>
+      </w:r>
+      <w:r>
+        <w:rPr>
+          <w:noProof/>
+        </w:rPr>
+        <w:t>8</w:t>
+      </w:r>
+      <w:r>
+        <w:rPr>
+          <w:noProof/>
+        </w:rPr>
+        <w:fldChar w:fldCharType="end"/>
+      </w:r>
       <w:r>
         <w:t>:</w:t>
       </w:r>
@@ -14439,14 +14530,27 @@
       <w:r>
         <w:t xml:space="preserve">Figure </w:t>
       </w:r>
-      <w:fldSimple w:instr=" SEQ Figure \* ARABIC ">
-        <w:r>
-          <w:rPr>
-            <w:noProof/>
-          </w:rPr>
-          <w:t>9</w:t>
-        </w:r>
-      </w:fldSimple>
+      <w:r>
+        <w:fldChar w:fldCharType="begin"/>
+      </w:r>
+      <w:r>
+        <w:instrText xml:space="preserve"> SEQ Figure \* ARABIC </w:instrText>
+      </w:r>
+      <w:r>
+        <w:fldChar w:fldCharType="separate"/>
+      </w:r>
+      <w:r>
+        <w:rPr>
+          <w:noProof/>
+        </w:rPr>
+        <w:t>9</w:t>
+      </w:r>
+      <w:r>
+        <w:rPr>
+          <w:noProof/>
+        </w:rPr>
+        <w:fldChar w:fldCharType="end"/>
+      </w:r>
       <w:r>
         <w:t>:</w:t>
       </w:r>
@@ -15387,14 +15491,27 @@
       <w:r>
         <w:t xml:space="preserve">Figure </w:t>
       </w:r>
-      <w:fldSimple w:instr=" SEQ Figure \* ARABIC ">
-        <w:r>
-          <w:rPr>
-            <w:noProof/>
-          </w:rPr>
-          <w:t>10</w:t>
-        </w:r>
-      </w:fldSimple>
+      <w:r>
+        <w:fldChar w:fldCharType="begin"/>
+      </w:r>
+      <w:r>
+        <w:instrText xml:space="preserve"> SEQ Figure \* ARABIC </w:instrText>
+      </w:r>
+      <w:r>
+        <w:fldChar w:fldCharType="separate"/>
+      </w:r>
+      <w:r>
+        <w:rPr>
+          <w:noProof/>
+        </w:rPr>
+        <w:t>10</w:t>
+      </w:r>
+      <w:r>
+        <w:rPr>
+          <w:noProof/>
+        </w:rPr>
+        <w:fldChar w:fldCharType="end"/>
+      </w:r>
       <w:r>
         <w:t>:</w:t>
       </w:r>
@@ -16851,14 +16968,27 @@
       <w:r>
         <w:t xml:space="preserve">Figure </w:t>
       </w:r>
-      <w:fldSimple w:instr=" SEQ Figure \* ARABIC ">
-        <w:r>
-          <w:rPr>
-            <w:noProof/>
-          </w:rPr>
-          <w:t>11</w:t>
-        </w:r>
-      </w:fldSimple>
+      <w:r>
+        <w:fldChar w:fldCharType="begin"/>
+      </w:r>
+      <w:r>
+        <w:instrText xml:space="preserve"> SEQ Figure \* ARABIC </w:instrText>
+      </w:r>
+      <w:r>
+        <w:fldChar w:fldCharType="separate"/>
+      </w:r>
+      <w:r>
+        <w:rPr>
+          <w:noProof/>
+        </w:rPr>
+        <w:t>11</w:t>
+      </w:r>
+      <w:r>
+        <w:rPr>
+          <w:noProof/>
+        </w:rPr>
+        <w:fldChar w:fldCharType="end"/>
+      </w:r>
       <w:r>
         <w:t>:</w:t>
       </w:r>
@@ -17672,14 +17802,27 @@
       <w:r>
         <w:t xml:space="preserve">Figure </w:t>
       </w:r>
-      <w:fldSimple w:instr=" SEQ Figure \* ARABIC ">
-        <w:r>
-          <w:rPr>
-            <w:noProof/>
-          </w:rPr>
-          <w:t>12</w:t>
-        </w:r>
-      </w:fldSimple>
+      <w:r>
+        <w:fldChar w:fldCharType="begin"/>
+      </w:r>
+      <w:r>
+        <w:instrText xml:space="preserve"> SEQ Figure \* ARABIC </w:instrText>
+      </w:r>
+      <w:r>
+        <w:fldChar w:fldCharType="separate"/>
+      </w:r>
+      <w:r>
+        <w:rPr>
+          <w:noProof/>
+        </w:rPr>
+        <w:t>12</w:t>
+      </w:r>
+      <w:r>
+        <w:rPr>
+          <w:noProof/>
+        </w:rPr>
+        <w:fldChar w:fldCharType="end"/>
+      </w:r>
       <w:r>
         <w:t>:</w:t>
       </w:r>
@@ -17870,14 +18013,27 @@
       <w:r>
         <w:t xml:space="preserve">Figure </w:t>
       </w:r>
-      <w:fldSimple w:instr=" SEQ Figure \* ARABIC ">
-        <w:r>
-          <w:rPr>
-            <w:noProof/>
-          </w:rPr>
-          <w:t>13</w:t>
-        </w:r>
-      </w:fldSimple>
+      <w:r>
+        <w:fldChar w:fldCharType="begin"/>
+      </w:r>
+      <w:r>
+        <w:instrText xml:space="preserve"> SEQ Figure \* ARABIC </w:instrText>
+      </w:r>
+      <w:r>
+        <w:fldChar w:fldCharType="separate"/>
+      </w:r>
+      <w:r>
+        <w:rPr>
+          <w:noProof/>
+        </w:rPr>
+        <w:t>13</w:t>
+      </w:r>
+      <w:r>
+        <w:rPr>
+          <w:noProof/>
+        </w:rPr>
+        <w:fldChar w:fldCharType="end"/>
+      </w:r>
       <w:r>
         <w:t>:</w:t>
       </w:r>
@@ -18030,14 +18186,27 @@
       <w:r>
         <w:t xml:space="preserve">Figure </w:t>
       </w:r>
-      <w:fldSimple w:instr=" SEQ Figure \* ARABIC ">
-        <w:r>
-          <w:rPr>
-            <w:noProof/>
-          </w:rPr>
-          <w:t>14</w:t>
-        </w:r>
-      </w:fldSimple>
+      <w:r>
+        <w:fldChar w:fldCharType="begin"/>
+      </w:r>
+      <w:r>
+        <w:instrText xml:space="preserve"> SEQ Figure \* ARABIC </w:instrText>
+      </w:r>
+      <w:r>
+        <w:fldChar w:fldCharType="separate"/>
+      </w:r>
+      <w:r>
+        <w:rPr>
+          <w:noProof/>
+        </w:rPr>
+        <w:t>14</w:t>
+      </w:r>
+      <w:r>
+        <w:rPr>
+          <w:noProof/>
+        </w:rPr>
+        <w:fldChar w:fldCharType="end"/>
+      </w:r>
       <w:r>
         <w:t>:</w:t>
       </w:r>
@@ -18144,14 +18313,27 @@
       <w:r>
         <w:t xml:space="preserve">Figure </w:t>
       </w:r>
-      <w:fldSimple w:instr=" SEQ Figure \* ARABIC ">
-        <w:r>
-          <w:rPr>
-            <w:noProof/>
-          </w:rPr>
-          <w:t>15</w:t>
-        </w:r>
-      </w:fldSimple>
+      <w:r>
+        <w:fldChar w:fldCharType="begin"/>
+      </w:r>
+      <w:r>
+        <w:instrText xml:space="preserve"> SEQ Figure \* ARABIC </w:instrText>
+      </w:r>
+      <w:r>
+        <w:fldChar w:fldCharType="separate"/>
+      </w:r>
+      <w:r>
+        <w:rPr>
+          <w:noProof/>
+        </w:rPr>
+        <w:t>15</w:t>
+      </w:r>
+      <w:r>
+        <w:rPr>
+          <w:noProof/>
+        </w:rPr>
+        <w:fldChar w:fldCharType="end"/>
+      </w:r>
       <w:r>
         <w:t xml:space="preserve">: </w:t>
       </w:r>
@@ -18244,14 +18426,27 @@
       <w:r>
         <w:t xml:space="preserve">Figure </w:t>
       </w:r>
-      <w:fldSimple w:instr=" SEQ Figure \* ARABIC ">
-        <w:r>
-          <w:rPr>
-            <w:noProof/>
-          </w:rPr>
-          <w:t>16</w:t>
-        </w:r>
-      </w:fldSimple>
+      <w:r>
+        <w:fldChar w:fldCharType="begin"/>
+      </w:r>
+      <w:r>
+        <w:instrText xml:space="preserve"> SEQ Figure \* ARABIC </w:instrText>
+      </w:r>
+      <w:r>
+        <w:fldChar w:fldCharType="separate"/>
+      </w:r>
+      <w:r>
+        <w:rPr>
+          <w:noProof/>
+        </w:rPr>
+        <w:t>16</w:t>
+      </w:r>
+      <w:r>
+        <w:rPr>
+          <w:noProof/>
+        </w:rPr>
+        <w:fldChar w:fldCharType="end"/>
+      </w:r>
       <w:r>
         <w:t xml:space="preserve">: </w:t>
       </w:r>
@@ -18342,14 +18537,27 @@
       <w:r>
         <w:t xml:space="preserve">Figure </w:t>
       </w:r>
-      <w:fldSimple w:instr=" SEQ Figure \* ARABIC ">
-        <w:r>
-          <w:rPr>
-            <w:noProof/>
-          </w:rPr>
-          <w:t>17</w:t>
-        </w:r>
-      </w:fldSimple>
+      <w:r>
+        <w:fldChar w:fldCharType="begin"/>
+      </w:r>
+      <w:r>
+        <w:instrText xml:space="preserve"> SEQ Figure \* ARABIC </w:instrText>
+      </w:r>
+      <w:r>
+        <w:fldChar w:fldCharType="separate"/>
+      </w:r>
+      <w:r>
+        <w:rPr>
+          <w:noProof/>
+        </w:rPr>
+        <w:t>17</w:t>
+      </w:r>
+      <w:r>
+        <w:rPr>
+          <w:noProof/>
+        </w:rPr>
+        <w:fldChar w:fldCharType="end"/>
+      </w:r>
       <w:r>
         <w:t>:</w:t>
       </w:r>
@@ -18430,14 +18638,27 @@
       <w:r>
         <w:t xml:space="preserve">Figure </w:t>
       </w:r>
-      <w:fldSimple w:instr=" SEQ Figure \* ARABIC ">
-        <w:r>
-          <w:rPr>
-            <w:noProof/>
-          </w:rPr>
-          <w:t>18</w:t>
-        </w:r>
-      </w:fldSimple>
+      <w:r>
+        <w:fldChar w:fldCharType="begin"/>
+      </w:r>
+      <w:r>
+        <w:instrText xml:space="preserve"> SEQ Figure \* ARABIC </w:instrText>
+      </w:r>
+      <w:r>
+        <w:fldChar w:fldCharType="separate"/>
+      </w:r>
+      <w:r>
+        <w:rPr>
+          <w:noProof/>
+        </w:rPr>
+        <w:t>18</w:t>
+      </w:r>
+      <w:r>
+        <w:rPr>
+          <w:noProof/>
+        </w:rPr>
+        <w:fldChar w:fldCharType="end"/>
+      </w:r>
       <w:r>
         <w:t xml:space="preserve">: </w:t>
       </w:r>
@@ -19653,14 +19874,27 @@
       <w:r>
         <w:t xml:space="preserve">Figure </w:t>
       </w:r>
-      <w:fldSimple w:instr=" SEQ Figure \* ARABIC ">
-        <w:r>
-          <w:rPr>
-            <w:noProof/>
-          </w:rPr>
-          <w:t>20</w:t>
-        </w:r>
-      </w:fldSimple>
+      <w:r>
+        <w:fldChar w:fldCharType="begin"/>
+      </w:r>
+      <w:r>
+        <w:instrText xml:space="preserve"> SEQ Figure \* ARABIC </w:instrText>
+      </w:r>
+      <w:r>
+        <w:fldChar w:fldCharType="separate"/>
+      </w:r>
+      <w:r>
+        <w:rPr>
+          <w:noProof/>
+        </w:rPr>
+        <w:t>20</w:t>
+      </w:r>
+      <w:r>
+        <w:rPr>
+          <w:noProof/>
+        </w:rPr>
+        <w:fldChar w:fldCharType="end"/>
+      </w:r>
       <w:r>
         <w:t>: All tests execution.</w:t>
       </w:r>
@@ -19786,14 +20020,27 @@
       <w:r>
         <w:t xml:space="preserve">Figure </w:t>
       </w:r>
-      <w:fldSimple w:instr=" SEQ Figure \* ARABIC ">
-        <w:r>
-          <w:rPr>
-            <w:noProof/>
-          </w:rPr>
-          <w:t>21</w:t>
-        </w:r>
-      </w:fldSimple>
+      <w:r>
+        <w:fldChar w:fldCharType="begin"/>
+      </w:r>
+      <w:r>
+        <w:instrText xml:space="preserve"> SEQ Figure \* ARABIC </w:instrText>
+      </w:r>
+      <w:r>
+        <w:fldChar w:fldCharType="separate"/>
+      </w:r>
+      <w:r>
+        <w:rPr>
+          <w:noProof/>
+        </w:rPr>
+        <w:t>21</w:t>
+      </w:r>
+      <w:r>
+        <w:rPr>
+          <w:noProof/>
+        </w:rPr>
+        <w:fldChar w:fldCharType="end"/>
+      </w:r>
       <w:r>
         <w:t>:</w:t>
       </w:r>
@@ -19899,14 +20146,27 @@
       <w:r>
         <w:t xml:space="preserve">Figure </w:t>
       </w:r>
-      <w:fldSimple w:instr=" SEQ Figure \* ARABIC ">
-        <w:r>
-          <w:rPr>
-            <w:noProof/>
-          </w:rPr>
-          <w:t>22</w:t>
-        </w:r>
-      </w:fldSimple>
+      <w:r>
+        <w:fldChar w:fldCharType="begin"/>
+      </w:r>
+      <w:r>
+        <w:instrText xml:space="preserve"> SEQ Figure \* ARABIC </w:instrText>
+      </w:r>
+      <w:r>
+        <w:fldChar w:fldCharType="separate"/>
+      </w:r>
+      <w:r>
+        <w:rPr>
+          <w:noProof/>
+        </w:rPr>
+        <w:t>22</w:t>
+      </w:r>
+      <w:r>
+        <w:rPr>
+          <w:noProof/>
+        </w:rPr>
+        <w:fldChar w:fldCharType="end"/>
+      </w:r>
       <w:r>
         <w:t>:</w:t>
       </w:r>
@@ -20058,14 +20318,27 @@
       <w:r>
         <w:t xml:space="preserve">Figure </w:t>
       </w:r>
-      <w:fldSimple w:instr=" SEQ Figure \* ARABIC ">
-        <w:r>
-          <w:rPr>
-            <w:noProof/>
-          </w:rPr>
-          <w:t>23</w:t>
-        </w:r>
-      </w:fldSimple>
+      <w:r>
+        <w:fldChar w:fldCharType="begin"/>
+      </w:r>
+      <w:r>
+        <w:instrText xml:space="preserve"> SEQ Figure \* ARABIC </w:instrText>
+      </w:r>
+      <w:r>
+        <w:fldChar w:fldCharType="separate"/>
+      </w:r>
+      <w:r>
+        <w:rPr>
+          <w:noProof/>
+        </w:rPr>
+        <w:t>23</w:t>
+      </w:r>
+      <w:r>
+        <w:rPr>
+          <w:noProof/>
+        </w:rPr>
+        <w:fldChar w:fldCharType="end"/>
+      </w:r>
       <w:r>
         <w:t>:</w:t>
       </w:r>
@@ -20235,14 +20508,27 @@
       <w:r>
         <w:t xml:space="preserve">Figure </w:t>
       </w:r>
-      <w:fldSimple w:instr=" SEQ Figure \* ARABIC ">
-        <w:r>
-          <w:rPr>
-            <w:noProof/>
-          </w:rPr>
-          <w:t>24</w:t>
-        </w:r>
-      </w:fldSimple>
+      <w:r>
+        <w:fldChar w:fldCharType="begin"/>
+      </w:r>
+      <w:r>
+        <w:instrText xml:space="preserve"> SEQ Figure \* ARABIC </w:instrText>
+      </w:r>
+      <w:r>
+        <w:fldChar w:fldCharType="separate"/>
+      </w:r>
+      <w:r>
+        <w:rPr>
+          <w:noProof/>
+        </w:rPr>
+        <w:t>24</w:t>
+      </w:r>
+      <w:r>
+        <w:rPr>
+          <w:noProof/>
+        </w:rPr>
+        <w:fldChar w:fldCharType="end"/>
+      </w:r>
       <w:r>
         <w:t>:</w:t>
       </w:r>
@@ -20501,14 +20787,27 @@
       <w:r>
         <w:t xml:space="preserve">Figure </w:t>
       </w:r>
-      <w:fldSimple w:instr=" SEQ Figure \* ARABIC ">
-        <w:r>
-          <w:rPr>
-            <w:noProof/>
-          </w:rPr>
-          <w:t>25</w:t>
-        </w:r>
-      </w:fldSimple>
+      <w:r>
+        <w:fldChar w:fldCharType="begin"/>
+      </w:r>
+      <w:r>
+        <w:instrText xml:space="preserve"> SEQ Figure \* ARABIC </w:instrText>
+      </w:r>
+      <w:r>
+        <w:fldChar w:fldCharType="separate"/>
+      </w:r>
+      <w:r>
+        <w:rPr>
+          <w:noProof/>
+        </w:rPr>
+        <w:t>25</w:t>
+      </w:r>
+      <w:r>
+        <w:rPr>
+          <w:noProof/>
+        </w:rPr>
+        <w:fldChar w:fldCharType="end"/>
+      </w:r>
       <w:r>
         <w:t>6</w:t>
       </w:r>

</xml_diff>

<commit_message>
Adding dashboard image to the report
</commit_message>
<xml_diff>
--- a/Project_Report(Sec-05).docx
+++ b/Project_Report(Sec-05).docx
@@ -1,6 +1,6 @@
 
 <file path=word/document.xml><?xml version="1.0" encoding="utf-8"?>
-<w:document xmlns:wpc="http://schemas.microsoft.com/office/word/2010/wordprocessingCanvas" xmlns:cx="http://schemas.microsoft.com/office/drawing/2014/chartex" xmlns:cx1="http://schemas.microsoft.com/office/drawing/2015/9/8/chartex" xmlns:cx2="http://schemas.microsoft.com/office/drawing/2015/10/21/chartex" xmlns:cx3="http://schemas.microsoft.com/office/drawing/2016/5/9/chartex" xmlns:cx4="http://schemas.microsoft.com/office/drawing/2016/5/10/chartex" xmlns:cx5="http://schemas.microsoft.com/office/drawing/2016/5/11/chartex" xmlns:cx6="http://schemas.microsoft.com/office/drawing/2016/5/12/chartex" xmlns:cx7="http://schemas.microsoft.com/office/drawing/2016/5/13/chartex" xmlns:cx8="http://schemas.microsoft.com/office/drawing/2016/5/14/chartex" xmlns:mc="http://schemas.openxmlformats.org/markup-compatibility/2006" xmlns:aink="http://schemas.microsoft.com/office/drawing/2016/ink" xmlns:am3d="http://schemas.microsoft.com/office/drawing/2017/model3d" xmlns:o="urn:schemas-microsoft-com:office:office" xmlns:r="http://schemas.openxmlformats.org/officeDocument/2006/relationships" xmlns:m="http://schemas.openxmlformats.org/officeDocument/2006/math" xmlns:v="urn:schemas-microsoft-com:vml" xmlns:wp14="http://schemas.microsoft.com/office/word/2010/wordprocessingDrawing" xmlns:wp="http://schemas.openxmlformats.org/drawingml/2006/wordprocessingDrawing" xmlns:w10="urn:schemas-microsoft-com:office:word" xmlns:w="http://schemas.openxmlformats.org/wordprocessingml/2006/main" xmlns:w14="http://schemas.microsoft.com/office/word/2010/wordml" xmlns:w15="http://schemas.microsoft.com/office/word/2012/wordml" xmlns:w16cex="http://schemas.microsoft.com/office/word/2018/wordml/cex" xmlns:w16cid="http://schemas.microsoft.com/office/word/2016/wordml/cid" xmlns:w16="http://schemas.microsoft.com/office/word/2018/wordml" xmlns:w16se="http://schemas.microsoft.com/office/word/2015/wordml/symex" xmlns:wpg="http://schemas.microsoft.com/office/word/2010/wordprocessingGroup" xmlns:wpi="http://schemas.microsoft.com/office/word/2010/wordprocessingInk" xmlns:wne="http://schemas.microsoft.com/office/word/2006/wordml" xmlns:wps="http://schemas.microsoft.com/office/word/2010/wordprocessingShape" mc:Ignorable="w14 w15 w16se w16cid w16 w16cex wp14">
+<w:document xmlns:wpc="http://schemas.microsoft.com/office/word/2010/wordprocessingCanvas" xmlns:cx="http://schemas.microsoft.com/office/drawing/2014/chartex" xmlns:cx1="http://schemas.microsoft.com/office/drawing/2015/9/8/chartex" xmlns:cx2="http://schemas.microsoft.com/office/drawing/2015/10/21/chartex" xmlns:cx3="http://schemas.microsoft.com/office/drawing/2016/5/9/chartex" xmlns:cx4="http://schemas.microsoft.com/office/drawing/2016/5/10/chartex" xmlns:cx5="http://schemas.microsoft.com/office/drawing/2016/5/11/chartex" xmlns:cx6="http://schemas.microsoft.com/office/drawing/2016/5/12/chartex" xmlns:cx7="http://schemas.microsoft.com/office/drawing/2016/5/13/chartex" xmlns:cx8="http://schemas.microsoft.com/office/drawing/2016/5/14/chartex" xmlns:mc="http://schemas.openxmlformats.org/markup-compatibility/2006" xmlns:aink="http://schemas.microsoft.com/office/drawing/2016/ink" xmlns:am3d="http://schemas.microsoft.com/office/drawing/2017/model3d" xmlns:o="urn:schemas-microsoft-com:office:office" xmlns:r="http://schemas.openxmlformats.org/officeDocument/2006/relationships" xmlns:m="http://schemas.openxmlformats.org/officeDocument/2006/math" xmlns:v="urn:schemas-microsoft-com:vml" xmlns:wp14="http://schemas.microsoft.com/office/word/2010/wordprocessingDrawing" xmlns:wp="http://schemas.openxmlformats.org/drawingml/2006/wordprocessingDrawing" xmlns:w10="urn:schemas-microsoft-com:office:word" xmlns:w="http://schemas.openxmlformats.org/wordprocessingml/2006/main" xmlns:w14="http://schemas.microsoft.com/office/word/2010/wordml" xmlns:w15="http://schemas.microsoft.com/office/word/2012/wordml" xmlns:w16cex="http://schemas.microsoft.com/office/word/2018/wordml/cex" xmlns:w16cid="http://schemas.microsoft.com/office/word/2016/wordml/cid" xmlns:w16="http://schemas.microsoft.com/office/word/2018/wordml" xmlns:w16sdtdh="http://schemas.microsoft.com/office/word/2020/wordml/sdtdatahash" xmlns:w16se="http://schemas.microsoft.com/office/word/2015/wordml/symex" xmlns:wpg="http://schemas.microsoft.com/office/word/2010/wordprocessingGroup" xmlns:wpi="http://schemas.microsoft.com/office/word/2010/wordprocessingInk" xmlns:wne="http://schemas.microsoft.com/office/word/2006/wordml" xmlns:wps="http://schemas.microsoft.com/office/word/2010/wordprocessingShape" mc:Ignorable="w14 w15 w16se w16cid w16 w16cex w16sdtdh wp14">
   <w:body>
     <w:p>
       <w:pPr>
@@ -291,25 +291,7 @@
           <w:sz w:val="28"/>
           <w:szCs w:val="28"/>
         </w:rPr>
-        <w:t xml:space="preserve">Anjali </w:t>
-      </w:r>
-      <w:proofErr w:type="spellStart"/>
-      <w:r>
-        <w:rPr>
-          <w:rFonts w:ascii="Times New Roman" w:hAnsi="Times New Roman" w:cs="Times New Roman"/>
-          <w:sz w:val="28"/>
-          <w:szCs w:val="28"/>
-        </w:rPr>
-        <w:t>Sajeevan</w:t>
-      </w:r>
-      <w:proofErr w:type="spellEnd"/>
-      <w:r>
-        <w:rPr>
-          <w:rFonts w:ascii="Times New Roman" w:hAnsi="Times New Roman" w:cs="Times New Roman"/>
-          <w:sz w:val="28"/>
-          <w:szCs w:val="28"/>
-        </w:rPr>
-        <w:t xml:space="preserve"> - NUID 001563277</w:t>
+        <w:t>Anjali Sajeevan - NUID 001563277</w:t>
       </w:r>
     </w:p>
     <w:p>
@@ -2649,6 +2631,7 @@
           <w:sz w:val="28"/>
           <w:szCs w:val="28"/>
         </w:rPr>
+        <w:lastRenderedPageBreak/>
         <w:t>Introduction</w:t>
       </w:r>
       <w:bookmarkEnd w:id="0"/>
@@ -2680,19 +2663,7 @@
         <w:rPr>
           <w:rFonts w:ascii="Times New Roman" w:hAnsi="Times New Roman" w:cs="Times New Roman"/>
         </w:rPr>
-        <w:t>Coronaviruses are a wide group of viruses that typically cause</w:t>
-      </w:r>
-      <w:r>
-        <w:rPr>
-          <w:rFonts w:ascii="Times New Roman" w:hAnsi="Times New Roman" w:cs="Times New Roman"/>
-        </w:rPr>
-        <w:t>s</w:t>
-      </w:r>
-      <w:r>
-        <w:rPr>
-          <w:rFonts w:ascii="Times New Roman" w:hAnsi="Times New Roman" w:cs="Times New Roman"/>
-        </w:rPr>
-        <w:t xml:space="preserve"> mild to moderate upper respiratory tract infections. </w:t>
+        <w:t xml:space="preserve">Coronaviruses are a wide group of viruses that typically cause mild to moderate upper respiratory tract infections. </w:t>
       </w:r>
       <w:r>
         <w:rPr>
@@ -2704,7 +2675,19 @@
         <w:rPr>
           <w:rFonts w:ascii="Times New Roman" w:hAnsi="Times New Roman" w:cs="Times New Roman"/>
         </w:rPr>
-        <w:t xml:space="preserve"> the past two decades three new </w:t>
+        <w:t xml:space="preserve"> the past two decades</w:t>
+      </w:r>
+      <w:r>
+        <w:rPr>
+          <w:rFonts w:ascii="Times New Roman" w:hAnsi="Times New Roman" w:cs="Times New Roman"/>
+        </w:rPr>
+        <w:t>,</w:t>
+      </w:r>
+      <w:r>
+        <w:rPr>
+          <w:rFonts w:ascii="Times New Roman" w:hAnsi="Times New Roman" w:cs="Times New Roman"/>
+        </w:rPr>
+        <w:t xml:space="preserve"> three new </w:t>
       </w:r>
       <w:r>
         <w:rPr>
@@ -2771,7 +2754,67 @@
         <w:rPr>
           <w:rFonts w:ascii="Times New Roman" w:hAnsi="Times New Roman" w:cs="Times New Roman"/>
         </w:rPr>
-        <w:t xml:space="preserve">SARS- severe acute respiratory syndrome) </w:t>
+        <w:t>SARS</w:t>
+      </w:r>
+      <w:r>
+        <w:rPr>
+          <w:rFonts w:ascii="Times New Roman" w:hAnsi="Times New Roman" w:cs="Times New Roman"/>
+        </w:rPr>
+        <w:t xml:space="preserve"> </w:t>
+      </w:r>
+      <w:r>
+        <w:rPr>
+          <w:rFonts w:ascii="Times New Roman" w:hAnsi="Times New Roman" w:cs="Times New Roman"/>
+        </w:rPr>
+        <w:t xml:space="preserve">- </w:t>
+      </w:r>
+      <w:r>
+        <w:rPr>
+          <w:rFonts w:ascii="Times New Roman" w:hAnsi="Times New Roman" w:cs="Times New Roman"/>
+        </w:rPr>
+        <w:t>S</w:t>
+      </w:r>
+      <w:r>
+        <w:rPr>
+          <w:rFonts w:ascii="Times New Roman" w:hAnsi="Times New Roman" w:cs="Times New Roman"/>
+        </w:rPr>
+        <w:t xml:space="preserve">evere </w:t>
+      </w:r>
+      <w:r>
+        <w:rPr>
+          <w:rFonts w:ascii="Times New Roman" w:hAnsi="Times New Roman" w:cs="Times New Roman"/>
+        </w:rPr>
+        <w:t>A</w:t>
+      </w:r>
+      <w:r>
+        <w:rPr>
+          <w:rFonts w:ascii="Times New Roman" w:hAnsi="Times New Roman" w:cs="Times New Roman"/>
+        </w:rPr>
+        <w:t xml:space="preserve">cute </w:t>
+      </w:r>
+      <w:r>
+        <w:rPr>
+          <w:rFonts w:ascii="Times New Roman" w:hAnsi="Times New Roman" w:cs="Times New Roman"/>
+        </w:rPr>
+        <w:t>R</w:t>
+      </w:r>
+      <w:r>
+        <w:rPr>
+          <w:rFonts w:ascii="Times New Roman" w:hAnsi="Times New Roman" w:cs="Times New Roman"/>
+        </w:rPr>
+        <w:t xml:space="preserve">espiratory </w:t>
+      </w:r>
+      <w:r>
+        <w:rPr>
+          <w:rFonts w:ascii="Times New Roman" w:hAnsi="Times New Roman" w:cs="Times New Roman"/>
+        </w:rPr>
+        <w:t>S</w:t>
+      </w:r>
+      <w:r>
+        <w:rPr>
+          <w:rFonts w:ascii="Times New Roman" w:hAnsi="Times New Roman" w:cs="Times New Roman"/>
+        </w:rPr>
+        <w:t xml:space="preserve">yndrome) </w:t>
       </w:r>
     </w:p>
     <w:p>
@@ -2810,7 +2853,19 @@
         <w:rPr>
           <w:rFonts w:ascii="Times New Roman" w:hAnsi="Times New Roman" w:cs="Times New Roman"/>
         </w:rPr>
-        <w:t xml:space="preserve">(MERS- Middle East respiratory syndrome) </w:t>
+        <w:t>(MERS</w:t>
+      </w:r>
+      <w:r>
+        <w:rPr>
+          <w:rFonts w:ascii="Times New Roman" w:hAnsi="Times New Roman" w:cs="Times New Roman"/>
+        </w:rPr>
+        <w:t xml:space="preserve"> </w:t>
+      </w:r>
+      <w:r>
+        <w:rPr>
+          <w:rFonts w:ascii="Times New Roman" w:hAnsi="Times New Roman" w:cs="Times New Roman"/>
+        </w:rPr>
+        <w:t xml:space="preserve">- Middle East respiratory syndrome) </w:t>
       </w:r>
     </w:p>
     <w:p>
@@ -2835,13 +2890,31 @@
         <w:rPr>
           <w:rFonts w:ascii="Times New Roman" w:hAnsi="Times New Roman" w:cs="Times New Roman"/>
         </w:rPr>
+        <w:t xml:space="preserve"> </w:t>
+      </w:r>
+      <w:r>
+        <w:rPr>
+          <w:rFonts w:ascii="Times New Roman" w:hAnsi="Times New Roman" w:cs="Times New Roman"/>
+        </w:rPr>
         <w:t>-</w:t>
       </w:r>
       <w:r>
         <w:rPr>
           <w:rFonts w:ascii="Times New Roman" w:hAnsi="Times New Roman" w:cs="Times New Roman"/>
         </w:rPr>
-        <w:t xml:space="preserve"> coronavirus disease 2019) </w:t>
+        <w:t xml:space="preserve"> </w:t>
+      </w:r>
+      <w:r>
+        <w:rPr>
+          <w:rFonts w:ascii="Times New Roman" w:hAnsi="Times New Roman" w:cs="Times New Roman"/>
+        </w:rPr>
+        <w:t>C</w:t>
+      </w:r>
+      <w:r>
+        <w:rPr>
+          <w:rFonts w:ascii="Times New Roman" w:hAnsi="Times New Roman" w:cs="Times New Roman"/>
+        </w:rPr>
+        <w:t xml:space="preserve">oronavirus disease) </w:t>
       </w:r>
     </w:p>
     <w:p>
@@ -3246,7 +3319,19 @@
         <w:rPr>
           <w:rFonts w:ascii="Times New Roman" w:hAnsi="Times New Roman" w:cs="Times New Roman"/>
         </w:rPr>
-        <w:t xml:space="preserve"> values are established using mathematical models and are dependent on the parameters and model</w:t>
+        <w:t xml:space="preserve"> values are established using mathematical models and are dependent on the parameters and </w:t>
+      </w:r>
+      <w:r>
+        <w:rPr>
+          <w:rFonts w:ascii="Times New Roman" w:hAnsi="Times New Roman" w:cs="Times New Roman"/>
+        </w:rPr>
+        <w:t xml:space="preserve">the </w:t>
+      </w:r>
+      <w:r>
+        <w:rPr>
+          <w:rFonts w:ascii="Times New Roman" w:hAnsi="Times New Roman" w:cs="Times New Roman"/>
+        </w:rPr>
+        <w:t>model</w:t>
       </w:r>
       <w:r>
         <w:rPr>
@@ -3258,7 +3343,19 @@
         <w:rPr>
           <w:rFonts w:ascii="Times New Roman" w:hAnsi="Times New Roman" w:cs="Times New Roman"/>
         </w:rPr>
-        <w:t xml:space="preserve"> varies hugely depending on country, culture, calculation, stage</w:t>
+        <w:t xml:space="preserve"> varies hugely depending on </w:t>
+      </w:r>
+      <w:r>
+        <w:rPr>
+          <w:rFonts w:ascii="Times New Roman" w:hAnsi="Times New Roman" w:cs="Times New Roman"/>
+        </w:rPr>
+        <w:t xml:space="preserve">the </w:t>
+      </w:r>
+      <w:r>
+        <w:rPr>
+          <w:rFonts w:ascii="Times New Roman" w:hAnsi="Times New Roman" w:cs="Times New Roman"/>
+        </w:rPr>
+        <w:t>country, culture, calculation, stage</w:t>
       </w:r>
       <w:r>
         <w:rPr>
@@ -3270,7 +3367,19 @@
         <w:rPr>
           <w:rFonts w:ascii="Times New Roman" w:hAnsi="Times New Roman" w:cs="Times New Roman"/>
         </w:rPr>
-        <w:t xml:space="preserve"> of the outbreak. Any mitigation or containment strategy will aid in reducing the reproduction number, either by decreasing the transmission rate or the time before infectious individuals are isolated.</w:t>
+        <w:t xml:space="preserve"> of the outbreak</w:t>
+      </w:r>
+      <w:r>
+        <w:rPr>
+          <w:rFonts w:ascii="Times New Roman" w:hAnsi="Times New Roman" w:cs="Times New Roman"/>
+        </w:rPr>
+        <w:t>, etc</w:t>
+      </w:r>
+      <w:r>
+        <w:rPr>
+          <w:rFonts w:ascii="Times New Roman" w:hAnsi="Times New Roman" w:cs="Times New Roman"/>
+        </w:rPr>
+        <w:t>. Any mitigation or containment strategy will aid in reducing the reproduction number, either by decreasing the transmission rate or the time before infectious individuals are isolated.</w:t>
       </w:r>
       <w:r>
         <w:rPr>
@@ -3473,7 +3582,7 @@
         <w:rPr>
           <w:rFonts w:ascii="Times New Roman" w:hAnsi="Times New Roman" w:cs="Times New Roman"/>
         </w:rPr>
-        <w:t>corresponding to a broader distribution</w:t>
+        <w:t>corresponding to broader distribution</w:t>
       </w:r>
       <w:r>
         <w:rPr>
@@ -3879,6 +3988,7 @@
           <w:sz w:val="28"/>
           <w:szCs w:val="28"/>
         </w:rPr>
+        <w:lastRenderedPageBreak/>
         <w:t>Aim of the project</w:t>
       </w:r>
       <w:bookmarkEnd w:id="1"/>
@@ -3887,6 +3997,7 @@
       <w:pPr>
         <w:spacing w:line="240" w:lineRule="auto"/>
         <w:ind w:left="720"/>
+        <w:jc w:val="both"/>
         <w:rPr>
           <w:rFonts w:ascii="Times New Roman" w:hAnsi="Times New Roman" w:cs="Times New Roman"/>
         </w:rPr>
@@ -4234,10 +4345,10 @@
             <v:path o:extrusionok="f" gradientshapeok="t" o:connecttype="rect"/>
             <o:lock v:ext="edit" aspectratio="t"/>
           </v:shapetype>
-          <v:shape id="_x0000_i1025" type="#_x0000_t75" alt="" style="width:396.7pt;height:409.85pt;mso-width-percent:0;mso-height-percent:0;mso-width-percent:0;mso-height-percent:0" o:ole="">
+          <v:shape id="_x0000_i1025" type="#_x0000_t75" alt="" style="width:396.9pt;height:409.65pt;mso-width-percent:0;mso-height-percent:0;mso-width-percent:0;mso-height-percent:0" o:ole="">
             <v:imagedata r:id="rId8" o:title=""/>
           </v:shape>
-          <o:OLEObject Type="Embed" ProgID="Visio.Drawing.15" ShapeID="_x0000_i1025" DrawAspect="Content" ObjectID="_1680524905" r:id="rId9"/>
+          <o:OLEObject Type="Embed" ProgID="Visio.Drawing.15" ShapeID="_x0000_i1025" DrawAspect="Content" ObjectID="_1680526843" r:id="rId9"/>
         </w:object>
       </w:r>
     </w:p>
@@ -4323,6 +4434,7 @@
           <w:b/>
           <w:bCs/>
         </w:rPr>
+        <w:lastRenderedPageBreak/>
         <w:t>D</w:t>
       </w:r>
       <w:r>
@@ -4427,19 +4539,43 @@
         <w:rPr>
           <w:rFonts w:ascii="Times New Roman" w:hAnsi="Times New Roman" w:cs="Times New Roman"/>
         </w:rPr>
-        <w:t xml:space="preserve">Array - </w:t>
-      </w:r>
-      <w:r>
-        <w:rPr>
-          <w:rFonts w:ascii="Times New Roman" w:hAnsi="Times New Roman" w:cs="Times New Roman"/>
-        </w:rPr>
-        <w:t xml:space="preserve">Population: </w:t>
-      </w:r>
-      <w:r>
-        <w:rPr>
-          <w:rFonts w:ascii="Times New Roman" w:hAnsi="Times New Roman" w:cs="Times New Roman"/>
-        </w:rPr>
-        <w:t>We store the entire population as an array, we loop through each person and based on their position and interaction with other nearby population we update their health conditions accordingly.</w:t>
+        <w:t>Array</w:t>
+      </w:r>
+      <w:r>
+        <w:rPr>
+          <w:rFonts w:ascii="Times New Roman" w:hAnsi="Times New Roman" w:cs="Times New Roman"/>
+        </w:rPr>
+        <w:t xml:space="preserve">: </w:t>
+      </w:r>
+      <w:r>
+        <w:rPr>
+          <w:rFonts w:ascii="Times New Roman" w:hAnsi="Times New Roman" w:cs="Times New Roman"/>
+        </w:rPr>
+        <w:t>We store the entire population as an array, we loop through each person</w:t>
+      </w:r>
+      <w:r>
+        <w:rPr>
+          <w:rFonts w:ascii="Times New Roman" w:hAnsi="Times New Roman" w:cs="Times New Roman"/>
+        </w:rPr>
+        <w:t>,</w:t>
+      </w:r>
+      <w:r>
+        <w:rPr>
+          <w:rFonts w:ascii="Times New Roman" w:hAnsi="Times New Roman" w:cs="Times New Roman"/>
+        </w:rPr>
+        <w:t xml:space="preserve"> and based on their position and interaction with other nearby population</w:t>
+      </w:r>
+      <w:r>
+        <w:rPr>
+          <w:rFonts w:ascii="Times New Roman" w:hAnsi="Times New Roman" w:cs="Times New Roman"/>
+        </w:rPr>
+        <w:t>s</w:t>
+      </w:r>
+      <w:r>
+        <w:rPr>
+          <w:rFonts w:ascii="Times New Roman" w:hAnsi="Times New Roman" w:cs="Times New Roman"/>
+        </w:rPr>
+        <w:t xml:space="preserve"> we update their health conditions.</w:t>
       </w:r>
     </w:p>
     <w:p>
@@ -4500,7 +4636,19 @@
         <w:rPr>
           <w:rFonts w:ascii="Times New Roman" w:hAnsi="Times New Roman" w:cs="Times New Roman"/>
         </w:rPr>
-        <w:t xml:space="preserve">The directional graph is represented using adjacency list. </w:t>
+        <w:t xml:space="preserve">The directional graph is represented using </w:t>
+      </w:r>
+      <w:r>
+        <w:rPr>
+          <w:rFonts w:ascii="Times New Roman" w:hAnsi="Times New Roman" w:cs="Times New Roman"/>
+        </w:rPr>
+        <w:t xml:space="preserve">an </w:t>
+      </w:r>
+      <w:r>
+        <w:rPr>
+          <w:rFonts w:ascii="Times New Roman" w:hAnsi="Times New Roman" w:cs="Times New Roman"/>
+        </w:rPr>
+        <w:t xml:space="preserve">adjacency list. </w:t>
       </w:r>
       <w:r>
         <w:rPr>
@@ -4542,7 +4690,19 @@
         <w:rPr>
           <w:rFonts w:ascii="Times New Roman" w:hAnsi="Times New Roman" w:cs="Times New Roman"/>
         </w:rPr>
-        <w:t>stored. A HashSet is used to store the vertices and the edges of each vertices are saved in the LinkedList.</w:t>
+        <w:t>stored. A HashSet is used to store the vertices and the edges of each vert</w:t>
+      </w:r>
+      <w:r>
+        <w:rPr>
+          <w:rFonts w:ascii="Times New Roman" w:hAnsi="Times New Roman" w:cs="Times New Roman"/>
+        </w:rPr>
+        <w:t>ex</w:t>
+      </w:r>
+      <w:r>
+        <w:rPr>
+          <w:rFonts w:ascii="Times New Roman" w:hAnsi="Times New Roman" w:cs="Times New Roman"/>
+        </w:rPr>
+        <w:t xml:space="preserve"> are saved in the LinkedList.</w:t>
       </w:r>
     </w:p>
     <w:p>
@@ -4573,7 +4733,31 @@
         <w:rPr>
           <w:rFonts w:ascii="Times New Roman" w:hAnsi="Times New Roman" w:cs="Times New Roman"/>
         </w:rPr>
-        <w:t xml:space="preserve">Hash map: All the constraints and factors required for the run are stored and retrieved from </w:t>
+        <w:t>Hash</w:t>
+      </w:r>
+      <w:r>
+        <w:rPr>
+          <w:rFonts w:ascii="Times New Roman" w:hAnsi="Times New Roman" w:cs="Times New Roman"/>
+        </w:rPr>
+        <w:t>M</w:t>
+      </w:r>
+      <w:r>
+        <w:rPr>
+          <w:rFonts w:ascii="Times New Roman" w:hAnsi="Times New Roman" w:cs="Times New Roman"/>
+        </w:rPr>
+        <w:t xml:space="preserve">ap: All the constraints and factors required for the </w:t>
+      </w:r>
+      <w:r>
+        <w:rPr>
+          <w:rFonts w:ascii="Times New Roman" w:hAnsi="Times New Roman" w:cs="Times New Roman"/>
+        </w:rPr>
+        <w:t>simulation</w:t>
+      </w:r>
+      <w:r>
+        <w:rPr>
+          <w:rFonts w:ascii="Times New Roman" w:hAnsi="Times New Roman" w:cs="Times New Roman"/>
+        </w:rPr>
+        <w:t xml:space="preserve"> are stored and retrieved from </w:t>
       </w:r>
       <w:r>
         <w:rPr>
@@ -4697,7 +4881,13 @@
         <w:rPr>
           <w:rFonts w:ascii="Times New Roman" w:hAnsi="Times New Roman" w:cs="Times New Roman"/>
         </w:rPr>
-        <w:t xml:space="preserve">The simulation is implemented </w:t>
+        <w:t>It is</w:t>
+      </w:r>
+      <w:r>
+        <w:rPr>
+          <w:rFonts w:ascii="Times New Roman" w:hAnsi="Times New Roman" w:cs="Times New Roman"/>
+        </w:rPr>
+        <w:t xml:space="preserve"> implemented </w:t>
       </w:r>
       <w:r>
         <w:rPr>
@@ -4721,7 +4911,19 @@
         <w:rPr>
           <w:rFonts w:ascii="Times New Roman" w:hAnsi="Times New Roman" w:cs="Times New Roman"/>
         </w:rPr>
-        <w:t xml:space="preserve"> display resolution of 1920x1080 with scaling of 150%. </w:t>
+        <w:t xml:space="preserve"> display resolution of 1920x1080 with </w:t>
+      </w:r>
+      <w:r>
+        <w:rPr>
+          <w:rFonts w:ascii="Times New Roman" w:hAnsi="Times New Roman" w:cs="Times New Roman"/>
+        </w:rPr>
+        <w:t xml:space="preserve">a </w:t>
+      </w:r>
+      <w:r>
+        <w:rPr>
+          <w:rFonts w:ascii="Times New Roman" w:hAnsi="Times New Roman" w:cs="Times New Roman"/>
+        </w:rPr>
+        <w:t xml:space="preserve">scaling of 150%. </w:t>
       </w:r>
       <w:r>
         <w:rPr>
@@ -4781,7 +4983,27 @@
         <w:rPr>
           <w:rFonts w:ascii="Times New Roman" w:hAnsi="Times New Roman" w:cs="Times New Roman"/>
         </w:rPr>
-        <w:t xml:space="preserve">is based on various assumptions and recent study reports and </w:t>
+        <w:t>is based on various assumptions and study reports</w:t>
+      </w:r>
+      <w:r>
+        <w:rPr>
+          <w:rFonts w:ascii="Times New Roman" w:hAnsi="Times New Roman" w:cs="Times New Roman"/>
+        </w:rPr>
+        <w:t xml:space="preserve">. </w:t>
+      </w:r>
+      <w:proofErr w:type="gramStart"/>
+      <w:r>
+        <w:rPr>
+          <w:rFonts w:ascii="Times New Roman" w:hAnsi="Times New Roman" w:cs="Times New Roman"/>
+        </w:rPr>
+        <w:t>It</w:t>
+      </w:r>
+      <w:proofErr w:type="gramEnd"/>
+      <w:r>
+        <w:rPr>
+          <w:rFonts w:ascii="Times New Roman" w:hAnsi="Times New Roman" w:cs="Times New Roman"/>
+        </w:rPr>
+        <w:t xml:space="preserve"> </w:t>
       </w:r>
       <w:r>
         <w:rPr>
@@ -4831,7 +5053,43 @@
         <w:rPr>
           <w:rFonts w:ascii="Times New Roman" w:hAnsi="Times New Roman" w:cs="Times New Roman"/>
         </w:rPr>
-        <w:t xml:space="preserve"> simulation helps us in getting a better understanding of the importance of the factors that we have considered and the effect they have on the transmission of the disease.</w:t>
+        <w:t xml:space="preserve"> simulation helps us in getting </w:t>
+      </w:r>
+      <w:r>
+        <w:rPr>
+          <w:rFonts w:ascii="Times New Roman" w:hAnsi="Times New Roman" w:cs="Times New Roman"/>
+        </w:rPr>
+        <w:t xml:space="preserve">an </w:t>
+      </w:r>
+      <w:r>
+        <w:rPr>
+          <w:rFonts w:ascii="Times New Roman" w:hAnsi="Times New Roman" w:cs="Times New Roman"/>
+        </w:rPr>
+        <w:t xml:space="preserve">understanding of the importance of </w:t>
+      </w:r>
+      <w:r>
+        <w:rPr>
+          <w:rFonts w:ascii="Times New Roman" w:hAnsi="Times New Roman" w:cs="Times New Roman"/>
+        </w:rPr>
+        <w:t>each</w:t>
+      </w:r>
+      <w:r>
+        <w:rPr>
+          <w:rFonts w:ascii="Times New Roman" w:hAnsi="Times New Roman" w:cs="Times New Roman"/>
+        </w:rPr>
+        <w:t xml:space="preserve"> factor that we have considered and the effect they have on the transmission of the </w:t>
+      </w:r>
+      <w:r>
+        <w:rPr>
+          <w:rFonts w:ascii="Times New Roman" w:hAnsi="Times New Roman" w:cs="Times New Roman"/>
+        </w:rPr>
+        <w:t>virus</w:t>
+      </w:r>
+      <w:r>
+        <w:rPr>
+          <w:rFonts w:ascii="Times New Roman" w:hAnsi="Times New Roman" w:cs="Times New Roman"/>
+        </w:rPr>
+        <w:t>.</w:t>
       </w:r>
     </w:p>
     <w:p>
@@ -4847,13 +5105,49 @@
         <w:rPr>
           <w:rFonts w:ascii="Times New Roman" w:hAnsi="Times New Roman" w:cs="Times New Roman"/>
         </w:rPr>
-        <w:t xml:space="preserve">In the simulation each person is represented as a ball, the user can choose the total number of populations from the slider from a range of 50 to 1000. </w:t>
-      </w:r>
-      <w:r>
-        <w:rPr>
-          <w:rFonts w:ascii="Times New Roman" w:hAnsi="Times New Roman" w:cs="Times New Roman"/>
-        </w:rPr>
-        <w:t>When we start the simulation, initially each person will be given a position, the position of the people keeps changing and based on their collision with other people we update the health status of the person.</w:t>
+        <w:t>In the simulation</w:t>
+      </w:r>
+      <w:r>
+        <w:rPr>
+          <w:rFonts w:ascii="Times New Roman" w:hAnsi="Times New Roman" w:cs="Times New Roman"/>
+        </w:rPr>
+        <w:t>,</w:t>
+      </w:r>
+      <w:r>
+        <w:rPr>
+          <w:rFonts w:ascii="Times New Roman" w:hAnsi="Times New Roman" w:cs="Times New Roman"/>
+        </w:rPr>
+        <w:t xml:space="preserve"> each person is represented as a ball, the user can choose the total number of populations from the slider </w:t>
+      </w:r>
+      <w:r>
+        <w:rPr>
+          <w:rFonts w:ascii="Times New Roman" w:hAnsi="Times New Roman" w:cs="Times New Roman"/>
+        </w:rPr>
+        <w:t xml:space="preserve">within </w:t>
+      </w:r>
+      <w:r>
+        <w:rPr>
+          <w:rFonts w:ascii="Times New Roman" w:hAnsi="Times New Roman" w:cs="Times New Roman"/>
+        </w:rPr>
+        <w:t xml:space="preserve">a range of 50 to 1000. </w:t>
+      </w:r>
+      <w:r>
+        <w:rPr>
+          <w:rFonts w:ascii="Times New Roman" w:hAnsi="Times New Roman" w:cs="Times New Roman"/>
+        </w:rPr>
+        <w:t>When we start the simulation, initially each person will be given a position, the position of the people keeps changing</w:t>
+      </w:r>
+      <w:r>
+        <w:rPr>
+          <w:rFonts w:ascii="Times New Roman" w:hAnsi="Times New Roman" w:cs="Times New Roman"/>
+        </w:rPr>
+        <w:t>,</w:t>
+      </w:r>
+      <w:r>
+        <w:rPr>
+          <w:rFonts w:ascii="Times New Roman" w:hAnsi="Times New Roman" w:cs="Times New Roman"/>
+        </w:rPr>
+        <w:t xml:space="preserve"> and based on their collision with other people we update the health status of the person.</w:t>
       </w:r>
     </w:p>
     <w:p>
@@ -4921,7 +5215,109 @@
         <w:rPr>
           <w:rFonts w:ascii="Times New Roman" w:hAnsi="Times New Roman" w:cs="Times New Roman"/>
         </w:rPr>
-        <w:t xml:space="preserve">The value of R-naught can be defined by the user, the simulation will take it into consideration and during simulation each person can only infect that many numbers of people. In case if the R-naught value is not specified the simulation transmits on a general scenario where a person can infect </w:t>
+        <w:t>The value of R</w:t>
+      </w:r>
+      <w:r>
+        <w:rPr>
+          <w:rFonts w:ascii="Times New Roman" w:hAnsi="Times New Roman" w:cs="Times New Roman"/>
+        </w:rPr>
+        <w:t xml:space="preserve"> </w:t>
+      </w:r>
+      <w:r>
+        <w:rPr>
+          <w:rFonts w:ascii="Times New Roman" w:hAnsi="Times New Roman" w:cs="Times New Roman"/>
+        </w:rPr>
+        <w:t xml:space="preserve">naught can be defined by the user, the simulation will </w:t>
+      </w:r>
+      <w:r>
+        <w:rPr>
+          <w:rFonts w:ascii="Times New Roman" w:hAnsi="Times New Roman" w:cs="Times New Roman"/>
+        </w:rPr>
+        <w:t>consider it</w:t>
+      </w:r>
+      <w:r>
+        <w:rPr>
+          <w:rFonts w:ascii="Times New Roman" w:hAnsi="Times New Roman" w:cs="Times New Roman"/>
+        </w:rPr>
+        <w:t xml:space="preserve"> and during </w:t>
+      </w:r>
+      <w:r>
+        <w:rPr>
+          <w:rFonts w:ascii="Times New Roman" w:hAnsi="Times New Roman" w:cs="Times New Roman"/>
+        </w:rPr>
+        <w:t xml:space="preserve">the </w:t>
+      </w:r>
+      <w:r>
+        <w:rPr>
+          <w:rFonts w:ascii="Times New Roman" w:hAnsi="Times New Roman" w:cs="Times New Roman"/>
+        </w:rPr>
+        <w:t>simulation</w:t>
+      </w:r>
+      <w:r>
+        <w:rPr>
+          <w:rFonts w:ascii="Times New Roman" w:hAnsi="Times New Roman" w:cs="Times New Roman"/>
+        </w:rPr>
+        <w:t>,</w:t>
+      </w:r>
+      <w:r>
+        <w:rPr>
+          <w:rFonts w:ascii="Times New Roman" w:hAnsi="Times New Roman" w:cs="Times New Roman"/>
+        </w:rPr>
+        <w:t xml:space="preserve"> each person can only infect </w:t>
+      </w:r>
+      <w:r>
+        <w:rPr>
+          <w:rFonts w:ascii="Times New Roman" w:hAnsi="Times New Roman" w:cs="Times New Roman"/>
+        </w:rPr>
+        <w:t>that many</w:t>
+      </w:r>
+      <w:r>
+        <w:rPr>
+          <w:rFonts w:ascii="Times New Roman" w:hAnsi="Times New Roman" w:cs="Times New Roman"/>
+        </w:rPr>
+        <w:t xml:space="preserve"> number</w:t>
+      </w:r>
+      <w:r>
+        <w:rPr>
+          <w:rFonts w:ascii="Times New Roman" w:hAnsi="Times New Roman" w:cs="Times New Roman"/>
+        </w:rPr>
+        <w:t>s</w:t>
+      </w:r>
+      <w:r>
+        <w:rPr>
+          <w:rFonts w:ascii="Times New Roman" w:hAnsi="Times New Roman" w:cs="Times New Roman"/>
+        </w:rPr>
+        <w:t xml:space="preserve"> of people.</w:t>
+      </w:r>
+      <w:r>
+        <w:rPr>
+          <w:rFonts w:ascii="Times New Roman" w:hAnsi="Times New Roman" w:cs="Times New Roman"/>
+        </w:rPr>
+        <w:t xml:space="preserve"> For example, if the R naught value is 2 then one infected person can only infect 2 other people.</w:t>
+      </w:r>
+      <w:r>
+        <w:rPr>
+          <w:rFonts w:ascii="Times New Roman" w:hAnsi="Times New Roman" w:cs="Times New Roman"/>
+        </w:rPr>
+        <w:t xml:space="preserve"> In case if the R</w:t>
+      </w:r>
+      <w:r>
+        <w:rPr>
+          <w:rFonts w:ascii="Times New Roman" w:hAnsi="Times New Roman" w:cs="Times New Roman"/>
+        </w:rPr>
+        <w:t xml:space="preserve"> </w:t>
+      </w:r>
+      <w:r>
+        <w:rPr>
+          <w:rFonts w:ascii="Times New Roman" w:hAnsi="Times New Roman" w:cs="Times New Roman"/>
+        </w:rPr>
+        <w:t xml:space="preserve">naught value is not specified the simulation transmits on a general scenario where a person can infect </w:t>
+      </w:r>
+      <w:r>
+        <w:rPr>
+          <w:rFonts w:ascii="Times New Roman" w:hAnsi="Times New Roman" w:cs="Times New Roman"/>
+        </w:rPr>
+        <w:t xml:space="preserve">a </w:t>
       </w:r>
       <w:r>
         <w:rPr>
@@ -4949,19 +5345,19 @@
         <w:rPr>
           <w:rFonts w:ascii="Times New Roman" w:hAnsi="Times New Roman" w:cs="Times New Roman"/>
         </w:rPr>
-        <w:t>The real time display of the number of healthy people, infected, severe, recovered, and dead people are provided for both the viruses</w:t>
-      </w:r>
-      <w:r>
-        <w:rPr>
-          <w:rFonts w:ascii="Times New Roman" w:hAnsi="Times New Roman" w:cs="Times New Roman"/>
-        </w:rPr>
-        <w:t xml:space="preserve"> is provided</w:t>
-      </w:r>
-      <w:r>
-        <w:rPr>
-          <w:rFonts w:ascii="Times New Roman" w:hAnsi="Times New Roman" w:cs="Times New Roman"/>
-        </w:rPr>
-        <w:t xml:space="preserve">. </w:t>
+        <w:t>The real</w:t>
+      </w:r>
+      <w:r>
+        <w:rPr>
+          <w:rFonts w:ascii="Times New Roman" w:hAnsi="Times New Roman" w:cs="Times New Roman"/>
+        </w:rPr>
+        <w:t>-</w:t>
+      </w:r>
+      <w:r>
+        <w:rPr>
+          <w:rFonts w:ascii="Times New Roman" w:hAnsi="Times New Roman" w:cs="Times New Roman"/>
+        </w:rPr>
+        <w:t xml:space="preserve">time display of the number of healthy, infected, severe, recovered, and dead people are provided for both the viruses. </w:t>
       </w:r>
     </w:p>
     <w:p>
@@ -4977,6 +5373,7 @@
         <w:rPr>
           <w:rFonts w:ascii="Times New Roman" w:hAnsi="Times New Roman" w:cs="Times New Roman"/>
         </w:rPr>
+        <w:lastRenderedPageBreak/>
         <w:t>The log pane</w:t>
       </w:r>
       <w:r>
@@ -5236,27 +5633,14 @@
       <w:r>
         <w:t xml:space="preserve">Figure </w:t>
       </w:r>
-      <w:r>
-        <w:fldChar w:fldCharType="begin"/>
-      </w:r>
-      <w:r>
-        <w:instrText xml:space="preserve"> SEQ Figure \* ARABIC </w:instrText>
-      </w:r>
-      <w:r>
-        <w:fldChar w:fldCharType="separate"/>
-      </w:r>
-      <w:r>
-        <w:rPr>
-          <w:noProof/>
-        </w:rPr>
-        <w:t>3</w:t>
-      </w:r>
-      <w:r>
-        <w:rPr>
-          <w:noProof/>
-        </w:rPr>
-        <w:fldChar w:fldCharType="end"/>
-      </w:r>
+      <w:fldSimple w:instr=" SEQ Figure \* ARABIC ">
+        <w:r>
+          <w:rPr>
+            <w:noProof/>
+          </w:rPr>
+          <w:t>3</w:t>
+        </w:r>
+      </w:fldSimple>
       <w:r>
         <w:t>: Growth of infection over the time (in days)</w:t>
       </w:r>
@@ -5358,7 +5742,14 @@
         <w:rPr>
           <w:rFonts w:ascii="Times New Roman" w:hAnsi="Times New Roman" w:cs="Times New Roman"/>
         </w:rPr>
-        <w:t xml:space="preserve"> This plot contains the number of healthy, infected, hospitalized, and dead over the number of days the simulation was run as shown in Figure 3. Detailed results for different R-naught values, constraints at various interval of days are in Figures 14 - 18.</w:t>
+        <w:t xml:space="preserve"> This plot contains the number of healthy, infected, hospitalized, and dead over the number of days the simulation was run as shown in Figure </w:t>
+      </w:r>
+      <w:r>
+        <w:rPr>
+          <w:rFonts w:ascii="Times New Roman" w:hAnsi="Times New Roman" w:cs="Times New Roman"/>
+        </w:rPr>
+        <w:lastRenderedPageBreak/>
+        <w:t>3. Detailed results for different R-naught values, constraints at various interval of days are in Figures 14 - 18.</w:t>
       </w:r>
     </w:p>
     <w:p/>
@@ -6310,6 +6701,7 @@
         <w:rPr>
           <w:rFonts w:ascii="Times New Roman" w:hAnsi="Times New Roman" w:cs="Times New Roman"/>
         </w:rPr>
+        <w:lastRenderedPageBreak/>
         <w:t xml:space="preserve">Testing will </w:t>
       </w:r>
       <w:r>
@@ -7520,6 +7912,7 @@
         <w:rPr>
           <w:rFonts w:ascii="Times New Roman" w:hAnsi="Times New Roman" w:cs="Times New Roman"/>
         </w:rPr>
+        <w:lastRenderedPageBreak/>
         <w:t xml:space="preserve">We have factored the incubation period of 5 to 7 days to 3ms.  </w:t>
       </w:r>
     </w:p>
@@ -8740,6 +9133,7 @@
                 <w:sz w:val="20"/>
                 <w:szCs w:val="20"/>
               </w:rPr>
+              <w:lastRenderedPageBreak/>
               <w:t>4</w:t>
             </w:r>
           </w:p>
@@ -9251,27 +9645,14 @@
       <w:r>
         <w:t xml:space="preserve">Figure </w:t>
       </w:r>
-      <w:r>
-        <w:fldChar w:fldCharType="begin"/>
-      </w:r>
-      <w:r>
-        <w:instrText xml:space="preserve"> SEQ Figure \* ARABIC </w:instrText>
-      </w:r>
-      <w:r>
-        <w:fldChar w:fldCharType="separate"/>
-      </w:r>
-      <w:r>
-        <w:rPr>
-          <w:noProof/>
-        </w:rPr>
-        <w:t>4</w:t>
-      </w:r>
-      <w:r>
-        <w:rPr>
-          <w:noProof/>
-        </w:rPr>
-        <w:fldChar w:fldCharType="end"/>
-      </w:r>
+      <w:fldSimple w:instr=" SEQ Figure \* ARABIC ">
+        <w:r>
+          <w:rPr>
+            <w:noProof/>
+          </w:rPr>
+          <w:t>4</w:t>
+        </w:r>
+      </w:fldSimple>
       <w:r>
         <w:t xml:space="preserve">:Comparison plot </w:t>
       </w:r>
@@ -10342,6 +10723,7 @@
           <w:rFonts w:ascii="Times New Roman" w:hAnsi="Times New Roman" w:cs="Times New Roman"/>
           <w:noProof/>
         </w:rPr>
+        <w:lastRenderedPageBreak/>
         <w:drawing>
           <wp:inline distT="0" distB="0" distL="0" distR="0" wp14:anchorId="1E563585" wp14:editId="6131ABFF">
             <wp:extent cx="5089840" cy="1952625"/>
@@ -10399,27 +10781,14 @@
       <w:r>
         <w:t xml:space="preserve">Figure </w:t>
       </w:r>
-      <w:r>
-        <w:fldChar w:fldCharType="begin"/>
-      </w:r>
-      <w:r>
-        <w:instrText xml:space="preserve"> SEQ Figure \* ARABIC </w:instrText>
-      </w:r>
-      <w:r>
-        <w:fldChar w:fldCharType="separate"/>
-      </w:r>
-      <w:r>
-        <w:rPr>
-          <w:noProof/>
-        </w:rPr>
-        <w:t>5</w:t>
-      </w:r>
-      <w:r>
-        <w:rPr>
-          <w:noProof/>
-        </w:rPr>
-        <w:fldChar w:fldCharType="end"/>
-      </w:r>
+      <w:fldSimple w:instr=" SEQ Figure \* ARABIC ">
+        <w:r>
+          <w:rPr>
+            <w:noProof/>
+          </w:rPr>
+          <w:t>5</w:t>
+        </w:r>
+      </w:fldSimple>
       <w:r>
         <w:t>:</w:t>
       </w:r>
@@ -11563,29 +11932,17 @@
       </w:pPr>
       <w:bookmarkStart w:id="18" w:name="_Toc69856462"/>
       <w:r>
+        <w:lastRenderedPageBreak/>
         <w:t xml:space="preserve">Figure </w:t>
       </w:r>
-      <w:r>
-        <w:fldChar w:fldCharType="begin"/>
-      </w:r>
-      <w:r>
-        <w:instrText xml:space="preserve"> SEQ Figure \* ARABIC </w:instrText>
-      </w:r>
-      <w:r>
-        <w:fldChar w:fldCharType="separate"/>
-      </w:r>
-      <w:r>
-        <w:rPr>
-          <w:noProof/>
-        </w:rPr>
-        <w:t>6</w:t>
-      </w:r>
-      <w:r>
-        <w:rPr>
-          <w:noProof/>
-        </w:rPr>
-        <w:fldChar w:fldCharType="end"/>
-      </w:r>
+      <w:fldSimple w:instr=" SEQ Figure \* ARABIC ">
+        <w:r>
+          <w:rPr>
+            <w:noProof/>
+          </w:rPr>
+          <w:t>6</w:t>
+        </w:r>
+      </w:fldSimple>
       <w:r>
         <w:t>:</w:t>
       </w:r>
@@ -12705,27 +13062,14 @@
       <w:r>
         <w:t xml:space="preserve">Figure </w:t>
       </w:r>
-      <w:r>
-        <w:fldChar w:fldCharType="begin"/>
-      </w:r>
-      <w:r>
-        <w:instrText xml:space="preserve"> SEQ Figure \* ARABIC </w:instrText>
-      </w:r>
-      <w:r>
-        <w:fldChar w:fldCharType="separate"/>
-      </w:r>
-      <w:r>
-        <w:rPr>
-          <w:noProof/>
-        </w:rPr>
-        <w:t>7</w:t>
-      </w:r>
-      <w:r>
-        <w:rPr>
-          <w:noProof/>
-        </w:rPr>
-        <w:fldChar w:fldCharType="end"/>
-      </w:r>
+      <w:fldSimple w:instr=" SEQ Figure \* ARABIC ">
+        <w:r>
+          <w:rPr>
+            <w:noProof/>
+          </w:rPr>
+          <w:t>7</w:t>
+        </w:r>
+      </w:fldSimple>
       <w:r>
         <w:t>:</w:t>
       </w:r>
@@ -12855,7 +13199,11 @@
         </w:rPr>
       </w:pPr>
       <w:r>
-        <w:t>From the simulation considering all factors we could see that the population move around slowly considering remote condition, some components are immobile as they get tested and follow quarantining and there are groups that have been vaccinated. All these factors help in reducing the virus spread</w:t>
+        <w:t xml:space="preserve">From the simulation considering all factors we could see that the population move around slowly considering remote condition, some components are immobile as they get tested and </w:t>
+      </w:r>
+      <w:r>
+        <w:lastRenderedPageBreak/>
+        <w:t>follow quarantining and there are groups that have been vaccinated. All these factors help in reducing the virus spread</w:t>
       </w:r>
       <w:r>
         <w:t>.</w:t>
@@ -13613,27 +13961,14 @@
       <w:r>
         <w:t xml:space="preserve">Figure </w:t>
       </w:r>
-      <w:r>
-        <w:fldChar w:fldCharType="begin"/>
-      </w:r>
-      <w:r>
-        <w:instrText xml:space="preserve"> SEQ Figure \* ARABIC </w:instrText>
-      </w:r>
-      <w:r>
-        <w:fldChar w:fldCharType="separate"/>
-      </w:r>
-      <w:r>
-        <w:rPr>
-          <w:noProof/>
-        </w:rPr>
-        <w:t>8</w:t>
-      </w:r>
-      <w:r>
-        <w:rPr>
-          <w:noProof/>
-        </w:rPr>
-        <w:fldChar w:fldCharType="end"/>
-      </w:r>
+      <w:fldSimple w:instr=" SEQ Figure \* ARABIC ">
+        <w:r>
+          <w:rPr>
+            <w:noProof/>
+          </w:rPr>
+          <w:t>8</w:t>
+        </w:r>
+      </w:fldSimple>
       <w:r>
         <w:t>:</w:t>
       </w:r>
@@ -14562,27 +14897,14 @@
       <w:r>
         <w:t xml:space="preserve">Figure </w:t>
       </w:r>
-      <w:r>
-        <w:fldChar w:fldCharType="begin"/>
-      </w:r>
-      <w:r>
-        <w:instrText xml:space="preserve"> SEQ Figure \* ARABIC </w:instrText>
-      </w:r>
-      <w:r>
-        <w:fldChar w:fldCharType="separate"/>
-      </w:r>
-      <w:r>
-        <w:rPr>
-          <w:noProof/>
-        </w:rPr>
-        <w:t>9</w:t>
-      </w:r>
-      <w:r>
-        <w:rPr>
-          <w:noProof/>
-        </w:rPr>
-        <w:fldChar w:fldCharType="end"/>
-      </w:r>
+      <w:fldSimple w:instr=" SEQ Figure \* ARABIC ">
+        <w:r>
+          <w:rPr>
+            <w:noProof/>
+          </w:rPr>
+          <w:t>9</w:t>
+        </w:r>
+      </w:fldSimple>
       <w:r>
         <w:t>:</w:t>
       </w:r>
@@ -15523,27 +15845,14 @@
       <w:r>
         <w:t xml:space="preserve">Figure </w:t>
       </w:r>
-      <w:r>
-        <w:fldChar w:fldCharType="begin"/>
-      </w:r>
-      <w:r>
-        <w:instrText xml:space="preserve"> SEQ Figure \* ARABIC </w:instrText>
-      </w:r>
-      <w:r>
-        <w:fldChar w:fldCharType="separate"/>
-      </w:r>
-      <w:r>
-        <w:rPr>
-          <w:noProof/>
-        </w:rPr>
-        <w:t>10</w:t>
-      </w:r>
-      <w:r>
-        <w:rPr>
-          <w:noProof/>
-        </w:rPr>
-        <w:fldChar w:fldCharType="end"/>
-      </w:r>
+      <w:fldSimple w:instr=" SEQ Figure \* ARABIC ">
+        <w:r>
+          <w:rPr>
+            <w:noProof/>
+          </w:rPr>
+          <w:t>10</w:t>
+        </w:r>
+      </w:fldSimple>
       <w:r>
         <w:t>:</w:t>
       </w:r>
@@ -16948,6 +17257,7 @@
         <w:rPr>
           <w:noProof/>
         </w:rPr>
+        <w:lastRenderedPageBreak/>
         <w:drawing>
           <wp:inline distT="0" distB="0" distL="0" distR="0" wp14:anchorId="2C251E84" wp14:editId="26F4715F">
             <wp:extent cx="4390930" cy="2714309"/>
@@ -17000,27 +17310,14 @@
       <w:r>
         <w:t xml:space="preserve">Figure </w:t>
       </w:r>
-      <w:r>
-        <w:fldChar w:fldCharType="begin"/>
-      </w:r>
-      <w:r>
-        <w:instrText xml:space="preserve"> SEQ Figure \* ARABIC </w:instrText>
-      </w:r>
-      <w:r>
-        <w:fldChar w:fldCharType="separate"/>
-      </w:r>
-      <w:r>
-        <w:rPr>
-          <w:noProof/>
-        </w:rPr>
-        <w:t>11</w:t>
-      </w:r>
-      <w:r>
-        <w:rPr>
-          <w:noProof/>
-        </w:rPr>
-        <w:fldChar w:fldCharType="end"/>
-      </w:r>
+      <w:fldSimple w:instr=" SEQ Figure \* ARABIC ">
+        <w:r>
+          <w:rPr>
+            <w:noProof/>
+          </w:rPr>
+          <w:t>11</w:t>
+        </w:r>
+      </w:fldSimple>
       <w:r>
         <w:t>:</w:t>
       </w:r>
@@ -17834,27 +18131,14 @@
       <w:r>
         <w:t xml:space="preserve">Figure </w:t>
       </w:r>
-      <w:r>
-        <w:fldChar w:fldCharType="begin"/>
-      </w:r>
-      <w:r>
-        <w:instrText xml:space="preserve"> SEQ Figure \* ARABIC </w:instrText>
-      </w:r>
-      <w:r>
-        <w:fldChar w:fldCharType="separate"/>
-      </w:r>
-      <w:r>
-        <w:rPr>
-          <w:noProof/>
-        </w:rPr>
-        <w:t>12</w:t>
-      </w:r>
-      <w:r>
-        <w:rPr>
-          <w:noProof/>
-        </w:rPr>
-        <w:fldChar w:fldCharType="end"/>
-      </w:r>
+      <w:fldSimple w:instr=" SEQ Figure \* ARABIC ">
+        <w:r>
+          <w:rPr>
+            <w:noProof/>
+          </w:rPr>
+          <w:t>12</w:t>
+        </w:r>
+      </w:fldSimple>
       <w:r>
         <w:t>:</w:t>
       </w:r>
@@ -17875,6 +18159,7 @@
         <w:rPr>
           <w:rFonts w:ascii="Times New Roman" w:hAnsi="Times New Roman" w:cs="Times New Roman"/>
         </w:rPr>
+        <w:lastRenderedPageBreak/>
         <w:t>It can be observed from the graph that if at least one infected person is present inside the group it can infect everyone, and result is a drastic spike if no factors/constraints are considered.</w:t>
       </w:r>
       <w:r>
@@ -18045,27 +18330,14 @@
       <w:r>
         <w:t xml:space="preserve">Figure </w:t>
       </w:r>
-      <w:r>
-        <w:fldChar w:fldCharType="begin"/>
-      </w:r>
-      <w:r>
-        <w:instrText xml:space="preserve"> SEQ Figure \* ARABIC </w:instrText>
-      </w:r>
-      <w:r>
-        <w:fldChar w:fldCharType="separate"/>
-      </w:r>
-      <w:r>
-        <w:rPr>
-          <w:noProof/>
-        </w:rPr>
-        <w:t>13</w:t>
-      </w:r>
-      <w:r>
-        <w:rPr>
-          <w:noProof/>
-        </w:rPr>
-        <w:fldChar w:fldCharType="end"/>
-      </w:r>
+      <w:fldSimple w:instr=" SEQ Figure \* ARABIC ">
+        <w:r>
+          <w:rPr>
+            <w:noProof/>
+          </w:rPr>
+          <w:t>13</w:t>
+        </w:r>
+      </w:fldSimple>
       <w:r>
         <w:t>:</w:t>
       </w:r>
@@ -18218,27 +18490,14 @@
       <w:r>
         <w:t xml:space="preserve">Figure </w:t>
       </w:r>
-      <w:r>
-        <w:fldChar w:fldCharType="begin"/>
-      </w:r>
-      <w:r>
-        <w:instrText xml:space="preserve"> SEQ Figure \* ARABIC </w:instrText>
-      </w:r>
-      <w:r>
-        <w:fldChar w:fldCharType="separate"/>
-      </w:r>
-      <w:r>
-        <w:rPr>
-          <w:noProof/>
-        </w:rPr>
-        <w:t>14</w:t>
-      </w:r>
-      <w:r>
-        <w:rPr>
-          <w:noProof/>
-        </w:rPr>
-        <w:fldChar w:fldCharType="end"/>
-      </w:r>
+      <w:fldSimple w:instr=" SEQ Figure \* ARABIC ">
+        <w:r>
+          <w:rPr>
+            <w:noProof/>
+          </w:rPr>
+          <w:t>14</w:t>
+        </w:r>
+      </w:fldSimple>
       <w:r>
         <w:t>:</w:t>
       </w:r>
@@ -18292,6 +18551,7 @@
           <w:sz w:val="24"/>
           <w:szCs w:val="24"/>
         </w:rPr>
+        <w:lastRenderedPageBreak/>
         <w:drawing>
           <wp:inline distT="0" distB="0" distL="0" distR="0" wp14:anchorId="647A3DC9" wp14:editId="40A13FFB">
             <wp:extent cx="5311140" cy="2890535"/>
@@ -18345,27 +18605,14 @@
       <w:r>
         <w:t xml:space="preserve">Figure </w:t>
       </w:r>
-      <w:r>
-        <w:fldChar w:fldCharType="begin"/>
-      </w:r>
-      <w:r>
-        <w:instrText xml:space="preserve"> SEQ Figure \* ARABIC </w:instrText>
-      </w:r>
-      <w:r>
-        <w:fldChar w:fldCharType="separate"/>
-      </w:r>
-      <w:r>
-        <w:rPr>
-          <w:noProof/>
-        </w:rPr>
-        <w:t>15</w:t>
-      </w:r>
-      <w:r>
-        <w:rPr>
-          <w:noProof/>
-        </w:rPr>
-        <w:fldChar w:fldCharType="end"/>
-      </w:r>
+      <w:fldSimple w:instr=" SEQ Figure \* ARABIC ">
+        <w:r>
+          <w:rPr>
+            <w:noProof/>
+          </w:rPr>
+          <w:t>15</w:t>
+        </w:r>
+      </w:fldSimple>
       <w:r>
         <w:t xml:space="preserve">: </w:t>
       </w:r>
@@ -18458,27 +18705,14 @@
       <w:r>
         <w:t xml:space="preserve">Figure </w:t>
       </w:r>
-      <w:r>
-        <w:fldChar w:fldCharType="begin"/>
-      </w:r>
-      <w:r>
-        <w:instrText xml:space="preserve"> SEQ Figure \* ARABIC </w:instrText>
-      </w:r>
-      <w:r>
-        <w:fldChar w:fldCharType="separate"/>
-      </w:r>
-      <w:r>
-        <w:rPr>
-          <w:noProof/>
-        </w:rPr>
-        <w:t>16</w:t>
-      </w:r>
-      <w:r>
-        <w:rPr>
-          <w:noProof/>
-        </w:rPr>
-        <w:fldChar w:fldCharType="end"/>
-      </w:r>
+      <w:fldSimple w:instr=" SEQ Figure \* ARABIC ">
+        <w:r>
+          <w:rPr>
+            <w:noProof/>
+          </w:rPr>
+          <w:t>16</w:t>
+        </w:r>
+      </w:fldSimple>
       <w:r>
         <w:t xml:space="preserve">: </w:t>
       </w:r>
@@ -18524,6 +18758,7 @@
           <w:bCs/>
           <w:noProof/>
         </w:rPr>
+        <w:lastRenderedPageBreak/>
         <w:drawing>
           <wp:inline distT="0" distB="0" distL="0" distR="0" wp14:anchorId="61F0B668" wp14:editId="6A92A9A4">
             <wp:extent cx="4800600" cy="2700338"/>
@@ -18569,27 +18804,14 @@
       <w:r>
         <w:t xml:space="preserve">Figure </w:t>
       </w:r>
-      <w:r>
-        <w:fldChar w:fldCharType="begin"/>
-      </w:r>
-      <w:r>
-        <w:instrText xml:space="preserve"> SEQ Figure \* ARABIC </w:instrText>
-      </w:r>
-      <w:r>
-        <w:fldChar w:fldCharType="separate"/>
-      </w:r>
-      <w:r>
-        <w:rPr>
-          <w:noProof/>
-        </w:rPr>
-        <w:t>17</w:t>
-      </w:r>
-      <w:r>
-        <w:rPr>
-          <w:noProof/>
-        </w:rPr>
-        <w:fldChar w:fldCharType="end"/>
-      </w:r>
+      <w:fldSimple w:instr=" SEQ Figure \* ARABIC ">
+        <w:r>
+          <w:rPr>
+            <w:noProof/>
+          </w:rPr>
+          <w:t>17</w:t>
+        </w:r>
+      </w:fldSimple>
       <w:r>
         <w:t>:</w:t>
       </w:r>
@@ -18670,27 +18892,14 @@
       <w:r>
         <w:t xml:space="preserve">Figure </w:t>
       </w:r>
-      <w:r>
-        <w:fldChar w:fldCharType="begin"/>
-      </w:r>
-      <w:r>
-        <w:instrText xml:space="preserve"> SEQ Figure \* ARABIC </w:instrText>
-      </w:r>
-      <w:r>
-        <w:fldChar w:fldCharType="separate"/>
-      </w:r>
-      <w:r>
-        <w:rPr>
-          <w:noProof/>
-        </w:rPr>
-        <w:t>18</w:t>
-      </w:r>
-      <w:r>
-        <w:rPr>
-          <w:noProof/>
-        </w:rPr>
-        <w:fldChar w:fldCharType="end"/>
-      </w:r>
+      <w:fldSimple w:instr=" SEQ Figure \* ARABIC ">
+        <w:r>
+          <w:rPr>
+            <w:noProof/>
+          </w:rPr>
+          <w:t>18</w:t>
+        </w:r>
+      </w:fldSimple>
       <w:r>
         <w:t xml:space="preserve">: </w:t>
       </w:r>
@@ -18914,6 +19123,7 @@
           <w:sz w:val="28"/>
           <w:szCs w:val="28"/>
         </w:rPr>
+        <w:lastRenderedPageBreak/>
         <w:t>Mathematical Analysis/Evidence</w:t>
       </w:r>
       <w:bookmarkEnd w:id="28"/>
@@ -19906,27 +20116,14 @@
       <w:r>
         <w:t xml:space="preserve">Figure </w:t>
       </w:r>
-      <w:r>
-        <w:fldChar w:fldCharType="begin"/>
-      </w:r>
-      <w:r>
-        <w:instrText xml:space="preserve"> SEQ Figure \* ARABIC </w:instrText>
-      </w:r>
-      <w:r>
-        <w:fldChar w:fldCharType="separate"/>
-      </w:r>
-      <w:r>
-        <w:rPr>
-          <w:noProof/>
-        </w:rPr>
-        <w:t>20</w:t>
-      </w:r>
-      <w:r>
-        <w:rPr>
-          <w:noProof/>
-        </w:rPr>
-        <w:fldChar w:fldCharType="end"/>
-      </w:r>
+      <w:fldSimple w:instr=" SEQ Figure \* ARABIC ">
+        <w:r>
+          <w:rPr>
+            <w:noProof/>
+          </w:rPr>
+          <w:t>20</w:t>
+        </w:r>
+      </w:fldSimple>
       <w:r>
         <w:t>: All tests execution.</w:t>
       </w:r>
@@ -20052,27 +20249,14 @@
       <w:r>
         <w:t xml:space="preserve">Figure </w:t>
       </w:r>
-      <w:r>
-        <w:fldChar w:fldCharType="begin"/>
-      </w:r>
-      <w:r>
-        <w:instrText xml:space="preserve"> SEQ Figure \* ARABIC </w:instrText>
-      </w:r>
-      <w:r>
-        <w:fldChar w:fldCharType="separate"/>
-      </w:r>
-      <w:r>
-        <w:rPr>
-          <w:noProof/>
-        </w:rPr>
-        <w:t>21</w:t>
-      </w:r>
-      <w:r>
-        <w:rPr>
-          <w:noProof/>
-        </w:rPr>
-        <w:fldChar w:fldCharType="end"/>
-      </w:r>
+      <w:fldSimple w:instr=" SEQ Figure \* ARABIC ">
+        <w:r>
+          <w:rPr>
+            <w:noProof/>
+          </w:rPr>
+          <w:t>21</w:t>
+        </w:r>
+      </w:fldSimple>
       <w:r>
         <w:t>:</w:t>
       </w:r>
@@ -20178,27 +20362,14 @@
       <w:r>
         <w:t xml:space="preserve">Figure </w:t>
       </w:r>
-      <w:r>
-        <w:fldChar w:fldCharType="begin"/>
-      </w:r>
-      <w:r>
-        <w:instrText xml:space="preserve"> SEQ Figure \* ARABIC </w:instrText>
-      </w:r>
-      <w:r>
-        <w:fldChar w:fldCharType="separate"/>
-      </w:r>
-      <w:r>
-        <w:rPr>
-          <w:noProof/>
-        </w:rPr>
-        <w:t>22</w:t>
-      </w:r>
-      <w:r>
-        <w:rPr>
-          <w:noProof/>
-        </w:rPr>
-        <w:fldChar w:fldCharType="end"/>
-      </w:r>
+      <w:fldSimple w:instr=" SEQ Figure \* ARABIC ">
+        <w:r>
+          <w:rPr>
+            <w:noProof/>
+          </w:rPr>
+          <w:t>22</w:t>
+        </w:r>
+      </w:fldSimple>
       <w:r>
         <w:t>:</w:t>
       </w:r>
@@ -20350,27 +20521,14 @@
       <w:r>
         <w:t xml:space="preserve">Figure </w:t>
       </w:r>
-      <w:r>
-        <w:fldChar w:fldCharType="begin"/>
-      </w:r>
-      <w:r>
-        <w:instrText xml:space="preserve"> SEQ Figure \* ARABIC </w:instrText>
-      </w:r>
-      <w:r>
-        <w:fldChar w:fldCharType="separate"/>
-      </w:r>
-      <w:r>
-        <w:rPr>
-          <w:noProof/>
-        </w:rPr>
-        <w:t>23</w:t>
-      </w:r>
-      <w:r>
-        <w:rPr>
-          <w:noProof/>
-        </w:rPr>
-        <w:fldChar w:fldCharType="end"/>
-      </w:r>
+      <w:fldSimple w:instr=" SEQ Figure \* ARABIC ">
+        <w:r>
+          <w:rPr>
+            <w:noProof/>
+          </w:rPr>
+          <w:t>23</w:t>
+        </w:r>
+      </w:fldSimple>
       <w:r>
         <w:t>:</w:t>
       </w:r>
@@ -20491,6 +20649,7 @@
         <w:rPr>
           <w:noProof/>
         </w:rPr>
+        <w:lastRenderedPageBreak/>
         <w:drawing>
           <wp:inline distT="0" distB="0" distL="0" distR="0" wp14:anchorId="6E2D5D08" wp14:editId="5EA4D84F">
             <wp:extent cx="3503980" cy="1636688"/>
@@ -20540,27 +20699,14 @@
       <w:r>
         <w:t xml:space="preserve">Figure </w:t>
       </w:r>
-      <w:r>
-        <w:fldChar w:fldCharType="begin"/>
-      </w:r>
-      <w:r>
-        <w:instrText xml:space="preserve"> SEQ Figure \* ARABIC </w:instrText>
-      </w:r>
-      <w:r>
-        <w:fldChar w:fldCharType="separate"/>
-      </w:r>
-      <w:r>
-        <w:rPr>
-          <w:noProof/>
-        </w:rPr>
-        <w:t>24</w:t>
-      </w:r>
-      <w:r>
-        <w:rPr>
-          <w:noProof/>
-        </w:rPr>
-        <w:fldChar w:fldCharType="end"/>
-      </w:r>
+      <w:fldSimple w:instr=" SEQ Figure \* ARABIC ">
+        <w:r>
+          <w:rPr>
+            <w:noProof/>
+          </w:rPr>
+          <w:t>24</w:t>
+        </w:r>
+      </w:fldSimple>
       <w:r>
         <w:t>:</w:t>
       </w:r>
@@ -20819,27 +20965,14 @@
       <w:r>
         <w:t xml:space="preserve">Figure </w:t>
       </w:r>
-      <w:r>
-        <w:fldChar w:fldCharType="begin"/>
-      </w:r>
-      <w:r>
-        <w:instrText xml:space="preserve"> SEQ Figure \* ARABIC </w:instrText>
-      </w:r>
-      <w:r>
-        <w:fldChar w:fldCharType="separate"/>
-      </w:r>
-      <w:r>
-        <w:rPr>
-          <w:noProof/>
-        </w:rPr>
-        <w:t>25</w:t>
-      </w:r>
-      <w:r>
-        <w:rPr>
-          <w:noProof/>
-        </w:rPr>
-        <w:fldChar w:fldCharType="end"/>
-      </w:r>
+      <w:fldSimple w:instr=" SEQ Figure \* ARABIC ">
+        <w:r>
+          <w:rPr>
+            <w:noProof/>
+          </w:rPr>
+          <w:t>25</w:t>
+        </w:r>
+      </w:fldSimple>
       <w:r>
         <w:t>6</w:t>
       </w:r>
@@ -21674,6 +21807,7 @@
           <w:sz w:val="22"/>
           <w:szCs w:val="22"/>
         </w:rPr>
+        <w:lastRenderedPageBreak/>
         <w:t>Chowell</w:t>
       </w:r>
       <w:proofErr w:type="spellEnd"/>
@@ -21935,7 +22069,7 @@
 </file>
 
 <file path=word/endnotes.xml><?xml version="1.0" encoding="utf-8"?>
-<w:endnotes xmlns:wpc="http://schemas.microsoft.com/office/word/2010/wordprocessingCanvas" xmlns:cx="http://schemas.microsoft.com/office/drawing/2014/chartex" xmlns:cx1="http://schemas.microsoft.com/office/drawing/2015/9/8/chartex" xmlns:cx2="http://schemas.microsoft.com/office/drawing/2015/10/21/chartex" xmlns:cx3="http://schemas.microsoft.com/office/drawing/2016/5/9/chartex" xmlns:cx4="http://schemas.microsoft.com/office/drawing/2016/5/10/chartex" xmlns:cx5="http://schemas.microsoft.com/office/drawing/2016/5/11/chartex" xmlns:cx6="http://schemas.microsoft.com/office/drawing/2016/5/12/chartex" xmlns:cx7="http://schemas.microsoft.com/office/drawing/2016/5/13/chartex" xmlns:cx8="http://schemas.microsoft.com/office/drawing/2016/5/14/chartex" xmlns:mc="http://schemas.openxmlformats.org/markup-compatibility/2006" xmlns:aink="http://schemas.microsoft.com/office/drawing/2016/ink" xmlns:am3d="http://schemas.microsoft.com/office/drawing/2017/model3d" xmlns:o="urn:schemas-microsoft-com:office:office" xmlns:r="http://schemas.openxmlformats.org/officeDocument/2006/relationships" xmlns:m="http://schemas.openxmlformats.org/officeDocument/2006/math" xmlns:v="urn:schemas-microsoft-com:vml" xmlns:wp14="http://schemas.microsoft.com/office/word/2010/wordprocessingDrawing" xmlns:wp="http://schemas.openxmlformats.org/drawingml/2006/wordprocessingDrawing" xmlns:w10="urn:schemas-microsoft-com:office:word" xmlns:w="http://schemas.openxmlformats.org/wordprocessingml/2006/main" xmlns:w14="http://schemas.microsoft.com/office/word/2010/wordml" xmlns:w15="http://schemas.microsoft.com/office/word/2012/wordml" xmlns:w16cex="http://schemas.microsoft.com/office/word/2018/wordml/cex" xmlns:w16cid="http://schemas.microsoft.com/office/word/2016/wordml/cid" xmlns:w16="http://schemas.microsoft.com/office/word/2018/wordml" xmlns:w16se="http://schemas.microsoft.com/office/word/2015/wordml/symex" xmlns:wpg="http://schemas.microsoft.com/office/word/2010/wordprocessingGroup" xmlns:wpi="http://schemas.microsoft.com/office/word/2010/wordprocessingInk" xmlns:wne="http://schemas.microsoft.com/office/word/2006/wordml" xmlns:wps="http://schemas.microsoft.com/office/word/2010/wordprocessingShape" mc:Ignorable="w14 w15 w16se w16cid w16 w16cex wp14">
+<w:endnotes xmlns:wpc="http://schemas.microsoft.com/office/word/2010/wordprocessingCanvas" xmlns:cx="http://schemas.microsoft.com/office/drawing/2014/chartex" xmlns:cx1="http://schemas.microsoft.com/office/drawing/2015/9/8/chartex" xmlns:cx2="http://schemas.microsoft.com/office/drawing/2015/10/21/chartex" xmlns:cx3="http://schemas.microsoft.com/office/drawing/2016/5/9/chartex" xmlns:cx4="http://schemas.microsoft.com/office/drawing/2016/5/10/chartex" xmlns:cx5="http://schemas.microsoft.com/office/drawing/2016/5/11/chartex" xmlns:cx6="http://schemas.microsoft.com/office/drawing/2016/5/12/chartex" xmlns:cx7="http://schemas.microsoft.com/office/drawing/2016/5/13/chartex" xmlns:cx8="http://schemas.microsoft.com/office/drawing/2016/5/14/chartex" xmlns:mc="http://schemas.openxmlformats.org/markup-compatibility/2006" xmlns:aink="http://schemas.microsoft.com/office/drawing/2016/ink" xmlns:am3d="http://schemas.microsoft.com/office/drawing/2017/model3d" xmlns:o="urn:schemas-microsoft-com:office:office" xmlns:r="http://schemas.openxmlformats.org/officeDocument/2006/relationships" xmlns:m="http://schemas.openxmlformats.org/officeDocument/2006/math" xmlns:v="urn:schemas-microsoft-com:vml" xmlns:wp14="http://schemas.microsoft.com/office/word/2010/wordprocessingDrawing" xmlns:wp="http://schemas.openxmlformats.org/drawingml/2006/wordprocessingDrawing" xmlns:w10="urn:schemas-microsoft-com:office:word" xmlns:w="http://schemas.openxmlformats.org/wordprocessingml/2006/main" xmlns:w14="http://schemas.microsoft.com/office/word/2010/wordml" xmlns:w15="http://schemas.microsoft.com/office/word/2012/wordml" xmlns:w16cex="http://schemas.microsoft.com/office/word/2018/wordml/cex" xmlns:w16cid="http://schemas.microsoft.com/office/word/2016/wordml/cid" xmlns:w16="http://schemas.microsoft.com/office/word/2018/wordml" xmlns:w16sdtdh="http://schemas.microsoft.com/office/word/2020/wordml/sdtdatahash" xmlns:w16se="http://schemas.microsoft.com/office/word/2015/wordml/symex" xmlns:wpg="http://schemas.microsoft.com/office/word/2010/wordprocessingGroup" xmlns:wpi="http://schemas.microsoft.com/office/word/2010/wordprocessingInk" xmlns:wne="http://schemas.microsoft.com/office/word/2006/wordml" xmlns:wps="http://schemas.microsoft.com/office/word/2010/wordprocessingShape" mc:Ignorable="w14 w15 w16se w16cid w16 w16cex w16sdtdh wp14">
   <w:endnote w:type="separator" w:id="-1">
     <w:p>
       <w:pPr>
@@ -21960,7 +22094,7 @@
 </file>
 
 <file path=word/footer1.xml><?xml version="1.0" encoding="utf-8"?>
-<w:ftr xmlns:wpc="http://schemas.microsoft.com/office/word/2010/wordprocessingCanvas" xmlns:cx="http://schemas.microsoft.com/office/drawing/2014/chartex" xmlns:cx1="http://schemas.microsoft.com/office/drawing/2015/9/8/chartex" xmlns:cx2="http://schemas.microsoft.com/office/drawing/2015/10/21/chartex" xmlns:cx3="http://schemas.microsoft.com/office/drawing/2016/5/9/chartex" xmlns:cx4="http://schemas.microsoft.com/office/drawing/2016/5/10/chartex" xmlns:cx5="http://schemas.microsoft.com/office/drawing/2016/5/11/chartex" xmlns:cx6="http://schemas.microsoft.com/office/drawing/2016/5/12/chartex" xmlns:cx7="http://schemas.microsoft.com/office/drawing/2016/5/13/chartex" xmlns:cx8="http://schemas.microsoft.com/office/drawing/2016/5/14/chartex" xmlns:mc="http://schemas.openxmlformats.org/markup-compatibility/2006" xmlns:aink="http://schemas.microsoft.com/office/drawing/2016/ink" xmlns:am3d="http://schemas.microsoft.com/office/drawing/2017/model3d" xmlns:o="urn:schemas-microsoft-com:office:office" xmlns:r="http://schemas.openxmlformats.org/officeDocument/2006/relationships" xmlns:m="http://schemas.openxmlformats.org/officeDocument/2006/math" xmlns:v="urn:schemas-microsoft-com:vml" xmlns:wp14="http://schemas.microsoft.com/office/word/2010/wordprocessingDrawing" xmlns:wp="http://schemas.openxmlformats.org/drawingml/2006/wordprocessingDrawing" xmlns:w10="urn:schemas-microsoft-com:office:word" xmlns:w="http://schemas.openxmlformats.org/wordprocessingml/2006/main" xmlns:w14="http://schemas.microsoft.com/office/word/2010/wordml" xmlns:w15="http://schemas.microsoft.com/office/word/2012/wordml" xmlns:w16cex="http://schemas.microsoft.com/office/word/2018/wordml/cex" xmlns:w16cid="http://schemas.microsoft.com/office/word/2016/wordml/cid" xmlns:w16="http://schemas.microsoft.com/office/word/2018/wordml" xmlns:w16se="http://schemas.microsoft.com/office/word/2015/wordml/symex" xmlns:wpg="http://schemas.microsoft.com/office/word/2010/wordprocessingGroup" xmlns:wpi="http://schemas.microsoft.com/office/word/2010/wordprocessingInk" xmlns:wne="http://schemas.microsoft.com/office/word/2006/wordml" xmlns:wps="http://schemas.microsoft.com/office/word/2010/wordprocessingShape" mc:Ignorable="w14 w15 w16se w16cid w16 w16cex wp14">
+<w:ftr xmlns:wpc="http://schemas.microsoft.com/office/word/2010/wordprocessingCanvas" xmlns:cx="http://schemas.microsoft.com/office/drawing/2014/chartex" xmlns:cx1="http://schemas.microsoft.com/office/drawing/2015/9/8/chartex" xmlns:cx2="http://schemas.microsoft.com/office/drawing/2015/10/21/chartex" xmlns:cx3="http://schemas.microsoft.com/office/drawing/2016/5/9/chartex" xmlns:cx4="http://schemas.microsoft.com/office/drawing/2016/5/10/chartex" xmlns:cx5="http://schemas.microsoft.com/office/drawing/2016/5/11/chartex" xmlns:cx6="http://schemas.microsoft.com/office/drawing/2016/5/12/chartex" xmlns:cx7="http://schemas.microsoft.com/office/drawing/2016/5/13/chartex" xmlns:cx8="http://schemas.microsoft.com/office/drawing/2016/5/14/chartex" xmlns:mc="http://schemas.openxmlformats.org/markup-compatibility/2006" xmlns:aink="http://schemas.microsoft.com/office/drawing/2016/ink" xmlns:am3d="http://schemas.microsoft.com/office/drawing/2017/model3d" xmlns:o="urn:schemas-microsoft-com:office:office" xmlns:r="http://schemas.openxmlformats.org/officeDocument/2006/relationships" xmlns:m="http://schemas.openxmlformats.org/officeDocument/2006/math" xmlns:v="urn:schemas-microsoft-com:vml" xmlns:wp14="http://schemas.microsoft.com/office/word/2010/wordprocessingDrawing" xmlns:wp="http://schemas.openxmlformats.org/drawingml/2006/wordprocessingDrawing" xmlns:w10="urn:schemas-microsoft-com:office:word" xmlns:w="http://schemas.openxmlformats.org/wordprocessingml/2006/main" xmlns:w14="http://schemas.microsoft.com/office/word/2010/wordml" xmlns:w15="http://schemas.microsoft.com/office/word/2012/wordml" xmlns:w16cex="http://schemas.microsoft.com/office/word/2018/wordml/cex" xmlns:w16cid="http://schemas.microsoft.com/office/word/2016/wordml/cid" xmlns:w16="http://schemas.microsoft.com/office/word/2018/wordml" xmlns:w16sdtdh="http://schemas.microsoft.com/office/word/2020/wordml/sdtdatahash" xmlns:w16se="http://schemas.microsoft.com/office/word/2015/wordml/symex" xmlns:wpg="http://schemas.microsoft.com/office/word/2010/wordprocessingGroup" xmlns:wpi="http://schemas.microsoft.com/office/word/2010/wordprocessingInk" xmlns:wne="http://schemas.microsoft.com/office/word/2006/wordml" xmlns:wps="http://schemas.microsoft.com/office/word/2010/wordprocessingShape" mc:Ignorable="w14 w15 w16se w16cid w16 w16cex w16sdtdh wp14">
   <w:sdt>
     <w:sdtPr>
       <w:id w:val="-67199580"/>
@@ -22013,7 +22147,7 @@
 </file>
 
 <file path=word/footnotes.xml><?xml version="1.0" encoding="utf-8"?>
-<w:footnotes xmlns:wpc="http://schemas.microsoft.com/office/word/2010/wordprocessingCanvas" xmlns:cx="http://schemas.microsoft.com/office/drawing/2014/chartex" xmlns:cx1="http://schemas.microsoft.com/office/drawing/2015/9/8/chartex" xmlns:cx2="http://schemas.microsoft.com/office/drawing/2015/10/21/chartex" xmlns:cx3="http://schemas.microsoft.com/office/drawing/2016/5/9/chartex" xmlns:cx4="http://schemas.microsoft.com/office/drawing/2016/5/10/chartex" xmlns:cx5="http://schemas.microsoft.com/office/drawing/2016/5/11/chartex" xmlns:cx6="http://schemas.microsoft.com/office/drawing/2016/5/12/chartex" xmlns:cx7="http://schemas.microsoft.com/office/drawing/2016/5/13/chartex" xmlns:cx8="http://schemas.microsoft.com/office/drawing/2016/5/14/chartex" xmlns:mc="http://schemas.openxmlformats.org/markup-compatibility/2006" xmlns:aink="http://schemas.microsoft.com/office/drawing/2016/ink" xmlns:am3d="http://schemas.microsoft.com/office/drawing/2017/model3d" xmlns:o="urn:schemas-microsoft-com:office:office" xmlns:r="http://schemas.openxmlformats.org/officeDocument/2006/relationships" xmlns:m="http://schemas.openxmlformats.org/officeDocument/2006/math" xmlns:v="urn:schemas-microsoft-com:vml" xmlns:wp14="http://schemas.microsoft.com/office/word/2010/wordprocessingDrawing" xmlns:wp="http://schemas.openxmlformats.org/drawingml/2006/wordprocessingDrawing" xmlns:w10="urn:schemas-microsoft-com:office:word" xmlns:w="http://schemas.openxmlformats.org/wordprocessingml/2006/main" xmlns:w14="http://schemas.microsoft.com/office/word/2010/wordml" xmlns:w15="http://schemas.microsoft.com/office/word/2012/wordml" xmlns:w16cex="http://schemas.microsoft.com/office/word/2018/wordml/cex" xmlns:w16cid="http://schemas.microsoft.com/office/word/2016/wordml/cid" xmlns:w16="http://schemas.microsoft.com/office/word/2018/wordml" xmlns:w16se="http://schemas.microsoft.com/office/word/2015/wordml/symex" xmlns:wpg="http://schemas.microsoft.com/office/word/2010/wordprocessingGroup" xmlns:wpi="http://schemas.microsoft.com/office/word/2010/wordprocessingInk" xmlns:wne="http://schemas.microsoft.com/office/word/2006/wordml" xmlns:wps="http://schemas.microsoft.com/office/word/2010/wordprocessingShape" mc:Ignorable="w14 w15 w16se w16cid w16 w16cex wp14">
+<w:footnotes xmlns:wpc="http://schemas.microsoft.com/office/word/2010/wordprocessingCanvas" xmlns:cx="http://schemas.microsoft.com/office/drawing/2014/chartex" xmlns:cx1="http://schemas.microsoft.com/office/drawing/2015/9/8/chartex" xmlns:cx2="http://schemas.microsoft.com/office/drawing/2015/10/21/chartex" xmlns:cx3="http://schemas.microsoft.com/office/drawing/2016/5/9/chartex" xmlns:cx4="http://schemas.microsoft.com/office/drawing/2016/5/10/chartex" xmlns:cx5="http://schemas.microsoft.com/office/drawing/2016/5/11/chartex" xmlns:cx6="http://schemas.microsoft.com/office/drawing/2016/5/12/chartex" xmlns:cx7="http://schemas.microsoft.com/office/drawing/2016/5/13/chartex" xmlns:cx8="http://schemas.microsoft.com/office/drawing/2016/5/14/chartex" xmlns:mc="http://schemas.openxmlformats.org/markup-compatibility/2006" xmlns:aink="http://schemas.microsoft.com/office/drawing/2016/ink" xmlns:am3d="http://schemas.microsoft.com/office/drawing/2017/model3d" xmlns:o="urn:schemas-microsoft-com:office:office" xmlns:r="http://schemas.openxmlformats.org/officeDocument/2006/relationships" xmlns:m="http://schemas.openxmlformats.org/officeDocument/2006/math" xmlns:v="urn:schemas-microsoft-com:vml" xmlns:wp14="http://schemas.microsoft.com/office/word/2010/wordprocessingDrawing" xmlns:wp="http://schemas.openxmlformats.org/drawingml/2006/wordprocessingDrawing" xmlns:w10="urn:schemas-microsoft-com:office:word" xmlns:w="http://schemas.openxmlformats.org/wordprocessingml/2006/main" xmlns:w14="http://schemas.microsoft.com/office/word/2010/wordml" xmlns:w15="http://schemas.microsoft.com/office/word/2012/wordml" xmlns:w16cex="http://schemas.microsoft.com/office/word/2018/wordml/cex" xmlns:w16cid="http://schemas.microsoft.com/office/word/2016/wordml/cid" xmlns:w16="http://schemas.microsoft.com/office/word/2018/wordml" xmlns:w16sdtdh="http://schemas.microsoft.com/office/word/2020/wordml/sdtdatahash" xmlns:w16se="http://schemas.microsoft.com/office/word/2015/wordml/symex" xmlns:wpg="http://schemas.microsoft.com/office/word/2010/wordprocessingGroup" xmlns:wpi="http://schemas.microsoft.com/office/word/2010/wordprocessingInk" xmlns:wne="http://schemas.microsoft.com/office/word/2006/wordml" xmlns:wps="http://schemas.microsoft.com/office/word/2010/wordprocessingShape" mc:Ignorable="w14 w15 w16se w16cid w16 w16cex w16sdtdh wp14">
   <w:footnote w:type="separator" w:id="-1">
     <w:p>
       <w:pPr>
@@ -22038,7 +22172,7 @@
 </file>
 
 <file path=word/numbering.xml><?xml version="1.0" encoding="utf-8"?>
-<w:numbering xmlns:wpc="http://schemas.microsoft.com/office/word/2010/wordprocessingCanvas" xmlns:cx="http://schemas.microsoft.com/office/drawing/2014/chartex" xmlns:cx1="http://schemas.microsoft.com/office/drawing/2015/9/8/chartex" xmlns:cx2="http://schemas.microsoft.com/office/drawing/2015/10/21/chartex" xmlns:cx3="http://schemas.microsoft.com/office/drawing/2016/5/9/chartex" xmlns:cx4="http://schemas.microsoft.com/office/drawing/2016/5/10/chartex" xmlns:cx5="http://schemas.microsoft.com/office/drawing/2016/5/11/chartex" xmlns:cx6="http://schemas.microsoft.com/office/drawing/2016/5/12/chartex" xmlns:cx7="http://schemas.microsoft.com/office/drawing/2016/5/13/chartex" xmlns:cx8="http://schemas.microsoft.com/office/drawing/2016/5/14/chartex" xmlns:mc="http://schemas.openxmlformats.org/markup-compatibility/2006" xmlns:aink="http://schemas.microsoft.com/office/drawing/2016/ink" xmlns:am3d="http://schemas.microsoft.com/office/drawing/2017/model3d" xmlns:o="urn:schemas-microsoft-com:office:office" xmlns:r="http://schemas.openxmlformats.org/officeDocument/2006/relationships" xmlns:m="http://schemas.openxmlformats.org/officeDocument/2006/math" xmlns:v="urn:schemas-microsoft-com:vml" xmlns:wp14="http://schemas.microsoft.com/office/word/2010/wordprocessingDrawing" xmlns:wp="http://schemas.openxmlformats.org/drawingml/2006/wordprocessingDrawing" xmlns:w10="urn:schemas-microsoft-com:office:word" xmlns:w="http://schemas.openxmlformats.org/wordprocessingml/2006/main" xmlns:w14="http://schemas.microsoft.com/office/word/2010/wordml" xmlns:w15="http://schemas.microsoft.com/office/word/2012/wordml" xmlns:w16cex="http://schemas.microsoft.com/office/word/2018/wordml/cex" xmlns:w16cid="http://schemas.microsoft.com/office/word/2016/wordml/cid" xmlns:w16="http://schemas.microsoft.com/office/word/2018/wordml" xmlns:w16se="http://schemas.microsoft.com/office/word/2015/wordml/symex" xmlns:wpg="http://schemas.microsoft.com/office/word/2010/wordprocessingGroup" xmlns:wpi="http://schemas.microsoft.com/office/word/2010/wordprocessingInk" xmlns:wne="http://schemas.microsoft.com/office/word/2006/wordml" xmlns:wps="http://schemas.microsoft.com/office/word/2010/wordprocessingShape" mc:Ignorable="w14 w15 w16se w16cid w16 w16cex wp14">
+<w:numbering xmlns:wpc="http://schemas.microsoft.com/office/word/2010/wordprocessingCanvas" xmlns:cx="http://schemas.microsoft.com/office/drawing/2014/chartex" xmlns:cx1="http://schemas.microsoft.com/office/drawing/2015/9/8/chartex" xmlns:cx2="http://schemas.microsoft.com/office/drawing/2015/10/21/chartex" xmlns:cx3="http://schemas.microsoft.com/office/drawing/2016/5/9/chartex" xmlns:cx4="http://schemas.microsoft.com/office/drawing/2016/5/10/chartex" xmlns:cx5="http://schemas.microsoft.com/office/drawing/2016/5/11/chartex" xmlns:cx6="http://schemas.microsoft.com/office/drawing/2016/5/12/chartex" xmlns:cx7="http://schemas.microsoft.com/office/drawing/2016/5/13/chartex" xmlns:cx8="http://schemas.microsoft.com/office/drawing/2016/5/14/chartex" xmlns:mc="http://schemas.openxmlformats.org/markup-compatibility/2006" xmlns:aink="http://schemas.microsoft.com/office/drawing/2016/ink" xmlns:am3d="http://schemas.microsoft.com/office/drawing/2017/model3d" xmlns:o="urn:schemas-microsoft-com:office:office" xmlns:r="http://schemas.openxmlformats.org/officeDocument/2006/relationships" xmlns:m="http://schemas.openxmlformats.org/officeDocument/2006/math" xmlns:v="urn:schemas-microsoft-com:vml" xmlns:wp14="http://schemas.microsoft.com/office/word/2010/wordprocessingDrawing" xmlns:wp="http://schemas.openxmlformats.org/drawingml/2006/wordprocessingDrawing" xmlns:w10="urn:schemas-microsoft-com:office:word" xmlns:w="http://schemas.openxmlformats.org/wordprocessingml/2006/main" xmlns:w14="http://schemas.microsoft.com/office/word/2010/wordml" xmlns:w15="http://schemas.microsoft.com/office/word/2012/wordml" xmlns:w16cex="http://schemas.microsoft.com/office/word/2018/wordml/cex" xmlns:w16cid="http://schemas.microsoft.com/office/word/2016/wordml/cid" xmlns:w16="http://schemas.microsoft.com/office/word/2018/wordml" xmlns:w16sdtdh="http://schemas.microsoft.com/office/word/2020/wordml/sdtdatahash" xmlns:w16se="http://schemas.microsoft.com/office/word/2015/wordml/symex" xmlns:wpg="http://schemas.microsoft.com/office/word/2010/wordprocessingGroup" xmlns:wpi="http://schemas.microsoft.com/office/word/2010/wordprocessingInk" xmlns:wne="http://schemas.microsoft.com/office/word/2006/wordml" xmlns:wps="http://schemas.microsoft.com/office/word/2010/wordprocessingShape" mc:Ignorable="w14 w15 w16se w16cid w16 w16cex w16sdtdh wp14">
   <w:abstractNum w:abstractNumId="0" w15:restartNumberingAfterBreak="0">
     <w:nsid w:val="01831A23"/>
     <w:multiLevelType w:val="hybridMultilevel"/>
@@ -26984,7 +27118,7 @@
 </file>
 
 <file path=word/styles.xml><?xml version="1.0" encoding="utf-8"?>
-<w:styles xmlns:mc="http://schemas.openxmlformats.org/markup-compatibility/2006" xmlns:r="http://schemas.openxmlformats.org/officeDocument/2006/relationships" xmlns:w="http://schemas.openxmlformats.org/wordprocessingml/2006/main" xmlns:w14="http://schemas.microsoft.com/office/word/2010/wordml" xmlns:w15="http://schemas.microsoft.com/office/word/2012/wordml" xmlns:w16cex="http://schemas.microsoft.com/office/word/2018/wordml/cex" xmlns:w16cid="http://schemas.microsoft.com/office/word/2016/wordml/cid" xmlns:w16="http://schemas.microsoft.com/office/word/2018/wordml" xmlns:w16se="http://schemas.microsoft.com/office/word/2015/wordml/symex" mc:Ignorable="w14 w15 w16se w16cid w16 w16cex">
+<w:styles xmlns:mc="http://schemas.openxmlformats.org/markup-compatibility/2006" xmlns:r="http://schemas.openxmlformats.org/officeDocument/2006/relationships" xmlns:w="http://schemas.openxmlformats.org/wordprocessingml/2006/main" xmlns:w14="http://schemas.microsoft.com/office/word/2010/wordml" xmlns:w15="http://schemas.microsoft.com/office/word/2012/wordml" xmlns:w16cex="http://schemas.microsoft.com/office/word/2018/wordml/cex" xmlns:w16cid="http://schemas.microsoft.com/office/word/2016/wordml/cid" xmlns:w16="http://schemas.microsoft.com/office/word/2018/wordml" xmlns:w16sdtdh="http://schemas.microsoft.com/office/word/2020/wordml/sdtdatahash" xmlns:w16se="http://schemas.microsoft.com/office/word/2015/wordml/symex" mc:Ignorable="w14 w15 w16se w16cid w16 w16cex w16sdtdh">
   <w:docDefaults>
     <w:rPrDefault>
       <w:rPr>

</xml_diff>